<commit_message>
attempt at connecting stats with hard rules
</commit_message>
<xml_diff>
--- a/tactile_tabletop/Documents/User Handbook.docx
+++ b/tactile_tabletop/Documents/User Handbook.docx
@@ -598,7 +598,7 @@
           <w:szCs w:val="34"/>
         </w:rPr>
         <w:sectPr>
-          <w:footerReference w:type="default" r:id="rId7"/>
+          <w:footerReference w:type="default" r:id="rId8"/>
           <w:pgSz w:w="12240" w:h="15840"/>
           <w:pgMar w:top="993" w:right="900" w:bottom="1080" w:left="993" w:header="720" w:footer="720" w:gutter="0"/>
           <w:cols w:space="720"/>
@@ -614,6 +614,10 @@
         <w:t>Creating a character is your first step into the system of Tactile Tabletop. There are some decisions to make and trade-offs to consider: we will walk through them and provide a working example.</w:t>
       </w:r>
     </w:p>
+    <w:bookmarkStart w:id="6" w:name="_i60916deyaqz"/>
+    <w:bookmarkStart w:id="7" w:name="_fdwermkh2ni5"/>
+    <w:bookmarkEnd w:id="6"/>
+    <w:bookmarkEnd w:id="7"/>
     <w:p>
       <w:pPr>
         <w:pStyle w:val="Heading2"/>
@@ -625,10 +629,6 @@
           <w:szCs w:val="24"/>
         </w:rPr>
       </w:pPr>
-      <w:bookmarkStart w:id="6" w:name="_i60916deyaqz"/>
-      <w:bookmarkStart w:id="7" w:name="_fdwermkh2ni5"/>
-      <w:bookmarkEnd w:id="6"/>
-      <w:bookmarkEnd w:id="7"/>
       <w:r>
         <w:rPr>
           <w:rFonts w:ascii="Benne" w:eastAsia="Benne" w:hAnsi="Benne" w:cs="Benne"/>
@@ -655,7 +655,7 @@
                 <wp:cNvGraphicFramePr/>
                 <a:graphic xmlns:a="http://schemas.openxmlformats.org/drawingml/2006/main">
                   <a:graphicData uri="http://schemas.microsoft.com/office/word/2010/wordprocessingInk">
-                    <w14:contentPart bwMode="auto" r:id="rId8">
+                    <w14:contentPart bwMode="auto" r:id="rId9">
                       <w14:nvContentPartPr>
                         <w14:cNvContentPartPr/>
                       </w14:nvContentPartPr>
@@ -691,7 +691,7 @@
                 <o:lock v:ext="edit" aspectratio="t"/>
               </v:shapetype>
               <v:shape id="Ink 28" o:spid="_x0000_s1026" type="#_x0000_t75" style="position:absolute;margin-left:337.25pt;margin-top:102.85pt;width:142.75pt;height:75.55pt;z-index:251673600;visibility:visible;mso-wrap-style:square;mso-wrap-distance-left:9pt;mso-wrap-distance-top:0;mso-wrap-distance-right:9pt;mso-wrap-distance-bottom:0;mso-position-horizontal:absolute;mso-position-horizontal-relative:text;mso-position-vertical:absolute;mso-position-vertical-relative:text" o:gfxdata="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">
-                <v:imagedata r:id="rId9" o:title=""/>
+                <v:imagedata r:id="rId10" o:title=""/>
               </v:shape>
             </w:pict>
           </mc:Fallback>
@@ -736,7 +736,7 @@
                     </pic:cNvPicPr>
                   </pic:nvPicPr>
                   <pic:blipFill>
-                    <a:blip r:embed="rId10" cstate="print">
+                    <a:blip r:embed="rId11" cstate="print">
                       <a:extLst>
                         <a:ext uri="{28A0092B-C50C-407E-A947-70E740481C1C}">
                           <a14:useLocalDpi xmlns:a14="http://schemas.microsoft.com/office/drawing/2010/main" val="0"/>
@@ -811,7 +811,7 @@
                 <wp:cNvGraphicFramePr/>
                 <a:graphic xmlns:a="http://schemas.openxmlformats.org/drawingml/2006/main">
                   <a:graphicData uri="http://schemas.microsoft.com/office/word/2010/wordprocessingInk">
-                    <w14:contentPart bwMode="auto" r:id="rId11">
+                    <w14:contentPart bwMode="auto" r:id="rId12">
                       <w14:nvContentPartPr>
                         <w14:cNvContentPartPr/>
                       </w14:nvContentPartPr>
@@ -828,7 +828,7 @@
           <mc:Fallback>
             <w:pict>
               <v:shape w14:anchorId="74DA2B59" id="Ink 29" o:spid="_x0000_s1026" type="#_x0000_t75" style="position:absolute;margin-left:327.65pt;margin-top:94.05pt;width:162.5pt;height:36.4pt;z-index:251674624;visibility:visible;mso-wrap-style:square;mso-wrap-distance-left:9pt;mso-wrap-distance-top:0;mso-wrap-distance-right:9pt;mso-wrap-distance-bottom:0;mso-position-horizontal:absolute;mso-position-horizontal-relative:text;mso-position-vertical:absolute;mso-position-vertical-relative:text" o:gfxdata="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">
-                <v:imagedata r:id="rId12" o:title=""/>
+                <v:imagedata r:id="rId13" o:title=""/>
               </v:shape>
             </w:pict>
           </mc:Fallback>
@@ -1890,7 +1890,7 @@
                     </pic:cNvPicPr>
                   </pic:nvPicPr>
                   <pic:blipFill>
-                    <a:blip r:embed="rId13">
+                    <a:blip r:embed="rId14">
                       <a:extLst>
                         <a:ext uri="{28A0092B-C50C-407E-A947-70E740481C1C}">
                           <a14:useLocalDpi xmlns:a14="http://schemas.microsoft.com/office/drawing/2010/main" val="0"/>
@@ -2142,6 +2142,69 @@
         </w:rPr>
         <w:t>: your ability to physically move something</w:t>
       </w:r>
+      <w:r>
+        <w:rPr>
+          <w:rFonts w:ascii="Benne" w:eastAsia="Benne" w:hAnsi="Benne" w:cs="Benne"/>
+          <w:sz w:val="24"/>
+          <w:szCs w:val="24"/>
+        </w:rPr>
+        <w:t xml:space="preserve"> (</w:t>
+      </w:r>
+      <w:r>
+        <w:rPr>
+          <w:rFonts w:ascii="Benne" w:eastAsia="Benne" w:hAnsi="Benne" w:cs="Benne"/>
+          <w:sz w:val="24"/>
+          <w:szCs w:val="24"/>
+          <w:highlight w:val="yellow"/>
+        </w:rPr>
+        <w:t>if damage is dealt</w:t>
+      </w:r>
+      <w:r>
+        <w:rPr>
+          <w:rFonts w:ascii="Benne" w:eastAsia="Benne" w:hAnsi="Benne" w:cs="Benne"/>
+          <w:sz w:val="24"/>
+          <w:szCs w:val="24"/>
+          <w:highlight w:val="yellow"/>
+        </w:rPr>
+        <w:t xml:space="preserve">, </w:t>
+      </w:r>
+      <w:proofErr w:type="spellStart"/>
+      <w:r>
+        <w:rPr>
+          <w:rFonts w:ascii="Benne" w:eastAsia="Benne" w:hAnsi="Benne" w:cs="Benne"/>
+          <w:sz w:val="24"/>
+          <w:szCs w:val="24"/>
+          <w:highlight w:val="yellow"/>
+        </w:rPr>
+        <w:t>debuff</w:t>
+      </w:r>
+      <w:proofErr w:type="spellEnd"/>
+      <w:r>
+        <w:rPr>
+          <w:rFonts w:ascii="Benne" w:eastAsia="Benne" w:hAnsi="Benne" w:cs="Benne"/>
+          <w:sz w:val="24"/>
+          <w:szCs w:val="24"/>
+          <w:highlight w:val="yellow"/>
+        </w:rPr>
+        <w:t xml:space="preserve"> enemy defense</w:t>
+      </w:r>
+      <w:r>
+        <w:rPr>
+          <w:rFonts w:ascii="Benne" w:eastAsia="Benne" w:hAnsi="Benne" w:cs="Benne"/>
+          <w:sz w:val="24"/>
+          <w:szCs w:val="24"/>
+          <w:highlight w:val="yellow"/>
+        </w:rPr>
+        <w:t>, multiple targeted enemies/multiple hits</w:t>
+      </w:r>
+      <w:r>
+        <w:rPr>
+          <w:rFonts w:ascii="Benne" w:eastAsia="Benne" w:hAnsi="Benne" w:cs="Benne"/>
+          <w:sz w:val="24"/>
+          <w:szCs w:val="24"/>
+        </w:rPr>
+        <w:t>)</w:t>
+      </w:r>
     </w:p>
     <w:p>
       <w:pPr>
@@ -2174,6 +2237,42 @@
         </w:rPr>
         <w:t>: your ability to finely control and contort your body</w:t>
       </w:r>
+      <w:r>
+        <w:rPr>
+          <w:rFonts w:ascii="Benne" w:eastAsia="Benne" w:hAnsi="Benne" w:cs="Benne"/>
+          <w:sz w:val="24"/>
+          <w:szCs w:val="24"/>
+        </w:rPr>
+        <w:t xml:space="preserve"> (</w:t>
+      </w:r>
+      <w:r>
+        <w:rPr>
+          <w:rFonts w:ascii="Benne" w:eastAsia="Benne" w:hAnsi="Benne" w:cs="Benne"/>
+          <w:sz w:val="24"/>
+          <w:szCs w:val="24"/>
+          <w:highlight w:val="yellow"/>
+        </w:rPr>
+        <w:t xml:space="preserve">movement, damage </w:t>
+      </w:r>
+      <w:proofErr w:type="spellStart"/>
+      <w:r>
+        <w:rPr>
+          <w:rFonts w:ascii="Benne" w:eastAsia="Benne" w:hAnsi="Benne" w:cs="Benne"/>
+          <w:sz w:val="24"/>
+          <w:szCs w:val="24"/>
+          <w:highlight w:val="yellow"/>
+        </w:rPr>
+        <w:t>unblockable</w:t>
+      </w:r>
+      <w:proofErr w:type="spellEnd"/>
+      <w:r>
+        <w:rPr>
+          <w:rFonts w:ascii="Benne" w:eastAsia="Benne" w:hAnsi="Benne" w:cs="Benne"/>
+          <w:sz w:val="24"/>
+          <w:szCs w:val="24"/>
+        </w:rPr>
+        <w:t>)</w:t>
+      </w:r>
     </w:p>
     <w:p>
       <w:pPr>
@@ -2206,6 +2305,49 @@
         </w:rPr>
         <w:t>: your ability to fight off poisons, deadly blows, and other effects</w:t>
       </w:r>
+      <w:r>
+        <w:rPr>
+          <w:rFonts w:ascii="Benne" w:eastAsia="Benne" w:hAnsi="Benne" w:cs="Benne"/>
+          <w:sz w:val="24"/>
+          <w:szCs w:val="24"/>
+        </w:rPr>
+        <w:t xml:space="preserve"> (</w:t>
+      </w:r>
+      <w:r>
+        <w:rPr>
+          <w:rFonts w:ascii="Benne" w:eastAsia="Benne" w:hAnsi="Benne" w:cs="Benne"/>
+          <w:sz w:val="24"/>
+          <w:szCs w:val="24"/>
+          <w:highlight w:val="yellow"/>
+        </w:rPr>
+        <w:t>heal self</w:t>
+      </w:r>
+      <w:r>
+        <w:rPr>
+          <w:rFonts w:ascii="Benne" w:eastAsia="Benne" w:hAnsi="Benne" w:cs="Benne"/>
+          <w:sz w:val="24"/>
+          <w:szCs w:val="24"/>
+          <w:highlight w:val="yellow"/>
+        </w:rPr>
+        <w:t>, improve defense</w:t>
+      </w:r>
+      <w:r>
+        <w:rPr>
+          <w:rFonts w:ascii="Benne" w:eastAsia="Benne" w:hAnsi="Benne" w:cs="Benne"/>
+          <w:sz w:val="24"/>
+          <w:szCs w:val="24"/>
+          <w:highlight w:val="yellow"/>
+        </w:rPr>
+        <w:t>, reduce enemy attack</w:t>
+      </w:r>
+      <w:r>
+        <w:rPr>
+          <w:rFonts w:ascii="Benne" w:eastAsia="Benne" w:hAnsi="Benne" w:cs="Benne"/>
+          <w:sz w:val="24"/>
+          <w:szCs w:val="24"/>
+        </w:rPr>
+        <w:t>)</w:t>
+      </w:r>
     </w:p>
     <w:p>
       <w:pPr>
@@ -2238,6 +2380,58 @@
         </w:rPr>
         <w:t>: your connectedness to the world and people around you on a metaphysical level</w:t>
       </w:r>
+      <w:r>
+        <w:rPr>
+          <w:rFonts w:ascii="Benne" w:eastAsia="Benne" w:hAnsi="Benne" w:cs="Benne"/>
+          <w:sz w:val="24"/>
+          <w:szCs w:val="24"/>
+        </w:rPr>
+        <w:t xml:space="preserve"> (</w:t>
+      </w:r>
+      <w:r>
+        <w:rPr>
+          <w:rFonts w:ascii="Benne" w:eastAsia="Benne" w:hAnsi="Benne" w:cs="Benne"/>
+          <w:sz w:val="24"/>
+          <w:szCs w:val="24"/>
+          <w:highlight w:val="yellow"/>
+        </w:rPr>
+        <w:t>heal ally</w:t>
+      </w:r>
+      <w:r>
+        <w:rPr>
+          <w:rFonts w:ascii="Benne" w:eastAsia="Benne" w:hAnsi="Benne" w:cs="Benne"/>
+          <w:sz w:val="24"/>
+          <w:szCs w:val="24"/>
+          <w:highlight w:val="yellow"/>
+        </w:rPr>
+        <w:t xml:space="preserve">, </w:t>
+      </w:r>
+      <w:r>
+        <w:rPr>
+          <w:rFonts w:ascii="Benne" w:eastAsia="Benne" w:hAnsi="Benne" w:cs="Benne"/>
+          <w:sz w:val="24"/>
+          <w:szCs w:val="24"/>
+          <w:highlight w:val="yellow"/>
+        </w:rPr>
+        <w:t>buff ally</w:t>
+      </w:r>
+      <w:r>
+        <w:rPr>
+          <w:rFonts w:ascii="Benne" w:eastAsia="Benne" w:hAnsi="Benne" w:cs="Benne"/>
+          <w:sz w:val="24"/>
+          <w:szCs w:val="24"/>
+          <w:highlight w:val="yellow"/>
+        </w:rPr>
+        <w:t>, summon</w:t>
+      </w:r>
+      <w:r>
+        <w:rPr>
+          <w:rFonts w:ascii="Benne" w:eastAsia="Benne" w:hAnsi="Benne" w:cs="Benne"/>
+          <w:sz w:val="24"/>
+          <w:szCs w:val="24"/>
+        </w:rPr>
+        <w:t>)</w:t>
+      </w:r>
     </w:p>
     <w:p>
       <w:pPr>
@@ -2270,6 +2464,89 @@
         </w:rPr>
         <w:t>: your ability to solve problems, intuit conclusions, and understanding and influence over natural forces</w:t>
       </w:r>
+      <w:r>
+        <w:rPr>
+          <w:rFonts w:ascii="Benne" w:eastAsia="Benne" w:hAnsi="Benne" w:cs="Benne"/>
+          <w:sz w:val="24"/>
+          <w:szCs w:val="24"/>
+        </w:rPr>
+        <w:t xml:space="preserve"> (</w:t>
+      </w:r>
+      <w:r>
+        <w:rPr>
+          <w:rFonts w:ascii="Benne" w:eastAsia="Benne" w:hAnsi="Benne" w:cs="Benne"/>
+          <w:sz w:val="24"/>
+          <w:szCs w:val="24"/>
+          <w:highlight w:val="yellow"/>
+        </w:rPr>
+        <w:t>return cards from discard, move tokens</w:t>
+      </w:r>
+      <w:r>
+        <w:rPr>
+          <w:rFonts w:ascii="Benne" w:eastAsia="Benne" w:hAnsi="Benne" w:cs="Benne"/>
+          <w:sz w:val="24"/>
+          <w:szCs w:val="24"/>
+          <w:highlight w:val="yellow"/>
+        </w:rPr>
+        <w:t xml:space="preserve">, </w:t>
+      </w:r>
+      <w:r>
+        <w:rPr>
+          <w:rFonts w:ascii="Benne" w:eastAsia="Benne" w:hAnsi="Benne" w:cs="Benne"/>
+          <w:sz w:val="24"/>
+          <w:szCs w:val="24"/>
+          <w:highlight w:val="yellow"/>
+        </w:rPr>
+        <w:t>grant another ability use</w:t>
+      </w:r>
+      <w:r>
+        <w:rPr>
+          <w:rFonts w:ascii="Benne" w:eastAsia="Benne" w:hAnsi="Benne" w:cs="Benne"/>
+          <w:sz w:val="24"/>
+          <w:szCs w:val="24"/>
+          <w:highlight w:val="yellow"/>
+        </w:rPr>
+        <w:t xml:space="preserve">, </w:t>
+      </w:r>
+      <w:proofErr w:type="spellStart"/>
+      <w:r>
+        <w:rPr>
+          <w:rFonts w:ascii="Benne" w:eastAsia="Benne" w:hAnsi="Benne" w:cs="Benne"/>
+          <w:sz w:val="24"/>
+          <w:szCs w:val="24"/>
+          <w:highlight w:val="yellow"/>
+        </w:rPr>
+        <w:t>debuff</w:t>
+      </w:r>
+      <w:proofErr w:type="spellEnd"/>
+      <w:r>
+        <w:rPr>
+          <w:rFonts w:ascii="Benne" w:eastAsia="Benne" w:hAnsi="Benne" w:cs="Benne"/>
+          <w:sz w:val="24"/>
+          <w:szCs w:val="24"/>
+          <w:highlight w:val="yellow"/>
+        </w:rPr>
+        <w:t xml:space="preserve"> </w:t>
+      </w:r>
+      <w:proofErr w:type="spellStart"/>
+      <w:r>
+        <w:rPr>
+          <w:rFonts w:ascii="Benne" w:eastAsia="Benne" w:hAnsi="Benne" w:cs="Benne"/>
+          <w:sz w:val="24"/>
+          <w:szCs w:val="24"/>
+          <w:highlight w:val="yellow"/>
+        </w:rPr>
+        <w:t>self defense</w:t>
+      </w:r>
+      <w:proofErr w:type="spellEnd"/>
+      <w:r>
+        <w:rPr>
+          <w:rFonts w:ascii="Benne" w:eastAsia="Benne" w:hAnsi="Benne" w:cs="Benne"/>
+          <w:sz w:val="24"/>
+          <w:szCs w:val="24"/>
+        </w:rPr>
+        <w:t>)</w:t>
+      </w:r>
     </w:p>
     <w:p>
       <w:pPr>
@@ -2302,6 +2579,76 @@
         </w:rPr>
         <w:t>: your ability to persuade and influence others</w:t>
       </w:r>
+      <w:r>
+        <w:rPr>
+          <w:rFonts w:ascii="Benne" w:eastAsia="Benne" w:hAnsi="Benne" w:cs="Benne"/>
+          <w:sz w:val="24"/>
+          <w:szCs w:val="24"/>
+        </w:rPr>
+        <w:t xml:space="preserve"> (</w:t>
+      </w:r>
+      <w:r>
+        <w:rPr>
+          <w:rFonts w:ascii="Benne" w:eastAsia="Benne" w:hAnsi="Benne" w:cs="Benne"/>
+          <w:sz w:val="24"/>
+          <w:szCs w:val="24"/>
+          <w:highlight w:val="yellow"/>
+        </w:rPr>
+        <w:t>control others</w:t>
+      </w:r>
+      <w:r>
+        <w:rPr>
+          <w:rFonts w:ascii="Benne" w:eastAsia="Benne" w:hAnsi="Benne" w:cs="Benne"/>
+          <w:sz w:val="24"/>
+          <w:szCs w:val="24"/>
+          <w:highlight w:val="yellow"/>
+        </w:rPr>
+        <w:t xml:space="preserve"> targeting</w:t>
+      </w:r>
+      <w:r>
+        <w:rPr>
+          <w:rFonts w:ascii="Benne" w:eastAsia="Benne" w:hAnsi="Benne" w:cs="Benne"/>
+          <w:sz w:val="24"/>
+          <w:szCs w:val="24"/>
+          <w:highlight w:val="yellow"/>
+        </w:rPr>
+        <w:t xml:space="preserve">, control </w:t>
+      </w:r>
+      <w:r>
+        <w:rPr>
+          <w:rFonts w:ascii="Benne" w:eastAsia="Benne" w:hAnsi="Benne" w:cs="Benne"/>
+          <w:sz w:val="24"/>
+          <w:szCs w:val="24"/>
+          <w:highlight w:val="yellow"/>
+        </w:rPr>
+        <w:t xml:space="preserve">others </w:t>
+      </w:r>
+      <w:r>
+        <w:rPr>
+          <w:rFonts w:ascii="Benne" w:eastAsia="Benne" w:hAnsi="Benne" w:cs="Benne"/>
+          <w:sz w:val="24"/>
+          <w:szCs w:val="24"/>
+          <w:highlight w:val="yellow"/>
+        </w:rPr>
+        <w:t>movement</w:t>
+      </w:r>
+      <w:r>
+        <w:rPr>
+          <w:rFonts w:ascii="Benne" w:eastAsia="Benne" w:hAnsi="Benne" w:cs="Benne"/>
+          <w:sz w:val="24"/>
+          <w:szCs w:val="24"/>
+          <w:highlight w:val="yellow"/>
+        </w:rPr>
+        <w:t>, change others rolls</w:t>
+      </w:r>
+      <w:r>
+        <w:rPr>
+          <w:rFonts w:ascii="Benne" w:eastAsia="Benne" w:hAnsi="Benne" w:cs="Benne"/>
+          <w:sz w:val="24"/>
+          <w:szCs w:val="24"/>
+        </w:rPr>
+        <w:t>)</w:t>
+      </w:r>
     </w:p>
     <w:p>
       <w:pPr>
@@ -2334,6 +2681,69 @@
         </w:rPr>
         <w:t>: your ability to see and exploiting opportunities</w:t>
       </w:r>
+      <w:r>
+        <w:rPr>
+          <w:rFonts w:ascii="Benne" w:eastAsia="Benne" w:hAnsi="Benne" w:cs="Benne"/>
+          <w:sz w:val="24"/>
+          <w:szCs w:val="24"/>
+        </w:rPr>
+        <w:t xml:space="preserve"> (</w:t>
+      </w:r>
+      <w:r>
+        <w:rPr>
+          <w:rFonts w:ascii="Benne" w:eastAsia="Benne" w:hAnsi="Benne" w:cs="Benne"/>
+          <w:sz w:val="24"/>
+          <w:szCs w:val="24"/>
+          <w:highlight w:val="yellow"/>
+        </w:rPr>
+        <w:t>targeting</w:t>
+      </w:r>
+      <w:r>
+        <w:rPr>
+          <w:rFonts w:ascii="Benne" w:eastAsia="Benne" w:hAnsi="Benne" w:cs="Benne"/>
+          <w:sz w:val="24"/>
+          <w:szCs w:val="24"/>
+          <w:highlight w:val="yellow"/>
+        </w:rPr>
+        <w:t xml:space="preserve">, </w:t>
+      </w:r>
+      <w:r>
+        <w:rPr>
+          <w:rFonts w:ascii="Benne" w:eastAsia="Benne" w:hAnsi="Benne" w:cs="Benne"/>
+          <w:sz w:val="24"/>
+          <w:szCs w:val="24"/>
+          <w:highlight w:val="yellow"/>
+        </w:rPr>
+        <w:t>mark</w:t>
+      </w:r>
+      <w:r>
+        <w:rPr>
+          <w:rFonts w:ascii="Benne" w:eastAsia="Benne" w:hAnsi="Benne" w:cs="Benne"/>
+          <w:sz w:val="24"/>
+          <w:szCs w:val="24"/>
+          <w:highlight w:val="yellow"/>
+        </w:rPr>
+        <w:t xml:space="preserve">, buff </w:t>
+      </w:r>
+      <w:proofErr w:type="spellStart"/>
+      <w:r>
+        <w:rPr>
+          <w:rFonts w:ascii="Benne" w:eastAsia="Benne" w:hAnsi="Benne" w:cs="Benne"/>
+          <w:sz w:val="24"/>
+          <w:szCs w:val="24"/>
+          <w:highlight w:val="yellow"/>
+        </w:rPr>
+        <w:t>self attack</w:t>
+      </w:r>
+      <w:proofErr w:type="spellEnd"/>
+      <w:r>
+        <w:rPr>
+          <w:rFonts w:ascii="Benne" w:eastAsia="Benne" w:hAnsi="Benne" w:cs="Benne"/>
+          <w:sz w:val="24"/>
+          <w:szCs w:val="24"/>
+        </w:rPr>
+        <w:t>)</w:t>
+      </w:r>
     </w:p>
     <w:p>
       <w:pPr>
@@ -2372,6 +2782,40 @@
           <w:rFonts w:cs="Mangal"/>
         </w:rPr>
         <w:commentReference w:id="12"/>
+      </w:r>
+      <w:r>
+        <w:rPr>
+          <w:rFonts w:ascii="Benne" w:eastAsia="Benne" w:hAnsi="Benne" w:cs="Benne"/>
+          <w:sz w:val="24"/>
+          <w:szCs w:val="24"/>
+        </w:rPr>
+        <w:t xml:space="preserve"> (</w:t>
+      </w:r>
+      <w:r>
+        <w:rPr>
+          <w:rFonts w:ascii="Benne" w:eastAsia="Benne" w:hAnsi="Benne" w:cs="Benne"/>
+          <w:sz w:val="24"/>
+          <w:szCs w:val="24"/>
+          <w:highlight w:val="yellow"/>
+        </w:rPr>
+        <w:t>create consumables</w:t>
+      </w:r>
+      <w:r>
+        <w:rPr>
+          <w:rFonts w:ascii="Benne" w:eastAsia="Benne" w:hAnsi="Benne" w:cs="Benne"/>
+          <w:sz w:val="24"/>
+          <w:szCs w:val="24"/>
+          <w:highlight w:val="yellow"/>
+        </w:rPr>
+        <w:t>, static area effects</w:t>
+      </w:r>
+      <w:r>
+        <w:rPr>
+          <w:rFonts w:ascii="Benne" w:eastAsia="Benne" w:hAnsi="Benne" w:cs="Benne"/>
+          <w:sz w:val="24"/>
+          <w:szCs w:val="24"/>
+        </w:rPr>
+        <w:t>)</w:t>
       </w:r>
     </w:p>
     <w:p>
@@ -3334,7 +3778,16 @@
           <w:sz w:val="24"/>
           <w:szCs w:val="24"/>
         </w:rPr>
-        <w:t xml:space="preserve"> are combined to determine success with non-combat challenges.</w:t>
+        <w:t xml:space="preserve"> are combined to determine success </w:t>
+      </w:r>
+      <w:r>
+        <w:rPr>
+          <w:rFonts w:ascii="Benne" w:eastAsia="Benne" w:hAnsi="Benne" w:cs="Benne"/>
+          <w:sz w:val="24"/>
+          <w:szCs w:val="24"/>
+        </w:rPr>
+        <w:lastRenderedPageBreak/>
+        <w:t>with non-combat challenges.</w:t>
       </w:r>
       <w:r>
         <w:rPr>
@@ -3423,7 +3876,6 @@
           <w:sz w:val="24"/>
           <w:szCs w:val="24"/>
         </w:rPr>
-        <w:lastRenderedPageBreak/>
         <w:t>S</w:t>
       </w:r>
       <w:r>
@@ -3522,15 +3974,7 @@
           <w:sz w:val="24"/>
           <w:szCs w:val="24"/>
         </w:rPr>
-        <w:t>Contact Tokens allow for more powerful influence over a battlefield. Spending 2 level points gets you one contact token.</w:t>
-      </w:r>
-      <w:r>
-        <w:rPr>
-          <w:rFonts w:ascii="Benne" w:eastAsia="Benne" w:hAnsi="Benne" w:cs="Benne"/>
-          <w:sz w:val="24"/>
-          <w:szCs w:val="24"/>
-        </w:rPr>
-        <w:t xml:space="preserve"> These tokens c</w:t>
+        <w:t>Contact Tokens allow for more powerful influence over a battlefield. Spending 2 level points gets you one contact token. These tokens c</w:t>
       </w:r>
       <w:r>
         <w:rPr>
@@ -3582,7 +4026,7 @@
                     </pic:cNvPicPr>
                   </pic:nvPicPr>
                   <pic:blipFill>
-                    <a:blip r:embed="rId18">
+                    <a:blip r:embed="rId19">
                       <a:extLst>
                         <a:ext uri="{28A0092B-C50C-407E-A947-70E740481C1C}">
                           <a14:useLocalDpi xmlns:a14="http://schemas.microsoft.com/office/drawing/2010/main" val="0"/>
@@ -3849,7 +4293,16 @@
           <w:sz w:val="24"/>
           <w:szCs w:val="24"/>
         </w:rPr>
-        <w:t xml:space="preserve">These contact tokens cannot already be in use: if a token is applied to an enemy to improve rolls against them, this token </w:t>
+        <w:t xml:space="preserve">These contact tokens cannot already be in use: if a token is applied to an enemy to improve rolls against </w:t>
+      </w:r>
+      <w:r>
+        <w:rPr>
+          <w:rFonts w:ascii="Benne" w:eastAsia="Benne" w:hAnsi="Benne" w:cs="Benne"/>
+          <w:sz w:val="24"/>
+          <w:szCs w:val="24"/>
+        </w:rPr>
+        <w:lastRenderedPageBreak/>
+        <w:t xml:space="preserve">them, this token </w:t>
       </w:r>
       <w:r>
         <w:rPr>
@@ -5047,15 +5500,7 @@
           <w:szCs w:val="24"/>
         </w:rPr>
         <w:tab/>
-        <w:t>In addition, any cards in the graveyard are returned to you</w:t>
-      </w:r>
-      <w:r>
-        <w:rPr>
-          <w:rFonts w:ascii="Benne" w:eastAsia="Benne" w:hAnsi="Benne" w:cs="Benne"/>
-          <w:sz w:val="24"/>
-          <w:szCs w:val="24"/>
-        </w:rPr>
-        <w:t xml:space="preserve"> (see Additional Rules: Graveyard for details).</w:t>
+        <w:t>In addition, any cards in the graveyard are returned to you (see Additional Rules: Graveyard for details).</w:t>
       </w:r>
     </w:p>
     <w:p>
@@ -5160,7 +5605,7 @@
                     </pic:cNvPicPr>
                   </pic:nvPicPr>
                   <pic:blipFill>
-                    <a:blip r:embed="rId19" cstate="print">
+                    <a:blip r:embed="rId20" cstate="print">
                       <a:extLst>
                         <a:ext uri="{28A0092B-C50C-407E-A947-70E740481C1C}">
                           <a14:useLocalDpi xmlns:a14="http://schemas.microsoft.com/office/drawing/2010/main" val="0"/>
@@ -8166,7 +8611,7 @@
                     </pic:cNvPicPr>
                   </pic:nvPicPr>
                   <pic:blipFill>
-                    <a:blip r:embed="rId20" cstate="print">
+                    <a:blip r:embed="rId21" cstate="print">
                       <a:extLst>
                         <a:ext uri="{28A0092B-C50C-407E-A947-70E740481C1C}">
                           <a14:useLocalDpi xmlns:a14="http://schemas.microsoft.com/office/drawing/2010/main" val="0"/>
@@ -8805,7 +9250,7 @@
                     </pic:cNvPicPr>
                   </pic:nvPicPr>
                   <pic:blipFill>
-                    <a:blip r:embed="rId21" cstate="print">
+                    <a:blip r:embed="rId22" cstate="print">
                       <a:extLst>
                         <a:ext uri="{28A0092B-C50C-407E-A947-70E740481C1C}">
                           <a14:useLocalDpi xmlns:a14="http://schemas.microsoft.com/office/drawing/2010/main" val="0"/>
@@ -8954,7 +9399,7 @@
                     </pic:cNvPicPr>
                   </pic:nvPicPr>
                   <pic:blipFill>
-                    <a:blip r:embed="rId22">
+                    <a:blip r:embed="rId23">
                       <a:extLst>
                         <a:ext uri="{28A0092B-C50C-407E-A947-70E740481C1C}">
                           <a14:useLocalDpi xmlns:a14="http://schemas.microsoft.com/office/drawing/2010/main" val="0"/>
@@ -12426,7 +12871,7 @@
                     </pic:cNvPicPr>
                   </pic:nvPicPr>
                   <pic:blipFill>
-                    <a:blip r:embed="rId23">
+                    <a:blip r:embed="rId24">
                       <a:extLst>
                         <a:ext uri="{28A0092B-C50C-407E-A947-70E740481C1C}">
                           <a14:useLocalDpi xmlns:a14="http://schemas.microsoft.com/office/drawing/2010/main" val="0"/>
@@ -12554,7 +12999,7 @@
                     </pic:cNvPicPr>
                   </pic:nvPicPr>
                   <pic:blipFill>
-                    <a:blip r:embed="rId24">
+                    <a:blip r:embed="rId25">
                       <a:extLst>
                         <a:ext uri="{28A0092B-C50C-407E-A947-70E740481C1C}">
                           <a14:useLocalDpi xmlns:a14="http://schemas.microsoft.com/office/drawing/2010/main" val="0"/>
@@ -13930,7 +14375,7 @@
                     </pic:cNvPicPr>
                   </pic:nvPicPr>
                   <pic:blipFill>
-                    <a:blip r:embed="rId25" cstate="print">
+                    <a:blip r:embed="rId26" cstate="print">
                       <a:extLst>
                         <a:ext uri="{28A0092B-C50C-407E-A947-70E740481C1C}">
                           <a14:useLocalDpi xmlns:a14="http://schemas.microsoft.com/office/drawing/2010/main" val="0"/>
@@ -14102,7 +14547,7 @@
                     </pic:cNvPicPr>
                   </pic:nvPicPr>
                   <pic:blipFill>
-                    <a:blip r:embed="rId26" cstate="print">
+                    <a:blip r:embed="rId27" cstate="print">
                       <a:extLst>
                         <a:ext uri="{28A0092B-C50C-407E-A947-70E740481C1C}">
                           <a14:useLocalDpi xmlns:a14="http://schemas.microsoft.com/office/drawing/2010/main" val="0"/>
@@ -14283,7 +14728,7 @@
                     </pic:cNvPicPr>
                   </pic:nvPicPr>
                   <pic:blipFill>
-                    <a:blip r:embed="rId27" cstate="print">
+                    <a:blip r:embed="rId28" cstate="print">
                       <a:extLst>
                         <a:ext uri="{28A0092B-C50C-407E-A947-70E740481C1C}">
                           <a14:useLocalDpi xmlns:a14="http://schemas.microsoft.com/office/drawing/2010/main" val="0"/>
@@ -14583,7 +15028,7 @@
                     </pic:cNvPicPr>
                   </pic:nvPicPr>
                   <pic:blipFill>
-                    <a:blip r:embed="rId28">
+                    <a:blip r:embed="rId29">
                       <a:extLst>
                         <a:ext uri="{28A0092B-C50C-407E-A947-70E740481C1C}">
                           <a14:useLocalDpi xmlns:a14="http://schemas.microsoft.com/office/drawing/2010/main" val="0"/>
@@ -15283,7 +15728,7 @@
                     </pic:cNvPicPr>
                   </pic:nvPicPr>
                   <pic:blipFill>
-                    <a:blip r:embed="rId29">
+                    <a:blip r:embed="rId30">
                       <a:extLst>
                         <a:ext uri="{28A0092B-C50C-407E-A947-70E740481C1C}">
                           <a14:useLocalDpi xmlns:a14="http://schemas.microsoft.com/office/drawing/2010/main" val="0"/>
@@ -15365,7 +15810,7 @@
                     </pic:cNvPicPr>
                   </pic:nvPicPr>
                   <pic:blipFill>
-                    <a:blip r:embed="rId30">
+                    <a:blip r:embed="rId31">
                       <a:extLst>
                         <a:ext uri="{28A0092B-C50C-407E-A947-70E740481C1C}">
                           <a14:useLocalDpi xmlns:a14="http://schemas.microsoft.com/office/drawing/2010/main" val="0"/>
@@ -17748,7 +18193,7 @@
                     </pic:cNvPicPr>
                   </pic:nvPicPr>
                   <pic:blipFill>
-                    <a:blip r:embed="rId31">
+                    <a:blip r:embed="rId32">
                       <a:extLst>
                         <a:ext uri="{28A0092B-C50C-407E-A947-70E740481C1C}">
                           <a14:useLocalDpi xmlns:a14="http://schemas.microsoft.com/office/drawing/2010/main" val="0"/>
@@ -26323,4 +26768,16 @@
     </a:ext>
   </a:extLst>
 </a:theme>
+</file>
+
+<file path=customXml/item1.xml><?xml version="1.0" encoding="utf-8"?>
+<b:Sources xmlns:b="http://schemas.openxmlformats.org/officeDocument/2006/bibliography" xmlns="http://schemas.openxmlformats.org/officeDocument/2006/bibliography" SelectedStyle="\APASixthEditionOfficeOnline.xsl" StyleName="APA" Version="6"/>
+</file>
+
+<file path=customXml/itemProps1.xml><?xml version="1.0" encoding="utf-8"?>
+<ds:datastoreItem xmlns:ds="http://schemas.openxmlformats.org/officeDocument/2006/customXml" ds:itemID="{6901D0F6-A4AE-4172-8F0C-F0AE6CE0D29B}">
+  <ds:schemaRefs>
+    <ds:schemaRef ds:uri="http://schemas.openxmlformats.org/officeDocument/2006/bibliography"/>
+  </ds:schemaRefs>
+</ds:datastoreItem>
 </file>
</xml_diff>

<commit_message>
refining notes in document
</commit_message>
<xml_diff>
--- a/tactile_tabletop/Documents/User Handbook.docx
+++ b/tactile_tabletop/Documents/User Handbook.docx
@@ -1,6 +1,6 @@
 
 <file path=word/document.xml><?xml version="1.0" encoding="utf-8"?>
-<w:document xmlns:wpc="http://schemas.microsoft.com/office/word/2010/wordprocessingCanvas" xmlns:cx="http://schemas.microsoft.com/office/drawing/2014/chartex" xmlns:cx1="http://schemas.microsoft.com/office/drawing/2015/9/8/chartex" xmlns:cx2="http://schemas.microsoft.com/office/drawing/2015/10/21/chartex" xmlns:cx3="http://schemas.microsoft.com/office/drawing/2016/5/9/chartex" xmlns:cx4="http://schemas.microsoft.com/office/drawing/2016/5/10/chartex" xmlns:cx5="http://schemas.microsoft.com/office/drawing/2016/5/11/chartex" xmlns:cx6="http://schemas.microsoft.com/office/drawing/2016/5/12/chartex" xmlns:cx7="http://schemas.microsoft.com/office/drawing/2016/5/13/chartex" xmlns:cx8="http://schemas.microsoft.com/office/drawing/2016/5/14/chartex" xmlns:mc="http://schemas.openxmlformats.org/markup-compatibility/2006" xmlns:aink="http://schemas.microsoft.com/office/drawing/2016/ink" xmlns:am3d="http://schemas.microsoft.com/office/drawing/2017/model3d" xmlns:o="urn:schemas-microsoft-com:office:office" xmlns:r="http://schemas.openxmlformats.org/officeDocument/2006/relationships" xmlns:m="http://schemas.openxmlformats.org/officeDocument/2006/math" xmlns:v="urn:schemas-microsoft-com:vml" xmlns:wp14="http://schemas.microsoft.com/office/word/2010/wordprocessingDrawing" xmlns:wp="http://schemas.openxmlformats.org/drawingml/2006/wordprocessingDrawing" xmlns:w10="urn:schemas-microsoft-com:office:word" xmlns:w="http://schemas.openxmlformats.org/wordprocessingml/2006/main" xmlns:w14="http://schemas.microsoft.com/office/word/2010/wordml" xmlns:w15="http://schemas.microsoft.com/office/word/2012/wordml" xmlns:w16cex="http://schemas.microsoft.com/office/word/2018/wordml/cex" xmlns:w16cid="http://schemas.microsoft.com/office/word/2016/wordml/cid" xmlns:w16="http://schemas.microsoft.com/office/word/2018/wordml" xmlns:w16sdtdh="http://schemas.microsoft.com/office/word/2020/wordml/sdtdatahash" xmlns:w16se="http://schemas.microsoft.com/office/word/2015/wordml/symex" xmlns:wpg="http://schemas.microsoft.com/office/word/2010/wordprocessingGroup" xmlns:wpi="http://schemas.microsoft.com/office/word/2010/wordprocessingInk" xmlns:wne="http://schemas.microsoft.com/office/word/2006/wordml" xmlns:wps="http://schemas.microsoft.com/office/word/2010/wordprocessingShape" mc:Ignorable="w14 w15 w16se w16cid w16 w16cex w16sdtdh wp14">
+<w:document xmlns:wpc="http://schemas.microsoft.com/office/word/2010/wordprocessingCanvas" xmlns:cx="http://schemas.microsoft.com/office/drawing/2014/chartex" xmlns:cx1="http://schemas.microsoft.com/office/drawing/2015/9/8/chartex" xmlns:cx2="http://schemas.microsoft.com/office/drawing/2015/10/21/chartex" xmlns:cx3="http://schemas.microsoft.com/office/drawing/2016/5/9/chartex" xmlns:cx4="http://schemas.microsoft.com/office/drawing/2016/5/10/chartex" xmlns:cx5="http://schemas.microsoft.com/office/drawing/2016/5/11/chartex" xmlns:cx6="http://schemas.microsoft.com/office/drawing/2016/5/12/chartex" xmlns:cx7="http://schemas.microsoft.com/office/drawing/2016/5/13/chartex" xmlns:cx8="http://schemas.microsoft.com/office/drawing/2016/5/14/chartex" xmlns:mc="http://schemas.openxmlformats.org/markup-compatibility/2006" xmlns:aink="http://schemas.microsoft.com/office/drawing/2016/ink" xmlns:am3d="http://schemas.microsoft.com/office/drawing/2017/model3d" xmlns:o="urn:schemas-microsoft-com:office:office" xmlns:oel="http://schemas.microsoft.com/office/2019/extlst" xmlns:r="http://schemas.openxmlformats.org/officeDocument/2006/relationships" xmlns:m="http://schemas.openxmlformats.org/officeDocument/2006/math" xmlns:v="urn:schemas-microsoft-com:vml" xmlns:wp14="http://schemas.microsoft.com/office/word/2010/wordprocessingDrawing" xmlns:wp="http://schemas.openxmlformats.org/drawingml/2006/wordprocessingDrawing" xmlns:w10="urn:schemas-microsoft-com:office:word" xmlns:w="http://schemas.openxmlformats.org/wordprocessingml/2006/main" xmlns:w14="http://schemas.microsoft.com/office/word/2010/wordml" xmlns:w15="http://schemas.microsoft.com/office/word/2012/wordml" xmlns:w16cex="http://schemas.microsoft.com/office/word/2018/wordml/cex" xmlns:w16cid="http://schemas.microsoft.com/office/word/2016/wordml/cid" xmlns:w16="http://schemas.microsoft.com/office/word/2018/wordml" xmlns:w16sdtdh="http://schemas.microsoft.com/office/word/2020/wordml/sdtdatahash" xmlns:w16se="http://schemas.microsoft.com/office/word/2015/wordml/symex" xmlns:wpg="http://schemas.microsoft.com/office/word/2010/wordprocessingGroup" xmlns:wpi="http://schemas.microsoft.com/office/word/2010/wordprocessingInk" xmlns:wne="http://schemas.microsoft.com/office/word/2006/wordml" xmlns:wps="http://schemas.microsoft.com/office/word/2010/wordprocessingShape" mc:Ignorable="w14 w15 w16se w16cid w16 w16cex w16sdtdh wp14">
   <w:background w:color="FFFFFF"/>
   <w:body>
     <w:p>
@@ -2395,16 +2395,7 @@
           <w:szCs w:val="24"/>
           <w:highlight w:val="yellow"/>
         </w:rPr>
-        <w:t>heal ally</w:t>
-      </w:r>
-      <w:r>
-        <w:rPr>
-          <w:rFonts w:ascii="Benne" w:eastAsia="Benne" w:hAnsi="Benne" w:cs="Benne"/>
-          <w:sz w:val="24"/>
-          <w:szCs w:val="24"/>
-          <w:highlight w:val="yellow"/>
-        </w:rPr>
-        <w:t xml:space="preserve">, </w:t>
+        <w:t xml:space="preserve">heal ally, </w:t>
       </w:r>
       <w:r>
         <w:rPr>
@@ -2488,16 +2479,7 @@
           <w:szCs w:val="24"/>
           <w:highlight w:val="yellow"/>
         </w:rPr>
-        <w:t xml:space="preserve">, </w:t>
-      </w:r>
-      <w:r>
-        <w:rPr>
-          <w:rFonts w:ascii="Benne" w:eastAsia="Benne" w:hAnsi="Benne" w:cs="Benne"/>
-          <w:sz w:val="24"/>
-          <w:szCs w:val="24"/>
-          <w:highlight w:val="yellow"/>
-        </w:rPr>
-        <w:t>grant another ability use</w:t>
+        <w:t>, grant another ability use</w:t>
       </w:r>
       <w:r>
         <w:rPr>
@@ -2705,16 +2687,7 @@
           <w:szCs w:val="24"/>
           <w:highlight w:val="yellow"/>
         </w:rPr>
-        <w:t xml:space="preserve">, </w:t>
-      </w:r>
-      <w:r>
-        <w:rPr>
-          <w:rFonts w:ascii="Benne" w:eastAsia="Benne" w:hAnsi="Benne" w:cs="Benne"/>
-          <w:sz w:val="24"/>
-          <w:szCs w:val="24"/>
-          <w:highlight w:val="yellow"/>
-        </w:rPr>
-        <w:t>mark</w:t>
+        <w:t>, mark</w:t>
       </w:r>
       <w:r>
         <w:rPr>
@@ -20736,571 +20709,234 @@
           <w:sz w:val="24"/>
           <w:szCs w:val="24"/>
         </w:rPr>
-        <w:t xml:space="preserve">Finish creating level 2 cards (aiming for about 50-60) - </w:t>
-      </w:r>
-      <w:r>
+        <w:t>Create 8 cards at level 2 filling in gaps</w:t>
+      </w:r>
+      <w:r>
+        <w:rPr>
+          <w:rFonts w:ascii="Benne" w:eastAsia="Benne" w:hAnsi="Benne" w:cs="Benne"/>
+          <w:sz w:val="24"/>
+          <w:szCs w:val="24"/>
+        </w:rPr>
+        <w:t xml:space="preserve"> - Robin/</w:t>
+      </w:r>
+      <w:proofErr w:type="spellStart"/>
+      <w:r>
+        <w:rPr>
+          <w:rFonts w:ascii="Benne" w:eastAsia="Benne" w:hAnsi="Benne" w:cs="Benne"/>
+          <w:sz w:val="24"/>
+          <w:szCs w:val="24"/>
+        </w:rPr>
+        <w:t>Ory</w:t>
+      </w:r>
+      <w:proofErr w:type="spellEnd"/>
+    </w:p>
+    <w:p>
+      <w:pPr>
+        <w:spacing w:line="100" w:lineRule="atLeast"/>
+        <w:rPr>
+          <w:rFonts w:ascii="Benne" w:eastAsia="Benne" w:hAnsi="Benne" w:cs="Benne"/>
+          <w:sz w:val="24"/>
+          <w:szCs w:val="24"/>
+        </w:rPr>
+      </w:pPr>
+      <w:proofErr w:type="spellStart"/>
+      <w:r>
+        <w:rPr>
+          <w:rFonts w:ascii="Benne" w:eastAsia="Benne" w:hAnsi="Benne" w:cs="Benne"/>
+          <w:sz w:val="24"/>
+          <w:szCs w:val="24"/>
+        </w:rPr>
+        <w:t>Github</w:t>
+      </w:r>
+      <w:proofErr w:type="spellEnd"/>
+      <w:r>
+        <w:rPr>
+          <w:rFonts w:ascii="Benne" w:eastAsia="Benne" w:hAnsi="Benne" w:cs="Benne"/>
+          <w:sz w:val="24"/>
+          <w:szCs w:val="24"/>
+        </w:rPr>
+        <w:t xml:space="preserve"> integrated task scheduling thing? Like JIRA or Slack or whatever - </w:t>
+      </w:r>
+      <w:proofErr w:type="spellStart"/>
+      <w:r>
+        <w:rPr>
+          <w:rFonts w:ascii="Benne" w:eastAsia="Benne" w:hAnsi="Benne" w:cs="Benne"/>
+          <w:sz w:val="24"/>
+          <w:szCs w:val="24"/>
+        </w:rPr>
+        <w:t>Ory</w:t>
+      </w:r>
+      <w:proofErr w:type="spellEnd"/>
+    </w:p>
+    <w:p>
+      <w:pPr>
+        <w:spacing w:line="100" w:lineRule="atLeast"/>
+        <w:rPr>
+          <w:rFonts w:ascii="Benne" w:eastAsia="Benne" w:hAnsi="Benne" w:cs="Benne"/>
+          <w:sz w:val="24"/>
+          <w:szCs w:val="24"/>
+        </w:rPr>
+      </w:pPr>
+      <w:proofErr w:type="gramStart"/>
+      <w:r>
+        <w:rPr>
+          <w:rFonts w:ascii="Benne" w:eastAsia="Benne" w:hAnsi="Benne" w:cs="Benne"/>
+          <w:sz w:val="24"/>
+          <w:szCs w:val="24"/>
+        </w:rPr>
+        <w:t>Actually</w:t>
+      </w:r>
+      <w:proofErr w:type="gramEnd"/>
+      <w:r>
+        <w:rPr>
+          <w:rFonts w:ascii="Benne" w:eastAsia="Benne" w:hAnsi="Benne" w:cs="Benne"/>
+          <w:sz w:val="24"/>
+          <w:szCs w:val="24"/>
+        </w:rPr>
+        <w:t xml:space="preserve"> finalize stats per card</w:t>
+      </w:r>
+      <w:r>
+        <w:rPr>
+          <w:rFonts w:ascii="Benne" w:eastAsia="Benne" w:hAnsi="Benne" w:cs="Benne"/>
+          <w:sz w:val="24"/>
+          <w:szCs w:val="24"/>
+        </w:rPr>
+        <w:t xml:space="preserve"> - Robin</w:t>
+      </w:r>
+    </w:p>
+    <w:p>
+      <w:pPr>
+        <w:spacing w:line="100" w:lineRule="atLeast"/>
+        <w:rPr>
+          <w:rFonts w:ascii="Benne" w:eastAsia="Benne" w:hAnsi="Benne" w:cs="Benne"/>
+          <w:sz w:val="24"/>
+          <w:szCs w:val="24"/>
+        </w:rPr>
+      </w:pPr>
+      <w:r>
+        <w:rPr>
+          <w:rFonts w:ascii="Benne" w:eastAsia="Benne" w:hAnsi="Benne" w:cs="Benne"/>
+          <w:sz w:val="24"/>
+          <w:szCs w:val="24"/>
+        </w:rPr>
+        <w:t>Reprint level 2 cards after re-stat stuff</w:t>
+      </w:r>
+      <w:r>
+        <w:rPr>
+          <w:rFonts w:ascii="Benne" w:eastAsia="Benne" w:hAnsi="Benne" w:cs="Benne"/>
+          <w:sz w:val="24"/>
+          <w:szCs w:val="24"/>
+        </w:rPr>
+        <w:t xml:space="preserve"> – Robin/</w:t>
+      </w:r>
+      <w:proofErr w:type="spellStart"/>
+      <w:r>
+        <w:rPr>
+          <w:rFonts w:ascii="Benne" w:eastAsia="Benne" w:hAnsi="Benne" w:cs="Benne"/>
+          <w:sz w:val="24"/>
+          <w:szCs w:val="24"/>
+        </w:rPr>
+        <w:t>Ory</w:t>
+      </w:r>
+      <w:proofErr w:type="spellEnd"/>
+    </w:p>
+    <w:p>
+      <w:pPr>
+        <w:spacing w:line="100" w:lineRule="atLeast"/>
+        <w:rPr>
+          <w:rFonts w:ascii="Benne" w:eastAsia="Benne" w:hAnsi="Benne" w:cs="Benne"/>
+          <w:sz w:val="24"/>
+          <w:szCs w:val="24"/>
+        </w:rPr>
+      </w:pPr>
+      <w:r>
+        <w:rPr>
+          <w:rFonts w:ascii="Benne" w:eastAsia="Benne" w:hAnsi="Benne" w:cs="Benne"/>
+          <w:sz w:val="24"/>
+          <w:szCs w:val="24"/>
+        </w:rPr>
+        <w:t xml:space="preserve">Schedule another </w:t>
+      </w:r>
+      <w:proofErr w:type="gramStart"/>
+      <w:r>
+        <w:rPr>
+          <w:rFonts w:ascii="Benne" w:eastAsia="Benne" w:hAnsi="Benne" w:cs="Benne"/>
+          <w:sz w:val="24"/>
+          <w:szCs w:val="24"/>
+        </w:rPr>
+        <w:t>play</w:t>
+      </w:r>
+      <w:proofErr w:type="gramEnd"/>
+      <w:r>
+        <w:rPr>
+          <w:rFonts w:ascii="Benne" w:eastAsia="Benne" w:hAnsi="Benne" w:cs="Benne"/>
+          <w:sz w:val="24"/>
+          <w:szCs w:val="24"/>
+        </w:rPr>
+        <w:t xml:space="preserve"> date</w:t>
+      </w:r>
+      <w:r>
+        <w:rPr>
+          <w:rFonts w:ascii="Benne" w:eastAsia="Benne" w:hAnsi="Benne" w:cs="Benne"/>
+          <w:sz w:val="24"/>
+          <w:szCs w:val="24"/>
+        </w:rPr>
+        <w:t xml:space="preserve"> (next Friday?)</w:t>
+      </w:r>
+    </w:p>
+    <w:p>
+      <w:pPr>
+        <w:pStyle w:val="ListParagraph"/>
+        <w:numPr>
+          <w:ilvl w:val="0"/>
+          <w:numId w:val="2"/>
+        </w:numPr>
+        <w:spacing w:line="100" w:lineRule="atLeast"/>
+        <w:rPr>
+          <w:rFonts w:ascii="Benne" w:eastAsia="Benne" w:hAnsi="Benne" w:cs="Benne"/>
+          <w:sz w:val="24"/>
+          <w:szCs w:val="24"/>
+        </w:rPr>
+      </w:pPr>
+      <w:r>
+        <w:rPr>
+          <w:rFonts w:ascii="Benne" w:eastAsia="Benne" w:hAnsi="Benne" w:cs="Benne"/>
+          <w:sz w:val="24"/>
+          <w:szCs w:val="24"/>
+        </w:rPr>
+        <w:t>People rebuilding decks</w:t>
+      </w:r>
+    </w:p>
+    <w:p>
+      <w:pPr>
+        <w:spacing w:line="100" w:lineRule="atLeast"/>
         <w:rPr>
           <w:rFonts w:ascii="Benne" w:eastAsia="Benne" w:hAnsi="Benne" w:cs="Benne"/>
           <w:b/>
           <w:sz w:val="24"/>
           <w:szCs w:val="24"/>
         </w:rPr>
-        <w:t>ROBIN, ORY</w:t>
-      </w:r>
-    </w:p>
-    <w:p>
-      <w:pPr>
-        <w:spacing w:line="100" w:lineRule="atLeast"/>
-        <w:ind w:firstLine="720"/>
-        <w:rPr>
-          <w:rFonts w:ascii="Benne" w:eastAsia="Benne" w:hAnsi="Benne" w:cs="Benne"/>
-          <w:sz w:val="24"/>
-          <w:szCs w:val="24"/>
-        </w:rPr>
-      </w:pPr>
-      <w:r>
-        <w:rPr>
-          <w:rFonts w:ascii="Benne" w:eastAsia="Benne" w:hAnsi="Benne" w:cs="Benne"/>
-          <w:sz w:val="24"/>
-          <w:szCs w:val="24"/>
-        </w:rPr>
-        <w:t>Last vetted up to line 29 of level 2 card document, incremented as more cards have been added:</w:t>
-      </w:r>
-    </w:p>
-    <w:p>
-      <w:pPr>
-        <w:spacing w:line="100" w:lineRule="atLeast"/>
-        <w:ind w:firstLine="720"/>
-        <w:rPr>
-          <w:rFonts w:ascii="Benne" w:eastAsia="Benne" w:hAnsi="Benne" w:cs="Benne"/>
-          <w:sz w:val="24"/>
-          <w:szCs w:val="24"/>
-        </w:rPr>
-      </w:pPr>
-      <w:r>
-        <w:rPr>
-          <w:rFonts w:ascii="Benne" w:eastAsia="Benne" w:hAnsi="Benne" w:cs="Benne"/>
-          <w:sz w:val="24"/>
-          <w:szCs w:val="24"/>
-        </w:rPr>
-        <w:t xml:space="preserve">tank (high </w:t>
-      </w:r>
-      <w:proofErr w:type="gramStart"/>
-      <w:r>
-        <w:rPr>
-          <w:rFonts w:ascii="Benne" w:eastAsia="Benne" w:hAnsi="Benne" w:cs="Benne"/>
-          <w:sz w:val="24"/>
-          <w:szCs w:val="24"/>
-        </w:rPr>
-        <w:t xml:space="preserve">health)   </w:t>
-      </w:r>
-      <w:proofErr w:type="gramEnd"/>
-      <w:r>
-        <w:rPr>
-          <w:rFonts w:ascii="Benne" w:eastAsia="Benne" w:hAnsi="Benne" w:cs="Benne"/>
-          <w:sz w:val="24"/>
-          <w:szCs w:val="24"/>
-        </w:rPr>
-        <w:t xml:space="preserve">           </w:t>
-      </w:r>
-      <w:r>
-        <w:rPr>
-          <w:rFonts w:ascii="Benne" w:eastAsia="Benne" w:hAnsi="Benne" w:cs="Benne"/>
-          <w:sz w:val="24"/>
-          <w:szCs w:val="24"/>
-        </w:rPr>
-        <w:tab/>
-        <w:t>- 8</w:t>
-      </w:r>
-    </w:p>
-    <w:p>
-      <w:pPr>
-        <w:spacing w:line="100" w:lineRule="atLeast"/>
-        <w:ind w:firstLine="720"/>
-        <w:rPr>
-          <w:rFonts w:ascii="Benne" w:eastAsia="Benne" w:hAnsi="Benne" w:cs="Benne"/>
-          <w:sz w:val="24"/>
-          <w:szCs w:val="24"/>
-        </w:rPr>
-      </w:pPr>
-      <w:r>
-        <w:rPr>
-          <w:rFonts w:ascii="Benne" w:eastAsia="Benne" w:hAnsi="Benne" w:cs="Benne"/>
-          <w:sz w:val="24"/>
-          <w:szCs w:val="24"/>
-        </w:rPr>
-        <w:t xml:space="preserve">assassin (glass </w:t>
-      </w:r>
-      <w:proofErr w:type="gramStart"/>
-      <w:r>
-        <w:rPr>
-          <w:rFonts w:ascii="Benne" w:eastAsia="Benne" w:hAnsi="Benne" w:cs="Benne"/>
-          <w:sz w:val="24"/>
-          <w:szCs w:val="24"/>
-        </w:rPr>
-        <w:t xml:space="preserve">cannon)   </w:t>
-      </w:r>
-      <w:proofErr w:type="gramEnd"/>
-      <w:r>
-        <w:rPr>
-          <w:rFonts w:ascii="Benne" w:eastAsia="Benne" w:hAnsi="Benne" w:cs="Benne"/>
-          <w:sz w:val="24"/>
-          <w:szCs w:val="24"/>
-        </w:rPr>
-        <w:t xml:space="preserve">      </w:t>
-      </w:r>
-      <w:r>
-        <w:rPr>
-          <w:rFonts w:ascii="Benne" w:eastAsia="Benne" w:hAnsi="Benne" w:cs="Benne"/>
-          <w:sz w:val="24"/>
-          <w:szCs w:val="24"/>
-        </w:rPr>
-        <w:tab/>
-        <w:t>- 12</w:t>
-      </w:r>
-    </w:p>
-    <w:p>
-      <w:pPr>
-        <w:spacing w:line="100" w:lineRule="atLeast"/>
-        <w:ind w:firstLine="720"/>
-        <w:rPr>
-          <w:rFonts w:ascii="Benne" w:eastAsia="Benne" w:hAnsi="Benne" w:cs="Benne"/>
-          <w:sz w:val="24"/>
-          <w:szCs w:val="24"/>
-        </w:rPr>
-      </w:pPr>
-      <w:r>
-        <w:rPr>
-          <w:rFonts w:ascii="Benne" w:eastAsia="Benne" w:hAnsi="Benne" w:cs="Benne"/>
-          <w:sz w:val="24"/>
-          <w:szCs w:val="24"/>
-        </w:rPr>
-        <w:t>fighter (balanced dmg/</w:t>
-      </w:r>
-      <w:proofErr w:type="gramStart"/>
-      <w:r>
-        <w:rPr>
-          <w:rFonts w:ascii="Benne" w:eastAsia="Benne" w:hAnsi="Benne" w:cs="Benne"/>
-          <w:sz w:val="24"/>
-          <w:szCs w:val="24"/>
-        </w:rPr>
-        <w:t xml:space="preserve">def)   </w:t>
-      </w:r>
-      <w:proofErr w:type="gramEnd"/>
-      <w:r>
-        <w:rPr>
-          <w:rFonts w:ascii="Benne" w:eastAsia="Benne" w:hAnsi="Benne" w:cs="Benne"/>
-          <w:sz w:val="24"/>
-          <w:szCs w:val="24"/>
-        </w:rPr>
-        <w:t xml:space="preserve">    </w:t>
-      </w:r>
-      <w:r>
-        <w:rPr>
-          <w:rFonts w:ascii="Benne" w:eastAsia="Benne" w:hAnsi="Benne" w:cs="Benne"/>
-          <w:sz w:val="24"/>
-          <w:szCs w:val="24"/>
-        </w:rPr>
-        <w:tab/>
-        <w:t>- 8</w:t>
-      </w:r>
-    </w:p>
-    <w:p>
-      <w:pPr>
-        <w:spacing w:line="100" w:lineRule="atLeast"/>
-        <w:ind w:firstLine="720"/>
-        <w:rPr>
-          <w:rFonts w:ascii="Benne" w:eastAsia="Benne" w:hAnsi="Benne" w:cs="Benne"/>
-          <w:sz w:val="24"/>
-          <w:szCs w:val="24"/>
-        </w:rPr>
-      </w:pPr>
-      <w:r>
-        <w:rPr>
-          <w:rFonts w:ascii="Benne" w:eastAsia="Benne" w:hAnsi="Benne" w:cs="Benne"/>
-          <w:sz w:val="24"/>
-          <w:szCs w:val="24"/>
-        </w:rPr>
-        <w:t xml:space="preserve">wizard (high damage high </w:t>
-      </w:r>
-      <w:proofErr w:type="gramStart"/>
-      <w:r>
-        <w:rPr>
-          <w:rFonts w:ascii="Benne" w:eastAsia="Benne" w:hAnsi="Benne" w:cs="Benne"/>
-          <w:sz w:val="24"/>
-          <w:szCs w:val="24"/>
-        </w:rPr>
-        <w:t xml:space="preserve">cost)  </w:t>
-      </w:r>
-      <w:r>
-        <w:rPr>
-          <w:rFonts w:ascii="Benne" w:eastAsia="Benne" w:hAnsi="Benne" w:cs="Benne"/>
-          <w:sz w:val="24"/>
-          <w:szCs w:val="24"/>
-        </w:rPr>
-        <w:tab/>
-      </w:r>
-      <w:proofErr w:type="gramEnd"/>
-      <w:r>
-        <w:rPr>
-          <w:rFonts w:ascii="Benne" w:eastAsia="Benne" w:hAnsi="Benne" w:cs="Benne"/>
-          <w:sz w:val="24"/>
-          <w:szCs w:val="24"/>
-        </w:rPr>
-        <w:t>- 9</w:t>
-      </w:r>
-    </w:p>
-    <w:p>
-      <w:pPr>
-        <w:spacing w:line="100" w:lineRule="atLeast"/>
-        <w:ind w:firstLine="720"/>
-        <w:rPr>
-          <w:rFonts w:ascii="Benne" w:eastAsia="Benne" w:hAnsi="Benne" w:cs="Benne"/>
-          <w:sz w:val="24"/>
-          <w:szCs w:val="24"/>
-        </w:rPr>
-      </w:pPr>
-      <w:r>
-        <w:rPr>
-          <w:rFonts w:ascii="Benne" w:eastAsia="Benne" w:hAnsi="Benne" w:cs="Benne"/>
-          <w:sz w:val="24"/>
-          <w:szCs w:val="24"/>
-        </w:rPr>
-        <w:t xml:space="preserve">druid (summon, env., </w:t>
-      </w:r>
-      <w:proofErr w:type="gramStart"/>
-      <w:r>
-        <w:rPr>
-          <w:rFonts w:ascii="Benne" w:eastAsia="Benne" w:hAnsi="Benne" w:cs="Benne"/>
-          <w:sz w:val="24"/>
-          <w:szCs w:val="24"/>
-        </w:rPr>
-        <w:t xml:space="preserve">utility)   </w:t>
-      </w:r>
-      <w:proofErr w:type="gramEnd"/>
-      <w:r>
-        <w:rPr>
-          <w:rFonts w:ascii="Benne" w:eastAsia="Benne" w:hAnsi="Benne" w:cs="Benne"/>
-          <w:sz w:val="24"/>
-          <w:szCs w:val="24"/>
-        </w:rPr>
-        <w:tab/>
-        <w:t>- 10</w:t>
-      </w:r>
-    </w:p>
-    <w:p>
-      <w:pPr>
-        <w:spacing w:line="100" w:lineRule="atLeast"/>
-        <w:ind w:firstLine="720"/>
-        <w:rPr>
-          <w:rFonts w:ascii="Benne" w:eastAsia="Benne" w:hAnsi="Benne" w:cs="Benne"/>
-          <w:sz w:val="24"/>
-          <w:szCs w:val="24"/>
-        </w:rPr>
-      </w:pPr>
-      <w:r>
-        <w:rPr>
-          <w:rFonts w:ascii="Benne" w:eastAsia="Benne" w:hAnsi="Benne" w:cs="Benne"/>
-          <w:sz w:val="24"/>
-          <w:szCs w:val="24"/>
-        </w:rPr>
-        <w:t>bard (</w:t>
-      </w:r>
-      <w:proofErr w:type="gramStart"/>
-      <w:r>
-        <w:rPr>
-          <w:rFonts w:ascii="Benne" w:eastAsia="Benne" w:hAnsi="Benne" w:cs="Benne"/>
-          <w:sz w:val="24"/>
-          <w:szCs w:val="24"/>
-        </w:rPr>
-        <w:t xml:space="preserve">influence)   </w:t>
-      </w:r>
-      <w:proofErr w:type="gramEnd"/>
-      <w:r>
-        <w:rPr>
-          <w:rFonts w:ascii="Benne" w:eastAsia="Benne" w:hAnsi="Benne" w:cs="Benne"/>
-          <w:sz w:val="24"/>
-          <w:szCs w:val="24"/>
-        </w:rPr>
-        <w:t xml:space="preserve">        </w:t>
-      </w:r>
-      <w:r>
-        <w:rPr>
-          <w:rFonts w:ascii="Benne" w:eastAsia="Benne" w:hAnsi="Benne" w:cs="Benne"/>
-          <w:sz w:val="24"/>
-          <w:szCs w:val="24"/>
-        </w:rPr>
-        <w:tab/>
-        <w:t>- 10</w:t>
-      </w:r>
-    </w:p>
-    <w:p>
-      <w:pPr>
-        <w:spacing w:line="100" w:lineRule="atLeast"/>
-        <w:ind w:firstLine="720"/>
-        <w:rPr>
-          <w:rFonts w:ascii="Benne" w:eastAsia="Benne" w:hAnsi="Benne" w:cs="Benne"/>
-          <w:sz w:val="24"/>
-          <w:szCs w:val="24"/>
-        </w:rPr>
-      </w:pPr>
-      <w:r>
-        <w:rPr>
-          <w:rFonts w:ascii="Benne" w:eastAsia="Benne" w:hAnsi="Benne" w:cs="Benne"/>
-          <w:sz w:val="24"/>
-          <w:szCs w:val="24"/>
-        </w:rPr>
-        <w:t xml:space="preserve">Alchemist (crafting, </w:t>
-      </w:r>
-      <w:proofErr w:type="gramStart"/>
-      <w:r>
-        <w:rPr>
-          <w:rFonts w:ascii="Benne" w:eastAsia="Benne" w:hAnsi="Benne" w:cs="Benne"/>
-          <w:sz w:val="24"/>
-          <w:szCs w:val="24"/>
-        </w:rPr>
-        <w:t xml:space="preserve">indirect)   </w:t>
-      </w:r>
-      <w:proofErr w:type="gramEnd"/>
-      <w:r>
-        <w:rPr>
-          <w:rFonts w:ascii="Benne" w:eastAsia="Benne" w:hAnsi="Benne" w:cs="Benne"/>
-          <w:sz w:val="24"/>
-          <w:szCs w:val="24"/>
-        </w:rPr>
-        <w:tab/>
-        <w:t>- 10</w:t>
-      </w:r>
-    </w:p>
-    <w:p>
-      <w:pPr>
-        <w:spacing w:line="100" w:lineRule="atLeast"/>
-        <w:ind w:firstLine="720"/>
-        <w:rPr>
-          <w:rFonts w:ascii="Benne" w:eastAsia="Benne" w:hAnsi="Benne" w:cs="Benne"/>
-          <w:sz w:val="24"/>
-          <w:szCs w:val="24"/>
-        </w:rPr>
-      </w:pPr>
-    </w:p>
-    <w:p>
-      <w:pPr>
-        <w:spacing w:line="100" w:lineRule="atLeast"/>
-        <w:ind w:firstLine="720"/>
-        <w:rPr>
-          <w:rFonts w:ascii="Benne" w:eastAsia="Benne" w:hAnsi="Benne" w:cs="Benne"/>
-          <w:sz w:val="24"/>
-          <w:szCs w:val="24"/>
-        </w:rPr>
-      </w:pPr>
-      <w:r>
-        <w:rPr>
-          <w:rFonts w:ascii="Benne" w:eastAsia="Benne" w:hAnsi="Benne" w:cs="Benne"/>
-          <w:sz w:val="24"/>
-          <w:szCs w:val="24"/>
-        </w:rPr>
-        <w:t>Card ideas:</w:t>
-      </w:r>
-    </w:p>
-    <w:p>
-      <w:pPr>
-        <w:spacing w:line="100" w:lineRule="atLeast"/>
-        <w:ind w:firstLine="720"/>
-        <w:rPr>
-          <w:rFonts w:ascii="Benne" w:eastAsia="Benne" w:hAnsi="Benne" w:cs="Benne"/>
-          <w:sz w:val="24"/>
-          <w:szCs w:val="24"/>
-        </w:rPr>
-      </w:pPr>
-      <w:r>
-        <w:rPr>
-          <w:rFonts w:ascii="Benne" w:eastAsia="Benne" w:hAnsi="Benne" w:cs="Benne"/>
-          <w:sz w:val="24"/>
-          <w:szCs w:val="24"/>
-        </w:rPr>
-        <w:t>Deck interaction cards</w:t>
-      </w:r>
-    </w:p>
-    <w:p>
-      <w:pPr>
-        <w:spacing w:line="100" w:lineRule="atLeast"/>
-        <w:ind w:firstLine="720"/>
-        <w:rPr>
-          <w:rFonts w:ascii="Benne" w:eastAsia="Benne" w:hAnsi="Benne" w:cs="Benne"/>
-          <w:sz w:val="24"/>
-          <w:szCs w:val="24"/>
-        </w:rPr>
-      </w:pPr>
-      <w:r>
-        <w:rPr>
-          <w:rFonts w:ascii="Benne" w:eastAsia="Benne" w:hAnsi="Benne" w:cs="Benne"/>
-          <w:sz w:val="24"/>
-          <w:szCs w:val="24"/>
-        </w:rPr>
-        <w:t>Animal companion?</w:t>
-      </w:r>
-    </w:p>
-    <w:p>
-      <w:pPr>
-        <w:spacing w:line="100" w:lineRule="atLeast"/>
-        <w:ind w:firstLine="720"/>
-        <w:rPr>
-          <w:rFonts w:ascii="Benne" w:eastAsia="Benne" w:hAnsi="Benne" w:cs="Benne"/>
-          <w:sz w:val="24"/>
-          <w:szCs w:val="24"/>
-        </w:rPr>
-      </w:pPr>
-    </w:p>
-    <w:p>
-      <w:pPr>
-        <w:spacing w:line="100" w:lineRule="atLeast"/>
-        <w:rPr>
-          <w:rFonts w:ascii="Benne" w:eastAsia="Benne" w:hAnsi="Benne" w:cs="Benne"/>
-          <w:sz w:val="24"/>
-          <w:szCs w:val="24"/>
-        </w:rPr>
-      </w:pPr>
-      <w:r>
-        <w:rPr>
-          <w:rFonts w:ascii="Benne" w:eastAsia="Benne" w:hAnsi="Benne" w:cs="Benne"/>
-          <w:sz w:val="24"/>
-          <w:szCs w:val="24"/>
-        </w:rPr>
-        <w:t>GO OVER CARDS (particularly requirements but level 2 overall maybe)</w:t>
-      </w:r>
-    </w:p>
-    <w:p>
-      <w:pPr>
-        <w:spacing w:line="100" w:lineRule="atLeast"/>
-        <w:rPr>
-          <w:rFonts w:ascii="Benne" w:eastAsia="Benne" w:hAnsi="Benne" w:cs="Benne"/>
-          <w:sz w:val="24"/>
-          <w:szCs w:val="24"/>
-        </w:rPr>
-      </w:pPr>
-    </w:p>
-    <w:p>
-      <w:pPr>
-        <w:spacing w:line="100" w:lineRule="atLeast"/>
-        <w:rPr>
-          <w:rFonts w:ascii="Benne" w:eastAsia="Benne" w:hAnsi="Benne" w:cs="Benne"/>
-          <w:b/>
-          <w:sz w:val="24"/>
-          <w:szCs w:val="24"/>
-        </w:rPr>
-      </w:pPr>
-      <w:r>
-        <w:rPr>
-          <w:rFonts w:ascii="Benne" w:eastAsia="Benne" w:hAnsi="Benne" w:cs="Benne"/>
-          <w:sz w:val="24"/>
-          <w:szCs w:val="24"/>
-        </w:rPr>
-        <w:t>More utility focused cards (sound, and tracking)</w:t>
-      </w:r>
-    </w:p>
-    <w:p>
-      <w:pPr>
-        <w:spacing w:line="100" w:lineRule="atLeast"/>
-        <w:rPr>
-          <w:rFonts w:ascii="Benne" w:eastAsia="Benne" w:hAnsi="Benne" w:cs="Benne"/>
-          <w:b/>
-          <w:sz w:val="24"/>
-          <w:szCs w:val="24"/>
-        </w:rPr>
-      </w:pPr>
-    </w:p>
-    <w:p>
-      <w:pPr>
-        <w:spacing w:line="100" w:lineRule="atLeast"/>
-        <w:rPr>
-          <w:rFonts w:ascii="Benne" w:eastAsia="Benne" w:hAnsi="Benne" w:cs="Benne"/>
-          <w:b/>
-          <w:sz w:val="24"/>
-          <w:szCs w:val="24"/>
-        </w:rPr>
-      </w:pPr>
-    </w:p>
-    <w:p>
-      <w:pPr>
-        <w:spacing w:line="100" w:lineRule="atLeast"/>
-        <w:rPr>
-          <w:rFonts w:ascii="Benne" w:eastAsia="Benne" w:hAnsi="Benne" w:cs="Benne"/>
-          <w:sz w:val="24"/>
-          <w:szCs w:val="24"/>
-        </w:rPr>
-      </w:pPr>
-      <w:r>
-        <w:rPr>
-          <w:rFonts w:ascii="Benne" w:eastAsia="Benne" w:hAnsi="Benne" w:cs="Benne"/>
-          <w:b/>
-          <w:sz w:val="24"/>
-          <w:szCs w:val="24"/>
-        </w:rPr>
-        <w:t xml:space="preserve">Stat requirements (maybe during card </w:t>
-      </w:r>
-      <w:proofErr w:type="gramStart"/>
-      <w:r>
-        <w:rPr>
-          <w:rFonts w:ascii="Benne" w:eastAsia="Benne" w:hAnsi="Benne" w:cs="Benne"/>
-          <w:b/>
-          <w:sz w:val="24"/>
-          <w:szCs w:val="24"/>
-        </w:rPr>
-        <w:t>review)</w:t>
-      </w:r>
-      <w:r>
-        <w:rPr>
-          <w:rFonts w:ascii="Benne" w:eastAsia="Benne" w:hAnsi="Benne" w:cs="Benne"/>
-          <w:sz w:val="24"/>
-          <w:szCs w:val="24"/>
-        </w:rPr>
-        <w:t>Analyze</w:t>
-      </w:r>
-      <w:proofErr w:type="gramEnd"/>
-      <w:r>
-        <w:rPr>
-          <w:rFonts w:ascii="Benne" w:eastAsia="Benne" w:hAnsi="Benne" w:cs="Benne"/>
-          <w:sz w:val="24"/>
-          <w:szCs w:val="24"/>
-        </w:rPr>
-        <w:t xml:space="preserve"> Stat requirements: more Or’s of stats (ex: 2 Knowledge or 3 spirituality or 4 craftmanship)</w:t>
-      </w:r>
-    </w:p>
-    <w:p>
-      <w:pPr>
-        <w:spacing w:line="100" w:lineRule="atLeast"/>
-        <w:rPr>
-          <w:rFonts w:ascii="Benne" w:eastAsia="Benne" w:hAnsi="Benne" w:cs="Benne"/>
-          <w:sz w:val="24"/>
-          <w:szCs w:val="24"/>
-        </w:rPr>
-      </w:pPr>
-      <w:r>
-        <w:rPr>
-          <w:rFonts w:ascii="Benne" w:eastAsia="Benne" w:hAnsi="Benne" w:cs="Benne"/>
-          <w:sz w:val="24"/>
-          <w:szCs w:val="24"/>
-        </w:rPr>
-        <w:t>Make manual finalized (double check glossary notably, but also layout, order, wording, etc.)</w:t>
-      </w:r>
-    </w:p>
-    <w:p>
-      <w:pPr>
-        <w:spacing w:line="100" w:lineRule="atLeast"/>
-        <w:rPr>
-          <w:rFonts w:ascii="Benne" w:eastAsia="Benne" w:hAnsi="Benne" w:cs="Benne"/>
-          <w:sz w:val="24"/>
-          <w:szCs w:val="24"/>
-        </w:rPr>
-      </w:pPr>
-      <w:r>
-        <w:rPr>
-          <w:rFonts w:ascii="Benne" w:eastAsia="Benne" w:hAnsi="Benne" w:cs="Benne"/>
-          <w:sz w:val="24"/>
-          <w:szCs w:val="24"/>
-        </w:rPr>
-        <w:t>Print everything out and do a full game (odd card, even backing)</w:t>
-      </w:r>
+      </w:pPr>
+    </w:p>
+    <w:p>
+      <w:pPr>
+        <w:spacing w:line="100" w:lineRule="atLeast"/>
+        <w:rPr>
+          <w:rFonts w:ascii="Benne" w:eastAsia="Benne" w:hAnsi="Benne" w:cs="Benne"/>
+          <w:sz w:val="24"/>
+          <w:szCs w:val="24"/>
+        </w:rPr>
+      </w:pPr>
+    </w:p>
+    <w:p>
+      <w:pPr>
+        <w:spacing w:line="100" w:lineRule="atLeast"/>
+        <w:rPr>
+          <w:rFonts w:ascii="Benne" w:eastAsia="Benne" w:hAnsi="Benne" w:cs="Benne"/>
+          <w:sz w:val="24"/>
+          <w:szCs w:val="24"/>
+        </w:rPr>
+      </w:pPr>
     </w:p>
     <w:p>
       <w:pPr>
@@ -21316,9 +20952,6 @@
       <w:pPr>
         <w:pStyle w:val="Heading4"/>
         <w:jc w:val="center"/>
-        <w:rPr>
-          <w:rFonts w:ascii="Benne" w:eastAsia="Benne" w:hAnsi="Benne" w:cs="Benne"/>
-        </w:rPr>
       </w:pPr>
       <w:bookmarkStart w:id="72" w:name="_9qpdcxegdzua"/>
       <w:bookmarkEnd w:id="72"/>
@@ -21329,6 +20962,383 @@
     <w:p>
       <w:pPr>
         <w:spacing w:line="100" w:lineRule="atLeast"/>
+        <w:rPr>
+          <w:rFonts w:ascii="Benne" w:eastAsia="Benne" w:hAnsi="Benne" w:cs="Benne"/>
+          <w:sz w:val="24"/>
+          <w:szCs w:val="24"/>
+        </w:rPr>
+      </w:pPr>
+      <w:r>
+        <w:rPr>
+          <w:rFonts w:ascii="Benne" w:eastAsia="Benne" w:hAnsi="Benne" w:cs="Benne"/>
+          <w:sz w:val="24"/>
+          <w:szCs w:val="24"/>
+        </w:rPr>
+        <w:t>Level 3, 4, 5</w:t>
+      </w:r>
+    </w:p>
+    <w:p>
+      <w:pPr>
+        <w:spacing w:line="100" w:lineRule="atLeast"/>
+        <w:rPr>
+          <w:rFonts w:ascii="Benne" w:eastAsia="Benne" w:hAnsi="Benne" w:cs="Benne"/>
+          <w:sz w:val="24"/>
+          <w:szCs w:val="24"/>
+        </w:rPr>
+      </w:pPr>
+      <w:r>
+        <w:rPr>
+          <w:rFonts w:ascii="Benne" w:eastAsia="Benne" w:hAnsi="Benne" w:cs="Benne"/>
+          <w:sz w:val="24"/>
+          <w:szCs w:val="24"/>
+        </w:rPr>
+        <w:t>Think about more niche requirements (standing in water, given an insult)</w:t>
+      </w:r>
+    </w:p>
+    <w:p>
+      <w:pPr>
+        <w:spacing w:line="100" w:lineRule="atLeast"/>
+        <w:rPr>
+          <w:rFonts w:ascii="Benne" w:eastAsia="Benne" w:hAnsi="Benne" w:cs="Benne"/>
+          <w:sz w:val="24"/>
+          <w:szCs w:val="24"/>
+        </w:rPr>
+      </w:pPr>
+      <w:r>
+        <w:rPr>
+          <w:rFonts w:ascii="Benne" w:eastAsia="Benne" w:hAnsi="Benne" w:cs="Benne"/>
+          <w:sz w:val="24"/>
+          <w:szCs w:val="24"/>
+        </w:rPr>
+        <w:t>Level 5, really high but lots of damage</w:t>
+      </w:r>
+    </w:p>
+    <w:p>
+      <w:pPr>
+        <w:spacing w:line="100" w:lineRule="atLeast"/>
+        <w:rPr>
+          <w:rFonts w:ascii="Benne" w:eastAsia="Benne" w:hAnsi="Benne" w:cs="Benne"/>
+          <w:sz w:val="24"/>
+          <w:szCs w:val="24"/>
+        </w:rPr>
+      </w:pPr>
+      <w:r>
+        <w:rPr>
+          <w:rFonts w:ascii="Benne" w:eastAsia="Benne" w:hAnsi="Benne" w:cs="Benne"/>
+          <w:sz w:val="24"/>
+          <w:szCs w:val="24"/>
+        </w:rPr>
+        <w:t>Level 3, no attack cards…</w:t>
+      </w:r>
+    </w:p>
+    <w:p>
+      <w:pPr>
+        <w:spacing w:line="100" w:lineRule="atLeast"/>
+        <w:rPr>
+          <w:rFonts w:ascii="Benne" w:eastAsia="Benne" w:hAnsi="Benne" w:cs="Benne"/>
+          <w:sz w:val="24"/>
+          <w:szCs w:val="24"/>
+        </w:rPr>
+      </w:pPr>
+      <w:r>
+        <w:rPr>
+          <w:rFonts w:ascii="Benne" w:eastAsia="Benne" w:hAnsi="Benne" w:cs="Benne"/>
+          <w:sz w:val="24"/>
+          <w:szCs w:val="24"/>
+        </w:rPr>
+        <w:t>Level 4 = special attack</w:t>
+      </w:r>
+    </w:p>
+    <w:p>
+      <w:pPr>
+        <w:spacing w:line="100" w:lineRule="atLeast"/>
+        <w:rPr>
+          <w:rFonts w:ascii="Benne" w:eastAsia="Benne" w:hAnsi="Benne" w:cs="Benne"/>
+          <w:sz w:val="24"/>
+          <w:szCs w:val="24"/>
+        </w:rPr>
+      </w:pPr>
+      <w:r>
+        <w:rPr>
+          <w:rFonts w:ascii="Benne" w:eastAsia="Benne" w:hAnsi="Benne" w:cs="Benne"/>
+          <w:sz w:val="24"/>
+          <w:szCs w:val="24"/>
+        </w:rPr>
+        <w:t>Level 5 = ultimate</w:t>
+      </w:r>
+    </w:p>
+    <w:p>
+      <w:pPr>
+        <w:spacing w:line="100" w:lineRule="atLeast"/>
+        <w:rPr>
+          <w:rFonts w:ascii="Benne" w:eastAsia="Benne" w:hAnsi="Benne" w:cs="Benne"/>
+          <w:sz w:val="24"/>
+          <w:szCs w:val="24"/>
+        </w:rPr>
+      </w:pPr>
+      <w:r>
+        <w:rPr>
+          <w:rFonts w:ascii="Benne" w:eastAsia="Benne" w:hAnsi="Benne" w:cs="Benne"/>
+          <w:sz w:val="24"/>
+          <w:szCs w:val="24"/>
+        </w:rPr>
+        <w:lastRenderedPageBreak/>
+        <w:t xml:space="preserve">Create other </w:t>
+      </w:r>
+      <w:proofErr w:type="gramStart"/>
+      <w:r>
+        <w:rPr>
+          <w:rFonts w:ascii="Benne" w:eastAsia="Benne" w:hAnsi="Benne" w:cs="Benne"/>
+          <w:sz w:val="24"/>
+          <w:szCs w:val="24"/>
+        </w:rPr>
+        <w:t>higher level</w:t>
+      </w:r>
+      <w:proofErr w:type="gramEnd"/>
+      <w:r>
+        <w:rPr>
+          <w:rFonts w:ascii="Benne" w:eastAsia="Benne" w:hAnsi="Benne" w:cs="Benne"/>
+          <w:sz w:val="24"/>
+          <w:szCs w:val="24"/>
+        </w:rPr>
+        <w:t xml:space="preserve"> cards (level 3, level 4, level 5 (one idea here, allow at level 5 to have infinite healing: return more than one card from exhaust kind of thing))</w:t>
+      </w:r>
+    </w:p>
+    <w:p>
+      <w:pPr>
+        <w:spacing w:line="100" w:lineRule="atLeast"/>
+        <w:rPr>
+          <w:rFonts w:ascii="Benne" w:eastAsia="Benne" w:hAnsi="Benne" w:cs="Benne"/>
+          <w:sz w:val="24"/>
+          <w:szCs w:val="24"/>
+        </w:rPr>
+      </w:pPr>
+      <w:r>
+        <w:rPr>
+          <w:rFonts w:ascii="Benne" w:eastAsia="Benne" w:hAnsi="Benne" w:cs="Benne"/>
+          <w:sz w:val="24"/>
+          <w:szCs w:val="24"/>
+        </w:rPr>
+        <w:t>Feature cards</w:t>
+      </w:r>
+    </w:p>
+    <w:p>
+      <w:pPr>
+        <w:spacing w:line="100" w:lineRule="atLeast"/>
+        <w:rPr>
+          <w:rFonts w:ascii="Benne" w:eastAsia="Benne" w:hAnsi="Benne" w:cs="Benne"/>
+          <w:bCs/>
+          <w:sz w:val="24"/>
+          <w:szCs w:val="24"/>
+        </w:rPr>
+      </w:pPr>
+    </w:p>
+    <w:p>
+      <w:pPr>
+        <w:spacing w:line="100" w:lineRule="atLeast"/>
+        <w:rPr>
+          <w:rFonts w:ascii="Benne" w:eastAsia="Benne" w:hAnsi="Benne" w:cs="Benne"/>
+          <w:bCs/>
+          <w:sz w:val="24"/>
+          <w:szCs w:val="24"/>
+        </w:rPr>
+      </w:pPr>
+      <w:r>
+        <w:rPr>
+          <w:rFonts w:ascii="Benne" w:eastAsia="Benne" w:hAnsi="Benne" w:cs="Benne"/>
+          <w:bCs/>
+          <w:sz w:val="24"/>
+          <w:szCs w:val="24"/>
+        </w:rPr>
+        <w:t>Get manual feedback</w:t>
+      </w:r>
+    </w:p>
+    <w:p>
+      <w:pPr>
+        <w:pStyle w:val="ListParagraph"/>
+        <w:numPr>
+          <w:ilvl w:val="0"/>
+          <w:numId w:val="2"/>
+        </w:numPr>
+        <w:spacing w:line="100" w:lineRule="atLeast"/>
+        <w:rPr>
+          <w:rFonts w:ascii="Benne" w:eastAsia="Benne" w:hAnsi="Benne" w:cs="Benne"/>
+          <w:sz w:val="24"/>
+          <w:szCs w:val="24"/>
+        </w:rPr>
+      </w:pPr>
+      <w:r>
+        <w:rPr>
+          <w:rFonts w:ascii="Benne" w:eastAsia="Benne" w:hAnsi="Benne" w:cs="Benne"/>
+          <w:sz w:val="24"/>
+          <w:szCs w:val="24"/>
+        </w:rPr>
+        <w:t>Ask: what do you want to know? What do you want to know next?</w:t>
+      </w:r>
+    </w:p>
+    <w:p>
+      <w:pPr>
+        <w:pStyle w:val="ListParagraph"/>
+        <w:numPr>
+          <w:ilvl w:val="0"/>
+          <w:numId w:val="2"/>
+        </w:numPr>
+        <w:rPr>
+          <w:rFonts w:ascii="Benne" w:eastAsia="Benne" w:hAnsi="Benne" w:cs="Benne"/>
+          <w:sz w:val="24"/>
+          <w:szCs w:val="24"/>
+        </w:rPr>
+      </w:pPr>
+      <w:r>
+        <w:t>Reactions, clean up</w:t>
+      </w:r>
+    </w:p>
+    <w:p>
+      <w:pPr>
+        <w:pStyle w:val="ListParagraph"/>
+        <w:numPr>
+          <w:ilvl w:val="0"/>
+          <w:numId w:val="2"/>
+        </w:numPr>
+        <w:spacing w:line="100" w:lineRule="atLeast"/>
+        <w:rPr>
+          <w:rFonts w:ascii="Benne" w:eastAsia="Benne" w:hAnsi="Benne" w:cs="Benne"/>
+          <w:sz w:val="24"/>
+          <w:szCs w:val="24"/>
+        </w:rPr>
+      </w:pPr>
+      <w:r>
+        <w:rPr>
+          <w:rFonts w:ascii="Benne" w:eastAsia="Benne" w:hAnsi="Benne" w:cs="Benne"/>
+          <w:sz w:val="24"/>
+          <w:szCs w:val="24"/>
+        </w:rPr>
+        <w:t>Core book, extra depth in following book</w:t>
+      </w:r>
+    </w:p>
+    <w:p>
+      <w:pPr>
+        <w:pStyle w:val="ListParagraph"/>
+        <w:numPr>
+          <w:ilvl w:val="0"/>
+          <w:numId w:val="2"/>
+        </w:numPr>
+        <w:spacing w:line="100" w:lineRule="atLeast"/>
+        <w:rPr>
+          <w:rFonts w:ascii="Benne" w:eastAsia="Benne" w:hAnsi="Benne" w:cs="Benne"/>
+          <w:sz w:val="24"/>
+          <w:szCs w:val="24"/>
+        </w:rPr>
+      </w:pPr>
+      <w:r>
+        <w:rPr>
+          <w:rFonts w:ascii="Benne" w:eastAsia="Benne" w:hAnsi="Benne" w:cs="Benne"/>
+          <w:sz w:val="24"/>
+          <w:szCs w:val="24"/>
+        </w:rPr>
+        <w:t>Create most succinct guide</w:t>
+      </w:r>
+    </w:p>
+    <w:p>
+      <w:pPr>
+        <w:pStyle w:val="ListParagraph"/>
+        <w:numPr>
+          <w:ilvl w:val="0"/>
+          <w:numId w:val="2"/>
+        </w:numPr>
+        <w:spacing w:line="100" w:lineRule="atLeast"/>
+        <w:rPr>
+          <w:rFonts w:ascii="Benne" w:eastAsia="Benne" w:hAnsi="Benne" w:cs="Benne"/>
+          <w:sz w:val="24"/>
+          <w:szCs w:val="24"/>
+        </w:rPr>
+      </w:pPr>
+      <w:r>
+        <w:rPr>
+          <w:rFonts w:ascii="Benne" w:eastAsia="Benne" w:hAnsi="Benne" w:cs="Benne"/>
+          <w:sz w:val="24"/>
+          <w:szCs w:val="24"/>
+        </w:rPr>
+        <w:t>Make manual finalized (double check glossary notably, but also layout, order, wording, etc.)</w:t>
+      </w:r>
+    </w:p>
+    <w:p>
+      <w:pPr>
+        <w:pStyle w:val="ListParagraph"/>
+        <w:numPr>
+          <w:ilvl w:val="0"/>
+          <w:numId w:val="2"/>
+        </w:numPr>
+        <w:spacing w:line="100" w:lineRule="atLeast"/>
+        <w:rPr>
+          <w:rFonts w:ascii="Benne" w:eastAsia="Benne" w:hAnsi="Benne" w:cs="Benne"/>
+          <w:sz w:val="24"/>
+          <w:szCs w:val="24"/>
+        </w:rPr>
+      </w:pPr>
+      <w:r>
+        <w:rPr>
+          <w:rFonts w:ascii="Benne" w:eastAsia="Benne" w:hAnsi="Benne" w:cs="Benne"/>
+          <w:sz w:val="24"/>
+          <w:szCs w:val="24"/>
+        </w:rPr>
+        <w:t>Move armor/weapons into character creation</w:t>
+      </w:r>
+    </w:p>
+    <w:p>
+      <w:pPr>
+        <w:pStyle w:val="ListParagraph"/>
+        <w:numPr>
+          <w:ilvl w:val="0"/>
+          <w:numId w:val="2"/>
+        </w:numPr>
+        <w:spacing w:line="100" w:lineRule="atLeast"/>
+        <w:rPr>
+          <w:rFonts w:ascii="Benne" w:eastAsia="Benne" w:hAnsi="Benne" w:cs="Benne"/>
+          <w:sz w:val="24"/>
+          <w:szCs w:val="24"/>
+        </w:rPr>
+      </w:pPr>
+      <w:r>
+        <w:rPr>
+          <w:rFonts w:ascii="Benne" w:eastAsia="Benne" w:hAnsi="Benne" w:cs="Benne"/>
+          <w:sz w:val="24"/>
+          <w:szCs w:val="24"/>
+        </w:rPr>
+        <w:t>Reorganize character creation, start with 1 weapon and 1 armor set, think about moving armor and stuff into character building section</w:t>
+      </w:r>
+    </w:p>
+    <w:p>
+      <w:pPr>
+        <w:pStyle w:val="ListParagraph"/>
+        <w:numPr>
+          <w:ilvl w:val="0"/>
+          <w:numId w:val="2"/>
+        </w:numPr>
+        <w:spacing w:line="100" w:lineRule="atLeast"/>
+        <w:rPr>
+          <w:rFonts w:ascii="Benne" w:eastAsia="Benne" w:hAnsi="Benne" w:cs="Benne"/>
+          <w:sz w:val="24"/>
+          <w:szCs w:val="24"/>
+        </w:rPr>
+      </w:pPr>
+      <w:r>
+        <w:rPr>
+          <w:rFonts w:ascii="Benne" w:eastAsia="Benne" w:hAnsi="Benne" w:cs="Benne"/>
+          <w:sz w:val="24"/>
+          <w:szCs w:val="24"/>
+        </w:rPr>
+        <w:t>Simplify equipment</w:t>
+      </w:r>
+    </w:p>
+    <w:p>
+      <w:pPr>
+        <w:pStyle w:val="BodyText"/>
+      </w:pPr>
+    </w:p>
+    <w:p>
+      <w:pPr>
+        <w:spacing w:line="100" w:lineRule="atLeast"/>
       </w:pPr>
       <w:r>
         <w:rPr>
@@ -21359,18 +21369,6 @@
     </w:p>
     <w:p>
       <w:pPr>
-        <w:rPr>
-          <w:rFonts w:ascii="Benne" w:eastAsia="Benne" w:hAnsi="Benne" w:cs="Benne"/>
-          <w:sz w:val="24"/>
-          <w:szCs w:val="24"/>
-        </w:rPr>
-      </w:pPr>
-      <w:r>
-        <w:t>Reactions, good?</w:t>
-      </w:r>
-    </w:p>
-    <w:p>
-      <w:pPr>
         <w:spacing w:line="100" w:lineRule="atLeast"/>
         <w:rPr>
           <w:rFonts w:ascii="Benne" w:eastAsia="Benne" w:hAnsi="Benne" w:cs="Benne"/>
@@ -21402,114 +21400,6 @@
           <w:sz w:val="24"/>
           <w:szCs w:val="24"/>
         </w:rPr>
-        <w:t xml:space="preserve">Create other </w:t>
-      </w:r>
-      <w:proofErr w:type="gramStart"/>
-      <w:r>
-        <w:rPr>
-          <w:rFonts w:ascii="Benne" w:eastAsia="Benne" w:hAnsi="Benne" w:cs="Benne"/>
-          <w:sz w:val="24"/>
-          <w:szCs w:val="24"/>
-        </w:rPr>
-        <w:t>higher level</w:t>
-      </w:r>
-      <w:proofErr w:type="gramEnd"/>
-      <w:r>
-        <w:rPr>
-          <w:rFonts w:ascii="Benne" w:eastAsia="Benne" w:hAnsi="Benne" w:cs="Benne"/>
-          <w:sz w:val="24"/>
-          <w:szCs w:val="24"/>
-        </w:rPr>
-        <w:t xml:space="preserve"> cards (level 3, level 4, level 5 (one idea here, allow at level 5 to have infinite healing: return more than one card from exhaust kind of thing))</w:t>
-      </w:r>
-    </w:p>
-    <w:p>
-      <w:pPr>
-        <w:spacing w:line="100" w:lineRule="atLeast"/>
-        <w:rPr>
-          <w:rFonts w:ascii="Benne" w:eastAsia="Benne" w:hAnsi="Benne" w:cs="Benne"/>
-          <w:sz w:val="24"/>
-          <w:szCs w:val="24"/>
-        </w:rPr>
-      </w:pPr>
-      <w:r>
-        <w:rPr>
-          <w:rFonts w:ascii="Benne" w:eastAsia="Benne" w:hAnsi="Benne" w:cs="Benne"/>
-          <w:sz w:val="24"/>
-          <w:szCs w:val="24"/>
-        </w:rPr>
-        <w:t>Feature cards</w:t>
-      </w:r>
-    </w:p>
-    <w:p>
-      <w:pPr>
-        <w:spacing w:line="100" w:lineRule="atLeast"/>
-        <w:rPr>
-          <w:rFonts w:ascii="Benne" w:eastAsia="Benne" w:hAnsi="Benne" w:cs="Benne"/>
-          <w:sz w:val="24"/>
-          <w:szCs w:val="24"/>
-        </w:rPr>
-      </w:pPr>
-      <w:r>
-        <w:rPr>
-          <w:rFonts w:ascii="Benne" w:eastAsia="Benne" w:hAnsi="Benne" w:cs="Benne"/>
-          <w:sz w:val="24"/>
-          <w:szCs w:val="24"/>
-        </w:rPr>
-        <w:t>Core book, extra depth in following book</w:t>
-      </w:r>
-    </w:p>
-    <w:p>
-      <w:pPr>
-        <w:spacing w:line="100" w:lineRule="atLeast"/>
-        <w:rPr>
-          <w:rFonts w:ascii="Benne" w:eastAsia="Benne" w:hAnsi="Benne" w:cs="Benne"/>
-          <w:sz w:val="24"/>
-          <w:szCs w:val="24"/>
-        </w:rPr>
-      </w:pPr>
-      <w:r>
-        <w:rPr>
-          <w:rFonts w:ascii="Benne" w:eastAsia="Benne" w:hAnsi="Benne" w:cs="Benne"/>
-          <w:sz w:val="24"/>
-          <w:szCs w:val="24"/>
-        </w:rPr>
-        <w:t>Create most succinct guide</w:t>
-      </w:r>
-    </w:p>
-    <w:p>
-      <w:pPr>
-        <w:spacing w:line="100" w:lineRule="atLeast"/>
-        <w:rPr>
-          <w:rFonts w:ascii="Benne" w:eastAsia="Benne" w:hAnsi="Benne" w:cs="Benne"/>
-          <w:sz w:val="24"/>
-          <w:szCs w:val="24"/>
-        </w:rPr>
-      </w:pPr>
-      <w:r>
-        <w:rPr>
-          <w:rFonts w:ascii="Benne" w:eastAsia="Benne" w:hAnsi="Benne" w:cs="Benne"/>
-          <w:sz w:val="24"/>
-          <w:szCs w:val="24"/>
-        </w:rPr>
-        <w:t>Ask: what do you want to know? What do you want to know next?</w:t>
-      </w:r>
-    </w:p>
-    <w:p>
-      <w:pPr>
-        <w:spacing w:line="100" w:lineRule="atLeast"/>
-        <w:rPr>
-          <w:rFonts w:ascii="Benne" w:eastAsia="Benne" w:hAnsi="Benne" w:cs="Benne"/>
-          <w:sz w:val="24"/>
-          <w:szCs w:val="24"/>
-        </w:rPr>
-      </w:pPr>
-      <w:r>
-        <w:rPr>
-          <w:rFonts w:ascii="Benne" w:eastAsia="Benne" w:hAnsi="Benne" w:cs="Benne"/>
-          <w:sz w:val="24"/>
-          <w:szCs w:val="24"/>
-        </w:rPr>
         <w:t>Add adv/</w:t>
       </w:r>
       <w:proofErr w:type="spellStart"/>
@@ -21546,25 +21436,7 @@
           <w:sz w:val="24"/>
           <w:szCs w:val="24"/>
         </w:rPr>
-        <w:t>Move armor/weapons into character creation</w:t>
-      </w:r>
-    </w:p>
-    <w:p>
-      <w:pPr>
-        <w:spacing w:line="100" w:lineRule="atLeast"/>
-        <w:rPr>
-          <w:rFonts w:ascii="Benne" w:eastAsia="Benne" w:hAnsi="Benne" w:cs="Benne"/>
-          <w:sz w:val="24"/>
-          <w:szCs w:val="24"/>
-        </w:rPr>
-      </w:pPr>
-      <w:r>
-        <w:rPr>
-          <w:rFonts w:ascii="Benne" w:eastAsia="Benne" w:hAnsi="Benne" w:cs="Benne"/>
-          <w:sz w:val="24"/>
-          <w:szCs w:val="24"/>
-        </w:rPr>
-        <w:t>Reorganize character creation, start with 1 weapon and 1 armor set, think about moving armor and stuff into character building section</w:t>
+        <w:t>Higher level armor sets?</w:t>
       </w:r>
     </w:p>
     <w:p>
@@ -21594,70 +21466,34 @@
           <w:szCs w:val="24"/>
         </w:rPr>
       </w:pPr>
-      <w:r>
-        <w:rPr>
-          <w:rFonts w:ascii="Benne" w:eastAsia="Benne" w:hAnsi="Benne" w:cs="Benne"/>
-          <w:sz w:val="24"/>
-          <w:szCs w:val="24"/>
-        </w:rPr>
-        <w:t xml:space="preserve">Choose </w:t>
-      </w:r>
-      <w:proofErr w:type="spellStart"/>
-      <w:r>
-        <w:rPr>
-          <w:rFonts w:ascii="Benne" w:eastAsia="Benne" w:hAnsi="Benne" w:cs="Benne"/>
-          <w:sz w:val="24"/>
-          <w:szCs w:val="24"/>
-        </w:rPr>
-        <w:t>yugioh</w:t>
-      </w:r>
-      <w:proofErr w:type="spellEnd"/>
-      <w:r>
-        <w:rPr>
-          <w:rFonts w:ascii="Benne" w:eastAsia="Benne" w:hAnsi="Benne" w:cs="Benne"/>
-          <w:sz w:val="24"/>
-          <w:szCs w:val="24"/>
-        </w:rPr>
-        <w:t>/magic the gathering cards sizes, aligns with existing sleeves</w:t>
-      </w:r>
-    </w:p>
-    <w:p>
-      <w:pPr>
-        <w:spacing w:line="100" w:lineRule="atLeast"/>
-        <w:rPr>
-          <w:rFonts w:ascii="Benne" w:eastAsia="Benne" w:hAnsi="Benne" w:cs="Benne"/>
-          <w:sz w:val="24"/>
-          <w:szCs w:val="24"/>
-        </w:rPr>
-      </w:pPr>
-      <w:r>
-        <w:rPr>
-          <w:rFonts w:ascii="Benne" w:eastAsia="Benne" w:hAnsi="Benne" w:cs="Benne"/>
-          <w:sz w:val="24"/>
-          <w:szCs w:val="24"/>
-        </w:rPr>
-        <w:t>Higher level armor sets?</w:t>
-      </w:r>
-    </w:p>
-    <w:p>
-      <w:pPr>
-        <w:spacing w:line="100" w:lineRule="atLeast"/>
-        <w:rPr>
-          <w:rFonts w:ascii="Benne" w:eastAsia="Benne" w:hAnsi="Benne" w:cs="Benne"/>
-          <w:sz w:val="24"/>
-          <w:szCs w:val="24"/>
-        </w:rPr>
-      </w:pPr>
-    </w:p>
-    <w:p>
-      <w:pPr>
-        <w:spacing w:line="100" w:lineRule="atLeast"/>
-        <w:rPr>
-          <w:rFonts w:ascii="Benne" w:eastAsia="Benne" w:hAnsi="Benne" w:cs="Benne"/>
-          <w:sz w:val="24"/>
-          <w:szCs w:val="24"/>
-        </w:rPr>
-      </w:pPr>
+    </w:p>
+    <w:p>
+      <w:pPr>
+        <w:spacing w:line="100" w:lineRule="atLeast"/>
+        <w:rPr>
+          <w:rFonts w:ascii="Benne" w:eastAsia="Benne" w:hAnsi="Benne" w:cs="Benne"/>
+          <w:sz w:val="24"/>
+          <w:szCs w:val="24"/>
+        </w:rPr>
+      </w:pPr>
+    </w:p>
+    <w:p>
+      <w:pPr>
+        <w:spacing w:line="100" w:lineRule="atLeast"/>
+        <w:rPr>
+          <w:rFonts w:ascii="Benne" w:eastAsia="Benne" w:hAnsi="Benne" w:cs="Benne"/>
+          <w:sz w:val="24"/>
+          <w:szCs w:val="24"/>
+        </w:rPr>
+      </w:pPr>
+      <w:r>
+        <w:rPr>
+          <w:rFonts w:ascii="Benne" w:eastAsia="Benne" w:hAnsi="Benne" w:cs="Benne"/>
+          <w:sz w:val="24"/>
+          <w:szCs w:val="24"/>
+        </w:rPr>
+        <w:t>Print everything out and do a full game (odd card, even backing)</w:t>
+      </w:r>
     </w:p>
     <w:p>
       <w:pPr>
@@ -22119,6 +21955,7 @@
           <w:sz w:val="24"/>
           <w:szCs w:val="24"/>
         </w:rPr>
+        <w:lastRenderedPageBreak/>
         <w:t>You and 4 players build a deck, random enemies, defend against hem, castle defender</w:t>
       </w:r>
     </w:p>
@@ -22211,6 +22048,42 @@
           <w:sz w:val="24"/>
           <w:szCs w:val="24"/>
         </w:rPr>
+        <w:t>Hero’s building decks…</w:t>
+      </w:r>
+    </w:p>
+    <w:p>
+      <w:pPr>
+        <w:spacing w:line="100" w:lineRule="atLeast"/>
+        <w:rPr>
+          <w:rFonts w:ascii="Benne" w:eastAsia="Benne" w:hAnsi="Benne" w:cs="Benne"/>
+          <w:sz w:val="24"/>
+          <w:szCs w:val="24"/>
+        </w:rPr>
+      </w:pPr>
+      <w:r>
+        <w:rPr>
+          <w:rFonts w:ascii="Benne" w:eastAsia="Benne" w:hAnsi="Benne" w:cs="Benne"/>
+          <w:sz w:val="24"/>
+          <w:szCs w:val="24"/>
+        </w:rPr>
+        <w:t>Sand-dial</w:t>
+      </w:r>
+    </w:p>
+    <w:p>
+      <w:pPr>
+        <w:spacing w:line="100" w:lineRule="atLeast"/>
+        <w:rPr>
+          <w:rFonts w:ascii="Benne" w:eastAsia="Benne" w:hAnsi="Benne" w:cs="Benne"/>
+          <w:sz w:val="24"/>
+          <w:szCs w:val="24"/>
+        </w:rPr>
+      </w:pPr>
+      <w:r>
+        <w:rPr>
+          <w:rFonts w:ascii="Benne" w:eastAsia="Benne" w:hAnsi="Benne" w:cs="Benne"/>
+          <w:sz w:val="24"/>
+          <w:szCs w:val="24"/>
+        </w:rPr>
         <w:t>Build a hero, defend against random waves</w:t>
       </w:r>
     </w:p>
@@ -22619,25 +22492,25 @@
           <w:sz w:val="24"/>
           <w:szCs w:val="24"/>
         </w:rPr>
+        <w:t xml:space="preserve">Character abilities - repair castle for 1… </w:t>
+      </w:r>
+    </w:p>
+    <w:p>
+      <w:pPr>
+        <w:spacing w:line="100" w:lineRule="atLeast"/>
+        <w:rPr>
+          <w:rFonts w:ascii="Benne" w:eastAsia="Benne" w:hAnsi="Benne" w:cs="Benne"/>
+          <w:sz w:val="24"/>
+          <w:szCs w:val="24"/>
+        </w:rPr>
+      </w:pPr>
+      <w:r>
+        <w:rPr>
+          <w:rFonts w:ascii="Benne" w:eastAsia="Benne" w:hAnsi="Benne" w:cs="Benne"/>
+          <w:sz w:val="24"/>
+          <w:szCs w:val="24"/>
+        </w:rPr>
         <w:lastRenderedPageBreak/>
-        <w:t xml:space="preserve">Character abilities - repair castle for 1… </w:t>
-      </w:r>
-    </w:p>
-    <w:p>
-      <w:pPr>
-        <w:spacing w:line="100" w:lineRule="atLeast"/>
-        <w:rPr>
-          <w:rFonts w:ascii="Benne" w:eastAsia="Benne" w:hAnsi="Benne" w:cs="Benne"/>
-          <w:sz w:val="24"/>
-          <w:szCs w:val="24"/>
-        </w:rPr>
-      </w:pPr>
-      <w:r>
-        <w:rPr>
-          <w:rFonts w:ascii="Benne" w:eastAsia="Benne" w:hAnsi="Benne" w:cs="Benne"/>
-          <w:sz w:val="24"/>
-          <w:szCs w:val="24"/>
-        </w:rPr>
         <w:t xml:space="preserve">Diff character decks… different cards, some overlap, </w:t>
       </w:r>
     </w:p>
@@ -22830,7 +22703,7 @@
 </file>
 
 <file path=word/comments.xml><?xml version="1.0" encoding="utf-8"?>
-<w:comments xmlns:wpc="http://schemas.microsoft.com/office/word/2010/wordprocessingCanvas" xmlns:cx="http://schemas.microsoft.com/office/drawing/2014/chartex" xmlns:cx1="http://schemas.microsoft.com/office/drawing/2015/9/8/chartex" xmlns:cx2="http://schemas.microsoft.com/office/drawing/2015/10/21/chartex" xmlns:cx3="http://schemas.microsoft.com/office/drawing/2016/5/9/chartex" xmlns:cx4="http://schemas.microsoft.com/office/drawing/2016/5/10/chartex" xmlns:cx5="http://schemas.microsoft.com/office/drawing/2016/5/11/chartex" xmlns:cx6="http://schemas.microsoft.com/office/drawing/2016/5/12/chartex" xmlns:cx7="http://schemas.microsoft.com/office/drawing/2016/5/13/chartex" xmlns:cx8="http://schemas.microsoft.com/office/drawing/2016/5/14/chartex" xmlns:mc="http://schemas.openxmlformats.org/markup-compatibility/2006" xmlns:aink="http://schemas.microsoft.com/office/drawing/2016/ink" xmlns:am3d="http://schemas.microsoft.com/office/drawing/2017/model3d" xmlns:o="urn:schemas-microsoft-com:office:office" xmlns:r="http://schemas.openxmlformats.org/officeDocument/2006/relationships" xmlns:m="http://schemas.openxmlformats.org/officeDocument/2006/math" xmlns:v="urn:schemas-microsoft-com:vml" xmlns:wp14="http://schemas.microsoft.com/office/word/2010/wordprocessingDrawing" xmlns:wp="http://schemas.openxmlformats.org/drawingml/2006/wordprocessingDrawing" xmlns:w10="urn:schemas-microsoft-com:office:word" xmlns:w="http://schemas.openxmlformats.org/wordprocessingml/2006/main" xmlns:w14="http://schemas.microsoft.com/office/word/2010/wordml" xmlns:w15="http://schemas.microsoft.com/office/word/2012/wordml" xmlns:w16cex="http://schemas.microsoft.com/office/word/2018/wordml/cex" xmlns:w16cid="http://schemas.microsoft.com/office/word/2016/wordml/cid" xmlns:w16="http://schemas.microsoft.com/office/word/2018/wordml" xmlns:w16sdtdh="http://schemas.microsoft.com/office/word/2020/wordml/sdtdatahash" xmlns:w16se="http://schemas.microsoft.com/office/word/2015/wordml/symex" xmlns:wpg="http://schemas.microsoft.com/office/word/2010/wordprocessingGroup" xmlns:wpi="http://schemas.microsoft.com/office/word/2010/wordprocessingInk" xmlns:wne="http://schemas.microsoft.com/office/word/2006/wordml" xmlns:wps="http://schemas.microsoft.com/office/word/2010/wordprocessingShape" mc:Ignorable="w14 w15 w16se w16cid w16 w16cex w16sdtdh wp14">
+<w:comments xmlns:wpc="http://schemas.microsoft.com/office/word/2010/wordprocessingCanvas" xmlns:cx="http://schemas.microsoft.com/office/drawing/2014/chartex" xmlns:cx1="http://schemas.microsoft.com/office/drawing/2015/9/8/chartex" xmlns:cx2="http://schemas.microsoft.com/office/drawing/2015/10/21/chartex" xmlns:cx3="http://schemas.microsoft.com/office/drawing/2016/5/9/chartex" xmlns:cx4="http://schemas.microsoft.com/office/drawing/2016/5/10/chartex" xmlns:cx5="http://schemas.microsoft.com/office/drawing/2016/5/11/chartex" xmlns:cx6="http://schemas.microsoft.com/office/drawing/2016/5/12/chartex" xmlns:cx7="http://schemas.microsoft.com/office/drawing/2016/5/13/chartex" xmlns:cx8="http://schemas.microsoft.com/office/drawing/2016/5/14/chartex" xmlns:mc="http://schemas.openxmlformats.org/markup-compatibility/2006" xmlns:aink="http://schemas.microsoft.com/office/drawing/2016/ink" xmlns:am3d="http://schemas.microsoft.com/office/drawing/2017/model3d" xmlns:o="urn:schemas-microsoft-com:office:office" xmlns:oel="http://schemas.microsoft.com/office/2019/extlst" xmlns:r="http://schemas.openxmlformats.org/officeDocument/2006/relationships" xmlns:m="http://schemas.openxmlformats.org/officeDocument/2006/math" xmlns:v="urn:schemas-microsoft-com:vml" xmlns:wp14="http://schemas.microsoft.com/office/word/2010/wordprocessingDrawing" xmlns:wp="http://schemas.openxmlformats.org/drawingml/2006/wordprocessingDrawing" xmlns:w10="urn:schemas-microsoft-com:office:word" xmlns:w="http://schemas.openxmlformats.org/wordprocessingml/2006/main" xmlns:w14="http://schemas.microsoft.com/office/word/2010/wordml" xmlns:w15="http://schemas.microsoft.com/office/word/2012/wordml" xmlns:w16cex="http://schemas.microsoft.com/office/word/2018/wordml/cex" xmlns:w16cid="http://schemas.microsoft.com/office/word/2016/wordml/cid" xmlns:w16="http://schemas.microsoft.com/office/word/2018/wordml" xmlns:w16sdtdh="http://schemas.microsoft.com/office/word/2020/wordml/sdtdatahash" xmlns:w16se="http://schemas.microsoft.com/office/word/2015/wordml/symex" xmlns:wpg="http://schemas.microsoft.com/office/word/2010/wordprocessingGroup" xmlns:wpi="http://schemas.microsoft.com/office/word/2010/wordprocessingInk" xmlns:wne="http://schemas.microsoft.com/office/word/2006/wordml" xmlns:wps="http://schemas.microsoft.com/office/word/2010/wordprocessingShape" mc:Ignorable="w14 w15 w16se w16cid w16 w16cex w16sdtdh wp14">
   <w:comment w:id="12" w:author="Jason Nelson" w:date="2022-04-12T15:45:00Z" w:initials="JN">
     <w:p>
       <w:pPr>
@@ -22870,28 +22743,28 @@
 </file>
 
 <file path=word/commentsExtended.xml><?xml version="1.0" encoding="utf-8"?>
-<w15:commentsEx xmlns:wpc="http://schemas.microsoft.com/office/word/2010/wordprocessingCanvas" xmlns:cx="http://schemas.microsoft.com/office/drawing/2014/chartex" xmlns:cx1="http://schemas.microsoft.com/office/drawing/2015/9/8/chartex" xmlns:cx2="http://schemas.microsoft.com/office/drawing/2015/10/21/chartex" xmlns:cx3="http://schemas.microsoft.com/office/drawing/2016/5/9/chartex" xmlns:cx4="http://schemas.microsoft.com/office/drawing/2016/5/10/chartex" xmlns:cx5="http://schemas.microsoft.com/office/drawing/2016/5/11/chartex" xmlns:cx6="http://schemas.microsoft.com/office/drawing/2016/5/12/chartex" xmlns:cx7="http://schemas.microsoft.com/office/drawing/2016/5/13/chartex" xmlns:cx8="http://schemas.microsoft.com/office/drawing/2016/5/14/chartex" xmlns:mc="http://schemas.openxmlformats.org/markup-compatibility/2006" xmlns:aink="http://schemas.microsoft.com/office/drawing/2016/ink" xmlns:am3d="http://schemas.microsoft.com/office/drawing/2017/model3d" xmlns:o="urn:schemas-microsoft-com:office:office" xmlns:r="http://schemas.openxmlformats.org/officeDocument/2006/relationships" xmlns:m="http://schemas.openxmlformats.org/officeDocument/2006/math" xmlns:v="urn:schemas-microsoft-com:vml" xmlns:wp14="http://schemas.microsoft.com/office/word/2010/wordprocessingDrawing" xmlns:wp="http://schemas.openxmlformats.org/drawingml/2006/wordprocessingDrawing" xmlns:w10="urn:schemas-microsoft-com:office:word" xmlns:w="http://schemas.openxmlformats.org/wordprocessingml/2006/main" xmlns:w14="http://schemas.microsoft.com/office/word/2010/wordml" xmlns:w15="http://schemas.microsoft.com/office/word/2012/wordml" xmlns:w16cex="http://schemas.microsoft.com/office/word/2018/wordml/cex" xmlns:w16cid="http://schemas.microsoft.com/office/word/2016/wordml/cid" xmlns:w16="http://schemas.microsoft.com/office/word/2018/wordml" xmlns:w16sdtdh="http://schemas.microsoft.com/office/word/2020/wordml/sdtdatahash" xmlns:w16se="http://schemas.microsoft.com/office/word/2015/wordml/symex" xmlns:wpg="http://schemas.microsoft.com/office/word/2010/wordprocessingGroup" xmlns:wpi="http://schemas.microsoft.com/office/word/2010/wordprocessingInk" xmlns:wne="http://schemas.microsoft.com/office/word/2006/wordml" xmlns:wps="http://schemas.microsoft.com/office/word/2010/wordprocessingShape" mc:Ignorable="w14 w15 w16se w16cid w16 w16cex w16sdtdh wp14">
+<w15:commentsEx xmlns:wpc="http://schemas.microsoft.com/office/word/2010/wordprocessingCanvas" xmlns:cx="http://schemas.microsoft.com/office/drawing/2014/chartex" xmlns:cx1="http://schemas.microsoft.com/office/drawing/2015/9/8/chartex" xmlns:cx2="http://schemas.microsoft.com/office/drawing/2015/10/21/chartex" xmlns:cx3="http://schemas.microsoft.com/office/drawing/2016/5/9/chartex" xmlns:cx4="http://schemas.microsoft.com/office/drawing/2016/5/10/chartex" xmlns:cx5="http://schemas.microsoft.com/office/drawing/2016/5/11/chartex" xmlns:cx6="http://schemas.microsoft.com/office/drawing/2016/5/12/chartex" xmlns:cx7="http://schemas.microsoft.com/office/drawing/2016/5/13/chartex" xmlns:cx8="http://schemas.microsoft.com/office/drawing/2016/5/14/chartex" xmlns:mc="http://schemas.openxmlformats.org/markup-compatibility/2006" xmlns:aink="http://schemas.microsoft.com/office/drawing/2016/ink" xmlns:am3d="http://schemas.microsoft.com/office/drawing/2017/model3d" xmlns:o="urn:schemas-microsoft-com:office:office" xmlns:oel="http://schemas.microsoft.com/office/2019/extlst" xmlns:r="http://schemas.openxmlformats.org/officeDocument/2006/relationships" xmlns:m="http://schemas.openxmlformats.org/officeDocument/2006/math" xmlns:v="urn:schemas-microsoft-com:vml" xmlns:wp14="http://schemas.microsoft.com/office/word/2010/wordprocessingDrawing" xmlns:wp="http://schemas.openxmlformats.org/drawingml/2006/wordprocessingDrawing" xmlns:w10="urn:schemas-microsoft-com:office:word" xmlns:w="http://schemas.openxmlformats.org/wordprocessingml/2006/main" xmlns:w14="http://schemas.microsoft.com/office/word/2010/wordml" xmlns:w15="http://schemas.microsoft.com/office/word/2012/wordml" xmlns:w16cex="http://schemas.microsoft.com/office/word/2018/wordml/cex" xmlns:w16cid="http://schemas.microsoft.com/office/word/2016/wordml/cid" xmlns:w16="http://schemas.microsoft.com/office/word/2018/wordml" xmlns:w16sdtdh="http://schemas.microsoft.com/office/word/2020/wordml/sdtdatahash" xmlns:w16se="http://schemas.microsoft.com/office/word/2015/wordml/symex" xmlns:wpg="http://schemas.microsoft.com/office/word/2010/wordprocessingGroup" xmlns:wpi="http://schemas.microsoft.com/office/word/2010/wordprocessingInk" xmlns:wne="http://schemas.microsoft.com/office/word/2006/wordml" xmlns:wps="http://schemas.microsoft.com/office/word/2010/wordprocessingShape" mc:Ignorable="w14 w15 w16se w16cid w16 w16cex w16sdtdh wp14">
   <w15:commentEx w15:paraId="714A47FF" w15:done="0"/>
   <w15:commentEx w15:paraId="75DD2355" w15:done="0"/>
 </w15:commentsEx>
 </file>
 
 <file path=word/commentsExtensible.xml><?xml version="1.0" encoding="utf-8"?>
-<w16cex:commentsExtensible xmlns:wpc="http://schemas.microsoft.com/office/word/2010/wordprocessingCanvas" xmlns:cx="http://schemas.microsoft.com/office/drawing/2014/chartex" xmlns:cx1="http://schemas.microsoft.com/office/drawing/2015/9/8/chartex" xmlns:cx2="http://schemas.microsoft.com/office/drawing/2015/10/21/chartex" xmlns:cx3="http://schemas.microsoft.com/office/drawing/2016/5/9/chartex" xmlns:cx4="http://schemas.microsoft.com/office/drawing/2016/5/10/chartex" xmlns:cx5="http://schemas.microsoft.com/office/drawing/2016/5/11/chartex" xmlns:cx6="http://schemas.microsoft.com/office/drawing/2016/5/12/chartex" xmlns:cx7="http://schemas.microsoft.com/office/drawing/2016/5/13/chartex" xmlns:cx8="http://schemas.microsoft.com/office/drawing/2016/5/14/chartex" xmlns:mc="http://schemas.openxmlformats.org/markup-compatibility/2006" xmlns:aink="http://schemas.microsoft.com/office/drawing/2016/ink" xmlns:am3d="http://schemas.microsoft.com/office/drawing/2017/model3d" xmlns:o="urn:schemas-microsoft-com:office:office" xmlns:r="http://schemas.openxmlformats.org/officeDocument/2006/relationships" xmlns:m="http://schemas.openxmlformats.org/officeDocument/2006/math" xmlns:v="urn:schemas-microsoft-com:vml" xmlns:wp14="http://schemas.microsoft.com/office/word/2010/wordprocessingDrawing" xmlns:wp="http://schemas.openxmlformats.org/drawingml/2006/wordprocessingDrawing" xmlns:w10="urn:schemas-microsoft-com:office:word" xmlns:w="http://schemas.openxmlformats.org/wordprocessingml/2006/main" xmlns:w14="http://schemas.microsoft.com/office/word/2010/wordml" xmlns:w15="http://schemas.microsoft.com/office/word/2012/wordml" xmlns:w16cex="http://schemas.microsoft.com/office/word/2018/wordml/cex" xmlns:w16cid="http://schemas.microsoft.com/office/word/2016/wordml/cid" xmlns:w16="http://schemas.microsoft.com/office/word/2018/wordml" xmlns:w16sdtdh="http://schemas.microsoft.com/office/word/2020/wordml/sdtdatahash" xmlns:w16se="http://schemas.microsoft.com/office/word/2015/wordml/symex" xmlns:wpg="http://schemas.microsoft.com/office/word/2010/wordprocessingGroup" xmlns:wpi="http://schemas.microsoft.com/office/word/2010/wordprocessingInk" xmlns:wne="http://schemas.microsoft.com/office/word/2006/wordml" xmlns:wps="http://schemas.microsoft.com/office/word/2010/wordprocessingShape" mc:Ignorable="w14 w15 w16se w16cid w16 w16cex w16sdtdh wp14">
+<w16cex:commentsExtensible xmlns:wpc="http://schemas.microsoft.com/office/word/2010/wordprocessingCanvas" xmlns:cx="http://schemas.microsoft.com/office/drawing/2014/chartex" xmlns:cx1="http://schemas.microsoft.com/office/drawing/2015/9/8/chartex" xmlns:cx2="http://schemas.microsoft.com/office/drawing/2015/10/21/chartex" xmlns:cx3="http://schemas.microsoft.com/office/drawing/2016/5/9/chartex" xmlns:cx4="http://schemas.microsoft.com/office/drawing/2016/5/10/chartex" xmlns:cx5="http://schemas.microsoft.com/office/drawing/2016/5/11/chartex" xmlns:cx6="http://schemas.microsoft.com/office/drawing/2016/5/12/chartex" xmlns:cx7="http://schemas.microsoft.com/office/drawing/2016/5/13/chartex" xmlns:cx8="http://schemas.microsoft.com/office/drawing/2016/5/14/chartex" xmlns:mc="http://schemas.openxmlformats.org/markup-compatibility/2006" xmlns:aink="http://schemas.microsoft.com/office/drawing/2016/ink" xmlns:am3d="http://schemas.microsoft.com/office/drawing/2017/model3d" xmlns:o="urn:schemas-microsoft-com:office:office" xmlns:oel="http://schemas.microsoft.com/office/2019/extlst" xmlns:r="http://schemas.openxmlformats.org/officeDocument/2006/relationships" xmlns:m="http://schemas.openxmlformats.org/officeDocument/2006/math" xmlns:v="urn:schemas-microsoft-com:vml" xmlns:wp14="http://schemas.microsoft.com/office/word/2010/wordprocessingDrawing" xmlns:wp="http://schemas.openxmlformats.org/drawingml/2006/wordprocessingDrawing" xmlns:w10="urn:schemas-microsoft-com:office:word" xmlns:w="http://schemas.openxmlformats.org/wordprocessingml/2006/main" xmlns:w14="http://schemas.microsoft.com/office/word/2010/wordml" xmlns:w15="http://schemas.microsoft.com/office/word/2012/wordml" xmlns:w16cex="http://schemas.microsoft.com/office/word/2018/wordml/cex" xmlns:w16cid="http://schemas.microsoft.com/office/word/2016/wordml/cid" xmlns:w16="http://schemas.microsoft.com/office/word/2018/wordml" xmlns:w16sdtdh="http://schemas.microsoft.com/office/word/2020/wordml/sdtdatahash" xmlns:w16se="http://schemas.microsoft.com/office/word/2015/wordml/symex" xmlns:wpg="http://schemas.microsoft.com/office/word/2010/wordprocessingGroup" xmlns:wpi="http://schemas.microsoft.com/office/word/2010/wordprocessingInk" xmlns:wne="http://schemas.microsoft.com/office/word/2006/wordml" xmlns:wps="http://schemas.microsoft.com/office/word/2010/wordprocessingShape" mc:Ignorable="w14 w15 w16se w16cid w16 w16cex w16sdtdh wp14">
   <w16cex:commentExtensible w16cex:durableId="26001D21" w16cex:dateUtc="2022-04-12T22:45:00Z"/>
   <w16cex:commentExtensible w16cex:durableId="2600263C" w16cex:dateUtc="2022-04-12T23:24:00Z"/>
 </w16cex:commentsExtensible>
 </file>
 
 <file path=word/commentsIds.xml><?xml version="1.0" encoding="utf-8"?>
-<w16cid:commentsIds xmlns:wpc="http://schemas.microsoft.com/office/word/2010/wordprocessingCanvas" xmlns:cx="http://schemas.microsoft.com/office/drawing/2014/chartex" xmlns:cx1="http://schemas.microsoft.com/office/drawing/2015/9/8/chartex" xmlns:cx2="http://schemas.microsoft.com/office/drawing/2015/10/21/chartex" xmlns:cx3="http://schemas.microsoft.com/office/drawing/2016/5/9/chartex" xmlns:cx4="http://schemas.microsoft.com/office/drawing/2016/5/10/chartex" xmlns:cx5="http://schemas.microsoft.com/office/drawing/2016/5/11/chartex" xmlns:cx6="http://schemas.microsoft.com/office/drawing/2016/5/12/chartex" xmlns:cx7="http://schemas.microsoft.com/office/drawing/2016/5/13/chartex" xmlns:cx8="http://schemas.microsoft.com/office/drawing/2016/5/14/chartex" xmlns:mc="http://schemas.openxmlformats.org/markup-compatibility/2006" xmlns:aink="http://schemas.microsoft.com/office/drawing/2016/ink" xmlns:am3d="http://schemas.microsoft.com/office/drawing/2017/model3d" xmlns:o="urn:schemas-microsoft-com:office:office" xmlns:r="http://schemas.openxmlformats.org/officeDocument/2006/relationships" xmlns:m="http://schemas.openxmlformats.org/officeDocument/2006/math" xmlns:v="urn:schemas-microsoft-com:vml" xmlns:wp14="http://schemas.microsoft.com/office/word/2010/wordprocessingDrawing" xmlns:wp="http://schemas.openxmlformats.org/drawingml/2006/wordprocessingDrawing" xmlns:w10="urn:schemas-microsoft-com:office:word" xmlns:w="http://schemas.openxmlformats.org/wordprocessingml/2006/main" xmlns:w14="http://schemas.microsoft.com/office/word/2010/wordml" xmlns:w15="http://schemas.microsoft.com/office/word/2012/wordml" xmlns:w16cex="http://schemas.microsoft.com/office/word/2018/wordml/cex" xmlns:w16cid="http://schemas.microsoft.com/office/word/2016/wordml/cid" xmlns:w16="http://schemas.microsoft.com/office/word/2018/wordml" xmlns:w16sdtdh="http://schemas.microsoft.com/office/word/2020/wordml/sdtdatahash" xmlns:w16se="http://schemas.microsoft.com/office/word/2015/wordml/symex" xmlns:wpg="http://schemas.microsoft.com/office/word/2010/wordprocessingGroup" xmlns:wpi="http://schemas.microsoft.com/office/word/2010/wordprocessingInk" xmlns:wne="http://schemas.microsoft.com/office/word/2006/wordml" xmlns:wps="http://schemas.microsoft.com/office/word/2010/wordprocessingShape" mc:Ignorable="w14 w15 w16se w16cid w16 w16cex w16sdtdh wp14">
+<w16cid:commentsIds xmlns:wpc="http://schemas.microsoft.com/office/word/2010/wordprocessingCanvas" xmlns:cx="http://schemas.microsoft.com/office/drawing/2014/chartex" xmlns:cx1="http://schemas.microsoft.com/office/drawing/2015/9/8/chartex" xmlns:cx2="http://schemas.microsoft.com/office/drawing/2015/10/21/chartex" xmlns:cx3="http://schemas.microsoft.com/office/drawing/2016/5/9/chartex" xmlns:cx4="http://schemas.microsoft.com/office/drawing/2016/5/10/chartex" xmlns:cx5="http://schemas.microsoft.com/office/drawing/2016/5/11/chartex" xmlns:cx6="http://schemas.microsoft.com/office/drawing/2016/5/12/chartex" xmlns:cx7="http://schemas.microsoft.com/office/drawing/2016/5/13/chartex" xmlns:cx8="http://schemas.microsoft.com/office/drawing/2016/5/14/chartex" xmlns:mc="http://schemas.openxmlformats.org/markup-compatibility/2006" xmlns:aink="http://schemas.microsoft.com/office/drawing/2016/ink" xmlns:am3d="http://schemas.microsoft.com/office/drawing/2017/model3d" xmlns:o="urn:schemas-microsoft-com:office:office" xmlns:oel="http://schemas.microsoft.com/office/2019/extlst" xmlns:r="http://schemas.openxmlformats.org/officeDocument/2006/relationships" xmlns:m="http://schemas.openxmlformats.org/officeDocument/2006/math" xmlns:v="urn:schemas-microsoft-com:vml" xmlns:wp14="http://schemas.microsoft.com/office/word/2010/wordprocessingDrawing" xmlns:wp="http://schemas.openxmlformats.org/drawingml/2006/wordprocessingDrawing" xmlns:w10="urn:schemas-microsoft-com:office:word" xmlns:w="http://schemas.openxmlformats.org/wordprocessingml/2006/main" xmlns:w14="http://schemas.microsoft.com/office/word/2010/wordml" xmlns:w15="http://schemas.microsoft.com/office/word/2012/wordml" xmlns:w16cex="http://schemas.microsoft.com/office/word/2018/wordml/cex" xmlns:w16cid="http://schemas.microsoft.com/office/word/2016/wordml/cid" xmlns:w16="http://schemas.microsoft.com/office/word/2018/wordml" xmlns:w16sdtdh="http://schemas.microsoft.com/office/word/2020/wordml/sdtdatahash" xmlns:w16se="http://schemas.microsoft.com/office/word/2015/wordml/symex" xmlns:wpg="http://schemas.microsoft.com/office/word/2010/wordprocessingGroup" xmlns:wpi="http://schemas.microsoft.com/office/word/2010/wordprocessingInk" xmlns:wne="http://schemas.microsoft.com/office/word/2006/wordml" xmlns:wps="http://schemas.microsoft.com/office/word/2010/wordprocessingShape" mc:Ignorable="w14 w15 w16se w16cid w16 w16cex w16sdtdh wp14">
   <w16cid:commentId w16cid:paraId="714A47FF" w16cid:durableId="26001D21"/>
   <w16cid:commentId w16cid:paraId="75DD2355" w16cid:durableId="2600263C"/>
 </w16cid:commentsIds>
 </file>
 
 <file path=word/endnotes.xml><?xml version="1.0" encoding="utf-8"?>
-<w:endnotes xmlns:wpc="http://schemas.microsoft.com/office/word/2010/wordprocessingCanvas" xmlns:cx="http://schemas.microsoft.com/office/drawing/2014/chartex" xmlns:cx1="http://schemas.microsoft.com/office/drawing/2015/9/8/chartex" xmlns:cx2="http://schemas.microsoft.com/office/drawing/2015/10/21/chartex" xmlns:cx3="http://schemas.microsoft.com/office/drawing/2016/5/9/chartex" xmlns:cx4="http://schemas.microsoft.com/office/drawing/2016/5/10/chartex" xmlns:cx5="http://schemas.microsoft.com/office/drawing/2016/5/11/chartex" xmlns:cx6="http://schemas.microsoft.com/office/drawing/2016/5/12/chartex" xmlns:cx7="http://schemas.microsoft.com/office/drawing/2016/5/13/chartex" xmlns:cx8="http://schemas.microsoft.com/office/drawing/2016/5/14/chartex" xmlns:mc="http://schemas.openxmlformats.org/markup-compatibility/2006" xmlns:aink="http://schemas.microsoft.com/office/drawing/2016/ink" xmlns:am3d="http://schemas.microsoft.com/office/drawing/2017/model3d" xmlns:o="urn:schemas-microsoft-com:office:office" xmlns:r="http://schemas.openxmlformats.org/officeDocument/2006/relationships" xmlns:m="http://schemas.openxmlformats.org/officeDocument/2006/math" xmlns:v="urn:schemas-microsoft-com:vml" xmlns:wp14="http://schemas.microsoft.com/office/word/2010/wordprocessingDrawing" xmlns:wp="http://schemas.openxmlformats.org/drawingml/2006/wordprocessingDrawing" xmlns:w10="urn:schemas-microsoft-com:office:word" xmlns:w="http://schemas.openxmlformats.org/wordprocessingml/2006/main" xmlns:w14="http://schemas.microsoft.com/office/word/2010/wordml" xmlns:w15="http://schemas.microsoft.com/office/word/2012/wordml" xmlns:w16cex="http://schemas.microsoft.com/office/word/2018/wordml/cex" xmlns:w16cid="http://schemas.microsoft.com/office/word/2016/wordml/cid" xmlns:w16="http://schemas.microsoft.com/office/word/2018/wordml" xmlns:w16sdtdh="http://schemas.microsoft.com/office/word/2020/wordml/sdtdatahash" xmlns:w16se="http://schemas.microsoft.com/office/word/2015/wordml/symex" xmlns:wpg="http://schemas.microsoft.com/office/word/2010/wordprocessingGroup" xmlns:wpi="http://schemas.microsoft.com/office/word/2010/wordprocessingInk" xmlns:wne="http://schemas.microsoft.com/office/word/2006/wordml" xmlns:wps="http://schemas.microsoft.com/office/word/2010/wordprocessingShape" mc:Ignorable="w14 w15 w16se w16cid w16 w16cex w16sdtdh wp14">
+<w:endnotes xmlns:wpc="http://schemas.microsoft.com/office/word/2010/wordprocessingCanvas" xmlns:cx="http://schemas.microsoft.com/office/drawing/2014/chartex" xmlns:cx1="http://schemas.microsoft.com/office/drawing/2015/9/8/chartex" xmlns:cx2="http://schemas.microsoft.com/office/drawing/2015/10/21/chartex" xmlns:cx3="http://schemas.microsoft.com/office/drawing/2016/5/9/chartex" xmlns:cx4="http://schemas.microsoft.com/office/drawing/2016/5/10/chartex" xmlns:cx5="http://schemas.microsoft.com/office/drawing/2016/5/11/chartex" xmlns:cx6="http://schemas.microsoft.com/office/drawing/2016/5/12/chartex" xmlns:cx7="http://schemas.microsoft.com/office/drawing/2016/5/13/chartex" xmlns:cx8="http://schemas.microsoft.com/office/drawing/2016/5/14/chartex" xmlns:mc="http://schemas.openxmlformats.org/markup-compatibility/2006" xmlns:aink="http://schemas.microsoft.com/office/drawing/2016/ink" xmlns:am3d="http://schemas.microsoft.com/office/drawing/2017/model3d" xmlns:o="urn:schemas-microsoft-com:office:office" xmlns:oel="http://schemas.microsoft.com/office/2019/extlst" xmlns:r="http://schemas.openxmlformats.org/officeDocument/2006/relationships" xmlns:m="http://schemas.openxmlformats.org/officeDocument/2006/math" xmlns:v="urn:schemas-microsoft-com:vml" xmlns:wp14="http://schemas.microsoft.com/office/word/2010/wordprocessingDrawing" xmlns:wp="http://schemas.openxmlformats.org/drawingml/2006/wordprocessingDrawing" xmlns:w10="urn:schemas-microsoft-com:office:word" xmlns:w="http://schemas.openxmlformats.org/wordprocessingml/2006/main" xmlns:w14="http://schemas.microsoft.com/office/word/2010/wordml" xmlns:w15="http://schemas.microsoft.com/office/word/2012/wordml" xmlns:w16cex="http://schemas.microsoft.com/office/word/2018/wordml/cex" xmlns:w16cid="http://schemas.microsoft.com/office/word/2016/wordml/cid" xmlns:w16="http://schemas.microsoft.com/office/word/2018/wordml" xmlns:w16sdtdh="http://schemas.microsoft.com/office/word/2020/wordml/sdtdatahash" xmlns:w16se="http://schemas.microsoft.com/office/word/2015/wordml/symex" xmlns:wpg="http://schemas.microsoft.com/office/word/2010/wordprocessingGroup" xmlns:wpi="http://schemas.microsoft.com/office/word/2010/wordprocessingInk" xmlns:wne="http://schemas.microsoft.com/office/word/2006/wordml" xmlns:wps="http://schemas.microsoft.com/office/word/2010/wordprocessingShape" mc:Ignorable="w14 w15 w16se w16cid w16 w16cex w16sdtdh wp14">
   <w:endnote w:type="separator" w:id="-1">
     <w:p>
       <w:pPr>
@@ -22916,7 +22789,7 @@
 </file>
 
 <file path=word/footer1.xml><?xml version="1.0" encoding="utf-8"?>
-<w:ftr xmlns:wpc="http://schemas.microsoft.com/office/word/2010/wordprocessingCanvas" xmlns:cx="http://schemas.microsoft.com/office/drawing/2014/chartex" xmlns:cx1="http://schemas.microsoft.com/office/drawing/2015/9/8/chartex" xmlns:cx2="http://schemas.microsoft.com/office/drawing/2015/10/21/chartex" xmlns:cx3="http://schemas.microsoft.com/office/drawing/2016/5/9/chartex" xmlns:cx4="http://schemas.microsoft.com/office/drawing/2016/5/10/chartex" xmlns:cx5="http://schemas.microsoft.com/office/drawing/2016/5/11/chartex" xmlns:cx6="http://schemas.microsoft.com/office/drawing/2016/5/12/chartex" xmlns:cx7="http://schemas.microsoft.com/office/drawing/2016/5/13/chartex" xmlns:cx8="http://schemas.microsoft.com/office/drawing/2016/5/14/chartex" xmlns:mc="http://schemas.openxmlformats.org/markup-compatibility/2006" xmlns:aink="http://schemas.microsoft.com/office/drawing/2016/ink" xmlns:am3d="http://schemas.microsoft.com/office/drawing/2017/model3d" xmlns:o="urn:schemas-microsoft-com:office:office" xmlns:r="http://schemas.openxmlformats.org/officeDocument/2006/relationships" xmlns:m="http://schemas.openxmlformats.org/officeDocument/2006/math" xmlns:v="urn:schemas-microsoft-com:vml" xmlns:wp14="http://schemas.microsoft.com/office/word/2010/wordprocessingDrawing" xmlns:wp="http://schemas.openxmlformats.org/drawingml/2006/wordprocessingDrawing" xmlns:w10="urn:schemas-microsoft-com:office:word" xmlns:w="http://schemas.openxmlformats.org/wordprocessingml/2006/main" xmlns:w14="http://schemas.microsoft.com/office/word/2010/wordml" xmlns:w15="http://schemas.microsoft.com/office/word/2012/wordml" xmlns:w16cex="http://schemas.microsoft.com/office/word/2018/wordml/cex" xmlns:w16cid="http://schemas.microsoft.com/office/word/2016/wordml/cid" xmlns:w16="http://schemas.microsoft.com/office/word/2018/wordml" xmlns:w16sdtdh="http://schemas.microsoft.com/office/word/2020/wordml/sdtdatahash" xmlns:w16se="http://schemas.microsoft.com/office/word/2015/wordml/symex" xmlns:wpg="http://schemas.microsoft.com/office/word/2010/wordprocessingGroup" xmlns:wpi="http://schemas.microsoft.com/office/word/2010/wordprocessingInk" xmlns:wne="http://schemas.microsoft.com/office/word/2006/wordml" xmlns:wps="http://schemas.microsoft.com/office/word/2010/wordprocessingShape" mc:Ignorable="w14 w15 w16se w16cid w16 w16cex w16sdtdh wp14">
+<w:ftr xmlns:wpc="http://schemas.microsoft.com/office/word/2010/wordprocessingCanvas" xmlns:cx="http://schemas.microsoft.com/office/drawing/2014/chartex" xmlns:cx1="http://schemas.microsoft.com/office/drawing/2015/9/8/chartex" xmlns:cx2="http://schemas.microsoft.com/office/drawing/2015/10/21/chartex" xmlns:cx3="http://schemas.microsoft.com/office/drawing/2016/5/9/chartex" xmlns:cx4="http://schemas.microsoft.com/office/drawing/2016/5/10/chartex" xmlns:cx5="http://schemas.microsoft.com/office/drawing/2016/5/11/chartex" xmlns:cx6="http://schemas.microsoft.com/office/drawing/2016/5/12/chartex" xmlns:cx7="http://schemas.microsoft.com/office/drawing/2016/5/13/chartex" xmlns:cx8="http://schemas.microsoft.com/office/drawing/2016/5/14/chartex" xmlns:mc="http://schemas.openxmlformats.org/markup-compatibility/2006" xmlns:aink="http://schemas.microsoft.com/office/drawing/2016/ink" xmlns:am3d="http://schemas.microsoft.com/office/drawing/2017/model3d" xmlns:o="urn:schemas-microsoft-com:office:office" xmlns:oel="http://schemas.microsoft.com/office/2019/extlst" xmlns:r="http://schemas.openxmlformats.org/officeDocument/2006/relationships" xmlns:m="http://schemas.openxmlformats.org/officeDocument/2006/math" xmlns:v="urn:schemas-microsoft-com:vml" xmlns:wp14="http://schemas.microsoft.com/office/word/2010/wordprocessingDrawing" xmlns:wp="http://schemas.openxmlformats.org/drawingml/2006/wordprocessingDrawing" xmlns:w10="urn:schemas-microsoft-com:office:word" xmlns:w="http://schemas.openxmlformats.org/wordprocessingml/2006/main" xmlns:w14="http://schemas.microsoft.com/office/word/2010/wordml" xmlns:w15="http://schemas.microsoft.com/office/word/2012/wordml" xmlns:w16cex="http://schemas.microsoft.com/office/word/2018/wordml/cex" xmlns:w16cid="http://schemas.microsoft.com/office/word/2016/wordml/cid" xmlns:w16="http://schemas.microsoft.com/office/word/2018/wordml" xmlns:w16sdtdh="http://schemas.microsoft.com/office/word/2020/wordml/sdtdatahash" xmlns:w16se="http://schemas.microsoft.com/office/word/2015/wordml/symex" xmlns:wpg="http://schemas.microsoft.com/office/word/2010/wordprocessingGroup" xmlns:wpi="http://schemas.microsoft.com/office/word/2010/wordprocessingInk" xmlns:wne="http://schemas.microsoft.com/office/word/2006/wordml" xmlns:wps="http://schemas.microsoft.com/office/word/2010/wordprocessingShape" mc:Ignorable="w14 w15 w16se w16cid w16 w16cex w16sdtdh wp14">
   <w:sdt>
     <w:sdtPr>
       <w:id w:val="-320504458"/>
@@ -22965,7 +22838,7 @@
 </file>
 
 <file path=word/footnotes.xml><?xml version="1.0" encoding="utf-8"?>
-<w:footnotes xmlns:wpc="http://schemas.microsoft.com/office/word/2010/wordprocessingCanvas" xmlns:cx="http://schemas.microsoft.com/office/drawing/2014/chartex" xmlns:cx1="http://schemas.microsoft.com/office/drawing/2015/9/8/chartex" xmlns:cx2="http://schemas.microsoft.com/office/drawing/2015/10/21/chartex" xmlns:cx3="http://schemas.microsoft.com/office/drawing/2016/5/9/chartex" xmlns:cx4="http://schemas.microsoft.com/office/drawing/2016/5/10/chartex" xmlns:cx5="http://schemas.microsoft.com/office/drawing/2016/5/11/chartex" xmlns:cx6="http://schemas.microsoft.com/office/drawing/2016/5/12/chartex" xmlns:cx7="http://schemas.microsoft.com/office/drawing/2016/5/13/chartex" xmlns:cx8="http://schemas.microsoft.com/office/drawing/2016/5/14/chartex" xmlns:mc="http://schemas.openxmlformats.org/markup-compatibility/2006" xmlns:aink="http://schemas.microsoft.com/office/drawing/2016/ink" xmlns:am3d="http://schemas.microsoft.com/office/drawing/2017/model3d" xmlns:o="urn:schemas-microsoft-com:office:office" xmlns:r="http://schemas.openxmlformats.org/officeDocument/2006/relationships" xmlns:m="http://schemas.openxmlformats.org/officeDocument/2006/math" xmlns:v="urn:schemas-microsoft-com:vml" xmlns:wp14="http://schemas.microsoft.com/office/word/2010/wordprocessingDrawing" xmlns:wp="http://schemas.openxmlformats.org/drawingml/2006/wordprocessingDrawing" xmlns:w10="urn:schemas-microsoft-com:office:word" xmlns:w="http://schemas.openxmlformats.org/wordprocessingml/2006/main" xmlns:w14="http://schemas.microsoft.com/office/word/2010/wordml" xmlns:w15="http://schemas.microsoft.com/office/word/2012/wordml" xmlns:w16cex="http://schemas.microsoft.com/office/word/2018/wordml/cex" xmlns:w16cid="http://schemas.microsoft.com/office/word/2016/wordml/cid" xmlns:w16="http://schemas.microsoft.com/office/word/2018/wordml" xmlns:w16sdtdh="http://schemas.microsoft.com/office/word/2020/wordml/sdtdatahash" xmlns:w16se="http://schemas.microsoft.com/office/word/2015/wordml/symex" xmlns:wpg="http://schemas.microsoft.com/office/word/2010/wordprocessingGroup" xmlns:wpi="http://schemas.microsoft.com/office/word/2010/wordprocessingInk" xmlns:wne="http://schemas.microsoft.com/office/word/2006/wordml" xmlns:wps="http://schemas.microsoft.com/office/word/2010/wordprocessingShape" mc:Ignorable="w14 w15 w16se w16cid w16 w16cex w16sdtdh wp14">
+<w:footnotes xmlns:wpc="http://schemas.microsoft.com/office/word/2010/wordprocessingCanvas" xmlns:cx="http://schemas.microsoft.com/office/drawing/2014/chartex" xmlns:cx1="http://schemas.microsoft.com/office/drawing/2015/9/8/chartex" xmlns:cx2="http://schemas.microsoft.com/office/drawing/2015/10/21/chartex" xmlns:cx3="http://schemas.microsoft.com/office/drawing/2016/5/9/chartex" xmlns:cx4="http://schemas.microsoft.com/office/drawing/2016/5/10/chartex" xmlns:cx5="http://schemas.microsoft.com/office/drawing/2016/5/11/chartex" xmlns:cx6="http://schemas.microsoft.com/office/drawing/2016/5/12/chartex" xmlns:cx7="http://schemas.microsoft.com/office/drawing/2016/5/13/chartex" xmlns:cx8="http://schemas.microsoft.com/office/drawing/2016/5/14/chartex" xmlns:mc="http://schemas.openxmlformats.org/markup-compatibility/2006" xmlns:aink="http://schemas.microsoft.com/office/drawing/2016/ink" xmlns:am3d="http://schemas.microsoft.com/office/drawing/2017/model3d" xmlns:o="urn:schemas-microsoft-com:office:office" xmlns:oel="http://schemas.microsoft.com/office/2019/extlst" xmlns:r="http://schemas.openxmlformats.org/officeDocument/2006/relationships" xmlns:m="http://schemas.openxmlformats.org/officeDocument/2006/math" xmlns:v="urn:schemas-microsoft-com:vml" xmlns:wp14="http://schemas.microsoft.com/office/word/2010/wordprocessingDrawing" xmlns:wp="http://schemas.openxmlformats.org/drawingml/2006/wordprocessingDrawing" xmlns:w10="urn:schemas-microsoft-com:office:word" xmlns:w="http://schemas.openxmlformats.org/wordprocessingml/2006/main" xmlns:w14="http://schemas.microsoft.com/office/word/2010/wordml" xmlns:w15="http://schemas.microsoft.com/office/word/2012/wordml" xmlns:w16cex="http://schemas.microsoft.com/office/word/2018/wordml/cex" xmlns:w16cid="http://schemas.microsoft.com/office/word/2016/wordml/cid" xmlns:w16="http://schemas.microsoft.com/office/word/2018/wordml" xmlns:w16sdtdh="http://schemas.microsoft.com/office/word/2020/wordml/sdtdatahash" xmlns:w16se="http://schemas.microsoft.com/office/word/2015/wordml/symex" xmlns:wpg="http://schemas.microsoft.com/office/word/2010/wordprocessingGroup" xmlns:wpi="http://schemas.microsoft.com/office/word/2010/wordprocessingInk" xmlns:wne="http://schemas.microsoft.com/office/word/2006/wordml" xmlns:wps="http://schemas.microsoft.com/office/word/2010/wordprocessingShape" mc:Ignorable="w14 w15 w16se w16cid w16 w16cex w16sdtdh wp14">
   <w:footnote w:type="separator" w:id="-1">
     <w:p>
       <w:pPr>
@@ -22990,7 +22863,7 @@
 </file>
 
 <file path=word/numbering.xml><?xml version="1.0" encoding="utf-8"?>
-<w:numbering xmlns:wpc="http://schemas.microsoft.com/office/word/2010/wordprocessingCanvas" xmlns:cx="http://schemas.microsoft.com/office/drawing/2014/chartex" xmlns:cx1="http://schemas.microsoft.com/office/drawing/2015/9/8/chartex" xmlns:cx2="http://schemas.microsoft.com/office/drawing/2015/10/21/chartex" xmlns:cx3="http://schemas.microsoft.com/office/drawing/2016/5/9/chartex" xmlns:cx4="http://schemas.microsoft.com/office/drawing/2016/5/10/chartex" xmlns:cx5="http://schemas.microsoft.com/office/drawing/2016/5/11/chartex" xmlns:cx6="http://schemas.microsoft.com/office/drawing/2016/5/12/chartex" xmlns:cx7="http://schemas.microsoft.com/office/drawing/2016/5/13/chartex" xmlns:cx8="http://schemas.microsoft.com/office/drawing/2016/5/14/chartex" xmlns:mc="http://schemas.openxmlformats.org/markup-compatibility/2006" xmlns:aink="http://schemas.microsoft.com/office/drawing/2016/ink" xmlns:am3d="http://schemas.microsoft.com/office/drawing/2017/model3d" xmlns:o="urn:schemas-microsoft-com:office:office" xmlns:r="http://schemas.openxmlformats.org/officeDocument/2006/relationships" xmlns:m="http://schemas.openxmlformats.org/officeDocument/2006/math" xmlns:v="urn:schemas-microsoft-com:vml" xmlns:wp14="http://schemas.microsoft.com/office/word/2010/wordprocessingDrawing" xmlns:wp="http://schemas.openxmlformats.org/drawingml/2006/wordprocessingDrawing" xmlns:w10="urn:schemas-microsoft-com:office:word" xmlns:w="http://schemas.openxmlformats.org/wordprocessingml/2006/main" xmlns:w14="http://schemas.microsoft.com/office/word/2010/wordml" xmlns:w15="http://schemas.microsoft.com/office/word/2012/wordml" xmlns:w16cex="http://schemas.microsoft.com/office/word/2018/wordml/cex" xmlns:w16cid="http://schemas.microsoft.com/office/word/2016/wordml/cid" xmlns:w16="http://schemas.microsoft.com/office/word/2018/wordml" xmlns:w16sdtdh="http://schemas.microsoft.com/office/word/2020/wordml/sdtdatahash" xmlns:w16se="http://schemas.microsoft.com/office/word/2015/wordml/symex" xmlns:wpg="http://schemas.microsoft.com/office/word/2010/wordprocessingGroup" xmlns:wpi="http://schemas.microsoft.com/office/word/2010/wordprocessingInk" xmlns:wne="http://schemas.microsoft.com/office/word/2006/wordml" xmlns:wps="http://schemas.microsoft.com/office/word/2010/wordprocessingShape" mc:Ignorable="w14 w15 w16se w16cid w16 w16cex w16sdtdh wp14">
+<w:numbering xmlns:wpc="http://schemas.microsoft.com/office/word/2010/wordprocessingCanvas" xmlns:cx="http://schemas.microsoft.com/office/drawing/2014/chartex" xmlns:cx1="http://schemas.microsoft.com/office/drawing/2015/9/8/chartex" xmlns:cx2="http://schemas.microsoft.com/office/drawing/2015/10/21/chartex" xmlns:cx3="http://schemas.microsoft.com/office/drawing/2016/5/9/chartex" xmlns:cx4="http://schemas.microsoft.com/office/drawing/2016/5/10/chartex" xmlns:cx5="http://schemas.microsoft.com/office/drawing/2016/5/11/chartex" xmlns:cx6="http://schemas.microsoft.com/office/drawing/2016/5/12/chartex" xmlns:cx7="http://schemas.microsoft.com/office/drawing/2016/5/13/chartex" xmlns:cx8="http://schemas.microsoft.com/office/drawing/2016/5/14/chartex" xmlns:mc="http://schemas.openxmlformats.org/markup-compatibility/2006" xmlns:aink="http://schemas.microsoft.com/office/drawing/2016/ink" xmlns:am3d="http://schemas.microsoft.com/office/drawing/2017/model3d" xmlns:o="urn:schemas-microsoft-com:office:office" xmlns:oel="http://schemas.microsoft.com/office/2019/extlst" xmlns:r="http://schemas.openxmlformats.org/officeDocument/2006/relationships" xmlns:m="http://schemas.openxmlformats.org/officeDocument/2006/math" xmlns:v="urn:schemas-microsoft-com:vml" xmlns:wp14="http://schemas.microsoft.com/office/word/2010/wordprocessingDrawing" xmlns:wp="http://schemas.openxmlformats.org/drawingml/2006/wordprocessingDrawing" xmlns:w10="urn:schemas-microsoft-com:office:word" xmlns:w="http://schemas.openxmlformats.org/wordprocessingml/2006/main" xmlns:w14="http://schemas.microsoft.com/office/word/2010/wordml" xmlns:w15="http://schemas.microsoft.com/office/word/2012/wordml" xmlns:w16cex="http://schemas.microsoft.com/office/word/2018/wordml/cex" xmlns:w16cid="http://schemas.microsoft.com/office/word/2016/wordml/cid" xmlns:w16="http://schemas.microsoft.com/office/word/2018/wordml" xmlns:w16sdtdh="http://schemas.microsoft.com/office/word/2020/wordml/sdtdatahash" xmlns:w16se="http://schemas.microsoft.com/office/word/2015/wordml/symex" xmlns:wpg="http://schemas.microsoft.com/office/word/2010/wordprocessingGroup" xmlns:wpi="http://schemas.microsoft.com/office/word/2010/wordprocessingInk" xmlns:wne="http://schemas.microsoft.com/office/word/2006/wordml" xmlns:wps="http://schemas.microsoft.com/office/word/2010/wordprocessingShape" mc:Ignorable="w14 w15 w16se w16cid w16 w16cex w16sdtdh wp14">
   <w:abstractNum w:abstractNumId="0" w15:restartNumberingAfterBreak="0">
     <w:nsid w:val="00000001"/>
     <w:multiLevelType w:val="multilevel"/>
@@ -25647,7 +25520,7 @@
 </file>
 
 <file path=word/people.xml><?xml version="1.0" encoding="utf-8"?>
-<w15:people xmlns:wpc="http://schemas.microsoft.com/office/word/2010/wordprocessingCanvas" xmlns:cx="http://schemas.microsoft.com/office/drawing/2014/chartex" xmlns:cx1="http://schemas.microsoft.com/office/drawing/2015/9/8/chartex" xmlns:cx2="http://schemas.microsoft.com/office/drawing/2015/10/21/chartex" xmlns:cx3="http://schemas.microsoft.com/office/drawing/2016/5/9/chartex" xmlns:cx4="http://schemas.microsoft.com/office/drawing/2016/5/10/chartex" xmlns:cx5="http://schemas.microsoft.com/office/drawing/2016/5/11/chartex" xmlns:cx6="http://schemas.microsoft.com/office/drawing/2016/5/12/chartex" xmlns:cx7="http://schemas.microsoft.com/office/drawing/2016/5/13/chartex" xmlns:cx8="http://schemas.microsoft.com/office/drawing/2016/5/14/chartex" xmlns:mc="http://schemas.openxmlformats.org/markup-compatibility/2006" xmlns:aink="http://schemas.microsoft.com/office/drawing/2016/ink" xmlns:am3d="http://schemas.microsoft.com/office/drawing/2017/model3d" xmlns:o="urn:schemas-microsoft-com:office:office" xmlns:r="http://schemas.openxmlformats.org/officeDocument/2006/relationships" xmlns:m="http://schemas.openxmlformats.org/officeDocument/2006/math" xmlns:v="urn:schemas-microsoft-com:vml" xmlns:wp14="http://schemas.microsoft.com/office/word/2010/wordprocessingDrawing" xmlns:wp="http://schemas.openxmlformats.org/drawingml/2006/wordprocessingDrawing" xmlns:w10="urn:schemas-microsoft-com:office:word" xmlns:w="http://schemas.openxmlformats.org/wordprocessingml/2006/main" xmlns:w14="http://schemas.microsoft.com/office/word/2010/wordml" xmlns:w15="http://schemas.microsoft.com/office/word/2012/wordml" xmlns:w16cex="http://schemas.microsoft.com/office/word/2018/wordml/cex" xmlns:w16cid="http://schemas.microsoft.com/office/word/2016/wordml/cid" xmlns:w16="http://schemas.microsoft.com/office/word/2018/wordml" xmlns:w16sdtdh="http://schemas.microsoft.com/office/word/2020/wordml/sdtdatahash" xmlns:w16se="http://schemas.microsoft.com/office/word/2015/wordml/symex" xmlns:wpg="http://schemas.microsoft.com/office/word/2010/wordprocessingGroup" xmlns:wpi="http://schemas.microsoft.com/office/word/2010/wordprocessingInk" xmlns:wne="http://schemas.microsoft.com/office/word/2006/wordml" xmlns:wps="http://schemas.microsoft.com/office/word/2010/wordprocessingShape" mc:Ignorable="w14 w15 w16se w16cid w16 w16cex w16sdtdh wp14">
+<w15:people xmlns:wpc="http://schemas.microsoft.com/office/word/2010/wordprocessingCanvas" xmlns:cx="http://schemas.microsoft.com/office/drawing/2014/chartex" xmlns:cx1="http://schemas.microsoft.com/office/drawing/2015/9/8/chartex" xmlns:cx2="http://schemas.microsoft.com/office/drawing/2015/10/21/chartex" xmlns:cx3="http://schemas.microsoft.com/office/drawing/2016/5/9/chartex" xmlns:cx4="http://schemas.microsoft.com/office/drawing/2016/5/10/chartex" xmlns:cx5="http://schemas.microsoft.com/office/drawing/2016/5/11/chartex" xmlns:cx6="http://schemas.microsoft.com/office/drawing/2016/5/12/chartex" xmlns:cx7="http://schemas.microsoft.com/office/drawing/2016/5/13/chartex" xmlns:cx8="http://schemas.microsoft.com/office/drawing/2016/5/14/chartex" xmlns:mc="http://schemas.openxmlformats.org/markup-compatibility/2006" xmlns:aink="http://schemas.microsoft.com/office/drawing/2016/ink" xmlns:am3d="http://schemas.microsoft.com/office/drawing/2017/model3d" xmlns:o="urn:schemas-microsoft-com:office:office" xmlns:oel="http://schemas.microsoft.com/office/2019/extlst" xmlns:r="http://schemas.openxmlformats.org/officeDocument/2006/relationships" xmlns:m="http://schemas.openxmlformats.org/officeDocument/2006/math" xmlns:v="urn:schemas-microsoft-com:vml" xmlns:wp14="http://schemas.microsoft.com/office/word/2010/wordprocessingDrawing" xmlns:wp="http://schemas.openxmlformats.org/drawingml/2006/wordprocessingDrawing" xmlns:w10="urn:schemas-microsoft-com:office:word" xmlns:w="http://schemas.openxmlformats.org/wordprocessingml/2006/main" xmlns:w14="http://schemas.microsoft.com/office/word/2010/wordml" xmlns:w15="http://schemas.microsoft.com/office/word/2012/wordml" xmlns:w16cex="http://schemas.microsoft.com/office/word/2018/wordml/cex" xmlns:w16cid="http://schemas.microsoft.com/office/word/2016/wordml/cid" xmlns:w16="http://schemas.microsoft.com/office/word/2018/wordml" xmlns:w16sdtdh="http://schemas.microsoft.com/office/word/2020/wordml/sdtdatahash" xmlns:w16se="http://schemas.microsoft.com/office/word/2015/wordml/symex" xmlns:wpg="http://schemas.microsoft.com/office/word/2010/wordprocessingGroup" xmlns:wpi="http://schemas.microsoft.com/office/word/2010/wordprocessingInk" xmlns:wne="http://schemas.microsoft.com/office/word/2006/wordml" xmlns:wps="http://schemas.microsoft.com/office/word/2010/wordprocessingShape" mc:Ignorable="w14 w15 w16se w16cid w16 w16cex w16sdtdh wp14">
   <w15:person w15:author="Jason Nelson">
     <w15:presenceInfo w15:providerId="Windows Live" w15:userId="26fc69baf67a5e17"/>
   </w15:person>

</xml_diff>

<commit_message>
updating notes on doc
</commit_message>
<xml_diff>
--- a/tactile_tabletop/Documents/User Handbook.docx
+++ b/tactile_tabletop/Documents/User Handbook.docx
@@ -20709,26 +20709,40 @@
           <w:sz w:val="24"/>
           <w:szCs w:val="24"/>
         </w:rPr>
-        <w:t>Create 8 cards at level 2 filling in gaps</w:t>
-      </w:r>
-      <w:r>
-        <w:rPr>
-          <w:rFonts w:ascii="Benne" w:eastAsia="Benne" w:hAnsi="Benne" w:cs="Benne"/>
-          <w:sz w:val="24"/>
-          <w:szCs w:val="24"/>
-        </w:rPr>
-        <w:t xml:space="preserve"> - Robin/</w:t>
-      </w:r>
-      <w:proofErr w:type="spellStart"/>
-      <w:r>
-        <w:rPr>
-          <w:rFonts w:ascii="Benne" w:eastAsia="Benne" w:hAnsi="Benne" w:cs="Benne"/>
-          <w:sz w:val="24"/>
-          <w:szCs w:val="24"/>
-        </w:rPr>
-        <w:t>Ory</w:t>
-      </w:r>
-      <w:proofErr w:type="spellEnd"/>
+        <w:t xml:space="preserve">Create </w:t>
+      </w:r>
+      <w:r>
+        <w:rPr>
+          <w:rFonts w:ascii="Benne" w:eastAsia="Benne" w:hAnsi="Benne" w:cs="Benne"/>
+          <w:sz w:val="24"/>
+          <w:szCs w:val="24"/>
+        </w:rPr>
+        <w:t>4</w:t>
+      </w:r>
+      <w:r>
+        <w:rPr>
+          <w:rFonts w:ascii="Benne" w:eastAsia="Benne" w:hAnsi="Benne" w:cs="Benne"/>
+          <w:sz w:val="24"/>
+          <w:szCs w:val="24"/>
+        </w:rPr>
+        <w:t xml:space="preserve"> cards at level 2 filling in gaps</w:t>
+      </w:r>
+      <w:r>
+        <w:rPr>
+          <w:rFonts w:ascii="Benne" w:eastAsia="Benne" w:hAnsi="Benne" w:cs="Benne"/>
+          <w:sz w:val="24"/>
+          <w:szCs w:val="24"/>
+        </w:rPr>
+        <w:t xml:space="preserve"> of abilities</w:t>
+      </w:r>
+      <w:r>
+        <w:rPr>
+          <w:rFonts w:ascii="Benne" w:eastAsia="Benne" w:hAnsi="Benne" w:cs="Benne"/>
+          <w:sz w:val="24"/>
+          <w:szCs w:val="24"/>
+        </w:rPr>
+        <w:t xml:space="preserve"> - Robin</w:t>
+      </w:r>
     </w:p>
     <w:p>
       <w:pPr>

</xml_diff>

<commit_message>
adding section about how influence die rolls are used out of combat, updating graphics
</commit_message>
<xml_diff>
--- a/tactile_tabletop/Documents/User Handbook.docx
+++ b/tactile_tabletop/Documents/User Handbook.docx
@@ -290,16 +290,6 @@
     </w:p>
     <w:p>
       <w:pPr>
-        <w:spacing w:line="100" w:lineRule="atLeast"/>
-        <w:rPr>
-          <w:rFonts w:ascii="Benne" w:eastAsia="Benne" w:hAnsi="Benne" w:cs="Benne"/>
-          <w:sz w:val="24"/>
-          <w:szCs w:val="24"/>
-        </w:rPr>
-      </w:pPr>
-    </w:p>
-    <w:p>
-      <w:pPr>
         <w:pStyle w:val="Heading3"/>
         <w:spacing w:before="0" w:after="0"/>
         <w:jc w:val="center"/>
@@ -317,7 +307,6 @@
           <w:sz w:val="30"/>
           <w:szCs w:val="30"/>
         </w:rPr>
-        <w:lastRenderedPageBreak/>
         <w:t>Hands On Gaming</w:t>
       </w:r>
     </w:p>
@@ -608,121 +597,23 @@
       <w:r>
         <w:rPr>
           <w:rFonts w:ascii="Benne" w:eastAsia="Benne" w:hAnsi="Benne" w:cs="Benne"/>
-          <w:sz w:val="24"/>
-          <w:szCs w:val="24"/>
-        </w:rPr>
-        <w:t>Creating a character is your first step into the system of Tactile Tabletop. There are some decisions to make and trade-offs to consider: we will walk through them and provide a working example.</w:t>
-      </w:r>
-    </w:p>
-    <w:bookmarkStart w:id="6" w:name="_i60916deyaqz"/>
-    <w:bookmarkStart w:id="7" w:name="_fdwermkh2ni5"/>
-    <w:bookmarkEnd w:id="6"/>
-    <w:bookmarkEnd w:id="7"/>
-    <w:p>
-      <w:pPr>
-        <w:pStyle w:val="Heading2"/>
-        <w:spacing w:before="0" w:after="0"/>
-        <w:jc w:val="center"/>
-        <w:rPr>
-          <w:rFonts w:ascii="Benne" w:eastAsia="Benne" w:hAnsi="Benne" w:cs="Benne"/>
-          <w:sz w:val="24"/>
-          <w:szCs w:val="24"/>
-        </w:rPr>
-      </w:pPr>
-      <w:r>
-        <w:rPr>
-          <w:rFonts w:ascii="Benne" w:eastAsia="Benne" w:hAnsi="Benne" w:cs="Benne"/>
-          <w:b/>
           <w:noProof/>
-          <w:sz w:val="34"/>
-          <w:szCs w:val="34"/>
-        </w:rPr>
-        <mc:AlternateContent>
-          <mc:Choice Requires="wpi">
-            <w:drawing>
-              <wp:anchor distT="0" distB="0" distL="114300" distR="114300" simplePos="0" relativeHeight="251673600" behindDoc="0" locked="0" layoutInCell="1" allowOverlap="1" wp14:anchorId="03845A11" wp14:editId="0832505C">
-                <wp:simplePos x="0" y="0"/>
-                <wp:positionH relativeFrom="column">
-                  <wp:posOffset>4291965</wp:posOffset>
-                </wp:positionH>
-                <wp:positionV relativeFrom="paragraph">
-                  <wp:posOffset>1315085</wp:posOffset>
-                </wp:positionV>
-                <wp:extent cx="1794445" cy="941920"/>
-                <wp:effectExtent l="57150" t="38100" r="53975" b="48895"/>
-                <wp:wrapNone/>
-                <wp:docPr id="28" name="Ink 28"/>
-                <wp:cNvGraphicFramePr/>
-                <a:graphic xmlns:a="http://schemas.openxmlformats.org/drawingml/2006/main">
-                  <a:graphicData uri="http://schemas.microsoft.com/office/word/2010/wordprocessingInk">
-                    <w14:contentPart bwMode="auto" r:id="rId9">
-                      <w14:nvContentPartPr>
-                        <w14:cNvContentPartPr/>
-                      </w14:nvContentPartPr>
-                      <w14:xfrm>
-                        <a:off x="0" y="0"/>
-                        <a:ext cx="1794445" cy="941920"/>
-                      </w14:xfrm>
-                    </w14:contentPart>
-                  </a:graphicData>
-                </a:graphic>
-              </wp:anchor>
-            </w:drawing>
-          </mc:Choice>
-          <mc:Fallback>
-            <w:pict>
-              <v:shapetype w14:anchorId="241F98D1" id="_x0000_t75" coordsize="21600,21600" o:spt="75" o:preferrelative="t" path="m@4@5l@4@11@9@11@9@5xe" filled="f" stroked="f">
-                <v:stroke joinstyle="miter"/>
-                <v:formulas>
-                  <v:f eqn="if lineDrawn pixelLineWidth 0"/>
-                  <v:f eqn="sum @0 1 0"/>
-                  <v:f eqn="sum 0 0 @1"/>
-                  <v:f eqn="prod @2 1 2"/>
-                  <v:f eqn="prod @3 21600 pixelWidth"/>
-                  <v:f eqn="prod @3 21600 pixelHeight"/>
-                  <v:f eqn="sum @0 0 1"/>
-                  <v:f eqn="prod @6 1 2"/>
-                  <v:f eqn="prod @7 21600 pixelWidth"/>
-                  <v:f eqn="sum @8 21600 0"/>
-                  <v:f eqn="prod @7 21600 pixelHeight"/>
-                  <v:f eqn="sum @10 21600 0"/>
-                </v:formulas>
-                <v:path o:extrusionok="f" gradientshapeok="t" o:connecttype="rect"/>
-                <o:lock v:ext="edit" aspectratio="t"/>
-              </v:shapetype>
-              <v:shape id="Ink 28" o:spid="_x0000_s1026" type="#_x0000_t75" style="position:absolute;margin-left:337.25pt;margin-top:102.85pt;width:142.75pt;height:75.55pt;z-index:251673600;visibility:visible;mso-wrap-style:square;mso-wrap-distance-left:9pt;mso-wrap-distance-top:0;mso-wrap-distance-right:9pt;mso-wrap-distance-bottom:0;mso-position-horizontal:absolute;mso-position-horizontal-relative:text;mso-position-vertical:absolute;mso-position-vertical-relative:text" o:gfxdata="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">
-                <v:imagedata r:id="rId10" o:title=""/>
-              </v:shape>
-            </w:pict>
-          </mc:Fallback>
-        </mc:AlternateContent>
-      </w:r>
-      <w:r>
-        <w:rPr>
-          <w:rFonts w:ascii="Benne" w:eastAsia="Benne" w:hAnsi="Benne" w:cs="Benne"/>
-          <w:b/>
-          <w:sz w:val="30"/>
-          <w:szCs w:val="30"/>
-        </w:rPr>
-        <w:t>Character Cards</w:t>
-      </w:r>
-      <w:r>
-        <w:rPr>
-          <w:noProof/>
+          <w:sz w:val="26"/>
+          <w:szCs w:val="26"/>
         </w:rPr>
         <w:drawing>
-          <wp:anchor distT="114300" distB="114300" distL="114300" distR="114300" simplePos="0" relativeHeight="251652096" behindDoc="0" locked="0" layoutInCell="1" allowOverlap="1" wp14:anchorId="42968DCF" wp14:editId="7A89925B">
+          <wp:anchor distT="0" distB="0" distL="114300" distR="114300" simplePos="0" relativeHeight="251677696" behindDoc="0" locked="0" layoutInCell="1" allowOverlap="1" wp14:anchorId="118B93AA" wp14:editId="398A592C">
             <wp:simplePos x="0" y="0"/>
             <wp:positionH relativeFrom="column">
-              <wp:posOffset>3629025</wp:posOffset>
+              <wp:posOffset>3608070</wp:posOffset>
             </wp:positionH>
             <wp:positionV relativeFrom="paragraph">
-              <wp:posOffset>123190</wp:posOffset>
+              <wp:posOffset>648335</wp:posOffset>
             </wp:positionV>
-            <wp:extent cx="3056890" cy="4179570"/>
+            <wp:extent cx="3048000" cy="4267200"/>
             <wp:effectExtent l="0" t="0" r="0" b="0"/>
-            <wp:wrapSquare wrapText="bothSides"/>
-            <wp:docPr id="17" name="Picture 2"/>
+            <wp:wrapTopAndBottom/>
+            <wp:docPr id="13" name="Picture 13"/>
             <wp:cNvGraphicFramePr>
               <a:graphicFrameLocks xmlns:a="http://schemas.openxmlformats.org/drawingml/2006/main" noChangeAspect="1"/>
             </wp:cNvGraphicFramePr>
@@ -736,7 +627,7 @@
                     </pic:cNvPicPr>
                   </pic:nvPicPr>
                   <pic:blipFill>
-                    <a:blip r:embed="rId11" cstate="print">
+                    <a:blip r:embed="rId9" cstate="print">
                       <a:extLst>
                         <a:ext uri="{28A0092B-C50C-407E-A947-70E740481C1C}">
                           <a14:useLocalDpi xmlns:a14="http://schemas.microsoft.com/office/drawing/2010/main" val="0"/>
@@ -751,14 +642,12 @@
                   <pic:spPr bwMode="auto">
                     <a:xfrm>
                       <a:off x="0" y="0"/>
-                      <a:ext cx="3056890" cy="4179570"/>
+                      <a:ext cx="3048000" cy="4267200"/>
                     </a:xfrm>
                     <a:prstGeom prst="rect">
                       <a:avLst/>
                     </a:prstGeom>
-                    <a:solidFill>
-                      <a:srgbClr val="FFFFFF"/>
-                    </a:solidFill>
+                    <a:noFill/>
                     <a:ln>
                       <a:noFill/>
                     </a:ln>
@@ -775,6 +664,39 @@
           </wp:anchor>
         </w:drawing>
       </w:r>
+      <w:r>
+        <w:rPr>
+          <w:rFonts w:ascii="Benne" w:eastAsia="Benne" w:hAnsi="Benne" w:cs="Benne"/>
+          <w:sz w:val="24"/>
+          <w:szCs w:val="24"/>
+        </w:rPr>
+        <w:t>Creating a character is your first step into the system of Tactile Tabletop. There are some decisions to make and trade-offs to consider: we will walk through them and provide a working example.</w:t>
+      </w:r>
+    </w:p>
+    <w:p>
+      <w:pPr>
+        <w:pStyle w:val="Heading2"/>
+        <w:spacing w:before="0" w:after="0"/>
+        <w:jc w:val="center"/>
+        <w:rPr>
+          <w:rFonts w:ascii="Benne" w:eastAsia="Benne" w:hAnsi="Benne" w:cs="Benne"/>
+          <w:sz w:val="24"/>
+          <w:szCs w:val="24"/>
+        </w:rPr>
+      </w:pPr>
+      <w:bookmarkStart w:id="6" w:name="_i60916deyaqz"/>
+      <w:bookmarkStart w:id="7" w:name="_fdwermkh2ni5"/>
+      <w:bookmarkEnd w:id="6"/>
+      <w:bookmarkEnd w:id="7"/>
+      <w:r>
+        <w:rPr>
+          <w:rFonts w:ascii="Benne" w:eastAsia="Benne" w:hAnsi="Benne" w:cs="Benne"/>
+          <w:b/>
+          <w:sz w:val="30"/>
+          <w:szCs w:val="30"/>
+        </w:rPr>
+        <w:t>Character Cards</w:t>
+      </w:r>
     </w:p>
     <w:p>
       <w:pPr>
@@ -786,54 +708,6 @@
           <w:szCs w:val="26"/>
         </w:rPr>
       </w:pPr>
-      <w:r>
-        <w:rPr>
-          <w:rFonts w:ascii="Benne" w:eastAsia="Benne" w:hAnsi="Benne" w:cs="Benne"/>
-          <w:noProof/>
-          <w:sz w:val="24"/>
-          <w:szCs w:val="24"/>
-        </w:rPr>
-        <mc:AlternateContent>
-          <mc:Choice Requires="wpi">
-            <w:drawing>
-              <wp:anchor distT="0" distB="0" distL="114300" distR="114300" simplePos="0" relativeHeight="251674624" behindDoc="0" locked="0" layoutInCell="1" allowOverlap="1" wp14:anchorId="5A4121D3" wp14:editId="75CA00CA">
-                <wp:simplePos x="0" y="0"/>
-                <wp:positionH relativeFrom="column">
-                  <wp:posOffset>4169730</wp:posOffset>
-                </wp:positionH>
-                <wp:positionV relativeFrom="paragraph">
-                  <wp:posOffset>1203055</wp:posOffset>
-                </wp:positionV>
-                <wp:extent cx="2046240" cy="444240"/>
-                <wp:effectExtent l="38100" t="38100" r="49530" b="51435"/>
-                <wp:wrapNone/>
-                <wp:docPr id="29" name="Ink 29"/>
-                <wp:cNvGraphicFramePr/>
-                <a:graphic xmlns:a="http://schemas.openxmlformats.org/drawingml/2006/main">
-                  <a:graphicData uri="http://schemas.microsoft.com/office/word/2010/wordprocessingInk">
-                    <w14:contentPart bwMode="auto" r:id="rId12">
-                      <w14:nvContentPartPr>
-                        <w14:cNvContentPartPr/>
-                      </w14:nvContentPartPr>
-                      <w14:xfrm>
-                        <a:off x="0" y="0"/>
-                        <a:ext cx="2046240" cy="444240"/>
-                      </w14:xfrm>
-                    </w14:contentPart>
-                  </a:graphicData>
-                </a:graphic>
-              </wp:anchor>
-            </w:drawing>
-          </mc:Choice>
-          <mc:Fallback>
-            <w:pict>
-              <v:shape w14:anchorId="74DA2B59" id="Ink 29" o:spid="_x0000_s1026" type="#_x0000_t75" style="position:absolute;margin-left:327.65pt;margin-top:94.05pt;width:162.5pt;height:36.4pt;z-index:251674624;visibility:visible;mso-wrap-style:square;mso-wrap-distance-left:9pt;mso-wrap-distance-top:0;mso-wrap-distance-right:9pt;mso-wrap-distance-bottom:0;mso-position-horizontal:absolute;mso-position-horizontal-relative:text;mso-position-vertical:absolute;mso-position-vertical-relative:text" o:gfxdata="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">
-                <v:imagedata r:id="rId13" o:title=""/>
-              </v:shape>
-            </w:pict>
-          </mc:Fallback>
-        </mc:AlternateContent>
-      </w:r>
       <w:r>
         <w:rPr>
           <w:rFonts w:ascii="Benne" w:eastAsia="Benne" w:hAnsi="Benne" w:cs="Benne"/>
@@ -1890,7 +1764,7 @@
                     </pic:cNvPicPr>
                   </pic:nvPicPr>
                   <pic:blipFill>
-                    <a:blip r:embed="rId14">
+                    <a:blip r:embed="rId10">
                       <a:extLst>
                         <a:ext uri="{28A0092B-C50C-407E-A947-70E740481C1C}">
                           <a14:useLocalDpi xmlns:a14="http://schemas.microsoft.com/office/drawing/2010/main" val="0"/>
@@ -2140,31 +2014,29 @@
           <w:sz w:val="24"/>
           <w:szCs w:val="24"/>
         </w:rPr>
-        <w:t>: your ability to physically move something</w:t>
-      </w:r>
-      <w:r>
-        <w:rPr>
-          <w:rFonts w:ascii="Benne" w:eastAsia="Benne" w:hAnsi="Benne" w:cs="Benne"/>
-          <w:sz w:val="24"/>
-          <w:szCs w:val="24"/>
-        </w:rPr>
-        <w:t xml:space="preserve"> (</w:t>
-      </w:r>
-      <w:r>
-        <w:rPr>
-          <w:rFonts w:ascii="Benne" w:eastAsia="Benne" w:hAnsi="Benne" w:cs="Benne"/>
-          <w:sz w:val="24"/>
-          <w:szCs w:val="24"/>
-          <w:highlight w:val="yellow"/>
-        </w:rPr>
-        <w:t>if damage is dealt</w:t>
-      </w:r>
-      <w:r>
-        <w:rPr>
-          <w:rFonts w:ascii="Benne" w:eastAsia="Benne" w:hAnsi="Benne" w:cs="Benne"/>
-          <w:sz w:val="24"/>
-          <w:szCs w:val="24"/>
-          <w:highlight w:val="yellow"/>
+        <w:t xml:space="preserve">: your ability to physically move </w:t>
+      </w:r>
+      <w:r>
+        <w:rPr>
+          <w:rFonts w:ascii="Benne" w:eastAsia="Benne" w:hAnsi="Benne" w:cs="Benne"/>
+          <w:sz w:val="24"/>
+          <w:szCs w:val="24"/>
+        </w:rPr>
+        <w:t>something</w:t>
+      </w:r>
+      <w:r>
+        <w:rPr>
+          <w:rFonts w:ascii="Benne" w:eastAsia="Benne" w:hAnsi="Benne" w:cs="Benne"/>
+          <w:sz w:val="24"/>
+          <w:szCs w:val="24"/>
+        </w:rPr>
+        <w:t xml:space="preserve"> (if damage is dealt</w:t>
+      </w:r>
+      <w:r>
+        <w:rPr>
+          <w:rFonts w:ascii="Benne" w:eastAsia="Benne" w:hAnsi="Benne" w:cs="Benne"/>
+          <w:sz w:val="24"/>
+          <w:szCs w:val="24"/>
         </w:rPr>
         <w:t xml:space="preserve">, </w:t>
       </w:r>
@@ -2174,7 +2046,6 @@
           <w:rFonts w:ascii="Benne" w:eastAsia="Benne" w:hAnsi="Benne" w:cs="Benne"/>
           <w:sz w:val="24"/>
           <w:szCs w:val="24"/>
-          <w:highlight w:val="yellow"/>
         </w:rPr>
         <w:t>debuff</w:t>
       </w:r>
@@ -2184,7 +2055,6 @@
           <w:rFonts w:ascii="Benne" w:eastAsia="Benne" w:hAnsi="Benne" w:cs="Benne"/>
           <w:sz w:val="24"/>
           <w:szCs w:val="24"/>
-          <w:highlight w:val="yellow"/>
         </w:rPr>
         <w:t xml:space="preserve"> enemy defense</w:t>
       </w:r>
@@ -2193,7 +2063,6 @@
           <w:rFonts w:ascii="Benne" w:eastAsia="Benne" w:hAnsi="Benne" w:cs="Benne"/>
           <w:sz w:val="24"/>
           <w:szCs w:val="24"/>
-          <w:highlight w:val="yellow"/>
         </w:rPr>
         <w:t>, multiple targeted enemies/multiple hits</w:t>
       </w:r>
@@ -2250,7 +2119,6 @@
           <w:rFonts w:ascii="Benne" w:eastAsia="Benne" w:hAnsi="Benne" w:cs="Benne"/>
           <w:sz w:val="24"/>
           <w:szCs w:val="24"/>
-          <w:highlight w:val="yellow"/>
         </w:rPr>
         <w:t xml:space="preserve">movement, damage </w:t>
       </w:r>
@@ -2260,7 +2128,6 @@
           <w:rFonts w:ascii="Benne" w:eastAsia="Benne" w:hAnsi="Benne" w:cs="Benne"/>
           <w:sz w:val="24"/>
           <w:szCs w:val="24"/>
-          <w:highlight w:val="yellow"/>
         </w:rPr>
         <w:t>unblockable</w:t>
       </w:r>
@@ -2311,23 +2178,13 @@
           <w:sz w:val="24"/>
           <w:szCs w:val="24"/>
         </w:rPr>
-        <w:t xml:space="preserve"> (</w:t>
-      </w:r>
-      <w:r>
-        <w:rPr>
-          <w:rFonts w:ascii="Benne" w:eastAsia="Benne" w:hAnsi="Benne" w:cs="Benne"/>
-          <w:sz w:val="24"/>
-          <w:szCs w:val="24"/>
-          <w:highlight w:val="yellow"/>
-        </w:rPr>
-        <w:t>heal self</w:t>
-      </w:r>
-      <w:r>
-        <w:rPr>
-          <w:rFonts w:ascii="Benne" w:eastAsia="Benne" w:hAnsi="Benne" w:cs="Benne"/>
-          <w:sz w:val="24"/>
-          <w:szCs w:val="24"/>
-          <w:highlight w:val="yellow"/>
+        <w:t xml:space="preserve"> (heal self</w:t>
+      </w:r>
+      <w:r>
+        <w:rPr>
+          <w:rFonts w:ascii="Benne" w:eastAsia="Benne" w:hAnsi="Benne" w:cs="Benne"/>
+          <w:sz w:val="24"/>
+          <w:szCs w:val="24"/>
         </w:rPr>
         <w:t>, improve defense</w:t>
       </w:r>
@@ -2336,7 +2193,6 @@
           <w:rFonts w:ascii="Benne" w:eastAsia="Benne" w:hAnsi="Benne" w:cs="Benne"/>
           <w:sz w:val="24"/>
           <w:szCs w:val="24"/>
-          <w:highlight w:val="yellow"/>
         </w:rPr>
         <w:t>, reduce enemy attack</w:t>
       </w:r>
@@ -2386,23 +2242,13 @@
           <w:sz w:val="24"/>
           <w:szCs w:val="24"/>
         </w:rPr>
-        <w:t xml:space="preserve"> (</w:t>
-      </w:r>
-      <w:r>
-        <w:rPr>
-          <w:rFonts w:ascii="Benne" w:eastAsia="Benne" w:hAnsi="Benne" w:cs="Benne"/>
-          <w:sz w:val="24"/>
-          <w:szCs w:val="24"/>
-          <w:highlight w:val="yellow"/>
-        </w:rPr>
-        <w:t xml:space="preserve">heal ally, </w:t>
-      </w:r>
-      <w:r>
-        <w:rPr>
-          <w:rFonts w:ascii="Benne" w:eastAsia="Benne" w:hAnsi="Benne" w:cs="Benne"/>
-          <w:sz w:val="24"/>
-          <w:szCs w:val="24"/>
-          <w:highlight w:val="yellow"/>
+        <w:t xml:space="preserve"> (heal ally, </w:t>
+      </w:r>
+      <w:r>
+        <w:rPr>
+          <w:rFonts w:ascii="Benne" w:eastAsia="Benne" w:hAnsi="Benne" w:cs="Benne"/>
+          <w:sz w:val="24"/>
+          <w:szCs w:val="24"/>
         </w:rPr>
         <w:t>buff ally</w:t>
       </w:r>
@@ -2411,7 +2257,6 @@
           <w:rFonts w:ascii="Benne" w:eastAsia="Benne" w:hAnsi="Benne" w:cs="Benne"/>
           <w:sz w:val="24"/>
           <w:szCs w:val="24"/>
-          <w:highlight w:val="yellow"/>
         </w:rPr>
         <w:t>, summon</w:t>
       </w:r>
@@ -2461,23 +2306,13 @@
           <w:sz w:val="24"/>
           <w:szCs w:val="24"/>
         </w:rPr>
-        <w:t xml:space="preserve"> (</w:t>
-      </w:r>
-      <w:r>
-        <w:rPr>
-          <w:rFonts w:ascii="Benne" w:eastAsia="Benne" w:hAnsi="Benne" w:cs="Benne"/>
-          <w:sz w:val="24"/>
-          <w:szCs w:val="24"/>
-          <w:highlight w:val="yellow"/>
-        </w:rPr>
-        <w:t>return cards from discard, move tokens</w:t>
-      </w:r>
-      <w:r>
-        <w:rPr>
-          <w:rFonts w:ascii="Benne" w:eastAsia="Benne" w:hAnsi="Benne" w:cs="Benne"/>
-          <w:sz w:val="24"/>
-          <w:szCs w:val="24"/>
-          <w:highlight w:val="yellow"/>
+        <w:t xml:space="preserve"> (return cards from discard, move tokens</w:t>
+      </w:r>
+      <w:r>
+        <w:rPr>
+          <w:rFonts w:ascii="Benne" w:eastAsia="Benne" w:hAnsi="Benne" w:cs="Benne"/>
+          <w:sz w:val="24"/>
+          <w:szCs w:val="24"/>
         </w:rPr>
         <w:t>, grant another ability use</w:t>
       </w:r>
@@ -2486,7 +2321,6 @@
           <w:rFonts w:ascii="Benne" w:eastAsia="Benne" w:hAnsi="Benne" w:cs="Benne"/>
           <w:sz w:val="24"/>
           <w:szCs w:val="24"/>
-          <w:highlight w:val="yellow"/>
         </w:rPr>
         <w:t xml:space="preserve">, </w:t>
       </w:r>
@@ -2496,7 +2330,6 @@
           <w:rFonts w:ascii="Benne" w:eastAsia="Benne" w:hAnsi="Benne" w:cs="Benne"/>
           <w:sz w:val="24"/>
           <w:szCs w:val="24"/>
-          <w:highlight w:val="yellow"/>
         </w:rPr>
         <w:t>debuff</w:t>
       </w:r>
@@ -2506,7 +2339,6 @@
           <w:rFonts w:ascii="Benne" w:eastAsia="Benne" w:hAnsi="Benne" w:cs="Benne"/>
           <w:sz w:val="24"/>
           <w:szCs w:val="24"/>
-          <w:highlight w:val="yellow"/>
         </w:rPr>
         <w:t xml:space="preserve"> </w:t>
       </w:r>
@@ -2516,7 +2348,6 @@
           <w:rFonts w:ascii="Benne" w:eastAsia="Benne" w:hAnsi="Benne" w:cs="Benne"/>
           <w:sz w:val="24"/>
           <w:szCs w:val="24"/>
-          <w:highlight w:val="yellow"/>
         </w:rPr>
         <w:t>self defense</w:t>
       </w:r>
@@ -2574,7 +2405,6 @@
           <w:rFonts w:ascii="Benne" w:eastAsia="Benne" w:hAnsi="Benne" w:cs="Benne"/>
           <w:sz w:val="24"/>
           <w:szCs w:val="24"/>
-          <w:highlight w:val="yellow"/>
         </w:rPr>
         <w:t>control others</w:t>
       </w:r>
@@ -2583,7 +2413,6 @@
           <w:rFonts w:ascii="Benne" w:eastAsia="Benne" w:hAnsi="Benne" w:cs="Benne"/>
           <w:sz w:val="24"/>
           <w:szCs w:val="24"/>
-          <w:highlight w:val="yellow"/>
         </w:rPr>
         <w:t xml:space="preserve"> targeting</w:t>
       </w:r>
@@ -2592,7 +2421,6 @@
           <w:rFonts w:ascii="Benne" w:eastAsia="Benne" w:hAnsi="Benne" w:cs="Benne"/>
           <w:sz w:val="24"/>
           <w:szCs w:val="24"/>
-          <w:highlight w:val="yellow"/>
         </w:rPr>
         <w:t xml:space="preserve">, control </w:t>
       </w:r>
@@ -2601,7 +2429,6 @@
           <w:rFonts w:ascii="Benne" w:eastAsia="Benne" w:hAnsi="Benne" w:cs="Benne"/>
           <w:sz w:val="24"/>
           <w:szCs w:val="24"/>
-          <w:highlight w:val="yellow"/>
         </w:rPr>
         <w:t xml:space="preserve">others </w:t>
       </w:r>
@@ -2610,7 +2437,6 @@
           <w:rFonts w:ascii="Benne" w:eastAsia="Benne" w:hAnsi="Benne" w:cs="Benne"/>
           <w:sz w:val="24"/>
           <w:szCs w:val="24"/>
-          <w:highlight w:val="yellow"/>
         </w:rPr>
         <w:t>movement</w:t>
       </w:r>
@@ -2619,7 +2445,6 @@
           <w:rFonts w:ascii="Benne" w:eastAsia="Benne" w:hAnsi="Benne" w:cs="Benne"/>
           <w:sz w:val="24"/>
           <w:szCs w:val="24"/>
-          <w:highlight w:val="yellow"/>
         </w:rPr>
         <w:t>, change others rolls</w:t>
       </w:r>
@@ -2669,23 +2494,13 @@
           <w:sz w:val="24"/>
           <w:szCs w:val="24"/>
         </w:rPr>
-        <w:t xml:space="preserve"> (</w:t>
-      </w:r>
-      <w:r>
-        <w:rPr>
-          <w:rFonts w:ascii="Benne" w:eastAsia="Benne" w:hAnsi="Benne" w:cs="Benne"/>
-          <w:sz w:val="24"/>
-          <w:szCs w:val="24"/>
-          <w:highlight w:val="yellow"/>
-        </w:rPr>
-        <w:t>targeting</w:t>
-      </w:r>
-      <w:r>
-        <w:rPr>
-          <w:rFonts w:ascii="Benne" w:eastAsia="Benne" w:hAnsi="Benne" w:cs="Benne"/>
-          <w:sz w:val="24"/>
-          <w:szCs w:val="24"/>
-          <w:highlight w:val="yellow"/>
+        <w:t xml:space="preserve"> (targeting</w:t>
+      </w:r>
+      <w:r>
+        <w:rPr>
+          <w:rFonts w:ascii="Benne" w:eastAsia="Benne" w:hAnsi="Benne" w:cs="Benne"/>
+          <w:sz w:val="24"/>
+          <w:szCs w:val="24"/>
         </w:rPr>
         <w:t>, mark</w:t>
       </w:r>
@@ -2694,7 +2509,6 @@
           <w:rFonts w:ascii="Benne" w:eastAsia="Benne" w:hAnsi="Benne" w:cs="Benne"/>
           <w:sz w:val="24"/>
           <w:szCs w:val="24"/>
-          <w:highlight w:val="yellow"/>
         </w:rPr>
         <w:t xml:space="preserve">, buff </w:t>
       </w:r>
@@ -2704,7 +2518,6 @@
           <w:rFonts w:ascii="Benne" w:eastAsia="Benne" w:hAnsi="Benne" w:cs="Benne"/>
           <w:sz w:val="24"/>
           <w:szCs w:val="24"/>
-          <w:highlight w:val="yellow"/>
         </w:rPr>
         <w:t>self attack</w:t>
       </w:r>
@@ -2762,23 +2575,13 @@
           <w:sz w:val="24"/>
           <w:szCs w:val="24"/>
         </w:rPr>
-        <w:t xml:space="preserve"> (</w:t>
-      </w:r>
-      <w:r>
-        <w:rPr>
-          <w:rFonts w:ascii="Benne" w:eastAsia="Benne" w:hAnsi="Benne" w:cs="Benne"/>
-          <w:sz w:val="24"/>
-          <w:szCs w:val="24"/>
-          <w:highlight w:val="yellow"/>
-        </w:rPr>
-        <w:t>create consumables</w:t>
-      </w:r>
-      <w:r>
-        <w:rPr>
-          <w:rFonts w:ascii="Benne" w:eastAsia="Benne" w:hAnsi="Benne" w:cs="Benne"/>
-          <w:sz w:val="24"/>
-          <w:szCs w:val="24"/>
-          <w:highlight w:val="yellow"/>
+        <w:t xml:space="preserve"> (create consumables</w:t>
+      </w:r>
+      <w:r>
+        <w:rPr>
+          <w:rFonts w:ascii="Benne" w:eastAsia="Benne" w:hAnsi="Benne" w:cs="Benne"/>
+          <w:sz w:val="24"/>
+          <w:szCs w:val="24"/>
         </w:rPr>
         <w:t>, static area effects</w:t>
       </w:r>
@@ -3999,7 +3802,7 @@
                     </pic:cNvPicPr>
                   </pic:nvPicPr>
                   <pic:blipFill>
-                    <a:blip r:embed="rId19">
+                    <a:blip r:embed="rId15">
                       <a:extLst>
                         <a:ext uri="{28A0092B-C50C-407E-A947-70E740481C1C}">
                           <a14:useLocalDpi xmlns:a14="http://schemas.microsoft.com/office/drawing/2010/main" val="0"/>
@@ -5550,21 +5353,43 @@
       </w:pPr>
       <w:r>
         <w:rPr>
+          <w:rFonts w:ascii="Benne" w:eastAsia="Benne" w:hAnsi="Benne" w:cs="Benne"/>
+          <w:sz w:val="24"/>
+          <w:szCs w:val="24"/>
+        </w:rPr>
+        <w:t>Weapons define:</w:t>
+      </w:r>
+    </w:p>
+    <w:p>
+      <w:pPr>
+        <w:numPr>
+          <w:ilvl w:val="0"/>
+          <w:numId w:val="4"/>
+        </w:numPr>
+        <w:spacing w:line="100" w:lineRule="atLeast"/>
+        <w:rPr>
+          <w:rFonts w:ascii="Benne" w:eastAsia="Benne" w:hAnsi="Benne" w:cs="Benne"/>
+          <w:sz w:val="24"/>
+          <w:szCs w:val="24"/>
+        </w:rPr>
+      </w:pPr>
+      <w:r>
+        <w:rPr>
           <w:noProof/>
         </w:rPr>
         <w:drawing>
-          <wp:anchor distT="114300" distB="114300" distL="114300" distR="114300" simplePos="0" relativeHeight="251654144" behindDoc="1" locked="0" layoutInCell="1" allowOverlap="1" wp14:anchorId="2FA832C3" wp14:editId="63062350">
+          <wp:anchor distT="0" distB="0" distL="114300" distR="114300" simplePos="0" relativeHeight="251678720" behindDoc="0" locked="0" layoutInCell="1" allowOverlap="1" wp14:anchorId="7252A179" wp14:editId="56F2C013">
             <wp:simplePos x="0" y="0"/>
             <wp:positionH relativeFrom="column">
-              <wp:posOffset>3693795</wp:posOffset>
+              <wp:posOffset>4189095</wp:posOffset>
             </wp:positionH>
             <wp:positionV relativeFrom="paragraph">
-              <wp:posOffset>126365</wp:posOffset>
+              <wp:posOffset>48895</wp:posOffset>
             </wp:positionV>
-            <wp:extent cx="3074670" cy="3074670"/>
+            <wp:extent cx="2324100" cy="2324100"/>
             <wp:effectExtent l="0" t="0" r="0" b="0"/>
             <wp:wrapSquare wrapText="bothSides"/>
-            <wp:docPr id="15" name="Picture 4"/>
+            <wp:docPr id="20" name="Picture 20"/>
             <wp:cNvGraphicFramePr>
               <a:graphicFrameLocks xmlns:a="http://schemas.openxmlformats.org/drawingml/2006/main" noChangeAspect="1"/>
             </wp:cNvGraphicFramePr>
@@ -5578,7 +5403,7 @@
                     </pic:cNvPicPr>
                   </pic:nvPicPr>
                   <pic:blipFill>
-                    <a:blip r:embed="rId20" cstate="print">
+                    <a:blip r:embed="rId16" cstate="print">
                       <a:extLst>
                         <a:ext uri="{28A0092B-C50C-407E-A947-70E740481C1C}">
                           <a14:useLocalDpi xmlns:a14="http://schemas.microsoft.com/office/drawing/2010/main" val="0"/>
@@ -5593,14 +5418,12 @@
                   <pic:spPr bwMode="auto">
                     <a:xfrm>
                       <a:off x="0" y="0"/>
-                      <a:ext cx="3074670" cy="3074670"/>
+                      <a:ext cx="2324100" cy="2324100"/>
                     </a:xfrm>
                     <a:prstGeom prst="rect">
                       <a:avLst/>
                     </a:prstGeom>
-                    <a:solidFill>
-                      <a:srgbClr val="FFFFFF"/>
-                    </a:solidFill>
+                    <a:noFill/>
                     <a:ln>
                       <a:noFill/>
                     </a:ln>
@@ -5623,28 +5446,6 @@
           <w:sz w:val="24"/>
           <w:szCs w:val="24"/>
         </w:rPr>
-        <w:t>Weapons define:</w:t>
-      </w:r>
-    </w:p>
-    <w:p>
-      <w:pPr>
-        <w:numPr>
-          <w:ilvl w:val="0"/>
-          <w:numId w:val="4"/>
-        </w:numPr>
-        <w:spacing w:line="100" w:lineRule="atLeast"/>
-        <w:rPr>
-          <w:rFonts w:ascii="Benne" w:eastAsia="Benne" w:hAnsi="Benne" w:cs="Benne"/>
-          <w:sz w:val="24"/>
-          <w:szCs w:val="24"/>
-        </w:rPr>
-      </w:pPr>
-      <w:r>
-        <w:rPr>
-          <w:rFonts w:ascii="Benne" w:eastAsia="Benne" w:hAnsi="Benne" w:cs="Benne"/>
-          <w:sz w:val="24"/>
-          <w:szCs w:val="24"/>
-        </w:rPr>
         <w:t>The dice to roll for Attack and Defense rolls</w:t>
       </w:r>
     </w:p>
@@ -5817,7 +5618,6 @@
           <w:sz w:val="24"/>
           <w:szCs w:val="24"/>
         </w:rPr>
-        <w:lastRenderedPageBreak/>
         <w:br w:type="page"/>
       </w:r>
     </w:p>
@@ -8567,10 +8367,10 @@
           <w:noProof/>
         </w:rPr>
         <w:drawing>
-          <wp:inline distT="0" distB="0" distL="0" distR="0" wp14:anchorId="06B73C33" wp14:editId="3E8D1F22">
-            <wp:extent cx="2581275" cy="2581275"/>
-            <wp:effectExtent l="0" t="0" r="0" b="0"/>
-            <wp:docPr id="2" name="Picture 2"/>
+          <wp:inline distT="0" distB="0" distL="0" distR="0" wp14:anchorId="2BFF38C6" wp14:editId="5D232497">
+            <wp:extent cx="2447925" cy="2447925"/>
+            <wp:effectExtent l="0" t="0" r="9525" b="9525"/>
+            <wp:docPr id="21" name="Picture 21"/>
             <wp:cNvGraphicFramePr>
               <a:graphicFrameLocks xmlns:a="http://schemas.openxmlformats.org/drawingml/2006/main" noChangeAspect="1"/>
             </wp:cNvGraphicFramePr>
@@ -8578,13 +8378,13 @@
               <a:graphicData uri="http://schemas.openxmlformats.org/drawingml/2006/picture">
                 <pic:pic xmlns:pic="http://schemas.openxmlformats.org/drawingml/2006/picture">
                   <pic:nvPicPr>
-                    <pic:cNvPr id="0" name="Picture 2"/>
+                    <pic:cNvPr id="0" name="Picture 5"/>
                     <pic:cNvPicPr>
                       <a:picLocks noChangeAspect="1" noChangeArrowheads="1"/>
                     </pic:cNvPicPr>
                   </pic:nvPicPr>
                   <pic:blipFill>
-                    <a:blip r:embed="rId21" cstate="print">
+                    <a:blip r:embed="rId17" cstate="print">
                       <a:extLst>
                         <a:ext uri="{28A0092B-C50C-407E-A947-70E740481C1C}">
                           <a14:useLocalDpi xmlns:a14="http://schemas.microsoft.com/office/drawing/2010/main" val="0"/>
@@ -8599,14 +8399,12 @@
                   <pic:spPr bwMode="auto">
                     <a:xfrm>
                       <a:off x="0" y="0"/>
-                      <a:ext cx="2581275" cy="2581275"/>
+                      <a:ext cx="2447925" cy="2447925"/>
                     </a:xfrm>
                     <a:prstGeom prst="rect">
                       <a:avLst/>
                     </a:prstGeom>
-                    <a:solidFill>
-                      <a:srgbClr val="FFFFFF"/>
-                    </a:solidFill>
+                    <a:noFill/>
                     <a:ln>
                       <a:noFill/>
                     </a:ln>
@@ -9223,7 +9021,7 @@
                     </pic:cNvPicPr>
                   </pic:nvPicPr>
                   <pic:blipFill>
-                    <a:blip r:embed="rId22" cstate="print">
+                    <a:blip r:embed="rId18" cstate="print">
                       <a:extLst>
                         <a:ext uri="{28A0092B-C50C-407E-A947-70E740481C1C}">
                           <a14:useLocalDpi xmlns:a14="http://schemas.microsoft.com/office/drawing/2010/main" val="0"/>
@@ -9372,7 +9170,7 @@
                     </pic:cNvPicPr>
                   </pic:nvPicPr>
                   <pic:blipFill>
-                    <a:blip r:embed="rId23">
+                    <a:blip r:embed="rId19">
                       <a:extLst>
                         <a:ext uri="{28A0092B-C50C-407E-A947-70E740481C1C}">
                           <a14:useLocalDpi xmlns:a14="http://schemas.microsoft.com/office/drawing/2010/main" val="0"/>
@@ -12359,8 +12157,9 @@
     </w:p>
     <w:p>
       <w:pPr>
-        <w:spacing w:line="100" w:lineRule="atLeast"/>
-        <w:jc w:val="center"/>
+        <w:widowControl/>
+        <w:suppressAutoHyphens w:val="0"/>
+        <w:spacing w:line="240" w:lineRule="auto"/>
         <w:rPr>
           <w:rFonts w:ascii="Benne" w:eastAsia="Benne" w:hAnsi="Benne" w:cs="Benne"/>
           <w:b/>
@@ -12368,6 +12167,15 @@
           <w:szCs w:val="24"/>
         </w:rPr>
       </w:pPr>
+      <w:r>
+        <w:rPr>
+          <w:rFonts w:ascii="Benne" w:eastAsia="Benne" w:hAnsi="Benne" w:cs="Benne"/>
+          <w:b/>
+          <w:sz w:val="24"/>
+          <w:szCs w:val="24"/>
+        </w:rPr>
+        <w:br w:type="page"/>
+      </w:r>
     </w:p>
     <w:p>
       <w:pPr>
@@ -12561,13 +12369,23 @@
     </w:p>
     <w:p>
       <w:pPr>
-        <w:spacing w:line="100" w:lineRule="atLeast"/>
-        <w:rPr>
-          <w:rFonts w:ascii="Benne" w:eastAsia="Benne" w:hAnsi="Benne" w:cs="Benne"/>
-          <w:sz w:val="24"/>
-          <w:szCs w:val="24"/>
-        </w:rPr>
-      </w:pPr>
+        <w:widowControl/>
+        <w:suppressAutoHyphens w:val="0"/>
+        <w:spacing w:line="240" w:lineRule="auto"/>
+        <w:rPr>
+          <w:rFonts w:ascii="Benne" w:eastAsia="Benne" w:hAnsi="Benne" w:cs="Benne"/>
+          <w:sz w:val="24"/>
+          <w:szCs w:val="24"/>
+        </w:rPr>
+      </w:pPr>
+      <w:r>
+        <w:rPr>
+          <w:rFonts w:ascii="Benne" w:eastAsia="Benne" w:hAnsi="Benne" w:cs="Benne"/>
+          <w:sz w:val="24"/>
+          <w:szCs w:val="24"/>
+        </w:rPr>
+        <w:br w:type="page"/>
+      </w:r>
     </w:p>
     <w:p>
       <w:pPr>
@@ -12589,6 +12407,7 @@
           <w:sz w:val="34"/>
           <w:szCs w:val="34"/>
         </w:rPr>
+        <w:lastRenderedPageBreak/>
         <w:t>Feature Cards</w:t>
       </w:r>
     </w:p>
@@ -12844,7 +12663,7 @@
                     </pic:cNvPicPr>
                   </pic:nvPicPr>
                   <pic:blipFill>
-                    <a:blip r:embed="rId24">
+                    <a:blip r:embed="rId20">
                       <a:extLst>
                         <a:ext uri="{28A0092B-C50C-407E-A947-70E740481C1C}">
                           <a14:useLocalDpi xmlns:a14="http://schemas.microsoft.com/office/drawing/2010/main" val="0"/>
@@ -12972,7 +12791,7 @@
                     </pic:cNvPicPr>
                   </pic:nvPicPr>
                   <pic:blipFill>
-                    <a:blip r:embed="rId25">
+                    <a:blip r:embed="rId21">
                       <a:extLst>
                         <a:ext uri="{28A0092B-C50C-407E-A947-70E740481C1C}">
                           <a14:useLocalDpi xmlns:a14="http://schemas.microsoft.com/office/drawing/2010/main" val="0"/>
@@ -14348,7 +14167,7 @@
                     </pic:cNvPicPr>
                   </pic:nvPicPr>
                   <pic:blipFill>
-                    <a:blip r:embed="rId26" cstate="print">
+                    <a:blip r:embed="rId22" cstate="print">
                       <a:extLst>
                         <a:ext uri="{28A0092B-C50C-407E-A947-70E740481C1C}">
                           <a14:useLocalDpi xmlns:a14="http://schemas.microsoft.com/office/drawing/2010/main" val="0"/>
@@ -14520,7 +14339,7 @@
                     </pic:cNvPicPr>
                   </pic:nvPicPr>
                   <pic:blipFill>
-                    <a:blip r:embed="rId27" cstate="print">
+                    <a:blip r:embed="rId23" cstate="print">
                       <a:extLst>
                         <a:ext uri="{28A0092B-C50C-407E-A947-70E740481C1C}">
                           <a14:useLocalDpi xmlns:a14="http://schemas.microsoft.com/office/drawing/2010/main" val="0"/>
@@ -14701,7 +14520,7 @@
                     </pic:cNvPicPr>
                   </pic:nvPicPr>
                   <pic:blipFill>
-                    <a:blip r:embed="rId28" cstate="print">
+                    <a:blip r:embed="rId24" cstate="print">
                       <a:extLst>
                         <a:ext uri="{28A0092B-C50C-407E-A947-70E740481C1C}">
                           <a14:useLocalDpi xmlns:a14="http://schemas.microsoft.com/office/drawing/2010/main" val="0"/>
@@ -15001,7 +14820,7 @@
                     </pic:cNvPicPr>
                   </pic:nvPicPr>
                   <pic:blipFill>
-                    <a:blip r:embed="rId29">
+                    <a:blip r:embed="rId25">
                       <a:extLst>
                         <a:ext uri="{28A0092B-C50C-407E-A947-70E740481C1C}">
                           <a14:useLocalDpi xmlns:a14="http://schemas.microsoft.com/office/drawing/2010/main" val="0"/>
@@ -15701,7 +15520,7 @@
                     </pic:cNvPicPr>
                   </pic:nvPicPr>
                   <pic:blipFill>
-                    <a:blip r:embed="rId30">
+                    <a:blip r:embed="rId26">
                       <a:extLst>
                         <a:ext uri="{28A0092B-C50C-407E-A947-70E740481C1C}">
                           <a14:useLocalDpi xmlns:a14="http://schemas.microsoft.com/office/drawing/2010/main" val="0"/>
@@ -15783,7 +15602,7 @@
                     </pic:cNvPicPr>
                   </pic:nvPicPr>
                   <pic:blipFill>
-                    <a:blip r:embed="rId31">
+                    <a:blip r:embed="rId27">
                       <a:extLst>
                         <a:ext uri="{28A0092B-C50C-407E-A947-70E740481C1C}">
                           <a14:useLocalDpi xmlns:a14="http://schemas.microsoft.com/office/drawing/2010/main" val="0"/>
@@ -15911,6 +15730,42 @@
           <w:szCs w:val="24"/>
         </w:rPr>
       </w:pPr>
+      <w:r>
+        <w:rPr>
+          <w:rFonts w:ascii="Benne" w:eastAsia="Benne" w:hAnsi="Benne" w:cs="Benne"/>
+          <w:sz w:val="24"/>
+          <w:szCs w:val="24"/>
+        </w:rPr>
+        <w:tab/>
+        <w:t>When taking an action that may fail, and isn’t covered by a character card (in particular, isn’t a combat action), then the influence die is used, combined with the relevant accumulated stat value, to come to a total stat value. The GM determines on a case-by-case basis how difficult the action is, and whether the generated value is sufficient.</w:t>
+      </w:r>
+    </w:p>
+    <w:p>
+      <w:pPr>
+        <w:spacing w:line="100" w:lineRule="atLeast"/>
+        <w:rPr>
+          <w:rFonts w:ascii="Benne" w:eastAsia="Benne" w:hAnsi="Benne" w:cs="Benne"/>
+          <w:sz w:val="24"/>
+          <w:szCs w:val="24"/>
+        </w:rPr>
+      </w:pPr>
+      <w:r>
+        <w:rPr>
+          <w:rFonts w:ascii="Benne" w:eastAsia="Benne" w:hAnsi="Benne" w:cs="Benne"/>
+          <w:sz w:val="24"/>
+          <w:szCs w:val="24"/>
+        </w:rPr>
+        <w:tab/>
+        <w:t>For example, assume a warrior wishes to climb a steep cliff quietly, to get the jump on some enemies. The GM might prompt them to roll influence and add their Strength stat. If they have a D4 for their influence die, and roll a 2, and add their Strength stat value (3), then their total value for accomplishing this is 5.</w:t>
+      </w:r>
+      <w:r>
+        <w:rPr>
+          <w:rFonts w:ascii="Benne" w:eastAsia="Benne" w:hAnsi="Benne" w:cs="Benne"/>
+          <w:sz w:val="24"/>
+          <w:szCs w:val="24"/>
+        </w:rPr>
+        <w:t xml:space="preserve"> Given the context (this should be technically possible for non-strong characters too albeit with some difficulty, but it’s not just climbing, but climbing carefully and quietly), the GM could decide that this value of 5 is sufficient, and the warrior is successful. See notes later in the document for recommended GM practices for more details.</w:t>
+      </w:r>
     </w:p>
     <w:p>
       <w:pPr>
@@ -16080,7 +15935,32 @@
           <w:sz w:val="24"/>
           <w:szCs w:val="24"/>
         </w:rPr>
-        <w:t xml:space="preserve">Select an action (a card ability, or a specific non-card ability), and designate a trigger. The trigger must be accepted by the GM as reasonable (see Triggers below). At this point, the Reaction is in the Ready state. If the trigger is met while the reaction is Ready, then you play out that card ability as described on the card. Otherwise, if the conditions for the trigger render it invalid or you dismiss the reaction, you exit the Ready state without playing through the action/ability. This ability is not discarded/exhausted it </w:t>
+        <w:t xml:space="preserve">Select an </w:t>
+      </w:r>
+      <w:commentRangeStart w:id="47"/>
+      <w:r>
+        <w:rPr>
+          <w:rFonts w:ascii="Benne" w:eastAsia="Benne" w:hAnsi="Benne" w:cs="Benne"/>
+          <w:sz w:val="24"/>
+          <w:szCs w:val="24"/>
+        </w:rPr>
+        <w:t xml:space="preserve">action (a card ability, </w:t>
+      </w:r>
+      <w:commentRangeEnd w:id="47"/>
+      <w:r>
+        <w:rPr>
+          <w:rStyle w:val="CommentReference"/>
+          <w:rFonts w:cs="Mangal"/>
+        </w:rPr>
+        <w:commentReference w:id="47"/>
+      </w:r>
+      <w:r>
+        <w:rPr>
+          <w:rFonts w:ascii="Benne" w:eastAsia="Benne" w:hAnsi="Benne" w:cs="Benne"/>
+          <w:sz w:val="24"/>
+          <w:szCs w:val="24"/>
+        </w:rPr>
+        <w:t xml:space="preserve">or a specific non-card ability), and designate a trigger. The trigger must be accepted by the GM as reasonable (see Triggers below). At this point, the Reaction is in the Ready state. If the trigger is met while the reaction is Ready, then you play out that card ability as described on the card. Otherwise, if the conditions for the trigger render it invalid or you dismiss the reaction, you exit the Ready state without playing through the action/ability. This ability is not discarded/exhausted it </w:t>
       </w:r>
       <w:proofErr w:type="spellStart"/>
       <w:r>
@@ -16112,8 +15992,8 @@
           <w:szCs w:val="24"/>
         </w:rPr>
       </w:pPr>
-      <w:bookmarkStart w:id="47" w:name="_gofbwd1wzb4e"/>
-      <w:bookmarkEnd w:id="47"/>
+      <w:bookmarkStart w:id="48" w:name="_gofbwd1wzb4e"/>
+      <w:bookmarkEnd w:id="48"/>
       <w:r>
         <w:rPr>
           <w:rFonts w:ascii="Benne" w:eastAsia="Benne" w:hAnsi="Benne" w:cs="Benne"/>
@@ -16265,8 +16145,8 @@
           <w:szCs w:val="24"/>
         </w:rPr>
       </w:pPr>
-      <w:bookmarkStart w:id="48" w:name="_cz01oedkqxrh"/>
-      <w:bookmarkEnd w:id="48"/>
+      <w:bookmarkStart w:id="49" w:name="_cz01oedkqxrh"/>
+      <w:bookmarkEnd w:id="49"/>
       <w:r>
         <w:rPr>
           <w:rFonts w:ascii="Benne" w:eastAsia="Benne" w:hAnsi="Benne" w:cs="Benne"/>
@@ -16569,8 +16449,8 @@
           <w:szCs w:val="24"/>
         </w:rPr>
       </w:pPr>
-      <w:bookmarkStart w:id="49" w:name="_ol3xn9ckiaj0"/>
-      <w:bookmarkEnd w:id="49"/>
+      <w:bookmarkStart w:id="50" w:name="_ol3xn9ckiaj0"/>
+      <w:bookmarkEnd w:id="50"/>
       <w:r>
         <w:rPr>
           <w:rFonts w:ascii="Benne" w:eastAsia="Benne" w:hAnsi="Benne" w:cs="Benne"/>
@@ -16668,8 +16548,8 @@
           <w:szCs w:val="24"/>
         </w:rPr>
       </w:pPr>
-      <w:bookmarkStart w:id="50" w:name="_vh14mcd7sfwi"/>
-      <w:bookmarkEnd w:id="50"/>
+      <w:bookmarkStart w:id="51" w:name="_vh14mcd7sfwi"/>
+      <w:bookmarkEnd w:id="51"/>
       <w:r>
         <w:rPr>
           <w:rFonts w:ascii="Benne" w:eastAsia="Benne" w:hAnsi="Benne" w:cs="Benne"/>
@@ -16753,8 +16633,8 @@
           <w:szCs w:val="24"/>
         </w:rPr>
       </w:pPr>
-      <w:bookmarkStart w:id="51" w:name="_78yhm9cbjc6m"/>
-      <w:bookmarkEnd w:id="51"/>
+      <w:bookmarkStart w:id="52" w:name="_78yhm9cbjc6m"/>
+      <w:bookmarkEnd w:id="52"/>
       <w:r>
         <w:rPr>
           <w:rFonts w:ascii="Benne" w:eastAsia="Benne" w:hAnsi="Benne" w:cs="Benne"/>
@@ -16830,8 +16710,8 @@
           <w:szCs w:val="24"/>
         </w:rPr>
       </w:pPr>
-      <w:bookmarkStart w:id="52" w:name="_haldmsz4date"/>
-      <w:bookmarkEnd w:id="52"/>
+      <w:bookmarkStart w:id="53" w:name="_haldmsz4date"/>
+      <w:bookmarkEnd w:id="53"/>
       <w:r>
         <w:rPr>
           <w:rFonts w:ascii="Benne" w:eastAsia="Benne" w:hAnsi="Benne" w:cs="Benne"/>
@@ -16931,8 +16811,8 @@
           <w:szCs w:val="24"/>
         </w:rPr>
       </w:pPr>
-      <w:bookmarkStart w:id="53" w:name="_23hgd6abbd4f"/>
-      <w:bookmarkEnd w:id="53"/>
+      <w:bookmarkStart w:id="54" w:name="_23hgd6abbd4f"/>
+      <w:bookmarkEnd w:id="54"/>
       <w:r>
         <w:rPr>
           <w:rFonts w:ascii="Benne" w:eastAsia="Benne" w:hAnsi="Benne" w:cs="Benne"/>
@@ -17001,228 +16881,6 @@
     </w:p>
     <w:p>
       <w:pPr>
-        <w:spacing w:line="100" w:lineRule="atLeast"/>
-        <w:rPr>
-          <w:rFonts w:ascii="Benne" w:eastAsia="Benne" w:hAnsi="Benne" w:cs="Benne"/>
-          <w:sz w:val="24"/>
-          <w:szCs w:val="24"/>
-        </w:rPr>
-      </w:pPr>
-      <w:bookmarkStart w:id="54" w:name="_w7dvgyk7oc3w"/>
-      <w:bookmarkEnd w:id="54"/>
-    </w:p>
-    <w:p>
-      <w:pPr>
-        <w:spacing w:line="100" w:lineRule="atLeast"/>
-        <w:rPr>
-          <w:rFonts w:ascii="Benne" w:eastAsia="Benne" w:hAnsi="Benne" w:cs="Benne"/>
-          <w:sz w:val="24"/>
-          <w:szCs w:val="24"/>
-        </w:rPr>
-      </w:pPr>
-    </w:p>
-    <w:p>
-      <w:pPr>
-        <w:spacing w:line="100" w:lineRule="atLeast"/>
-        <w:rPr>
-          <w:rFonts w:ascii="Benne" w:eastAsia="Benne" w:hAnsi="Benne" w:cs="Benne"/>
-          <w:sz w:val="24"/>
-          <w:szCs w:val="24"/>
-        </w:rPr>
-      </w:pPr>
-    </w:p>
-    <w:p>
-      <w:pPr>
-        <w:spacing w:line="100" w:lineRule="atLeast"/>
-        <w:rPr>
-          <w:rFonts w:ascii="Benne" w:eastAsia="Benne" w:hAnsi="Benne" w:cs="Benne"/>
-          <w:sz w:val="24"/>
-          <w:szCs w:val="24"/>
-        </w:rPr>
-      </w:pPr>
-    </w:p>
-    <w:p>
-      <w:pPr>
-        <w:spacing w:line="100" w:lineRule="atLeast"/>
-        <w:rPr>
-          <w:rFonts w:ascii="Benne" w:eastAsia="Benne" w:hAnsi="Benne" w:cs="Benne"/>
-          <w:sz w:val="24"/>
-          <w:szCs w:val="24"/>
-        </w:rPr>
-      </w:pPr>
-    </w:p>
-    <w:p>
-      <w:pPr>
-        <w:spacing w:line="100" w:lineRule="atLeast"/>
-        <w:rPr>
-          <w:rFonts w:ascii="Benne" w:eastAsia="Benne" w:hAnsi="Benne" w:cs="Benne"/>
-          <w:sz w:val="24"/>
-          <w:szCs w:val="24"/>
-        </w:rPr>
-      </w:pPr>
-    </w:p>
-    <w:p>
-      <w:pPr>
-        <w:spacing w:line="100" w:lineRule="atLeast"/>
-        <w:rPr>
-          <w:rFonts w:ascii="Benne" w:eastAsia="Benne" w:hAnsi="Benne" w:cs="Benne"/>
-          <w:sz w:val="24"/>
-          <w:szCs w:val="24"/>
-        </w:rPr>
-      </w:pPr>
-    </w:p>
-    <w:p>
-      <w:pPr>
-        <w:spacing w:line="100" w:lineRule="atLeast"/>
-        <w:rPr>
-          <w:rFonts w:ascii="Benne" w:eastAsia="Benne" w:hAnsi="Benne" w:cs="Benne"/>
-          <w:sz w:val="24"/>
-          <w:szCs w:val="24"/>
-        </w:rPr>
-      </w:pPr>
-    </w:p>
-    <w:p>
-      <w:pPr>
-        <w:spacing w:line="100" w:lineRule="atLeast"/>
-        <w:rPr>
-          <w:rFonts w:ascii="Benne" w:eastAsia="Benne" w:hAnsi="Benne" w:cs="Benne"/>
-          <w:sz w:val="24"/>
-          <w:szCs w:val="24"/>
-        </w:rPr>
-      </w:pPr>
-    </w:p>
-    <w:p>
-      <w:pPr>
-        <w:spacing w:line="100" w:lineRule="atLeast"/>
-        <w:rPr>
-          <w:rFonts w:ascii="Benne" w:eastAsia="Benne" w:hAnsi="Benne" w:cs="Benne"/>
-          <w:sz w:val="24"/>
-          <w:szCs w:val="24"/>
-        </w:rPr>
-      </w:pPr>
-    </w:p>
-    <w:p>
-      <w:pPr>
-        <w:spacing w:line="100" w:lineRule="atLeast"/>
-        <w:rPr>
-          <w:rFonts w:ascii="Benne" w:eastAsia="Benne" w:hAnsi="Benne" w:cs="Benne"/>
-          <w:sz w:val="24"/>
-          <w:szCs w:val="24"/>
-        </w:rPr>
-      </w:pPr>
-    </w:p>
-    <w:p>
-      <w:pPr>
-        <w:spacing w:line="100" w:lineRule="atLeast"/>
-        <w:rPr>
-          <w:rFonts w:ascii="Benne" w:eastAsia="Benne" w:hAnsi="Benne" w:cs="Benne"/>
-          <w:sz w:val="24"/>
-          <w:szCs w:val="24"/>
-        </w:rPr>
-      </w:pPr>
-    </w:p>
-    <w:p>
-      <w:pPr>
-        <w:spacing w:line="100" w:lineRule="atLeast"/>
-        <w:rPr>
-          <w:rFonts w:ascii="Benne" w:eastAsia="Benne" w:hAnsi="Benne" w:cs="Benne"/>
-          <w:sz w:val="24"/>
-          <w:szCs w:val="24"/>
-        </w:rPr>
-      </w:pPr>
-    </w:p>
-    <w:p>
-      <w:pPr>
-        <w:spacing w:line="100" w:lineRule="atLeast"/>
-        <w:rPr>
-          <w:rFonts w:ascii="Benne" w:eastAsia="Benne" w:hAnsi="Benne" w:cs="Benne"/>
-          <w:sz w:val="24"/>
-          <w:szCs w:val="24"/>
-        </w:rPr>
-      </w:pPr>
-    </w:p>
-    <w:p>
-      <w:pPr>
-        <w:spacing w:line="100" w:lineRule="atLeast"/>
-        <w:rPr>
-          <w:rFonts w:ascii="Benne" w:eastAsia="Benne" w:hAnsi="Benne" w:cs="Benne"/>
-          <w:sz w:val="24"/>
-          <w:szCs w:val="24"/>
-        </w:rPr>
-      </w:pPr>
-    </w:p>
-    <w:p>
-      <w:pPr>
-        <w:spacing w:line="100" w:lineRule="atLeast"/>
-        <w:rPr>
-          <w:rFonts w:ascii="Benne" w:eastAsia="Benne" w:hAnsi="Benne" w:cs="Benne"/>
-          <w:sz w:val="24"/>
-          <w:szCs w:val="24"/>
-        </w:rPr>
-      </w:pPr>
-    </w:p>
-    <w:p>
-      <w:pPr>
-        <w:spacing w:line="100" w:lineRule="atLeast"/>
-        <w:rPr>
-          <w:rFonts w:ascii="Benne" w:eastAsia="Benne" w:hAnsi="Benne" w:cs="Benne"/>
-          <w:sz w:val="24"/>
-          <w:szCs w:val="24"/>
-        </w:rPr>
-      </w:pPr>
-    </w:p>
-    <w:p>
-      <w:pPr>
-        <w:spacing w:line="100" w:lineRule="atLeast"/>
-        <w:rPr>
-          <w:rFonts w:ascii="Benne" w:eastAsia="Benne" w:hAnsi="Benne" w:cs="Benne"/>
-          <w:sz w:val="24"/>
-          <w:szCs w:val="24"/>
-        </w:rPr>
-      </w:pPr>
-    </w:p>
-    <w:p>
-      <w:pPr>
-        <w:spacing w:line="100" w:lineRule="atLeast"/>
-        <w:rPr>
-          <w:rFonts w:ascii="Benne" w:eastAsia="Benne" w:hAnsi="Benne" w:cs="Benne"/>
-          <w:sz w:val="24"/>
-          <w:szCs w:val="24"/>
-        </w:rPr>
-      </w:pPr>
-    </w:p>
-    <w:p>
-      <w:pPr>
-        <w:spacing w:line="100" w:lineRule="atLeast"/>
-        <w:rPr>
-          <w:rFonts w:ascii="Benne" w:eastAsia="Benne" w:hAnsi="Benne" w:cs="Benne"/>
-          <w:sz w:val="24"/>
-          <w:szCs w:val="24"/>
-        </w:rPr>
-      </w:pPr>
-    </w:p>
-    <w:p>
-      <w:pPr>
-        <w:spacing w:line="100" w:lineRule="atLeast"/>
-        <w:rPr>
-          <w:rFonts w:ascii="Benne" w:eastAsia="Benne" w:hAnsi="Benne" w:cs="Benne"/>
-          <w:sz w:val="24"/>
-          <w:szCs w:val="24"/>
-        </w:rPr>
-      </w:pPr>
-    </w:p>
-    <w:p>
-      <w:pPr>
-        <w:spacing w:line="100" w:lineRule="atLeast"/>
-        <w:rPr>
-          <w:rFonts w:ascii="Benne" w:eastAsia="Benne" w:hAnsi="Benne" w:cs="Benne"/>
-          <w:sz w:val="24"/>
-          <w:szCs w:val="24"/>
-        </w:rPr>
-      </w:pPr>
-    </w:p>
-    <w:p>
-      <w:pPr>
         <w:pStyle w:val="Heading2"/>
         <w:spacing w:before="0" w:after="0"/>
         <w:jc w:val="center"/>
@@ -17232,8 +16890,10 @@
           <w:szCs w:val="24"/>
         </w:rPr>
       </w:pPr>
-      <w:bookmarkStart w:id="55" w:name="_qhu0xt1qw7uw"/>
+      <w:bookmarkStart w:id="55" w:name="_w7dvgyk7oc3w"/>
+      <w:bookmarkStart w:id="56" w:name="_qhu0xt1qw7uw"/>
       <w:bookmarkEnd w:id="55"/>
+      <w:bookmarkEnd w:id="56"/>
       <w:r>
         <w:rPr>
           <w:rFonts w:ascii="Benne" w:eastAsia="Benne" w:hAnsi="Benne" w:cs="Benne"/>
@@ -17241,6 +16901,7 @@
           <w:sz w:val="34"/>
           <w:szCs w:val="34"/>
         </w:rPr>
+        <w:lastRenderedPageBreak/>
         <w:t>Currency</w:t>
       </w:r>
     </w:p>
@@ -17690,7 +17351,6 @@
                 <w:sz w:val="24"/>
                 <w:szCs w:val="24"/>
               </w:rPr>
-              <w:lastRenderedPageBreak/>
               <w:t>7-9</w:t>
             </w:r>
           </w:p>
@@ -17935,10 +17595,10 @@
           <w:szCs w:val="24"/>
         </w:rPr>
       </w:pPr>
-      <w:bookmarkStart w:id="56" w:name="_qulvem7nydf1"/>
-      <w:bookmarkStart w:id="57" w:name="_853dntlox3fm"/>
-      <w:bookmarkEnd w:id="56"/>
+      <w:bookmarkStart w:id="57" w:name="_qulvem7nydf1"/>
+      <w:bookmarkStart w:id="58" w:name="_853dntlox3fm"/>
       <w:bookmarkEnd w:id="57"/>
+      <w:bookmarkEnd w:id="58"/>
       <w:r>
         <w:rPr>
           <w:rFonts w:ascii="Benne" w:eastAsia="Benne" w:hAnsi="Benne" w:cs="Benne"/>
@@ -18050,8 +17710,8 @@
           <w:szCs w:val="24"/>
         </w:rPr>
       </w:pPr>
-      <w:bookmarkStart w:id="58" w:name="_se40jmqqrm66"/>
-      <w:bookmarkEnd w:id="58"/>
+      <w:bookmarkStart w:id="59" w:name="_se40jmqqrm66"/>
+      <w:bookmarkEnd w:id="59"/>
       <w:r>
         <w:rPr>
           <w:rFonts w:ascii="Benne" w:eastAsia="Benne" w:hAnsi="Benne" w:cs="Benne"/>
@@ -18120,8 +17780,8 @@
         <w:ind w:firstLine="720"/>
         <w:jc w:val="center"/>
       </w:pPr>
-      <w:bookmarkStart w:id="59" w:name="_d7lraap623yr"/>
-      <w:bookmarkEnd w:id="59"/>
+      <w:bookmarkStart w:id="60" w:name="_d7lraap623yr"/>
+      <w:bookmarkEnd w:id="60"/>
       <w:r>
         <w:rPr>
           <w:rFonts w:ascii="Benne" w:eastAsia="Benne" w:hAnsi="Benne" w:cs="Benne"/>
@@ -18166,7 +17826,7 @@
                     </pic:cNvPicPr>
                   </pic:nvPicPr>
                   <pic:blipFill>
-                    <a:blip r:embed="rId32">
+                    <a:blip r:embed="rId28">
                       <a:extLst>
                         <a:ext uri="{28A0092B-C50C-407E-A947-70E740481C1C}">
                           <a14:useLocalDpi xmlns:a14="http://schemas.microsoft.com/office/drawing/2010/main" val="0"/>
@@ -18210,10 +17870,10 @@
           <w:rFonts w:ascii="Benne" w:eastAsia="Benne" w:hAnsi="Benne" w:cs="Benne"/>
         </w:rPr>
       </w:pPr>
-      <w:bookmarkStart w:id="60" w:name="_bf8cuvt5y38f"/>
-      <w:bookmarkStart w:id="61" w:name="_vqsiulp7u6"/>
-      <w:bookmarkEnd w:id="60"/>
+      <w:bookmarkStart w:id="61" w:name="_bf8cuvt5y38f"/>
+      <w:bookmarkStart w:id="62" w:name="_vqsiulp7u6"/>
       <w:bookmarkEnd w:id="61"/>
+      <w:bookmarkEnd w:id="62"/>
       <w:r>
         <w:rPr>
           <w:rFonts w:ascii="Benne" w:eastAsia="Benne" w:hAnsi="Benne" w:cs="Benne"/>
@@ -18324,12 +17984,23 @@
     </w:p>
     <w:p>
       <w:pPr>
-        <w:rPr>
-          <w:rFonts w:ascii="Benne" w:eastAsia="Benne" w:hAnsi="Benne" w:cs="Benne"/>
-          <w:sz w:val="24"/>
-          <w:szCs w:val="24"/>
-        </w:rPr>
-      </w:pPr>
+        <w:widowControl/>
+        <w:suppressAutoHyphens w:val="0"/>
+        <w:spacing w:line="240" w:lineRule="auto"/>
+        <w:rPr>
+          <w:rFonts w:ascii="Benne" w:eastAsia="Benne" w:hAnsi="Benne" w:cs="Benne"/>
+          <w:sz w:val="24"/>
+          <w:szCs w:val="24"/>
+        </w:rPr>
+      </w:pPr>
+      <w:r>
+        <w:rPr>
+          <w:rFonts w:ascii="Benne" w:eastAsia="Benne" w:hAnsi="Benne" w:cs="Benne"/>
+          <w:sz w:val="24"/>
+          <w:szCs w:val="24"/>
+        </w:rPr>
+        <w:br w:type="page"/>
+      </w:r>
     </w:p>
     <w:p>
       <w:pPr>
@@ -18342,12 +18013,13 @@
           <w:szCs w:val="34"/>
         </w:rPr>
       </w:pPr>
-      <w:bookmarkStart w:id="62" w:name="_3m9wfskx9ypx"/>
-      <w:bookmarkEnd w:id="62"/>
-      <w:r>
-        <w:rPr>
-          <w:rFonts w:ascii="Benne" w:eastAsia="Benne" w:hAnsi="Benne" w:cs="Benne"/>
-        </w:rPr>
+      <w:bookmarkStart w:id="63" w:name="_3m9wfskx9ypx"/>
+      <w:bookmarkEnd w:id="63"/>
+      <w:r>
+        <w:rPr>
+          <w:rFonts w:ascii="Benne" w:eastAsia="Benne" w:hAnsi="Benne" w:cs="Benne"/>
+        </w:rPr>
+        <w:lastRenderedPageBreak/>
         <w:t>Notes for GMs specifically</w:t>
       </w:r>
     </w:p>
@@ -18362,8 +18034,8 @@
           <w:szCs w:val="24"/>
         </w:rPr>
       </w:pPr>
-      <w:bookmarkStart w:id="63" w:name="_yvz4qbfnd8ts"/>
-      <w:bookmarkEnd w:id="63"/>
+      <w:bookmarkStart w:id="64" w:name="_yvz4qbfnd8ts"/>
+      <w:bookmarkEnd w:id="64"/>
       <w:r>
         <w:rPr>
           <w:rFonts w:ascii="Benne" w:eastAsia="Benne" w:hAnsi="Benne" w:cs="Benne"/>
@@ -18422,8 +18094,8 @@
           <w:szCs w:val="24"/>
         </w:rPr>
       </w:pPr>
-      <w:bookmarkStart w:id="64" w:name="_4xp255fi3x06"/>
-      <w:bookmarkEnd w:id="64"/>
+      <w:bookmarkStart w:id="65" w:name="_4xp255fi3x06"/>
+      <w:bookmarkEnd w:id="65"/>
       <w:r>
         <w:rPr>
           <w:rFonts w:ascii="Benne" w:eastAsia="Benne" w:hAnsi="Benne" w:cs="Benne"/>
@@ -18558,16 +18230,7 @@
           <w:sz w:val="24"/>
           <w:szCs w:val="24"/>
         </w:rPr>
-        <w:t xml:space="preserve">NPC abilities can be specified as top or bottom to control what combinations can be deployed, but some NPCs have actions that are not specified as top or bottom. These can be treated as a top or </w:t>
-      </w:r>
-      <w:r>
-        <w:rPr>
-          <w:rFonts w:ascii="Benne" w:eastAsia="Benne" w:hAnsi="Benne" w:cs="Benne"/>
-          <w:sz w:val="24"/>
-          <w:szCs w:val="24"/>
-        </w:rPr>
-        <w:lastRenderedPageBreak/>
-        <w:t>bottom at the will of the GM.</w:t>
+        <w:t>NPC abilities can be specified as top or bottom to control what combinations can be deployed, but some NPCs have actions that are not specified as top or bottom. These can be treated as a top or bottom at the will of the GM.</w:t>
       </w:r>
     </w:p>
     <w:p>
@@ -18623,8 +18286,8 @@
           <w:szCs w:val="24"/>
         </w:rPr>
       </w:pPr>
-      <w:bookmarkStart w:id="65" w:name="_yfjs4neebee5"/>
-      <w:bookmarkEnd w:id="65"/>
+      <w:bookmarkStart w:id="66" w:name="_yfjs4neebee5"/>
+      <w:bookmarkEnd w:id="66"/>
       <w:r>
         <w:rPr>
           <w:rFonts w:ascii="Benne" w:eastAsia="Benne" w:hAnsi="Benne" w:cs="Benne"/>
@@ -18726,6 +18389,7 @@
           <w:sz w:val="24"/>
           <w:szCs w:val="24"/>
         </w:rPr>
+        <w:lastRenderedPageBreak/>
         <w:t>Top action: Bow. attack 1D4, range 15 ft</w:t>
       </w:r>
     </w:p>
@@ -19108,7 +18772,6 @@
           <w:sz w:val="24"/>
           <w:szCs w:val="24"/>
         </w:rPr>
-        <w:lastRenderedPageBreak/>
         <w:tab/>
         <w:t>Alien Mech Ball</w:t>
       </w:r>
@@ -19211,8 +18874,8 @@
           <w:szCs w:val="24"/>
         </w:rPr>
       </w:pPr>
-      <w:bookmarkStart w:id="66" w:name="_p2u5hp7n8tnp"/>
-      <w:bookmarkEnd w:id="66"/>
+      <w:bookmarkStart w:id="67" w:name="_p2u5hp7n8tnp"/>
+      <w:bookmarkEnd w:id="67"/>
       <w:r>
         <w:rPr>
           <w:rFonts w:ascii="Benne" w:eastAsia="Benne" w:hAnsi="Benne" w:cs="Benne"/>
@@ -19257,7 +18920,16 @@
           <w:sz w:val="24"/>
           <w:szCs w:val="24"/>
         </w:rPr>
-        <w:t xml:space="preserve"> essentially why Tactile Tabletop exists in the first place. In the spirit of this, we encourage the player’s and GMs creativity in creating their own character cards.</w:t>
+        <w:t xml:space="preserve"> </w:t>
+      </w:r>
+      <w:r>
+        <w:rPr>
+          <w:rFonts w:ascii="Benne" w:eastAsia="Benne" w:hAnsi="Benne" w:cs="Benne"/>
+          <w:sz w:val="24"/>
+          <w:szCs w:val="24"/>
+        </w:rPr>
+        <w:lastRenderedPageBreak/>
+        <w:t>essentially why Tactile Tabletop exists in the first place. In the spirit of this, we encourage the player’s and GMs creativity in creating their own character cards.</w:t>
       </w:r>
     </w:p>
     <w:p>
@@ -19579,16 +19251,7 @@
           <w:sz w:val="24"/>
           <w:szCs w:val="24"/>
         </w:rPr>
-        <w:t xml:space="preserve"> movement or denying them actions can be conditionally powerful, </w:t>
-      </w:r>
-      <w:r>
-        <w:rPr>
-          <w:rFonts w:ascii="Benne" w:eastAsia="Benne" w:hAnsi="Benne" w:cs="Benne"/>
-          <w:sz w:val="24"/>
-          <w:szCs w:val="24"/>
-        </w:rPr>
-        <w:lastRenderedPageBreak/>
-        <w:t>keep this in mind</w:t>
+        <w:t xml:space="preserve"> movement or denying them actions can be conditionally powerful, keep this in mind</w:t>
       </w:r>
     </w:p>
     <w:p>
@@ -19607,8 +19270,8 @@
         <w:spacing w:before="0" w:after="0"/>
         <w:jc w:val="center"/>
       </w:pPr>
-      <w:bookmarkStart w:id="67" w:name="_ipx4qt905u51"/>
-      <w:bookmarkEnd w:id="67"/>
+      <w:bookmarkStart w:id="68" w:name="_ipx4qt905u51"/>
+      <w:bookmarkEnd w:id="68"/>
       <w:r>
         <w:rPr>
           <w:rFonts w:ascii="Benne" w:eastAsia="Benne" w:hAnsi="Benne" w:cs="Benne"/>
@@ -19699,6 +19362,7 @@
           <w:sz w:val="24"/>
           <w:szCs w:val="24"/>
         </w:rPr>
+        <w:lastRenderedPageBreak/>
         <w:t>Allow for swapping out one card at each level up (to not make meeting requirements confusing, the card swap must happen before the additional cards are added</w:t>
       </w:r>
     </w:p>
@@ -19899,8 +19563,8 @@
           <w:szCs w:val="42"/>
         </w:rPr>
       </w:pPr>
-      <w:bookmarkStart w:id="68" w:name="_kqzv4ar997y"/>
-      <w:bookmarkEnd w:id="68"/>
+      <w:bookmarkStart w:id="69" w:name="_kqzv4ar997y"/>
+      <w:bookmarkEnd w:id="69"/>
     </w:p>
     <w:p>
       <w:pPr>
@@ -19915,8 +19579,8 @@
           <w:szCs w:val="24"/>
         </w:rPr>
       </w:pPr>
-      <w:bookmarkStart w:id="69" w:name="_iftxbgoj5hyt"/>
-      <w:bookmarkEnd w:id="69"/>
+      <w:bookmarkStart w:id="70" w:name="_iftxbgoj5hyt"/>
+      <w:bookmarkEnd w:id="70"/>
       <w:r>
         <w:rPr>
           <w:rFonts w:ascii="Benne" w:eastAsia="Benne" w:hAnsi="Benne" w:cs="Benne"/>
@@ -20656,6 +20320,26 @@
     </w:p>
     <w:p>
       <w:pPr>
+        <w:widowControl/>
+        <w:suppressAutoHyphens w:val="0"/>
+        <w:spacing w:line="240" w:lineRule="auto"/>
+        <w:rPr>
+          <w:rFonts w:ascii="Benne" w:eastAsia="Benne" w:hAnsi="Benne" w:cs="Benne"/>
+          <w:sz w:val="24"/>
+          <w:szCs w:val="24"/>
+        </w:rPr>
+      </w:pPr>
+      <w:r>
+        <w:rPr>
+          <w:rFonts w:ascii="Benne" w:eastAsia="Benne" w:hAnsi="Benne" w:cs="Benne"/>
+          <w:sz w:val="24"/>
+          <w:szCs w:val="24"/>
+        </w:rPr>
+        <w:br w:type="page"/>
+      </w:r>
+    </w:p>
+    <w:p>
+      <w:pPr>
         <w:spacing w:line="100" w:lineRule="atLeast"/>
         <w:rPr>
           <w:rFonts w:ascii="Benne" w:eastAsia="Benne" w:hAnsi="Benne" w:cs="Benne"/>
@@ -20668,8 +20352,8 @@
       <w:pPr>
         <w:pStyle w:val="Heading3"/>
       </w:pPr>
-      <w:bookmarkStart w:id="70" w:name="_3a3pimyora3d"/>
-      <w:bookmarkEnd w:id="70"/>
+      <w:bookmarkStart w:id="71" w:name="_3a3pimyora3d"/>
+      <w:bookmarkEnd w:id="71"/>
       <w:r>
         <w:rPr>
           <w:b/>
@@ -20688,8 +20372,8 @@
           <w:rFonts w:ascii="Benne" w:eastAsia="Benne" w:hAnsi="Benne" w:cs="Benne"/>
         </w:rPr>
       </w:pPr>
-      <w:bookmarkStart w:id="71" w:name="_gnzzer1ln5l2"/>
-      <w:bookmarkEnd w:id="71"/>
+      <w:bookmarkStart w:id="72" w:name="_gnzzer1ln5l2"/>
+      <w:bookmarkEnd w:id="72"/>
       <w:r>
         <w:t>For Now:</w:t>
       </w:r>
@@ -20703,46 +20387,6 @@
           <w:szCs w:val="24"/>
         </w:rPr>
       </w:pPr>
-      <w:r>
-        <w:rPr>
-          <w:rFonts w:ascii="Benne" w:eastAsia="Benne" w:hAnsi="Benne" w:cs="Benne"/>
-          <w:sz w:val="24"/>
-          <w:szCs w:val="24"/>
-        </w:rPr>
-        <w:t xml:space="preserve">Create </w:t>
-      </w:r>
-      <w:r>
-        <w:rPr>
-          <w:rFonts w:ascii="Benne" w:eastAsia="Benne" w:hAnsi="Benne" w:cs="Benne"/>
-          <w:sz w:val="24"/>
-          <w:szCs w:val="24"/>
-        </w:rPr>
-        <w:t>4</w:t>
-      </w:r>
-      <w:r>
-        <w:rPr>
-          <w:rFonts w:ascii="Benne" w:eastAsia="Benne" w:hAnsi="Benne" w:cs="Benne"/>
-          <w:sz w:val="24"/>
-          <w:szCs w:val="24"/>
-        </w:rPr>
-        <w:t xml:space="preserve"> cards at level 2 filling in gaps</w:t>
-      </w:r>
-      <w:r>
-        <w:rPr>
-          <w:rFonts w:ascii="Benne" w:eastAsia="Benne" w:hAnsi="Benne" w:cs="Benne"/>
-          <w:sz w:val="24"/>
-          <w:szCs w:val="24"/>
-        </w:rPr>
-        <w:t xml:space="preserve"> of abilities</w:t>
-      </w:r>
-      <w:r>
-        <w:rPr>
-          <w:rFonts w:ascii="Benne" w:eastAsia="Benne" w:hAnsi="Benne" w:cs="Benne"/>
-          <w:sz w:val="24"/>
-          <w:szCs w:val="24"/>
-        </w:rPr>
-        <w:t xml:space="preserve"> - </w:t>
-      </w:r>
       <w:proofErr w:type="spellStart"/>
       <w:r>
         <w:rPr>
@@ -20750,6 +20394,24 @@
           <w:sz w:val="24"/>
           <w:szCs w:val="24"/>
         </w:rPr>
+        <w:t>Github</w:t>
+      </w:r>
+      <w:proofErr w:type="spellEnd"/>
+      <w:r>
+        <w:rPr>
+          <w:rFonts w:ascii="Benne" w:eastAsia="Benne" w:hAnsi="Benne" w:cs="Benne"/>
+          <w:sz w:val="24"/>
+          <w:szCs w:val="24"/>
+        </w:rPr>
+        <w:t xml:space="preserve"> integrated task scheduling thing? Like JIRA or Slack or whatever - </w:t>
+      </w:r>
+      <w:proofErr w:type="spellStart"/>
+      <w:r>
+        <w:rPr>
+          <w:rFonts w:ascii="Benne" w:eastAsia="Benne" w:hAnsi="Benne" w:cs="Benne"/>
+          <w:sz w:val="24"/>
+          <w:szCs w:val="24"/>
+        </w:rPr>
         <w:t>Ory</w:t>
       </w:r>
       <w:proofErr w:type="spellEnd"/>
@@ -20763,6 +20425,22 @@
           <w:szCs w:val="24"/>
         </w:rPr>
       </w:pPr>
+      <w:r>
+        <w:rPr>
+          <w:rFonts w:ascii="Benne" w:eastAsia="Benne" w:hAnsi="Benne" w:cs="Benne"/>
+          <w:sz w:val="24"/>
+          <w:szCs w:val="24"/>
+        </w:rPr>
+        <w:t>Reprint level 2 cards after re-stat stuff</w:t>
+      </w:r>
+      <w:r>
+        <w:rPr>
+          <w:rFonts w:ascii="Benne" w:eastAsia="Benne" w:hAnsi="Benne" w:cs="Benne"/>
+          <w:sz w:val="24"/>
+          <w:szCs w:val="24"/>
+        </w:rPr>
+        <w:t xml:space="preserve"> – Robin/</w:t>
+      </w:r>
       <w:proofErr w:type="spellStart"/>
       <w:r>
         <w:rPr>
@@ -20770,80 +20448,186 @@
           <w:sz w:val="24"/>
           <w:szCs w:val="24"/>
         </w:rPr>
-        <w:t>Github</w:t>
+        <w:t>Ory</w:t>
       </w:r>
       <w:proofErr w:type="spellEnd"/>
-      <w:r>
-        <w:rPr>
-          <w:rFonts w:ascii="Benne" w:eastAsia="Benne" w:hAnsi="Benne" w:cs="Benne"/>
-          <w:sz w:val="24"/>
-          <w:szCs w:val="24"/>
-        </w:rPr>
-        <w:t xml:space="preserve"> integrated task scheduling thing? Like JIRA or Slack or whatever - </w:t>
-      </w:r>
-      <w:proofErr w:type="spellStart"/>
-      <w:r>
-        <w:rPr>
-          <w:rFonts w:ascii="Benne" w:eastAsia="Benne" w:hAnsi="Benne" w:cs="Benne"/>
-          <w:sz w:val="24"/>
-          <w:szCs w:val="24"/>
-        </w:rPr>
-        <w:t>Ory</w:t>
-      </w:r>
-      <w:proofErr w:type="spellEnd"/>
-    </w:p>
-    <w:p>
-      <w:pPr>
-        <w:spacing w:line="100" w:lineRule="atLeast"/>
-        <w:rPr>
-          <w:rFonts w:ascii="Benne" w:eastAsia="Benne" w:hAnsi="Benne" w:cs="Benne"/>
-          <w:sz w:val="24"/>
-          <w:szCs w:val="24"/>
-        </w:rPr>
-      </w:pPr>
-      <w:r>
-        <w:rPr>
-          <w:rFonts w:ascii="Benne" w:eastAsia="Benne" w:hAnsi="Benne" w:cs="Benne"/>
-          <w:sz w:val="24"/>
-          <w:szCs w:val="24"/>
-        </w:rPr>
-        <w:t>Reprint level 2 cards after re-stat stuff</w:t>
-      </w:r>
-      <w:r>
-        <w:rPr>
-          <w:rFonts w:ascii="Benne" w:eastAsia="Benne" w:hAnsi="Benne" w:cs="Benne"/>
-          <w:sz w:val="24"/>
-          <w:szCs w:val="24"/>
-        </w:rPr>
-        <w:t xml:space="preserve"> – Robin/</w:t>
-      </w:r>
-      <w:proofErr w:type="spellStart"/>
-      <w:r>
-        <w:rPr>
-          <w:rFonts w:ascii="Benne" w:eastAsia="Benne" w:hAnsi="Benne" w:cs="Benne"/>
-          <w:sz w:val="24"/>
-          <w:szCs w:val="24"/>
-        </w:rPr>
-        <w:t>Ory</w:t>
-      </w:r>
-      <w:proofErr w:type="spellEnd"/>
-    </w:p>
-    <w:p>
-      <w:pPr>
-        <w:spacing w:line="100" w:lineRule="atLeast"/>
-        <w:rPr>
-          <w:rFonts w:ascii="Benne" w:eastAsia="Benne" w:hAnsi="Benne" w:cs="Benne"/>
-          <w:sz w:val="24"/>
-          <w:szCs w:val="24"/>
-        </w:rPr>
-      </w:pPr>
-      <w:r>
-        <w:rPr>
-          <w:rFonts w:ascii="Benne" w:eastAsia="Benne" w:hAnsi="Benne" w:cs="Benne"/>
-          <w:sz w:val="24"/>
-          <w:szCs w:val="24"/>
-        </w:rPr>
-        <w:t xml:space="preserve">Schedule another </w:t>
+    </w:p>
+    <w:p>
+      <w:pPr>
+        <w:spacing w:line="100" w:lineRule="atLeast"/>
+        <w:rPr>
+          <w:rFonts w:ascii="Benne" w:eastAsia="Benne" w:hAnsi="Benne" w:cs="Benne"/>
+          <w:b/>
+          <w:sz w:val="24"/>
+          <w:szCs w:val="24"/>
+        </w:rPr>
+      </w:pPr>
+    </w:p>
+    <w:p>
+      <w:pPr>
+        <w:spacing w:line="100" w:lineRule="atLeast"/>
+        <w:rPr>
+          <w:rFonts w:ascii="Benne" w:eastAsia="Benne" w:hAnsi="Benne" w:cs="Benne"/>
+          <w:sz w:val="24"/>
+          <w:szCs w:val="24"/>
+        </w:rPr>
+      </w:pPr>
+    </w:p>
+    <w:p>
+      <w:pPr>
+        <w:spacing w:line="100" w:lineRule="atLeast"/>
+        <w:rPr>
+          <w:rFonts w:ascii="Benne" w:eastAsia="Benne" w:hAnsi="Benne" w:cs="Benne"/>
+          <w:sz w:val="24"/>
+          <w:szCs w:val="24"/>
+        </w:rPr>
+      </w:pPr>
+    </w:p>
+    <w:p>
+      <w:pPr>
+        <w:spacing w:line="100" w:lineRule="atLeast"/>
+        <w:rPr>
+          <w:rFonts w:ascii="Benne" w:eastAsia="Benne" w:hAnsi="Benne" w:cs="Benne"/>
+          <w:sz w:val="24"/>
+          <w:szCs w:val="24"/>
+        </w:rPr>
+      </w:pPr>
+    </w:p>
+    <w:p>
+      <w:pPr>
+        <w:pStyle w:val="Heading4"/>
+        <w:jc w:val="center"/>
+      </w:pPr>
+      <w:bookmarkStart w:id="73" w:name="_9qpdcxegdzua"/>
+      <w:bookmarkEnd w:id="73"/>
+      <w:r>
+        <w:t>For later:</w:t>
+      </w:r>
+    </w:p>
+    <w:p>
+      <w:pPr>
+        <w:spacing w:line="100" w:lineRule="atLeast"/>
+        <w:rPr>
+          <w:rFonts w:ascii="Benne" w:eastAsia="Benne" w:hAnsi="Benne" w:cs="Benne"/>
+          <w:sz w:val="24"/>
+          <w:szCs w:val="24"/>
+        </w:rPr>
+      </w:pPr>
+      <w:r>
+        <w:rPr>
+          <w:rFonts w:ascii="Benne" w:eastAsia="Benne" w:hAnsi="Benne" w:cs="Benne"/>
+          <w:sz w:val="24"/>
+          <w:szCs w:val="24"/>
+        </w:rPr>
+        <w:t>Level 3, 4, 5</w:t>
+      </w:r>
+    </w:p>
+    <w:p>
+      <w:pPr>
+        <w:spacing w:line="100" w:lineRule="atLeast"/>
+        <w:rPr>
+          <w:rFonts w:ascii="Benne" w:eastAsia="Benne" w:hAnsi="Benne" w:cs="Benne"/>
+          <w:sz w:val="24"/>
+          <w:szCs w:val="24"/>
+        </w:rPr>
+      </w:pPr>
+      <w:r>
+        <w:rPr>
+          <w:rFonts w:ascii="Benne" w:eastAsia="Benne" w:hAnsi="Benne" w:cs="Benne"/>
+          <w:sz w:val="24"/>
+          <w:szCs w:val="24"/>
+        </w:rPr>
+        <w:t>Think about more niche requirements (standing in water, given an insult)</w:t>
+      </w:r>
+    </w:p>
+    <w:p>
+      <w:pPr>
+        <w:spacing w:line="100" w:lineRule="atLeast"/>
+        <w:rPr>
+          <w:rFonts w:ascii="Benne" w:eastAsia="Benne" w:hAnsi="Benne" w:cs="Benne"/>
+          <w:sz w:val="24"/>
+          <w:szCs w:val="24"/>
+        </w:rPr>
+      </w:pPr>
+      <w:r>
+        <w:rPr>
+          <w:rFonts w:ascii="Benne" w:eastAsia="Benne" w:hAnsi="Benne" w:cs="Benne"/>
+          <w:sz w:val="24"/>
+          <w:szCs w:val="24"/>
+        </w:rPr>
+        <w:t>Level 5, really high but lots of damage</w:t>
+      </w:r>
+    </w:p>
+    <w:p>
+      <w:pPr>
+        <w:spacing w:line="100" w:lineRule="atLeast"/>
+        <w:rPr>
+          <w:rFonts w:ascii="Benne" w:eastAsia="Benne" w:hAnsi="Benne" w:cs="Benne"/>
+          <w:sz w:val="24"/>
+          <w:szCs w:val="24"/>
+        </w:rPr>
+      </w:pPr>
+      <w:r>
+        <w:rPr>
+          <w:rFonts w:ascii="Benne" w:eastAsia="Benne" w:hAnsi="Benne" w:cs="Benne"/>
+          <w:sz w:val="24"/>
+          <w:szCs w:val="24"/>
+        </w:rPr>
+        <w:t>Level 3, no attack cards…</w:t>
+      </w:r>
+    </w:p>
+    <w:p>
+      <w:pPr>
+        <w:spacing w:line="100" w:lineRule="atLeast"/>
+        <w:rPr>
+          <w:rFonts w:ascii="Benne" w:eastAsia="Benne" w:hAnsi="Benne" w:cs="Benne"/>
+          <w:sz w:val="24"/>
+          <w:szCs w:val="24"/>
+        </w:rPr>
+      </w:pPr>
+      <w:r>
+        <w:rPr>
+          <w:rFonts w:ascii="Benne" w:eastAsia="Benne" w:hAnsi="Benne" w:cs="Benne"/>
+          <w:sz w:val="24"/>
+          <w:szCs w:val="24"/>
+        </w:rPr>
+        <w:t>Level 4 = special attack</w:t>
+      </w:r>
+    </w:p>
+    <w:p>
+      <w:pPr>
+        <w:spacing w:line="100" w:lineRule="atLeast"/>
+        <w:rPr>
+          <w:rFonts w:ascii="Benne" w:eastAsia="Benne" w:hAnsi="Benne" w:cs="Benne"/>
+          <w:sz w:val="24"/>
+          <w:szCs w:val="24"/>
+        </w:rPr>
+      </w:pPr>
+      <w:r>
+        <w:rPr>
+          <w:rFonts w:ascii="Benne" w:eastAsia="Benne" w:hAnsi="Benne" w:cs="Benne"/>
+          <w:sz w:val="24"/>
+          <w:szCs w:val="24"/>
+        </w:rPr>
+        <w:t>Level 5 = ultimate</w:t>
+      </w:r>
+    </w:p>
+    <w:p>
+      <w:pPr>
+        <w:spacing w:line="100" w:lineRule="atLeast"/>
+        <w:rPr>
+          <w:rFonts w:ascii="Benne" w:eastAsia="Benne" w:hAnsi="Benne" w:cs="Benne"/>
+          <w:sz w:val="24"/>
+          <w:szCs w:val="24"/>
+        </w:rPr>
+      </w:pPr>
+      <w:r>
+        <w:rPr>
+          <w:rFonts w:ascii="Benne" w:eastAsia="Benne" w:hAnsi="Benne" w:cs="Benne"/>
+          <w:sz w:val="24"/>
+          <w:szCs w:val="24"/>
+        </w:rPr>
+        <w:t xml:space="preserve">Create other </w:t>
       </w:r>
       <w:proofErr w:type="gramStart"/>
       <w:r>
@@ -20852,7 +20636,7 @@
           <w:sz w:val="24"/>
           <w:szCs w:val="24"/>
         </w:rPr>
-        <w:t>play</w:t>
+        <w:t>higher level</w:t>
       </w:r>
       <w:proofErr w:type="gramEnd"/>
       <w:r>
@@ -20861,15 +20645,56 @@
           <w:sz w:val="24"/>
           <w:szCs w:val="24"/>
         </w:rPr>
-        <w:t xml:space="preserve"> date</w:t>
-      </w:r>
-      <w:r>
-        <w:rPr>
-          <w:rFonts w:ascii="Benne" w:eastAsia="Benne" w:hAnsi="Benne" w:cs="Benne"/>
-          <w:sz w:val="24"/>
-          <w:szCs w:val="24"/>
-        </w:rPr>
-        <w:t xml:space="preserve"> (next Friday?)</w:t>
+        <w:t xml:space="preserve"> cards (level 3, level 4, level 5 (one idea here, allow at level 5 to have infinite healing: return more than one card from exhaust kind of thing))</w:t>
+      </w:r>
+    </w:p>
+    <w:p>
+      <w:pPr>
+        <w:spacing w:line="100" w:lineRule="atLeast"/>
+        <w:rPr>
+          <w:rFonts w:ascii="Benne" w:eastAsia="Benne" w:hAnsi="Benne" w:cs="Benne"/>
+          <w:sz w:val="24"/>
+          <w:szCs w:val="24"/>
+        </w:rPr>
+      </w:pPr>
+      <w:r>
+        <w:rPr>
+          <w:rFonts w:ascii="Benne" w:eastAsia="Benne" w:hAnsi="Benne" w:cs="Benne"/>
+          <w:sz w:val="24"/>
+          <w:szCs w:val="24"/>
+        </w:rPr>
+        <w:t>Feature cards</w:t>
+      </w:r>
+    </w:p>
+    <w:p>
+      <w:pPr>
+        <w:spacing w:line="100" w:lineRule="atLeast"/>
+        <w:rPr>
+          <w:rFonts w:ascii="Benne" w:eastAsia="Benne" w:hAnsi="Benne" w:cs="Benne"/>
+          <w:bCs/>
+          <w:sz w:val="24"/>
+          <w:szCs w:val="24"/>
+        </w:rPr>
+      </w:pPr>
+    </w:p>
+    <w:p>
+      <w:pPr>
+        <w:spacing w:line="100" w:lineRule="atLeast"/>
+        <w:rPr>
+          <w:rFonts w:ascii="Benne" w:eastAsia="Benne" w:hAnsi="Benne" w:cs="Benne"/>
+          <w:bCs/>
+          <w:sz w:val="24"/>
+          <w:szCs w:val="24"/>
+        </w:rPr>
+      </w:pPr>
+      <w:r>
+        <w:rPr>
+          <w:rFonts w:ascii="Benne" w:eastAsia="Benne" w:hAnsi="Benne" w:cs="Benne"/>
+          <w:bCs/>
+          <w:sz w:val="24"/>
+          <w:szCs w:val="24"/>
+        </w:rPr>
+        <w:t>Get manual feedback</w:t>
       </w:r>
     </w:p>
     <w:p>
@@ -20892,261 +20717,7 @@
           <w:sz w:val="24"/>
           <w:szCs w:val="24"/>
         </w:rPr>
-        <w:t>People rebuilding decks</w:t>
-      </w:r>
-    </w:p>
-    <w:p>
-      <w:pPr>
-        <w:spacing w:line="100" w:lineRule="atLeast"/>
-        <w:rPr>
-          <w:rFonts w:ascii="Benne" w:eastAsia="Benne" w:hAnsi="Benne" w:cs="Benne"/>
-          <w:b/>
-          <w:sz w:val="24"/>
-          <w:szCs w:val="24"/>
-        </w:rPr>
-      </w:pPr>
-    </w:p>
-    <w:p>
-      <w:pPr>
-        <w:spacing w:line="100" w:lineRule="atLeast"/>
-        <w:rPr>
-          <w:rFonts w:ascii="Benne" w:eastAsia="Benne" w:hAnsi="Benne" w:cs="Benne"/>
-          <w:sz w:val="24"/>
-          <w:szCs w:val="24"/>
-        </w:rPr>
-      </w:pPr>
-    </w:p>
-    <w:p>
-      <w:pPr>
-        <w:spacing w:line="100" w:lineRule="atLeast"/>
-        <w:rPr>
-          <w:rFonts w:ascii="Benne" w:eastAsia="Benne" w:hAnsi="Benne" w:cs="Benne"/>
-          <w:sz w:val="24"/>
-          <w:szCs w:val="24"/>
-        </w:rPr>
-      </w:pPr>
-    </w:p>
-    <w:p>
-      <w:pPr>
-        <w:spacing w:line="100" w:lineRule="atLeast"/>
-        <w:rPr>
-          <w:rFonts w:ascii="Benne" w:eastAsia="Benne" w:hAnsi="Benne" w:cs="Benne"/>
-          <w:sz w:val="24"/>
-          <w:szCs w:val="24"/>
-        </w:rPr>
-      </w:pPr>
-    </w:p>
-    <w:p>
-      <w:pPr>
-        <w:pStyle w:val="Heading4"/>
-        <w:jc w:val="center"/>
-      </w:pPr>
-      <w:bookmarkStart w:id="72" w:name="_9qpdcxegdzua"/>
-      <w:bookmarkEnd w:id="72"/>
-      <w:r>
-        <w:t>For later:</w:t>
-      </w:r>
-    </w:p>
-    <w:p>
-      <w:pPr>
-        <w:spacing w:line="100" w:lineRule="atLeast"/>
-        <w:rPr>
-          <w:rFonts w:ascii="Benne" w:eastAsia="Benne" w:hAnsi="Benne" w:cs="Benne"/>
-          <w:sz w:val="24"/>
-          <w:szCs w:val="24"/>
-        </w:rPr>
-      </w:pPr>
-      <w:r>
-        <w:rPr>
-          <w:rFonts w:ascii="Benne" w:eastAsia="Benne" w:hAnsi="Benne" w:cs="Benne"/>
-          <w:sz w:val="24"/>
-          <w:szCs w:val="24"/>
-        </w:rPr>
-        <w:t>Level 3, 4, 5</w:t>
-      </w:r>
-    </w:p>
-    <w:p>
-      <w:pPr>
-        <w:spacing w:line="100" w:lineRule="atLeast"/>
-        <w:rPr>
-          <w:rFonts w:ascii="Benne" w:eastAsia="Benne" w:hAnsi="Benne" w:cs="Benne"/>
-          <w:sz w:val="24"/>
-          <w:szCs w:val="24"/>
-        </w:rPr>
-      </w:pPr>
-      <w:r>
-        <w:rPr>
-          <w:rFonts w:ascii="Benne" w:eastAsia="Benne" w:hAnsi="Benne" w:cs="Benne"/>
-          <w:sz w:val="24"/>
-          <w:szCs w:val="24"/>
-        </w:rPr>
-        <w:t>Think about more niche requirements (standing in water, given an insult)</w:t>
-      </w:r>
-    </w:p>
-    <w:p>
-      <w:pPr>
-        <w:spacing w:line="100" w:lineRule="atLeast"/>
-        <w:rPr>
-          <w:rFonts w:ascii="Benne" w:eastAsia="Benne" w:hAnsi="Benne" w:cs="Benne"/>
-          <w:sz w:val="24"/>
-          <w:szCs w:val="24"/>
-        </w:rPr>
-      </w:pPr>
-      <w:r>
-        <w:rPr>
-          <w:rFonts w:ascii="Benne" w:eastAsia="Benne" w:hAnsi="Benne" w:cs="Benne"/>
-          <w:sz w:val="24"/>
-          <w:szCs w:val="24"/>
-        </w:rPr>
-        <w:t>Level 5, really high but lots of damage</w:t>
-      </w:r>
-    </w:p>
-    <w:p>
-      <w:pPr>
-        <w:spacing w:line="100" w:lineRule="atLeast"/>
-        <w:rPr>
-          <w:rFonts w:ascii="Benne" w:eastAsia="Benne" w:hAnsi="Benne" w:cs="Benne"/>
-          <w:sz w:val="24"/>
-          <w:szCs w:val="24"/>
-        </w:rPr>
-      </w:pPr>
-      <w:r>
-        <w:rPr>
-          <w:rFonts w:ascii="Benne" w:eastAsia="Benne" w:hAnsi="Benne" w:cs="Benne"/>
-          <w:sz w:val="24"/>
-          <w:szCs w:val="24"/>
-        </w:rPr>
-        <w:t>Level 3, no attack cards…</w:t>
-      </w:r>
-    </w:p>
-    <w:p>
-      <w:pPr>
-        <w:spacing w:line="100" w:lineRule="atLeast"/>
-        <w:rPr>
-          <w:rFonts w:ascii="Benne" w:eastAsia="Benne" w:hAnsi="Benne" w:cs="Benne"/>
-          <w:sz w:val="24"/>
-          <w:szCs w:val="24"/>
-        </w:rPr>
-      </w:pPr>
-      <w:r>
-        <w:rPr>
-          <w:rFonts w:ascii="Benne" w:eastAsia="Benne" w:hAnsi="Benne" w:cs="Benne"/>
-          <w:sz w:val="24"/>
-          <w:szCs w:val="24"/>
-        </w:rPr>
-        <w:t>Level 4 = special attack</w:t>
-      </w:r>
-    </w:p>
-    <w:p>
-      <w:pPr>
-        <w:spacing w:line="100" w:lineRule="atLeast"/>
-        <w:rPr>
-          <w:rFonts w:ascii="Benne" w:eastAsia="Benne" w:hAnsi="Benne" w:cs="Benne"/>
-          <w:sz w:val="24"/>
-          <w:szCs w:val="24"/>
-        </w:rPr>
-      </w:pPr>
-      <w:r>
-        <w:rPr>
-          <w:rFonts w:ascii="Benne" w:eastAsia="Benne" w:hAnsi="Benne" w:cs="Benne"/>
-          <w:sz w:val="24"/>
-          <w:szCs w:val="24"/>
-        </w:rPr>
-        <w:t>Level 5 = ultimate</w:t>
-      </w:r>
-    </w:p>
-    <w:p>
-      <w:pPr>
-        <w:spacing w:line="100" w:lineRule="atLeast"/>
-        <w:rPr>
-          <w:rFonts w:ascii="Benne" w:eastAsia="Benne" w:hAnsi="Benne" w:cs="Benne"/>
-          <w:sz w:val="24"/>
-          <w:szCs w:val="24"/>
-        </w:rPr>
-      </w:pPr>
-      <w:r>
-        <w:rPr>
-          <w:rFonts w:ascii="Benne" w:eastAsia="Benne" w:hAnsi="Benne" w:cs="Benne"/>
-          <w:sz w:val="24"/>
-          <w:szCs w:val="24"/>
-        </w:rPr>
-        <w:t xml:space="preserve">Create other </w:t>
-      </w:r>
-      <w:proofErr w:type="gramStart"/>
-      <w:r>
-        <w:rPr>
-          <w:rFonts w:ascii="Benne" w:eastAsia="Benne" w:hAnsi="Benne" w:cs="Benne"/>
-          <w:sz w:val="24"/>
-          <w:szCs w:val="24"/>
-        </w:rPr>
-        <w:t>higher level</w:t>
-      </w:r>
-      <w:proofErr w:type="gramEnd"/>
-      <w:r>
-        <w:rPr>
-          <w:rFonts w:ascii="Benne" w:eastAsia="Benne" w:hAnsi="Benne" w:cs="Benne"/>
-          <w:sz w:val="24"/>
-          <w:szCs w:val="24"/>
-        </w:rPr>
-        <w:t xml:space="preserve"> cards (level 3, level 4, level 5 (one idea here, allow at level 5 to have infinite healing: </w:t>
-      </w:r>
-      <w:r>
-        <w:rPr>
-          <w:rFonts w:ascii="Benne" w:eastAsia="Benne" w:hAnsi="Benne" w:cs="Benne"/>
-          <w:sz w:val="24"/>
-          <w:szCs w:val="24"/>
-        </w:rPr>
-        <w:lastRenderedPageBreak/>
-        <w:t>return more than one card from exhaust kind of thing))</w:t>
-      </w:r>
-    </w:p>
-    <w:p>
-      <w:pPr>
-        <w:spacing w:line="100" w:lineRule="atLeast"/>
-        <w:rPr>
-          <w:rFonts w:ascii="Benne" w:eastAsia="Benne" w:hAnsi="Benne" w:cs="Benne"/>
-          <w:sz w:val="24"/>
-          <w:szCs w:val="24"/>
-        </w:rPr>
-      </w:pPr>
-      <w:r>
-        <w:rPr>
-          <w:rFonts w:ascii="Benne" w:eastAsia="Benne" w:hAnsi="Benne" w:cs="Benne"/>
-          <w:sz w:val="24"/>
-          <w:szCs w:val="24"/>
-        </w:rPr>
-        <w:t>Feature cards</w:t>
-      </w:r>
-    </w:p>
-    <w:p>
-      <w:pPr>
-        <w:spacing w:line="100" w:lineRule="atLeast"/>
-        <w:rPr>
-          <w:rFonts w:ascii="Benne" w:eastAsia="Benne" w:hAnsi="Benne" w:cs="Benne"/>
-          <w:bCs/>
-          <w:sz w:val="24"/>
-          <w:szCs w:val="24"/>
-        </w:rPr>
-      </w:pPr>
-    </w:p>
-    <w:p>
-      <w:pPr>
-        <w:spacing w:line="100" w:lineRule="atLeast"/>
-        <w:rPr>
-          <w:rFonts w:ascii="Benne" w:eastAsia="Benne" w:hAnsi="Benne" w:cs="Benne"/>
-          <w:bCs/>
-          <w:sz w:val="24"/>
-          <w:szCs w:val="24"/>
-        </w:rPr>
-      </w:pPr>
-      <w:r>
-        <w:rPr>
-          <w:rFonts w:ascii="Benne" w:eastAsia="Benne" w:hAnsi="Benne" w:cs="Benne"/>
-          <w:bCs/>
-          <w:sz w:val="24"/>
-          <w:szCs w:val="24"/>
-        </w:rPr>
-        <w:t>Get manual feedback</w:t>
+        <w:t>Ask: what do you want to know? What do you want to know next?</w:t>
       </w:r>
     </w:p>
     <w:p>
@@ -21156,20 +20727,14 @@
           <w:ilvl w:val="0"/>
           <w:numId w:val="2"/>
         </w:numPr>
-        <w:spacing w:line="100" w:lineRule="atLeast"/>
-        <w:rPr>
-          <w:rFonts w:ascii="Benne" w:eastAsia="Benne" w:hAnsi="Benne" w:cs="Benne"/>
-          <w:sz w:val="24"/>
-          <w:szCs w:val="24"/>
-        </w:rPr>
-      </w:pPr>
-      <w:r>
-        <w:rPr>
-          <w:rFonts w:ascii="Benne" w:eastAsia="Benne" w:hAnsi="Benne" w:cs="Benne"/>
-          <w:sz w:val="24"/>
-          <w:szCs w:val="24"/>
-        </w:rPr>
-        <w:t>Ask: what do you want to know? What do you want to know next?</w:t>
+        <w:rPr>
+          <w:rFonts w:ascii="Benne" w:eastAsia="Benne" w:hAnsi="Benne" w:cs="Benne"/>
+          <w:sz w:val="24"/>
+          <w:szCs w:val="24"/>
+        </w:rPr>
+      </w:pPr>
+      <w:r>
+        <w:t>Reactions, clean up</w:t>
       </w:r>
     </w:p>
     <w:p>
@@ -21179,14 +20744,20 @@
           <w:ilvl w:val="0"/>
           <w:numId w:val="2"/>
         </w:numPr>
-        <w:rPr>
-          <w:rFonts w:ascii="Benne" w:eastAsia="Benne" w:hAnsi="Benne" w:cs="Benne"/>
-          <w:sz w:val="24"/>
-          <w:szCs w:val="24"/>
-        </w:rPr>
-      </w:pPr>
-      <w:r>
-        <w:t>Reactions, clean up</w:t>
+        <w:spacing w:line="100" w:lineRule="atLeast"/>
+        <w:rPr>
+          <w:rFonts w:ascii="Benne" w:eastAsia="Benne" w:hAnsi="Benne" w:cs="Benne"/>
+          <w:sz w:val="24"/>
+          <w:szCs w:val="24"/>
+        </w:rPr>
+      </w:pPr>
+      <w:r>
+        <w:rPr>
+          <w:rFonts w:ascii="Benne" w:eastAsia="Benne" w:hAnsi="Benne" w:cs="Benne"/>
+          <w:sz w:val="24"/>
+          <w:szCs w:val="24"/>
+        </w:rPr>
+        <w:t>Core book, extra depth in following book</w:t>
       </w:r>
     </w:p>
     <w:p>
@@ -21209,7 +20780,7 @@
           <w:sz w:val="24"/>
           <w:szCs w:val="24"/>
         </w:rPr>
-        <w:t>Core book, extra depth in following book</w:t>
+        <w:t>Create most succinct guide</w:t>
       </w:r>
     </w:p>
     <w:p>
@@ -21232,7 +20803,7 @@
           <w:sz w:val="24"/>
           <w:szCs w:val="24"/>
         </w:rPr>
-        <w:t>Create most succinct guide</w:t>
+        <w:t>Make manual finalized (double check glossary notably, but also layout, order, wording, etc.)</w:t>
       </w:r>
     </w:p>
     <w:p>
@@ -21255,7 +20826,7 @@
           <w:sz w:val="24"/>
           <w:szCs w:val="24"/>
         </w:rPr>
-        <w:t>Make manual finalized (double check glossary notably, but also layout, order, wording, etc.)</w:t>
+        <w:t>Move armor/weapons into character creation</w:t>
       </w:r>
     </w:p>
     <w:p>
@@ -21278,7 +20849,7 @@
           <w:sz w:val="24"/>
           <w:szCs w:val="24"/>
         </w:rPr>
-        <w:t>Move armor/weapons into character creation</w:t>
+        <w:t>Reorganize character creation, start with 1 weapon and 1 armor set, think about moving armor and stuff into character building section</w:t>
       </w:r>
     </w:p>
     <w:p>
@@ -21301,29 +20872,7 @@
           <w:sz w:val="24"/>
           <w:szCs w:val="24"/>
         </w:rPr>
-        <w:t>Reorganize character creation, start with 1 weapon and 1 armor set, think about moving armor and stuff into character building section</w:t>
-      </w:r>
-    </w:p>
-    <w:p>
-      <w:pPr>
-        <w:pStyle w:val="ListParagraph"/>
-        <w:numPr>
-          <w:ilvl w:val="0"/>
-          <w:numId w:val="2"/>
-        </w:numPr>
-        <w:spacing w:line="100" w:lineRule="atLeast"/>
-        <w:rPr>
-          <w:rFonts w:ascii="Benne" w:eastAsia="Benne" w:hAnsi="Benne" w:cs="Benne"/>
-          <w:sz w:val="24"/>
-          <w:szCs w:val="24"/>
-        </w:rPr>
-      </w:pPr>
-      <w:r>
-        <w:rPr>
-          <w:rFonts w:ascii="Benne" w:eastAsia="Benne" w:hAnsi="Benne" w:cs="Benne"/>
-          <w:sz w:val="24"/>
-          <w:szCs w:val="24"/>
-        </w:rPr>
+        <w:lastRenderedPageBreak/>
         <w:t>Simplify equipment</w:t>
       </w:r>
     </w:p>
@@ -21770,8 +21319,8 @@
           <w:szCs w:val="24"/>
         </w:rPr>
       </w:pPr>
-      <w:bookmarkStart w:id="73" w:name="_cng8hrqq0w9i"/>
-      <w:bookmarkEnd w:id="73"/>
+      <w:bookmarkStart w:id="74" w:name="_cng8hrqq0w9i"/>
+      <w:bookmarkEnd w:id="74"/>
       <w:r>
         <w:t>INFLUENCES</w:t>
       </w:r>
@@ -21970,234 +21519,234 @@
           <w:sz w:val="24"/>
           <w:szCs w:val="24"/>
         </w:rPr>
+        <w:t>Reionfordced</w:t>
+      </w:r>
+      <w:proofErr w:type="spellEnd"/>
+      <w:r>
+        <w:rPr>
+          <w:rFonts w:ascii="Benne" w:eastAsia="Benne" w:hAnsi="Benne" w:cs="Benne"/>
+          <w:sz w:val="24"/>
+          <w:szCs w:val="24"/>
+        </w:rPr>
+        <w:t xml:space="preserve"> doors, oil to drop on them</w:t>
+      </w:r>
+    </w:p>
+    <w:p>
+      <w:pPr>
+        <w:spacing w:line="100" w:lineRule="atLeast"/>
+        <w:rPr>
+          <w:rFonts w:ascii="Benne" w:eastAsia="Benne" w:hAnsi="Benne" w:cs="Benne"/>
+          <w:sz w:val="24"/>
+          <w:szCs w:val="24"/>
+        </w:rPr>
+      </w:pPr>
+      <w:r>
+        <w:rPr>
+          <w:rFonts w:ascii="Benne" w:eastAsia="Benne" w:hAnsi="Benne" w:cs="Benne"/>
+          <w:sz w:val="24"/>
+          <w:szCs w:val="24"/>
+        </w:rPr>
+        <w:t xml:space="preserve">Since </w:t>
+      </w:r>
+      <w:proofErr w:type="spellStart"/>
+      <w:r>
+        <w:rPr>
+          <w:rFonts w:ascii="Benne" w:eastAsia="Benne" w:hAnsi="Benne" w:cs="Benne"/>
+          <w:sz w:val="24"/>
+          <w:szCs w:val="24"/>
+        </w:rPr>
+        <w:t>sitdown</w:t>
+      </w:r>
+      <w:proofErr w:type="spellEnd"/>
+      <w:r>
+        <w:rPr>
+          <w:rFonts w:ascii="Benne" w:eastAsia="Benne" w:hAnsi="Benne" w:cs="Benne"/>
+          <w:sz w:val="24"/>
+          <w:szCs w:val="24"/>
+        </w:rPr>
+        <w:t xml:space="preserve"> session game</w:t>
+      </w:r>
+    </w:p>
+    <w:p>
+      <w:pPr>
+        <w:spacing w:line="100" w:lineRule="atLeast"/>
+        <w:rPr>
+          <w:rFonts w:ascii="Benne" w:eastAsia="Benne" w:hAnsi="Benne" w:cs="Benne"/>
+          <w:sz w:val="24"/>
+          <w:szCs w:val="24"/>
+        </w:rPr>
+      </w:pPr>
+    </w:p>
+    <w:p>
+      <w:pPr>
+        <w:spacing w:line="100" w:lineRule="atLeast"/>
+        <w:rPr>
+          <w:rFonts w:ascii="Benne" w:eastAsia="Benne" w:hAnsi="Benne" w:cs="Benne"/>
+          <w:sz w:val="24"/>
+          <w:szCs w:val="24"/>
+        </w:rPr>
+      </w:pPr>
+      <w:r>
+        <w:rPr>
+          <w:rFonts w:ascii="Benne" w:eastAsia="Benne" w:hAnsi="Benne" w:cs="Benne"/>
+          <w:sz w:val="24"/>
+          <w:szCs w:val="24"/>
+        </w:rPr>
+        <w:t>Hero’s building decks…</w:t>
+      </w:r>
+    </w:p>
+    <w:p>
+      <w:pPr>
+        <w:spacing w:line="100" w:lineRule="atLeast"/>
+        <w:rPr>
+          <w:rFonts w:ascii="Benne" w:eastAsia="Benne" w:hAnsi="Benne" w:cs="Benne"/>
+          <w:sz w:val="24"/>
+          <w:szCs w:val="24"/>
+        </w:rPr>
+      </w:pPr>
+      <w:r>
+        <w:rPr>
+          <w:rFonts w:ascii="Benne" w:eastAsia="Benne" w:hAnsi="Benne" w:cs="Benne"/>
+          <w:sz w:val="24"/>
+          <w:szCs w:val="24"/>
+        </w:rPr>
+        <w:t>Sand-dial</w:t>
+      </w:r>
+    </w:p>
+    <w:p>
+      <w:pPr>
+        <w:spacing w:line="100" w:lineRule="atLeast"/>
+        <w:rPr>
+          <w:rFonts w:ascii="Benne" w:eastAsia="Benne" w:hAnsi="Benne" w:cs="Benne"/>
+          <w:sz w:val="24"/>
+          <w:szCs w:val="24"/>
+        </w:rPr>
+      </w:pPr>
+      <w:r>
+        <w:rPr>
+          <w:rFonts w:ascii="Benne" w:eastAsia="Benne" w:hAnsi="Benne" w:cs="Benne"/>
+          <w:sz w:val="24"/>
+          <w:szCs w:val="24"/>
+        </w:rPr>
+        <w:t>Build a hero, defend against random waves</w:t>
+      </w:r>
+    </w:p>
+    <w:p>
+      <w:pPr>
+        <w:spacing w:line="100" w:lineRule="atLeast"/>
+        <w:rPr>
+          <w:rFonts w:ascii="Benne" w:eastAsia="Benne" w:hAnsi="Benne" w:cs="Benne"/>
+          <w:sz w:val="24"/>
+          <w:szCs w:val="24"/>
+        </w:rPr>
+      </w:pPr>
+      <w:r>
+        <w:rPr>
+          <w:rFonts w:ascii="Benne" w:eastAsia="Benne" w:hAnsi="Benne" w:cs="Benne"/>
+          <w:sz w:val="24"/>
+          <w:szCs w:val="24"/>
+        </w:rPr>
+        <w:t>First wave.</w:t>
+      </w:r>
+    </w:p>
+    <w:p>
+      <w:pPr>
+        <w:spacing w:line="100" w:lineRule="atLeast"/>
+        <w:rPr>
+          <w:rFonts w:ascii="Benne" w:eastAsia="Benne" w:hAnsi="Benne" w:cs="Benne"/>
+          <w:sz w:val="24"/>
+          <w:szCs w:val="24"/>
+        </w:rPr>
+      </w:pPr>
+      <w:r>
+        <w:rPr>
+          <w:rFonts w:ascii="Benne" w:eastAsia="Benne" w:hAnsi="Benne" w:cs="Benne"/>
+          <w:sz w:val="24"/>
+          <w:szCs w:val="24"/>
+        </w:rPr>
+        <w:t>Level 1: 6 pts</w:t>
+      </w:r>
+    </w:p>
+    <w:p>
+      <w:pPr>
+        <w:spacing w:line="100" w:lineRule="atLeast"/>
+        <w:rPr>
+          <w:rFonts w:ascii="Benne" w:eastAsia="Benne" w:hAnsi="Benne" w:cs="Benne"/>
+          <w:sz w:val="24"/>
+          <w:szCs w:val="24"/>
+        </w:rPr>
+      </w:pPr>
+      <w:r>
+        <w:rPr>
+          <w:rFonts w:ascii="Benne" w:eastAsia="Benne" w:hAnsi="Benne" w:cs="Benne"/>
+          <w:sz w:val="24"/>
+          <w:szCs w:val="24"/>
+        </w:rPr>
+        <w:t>1, goblin. 1, goblin. 4, orcs. That’s the wave</w:t>
+      </w:r>
+    </w:p>
+    <w:p>
+      <w:pPr>
+        <w:spacing w:line="100" w:lineRule="atLeast"/>
+        <w:rPr>
+          <w:rFonts w:ascii="Benne" w:eastAsia="Benne" w:hAnsi="Benne" w:cs="Benne"/>
+          <w:sz w:val="24"/>
+          <w:szCs w:val="24"/>
+        </w:rPr>
+      </w:pPr>
+      <w:r>
+        <w:rPr>
+          <w:rFonts w:ascii="Benne" w:eastAsia="Benne" w:hAnsi="Benne" w:cs="Benne"/>
+          <w:sz w:val="24"/>
+          <w:szCs w:val="24"/>
+        </w:rPr>
+        <w:t>Level 2 8 points</w:t>
+      </w:r>
+    </w:p>
+    <w:p>
+      <w:pPr>
+        <w:spacing w:line="100" w:lineRule="atLeast"/>
+        <w:rPr>
+          <w:rFonts w:ascii="Benne" w:eastAsia="Benne" w:hAnsi="Benne" w:cs="Benne"/>
+          <w:sz w:val="24"/>
+          <w:szCs w:val="24"/>
+        </w:rPr>
+      </w:pPr>
+    </w:p>
+    <w:p>
+      <w:pPr>
+        <w:spacing w:line="100" w:lineRule="atLeast"/>
+        <w:rPr>
+          <w:rFonts w:ascii="Benne" w:eastAsia="Benne" w:hAnsi="Benne" w:cs="Benne"/>
+          <w:sz w:val="24"/>
+          <w:szCs w:val="24"/>
+        </w:rPr>
+      </w:pPr>
+      <w:r>
+        <w:rPr>
+          <w:rFonts w:ascii="Benne" w:eastAsia="Benne" w:hAnsi="Benne" w:cs="Benne"/>
+          <w:sz w:val="24"/>
+          <w:szCs w:val="24"/>
+        </w:rPr>
+        <w:t xml:space="preserve">Draw 5, shot arrow, one enemy, </w:t>
+      </w:r>
+    </w:p>
+    <w:p>
+      <w:pPr>
+        <w:spacing w:line="100" w:lineRule="atLeast"/>
+        <w:rPr>
+          <w:rFonts w:ascii="Benne" w:eastAsia="Benne" w:hAnsi="Benne" w:cs="Benne"/>
+          <w:sz w:val="24"/>
+          <w:szCs w:val="24"/>
+        </w:rPr>
+      </w:pPr>
+      <w:r>
+        <w:rPr>
+          <w:rFonts w:ascii="Benne" w:eastAsia="Benne" w:hAnsi="Benne" w:cs="Benne"/>
+          <w:sz w:val="24"/>
+          <w:szCs w:val="24"/>
+        </w:rPr>
         <w:lastRenderedPageBreak/>
-        <w:t>Reionfordced</w:t>
-      </w:r>
-      <w:proofErr w:type="spellEnd"/>
-      <w:r>
-        <w:rPr>
-          <w:rFonts w:ascii="Benne" w:eastAsia="Benne" w:hAnsi="Benne" w:cs="Benne"/>
-          <w:sz w:val="24"/>
-          <w:szCs w:val="24"/>
-        </w:rPr>
-        <w:t xml:space="preserve"> doors, oil to drop on them</w:t>
-      </w:r>
-    </w:p>
-    <w:p>
-      <w:pPr>
-        <w:spacing w:line="100" w:lineRule="atLeast"/>
-        <w:rPr>
-          <w:rFonts w:ascii="Benne" w:eastAsia="Benne" w:hAnsi="Benne" w:cs="Benne"/>
-          <w:sz w:val="24"/>
-          <w:szCs w:val="24"/>
-        </w:rPr>
-      </w:pPr>
-      <w:r>
-        <w:rPr>
-          <w:rFonts w:ascii="Benne" w:eastAsia="Benne" w:hAnsi="Benne" w:cs="Benne"/>
-          <w:sz w:val="24"/>
-          <w:szCs w:val="24"/>
-        </w:rPr>
-        <w:t xml:space="preserve">Since </w:t>
-      </w:r>
-      <w:proofErr w:type="spellStart"/>
-      <w:r>
-        <w:rPr>
-          <w:rFonts w:ascii="Benne" w:eastAsia="Benne" w:hAnsi="Benne" w:cs="Benne"/>
-          <w:sz w:val="24"/>
-          <w:szCs w:val="24"/>
-        </w:rPr>
-        <w:t>sitdown</w:t>
-      </w:r>
-      <w:proofErr w:type="spellEnd"/>
-      <w:r>
-        <w:rPr>
-          <w:rFonts w:ascii="Benne" w:eastAsia="Benne" w:hAnsi="Benne" w:cs="Benne"/>
-          <w:sz w:val="24"/>
-          <w:szCs w:val="24"/>
-        </w:rPr>
-        <w:t xml:space="preserve"> session game</w:t>
-      </w:r>
-    </w:p>
-    <w:p>
-      <w:pPr>
-        <w:spacing w:line="100" w:lineRule="atLeast"/>
-        <w:rPr>
-          <w:rFonts w:ascii="Benne" w:eastAsia="Benne" w:hAnsi="Benne" w:cs="Benne"/>
-          <w:sz w:val="24"/>
-          <w:szCs w:val="24"/>
-        </w:rPr>
-      </w:pPr>
-    </w:p>
-    <w:p>
-      <w:pPr>
-        <w:spacing w:line="100" w:lineRule="atLeast"/>
-        <w:rPr>
-          <w:rFonts w:ascii="Benne" w:eastAsia="Benne" w:hAnsi="Benne" w:cs="Benne"/>
-          <w:sz w:val="24"/>
-          <w:szCs w:val="24"/>
-        </w:rPr>
-      </w:pPr>
-      <w:r>
-        <w:rPr>
-          <w:rFonts w:ascii="Benne" w:eastAsia="Benne" w:hAnsi="Benne" w:cs="Benne"/>
-          <w:sz w:val="24"/>
-          <w:szCs w:val="24"/>
-        </w:rPr>
-        <w:t>Hero’s building decks…</w:t>
-      </w:r>
-    </w:p>
-    <w:p>
-      <w:pPr>
-        <w:spacing w:line="100" w:lineRule="atLeast"/>
-        <w:rPr>
-          <w:rFonts w:ascii="Benne" w:eastAsia="Benne" w:hAnsi="Benne" w:cs="Benne"/>
-          <w:sz w:val="24"/>
-          <w:szCs w:val="24"/>
-        </w:rPr>
-      </w:pPr>
-      <w:r>
-        <w:rPr>
-          <w:rFonts w:ascii="Benne" w:eastAsia="Benne" w:hAnsi="Benne" w:cs="Benne"/>
-          <w:sz w:val="24"/>
-          <w:szCs w:val="24"/>
-        </w:rPr>
-        <w:t>Sand-dial</w:t>
-      </w:r>
-    </w:p>
-    <w:p>
-      <w:pPr>
-        <w:spacing w:line="100" w:lineRule="atLeast"/>
-        <w:rPr>
-          <w:rFonts w:ascii="Benne" w:eastAsia="Benne" w:hAnsi="Benne" w:cs="Benne"/>
-          <w:sz w:val="24"/>
-          <w:szCs w:val="24"/>
-        </w:rPr>
-      </w:pPr>
-      <w:r>
-        <w:rPr>
-          <w:rFonts w:ascii="Benne" w:eastAsia="Benne" w:hAnsi="Benne" w:cs="Benne"/>
-          <w:sz w:val="24"/>
-          <w:szCs w:val="24"/>
-        </w:rPr>
-        <w:t>Build a hero, defend against random waves</w:t>
-      </w:r>
-    </w:p>
-    <w:p>
-      <w:pPr>
-        <w:spacing w:line="100" w:lineRule="atLeast"/>
-        <w:rPr>
-          <w:rFonts w:ascii="Benne" w:eastAsia="Benne" w:hAnsi="Benne" w:cs="Benne"/>
-          <w:sz w:val="24"/>
-          <w:szCs w:val="24"/>
-        </w:rPr>
-      </w:pPr>
-      <w:r>
-        <w:rPr>
-          <w:rFonts w:ascii="Benne" w:eastAsia="Benne" w:hAnsi="Benne" w:cs="Benne"/>
-          <w:sz w:val="24"/>
-          <w:szCs w:val="24"/>
-        </w:rPr>
-        <w:t>First wave.</w:t>
-      </w:r>
-    </w:p>
-    <w:p>
-      <w:pPr>
-        <w:spacing w:line="100" w:lineRule="atLeast"/>
-        <w:rPr>
-          <w:rFonts w:ascii="Benne" w:eastAsia="Benne" w:hAnsi="Benne" w:cs="Benne"/>
-          <w:sz w:val="24"/>
-          <w:szCs w:val="24"/>
-        </w:rPr>
-      </w:pPr>
-      <w:r>
-        <w:rPr>
-          <w:rFonts w:ascii="Benne" w:eastAsia="Benne" w:hAnsi="Benne" w:cs="Benne"/>
-          <w:sz w:val="24"/>
-          <w:szCs w:val="24"/>
-        </w:rPr>
-        <w:t>Level 1: 6 pts</w:t>
-      </w:r>
-    </w:p>
-    <w:p>
-      <w:pPr>
-        <w:spacing w:line="100" w:lineRule="atLeast"/>
-        <w:rPr>
-          <w:rFonts w:ascii="Benne" w:eastAsia="Benne" w:hAnsi="Benne" w:cs="Benne"/>
-          <w:sz w:val="24"/>
-          <w:szCs w:val="24"/>
-        </w:rPr>
-      </w:pPr>
-      <w:r>
-        <w:rPr>
-          <w:rFonts w:ascii="Benne" w:eastAsia="Benne" w:hAnsi="Benne" w:cs="Benne"/>
-          <w:sz w:val="24"/>
-          <w:szCs w:val="24"/>
-        </w:rPr>
-        <w:t>1, goblin. 1, goblin. 4, orcs. That’s the wave</w:t>
-      </w:r>
-    </w:p>
-    <w:p>
-      <w:pPr>
-        <w:spacing w:line="100" w:lineRule="atLeast"/>
-        <w:rPr>
-          <w:rFonts w:ascii="Benne" w:eastAsia="Benne" w:hAnsi="Benne" w:cs="Benne"/>
-          <w:sz w:val="24"/>
-          <w:szCs w:val="24"/>
-        </w:rPr>
-      </w:pPr>
-      <w:r>
-        <w:rPr>
-          <w:rFonts w:ascii="Benne" w:eastAsia="Benne" w:hAnsi="Benne" w:cs="Benne"/>
-          <w:sz w:val="24"/>
-          <w:szCs w:val="24"/>
-        </w:rPr>
-        <w:t>Level 2 8 points</w:t>
-      </w:r>
-    </w:p>
-    <w:p>
-      <w:pPr>
-        <w:spacing w:line="100" w:lineRule="atLeast"/>
-        <w:rPr>
-          <w:rFonts w:ascii="Benne" w:eastAsia="Benne" w:hAnsi="Benne" w:cs="Benne"/>
-          <w:sz w:val="24"/>
-          <w:szCs w:val="24"/>
-        </w:rPr>
-      </w:pPr>
-    </w:p>
-    <w:p>
-      <w:pPr>
-        <w:spacing w:line="100" w:lineRule="atLeast"/>
-        <w:rPr>
-          <w:rFonts w:ascii="Benne" w:eastAsia="Benne" w:hAnsi="Benne" w:cs="Benne"/>
-          <w:sz w:val="24"/>
-          <w:szCs w:val="24"/>
-        </w:rPr>
-      </w:pPr>
-      <w:r>
-        <w:rPr>
-          <w:rFonts w:ascii="Benne" w:eastAsia="Benne" w:hAnsi="Benne" w:cs="Benne"/>
-          <w:sz w:val="24"/>
-          <w:szCs w:val="24"/>
-        </w:rPr>
-        <w:t xml:space="preserve">Draw 5, shot arrow, one enemy, </w:t>
-      </w:r>
-    </w:p>
-    <w:p>
-      <w:pPr>
-        <w:spacing w:line="100" w:lineRule="atLeast"/>
-        <w:rPr>
-          <w:rFonts w:ascii="Benne" w:eastAsia="Benne" w:hAnsi="Benne" w:cs="Benne"/>
-          <w:sz w:val="24"/>
-          <w:szCs w:val="24"/>
-        </w:rPr>
-      </w:pPr>
-      <w:r>
-        <w:rPr>
-          <w:rFonts w:ascii="Benne" w:eastAsia="Benne" w:hAnsi="Benne" w:cs="Benne"/>
-          <w:sz w:val="24"/>
-          <w:szCs w:val="24"/>
-        </w:rPr>
         <w:t>Spear, 3 damage</w:t>
       </w:r>
     </w:p>
@@ -22524,7 +22073,6 @@
           <w:sz w:val="24"/>
           <w:szCs w:val="24"/>
         </w:rPr>
-        <w:lastRenderedPageBreak/>
         <w:t xml:space="preserve">Siege card enters enemy deck, better cards enter your deck </w:t>
       </w:r>
     </w:p>
@@ -22735,13 +22283,30 @@
       </w:r>
     </w:p>
   </w:comment>
+  <w:comment w:id="47" w:author="Jason Nelson" w:date="2022-06-10T12:20:00Z" w:initials="JN">
+    <w:p>
+      <w:pPr>
+        <w:pStyle w:val="CommentText"/>
+      </w:pPr>
+      <w:r>
+        <w:rPr>
+          <w:rStyle w:val="CommentReference"/>
+        </w:rPr>
+        <w:annotationRef/>
+      </w:r>
+      <w:r>
+        <w:t>Make reactions simpler</w:t>
+      </w:r>
+    </w:p>
+  </w:comment>
 </w:comments>
 </file>
 
 <file path=word/commentsExtended.xml><?xml version="1.0" encoding="utf-8"?>
 <w15:commentsEx xmlns:wpc="http://schemas.microsoft.com/office/word/2010/wordprocessingCanvas" xmlns:cx="http://schemas.microsoft.com/office/drawing/2014/chartex" xmlns:cx1="http://schemas.microsoft.com/office/drawing/2015/9/8/chartex" xmlns:cx2="http://schemas.microsoft.com/office/drawing/2015/10/21/chartex" xmlns:cx3="http://schemas.microsoft.com/office/drawing/2016/5/9/chartex" xmlns:cx4="http://schemas.microsoft.com/office/drawing/2016/5/10/chartex" xmlns:cx5="http://schemas.microsoft.com/office/drawing/2016/5/11/chartex" xmlns:cx6="http://schemas.microsoft.com/office/drawing/2016/5/12/chartex" xmlns:cx7="http://schemas.microsoft.com/office/drawing/2016/5/13/chartex" xmlns:cx8="http://schemas.microsoft.com/office/drawing/2016/5/14/chartex" xmlns:mc="http://schemas.openxmlformats.org/markup-compatibility/2006" xmlns:aink="http://schemas.microsoft.com/office/drawing/2016/ink" xmlns:am3d="http://schemas.microsoft.com/office/drawing/2017/model3d" xmlns:o="urn:schemas-microsoft-com:office:office" xmlns:oel="http://schemas.microsoft.com/office/2019/extlst" xmlns:r="http://schemas.openxmlformats.org/officeDocument/2006/relationships" xmlns:m="http://schemas.openxmlformats.org/officeDocument/2006/math" xmlns:v="urn:schemas-microsoft-com:vml" xmlns:wp14="http://schemas.microsoft.com/office/word/2010/wordprocessingDrawing" xmlns:wp="http://schemas.openxmlformats.org/drawingml/2006/wordprocessingDrawing" xmlns:w10="urn:schemas-microsoft-com:office:word" xmlns:w="http://schemas.openxmlformats.org/wordprocessingml/2006/main" xmlns:w14="http://schemas.microsoft.com/office/word/2010/wordml" xmlns:w15="http://schemas.microsoft.com/office/word/2012/wordml" xmlns:w16cex="http://schemas.microsoft.com/office/word/2018/wordml/cex" xmlns:w16cid="http://schemas.microsoft.com/office/word/2016/wordml/cid" xmlns:w16="http://schemas.microsoft.com/office/word/2018/wordml" xmlns:w16sdtdh="http://schemas.microsoft.com/office/word/2020/wordml/sdtdatahash" xmlns:w16se="http://schemas.microsoft.com/office/word/2015/wordml/symex" xmlns:wpg="http://schemas.microsoft.com/office/word/2010/wordprocessingGroup" xmlns:wpi="http://schemas.microsoft.com/office/word/2010/wordprocessingInk" xmlns:wne="http://schemas.microsoft.com/office/word/2006/wordml" xmlns:wps="http://schemas.microsoft.com/office/word/2010/wordprocessingShape" mc:Ignorable="w14 w15 w16se w16cid w16 w16cex w16sdtdh wp14">
   <w15:commentEx w15:paraId="714A47FF" w15:done="0"/>
-  <w15:commentEx w15:paraId="75DD2355" w15:done="0"/>
+  <w15:commentEx w15:paraId="75DD2355" w15:done="1"/>
+  <w15:commentEx w15:paraId="2E23A852" w15:done="0"/>
 </w15:commentsEx>
 </file>
 
@@ -22749,6 +22314,7 @@
 <w16cex:commentsExtensible xmlns:wpc="http://schemas.microsoft.com/office/word/2010/wordprocessingCanvas" xmlns:cx="http://schemas.microsoft.com/office/drawing/2014/chartex" xmlns:cx1="http://schemas.microsoft.com/office/drawing/2015/9/8/chartex" xmlns:cx2="http://schemas.microsoft.com/office/drawing/2015/10/21/chartex" xmlns:cx3="http://schemas.microsoft.com/office/drawing/2016/5/9/chartex" xmlns:cx4="http://schemas.microsoft.com/office/drawing/2016/5/10/chartex" xmlns:cx5="http://schemas.microsoft.com/office/drawing/2016/5/11/chartex" xmlns:cx6="http://schemas.microsoft.com/office/drawing/2016/5/12/chartex" xmlns:cx7="http://schemas.microsoft.com/office/drawing/2016/5/13/chartex" xmlns:cx8="http://schemas.microsoft.com/office/drawing/2016/5/14/chartex" xmlns:mc="http://schemas.openxmlformats.org/markup-compatibility/2006" xmlns:aink="http://schemas.microsoft.com/office/drawing/2016/ink" xmlns:am3d="http://schemas.microsoft.com/office/drawing/2017/model3d" xmlns:o="urn:schemas-microsoft-com:office:office" xmlns:oel="http://schemas.microsoft.com/office/2019/extlst" xmlns:r="http://schemas.openxmlformats.org/officeDocument/2006/relationships" xmlns:m="http://schemas.openxmlformats.org/officeDocument/2006/math" xmlns:v="urn:schemas-microsoft-com:vml" xmlns:wp14="http://schemas.microsoft.com/office/word/2010/wordprocessingDrawing" xmlns:wp="http://schemas.openxmlformats.org/drawingml/2006/wordprocessingDrawing" xmlns:w10="urn:schemas-microsoft-com:office:word" xmlns:w="http://schemas.openxmlformats.org/wordprocessingml/2006/main" xmlns:w14="http://schemas.microsoft.com/office/word/2010/wordml" xmlns:w15="http://schemas.microsoft.com/office/word/2012/wordml" xmlns:w16cex="http://schemas.microsoft.com/office/word/2018/wordml/cex" xmlns:w16cid="http://schemas.microsoft.com/office/word/2016/wordml/cid" xmlns:w16="http://schemas.microsoft.com/office/word/2018/wordml" xmlns:w16sdtdh="http://schemas.microsoft.com/office/word/2020/wordml/sdtdatahash" xmlns:w16se="http://schemas.microsoft.com/office/word/2015/wordml/symex" xmlns:wpg="http://schemas.microsoft.com/office/word/2010/wordprocessingGroup" xmlns:wpi="http://schemas.microsoft.com/office/word/2010/wordprocessingInk" xmlns:wne="http://schemas.microsoft.com/office/word/2006/wordml" xmlns:wps="http://schemas.microsoft.com/office/word/2010/wordprocessingShape" mc:Ignorable="w14 w15 w16se w16cid w16 w16cex w16sdtdh wp14">
   <w16cex:commentExtensible w16cex:durableId="26001D21" w16cex:dateUtc="2022-04-12T22:45:00Z"/>
   <w16cex:commentExtensible w16cex:durableId="2600263C" w16cex:dateUtc="2022-04-12T23:24:00Z"/>
+  <w16cex:commentExtensible w16cex:durableId="264DB5A5" w16cex:dateUtc="2022-06-10T19:20:00Z"/>
 </w16cex:commentsExtensible>
 </file>
 
@@ -22756,6 +22322,7 @@
 <w16cid:commentsIds xmlns:wpc="http://schemas.microsoft.com/office/word/2010/wordprocessingCanvas" xmlns:cx="http://schemas.microsoft.com/office/drawing/2014/chartex" xmlns:cx1="http://schemas.microsoft.com/office/drawing/2015/9/8/chartex" xmlns:cx2="http://schemas.microsoft.com/office/drawing/2015/10/21/chartex" xmlns:cx3="http://schemas.microsoft.com/office/drawing/2016/5/9/chartex" xmlns:cx4="http://schemas.microsoft.com/office/drawing/2016/5/10/chartex" xmlns:cx5="http://schemas.microsoft.com/office/drawing/2016/5/11/chartex" xmlns:cx6="http://schemas.microsoft.com/office/drawing/2016/5/12/chartex" xmlns:cx7="http://schemas.microsoft.com/office/drawing/2016/5/13/chartex" xmlns:cx8="http://schemas.microsoft.com/office/drawing/2016/5/14/chartex" xmlns:mc="http://schemas.openxmlformats.org/markup-compatibility/2006" xmlns:aink="http://schemas.microsoft.com/office/drawing/2016/ink" xmlns:am3d="http://schemas.microsoft.com/office/drawing/2017/model3d" xmlns:o="urn:schemas-microsoft-com:office:office" xmlns:oel="http://schemas.microsoft.com/office/2019/extlst" xmlns:r="http://schemas.openxmlformats.org/officeDocument/2006/relationships" xmlns:m="http://schemas.openxmlformats.org/officeDocument/2006/math" xmlns:v="urn:schemas-microsoft-com:vml" xmlns:wp14="http://schemas.microsoft.com/office/word/2010/wordprocessingDrawing" xmlns:wp="http://schemas.openxmlformats.org/drawingml/2006/wordprocessingDrawing" xmlns:w10="urn:schemas-microsoft-com:office:word" xmlns:w="http://schemas.openxmlformats.org/wordprocessingml/2006/main" xmlns:w14="http://schemas.microsoft.com/office/word/2010/wordml" xmlns:w15="http://schemas.microsoft.com/office/word/2012/wordml" xmlns:w16cex="http://schemas.microsoft.com/office/word/2018/wordml/cex" xmlns:w16cid="http://schemas.microsoft.com/office/word/2016/wordml/cid" xmlns:w16="http://schemas.microsoft.com/office/word/2018/wordml" xmlns:w16sdtdh="http://schemas.microsoft.com/office/word/2020/wordml/sdtdatahash" xmlns:w16se="http://schemas.microsoft.com/office/word/2015/wordml/symex" xmlns:wpg="http://schemas.microsoft.com/office/word/2010/wordprocessingGroup" xmlns:wpi="http://schemas.microsoft.com/office/word/2010/wordprocessingInk" xmlns:wne="http://schemas.microsoft.com/office/word/2006/wordml" xmlns:wps="http://schemas.microsoft.com/office/word/2010/wordprocessingShape" mc:Ignorable="w14 w15 w16se w16cid w16 w16cex w16sdtdh wp14">
   <w16cid:commentId w16cid:paraId="714A47FF" w16cid:durableId="26001D21"/>
   <w16cid:commentId w16cid:paraId="75DD2355" w16cid:durableId="2600263C"/>
+  <w16cid:commentId w16cid:paraId="2E23A852" w16cid:durableId="264DB5A5"/>
 </w16cid:commentsIds>
 </file>
 
@@ -26282,68 +25849,6 @@
 </w:styles>
 </file>
 
-<file path=word/ink/ink1.xml><?xml version="1.0" encoding="utf-8"?>
-<inkml:ink xmlns:inkml="http://www.w3.org/2003/InkML">
-  <inkml:definitions>
-    <inkml:context xml:id="ctx0">
-      <inkml:inkSource xml:id="inkSrc0">
-        <inkml:traceFormat>
-          <inkml:channel name="X" type="integer" min="-2.14748E9" max="2.14748E9" units="cm"/>
-          <inkml:channel name="Y" type="integer" min="-2.14748E9" max="2.14748E9" units="cm"/>
-          <inkml:channel name="F" type="integer" max="32767" units="dev"/>
-        </inkml:traceFormat>
-        <inkml:channelProperties>
-          <inkml:channelProperty channel="X" name="resolution" value="1000" units="1/cm"/>
-          <inkml:channelProperty channel="Y" name="resolution" value="1000" units="1/cm"/>
-          <inkml:channelProperty channel="F" name="resolution" value="0" units="1/dev"/>
-        </inkml:channelProperties>
-      </inkml:inkSource>
-      <inkml:timestamp xml:id="ts0" timeString="2022-04-12T22:37:07.017"/>
-    </inkml:context>
-    <inkml:brush xml:id="br0">
-      <inkml:brushProperty name="width" value="0.05" units="cm"/>
-      <inkml:brushProperty name="height" value="0.05" units="cm"/>
-      <inkml:brushProperty name="color" value="#E71224"/>
-    </inkml:brush>
-  </inkml:definitions>
-  <inkml:trace contextRef="#ctx0" brushRef="#br0">30 0 24575,'1'276'0,"-3"299"0,0-502 0,-19 114 0,18-299 0,2 65 0,0 21 0,1-1 0,1 0 0,1 0 0,1 1 0,10-38 0,-11 61 0,-1 0 0,0 0 0,1 0 0,0 1 0,0-1 0,0 0 0,0 1 0,0 0 0,0-1 0,1 1 0,-1 0 0,1 0 0,-1 0 0,1 1 0,0-1 0,0 1 0,0-1 0,0 1 0,0 0 0,0 0 0,0 0 0,0 1 0,0-1 0,0 1 0,4-1 0,12 0 0,1 0 0,-1 2 0,23 2 0,-5 0 0,38-3-108,-37-2 186,-1 3 0,51 6 0,-79-6-178,0 1 1,0-1 0,-1 2-1,1 0 1,0 0-1,-1 0 1,0 1 0,0 0-1,0 1 1,0 0 0,-1 0-1,0 0 1,0 1-1,11 12 1,-8-5-6727</inkml:trace>
-  <inkml:trace contextRef="#ctx0" brushRef="#br0" timeOffset="1026.71">347 926 24575,'38'22'0,"44"32"0,-46-29 0,40 21 0,-62-39 0,0 0 0,0-1 0,1-1 0,0-1 0,0 0 0,26 4 0,-26-7 0,0 0 0,0-1 0,0 0 0,19-4 0,-28 3 0,0 0 0,0 0 0,0-1 0,-1 0 0,1 0 0,-1-1 0,1 1 0,-1-1 0,0 0 0,0-1 0,0 1 0,0-1 0,5-5 0,-10 8 0,1 0 0,0 0 0,-1 0 0,1 0 0,-1 0 0,1 1 0,-1-1 0,0-1 0,1 1 0,-1 0 0,0 0 0,0 0 0,0 0 0,0 0 0,0 0 0,0 0 0,0 0 0,0 0 0,0 0 0,0 0 0,0 0 0,-1 0 0,1 0 0,0 0 0,-1 0 0,1 0 0,-1 0 0,1 0 0,-1 0 0,0 0 0,1 0 0,-1 1 0,0-1 0,0 0 0,1 0 0,-1 1 0,0-1 0,0 0 0,0 1 0,0-1 0,0 1 0,0 0 0,-1-1 0,-53-25 0,45 22 0,6 2 0,0 0 0,-1 0 0,1 1 0,0-1 0,-1 1 0,1 0 0,0 1 0,-1-1 0,1 1 0,-1 0 0,1 0 0,-1 0 0,1 0 0,-1 1 0,-7 2 0,9-2 0,0 1 0,1 0 0,-1 0 0,1 0 0,-1 0 0,1 1 0,0-1 0,0 1 0,0 0 0,0-1 0,0 1 0,1 0 0,-1 0 0,1 0 0,0 0 0,0 0 0,0 0 0,0 1 0,0-1 0,1 0 0,-1 0 0,1 5 0,-3 9 12,2 1 0,0-1 0,0 1 0,2 0 0,0-1 0,1 1 0,1-1 0,1 0 0,6 19 0,-8-30-65,0 0 0,1 0 0,0 0 0,0-1 0,0 1 0,1-1 0,0 1 0,0-1 0,0-1 0,1 1 0,0 0 0,0-1-1,0 0 1,0 0 0,0-1 0,1 1 0,0-1 0,0 0 0,0-1 0,0 1 0,0-1 0,0-1 0,1 1 0,-1-1 0,0 0 0,1 0 0,7-1 0,10 0-6773</inkml:trace>
-  <inkml:trace contextRef="#ctx0" brushRef="#br0" timeOffset="2037.66">1169 1058 24575,'1'1'0,"0"-1"0,0 1 0,0-1 0,0 1 0,0 0 0,-1 0 0,1-1 0,0 1 0,0 0 0,0 0 0,-1 0 0,1 0 0,-1 0 0,1 0 0,0 0 0,-1 0 0,0 0 0,1 0 0,-1 0 0,0 0 0,1 0 0,-1 0 0,0 0 0,0 1 0,0 0 0,5 36 0,-5-33 0,7 87 0,-3-31 0,16 77 0,-16-117 0,2 1 0,1-1 0,0 0 0,2-1 0,0 0 0,1-1 0,17 24 0,-15-26 0,0 0 0,21 20 0,-30-33 0,1-1 0,-1 1 0,1-1 0,0 0 0,0 0 0,1-1 0,-1 1 0,0-1 0,1 0 0,0 0 0,-1 0 0,1-1 0,0 1 0,0-1 0,8 1 0,-10-3 0,-1 1 0,1-1 0,-1 0 0,1 0 0,0 0 0,-1 0 0,0 0 0,1 0 0,-1 0 0,0-1 0,1 1 0,-1-1 0,0 0 0,0 0 0,0 0 0,-1 0 0,1 0 0,0 0 0,-1 0 0,1 0 0,-1-1 0,0 1 0,2-5 0,3-8 0,0 0 0,6-28 0,-8 29 0,3-14 0,0 1 0,-2-1 0,-1-1 0,-1 1 0,-2 0 0,-4-57 0,1 70 0,0 0 0,-2 0 0,0 0 0,0 1 0,-1 0 0,-1 0 0,-1 0 0,0 1 0,0 0 0,-1 0 0,-1 1 0,0 0 0,-1 0 0,-20-18 0,23 24 0,4 2 0,-1 1 0,1 0 0,-1 0 0,0 0 0,0 0 0,-8-3 0,11 5 0,1 1 0,-1 0 0,0 0 0,1 0 0,-1 0 0,1 0 0,-1 0 0,0 0 0,1 0 0,-1 0 0,1 0 0,-1 0 0,0 0 0,1 0 0,-1 0 0,1 1 0,-1-1 0,1 0 0,-1 0 0,1 1 0,-1-1 0,1 0 0,-2 1 0,-7 22 0,-8 130 0,-7 32 0,-59 408 0,82-582 0,-6 55-682,1 72-1,7-128-6143</inkml:trace>
-  <inkml:trace contextRef="#ctx0" brushRef="#br0" timeOffset="2437.45">2120 741 24575,'0'5'0,"0"19"0,0 23 0,0 32 0,-5 28 0,0 1 0,-6 0 0,1 0 0,1-10 0,2-12 0,3-12 0,1-5 0,2-5 0,1-5 0,0-3 0,0-2 0,1-6 0,-1-11-8191</inkml:trace>
-  <inkml:trace contextRef="#ctx0" brushRef="#br0" timeOffset="3324.45">2571 1561 24575,'-3'2'0,"0"-1"0,0 1 0,0 0 0,1 0 0,-1 0 0,1 0 0,-1 1 0,1-1 0,0 1 0,0-1 0,0 1 0,0 0 0,1 0 0,-1-1 0,1 1 0,-1 1 0,0 3 0,-3 3 0,-7 11 0,-6 10 0,2 1 0,-17 44 0,30-68 0,0 0 0,1 0 0,0 0 0,0 0 0,1 1 0,0-1 0,1 0 0,0 0 0,0 1 0,0-1 0,1 0 0,1 1 0,-1-1 0,1 0 0,6 14 0,-7-19 0,-1-1 0,1 0 0,1 0 0,-1 0 0,0 0 0,0-1 0,1 1 0,-1 0 0,1 0 0,-1-1 0,1 1 0,0-1 0,0 1 0,0-1 0,0 0 0,0 0 0,0 0 0,0 0 0,0 0 0,0 0 0,0 0 0,0-1 0,3 1 0,-1-1 0,-1 0 0,1-1 0,-1 1 0,1-1 0,-1 0 0,1 0 0,-1 0 0,0-1 0,1 1 0,-1-1 0,0 1 0,0-1 0,4-3 0,3-4 0,1 0 0,-2 0 0,1-1 0,-1 0 0,-1-1 0,12-18 0,-7 5 0,-1 0 0,11-31 0,-20 48 0,-1 0 0,1 0 0,-1-1 0,-1 1 0,0-1 0,0 0 0,0 1 0,-1-1 0,0 0 0,0 1 0,-1-1 0,-2-8 0,-3 11 0,1 16 0,-1 18 0,3-2 0,2 0 0,0 1 0,2-1 0,2 0 0,0 0 0,1 0 0,2 0 0,1-1 0,1 0 0,1 0 0,1-1 0,1 0 0,2-1 0,23 35 0,-34-56-85,0 0 0,0 0-1,1 0 1,0-1 0,-1 1-1,1-1 1,0 1 0,0-1-1,0 0 1,0 0 0,1 0-1,-1-1 1,0 1 0,1-1-1,4 1 1,10 2-6741</inkml:trace>
-  <inkml:trace contextRef="#ctx0" brushRef="#br0" timeOffset="4177.99">3470 1799 24575,'-6'0'0,"0"-1"0,1 1 0,-1 0 0,0 0 0,0 1 0,1 0 0,-1 0 0,1 0 0,-1 1 0,1 0 0,-1 0 0,1 0 0,0 0 0,0 1 0,0 0 0,0 0 0,0 1 0,1-1 0,0 1 0,-1 0 0,1 0 0,1 0 0,-1 1 0,1-1 0,-1 1 0,1 0 0,1 0 0,-1 0 0,-2 7 0,-3 4 0,2 0 0,-1 0 0,2 0 0,-6 30 0,10-42 0,0 1 0,1 0 0,0-1 0,0 1 0,0 0 0,1-1 0,0 1 0,0 0 0,0-1 0,0 1 0,0-1 0,1 0 0,0 1 0,0-1 0,0 0 0,1 0 0,-1 0 0,1 0 0,0-1 0,0 1 0,0-1 0,7 5 0,1 1 0,1-1 0,0 0 0,1-1 0,0-1 0,0 0 0,0-1 0,16 5 0,105 19 0,-57-13 0,-33-8-341,0-1 0,0-2-1,58-1 1,-75-5-6485</inkml:trace>
-  <inkml:trace contextRef="#ctx0" brushRef="#br0" timeOffset="5115.19">4106 1985 24575,'1'3'0,"-1"0"0,2 0 0,-1 0 0,0 0 0,0 0 0,1 0 0,0 0 0,-1-1 0,1 1 0,3 2 0,4 9 0,2 4 0,0-1 0,1 0 0,1-1 0,0 0 0,1-1 0,1 0 0,0-1 0,1-1 0,1-1 0,0 0 0,0-1 0,1 0 0,1-2 0,0 0 0,0-2 0,0 0 0,1 0 0,0-2 0,40 5 0,-49-9 0,4 1 0,-1 0 0,0-2 0,0 1 0,1-2 0,21-3 0,-32 3 0,0 0 0,0 0 0,0-1 0,-1 0 0,1 1 0,0-1 0,-1 0 0,0-1 0,1 1 0,-1-1 0,0 1 0,0-1 0,-1 0 0,1 0 0,-1 0 0,1-1 0,-1 1 0,0 0 0,0-1 0,0 0 0,-1 1 0,1-1 0,-1 0 0,1-5 0,7-21 0,-3 0 0,0 0 0,-2-1 0,-1 1 0,-1-1 0,-2 0 0,-6-49 0,5 76 0,0 0 0,0 0 0,-1 0 0,1 0 0,-1 0 0,0 1 0,0-1 0,0 1 0,-1-1 0,1 1 0,-1 0 0,0 0 0,0 0 0,0 0 0,0 1 0,0-1 0,-1 1 0,1-1 0,-1 1 0,1 1 0,-1-1 0,0 0 0,0 1 0,0 0 0,0 0 0,0 0 0,0 0 0,0 1 0,0-1 0,0 1 0,-1 0 0,1 0 0,0 1 0,0-1 0,0 1 0,0 0 0,0 0 0,0 0 0,0 1 0,0-1 0,1 1 0,-1 0 0,0 0 0,1 0 0,0 1 0,-1-1 0,1 1 0,0 0 0,-3 3 0,-11 21 0,2 0 0,0 2 0,2-1 0,1 2 0,-14 52 0,17-48 0,1 1 0,2 0 0,-2 48 0,7-67 0,0 0 0,2 0 0,0 0 0,1 0 0,1-1 0,0 1 0,1 0 0,0-1 0,12 25 0,-11-31 0,0-1 0,1 0 0,0 0 0,0 0 0,0-1 0,1 0 0,0 0 0,1-1 0,0 0 0,0 0 0,0-1 0,0 0 0,1 0 0,0-1 0,0 0 0,17 4 0,7 0 0,1-1 0,0-2 0,50 1 0,-15-2 0,31 7-1365,-59-7-5461</inkml:trace>
-</inkml:ink>
-</file>
-
-<file path=word/ink/ink2.xml><?xml version="1.0" encoding="utf-8"?>
-<inkml:ink xmlns:inkml="http://www.w3.org/2003/InkML">
-  <inkml:definitions>
-    <inkml:context xml:id="ctx0">
-      <inkml:inkSource xml:id="inkSrc0">
-        <inkml:traceFormat>
-          <inkml:channel name="X" type="integer" min="-2.14748E9" max="2.14748E9" units="cm"/>
-          <inkml:channel name="Y" type="integer" min="-2.14748E9" max="2.14748E9" units="cm"/>
-          <inkml:channel name="F" type="integer" max="32767" units="dev"/>
-        </inkml:traceFormat>
-        <inkml:channelProperties>
-          <inkml:channelProperty channel="X" name="resolution" value="1000" units="1/cm"/>
-          <inkml:channelProperty channel="Y" name="resolution" value="1000" units="1/cm"/>
-          <inkml:channelProperty channel="F" name="resolution" value="0" units="1/dev"/>
-        </inkml:channelProperties>
-      </inkml:inkSource>
-      <inkml:timestamp xml:id="ts0" timeString="2022-04-12T22:37:19.275"/>
-    </inkml:context>
-    <inkml:brush xml:id="br0">
-      <inkml:brushProperty name="width" value="0.05" units="cm"/>
-      <inkml:brushProperty name="height" value="0.05" units="cm"/>
-      <inkml:brushProperty name="color" value="#E71224"/>
-    </inkml:brush>
-  </inkml:definitions>
-  <inkml:trace contextRef="#ctx0" brushRef="#br0">1 0 24575,'12'1'0,"0"1"0,-1 0 0,1 0 0,0 1 0,-1 1 0,21 9 0,2 0 0,412 161 9,163 57-1051,663 106-190,24-129 310,-591-130 640,174 21-111,-784-86 479,104 27-1,-153-27-4585</inkml:trace>
-</inkml:ink>
-</file>
-
 <file path=word/theme/theme1.xml><?xml version="1.0" encoding="utf-8"?>
 <a:theme xmlns:a="http://schemas.openxmlformats.org/drawingml/2006/main" name="Office Theme">
   <a:themeElements>

</xml_diff>

<commit_message>
updating based on feedback
</commit_message>
<xml_diff>
--- a/tactile_tabletop/Documents/User Handbook.docx
+++ b/tactile_tabletop/Documents/User Handbook.docx
@@ -1729,7 +1729,15 @@
           <w:sz w:val="24"/>
           <w:szCs w:val="24"/>
         </w:rPr>
-        <w:t>Spending one level point gets you 1 health point.</w:t>
+        <w:t>You start with one health point, and s</w:t>
+      </w:r>
+      <w:r>
+        <w:rPr>
+          <w:rFonts w:ascii="Benne" w:eastAsia="Benne" w:hAnsi="Benne" w:cs="Benne"/>
+          <w:sz w:val="24"/>
+          <w:szCs w:val="24"/>
+        </w:rPr>
+        <w:t>pending one level point gets you 1 health point.</w:t>
       </w:r>
     </w:p>
     <w:p>
@@ -3870,7 +3878,31 @@
           <w:sz w:val="24"/>
           <w:szCs w:val="24"/>
         </w:rPr>
-        <w:t>One function of Contact Tokens is to place them on a target to increase die rolls against them, as follows.</w:t>
+        <w:t>One function of Contact Tokens is to place them on a target to increase die rolls against them</w:t>
+      </w:r>
+      <w:r>
+        <w:rPr>
+          <w:rFonts w:ascii="Benne" w:eastAsia="Benne" w:hAnsi="Benne" w:cs="Benne"/>
+          <w:sz w:val="24"/>
+          <w:szCs w:val="24"/>
+        </w:rPr>
+        <w:t>. They perform</w:t>
+      </w:r>
+      <w:r>
+        <w:rPr>
+          <w:rFonts w:ascii="Benne" w:eastAsia="Benne" w:hAnsi="Benne" w:cs="Benne"/>
+          <w:sz w:val="24"/>
+          <w:szCs w:val="24"/>
+        </w:rPr>
+        <w:t xml:space="preserve"> as follows</w:t>
+      </w:r>
+      <w:r>
+        <w:rPr>
+          <w:rFonts w:ascii="Benne" w:eastAsia="Benne" w:hAnsi="Benne" w:cs="Benne"/>
+          <w:sz w:val="24"/>
+          <w:szCs w:val="24"/>
+        </w:rPr>
+        <w:t>:</w:t>
       </w:r>
     </w:p>
     <w:p>
@@ -3996,6 +4028,24 @@
     </w:p>
     <w:p>
       <w:pPr>
+        <w:spacing w:line="100" w:lineRule="atLeast"/>
+        <w:rPr>
+          <w:rFonts w:ascii="Benne" w:eastAsia="Benne" w:hAnsi="Benne" w:cs="Benne"/>
+          <w:sz w:val="24"/>
+          <w:szCs w:val="24"/>
+        </w:rPr>
+      </w:pPr>
+      <w:r>
+        <w:rPr>
+          <w:rFonts w:ascii="Benne" w:eastAsia="Benne" w:hAnsi="Benne" w:cs="Benne"/>
+          <w:sz w:val="24"/>
+          <w:szCs w:val="24"/>
+        </w:rPr>
+        <w:t>Contact tokens used this way must be placed at the start of your turn.</w:t>
+      </w:r>
+    </w:p>
+    <w:p>
+      <w:pPr>
         <w:pStyle w:val="Heading3"/>
         <w:jc w:val="center"/>
         <w:rPr>
@@ -4033,7 +4083,16 @@
           <w:szCs w:val="24"/>
         </w:rPr>
         <w:tab/>
-        <w:t xml:space="preserve">The other function of Contact Tokens is to consume them to use or empower certain powerful character card abilities. A card will dictate if it requires consuming a token to use, or if it takes additional effects </w:t>
+        <w:t xml:space="preserve">The other function of Contact Tokens is to consume them to use or empower certain powerful </w:t>
+      </w:r>
+      <w:r>
+        <w:rPr>
+          <w:rFonts w:ascii="Benne" w:eastAsia="Benne" w:hAnsi="Benne" w:cs="Benne"/>
+          <w:sz w:val="24"/>
+          <w:szCs w:val="24"/>
+        </w:rPr>
+        <w:lastRenderedPageBreak/>
+        <w:t xml:space="preserve">character card abilities. A card will dictate if it requires consuming a token to use, or if it takes additional effects </w:t>
       </w:r>
       <w:r>
         <w:rPr>
@@ -4069,16 +4128,7 @@
           <w:sz w:val="24"/>
           <w:szCs w:val="24"/>
         </w:rPr>
-        <w:t xml:space="preserve">These contact tokens cannot already be in use: if a token is applied to an enemy to improve rolls against </w:t>
-      </w:r>
-      <w:r>
-        <w:rPr>
-          <w:rFonts w:ascii="Benne" w:eastAsia="Benne" w:hAnsi="Benne" w:cs="Benne"/>
-          <w:sz w:val="24"/>
-          <w:szCs w:val="24"/>
-        </w:rPr>
-        <w:lastRenderedPageBreak/>
-        <w:t xml:space="preserve">them, this token </w:t>
+        <w:t xml:space="preserve">These contact tokens cannot already be in use: if a token is applied to an enemy to improve rolls against them, this token </w:t>
       </w:r>
       <w:r>
         <w:rPr>
@@ -8462,7 +8512,6 @@
           <w:sz w:val="24"/>
           <w:szCs w:val="24"/>
         </w:rPr>
-        <w:lastRenderedPageBreak/>
         <w:t>Armor Sets</w:t>
       </w:r>
     </w:p>
@@ -8510,6 +8559,7 @@
                 <w:sz w:val="24"/>
                 <w:szCs w:val="24"/>
               </w:rPr>
+              <w:lastRenderedPageBreak/>
               <w:t>Armor Name</w:t>
             </w:r>
           </w:p>
@@ -9375,6 +9425,7 @@
                 <w:sz w:val="24"/>
                 <w:szCs w:val="24"/>
               </w:rPr>
+              <w:lastRenderedPageBreak/>
               <w:t>Equipment Name</w:t>
             </w:r>
           </w:p>
@@ -10685,7 +10736,6 @@
                 <w:sz w:val="24"/>
                 <w:szCs w:val="24"/>
               </w:rPr>
-              <w:lastRenderedPageBreak/>
               <w:t>Glass Bottle</w:t>
             </w:r>
           </w:p>
@@ -10745,6 +10795,7 @@
                 <w:sz w:val="24"/>
                 <w:szCs w:val="24"/>
               </w:rPr>
+              <w:lastRenderedPageBreak/>
               <w:t>Bag of metal balls</w:t>
             </w:r>
           </w:p>
@@ -11502,7 +11553,15 @@
           <w:szCs w:val="30"/>
         </w:rPr>
         <w:lastRenderedPageBreak/>
-        <w:t>Influence Cards</w:t>
+        <w:t>Augment</w:t>
+      </w:r>
+      <w:r>
+        <w:rPr>
+          <w:rFonts w:ascii="Benne" w:eastAsia="Benne" w:hAnsi="Benne" w:cs="Benne"/>
+          <w:sz w:val="30"/>
+          <w:szCs w:val="30"/>
+        </w:rPr>
+        <w:t xml:space="preserve"> Cards</w:t>
       </w:r>
     </w:p>
     <w:p>
@@ -11522,7 +11581,23 @@
           <w:sz w:val="24"/>
           <w:szCs w:val="24"/>
         </w:rPr>
-        <w:t>Finally, there are influence cards. These can be positive or negative, but are added to your character card deck (meaning they can be drawn for combat, see later section on Starting Combat for more details).</w:t>
+        <w:t xml:space="preserve">Finally, there are </w:t>
+      </w:r>
+      <w:r>
+        <w:rPr>
+          <w:rFonts w:ascii="Benne" w:eastAsia="Benne" w:hAnsi="Benne" w:cs="Benne"/>
+          <w:sz w:val="24"/>
+          <w:szCs w:val="24"/>
+        </w:rPr>
+        <w:t>augment</w:t>
+      </w:r>
+      <w:r>
+        <w:rPr>
+          <w:rFonts w:ascii="Benne" w:eastAsia="Benne" w:hAnsi="Benne" w:cs="Benne"/>
+          <w:sz w:val="24"/>
+          <w:szCs w:val="24"/>
+        </w:rPr>
+        <w:t xml:space="preserve"> cards. These can be positive or negative, but are added to your character card deck (meaning they can be drawn for combat, see later section on Starting Combat for more details).</w:t>
       </w:r>
     </w:p>
     <w:p>
@@ -11541,7 +11616,24 @@
           <w:szCs w:val="24"/>
         </w:rPr>
         <w:tab/>
-        <w:t xml:space="preserve">Feature cards are very contextual, so we provide blank cards for the GM to fill out. To give </w:t>
+      </w:r>
+      <w:proofErr w:type="spellStart"/>
+      <w:r>
+        <w:rPr>
+          <w:rFonts w:ascii="Benne" w:eastAsia="Benne" w:hAnsi="Benne" w:cs="Benne"/>
+          <w:sz w:val="24"/>
+          <w:szCs w:val="24"/>
+        </w:rPr>
+        <w:t>Augmnet</w:t>
+      </w:r>
+      <w:proofErr w:type="spellEnd"/>
+      <w:r>
+        <w:rPr>
+          <w:rFonts w:ascii="Benne" w:eastAsia="Benne" w:hAnsi="Benne" w:cs="Benne"/>
+          <w:sz w:val="24"/>
+          <w:szCs w:val="24"/>
+        </w:rPr>
+        <w:t xml:space="preserve"> cards are very contextual, so we provide blank cards for the GM to fill out. To give </w:t>
       </w:r>
       <w:proofErr w:type="spellStart"/>
       <w:r>
@@ -12138,6 +12230,86 @@
                 <w:szCs w:val="24"/>
               </w:rPr>
               <w:t xml:space="preserve"> Passive: +2 Knowledge checks, +5ft movement when taking an action that gives movement</w:t>
+            </w:r>
+          </w:p>
+        </w:tc>
+      </w:tr>
+      <w:tr>
+        <w:tc>
+          <w:tcPr>
+            <w:tcW w:w="2309" w:type="dxa"/>
+            <w:tcBorders>
+              <w:top w:val="single" w:sz="8" w:space="0" w:color="000000"/>
+              <w:left w:val="single" w:sz="8" w:space="0" w:color="000000"/>
+              <w:bottom w:val="single" w:sz="8" w:space="0" w:color="000000"/>
+              <w:right w:val="single" w:sz="8" w:space="0" w:color="000000"/>
+            </w:tcBorders>
+            <w:shd w:val="clear" w:color="auto" w:fill="auto"/>
+          </w:tcPr>
+          <w:p>
+            <w:pPr>
+              <w:spacing w:line="100" w:lineRule="atLeast"/>
+              <w:jc w:val="center"/>
+              <w:rPr>
+                <w:rFonts w:ascii="Benne" w:eastAsia="Benne" w:hAnsi="Benne" w:cs="Benne"/>
+                <w:sz w:val="24"/>
+                <w:szCs w:val="24"/>
+              </w:rPr>
+            </w:pPr>
+            <w:r>
+              <w:rPr>
+                <w:rFonts w:ascii="Benne" w:eastAsia="Benne" w:hAnsi="Benne" w:cs="Benne"/>
+                <w:sz w:val="24"/>
+                <w:szCs w:val="24"/>
+              </w:rPr>
+              <w:t>Curse</w:t>
+            </w:r>
+          </w:p>
+        </w:tc>
+        <w:tc>
+          <w:tcPr>
+            <w:tcW w:w="6540" w:type="dxa"/>
+            <w:tcBorders>
+              <w:top w:val="single" w:sz="8" w:space="0" w:color="000000"/>
+              <w:left w:val="single" w:sz="8" w:space="0" w:color="000000"/>
+              <w:bottom w:val="single" w:sz="8" w:space="0" w:color="000000"/>
+              <w:right w:val="single" w:sz="8" w:space="0" w:color="000000"/>
+            </w:tcBorders>
+            <w:shd w:val="clear" w:color="auto" w:fill="auto"/>
+          </w:tcPr>
+          <w:p>
+            <w:pPr>
+              <w:spacing w:line="100" w:lineRule="atLeast"/>
+              <w:jc w:val="center"/>
+              <w:rPr>
+                <w:rFonts w:ascii="Benne" w:eastAsia="Benne" w:hAnsi="Benne" w:cs="Benne"/>
+                <w:sz w:val="24"/>
+                <w:szCs w:val="24"/>
+              </w:rPr>
+            </w:pPr>
+            <w:r>
+              <w:rPr>
+                <w:rFonts w:ascii="Benne" w:eastAsia="Benne" w:hAnsi="Benne" w:cs="Benne"/>
+                <w:sz w:val="24"/>
+                <w:szCs w:val="24"/>
+              </w:rPr>
+              <w:t>As soon as you can, y</w:t>
+            </w:r>
+            <w:r>
+              <w:rPr>
+                <w:rFonts w:ascii="Benne" w:eastAsia="Benne" w:hAnsi="Benne" w:cs="Benne"/>
+                <w:sz w:val="24"/>
+                <w:szCs w:val="24"/>
+              </w:rPr>
+              <w:t>ou must play this card when it is drawn. Take 2 damage</w:t>
+            </w:r>
+            <w:r>
+              <w:rPr>
+                <w:rFonts w:ascii="Benne" w:eastAsia="Benne" w:hAnsi="Benne" w:cs="Benne"/>
+                <w:sz w:val="24"/>
+                <w:szCs w:val="24"/>
+              </w:rPr>
+              <w:t>, discard a card, and then place this card in discard</w:t>
             </w:r>
           </w:p>
         </w:tc>
@@ -12897,7 +13069,95 @@
           <w:sz w:val="24"/>
           <w:szCs w:val="24"/>
         </w:rPr>
-        <w:t>All attacks are responded to by the defender with defense rolls, and targeted influence rolls are opposed with opposing influence rolls.</w:t>
+        <w:t>All attacks are responded to by the defender with defense rolls</w:t>
+      </w:r>
+      <w:r>
+        <w:rPr>
+          <w:rFonts w:ascii="Benne" w:eastAsia="Benne" w:hAnsi="Benne" w:cs="Benne"/>
+          <w:sz w:val="24"/>
+          <w:szCs w:val="24"/>
+        </w:rPr>
+        <w:t xml:space="preserve">. All </w:t>
+      </w:r>
+      <w:r>
+        <w:rPr>
+          <w:rFonts w:ascii="Benne" w:eastAsia="Benne" w:hAnsi="Benne" w:cs="Benne"/>
+          <w:sz w:val="24"/>
+          <w:szCs w:val="24"/>
+        </w:rPr>
+        <w:t xml:space="preserve">influence rolls </w:t>
+      </w:r>
+      <w:r>
+        <w:rPr>
+          <w:rFonts w:ascii="Benne" w:eastAsia="Benne" w:hAnsi="Benne" w:cs="Benne"/>
+          <w:sz w:val="24"/>
+          <w:szCs w:val="24"/>
+        </w:rPr>
+        <w:t>affecting a target are met with</w:t>
+      </w:r>
+      <w:r>
+        <w:rPr>
+          <w:rFonts w:ascii="Benne" w:eastAsia="Benne" w:hAnsi="Benne" w:cs="Benne"/>
+          <w:sz w:val="24"/>
+          <w:szCs w:val="24"/>
+        </w:rPr>
+        <w:t xml:space="preserve"> oppos</w:t>
+      </w:r>
+      <w:r>
+        <w:rPr>
+          <w:rFonts w:ascii="Benne" w:eastAsia="Benne" w:hAnsi="Benne" w:cs="Benne"/>
+          <w:sz w:val="24"/>
+          <w:szCs w:val="24"/>
+        </w:rPr>
+        <w:t>ed</w:t>
+      </w:r>
+      <w:r>
+        <w:rPr>
+          <w:rFonts w:ascii="Benne" w:eastAsia="Benne" w:hAnsi="Benne" w:cs="Benne"/>
+          <w:sz w:val="24"/>
+          <w:szCs w:val="24"/>
+        </w:rPr>
+        <w:t xml:space="preserve"> influence rolls</w:t>
+      </w:r>
+      <w:r>
+        <w:rPr>
+          <w:rFonts w:ascii="Benne" w:eastAsia="Benne" w:hAnsi="Benne" w:cs="Benne"/>
+          <w:sz w:val="24"/>
+          <w:szCs w:val="24"/>
+        </w:rPr>
+        <w:t>;</w:t>
+      </w:r>
+      <w:r>
+        <w:rPr>
+          <w:rFonts w:ascii="Benne" w:eastAsia="Benne" w:hAnsi="Benne" w:cs="Benne"/>
+          <w:sz w:val="24"/>
+          <w:szCs w:val="24"/>
+        </w:rPr>
+        <w:t xml:space="preserve"> </w:t>
+      </w:r>
+      <w:r>
+        <w:rPr>
+          <w:rFonts w:ascii="Benne" w:eastAsia="Benne" w:hAnsi="Benne" w:cs="Benne"/>
+          <w:sz w:val="24"/>
+          <w:szCs w:val="24"/>
+        </w:rPr>
+        <w:t>w</w:t>
+      </w:r>
+      <w:r>
+        <w:rPr>
+          <w:rFonts w:ascii="Benne" w:eastAsia="Benne" w:hAnsi="Benne" w:cs="Benne"/>
+          <w:sz w:val="24"/>
+          <w:szCs w:val="24"/>
+        </w:rPr>
+        <w:t xml:space="preserve">hen opposing values tie, </w:t>
+      </w:r>
+      <w:r>
+        <w:rPr>
+          <w:rFonts w:ascii="Benne" w:eastAsia="Benne" w:hAnsi="Benne" w:cs="Benne"/>
+          <w:sz w:val="24"/>
+          <w:szCs w:val="24"/>
+        </w:rPr>
+        <w:t>the aggressor wins.</w:t>
       </w:r>
     </w:p>
     <w:p>
@@ -17626,6 +17886,7 @@
         </w:rPr>
         <w:tab/>
       </w:r>
+      <w:commentRangeStart w:id="59"/>
       <w:r>
         <w:rPr>
           <w:rFonts w:ascii="Benne" w:eastAsia="Benne" w:hAnsi="Benne" w:cs="Benne"/>
@@ -17658,7 +17919,23 @@
           <w:sz w:val="24"/>
           <w:szCs w:val="24"/>
         </w:rPr>
-        <w:t xml:space="preserve"> that fit into (or on top of in-use) equipment slots. The GM can assign these curses to players in a number of forms: If the character equips a cursed magical item, if the character breaks a leg, if a status effect of an area has a more permanent effect, and so on.</w:t>
+        <w:t xml:space="preserve"> that fit into (or on top of in-use) equipment slots. The GM can assign these curses to players in a number of forms: If the character equips a cursed magical item, if the character breaks a leg, if a status effect of an area has a more </w:t>
+      </w:r>
+      <w:commentRangeEnd w:id="59"/>
+      <w:r>
+        <w:rPr>
+          <w:rStyle w:val="CommentReference"/>
+          <w:rFonts w:cs="Mangal"/>
+        </w:rPr>
+        <w:commentReference w:id="59"/>
+      </w:r>
+      <w:r>
+        <w:rPr>
+          <w:rFonts w:ascii="Benne" w:eastAsia="Benne" w:hAnsi="Benne" w:cs="Benne"/>
+          <w:sz w:val="24"/>
+          <w:szCs w:val="24"/>
+        </w:rPr>
+        <w:t>permanent effect, and so on.</w:t>
       </w:r>
     </w:p>
     <w:p>
@@ -17710,8 +17987,8 @@
           <w:szCs w:val="24"/>
         </w:rPr>
       </w:pPr>
-      <w:bookmarkStart w:id="59" w:name="_se40jmqqrm66"/>
-      <w:bookmarkEnd w:id="59"/>
+      <w:bookmarkStart w:id="60" w:name="_se40jmqqrm66"/>
+      <w:bookmarkEnd w:id="60"/>
       <w:r>
         <w:rPr>
           <w:rFonts w:ascii="Benne" w:eastAsia="Benne" w:hAnsi="Benne" w:cs="Benne"/>
@@ -17780,8 +18057,8 @@
         <w:ind w:firstLine="720"/>
         <w:jc w:val="center"/>
       </w:pPr>
-      <w:bookmarkStart w:id="60" w:name="_d7lraap623yr"/>
-      <w:bookmarkEnd w:id="60"/>
+      <w:bookmarkStart w:id="61" w:name="_d7lraap623yr"/>
+      <w:bookmarkEnd w:id="61"/>
       <w:r>
         <w:rPr>
           <w:rFonts w:ascii="Benne" w:eastAsia="Benne" w:hAnsi="Benne" w:cs="Benne"/>
@@ -17870,10 +18147,10 @@
           <w:rFonts w:ascii="Benne" w:eastAsia="Benne" w:hAnsi="Benne" w:cs="Benne"/>
         </w:rPr>
       </w:pPr>
-      <w:bookmarkStart w:id="61" w:name="_bf8cuvt5y38f"/>
-      <w:bookmarkStart w:id="62" w:name="_vqsiulp7u6"/>
-      <w:bookmarkEnd w:id="61"/>
+      <w:bookmarkStart w:id="62" w:name="_bf8cuvt5y38f"/>
+      <w:bookmarkStart w:id="63" w:name="_vqsiulp7u6"/>
       <w:bookmarkEnd w:id="62"/>
+      <w:bookmarkEnd w:id="63"/>
       <w:r>
         <w:rPr>
           <w:rFonts w:ascii="Benne" w:eastAsia="Benne" w:hAnsi="Benne" w:cs="Benne"/>
@@ -18013,8 +18290,8 @@
           <w:szCs w:val="34"/>
         </w:rPr>
       </w:pPr>
-      <w:bookmarkStart w:id="63" w:name="_3m9wfskx9ypx"/>
-      <w:bookmarkEnd w:id="63"/>
+      <w:bookmarkStart w:id="64" w:name="_3m9wfskx9ypx"/>
+      <w:bookmarkEnd w:id="64"/>
       <w:r>
         <w:rPr>
           <w:rFonts w:ascii="Benne" w:eastAsia="Benne" w:hAnsi="Benne" w:cs="Benne"/>
@@ -18034,8 +18311,8 @@
           <w:szCs w:val="24"/>
         </w:rPr>
       </w:pPr>
-      <w:bookmarkStart w:id="64" w:name="_yvz4qbfnd8ts"/>
-      <w:bookmarkEnd w:id="64"/>
+      <w:bookmarkStart w:id="65" w:name="_yvz4qbfnd8ts"/>
+      <w:bookmarkEnd w:id="65"/>
       <w:r>
         <w:rPr>
           <w:rFonts w:ascii="Benne" w:eastAsia="Benne" w:hAnsi="Benne" w:cs="Benne"/>
@@ -18094,8 +18371,8 @@
           <w:szCs w:val="24"/>
         </w:rPr>
       </w:pPr>
-      <w:bookmarkStart w:id="65" w:name="_4xp255fi3x06"/>
-      <w:bookmarkEnd w:id="65"/>
+      <w:bookmarkStart w:id="66" w:name="_4xp255fi3x06"/>
+      <w:bookmarkEnd w:id="66"/>
       <w:r>
         <w:rPr>
           <w:rFonts w:ascii="Benne" w:eastAsia="Benne" w:hAnsi="Benne" w:cs="Benne"/>
@@ -18286,8 +18563,8 @@
           <w:szCs w:val="24"/>
         </w:rPr>
       </w:pPr>
-      <w:bookmarkStart w:id="66" w:name="_yfjs4neebee5"/>
-      <w:bookmarkEnd w:id="66"/>
+      <w:bookmarkStart w:id="67" w:name="_yfjs4neebee5"/>
+      <w:bookmarkEnd w:id="67"/>
       <w:r>
         <w:rPr>
           <w:rFonts w:ascii="Benne" w:eastAsia="Benne" w:hAnsi="Benne" w:cs="Benne"/>
@@ -18874,8 +19151,8 @@
           <w:szCs w:val="24"/>
         </w:rPr>
       </w:pPr>
-      <w:bookmarkStart w:id="67" w:name="_p2u5hp7n8tnp"/>
-      <w:bookmarkEnd w:id="67"/>
+      <w:bookmarkStart w:id="68" w:name="_p2u5hp7n8tnp"/>
+      <w:bookmarkEnd w:id="68"/>
       <w:r>
         <w:rPr>
           <w:rFonts w:ascii="Benne" w:eastAsia="Benne" w:hAnsi="Benne" w:cs="Benne"/>
@@ -19270,8 +19547,8 @@
         <w:spacing w:before="0" w:after="0"/>
         <w:jc w:val="center"/>
       </w:pPr>
-      <w:bookmarkStart w:id="68" w:name="_ipx4qt905u51"/>
-      <w:bookmarkEnd w:id="68"/>
+      <w:bookmarkStart w:id="69" w:name="_ipx4qt905u51"/>
+      <w:bookmarkEnd w:id="69"/>
       <w:r>
         <w:rPr>
           <w:rFonts w:ascii="Benne" w:eastAsia="Benne" w:hAnsi="Benne" w:cs="Benne"/>
@@ -19563,8 +19840,8 @@
           <w:szCs w:val="42"/>
         </w:rPr>
       </w:pPr>
-      <w:bookmarkStart w:id="69" w:name="_kqzv4ar997y"/>
-      <w:bookmarkEnd w:id="69"/>
+      <w:bookmarkStart w:id="70" w:name="_kqzv4ar997y"/>
+      <w:bookmarkEnd w:id="70"/>
     </w:p>
     <w:p>
       <w:pPr>
@@ -19579,8 +19856,8 @@
           <w:szCs w:val="24"/>
         </w:rPr>
       </w:pPr>
-      <w:bookmarkStart w:id="70" w:name="_iftxbgoj5hyt"/>
-      <w:bookmarkEnd w:id="70"/>
+      <w:bookmarkStart w:id="71" w:name="_iftxbgoj5hyt"/>
+      <w:bookmarkEnd w:id="71"/>
       <w:r>
         <w:rPr>
           <w:rFonts w:ascii="Benne" w:eastAsia="Benne" w:hAnsi="Benne" w:cs="Benne"/>
@@ -20352,8 +20629,8 @@
       <w:pPr>
         <w:pStyle w:val="Heading3"/>
       </w:pPr>
-      <w:bookmarkStart w:id="71" w:name="_3a3pimyora3d"/>
-      <w:bookmarkEnd w:id="71"/>
+      <w:bookmarkStart w:id="72" w:name="_3a3pimyora3d"/>
+      <w:bookmarkEnd w:id="72"/>
       <w:r>
         <w:rPr>
           <w:b/>
@@ -20372,8 +20649,8 @@
           <w:rFonts w:ascii="Benne" w:eastAsia="Benne" w:hAnsi="Benne" w:cs="Benne"/>
         </w:rPr>
       </w:pPr>
-      <w:bookmarkStart w:id="72" w:name="_gnzzer1ln5l2"/>
-      <w:bookmarkEnd w:id="72"/>
+      <w:bookmarkStart w:id="73" w:name="_gnzzer1ln5l2"/>
+      <w:bookmarkEnd w:id="73"/>
       <w:r>
         <w:t>For Now:</w:t>
       </w:r>
@@ -20415,91 +20692,14 @@
         <w:t>Ory</w:t>
       </w:r>
       <w:proofErr w:type="spellEnd"/>
-    </w:p>
-    <w:p>
-      <w:pPr>
-        <w:spacing w:line="100" w:lineRule="atLeast"/>
-        <w:rPr>
-          <w:rFonts w:ascii="Benne" w:eastAsia="Benne" w:hAnsi="Benne" w:cs="Benne"/>
-          <w:sz w:val="24"/>
-          <w:szCs w:val="24"/>
-        </w:rPr>
-      </w:pPr>
-      <w:r>
-        <w:rPr>
-          <w:rFonts w:ascii="Benne" w:eastAsia="Benne" w:hAnsi="Benne" w:cs="Benne"/>
-          <w:sz w:val="24"/>
-          <w:szCs w:val="24"/>
-        </w:rPr>
-        <w:t>Reprint level 2 cards after re-stat stuff</w:t>
-      </w:r>
-      <w:r>
-        <w:rPr>
-          <w:rFonts w:ascii="Benne" w:eastAsia="Benne" w:hAnsi="Benne" w:cs="Benne"/>
-          <w:sz w:val="24"/>
-          <w:szCs w:val="24"/>
-        </w:rPr>
-        <w:t xml:space="preserve"> – Robin/</w:t>
-      </w:r>
-      <w:proofErr w:type="spellStart"/>
-      <w:r>
-        <w:rPr>
-          <w:rFonts w:ascii="Benne" w:eastAsia="Benne" w:hAnsi="Benne" w:cs="Benne"/>
-          <w:sz w:val="24"/>
-          <w:szCs w:val="24"/>
-        </w:rPr>
-        <w:t>Ory</w:t>
-      </w:r>
-      <w:proofErr w:type="spellEnd"/>
-    </w:p>
-    <w:p>
-      <w:pPr>
-        <w:spacing w:line="100" w:lineRule="atLeast"/>
-        <w:rPr>
-          <w:rFonts w:ascii="Benne" w:eastAsia="Benne" w:hAnsi="Benne" w:cs="Benne"/>
-          <w:b/>
-          <w:sz w:val="24"/>
-          <w:szCs w:val="24"/>
-        </w:rPr>
-      </w:pPr>
-    </w:p>
-    <w:p>
-      <w:pPr>
-        <w:spacing w:line="100" w:lineRule="atLeast"/>
-        <w:rPr>
-          <w:rFonts w:ascii="Benne" w:eastAsia="Benne" w:hAnsi="Benne" w:cs="Benne"/>
-          <w:sz w:val="24"/>
-          <w:szCs w:val="24"/>
-        </w:rPr>
-      </w:pPr>
-    </w:p>
-    <w:p>
-      <w:pPr>
-        <w:spacing w:line="100" w:lineRule="atLeast"/>
-        <w:rPr>
-          <w:rFonts w:ascii="Benne" w:eastAsia="Benne" w:hAnsi="Benne" w:cs="Benne"/>
-          <w:sz w:val="24"/>
-          <w:szCs w:val="24"/>
-        </w:rPr>
-      </w:pPr>
-    </w:p>
-    <w:p>
-      <w:pPr>
-        <w:spacing w:line="100" w:lineRule="atLeast"/>
-        <w:rPr>
-          <w:rFonts w:ascii="Benne" w:eastAsia="Benne" w:hAnsi="Benne" w:cs="Benne"/>
-          <w:sz w:val="24"/>
-          <w:szCs w:val="24"/>
-        </w:rPr>
-      </w:pPr>
     </w:p>
     <w:p>
       <w:pPr>
         <w:pStyle w:val="Heading4"/>
         <w:jc w:val="center"/>
       </w:pPr>
-      <w:bookmarkStart w:id="73" w:name="_9qpdcxegdzua"/>
-      <w:bookmarkEnd w:id="73"/>
+      <w:bookmarkStart w:id="74" w:name="_9qpdcxegdzua"/>
+      <w:bookmarkEnd w:id="74"/>
       <w:r>
         <w:t>For later:</w:t>
       </w:r>
@@ -20872,26 +21072,226 @@
           <w:sz w:val="24"/>
           <w:szCs w:val="24"/>
         </w:rPr>
+        <w:t>Simplify equipment</w:t>
+      </w:r>
+    </w:p>
+    <w:p>
+      <w:pPr>
+        <w:pStyle w:val="BodyText"/>
+      </w:pPr>
+    </w:p>
+    <w:p>
+      <w:pPr>
+        <w:spacing w:line="100" w:lineRule="atLeast"/>
+      </w:pPr>
+      <w:r>
+        <w:rPr>
+          <w:rFonts w:ascii="Benne" w:eastAsia="Benne" w:hAnsi="Benne" w:cs="Benne"/>
+          <w:sz w:val="24"/>
+          <w:szCs w:val="24"/>
+        </w:rPr>
+        <w:t xml:space="preserve">Look into GM notes to </w:t>
+      </w:r>
+      <w:proofErr w:type="gramStart"/>
+      <w:r>
+        <w:rPr>
+          <w:rFonts w:ascii="Benne" w:eastAsia="Benne" w:hAnsi="Benne" w:cs="Benne"/>
+          <w:sz w:val="24"/>
+          <w:szCs w:val="24"/>
+        </w:rPr>
+        <w:t>expand,  how</w:t>
+      </w:r>
+      <w:proofErr w:type="gramEnd"/>
+      <w:r>
+        <w:rPr>
+          <w:rFonts w:ascii="Benne" w:eastAsia="Benne" w:hAnsi="Benne" w:cs="Benne"/>
+          <w:sz w:val="24"/>
+          <w:szCs w:val="24"/>
+        </w:rPr>
+        <w:t xml:space="preserve"> to GM well</w:t>
+      </w:r>
+    </w:p>
+    <w:p>
+      <w:pPr>
+        <w:spacing w:line="100" w:lineRule="atLeast"/>
+        <w:rPr>
+          <w:rFonts w:ascii="Benne" w:eastAsia="Benne" w:hAnsi="Benne" w:cs="Benne"/>
+          <w:sz w:val="24"/>
+          <w:szCs w:val="24"/>
+        </w:rPr>
+      </w:pPr>
+      <w:r>
+        <w:rPr>
+          <w:rFonts w:ascii="Benne" w:eastAsia="Benne" w:hAnsi="Benne" w:cs="Benne"/>
+          <w:sz w:val="24"/>
+          <w:szCs w:val="24"/>
+        </w:rPr>
+        <w:t>Stats as tokens (token for +5 and +1)</w:t>
+      </w:r>
+    </w:p>
+    <w:p>
+      <w:pPr>
+        <w:spacing w:line="100" w:lineRule="atLeast"/>
+        <w:rPr>
+          <w:rFonts w:ascii="Benne" w:eastAsia="Benne" w:hAnsi="Benne" w:cs="Benne"/>
+          <w:sz w:val="24"/>
+          <w:szCs w:val="24"/>
+        </w:rPr>
+      </w:pPr>
+      <w:r>
+        <w:rPr>
+          <w:rFonts w:ascii="Benne" w:eastAsia="Benne" w:hAnsi="Benne" w:cs="Benne"/>
+          <w:sz w:val="24"/>
+          <w:szCs w:val="24"/>
+        </w:rPr>
+        <w:t>Add adv/</w:t>
+      </w:r>
+      <w:proofErr w:type="spellStart"/>
+      <w:r>
+        <w:rPr>
+          <w:rFonts w:ascii="Benne" w:eastAsia="Benne" w:hAnsi="Benne" w:cs="Benne"/>
+          <w:sz w:val="24"/>
+          <w:szCs w:val="24"/>
+        </w:rPr>
+        <w:t>disadv</w:t>
+      </w:r>
+      <w:proofErr w:type="spellEnd"/>
+      <w:r>
+        <w:rPr>
+          <w:rFonts w:ascii="Benne" w:eastAsia="Benne" w:hAnsi="Benne" w:cs="Benne"/>
+          <w:sz w:val="24"/>
+          <w:szCs w:val="24"/>
+        </w:rPr>
+        <w:t xml:space="preserve"> next to equipment &amp; consumables</w:t>
+      </w:r>
+    </w:p>
+    <w:p>
+      <w:pPr>
+        <w:spacing w:line="100" w:lineRule="atLeast"/>
+        <w:rPr>
+          <w:rFonts w:ascii="Benne" w:eastAsia="Benne" w:hAnsi="Benne" w:cs="Benne"/>
+          <w:sz w:val="24"/>
+          <w:szCs w:val="24"/>
+        </w:rPr>
+      </w:pPr>
+      <w:r>
+        <w:rPr>
+          <w:rFonts w:ascii="Benne" w:eastAsia="Benne" w:hAnsi="Benne" w:cs="Benne"/>
+          <w:sz w:val="24"/>
+          <w:szCs w:val="24"/>
+        </w:rPr>
         <w:lastRenderedPageBreak/>
-        <w:t>Simplify equipment</w:t>
-      </w:r>
-    </w:p>
-    <w:p>
-      <w:pPr>
-        <w:pStyle w:val="BodyText"/>
-      </w:pPr>
-    </w:p>
-    <w:p>
-      <w:pPr>
-        <w:spacing w:line="100" w:lineRule="atLeast"/>
-      </w:pPr>
-      <w:r>
-        <w:rPr>
-          <w:rFonts w:ascii="Benne" w:eastAsia="Benne" w:hAnsi="Benne" w:cs="Benne"/>
-          <w:sz w:val="24"/>
-          <w:szCs w:val="24"/>
-        </w:rPr>
-        <w:t xml:space="preserve">Look into GM notes to </w:t>
+        <w:t>Higher level armor sets?</w:t>
+      </w:r>
+    </w:p>
+    <w:p>
+      <w:pPr>
+        <w:spacing w:line="100" w:lineRule="atLeast"/>
+        <w:rPr>
+          <w:rFonts w:ascii="Benne" w:eastAsia="Benne" w:hAnsi="Benne" w:cs="Benne"/>
+          <w:sz w:val="24"/>
+          <w:szCs w:val="24"/>
+        </w:rPr>
+      </w:pPr>
+      <w:r>
+        <w:rPr>
+          <w:rFonts w:ascii="Benne" w:eastAsia="Benne" w:hAnsi="Benne" w:cs="Benne"/>
+          <w:sz w:val="24"/>
+          <w:szCs w:val="24"/>
+        </w:rPr>
+        <w:t>Continue fleshing out campaign</w:t>
+      </w:r>
+    </w:p>
+    <w:p>
+      <w:pPr>
+        <w:spacing w:line="100" w:lineRule="atLeast"/>
+        <w:rPr>
+          <w:rFonts w:ascii="Benne" w:eastAsia="Benne" w:hAnsi="Benne" w:cs="Benne"/>
+          <w:sz w:val="24"/>
+          <w:szCs w:val="24"/>
+        </w:rPr>
+      </w:pPr>
+      <w:r>
+        <w:rPr>
+          <w:rFonts w:ascii="Benne" w:eastAsia="Benne" w:hAnsi="Benne" w:cs="Benne"/>
+          <w:sz w:val="24"/>
+          <w:szCs w:val="24"/>
+        </w:rPr>
+        <w:t>More things like poison/fire, not active but a persisting effect, at various levels (maybe mostly level 3?)</w:t>
+      </w:r>
+    </w:p>
+    <w:p>
+      <w:pPr>
+        <w:spacing w:line="100" w:lineRule="atLeast"/>
+        <w:rPr>
+          <w:rFonts w:ascii="Benne" w:eastAsia="Benne" w:hAnsi="Benne" w:cs="Benne"/>
+          <w:sz w:val="24"/>
+          <w:szCs w:val="24"/>
+        </w:rPr>
+      </w:pPr>
+      <w:r>
+        <w:rPr>
+          <w:rFonts w:ascii="Benne" w:eastAsia="Benne" w:hAnsi="Benne" w:cs="Benne"/>
+          <w:sz w:val="24"/>
+          <w:szCs w:val="24"/>
+        </w:rPr>
+        <w:t>What makes something a top or a bottom ability… stacked exhaust on bottom, then each turns gets harder to make decisions stuff</w:t>
+      </w:r>
+    </w:p>
+    <w:p>
+      <w:pPr>
+        <w:spacing w:line="100" w:lineRule="atLeast"/>
+        <w:rPr>
+          <w:rFonts w:ascii="Benne" w:eastAsia="Benne" w:hAnsi="Benne" w:cs="Benne"/>
+          <w:sz w:val="24"/>
+          <w:szCs w:val="24"/>
+        </w:rPr>
+      </w:pPr>
+    </w:p>
+    <w:p>
+      <w:pPr>
+        <w:spacing w:line="100" w:lineRule="atLeast"/>
+        <w:rPr>
+          <w:rFonts w:ascii="Benne" w:eastAsia="Benne" w:hAnsi="Benne" w:cs="Benne"/>
+          <w:sz w:val="24"/>
+          <w:szCs w:val="24"/>
+        </w:rPr>
+      </w:pPr>
+      <w:r>
+        <w:rPr>
+          <w:rFonts w:ascii="Benne" w:eastAsia="Benne" w:hAnsi="Benne" w:cs="Benne"/>
+          <w:sz w:val="24"/>
+          <w:szCs w:val="24"/>
+        </w:rPr>
+        <w:t>Print everything out and do a full game (odd card, even backing)</w:t>
+      </w:r>
+    </w:p>
+    <w:p>
+      <w:pPr>
+        <w:spacing w:line="100" w:lineRule="atLeast"/>
+        <w:rPr>
+          <w:rFonts w:ascii="Benne" w:eastAsia="Benne" w:hAnsi="Benne" w:cs="Benne"/>
+          <w:sz w:val="24"/>
+          <w:szCs w:val="24"/>
+        </w:rPr>
+      </w:pPr>
+    </w:p>
+    <w:p>
+      <w:pPr>
+        <w:spacing w:line="100" w:lineRule="atLeast"/>
+        <w:rPr>
+          <w:rFonts w:ascii="Benne" w:eastAsia="Benne" w:hAnsi="Benne" w:cs="Benne"/>
+          <w:sz w:val="24"/>
+          <w:szCs w:val="24"/>
+        </w:rPr>
+      </w:pPr>
+      <w:r>
+        <w:rPr>
+          <w:rFonts w:ascii="Benne" w:eastAsia="Benne" w:hAnsi="Benne" w:cs="Benne"/>
+          <w:sz w:val="24"/>
+          <w:szCs w:val="24"/>
+        </w:rPr>
+        <w:t xml:space="preserve">Have enemies that cause </w:t>
       </w:r>
       <w:proofErr w:type="gramStart"/>
       <w:r>
@@ -20900,7 +21300,7 @@
           <w:sz w:val="24"/>
           <w:szCs w:val="24"/>
         </w:rPr>
-        <w:t>expand,  how</w:t>
+        <w:t>player’s</w:t>
       </w:r>
       <w:proofErr w:type="gramEnd"/>
       <w:r>
@@ -20909,43 +21309,290 @@
           <w:sz w:val="24"/>
           <w:szCs w:val="24"/>
         </w:rPr>
-        <w:t xml:space="preserve"> to GM well</w:t>
-      </w:r>
-    </w:p>
-    <w:p>
-      <w:pPr>
-        <w:spacing w:line="100" w:lineRule="atLeast"/>
-        <w:rPr>
-          <w:rFonts w:ascii="Benne" w:eastAsia="Benne" w:hAnsi="Benne" w:cs="Benne"/>
-          <w:sz w:val="24"/>
-          <w:szCs w:val="24"/>
-        </w:rPr>
-      </w:pPr>
-      <w:r>
-        <w:rPr>
-          <w:rFonts w:ascii="Benne" w:eastAsia="Benne" w:hAnsi="Benne" w:cs="Benne"/>
-          <w:sz w:val="24"/>
-          <w:szCs w:val="24"/>
-        </w:rPr>
-        <w:t>Stats as tokens (token for +5 and +1)</w:t>
-      </w:r>
-    </w:p>
-    <w:p>
-      <w:pPr>
-        <w:spacing w:line="100" w:lineRule="atLeast"/>
-        <w:rPr>
-          <w:rFonts w:ascii="Benne" w:eastAsia="Benne" w:hAnsi="Benne" w:cs="Benne"/>
-          <w:sz w:val="24"/>
-          <w:szCs w:val="24"/>
-        </w:rPr>
-      </w:pPr>
-      <w:r>
-        <w:rPr>
-          <w:rFonts w:ascii="Benne" w:eastAsia="Benne" w:hAnsi="Benne" w:cs="Benne"/>
-          <w:sz w:val="24"/>
-          <w:szCs w:val="24"/>
-        </w:rPr>
-        <w:t>Add adv/</w:t>
+        <w:t xml:space="preserve"> to discard a card</w:t>
+      </w:r>
+    </w:p>
+    <w:p>
+      <w:pPr>
+        <w:spacing w:line="100" w:lineRule="atLeast"/>
+        <w:rPr>
+          <w:rFonts w:ascii="Benne" w:eastAsia="Benne" w:hAnsi="Benne" w:cs="Benne"/>
+          <w:sz w:val="24"/>
+          <w:szCs w:val="24"/>
+        </w:rPr>
+      </w:pPr>
+    </w:p>
+    <w:p>
+      <w:pPr>
+        <w:spacing w:line="100" w:lineRule="atLeast"/>
+        <w:rPr>
+          <w:rFonts w:ascii="Benne" w:eastAsia="Benne" w:hAnsi="Benne" w:cs="Benne"/>
+          <w:sz w:val="24"/>
+          <w:szCs w:val="24"/>
+        </w:rPr>
+      </w:pPr>
+    </w:p>
+    <w:p>
+      <w:pPr>
+        <w:spacing w:line="100" w:lineRule="atLeast"/>
+        <w:rPr>
+          <w:rFonts w:ascii="Benne" w:eastAsia="Benne" w:hAnsi="Benne" w:cs="Benne"/>
+          <w:sz w:val="24"/>
+          <w:szCs w:val="24"/>
+        </w:rPr>
+      </w:pPr>
+    </w:p>
+    <w:p>
+      <w:pPr>
+        <w:spacing w:line="100" w:lineRule="atLeast"/>
+        <w:rPr>
+          <w:rFonts w:ascii="Benne" w:eastAsia="Benne" w:hAnsi="Benne" w:cs="Benne"/>
+          <w:sz w:val="24"/>
+          <w:szCs w:val="24"/>
+        </w:rPr>
+      </w:pPr>
+    </w:p>
+    <w:p>
+      <w:pPr>
+        <w:spacing w:line="100" w:lineRule="atLeast"/>
+        <w:rPr>
+          <w:rFonts w:ascii="Benne" w:eastAsia="Benne" w:hAnsi="Benne" w:cs="Benne"/>
+          <w:sz w:val="24"/>
+          <w:szCs w:val="24"/>
+        </w:rPr>
+      </w:pPr>
+    </w:p>
+    <w:p>
+      <w:pPr>
+        <w:spacing w:line="100" w:lineRule="atLeast"/>
+        <w:rPr>
+          <w:rFonts w:ascii="Benne" w:eastAsia="Benne" w:hAnsi="Benne" w:cs="Benne"/>
+          <w:sz w:val="24"/>
+          <w:szCs w:val="24"/>
+        </w:rPr>
+      </w:pPr>
+    </w:p>
+    <w:p>
+      <w:pPr>
+        <w:spacing w:line="100" w:lineRule="atLeast"/>
+        <w:rPr>
+          <w:rFonts w:ascii="Benne" w:eastAsia="Benne" w:hAnsi="Benne" w:cs="Benne"/>
+          <w:sz w:val="24"/>
+          <w:szCs w:val="24"/>
+        </w:rPr>
+      </w:pPr>
+    </w:p>
+    <w:p>
+      <w:pPr>
+        <w:spacing w:line="100" w:lineRule="atLeast"/>
+        <w:rPr>
+          <w:rFonts w:ascii="Benne" w:eastAsia="Benne" w:hAnsi="Benne" w:cs="Benne"/>
+          <w:sz w:val="24"/>
+          <w:szCs w:val="24"/>
+        </w:rPr>
+      </w:pPr>
+    </w:p>
+    <w:p>
+      <w:pPr>
+        <w:spacing w:line="100" w:lineRule="atLeast"/>
+        <w:rPr>
+          <w:rFonts w:ascii="Benne" w:eastAsia="Benne" w:hAnsi="Benne" w:cs="Benne"/>
+          <w:sz w:val="24"/>
+          <w:szCs w:val="24"/>
+        </w:rPr>
+      </w:pPr>
+    </w:p>
+    <w:p>
+      <w:pPr>
+        <w:spacing w:line="100" w:lineRule="atLeast"/>
+        <w:rPr>
+          <w:rFonts w:ascii="Benne" w:eastAsia="Benne" w:hAnsi="Benne" w:cs="Benne"/>
+          <w:sz w:val="24"/>
+          <w:szCs w:val="24"/>
+        </w:rPr>
+      </w:pPr>
+    </w:p>
+    <w:p>
+      <w:pPr>
+        <w:spacing w:line="100" w:lineRule="atLeast"/>
+        <w:rPr>
+          <w:rFonts w:ascii="Benne" w:eastAsia="Benne" w:hAnsi="Benne" w:cs="Benne"/>
+          <w:sz w:val="24"/>
+          <w:szCs w:val="24"/>
+        </w:rPr>
+      </w:pPr>
+    </w:p>
+    <w:p>
+      <w:pPr>
+        <w:spacing w:line="100" w:lineRule="atLeast"/>
+        <w:rPr>
+          <w:rFonts w:ascii="Benne" w:eastAsia="Benne" w:hAnsi="Benne" w:cs="Benne"/>
+          <w:sz w:val="24"/>
+          <w:szCs w:val="24"/>
+        </w:rPr>
+      </w:pPr>
+    </w:p>
+    <w:p>
+      <w:pPr>
+        <w:spacing w:line="100" w:lineRule="atLeast"/>
+        <w:rPr>
+          <w:rFonts w:ascii="Benne" w:eastAsia="Benne" w:hAnsi="Benne" w:cs="Benne"/>
+          <w:sz w:val="24"/>
+          <w:szCs w:val="24"/>
+        </w:rPr>
+      </w:pPr>
+    </w:p>
+    <w:p>
+      <w:pPr>
+        <w:spacing w:line="100" w:lineRule="atLeast"/>
+        <w:rPr>
+          <w:rFonts w:ascii="Benne" w:eastAsia="Benne" w:hAnsi="Benne" w:cs="Benne"/>
+          <w:sz w:val="24"/>
+          <w:szCs w:val="24"/>
+        </w:rPr>
+      </w:pPr>
+    </w:p>
+    <w:p>
+      <w:pPr>
+        <w:spacing w:line="100" w:lineRule="atLeast"/>
+        <w:rPr>
+          <w:rFonts w:ascii="Benne" w:eastAsia="Benne" w:hAnsi="Benne" w:cs="Benne"/>
+          <w:sz w:val="24"/>
+          <w:szCs w:val="24"/>
+        </w:rPr>
+      </w:pPr>
+    </w:p>
+    <w:p>
+      <w:pPr>
+        <w:spacing w:line="100" w:lineRule="atLeast"/>
+        <w:rPr>
+          <w:rFonts w:ascii="Benne" w:eastAsia="Benne" w:hAnsi="Benne" w:cs="Benne"/>
+          <w:sz w:val="24"/>
+          <w:szCs w:val="24"/>
+        </w:rPr>
+      </w:pPr>
+    </w:p>
+    <w:p>
+      <w:pPr>
+        <w:spacing w:line="100" w:lineRule="atLeast"/>
+        <w:rPr>
+          <w:rFonts w:ascii="Benne" w:eastAsia="Benne" w:hAnsi="Benne" w:cs="Benne"/>
+          <w:sz w:val="24"/>
+          <w:szCs w:val="24"/>
+        </w:rPr>
+      </w:pPr>
+    </w:p>
+    <w:p>
+      <w:pPr>
+        <w:spacing w:line="100" w:lineRule="atLeast"/>
+        <w:rPr>
+          <w:rFonts w:ascii="Benne" w:eastAsia="Benne" w:hAnsi="Benne" w:cs="Benne"/>
+          <w:sz w:val="24"/>
+          <w:szCs w:val="24"/>
+        </w:rPr>
+      </w:pPr>
+    </w:p>
+    <w:p>
+      <w:pPr>
+        <w:spacing w:line="100" w:lineRule="atLeast"/>
+        <w:rPr>
+          <w:rFonts w:ascii="Benne" w:eastAsia="Benne" w:hAnsi="Benne" w:cs="Benne"/>
+          <w:sz w:val="24"/>
+          <w:szCs w:val="24"/>
+        </w:rPr>
+      </w:pPr>
+    </w:p>
+    <w:p>
+      <w:pPr>
+        <w:spacing w:line="100" w:lineRule="atLeast"/>
+        <w:rPr>
+          <w:rFonts w:ascii="Benne" w:eastAsia="Benne" w:hAnsi="Benne" w:cs="Benne"/>
+          <w:sz w:val="24"/>
+          <w:szCs w:val="24"/>
+        </w:rPr>
+      </w:pPr>
+    </w:p>
+    <w:p>
+      <w:pPr>
+        <w:spacing w:line="100" w:lineRule="atLeast"/>
+        <w:rPr>
+          <w:rFonts w:ascii="Benne" w:eastAsia="Benne" w:hAnsi="Benne" w:cs="Benne"/>
+          <w:sz w:val="24"/>
+          <w:szCs w:val="24"/>
+        </w:rPr>
+      </w:pPr>
+    </w:p>
+    <w:p>
+      <w:pPr>
+        <w:spacing w:line="100" w:lineRule="atLeast"/>
+        <w:rPr>
+          <w:rFonts w:ascii="Benne" w:eastAsia="Benne" w:hAnsi="Benne" w:cs="Benne"/>
+          <w:sz w:val="24"/>
+          <w:szCs w:val="24"/>
+        </w:rPr>
+      </w:pPr>
+    </w:p>
+    <w:p>
+      <w:pPr>
+        <w:spacing w:line="100" w:lineRule="atLeast"/>
+        <w:rPr>
+          <w:rFonts w:ascii="Benne" w:eastAsia="Benne" w:hAnsi="Benne" w:cs="Benne"/>
+          <w:sz w:val="24"/>
+          <w:szCs w:val="24"/>
+        </w:rPr>
+      </w:pPr>
+    </w:p>
+    <w:p>
+      <w:pPr>
+        <w:spacing w:line="100" w:lineRule="atLeast"/>
+        <w:rPr>
+          <w:rFonts w:ascii="Benne" w:eastAsia="Benne" w:hAnsi="Benne" w:cs="Benne"/>
+          <w:sz w:val="24"/>
+          <w:szCs w:val="24"/>
+        </w:rPr>
+      </w:pPr>
+    </w:p>
+    <w:p>
+      <w:pPr>
+        <w:spacing w:line="100" w:lineRule="atLeast"/>
+        <w:rPr>
+          <w:rFonts w:ascii="Benne" w:eastAsia="Benne" w:hAnsi="Benne" w:cs="Benne"/>
+          <w:sz w:val="24"/>
+          <w:szCs w:val="24"/>
+        </w:rPr>
+      </w:pPr>
+    </w:p>
+    <w:p>
+      <w:pPr>
+        <w:pStyle w:val="Heading3"/>
+        <w:rPr>
+          <w:rFonts w:ascii="Benne" w:eastAsia="Benne" w:hAnsi="Benne" w:cs="Benne"/>
+          <w:sz w:val="24"/>
+          <w:szCs w:val="24"/>
+        </w:rPr>
+      </w:pPr>
+      <w:bookmarkStart w:id="75" w:name="_cng8hrqq0w9i"/>
+      <w:bookmarkEnd w:id="75"/>
+      <w:r>
+        <w:t>INFLUENCES</w:t>
+      </w:r>
+    </w:p>
+    <w:p>
+      <w:pPr>
+        <w:spacing w:line="100" w:lineRule="atLeast"/>
+        <w:rPr>
+          <w:rFonts w:ascii="Benne" w:eastAsia="Benne" w:hAnsi="Benne" w:cs="Benne"/>
+          <w:sz w:val="24"/>
+          <w:szCs w:val="24"/>
+        </w:rPr>
+      </w:pPr>
+      <w:r>
+        <w:rPr>
+          <w:rFonts w:ascii="Benne" w:eastAsia="Benne" w:hAnsi="Benne" w:cs="Benne"/>
+          <w:sz w:val="24"/>
+          <w:szCs w:val="24"/>
+        </w:rPr>
+        <w:t xml:space="preserve">Dicey dungeons, into the breach, </w:t>
       </w:r>
       <w:proofErr w:type="spellStart"/>
       <w:r>
@@ -20954,7 +21601,7 @@
           <w:sz w:val="24"/>
           <w:szCs w:val="24"/>
         </w:rPr>
-        <w:t>disadv</w:t>
+        <w:t>DnD</w:t>
       </w:r>
       <w:proofErr w:type="spellEnd"/>
       <w:r>
@@ -20963,384 +21610,7 @@
           <w:sz w:val="24"/>
           <w:szCs w:val="24"/>
         </w:rPr>
-        <w:t xml:space="preserve"> next to equipment &amp; consumables</w:t>
-      </w:r>
-    </w:p>
-    <w:p>
-      <w:pPr>
-        <w:spacing w:line="100" w:lineRule="atLeast"/>
-        <w:rPr>
-          <w:rFonts w:ascii="Benne" w:eastAsia="Benne" w:hAnsi="Benne" w:cs="Benne"/>
-          <w:sz w:val="24"/>
-          <w:szCs w:val="24"/>
-        </w:rPr>
-      </w:pPr>
-      <w:r>
-        <w:rPr>
-          <w:rFonts w:ascii="Benne" w:eastAsia="Benne" w:hAnsi="Benne" w:cs="Benne"/>
-          <w:sz w:val="24"/>
-          <w:szCs w:val="24"/>
-        </w:rPr>
-        <w:t>Higher level armor sets?</w:t>
-      </w:r>
-    </w:p>
-    <w:p>
-      <w:pPr>
-        <w:spacing w:line="100" w:lineRule="atLeast"/>
-        <w:rPr>
-          <w:rFonts w:ascii="Benne" w:eastAsia="Benne" w:hAnsi="Benne" w:cs="Benne"/>
-          <w:sz w:val="24"/>
-          <w:szCs w:val="24"/>
-        </w:rPr>
-      </w:pPr>
-      <w:r>
-        <w:rPr>
-          <w:rFonts w:ascii="Benne" w:eastAsia="Benne" w:hAnsi="Benne" w:cs="Benne"/>
-          <w:sz w:val="24"/>
-          <w:szCs w:val="24"/>
-        </w:rPr>
-        <w:t>Continue fleshing out campaign</w:t>
-      </w:r>
-    </w:p>
-    <w:p>
-      <w:pPr>
-        <w:spacing w:line="100" w:lineRule="atLeast"/>
-        <w:rPr>
-          <w:rFonts w:ascii="Benne" w:eastAsia="Benne" w:hAnsi="Benne" w:cs="Benne"/>
-          <w:sz w:val="24"/>
-          <w:szCs w:val="24"/>
-        </w:rPr>
-      </w:pPr>
-    </w:p>
-    <w:p>
-      <w:pPr>
-        <w:spacing w:line="100" w:lineRule="atLeast"/>
-        <w:rPr>
-          <w:rFonts w:ascii="Benne" w:eastAsia="Benne" w:hAnsi="Benne" w:cs="Benne"/>
-          <w:sz w:val="24"/>
-          <w:szCs w:val="24"/>
-        </w:rPr>
-      </w:pPr>
-    </w:p>
-    <w:p>
-      <w:pPr>
-        <w:spacing w:line="100" w:lineRule="atLeast"/>
-        <w:rPr>
-          <w:rFonts w:ascii="Benne" w:eastAsia="Benne" w:hAnsi="Benne" w:cs="Benne"/>
-          <w:sz w:val="24"/>
-          <w:szCs w:val="24"/>
-        </w:rPr>
-      </w:pPr>
-      <w:r>
-        <w:rPr>
-          <w:rFonts w:ascii="Benne" w:eastAsia="Benne" w:hAnsi="Benne" w:cs="Benne"/>
-          <w:sz w:val="24"/>
-          <w:szCs w:val="24"/>
-        </w:rPr>
-        <w:t>Print everything out and do a full game (odd card, even backing)</w:t>
-      </w:r>
-    </w:p>
-    <w:p>
-      <w:pPr>
-        <w:spacing w:line="100" w:lineRule="atLeast"/>
-        <w:rPr>
-          <w:rFonts w:ascii="Benne" w:eastAsia="Benne" w:hAnsi="Benne" w:cs="Benne"/>
-          <w:sz w:val="24"/>
-          <w:szCs w:val="24"/>
-        </w:rPr>
-      </w:pPr>
-    </w:p>
-    <w:p>
-      <w:pPr>
-        <w:spacing w:line="100" w:lineRule="atLeast"/>
-        <w:rPr>
-          <w:rFonts w:ascii="Benne" w:eastAsia="Benne" w:hAnsi="Benne" w:cs="Benne"/>
-          <w:sz w:val="24"/>
-          <w:szCs w:val="24"/>
-        </w:rPr>
-      </w:pPr>
-    </w:p>
-    <w:p>
-      <w:pPr>
-        <w:spacing w:line="100" w:lineRule="atLeast"/>
-        <w:rPr>
-          <w:rFonts w:ascii="Benne" w:eastAsia="Benne" w:hAnsi="Benne" w:cs="Benne"/>
-          <w:sz w:val="24"/>
-          <w:szCs w:val="24"/>
-        </w:rPr>
-      </w:pPr>
-    </w:p>
-    <w:p>
-      <w:pPr>
-        <w:spacing w:line="100" w:lineRule="atLeast"/>
-        <w:rPr>
-          <w:rFonts w:ascii="Benne" w:eastAsia="Benne" w:hAnsi="Benne" w:cs="Benne"/>
-          <w:sz w:val="24"/>
-          <w:szCs w:val="24"/>
-        </w:rPr>
-      </w:pPr>
-    </w:p>
-    <w:p>
-      <w:pPr>
-        <w:spacing w:line="100" w:lineRule="atLeast"/>
-        <w:rPr>
-          <w:rFonts w:ascii="Benne" w:eastAsia="Benne" w:hAnsi="Benne" w:cs="Benne"/>
-          <w:sz w:val="24"/>
-          <w:szCs w:val="24"/>
-        </w:rPr>
-      </w:pPr>
-    </w:p>
-    <w:p>
-      <w:pPr>
-        <w:spacing w:line="100" w:lineRule="atLeast"/>
-        <w:rPr>
-          <w:rFonts w:ascii="Benne" w:eastAsia="Benne" w:hAnsi="Benne" w:cs="Benne"/>
-          <w:sz w:val="24"/>
-          <w:szCs w:val="24"/>
-        </w:rPr>
-      </w:pPr>
-    </w:p>
-    <w:p>
-      <w:pPr>
-        <w:spacing w:line="100" w:lineRule="atLeast"/>
-        <w:rPr>
-          <w:rFonts w:ascii="Benne" w:eastAsia="Benne" w:hAnsi="Benne" w:cs="Benne"/>
-          <w:sz w:val="24"/>
-          <w:szCs w:val="24"/>
-        </w:rPr>
-      </w:pPr>
-    </w:p>
-    <w:p>
-      <w:pPr>
-        <w:spacing w:line="100" w:lineRule="atLeast"/>
-        <w:rPr>
-          <w:rFonts w:ascii="Benne" w:eastAsia="Benne" w:hAnsi="Benne" w:cs="Benne"/>
-          <w:sz w:val="24"/>
-          <w:szCs w:val="24"/>
-        </w:rPr>
-      </w:pPr>
-    </w:p>
-    <w:p>
-      <w:pPr>
-        <w:spacing w:line="100" w:lineRule="atLeast"/>
-        <w:rPr>
-          <w:rFonts w:ascii="Benne" w:eastAsia="Benne" w:hAnsi="Benne" w:cs="Benne"/>
-          <w:sz w:val="24"/>
-          <w:szCs w:val="24"/>
-        </w:rPr>
-      </w:pPr>
-    </w:p>
-    <w:p>
-      <w:pPr>
-        <w:spacing w:line="100" w:lineRule="atLeast"/>
-        <w:rPr>
-          <w:rFonts w:ascii="Benne" w:eastAsia="Benne" w:hAnsi="Benne" w:cs="Benne"/>
-          <w:sz w:val="24"/>
-          <w:szCs w:val="24"/>
-        </w:rPr>
-      </w:pPr>
-    </w:p>
-    <w:p>
-      <w:pPr>
-        <w:spacing w:line="100" w:lineRule="atLeast"/>
-        <w:rPr>
-          <w:rFonts w:ascii="Benne" w:eastAsia="Benne" w:hAnsi="Benne" w:cs="Benne"/>
-          <w:sz w:val="24"/>
-          <w:szCs w:val="24"/>
-        </w:rPr>
-      </w:pPr>
-    </w:p>
-    <w:p>
-      <w:pPr>
-        <w:spacing w:line="100" w:lineRule="atLeast"/>
-        <w:rPr>
-          <w:rFonts w:ascii="Benne" w:eastAsia="Benne" w:hAnsi="Benne" w:cs="Benne"/>
-          <w:sz w:val="24"/>
-          <w:szCs w:val="24"/>
-        </w:rPr>
-      </w:pPr>
-    </w:p>
-    <w:p>
-      <w:pPr>
-        <w:spacing w:line="100" w:lineRule="atLeast"/>
-        <w:rPr>
-          <w:rFonts w:ascii="Benne" w:eastAsia="Benne" w:hAnsi="Benne" w:cs="Benne"/>
-          <w:sz w:val="24"/>
-          <w:szCs w:val="24"/>
-        </w:rPr>
-      </w:pPr>
-    </w:p>
-    <w:p>
-      <w:pPr>
-        <w:spacing w:line="100" w:lineRule="atLeast"/>
-        <w:rPr>
-          <w:rFonts w:ascii="Benne" w:eastAsia="Benne" w:hAnsi="Benne" w:cs="Benne"/>
-          <w:sz w:val="24"/>
-          <w:szCs w:val="24"/>
-        </w:rPr>
-      </w:pPr>
-    </w:p>
-    <w:p>
-      <w:pPr>
-        <w:spacing w:line="100" w:lineRule="atLeast"/>
-        <w:rPr>
-          <w:rFonts w:ascii="Benne" w:eastAsia="Benne" w:hAnsi="Benne" w:cs="Benne"/>
-          <w:sz w:val="24"/>
-          <w:szCs w:val="24"/>
-        </w:rPr>
-      </w:pPr>
-    </w:p>
-    <w:p>
-      <w:pPr>
-        <w:spacing w:line="100" w:lineRule="atLeast"/>
-        <w:rPr>
-          <w:rFonts w:ascii="Benne" w:eastAsia="Benne" w:hAnsi="Benne" w:cs="Benne"/>
-          <w:sz w:val="24"/>
-          <w:szCs w:val="24"/>
-        </w:rPr>
-      </w:pPr>
-    </w:p>
-    <w:p>
-      <w:pPr>
-        <w:spacing w:line="100" w:lineRule="atLeast"/>
-        <w:rPr>
-          <w:rFonts w:ascii="Benne" w:eastAsia="Benne" w:hAnsi="Benne" w:cs="Benne"/>
-          <w:sz w:val="24"/>
-          <w:szCs w:val="24"/>
-        </w:rPr>
-      </w:pPr>
-    </w:p>
-    <w:p>
-      <w:pPr>
-        <w:spacing w:line="100" w:lineRule="atLeast"/>
-        <w:rPr>
-          <w:rFonts w:ascii="Benne" w:eastAsia="Benne" w:hAnsi="Benne" w:cs="Benne"/>
-          <w:sz w:val="24"/>
-          <w:szCs w:val="24"/>
-        </w:rPr>
-      </w:pPr>
-    </w:p>
-    <w:p>
-      <w:pPr>
-        <w:spacing w:line="100" w:lineRule="atLeast"/>
-        <w:rPr>
-          <w:rFonts w:ascii="Benne" w:eastAsia="Benne" w:hAnsi="Benne" w:cs="Benne"/>
-          <w:sz w:val="24"/>
-          <w:szCs w:val="24"/>
-        </w:rPr>
-      </w:pPr>
-    </w:p>
-    <w:p>
-      <w:pPr>
-        <w:spacing w:line="100" w:lineRule="atLeast"/>
-        <w:rPr>
-          <w:rFonts w:ascii="Benne" w:eastAsia="Benne" w:hAnsi="Benne" w:cs="Benne"/>
-          <w:sz w:val="24"/>
-          <w:szCs w:val="24"/>
-        </w:rPr>
-      </w:pPr>
-    </w:p>
-    <w:p>
-      <w:pPr>
-        <w:spacing w:line="100" w:lineRule="atLeast"/>
-        <w:rPr>
-          <w:rFonts w:ascii="Benne" w:eastAsia="Benne" w:hAnsi="Benne" w:cs="Benne"/>
-          <w:sz w:val="24"/>
-          <w:szCs w:val="24"/>
-        </w:rPr>
-      </w:pPr>
-    </w:p>
-    <w:p>
-      <w:pPr>
-        <w:spacing w:line="100" w:lineRule="atLeast"/>
-        <w:rPr>
-          <w:rFonts w:ascii="Benne" w:eastAsia="Benne" w:hAnsi="Benne" w:cs="Benne"/>
-          <w:sz w:val="24"/>
-          <w:szCs w:val="24"/>
-        </w:rPr>
-      </w:pPr>
-    </w:p>
-    <w:p>
-      <w:pPr>
-        <w:spacing w:line="100" w:lineRule="atLeast"/>
-        <w:rPr>
-          <w:rFonts w:ascii="Benne" w:eastAsia="Benne" w:hAnsi="Benne" w:cs="Benne"/>
-          <w:sz w:val="24"/>
-          <w:szCs w:val="24"/>
-        </w:rPr>
-      </w:pPr>
-    </w:p>
-    <w:p>
-      <w:pPr>
-        <w:spacing w:line="100" w:lineRule="atLeast"/>
-        <w:rPr>
-          <w:rFonts w:ascii="Benne" w:eastAsia="Benne" w:hAnsi="Benne" w:cs="Benne"/>
-          <w:sz w:val="24"/>
-          <w:szCs w:val="24"/>
-        </w:rPr>
-      </w:pPr>
-    </w:p>
-    <w:p>
-      <w:pPr>
-        <w:spacing w:line="100" w:lineRule="atLeast"/>
-        <w:rPr>
-          <w:rFonts w:ascii="Benne" w:eastAsia="Benne" w:hAnsi="Benne" w:cs="Benne"/>
-          <w:sz w:val="24"/>
-          <w:szCs w:val="24"/>
-        </w:rPr>
-      </w:pPr>
-    </w:p>
-    <w:p>
-      <w:pPr>
-        <w:spacing w:line="100" w:lineRule="atLeast"/>
-        <w:rPr>
-          <w:rFonts w:ascii="Benne" w:eastAsia="Benne" w:hAnsi="Benne" w:cs="Benne"/>
-          <w:sz w:val="24"/>
-          <w:szCs w:val="24"/>
-        </w:rPr>
-      </w:pPr>
-    </w:p>
-    <w:p>
-      <w:pPr>
-        <w:spacing w:line="100" w:lineRule="atLeast"/>
-        <w:rPr>
-          <w:rFonts w:ascii="Benne" w:eastAsia="Benne" w:hAnsi="Benne" w:cs="Benne"/>
-          <w:sz w:val="24"/>
-          <w:szCs w:val="24"/>
-        </w:rPr>
-      </w:pPr>
-    </w:p>
-    <w:p>
-      <w:pPr>
-        <w:pStyle w:val="Heading3"/>
-        <w:rPr>
-          <w:rFonts w:ascii="Benne" w:eastAsia="Benne" w:hAnsi="Benne" w:cs="Benne"/>
-          <w:sz w:val="24"/>
-          <w:szCs w:val="24"/>
-        </w:rPr>
-      </w:pPr>
-      <w:bookmarkStart w:id="74" w:name="_cng8hrqq0w9i"/>
-      <w:bookmarkEnd w:id="74"/>
-      <w:r>
-        <w:t>INFLUENCES</w:t>
-      </w:r>
-    </w:p>
-    <w:p>
-      <w:pPr>
-        <w:spacing w:line="100" w:lineRule="atLeast"/>
-        <w:rPr>
-          <w:rFonts w:ascii="Benne" w:eastAsia="Benne" w:hAnsi="Benne" w:cs="Benne"/>
-          <w:sz w:val="24"/>
-          <w:szCs w:val="24"/>
-        </w:rPr>
-      </w:pPr>
-      <w:r>
-        <w:rPr>
-          <w:rFonts w:ascii="Benne" w:eastAsia="Benne" w:hAnsi="Benne" w:cs="Benne"/>
-          <w:sz w:val="24"/>
-          <w:szCs w:val="24"/>
-        </w:rPr>
-        <w:t xml:space="preserve">Dicey dungeons, into the breach, </w:t>
+        <w:t xml:space="preserve">, Divinity: Original Sin, Dark Souls, </w:t>
       </w:r>
       <w:proofErr w:type="spellStart"/>
       <w:r>
@@ -21349,7 +21619,7 @@
           <w:sz w:val="24"/>
           <w:szCs w:val="24"/>
         </w:rPr>
-        <w:t>DnD</w:t>
+        <w:t>Xcom</w:t>
       </w:r>
       <w:proofErr w:type="spellEnd"/>
       <w:r>
@@ -21358,7 +21628,7 @@
           <w:sz w:val="24"/>
           <w:szCs w:val="24"/>
         </w:rPr>
-        <w:t xml:space="preserve">, Divinity: Original Sin, Dark Souls, </w:t>
+        <w:t xml:space="preserve">, Magic the gathering, </w:t>
       </w:r>
       <w:proofErr w:type="spellStart"/>
       <w:r>
@@ -21367,7 +21637,7 @@
           <w:sz w:val="24"/>
           <w:szCs w:val="24"/>
         </w:rPr>
-        <w:t>Xcom</w:t>
+        <w:t>gloomhaven</w:t>
       </w:r>
       <w:proofErr w:type="spellEnd"/>
       <w:r>
@@ -21376,7 +21646,7 @@
           <w:sz w:val="24"/>
           <w:szCs w:val="24"/>
         </w:rPr>
-        <w:t xml:space="preserve">, Magic the gathering, </w:t>
+        <w:t xml:space="preserve">, </w:t>
       </w:r>
       <w:proofErr w:type="spellStart"/>
       <w:r>
@@ -21385,7 +21655,7 @@
           <w:sz w:val="24"/>
           <w:szCs w:val="24"/>
         </w:rPr>
-        <w:t>gloomhaven</w:t>
+        <w:t>TheAngryGM</w:t>
       </w:r>
       <w:proofErr w:type="spellEnd"/>
       <w:r>
@@ -21394,7 +21664,7 @@
           <w:sz w:val="24"/>
           <w:szCs w:val="24"/>
         </w:rPr>
-        <w:t xml:space="preserve">, </w:t>
+        <w:t xml:space="preserve">, avatar the last </w:t>
       </w:r>
       <w:proofErr w:type="spellStart"/>
       <w:r>
@@ -21403,17 +21673,97 @@
           <w:sz w:val="24"/>
           <w:szCs w:val="24"/>
         </w:rPr>
-        <w:t>TheAngryGM</w:t>
+        <w:t>airbender</w:t>
       </w:r>
       <w:proofErr w:type="spellEnd"/>
-      <w:r>
-        <w:rPr>
-          <w:rFonts w:ascii="Benne" w:eastAsia="Benne" w:hAnsi="Benne" w:cs="Benne"/>
-          <w:sz w:val="24"/>
-          <w:szCs w:val="24"/>
-        </w:rPr>
-        <w:t xml:space="preserve">, avatar the last </w:t>
-      </w:r>
+    </w:p>
+    <w:p>
+      <w:pPr>
+        <w:spacing w:line="100" w:lineRule="atLeast"/>
+        <w:rPr>
+          <w:rFonts w:ascii="Benne" w:eastAsia="Benne" w:hAnsi="Benne" w:cs="Benne"/>
+          <w:sz w:val="24"/>
+          <w:szCs w:val="24"/>
+        </w:rPr>
+      </w:pPr>
+    </w:p>
+    <w:p>
+      <w:pPr>
+        <w:spacing w:line="100" w:lineRule="atLeast"/>
+        <w:rPr>
+          <w:rFonts w:ascii="Benne" w:eastAsia="Benne" w:hAnsi="Benne" w:cs="Benne"/>
+          <w:sz w:val="24"/>
+          <w:szCs w:val="24"/>
+        </w:rPr>
+      </w:pPr>
+    </w:p>
+    <w:p>
+      <w:pPr>
+        <w:spacing w:line="100" w:lineRule="atLeast"/>
+        <w:rPr>
+          <w:rFonts w:ascii="Benne" w:eastAsia="Benne" w:hAnsi="Benne" w:cs="Benne"/>
+          <w:sz w:val="24"/>
+          <w:szCs w:val="24"/>
+        </w:rPr>
+      </w:pPr>
+    </w:p>
+    <w:p>
+      <w:pPr>
+        <w:spacing w:line="100" w:lineRule="atLeast"/>
+        <w:rPr>
+          <w:rFonts w:ascii="Benne" w:eastAsia="Benne" w:hAnsi="Benne" w:cs="Benne"/>
+          <w:sz w:val="24"/>
+          <w:szCs w:val="24"/>
+        </w:rPr>
+      </w:pPr>
+    </w:p>
+    <w:p>
+      <w:pPr>
+        <w:spacing w:line="100" w:lineRule="atLeast"/>
+        <w:rPr>
+          <w:rFonts w:ascii="Benne" w:eastAsia="Benne" w:hAnsi="Benne" w:cs="Benne"/>
+          <w:sz w:val="24"/>
+          <w:szCs w:val="24"/>
+        </w:rPr>
+      </w:pPr>
+    </w:p>
+    <w:p>
+      <w:pPr>
+        <w:spacing w:line="100" w:lineRule="atLeast"/>
+        <w:rPr>
+          <w:rFonts w:ascii="Benne" w:eastAsia="Benne" w:hAnsi="Benne" w:cs="Benne"/>
+          <w:sz w:val="24"/>
+          <w:szCs w:val="24"/>
+        </w:rPr>
+      </w:pPr>
+    </w:p>
+    <w:p>
+      <w:pPr>
+        <w:spacing w:line="100" w:lineRule="atLeast"/>
+        <w:rPr>
+          <w:rFonts w:ascii="Benne" w:eastAsia="Benne" w:hAnsi="Benne" w:cs="Benne"/>
+          <w:sz w:val="24"/>
+          <w:szCs w:val="24"/>
+        </w:rPr>
+      </w:pPr>
+      <w:r>
+        <w:rPr>
+          <w:rFonts w:ascii="Benne" w:eastAsia="Benne" w:hAnsi="Benne" w:cs="Benne"/>
+          <w:sz w:val="24"/>
+          <w:szCs w:val="24"/>
+        </w:rPr>
+        <w:t>You and 4 players build a deck, random enemies, defend against hem, castle defender</w:t>
+      </w:r>
+    </w:p>
+    <w:p>
+      <w:pPr>
+        <w:spacing w:line="100" w:lineRule="atLeast"/>
+        <w:rPr>
+          <w:rFonts w:ascii="Benne" w:eastAsia="Benne" w:hAnsi="Benne" w:cs="Benne"/>
+          <w:sz w:val="24"/>
+          <w:szCs w:val="24"/>
+        </w:rPr>
+      </w:pPr>
       <w:proofErr w:type="spellStart"/>
       <w:r>
         <w:rPr>
@@ -21421,97 +21771,35 @@
           <w:sz w:val="24"/>
           <w:szCs w:val="24"/>
         </w:rPr>
-        <w:t>airbender</w:t>
+        <w:t>Reionfordced</w:t>
       </w:r>
       <w:proofErr w:type="spellEnd"/>
-    </w:p>
-    <w:p>
-      <w:pPr>
-        <w:spacing w:line="100" w:lineRule="atLeast"/>
-        <w:rPr>
-          <w:rFonts w:ascii="Benne" w:eastAsia="Benne" w:hAnsi="Benne" w:cs="Benne"/>
-          <w:sz w:val="24"/>
-          <w:szCs w:val="24"/>
-        </w:rPr>
-      </w:pPr>
-    </w:p>
-    <w:p>
-      <w:pPr>
-        <w:spacing w:line="100" w:lineRule="atLeast"/>
-        <w:rPr>
-          <w:rFonts w:ascii="Benne" w:eastAsia="Benne" w:hAnsi="Benne" w:cs="Benne"/>
-          <w:sz w:val="24"/>
-          <w:szCs w:val="24"/>
-        </w:rPr>
-      </w:pPr>
-    </w:p>
-    <w:p>
-      <w:pPr>
-        <w:spacing w:line="100" w:lineRule="atLeast"/>
-        <w:rPr>
-          <w:rFonts w:ascii="Benne" w:eastAsia="Benne" w:hAnsi="Benne" w:cs="Benne"/>
-          <w:sz w:val="24"/>
-          <w:szCs w:val="24"/>
-        </w:rPr>
-      </w:pPr>
-    </w:p>
-    <w:p>
-      <w:pPr>
-        <w:spacing w:line="100" w:lineRule="atLeast"/>
-        <w:rPr>
-          <w:rFonts w:ascii="Benne" w:eastAsia="Benne" w:hAnsi="Benne" w:cs="Benne"/>
-          <w:sz w:val="24"/>
-          <w:szCs w:val="24"/>
-        </w:rPr>
-      </w:pPr>
-    </w:p>
-    <w:p>
-      <w:pPr>
-        <w:spacing w:line="100" w:lineRule="atLeast"/>
-        <w:rPr>
-          <w:rFonts w:ascii="Benne" w:eastAsia="Benne" w:hAnsi="Benne" w:cs="Benne"/>
-          <w:sz w:val="24"/>
-          <w:szCs w:val="24"/>
-        </w:rPr>
-      </w:pPr>
-    </w:p>
-    <w:p>
-      <w:pPr>
-        <w:spacing w:line="100" w:lineRule="atLeast"/>
-        <w:rPr>
-          <w:rFonts w:ascii="Benne" w:eastAsia="Benne" w:hAnsi="Benne" w:cs="Benne"/>
-          <w:sz w:val="24"/>
-          <w:szCs w:val="24"/>
-        </w:rPr>
-      </w:pPr>
-    </w:p>
-    <w:p>
-      <w:pPr>
-        <w:spacing w:line="100" w:lineRule="atLeast"/>
-        <w:rPr>
-          <w:rFonts w:ascii="Benne" w:eastAsia="Benne" w:hAnsi="Benne" w:cs="Benne"/>
-          <w:sz w:val="24"/>
-          <w:szCs w:val="24"/>
-        </w:rPr>
-      </w:pPr>
-      <w:r>
-        <w:rPr>
-          <w:rFonts w:ascii="Benne" w:eastAsia="Benne" w:hAnsi="Benne" w:cs="Benne"/>
-          <w:sz w:val="24"/>
-          <w:szCs w:val="24"/>
-        </w:rPr>
-        <w:t>You and 4 players build a deck, random enemies, defend against hem, castle defender</w:t>
-      </w:r>
-    </w:p>
-    <w:p>
-      <w:pPr>
-        <w:spacing w:line="100" w:lineRule="atLeast"/>
-        <w:rPr>
-          <w:rFonts w:ascii="Benne" w:eastAsia="Benne" w:hAnsi="Benne" w:cs="Benne"/>
-          <w:sz w:val="24"/>
-          <w:szCs w:val="24"/>
-        </w:rPr>
-      </w:pPr>
+      <w:r>
+        <w:rPr>
+          <w:rFonts w:ascii="Benne" w:eastAsia="Benne" w:hAnsi="Benne" w:cs="Benne"/>
+          <w:sz w:val="24"/>
+          <w:szCs w:val="24"/>
+        </w:rPr>
+        <w:t xml:space="preserve"> doors, oil to drop on them</w:t>
+      </w:r>
+    </w:p>
+    <w:p>
+      <w:pPr>
+        <w:spacing w:line="100" w:lineRule="atLeast"/>
+        <w:rPr>
+          <w:rFonts w:ascii="Benne" w:eastAsia="Benne" w:hAnsi="Benne" w:cs="Benne"/>
+          <w:sz w:val="24"/>
+          <w:szCs w:val="24"/>
+        </w:rPr>
+      </w:pPr>
+      <w:r>
+        <w:rPr>
+          <w:rFonts w:ascii="Benne" w:eastAsia="Benne" w:hAnsi="Benne" w:cs="Benne"/>
+          <w:sz w:val="24"/>
+          <w:szCs w:val="24"/>
+        </w:rPr>
+        <w:t xml:space="preserve">Since </w:t>
+      </w:r>
       <w:proofErr w:type="spellStart"/>
       <w:r>
         <w:rPr>
@@ -21519,7 +21807,7 @@
           <w:sz w:val="24"/>
           <w:szCs w:val="24"/>
         </w:rPr>
-        <w:t>Reionfordced</w:t>
+        <w:t>sitdown</w:t>
       </w:r>
       <w:proofErr w:type="spellEnd"/>
       <w:r>
@@ -21528,42 +21816,6 @@
           <w:sz w:val="24"/>
           <w:szCs w:val="24"/>
         </w:rPr>
-        <w:t xml:space="preserve"> doors, oil to drop on them</w:t>
-      </w:r>
-    </w:p>
-    <w:p>
-      <w:pPr>
-        <w:spacing w:line="100" w:lineRule="atLeast"/>
-        <w:rPr>
-          <w:rFonts w:ascii="Benne" w:eastAsia="Benne" w:hAnsi="Benne" w:cs="Benne"/>
-          <w:sz w:val="24"/>
-          <w:szCs w:val="24"/>
-        </w:rPr>
-      </w:pPr>
-      <w:r>
-        <w:rPr>
-          <w:rFonts w:ascii="Benne" w:eastAsia="Benne" w:hAnsi="Benne" w:cs="Benne"/>
-          <w:sz w:val="24"/>
-          <w:szCs w:val="24"/>
-        </w:rPr>
-        <w:t xml:space="preserve">Since </w:t>
-      </w:r>
-      <w:proofErr w:type="spellStart"/>
-      <w:r>
-        <w:rPr>
-          <w:rFonts w:ascii="Benne" w:eastAsia="Benne" w:hAnsi="Benne" w:cs="Benne"/>
-          <w:sz w:val="24"/>
-          <w:szCs w:val="24"/>
-        </w:rPr>
-        <w:t>sitdown</w:t>
-      </w:r>
-      <w:proofErr w:type="spellEnd"/>
-      <w:r>
-        <w:rPr>
-          <w:rFonts w:ascii="Benne" w:eastAsia="Benne" w:hAnsi="Benne" w:cs="Benne"/>
-          <w:sz w:val="24"/>
-          <w:szCs w:val="24"/>
-        </w:rPr>
         <w:t xml:space="preserve"> session game</w:t>
       </w:r>
     </w:p>
@@ -21746,61 +21998,61 @@
           <w:sz w:val="24"/>
           <w:szCs w:val="24"/>
         </w:rPr>
+        <w:t>Spear, 3 damage</w:t>
+      </w:r>
+    </w:p>
+    <w:p>
+      <w:pPr>
+        <w:spacing w:line="100" w:lineRule="atLeast"/>
+        <w:rPr>
+          <w:rFonts w:ascii="Benne" w:eastAsia="Benne" w:hAnsi="Benne" w:cs="Benne"/>
+          <w:sz w:val="24"/>
+          <w:szCs w:val="24"/>
+        </w:rPr>
+      </w:pPr>
+      <w:r>
+        <w:rPr>
+          <w:rFonts w:ascii="Benne" w:eastAsia="Benne" w:hAnsi="Benne" w:cs="Benne"/>
+          <w:sz w:val="24"/>
+          <w:szCs w:val="24"/>
+        </w:rPr>
+        <w:t>Kick down ladder…</w:t>
+      </w:r>
+    </w:p>
+    <w:p>
+      <w:pPr>
+        <w:spacing w:line="100" w:lineRule="atLeast"/>
+        <w:rPr>
+          <w:rFonts w:ascii="Benne" w:eastAsia="Benne" w:hAnsi="Benne" w:cs="Benne"/>
+          <w:sz w:val="24"/>
+          <w:szCs w:val="24"/>
+        </w:rPr>
+      </w:pPr>
+      <w:r>
+        <w:rPr>
+          <w:rFonts w:ascii="Benne" w:eastAsia="Benne" w:hAnsi="Benne" w:cs="Benne"/>
+          <w:sz w:val="24"/>
+          <w:szCs w:val="24"/>
+        </w:rPr>
+        <w:t>Enemies small… 4 gobs, 3 orcs, 2 trolls</w:t>
+      </w:r>
+    </w:p>
+    <w:p>
+      <w:pPr>
+        <w:spacing w:line="100" w:lineRule="atLeast"/>
+        <w:rPr>
+          <w:rFonts w:ascii="Benne" w:eastAsia="Benne" w:hAnsi="Benne" w:cs="Benne"/>
+          <w:sz w:val="24"/>
+          <w:szCs w:val="24"/>
+        </w:rPr>
+      </w:pPr>
+      <w:r>
+        <w:rPr>
+          <w:rFonts w:ascii="Benne" w:eastAsia="Benne" w:hAnsi="Benne" w:cs="Benne"/>
+          <w:sz w:val="24"/>
+          <w:szCs w:val="24"/>
+        </w:rPr>
         <w:lastRenderedPageBreak/>
-        <w:t>Spear, 3 damage</w:t>
-      </w:r>
-    </w:p>
-    <w:p>
-      <w:pPr>
-        <w:spacing w:line="100" w:lineRule="atLeast"/>
-        <w:rPr>
-          <w:rFonts w:ascii="Benne" w:eastAsia="Benne" w:hAnsi="Benne" w:cs="Benne"/>
-          <w:sz w:val="24"/>
-          <w:szCs w:val="24"/>
-        </w:rPr>
-      </w:pPr>
-      <w:r>
-        <w:rPr>
-          <w:rFonts w:ascii="Benne" w:eastAsia="Benne" w:hAnsi="Benne" w:cs="Benne"/>
-          <w:sz w:val="24"/>
-          <w:szCs w:val="24"/>
-        </w:rPr>
-        <w:t>Kick down ladder…</w:t>
-      </w:r>
-    </w:p>
-    <w:p>
-      <w:pPr>
-        <w:spacing w:line="100" w:lineRule="atLeast"/>
-        <w:rPr>
-          <w:rFonts w:ascii="Benne" w:eastAsia="Benne" w:hAnsi="Benne" w:cs="Benne"/>
-          <w:sz w:val="24"/>
-          <w:szCs w:val="24"/>
-        </w:rPr>
-      </w:pPr>
-      <w:r>
-        <w:rPr>
-          <w:rFonts w:ascii="Benne" w:eastAsia="Benne" w:hAnsi="Benne" w:cs="Benne"/>
-          <w:sz w:val="24"/>
-          <w:szCs w:val="24"/>
-        </w:rPr>
-        <w:t>Enemies small… 4 gobs, 3 orcs, 2 trolls</w:t>
-      </w:r>
-    </w:p>
-    <w:p>
-      <w:pPr>
-        <w:spacing w:line="100" w:lineRule="atLeast"/>
-        <w:rPr>
-          <w:rFonts w:ascii="Benne" w:eastAsia="Benne" w:hAnsi="Benne" w:cs="Benne"/>
-          <w:sz w:val="24"/>
-          <w:szCs w:val="24"/>
-        </w:rPr>
-      </w:pPr>
-      <w:r>
-        <w:rPr>
-          <w:rFonts w:ascii="Benne" w:eastAsia="Benne" w:hAnsi="Benne" w:cs="Benne"/>
-          <w:sz w:val="24"/>
-          <w:szCs w:val="24"/>
-        </w:rPr>
         <w:t>Gob 1 dmg, 1 health</w:t>
       </w:r>
     </w:p>
@@ -22299,14 +22551,31 @@
       </w:r>
     </w:p>
   </w:comment>
+  <w:comment w:id="59" w:author="Jason Nelson" w:date="2022-06-10T12:54:00Z" w:initials="JN">
+    <w:p>
+      <w:pPr>
+        <w:pStyle w:val="CommentText"/>
+      </w:pPr>
+      <w:r>
+        <w:rPr>
+          <w:rStyle w:val="CommentReference"/>
+        </w:rPr>
+        <w:annotationRef/>
+      </w:r>
+      <w:r>
+        <w:t>Covered by the influence card stuff?</w:t>
+      </w:r>
+    </w:p>
+  </w:comment>
 </w:comments>
 </file>
 
 <file path=word/commentsExtended.xml><?xml version="1.0" encoding="utf-8"?>
 <w15:commentsEx xmlns:wpc="http://schemas.microsoft.com/office/word/2010/wordprocessingCanvas" xmlns:cx="http://schemas.microsoft.com/office/drawing/2014/chartex" xmlns:cx1="http://schemas.microsoft.com/office/drawing/2015/9/8/chartex" xmlns:cx2="http://schemas.microsoft.com/office/drawing/2015/10/21/chartex" xmlns:cx3="http://schemas.microsoft.com/office/drawing/2016/5/9/chartex" xmlns:cx4="http://schemas.microsoft.com/office/drawing/2016/5/10/chartex" xmlns:cx5="http://schemas.microsoft.com/office/drawing/2016/5/11/chartex" xmlns:cx6="http://schemas.microsoft.com/office/drawing/2016/5/12/chartex" xmlns:cx7="http://schemas.microsoft.com/office/drawing/2016/5/13/chartex" xmlns:cx8="http://schemas.microsoft.com/office/drawing/2016/5/14/chartex" xmlns:mc="http://schemas.openxmlformats.org/markup-compatibility/2006" xmlns:aink="http://schemas.microsoft.com/office/drawing/2016/ink" xmlns:am3d="http://schemas.microsoft.com/office/drawing/2017/model3d" xmlns:o="urn:schemas-microsoft-com:office:office" xmlns:oel="http://schemas.microsoft.com/office/2019/extlst" xmlns:r="http://schemas.openxmlformats.org/officeDocument/2006/relationships" xmlns:m="http://schemas.openxmlformats.org/officeDocument/2006/math" xmlns:v="urn:schemas-microsoft-com:vml" xmlns:wp14="http://schemas.microsoft.com/office/word/2010/wordprocessingDrawing" xmlns:wp="http://schemas.openxmlformats.org/drawingml/2006/wordprocessingDrawing" xmlns:w10="urn:schemas-microsoft-com:office:word" xmlns:w="http://schemas.openxmlformats.org/wordprocessingml/2006/main" xmlns:w14="http://schemas.microsoft.com/office/word/2010/wordml" xmlns:w15="http://schemas.microsoft.com/office/word/2012/wordml" xmlns:w16cex="http://schemas.microsoft.com/office/word/2018/wordml/cex" xmlns:w16cid="http://schemas.microsoft.com/office/word/2016/wordml/cid" xmlns:w16="http://schemas.microsoft.com/office/word/2018/wordml" xmlns:w16sdtdh="http://schemas.microsoft.com/office/word/2020/wordml/sdtdatahash" xmlns:w16se="http://schemas.microsoft.com/office/word/2015/wordml/symex" xmlns:wpg="http://schemas.microsoft.com/office/word/2010/wordprocessingGroup" xmlns:wpi="http://schemas.microsoft.com/office/word/2010/wordprocessingInk" xmlns:wne="http://schemas.microsoft.com/office/word/2006/wordml" xmlns:wps="http://schemas.microsoft.com/office/word/2010/wordprocessingShape" mc:Ignorable="w14 w15 w16se w16cid w16 w16cex w16sdtdh wp14">
   <w15:commentEx w15:paraId="714A47FF" w15:done="0"/>
-  <w15:commentEx w15:paraId="75DD2355" w15:done="1"/>
+  <w15:commentEx w15:paraId="75DD2355" w15:done="0"/>
   <w15:commentEx w15:paraId="2E23A852" w15:done="0"/>
+  <w15:commentEx w15:paraId="3D2DEAE0" w15:done="0"/>
 </w15:commentsEx>
 </file>
 
@@ -22315,6 +22584,7 @@
   <w16cex:commentExtensible w16cex:durableId="26001D21" w16cex:dateUtc="2022-04-12T22:45:00Z"/>
   <w16cex:commentExtensible w16cex:durableId="2600263C" w16cex:dateUtc="2022-04-12T23:24:00Z"/>
   <w16cex:commentExtensible w16cex:durableId="264DB5A5" w16cex:dateUtc="2022-06-10T19:20:00Z"/>
+  <w16cex:commentExtensible w16cex:durableId="264DBD89" w16cex:dateUtc="2022-06-10T19:54:00Z"/>
 </w16cex:commentsExtensible>
 </file>
 
@@ -22323,6 +22593,7 @@
   <w16cid:commentId w16cid:paraId="714A47FF" w16cid:durableId="26001D21"/>
   <w16cid:commentId w16cid:paraId="75DD2355" w16cid:durableId="2600263C"/>
   <w16cid:commentId w16cid:paraId="2E23A852" w16cid:durableId="264DB5A5"/>
+  <w16cid:commentId w16cid:paraId="3D2DEAE0" w16cid:durableId="264DBD89"/>
 </w16cid:commentsIds>
 </file>
 

</xml_diff>

<commit_message>
another note for later to define healing over time
</commit_message>
<xml_diff>
--- a/tactile_tabletop/Documents/User Handbook.docx
+++ b/tactile_tabletop/Documents/User Handbook.docx
@@ -44,25 +44,7 @@
           <w:sz w:val="32"/>
           <w:szCs w:val="32"/>
         </w:rPr>
-        <w:t xml:space="preserve">By: </w:t>
-      </w:r>
-      <w:proofErr w:type="spellStart"/>
-      <w:r>
-        <w:rPr>
-          <w:rFonts w:ascii="Benne" w:eastAsia="Benne" w:hAnsi="Benne" w:cs="Benne"/>
-          <w:sz w:val="32"/>
-          <w:szCs w:val="32"/>
-        </w:rPr>
-        <w:t>Ory</w:t>
-      </w:r>
-      <w:proofErr w:type="spellEnd"/>
-      <w:r>
-        <w:rPr>
-          <w:rFonts w:ascii="Benne" w:eastAsia="Benne" w:hAnsi="Benne" w:cs="Benne"/>
-          <w:sz w:val="32"/>
-          <w:szCs w:val="32"/>
-        </w:rPr>
-        <w:t xml:space="preserve"> and Robin</w:t>
+        <w:t>By: Ory and Robin</w:t>
       </w:r>
     </w:p>
     <w:p>
@@ -388,25 +370,7 @@
           <w:sz w:val="24"/>
           <w:szCs w:val="24"/>
         </w:rPr>
-        <w:t xml:space="preserve">While we are fans of learning and exploiting game systems, complexity can be paid for depth that isn’t worth having. Some examples from game experiences we’ve had: all-encompassing rule sets, feeling punished for not having a singular focus, translating lots of rules from one or more books into </w:t>
-      </w:r>
-      <w:proofErr w:type="gramStart"/>
-      <w:r>
-        <w:rPr>
-          <w:rFonts w:ascii="Benne" w:eastAsia="Benne" w:hAnsi="Benne" w:cs="Benne"/>
-          <w:sz w:val="24"/>
-          <w:szCs w:val="24"/>
-        </w:rPr>
-        <w:t>one or more character</w:t>
-      </w:r>
-      <w:proofErr w:type="gramEnd"/>
-      <w:r>
-        <w:rPr>
-          <w:rFonts w:ascii="Benne" w:eastAsia="Benne" w:hAnsi="Benne" w:cs="Benne"/>
-          <w:sz w:val="24"/>
-          <w:szCs w:val="24"/>
-        </w:rPr>
-        <w:t xml:space="preserve"> sheets that need to be flipped through during tense situations, and on.</w:t>
+        <w:t>While we are fans of learning and exploiting game systems, complexity can be paid for depth that isn’t worth having. Some examples from game experiences we’ve had: all-encompassing rule sets, feeling punished for not having a singular focus, translating lots of rules from one or more books into one or more character sheets that need to be flipped through during tense situations, and on.</w:t>
       </w:r>
     </w:p>
     <w:p>
@@ -425,25 +389,7 @@
           <w:sz w:val="24"/>
           <w:szCs w:val="24"/>
         </w:rPr>
-        <w:t xml:space="preserve">Some familiar facets from our inspirations you might notice are missing, and these are in response to the above examples. You may find some scenario that is unspecified in our </w:t>
-      </w:r>
-      <w:proofErr w:type="gramStart"/>
-      <w:r>
-        <w:rPr>
-          <w:rFonts w:ascii="Benne" w:eastAsia="Benne" w:hAnsi="Benne" w:cs="Benne"/>
-          <w:sz w:val="24"/>
-          <w:szCs w:val="24"/>
-        </w:rPr>
-        <w:t>rules;  you</w:t>
-      </w:r>
-      <w:proofErr w:type="gramEnd"/>
-      <w:r>
-        <w:rPr>
-          <w:rFonts w:ascii="Benne" w:eastAsia="Benne" w:hAnsi="Benne" w:cs="Benne"/>
-          <w:sz w:val="24"/>
-          <w:szCs w:val="24"/>
-        </w:rPr>
-        <w:t xml:space="preserve"> are encouraged to create what rules you need to make a fun game experience, of course including changing the rules we’ve decided to include in this version of the game. We believe most GM’s and players of tabletop games are used to home brewing solutions anyway, and it’s that spirit that we created this game in the first place.</w:t>
+        <w:t>Some familiar facets from our inspirations you might notice are missing, and these are in response to the above examples. You may find some scenario that is unspecified in our rules;  you are encouraged to create what rules you need to make a fun game experience, of course including changing the rules we’ve decided to include in this version of the game. We believe most GM’s and players of tabletop games are used to home brewing solutions anyway, and it’s that spirit that we created this game in the first place.</w:t>
       </w:r>
     </w:p>
     <w:p>
@@ -462,25 +408,7 @@
           <w:sz w:val="24"/>
           <w:szCs w:val="24"/>
         </w:rPr>
-        <w:t xml:space="preserve">Tactile Tabletop doesn’t specify a particular setting. By focusing on the mechanics of combat, our intent is to facilitate all sorts of settings: the traditional dungeon crawler, a space adventure, a </w:t>
-      </w:r>
-      <w:proofErr w:type="spellStart"/>
-      <w:r>
-        <w:rPr>
-          <w:rFonts w:ascii="Benne" w:eastAsia="Benne" w:hAnsi="Benne" w:cs="Benne"/>
-          <w:sz w:val="24"/>
-          <w:szCs w:val="24"/>
-        </w:rPr>
-        <w:t>post apocalyptic</w:t>
-      </w:r>
-      <w:proofErr w:type="spellEnd"/>
-      <w:r>
-        <w:rPr>
-          <w:rFonts w:ascii="Benne" w:eastAsia="Benne" w:hAnsi="Benne" w:cs="Benne"/>
-          <w:sz w:val="24"/>
-          <w:szCs w:val="24"/>
-        </w:rPr>
-        <w:t xml:space="preserve"> survival setting, any and all should work with our game system.</w:t>
+        <w:t>Tactile Tabletop doesn’t specify a particular setting. By focusing on the mechanics of combat, our intent is to facilitate all sorts of settings: the traditional dungeon crawler, a space adventure, a post apocalyptic survival setting, any and all should work with our game system.</w:t>
       </w:r>
     </w:p>
     <w:p>
@@ -540,18 +468,8 @@
           <w:sz w:val="24"/>
           <w:szCs w:val="24"/>
         </w:rPr>
-        <w:t xml:space="preserve">Robin and </w:t>
-      </w:r>
-      <w:proofErr w:type="spellStart"/>
-      <w:r>
-        <w:rPr>
-          <w:rFonts w:ascii="Benne" w:eastAsia="Benne" w:hAnsi="Benne" w:cs="Benne"/>
-          <w:sz w:val="24"/>
-          <w:szCs w:val="24"/>
-        </w:rPr>
-        <w:t>Ory</w:t>
-      </w:r>
-      <w:proofErr w:type="spellEnd"/>
+        <w:t>Robin and Ory</w:t>
+      </w:r>
     </w:p>
     <w:p>
       <w:pPr>
@@ -2046,25 +1964,7 @@
           <w:sz w:val="24"/>
           <w:szCs w:val="24"/>
         </w:rPr>
-        <w:t xml:space="preserve">, </w:t>
-      </w:r>
-      <w:proofErr w:type="spellStart"/>
-      <w:r>
-        <w:rPr>
-          <w:rFonts w:ascii="Benne" w:eastAsia="Benne" w:hAnsi="Benne" w:cs="Benne"/>
-          <w:sz w:val="24"/>
-          <w:szCs w:val="24"/>
-        </w:rPr>
-        <w:t>debuff</w:t>
-      </w:r>
-      <w:proofErr w:type="spellEnd"/>
-      <w:r>
-        <w:rPr>
-          <w:rFonts w:ascii="Benne" w:eastAsia="Benne" w:hAnsi="Benne" w:cs="Benne"/>
-          <w:sz w:val="24"/>
-          <w:szCs w:val="24"/>
-        </w:rPr>
-        <w:t xml:space="preserve"> enemy defense</w:t>
+        <w:t>, debuff enemy defense</w:t>
       </w:r>
       <w:r>
         <w:rPr>
@@ -2128,18 +2028,8 @@
           <w:sz w:val="24"/>
           <w:szCs w:val="24"/>
         </w:rPr>
-        <w:t xml:space="preserve">movement, damage </w:t>
-      </w:r>
-      <w:proofErr w:type="spellStart"/>
-      <w:r>
-        <w:rPr>
-          <w:rFonts w:ascii="Benne" w:eastAsia="Benne" w:hAnsi="Benne" w:cs="Benne"/>
-          <w:sz w:val="24"/>
-          <w:szCs w:val="24"/>
-        </w:rPr>
-        <w:t>unblockable</w:t>
-      </w:r>
-      <w:proofErr w:type="spellEnd"/>
+        <w:t>movement, damage unblockable</w:t>
+      </w:r>
       <w:r>
         <w:rPr>
           <w:rFonts w:ascii="Benne" w:eastAsia="Benne" w:hAnsi="Benne" w:cs="Benne"/>
@@ -2330,36 +2220,8 @@
           <w:sz w:val="24"/>
           <w:szCs w:val="24"/>
         </w:rPr>
-        <w:t xml:space="preserve">, </w:t>
-      </w:r>
-      <w:proofErr w:type="spellStart"/>
-      <w:r>
-        <w:rPr>
-          <w:rFonts w:ascii="Benne" w:eastAsia="Benne" w:hAnsi="Benne" w:cs="Benne"/>
-          <w:sz w:val="24"/>
-          <w:szCs w:val="24"/>
-        </w:rPr>
-        <w:t>debuff</w:t>
-      </w:r>
-      <w:proofErr w:type="spellEnd"/>
-      <w:r>
-        <w:rPr>
-          <w:rFonts w:ascii="Benne" w:eastAsia="Benne" w:hAnsi="Benne" w:cs="Benne"/>
-          <w:sz w:val="24"/>
-          <w:szCs w:val="24"/>
-        </w:rPr>
-        <w:t xml:space="preserve"> </w:t>
-      </w:r>
-      <w:proofErr w:type="spellStart"/>
-      <w:r>
-        <w:rPr>
-          <w:rFonts w:ascii="Benne" w:eastAsia="Benne" w:hAnsi="Benne" w:cs="Benne"/>
-          <w:sz w:val="24"/>
-          <w:szCs w:val="24"/>
-        </w:rPr>
-        <w:t>self defense</w:t>
-      </w:r>
-      <w:proofErr w:type="spellEnd"/>
+        <w:t>, debuff self defense</w:t>
+      </w:r>
       <w:r>
         <w:rPr>
           <w:rFonts w:ascii="Benne" w:eastAsia="Benne" w:hAnsi="Benne" w:cs="Benne"/>
@@ -2518,18 +2380,8 @@
           <w:sz w:val="24"/>
           <w:szCs w:val="24"/>
         </w:rPr>
-        <w:t xml:space="preserve">, buff </w:t>
-      </w:r>
-      <w:proofErr w:type="spellStart"/>
-      <w:r>
-        <w:rPr>
-          <w:rFonts w:ascii="Benne" w:eastAsia="Benne" w:hAnsi="Benne" w:cs="Benne"/>
-          <w:sz w:val="24"/>
-          <w:szCs w:val="24"/>
-        </w:rPr>
-        <w:t>self attack</w:t>
-      </w:r>
-      <w:proofErr w:type="spellEnd"/>
+        <w:t>, buff self attack</w:t>
+      </w:r>
       <w:r>
         <w:rPr>
           <w:rFonts w:ascii="Benne" w:eastAsia="Benne" w:hAnsi="Benne" w:cs="Benne"/>
@@ -3668,25 +3520,7 @@
           <w:sz w:val="24"/>
           <w:szCs w:val="24"/>
         </w:rPr>
-        <w:t xml:space="preserve">ay you want to convince a shopkeeper to let you into an underground market. In order to do </w:t>
-      </w:r>
-      <w:proofErr w:type="gramStart"/>
-      <w:r>
-        <w:rPr>
-          <w:rFonts w:ascii="Benne" w:eastAsia="Benne" w:hAnsi="Benne" w:cs="Benne"/>
-          <w:sz w:val="24"/>
-          <w:szCs w:val="24"/>
-        </w:rPr>
-        <w:t>this</w:t>
-      </w:r>
-      <w:proofErr w:type="gramEnd"/>
-      <w:r>
-        <w:rPr>
-          <w:rFonts w:ascii="Benne" w:eastAsia="Benne" w:hAnsi="Benne" w:cs="Benne"/>
-          <w:sz w:val="24"/>
-          <w:szCs w:val="24"/>
-        </w:rPr>
-        <w:t xml:space="preserve"> you will need to convince them to tell you. You would roll your influence die and add your Charisma </w:t>
+        <w:t xml:space="preserve">ay you want to convince a shopkeeper to let you into an underground market. In order to do this you will need to convince them to tell you. You would roll your influence die and add your Charisma </w:t>
       </w:r>
       <w:r>
         <w:rPr>
@@ -3925,25 +3759,7 @@
           <w:sz w:val="24"/>
           <w:szCs w:val="24"/>
         </w:rPr>
-        <w:t xml:space="preserve">For every Defense Contact </w:t>
-      </w:r>
-      <w:proofErr w:type="gramStart"/>
-      <w:r>
-        <w:rPr>
-          <w:rFonts w:ascii="Benne" w:eastAsia="Benne" w:hAnsi="Benne" w:cs="Benne"/>
-          <w:sz w:val="24"/>
-          <w:szCs w:val="24"/>
-        </w:rPr>
-        <w:t>token</w:t>
-      </w:r>
-      <w:proofErr w:type="gramEnd"/>
-      <w:r>
-        <w:rPr>
-          <w:rFonts w:ascii="Benne" w:eastAsia="Benne" w:hAnsi="Benne" w:cs="Benne"/>
-          <w:sz w:val="24"/>
-          <w:szCs w:val="24"/>
-        </w:rPr>
-        <w:t xml:space="preserve"> you have applied, increase by one all defense values you calculate against that target</w:t>
+        <w:t>For every Defense Contact token you have applied, increase by one all defense values you calculate against that target</w:t>
       </w:r>
     </w:p>
     <w:p>
@@ -3965,25 +3781,7 @@
           <w:sz w:val="24"/>
           <w:szCs w:val="24"/>
         </w:rPr>
-        <w:t xml:space="preserve">For every attack contact </w:t>
-      </w:r>
-      <w:proofErr w:type="gramStart"/>
-      <w:r>
-        <w:rPr>
-          <w:rFonts w:ascii="Benne" w:eastAsia="Benne" w:hAnsi="Benne" w:cs="Benne"/>
-          <w:sz w:val="24"/>
-          <w:szCs w:val="24"/>
-        </w:rPr>
-        <w:t>token</w:t>
-      </w:r>
-      <w:proofErr w:type="gramEnd"/>
-      <w:r>
-        <w:rPr>
-          <w:rFonts w:ascii="Benne" w:eastAsia="Benne" w:hAnsi="Benne" w:cs="Benne"/>
-          <w:sz w:val="24"/>
-          <w:szCs w:val="24"/>
-        </w:rPr>
-        <w:t xml:space="preserve"> you have applied, increase by one all attack values you calculate against that target</w:t>
+        <w:t>For every attack contact token you have applied, increase by one all attack values you calculate against that target</w:t>
       </w:r>
     </w:p>
     <w:p>
@@ -4005,25 +3803,7 @@
           <w:sz w:val="24"/>
           <w:szCs w:val="24"/>
         </w:rPr>
-        <w:t xml:space="preserve">For every influence contact </w:t>
-      </w:r>
-      <w:proofErr w:type="gramStart"/>
-      <w:r>
-        <w:rPr>
-          <w:rFonts w:ascii="Benne" w:eastAsia="Benne" w:hAnsi="Benne" w:cs="Benne"/>
-          <w:sz w:val="24"/>
-          <w:szCs w:val="24"/>
-        </w:rPr>
-        <w:t>token</w:t>
-      </w:r>
-      <w:proofErr w:type="gramEnd"/>
-      <w:r>
-        <w:rPr>
-          <w:rFonts w:ascii="Benne" w:eastAsia="Benne" w:hAnsi="Benne" w:cs="Benne"/>
-          <w:sz w:val="24"/>
-          <w:szCs w:val="24"/>
-        </w:rPr>
-        <w:t xml:space="preserve"> you have applied, increase by one all influence values you calculate against that target</w:t>
+        <w:t>For every influence contact token you have applied, increase by one all influence values you calculate against that target</w:t>
       </w:r>
     </w:p>
     <w:p>
@@ -4219,39 +3999,8 @@
           <w:szCs w:val="32"/>
         </w:rPr>
         <w:lastRenderedPageBreak/>
-        <w:t xml:space="preserve">Sample </w:t>
-      </w:r>
-      <w:proofErr w:type="gramStart"/>
-      <w:r>
-        <w:rPr>
-          <w:rFonts w:ascii="Benne" w:eastAsia="Benne" w:hAnsi="Benne" w:cs="Benne"/>
-          <w:b/>
-          <w:sz w:val="32"/>
-          <w:szCs w:val="32"/>
-        </w:rPr>
-        <w:t>Character :</w:t>
-      </w:r>
-      <w:proofErr w:type="gramEnd"/>
-      <w:r>
-        <w:rPr>
-          <w:rFonts w:ascii="Benne" w:eastAsia="Benne" w:hAnsi="Benne" w:cs="Benne"/>
-          <w:b/>
-          <w:sz w:val="32"/>
-          <w:szCs w:val="32"/>
-        </w:rPr>
-        <w:t xml:space="preserve"> Zin </w:t>
-      </w:r>
-      <w:proofErr w:type="spellStart"/>
-      <w:r>
-        <w:rPr>
-          <w:rFonts w:ascii="Benne" w:eastAsia="Benne" w:hAnsi="Benne" w:cs="Benne"/>
-          <w:b/>
-          <w:sz w:val="32"/>
-          <w:szCs w:val="32"/>
-        </w:rPr>
-        <w:t>Fantallay</w:t>
-      </w:r>
-      <w:proofErr w:type="spellEnd"/>
+        <w:t>Sample Character : Zin Fantallay</w:t>
+      </w:r>
     </w:p>
     <w:p>
       <w:pPr>
@@ -5102,27 +4851,7 @@
           <w:sz w:val="26"/>
           <w:szCs w:val="26"/>
         </w:rPr>
-        <w:t xml:space="preserve">Contact Tokens: 1 </w:t>
-      </w:r>
-      <w:proofErr w:type="gramStart"/>
-      <w:r>
-        <w:rPr>
-          <w:rFonts w:ascii="Benne" w:eastAsia="Benne" w:hAnsi="Benne" w:cs="Benne"/>
-          <w:b/>
-          <w:sz w:val="26"/>
-          <w:szCs w:val="26"/>
-        </w:rPr>
-        <w:t>Attack ;</w:t>
-      </w:r>
-      <w:proofErr w:type="gramEnd"/>
-      <w:r>
-        <w:rPr>
-          <w:rFonts w:ascii="Benne" w:eastAsia="Benne" w:hAnsi="Benne" w:cs="Benne"/>
-          <w:b/>
-          <w:sz w:val="26"/>
-          <w:szCs w:val="26"/>
-        </w:rPr>
-        <w:t xml:space="preserve"> 1 Influence</w:t>
+        <w:t>Contact Tokens: 1 Attack ; 1 Influence</w:t>
       </w:r>
     </w:p>
     <w:p>
@@ -5289,25 +5018,7 @@
           <w:sz w:val="24"/>
           <w:szCs w:val="24"/>
         </w:rPr>
-        <w:t xml:space="preserve">Each time you level up, you add </w:t>
-      </w:r>
-      <w:proofErr w:type="gramStart"/>
-      <w:r>
-        <w:rPr>
-          <w:rFonts w:ascii="Benne" w:eastAsia="Benne" w:hAnsi="Benne" w:cs="Benne"/>
-          <w:sz w:val="24"/>
-          <w:szCs w:val="24"/>
-        </w:rPr>
-        <w:t>2 character</w:t>
-      </w:r>
-      <w:proofErr w:type="gramEnd"/>
-      <w:r>
-        <w:rPr>
-          <w:rFonts w:ascii="Benne" w:eastAsia="Benne" w:hAnsi="Benne" w:cs="Benne"/>
-          <w:sz w:val="24"/>
-          <w:szCs w:val="24"/>
-        </w:rPr>
-        <w:t xml:space="preserve"> cards that you meet the requirements for. Once added to your deck, the passives they grant can be allocated as before: to health, stats, or contact tokens</w:t>
+        <w:t>Each time you level up, you add 2 character cards that you meet the requirements for. Once added to your deck, the passives they grant can be allocated as before: to health, stats, or contact tokens</w:t>
       </w:r>
     </w:p>
     <w:p>
@@ -5362,16 +5073,7 @@
           <w:sz w:val="24"/>
           <w:szCs w:val="24"/>
         </w:rPr>
-        <w:t xml:space="preserve">Beyond the character’s abilities and their tokens to withstand attacks/empower their abilities, the character </w:t>
-      </w:r>
-      <w:proofErr w:type="gramStart"/>
-      <w:r>
-        <w:rPr>
-          <w:rFonts w:ascii="Benne" w:eastAsia="Benne" w:hAnsi="Benne" w:cs="Benne"/>
-          <w:sz w:val="24"/>
-          <w:szCs w:val="24"/>
-        </w:rPr>
-        <w:t>ha</w:t>
+        <w:t>Beyond the character’s abilities and their tokens to withstand attacks/empower their abilities, the character ha</w:t>
       </w:r>
       <w:r>
         <w:rPr>
@@ -5381,7 +5083,6 @@
         </w:rPr>
         <w:t>ve</w:t>
       </w:r>
-      <w:proofErr w:type="gramEnd"/>
       <w:r>
         <w:rPr>
           <w:rFonts w:ascii="Benne" w:eastAsia="Benne" w:hAnsi="Benne" w:cs="Benne"/>
@@ -8113,7 +7814,6 @@
                 <w:szCs w:val="20"/>
               </w:rPr>
             </w:pPr>
-            <w:proofErr w:type="spellStart"/>
             <w:r>
               <w:rPr>
                 <w:sz w:val="20"/>
@@ -8121,7 +7821,6 @@
               </w:rPr>
               <w:t>Unnarmed</w:t>
             </w:r>
-            <w:proofErr w:type="spellEnd"/>
           </w:p>
         </w:tc>
         <w:tc>
@@ -9007,25 +8706,7 @@
           <w:sz w:val="24"/>
           <w:szCs w:val="24"/>
         </w:rPr>
-        <w:t xml:space="preserve">Beyond creating a character, we have other </w:t>
-      </w:r>
-      <w:proofErr w:type="gramStart"/>
-      <w:r>
-        <w:rPr>
-          <w:rFonts w:ascii="Benne" w:eastAsia="Benne" w:hAnsi="Benne" w:cs="Benne"/>
-          <w:sz w:val="24"/>
-          <w:szCs w:val="24"/>
-        </w:rPr>
-        <w:t>built in</w:t>
-      </w:r>
-      <w:proofErr w:type="gramEnd"/>
-      <w:r>
-        <w:rPr>
-          <w:rFonts w:ascii="Benne" w:eastAsia="Benne" w:hAnsi="Benne" w:cs="Benne"/>
-          <w:sz w:val="24"/>
-          <w:szCs w:val="24"/>
-        </w:rPr>
-        <w:t xml:space="preserve"> mechanisms for enhancing the character, granting them additional health, stats, or abilities that are separate from the character themselves.</w:t>
+        <w:t>Beyond creating a character, we have other built in mechanisms for enhancing the character, granting them additional health, stats, or abilities that are separate from the character themselves.</w:t>
       </w:r>
     </w:p>
     <w:p>
@@ -9708,18 +9389,8 @@
                 <w:sz w:val="24"/>
                 <w:szCs w:val="24"/>
               </w:rPr>
-              <w:t xml:space="preserve">Ring of </w:t>
-            </w:r>
-            <w:proofErr w:type="spellStart"/>
-            <w:r>
-              <w:rPr>
-                <w:rFonts w:ascii="Benne" w:eastAsia="Benne" w:hAnsi="Benne" w:cs="Benne"/>
-                <w:sz w:val="24"/>
-                <w:szCs w:val="24"/>
-              </w:rPr>
-              <w:t>Aulm</w:t>
-            </w:r>
-            <w:proofErr w:type="spellEnd"/>
+              <w:t>Ring of Aulm</w:t>
+            </w:r>
           </w:p>
         </w:tc>
         <w:tc>
@@ -10135,25 +9806,7 @@
                 <w:sz w:val="24"/>
                 <w:szCs w:val="24"/>
               </w:rPr>
-              <w:t xml:space="preserve">When </w:t>
-            </w:r>
-            <w:proofErr w:type="gramStart"/>
-            <w:r>
-              <w:rPr>
-                <w:rFonts w:ascii="Benne" w:eastAsia="Benne" w:hAnsi="Benne" w:cs="Benne"/>
-                <w:sz w:val="24"/>
-                <w:szCs w:val="24"/>
-              </w:rPr>
-              <w:t>Jumping</w:t>
-            </w:r>
-            <w:proofErr w:type="gramEnd"/>
-            <w:r>
-              <w:rPr>
-                <w:rFonts w:ascii="Benne" w:eastAsia="Benne" w:hAnsi="Benne" w:cs="Benne"/>
-                <w:sz w:val="24"/>
-                <w:szCs w:val="24"/>
-              </w:rPr>
-              <w:t>, gain an extra 10 feet of movement</w:t>
+              <w:t>When Jumping, gain an extra 10 feet of movement</w:t>
             </w:r>
           </w:p>
         </w:tc>
@@ -10685,25 +10338,7 @@
                 <w:sz w:val="24"/>
                 <w:szCs w:val="24"/>
               </w:rPr>
-              <w:t xml:space="preserve">A pressurized container of flammable oil, with a </w:t>
-            </w:r>
-            <w:proofErr w:type="spellStart"/>
-            <w:r>
-              <w:rPr>
-                <w:rFonts w:ascii="Benne" w:eastAsia="Benne" w:hAnsi="Benne" w:cs="Benne"/>
-                <w:sz w:val="24"/>
-                <w:szCs w:val="24"/>
-              </w:rPr>
-              <w:t>sparkwheel</w:t>
-            </w:r>
-            <w:proofErr w:type="spellEnd"/>
-            <w:r>
-              <w:rPr>
-                <w:rFonts w:ascii="Benne" w:eastAsia="Benne" w:hAnsi="Benne" w:cs="Benne"/>
-                <w:sz w:val="24"/>
-                <w:szCs w:val="24"/>
-              </w:rPr>
-              <w:t xml:space="preserve"> and button on top to create a small flame</w:t>
+              <w:t>A pressurized container of flammable oil, with a sparkwheel and button on top to create a small flame</w:t>
             </w:r>
           </w:p>
         </w:tc>
@@ -11327,18 +10962,8 @@
                 <w:sz w:val="24"/>
                 <w:szCs w:val="24"/>
               </w:rPr>
-              <w:t xml:space="preserve">Staff of Magical </w:t>
-            </w:r>
-            <w:proofErr w:type="spellStart"/>
-            <w:r>
-              <w:rPr>
-                <w:rFonts w:ascii="Benne" w:eastAsia="Benne" w:hAnsi="Benne" w:cs="Benne"/>
-                <w:sz w:val="24"/>
-                <w:szCs w:val="24"/>
-              </w:rPr>
-              <w:t>Missles</w:t>
-            </w:r>
-            <w:proofErr w:type="spellEnd"/>
+              <w:t>Staff of Magical Missles</w:t>
+            </w:r>
           </w:p>
         </w:tc>
         <w:tc>
@@ -11617,7 +11242,6 @@
         </w:rPr>
         <w:tab/>
       </w:r>
-      <w:proofErr w:type="spellStart"/>
       <w:r>
         <w:rPr>
           <w:rFonts w:ascii="Benne" w:eastAsia="Benne" w:hAnsi="Benne" w:cs="Benne"/>
@@ -11626,32 +11250,13 @@
         </w:rPr>
         <w:t>Augmnet</w:t>
       </w:r>
-      <w:proofErr w:type="spellEnd"/>
-      <w:r>
-        <w:rPr>
-          <w:rFonts w:ascii="Benne" w:eastAsia="Benne" w:hAnsi="Benne" w:cs="Benne"/>
-          <w:sz w:val="24"/>
-          <w:szCs w:val="24"/>
-        </w:rPr>
-        <w:t xml:space="preserve"> cards are very contextual, so we provide blank cards for the GM to fill out. To give </w:t>
-      </w:r>
-      <w:proofErr w:type="spellStart"/>
-      <w:r>
-        <w:rPr>
-          <w:rFonts w:ascii="Benne" w:eastAsia="Benne" w:hAnsi="Benne" w:cs="Benne"/>
-          <w:sz w:val="24"/>
-          <w:szCs w:val="24"/>
-        </w:rPr>
-        <w:t>you</w:t>
-      </w:r>
-      <w:proofErr w:type="spellEnd"/>
-      <w:r>
-        <w:rPr>
-          <w:rFonts w:ascii="Benne" w:eastAsia="Benne" w:hAnsi="Benne" w:cs="Benne"/>
-          <w:sz w:val="24"/>
-          <w:szCs w:val="24"/>
-        </w:rPr>
-        <w:t xml:space="preserve"> ideas, below are some examples.</w:t>
+      <w:r>
+        <w:rPr>
+          <w:rFonts w:ascii="Benne" w:eastAsia="Benne" w:hAnsi="Benne" w:cs="Benne"/>
+          <w:sz w:val="24"/>
+          <w:szCs w:val="24"/>
+        </w:rPr>
+        <w:t xml:space="preserve"> cards are very contextual, so we provide blank cards for the GM to fill out. To give you ideas, below are some examples.</w:t>
       </w:r>
     </w:p>
     <w:p>
@@ -11780,18 +11385,8 @@
                 <w:sz w:val="24"/>
                 <w:szCs w:val="24"/>
               </w:rPr>
-              <w:t xml:space="preserve">Blessing of </w:t>
-            </w:r>
-            <w:proofErr w:type="spellStart"/>
-            <w:r>
-              <w:rPr>
-                <w:rFonts w:ascii="Benne" w:eastAsia="Benne" w:hAnsi="Benne" w:cs="Benne"/>
-                <w:sz w:val="24"/>
-                <w:szCs w:val="24"/>
-              </w:rPr>
-              <w:t>Yindar</w:t>
-            </w:r>
-            <w:proofErr w:type="spellEnd"/>
+              <w:t>Blessing of Yindar</w:t>
+            </w:r>
           </w:p>
         </w:tc>
         <w:tc>
@@ -11816,35 +11411,7 @@
                 <w:sz w:val="24"/>
                 <w:szCs w:val="24"/>
               </w:rPr>
-              <w:t xml:space="preserve">Duration: 5 </w:t>
-            </w:r>
-            <w:proofErr w:type="spellStart"/>
-            <w:proofErr w:type="gramStart"/>
-            <w:r>
-              <w:rPr>
-                <w:rFonts w:ascii="Benne" w:eastAsia="Benne" w:hAnsi="Benne" w:cs="Benne"/>
-                <w:sz w:val="24"/>
-                <w:szCs w:val="24"/>
-              </w:rPr>
-              <w:t>Rnds</w:t>
-            </w:r>
-            <w:proofErr w:type="spellEnd"/>
-            <w:r>
-              <w:rPr>
-                <w:rFonts w:ascii="Benne" w:eastAsia="Benne" w:hAnsi="Benne" w:cs="Benne"/>
-                <w:sz w:val="24"/>
-                <w:szCs w:val="24"/>
-              </w:rPr>
-              <w:t xml:space="preserve"> ;</w:t>
-            </w:r>
-            <w:proofErr w:type="gramEnd"/>
-            <w:r>
-              <w:rPr>
-                <w:rFonts w:ascii="Benne" w:eastAsia="Benne" w:hAnsi="Benne" w:cs="Benne"/>
-                <w:sz w:val="24"/>
-                <w:szCs w:val="24"/>
-              </w:rPr>
-              <w:t xml:space="preserve"> Action: As long as sunlight is touching you, gain +1 to all rolls</w:t>
+              <w:t>Duration: 5 Rnds ; Action: As long as sunlight is touching you, gain +1 to all rolls</w:t>
             </w:r>
           </w:p>
         </w:tc>
@@ -11903,25 +11470,7 @@
                 <w:sz w:val="24"/>
                 <w:szCs w:val="24"/>
               </w:rPr>
-              <w:t xml:space="preserve">Duration: 1 </w:t>
-            </w:r>
-            <w:proofErr w:type="gramStart"/>
-            <w:r>
-              <w:rPr>
-                <w:rFonts w:ascii="Benne" w:eastAsia="Benne" w:hAnsi="Benne" w:cs="Benne"/>
-                <w:sz w:val="24"/>
-                <w:szCs w:val="24"/>
-              </w:rPr>
-              <w:t>day ;</w:t>
-            </w:r>
-            <w:proofErr w:type="gramEnd"/>
-            <w:r>
-              <w:rPr>
-                <w:rFonts w:ascii="Benne" w:eastAsia="Benne" w:hAnsi="Benne" w:cs="Benne"/>
-                <w:sz w:val="24"/>
-                <w:szCs w:val="24"/>
-              </w:rPr>
-              <w:t xml:space="preserve"> Action: flip a coin after each attack. If heads, take a -3 penalty</w:t>
+              <w:t>Duration: 1 day ; Action: flip a coin after each attack. If heads, take a -3 penalty</w:t>
             </w:r>
           </w:p>
         </w:tc>
@@ -12039,25 +11588,7 @@
                 <w:sz w:val="24"/>
                 <w:szCs w:val="24"/>
               </w:rPr>
-              <w:t xml:space="preserve">Duration: </w:t>
-            </w:r>
-            <w:proofErr w:type="gramStart"/>
-            <w:r>
-              <w:rPr>
-                <w:rFonts w:ascii="Benne" w:eastAsia="Benne" w:hAnsi="Benne" w:cs="Benne"/>
-                <w:sz w:val="24"/>
-                <w:szCs w:val="24"/>
-              </w:rPr>
-              <w:t>Instant ;</w:t>
-            </w:r>
-            <w:proofErr w:type="gramEnd"/>
-            <w:r>
-              <w:rPr>
-                <w:rFonts w:ascii="Benne" w:eastAsia="Benne" w:hAnsi="Benne" w:cs="Benne"/>
-                <w:sz w:val="24"/>
-                <w:szCs w:val="24"/>
-              </w:rPr>
-              <w:t xml:space="preserve"> Action: Move vehicle 20 feet in a random direction</w:t>
+              <w:t>Duration: Instant ; Action: Move vehicle 20 feet in a random direction</w:t>
             </w:r>
           </w:p>
         </w:tc>
@@ -12090,25 +11621,7 @@
                 <w:sz w:val="24"/>
                 <w:szCs w:val="24"/>
               </w:rPr>
-              <w:t xml:space="preserve">Augment </w:t>
-            </w:r>
-            <w:proofErr w:type="spellStart"/>
-            <w:r>
-              <w:rPr>
-                <w:rFonts w:ascii="Benne" w:eastAsia="Benne" w:hAnsi="Benne" w:cs="Benne"/>
-                <w:sz w:val="24"/>
-                <w:szCs w:val="24"/>
-              </w:rPr>
-              <w:t>lvl</w:t>
-            </w:r>
-            <w:proofErr w:type="spellEnd"/>
-            <w:r>
-              <w:rPr>
-                <w:rFonts w:ascii="Benne" w:eastAsia="Benne" w:hAnsi="Benne" w:cs="Benne"/>
-                <w:sz w:val="24"/>
-                <w:szCs w:val="24"/>
-              </w:rPr>
-              <w:t xml:space="preserve"> 1: Legs</w:t>
+              <w:t>Augment lvl 1: Legs</w:t>
             </w:r>
           </w:p>
         </w:tc>
@@ -12134,25 +11647,7 @@
                 <w:sz w:val="24"/>
                 <w:szCs w:val="24"/>
               </w:rPr>
-              <w:t xml:space="preserve">Action: powered kick, 2d8 damage, 5ft </w:t>
-            </w:r>
-            <w:proofErr w:type="gramStart"/>
-            <w:r>
-              <w:rPr>
-                <w:rFonts w:ascii="Benne" w:eastAsia="Benne" w:hAnsi="Benne" w:cs="Benne"/>
-                <w:sz w:val="24"/>
-                <w:szCs w:val="24"/>
-              </w:rPr>
-              <w:t>range ;</w:t>
-            </w:r>
-            <w:proofErr w:type="gramEnd"/>
-            <w:r>
-              <w:rPr>
-                <w:rFonts w:ascii="Benne" w:eastAsia="Benne" w:hAnsi="Benne" w:cs="Benne"/>
-                <w:sz w:val="24"/>
-                <w:szCs w:val="24"/>
-              </w:rPr>
-              <w:t xml:space="preserve"> Passive: +1 strength</w:t>
+              <w:t>Action: powered kick, 2d8 damage, 5ft range ; Passive: +1 strength</w:t>
             </w:r>
           </w:p>
         </w:tc>
@@ -12211,25 +11706,7 @@
                 <w:sz w:val="24"/>
                 <w:szCs w:val="24"/>
               </w:rPr>
-              <w:t xml:space="preserve">Duration: 1 </w:t>
-            </w:r>
-            <w:proofErr w:type="gramStart"/>
-            <w:r>
-              <w:rPr>
-                <w:rFonts w:ascii="Benne" w:eastAsia="Benne" w:hAnsi="Benne" w:cs="Benne"/>
-                <w:sz w:val="24"/>
-                <w:szCs w:val="24"/>
-              </w:rPr>
-              <w:t>hour ;</w:t>
-            </w:r>
-            <w:proofErr w:type="gramEnd"/>
-            <w:r>
-              <w:rPr>
-                <w:rFonts w:ascii="Benne" w:eastAsia="Benne" w:hAnsi="Benne" w:cs="Benne"/>
-                <w:sz w:val="24"/>
-                <w:szCs w:val="24"/>
-              </w:rPr>
-              <w:t xml:space="preserve"> Passive: +2 Knowledge checks, +5ft movement when taking an action that gives movement</w:t>
+              <w:t>Duration: 1 hour ; Passive: +2 Knowledge checks, +5ft movement when taking an action that gives movement</w:t>
             </w:r>
           </w:p>
         </w:tc>
@@ -12380,39 +11857,8 @@
           <w:sz w:val="32"/>
           <w:szCs w:val="32"/>
         </w:rPr>
-        <w:t xml:space="preserve">Sample Character </w:t>
-      </w:r>
-      <w:proofErr w:type="gramStart"/>
-      <w:r>
-        <w:rPr>
-          <w:rFonts w:ascii="Benne" w:eastAsia="Benne" w:hAnsi="Benne" w:cs="Benne"/>
-          <w:b/>
-          <w:sz w:val="32"/>
-          <w:szCs w:val="32"/>
-        </w:rPr>
-        <w:t>Continued :</w:t>
-      </w:r>
-      <w:proofErr w:type="gramEnd"/>
-      <w:r>
-        <w:rPr>
-          <w:rFonts w:ascii="Benne" w:eastAsia="Benne" w:hAnsi="Benne" w:cs="Benne"/>
-          <w:b/>
-          <w:sz w:val="32"/>
-          <w:szCs w:val="32"/>
-        </w:rPr>
-        <w:t xml:space="preserve"> Zin </w:t>
-      </w:r>
-      <w:proofErr w:type="spellStart"/>
-      <w:r>
-        <w:rPr>
-          <w:rFonts w:ascii="Benne" w:eastAsia="Benne" w:hAnsi="Benne" w:cs="Benne"/>
-          <w:b/>
-          <w:sz w:val="32"/>
-          <w:szCs w:val="32"/>
-        </w:rPr>
-        <w:t>Fantallay</w:t>
-      </w:r>
-      <w:proofErr w:type="spellEnd"/>
+        <w:t>Sample Character Continued : Zin Fantallay</w:t>
+      </w:r>
     </w:p>
     <w:p>
       <w:pPr>
@@ -12758,25 +12204,7 @@
           <w:sz w:val="24"/>
           <w:szCs w:val="24"/>
         </w:rPr>
-        <w:t xml:space="preserve">There’s no wrong way to build a character, and no one card should or shouldn’t feel necessary to include for any </w:t>
-      </w:r>
-      <w:proofErr w:type="gramStart"/>
-      <w:r>
-        <w:rPr>
-          <w:rFonts w:ascii="Benne" w:eastAsia="Benne" w:hAnsi="Benne" w:cs="Benne"/>
-          <w:sz w:val="24"/>
-          <w:szCs w:val="24"/>
-        </w:rPr>
-        <w:t>one character</w:t>
-      </w:r>
-      <w:proofErr w:type="gramEnd"/>
-      <w:r>
-        <w:rPr>
-          <w:rFonts w:ascii="Benne" w:eastAsia="Benne" w:hAnsi="Benne" w:cs="Benne"/>
-          <w:sz w:val="24"/>
-          <w:szCs w:val="24"/>
-        </w:rPr>
-        <w:t xml:space="preserve"> deck. People are multi-faceted and surprising, and your characters can be too!</w:t>
+        <w:t>There’s no wrong way to build a character, and no one card should or shouldn’t feel necessary to include for any one character deck. People are multi-faceted and surprising, and your characters can be too!</w:t>
       </w:r>
     </w:p>
     <w:p>
@@ -12903,44 +12331,10 @@
           <w:szCs w:val="32"/>
         </w:rPr>
         <w:lastRenderedPageBreak/>
-        <w:t xml:space="preserve">Sample Character </w:t>
-      </w:r>
-      <w:proofErr w:type="gramStart"/>
-      <w:r>
-        <w:rPr>
-          <w:rFonts w:ascii="Benne" w:eastAsia="Benne" w:hAnsi="Benne" w:cs="Benne"/>
-          <w:b/>
-          <w:color w:val="000000"/>
-          <w:sz w:val="32"/>
-          <w:szCs w:val="32"/>
-        </w:rPr>
-        <w:t>Finished :</w:t>
-      </w:r>
-      <w:proofErr w:type="gramEnd"/>
-      <w:r>
-        <w:rPr>
-          <w:rFonts w:ascii="Benne" w:eastAsia="Benne" w:hAnsi="Benne" w:cs="Benne"/>
-          <w:b/>
-          <w:color w:val="000000"/>
-          <w:sz w:val="32"/>
-          <w:szCs w:val="32"/>
-        </w:rPr>
-        <w:t xml:space="preserve"> Zin </w:t>
-      </w:r>
-      <w:proofErr w:type="spellStart"/>
-      <w:r>
-        <w:rPr>
-          <w:rFonts w:ascii="Benne" w:eastAsia="Benne" w:hAnsi="Benne" w:cs="Benne"/>
-          <w:b/>
-          <w:color w:val="000000"/>
-          <w:sz w:val="32"/>
-          <w:szCs w:val="32"/>
-        </w:rPr>
-        <w:t>Fantallay</w:t>
+        <w:t>Sample Character Finished : Zin Fantallay</w:t>
       </w:r>
       <w:bookmarkStart w:id="24" w:name="_2bqr6nd2sq9q"/>
       <w:bookmarkEnd w:id="24"/>
-      <w:proofErr w:type="spellEnd"/>
       <w:r>
         <w:rPr>
           <w:noProof/>
@@ -13033,25 +12427,7 @@
           <w:sz w:val="24"/>
           <w:szCs w:val="24"/>
         </w:rPr>
-        <w:t>Combat is when opposing forces (the characters and some other non-player entity(</w:t>
-      </w:r>
-      <w:proofErr w:type="spellStart"/>
-      <w:r>
-        <w:rPr>
-          <w:rFonts w:ascii="Benne" w:eastAsia="Benne" w:hAnsi="Benne" w:cs="Benne"/>
-          <w:sz w:val="24"/>
-          <w:szCs w:val="24"/>
-        </w:rPr>
-        <w:t>ies</w:t>
-      </w:r>
-      <w:proofErr w:type="spellEnd"/>
-      <w:r>
-        <w:rPr>
-          <w:rFonts w:ascii="Benne" w:eastAsia="Benne" w:hAnsi="Benne" w:cs="Benne"/>
-          <w:sz w:val="24"/>
-          <w:szCs w:val="24"/>
-        </w:rPr>
-        <w:t>)) come to a clash. Differing goals come into conflict, and resources (namely health) are tested against attacks (namely abilities/actions)</w:t>
+        <w:t>Combat is when opposing forces (the characters and some other non-player entity(ies)) come to a clash. Differing goals come into conflict, and resources (namely health) are tested against attacks (namely abilities/actions)</w:t>
       </w:r>
     </w:p>
     <w:p>
@@ -13422,25 +12798,7 @@
           <w:sz w:val="24"/>
           <w:szCs w:val="24"/>
         </w:rPr>
-        <w:t xml:space="preserve">Card abilities describe their effect. Some grant movement, establish an attack (assuming there’s a target to attack in range), apply an effect to an area, summon an ally, apply a buff, or apply a </w:t>
-      </w:r>
-      <w:proofErr w:type="spellStart"/>
-      <w:r>
-        <w:rPr>
-          <w:rFonts w:ascii="Benne" w:eastAsia="Benne" w:hAnsi="Benne" w:cs="Benne"/>
-          <w:sz w:val="24"/>
-          <w:szCs w:val="24"/>
-        </w:rPr>
-        <w:t>debuff</w:t>
-      </w:r>
-      <w:proofErr w:type="spellEnd"/>
-      <w:r>
-        <w:rPr>
-          <w:rFonts w:ascii="Benne" w:eastAsia="Benne" w:hAnsi="Benne" w:cs="Benne"/>
-          <w:sz w:val="24"/>
-          <w:szCs w:val="24"/>
-        </w:rPr>
-        <w:t>. The particular flavor of how they are played out are left to the player to describe. For example, the same basic attack from the fighter is a sword swing, but to the mage is a blast of magic, and so on.</w:t>
+        <w:t>Card abilities describe their effect. Some grant movement, establish an attack (assuming there’s a target to attack in range), apply an effect to an area, summon an ally, apply a buff, or apply a debuff. The particular flavor of how they are played out are left to the player to describe. For example, the same basic attack from the fighter is a sword swing, but to the mage is a blast of magic, and so on.</w:t>
       </w:r>
     </w:p>
     <w:p>
@@ -13552,25 +12910,7 @@
           <w:sz w:val="24"/>
           <w:szCs w:val="24"/>
         </w:rPr>
-        <w:t>Card abilities that grant movement, but can’t meet target/range requirements (target is still too far away after moving) will still resolve (</w:t>
-      </w:r>
-      <w:proofErr w:type="spellStart"/>
-      <w:r>
-        <w:rPr>
-          <w:rFonts w:ascii="Benne" w:eastAsia="Benne" w:hAnsi="Benne" w:cs="Benne"/>
-          <w:sz w:val="24"/>
-          <w:szCs w:val="24"/>
-        </w:rPr>
-        <w:t>ie</w:t>
-      </w:r>
-      <w:proofErr w:type="spellEnd"/>
-      <w:r>
-        <w:rPr>
-          <w:rFonts w:ascii="Benne" w:eastAsia="Benne" w:hAnsi="Benne" w:cs="Benne"/>
-          <w:sz w:val="24"/>
-          <w:szCs w:val="24"/>
-        </w:rPr>
-        <w:t>: go to discard/exhaust), but any movement they provide is granted regardless.</w:t>
+        <w:t>Card abilities that grant movement, but can’t meet target/range requirements (target is still too far away after moving) will still resolve (ie: go to discard/exhaust), but any movement they provide is granted regardless.</w:t>
       </w:r>
     </w:p>
     <w:p>
@@ -13989,25 +13329,7 @@
           <w:sz w:val="24"/>
           <w:szCs w:val="24"/>
         </w:rPr>
-        <w:t>You cannot play 2 top or 2 bottom card abilities simultaneously. You must meet card text requirements (</w:t>
-      </w:r>
-      <w:proofErr w:type="spellStart"/>
-      <w:r>
-        <w:rPr>
-          <w:rFonts w:ascii="Benne" w:eastAsia="Benne" w:hAnsi="Benne" w:cs="Benne"/>
-          <w:sz w:val="24"/>
-          <w:szCs w:val="24"/>
-        </w:rPr>
-        <w:t>ie</w:t>
-      </w:r>
-      <w:proofErr w:type="spellEnd"/>
-      <w:r>
-        <w:rPr>
-          <w:rFonts w:ascii="Benne" w:eastAsia="Benne" w:hAnsi="Benne" w:cs="Benne"/>
-          <w:sz w:val="24"/>
-          <w:szCs w:val="24"/>
-        </w:rPr>
-        <w:t>: be in range, have cards to discard, etc.) for them to take the state effect.</w:t>
+        <w:t>You cannot play 2 top or 2 bottom card abilities simultaneously. You must meet card text requirements (ie: be in range, have cards to discard, etc.) for them to take the state effect.</w:t>
       </w:r>
     </w:p>
     <w:p>
@@ -14196,25 +13518,7 @@
           <w:sz w:val="24"/>
           <w:szCs w:val="24"/>
         </w:rPr>
-        <w:t xml:space="preserve"> attack against you is reduced by your level in value (</w:t>
-      </w:r>
-      <w:proofErr w:type="spellStart"/>
-      <w:r>
-        <w:rPr>
-          <w:rFonts w:ascii="Benne" w:eastAsia="Benne" w:hAnsi="Benne" w:cs="Benne"/>
-          <w:sz w:val="24"/>
-          <w:szCs w:val="24"/>
-        </w:rPr>
-        <w:t>ie</w:t>
-      </w:r>
-      <w:proofErr w:type="spellEnd"/>
-      <w:r>
-        <w:rPr>
-          <w:rFonts w:ascii="Benne" w:eastAsia="Benne" w:hAnsi="Benne" w:cs="Benne"/>
-          <w:sz w:val="24"/>
-          <w:szCs w:val="24"/>
-        </w:rPr>
-        <w:t xml:space="preserve">: at level 2, enemy’s attack is reduced by 2). Because the ability is triggered by the </w:t>
+        <w:t xml:space="preserve"> attack against you is reduced by your level in value (ie: at level 2, enemy’s attack is reduced by 2). Because the ability is triggered by the </w:t>
       </w:r>
       <w:r>
         <w:rPr>
@@ -15014,25 +14318,7 @@
           <w:sz w:val="24"/>
           <w:szCs w:val="24"/>
         </w:rPr>
-        <w:t xml:space="preserve">Attack and defense values can be modified by abilities (buffs from allies or </w:t>
-      </w:r>
-      <w:proofErr w:type="spellStart"/>
-      <w:r>
-        <w:rPr>
-          <w:rFonts w:ascii="Benne" w:eastAsia="Benne" w:hAnsi="Benne" w:cs="Benne"/>
-          <w:sz w:val="24"/>
-          <w:szCs w:val="24"/>
-        </w:rPr>
-        <w:t>debuffs</w:t>
-      </w:r>
-      <w:proofErr w:type="spellEnd"/>
-      <w:r>
-        <w:rPr>
-          <w:rFonts w:ascii="Benne" w:eastAsia="Benne" w:hAnsi="Benne" w:cs="Benne"/>
-          <w:sz w:val="24"/>
-          <w:szCs w:val="24"/>
-        </w:rPr>
-        <w:t xml:space="preserve"> from opponents), equipment (armor or magical items that increase/decrease effects), and Contact Tokens. Ultimately however, both attack and defense values evaluate to a singular value before they are compared with each other</w:t>
+        <w:t>Attack and defense values can be modified by abilities (buffs from allies or debuffs from opponents), equipment (armor or magical items that increase/decrease effects), and Contact Tokens. Ultimately however, both attack and defense values evaluate to a singular value before they are compared with each other</w:t>
       </w:r>
     </w:p>
     <w:p>
@@ -15393,25 +14679,7 @@
           <w:sz w:val="24"/>
           <w:szCs w:val="24"/>
         </w:rPr>
-        <w:t xml:space="preserve">Self: </w:t>
-      </w:r>
-      <w:proofErr w:type="spellStart"/>
-      <w:r>
-        <w:rPr>
-          <w:rFonts w:ascii="Benne" w:eastAsia="Benne" w:hAnsi="Benne" w:cs="Benne"/>
-          <w:sz w:val="24"/>
-          <w:szCs w:val="24"/>
-        </w:rPr>
-        <w:t>your self</w:t>
-      </w:r>
-      <w:proofErr w:type="spellEnd"/>
-      <w:r>
-        <w:rPr>
-          <w:rFonts w:ascii="Benne" w:eastAsia="Benne" w:hAnsi="Benne" w:cs="Benne"/>
-          <w:sz w:val="24"/>
-          <w:szCs w:val="24"/>
-        </w:rPr>
-        <w:t>.</w:t>
+        <w:t>Self: your self.</w:t>
       </w:r>
     </w:p>
     <w:p>
@@ -15537,43 +14805,7 @@
           <w:sz w:val="24"/>
           <w:szCs w:val="24"/>
         </w:rPr>
-        <w:t xml:space="preserve">, when moving into </w:t>
-      </w:r>
-      <w:proofErr w:type="gramStart"/>
-      <w:r>
-        <w:rPr>
-          <w:rFonts w:ascii="Benne" w:eastAsia="Benne" w:hAnsi="Benne" w:cs="Benne"/>
-          <w:sz w:val="24"/>
-          <w:szCs w:val="24"/>
-        </w:rPr>
-        <w:t>our</w:t>
-      </w:r>
-      <w:proofErr w:type="gramEnd"/>
-      <w:r>
-        <w:rPr>
-          <w:rFonts w:ascii="Benne" w:eastAsia="Benne" w:hAnsi="Benne" w:cs="Benne"/>
-          <w:sz w:val="24"/>
-          <w:szCs w:val="24"/>
-        </w:rPr>
-        <w:t xml:space="preserve"> out of close range. These attacks are the combatant’s most simple attack: Unless supported by an ongoing buff/</w:t>
-      </w:r>
-      <w:proofErr w:type="spellStart"/>
-      <w:r>
-        <w:rPr>
-          <w:rFonts w:ascii="Benne" w:eastAsia="Benne" w:hAnsi="Benne" w:cs="Benne"/>
-          <w:sz w:val="24"/>
-          <w:szCs w:val="24"/>
-        </w:rPr>
-        <w:t>debuff</w:t>
-      </w:r>
-      <w:proofErr w:type="spellEnd"/>
-      <w:r>
-        <w:rPr>
-          <w:rFonts w:ascii="Benne" w:eastAsia="Benne" w:hAnsi="Benne" w:cs="Benne"/>
-          <w:sz w:val="24"/>
-          <w:szCs w:val="24"/>
-        </w:rPr>
-        <w:t>, these attacks are not otherwise modified by effects (cannot apply special effects to this attack)</w:t>
+        <w:t>, when moving into our out of close range. These attacks are the combatant’s most simple attack: Unless supported by an ongoing buff/debuff, these attacks are not otherwise modified by effects (cannot apply special effects to this attack)</w:t>
       </w:r>
     </w:p>
     <w:p>
@@ -16220,25 +15452,7 @@
           <w:sz w:val="24"/>
           <w:szCs w:val="24"/>
         </w:rPr>
-        <w:t xml:space="preserve">or a specific non-card ability), and designate a trigger. The trigger must be accepted by the GM as reasonable (see Triggers below). At this point, the Reaction is in the Ready state. If the trigger is met while the reaction is Ready, then you play out that card ability as described on the card. Otherwise, if the conditions for the trigger render it invalid or you dismiss the reaction, you exit the Ready state without playing through the action/ability. This ability is not discarded/exhausted it </w:t>
-      </w:r>
-      <w:proofErr w:type="spellStart"/>
-      <w:r>
-        <w:rPr>
-          <w:rFonts w:ascii="Benne" w:eastAsia="Benne" w:hAnsi="Benne" w:cs="Benne"/>
-          <w:sz w:val="24"/>
-          <w:szCs w:val="24"/>
-        </w:rPr>
-        <w:t>it</w:t>
-      </w:r>
-      <w:proofErr w:type="spellEnd"/>
-      <w:r>
-        <w:rPr>
-          <w:rFonts w:ascii="Benne" w:eastAsia="Benne" w:hAnsi="Benne" w:cs="Benne"/>
-          <w:sz w:val="24"/>
-          <w:szCs w:val="24"/>
-        </w:rPr>
-        <w:t xml:space="preserve"> wasn’t triggered.</w:t>
+        <w:t>or a specific non-card ability), and designate a trigger. The trigger must be accepted by the GM as reasonable (see Triggers below). At this point, the Reaction is in the Ready state. If the trigger is met while the reaction is Ready, then you play out that card ability as described on the card. Otherwise, if the conditions for the trigger render it invalid or you dismiss the reaction, you exit the Ready state without playing through the action/ability. This ability is not discarded/exhausted it it wasn’t triggered.</w:t>
       </w:r>
     </w:p>
     <w:p>
@@ -16364,25 +15578,7 @@
           <w:sz w:val="24"/>
           <w:szCs w:val="24"/>
         </w:rPr>
-        <w:t xml:space="preserve">You can specify a trigger of X number of enemies being present in an area that the ability can </w:t>
-      </w:r>
-      <w:proofErr w:type="gramStart"/>
-      <w:r>
-        <w:rPr>
-          <w:rFonts w:ascii="Benne" w:eastAsia="Benne" w:hAnsi="Benne" w:cs="Benne"/>
-          <w:sz w:val="24"/>
-          <w:szCs w:val="24"/>
-        </w:rPr>
-        <w:t>affect:.</w:t>
-      </w:r>
-      <w:proofErr w:type="gramEnd"/>
-      <w:r>
-        <w:rPr>
-          <w:rFonts w:ascii="Benne" w:eastAsia="Benne" w:hAnsi="Benne" w:cs="Benne"/>
-          <w:sz w:val="24"/>
-          <w:szCs w:val="24"/>
-        </w:rPr>
-        <w:t xml:space="preserve"> </w:t>
+        <w:t xml:space="preserve">You can specify a trigger of X number of enemies being present in an area that the ability can affect:. </w:t>
       </w:r>
       <w:r>
         <w:rPr>
@@ -16718,37 +15914,37 @@
           <w:sz w:val="34"/>
           <w:szCs w:val="34"/>
         </w:rPr>
-        <w:t>Buff/</w:t>
-      </w:r>
-      <w:proofErr w:type="spellStart"/>
-      <w:r>
+        <w:t>Buff/Debuff rules</w:t>
+      </w:r>
+    </w:p>
+    <w:p>
+      <w:pPr>
+        <w:spacing w:line="100" w:lineRule="atLeast"/>
+        <w:rPr>
+          <w:rFonts w:ascii="Benne" w:eastAsia="Benne" w:hAnsi="Benne" w:cs="Benne"/>
+          <w:sz w:val="24"/>
+          <w:szCs w:val="24"/>
+        </w:rPr>
+      </w:pPr>
+      <w:r>
+        <w:rPr>
+          <w:rFonts w:ascii="Benne" w:eastAsia="Benne" w:hAnsi="Benne" w:cs="Benne"/>
+          <w:sz w:val="24"/>
+          <w:szCs w:val="24"/>
+        </w:rPr>
+        <w:tab/>
+        <w:t xml:space="preserve">Multiple allies can buff the same character, but they each can only apply one buff to that ally. Said another way, you can receive buffs from multiple allies, but each ally can only give you one buff each. If already buffed by one ally, and that ally applies another buff, it replaces the previous buff. </w:t>
+      </w:r>
+    </w:p>
+    <w:p>
+      <w:pPr>
+        <w:spacing w:line="100" w:lineRule="atLeast"/>
         <w:rPr>
           <w:rFonts w:ascii="Benne" w:eastAsia="Benne" w:hAnsi="Benne" w:cs="Benne"/>
           <w:b/>
           <w:sz w:val="34"/>
           <w:szCs w:val="34"/>
         </w:rPr>
-        <w:t>Debuff</w:t>
-      </w:r>
-      <w:proofErr w:type="spellEnd"/>
-      <w:r>
-        <w:rPr>
-          <w:rFonts w:ascii="Benne" w:eastAsia="Benne" w:hAnsi="Benne" w:cs="Benne"/>
-          <w:b/>
-          <w:sz w:val="34"/>
-          <w:szCs w:val="34"/>
-        </w:rPr>
-        <w:t xml:space="preserve"> rules</w:t>
-      </w:r>
-    </w:p>
-    <w:p>
-      <w:pPr>
-        <w:spacing w:line="100" w:lineRule="atLeast"/>
-        <w:rPr>
-          <w:rFonts w:ascii="Benne" w:eastAsia="Benne" w:hAnsi="Benne" w:cs="Benne"/>
-          <w:sz w:val="24"/>
-          <w:szCs w:val="24"/>
-        </w:rPr>
       </w:pPr>
       <w:r>
         <w:rPr>
@@ -16757,44 +15953,7 @@
           <w:szCs w:val="24"/>
         </w:rPr>
         <w:tab/>
-        <w:t xml:space="preserve">Multiple allies can buff the same character, but they each can only apply one buff to that ally. Said another way, you can receive buffs from multiple allies, but each ally can only give you one buff each. If already buffed by one ally, and that ally applies another buff, it replaces the previous buff. </w:t>
-      </w:r>
-    </w:p>
-    <w:p>
-      <w:pPr>
-        <w:spacing w:line="100" w:lineRule="atLeast"/>
-        <w:rPr>
-          <w:rFonts w:ascii="Benne" w:eastAsia="Benne" w:hAnsi="Benne" w:cs="Benne"/>
-          <w:b/>
-          <w:sz w:val="34"/>
-          <w:szCs w:val="34"/>
-        </w:rPr>
-      </w:pPr>
-      <w:r>
-        <w:rPr>
-          <w:rFonts w:ascii="Benne" w:eastAsia="Benne" w:hAnsi="Benne" w:cs="Benne"/>
-          <w:sz w:val="24"/>
-          <w:szCs w:val="24"/>
-        </w:rPr>
-        <w:tab/>
-      </w:r>
-      <w:proofErr w:type="spellStart"/>
-      <w:r>
-        <w:rPr>
-          <w:rFonts w:ascii="Benne" w:eastAsia="Benne" w:hAnsi="Benne" w:cs="Benne"/>
-          <w:sz w:val="24"/>
-          <w:szCs w:val="24"/>
-        </w:rPr>
-        <w:t>Debuffs</w:t>
-      </w:r>
-      <w:proofErr w:type="spellEnd"/>
-      <w:r>
-        <w:rPr>
-          <w:rFonts w:ascii="Benne" w:eastAsia="Benne" w:hAnsi="Benne" w:cs="Benne"/>
-          <w:sz w:val="24"/>
-          <w:szCs w:val="24"/>
-        </w:rPr>
-        <w:t xml:space="preserve"> act the same as buffs.</w:t>
+        <w:t>Debuffs act the same as buffs.</w:t>
       </w:r>
     </w:p>
     <w:p>
@@ -17039,25 +16198,7 @@
           <w:sz w:val="24"/>
           <w:szCs w:val="24"/>
         </w:rPr>
-        <w:t xml:space="preserve">If the encounter ends and you are still downed, you recover with up to your level in </w:t>
-      </w:r>
-      <w:proofErr w:type="spellStart"/>
-      <w:r>
-        <w:rPr>
-          <w:rFonts w:ascii="Benne" w:eastAsia="Benne" w:hAnsi="Benne" w:cs="Benne"/>
-          <w:sz w:val="24"/>
-          <w:szCs w:val="24"/>
-        </w:rPr>
-        <w:t>hitpoints</w:t>
-      </w:r>
-      <w:proofErr w:type="spellEnd"/>
-      <w:r>
-        <w:rPr>
-          <w:rFonts w:ascii="Benne" w:eastAsia="Benne" w:hAnsi="Benne" w:cs="Benne"/>
-          <w:sz w:val="24"/>
-          <w:szCs w:val="24"/>
-        </w:rPr>
-        <w:t>.</w:t>
+        <w:t>If the encounter ends and you are still downed, you recover with up to your level in hitpoints.</w:t>
       </w:r>
     </w:p>
     <w:p>
@@ -17098,45 +16239,7 @@
           <w:sz w:val="24"/>
           <w:szCs w:val="24"/>
         </w:rPr>
-        <w:t xml:space="preserve">If you continue to take damage while </w:t>
-      </w:r>
-      <w:proofErr w:type="gramStart"/>
-      <w:r>
-        <w:rPr>
-          <w:rFonts w:ascii="Benne" w:eastAsia="Benne" w:hAnsi="Benne" w:cs="Benne"/>
-          <w:sz w:val="24"/>
-          <w:szCs w:val="24"/>
-        </w:rPr>
-        <w:t>Downed</w:t>
-      </w:r>
-      <w:proofErr w:type="gramEnd"/>
-      <w:r>
-        <w:rPr>
-          <w:rFonts w:ascii="Benne" w:eastAsia="Benne" w:hAnsi="Benne" w:cs="Benne"/>
-          <w:sz w:val="24"/>
-          <w:szCs w:val="24"/>
-        </w:rPr>
-        <w:t xml:space="preserve"> up to your max health, then your character is permanently slain. You can track this by rotating each damage token for each point of damage you take past 0 </w:t>
-      </w:r>
-      <w:proofErr w:type="spellStart"/>
-      <w:proofErr w:type="gramStart"/>
-      <w:r>
-        <w:rPr>
-          <w:rFonts w:ascii="Benne" w:eastAsia="Benne" w:hAnsi="Benne" w:cs="Benne"/>
-          <w:sz w:val="24"/>
-          <w:szCs w:val="24"/>
-        </w:rPr>
-        <w:t>health.The</w:t>
-      </w:r>
-      <w:proofErr w:type="spellEnd"/>
-      <w:proofErr w:type="gramEnd"/>
-      <w:r>
-        <w:rPr>
-          <w:rFonts w:ascii="Benne" w:eastAsia="Benne" w:hAnsi="Benne" w:cs="Benne"/>
-          <w:sz w:val="24"/>
-          <w:szCs w:val="24"/>
-        </w:rPr>
-        <w:t xml:space="preserve"> purpose of this ruling is not to encourage character death through normal interactions, but rather to enable character death due to extreme factors, such as jumping in lava with no special equipment. </w:t>
+        <w:t xml:space="preserve">If you continue to take damage while Downed up to your max health, then your character is permanently slain. You can track this by rotating each damage token for each point of damage you take past 0 health.The purpose of this ruling is not to encourage character death through normal interactions, but rather to enable character death due to extreme factors, such as jumping in lava with no special equipment. </w:t>
       </w:r>
     </w:p>
     <w:p>
@@ -17642,25 +16745,7 @@
                 <w:sz w:val="24"/>
                 <w:szCs w:val="24"/>
               </w:rPr>
-              <w:t xml:space="preserve">Buying the </w:t>
-            </w:r>
-            <w:proofErr w:type="gramStart"/>
-            <w:r>
-              <w:rPr>
-                <w:rFonts w:ascii="Benne" w:eastAsia="Benne" w:hAnsi="Benne" w:cs="Benne"/>
-                <w:sz w:val="24"/>
-                <w:szCs w:val="24"/>
-              </w:rPr>
-              <w:t>pub</w:t>
-            </w:r>
-            <w:proofErr w:type="gramEnd"/>
-            <w:r>
-              <w:rPr>
-                <w:rFonts w:ascii="Benne" w:eastAsia="Benne" w:hAnsi="Benne" w:cs="Benne"/>
-                <w:sz w:val="24"/>
-                <w:szCs w:val="24"/>
-              </w:rPr>
-              <w:t xml:space="preserve"> a round</w:t>
+              <w:t>Buying the pub a round</w:t>
             </w:r>
           </w:p>
         </w:tc>
@@ -17901,25 +16986,7 @@
           <w:sz w:val="24"/>
           <w:szCs w:val="24"/>
         </w:rPr>
-        <w:t xml:space="preserve"> are a </w:t>
-      </w:r>
-      <w:proofErr w:type="gramStart"/>
-      <w:r>
-        <w:rPr>
-          <w:rFonts w:ascii="Benne" w:eastAsia="Benne" w:hAnsi="Benne" w:cs="Benne"/>
-          <w:sz w:val="24"/>
-          <w:szCs w:val="24"/>
-        </w:rPr>
-        <w:t>specific ailments</w:t>
-      </w:r>
-      <w:proofErr w:type="gramEnd"/>
-      <w:r>
-        <w:rPr>
-          <w:rFonts w:ascii="Benne" w:eastAsia="Benne" w:hAnsi="Benne" w:cs="Benne"/>
-          <w:sz w:val="24"/>
-          <w:szCs w:val="24"/>
-        </w:rPr>
-        <w:t xml:space="preserve"> that fit into (or on top of in-use) equipment slots. The GM can assign these curses to players in a number of forms: If the character equips a cursed magical item, if the character breaks a leg, if a status effect of an area has a more </w:t>
+        <w:t xml:space="preserve"> are a specific ailments that fit into (or on top of in-use) equipment slots. The GM can assign these curses to players in a number of forms: If the character equips a cursed magical item, if the character breaks a leg, if a status effect of an area has a more </w:t>
       </w:r>
       <w:commentRangeEnd w:id="59"/>
       <w:r>
@@ -17955,25 +17022,7 @@
           <w:szCs w:val="24"/>
         </w:rPr>
         <w:tab/>
-        <w:t xml:space="preserve">Like other equipment cards, the card will describe the </w:t>
-      </w:r>
-      <w:proofErr w:type="spellStart"/>
-      <w:r>
-        <w:rPr>
-          <w:rFonts w:ascii="Benne" w:eastAsia="Benne" w:hAnsi="Benne" w:cs="Benne"/>
-          <w:sz w:val="24"/>
-          <w:szCs w:val="24"/>
-        </w:rPr>
-        <w:t>debuff</w:t>
-      </w:r>
-      <w:proofErr w:type="spellEnd"/>
-      <w:r>
-        <w:rPr>
-          <w:rFonts w:ascii="Benne" w:eastAsia="Benne" w:hAnsi="Benne" w:cs="Benne"/>
-          <w:sz w:val="24"/>
-          <w:szCs w:val="24"/>
-        </w:rPr>
-        <w:t xml:space="preserve"> that it applies, but will also list how it can be lifted.</w:t>
+        <w:t>Like other equipment cards, the card will describe the debuff that it applies, but will also list how it can be lifted.</w:t>
       </w:r>
     </w:p>
     <w:p>
@@ -18182,81 +17231,7 @@
           <w:sz w:val="24"/>
           <w:szCs w:val="24"/>
         </w:rPr>
-        <w:t xml:space="preserve">Some card abilities, potions, blessings, or other effects might have temporary or permanent effects on </w:t>
-      </w:r>
-      <w:proofErr w:type="spellStart"/>
-      <w:r>
-        <w:rPr>
-          <w:rFonts w:ascii="Benne" w:eastAsia="Benne" w:hAnsi="Benne" w:cs="Benne"/>
-          <w:sz w:val="24"/>
-          <w:szCs w:val="24"/>
-        </w:rPr>
-        <w:t>tha</w:t>
-      </w:r>
-      <w:proofErr w:type="spellEnd"/>
-      <w:r>
-        <w:rPr>
-          <w:rFonts w:ascii="Benne" w:eastAsia="Benne" w:hAnsi="Benne" w:cs="Benne"/>
-          <w:sz w:val="24"/>
-          <w:szCs w:val="24"/>
-        </w:rPr>
-        <w:t xml:space="preserve"> character. The mechanics of these changes should be specified in the situation that they are applied, but implied in this effect is how it might impact how you can interact with the world. An attack that grants </w:t>
-      </w:r>
-      <w:proofErr w:type="spellStart"/>
-      <w:r>
-        <w:rPr>
-          <w:rFonts w:ascii="Benne" w:eastAsia="Benne" w:hAnsi="Benne" w:cs="Benne"/>
-          <w:sz w:val="24"/>
-          <w:szCs w:val="24"/>
-        </w:rPr>
-        <w:t>you</w:t>
-      </w:r>
-      <w:proofErr w:type="spellEnd"/>
-      <w:r>
-        <w:rPr>
-          <w:rFonts w:ascii="Benne" w:eastAsia="Benne" w:hAnsi="Benne" w:cs="Benne"/>
-          <w:sz w:val="24"/>
-          <w:szCs w:val="24"/>
-        </w:rPr>
-        <w:t xml:space="preserve"> arms of fire might cause a tapestry to catch fire; a hardened skin of stone might terrify a populace unfamiliar with such a feature; and on. We can’t provide rules for each and every contingent effect </w:t>
-      </w:r>
-      <w:proofErr w:type="spellStart"/>
-      <w:r>
-        <w:rPr>
-          <w:rFonts w:ascii="Benne" w:eastAsia="Benne" w:hAnsi="Benne" w:cs="Benne"/>
-          <w:sz w:val="24"/>
-          <w:szCs w:val="24"/>
-        </w:rPr>
-        <w:t>or</w:t>
-      </w:r>
-      <w:proofErr w:type="spellEnd"/>
-      <w:r>
-        <w:rPr>
-          <w:rFonts w:ascii="Benne" w:eastAsia="Benne" w:hAnsi="Benne" w:cs="Benne"/>
-          <w:sz w:val="24"/>
-          <w:szCs w:val="24"/>
-        </w:rPr>
-        <w:t xml:space="preserve"> change in </w:t>
-      </w:r>
-      <w:proofErr w:type="spellStart"/>
-      <w:proofErr w:type="gramStart"/>
-      <w:r>
-        <w:rPr>
-          <w:rFonts w:ascii="Benne" w:eastAsia="Benne" w:hAnsi="Benne" w:cs="Benne"/>
-          <w:sz w:val="24"/>
-          <w:szCs w:val="24"/>
-        </w:rPr>
-        <w:t>ones</w:t>
-      </w:r>
-      <w:proofErr w:type="spellEnd"/>
-      <w:proofErr w:type="gramEnd"/>
-      <w:r>
-        <w:rPr>
-          <w:rFonts w:ascii="Benne" w:eastAsia="Benne" w:hAnsi="Benne" w:cs="Benne"/>
-          <w:sz w:val="24"/>
-          <w:szCs w:val="24"/>
-        </w:rPr>
-        <w:t xml:space="preserve"> body, but keep it in mind for fruitful roleplaying.</w:t>
+        <w:t>Some card abilities, potions, blessings, or other effects might have temporary or permanent effects on tha character. The mechanics of these changes should be specified in the situation that they are applied, but implied in this effect is how it might impact how you can interact with the world. An attack that grants you arms of fire might cause a tapestry to catch fire; a hardened skin of stone might terrify a populace unfamiliar with such a feature; and on. We can’t provide rules for each and every contingent effect or change in ones body, but keep it in mind for fruitful roleplaying.</w:t>
       </w:r>
     </w:p>
     <w:p>
@@ -18339,25 +17314,7 @@
           <w:sz w:val="24"/>
           <w:szCs w:val="24"/>
         </w:rPr>
-        <w:t xml:space="preserve">This section lists some guidelines and a few examples of how a GM might create </w:t>
-      </w:r>
-      <w:proofErr w:type="gramStart"/>
-      <w:r>
-        <w:rPr>
-          <w:rFonts w:ascii="Benne" w:eastAsia="Benne" w:hAnsi="Benne" w:cs="Benne"/>
-          <w:sz w:val="24"/>
-          <w:szCs w:val="24"/>
-        </w:rPr>
-        <w:t>NPC’s</w:t>
-      </w:r>
-      <w:proofErr w:type="gramEnd"/>
-      <w:r>
-        <w:rPr>
-          <w:rFonts w:ascii="Benne" w:eastAsia="Benne" w:hAnsi="Benne" w:cs="Benne"/>
-          <w:sz w:val="24"/>
-          <w:szCs w:val="24"/>
-        </w:rPr>
-        <w:t>, but it is by no means intended to be definitive or exhaustive. Those taking on the GM role are encouraged to create interesting NPCs that fit whatever setting is being played that will produce the most fun experience for your players.</w:t>
+        <w:t>This section lists some guidelines and a few examples of how a GM might create NPC’s, but it is by no means intended to be definitive or exhaustive. Those taking on the GM role are encouraged to create interesting NPCs that fit whatever setting is being played that will produce the most fun experience for your players.</w:t>
       </w:r>
     </w:p>
     <w:p>
@@ -18445,25 +17402,7 @@
           <w:sz w:val="24"/>
           <w:szCs w:val="24"/>
         </w:rPr>
-        <w:t xml:space="preserve">Contact tokens are particularly potent, so you can give some of them to powerful NPCs to give </w:t>
-      </w:r>
-      <w:proofErr w:type="gramStart"/>
-      <w:r>
-        <w:rPr>
-          <w:rFonts w:ascii="Benne" w:eastAsia="Benne" w:hAnsi="Benne" w:cs="Benne"/>
-          <w:sz w:val="24"/>
-          <w:szCs w:val="24"/>
-        </w:rPr>
-        <w:t>them  an</w:t>
-      </w:r>
-      <w:proofErr w:type="gramEnd"/>
-      <w:r>
-        <w:rPr>
-          <w:rFonts w:ascii="Benne" w:eastAsia="Benne" w:hAnsi="Benne" w:cs="Benne"/>
-          <w:sz w:val="24"/>
-          <w:szCs w:val="24"/>
-        </w:rPr>
-        <w:t xml:space="preserve"> upper hand.</w:t>
+        <w:t>Contact tokens are particularly potent, so you can give some of them to powerful NPCs to give them  an upper hand.</w:t>
       </w:r>
     </w:p>
     <w:p>
@@ -18705,36 +17644,8 @@
           <w:sz w:val="24"/>
           <w:szCs w:val="24"/>
         </w:rPr>
-        <w:t xml:space="preserve">Bottom action: stink bomb. Range 15ft., attack 1d6, if attack beats </w:t>
-      </w:r>
-      <w:proofErr w:type="gramStart"/>
-      <w:r>
-        <w:rPr>
-          <w:rFonts w:ascii="Benne" w:eastAsia="Benne" w:hAnsi="Benne" w:cs="Benne"/>
-          <w:sz w:val="24"/>
-          <w:szCs w:val="24"/>
-        </w:rPr>
-        <w:t>defense</w:t>
-      </w:r>
-      <w:proofErr w:type="gramEnd"/>
-      <w:r>
-        <w:rPr>
-          <w:rFonts w:ascii="Benne" w:eastAsia="Benne" w:hAnsi="Benne" w:cs="Benne"/>
-          <w:sz w:val="24"/>
-          <w:szCs w:val="24"/>
-        </w:rPr>
-        <w:t xml:space="preserve"> then target has -2 to all attack values for 1 </w:t>
-      </w:r>
-      <w:proofErr w:type="spellStart"/>
-      <w:r>
-        <w:rPr>
-          <w:rFonts w:ascii="Benne" w:eastAsia="Benne" w:hAnsi="Benne" w:cs="Benne"/>
-          <w:sz w:val="24"/>
-          <w:szCs w:val="24"/>
-        </w:rPr>
-        <w:t>rnd</w:t>
-      </w:r>
-      <w:proofErr w:type="spellEnd"/>
+        <w:t>Bottom action: stink bomb. Range 15ft., attack 1d6, if attack beats defense then target has -2 to all attack values for 1 rnd</w:t>
+      </w:r>
     </w:p>
     <w:p>
       <w:pPr>
@@ -18858,25 +17769,7 @@
           <w:sz w:val="24"/>
           <w:szCs w:val="24"/>
         </w:rPr>
-        <w:t xml:space="preserve">Action: Consecration. Attack 2D6, area around </w:t>
-      </w:r>
-      <w:proofErr w:type="spellStart"/>
-      <w:r>
-        <w:rPr>
-          <w:rFonts w:ascii="Benne" w:eastAsia="Benne" w:hAnsi="Benne" w:cs="Benne"/>
-          <w:sz w:val="24"/>
-          <w:szCs w:val="24"/>
-        </w:rPr>
-        <w:t>self 15</w:t>
-      </w:r>
-      <w:proofErr w:type="spellEnd"/>
-      <w:r>
-        <w:rPr>
-          <w:rFonts w:ascii="Benne" w:eastAsia="Benne" w:hAnsi="Benne" w:cs="Benne"/>
-          <w:sz w:val="24"/>
-          <w:szCs w:val="24"/>
-        </w:rPr>
-        <w:t xml:space="preserve"> ft., 1 use per battle</w:t>
+        <w:t>Action: Consecration. Attack 2D6, area around self 15 ft., 1 use per battle</w:t>
       </w:r>
     </w:p>
     <w:p>
@@ -19179,25 +18072,7 @@
           <w:sz w:val="24"/>
           <w:szCs w:val="24"/>
         </w:rPr>
-        <w:t xml:space="preserve">Homebrewing is something we’ve experienced with all tabletop games at one point or another. </w:t>
-      </w:r>
-      <w:proofErr w:type="gramStart"/>
-      <w:r>
-        <w:rPr>
-          <w:rFonts w:ascii="Benne" w:eastAsia="Benne" w:hAnsi="Benne" w:cs="Benne"/>
-          <w:sz w:val="24"/>
-          <w:szCs w:val="24"/>
-        </w:rPr>
-        <w:t>It’s</w:t>
-      </w:r>
-      <w:proofErr w:type="gramEnd"/>
-      <w:r>
-        <w:rPr>
-          <w:rFonts w:ascii="Benne" w:eastAsia="Benne" w:hAnsi="Benne" w:cs="Benne"/>
-          <w:sz w:val="24"/>
-          <w:szCs w:val="24"/>
-        </w:rPr>
-        <w:t xml:space="preserve"> </w:t>
+        <w:t xml:space="preserve">Homebrewing is something we’ve experienced with all tabletop games at one point or another. It’s </w:t>
       </w:r>
       <w:r>
         <w:rPr>
@@ -19384,23 +18259,13 @@
           <w:szCs w:val="24"/>
         </w:rPr>
       </w:pPr>
-      <w:proofErr w:type="gramStart"/>
-      <w:r>
-        <w:rPr>
-          <w:rFonts w:ascii="Benne" w:eastAsia="Benne" w:hAnsi="Benne" w:cs="Benne"/>
-          <w:sz w:val="24"/>
-          <w:szCs w:val="24"/>
-        </w:rPr>
-        <w:t>Generally</w:t>
-      </w:r>
-      <w:proofErr w:type="gramEnd"/>
-      <w:r>
-        <w:rPr>
-          <w:rFonts w:ascii="Benne" w:eastAsia="Benne" w:hAnsi="Benne" w:cs="Benne"/>
-          <w:sz w:val="24"/>
-          <w:szCs w:val="24"/>
-        </w:rPr>
-        <w:t xml:space="preserve"> cards that exhaust themselves are more powerful than those that are discarded, and discarded cards are more powerful than those that return to your hand</w:t>
+      <w:r>
+        <w:rPr>
+          <w:rFonts w:ascii="Benne" w:eastAsia="Benne" w:hAnsi="Benne" w:cs="Benne"/>
+          <w:sz w:val="24"/>
+          <w:szCs w:val="24"/>
+        </w:rPr>
+        <w:t>Generally cards that exhaust themselves are more powerful than those that are discarded, and discarded cards are more powerful than those that return to your hand</w:t>
       </w:r>
     </w:p>
     <w:p>
@@ -19510,25 +18375,7 @@
           <w:sz w:val="24"/>
           <w:szCs w:val="24"/>
         </w:rPr>
-        <w:t xml:space="preserve">Cards that play around an </w:t>
-      </w:r>
-      <w:proofErr w:type="gramStart"/>
-      <w:r>
-        <w:rPr>
-          <w:rFonts w:ascii="Benne" w:eastAsia="Benne" w:hAnsi="Benne" w:cs="Benne"/>
-          <w:sz w:val="24"/>
-          <w:szCs w:val="24"/>
-        </w:rPr>
-        <w:t>enemies</w:t>
-      </w:r>
-      <w:proofErr w:type="gramEnd"/>
-      <w:r>
-        <w:rPr>
-          <w:rFonts w:ascii="Benne" w:eastAsia="Benne" w:hAnsi="Benne" w:cs="Benne"/>
-          <w:sz w:val="24"/>
-          <w:szCs w:val="24"/>
-        </w:rPr>
-        <w:t xml:space="preserve"> movement or denying them actions can be conditionally powerful, keep this in mind</w:t>
+        <w:t>Cards that play around an enemies movement or denying them actions can be conditionally powerful, keep this in mind</w:t>
       </w:r>
     </w:p>
     <w:p>
@@ -19738,25 +18585,7 @@
           <w:sz w:val="24"/>
           <w:szCs w:val="24"/>
         </w:rPr>
-        <w:t xml:space="preserve">It’s important to stress that the enemy isn’t aware of you for a sneak attack to work. If you are arguing with someone and then pull out a </w:t>
-      </w:r>
-      <w:proofErr w:type="gramStart"/>
-      <w:r>
-        <w:rPr>
-          <w:rFonts w:ascii="Benne" w:eastAsia="Benne" w:hAnsi="Benne" w:cs="Benne"/>
-          <w:sz w:val="24"/>
-          <w:szCs w:val="24"/>
-        </w:rPr>
-        <w:t>weapon,  you</w:t>
-      </w:r>
-      <w:proofErr w:type="gramEnd"/>
-      <w:r>
-        <w:rPr>
-          <w:rFonts w:ascii="Benne" w:eastAsia="Benne" w:hAnsi="Benne" w:cs="Benne"/>
-          <w:sz w:val="24"/>
-          <w:szCs w:val="24"/>
-        </w:rPr>
-        <w:t xml:space="preserve"> do not get the 1.5 multiplier for damage.</w:t>
+        <w:t>It’s important to stress that the enemy isn’t aware of you for a sneak attack to work. If you are arguing with someone and then pull out a weapon,  you do not get the 1.5 multiplier for damage.</w:t>
       </w:r>
     </w:p>
     <w:p>
@@ -20382,7 +19211,6 @@
           <w:szCs w:val="24"/>
         </w:rPr>
       </w:pPr>
-      <w:proofErr w:type="spellStart"/>
       <w:r>
         <w:rPr>
           <w:rFonts w:ascii="Benne" w:eastAsia="Benne" w:hAnsi="Benne" w:cs="Benne"/>
@@ -20392,7 +19220,6 @@
         </w:rPr>
         <w:t>Debuff</w:t>
       </w:r>
-      <w:proofErr w:type="spellEnd"/>
       <w:r>
         <w:rPr>
           <w:rFonts w:ascii="Benne" w:eastAsia="Benne" w:hAnsi="Benne" w:cs="Benne"/>
@@ -20664,34 +19491,58 @@
           <w:szCs w:val="24"/>
         </w:rPr>
       </w:pPr>
-      <w:proofErr w:type="spellStart"/>
-      <w:r>
-        <w:rPr>
-          <w:rFonts w:ascii="Benne" w:eastAsia="Benne" w:hAnsi="Benne" w:cs="Benne"/>
-          <w:sz w:val="24"/>
-          <w:szCs w:val="24"/>
-        </w:rPr>
-        <w:t>Github</w:t>
-      </w:r>
-      <w:proofErr w:type="spellEnd"/>
-      <w:r>
-        <w:rPr>
-          <w:rFonts w:ascii="Benne" w:eastAsia="Benne" w:hAnsi="Benne" w:cs="Benne"/>
-          <w:sz w:val="24"/>
-          <w:szCs w:val="24"/>
-        </w:rPr>
-        <w:t xml:space="preserve"> integrated task scheduling thing? Like JIRA or Slack or whatever - </w:t>
-      </w:r>
-      <w:proofErr w:type="spellStart"/>
-      <w:r>
-        <w:rPr>
-          <w:rFonts w:ascii="Benne" w:eastAsia="Benne" w:hAnsi="Benne" w:cs="Benne"/>
-          <w:sz w:val="24"/>
-          <w:szCs w:val="24"/>
-        </w:rPr>
-        <w:t>Ory</w:t>
-      </w:r>
-      <w:proofErr w:type="spellEnd"/>
+      <w:r>
+        <w:rPr>
+          <w:rFonts w:ascii="Benne" w:eastAsia="Benne" w:hAnsi="Benne" w:cs="Benne"/>
+          <w:sz w:val="24"/>
+          <w:szCs w:val="24"/>
+        </w:rPr>
+        <w:t xml:space="preserve">Github integrated task scheduling thing? Like JIRA or Slack or whatever </w:t>
+      </w:r>
+      <w:r>
+        <w:rPr>
+          <w:rFonts w:ascii="Benne" w:eastAsia="Benne" w:hAnsi="Benne" w:cs="Benne"/>
+          <w:sz w:val="24"/>
+          <w:szCs w:val="24"/>
+        </w:rPr>
+        <w:t>–</w:t>
+      </w:r>
+      <w:r>
+        <w:rPr>
+          <w:rFonts w:ascii="Benne" w:eastAsia="Benne" w:hAnsi="Benne" w:cs="Benne"/>
+          <w:sz w:val="24"/>
+          <w:szCs w:val="24"/>
+        </w:rPr>
+        <w:t xml:space="preserve"> Ory</w:t>
+      </w:r>
+    </w:p>
+    <w:p>
+      <w:pPr>
+        <w:spacing w:line="100" w:lineRule="atLeast"/>
+        <w:rPr>
+          <w:rFonts w:ascii="Benne" w:eastAsia="Benne" w:hAnsi="Benne" w:cs="Benne"/>
+          <w:sz w:val="24"/>
+          <w:szCs w:val="24"/>
+        </w:rPr>
+      </w:pPr>
+    </w:p>
+    <w:p>
+      <w:pPr>
+        <w:spacing w:line="100" w:lineRule="atLeast"/>
+        <w:rPr>
+          <w:rFonts w:ascii="Benne" w:eastAsia="Benne" w:hAnsi="Benne" w:cs="Benne"/>
+          <w:sz w:val="24"/>
+          <w:szCs w:val="24"/>
+        </w:rPr>
+      </w:pPr>
+      <w:r>
+        <w:rPr>
+          <w:rFonts w:ascii="Benne" w:eastAsia="Benne" w:hAnsi="Benne" w:cs="Benne"/>
+          <w:sz w:val="24"/>
+          <w:szCs w:val="24"/>
+        </w:rPr>
+        <w:t>How much health do people gain after a night’s rest?</w:t>
+      </w:r>
     </w:p>
     <w:p>
       <w:pPr>
@@ -20827,25 +19678,7 @@
           <w:sz w:val="24"/>
           <w:szCs w:val="24"/>
         </w:rPr>
-        <w:t xml:space="preserve">Create other </w:t>
-      </w:r>
-      <w:proofErr w:type="gramStart"/>
-      <w:r>
-        <w:rPr>
-          <w:rFonts w:ascii="Benne" w:eastAsia="Benne" w:hAnsi="Benne" w:cs="Benne"/>
-          <w:sz w:val="24"/>
-          <w:szCs w:val="24"/>
-        </w:rPr>
-        <w:t>higher level</w:t>
-      </w:r>
-      <w:proofErr w:type="gramEnd"/>
-      <w:r>
-        <w:rPr>
-          <w:rFonts w:ascii="Benne" w:eastAsia="Benne" w:hAnsi="Benne" w:cs="Benne"/>
-          <w:sz w:val="24"/>
-          <w:szCs w:val="24"/>
-        </w:rPr>
-        <w:t xml:space="preserve"> cards (level 3, level 4, level 5 (one idea here, allow at level 5 to have infinite healing: return more than one card from exhaust kind of thing))</w:t>
+        <w:t>Create other higher level cards (level 3, level 4, level 5 (one idea here, allow at level 5 to have infinite healing: return more than one card from exhaust kind of thing))</w:t>
       </w:r>
     </w:p>
     <w:p>
@@ -21090,42 +19923,25 @@
           <w:sz w:val="24"/>
           <w:szCs w:val="24"/>
         </w:rPr>
-        <w:t xml:space="preserve">Look into GM notes to </w:t>
-      </w:r>
-      <w:proofErr w:type="gramStart"/>
-      <w:r>
-        <w:rPr>
-          <w:rFonts w:ascii="Benne" w:eastAsia="Benne" w:hAnsi="Benne" w:cs="Benne"/>
-          <w:sz w:val="24"/>
-          <w:szCs w:val="24"/>
-        </w:rPr>
-        <w:t>expand,  how</w:t>
-      </w:r>
-      <w:proofErr w:type="gramEnd"/>
-      <w:r>
-        <w:rPr>
-          <w:rFonts w:ascii="Benne" w:eastAsia="Benne" w:hAnsi="Benne" w:cs="Benne"/>
-          <w:sz w:val="24"/>
-          <w:szCs w:val="24"/>
-        </w:rPr>
-        <w:t xml:space="preserve"> to GM well</w:t>
-      </w:r>
-    </w:p>
-    <w:p>
-      <w:pPr>
-        <w:spacing w:line="100" w:lineRule="atLeast"/>
-        <w:rPr>
-          <w:rFonts w:ascii="Benne" w:eastAsia="Benne" w:hAnsi="Benne" w:cs="Benne"/>
-          <w:sz w:val="24"/>
-          <w:szCs w:val="24"/>
-        </w:rPr>
-      </w:pPr>
-      <w:r>
-        <w:rPr>
-          <w:rFonts w:ascii="Benne" w:eastAsia="Benne" w:hAnsi="Benne" w:cs="Benne"/>
-          <w:sz w:val="24"/>
-          <w:szCs w:val="24"/>
-        </w:rPr>
+        <w:t>Look into GM notes to expand,  how to GM well</w:t>
+      </w:r>
+    </w:p>
+    <w:p>
+      <w:pPr>
+        <w:spacing w:line="100" w:lineRule="atLeast"/>
+        <w:rPr>
+          <w:rFonts w:ascii="Benne" w:eastAsia="Benne" w:hAnsi="Benne" w:cs="Benne"/>
+          <w:sz w:val="24"/>
+          <w:szCs w:val="24"/>
+        </w:rPr>
+      </w:pPr>
+      <w:r>
+        <w:rPr>
+          <w:rFonts w:ascii="Benne" w:eastAsia="Benne" w:hAnsi="Benne" w:cs="Benne"/>
+          <w:sz w:val="24"/>
+          <w:szCs w:val="24"/>
+        </w:rPr>
+        <w:lastRenderedPageBreak/>
         <w:t>Stats as tokens (token for +5 and +1)</w:t>
       </w:r>
     </w:p>
@@ -21144,43 +19960,24 @@
           <w:sz w:val="24"/>
           <w:szCs w:val="24"/>
         </w:rPr>
-        <w:t>Add adv/</w:t>
-      </w:r>
-      <w:proofErr w:type="spellStart"/>
-      <w:r>
-        <w:rPr>
-          <w:rFonts w:ascii="Benne" w:eastAsia="Benne" w:hAnsi="Benne" w:cs="Benne"/>
-          <w:sz w:val="24"/>
-          <w:szCs w:val="24"/>
-        </w:rPr>
-        <w:t>disadv</w:t>
-      </w:r>
-      <w:proofErr w:type="spellEnd"/>
-      <w:r>
-        <w:rPr>
-          <w:rFonts w:ascii="Benne" w:eastAsia="Benne" w:hAnsi="Benne" w:cs="Benne"/>
-          <w:sz w:val="24"/>
-          <w:szCs w:val="24"/>
-        </w:rPr>
-        <w:t xml:space="preserve"> next to equipment &amp; consumables</w:t>
-      </w:r>
-    </w:p>
-    <w:p>
-      <w:pPr>
-        <w:spacing w:line="100" w:lineRule="atLeast"/>
-        <w:rPr>
-          <w:rFonts w:ascii="Benne" w:eastAsia="Benne" w:hAnsi="Benne" w:cs="Benne"/>
-          <w:sz w:val="24"/>
-          <w:szCs w:val="24"/>
-        </w:rPr>
-      </w:pPr>
-      <w:r>
-        <w:rPr>
-          <w:rFonts w:ascii="Benne" w:eastAsia="Benne" w:hAnsi="Benne" w:cs="Benne"/>
-          <w:sz w:val="24"/>
-          <w:szCs w:val="24"/>
-        </w:rPr>
-        <w:lastRenderedPageBreak/>
+        <w:t>Add adv/disadv next to equipment &amp; consumables</w:t>
+      </w:r>
+    </w:p>
+    <w:p>
+      <w:pPr>
+        <w:spacing w:line="100" w:lineRule="atLeast"/>
+        <w:rPr>
+          <w:rFonts w:ascii="Benne" w:eastAsia="Benne" w:hAnsi="Benne" w:cs="Benne"/>
+          <w:sz w:val="24"/>
+          <w:szCs w:val="24"/>
+        </w:rPr>
+      </w:pPr>
+      <w:r>
+        <w:rPr>
+          <w:rFonts w:ascii="Benne" w:eastAsia="Benne" w:hAnsi="Benne" w:cs="Benne"/>
+          <w:sz w:val="24"/>
+          <w:szCs w:val="24"/>
+        </w:rPr>
         <w:t>Higher level armor sets?</w:t>
       </w:r>
     </w:p>
@@ -21291,25 +20088,7 @@
           <w:sz w:val="24"/>
           <w:szCs w:val="24"/>
         </w:rPr>
-        <w:t xml:space="preserve">Have enemies that cause </w:t>
-      </w:r>
-      <w:proofErr w:type="gramStart"/>
-      <w:r>
-        <w:rPr>
-          <w:rFonts w:ascii="Benne" w:eastAsia="Benne" w:hAnsi="Benne" w:cs="Benne"/>
-          <w:sz w:val="24"/>
-          <w:szCs w:val="24"/>
-        </w:rPr>
-        <w:t>player’s</w:t>
-      </w:r>
-      <w:proofErr w:type="gramEnd"/>
-      <w:r>
-        <w:rPr>
-          <w:rFonts w:ascii="Benne" w:eastAsia="Benne" w:hAnsi="Benne" w:cs="Benne"/>
-          <w:sz w:val="24"/>
-          <w:szCs w:val="24"/>
-        </w:rPr>
-        <w:t xml:space="preserve"> to discard a card</w:t>
+        <w:t>Have enemies that cause player’s to discard a card</w:t>
       </w:r>
     </w:p>
     <w:p>
@@ -21592,90 +20371,8 @@
           <w:sz w:val="24"/>
           <w:szCs w:val="24"/>
         </w:rPr>
-        <w:t xml:space="preserve">Dicey dungeons, into the breach, </w:t>
-      </w:r>
-      <w:proofErr w:type="spellStart"/>
-      <w:r>
-        <w:rPr>
-          <w:rFonts w:ascii="Benne" w:eastAsia="Benne" w:hAnsi="Benne" w:cs="Benne"/>
-          <w:sz w:val="24"/>
-          <w:szCs w:val="24"/>
-        </w:rPr>
-        <w:t>DnD</w:t>
-      </w:r>
-      <w:proofErr w:type="spellEnd"/>
-      <w:r>
-        <w:rPr>
-          <w:rFonts w:ascii="Benne" w:eastAsia="Benne" w:hAnsi="Benne" w:cs="Benne"/>
-          <w:sz w:val="24"/>
-          <w:szCs w:val="24"/>
-        </w:rPr>
-        <w:t xml:space="preserve">, Divinity: Original Sin, Dark Souls, </w:t>
-      </w:r>
-      <w:proofErr w:type="spellStart"/>
-      <w:r>
-        <w:rPr>
-          <w:rFonts w:ascii="Benne" w:eastAsia="Benne" w:hAnsi="Benne" w:cs="Benne"/>
-          <w:sz w:val="24"/>
-          <w:szCs w:val="24"/>
-        </w:rPr>
-        <w:t>Xcom</w:t>
-      </w:r>
-      <w:proofErr w:type="spellEnd"/>
-      <w:r>
-        <w:rPr>
-          <w:rFonts w:ascii="Benne" w:eastAsia="Benne" w:hAnsi="Benne" w:cs="Benne"/>
-          <w:sz w:val="24"/>
-          <w:szCs w:val="24"/>
-        </w:rPr>
-        <w:t xml:space="preserve">, Magic the gathering, </w:t>
-      </w:r>
-      <w:proofErr w:type="spellStart"/>
-      <w:r>
-        <w:rPr>
-          <w:rFonts w:ascii="Benne" w:eastAsia="Benne" w:hAnsi="Benne" w:cs="Benne"/>
-          <w:sz w:val="24"/>
-          <w:szCs w:val="24"/>
-        </w:rPr>
-        <w:t>gloomhaven</w:t>
-      </w:r>
-      <w:proofErr w:type="spellEnd"/>
-      <w:r>
-        <w:rPr>
-          <w:rFonts w:ascii="Benne" w:eastAsia="Benne" w:hAnsi="Benne" w:cs="Benne"/>
-          <w:sz w:val="24"/>
-          <w:szCs w:val="24"/>
-        </w:rPr>
-        <w:t xml:space="preserve">, </w:t>
-      </w:r>
-      <w:proofErr w:type="spellStart"/>
-      <w:r>
-        <w:rPr>
-          <w:rFonts w:ascii="Benne" w:eastAsia="Benne" w:hAnsi="Benne" w:cs="Benne"/>
-          <w:sz w:val="24"/>
-          <w:szCs w:val="24"/>
-        </w:rPr>
-        <w:t>TheAngryGM</w:t>
-      </w:r>
-      <w:proofErr w:type="spellEnd"/>
-      <w:r>
-        <w:rPr>
-          <w:rFonts w:ascii="Benne" w:eastAsia="Benne" w:hAnsi="Benne" w:cs="Benne"/>
-          <w:sz w:val="24"/>
-          <w:szCs w:val="24"/>
-        </w:rPr>
-        <w:t xml:space="preserve">, avatar the last </w:t>
-      </w:r>
-      <w:proofErr w:type="spellStart"/>
-      <w:r>
-        <w:rPr>
-          <w:rFonts w:ascii="Benne" w:eastAsia="Benne" w:hAnsi="Benne" w:cs="Benne"/>
-          <w:sz w:val="24"/>
-          <w:szCs w:val="24"/>
-        </w:rPr>
-        <w:t>airbender</w:t>
-      </w:r>
-      <w:proofErr w:type="spellEnd"/>
+        <w:t>Dicey dungeons, into the breach, DnD, Divinity: Original Sin, Dark Souls, Xcom, Magic the gathering, gloomhaven, TheAngryGM, avatar the last airbender</w:t>
+      </w:r>
     </w:p>
     <w:p>
       <w:pPr>
@@ -21764,59 +20461,31 @@
           <w:szCs w:val="24"/>
         </w:rPr>
       </w:pPr>
-      <w:proofErr w:type="spellStart"/>
-      <w:r>
-        <w:rPr>
-          <w:rFonts w:ascii="Benne" w:eastAsia="Benne" w:hAnsi="Benne" w:cs="Benne"/>
-          <w:sz w:val="24"/>
-          <w:szCs w:val="24"/>
-        </w:rPr>
-        <w:t>Reionfordced</w:t>
-      </w:r>
-      <w:proofErr w:type="spellEnd"/>
-      <w:r>
-        <w:rPr>
-          <w:rFonts w:ascii="Benne" w:eastAsia="Benne" w:hAnsi="Benne" w:cs="Benne"/>
-          <w:sz w:val="24"/>
-          <w:szCs w:val="24"/>
-        </w:rPr>
-        <w:t xml:space="preserve"> doors, oil to drop on them</w:t>
-      </w:r>
-    </w:p>
-    <w:p>
-      <w:pPr>
-        <w:spacing w:line="100" w:lineRule="atLeast"/>
-        <w:rPr>
-          <w:rFonts w:ascii="Benne" w:eastAsia="Benne" w:hAnsi="Benne" w:cs="Benne"/>
-          <w:sz w:val="24"/>
-          <w:szCs w:val="24"/>
-        </w:rPr>
-      </w:pPr>
-      <w:r>
-        <w:rPr>
-          <w:rFonts w:ascii="Benne" w:eastAsia="Benne" w:hAnsi="Benne" w:cs="Benne"/>
-          <w:sz w:val="24"/>
-          <w:szCs w:val="24"/>
-        </w:rPr>
-        <w:t xml:space="preserve">Since </w:t>
-      </w:r>
-      <w:proofErr w:type="spellStart"/>
-      <w:r>
-        <w:rPr>
-          <w:rFonts w:ascii="Benne" w:eastAsia="Benne" w:hAnsi="Benne" w:cs="Benne"/>
-          <w:sz w:val="24"/>
-          <w:szCs w:val="24"/>
-        </w:rPr>
-        <w:t>sitdown</w:t>
-      </w:r>
-      <w:proofErr w:type="spellEnd"/>
-      <w:r>
-        <w:rPr>
-          <w:rFonts w:ascii="Benne" w:eastAsia="Benne" w:hAnsi="Benne" w:cs="Benne"/>
-          <w:sz w:val="24"/>
-          <w:szCs w:val="24"/>
-        </w:rPr>
-        <w:t xml:space="preserve"> session game</w:t>
+      <w:r>
+        <w:rPr>
+          <w:rFonts w:ascii="Benne" w:eastAsia="Benne" w:hAnsi="Benne" w:cs="Benne"/>
+          <w:sz w:val="24"/>
+          <w:szCs w:val="24"/>
+        </w:rPr>
+        <w:t>Reionfordced doors, oil to drop on them</w:t>
+      </w:r>
+    </w:p>
+    <w:p>
+      <w:pPr>
+        <w:spacing w:line="100" w:lineRule="atLeast"/>
+        <w:rPr>
+          <w:rFonts w:ascii="Benne" w:eastAsia="Benne" w:hAnsi="Benne" w:cs="Benne"/>
+          <w:sz w:val="24"/>
+          <w:szCs w:val="24"/>
+        </w:rPr>
+      </w:pPr>
+      <w:r>
+        <w:rPr>
+          <w:rFonts w:ascii="Benne" w:eastAsia="Benne" w:hAnsi="Benne" w:cs="Benne"/>
+          <w:sz w:val="24"/>
+          <w:szCs w:val="24"/>
+        </w:rPr>
+        <w:t>Since sitdown session game</w:t>
       </w:r>
     </w:p>
     <w:p>
@@ -22016,6 +20685,7 @@
           <w:sz w:val="24"/>
           <w:szCs w:val="24"/>
         </w:rPr>
+        <w:lastRenderedPageBreak/>
         <w:t>Kick down ladder…</w:t>
       </w:r>
     </w:p>
@@ -22052,7 +20722,6 @@
           <w:sz w:val="24"/>
           <w:szCs w:val="24"/>
         </w:rPr>
-        <w:lastRenderedPageBreak/>
         <w:t>Gob 1 dmg, 1 health</w:t>
       </w:r>
     </w:p>
@@ -22181,25 +20850,7 @@
           <w:sz w:val="24"/>
           <w:szCs w:val="24"/>
         </w:rPr>
-        <w:t xml:space="preserve">Get additional cards… bombs </w:t>
-      </w:r>
-      <w:proofErr w:type="gramStart"/>
-      <w:r>
-        <w:rPr>
-          <w:rFonts w:ascii="Benne" w:eastAsia="Benne" w:hAnsi="Benne" w:cs="Benne"/>
-          <w:sz w:val="24"/>
-          <w:szCs w:val="24"/>
-        </w:rPr>
-        <w:t>=  can</w:t>
-      </w:r>
-      <w:proofErr w:type="gramEnd"/>
-      <w:r>
-        <w:rPr>
-          <w:rFonts w:ascii="Benne" w:eastAsia="Benne" w:hAnsi="Benne" w:cs="Benne"/>
-          <w:sz w:val="24"/>
-          <w:szCs w:val="24"/>
-        </w:rPr>
-        <w:t xml:space="preserve"> destroy equipment</w:t>
+        <w:t>Get additional cards… bombs =  can destroy equipment</w:t>
       </w:r>
     </w:p>
     <w:p>

</xml_diff>

<commit_message>
tweaking stat stuff to fit with new kinds of stuff in level 3 card abilities (mostly around knowledge wording)
</commit_message>
<xml_diff>
--- a/tactile_tabletop/Documents/User Handbook.docx
+++ b/tactile_tabletop/Documents/User Handbook.docx
@@ -44,25 +44,7 @@
           <w:sz w:val="32"/>
           <w:szCs w:val="32"/>
         </w:rPr>
-        <w:t xml:space="preserve">By: </w:t>
-      </w:r>
-      <w:proofErr w:type="spellStart"/>
-      <w:r>
-        <w:rPr>
-          <w:rFonts w:ascii="Benne" w:eastAsia="Benne" w:hAnsi="Benne" w:cs="Benne"/>
-          <w:sz w:val="32"/>
-          <w:szCs w:val="32"/>
-        </w:rPr>
-        <w:t>Ory</w:t>
-      </w:r>
-      <w:proofErr w:type="spellEnd"/>
-      <w:r>
-        <w:rPr>
-          <w:rFonts w:ascii="Benne" w:eastAsia="Benne" w:hAnsi="Benne" w:cs="Benne"/>
-          <w:sz w:val="32"/>
-          <w:szCs w:val="32"/>
-        </w:rPr>
-        <w:t xml:space="preserve"> and Robin</w:t>
+        <w:t>By: Ory and Robin</w:t>
       </w:r>
     </w:p>
     <w:p>
@@ -388,25 +370,7 @@
           <w:sz w:val="24"/>
           <w:szCs w:val="24"/>
         </w:rPr>
-        <w:t xml:space="preserve">While we are fans of learning and exploiting game systems, complexity can be paid for depth that isn’t worth having. Some examples from game experiences we’ve had: all-encompassing rule sets, feeling punished for not having a singular focus, translating lots of rules from one or more books into </w:t>
-      </w:r>
-      <w:proofErr w:type="gramStart"/>
-      <w:r>
-        <w:rPr>
-          <w:rFonts w:ascii="Benne" w:eastAsia="Benne" w:hAnsi="Benne" w:cs="Benne"/>
-          <w:sz w:val="24"/>
-          <w:szCs w:val="24"/>
-        </w:rPr>
-        <w:t>one or more character</w:t>
-      </w:r>
-      <w:proofErr w:type="gramEnd"/>
-      <w:r>
-        <w:rPr>
-          <w:rFonts w:ascii="Benne" w:eastAsia="Benne" w:hAnsi="Benne" w:cs="Benne"/>
-          <w:sz w:val="24"/>
-          <w:szCs w:val="24"/>
-        </w:rPr>
-        <w:t xml:space="preserve"> sheets that need to be flipped through during tense situations, and on.</w:t>
+        <w:t>While we are fans of learning and exploiting game systems, complexity can be paid for depth that isn’t worth having. Some examples from game experiences we’ve had: all-encompassing rule sets, feeling punished for not having a singular focus, translating lots of rules from one or more books into one or more character sheets that need to be flipped through during tense situations, and on.</w:t>
       </w:r>
     </w:p>
     <w:p>
@@ -425,25 +389,7 @@
           <w:sz w:val="24"/>
           <w:szCs w:val="24"/>
         </w:rPr>
-        <w:t xml:space="preserve">Some familiar facets from our inspirations you might notice are missing, and these are in response to the above examples. You may find some scenario that is unspecified in our </w:t>
-      </w:r>
-      <w:proofErr w:type="gramStart"/>
-      <w:r>
-        <w:rPr>
-          <w:rFonts w:ascii="Benne" w:eastAsia="Benne" w:hAnsi="Benne" w:cs="Benne"/>
-          <w:sz w:val="24"/>
-          <w:szCs w:val="24"/>
-        </w:rPr>
-        <w:t>rules;  you</w:t>
-      </w:r>
-      <w:proofErr w:type="gramEnd"/>
-      <w:r>
-        <w:rPr>
-          <w:rFonts w:ascii="Benne" w:eastAsia="Benne" w:hAnsi="Benne" w:cs="Benne"/>
-          <w:sz w:val="24"/>
-          <w:szCs w:val="24"/>
-        </w:rPr>
-        <w:t xml:space="preserve"> are encouraged to create what rules you need to make a fun game experience, of course including changing the rules we’ve decided to include in this version of the game. We believe most GM’s and players of tabletop games are used to home brewing solutions anyway, and it’s that spirit that we created this game in the first place.</w:t>
+        <w:t>Some familiar facets from our inspirations you might notice are missing, and these are in response to the above examples. You may find some scenario that is unspecified in our rules;  you are encouraged to create what rules you need to make a fun game experience, of course including changing the rules we’ve decided to include in this version of the game. We believe most GM’s and players of tabletop games are used to home brewing solutions anyway, and it’s that spirit that we created this game in the first place.</w:t>
       </w:r>
     </w:p>
     <w:p>
@@ -462,25 +408,7 @@
           <w:sz w:val="24"/>
           <w:szCs w:val="24"/>
         </w:rPr>
-        <w:t xml:space="preserve">Tactile Tabletop doesn’t specify a particular setting. By focusing on the mechanics of combat, our intent is to facilitate all sorts of settings: the traditional dungeon crawler, a space adventure, a </w:t>
-      </w:r>
-      <w:proofErr w:type="spellStart"/>
-      <w:r>
-        <w:rPr>
-          <w:rFonts w:ascii="Benne" w:eastAsia="Benne" w:hAnsi="Benne" w:cs="Benne"/>
-          <w:sz w:val="24"/>
-          <w:szCs w:val="24"/>
-        </w:rPr>
-        <w:t>post apocalyptic</w:t>
-      </w:r>
-      <w:proofErr w:type="spellEnd"/>
-      <w:r>
-        <w:rPr>
-          <w:rFonts w:ascii="Benne" w:eastAsia="Benne" w:hAnsi="Benne" w:cs="Benne"/>
-          <w:sz w:val="24"/>
-          <w:szCs w:val="24"/>
-        </w:rPr>
-        <w:t xml:space="preserve"> survival setting, any and all should work with our game system.</w:t>
+        <w:t>Tactile Tabletop doesn’t specify a particular setting. By focusing on the mechanics of combat, our intent is to facilitate all sorts of settings: the traditional dungeon crawler, a space adventure, a post apocalyptic survival setting, any and all should work with our game system.</w:t>
       </w:r>
     </w:p>
     <w:p>
@@ -540,18 +468,8 @@
           <w:sz w:val="24"/>
           <w:szCs w:val="24"/>
         </w:rPr>
-        <w:t xml:space="preserve">Robin and </w:t>
-      </w:r>
-      <w:proofErr w:type="spellStart"/>
-      <w:r>
-        <w:rPr>
-          <w:rFonts w:ascii="Benne" w:eastAsia="Benne" w:hAnsi="Benne" w:cs="Benne"/>
-          <w:sz w:val="24"/>
-          <w:szCs w:val="24"/>
-        </w:rPr>
-        <w:t>Ory</w:t>
-      </w:r>
-      <w:proofErr w:type="spellEnd"/>
+        <w:t>Robin and Ory</w:t>
+      </w:r>
     </w:p>
     <w:p>
       <w:pPr>
@@ -2045,25 +1963,7 @@
           <w:sz w:val="24"/>
           <w:szCs w:val="24"/>
         </w:rPr>
-        <w:t xml:space="preserve">, </w:t>
-      </w:r>
-      <w:proofErr w:type="spellStart"/>
-      <w:r>
-        <w:rPr>
-          <w:rFonts w:ascii="Benne" w:eastAsia="Benne" w:hAnsi="Benne" w:cs="Benne"/>
-          <w:sz w:val="24"/>
-          <w:szCs w:val="24"/>
-        </w:rPr>
-        <w:t>debuff</w:t>
-      </w:r>
-      <w:proofErr w:type="spellEnd"/>
-      <w:r>
-        <w:rPr>
-          <w:rFonts w:ascii="Benne" w:eastAsia="Benne" w:hAnsi="Benne" w:cs="Benne"/>
-          <w:sz w:val="24"/>
-          <w:szCs w:val="24"/>
-        </w:rPr>
-        <w:t xml:space="preserve"> enemy defense</w:t>
+        <w:t>, debuff enemy defense</w:t>
       </w:r>
       <w:r>
         <w:rPr>
@@ -2127,18 +2027,8 @@
           <w:sz w:val="24"/>
           <w:szCs w:val="24"/>
         </w:rPr>
-        <w:t xml:space="preserve">movement, damage </w:t>
-      </w:r>
-      <w:proofErr w:type="spellStart"/>
-      <w:r>
-        <w:rPr>
-          <w:rFonts w:ascii="Benne" w:eastAsia="Benne" w:hAnsi="Benne" w:cs="Benne"/>
-          <w:sz w:val="24"/>
-          <w:szCs w:val="24"/>
-        </w:rPr>
-        <w:t>unblockable</w:t>
-      </w:r>
-      <w:proofErr w:type="spellEnd"/>
+        <w:t>movement, damage unblockable</w:t>
+      </w:r>
       <w:r>
         <w:rPr>
           <w:rFonts w:ascii="Benne" w:eastAsia="Benne" w:hAnsi="Benne" w:cs="Benne"/>
@@ -2321,44 +2211,24 @@
           <w:sz w:val="24"/>
           <w:szCs w:val="24"/>
         </w:rPr>
-        <w:t>, grant another ability use</w:t>
-      </w:r>
-      <w:r>
-        <w:rPr>
-          <w:rFonts w:ascii="Benne" w:eastAsia="Benne" w:hAnsi="Benne" w:cs="Benne"/>
-          <w:sz w:val="24"/>
-          <w:szCs w:val="24"/>
-        </w:rPr>
-        <w:t xml:space="preserve">, </w:t>
-      </w:r>
-      <w:proofErr w:type="spellStart"/>
-      <w:r>
-        <w:rPr>
-          <w:rFonts w:ascii="Benne" w:eastAsia="Benne" w:hAnsi="Benne" w:cs="Benne"/>
-          <w:sz w:val="24"/>
-          <w:szCs w:val="24"/>
-        </w:rPr>
-        <w:t>debuff</w:t>
-      </w:r>
-      <w:proofErr w:type="spellEnd"/>
-      <w:r>
-        <w:rPr>
-          <w:rFonts w:ascii="Benne" w:eastAsia="Benne" w:hAnsi="Benne" w:cs="Benne"/>
-          <w:sz w:val="24"/>
-          <w:szCs w:val="24"/>
-        </w:rPr>
-        <w:t xml:space="preserve"> </w:t>
-      </w:r>
-      <w:proofErr w:type="spellStart"/>
-      <w:r>
-        <w:rPr>
-          <w:rFonts w:ascii="Benne" w:eastAsia="Benne" w:hAnsi="Benne" w:cs="Benne"/>
-          <w:sz w:val="24"/>
-          <w:szCs w:val="24"/>
-        </w:rPr>
-        <w:t>self defense</w:t>
-      </w:r>
-      <w:proofErr w:type="spellEnd"/>
+        <w:t>,</w:t>
+      </w:r>
+      <w:r>
+        <w:rPr>
+          <w:rFonts w:ascii="Benne" w:eastAsia="Benne" w:hAnsi="Benne" w:cs="Benne"/>
+          <w:sz w:val="24"/>
+          <w:szCs w:val="24"/>
+        </w:rPr>
+        <w:t xml:space="preserve"> additional abilities</w:t>
+      </w:r>
+      <w:r>
+        <w:rPr>
+          <w:rFonts w:ascii="Benne" w:eastAsia="Benne" w:hAnsi="Benne" w:cs="Benne"/>
+          <w:sz w:val="24"/>
+          <w:szCs w:val="24"/>
+        </w:rPr>
+        <w:t>, debuff self defense</w:t>
+      </w:r>
       <w:r>
         <w:rPr>
           <w:rFonts w:ascii="Benne" w:eastAsia="Benne" w:hAnsi="Benne" w:cs="Benne"/>
@@ -2517,18 +2387,8 @@
           <w:sz w:val="24"/>
           <w:szCs w:val="24"/>
         </w:rPr>
-        <w:t xml:space="preserve">, buff </w:t>
-      </w:r>
-      <w:proofErr w:type="spellStart"/>
-      <w:r>
-        <w:rPr>
-          <w:rFonts w:ascii="Benne" w:eastAsia="Benne" w:hAnsi="Benne" w:cs="Benne"/>
-          <w:sz w:val="24"/>
-          <w:szCs w:val="24"/>
-        </w:rPr>
-        <w:t>self attack</w:t>
-      </w:r>
-      <w:proofErr w:type="spellEnd"/>
+        <w:t>, buff self attack</w:t>
+      </w:r>
       <w:r>
         <w:rPr>
           <w:rFonts w:ascii="Benne" w:eastAsia="Benne" w:hAnsi="Benne" w:cs="Benne"/>
@@ -3659,25 +3519,7 @@
           <w:sz w:val="24"/>
           <w:szCs w:val="24"/>
         </w:rPr>
-        <w:t xml:space="preserve">ay you want to convince a shopkeeper to let you into an underground market. In order to do </w:t>
-      </w:r>
-      <w:proofErr w:type="gramStart"/>
-      <w:r>
-        <w:rPr>
-          <w:rFonts w:ascii="Benne" w:eastAsia="Benne" w:hAnsi="Benne" w:cs="Benne"/>
-          <w:sz w:val="24"/>
-          <w:szCs w:val="24"/>
-        </w:rPr>
-        <w:t>this</w:t>
-      </w:r>
-      <w:proofErr w:type="gramEnd"/>
-      <w:r>
-        <w:rPr>
-          <w:rFonts w:ascii="Benne" w:eastAsia="Benne" w:hAnsi="Benne" w:cs="Benne"/>
-          <w:sz w:val="24"/>
-          <w:szCs w:val="24"/>
-        </w:rPr>
-        <w:t xml:space="preserve"> you will need to convince them to tell you. You would roll your influence die and add your Charisma </w:t>
+        <w:t xml:space="preserve">ay you want to convince a shopkeeper to let you into an underground market. In order to do this you will need to convince them to tell you. You would roll your influence die and add your Charisma </w:t>
       </w:r>
       <w:r>
         <w:rPr>
@@ -3916,25 +3758,7 @@
           <w:sz w:val="24"/>
           <w:szCs w:val="24"/>
         </w:rPr>
-        <w:t xml:space="preserve">For every Defense Contact </w:t>
-      </w:r>
-      <w:proofErr w:type="gramStart"/>
-      <w:r>
-        <w:rPr>
-          <w:rFonts w:ascii="Benne" w:eastAsia="Benne" w:hAnsi="Benne" w:cs="Benne"/>
-          <w:sz w:val="24"/>
-          <w:szCs w:val="24"/>
-        </w:rPr>
-        <w:t>token</w:t>
-      </w:r>
-      <w:proofErr w:type="gramEnd"/>
-      <w:r>
-        <w:rPr>
-          <w:rFonts w:ascii="Benne" w:eastAsia="Benne" w:hAnsi="Benne" w:cs="Benne"/>
-          <w:sz w:val="24"/>
-          <w:szCs w:val="24"/>
-        </w:rPr>
-        <w:t xml:space="preserve"> you have applied, increase by one all defense values you calculate against that target</w:t>
+        <w:t>For every Defense Contact token you have applied, increase by one all defense values you calculate against that target</w:t>
       </w:r>
     </w:p>
     <w:p>
@@ -3956,25 +3780,7 @@
           <w:sz w:val="24"/>
           <w:szCs w:val="24"/>
         </w:rPr>
-        <w:t xml:space="preserve">For every attack contact </w:t>
-      </w:r>
-      <w:proofErr w:type="gramStart"/>
-      <w:r>
-        <w:rPr>
-          <w:rFonts w:ascii="Benne" w:eastAsia="Benne" w:hAnsi="Benne" w:cs="Benne"/>
-          <w:sz w:val="24"/>
-          <w:szCs w:val="24"/>
-        </w:rPr>
-        <w:t>token</w:t>
-      </w:r>
-      <w:proofErr w:type="gramEnd"/>
-      <w:r>
-        <w:rPr>
-          <w:rFonts w:ascii="Benne" w:eastAsia="Benne" w:hAnsi="Benne" w:cs="Benne"/>
-          <w:sz w:val="24"/>
-          <w:szCs w:val="24"/>
-        </w:rPr>
-        <w:t xml:space="preserve"> you have applied, increase by one all attack values you calculate against that target</w:t>
+        <w:t>For every attack contact token you have applied, increase by one all attack values you calculate against that target</w:t>
       </w:r>
     </w:p>
     <w:p>
@@ -3996,25 +3802,7 @@
           <w:sz w:val="24"/>
           <w:szCs w:val="24"/>
         </w:rPr>
-        <w:t xml:space="preserve">For every influence contact </w:t>
-      </w:r>
-      <w:proofErr w:type="gramStart"/>
-      <w:r>
-        <w:rPr>
-          <w:rFonts w:ascii="Benne" w:eastAsia="Benne" w:hAnsi="Benne" w:cs="Benne"/>
-          <w:sz w:val="24"/>
-          <w:szCs w:val="24"/>
-        </w:rPr>
-        <w:t>token</w:t>
-      </w:r>
-      <w:proofErr w:type="gramEnd"/>
-      <w:r>
-        <w:rPr>
-          <w:rFonts w:ascii="Benne" w:eastAsia="Benne" w:hAnsi="Benne" w:cs="Benne"/>
-          <w:sz w:val="24"/>
-          <w:szCs w:val="24"/>
-        </w:rPr>
-        <w:t xml:space="preserve"> you have applied, increase by one all influence values you calculate against that target</w:t>
+        <w:t>For every influence contact token you have applied, increase by one all influence values you calculate against that target</w:t>
       </w:r>
     </w:p>
     <w:p>
@@ -4210,39 +3998,8 @@
           <w:szCs w:val="32"/>
         </w:rPr>
         <w:lastRenderedPageBreak/>
-        <w:t xml:space="preserve">Sample </w:t>
-      </w:r>
-      <w:proofErr w:type="gramStart"/>
-      <w:r>
-        <w:rPr>
-          <w:rFonts w:ascii="Benne" w:eastAsia="Benne" w:hAnsi="Benne" w:cs="Benne"/>
-          <w:b/>
-          <w:sz w:val="32"/>
-          <w:szCs w:val="32"/>
-        </w:rPr>
-        <w:t>Character :</w:t>
-      </w:r>
-      <w:proofErr w:type="gramEnd"/>
-      <w:r>
-        <w:rPr>
-          <w:rFonts w:ascii="Benne" w:eastAsia="Benne" w:hAnsi="Benne" w:cs="Benne"/>
-          <w:b/>
-          <w:sz w:val="32"/>
-          <w:szCs w:val="32"/>
-        </w:rPr>
-        <w:t xml:space="preserve"> Zin </w:t>
-      </w:r>
-      <w:proofErr w:type="spellStart"/>
-      <w:r>
-        <w:rPr>
-          <w:rFonts w:ascii="Benne" w:eastAsia="Benne" w:hAnsi="Benne" w:cs="Benne"/>
-          <w:b/>
-          <w:sz w:val="32"/>
-          <w:szCs w:val="32"/>
-        </w:rPr>
-        <w:t>Fantallay</w:t>
-      </w:r>
-      <w:proofErr w:type="spellEnd"/>
+        <w:t>Sample Character : Zin Fantallay</w:t>
+      </w:r>
     </w:p>
     <w:p>
       <w:pPr>
@@ -5093,27 +4850,7 @@
           <w:sz w:val="26"/>
           <w:szCs w:val="26"/>
         </w:rPr>
-        <w:t xml:space="preserve">Contact Tokens: 1 </w:t>
-      </w:r>
-      <w:proofErr w:type="gramStart"/>
-      <w:r>
-        <w:rPr>
-          <w:rFonts w:ascii="Benne" w:eastAsia="Benne" w:hAnsi="Benne" w:cs="Benne"/>
-          <w:b/>
-          <w:sz w:val="26"/>
-          <w:szCs w:val="26"/>
-        </w:rPr>
-        <w:t>Attack ;</w:t>
-      </w:r>
-      <w:proofErr w:type="gramEnd"/>
-      <w:r>
-        <w:rPr>
-          <w:rFonts w:ascii="Benne" w:eastAsia="Benne" w:hAnsi="Benne" w:cs="Benne"/>
-          <w:b/>
-          <w:sz w:val="26"/>
-          <w:szCs w:val="26"/>
-        </w:rPr>
-        <w:t xml:space="preserve"> 1 Influence</w:t>
+        <w:t>Contact Tokens: 1 Attack ; 1 Influence</w:t>
       </w:r>
     </w:p>
     <w:p>
@@ -5280,25 +5017,7 @@
           <w:sz w:val="24"/>
           <w:szCs w:val="24"/>
         </w:rPr>
-        <w:t xml:space="preserve">Each time you level up, you add </w:t>
-      </w:r>
-      <w:proofErr w:type="gramStart"/>
-      <w:r>
-        <w:rPr>
-          <w:rFonts w:ascii="Benne" w:eastAsia="Benne" w:hAnsi="Benne" w:cs="Benne"/>
-          <w:sz w:val="24"/>
-          <w:szCs w:val="24"/>
-        </w:rPr>
-        <w:t>2 character</w:t>
-      </w:r>
-      <w:proofErr w:type="gramEnd"/>
-      <w:r>
-        <w:rPr>
-          <w:rFonts w:ascii="Benne" w:eastAsia="Benne" w:hAnsi="Benne" w:cs="Benne"/>
-          <w:sz w:val="24"/>
-          <w:szCs w:val="24"/>
-        </w:rPr>
-        <w:t xml:space="preserve"> cards that you meet the requirements for. Once added to your deck, the passives they grant can be allocated as before: to health, stats, or contact tokens</w:t>
+        <w:t>Each time you level up, you add 2 character cards that you meet the requirements for. Once added to your deck, the passives they grant can be allocated as before: to health, stats, or contact tokens</w:t>
       </w:r>
     </w:p>
     <w:p>
@@ -5353,16 +5072,7 @@
           <w:sz w:val="24"/>
           <w:szCs w:val="24"/>
         </w:rPr>
-        <w:t xml:space="preserve">Beyond the character’s abilities and their tokens to withstand attacks/empower their abilities, the character </w:t>
-      </w:r>
-      <w:proofErr w:type="gramStart"/>
-      <w:r>
-        <w:rPr>
-          <w:rFonts w:ascii="Benne" w:eastAsia="Benne" w:hAnsi="Benne" w:cs="Benne"/>
-          <w:sz w:val="24"/>
-          <w:szCs w:val="24"/>
-        </w:rPr>
-        <w:t>ha</w:t>
+        <w:t>Beyond the character’s abilities and their tokens to withstand attacks/empower their abilities, the character ha</w:t>
       </w:r>
       <w:r>
         <w:rPr>
@@ -5372,7 +5082,6 @@
         </w:rPr>
         <w:t>ve</w:t>
       </w:r>
-      <w:proofErr w:type="gramEnd"/>
       <w:r>
         <w:rPr>
           <w:rFonts w:ascii="Benne" w:eastAsia="Benne" w:hAnsi="Benne" w:cs="Benne"/>
@@ -8104,7 +7813,6 @@
                 <w:szCs w:val="20"/>
               </w:rPr>
             </w:pPr>
-            <w:proofErr w:type="spellStart"/>
             <w:r>
               <w:rPr>
                 <w:sz w:val="20"/>
@@ -8112,7 +7820,6 @@
               </w:rPr>
               <w:t>Unnarmed</w:t>
             </w:r>
-            <w:proofErr w:type="spellEnd"/>
           </w:p>
         </w:tc>
         <w:tc>
@@ -8998,25 +8705,7 @@
           <w:sz w:val="24"/>
           <w:szCs w:val="24"/>
         </w:rPr>
-        <w:t xml:space="preserve">Beyond creating a character, we have other </w:t>
-      </w:r>
-      <w:proofErr w:type="gramStart"/>
-      <w:r>
-        <w:rPr>
-          <w:rFonts w:ascii="Benne" w:eastAsia="Benne" w:hAnsi="Benne" w:cs="Benne"/>
-          <w:sz w:val="24"/>
-          <w:szCs w:val="24"/>
-        </w:rPr>
-        <w:t>built in</w:t>
-      </w:r>
-      <w:proofErr w:type="gramEnd"/>
-      <w:r>
-        <w:rPr>
-          <w:rFonts w:ascii="Benne" w:eastAsia="Benne" w:hAnsi="Benne" w:cs="Benne"/>
-          <w:sz w:val="24"/>
-          <w:szCs w:val="24"/>
-        </w:rPr>
-        <w:t xml:space="preserve"> mechanisms for enhancing the character, granting them additional health, stats, or abilities that are separate from the character themselves.</w:t>
+        <w:t>Beyond creating a character, we have other built in mechanisms for enhancing the character, granting them additional health, stats, or abilities that are separate from the character themselves.</w:t>
       </w:r>
     </w:p>
     <w:p>
@@ -9699,18 +9388,8 @@
                 <w:sz w:val="24"/>
                 <w:szCs w:val="24"/>
               </w:rPr>
-              <w:t xml:space="preserve">Ring of </w:t>
-            </w:r>
-            <w:proofErr w:type="spellStart"/>
-            <w:r>
-              <w:rPr>
-                <w:rFonts w:ascii="Benne" w:eastAsia="Benne" w:hAnsi="Benne" w:cs="Benne"/>
-                <w:sz w:val="24"/>
-                <w:szCs w:val="24"/>
-              </w:rPr>
-              <w:t>Aulm</w:t>
-            </w:r>
-            <w:proofErr w:type="spellEnd"/>
+              <w:t>Ring of Aulm</w:t>
+            </w:r>
           </w:p>
         </w:tc>
         <w:tc>
@@ -10126,25 +9805,7 @@
                 <w:sz w:val="24"/>
                 <w:szCs w:val="24"/>
               </w:rPr>
-              <w:t xml:space="preserve">When </w:t>
-            </w:r>
-            <w:proofErr w:type="gramStart"/>
-            <w:r>
-              <w:rPr>
-                <w:rFonts w:ascii="Benne" w:eastAsia="Benne" w:hAnsi="Benne" w:cs="Benne"/>
-                <w:sz w:val="24"/>
-                <w:szCs w:val="24"/>
-              </w:rPr>
-              <w:t>Jumping</w:t>
-            </w:r>
-            <w:proofErr w:type="gramEnd"/>
-            <w:r>
-              <w:rPr>
-                <w:rFonts w:ascii="Benne" w:eastAsia="Benne" w:hAnsi="Benne" w:cs="Benne"/>
-                <w:sz w:val="24"/>
-                <w:szCs w:val="24"/>
-              </w:rPr>
-              <w:t>, gain an extra 10 feet of movement</w:t>
+              <w:t>When Jumping, gain an extra 10 feet of movement</w:t>
             </w:r>
           </w:p>
         </w:tc>
@@ -10676,25 +10337,7 @@
                 <w:sz w:val="24"/>
                 <w:szCs w:val="24"/>
               </w:rPr>
-              <w:t xml:space="preserve">A pressurized container of flammable oil, with a </w:t>
-            </w:r>
-            <w:proofErr w:type="spellStart"/>
-            <w:r>
-              <w:rPr>
-                <w:rFonts w:ascii="Benne" w:eastAsia="Benne" w:hAnsi="Benne" w:cs="Benne"/>
-                <w:sz w:val="24"/>
-                <w:szCs w:val="24"/>
-              </w:rPr>
-              <w:t>sparkwheel</w:t>
-            </w:r>
-            <w:proofErr w:type="spellEnd"/>
-            <w:r>
-              <w:rPr>
-                <w:rFonts w:ascii="Benne" w:eastAsia="Benne" w:hAnsi="Benne" w:cs="Benne"/>
-                <w:sz w:val="24"/>
-                <w:szCs w:val="24"/>
-              </w:rPr>
-              <w:t xml:space="preserve"> and button on top to create a small flame</w:t>
+              <w:t>A pressurized container of flammable oil, with a sparkwheel and button on top to create a small flame</w:t>
             </w:r>
           </w:p>
         </w:tc>
@@ -11318,18 +10961,8 @@
                 <w:sz w:val="24"/>
                 <w:szCs w:val="24"/>
               </w:rPr>
-              <w:t xml:space="preserve">Staff of Magical </w:t>
-            </w:r>
-            <w:proofErr w:type="spellStart"/>
-            <w:r>
-              <w:rPr>
-                <w:rFonts w:ascii="Benne" w:eastAsia="Benne" w:hAnsi="Benne" w:cs="Benne"/>
-                <w:sz w:val="24"/>
-                <w:szCs w:val="24"/>
-              </w:rPr>
-              <w:t>Missles</w:t>
-            </w:r>
-            <w:proofErr w:type="spellEnd"/>
+              <w:t>Staff of Magical Missles</w:t>
+            </w:r>
           </w:p>
         </w:tc>
         <w:tc>
@@ -11608,7 +11241,6 @@
         </w:rPr>
         <w:tab/>
       </w:r>
-      <w:proofErr w:type="spellStart"/>
       <w:r>
         <w:rPr>
           <w:rFonts w:ascii="Benne" w:eastAsia="Benne" w:hAnsi="Benne" w:cs="Benne"/>
@@ -11617,32 +11249,13 @@
         </w:rPr>
         <w:t>Augmnet</w:t>
       </w:r>
-      <w:proofErr w:type="spellEnd"/>
-      <w:r>
-        <w:rPr>
-          <w:rFonts w:ascii="Benne" w:eastAsia="Benne" w:hAnsi="Benne" w:cs="Benne"/>
-          <w:sz w:val="24"/>
-          <w:szCs w:val="24"/>
-        </w:rPr>
-        <w:t xml:space="preserve"> cards are very contextual, so we provide blank cards for the GM to fill out. To give </w:t>
-      </w:r>
-      <w:proofErr w:type="spellStart"/>
-      <w:r>
-        <w:rPr>
-          <w:rFonts w:ascii="Benne" w:eastAsia="Benne" w:hAnsi="Benne" w:cs="Benne"/>
-          <w:sz w:val="24"/>
-          <w:szCs w:val="24"/>
-        </w:rPr>
-        <w:t>you</w:t>
-      </w:r>
-      <w:proofErr w:type="spellEnd"/>
-      <w:r>
-        <w:rPr>
-          <w:rFonts w:ascii="Benne" w:eastAsia="Benne" w:hAnsi="Benne" w:cs="Benne"/>
-          <w:sz w:val="24"/>
-          <w:szCs w:val="24"/>
-        </w:rPr>
-        <w:t xml:space="preserve"> ideas, below are some examples.</w:t>
+      <w:r>
+        <w:rPr>
+          <w:rFonts w:ascii="Benne" w:eastAsia="Benne" w:hAnsi="Benne" w:cs="Benne"/>
+          <w:sz w:val="24"/>
+          <w:szCs w:val="24"/>
+        </w:rPr>
+        <w:t xml:space="preserve"> cards are very contextual, so we provide blank cards for the GM to fill out. To give you ideas, below are some examples.</w:t>
       </w:r>
     </w:p>
     <w:p>
@@ -11771,18 +11384,8 @@
                 <w:sz w:val="24"/>
                 <w:szCs w:val="24"/>
               </w:rPr>
-              <w:t xml:space="preserve">Blessing of </w:t>
-            </w:r>
-            <w:proofErr w:type="spellStart"/>
-            <w:r>
-              <w:rPr>
-                <w:rFonts w:ascii="Benne" w:eastAsia="Benne" w:hAnsi="Benne" w:cs="Benne"/>
-                <w:sz w:val="24"/>
-                <w:szCs w:val="24"/>
-              </w:rPr>
-              <w:t>Yindar</w:t>
-            </w:r>
-            <w:proofErr w:type="spellEnd"/>
+              <w:t>Blessing of Yindar</w:t>
+            </w:r>
           </w:p>
         </w:tc>
         <w:tc>
@@ -11807,35 +11410,7 @@
                 <w:sz w:val="24"/>
                 <w:szCs w:val="24"/>
               </w:rPr>
-              <w:t xml:space="preserve">Duration: 5 </w:t>
-            </w:r>
-            <w:proofErr w:type="spellStart"/>
-            <w:proofErr w:type="gramStart"/>
-            <w:r>
-              <w:rPr>
-                <w:rFonts w:ascii="Benne" w:eastAsia="Benne" w:hAnsi="Benne" w:cs="Benne"/>
-                <w:sz w:val="24"/>
-                <w:szCs w:val="24"/>
-              </w:rPr>
-              <w:t>Rnds</w:t>
-            </w:r>
-            <w:proofErr w:type="spellEnd"/>
-            <w:r>
-              <w:rPr>
-                <w:rFonts w:ascii="Benne" w:eastAsia="Benne" w:hAnsi="Benne" w:cs="Benne"/>
-                <w:sz w:val="24"/>
-                <w:szCs w:val="24"/>
-              </w:rPr>
-              <w:t xml:space="preserve"> ;</w:t>
-            </w:r>
-            <w:proofErr w:type="gramEnd"/>
-            <w:r>
-              <w:rPr>
-                <w:rFonts w:ascii="Benne" w:eastAsia="Benne" w:hAnsi="Benne" w:cs="Benne"/>
-                <w:sz w:val="24"/>
-                <w:szCs w:val="24"/>
-              </w:rPr>
-              <w:t xml:space="preserve"> Action: As long as sunlight is touching you, gain +1 to all rolls</w:t>
+              <w:t>Duration: 5 Rnds ; Action: As long as sunlight is touching you, gain +1 to all rolls</w:t>
             </w:r>
           </w:p>
         </w:tc>
@@ -11894,25 +11469,7 @@
                 <w:sz w:val="24"/>
                 <w:szCs w:val="24"/>
               </w:rPr>
-              <w:t xml:space="preserve">Duration: 1 </w:t>
-            </w:r>
-            <w:proofErr w:type="gramStart"/>
-            <w:r>
-              <w:rPr>
-                <w:rFonts w:ascii="Benne" w:eastAsia="Benne" w:hAnsi="Benne" w:cs="Benne"/>
-                <w:sz w:val="24"/>
-                <w:szCs w:val="24"/>
-              </w:rPr>
-              <w:t>day ;</w:t>
-            </w:r>
-            <w:proofErr w:type="gramEnd"/>
-            <w:r>
-              <w:rPr>
-                <w:rFonts w:ascii="Benne" w:eastAsia="Benne" w:hAnsi="Benne" w:cs="Benne"/>
-                <w:sz w:val="24"/>
-                <w:szCs w:val="24"/>
-              </w:rPr>
-              <w:t xml:space="preserve"> Action: flip a coin after each attack. If heads, take a -3 penalty</w:t>
+              <w:t>Duration: 1 day ; Action: flip a coin after each attack. If heads, take a -3 penalty</w:t>
             </w:r>
           </w:p>
         </w:tc>
@@ -12030,25 +11587,7 @@
                 <w:sz w:val="24"/>
                 <w:szCs w:val="24"/>
               </w:rPr>
-              <w:t xml:space="preserve">Duration: </w:t>
-            </w:r>
-            <w:proofErr w:type="gramStart"/>
-            <w:r>
-              <w:rPr>
-                <w:rFonts w:ascii="Benne" w:eastAsia="Benne" w:hAnsi="Benne" w:cs="Benne"/>
-                <w:sz w:val="24"/>
-                <w:szCs w:val="24"/>
-              </w:rPr>
-              <w:t>Instant ;</w:t>
-            </w:r>
-            <w:proofErr w:type="gramEnd"/>
-            <w:r>
-              <w:rPr>
-                <w:rFonts w:ascii="Benne" w:eastAsia="Benne" w:hAnsi="Benne" w:cs="Benne"/>
-                <w:sz w:val="24"/>
-                <w:szCs w:val="24"/>
-              </w:rPr>
-              <w:t xml:space="preserve"> Action: Move vehicle 20 feet in a random direction</w:t>
+              <w:t>Duration: Instant ; Action: Move vehicle 20 feet in a random direction</w:t>
             </w:r>
           </w:p>
         </w:tc>
@@ -12081,25 +11620,7 @@
                 <w:sz w:val="24"/>
                 <w:szCs w:val="24"/>
               </w:rPr>
-              <w:t xml:space="preserve">Augment </w:t>
-            </w:r>
-            <w:proofErr w:type="spellStart"/>
-            <w:r>
-              <w:rPr>
-                <w:rFonts w:ascii="Benne" w:eastAsia="Benne" w:hAnsi="Benne" w:cs="Benne"/>
-                <w:sz w:val="24"/>
-                <w:szCs w:val="24"/>
-              </w:rPr>
-              <w:t>lvl</w:t>
-            </w:r>
-            <w:proofErr w:type="spellEnd"/>
-            <w:r>
-              <w:rPr>
-                <w:rFonts w:ascii="Benne" w:eastAsia="Benne" w:hAnsi="Benne" w:cs="Benne"/>
-                <w:sz w:val="24"/>
-                <w:szCs w:val="24"/>
-              </w:rPr>
-              <w:t xml:space="preserve"> 1: Legs</w:t>
+              <w:t>Augment lvl 1: Legs</w:t>
             </w:r>
           </w:p>
         </w:tc>
@@ -12125,25 +11646,7 @@
                 <w:sz w:val="24"/>
                 <w:szCs w:val="24"/>
               </w:rPr>
-              <w:t xml:space="preserve">Action: powered kick, 2d8 damage, 5ft </w:t>
-            </w:r>
-            <w:proofErr w:type="gramStart"/>
-            <w:r>
-              <w:rPr>
-                <w:rFonts w:ascii="Benne" w:eastAsia="Benne" w:hAnsi="Benne" w:cs="Benne"/>
-                <w:sz w:val="24"/>
-                <w:szCs w:val="24"/>
-              </w:rPr>
-              <w:t>range ;</w:t>
-            </w:r>
-            <w:proofErr w:type="gramEnd"/>
-            <w:r>
-              <w:rPr>
-                <w:rFonts w:ascii="Benne" w:eastAsia="Benne" w:hAnsi="Benne" w:cs="Benne"/>
-                <w:sz w:val="24"/>
-                <w:szCs w:val="24"/>
-              </w:rPr>
-              <w:t xml:space="preserve"> Passive: +1 strength</w:t>
+              <w:t>Action: powered kick, 2d8 damage, 5ft range ; Passive: +1 strength</w:t>
             </w:r>
           </w:p>
         </w:tc>
@@ -12202,25 +11705,7 @@
                 <w:sz w:val="24"/>
                 <w:szCs w:val="24"/>
               </w:rPr>
-              <w:t xml:space="preserve">Duration: 1 </w:t>
-            </w:r>
-            <w:proofErr w:type="gramStart"/>
-            <w:r>
-              <w:rPr>
-                <w:rFonts w:ascii="Benne" w:eastAsia="Benne" w:hAnsi="Benne" w:cs="Benne"/>
-                <w:sz w:val="24"/>
-                <w:szCs w:val="24"/>
-              </w:rPr>
-              <w:t>hour ;</w:t>
-            </w:r>
-            <w:proofErr w:type="gramEnd"/>
-            <w:r>
-              <w:rPr>
-                <w:rFonts w:ascii="Benne" w:eastAsia="Benne" w:hAnsi="Benne" w:cs="Benne"/>
-                <w:sz w:val="24"/>
-                <w:szCs w:val="24"/>
-              </w:rPr>
-              <w:t xml:space="preserve"> Passive: +2 Knowledge checks, +5ft movement when taking an action that gives movement</w:t>
+              <w:t>Duration: 1 hour ; Passive: +2 Knowledge checks, +5ft movement when taking an action that gives movement</w:t>
             </w:r>
           </w:p>
         </w:tc>
@@ -12371,39 +11856,8 @@
           <w:sz w:val="32"/>
           <w:szCs w:val="32"/>
         </w:rPr>
-        <w:t xml:space="preserve">Sample Character </w:t>
-      </w:r>
-      <w:proofErr w:type="gramStart"/>
-      <w:r>
-        <w:rPr>
-          <w:rFonts w:ascii="Benne" w:eastAsia="Benne" w:hAnsi="Benne" w:cs="Benne"/>
-          <w:b/>
-          <w:sz w:val="32"/>
-          <w:szCs w:val="32"/>
-        </w:rPr>
-        <w:t>Continued :</w:t>
-      </w:r>
-      <w:proofErr w:type="gramEnd"/>
-      <w:r>
-        <w:rPr>
-          <w:rFonts w:ascii="Benne" w:eastAsia="Benne" w:hAnsi="Benne" w:cs="Benne"/>
-          <w:b/>
-          <w:sz w:val="32"/>
-          <w:szCs w:val="32"/>
-        </w:rPr>
-        <w:t xml:space="preserve"> Zin </w:t>
-      </w:r>
-      <w:proofErr w:type="spellStart"/>
-      <w:r>
-        <w:rPr>
-          <w:rFonts w:ascii="Benne" w:eastAsia="Benne" w:hAnsi="Benne" w:cs="Benne"/>
-          <w:b/>
-          <w:sz w:val="32"/>
-          <w:szCs w:val="32"/>
-        </w:rPr>
-        <w:t>Fantallay</w:t>
-      </w:r>
-      <w:proofErr w:type="spellEnd"/>
+        <w:t>Sample Character Continued : Zin Fantallay</w:t>
+      </w:r>
     </w:p>
     <w:p>
       <w:pPr>
@@ -12749,25 +12203,7 @@
           <w:sz w:val="24"/>
           <w:szCs w:val="24"/>
         </w:rPr>
-        <w:t xml:space="preserve">There’s no wrong way to build a character, and no one card should or shouldn’t feel necessary to include for any </w:t>
-      </w:r>
-      <w:proofErr w:type="gramStart"/>
-      <w:r>
-        <w:rPr>
-          <w:rFonts w:ascii="Benne" w:eastAsia="Benne" w:hAnsi="Benne" w:cs="Benne"/>
-          <w:sz w:val="24"/>
-          <w:szCs w:val="24"/>
-        </w:rPr>
-        <w:t>one character</w:t>
-      </w:r>
-      <w:proofErr w:type="gramEnd"/>
-      <w:r>
-        <w:rPr>
-          <w:rFonts w:ascii="Benne" w:eastAsia="Benne" w:hAnsi="Benne" w:cs="Benne"/>
-          <w:sz w:val="24"/>
-          <w:szCs w:val="24"/>
-        </w:rPr>
-        <w:t xml:space="preserve"> deck. People are multi-faceted and surprising, and your characters can be too!</w:t>
+        <w:t>There’s no wrong way to build a character, and no one card should or shouldn’t feel necessary to include for any one character deck. People are multi-faceted and surprising, and your characters can be too!</w:t>
       </w:r>
     </w:p>
     <w:p>
@@ -12883,44 +12319,10 @@
           <w:szCs w:val="32"/>
         </w:rPr>
         <w:lastRenderedPageBreak/>
-        <w:t xml:space="preserve">Sample Character </w:t>
-      </w:r>
-      <w:proofErr w:type="gramStart"/>
-      <w:r>
-        <w:rPr>
-          <w:rFonts w:ascii="Benne" w:eastAsia="Benne" w:hAnsi="Benne" w:cs="Benne"/>
-          <w:b/>
-          <w:color w:val="000000"/>
-          <w:sz w:val="32"/>
-          <w:szCs w:val="32"/>
-        </w:rPr>
-        <w:t>Finished :</w:t>
-      </w:r>
-      <w:proofErr w:type="gramEnd"/>
-      <w:r>
-        <w:rPr>
-          <w:rFonts w:ascii="Benne" w:eastAsia="Benne" w:hAnsi="Benne" w:cs="Benne"/>
-          <w:b/>
-          <w:color w:val="000000"/>
-          <w:sz w:val="32"/>
-          <w:szCs w:val="32"/>
-        </w:rPr>
-        <w:t xml:space="preserve"> Zin </w:t>
-      </w:r>
-      <w:proofErr w:type="spellStart"/>
-      <w:r>
-        <w:rPr>
-          <w:rFonts w:ascii="Benne" w:eastAsia="Benne" w:hAnsi="Benne" w:cs="Benne"/>
-          <w:b/>
-          <w:color w:val="000000"/>
-          <w:sz w:val="32"/>
-          <w:szCs w:val="32"/>
-        </w:rPr>
-        <w:t>Fantallay</w:t>
+        <w:t>Sample Character Finished : Zin Fantallay</w:t>
       </w:r>
       <w:bookmarkStart w:id="23" w:name="_2bqr6nd2sq9q"/>
       <w:bookmarkEnd w:id="23"/>
-      <w:proofErr w:type="spellEnd"/>
       <w:r>
         <w:rPr>
           <w:noProof/>
@@ -13013,25 +12415,7 @@
           <w:sz w:val="24"/>
           <w:szCs w:val="24"/>
         </w:rPr>
-        <w:t>Combat is when opposing forces (the characters and some other non-player entity(</w:t>
-      </w:r>
-      <w:proofErr w:type="spellStart"/>
-      <w:r>
-        <w:rPr>
-          <w:rFonts w:ascii="Benne" w:eastAsia="Benne" w:hAnsi="Benne" w:cs="Benne"/>
-          <w:sz w:val="24"/>
-          <w:szCs w:val="24"/>
-        </w:rPr>
-        <w:t>ies</w:t>
-      </w:r>
-      <w:proofErr w:type="spellEnd"/>
-      <w:r>
-        <w:rPr>
-          <w:rFonts w:ascii="Benne" w:eastAsia="Benne" w:hAnsi="Benne" w:cs="Benne"/>
-          <w:sz w:val="24"/>
-          <w:szCs w:val="24"/>
-        </w:rPr>
-        <w:t>)) come to a clash. Differing goals come into conflict, and resources (namely health) are tested against attacks (namely abilities/actions)</w:t>
+        <w:t>Combat is when opposing forces (the characters and some other non-player entity(ies)) come to a clash. Differing goals come into conflict, and resources (namely health) are tested against attacks (namely abilities/actions)</w:t>
       </w:r>
     </w:p>
     <w:p>
@@ -13402,25 +12786,7 @@
           <w:sz w:val="24"/>
           <w:szCs w:val="24"/>
         </w:rPr>
-        <w:t xml:space="preserve">Card abilities describe their effect. Some grant movement, establish an attack (assuming there’s a target to attack in range), apply an effect to an area, summon an ally, apply a buff, or apply a </w:t>
-      </w:r>
-      <w:proofErr w:type="spellStart"/>
-      <w:r>
-        <w:rPr>
-          <w:rFonts w:ascii="Benne" w:eastAsia="Benne" w:hAnsi="Benne" w:cs="Benne"/>
-          <w:sz w:val="24"/>
-          <w:szCs w:val="24"/>
-        </w:rPr>
-        <w:t>debuff</w:t>
-      </w:r>
-      <w:proofErr w:type="spellEnd"/>
-      <w:r>
-        <w:rPr>
-          <w:rFonts w:ascii="Benne" w:eastAsia="Benne" w:hAnsi="Benne" w:cs="Benne"/>
-          <w:sz w:val="24"/>
-          <w:szCs w:val="24"/>
-        </w:rPr>
-        <w:t>. The particular flavor of how they are played out are left to the player to describe. For example, the same basic attack from the fighter is a sword swing, but to the mage is a blast of magic, and so on.</w:t>
+        <w:t>Card abilities describe their effect. Some grant movement, establish an attack (assuming there’s a target to attack in range), apply an effect to an area, summon an ally, apply a buff, or apply a debuff. The particular flavor of how they are played out are left to the player to describe. For example, the same basic attack from the fighter is a sword swing, but to the mage is a blast of magic, and so on.</w:t>
       </w:r>
     </w:p>
     <w:p>
@@ -13532,25 +12898,7 @@
           <w:sz w:val="24"/>
           <w:szCs w:val="24"/>
         </w:rPr>
-        <w:t>Card abilities that grant movement, but can’t meet target/range requirements (target is still too far away after moving) will still resolve (</w:t>
-      </w:r>
-      <w:proofErr w:type="spellStart"/>
-      <w:r>
-        <w:rPr>
-          <w:rFonts w:ascii="Benne" w:eastAsia="Benne" w:hAnsi="Benne" w:cs="Benne"/>
-          <w:sz w:val="24"/>
-          <w:szCs w:val="24"/>
-        </w:rPr>
-        <w:t>ie</w:t>
-      </w:r>
-      <w:proofErr w:type="spellEnd"/>
-      <w:r>
-        <w:rPr>
-          <w:rFonts w:ascii="Benne" w:eastAsia="Benne" w:hAnsi="Benne" w:cs="Benne"/>
-          <w:sz w:val="24"/>
-          <w:szCs w:val="24"/>
-        </w:rPr>
-        <w:t>: go to discard/exhaust), but any movement they provide is granted regardless.</w:t>
+        <w:t>Card abilities that grant movement, but can’t meet target/range requirements (target is still too far away after moving) will still resolve (ie: go to discard/exhaust), but any movement they provide is granted regardless.</w:t>
       </w:r>
     </w:p>
     <w:p>
@@ -13969,25 +13317,7 @@
           <w:sz w:val="24"/>
           <w:szCs w:val="24"/>
         </w:rPr>
-        <w:t>You cannot play 2 top or 2 bottom card abilities simultaneously. You must meet card text requirements (</w:t>
-      </w:r>
-      <w:proofErr w:type="spellStart"/>
-      <w:r>
-        <w:rPr>
-          <w:rFonts w:ascii="Benne" w:eastAsia="Benne" w:hAnsi="Benne" w:cs="Benne"/>
-          <w:sz w:val="24"/>
-          <w:szCs w:val="24"/>
-        </w:rPr>
-        <w:t>ie</w:t>
-      </w:r>
-      <w:proofErr w:type="spellEnd"/>
-      <w:r>
-        <w:rPr>
-          <w:rFonts w:ascii="Benne" w:eastAsia="Benne" w:hAnsi="Benne" w:cs="Benne"/>
-          <w:sz w:val="24"/>
-          <w:szCs w:val="24"/>
-        </w:rPr>
-        <w:t>: be in range, have cards to discard, etc.) for them to take the state effect.</w:t>
+        <w:t>You cannot play 2 top or 2 bottom card abilities simultaneously. You must meet card text requirements (ie: be in range, have cards to discard, etc.) for them to take the state effect.</w:t>
       </w:r>
     </w:p>
     <w:p>
@@ -14176,25 +13506,7 @@
           <w:sz w:val="24"/>
           <w:szCs w:val="24"/>
         </w:rPr>
-        <w:t xml:space="preserve"> attack against you is reduced by your level in value (</w:t>
-      </w:r>
-      <w:proofErr w:type="spellStart"/>
-      <w:r>
-        <w:rPr>
-          <w:rFonts w:ascii="Benne" w:eastAsia="Benne" w:hAnsi="Benne" w:cs="Benne"/>
-          <w:sz w:val="24"/>
-          <w:szCs w:val="24"/>
-        </w:rPr>
-        <w:t>ie</w:t>
-      </w:r>
-      <w:proofErr w:type="spellEnd"/>
-      <w:r>
-        <w:rPr>
-          <w:rFonts w:ascii="Benne" w:eastAsia="Benne" w:hAnsi="Benne" w:cs="Benne"/>
-          <w:sz w:val="24"/>
-          <w:szCs w:val="24"/>
-        </w:rPr>
-        <w:t xml:space="preserve">: at level 2, enemy’s attack is reduced by 2). Because the ability is triggered by the </w:t>
+        <w:t xml:space="preserve"> attack against you is reduced by your level in value (ie: at level 2, enemy’s attack is reduced by 2). Because the ability is triggered by the </w:t>
       </w:r>
       <w:r>
         <w:rPr>
@@ -14994,25 +14306,7 @@
           <w:sz w:val="24"/>
           <w:szCs w:val="24"/>
         </w:rPr>
-        <w:t xml:space="preserve">Attack and defense values can be modified by abilities (buffs from allies or </w:t>
-      </w:r>
-      <w:proofErr w:type="spellStart"/>
-      <w:r>
-        <w:rPr>
-          <w:rFonts w:ascii="Benne" w:eastAsia="Benne" w:hAnsi="Benne" w:cs="Benne"/>
-          <w:sz w:val="24"/>
-          <w:szCs w:val="24"/>
-        </w:rPr>
-        <w:t>debuffs</w:t>
-      </w:r>
-      <w:proofErr w:type="spellEnd"/>
-      <w:r>
-        <w:rPr>
-          <w:rFonts w:ascii="Benne" w:eastAsia="Benne" w:hAnsi="Benne" w:cs="Benne"/>
-          <w:sz w:val="24"/>
-          <w:szCs w:val="24"/>
-        </w:rPr>
-        <w:t xml:space="preserve"> from opponents), equipment (armor or magical items that increase/decrease effects), and Contact Tokens. Ultimately however, both attack and defense values evaluate to a singular value before they are compared with each other</w:t>
+        <w:t>Attack and defense values can be modified by abilities (buffs from allies or debuffs from opponents), equipment (armor or magical items that increase/decrease effects), and Contact Tokens. Ultimately however, both attack and defense values evaluate to a singular value before they are compared with each other</w:t>
       </w:r>
     </w:p>
     <w:p>
@@ -15373,25 +14667,7 @@
           <w:sz w:val="24"/>
           <w:szCs w:val="24"/>
         </w:rPr>
-        <w:t xml:space="preserve">Self: </w:t>
-      </w:r>
-      <w:proofErr w:type="spellStart"/>
-      <w:r>
-        <w:rPr>
-          <w:rFonts w:ascii="Benne" w:eastAsia="Benne" w:hAnsi="Benne" w:cs="Benne"/>
-          <w:sz w:val="24"/>
-          <w:szCs w:val="24"/>
-        </w:rPr>
-        <w:t>your self</w:t>
-      </w:r>
-      <w:proofErr w:type="spellEnd"/>
-      <w:r>
-        <w:rPr>
-          <w:rFonts w:ascii="Benne" w:eastAsia="Benne" w:hAnsi="Benne" w:cs="Benne"/>
-          <w:sz w:val="24"/>
-          <w:szCs w:val="24"/>
-        </w:rPr>
-        <w:t>.</w:t>
+        <w:t>Self: your self.</w:t>
       </w:r>
     </w:p>
     <w:p>
@@ -15517,43 +14793,7 @@
           <w:sz w:val="24"/>
           <w:szCs w:val="24"/>
         </w:rPr>
-        <w:t xml:space="preserve">, when moving into </w:t>
-      </w:r>
-      <w:proofErr w:type="gramStart"/>
-      <w:r>
-        <w:rPr>
-          <w:rFonts w:ascii="Benne" w:eastAsia="Benne" w:hAnsi="Benne" w:cs="Benne"/>
-          <w:sz w:val="24"/>
-          <w:szCs w:val="24"/>
-        </w:rPr>
-        <w:t>our</w:t>
-      </w:r>
-      <w:proofErr w:type="gramEnd"/>
-      <w:r>
-        <w:rPr>
-          <w:rFonts w:ascii="Benne" w:eastAsia="Benne" w:hAnsi="Benne" w:cs="Benne"/>
-          <w:sz w:val="24"/>
-          <w:szCs w:val="24"/>
-        </w:rPr>
-        <w:t xml:space="preserve"> out of close range. These attacks are the combatant’s most simple attack: Unless supported by an ongoing buff/</w:t>
-      </w:r>
-      <w:proofErr w:type="spellStart"/>
-      <w:r>
-        <w:rPr>
-          <w:rFonts w:ascii="Benne" w:eastAsia="Benne" w:hAnsi="Benne" w:cs="Benne"/>
-          <w:sz w:val="24"/>
-          <w:szCs w:val="24"/>
-        </w:rPr>
-        <w:t>debuff</w:t>
-      </w:r>
-      <w:proofErr w:type="spellEnd"/>
-      <w:r>
-        <w:rPr>
-          <w:rFonts w:ascii="Benne" w:eastAsia="Benne" w:hAnsi="Benne" w:cs="Benne"/>
-          <w:sz w:val="24"/>
-          <w:szCs w:val="24"/>
-        </w:rPr>
-        <w:t>, these attacks are not otherwise modified by effects (cannot apply special effects to this attack)</w:t>
+        <w:t>, when moving into our out of close range. These attacks are the combatant’s most simple attack: Unless supported by an ongoing buff/debuff, these attacks are not otherwise modified by effects (cannot apply special effects to this attack)</w:t>
       </w:r>
     </w:p>
     <w:p>
@@ -16166,25 +15406,7 @@
           <w:sz w:val="24"/>
           <w:szCs w:val="24"/>
         </w:rPr>
-        <w:t xml:space="preserve">Select an action (a card ability, or a specific non-card ability), and designate a trigger. The trigger must be accepted by the GM as reasonable (see Triggers below). At this point, the Reaction is in the Ready state. If the trigger is met while the reaction is Ready, then you play out that card ability as described on the card. Otherwise, if the conditions for the trigger render it invalid or you dismiss the reaction, you exit the Ready state without playing through the action/ability. This ability is not discarded/exhausted it </w:t>
-      </w:r>
-      <w:proofErr w:type="spellStart"/>
-      <w:r>
-        <w:rPr>
-          <w:rFonts w:ascii="Benne" w:eastAsia="Benne" w:hAnsi="Benne" w:cs="Benne"/>
-          <w:sz w:val="24"/>
-          <w:szCs w:val="24"/>
-        </w:rPr>
-        <w:t>it</w:t>
-      </w:r>
-      <w:proofErr w:type="spellEnd"/>
-      <w:r>
-        <w:rPr>
-          <w:rFonts w:ascii="Benne" w:eastAsia="Benne" w:hAnsi="Benne" w:cs="Benne"/>
-          <w:sz w:val="24"/>
-          <w:szCs w:val="24"/>
-        </w:rPr>
-        <w:t xml:space="preserve"> wasn’t triggered.</w:t>
+        <w:t>Select an action (a card ability, or a specific non-card ability), and designate a trigger. The trigger must be accepted by the GM as reasonable (see Triggers below). At this point, the Reaction is in the Ready state. If the trigger is met while the reaction is Ready, then you play out that card ability as described on the card. Otherwise, if the conditions for the trigger render it invalid or you dismiss the reaction, you exit the Ready state without playing through the action/ability. This ability is not discarded/exhausted it it wasn’t triggered.</w:t>
       </w:r>
     </w:p>
     <w:p>
@@ -16310,25 +15532,7 @@
           <w:sz w:val="24"/>
           <w:szCs w:val="24"/>
         </w:rPr>
-        <w:t xml:space="preserve">You can specify a trigger of X number of enemies being present in an area that the ability can </w:t>
-      </w:r>
-      <w:proofErr w:type="gramStart"/>
-      <w:r>
-        <w:rPr>
-          <w:rFonts w:ascii="Benne" w:eastAsia="Benne" w:hAnsi="Benne" w:cs="Benne"/>
-          <w:sz w:val="24"/>
-          <w:szCs w:val="24"/>
-        </w:rPr>
-        <w:t>affect:.</w:t>
-      </w:r>
-      <w:proofErr w:type="gramEnd"/>
-      <w:r>
-        <w:rPr>
-          <w:rFonts w:ascii="Benne" w:eastAsia="Benne" w:hAnsi="Benne" w:cs="Benne"/>
-          <w:sz w:val="24"/>
-          <w:szCs w:val="24"/>
-        </w:rPr>
-        <w:t xml:space="preserve"> </w:t>
+        <w:t xml:space="preserve">You can specify a trigger of X number of enemies being present in an area that the ability can affect:. </w:t>
       </w:r>
       <w:r>
         <w:rPr>
@@ -16664,37 +15868,37 @@
           <w:sz w:val="34"/>
           <w:szCs w:val="34"/>
         </w:rPr>
-        <w:t>Buff/</w:t>
-      </w:r>
-      <w:proofErr w:type="spellStart"/>
-      <w:r>
+        <w:t>Buff/Debuff rules</w:t>
+      </w:r>
+    </w:p>
+    <w:p>
+      <w:pPr>
+        <w:spacing w:line="100" w:lineRule="atLeast"/>
+        <w:rPr>
+          <w:rFonts w:ascii="Benne" w:eastAsia="Benne" w:hAnsi="Benne" w:cs="Benne"/>
+          <w:sz w:val="24"/>
+          <w:szCs w:val="24"/>
+        </w:rPr>
+      </w:pPr>
+      <w:r>
+        <w:rPr>
+          <w:rFonts w:ascii="Benne" w:eastAsia="Benne" w:hAnsi="Benne" w:cs="Benne"/>
+          <w:sz w:val="24"/>
+          <w:szCs w:val="24"/>
+        </w:rPr>
+        <w:tab/>
+        <w:t xml:space="preserve">Multiple allies can buff the same character, but they each can only apply one buff to that ally. Said another way, you can receive buffs from multiple allies, but each ally can only give you one buff each. If already buffed by one ally, and that ally applies another buff, it replaces the previous buff. </w:t>
+      </w:r>
+    </w:p>
+    <w:p>
+      <w:pPr>
+        <w:spacing w:line="100" w:lineRule="atLeast"/>
         <w:rPr>
           <w:rFonts w:ascii="Benne" w:eastAsia="Benne" w:hAnsi="Benne" w:cs="Benne"/>
           <w:b/>
           <w:sz w:val="34"/>
           <w:szCs w:val="34"/>
         </w:rPr>
-        <w:t>Debuff</w:t>
-      </w:r>
-      <w:proofErr w:type="spellEnd"/>
-      <w:r>
-        <w:rPr>
-          <w:rFonts w:ascii="Benne" w:eastAsia="Benne" w:hAnsi="Benne" w:cs="Benne"/>
-          <w:b/>
-          <w:sz w:val="34"/>
-          <w:szCs w:val="34"/>
-        </w:rPr>
-        <w:t xml:space="preserve"> rules</w:t>
-      </w:r>
-    </w:p>
-    <w:p>
-      <w:pPr>
-        <w:spacing w:line="100" w:lineRule="atLeast"/>
-        <w:rPr>
-          <w:rFonts w:ascii="Benne" w:eastAsia="Benne" w:hAnsi="Benne" w:cs="Benne"/>
-          <w:sz w:val="24"/>
-          <w:szCs w:val="24"/>
-        </w:rPr>
       </w:pPr>
       <w:r>
         <w:rPr>
@@ -16703,44 +15907,7 @@
           <w:szCs w:val="24"/>
         </w:rPr>
         <w:tab/>
-        <w:t xml:space="preserve">Multiple allies can buff the same character, but they each can only apply one buff to that ally. Said another way, you can receive buffs from multiple allies, but each ally can only give you one buff each. If already buffed by one ally, and that ally applies another buff, it replaces the previous buff. </w:t>
-      </w:r>
-    </w:p>
-    <w:p>
-      <w:pPr>
-        <w:spacing w:line="100" w:lineRule="atLeast"/>
-        <w:rPr>
-          <w:rFonts w:ascii="Benne" w:eastAsia="Benne" w:hAnsi="Benne" w:cs="Benne"/>
-          <w:b/>
-          <w:sz w:val="34"/>
-          <w:szCs w:val="34"/>
-        </w:rPr>
-      </w:pPr>
-      <w:r>
-        <w:rPr>
-          <w:rFonts w:ascii="Benne" w:eastAsia="Benne" w:hAnsi="Benne" w:cs="Benne"/>
-          <w:sz w:val="24"/>
-          <w:szCs w:val="24"/>
-        </w:rPr>
-        <w:tab/>
-      </w:r>
-      <w:proofErr w:type="spellStart"/>
-      <w:r>
-        <w:rPr>
-          <w:rFonts w:ascii="Benne" w:eastAsia="Benne" w:hAnsi="Benne" w:cs="Benne"/>
-          <w:sz w:val="24"/>
-          <w:szCs w:val="24"/>
-        </w:rPr>
-        <w:t>Debuffs</w:t>
-      </w:r>
-      <w:proofErr w:type="spellEnd"/>
-      <w:r>
-        <w:rPr>
-          <w:rFonts w:ascii="Benne" w:eastAsia="Benne" w:hAnsi="Benne" w:cs="Benne"/>
-          <w:sz w:val="24"/>
-          <w:szCs w:val="24"/>
-        </w:rPr>
-        <w:t xml:space="preserve"> act the same as buffs.</w:t>
+        <w:t>Debuffs act the same as buffs.</w:t>
       </w:r>
     </w:p>
     <w:p>
@@ -16985,25 +16152,7 @@
           <w:sz w:val="24"/>
           <w:szCs w:val="24"/>
         </w:rPr>
-        <w:t xml:space="preserve">If the encounter ends and you are still downed, you recover with up to your level in </w:t>
-      </w:r>
-      <w:proofErr w:type="spellStart"/>
-      <w:r>
-        <w:rPr>
-          <w:rFonts w:ascii="Benne" w:eastAsia="Benne" w:hAnsi="Benne" w:cs="Benne"/>
-          <w:sz w:val="24"/>
-          <w:szCs w:val="24"/>
-        </w:rPr>
-        <w:t>hitpoints</w:t>
-      </w:r>
-      <w:proofErr w:type="spellEnd"/>
-      <w:r>
-        <w:rPr>
-          <w:rFonts w:ascii="Benne" w:eastAsia="Benne" w:hAnsi="Benne" w:cs="Benne"/>
-          <w:sz w:val="24"/>
-          <w:szCs w:val="24"/>
-        </w:rPr>
-        <w:t>.</w:t>
+        <w:t>If the encounter ends and you are still downed, you recover with up to your level in hitpoints.</w:t>
       </w:r>
     </w:p>
     <w:p>
@@ -17044,45 +16193,7 @@
           <w:sz w:val="24"/>
           <w:szCs w:val="24"/>
         </w:rPr>
-        <w:t xml:space="preserve">If you continue to take damage while </w:t>
-      </w:r>
-      <w:proofErr w:type="gramStart"/>
-      <w:r>
-        <w:rPr>
-          <w:rFonts w:ascii="Benne" w:eastAsia="Benne" w:hAnsi="Benne" w:cs="Benne"/>
-          <w:sz w:val="24"/>
-          <w:szCs w:val="24"/>
-        </w:rPr>
-        <w:t>Downed</w:t>
-      </w:r>
-      <w:proofErr w:type="gramEnd"/>
-      <w:r>
-        <w:rPr>
-          <w:rFonts w:ascii="Benne" w:eastAsia="Benne" w:hAnsi="Benne" w:cs="Benne"/>
-          <w:sz w:val="24"/>
-          <w:szCs w:val="24"/>
-        </w:rPr>
-        <w:t xml:space="preserve"> up to your max health, then your character is permanently slain. You can track this by rotating each damage token for each point of damage you take past 0 </w:t>
-      </w:r>
-      <w:proofErr w:type="spellStart"/>
-      <w:proofErr w:type="gramStart"/>
-      <w:r>
-        <w:rPr>
-          <w:rFonts w:ascii="Benne" w:eastAsia="Benne" w:hAnsi="Benne" w:cs="Benne"/>
-          <w:sz w:val="24"/>
-          <w:szCs w:val="24"/>
-        </w:rPr>
-        <w:t>health.The</w:t>
-      </w:r>
-      <w:proofErr w:type="spellEnd"/>
-      <w:proofErr w:type="gramEnd"/>
-      <w:r>
-        <w:rPr>
-          <w:rFonts w:ascii="Benne" w:eastAsia="Benne" w:hAnsi="Benne" w:cs="Benne"/>
-          <w:sz w:val="24"/>
-          <w:szCs w:val="24"/>
-        </w:rPr>
-        <w:t xml:space="preserve"> purpose of this ruling is not to encourage character death through normal interactions, but rather to enable character death due to extreme factors, such as jumping in lava with no special equipment. </w:t>
+        <w:t xml:space="preserve">If you continue to take damage while Downed up to your max health, then your character is permanently slain. You can track this by rotating each damage token for each point of damage you take past 0 health.The purpose of this ruling is not to encourage character death through normal interactions, but rather to enable character death due to extreme factors, such as jumping in lava with no special equipment. </w:t>
       </w:r>
     </w:p>
     <w:p>
@@ -17588,25 +16699,7 @@
                 <w:sz w:val="24"/>
                 <w:szCs w:val="24"/>
               </w:rPr>
-              <w:t xml:space="preserve">Buying the </w:t>
-            </w:r>
-            <w:proofErr w:type="gramStart"/>
-            <w:r>
-              <w:rPr>
-                <w:rFonts w:ascii="Benne" w:eastAsia="Benne" w:hAnsi="Benne" w:cs="Benne"/>
-                <w:sz w:val="24"/>
-                <w:szCs w:val="24"/>
-              </w:rPr>
-              <w:t>pub</w:t>
-            </w:r>
-            <w:proofErr w:type="gramEnd"/>
-            <w:r>
-              <w:rPr>
-                <w:rFonts w:ascii="Benne" w:eastAsia="Benne" w:hAnsi="Benne" w:cs="Benne"/>
-                <w:sz w:val="24"/>
-                <w:szCs w:val="24"/>
-              </w:rPr>
-              <w:t xml:space="preserve"> a round</w:t>
+              <w:t>Buying the pub a round</w:t>
             </w:r>
           </w:p>
         </w:tc>
@@ -17846,25 +16939,7 @@
           <w:sz w:val="24"/>
           <w:szCs w:val="24"/>
         </w:rPr>
-        <w:t xml:space="preserve"> are a </w:t>
-      </w:r>
-      <w:proofErr w:type="gramStart"/>
-      <w:r>
-        <w:rPr>
-          <w:rFonts w:ascii="Benne" w:eastAsia="Benne" w:hAnsi="Benne" w:cs="Benne"/>
-          <w:sz w:val="24"/>
-          <w:szCs w:val="24"/>
-        </w:rPr>
-        <w:t>specific ailments</w:t>
-      </w:r>
-      <w:proofErr w:type="gramEnd"/>
-      <w:r>
-        <w:rPr>
-          <w:rFonts w:ascii="Benne" w:eastAsia="Benne" w:hAnsi="Benne" w:cs="Benne"/>
-          <w:sz w:val="24"/>
-          <w:szCs w:val="24"/>
-        </w:rPr>
-        <w:t xml:space="preserve"> that fit into (or on top of in-use) equipment slots. The GM can assign these curses to players in a number of forms: If the character equips a cursed magical item, if the character breaks a leg, if a status effect of an area has a more permanent effect, and so on.</w:t>
+        <w:t xml:space="preserve"> are a specific ailments that fit into (or on top of in-use) equipment slots. The GM can assign these curses to players in a number of forms: If the character equips a cursed magical item, if the character breaks a leg, if a status effect of an area has a more permanent effect, and so on.</w:t>
       </w:r>
     </w:p>
     <w:p>
@@ -17884,25 +16959,7 @@
           <w:szCs w:val="24"/>
         </w:rPr>
         <w:tab/>
-        <w:t xml:space="preserve">Like other equipment cards, the card will describe the </w:t>
-      </w:r>
-      <w:proofErr w:type="spellStart"/>
-      <w:r>
-        <w:rPr>
-          <w:rFonts w:ascii="Benne" w:eastAsia="Benne" w:hAnsi="Benne" w:cs="Benne"/>
-          <w:sz w:val="24"/>
-          <w:szCs w:val="24"/>
-        </w:rPr>
-        <w:t>debuff</w:t>
-      </w:r>
-      <w:proofErr w:type="spellEnd"/>
-      <w:r>
-        <w:rPr>
-          <w:rFonts w:ascii="Benne" w:eastAsia="Benne" w:hAnsi="Benne" w:cs="Benne"/>
-          <w:sz w:val="24"/>
-          <w:szCs w:val="24"/>
-        </w:rPr>
-        <w:t xml:space="preserve"> that it applies, but will also list how it can be lifted.</w:t>
+        <w:t>Like other equipment cards, the card will describe the debuff that it applies, but will also list how it can be lifted.</w:t>
       </w:r>
     </w:p>
     <w:p>
@@ -18111,81 +17168,7 @@
           <w:sz w:val="24"/>
           <w:szCs w:val="24"/>
         </w:rPr>
-        <w:t xml:space="preserve">Some card abilities, potions, blessings, or other effects might have temporary or permanent effects on </w:t>
-      </w:r>
-      <w:proofErr w:type="spellStart"/>
-      <w:r>
-        <w:rPr>
-          <w:rFonts w:ascii="Benne" w:eastAsia="Benne" w:hAnsi="Benne" w:cs="Benne"/>
-          <w:sz w:val="24"/>
-          <w:szCs w:val="24"/>
-        </w:rPr>
-        <w:t>tha</w:t>
-      </w:r>
-      <w:proofErr w:type="spellEnd"/>
-      <w:r>
-        <w:rPr>
-          <w:rFonts w:ascii="Benne" w:eastAsia="Benne" w:hAnsi="Benne" w:cs="Benne"/>
-          <w:sz w:val="24"/>
-          <w:szCs w:val="24"/>
-        </w:rPr>
-        <w:t xml:space="preserve"> character. The mechanics of these changes should be specified in the situation that they are applied, but implied in this effect is how it might impact how you can interact with the world. An attack that grants </w:t>
-      </w:r>
-      <w:proofErr w:type="spellStart"/>
-      <w:r>
-        <w:rPr>
-          <w:rFonts w:ascii="Benne" w:eastAsia="Benne" w:hAnsi="Benne" w:cs="Benne"/>
-          <w:sz w:val="24"/>
-          <w:szCs w:val="24"/>
-        </w:rPr>
-        <w:t>you</w:t>
-      </w:r>
-      <w:proofErr w:type="spellEnd"/>
-      <w:r>
-        <w:rPr>
-          <w:rFonts w:ascii="Benne" w:eastAsia="Benne" w:hAnsi="Benne" w:cs="Benne"/>
-          <w:sz w:val="24"/>
-          <w:szCs w:val="24"/>
-        </w:rPr>
-        <w:t xml:space="preserve"> arms of fire might cause a tapestry to catch fire; a hardened skin of stone might terrify a populace unfamiliar with such a feature; and on. We can’t provide rules for each and every contingent effect </w:t>
-      </w:r>
-      <w:proofErr w:type="spellStart"/>
-      <w:r>
-        <w:rPr>
-          <w:rFonts w:ascii="Benne" w:eastAsia="Benne" w:hAnsi="Benne" w:cs="Benne"/>
-          <w:sz w:val="24"/>
-          <w:szCs w:val="24"/>
-        </w:rPr>
-        <w:t>or</w:t>
-      </w:r>
-      <w:proofErr w:type="spellEnd"/>
-      <w:r>
-        <w:rPr>
-          <w:rFonts w:ascii="Benne" w:eastAsia="Benne" w:hAnsi="Benne" w:cs="Benne"/>
-          <w:sz w:val="24"/>
-          <w:szCs w:val="24"/>
-        </w:rPr>
-        <w:t xml:space="preserve"> change in </w:t>
-      </w:r>
-      <w:proofErr w:type="spellStart"/>
-      <w:proofErr w:type="gramStart"/>
-      <w:r>
-        <w:rPr>
-          <w:rFonts w:ascii="Benne" w:eastAsia="Benne" w:hAnsi="Benne" w:cs="Benne"/>
-          <w:sz w:val="24"/>
-          <w:szCs w:val="24"/>
-        </w:rPr>
-        <w:t>ones</w:t>
-      </w:r>
-      <w:proofErr w:type="spellEnd"/>
-      <w:proofErr w:type="gramEnd"/>
-      <w:r>
-        <w:rPr>
-          <w:rFonts w:ascii="Benne" w:eastAsia="Benne" w:hAnsi="Benne" w:cs="Benne"/>
-          <w:sz w:val="24"/>
-          <w:szCs w:val="24"/>
-        </w:rPr>
-        <w:t xml:space="preserve"> body, but keep it in mind for fruitful roleplaying.</w:t>
+        <w:t>Some card abilities, potions, blessings, or other effects might have temporary or permanent effects on tha character. The mechanics of these changes should be specified in the situation that they are applied, but implied in this effect is how it might impact how you can interact with the world. An attack that grants you arms of fire might cause a tapestry to catch fire; a hardened skin of stone might terrify a populace unfamiliar with such a feature; and on. We can’t provide rules for each and every contingent effect or change in ones body, but keep it in mind for fruitful roleplaying.</w:t>
       </w:r>
     </w:p>
     <w:p>
@@ -18268,25 +17251,7 @@
           <w:sz w:val="24"/>
           <w:szCs w:val="24"/>
         </w:rPr>
-        <w:t xml:space="preserve">This section lists some guidelines and a few examples of how a GM might create </w:t>
-      </w:r>
-      <w:proofErr w:type="gramStart"/>
-      <w:r>
-        <w:rPr>
-          <w:rFonts w:ascii="Benne" w:eastAsia="Benne" w:hAnsi="Benne" w:cs="Benne"/>
-          <w:sz w:val="24"/>
-          <w:szCs w:val="24"/>
-        </w:rPr>
-        <w:t>NPC’s</w:t>
-      </w:r>
-      <w:proofErr w:type="gramEnd"/>
-      <w:r>
-        <w:rPr>
-          <w:rFonts w:ascii="Benne" w:eastAsia="Benne" w:hAnsi="Benne" w:cs="Benne"/>
-          <w:sz w:val="24"/>
-          <w:szCs w:val="24"/>
-        </w:rPr>
-        <w:t>, but it is by no means intended to be definitive or exhaustive. Those taking on the GM role are encouraged to create interesting NPCs that fit whatever setting is being played that will produce the most fun experience for your players.</w:t>
+        <w:t>This section lists some guidelines and a few examples of how a GM might create NPC’s, but it is by no means intended to be definitive or exhaustive. Those taking on the GM role are encouraged to create interesting NPCs that fit whatever setting is being played that will produce the most fun experience for your players.</w:t>
       </w:r>
     </w:p>
     <w:p>
@@ -18374,25 +17339,7 @@
           <w:sz w:val="24"/>
           <w:szCs w:val="24"/>
         </w:rPr>
-        <w:t xml:space="preserve">Contact tokens are particularly potent, so you can give some of them to powerful NPCs to give </w:t>
-      </w:r>
-      <w:proofErr w:type="gramStart"/>
-      <w:r>
-        <w:rPr>
-          <w:rFonts w:ascii="Benne" w:eastAsia="Benne" w:hAnsi="Benne" w:cs="Benne"/>
-          <w:sz w:val="24"/>
-          <w:szCs w:val="24"/>
-        </w:rPr>
-        <w:t>them  an</w:t>
-      </w:r>
-      <w:proofErr w:type="gramEnd"/>
-      <w:r>
-        <w:rPr>
-          <w:rFonts w:ascii="Benne" w:eastAsia="Benne" w:hAnsi="Benne" w:cs="Benne"/>
-          <w:sz w:val="24"/>
-          <w:szCs w:val="24"/>
-        </w:rPr>
-        <w:t xml:space="preserve"> upper hand.</w:t>
+        <w:t>Contact tokens are particularly potent, so you can give some of them to powerful NPCs to give them  an upper hand.</w:t>
       </w:r>
     </w:p>
     <w:p>
@@ -18634,36 +17581,8 @@
           <w:sz w:val="24"/>
           <w:szCs w:val="24"/>
         </w:rPr>
-        <w:t xml:space="preserve">Bottom action: stink bomb. Range 15ft., attack 1d6, if attack beats </w:t>
-      </w:r>
-      <w:proofErr w:type="gramStart"/>
-      <w:r>
-        <w:rPr>
-          <w:rFonts w:ascii="Benne" w:eastAsia="Benne" w:hAnsi="Benne" w:cs="Benne"/>
-          <w:sz w:val="24"/>
-          <w:szCs w:val="24"/>
-        </w:rPr>
-        <w:t>defense</w:t>
-      </w:r>
-      <w:proofErr w:type="gramEnd"/>
-      <w:r>
-        <w:rPr>
-          <w:rFonts w:ascii="Benne" w:eastAsia="Benne" w:hAnsi="Benne" w:cs="Benne"/>
-          <w:sz w:val="24"/>
-          <w:szCs w:val="24"/>
-        </w:rPr>
-        <w:t xml:space="preserve"> then target has -2 to all attack values for 1 </w:t>
-      </w:r>
-      <w:proofErr w:type="spellStart"/>
-      <w:r>
-        <w:rPr>
-          <w:rFonts w:ascii="Benne" w:eastAsia="Benne" w:hAnsi="Benne" w:cs="Benne"/>
-          <w:sz w:val="24"/>
-          <w:szCs w:val="24"/>
-        </w:rPr>
-        <w:t>rnd</w:t>
-      </w:r>
-      <w:proofErr w:type="spellEnd"/>
+        <w:t>Bottom action: stink bomb. Range 15ft., attack 1d6, if attack beats defense then target has -2 to all attack values for 1 rnd</w:t>
+      </w:r>
     </w:p>
     <w:p>
       <w:pPr>
@@ -18787,25 +17706,7 @@
           <w:sz w:val="24"/>
           <w:szCs w:val="24"/>
         </w:rPr>
-        <w:t xml:space="preserve">Action: Consecration. Attack 2D6, area around </w:t>
-      </w:r>
-      <w:proofErr w:type="spellStart"/>
-      <w:r>
-        <w:rPr>
-          <w:rFonts w:ascii="Benne" w:eastAsia="Benne" w:hAnsi="Benne" w:cs="Benne"/>
-          <w:sz w:val="24"/>
-          <w:szCs w:val="24"/>
-        </w:rPr>
-        <w:t>self 15</w:t>
-      </w:r>
-      <w:proofErr w:type="spellEnd"/>
-      <w:r>
-        <w:rPr>
-          <w:rFonts w:ascii="Benne" w:eastAsia="Benne" w:hAnsi="Benne" w:cs="Benne"/>
-          <w:sz w:val="24"/>
-          <w:szCs w:val="24"/>
-        </w:rPr>
-        <w:t xml:space="preserve"> ft., 1 use per battle</w:t>
+        <w:t>Action: Consecration. Attack 2D6, area around self 15 ft., 1 use per battle</w:t>
       </w:r>
     </w:p>
     <w:p>
@@ -19108,25 +18009,7 @@
           <w:sz w:val="24"/>
           <w:szCs w:val="24"/>
         </w:rPr>
-        <w:t xml:space="preserve">Homebrewing is something we’ve experienced with all tabletop games at one point or another. </w:t>
-      </w:r>
-      <w:proofErr w:type="gramStart"/>
-      <w:r>
-        <w:rPr>
-          <w:rFonts w:ascii="Benne" w:eastAsia="Benne" w:hAnsi="Benne" w:cs="Benne"/>
-          <w:sz w:val="24"/>
-          <w:szCs w:val="24"/>
-        </w:rPr>
-        <w:t>It’s</w:t>
-      </w:r>
-      <w:proofErr w:type="gramEnd"/>
-      <w:r>
-        <w:rPr>
-          <w:rFonts w:ascii="Benne" w:eastAsia="Benne" w:hAnsi="Benne" w:cs="Benne"/>
-          <w:sz w:val="24"/>
-          <w:szCs w:val="24"/>
-        </w:rPr>
-        <w:t xml:space="preserve"> </w:t>
+        <w:t xml:space="preserve">Homebrewing is something we’ve experienced with all tabletop games at one point or another. It’s </w:t>
       </w:r>
       <w:r>
         <w:rPr>
@@ -19313,23 +18196,13 @@
           <w:szCs w:val="24"/>
         </w:rPr>
       </w:pPr>
-      <w:proofErr w:type="gramStart"/>
-      <w:r>
-        <w:rPr>
-          <w:rFonts w:ascii="Benne" w:eastAsia="Benne" w:hAnsi="Benne" w:cs="Benne"/>
-          <w:sz w:val="24"/>
-          <w:szCs w:val="24"/>
-        </w:rPr>
-        <w:t>Generally</w:t>
-      </w:r>
-      <w:proofErr w:type="gramEnd"/>
-      <w:r>
-        <w:rPr>
-          <w:rFonts w:ascii="Benne" w:eastAsia="Benne" w:hAnsi="Benne" w:cs="Benne"/>
-          <w:sz w:val="24"/>
-          <w:szCs w:val="24"/>
-        </w:rPr>
-        <w:t xml:space="preserve"> cards that exhaust themselves are more powerful than those that are discarded, and discarded cards are more powerful than those that return to your hand</w:t>
+      <w:r>
+        <w:rPr>
+          <w:rFonts w:ascii="Benne" w:eastAsia="Benne" w:hAnsi="Benne" w:cs="Benne"/>
+          <w:sz w:val="24"/>
+          <w:szCs w:val="24"/>
+        </w:rPr>
+        <w:t>Generally cards that exhaust themselves are more powerful than those that are discarded, and discarded cards are more powerful than those that return to your hand</w:t>
       </w:r>
     </w:p>
     <w:p>
@@ -19439,25 +18312,7 @@
           <w:sz w:val="24"/>
           <w:szCs w:val="24"/>
         </w:rPr>
-        <w:t xml:space="preserve">Cards that play around an </w:t>
-      </w:r>
-      <w:proofErr w:type="gramStart"/>
-      <w:r>
-        <w:rPr>
-          <w:rFonts w:ascii="Benne" w:eastAsia="Benne" w:hAnsi="Benne" w:cs="Benne"/>
-          <w:sz w:val="24"/>
-          <w:szCs w:val="24"/>
-        </w:rPr>
-        <w:t>enemies</w:t>
-      </w:r>
-      <w:proofErr w:type="gramEnd"/>
-      <w:r>
-        <w:rPr>
-          <w:rFonts w:ascii="Benne" w:eastAsia="Benne" w:hAnsi="Benne" w:cs="Benne"/>
-          <w:sz w:val="24"/>
-          <w:szCs w:val="24"/>
-        </w:rPr>
-        <w:t xml:space="preserve"> movement or denying them actions can be conditionally powerful, keep this in mind</w:t>
+        <w:t>Cards that play around an enemies movement or denying them actions can be conditionally powerful, keep this in mind</w:t>
       </w:r>
     </w:p>
     <w:p>
@@ -19667,25 +18522,7 @@
           <w:sz w:val="24"/>
           <w:szCs w:val="24"/>
         </w:rPr>
-        <w:t xml:space="preserve">It’s important to stress that the enemy isn’t aware of you for a sneak attack to work. If you are arguing with someone and then pull out a </w:t>
-      </w:r>
-      <w:proofErr w:type="gramStart"/>
-      <w:r>
-        <w:rPr>
-          <w:rFonts w:ascii="Benne" w:eastAsia="Benne" w:hAnsi="Benne" w:cs="Benne"/>
-          <w:sz w:val="24"/>
-          <w:szCs w:val="24"/>
-        </w:rPr>
-        <w:t>weapon,  you</w:t>
-      </w:r>
-      <w:proofErr w:type="gramEnd"/>
-      <w:r>
-        <w:rPr>
-          <w:rFonts w:ascii="Benne" w:eastAsia="Benne" w:hAnsi="Benne" w:cs="Benne"/>
-          <w:sz w:val="24"/>
-          <w:szCs w:val="24"/>
-        </w:rPr>
-        <w:t xml:space="preserve"> do not get the 1.5 multiplier for damage.</w:t>
+        <w:t>It’s important to stress that the enemy isn’t aware of you for a sneak attack to work. If you are arguing with someone and then pull out a weapon,  you do not get the 1.5 multiplier for damage.</w:t>
       </w:r>
     </w:p>
     <w:p>
@@ -20311,7 +19148,6 @@
           <w:szCs w:val="24"/>
         </w:rPr>
       </w:pPr>
-      <w:proofErr w:type="spellStart"/>
       <w:r>
         <w:rPr>
           <w:rFonts w:ascii="Benne" w:eastAsia="Benne" w:hAnsi="Benne" w:cs="Benne"/>
@@ -20321,7 +19157,6 @@
         </w:rPr>
         <w:t>Debuff</w:t>
       </w:r>
-      <w:proofErr w:type="spellEnd"/>
       <w:r>
         <w:rPr>
           <w:rFonts w:ascii="Benne" w:eastAsia="Benne" w:hAnsi="Benne" w:cs="Benne"/>
@@ -20593,23 +19428,13 @@
           <w:szCs w:val="24"/>
         </w:rPr>
       </w:pPr>
-      <w:proofErr w:type="spellStart"/>
-      <w:r>
-        <w:rPr>
-          <w:rFonts w:ascii="Benne" w:eastAsia="Benne" w:hAnsi="Benne" w:cs="Benne"/>
-          <w:sz w:val="24"/>
-          <w:szCs w:val="24"/>
-        </w:rPr>
-        <w:t>Github</w:t>
-      </w:r>
-      <w:proofErr w:type="spellEnd"/>
-      <w:r>
-        <w:rPr>
-          <w:rFonts w:ascii="Benne" w:eastAsia="Benne" w:hAnsi="Benne" w:cs="Benne"/>
-          <w:sz w:val="24"/>
-          <w:szCs w:val="24"/>
-        </w:rPr>
-        <w:t xml:space="preserve"> integrated task scheduling thing? Like JIRA or Slack or whatever </w:t>
+      <w:r>
+        <w:rPr>
+          <w:rFonts w:ascii="Benne" w:eastAsia="Benne" w:hAnsi="Benne" w:cs="Benne"/>
+          <w:sz w:val="24"/>
+          <w:szCs w:val="24"/>
+        </w:rPr>
+        <w:t xml:space="preserve">Github integrated task scheduling thing? Like JIRA or Slack or whatever </w:t>
       </w:r>
       <w:r>
         <w:rPr>
@@ -20625,18 +19450,8 @@
           <w:sz w:val="24"/>
           <w:szCs w:val="24"/>
         </w:rPr>
-        <w:t xml:space="preserve"> </w:t>
-      </w:r>
-      <w:proofErr w:type="spellStart"/>
-      <w:r>
-        <w:rPr>
-          <w:rFonts w:ascii="Benne" w:eastAsia="Benne" w:hAnsi="Benne" w:cs="Benne"/>
-          <w:sz w:val="24"/>
-          <w:szCs w:val="24"/>
-        </w:rPr>
-        <w:t>Ory</w:t>
-      </w:r>
-      <w:proofErr w:type="spellEnd"/>
+        <w:t xml:space="preserve"> Ory</w:t>
+      </w:r>
     </w:p>
     <w:p>
       <w:pPr>
@@ -20800,25 +19615,7 @@
           <w:sz w:val="24"/>
           <w:szCs w:val="24"/>
         </w:rPr>
-        <w:t xml:space="preserve">Create other </w:t>
-      </w:r>
-      <w:proofErr w:type="gramStart"/>
-      <w:r>
-        <w:rPr>
-          <w:rFonts w:ascii="Benne" w:eastAsia="Benne" w:hAnsi="Benne" w:cs="Benne"/>
-          <w:sz w:val="24"/>
-          <w:szCs w:val="24"/>
-        </w:rPr>
-        <w:t>higher level</w:t>
-      </w:r>
-      <w:proofErr w:type="gramEnd"/>
-      <w:r>
-        <w:rPr>
-          <w:rFonts w:ascii="Benne" w:eastAsia="Benne" w:hAnsi="Benne" w:cs="Benne"/>
-          <w:sz w:val="24"/>
-          <w:szCs w:val="24"/>
-        </w:rPr>
-        <w:t xml:space="preserve"> cards (level 3, level 4, level 5 (one idea here, allow at level 5 to have infinite healing: return more than one card from exhaust kind of thing))</w:t>
+        <w:t>Create other higher level cards (level 3, level 4, level 5 (one idea here, allow at level 5 to have infinite healing: return more than one card from exhaust kind of thing))</w:t>
       </w:r>
     </w:p>
     <w:p>
@@ -21092,25 +19889,7 @@
           <w:sz w:val="24"/>
           <w:szCs w:val="24"/>
         </w:rPr>
-        <w:t xml:space="preserve">Look into GM notes to </w:t>
-      </w:r>
-      <w:proofErr w:type="gramStart"/>
-      <w:r>
-        <w:rPr>
-          <w:rFonts w:ascii="Benne" w:eastAsia="Benne" w:hAnsi="Benne" w:cs="Benne"/>
-          <w:sz w:val="24"/>
-          <w:szCs w:val="24"/>
-        </w:rPr>
-        <w:t>expand,  how</w:t>
-      </w:r>
-      <w:proofErr w:type="gramEnd"/>
-      <w:r>
-        <w:rPr>
-          <w:rFonts w:ascii="Benne" w:eastAsia="Benne" w:hAnsi="Benne" w:cs="Benne"/>
-          <w:sz w:val="24"/>
-          <w:szCs w:val="24"/>
-        </w:rPr>
-        <w:t xml:space="preserve"> to GM well</w:t>
+        <w:t>Look into GM notes to expand,  how to GM well</w:t>
       </w:r>
     </w:p>
     <w:p>
@@ -21146,25 +19925,7 @@
           <w:sz w:val="24"/>
           <w:szCs w:val="24"/>
         </w:rPr>
-        <w:t>Add adv/</w:t>
-      </w:r>
-      <w:proofErr w:type="spellStart"/>
-      <w:r>
-        <w:rPr>
-          <w:rFonts w:ascii="Benne" w:eastAsia="Benne" w:hAnsi="Benne" w:cs="Benne"/>
-          <w:sz w:val="24"/>
-          <w:szCs w:val="24"/>
-        </w:rPr>
-        <w:t>disadv</w:t>
-      </w:r>
-      <w:proofErr w:type="spellEnd"/>
-      <w:r>
-        <w:rPr>
-          <w:rFonts w:ascii="Benne" w:eastAsia="Benne" w:hAnsi="Benne" w:cs="Benne"/>
-          <w:sz w:val="24"/>
-          <w:szCs w:val="24"/>
-        </w:rPr>
-        <w:t xml:space="preserve"> next to equipment &amp; consumables</w:t>
+        <w:t>Add adv/disadv next to equipment &amp; consumables</w:t>
       </w:r>
     </w:p>
     <w:p>
@@ -21292,25 +20053,7 @@
           <w:sz w:val="24"/>
           <w:szCs w:val="24"/>
         </w:rPr>
-        <w:t xml:space="preserve">Have enemies that cause </w:t>
-      </w:r>
-      <w:proofErr w:type="gramStart"/>
-      <w:r>
-        <w:rPr>
-          <w:rFonts w:ascii="Benne" w:eastAsia="Benne" w:hAnsi="Benne" w:cs="Benne"/>
-          <w:sz w:val="24"/>
-          <w:szCs w:val="24"/>
-        </w:rPr>
-        <w:t>player’s</w:t>
-      </w:r>
-      <w:proofErr w:type="gramEnd"/>
-      <w:r>
-        <w:rPr>
-          <w:rFonts w:ascii="Benne" w:eastAsia="Benne" w:hAnsi="Benne" w:cs="Benne"/>
-          <w:sz w:val="24"/>
-          <w:szCs w:val="24"/>
-        </w:rPr>
-        <w:t xml:space="preserve"> to discard a card</w:t>
+        <w:t>Have enemies that cause player’s to discard a card</w:t>
       </w:r>
     </w:p>
     <w:p>
@@ -21593,90 +20336,8 @@
           <w:sz w:val="24"/>
           <w:szCs w:val="24"/>
         </w:rPr>
-        <w:t xml:space="preserve">Dicey dungeons, into the breach, </w:t>
-      </w:r>
-      <w:proofErr w:type="spellStart"/>
-      <w:r>
-        <w:rPr>
-          <w:rFonts w:ascii="Benne" w:eastAsia="Benne" w:hAnsi="Benne" w:cs="Benne"/>
-          <w:sz w:val="24"/>
-          <w:szCs w:val="24"/>
-        </w:rPr>
-        <w:t>DnD</w:t>
-      </w:r>
-      <w:proofErr w:type="spellEnd"/>
-      <w:r>
-        <w:rPr>
-          <w:rFonts w:ascii="Benne" w:eastAsia="Benne" w:hAnsi="Benne" w:cs="Benne"/>
-          <w:sz w:val="24"/>
-          <w:szCs w:val="24"/>
-        </w:rPr>
-        <w:t xml:space="preserve">, Divinity: Original Sin, Dark Souls, </w:t>
-      </w:r>
-      <w:proofErr w:type="spellStart"/>
-      <w:r>
-        <w:rPr>
-          <w:rFonts w:ascii="Benne" w:eastAsia="Benne" w:hAnsi="Benne" w:cs="Benne"/>
-          <w:sz w:val="24"/>
-          <w:szCs w:val="24"/>
-        </w:rPr>
-        <w:t>Xcom</w:t>
-      </w:r>
-      <w:proofErr w:type="spellEnd"/>
-      <w:r>
-        <w:rPr>
-          <w:rFonts w:ascii="Benne" w:eastAsia="Benne" w:hAnsi="Benne" w:cs="Benne"/>
-          <w:sz w:val="24"/>
-          <w:szCs w:val="24"/>
-        </w:rPr>
-        <w:t xml:space="preserve">, Magic the gathering, </w:t>
-      </w:r>
-      <w:proofErr w:type="spellStart"/>
-      <w:r>
-        <w:rPr>
-          <w:rFonts w:ascii="Benne" w:eastAsia="Benne" w:hAnsi="Benne" w:cs="Benne"/>
-          <w:sz w:val="24"/>
-          <w:szCs w:val="24"/>
-        </w:rPr>
-        <w:t>gloomhaven</w:t>
-      </w:r>
-      <w:proofErr w:type="spellEnd"/>
-      <w:r>
-        <w:rPr>
-          <w:rFonts w:ascii="Benne" w:eastAsia="Benne" w:hAnsi="Benne" w:cs="Benne"/>
-          <w:sz w:val="24"/>
-          <w:szCs w:val="24"/>
-        </w:rPr>
-        <w:t xml:space="preserve">, </w:t>
-      </w:r>
-      <w:proofErr w:type="spellStart"/>
-      <w:r>
-        <w:rPr>
-          <w:rFonts w:ascii="Benne" w:eastAsia="Benne" w:hAnsi="Benne" w:cs="Benne"/>
-          <w:sz w:val="24"/>
-          <w:szCs w:val="24"/>
-        </w:rPr>
-        <w:t>TheAngryGM</w:t>
-      </w:r>
-      <w:proofErr w:type="spellEnd"/>
-      <w:r>
-        <w:rPr>
-          <w:rFonts w:ascii="Benne" w:eastAsia="Benne" w:hAnsi="Benne" w:cs="Benne"/>
-          <w:sz w:val="24"/>
-          <w:szCs w:val="24"/>
-        </w:rPr>
-        <w:t xml:space="preserve">, avatar the last </w:t>
-      </w:r>
-      <w:proofErr w:type="spellStart"/>
-      <w:r>
-        <w:rPr>
-          <w:rFonts w:ascii="Benne" w:eastAsia="Benne" w:hAnsi="Benne" w:cs="Benne"/>
-          <w:sz w:val="24"/>
-          <w:szCs w:val="24"/>
-        </w:rPr>
-        <w:t>airbender</w:t>
-      </w:r>
-      <w:proofErr w:type="spellEnd"/>
+        <w:t>Dicey dungeons, into the breach, DnD, Divinity: Original Sin, Dark Souls, Xcom, Magic the gathering, gloomhaven, TheAngryGM, avatar the last airbender</w:t>
+      </w:r>
     </w:p>
     <w:p>
       <w:pPr>
@@ -21765,59 +20426,31 @@
           <w:szCs w:val="24"/>
         </w:rPr>
       </w:pPr>
-      <w:proofErr w:type="spellStart"/>
-      <w:r>
-        <w:rPr>
-          <w:rFonts w:ascii="Benne" w:eastAsia="Benne" w:hAnsi="Benne" w:cs="Benne"/>
-          <w:sz w:val="24"/>
-          <w:szCs w:val="24"/>
-        </w:rPr>
-        <w:t>Reionfordced</w:t>
-      </w:r>
-      <w:proofErr w:type="spellEnd"/>
-      <w:r>
-        <w:rPr>
-          <w:rFonts w:ascii="Benne" w:eastAsia="Benne" w:hAnsi="Benne" w:cs="Benne"/>
-          <w:sz w:val="24"/>
-          <w:szCs w:val="24"/>
-        </w:rPr>
-        <w:t xml:space="preserve"> doors, oil to drop on them</w:t>
-      </w:r>
-    </w:p>
-    <w:p>
-      <w:pPr>
-        <w:spacing w:line="100" w:lineRule="atLeast"/>
-        <w:rPr>
-          <w:rFonts w:ascii="Benne" w:eastAsia="Benne" w:hAnsi="Benne" w:cs="Benne"/>
-          <w:sz w:val="24"/>
-          <w:szCs w:val="24"/>
-        </w:rPr>
-      </w:pPr>
-      <w:r>
-        <w:rPr>
-          <w:rFonts w:ascii="Benne" w:eastAsia="Benne" w:hAnsi="Benne" w:cs="Benne"/>
-          <w:sz w:val="24"/>
-          <w:szCs w:val="24"/>
-        </w:rPr>
-        <w:t xml:space="preserve">Since </w:t>
-      </w:r>
-      <w:proofErr w:type="spellStart"/>
-      <w:r>
-        <w:rPr>
-          <w:rFonts w:ascii="Benne" w:eastAsia="Benne" w:hAnsi="Benne" w:cs="Benne"/>
-          <w:sz w:val="24"/>
-          <w:szCs w:val="24"/>
-        </w:rPr>
-        <w:t>sitdown</w:t>
-      </w:r>
-      <w:proofErr w:type="spellEnd"/>
-      <w:r>
-        <w:rPr>
-          <w:rFonts w:ascii="Benne" w:eastAsia="Benne" w:hAnsi="Benne" w:cs="Benne"/>
-          <w:sz w:val="24"/>
-          <w:szCs w:val="24"/>
-        </w:rPr>
-        <w:t xml:space="preserve"> session game</w:t>
+      <w:r>
+        <w:rPr>
+          <w:rFonts w:ascii="Benne" w:eastAsia="Benne" w:hAnsi="Benne" w:cs="Benne"/>
+          <w:sz w:val="24"/>
+          <w:szCs w:val="24"/>
+        </w:rPr>
+        <w:t>Reionfordced doors, oil to drop on them</w:t>
+      </w:r>
+    </w:p>
+    <w:p>
+      <w:pPr>
+        <w:spacing w:line="100" w:lineRule="atLeast"/>
+        <w:rPr>
+          <w:rFonts w:ascii="Benne" w:eastAsia="Benne" w:hAnsi="Benne" w:cs="Benne"/>
+          <w:sz w:val="24"/>
+          <w:szCs w:val="24"/>
+        </w:rPr>
+      </w:pPr>
+      <w:r>
+        <w:rPr>
+          <w:rFonts w:ascii="Benne" w:eastAsia="Benne" w:hAnsi="Benne" w:cs="Benne"/>
+          <w:sz w:val="24"/>
+          <w:szCs w:val="24"/>
+        </w:rPr>
+        <w:t>Since sitdown session game</w:t>
       </w:r>
     </w:p>
     <w:p>
@@ -22182,25 +20815,7 @@
           <w:sz w:val="24"/>
           <w:szCs w:val="24"/>
         </w:rPr>
-        <w:t xml:space="preserve">Get additional cards… bombs </w:t>
-      </w:r>
-      <w:proofErr w:type="gramStart"/>
-      <w:r>
-        <w:rPr>
-          <w:rFonts w:ascii="Benne" w:eastAsia="Benne" w:hAnsi="Benne" w:cs="Benne"/>
-          <w:sz w:val="24"/>
-          <w:szCs w:val="24"/>
-        </w:rPr>
-        <w:t>=  can</w:t>
-      </w:r>
-      <w:proofErr w:type="gramEnd"/>
-      <w:r>
-        <w:rPr>
-          <w:rFonts w:ascii="Benne" w:eastAsia="Benne" w:hAnsi="Benne" w:cs="Benne"/>
-          <w:sz w:val="24"/>
-          <w:szCs w:val="24"/>
-        </w:rPr>
-        <w:t xml:space="preserve"> destroy equipment</w:t>
+        <w:t>Get additional cards… bombs =  can destroy equipment</w:t>
       </w:r>
     </w:p>
     <w:p>

</xml_diff>

<commit_message>
tweaks to craftmanship wording, notes at the end
</commit_message>
<xml_diff>
--- a/tactile_tabletop/Documents/User Handbook.docx
+++ b/tactile_tabletop/Documents/User Handbook.docx
@@ -2163,6 +2163,14 @@
           <w:sz w:val="24"/>
           <w:szCs w:val="24"/>
         </w:rPr>
+        <w:t>, teleporting</w:t>
+      </w:r>
+      <w:r>
+        <w:rPr>
+          <w:rFonts w:ascii="Benne" w:eastAsia="Benne" w:hAnsi="Benne" w:cs="Benne"/>
+          <w:sz w:val="24"/>
+          <w:szCs w:val="24"/>
+        </w:rPr>
         <w:t>)</w:t>
       </w:r>
     </w:p>
@@ -2219,7 +2227,15 @@
           <w:sz w:val="24"/>
           <w:szCs w:val="24"/>
         </w:rPr>
-        <w:t xml:space="preserve"> additional abilities</w:t>
+        <w:t xml:space="preserve"> additional abilit</w:t>
+      </w:r>
+      <w:r>
+        <w:rPr>
+          <w:rFonts w:ascii="Benne" w:eastAsia="Benne" w:hAnsi="Benne" w:cs="Benne"/>
+          <w:sz w:val="24"/>
+          <w:szCs w:val="24"/>
+        </w:rPr>
+        <w:t>y uses, changing when ability uses happen</w:t>
       </w:r>
       <w:r>
         <w:rPr>
@@ -2443,6 +2459,14 @@
           <w:szCs w:val="24"/>
         </w:rPr>
         <w:t>, static area effects</w:t>
+      </w:r>
+      <w:r>
+        <w:rPr>
+          <w:rFonts w:ascii="Benne" w:eastAsia="Benne" w:hAnsi="Benne" w:cs="Benne"/>
+          <w:sz w:val="24"/>
+          <w:szCs w:val="24"/>
+        </w:rPr>
+        <w:t>, static buffs, influence item effectiveness</w:t>
       </w:r>
       <w:r>
         <w:rPr>
@@ -3378,7 +3402,16 @@
           <w:sz w:val="24"/>
           <w:szCs w:val="24"/>
         </w:rPr>
-        <w:t>your ability to influence a foe is countered by their own influence.</w:t>
+        <w:t xml:space="preserve">your ability to influence a foe is </w:t>
+      </w:r>
+      <w:r>
+        <w:rPr>
+          <w:rFonts w:ascii="Benne" w:eastAsia="Benne" w:hAnsi="Benne" w:cs="Benne"/>
+          <w:sz w:val="24"/>
+          <w:szCs w:val="24"/>
+        </w:rPr>
+        <w:lastRenderedPageBreak/>
+        <w:t>countered by their own influence.</w:t>
       </w:r>
     </w:p>
     <w:p>
@@ -3413,16 +3446,7 @@
           <w:sz w:val="24"/>
           <w:szCs w:val="24"/>
         </w:rPr>
-        <w:t xml:space="preserve"> are combined to determine success </w:t>
-      </w:r>
-      <w:r>
-        <w:rPr>
-          <w:rFonts w:ascii="Benne" w:eastAsia="Benne" w:hAnsi="Benne" w:cs="Benne"/>
-          <w:sz w:val="24"/>
-          <w:szCs w:val="24"/>
-        </w:rPr>
-        <w:lastRenderedPageBreak/>
-        <w:t>with non-combat challenges.</w:t>
+        <w:t xml:space="preserve"> are combined to determine success with non-combat challenges.</w:t>
       </w:r>
       <w:r>
         <w:rPr>
@@ -3837,6 +3861,7 @@
         <w:rPr>
           <w:rFonts w:ascii="Benne" w:hAnsi="Benne" w:cs="Benne"/>
         </w:rPr>
+        <w:lastRenderedPageBreak/>
         <w:t xml:space="preserve">Contact Token Uses: </w:t>
       </w:r>
       <w:r>
@@ -3862,16 +3887,7 @@
           <w:szCs w:val="24"/>
         </w:rPr>
         <w:tab/>
-        <w:t xml:space="preserve">The other function of Contact Tokens is to consume them to use or empower certain powerful </w:t>
-      </w:r>
-      <w:r>
-        <w:rPr>
-          <w:rFonts w:ascii="Benne" w:eastAsia="Benne" w:hAnsi="Benne" w:cs="Benne"/>
-          <w:sz w:val="24"/>
-          <w:szCs w:val="24"/>
-        </w:rPr>
-        <w:lastRenderedPageBreak/>
-        <w:t xml:space="preserve">character card abilities. A card will dictate if it requires consuming a token to use, or if it takes additional effects </w:t>
+        <w:t xml:space="preserve">The other function of Contact Tokens is to consume them to use or empower certain powerful character card abilities. A card will dictate if it requires consuming a token to use, or if it takes additional effects </w:t>
       </w:r>
       <w:r>
         <w:rPr>

</xml_diff>

<commit_message>
the changes for the notes at the end
</commit_message>
<xml_diff>
--- a/tactile_tabletop/Documents/User Handbook.docx
+++ b/tactile_tabletop/Documents/User Handbook.docx
@@ -44,7 +44,25 @@
           <w:sz w:val="32"/>
           <w:szCs w:val="32"/>
         </w:rPr>
-        <w:t>By: Ory and Robin</w:t>
+        <w:t xml:space="preserve">By: </w:t>
+      </w:r>
+      <w:proofErr w:type="spellStart"/>
+      <w:r>
+        <w:rPr>
+          <w:rFonts w:ascii="Benne" w:eastAsia="Benne" w:hAnsi="Benne" w:cs="Benne"/>
+          <w:sz w:val="32"/>
+          <w:szCs w:val="32"/>
+        </w:rPr>
+        <w:t>Ory</w:t>
+      </w:r>
+      <w:proofErr w:type="spellEnd"/>
+      <w:r>
+        <w:rPr>
+          <w:rFonts w:ascii="Benne" w:eastAsia="Benne" w:hAnsi="Benne" w:cs="Benne"/>
+          <w:sz w:val="32"/>
+          <w:szCs w:val="32"/>
+        </w:rPr>
+        <w:t xml:space="preserve"> and Robin</w:t>
       </w:r>
     </w:p>
     <w:p>
@@ -370,7 +388,25 @@
           <w:sz w:val="24"/>
           <w:szCs w:val="24"/>
         </w:rPr>
-        <w:t>While we are fans of learning and exploiting game systems, complexity can be paid for depth that isn’t worth having. Some examples from game experiences we’ve had: all-encompassing rule sets, feeling punished for not having a singular focus, translating lots of rules from one or more books into one or more character sheets that need to be flipped through during tense situations, and on.</w:t>
+        <w:t xml:space="preserve">While we are fans of learning and exploiting game systems, complexity can be paid for depth that isn’t worth having. Some examples from game experiences we’ve had: all-encompassing rule sets, feeling punished for not having a singular focus, translating lots of rules from one or more books into </w:t>
+      </w:r>
+      <w:proofErr w:type="gramStart"/>
+      <w:r>
+        <w:rPr>
+          <w:rFonts w:ascii="Benne" w:eastAsia="Benne" w:hAnsi="Benne" w:cs="Benne"/>
+          <w:sz w:val="24"/>
+          <w:szCs w:val="24"/>
+        </w:rPr>
+        <w:t>one or more character</w:t>
+      </w:r>
+      <w:proofErr w:type="gramEnd"/>
+      <w:r>
+        <w:rPr>
+          <w:rFonts w:ascii="Benne" w:eastAsia="Benne" w:hAnsi="Benne" w:cs="Benne"/>
+          <w:sz w:val="24"/>
+          <w:szCs w:val="24"/>
+        </w:rPr>
+        <w:t xml:space="preserve"> sheets that need to be flipped through during tense situations, and on.</w:t>
       </w:r>
     </w:p>
     <w:p>
@@ -389,7 +425,25 @@
           <w:sz w:val="24"/>
           <w:szCs w:val="24"/>
         </w:rPr>
-        <w:t>Some familiar facets from our inspirations you might notice are missing, and these are in response to the above examples. You may find some scenario that is unspecified in our rules;  you are encouraged to create what rules you need to make a fun game experience, of course including changing the rules we’ve decided to include in this version of the game. We believe most GM’s and players of tabletop games are used to home brewing solutions anyway, and it’s that spirit that we created this game in the first place.</w:t>
+        <w:t xml:space="preserve">Some familiar facets from our inspirations you might notice are missing, and these are in response to the above examples. You may find some scenario that is unspecified in our </w:t>
+      </w:r>
+      <w:proofErr w:type="gramStart"/>
+      <w:r>
+        <w:rPr>
+          <w:rFonts w:ascii="Benne" w:eastAsia="Benne" w:hAnsi="Benne" w:cs="Benne"/>
+          <w:sz w:val="24"/>
+          <w:szCs w:val="24"/>
+        </w:rPr>
+        <w:t>rules;  you</w:t>
+      </w:r>
+      <w:proofErr w:type="gramEnd"/>
+      <w:r>
+        <w:rPr>
+          <w:rFonts w:ascii="Benne" w:eastAsia="Benne" w:hAnsi="Benne" w:cs="Benne"/>
+          <w:sz w:val="24"/>
+          <w:szCs w:val="24"/>
+        </w:rPr>
+        <w:t xml:space="preserve"> are encouraged to create what rules you need to make a fun game experience, of course including changing the rules we’ve decided to include in this version of the game. We believe most GM’s and players of tabletop games are used to home brewing solutions anyway, and it’s that spirit that we created this game in the first place.</w:t>
       </w:r>
     </w:p>
     <w:p>
@@ -408,7 +462,25 @@
           <w:sz w:val="24"/>
           <w:szCs w:val="24"/>
         </w:rPr>
-        <w:t>Tactile Tabletop doesn’t specify a particular setting. By focusing on the mechanics of combat, our intent is to facilitate all sorts of settings: the traditional dungeon crawler, a space adventure, a post apocalyptic survival setting, any and all should work with our game system.</w:t>
+        <w:t xml:space="preserve">Tactile Tabletop doesn’t specify a particular setting. By focusing on the mechanics of combat, our intent is to facilitate all sorts of settings: the traditional dungeon crawler, a space adventure, a </w:t>
+      </w:r>
+      <w:proofErr w:type="spellStart"/>
+      <w:r>
+        <w:rPr>
+          <w:rFonts w:ascii="Benne" w:eastAsia="Benne" w:hAnsi="Benne" w:cs="Benne"/>
+          <w:sz w:val="24"/>
+          <w:szCs w:val="24"/>
+        </w:rPr>
+        <w:t>post apocalyptic</w:t>
+      </w:r>
+      <w:proofErr w:type="spellEnd"/>
+      <w:r>
+        <w:rPr>
+          <w:rFonts w:ascii="Benne" w:eastAsia="Benne" w:hAnsi="Benne" w:cs="Benne"/>
+          <w:sz w:val="24"/>
+          <w:szCs w:val="24"/>
+        </w:rPr>
+        <w:t xml:space="preserve"> survival setting, any and all should work with our game system.</w:t>
       </w:r>
     </w:p>
     <w:p>
@@ -468,8 +540,18 @@
           <w:sz w:val="24"/>
           <w:szCs w:val="24"/>
         </w:rPr>
-        <w:t>Robin and Ory</w:t>
-      </w:r>
+        <w:t xml:space="preserve">Robin and </w:t>
+      </w:r>
+      <w:proofErr w:type="spellStart"/>
+      <w:r>
+        <w:rPr>
+          <w:rFonts w:ascii="Benne" w:eastAsia="Benne" w:hAnsi="Benne" w:cs="Benne"/>
+          <w:sz w:val="24"/>
+          <w:szCs w:val="24"/>
+        </w:rPr>
+        <w:t>Ory</w:t>
+      </w:r>
+      <w:proofErr w:type="spellEnd"/>
     </w:p>
     <w:p>
       <w:pPr>
@@ -1963,7 +2045,25 @@
           <w:sz w:val="24"/>
           <w:szCs w:val="24"/>
         </w:rPr>
-        <w:t>, debuff enemy defense</w:t>
+        <w:t xml:space="preserve">, </w:t>
+      </w:r>
+      <w:proofErr w:type="spellStart"/>
+      <w:r>
+        <w:rPr>
+          <w:rFonts w:ascii="Benne" w:eastAsia="Benne" w:hAnsi="Benne" w:cs="Benne"/>
+          <w:sz w:val="24"/>
+          <w:szCs w:val="24"/>
+        </w:rPr>
+        <w:t>debuff</w:t>
+      </w:r>
+      <w:proofErr w:type="spellEnd"/>
+      <w:r>
+        <w:rPr>
+          <w:rFonts w:ascii="Benne" w:eastAsia="Benne" w:hAnsi="Benne" w:cs="Benne"/>
+          <w:sz w:val="24"/>
+          <w:szCs w:val="24"/>
+        </w:rPr>
+        <w:t xml:space="preserve"> enemy defense</w:t>
       </w:r>
       <w:r>
         <w:rPr>
@@ -2027,8 +2127,18 @@
           <w:sz w:val="24"/>
           <w:szCs w:val="24"/>
         </w:rPr>
-        <w:t>movement, damage unblockable</w:t>
-      </w:r>
+        <w:t xml:space="preserve">movement, damage </w:t>
+      </w:r>
+      <w:proofErr w:type="spellStart"/>
+      <w:r>
+        <w:rPr>
+          <w:rFonts w:ascii="Benne" w:eastAsia="Benne" w:hAnsi="Benne" w:cs="Benne"/>
+          <w:sz w:val="24"/>
+          <w:szCs w:val="24"/>
+        </w:rPr>
+        <w:t>unblockable</w:t>
+      </w:r>
+      <w:proofErr w:type="spellEnd"/>
       <w:r>
         <w:rPr>
           <w:rFonts w:ascii="Benne" w:eastAsia="Benne" w:hAnsi="Benne" w:cs="Benne"/>
@@ -2243,8 +2353,36 @@
           <w:sz w:val="24"/>
           <w:szCs w:val="24"/>
         </w:rPr>
-        <w:t>, debuff self defense</w:t>
-      </w:r>
+        <w:t xml:space="preserve">, </w:t>
+      </w:r>
+      <w:proofErr w:type="spellStart"/>
+      <w:r>
+        <w:rPr>
+          <w:rFonts w:ascii="Benne" w:eastAsia="Benne" w:hAnsi="Benne" w:cs="Benne"/>
+          <w:sz w:val="24"/>
+          <w:szCs w:val="24"/>
+        </w:rPr>
+        <w:t>debuff</w:t>
+      </w:r>
+      <w:proofErr w:type="spellEnd"/>
+      <w:r>
+        <w:rPr>
+          <w:rFonts w:ascii="Benne" w:eastAsia="Benne" w:hAnsi="Benne" w:cs="Benne"/>
+          <w:sz w:val="24"/>
+          <w:szCs w:val="24"/>
+        </w:rPr>
+        <w:t xml:space="preserve"> </w:t>
+      </w:r>
+      <w:proofErr w:type="spellStart"/>
+      <w:r>
+        <w:rPr>
+          <w:rFonts w:ascii="Benne" w:eastAsia="Benne" w:hAnsi="Benne" w:cs="Benne"/>
+          <w:sz w:val="24"/>
+          <w:szCs w:val="24"/>
+        </w:rPr>
+        <w:t>self defense</w:t>
+      </w:r>
+      <w:proofErr w:type="spellEnd"/>
       <w:r>
         <w:rPr>
           <w:rFonts w:ascii="Benne" w:eastAsia="Benne" w:hAnsi="Benne" w:cs="Benne"/>
@@ -2403,8 +2541,18 @@
           <w:sz w:val="24"/>
           <w:szCs w:val="24"/>
         </w:rPr>
-        <w:t>, buff self attack</w:t>
-      </w:r>
+        <w:t xml:space="preserve">, buff </w:t>
+      </w:r>
+      <w:proofErr w:type="spellStart"/>
+      <w:r>
+        <w:rPr>
+          <w:rFonts w:ascii="Benne" w:eastAsia="Benne" w:hAnsi="Benne" w:cs="Benne"/>
+          <w:sz w:val="24"/>
+          <w:szCs w:val="24"/>
+        </w:rPr>
+        <w:t>self attack</w:t>
+      </w:r>
+      <w:proofErr w:type="spellEnd"/>
       <w:r>
         <w:rPr>
           <w:rFonts w:ascii="Benne" w:eastAsia="Benne" w:hAnsi="Benne" w:cs="Benne"/>
@@ -3543,7 +3691,25 @@
           <w:sz w:val="24"/>
           <w:szCs w:val="24"/>
         </w:rPr>
-        <w:t xml:space="preserve">ay you want to convince a shopkeeper to let you into an underground market. In order to do this you will need to convince them to tell you. You would roll your influence die and add your Charisma </w:t>
+        <w:t xml:space="preserve">ay you want to convince a shopkeeper to let you into an underground market. In order to do </w:t>
+      </w:r>
+      <w:proofErr w:type="gramStart"/>
+      <w:r>
+        <w:rPr>
+          <w:rFonts w:ascii="Benne" w:eastAsia="Benne" w:hAnsi="Benne" w:cs="Benne"/>
+          <w:sz w:val="24"/>
+          <w:szCs w:val="24"/>
+        </w:rPr>
+        <w:t>this</w:t>
+      </w:r>
+      <w:proofErr w:type="gramEnd"/>
+      <w:r>
+        <w:rPr>
+          <w:rFonts w:ascii="Benne" w:eastAsia="Benne" w:hAnsi="Benne" w:cs="Benne"/>
+          <w:sz w:val="24"/>
+          <w:szCs w:val="24"/>
+        </w:rPr>
+        <w:t xml:space="preserve"> you will need to convince them to tell you. You would roll your influence die and add your Charisma </w:t>
       </w:r>
       <w:r>
         <w:rPr>
@@ -3782,7 +3948,25 @@
           <w:sz w:val="24"/>
           <w:szCs w:val="24"/>
         </w:rPr>
-        <w:t>For every Defense Contact token you have applied, increase by one all defense values you calculate against that target</w:t>
+        <w:t xml:space="preserve">For every Defense Contact </w:t>
+      </w:r>
+      <w:proofErr w:type="gramStart"/>
+      <w:r>
+        <w:rPr>
+          <w:rFonts w:ascii="Benne" w:eastAsia="Benne" w:hAnsi="Benne" w:cs="Benne"/>
+          <w:sz w:val="24"/>
+          <w:szCs w:val="24"/>
+        </w:rPr>
+        <w:t>token</w:t>
+      </w:r>
+      <w:proofErr w:type="gramEnd"/>
+      <w:r>
+        <w:rPr>
+          <w:rFonts w:ascii="Benne" w:eastAsia="Benne" w:hAnsi="Benne" w:cs="Benne"/>
+          <w:sz w:val="24"/>
+          <w:szCs w:val="24"/>
+        </w:rPr>
+        <w:t xml:space="preserve"> you have applied, increase by one all defense values you calculate against that target</w:t>
       </w:r>
     </w:p>
     <w:p>
@@ -3804,7 +3988,25 @@
           <w:sz w:val="24"/>
           <w:szCs w:val="24"/>
         </w:rPr>
-        <w:t>For every attack contact token you have applied, increase by one all attack values you calculate against that target</w:t>
+        <w:t xml:space="preserve">For every attack contact </w:t>
+      </w:r>
+      <w:proofErr w:type="gramStart"/>
+      <w:r>
+        <w:rPr>
+          <w:rFonts w:ascii="Benne" w:eastAsia="Benne" w:hAnsi="Benne" w:cs="Benne"/>
+          <w:sz w:val="24"/>
+          <w:szCs w:val="24"/>
+        </w:rPr>
+        <w:t>token</w:t>
+      </w:r>
+      <w:proofErr w:type="gramEnd"/>
+      <w:r>
+        <w:rPr>
+          <w:rFonts w:ascii="Benne" w:eastAsia="Benne" w:hAnsi="Benne" w:cs="Benne"/>
+          <w:sz w:val="24"/>
+          <w:szCs w:val="24"/>
+        </w:rPr>
+        <w:t xml:space="preserve"> you have applied, increase by one all attack values you calculate against that target</w:t>
       </w:r>
     </w:p>
     <w:p>
@@ -3826,7 +4028,25 @@
           <w:sz w:val="24"/>
           <w:szCs w:val="24"/>
         </w:rPr>
-        <w:t>For every influence contact token you have applied, increase by one all influence values you calculate against that target</w:t>
+        <w:t xml:space="preserve">For every influence contact </w:t>
+      </w:r>
+      <w:proofErr w:type="gramStart"/>
+      <w:r>
+        <w:rPr>
+          <w:rFonts w:ascii="Benne" w:eastAsia="Benne" w:hAnsi="Benne" w:cs="Benne"/>
+          <w:sz w:val="24"/>
+          <w:szCs w:val="24"/>
+        </w:rPr>
+        <w:t>token</w:t>
+      </w:r>
+      <w:proofErr w:type="gramEnd"/>
+      <w:r>
+        <w:rPr>
+          <w:rFonts w:ascii="Benne" w:eastAsia="Benne" w:hAnsi="Benne" w:cs="Benne"/>
+          <w:sz w:val="24"/>
+          <w:szCs w:val="24"/>
+        </w:rPr>
+        <w:t xml:space="preserve"> you have applied, increase by one all influence values you calculate against that target</w:t>
       </w:r>
     </w:p>
     <w:p>
@@ -4014,8 +4234,39 @@
           <w:szCs w:val="32"/>
         </w:rPr>
         <w:lastRenderedPageBreak/>
-        <w:t>Sample Character : Zin Fantallay</w:t>
-      </w:r>
+        <w:t xml:space="preserve">Sample </w:t>
+      </w:r>
+      <w:proofErr w:type="gramStart"/>
+      <w:r>
+        <w:rPr>
+          <w:rFonts w:ascii="Benne" w:eastAsia="Benne" w:hAnsi="Benne" w:cs="Benne"/>
+          <w:b/>
+          <w:sz w:val="32"/>
+          <w:szCs w:val="32"/>
+        </w:rPr>
+        <w:t>Character :</w:t>
+      </w:r>
+      <w:proofErr w:type="gramEnd"/>
+      <w:r>
+        <w:rPr>
+          <w:rFonts w:ascii="Benne" w:eastAsia="Benne" w:hAnsi="Benne" w:cs="Benne"/>
+          <w:b/>
+          <w:sz w:val="32"/>
+          <w:szCs w:val="32"/>
+        </w:rPr>
+        <w:t xml:space="preserve"> Zin </w:t>
+      </w:r>
+      <w:proofErr w:type="spellStart"/>
+      <w:r>
+        <w:rPr>
+          <w:rFonts w:ascii="Benne" w:eastAsia="Benne" w:hAnsi="Benne" w:cs="Benne"/>
+          <w:b/>
+          <w:sz w:val="32"/>
+          <w:szCs w:val="32"/>
+        </w:rPr>
+        <w:t>Fantallay</w:t>
+      </w:r>
+      <w:proofErr w:type="spellEnd"/>
     </w:p>
     <w:p>
       <w:pPr>
@@ -4866,7 +5117,27 @@
           <w:sz w:val="26"/>
           <w:szCs w:val="26"/>
         </w:rPr>
-        <w:t>Contact Tokens: 1 Attack ; 1 Influence</w:t>
+        <w:t xml:space="preserve">Contact Tokens: 1 </w:t>
+      </w:r>
+      <w:proofErr w:type="gramStart"/>
+      <w:r>
+        <w:rPr>
+          <w:rFonts w:ascii="Benne" w:eastAsia="Benne" w:hAnsi="Benne" w:cs="Benne"/>
+          <w:b/>
+          <w:sz w:val="26"/>
+          <w:szCs w:val="26"/>
+        </w:rPr>
+        <w:t>Attack ;</w:t>
+      </w:r>
+      <w:proofErr w:type="gramEnd"/>
+      <w:r>
+        <w:rPr>
+          <w:rFonts w:ascii="Benne" w:eastAsia="Benne" w:hAnsi="Benne" w:cs="Benne"/>
+          <w:b/>
+          <w:sz w:val="26"/>
+          <w:szCs w:val="26"/>
+        </w:rPr>
+        <w:t xml:space="preserve"> 1 Influence</w:t>
       </w:r>
     </w:p>
     <w:p>
@@ -5033,7 +5304,25 @@
           <w:sz w:val="24"/>
           <w:szCs w:val="24"/>
         </w:rPr>
-        <w:t>Each time you level up, you add 2 character cards that you meet the requirements for. Once added to your deck, the passives they grant can be allocated as before: to health, stats, or contact tokens</w:t>
+        <w:t xml:space="preserve">Each time you level up, you add </w:t>
+      </w:r>
+      <w:proofErr w:type="gramStart"/>
+      <w:r>
+        <w:rPr>
+          <w:rFonts w:ascii="Benne" w:eastAsia="Benne" w:hAnsi="Benne" w:cs="Benne"/>
+          <w:sz w:val="24"/>
+          <w:szCs w:val="24"/>
+        </w:rPr>
+        <w:t>2 character</w:t>
+      </w:r>
+      <w:proofErr w:type="gramEnd"/>
+      <w:r>
+        <w:rPr>
+          <w:rFonts w:ascii="Benne" w:eastAsia="Benne" w:hAnsi="Benne" w:cs="Benne"/>
+          <w:sz w:val="24"/>
+          <w:szCs w:val="24"/>
+        </w:rPr>
+        <w:t xml:space="preserve"> cards that you meet the requirements for. Once added to your deck, the passives they grant can be allocated as before: to health, stats, or contact tokens</w:t>
       </w:r>
     </w:p>
     <w:p>
@@ -5088,7 +5377,16 @@
           <w:sz w:val="24"/>
           <w:szCs w:val="24"/>
         </w:rPr>
-        <w:t>Beyond the character’s abilities and their tokens to withstand attacks/empower their abilities, the character ha</w:t>
+        <w:t xml:space="preserve">Beyond the character’s abilities and their tokens to withstand attacks/empower their abilities, the character </w:t>
+      </w:r>
+      <w:proofErr w:type="gramStart"/>
+      <w:r>
+        <w:rPr>
+          <w:rFonts w:ascii="Benne" w:eastAsia="Benne" w:hAnsi="Benne" w:cs="Benne"/>
+          <w:sz w:val="24"/>
+          <w:szCs w:val="24"/>
+        </w:rPr>
+        <w:t>ha</w:t>
       </w:r>
       <w:r>
         <w:rPr>
@@ -5098,6 +5396,7 @@
         </w:rPr>
         <w:t>ve</w:t>
       </w:r>
+      <w:proofErr w:type="gramEnd"/>
       <w:r>
         <w:rPr>
           <w:rFonts w:ascii="Benne" w:eastAsia="Benne" w:hAnsi="Benne" w:cs="Benne"/>
@@ -7829,6 +8128,7 @@
                 <w:szCs w:val="20"/>
               </w:rPr>
             </w:pPr>
+            <w:proofErr w:type="spellStart"/>
             <w:r>
               <w:rPr>
                 <w:sz w:val="20"/>
@@ -7836,6 +8136,7 @@
               </w:rPr>
               <w:t>Unnarmed</w:t>
             </w:r>
+            <w:proofErr w:type="spellEnd"/>
           </w:p>
         </w:tc>
         <w:tc>
@@ -8721,7 +9022,25 @@
           <w:sz w:val="24"/>
           <w:szCs w:val="24"/>
         </w:rPr>
-        <w:t>Beyond creating a character, we have other built in mechanisms for enhancing the character, granting them additional health, stats, or abilities that are separate from the character themselves.</w:t>
+        <w:t xml:space="preserve">Beyond creating a character, we have other </w:t>
+      </w:r>
+      <w:proofErr w:type="gramStart"/>
+      <w:r>
+        <w:rPr>
+          <w:rFonts w:ascii="Benne" w:eastAsia="Benne" w:hAnsi="Benne" w:cs="Benne"/>
+          <w:sz w:val="24"/>
+          <w:szCs w:val="24"/>
+        </w:rPr>
+        <w:t>built in</w:t>
+      </w:r>
+      <w:proofErr w:type="gramEnd"/>
+      <w:r>
+        <w:rPr>
+          <w:rFonts w:ascii="Benne" w:eastAsia="Benne" w:hAnsi="Benne" w:cs="Benne"/>
+          <w:sz w:val="24"/>
+          <w:szCs w:val="24"/>
+        </w:rPr>
+        <w:t xml:space="preserve"> mechanisms for enhancing the character, granting them additional health, stats, or abilities that are separate from the character themselves.</w:t>
       </w:r>
     </w:p>
     <w:p>
@@ -9404,8 +9723,18 @@
                 <w:sz w:val="24"/>
                 <w:szCs w:val="24"/>
               </w:rPr>
-              <w:t>Ring of Aulm</w:t>
-            </w:r>
+              <w:t xml:space="preserve">Ring of </w:t>
+            </w:r>
+            <w:proofErr w:type="spellStart"/>
+            <w:r>
+              <w:rPr>
+                <w:rFonts w:ascii="Benne" w:eastAsia="Benne" w:hAnsi="Benne" w:cs="Benne"/>
+                <w:sz w:val="24"/>
+                <w:szCs w:val="24"/>
+              </w:rPr>
+              <w:t>Aulm</w:t>
+            </w:r>
+            <w:proofErr w:type="spellEnd"/>
           </w:p>
         </w:tc>
         <w:tc>
@@ -9821,7 +10150,25 @@
                 <w:sz w:val="24"/>
                 <w:szCs w:val="24"/>
               </w:rPr>
-              <w:t>When Jumping, gain an extra 10 feet of movement</w:t>
+              <w:t xml:space="preserve">When </w:t>
+            </w:r>
+            <w:proofErr w:type="gramStart"/>
+            <w:r>
+              <w:rPr>
+                <w:rFonts w:ascii="Benne" w:eastAsia="Benne" w:hAnsi="Benne" w:cs="Benne"/>
+                <w:sz w:val="24"/>
+                <w:szCs w:val="24"/>
+              </w:rPr>
+              <w:t>Jumping</w:t>
+            </w:r>
+            <w:proofErr w:type="gramEnd"/>
+            <w:r>
+              <w:rPr>
+                <w:rFonts w:ascii="Benne" w:eastAsia="Benne" w:hAnsi="Benne" w:cs="Benne"/>
+                <w:sz w:val="24"/>
+                <w:szCs w:val="24"/>
+              </w:rPr>
+              <w:t>, gain an extra 10 feet of movement</w:t>
             </w:r>
           </w:p>
         </w:tc>
@@ -10353,7 +10700,25 @@
                 <w:sz w:val="24"/>
                 <w:szCs w:val="24"/>
               </w:rPr>
-              <w:t>A pressurized container of flammable oil, with a sparkwheel and button on top to create a small flame</w:t>
+              <w:t xml:space="preserve">A pressurized container of flammable oil, with a </w:t>
+            </w:r>
+            <w:proofErr w:type="spellStart"/>
+            <w:r>
+              <w:rPr>
+                <w:rFonts w:ascii="Benne" w:eastAsia="Benne" w:hAnsi="Benne" w:cs="Benne"/>
+                <w:sz w:val="24"/>
+                <w:szCs w:val="24"/>
+              </w:rPr>
+              <w:t>sparkwheel</w:t>
+            </w:r>
+            <w:proofErr w:type="spellEnd"/>
+            <w:r>
+              <w:rPr>
+                <w:rFonts w:ascii="Benne" w:eastAsia="Benne" w:hAnsi="Benne" w:cs="Benne"/>
+                <w:sz w:val="24"/>
+                <w:szCs w:val="24"/>
+              </w:rPr>
+              <w:t xml:space="preserve"> and button on top to create a small flame</w:t>
             </w:r>
           </w:p>
         </w:tc>
@@ -10977,8 +11342,18 @@
                 <w:sz w:val="24"/>
                 <w:szCs w:val="24"/>
               </w:rPr>
-              <w:t>Staff of Magical Missles</w:t>
-            </w:r>
+              <w:t xml:space="preserve">Staff of Magical </w:t>
+            </w:r>
+            <w:proofErr w:type="spellStart"/>
+            <w:r>
+              <w:rPr>
+                <w:rFonts w:ascii="Benne" w:eastAsia="Benne" w:hAnsi="Benne" w:cs="Benne"/>
+                <w:sz w:val="24"/>
+                <w:szCs w:val="24"/>
+              </w:rPr>
+              <w:t>Missles</w:t>
+            </w:r>
+            <w:proofErr w:type="spellEnd"/>
           </w:p>
         </w:tc>
         <w:tc>
@@ -11257,6 +11632,7 @@
         </w:rPr>
         <w:tab/>
       </w:r>
+      <w:proofErr w:type="spellStart"/>
       <w:r>
         <w:rPr>
           <w:rFonts w:ascii="Benne" w:eastAsia="Benne" w:hAnsi="Benne" w:cs="Benne"/>
@@ -11265,13 +11641,32 @@
         </w:rPr>
         <w:t>Augmnet</w:t>
       </w:r>
-      <w:r>
-        <w:rPr>
-          <w:rFonts w:ascii="Benne" w:eastAsia="Benne" w:hAnsi="Benne" w:cs="Benne"/>
-          <w:sz w:val="24"/>
-          <w:szCs w:val="24"/>
-        </w:rPr>
-        <w:t xml:space="preserve"> cards are very contextual, so we provide blank cards for the GM to fill out. To give you ideas, below are some examples.</w:t>
+      <w:proofErr w:type="spellEnd"/>
+      <w:r>
+        <w:rPr>
+          <w:rFonts w:ascii="Benne" w:eastAsia="Benne" w:hAnsi="Benne" w:cs="Benne"/>
+          <w:sz w:val="24"/>
+          <w:szCs w:val="24"/>
+        </w:rPr>
+        <w:t xml:space="preserve"> cards are very contextual, so we provide blank cards for the GM to fill out. To give </w:t>
+      </w:r>
+      <w:proofErr w:type="spellStart"/>
+      <w:r>
+        <w:rPr>
+          <w:rFonts w:ascii="Benne" w:eastAsia="Benne" w:hAnsi="Benne" w:cs="Benne"/>
+          <w:sz w:val="24"/>
+          <w:szCs w:val="24"/>
+        </w:rPr>
+        <w:t>you</w:t>
+      </w:r>
+      <w:proofErr w:type="spellEnd"/>
+      <w:r>
+        <w:rPr>
+          <w:rFonts w:ascii="Benne" w:eastAsia="Benne" w:hAnsi="Benne" w:cs="Benne"/>
+          <w:sz w:val="24"/>
+          <w:szCs w:val="24"/>
+        </w:rPr>
+        <w:t xml:space="preserve"> ideas, below are some examples.</w:t>
       </w:r>
     </w:p>
     <w:p>
@@ -11400,8 +11795,18 @@
                 <w:sz w:val="24"/>
                 <w:szCs w:val="24"/>
               </w:rPr>
-              <w:t>Blessing of Yindar</w:t>
-            </w:r>
+              <w:t xml:space="preserve">Blessing of </w:t>
+            </w:r>
+            <w:proofErr w:type="spellStart"/>
+            <w:r>
+              <w:rPr>
+                <w:rFonts w:ascii="Benne" w:eastAsia="Benne" w:hAnsi="Benne" w:cs="Benne"/>
+                <w:sz w:val="24"/>
+                <w:szCs w:val="24"/>
+              </w:rPr>
+              <w:t>Yindar</w:t>
+            </w:r>
+            <w:proofErr w:type="spellEnd"/>
           </w:p>
         </w:tc>
         <w:tc>
@@ -11426,7 +11831,35 @@
                 <w:sz w:val="24"/>
                 <w:szCs w:val="24"/>
               </w:rPr>
-              <w:t>Duration: 5 Rnds ; Action: As long as sunlight is touching you, gain +1 to all rolls</w:t>
+              <w:t xml:space="preserve">Duration: 5 </w:t>
+            </w:r>
+            <w:proofErr w:type="spellStart"/>
+            <w:proofErr w:type="gramStart"/>
+            <w:r>
+              <w:rPr>
+                <w:rFonts w:ascii="Benne" w:eastAsia="Benne" w:hAnsi="Benne" w:cs="Benne"/>
+                <w:sz w:val="24"/>
+                <w:szCs w:val="24"/>
+              </w:rPr>
+              <w:t>Rnds</w:t>
+            </w:r>
+            <w:proofErr w:type="spellEnd"/>
+            <w:r>
+              <w:rPr>
+                <w:rFonts w:ascii="Benne" w:eastAsia="Benne" w:hAnsi="Benne" w:cs="Benne"/>
+                <w:sz w:val="24"/>
+                <w:szCs w:val="24"/>
+              </w:rPr>
+              <w:t xml:space="preserve"> ;</w:t>
+            </w:r>
+            <w:proofErr w:type="gramEnd"/>
+            <w:r>
+              <w:rPr>
+                <w:rFonts w:ascii="Benne" w:eastAsia="Benne" w:hAnsi="Benne" w:cs="Benne"/>
+                <w:sz w:val="24"/>
+                <w:szCs w:val="24"/>
+              </w:rPr>
+              <w:t xml:space="preserve"> Action: As long as sunlight is touching you, gain +1 to all rolls</w:t>
             </w:r>
           </w:p>
         </w:tc>
@@ -11485,7 +11918,25 @@
                 <w:sz w:val="24"/>
                 <w:szCs w:val="24"/>
               </w:rPr>
-              <w:t>Duration: 1 day ; Action: flip a coin after each attack. If heads, take a -3 penalty</w:t>
+              <w:t xml:space="preserve">Duration: 1 </w:t>
+            </w:r>
+            <w:proofErr w:type="gramStart"/>
+            <w:r>
+              <w:rPr>
+                <w:rFonts w:ascii="Benne" w:eastAsia="Benne" w:hAnsi="Benne" w:cs="Benne"/>
+                <w:sz w:val="24"/>
+                <w:szCs w:val="24"/>
+              </w:rPr>
+              <w:t>day ;</w:t>
+            </w:r>
+            <w:proofErr w:type="gramEnd"/>
+            <w:r>
+              <w:rPr>
+                <w:rFonts w:ascii="Benne" w:eastAsia="Benne" w:hAnsi="Benne" w:cs="Benne"/>
+                <w:sz w:val="24"/>
+                <w:szCs w:val="24"/>
+              </w:rPr>
+              <w:t xml:space="preserve"> Action: flip a coin after each attack. If heads, take a -3 penalty</w:t>
             </w:r>
           </w:p>
         </w:tc>
@@ -11603,7 +12054,25 @@
                 <w:sz w:val="24"/>
                 <w:szCs w:val="24"/>
               </w:rPr>
-              <w:t>Duration: Instant ; Action: Move vehicle 20 feet in a random direction</w:t>
+              <w:t xml:space="preserve">Duration: </w:t>
+            </w:r>
+            <w:proofErr w:type="gramStart"/>
+            <w:r>
+              <w:rPr>
+                <w:rFonts w:ascii="Benne" w:eastAsia="Benne" w:hAnsi="Benne" w:cs="Benne"/>
+                <w:sz w:val="24"/>
+                <w:szCs w:val="24"/>
+              </w:rPr>
+              <w:t>Instant ;</w:t>
+            </w:r>
+            <w:proofErr w:type="gramEnd"/>
+            <w:r>
+              <w:rPr>
+                <w:rFonts w:ascii="Benne" w:eastAsia="Benne" w:hAnsi="Benne" w:cs="Benne"/>
+                <w:sz w:val="24"/>
+                <w:szCs w:val="24"/>
+              </w:rPr>
+              <w:t xml:space="preserve"> Action: Move vehicle 20 feet in a random direction</w:t>
             </w:r>
           </w:p>
         </w:tc>
@@ -11636,7 +12105,25 @@
                 <w:sz w:val="24"/>
                 <w:szCs w:val="24"/>
               </w:rPr>
-              <w:t>Augment lvl 1: Legs</w:t>
+              <w:t xml:space="preserve">Augment </w:t>
+            </w:r>
+            <w:proofErr w:type="spellStart"/>
+            <w:r>
+              <w:rPr>
+                <w:rFonts w:ascii="Benne" w:eastAsia="Benne" w:hAnsi="Benne" w:cs="Benne"/>
+                <w:sz w:val="24"/>
+                <w:szCs w:val="24"/>
+              </w:rPr>
+              <w:t>lvl</w:t>
+            </w:r>
+            <w:proofErr w:type="spellEnd"/>
+            <w:r>
+              <w:rPr>
+                <w:rFonts w:ascii="Benne" w:eastAsia="Benne" w:hAnsi="Benne" w:cs="Benne"/>
+                <w:sz w:val="24"/>
+                <w:szCs w:val="24"/>
+              </w:rPr>
+              <w:t xml:space="preserve"> 1: Legs</w:t>
             </w:r>
           </w:p>
         </w:tc>
@@ -11662,7 +12149,25 @@
                 <w:sz w:val="24"/>
                 <w:szCs w:val="24"/>
               </w:rPr>
-              <w:t>Action: powered kick, 2d8 damage, 5ft range ; Passive: +1 strength</w:t>
+              <w:t xml:space="preserve">Action: powered kick, 2d8 damage, 5ft </w:t>
+            </w:r>
+            <w:proofErr w:type="gramStart"/>
+            <w:r>
+              <w:rPr>
+                <w:rFonts w:ascii="Benne" w:eastAsia="Benne" w:hAnsi="Benne" w:cs="Benne"/>
+                <w:sz w:val="24"/>
+                <w:szCs w:val="24"/>
+              </w:rPr>
+              <w:t>range ;</w:t>
+            </w:r>
+            <w:proofErr w:type="gramEnd"/>
+            <w:r>
+              <w:rPr>
+                <w:rFonts w:ascii="Benne" w:eastAsia="Benne" w:hAnsi="Benne" w:cs="Benne"/>
+                <w:sz w:val="24"/>
+                <w:szCs w:val="24"/>
+              </w:rPr>
+              <w:t xml:space="preserve"> Passive: +1 strength</w:t>
             </w:r>
           </w:p>
         </w:tc>
@@ -11721,7 +12226,25 @@
                 <w:sz w:val="24"/>
                 <w:szCs w:val="24"/>
               </w:rPr>
-              <w:t>Duration: 1 hour ; Passive: +2 Knowledge checks, +5ft movement when taking an action that gives movement</w:t>
+              <w:t xml:space="preserve">Duration: 1 </w:t>
+            </w:r>
+            <w:proofErr w:type="gramStart"/>
+            <w:r>
+              <w:rPr>
+                <w:rFonts w:ascii="Benne" w:eastAsia="Benne" w:hAnsi="Benne" w:cs="Benne"/>
+                <w:sz w:val="24"/>
+                <w:szCs w:val="24"/>
+              </w:rPr>
+              <w:t>hour ;</w:t>
+            </w:r>
+            <w:proofErr w:type="gramEnd"/>
+            <w:r>
+              <w:rPr>
+                <w:rFonts w:ascii="Benne" w:eastAsia="Benne" w:hAnsi="Benne" w:cs="Benne"/>
+                <w:sz w:val="24"/>
+                <w:szCs w:val="24"/>
+              </w:rPr>
+              <w:t xml:space="preserve"> Passive: +2 Knowledge checks, +5ft movement when taking an action that gives movement</w:t>
             </w:r>
           </w:p>
         </w:tc>
@@ -11872,8 +12395,39 @@
           <w:sz w:val="32"/>
           <w:szCs w:val="32"/>
         </w:rPr>
-        <w:t>Sample Character Continued : Zin Fantallay</w:t>
-      </w:r>
+        <w:t xml:space="preserve">Sample Character </w:t>
+      </w:r>
+      <w:proofErr w:type="gramStart"/>
+      <w:r>
+        <w:rPr>
+          <w:rFonts w:ascii="Benne" w:eastAsia="Benne" w:hAnsi="Benne" w:cs="Benne"/>
+          <w:b/>
+          <w:sz w:val="32"/>
+          <w:szCs w:val="32"/>
+        </w:rPr>
+        <w:t>Continued :</w:t>
+      </w:r>
+      <w:proofErr w:type="gramEnd"/>
+      <w:r>
+        <w:rPr>
+          <w:rFonts w:ascii="Benne" w:eastAsia="Benne" w:hAnsi="Benne" w:cs="Benne"/>
+          <w:b/>
+          <w:sz w:val="32"/>
+          <w:szCs w:val="32"/>
+        </w:rPr>
+        <w:t xml:space="preserve"> Zin </w:t>
+      </w:r>
+      <w:proofErr w:type="spellStart"/>
+      <w:r>
+        <w:rPr>
+          <w:rFonts w:ascii="Benne" w:eastAsia="Benne" w:hAnsi="Benne" w:cs="Benne"/>
+          <w:b/>
+          <w:sz w:val="32"/>
+          <w:szCs w:val="32"/>
+        </w:rPr>
+        <w:t>Fantallay</w:t>
+      </w:r>
+      <w:proofErr w:type="spellEnd"/>
     </w:p>
     <w:p>
       <w:pPr>
@@ -12219,7 +12773,25 @@
           <w:sz w:val="24"/>
           <w:szCs w:val="24"/>
         </w:rPr>
-        <w:t>There’s no wrong way to build a character, and no one card should or shouldn’t feel necessary to include for any one character deck. People are multi-faceted and surprising, and your characters can be too!</w:t>
+        <w:t xml:space="preserve">There’s no wrong way to build a character, and no one card should or shouldn’t feel necessary to include for any </w:t>
+      </w:r>
+      <w:proofErr w:type="gramStart"/>
+      <w:r>
+        <w:rPr>
+          <w:rFonts w:ascii="Benne" w:eastAsia="Benne" w:hAnsi="Benne" w:cs="Benne"/>
+          <w:sz w:val="24"/>
+          <w:szCs w:val="24"/>
+        </w:rPr>
+        <w:t>one character</w:t>
+      </w:r>
+      <w:proofErr w:type="gramEnd"/>
+      <w:r>
+        <w:rPr>
+          <w:rFonts w:ascii="Benne" w:eastAsia="Benne" w:hAnsi="Benne" w:cs="Benne"/>
+          <w:sz w:val="24"/>
+          <w:szCs w:val="24"/>
+        </w:rPr>
+        <w:t xml:space="preserve"> deck. People are multi-faceted and surprising, and your characters can be too!</w:t>
       </w:r>
     </w:p>
     <w:p>
@@ -12335,10 +12907,44 @@
           <w:szCs w:val="32"/>
         </w:rPr>
         <w:lastRenderedPageBreak/>
-        <w:t>Sample Character Finished : Zin Fantallay</w:t>
+        <w:t xml:space="preserve">Sample Character </w:t>
+      </w:r>
+      <w:proofErr w:type="gramStart"/>
+      <w:r>
+        <w:rPr>
+          <w:rFonts w:ascii="Benne" w:eastAsia="Benne" w:hAnsi="Benne" w:cs="Benne"/>
+          <w:b/>
+          <w:color w:val="000000"/>
+          <w:sz w:val="32"/>
+          <w:szCs w:val="32"/>
+        </w:rPr>
+        <w:t>Finished :</w:t>
+      </w:r>
+      <w:proofErr w:type="gramEnd"/>
+      <w:r>
+        <w:rPr>
+          <w:rFonts w:ascii="Benne" w:eastAsia="Benne" w:hAnsi="Benne" w:cs="Benne"/>
+          <w:b/>
+          <w:color w:val="000000"/>
+          <w:sz w:val="32"/>
+          <w:szCs w:val="32"/>
+        </w:rPr>
+        <w:t xml:space="preserve"> Zin </w:t>
+      </w:r>
+      <w:proofErr w:type="spellStart"/>
+      <w:r>
+        <w:rPr>
+          <w:rFonts w:ascii="Benne" w:eastAsia="Benne" w:hAnsi="Benne" w:cs="Benne"/>
+          <w:b/>
+          <w:color w:val="000000"/>
+          <w:sz w:val="32"/>
+          <w:szCs w:val="32"/>
+        </w:rPr>
+        <w:t>Fantallay</w:t>
       </w:r>
       <w:bookmarkStart w:id="23" w:name="_2bqr6nd2sq9q"/>
       <w:bookmarkEnd w:id="23"/>
+      <w:proofErr w:type="spellEnd"/>
       <w:r>
         <w:rPr>
           <w:noProof/>
@@ -12431,7 +13037,25 @@
           <w:sz w:val="24"/>
           <w:szCs w:val="24"/>
         </w:rPr>
-        <w:t>Combat is when opposing forces (the characters and some other non-player entity(ies)) come to a clash. Differing goals come into conflict, and resources (namely health) are tested against attacks (namely abilities/actions)</w:t>
+        <w:t>Combat is when opposing forces (the characters and some other non-player entity(</w:t>
+      </w:r>
+      <w:proofErr w:type="spellStart"/>
+      <w:r>
+        <w:rPr>
+          <w:rFonts w:ascii="Benne" w:eastAsia="Benne" w:hAnsi="Benne" w:cs="Benne"/>
+          <w:sz w:val="24"/>
+          <w:szCs w:val="24"/>
+        </w:rPr>
+        <w:t>ies</w:t>
+      </w:r>
+      <w:proofErr w:type="spellEnd"/>
+      <w:r>
+        <w:rPr>
+          <w:rFonts w:ascii="Benne" w:eastAsia="Benne" w:hAnsi="Benne" w:cs="Benne"/>
+          <w:sz w:val="24"/>
+          <w:szCs w:val="24"/>
+        </w:rPr>
+        <w:t>)) come to a clash. Differing goals come into conflict, and resources (namely health) are tested against attacks (namely abilities/actions)</w:t>
       </w:r>
     </w:p>
     <w:p>
@@ -12802,7 +13426,25 @@
           <w:sz w:val="24"/>
           <w:szCs w:val="24"/>
         </w:rPr>
-        <w:t>Card abilities describe their effect. Some grant movement, establish an attack (assuming there’s a target to attack in range), apply an effect to an area, summon an ally, apply a buff, or apply a debuff. The particular flavor of how they are played out are left to the player to describe. For example, the same basic attack from the fighter is a sword swing, but to the mage is a blast of magic, and so on.</w:t>
+        <w:t xml:space="preserve">Card abilities describe their effect. Some grant movement, establish an attack (assuming there’s a target to attack in range), apply an effect to an area, summon an ally, apply a buff, or apply a </w:t>
+      </w:r>
+      <w:proofErr w:type="spellStart"/>
+      <w:r>
+        <w:rPr>
+          <w:rFonts w:ascii="Benne" w:eastAsia="Benne" w:hAnsi="Benne" w:cs="Benne"/>
+          <w:sz w:val="24"/>
+          <w:szCs w:val="24"/>
+        </w:rPr>
+        <w:t>debuff</w:t>
+      </w:r>
+      <w:proofErr w:type="spellEnd"/>
+      <w:r>
+        <w:rPr>
+          <w:rFonts w:ascii="Benne" w:eastAsia="Benne" w:hAnsi="Benne" w:cs="Benne"/>
+          <w:sz w:val="24"/>
+          <w:szCs w:val="24"/>
+        </w:rPr>
+        <w:t>. The particular flavor of how they are played out are left to the player to describe. For example, the same basic attack from the fighter is a sword swing, but to the mage is a blast of magic, and so on.</w:t>
       </w:r>
     </w:p>
     <w:p>
@@ -12914,7 +13556,25 @@
           <w:sz w:val="24"/>
           <w:szCs w:val="24"/>
         </w:rPr>
-        <w:t>Card abilities that grant movement, but can’t meet target/range requirements (target is still too far away after moving) will still resolve (ie: go to discard/exhaust), but any movement they provide is granted regardless.</w:t>
+        <w:t>Card abilities that grant movement, but can’t meet target/range requirements (target is still too far away after moving) will still resolve (</w:t>
+      </w:r>
+      <w:proofErr w:type="spellStart"/>
+      <w:r>
+        <w:rPr>
+          <w:rFonts w:ascii="Benne" w:eastAsia="Benne" w:hAnsi="Benne" w:cs="Benne"/>
+          <w:sz w:val="24"/>
+          <w:szCs w:val="24"/>
+        </w:rPr>
+        <w:t>ie</w:t>
+      </w:r>
+      <w:proofErr w:type="spellEnd"/>
+      <w:r>
+        <w:rPr>
+          <w:rFonts w:ascii="Benne" w:eastAsia="Benne" w:hAnsi="Benne" w:cs="Benne"/>
+          <w:sz w:val="24"/>
+          <w:szCs w:val="24"/>
+        </w:rPr>
+        <w:t>: go to discard/exhaust), but any movement they provide is granted regardless.</w:t>
       </w:r>
     </w:p>
     <w:p>
@@ -13333,7 +13993,25 @@
           <w:sz w:val="24"/>
           <w:szCs w:val="24"/>
         </w:rPr>
-        <w:t>You cannot play 2 top or 2 bottom card abilities simultaneously. You must meet card text requirements (ie: be in range, have cards to discard, etc.) for them to take the state effect.</w:t>
+        <w:t>You cannot play 2 top or 2 bottom card abilities simultaneously. You must meet card text requirements (</w:t>
+      </w:r>
+      <w:proofErr w:type="spellStart"/>
+      <w:r>
+        <w:rPr>
+          <w:rFonts w:ascii="Benne" w:eastAsia="Benne" w:hAnsi="Benne" w:cs="Benne"/>
+          <w:sz w:val="24"/>
+          <w:szCs w:val="24"/>
+        </w:rPr>
+        <w:t>ie</w:t>
+      </w:r>
+      <w:proofErr w:type="spellEnd"/>
+      <w:r>
+        <w:rPr>
+          <w:rFonts w:ascii="Benne" w:eastAsia="Benne" w:hAnsi="Benne" w:cs="Benne"/>
+          <w:sz w:val="24"/>
+          <w:szCs w:val="24"/>
+        </w:rPr>
+        <w:t>: be in range, have cards to discard, etc.) for them to take the state effect.</w:t>
       </w:r>
     </w:p>
     <w:p>
@@ -13522,7 +14200,25 @@
           <w:sz w:val="24"/>
           <w:szCs w:val="24"/>
         </w:rPr>
-        <w:t xml:space="preserve"> attack against you is reduced by your level in value (ie: at level 2, enemy’s attack is reduced by 2). Because the ability is triggered by the </w:t>
+        <w:t xml:space="preserve"> attack against you is reduced by your level in value (</w:t>
+      </w:r>
+      <w:proofErr w:type="spellStart"/>
+      <w:r>
+        <w:rPr>
+          <w:rFonts w:ascii="Benne" w:eastAsia="Benne" w:hAnsi="Benne" w:cs="Benne"/>
+          <w:sz w:val="24"/>
+          <w:szCs w:val="24"/>
+        </w:rPr>
+        <w:t>ie</w:t>
+      </w:r>
+      <w:proofErr w:type="spellEnd"/>
+      <w:r>
+        <w:rPr>
+          <w:rFonts w:ascii="Benne" w:eastAsia="Benne" w:hAnsi="Benne" w:cs="Benne"/>
+          <w:sz w:val="24"/>
+          <w:szCs w:val="24"/>
+        </w:rPr>
+        <w:t xml:space="preserve">: at level 2, enemy’s attack is reduced by 2). Because the ability is triggered by the </w:t>
       </w:r>
       <w:r>
         <w:rPr>
@@ -14322,7 +15018,25 @@
           <w:sz w:val="24"/>
           <w:szCs w:val="24"/>
         </w:rPr>
-        <w:t>Attack and defense values can be modified by abilities (buffs from allies or debuffs from opponents), equipment (armor or magical items that increase/decrease effects), and Contact Tokens. Ultimately however, both attack and defense values evaluate to a singular value before they are compared with each other</w:t>
+        <w:t xml:space="preserve">Attack and defense values can be modified by abilities (buffs from allies or </w:t>
+      </w:r>
+      <w:proofErr w:type="spellStart"/>
+      <w:r>
+        <w:rPr>
+          <w:rFonts w:ascii="Benne" w:eastAsia="Benne" w:hAnsi="Benne" w:cs="Benne"/>
+          <w:sz w:val="24"/>
+          <w:szCs w:val="24"/>
+        </w:rPr>
+        <w:t>debuffs</w:t>
+      </w:r>
+      <w:proofErr w:type="spellEnd"/>
+      <w:r>
+        <w:rPr>
+          <w:rFonts w:ascii="Benne" w:eastAsia="Benne" w:hAnsi="Benne" w:cs="Benne"/>
+          <w:sz w:val="24"/>
+          <w:szCs w:val="24"/>
+        </w:rPr>
+        <w:t xml:space="preserve"> from opponents), equipment (armor or magical items that increase/decrease effects), and Contact Tokens. Ultimately however, both attack and defense values evaluate to a singular value before they are compared with each other</w:t>
       </w:r>
     </w:p>
     <w:p>
@@ -14683,7 +15397,25 @@
           <w:sz w:val="24"/>
           <w:szCs w:val="24"/>
         </w:rPr>
-        <w:t>Self: your self.</w:t>
+        <w:t xml:space="preserve">Self: </w:t>
+      </w:r>
+      <w:proofErr w:type="spellStart"/>
+      <w:r>
+        <w:rPr>
+          <w:rFonts w:ascii="Benne" w:eastAsia="Benne" w:hAnsi="Benne" w:cs="Benne"/>
+          <w:sz w:val="24"/>
+          <w:szCs w:val="24"/>
+        </w:rPr>
+        <w:t>your self</w:t>
+      </w:r>
+      <w:proofErr w:type="spellEnd"/>
+      <w:r>
+        <w:rPr>
+          <w:rFonts w:ascii="Benne" w:eastAsia="Benne" w:hAnsi="Benne" w:cs="Benne"/>
+          <w:sz w:val="24"/>
+          <w:szCs w:val="24"/>
+        </w:rPr>
+        <w:t>.</w:t>
       </w:r>
     </w:p>
     <w:p>
@@ -14809,7 +15541,43 @@
           <w:sz w:val="24"/>
           <w:szCs w:val="24"/>
         </w:rPr>
-        <w:t>, when moving into our out of close range. These attacks are the combatant’s most simple attack: Unless supported by an ongoing buff/debuff, these attacks are not otherwise modified by effects (cannot apply special effects to this attack)</w:t>
+        <w:t xml:space="preserve">, when moving into </w:t>
+      </w:r>
+      <w:proofErr w:type="gramStart"/>
+      <w:r>
+        <w:rPr>
+          <w:rFonts w:ascii="Benne" w:eastAsia="Benne" w:hAnsi="Benne" w:cs="Benne"/>
+          <w:sz w:val="24"/>
+          <w:szCs w:val="24"/>
+        </w:rPr>
+        <w:t>our</w:t>
+      </w:r>
+      <w:proofErr w:type="gramEnd"/>
+      <w:r>
+        <w:rPr>
+          <w:rFonts w:ascii="Benne" w:eastAsia="Benne" w:hAnsi="Benne" w:cs="Benne"/>
+          <w:sz w:val="24"/>
+          <w:szCs w:val="24"/>
+        </w:rPr>
+        <w:t xml:space="preserve"> out of close range. These attacks are the combatant’s most simple attack: Unless supported by an ongoing buff/</w:t>
+      </w:r>
+      <w:proofErr w:type="spellStart"/>
+      <w:r>
+        <w:rPr>
+          <w:rFonts w:ascii="Benne" w:eastAsia="Benne" w:hAnsi="Benne" w:cs="Benne"/>
+          <w:sz w:val="24"/>
+          <w:szCs w:val="24"/>
+        </w:rPr>
+        <w:t>debuff</w:t>
+      </w:r>
+      <w:proofErr w:type="spellEnd"/>
+      <w:r>
+        <w:rPr>
+          <w:rFonts w:ascii="Benne" w:eastAsia="Benne" w:hAnsi="Benne" w:cs="Benne"/>
+          <w:sz w:val="24"/>
+          <w:szCs w:val="24"/>
+        </w:rPr>
+        <w:t>, these attacks are not otherwise modified by effects (cannot apply special effects to this attack)</w:t>
       </w:r>
     </w:p>
     <w:p>
@@ -15422,7 +16190,25 @@
           <w:sz w:val="24"/>
           <w:szCs w:val="24"/>
         </w:rPr>
-        <w:t>Select an action (a card ability, or a specific non-card ability), and designate a trigger. The trigger must be accepted by the GM as reasonable (see Triggers below). At this point, the Reaction is in the Ready state. If the trigger is met while the reaction is Ready, then you play out that card ability as described on the card. Otherwise, if the conditions for the trigger render it invalid or you dismiss the reaction, you exit the Ready state without playing through the action/ability. This ability is not discarded/exhausted it it wasn’t triggered.</w:t>
+        <w:t xml:space="preserve">Select an action (a card ability, or a specific non-card ability), and designate a trigger. The trigger must be accepted by the GM as reasonable (see Triggers below). At this point, the Reaction is in the Ready state. If the trigger is met while the reaction is Ready, then you play out that card ability as described on the card. Otherwise, if the conditions for the trigger render it invalid or you dismiss the reaction, you exit the Ready state without playing through the action/ability. This ability is not discarded/exhausted it </w:t>
+      </w:r>
+      <w:proofErr w:type="spellStart"/>
+      <w:r>
+        <w:rPr>
+          <w:rFonts w:ascii="Benne" w:eastAsia="Benne" w:hAnsi="Benne" w:cs="Benne"/>
+          <w:sz w:val="24"/>
+          <w:szCs w:val="24"/>
+        </w:rPr>
+        <w:t>it</w:t>
+      </w:r>
+      <w:proofErr w:type="spellEnd"/>
+      <w:r>
+        <w:rPr>
+          <w:rFonts w:ascii="Benne" w:eastAsia="Benne" w:hAnsi="Benne" w:cs="Benne"/>
+          <w:sz w:val="24"/>
+          <w:szCs w:val="24"/>
+        </w:rPr>
+        <w:t xml:space="preserve"> wasn’t triggered.</w:t>
       </w:r>
     </w:p>
     <w:p>
@@ -15548,7 +16334,25 @@
           <w:sz w:val="24"/>
           <w:szCs w:val="24"/>
         </w:rPr>
-        <w:t xml:space="preserve">You can specify a trigger of X number of enemies being present in an area that the ability can affect:. </w:t>
+        <w:t xml:space="preserve">You can specify a trigger of X number of enemies being present in an area that the ability can </w:t>
+      </w:r>
+      <w:proofErr w:type="gramStart"/>
+      <w:r>
+        <w:rPr>
+          <w:rFonts w:ascii="Benne" w:eastAsia="Benne" w:hAnsi="Benne" w:cs="Benne"/>
+          <w:sz w:val="24"/>
+          <w:szCs w:val="24"/>
+        </w:rPr>
+        <w:t>affect:.</w:t>
+      </w:r>
+      <w:proofErr w:type="gramEnd"/>
+      <w:r>
+        <w:rPr>
+          <w:rFonts w:ascii="Benne" w:eastAsia="Benne" w:hAnsi="Benne" w:cs="Benne"/>
+          <w:sz w:val="24"/>
+          <w:szCs w:val="24"/>
+        </w:rPr>
+        <w:t xml:space="preserve"> </w:t>
       </w:r>
       <w:r>
         <w:rPr>
@@ -15884,37 +16688,37 @@
           <w:sz w:val="34"/>
           <w:szCs w:val="34"/>
         </w:rPr>
-        <w:t>Buff/Debuff rules</w:t>
-      </w:r>
-    </w:p>
-    <w:p>
-      <w:pPr>
-        <w:spacing w:line="100" w:lineRule="atLeast"/>
-        <w:rPr>
-          <w:rFonts w:ascii="Benne" w:eastAsia="Benne" w:hAnsi="Benne" w:cs="Benne"/>
-          <w:sz w:val="24"/>
-          <w:szCs w:val="24"/>
-        </w:rPr>
-      </w:pPr>
-      <w:r>
-        <w:rPr>
-          <w:rFonts w:ascii="Benne" w:eastAsia="Benne" w:hAnsi="Benne" w:cs="Benne"/>
-          <w:sz w:val="24"/>
-          <w:szCs w:val="24"/>
-        </w:rPr>
-        <w:tab/>
-        <w:t xml:space="preserve">Multiple allies can buff the same character, but they each can only apply one buff to that ally. Said another way, you can receive buffs from multiple allies, but each ally can only give you one buff each. If already buffed by one ally, and that ally applies another buff, it replaces the previous buff. </w:t>
-      </w:r>
-    </w:p>
-    <w:p>
-      <w:pPr>
-        <w:spacing w:line="100" w:lineRule="atLeast"/>
+        <w:t>Buff/</w:t>
+      </w:r>
+      <w:proofErr w:type="spellStart"/>
+      <w:r>
         <w:rPr>
           <w:rFonts w:ascii="Benne" w:eastAsia="Benne" w:hAnsi="Benne" w:cs="Benne"/>
           <w:b/>
           <w:sz w:val="34"/>
           <w:szCs w:val="34"/>
         </w:rPr>
+        <w:t>Debuff</w:t>
+      </w:r>
+      <w:proofErr w:type="spellEnd"/>
+      <w:r>
+        <w:rPr>
+          <w:rFonts w:ascii="Benne" w:eastAsia="Benne" w:hAnsi="Benne" w:cs="Benne"/>
+          <w:b/>
+          <w:sz w:val="34"/>
+          <w:szCs w:val="34"/>
+        </w:rPr>
+        <w:t xml:space="preserve"> rules</w:t>
+      </w:r>
+    </w:p>
+    <w:p>
+      <w:pPr>
+        <w:spacing w:line="100" w:lineRule="atLeast"/>
+        <w:rPr>
+          <w:rFonts w:ascii="Benne" w:eastAsia="Benne" w:hAnsi="Benne" w:cs="Benne"/>
+          <w:sz w:val="24"/>
+          <w:szCs w:val="24"/>
+        </w:rPr>
       </w:pPr>
       <w:r>
         <w:rPr>
@@ -15923,7 +16727,44 @@
           <w:szCs w:val="24"/>
         </w:rPr>
         <w:tab/>
-        <w:t>Debuffs act the same as buffs.</w:t>
+        <w:t xml:space="preserve">Multiple allies can buff the same character, but they each can only apply one buff to that ally. Said another way, you can receive buffs from multiple allies, but each ally can only give you one buff each. If already buffed by one ally, and that ally applies another buff, it replaces the previous buff. </w:t>
+      </w:r>
+    </w:p>
+    <w:p>
+      <w:pPr>
+        <w:spacing w:line="100" w:lineRule="atLeast"/>
+        <w:rPr>
+          <w:rFonts w:ascii="Benne" w:eastAsia="Benne" w:hAnsi="Benne" w:cs="Benne"/>
+          <w:b/>
+          <w:sz w:val="34"/>
+          <w:szCs w:val="34"/>
+        </w:rPr>
+      </w:pPr>
+      <w:r>
+        <w:rPr>
+          <w:rFonts w:ascii="Benne" w:eastAsia="Benne" w:hAnsi="Benne" w:cs="Benne"/>
+          <w:sz w:val="24"/>
+          <w:szCs w:val="24"/>
+        </w:rPr>
+        <w:tab/>
+      </w:r>
+      <w:proofErr w:type="spellStart"/>
+      <w:r>
+        <w:rPr>
+          <w:rFonts w:ascii="Benne" w:eastAsia="Benne" w:hAnsi="Benne" w:cs="Benne"/>
+          <w:sz w:val="24"/>
+          <w:szCs w:val="24"/>
+        </w:rPr>
+        <w:t>Debuffs</w:t>
+      </w:r>
+      <w:proofErr w:type="spellEnd"/>
+      <w:r>
+        <w:rPr>
+          <w:rFonts w:ascii="Benne" w:eastAsia="Benne" w:hAnsi="Benne" w:cs="Benne"/>
+          <w:sz w:val="24"/>
+          <w:szCs w:val="24"/>
+        </w:rPr>
+        <w:t xml:space="preserve"> act the same as buffs.</w:t>
       </w:r>
     </w:p>
     <w:p>
@@ -16168,7 +17009,25 @@
           <w:sz w:val="24"/>
           <w:szCs w:val="24"/>
         </w:rPr>
-        <w:t>If the encounter ends and you are still downed, you recover with up to your level in hitpoints.</w:t>
+        <w:t xml:space="preserve">If the encounter ends and you are still downed, you recover with up to your level in </w:t>
+      </w:r>
+      <w:proofErr w:type="spellStart"/>
+      <w:r>
+        <w:rPr>
+          <w:rFonts w:ascii="Benne" w:eastAsia="Benne" w:hAnsi="Benne" w:cs="Benne"/>
+          <w:sz w:val="24"/>
+          <w:szCs w:val="24"/>
+        </w:rPr>
+        <w:t>hitpoints</w:t>
+      </w:r>
+      <w:proofErr w:type="spellEnd"/>
+      <w:r>
+        <w:rPr>
+          <w:rFonts w:ascii="Benne" w:eastAsia="Benne" w:hAnsi="Benne" w:cs="Benne"/>
+          <w:sz w:val="24"/>
+          <w:szCs w:val="24"/>
+        </w:rPr>
+        <w:t>.</w:t>
       </w:r>
     </w:p>
     <w:p>
@@ -16209,7 +17068,45 @@
           <w:sz w:val="24"/>
           <w:szCs w:val="24"/>
         </w:rPr>
-        <w:t xml:space="preserve">If you continue to take damage while Downed up to your max health, then your character is permanently slain. You can track this by rotating each damage token for each point of damage you take past 0 health.The purpose of this ruling is not to encourage character death through normal interactions, but rather to enable character death due to extreme factors, such as jumping in lava with no special equipment. </w:t>
+        <w:t xml:space="preserve">If you continue to take damage while </w:t>
+      </w:r>
+      <w:proofErr w:type="gramStart"/>
+      <w:r>
+        <w:rPr>
+          <w:rFonts w:ascii="Benne" w:eastAsia="Benne" w:hAnsi="Benne" w:cs="Benne"/>
+          <w:sz w:val="24"/>
+          <w:szCs w:val="24"/>
+        </w:rPr>
+        <w:t>Downed</w:t>
+      </w:r>
+      <w:proofErr w:type="gramEnd"/>
+      <w:r>
+        <w:rPr>
+          <w:rFonts w:ascii="Benne" w:eastAsia="Benne" w:hAnsi="Benne" w:cs="Benne"/>
+          <w:sz w:val="24"/>
+          <w:szCs w:val="24"/>
+        </w:rPr>
+        <w:t xml:space="preserve"> up to your max health, then your character is permanently slain. You can track this by rotating each damage token for each point of damage you take past 0 </w:t>
+      </w:r>
+      <w:proofErr w:type="spellStart"/>
+      <w:proofErr w:type="gramStart"/>
+      <w:r>
+        <w:rPr>
+          <w:rFonts w:ascii="Benne" w:eastAsia="Benne" w:hAnsi="Benne" w:cs="Benne"/>
+          <w:sz w:val="24"/>
+          <w:szCs w:val="24"/>
+        </w:rPr>
+        <w:t>health.The</w:t>
+      </w:r>
+      <w:proofErr w:type="spellEnd"/>
+      <w:proofErr w:type="gramEnd"/>
+      <w:r>
+        <w:rPr>
+          <w:rFonts w:ascii="Benne" w:eastAsia="Benne" w:hAnsi="Benne" w:cs="Benne"/>
+          <w:sz w:val="24"/>
+          <w:szCs w:val="24"/>
+        </w:rPr>
+        <w:t xml:space="preserve"> purpose of this ruling is not to encourage character death through normal interactions, but rather to enable character death due to extreme factors, such as jumping in lava with no special equipment. </w:t>
       </w:r>
     </w:p>
     <w:p>
@@ -16715,7 +17612,25 @@
                 <w:sz w:val="24"/>
                 <w:szCs w:val="24"/>
               </w:rPr>
-              <w:t>Buying the pub a round</w:t>
+              <w:t xml:space="preserve">Buying the </w:t>
+            </w:r>
+            <w:proofErr w:type="gramStart"/>
+            <w:r>
+              <w:rPr>
+                <w:rFonts w:ascii="Benne" w:eastAsia="Benne" w:hAnsi="Benne" w:cs="Benne"/>
+                <w:sz w:val="24"/>
+                <w:szCs w:val="24"/>
+              </w:rPr>
+              <w:t>pub</w:t>
+            </w:r>
+            <w:proofErr w:type="gramEnd"/>
+            <w:r>
+              <w:rPr>
+                <w:rFonts w:ascii="Benne" w:eastAsia="Benne" w:hAnsi="Benne" w:cs="Benne"/>
+                <w:sz w:val="24"/>
+                <w:szCs w:val="24"/>
+              </w:rPr>
+              <w:t xml:space="preserve"> a round</w:t>
             </w:r>
           </w:p>
         </w:tc>
@@ -16955,7 +17870,25 @@
           <w:sz w:val="24"/>
           <w:szCs w:val="24"/>
         </w:rPr>
-        <w:t xml:space="preserve"> are a specific ailments that fit into (or on top of in-use) equipment slots. The GM can assign these curses to players in a number of forms: If the character equips a cursed magical item, if the character breaks a leg, if a status effect of an area has a more permanent effect, and so on.</w:t>
+        <w:t xml:space="preserve"> are a </w:t>
+      </w:r>
+      <w:proofErr w:type="gramStart"/>
+      <w:r>
+        <w:rPr>
+          <w:rFonts w:ascii="Benne" w:eastAsia="Benne" w:hAnsi="Benne" w:cs="Benne"/>
+          <w:sz w:val="24"/>
+          <w:szCs w:val="24"/>
+        </w:rPr>
+        <w:t>specific ailments</w:t>
+      </w:r>
+      <w:proofErr w:type="gramEnd"/>
+      <w:r>
+        <w:rPr>
+          <w:rFonts w:ascii="Benne" w:eastAsia="Benne" w:hAnsi="Benne" w:cs="Benne"/>
+          <w:sz w:val="24"/>
+          <w:szCs w:val="24"/>
+        </w:rPr>
+        <w:t xml:space="preserve"> that fit into (or on top of in-use) equipment slots. The GM can assign these curses to players in a number of forms: If the character equips a cursed magical item, if the character breaks a leg, if a status effect of an area has a more permanent effect, and so on.</w:t>
       </w:r>
     </w:p>
     <w:p>
@@ -16975,7 +17908,25 @@
           <w:szCs w:val="24"/>
         </w:rPr>
         <w:tab/>
-        <w:t>Like other equipment cards, the card will describe the debuff that it applies, but will also list how it can be lifted.</w:t>
+        <w:t xml:space="preserve">Like other equipment cards, the card will describe the </w:t>
+      </w:r>
+      <w:proofErr w:type="spellStart"/>
+      <w:r>
+        <w:rPr>
+          <w:rFonts w:ascii="Benne" w:eastAsia="Benne" w:hAnsi="Benne" w:cs="Benne"/>
+          <w:sz w:val="24"/>
+          <w:szCs w:val="24"/>
+        </w:rPr>
+        <w:t>debuff</w:t>
+      </w:r>
+      <w:proofErr w:type="spellEnd"/>
+      <w:r>
+        <w:rPr>
+          <w:rFonts w:ascii="Benne" w:eastAsia="Benne" w:hAnsi="Benne" w:cs="Benne"/>
+          <w:sz w:val="24"/>
+          <w:szCs w:val="24"/>
+        </w:rPr>
+        <w:t xml:space="preserve"> that it applies, but will also list how it can be lifted.</w:t>
       </w:r>
     </w:p>
     <w:p>
@@ -17184,7 +18135,81 @@
           <w:sz w:val="24"/>
           <w:szCs w:val="24"/>
         </w:rPr>
-        <w:t>Some card abilities, potions, blessings, or other effects might have temporary or permanent effects on tha character. The mechanics of these changes should be specified in the situation that they are applied, but implied in this effect is how it might impact how you can interact with the world. An attack that grants you arms of fire might cause a tapestry to catch fire; a hardened skin of stone might terrify a populace unfamiliar with such a feature; and on. We can’t provide rules for each and every contingent effect or change in ones body, but keep it in mind for fruitful roleplaying.</w:t>
+        <w:t xml:space="preserve">Some card abilities, potions, blessings, or other effects might have temporary or permanent effects on </w:t>
+      </w:r>
+      <w:proofErr w:type="spellStart"/>
+      <w:r>
+        <w:rPr>
+          <w:rFonts w:ascii="Benne" w:eastAsia="Benne" w:hAnsi="Benne" w:cs="Benne"/>
+          <w:sz w:val="24"/>
+          <w:szCs w:val="24"/>
+        </w:rPr>
+        <w:t>tha</w:t>
+      </w:r>
+      <w:proofErr w:type="spellEnd"/>
+      <w:r>
+        <w:rPr>
+          <w:rFonts w:ascii="Benne" w:eastAsia="Benne" w:hAnsi="Benne" w:cs="Benne"/>
+          <w:sz w:val="24"/>
+          <w:szCs w:val="24"/>
+        </w:rPr>
+        <w:t xml:space="preserve"> character. The mechanics of these changes should be specified in the situation that they are applied, but implied in this effect is how it might impact how you can interact with the world. An attack that grants </w:t>
+      </w:r>
+      <w:proofErr w:type="spellStart"/>
+      <w:r>
+        <w:rPr>
+          <w:rFonts w:ascii="Benne" w:eastAsia="Benne" w:hAnsi="Benne" w:cs="Benne"/>
+          <w:sz w:val="24"/>
+          <w:szCs w:val="24"/>
+        </w:rPr>
+        <w:t>you</w:t>
+      </w:r>
+      <w:proofErr w:type="spellEnd"/>
+      <w:r>
+        <w:rPr>
+          <w:rFonts w:ascii="Benne" w:eastAsia="Benne" w:hAnsi="Benne" w:cs="Benne"/>
+          <w:sz w:val="24"/>
+          <w:szCs w:val="24"/>
+        </w:rPr>
+        <w:t xml:space="preserve"> arms of fire might cause a tapestry to catch fire; a hardened skin of stone might terrify a populace unfamiliar with such a feature; and on. We can’t provide rules for each and every contingent effect </w:t>
+      </w:r>
+      <w:proofErr w:type="spellStart"/>
+      <w:r>
+        <w:rPr>
+          <w:rFonts w:ascii="Benne" w:eastAsia="Benne" w:hAnsi="Benne" w:cs="Benne"/>
+          <w:sz w:val="24"/>
+          <w:szCs w:val="24"/>
+        </w:rPr>
+        <w:t>or</w:t>
+      </w:r>
+      <w:proofErr w:type="spellEnd"/>
+      <w:r>
+        <w:rPr>
+          <w:rFonts w:ascii="Benne" w:eastAsia="Benne" w:hAnsi="Benne" w:cs="Benne"/>
+          <w:sz w:val="24"/>
+          <w:szCs w:val="24"/>
+        </w:rPr>
+        <w:t xml:space="preserve"> change in </w:t>
+      </w:r>
+      <w:proofErr w:type="spellStart"/>
+      <w:proofErr w:type="gramStart"/>
+      <w:r>
+        <w:rPr>
+          <w:rFonts w:ascii="Benne" w:eastAsia="Benne" w:hAnsi="Benne" w:cs="Benne"/>
+          <w:sz w:val="24"/>
+          <w:szCs w:val="24"/>
+        </w:rPr>
+        <w:t>ones</w:t>
+      </w:r>
+      <w:proofErr w:type="spellEnd"/>
+      <w:proofErr w:type="gramEnd"/>
+      <w:r>
+        <w:rPr>
+          <w:rFonts w:ascii="Benne" w:eastAsia="Benne" w:hAnsi="Benne" w:cs="Benne"/>
+          <w:sz w:val="24"/>
+          <w:szCs w:val="24"/>
+        </w:rPr>
+        <w:t xml:space="preserve"> body, but keep it in mind for fruitful roleplaying.</w:t>
       </w:r>
     </w:p>
     <w:p>
@@ -17267,7 +18292,25 @@
           <w:sz w:val="24"/>
           <w:szCs w:val="24"/>
         </w:rPr>
-        <w:t>This section lists some guidelines and a few examples of how a GM might create NPC’s, but it is by no means intended to be definitive or exhaustive. Those taking on the GM role are encouraged to create interesting NPCs that fit whatever setting is being played that will produce the most fun experience for your players.</w:t>
+        <w:t xml:space="preserve">This section lists some guidelines and a few examples of how a GM might create </w:t>
+      </w:r>
+      <w:proofErr w:type="gramStart"/>
+      <w:r>
+        <w:rPr>
+          <w:rFonts w:ascii="Benne" w:eastAsia="Benne" w:hAnsi="Benne" w:cs="Benne"/>
+          <w:sz w:val="24"/>
+          <w:szCs w:val="24"/>
+        </w:rPr>
+        <w:t>NPC’s</w:t>
+      </w:r>
+      <w:proofErr w:type="gramEnd"/>
+      <w:r>
+        <w:rPr>
+          <w:rFonts w:ascii="Benne" w:eastAsia="Benne" w:hAnsi="Benne" w:cs="Benne"/>
+          <w:sz w:val="24"/>
+          <w:szCs w:val="24"/>
+        </w:rPr>
+        <w:t>, but it is by no means intended to be definitive or exhaustive. Those taking on the GM role are encouraged to create interesting NPCs that fit whatever setting is being played that will produce the most fun experience for your players.</w:t>
       </w:r>
     </w:p>
     <w:p>
@@ -17355,7 +18398,25 @@
           <w:sz w:val="24"/>
           <w:szCs w:val="24"/>
         </w:rPr>
-        <w:t>Contact tokens are particularly potent, so you can give some of them to powerful NPCs to give them  an upper hand.</w:t>
+        <w:t xml:space="preserve">Contact tokens are particularly potent, so you can give some of them to powerful NPCs to give </w:t>
+      </w:r>
+      <w:proofErr w:type="gramStart"/>
+      <w:r>
+        <w:rPr>
+          <w:rFonts w:ascii="Benne" w:eastAsia="Benne" w:hAnsi="Benne" w:cs="Benne"/>
+          <w:sz w:val="24"/>
+          <w:szCs w:val="24"/>
+        </w:rPr>
+        <w:t>them  an</w:t>
+      </w:r>
+      <w:proofErr w:type="gramEnd"/>
+      <w:r>
+        <w:rPr>
+          <w:rFonts w:ascii="Benne" w:eastAsia="Benne" w:hAnsi="Benne" w:cs="Benne"/>
+          <w:sz w:val="24"/>
+          <w:szCs w:val="24"/>
+        </w:rPr>
+        <w:t xml:space="preserve"> upper hand.</w:t>
       </w:r>
     </w:p>
     <w:p>
@@ -17597,8 +18658,36 @@
           <w:sz w:val="24"/>
           <w:szCs w:val="24"/>
         </w:rPr>
-        <w:t>Bottom action: stink bomb. Range 15ft., attack 1d6, if attack beats defense then target has -2 to all attack values for 1 rnd</w:t>
-      </w:r>
+        <w:t xml:space="preserve">Bottom action: stink bomb. Range 15ft., attack 1d6, if attack beats </w:t>
+      </w:r>
+      <w:proofErr w:type="gramStart"/>
+      <w:r>
+        <w:rPr>
+          <w:rFonts w:ascii="Benne" w:eastAsia="Benne" w:hAnsi="Benne" w:cs="Benne"/>
+          <w:sz w:val="24"/>
+          <w:szCs w:val="24"/>
+        </w:rPr>
+        <w:t>defense</w:t>
+      </w:r>
+      <w:proofErr w:type="gramEnd"/>
+      <w:r>
+        <w:rPr>
+          <w:rFonts w:ascii="Benne" w:eastAsia="Benne" w:hAnsi="Benne" w:cs="Benne"/>
+          <w:sz w:val="24"/>
+          <w:szCs w:val="24"/>
+        </w:rPr>
+        <w:t xml:space="preserve"> then target has -2 to all attack values for 1 </w:t>
+      </w:r>
+      <w:proofErr w:type="spellStart"/>
+      <w:r>
+        <w:rPr>
+          <w:rFonts w:ascii="Benne" w:eastAsia="Benne" w:hAnsi="Benne" w:cs="Benne"/>
+          <w:sz w:val="24"/>
+          <w:szCs w:val="24"/>
+        </w:rPr>
+        <w:t>rnd</w:t>
+      </w:r>
+      <w:proofErr w:type="spellEnd"/>
     </w:p>
     <w:p>
       <w:pPr>
@@ -17722,7 +18811,25 @@
           <w:sz w:val="24"/>
           <w:szCs w:val="24"/>
         </w:rPr>
-        <w:t>Action: Consecration. Attack 2D6, area around self 15 ft., 1 use per battle</w:t>
+        <w:t xml:space="preserve">Action: Consecration. Attack 2D6, area around </w:t>
+      </w:r>
+      <w:proofErr w:type="spellStart"/>
+      <w:r>
+        <w:rPr>
+          <w:rFonts w:ascii="Benne" w:eastAsia="Benne" w:hAnsi="Benne" w:cs="Benne"/>
+          <w:sz w:val="24"/>
+          <w:szCs w:val="24"/>
+        </w:rPr>
+        <w:t>self 15</w:t>
+      </w:r>
+      <w:proofErr w:type="spellEnd"/>
+      <w:r>
+        <w:rPr>
+          <w:rFonts w:ascii="Benne" w:eastAsia="Benne" w:hAnsi="Benne" w:cs="Benne"/>
+          <w:sz w:val="24"/>
+          <w:szCs w:val="24"/>
+        </w:rPr>
+        <w:t xml:space="preserve"> ft., 1 use per battle</w:t>
       </w:r>
     </w:p>
     <w:p>
@@ -18025,7 +19132,25 @@
           <w:sz w:val="24"/>
           <w:szCs w:val="24"/>
         </w:rPr>
-        <w:t xml:space="preserve">Homebrewing is something we’ve experienced with all tabletop games at one point or another. It’s </w:t>
+        <w:t xml:space="preserve">Homebrewing is something we’ve experienced with all tabletop games at one point or another. </w:t>
+      </w:r>
+      <w:proofErr w:type="gramStart"/>
+      <w:r>
+        <w:rPr>
+          <w:rFonts w:ascii="Benne" w:eastAsia="Benne" w:hAnsi="Benne" w:cs="Benne"/>
+          <w:sz w:val="24"/>
+          <w:szCs w:val="24"/>
+        </w:rPr>
+        <w:t>It’s</w:t>
+      </w:r>
+      <w:proofErr w:type="gramEnd"/>
+      <w:r>
+        <w:rPr>
+          <w:rFonts w:ascii="Benne" w:eastAsia="Benne" w:hAnsi="Benne" w:cs="Benne"/>
+          <w:sz w:val="24"/>
+          <w:szCs w:val="24"/>
+        </w:rPr>
+        <w:t xml:space="preserve"> </w:t>
       </w:r>
       <w:r>
         <w:rPr>
@@ -18212,13 +19337,23 @@
           <w:szCs w:val="24"/>
         </w:rPr>
       </w:pPr>
-      <w:r>
-        <w:rPr>
-          <w:rFonts w:ascii="Benne" w:eastAsia="Benne" w:hAnsi="Benne" w:cs="Benne"/>
-          <w:sz w:val="24"/>
-          <w:szCs w:val="24"/>
-        </w:rPr>
-        <w:t>Generally cards that exhaust themselves are more powerful than those that are discarded, and discarded cards are more powerful than those that return to your hand</w:t>
+      <w:proofErr w:type="gramStart"/>
+      <w:r>
+        <w:rPr>
+          <w:rFonts w:ascii="Benne" w:eastAsia="Benne" w:hAnsi="Benne" w:cs="Benne"/>
+          <w:sz w:val="24"/>
+          <w:szCs w:val="24"/>
+        </w:rPr>
+        <w:t>Generally</w:t>
+      </w:r>
+      <w:proofErr w:type="gramEnd"/>
+      <w:r>
+        <w:rPr>
+          <w:rFonts w:ascii="Benne" w:eastAsia="Benne" w:hAnsi="Benne" w:cs="Benne"/>
+          <w:sz w:val="24"/>
+          <w:szCs w:val="24"/>
+        </w:rPr>
+        <w:t xml:space="preserve"> cards that exhaust themselves are more powerful than those that are discarded, and discarded cards are more powerful than those that return to your hand</w:t>
       </w:r>
     </w:p>
     <w:p>
@@ -18328,7 +19463,25 @@
           <w:sz w:val="24"/>
           <w:szCs w:val="24"/>
         </w:rPr>
-        <w:t>Cards that play around an enemies movement or denying them actions can be conditionally powerful, keep this in mind</w:t>
+        <w:t xml:space="preserve">Cards that play around an </w:t>
+      </w:r>
+      <w:proofErr w:type="gramStart"/>
+      <w:r>
+        <w:rPr>
+          <w:rFonts w:ascii="Benne" w:eastAsia="Benne" w:hAnsi="Benne" w:cs="Benne"/>
+          <w:sz w:val="24"/>
+          <w:szCs w:val="24"/>
+        </w:rPr>
+        <w:t>enemies</w:t>
+      </w:r>
+      <w:proofErr w:type="gramEnd"/>
+      <w:r>
+        <w:rPr>
+          <w:rFonts w:ascii="Benne" w:eastAsia="Benne" w:hAnsi="Benne" w:cs="Benne"/>
+          <w:sz w:val="24"/>
+          <w:szCs w:val="24"/>
+        </w:rPr>
+        <w:t xml:space="preserve"> movement or denying them actions can be conditionally powerful, keep this in mind</w:t>
       </w:r>
     </w:p>
     <w:p>
@@ -18538,7 +19691,25 @@
           <w:sz w:val="24"/>
           <w:szCs w:val="24"/>
         </w:rPr>
-        <w:t>It’s important to stress that the enemy isn’t aware of you for a sneak attack to work. If you are arguing with someone and then pull out a weapon,  you do not get the 1.5 multiplier for damage.</w:t>
+        <w:t xml:space="preserve">It’s important to stress that the enemy isn’t aware of you for a sneak attack to work. If you are arguing with someone and then pull out a </w:t>
+      </w:r>
+      <w:proofErr w:type="gramStart"/>
+      <w:r>
+        <w:rPr>
+          <w:rFonts w:ascii="Benne" w:eastAsia="Benne" w:hAnsi="Benne" w:cs="Benne"/>
+          <w:sz w:val="24"/>
+          <w:szCs w:val="24"/>
+        </w:rPr>
+        <w:t>weapon,  you</w:t>
+      </w:r>
+      <w:proofErr w:type="gramEnd"/>
+      <w:r>
+        <w:rPr>
+          <w:rFonts w:ascii="Benne" w:eastAsia="Benne" w:hAnsi="Benne" w:cs="Benne"/>
+          <w:sz w:val="24"/>
+          <w:szCs w:val="24"/>
+        </w:rPr>
+        <w:t xml:space="preserve"> do not get the 1.5 multiplier for damage.</w:t>
       </w:r>
     </w:p>
     <w:p>
@@ -19164,6 +20335,7 @@
           <w:szCs w:val="24"/>
         </w:rPr>
       </w:pPr>
+      <w:proofErr w:type="spellStart"/>
       <w:r>
         <w:rPr>
           <w:rFonts w:ascii="Benne" w:eastAsia="Benne" w:hAnsi="Benne" w:cs="Benne"/>
@@ -19173,6 +20345,7 @@
         </w:rPr>
         <w:t>Debuff</w:t>
       </w:r>
+      <w:proofErr w:type="spellEnd"/>
       <w:r>
         <w:rPr>
           <w:rFonts w:ascii="Benne" w:eastAsia="Benne" w:hAnsi="Benne" w:cs="Benne"/>
@@ -19433,282 +20606,6 @@
       <w:bookmarkEnd w:id="69"/>
       <w:r>
         <w:t>For Now:</w:t>
-      </w:r>
-    </w:p>
-    <w:p>
-      <w:pPr>
-        <w:spacing w:line="100" w:lineRule="atLeast"/>
-        <w:rPr>
-          <w:rFonts w:ascii="Benne" w:eastAsia="Benne" w:hAnsi="Benne" w:cs="Benne"/>
-          <w:sz w:val="24"/>
-          <w:szCs w:val="24"/>
-        </w:rPr>
-      </w:pPr>
-      <w:r>
-        <w:rPr>
-          <w:rFonts w:ascii="Benne" w:eastAsia="Benne" w:hAnsi="Benne" w:cs="Benne"/>
-          <w:sz w:val="24"/>
-          <w:szCs w:val="24"/>
-        </w:rPr>
-        <w:t xml:space="preserve">Github integrated task scheduling thing? Like JIRA or Slack or whatever </w:t>
-      </w:r>
-      <w:r>
-        <w:rPr>
-          <w:rFonts w:ascii="Benne" w:eastAsia="Benne" w:hAnsi="Benne" w:cs="Benne"/>
-          <w:sz w:val="24"/>
-          <w:szCs w:val="24"/>
-        </w:rPr>
-        <w:t>–</w:t>
-      </w:r>
-      <w:r>
-        <w:rPr>
-          <w:rFonts w:ascii="Benne" w:eastAsia="Benne" w:hAnsi="Benne" w:cs="Benne"/>
-          <w:sz w:val="24"/>
-          <w:szCs w:val="24"/>
-        </w:rPr>
-        <w:t xml:space="preserve"> Ory</w:t>
-      </w:r>
-    </w:p>
-    <w:p>
-      <w:pPr>
-        <w:spacing w:line="100" w:lineRule="atLeast"/>
-        <w:rPr>
-          <w:rFonts w:ascii="Benne" w:eastAsia="Benne" w:hAnsi="Benne" w:cs="Benne"/>
-          <w:sz w:val="24"/>
-          <w:szCs w:val="24"/>
-        </w:rPr>
-      </w:pPr>
-    </w:p>
-    <w:p>
-      <w:pPr>
-        <w:spacing w:line="100" w:lineRule="atLeast"/>
-        <w:rPr>
-          <w:rFonts w:ascii="Benne" w:eastAsia="Benne" w:hAnsi="Benne" w:cs="Benne"/>
-          <w:sz w:val="24"/>
-          <w:szCs w:val="24"/>
-        </w:rPr>
-      </w:pPr>
-      <w:r>
-        <w:rPr>
-          <w:rFonts w:ascii="Benne" w:eastAsia="Benne" w:hAnsi="Benne" w:cs="Benne"/>
-          <w:sz w:val="24"/>
-          <w:szCs w:val="24"/>
-        </w:rPr>
-        <w:t>How much health do people gain after a night’s rest?</w:t>
-      </w:r>
-    </w:p>
-    <w:p>
-      <w:pPr>
-        <w:pStyle w:val="Heading4"/>
-        <w:jc w:val="center"/>
-      </w:pPr>
-      <w:bookmarkStart w:id="70" w:name="_9qpdcxegdzua"/>
-      <w:bookmarkEnd w:id="70"/>
-      <w:r>
-        <w:t>For later:</w:t>
-      </w:r>
-    </w:p>
-    <w:p>
-      <w:pPr>
-        <w:spacing w:line="100" w:lineRule="atLeast"/>
-        <w:rPr>
-          <w:rFonts w:ascii="Benne" w:eastAsia="Benne" w:hAnsi="Benne" w:cs="Benne"/>
-          <w:sz w:val="24"/>
-          <w:szCs w:val="24"/>
-        </w:rPr>
-      </w:pPr>
-      <w:r>
-        <w:rPr>
-          <w:rFonts w:ascii="Benne" w:eastAsia="Benne" w:hAnsi="Benne" w:cs="Benne"/>
-          <w:sz w:val="24"/>
-          <w:szCs w:val="24"/>
-        </w:rPr>
-        <w:t>Level 3, 4, 5</w:t>
-      </w:r>
-    </w:p>
-    <w:p>
-      <w:pPr>
-        <w:spacing w:line="100" w:lineRule="atLeast"/>
-        <w:rPr>
-          <w:rFonts w:ascii="Benne" w:eastAsia="Benne" w:hAnsi="Benne" w:cs="Benne"/>
-          <w:sz w:val="24"/>
-          <w:szCs w:val="24"/>
-        </w:rPr>
-      </w:pPr>
-      <w:r>
-        <w:rPr>
-          <w:rFonts w:ascii="Benne" w:eastAsia="Benne" w:hAnsi="Benne" w:cs="Benne"/>
-          <w:sz w:val="24"/>
-          <w:szCs w:val="24"/>
-        </w:rPr>
-        <w:t>Think about more niche requirements (standing in water, given an insult)</w:t>
-      </w:r>
-    </w:p>
-    <w:p>
-      <w:pPr>
-        <w:spacing w:line="100" w:lineRule="atLeast"/>
-        <w:rPr>
-          <w:rFonts w:ascii="Benne" w:eastAsia="Benne" w:hAnsi="Benne" w:cs="Benne"/>
-          <w:sz w:val="24"/>
-          <w:szCs w:val="24"/>
-        </w:rPr>
-      </w:pPr>
-      <w:r>
-        <w:rPr>
-          <w:rFonts w:ascii="Benne" w:eastAsia="Benne" w:hAnsi="Benne" w:cs="Benne"/>
-          <w:sz w:val="24"/>
-          <w:szCs w:val="24"/>
-        </w:rPr>
-        <w:t>Level 5, really high but lots of damage</w:t>
-      </w:r>
-    </w:p>
-    <w:p>
-      <w:pPr>
-        <w:spacing w:line="100" w:lineRule="atLeast"/>
-        <w:rPr>
-          <w:rFonts w:ascii="Benne" w:eastAsia="Benne" w:hAnsi="Benne" w:cs="Benne"/>
-          <w:sz w:val="24"/>
-          <w:szCs w:val="24"/>
-        </w:rPr>
-      </w:pPr>
-      <w:r>
-        <w:rPr>
-          <w:rFonts w:ascii="Benne" w:eastAsia="Benne" w:hAnsi="Benne" w:cs="Benne"/>
-          <w:sz w:val="24"/>
-          <w:szCs w:val="24"/>
-        </w:rPr>
-        <w:t>Level 3, no attack cards…</w:t>
-      </w:r>
-    </w:p>
-    <w:p>
-      <w:pPr>
-        <w:spacing w:line="100" w:lineRule="atLeast"/>
-        <w:rPr>
-          <w:rFonts w:ascii="Benne" w:eastAsia="Benne" w:hAnsi="Benne" w:cs="Benne"/>
-          <w:sz w:val="24"/>
-          <w:szCs w:val="24"/>
-        </w:rPr>
-      </w:pPr>
-      <w:r>
-        <w:rPr>
-          <w:rFonts w:ascii="Benne" w:eastAsia="Benne" w:hAnsi="Benne" w:cs="Benne"/>
-          <w:sz w:val="24"/>
-          <w:szCs w:val="24"/>
-        </w:rPr>
-        <w:t>Level 4 = special attack</w:t>
-      </w:r>
-    </w:p>
-    <w:p>
-      <w:pPr>
-        <w:spacing w:line="100" w:lineRule="atLeast"/>
-        <w:rPr>
-          <w:rFonts w:ascii="Benne" w:eastAsia="Benne" w:hAnsi="Benne" w:cs="Benne"/>
-          <w:sz w:val="24"/>
-          <w:szCs w:val="24"/>
-        </w:rPr>
-      </w:pPr>
-      <w:r>
-        <w:rPr>
-          <w:rFonts w:ascii="Benne" w:eastAsia="Benne" w:hAnsi="Benne" w:cs="Benne"/>
-          <w:sz w:val="24"/>
-          <w:szCs w:val="24"/>
-        </w:rPr>
-        <w:t>Level 5 = ultimate</w:t>
-      </w:r>
-    </w:p>
-    <w:p>
-      <w:pPr>
-        <w:spacing w:line="100" w:lineRule="atLeast"/>
-        <w:rPr>
-          <w:rFonts w:ascii="Benne" w:eastAsia="Benne" w:hAnsi="Benne" w:cs="Benne"/>
-          <w:sz w:val="24"/>
-          <w:szCs w:val="24"/>
-        </w:rPr>
-      </w:pPr>
-      <w:r>
-        <w:rPr>
-          <w:rFonts w:ascii="Benne" w:eastAsia="Benne" w:hAnsi="Benne" w:cs="Benne"/>
-          <w:sz w:val="24"/>
-          <w:szCs w:val="24"/>
-        </w:rPr>
-        <w:t>Create other higher level cards (level 3, level 4, level 5 (one idea here, allow at level 5 to have infinite healing: return more than one card from exhaust kind of thing))</w:t>
-      </w:r>
-    </w:p>
-    <w:p>
-      <w:pPr>
-        <w:spacing w:line="100" w:lineRule="atLeast"/>
-        <w:rPr>
-          <w:rFonts w:ascii="Benne" w:eastAsia="Benne" w:hAnsi="Benne" w:cs="Benne"/>
-          <w:sz w:val="24"/>
-          <w:szCs w:val="24"/>
-        </w:rPr>
-      </w:pPr>
-      <w:r>
-        <w:rPr>
-          <w:rFonts w:ascii="Benne" w:eastAsia="Benne" w:hAnsi="Benne" w:cs="Benne"/>
-          <w:sz w:val="24"/>
-          <w:szCs w:val="24"/>
-        </w:rPr>
-        <w:t>Feature cards</w:t>
-      </w:r>
-    </w:p>
-    <w:p>
-      <w:pPr>
-        <w:spacing w:line="100" w:lineRule="atLeast"/>
-        <w:rPr>
-          <w:rFonts w:ascii="Benne" w:eastAsia="Benne" w:hAnsi="Benne" w:cs="Benne"/>
-          <w:sz w:val="24"/>
-          <w:szCs w:val="24"/>
-        </w:rPr>
-      </w:pPr>
-      <w:r>
-        <w:rPr>
-          <w:rFonts w:ascii="Benne" w:eastAsia="Benne" w:hAnsi="Benne" w:cs="Benne"/>
-          <w:sz w:val="24"/>
-          <w:szCs w:val="24"/>
-        </w:rPr>
-        <w:t>What makes something a top or a bottom ability… stacked exhaust on bottom, then each turns gets harder to make decisions stuff</w:t>
-      </w:r>
-    </w:p>
-    <w:p>
-      <w:pPr>
-        <w:spacing w:line="100" w:lineRule="atLeast"/>
-        <w:rPr>
-          <w:rFonts w:ascii="Benne" w:eastAsia="Benne" w:hAnsi="Benne" w:cs="Benne"/>
-          <w:sz w:val="24"/>
-          <w:szCs w:val="24"/>
-        </w:rPr>
-      </w:pPr>
-    </w:p>
-    <w:p>
-      <w:pPr>
-        <w:spacing w:line="100" w:lineRule="atLeast"/>
-        <w:rPr>
-          <w:rFonts w:ascii="Benne" w:eastAsia="Benne" w:hAnsi="Benne" w:cs="Benne"/>
-          <w:bCs/>
-          <w:sz w:val="24"/>
-          <w:szCs w:val="24"/>
-        </w:rPr>
-      </w:pPr>
-    </w:p>
-    <w:p>
-      <w:pPr>
-        <w:spacing w:line="100" w:lineRule="atLeast"/>
-        <w:rPr>
-          <w:rFonts w:ascii="Benne" w:eastAsia="Benne" w:hAnsi="Benne" w:cs="Benne"/>
-          <w:bCs/>
-          <w:sz w:val="24"/>
-          <w:szCs w:val="24"/>
-        </w:rPr>
-      </w:pPr>
-      <w:r>
-        <w:rPr>
-          <w:rFonts w:ascii="Benne" w:eastAsia="Benne" w:hAnsi="Benne" w:cs="Benne"/>
-          <w:bCs/>
-          <w:sz w:val="24"/>
-          <w:szCs w:val="24"/>
-        </w:rPr>
-        <w:t>Get manual feedback</w:t>
       </w:r>
     </w:p>
     <w:p>
@@ -19725,14 +20622,50 @@
           <w:szCs w:val="24"/>
         </w:rPr>
       </w:pPr>
-      <w:r>
-        <w:rPr>
-          <w:rFonts w:ascii="Benne" w:eastAsia="Benne" w:hAnsi="Benne" w:cs="Benne"/>
-          <w:sz w:val="24"/>
-          <w:szCs w:val="24"/>
-        </w:rPr>
-        <w:t>Ask: what do you want to know? What do you want to know next?</w:t>
-      </w:r>
+      <w:proofErr w:type="spellStart"/>
+      <w:r>
+        <w:rPr>
+          <w:rFonts w:ascii="Benne" w:eastAsia="Benne" w:hAnsi="Benne" w:cs="Benne"/>
+          <w:sz w:val="24"/>
+          <w:szCs w:val="24"/>
+        </w:rPr>
+        <w:t>Github</w:t>
+      </w:r>
+      <w:proofErr w:type="spellEnd"/>
+      <w:r>
+        <w:rPr>
+          <w:rFonts w:ascii="Benne" w:eastAsia="Benne" w:hAnsi="Benne" w:cs="Benne"/>
+          <w:sz w:val="24"/>
+          <w:szCs w:val="24"/>
+        </w:rPr>
+        <w:t xml:space="preserve"> integrated task scheduling thing? Like JIRA or Slack or whatever </w:t>
+      </w:r>
+      <w:r>
+        <w:rPr>
+          <w:rFonts w:ascii="Benne" w:eastAsia="Benne" w:hAnsi="Benne" w:cs="Benne"/>
+          <w:sz w:val="24"/>
+          <w:szCs w:val="24"/>
+        </w:rPr>
+        <w:t>–</w:t>
+      </w:r>
+      <w:r>
+        <w:rPr>
+          <w:rFonts w:ascii="Benne" w:eastAsia="Benne" w:hAnsi="Benne" w:cs="Benne"/>
+          <w:sz w:val="24"/>
+          <w:szCs w:val="24"/>
+        </w:rPr>
+        <w:t xml:space="preserve"> </w:t>
+      </w:r>
+      <w:proofErr w:type="spellStart"/>
+      <w:r>
+        <w:rPr>
+          <w:rFonts w:ascii="Benne" w:eastAsia="Benne" w:hAnsi="Benne" w:cs="Benne"/>
+          <w:sz w:val="24"/>
+          <w:szCs w:val="24"/>
+        </w:rPr>
+        <w:t>Ory</w:t>
+      </w:r>
+      <w:proofErr w:type="spellEnd"/>
     </w:p>
     <w:p>
       <w:pPr>
@@ -19741,14 +20674,20 @@
           <w:ilvl w:val="0"/>
           <w:numId w:val="2"/>
         </w:numPr>
-        <w:rPr>
-          <w:rFonts w:ascii="Benne" w:eastAsia="Benne" w:hAnsi="Benne" w:cs="Benne"/>
-          <w:sz w:val="24"/>
-          <w:szCs w:val="24"/>
-        </w:rPr>
-      </w:pPr>
-      <w:r>
-        <w:t>Reactions, clean up</w:t>
+        <w:spacing w:line="100" w:lineRule="atLeast"/>
+        <w:rPr>
+          <w:rFonts w:ascii="Benne" w:eastAsia="Benne" w:hAnsi="Benne" w:cs="Benne"/>
+          <w:sz w:val="24"/>
+          <w:szCs w:val="24"/>
+        </w:rPr>
+      </w:pPr>
+      <w:r>
+        <w:rPr>
+          <w:rFonts w:ascii="Benne" w:eastAsia="Benne" w:hAnsi="Benne" w:cs="Benne"/>
+          <w:sz w:val="24"/>
+          <w:szCs w:val="24"/>
+        </w:rPr>
+        <w:t>Change documents to csv</w:t>
       </w:r>
     </w:p>
     <w:p>
@@ -19771,7 +20710,247 @@
           <w:sz w:val="24"/>
           <w:szCs w:val="24"/>
         </w:rPr>
-        <w:t>Core book, extra depth in following book</w:t>
+        <w:t>How much health do people gain after a night’s rest?</w:t>
+      </w:r>
+      <w:r>
+        <w:rPr>
+          <w:rFonts w:ascii="Benne" w:eastAsia="Benne" w:hAnsi="Benne" w:cs="Benne"/>
+          <w:sz w:val="24"/>
+          <w:szCs w:val="24"/>
+        </w:rPr>
+        <w:t xml:space="preserve"> 2 * level?</w:t>
+      </w:r>
+    </w:p>
+    <w:p>
+      <w:pPr>
+        <w:pStyle w:val="Heading4"/>
+        <w:jc w:val="center"/>
+      </w:pPr>
+      <w:bookmarkStart w:id="70" w:name="_9qpdcxegdzua"/>
+      <w:bookmarkEnd w:id="70"/>
+      <w:r>
+        <w:t>For later:</w:t>
+      </w:r>
+    </w:p>
+    <w:p>
+      <w:pPr>
+        <w:spacing w:line="100" w:lineRule="atLeast"/>
+        <w:rPr>
+          <w:rFonts w:ascii="Benne" w:eastAsia="Benne" w:hAnsi="Benne" w:cs="Benne"/>
+          <w:sz w:val="24"/>
+          <w:szCs w:val="24"/>
+        </w:rPr>
+      </w:pPr>
+      <w:r>
+        <w:rPr>
+          <w:rFonts w:ascii="Benne" w:eastAsia="Benne" w:hAnsi="Benne" w:cs="Benne"/>
+          <w:sz w:val="24"/>
+          <w:szCs w:val="24"/>
+        </w:rPr>
+        <w:t>Level 3, 4, 5</w:t>
+      </w:r>
+    </w:p>
+    <w:p>
+      <w:pPr>
+        <w:spacing w:line="100" w:lineRule="atLeast"/>
+        <w:rPr>
+          <w:rFonts w:ascii="Benne" w:eastAsia="Benne" w:hAnsi="Benne" w:cs="Benne"/>
+          <w:sz w:val="24"/>
+          <w:szCs w:val="24"/>
+        </w:rPr>
+      </w:pPr>
+      <w:r>
+        <w:rPr>
+          <w:rFonts w:ascii="Benne" w:eastAsia="Benne" w:hAnsi="Benne" w:cs="Benne"/>
+          <w:sz w:val="24"/>
+          <w:szCs w:val="24"/>
+        </w:rPr>
+        <w:t>Think about more niche requirements (standing in water, given an insult)</w:t>
+      </w:r>
+    </w:p>
+    <w:p>
+      <w:pPr>
+        <w:spacing w:line="100" w:lineRule="atLeast"/>
+        <w:rPr>
+          <w:rFonts w:ascii="Benne" w:eastAsia="Benne" w:hAnsi="Benne" w:cs="Benne"/>
+          <w:sz w:val="24"/>
+          <w:szCs w:val="24"/>
+        </w:rPr>
+      </w:pPr>
+      <w:r>
+        <w:rPr>
+          <w:rFonts w:ascii="Benne" w:eastAsia="Benne" w:hAnsi="Benne" w:cs="Benne"/>
+          <w:sz w:val="24"/>
+          <w:szCs w:val="24"/>
+        </w:rPr>
+        <w:t>Level 5, really high but lots of damage</w:t>
+      </w:r>
+    </w:p>
+    <w:p>
+      <w:pPr>
+        <w:spacing w:line="100" w:lineRule="atLeast"/>
+        <w:rPr>
+          <w:rFonts w:ascii="Benne" w:eastAsia="Benne" w:hAnsi="Benne" w:cs="Benne"/>
+          <w:sz w:val="24"/>
+          <w:szCs w:val="24"/>
+        </w:rPr>
+      </w:pPr>
+      <w:r>
+        <w:rPr>
+          <w:rFonts w:ascii="Benne" w:eastAsia="Benne" w:hAnsi="Benne" w:cs="Benne"/>
+          <w:sz w:val="24"/>
+          <w:szCs w:val="24"/>
+        </w:rPr>
+        <w:t>Level 3, no attack cards…</w:t>
+      </w:r>
+    </w:p>
+    <w:p>
+      <w:pPr>
+        <w:spacing w:line="100" w:lineRule="atLeast"/>
+        <w:rPr>
+          <w:rFonts w:ascii="Benne" w:eastAsia="Benne" w:hAnsi="Benne" w:cs="Benne"/>
+          <w:sz w:val="24"/>
+          <w:szCs w:val="24"/>
+        </w:rPr>
+      </w:pPr>
+      <w:r>
+        <w:rPr>
+          <w:rFonts w:ascii="Benne" w:eastAsia="Benne" w:hAnsi="Benne" w:cs="Benne"/>
+          <w:sz w:val="24"/>
+          <w:szCs w:val="24"/>
+        </w:rPr>
+        <w:t>Level 4 = special attack</w:t>
+      </w:r>
+    </w:p>
+    <w:p>
+      <w:pPr>
+        <w:spacing w:line="100" w:lineRule="atLeast"/>
+        <w:rPr>
+          <w:rFonts w:ascii="Benne" w:eastAsia="Benne" w:hAnsi="Benne" w:cs="Benne"/>
+          <w:sz w:val="24"/>
+          <w:szCs w:val="24"/>
+        </w:rPr>
+      </w:pPr>
+      <w:r>
+        <w:rPr>
+          <w:rFonts w:ascii="Benne" w:eastAsia="Benne" w:hAnsi="Benne" w:cs="Benne"/>
+          <w:sz w:val="24"/>
+          <w:szCs w:val="24"/>
+        </w:rPr>
+        <w:t>Level 5 = ultimate</w:t>
+      </w:r>
+    </w:p>
+    <w:p>
+      <w:pPr>
+        <w:spacing w:line="100" w:lineRule="atLeast"/>
+        <w:rPr>
+          <w:rFonts w:ascii="Benne" w:eastAsia="Benne" w:hAnsi="Benne" w:cs="Benne"/>
+          <w:sz w:val="24"/>
+          <w:szCs w:val="24"/>
+        </w:rPr>
+      </w:pPr>
+      <w:r>
+        <w:rPr>
+          <w:rFonts w:ascii="Benne" w:eastAsia="Benne" w:hAnsi="Benne" w:cs="Benne"/>
+          <w:sz w:val="24"/>
+          <w:szCs w:val="24"/>
+        </w:rPr>
+        <w:t xml:space="preserve">Create other </w:t>
+      </w:r>
+      <w:proofErr w:type="gramStart"/>
+      <w:r>
+        <w:rPr>
+          <w:rFonts w:ascii="Benne" w:eastAsia="Benne" w:hAnsi="Benne" w:cs="Benne"/>
+          <w:sz w:val="24"/>
+          <w:szCs w:val="24"/>
+        </w:rPr>
+        <w:t>higher level</w:t>
+      </w:r>
+      <w:proofErr w:type="gramEnd"/>
+      <w:r>
+        <w:rPr>
+          <w:rFonts w:ascii="Benne" w:eastAsia="Benne" w:hAnsi="Benne" w:cs="Benne"/>
+          <w:sz w:val="24"/>
+          <w:szCs w:val="24"/>
+        </w:rPr>
+        <w:t xml:space="preserve"> cards (level 3, level 4, level 5 (one idea here, allow at level 5 to have infinite healing: return more than one card from exhaust kind of thing))</w:t>
+      </w:r>
+    </w:p>
+    <w:p>
+      <w:pPr>
+        <w:spacing w:line="100" w:lineRule="atLeast"/>
+        <w:rPr>
+          <w:rFonts w:ascii="Benne" w:eastAsia="Benne" w:hAnsi="Benne" w:cs="Benne"/>
+          <w:sz w:val="24"/>
+          <w:szCs w:val="24"/>
+        </w:rPr>
+      </w:pPr>
+      <w:r>
+        <w:rPr>
+          <w:rFonts w:ascii="Benne" w:eastAsia="Benne" w:hAnsi="Benne" w:cs="Benne"/>
+          <w:sz w:val="24"/>
+          <w:szCs w:val="24"/>
+        </w:rPr>
+        <w:t>Feature cards</w:t>
+      </w:r>
+    </w:p>
+    <w:p>
+      <w:pPr>
+        <w:spacing w:line="100" w:lineRule="atLeast"/>
+        <w:rPr>
+          <w:rFonts w:ascii="Benne" w:eastAsia="Benne" w:hAnsi="Benne" w:cs="Benne"/>
+          <w:sz w:val="24"/>
+          <w:szCs w:val="24"/>
+        </w:rPr>
+      </w:pPr>
+      <w:r>
+        <w:rPr>
+          <w:rFonts w:ascii="Benne" w:eastAsia="Benne" w:hAnsi="Benne" w:cs="Benne"/>
+          <w:sz w:val="24"/>
+          <w:szCs w:val="24"/>
+        </w:rPr>
+        <w:t>What makes something a top or a bottom ability… stacked exhaust on bottom, then each turns gets harder to make decisions stuff</w:t>
+      </w:r>
+    </w:p>
+    <w:p>
+      <w:pPr>
+        <w:spacing w:line="100" w:lineRule="atLeast"/>
+        <w:rPr>
+          <w:rFonts w:ascii="Benne" w:eastAsia="Benne" w:hAnsi="Benne" w:cs="Benne"/>
+          <w:sz w:val="24"/>
+          <w:szCs w:val="24"/>
+        </w:rPr>
+      </w:pPr>
+    </w:p>
+    <w:p>
+      <w:pPr>
+        <w:spacing w:line="100" w:lineRule="atLeast"/>
+        <w:rPr>
+          <w:rFonts w:ascii="Benne" w:eastAsia="Benne" w:hAnsi="Benne" w:cs="Benne"/>
+          <w:bCs/>
+          <w:sz w:val="24"/>
+          <w:szCs w:val="24"/>
+        </w:rPr>
+      </w:pPr>
+    </w:p>
+    <w:p>
+      <w:pPr>
+        <w:spacing w:line="100" w:lineRule="atLeast"/>
+        <w:rPr>
+          <w:rFonts w:ascii="Benne" w:eastAsia="Benne" w:hAnsi="Benne" w:cs="Benne"/>
+          <w:bCs/>
+          <w:sz w:val="24"/>
+          <w:szCs w:val="24"/>
+        </w:rPr>
+      </w:pPr>
+      <w:r>
+        <w:rPr>
+          <w:rFonts w:ascii="Benne" w:eastAsia="Benne" w:hAnsi="Benne" w:cs="Benne"/>
+          <w:bCs/>
+          <w:sz w:val="24"/>
+          <w:szCs w:val="24"/>
+        </w:rPr>
+        <w:t>Get manual feedback</w:t>
       </w:r>
     </w:p>
     <w:p>
@@ -19794,7 +20973,7 @@
           <w:sz w:val="24"/>
           <w:szCs w:val="24"/>
         </w:rPr>
-        <w:t>Create most succinct guide</w:t>
+        <w:t>Ask: what do you want to know? What do you want to know next?</w:t>
       </w:r>
     </w:p>
     <w:p>
@@ -19804,20 +20983,14 @@
           <w:ilvl w:val="0"/>
           <w:numId w:val="2"/>
         </w:numPr>
-        <w:spacing w:line="100" w:lineRule="atLeast"/>
-        <w:rPr>
-          <w:rFonts w:ascii="Benne" w:eastAsia="Benne" w:hAnsi="Benne" w:cs="Benne"/>
-          <w:sz w:val="24"/>
-          <w:szCs w:val="24"/>
-        </w:rPr>
-      </w:pPr>
-      <w:r>
-        <w:rPr>
-          <w:rFonts w:ascii="Benne" w:eastAsia="Benne" w:hAnsi="Benne" w:cs="Benne"/>
-          <w:sz w:val="24"/>
-          <w:szCs w:val="24"/>
-        </w:rPr>
-        <w:t>Make manual finalized (double check glossary notably, but also layout, order, wording, etc.)</w:t>
+        <w:rPr>
+          <w:rFonts w:ascii="Benne" w:eastAsia="Benne" w:hAnsi="Benne" w:cs="Benne"/>
+          <w:sz w:val="24"/>
+          <w:szCs w:val="24"/>
+        </w:rPr>
+      </w:pPr>
+      <w:r>
+        <w:t>Reactions, clean up</w:t>
       </w:r>
     </w:p>
     <w:p>
@@ -19840,7 +21013,7 @@
           <w:sz w:val="24"/>
           <w:szCs w:val="24"/>
         </w:rPr>
-        <w:t>Move armor/weapons into character creation</w:t>
+        <w:t>Core book, extra depth in following book</w:t>
       </w:r>
     </w:p>
     <w:p>
@@ -19863,7 +21036,7 @@
           <w:sz w:val="24"/>
           <w:szCs w:val="24"/>
         </w:rPr>
-        <w:t>Reorganize character creation, start with 1 weapon and 1 armor set, think about moving armor and stuff into character building section</w:t>
+        <w:t>Create most succinct guide</w:t>
       </w:r>
     </w:p>
     <w:p>
@@ -19886,6 +21059,75 @@
           <w:sz w:val="24"/>
           <w:szCs w:val="24"/>
         </w:rPr>
+        <w:t>Make manual finalized (double check glossary notably, but also layout, order, wording, etc.)</w:t>
+      </w:r>
+    </w:p>
+    <w:p>
+      <w:pPr>
+        <w:pStyle w:val="ListParagraph"/>
+        <w:numPr>
+          <w:ilvl w:val="0"/>
+          <w:numId w:val="2"/>
+        </w:numPr>
+        <w:spacing w:line="100" w:lineRule="atLeast"/>
+        <w:rPr>
+          <w:rFonts w:ascii="Benne" w:eastAsia="Benne" w:hAnsi="Benne" w:cs="Benne"/>
+          <w:sz w:val="24"/>
+          <w:szCs w:val="24"/>
+        </w:rPr>
+      </w:pPr>
+      <w:r>
+        <w:rPr>
+          <w:rFonts w:ascii="Benne" w:eastAsia="Benne" w:hAnsi="Benne" w:cs="Benne"/>
+          <w:sz w:val="24"/>
+          <w:szCs w:val="24"/>
+        </w:rPr>
+        <w:t>Move armor/weapons into character creation</w:t>
+      </w:r>
+    </w:p>
+    <w:p>
+      <w:pPr>
+        <w:pStyle w:val="ListParagraph"/>
+        <w:numPr>
+          <w:ilvl w:val="0"/>
+          <w:numId w:val="2"/>
+        </w:numPr>
+        <w:spacing w:line="100" w:lineRule="atLeast"/>
+        <w:rPr>
+          <w:rFonts w:ascii="Benne" w:eastAsia="Benne" w:hAnsi="Benne" w:cs="Benne"/>
+          <w:sz w:val="24"/>
+          <w:szCs w:val="24"/>
+        </w:rPr>
+      </w:pPr>
+      <w:r>
+        <w:rPr>
+          <w:rFonts w:ascii="Benne" w:eastAsia="Benne" w:hAnsi="Benne" w:cs="Benne"/>
+          <w:sz w:val="24"/>
+          <w:szCs w:val="24"/>
+        </w:rPr>
+        <w:t>Reorganize character creation, start with 1 weapon and 1 armor set, think about moving armor and stuff into character building section</w:t>
+      </w:r>
+    </w:p>
+    <w:p>
+      <w:pPr>
+        <w:pStyle w:val="ListParagraph"/>
+        <w:numPr>
+          <w:ilvl w:val="0"/>
+          <w:numId w:val="2"/>
+        </w:numPr>
+        <w:spacing w:line="100" w:lineRule="atLeast"/>
+        <w:rPr>
+          <w:rFonts w:ascii="Benne" w:eastAsia="Benne" w:hAnsi="Benne" w:cs="Benne"/>
+          <w:sz w:val="24"/>
+          <w:szCs w:val="24"/>
+        </w:rPr>
+      </w:pPr>
+      <w:r>
+        <w:rPr>
+          <w:rFonts w:ascii="Benne" w:eastAsia="Benne" w:hAnsi="Benne" w:cs="Benne"/>
+          <w:sz w:val="24"/>
+          <w:szCs w:val="24"/>
+        </w:rPr>
         <w:lastRenderedPageBreak/>
         <w:t>Simplify equipment</w:t>
       </w:r>
@@ -19905,7 +21147,25 @@
           <w:sz w:val="24"/>
           <w:szCs w:val="24"/>
         </w:rPr>
-        <w:t>Look into GM notes to expand,  how to GM well</w:t>
+        <w:t xml:space="preserve">Look into GM notes to </w:t>
+      </w:r>
+      <w:proofErr w:type="gramStart"/>
+      <w:r>
+        <w:rPr>
+          <w:rFonts w:ascii="Benne" w:eastAsia="Benne" w:hAnsi="Benne" w:cs="Benne"/>
+          <w:sz w:val="24"/>
+          <w:szCs w:val="24"/>
+        </w:rPr>
+        <w:t>expand,  how</w:t>
+      </w:r>
+      <w:proofErr w:type="gramEnd"/>
+      <w:r>
+        <w:rPr>
+          <w:rFonts w:ascii="Benne" w:eastAsia="Benne" w:hAnsi="Benne" w:cs="Benne"/>
+          <w:sz w:val="24"/>
+          <w:szCs w:val="24"/>
+        </w:rPr>
+        <w:t xml:space="preserve"> to GM well</w:t>
       </w:r>
     </w:p>
     <w:p>
@@ -19941,7 +21201,25 @@
           <w:sz w:val="24"/>
           <w:szCs w:val="24"/>
         </w:rPr>
-        <w:t>Add adv/disadv next to equipment &amp; consumables</w:t>
+        <w:t>Add adv/</w:t>
+      </w:r>
+      <w:proofErr w:type="spellStart"/>
+      <w:r>
+        <w:rPr>
+          <w:rFonts w:ascii="Benne" w:eastAsia="Benne" w:hAnsi="Benne" w:cs="Benne"/>
+          <w:sz w:val="24"/>
+          <w:szCs w:val="24"/>
+        </w:rPr>
+        <w:t>disadv</w:t>
+      </w:r>
+      <w:proofErr w:type="spellEnd"/>
+      <w:r>
+        <w:rPr>
+          <w:rFonts w:ascii="Benne" w:eastAsia="Benne" w:hAnsi="Benne" w:cs="Benne"/>
+          <w:sz w:val="24"/>
+          <w:szCs w:val="24"/>
+        </w:rPr>
+        <w:t xml:space="preserve"> next to equipment &amp; consumables</w:t>
       </w:r>
     </w:p>
     <w:p>
@@ -20069,7 +21347,25 @@
           <w:sz w:val="24"/>
           <w:szCs w:val="24"/>
         </w:rPr>
-        <w:t>Have enemies that cause player’s to discard a card</w:t>
+        <w:t xml:space="preserve">Have enemies that cause </w:t>
+      </w:r>
+      <w:proofErr w:type="gramStart"/>
+      <w:r>
+        <w:rPr>
+          <w:rFonts w:ascii="Benne" w:eastAsia="Benne" w:hAnsi="Benne" w:cs="Benne"/>
+          <w:sz w:val="24"/>
+          <w:szCs w:val="24"/>
+        </w:rPr>
+        <w:t>player’s</w:t>
+      </w:r>
+      <w:proofErr w:type="gramEnd"/>
+      <w:r>
+        <w:rPr>
+          <w:rFonts w:ascii="Benne" w:eastAsia="Benne" w:hAnsi="Benne" w:cs="Benne"/>
+          <w:sz w:val="24"/>
+          <w:szCs w:val="24"/>
+        </w:rPr>
+        <w:t xml:space="preserve"> to discard a card</w:t>
       </w:r>
     </w:p>
     <w:p>
@@ -20352,8 +21648,90 @@
           <w:sz w:val="24"/>
           <w:szCs w:val="24"/>
         </w:rPr>
-        <w:t>Dicey dungeons, into the breach, DnD, Divinity: Original Sin, Dark Souls, Xcom, Magic the gathering, gloomhaven, TheAngryGM, avatar the last airbender</w:t>
-      </w:r>
+        <w:t xml:space="preserve">Dicey dungeons, into the breach, </w:t>
+      </w:r>
+      <w:proofErr w:type="spellStart"/>
+      <w:r>
+        <w:rPr>
+          <w:rFonts w:ascii="Benne" w:eastAsia="Benne" w:hAnsi="Benne" w:cs="Benne"/>
+          <w:sz w:val="24"/>
+          <w:szCs w:val="24"/>
+        </w:rPr>
+        <w:t>DnD</w:t>
+      </w:r>
+      <w:proofErr w:type="spellEnd"/>
+      <w:r>
+        <w:rPr>
+          <w:rFonts w:ascii="Benne" w:eastAsia="Benne" w:hAnsi="Benne" w:cs="Benne"/>
+          <w:sz w:val="24"/>
+          <w:szCs w:val="24"/>
+        </w:rPr>
+        <w:t xml:space="preserve">, Divinity: Original Sin, Dark Souls, </w:t>
+      </w:r>
+      <w:proofErr w:type="spellStart"/>
+      <w:r>
+        <w:rPr>
+          <w:rFonts w:ascii="Benne" w:eastAsia="Benne" w:hAnsi="Benne" w:cs="Benne"/>
+          <w:sz w:val="24"/>
+          <w:szCs w:val="24"/>
+        </w:rPr>
+        <w:t>Xcom</w:t>
+      </w:r>
+      <w:proofErr w:type="spellEnd"/>
+      <w:r>
+        <w:rPr>
+          <w:rFonts w:ascii="Benne" w:eastAsia="Benne" w:hAnsi="Benne" w:cs="Benne"/>
+          <w:sz w:val="24"/>
+          <w:szCs w:val="24"/>
+        </w:rPr>
+        <w:t xml:space="preserve">, Magic the gathering, </w:t>
+      </w:r>
+      <w:proofErr w:type="spellStart"/>
+      <w:r>
+        <w:rPr>
+          <w:rFonts w:ascii="Benne" w:eastAsia="Benne" w:hAnsi="Benne" w:cs="Benne"/>
+          <w:sz w:val="24"/>
+          <w:szCs w:val="24"/>
+        </w:rPr>
+        <w:t>gloomhaven</w:t>
+      </w:r>
+      <w:proofErr w:type="spellEnd"/>
+      <w:r>
+        <w:rPr>
+          <w:rFonts w:ascii="Benne" w:eastAsia="Benne" w:hAnsi="Benne" w:cs="Benne"/>
+          <w:sz w:val="24"/>
+          <w:szCs w:val="24"/>
+        </w:rPr>
+        <w:t xml:space="preserve">, </w:t>
+      </w:r>
+      <w:proofErr w:type="spellStart"/>
+      <w:r>
+        <w:rPr>
+          <w:rFonts w:ascii="Benne" w:eastAsia="Benne" w:hAnsi="Benne" w:cs="Benne"/>
+          <w:sz w:val="24"/>
+          <w:szCs w:val="24"/>
+        </w:rPr>
+        <w:t>TheAngryGM</w:t>
+      </w:r>
+      <w:proofErr w:type="spellEnd"/>
+      <w:r>
+        <w:rPr>
+          <w:rFonts w:ascii="Benne" w:eastAsia="Benne" w:hAnsi="Benne" w:cs="Benne"/>
+          <w:sz w:val="24"/>
+          <w:szCs w:val="24"/>
+        </w:rPr>
+        <w:t xml:space="preserve">, avatar the last </w:t>
+      </w:r>
+      <w:proofErr w:type="spellStart"/>
+      <w:r>
+        <w:rPr>
+          <w:rFonts w:ascii="Benne" w:eastAsia="Benne" w:hAnsi="Benne" w:cs="Benne"/>
+          <w:sz w:val="24"/>
+          <w:szCs w:val="24"/>
+        </w:rPr>
+        <w:t>airbender</w:t>
+      </w:r>
+      <w:proofErr w:type="spellEnd"/>
     </w:p>
     <w:p>
       <w:pPr>
@@ -20442,31 +21820,59 @@
           <w:szCs w:val="24"/>
         </w:rPr>
       </w:pPr>
-      <w:r>
-        <w:rPr>
-          <w:rFonts w:ascii="Benne" w:eastAsia="Benne" w:hAnsi="Benne" w:cs="Benne"/>
-          <w:sz w:val="24"/>
-          <w:szCs w:val="24"/>
-        </w:rPr>
-        <w:t>Reionfordced doors, oil to drop on them</w:t>
-      </w:r>
-    </w:p>
-    <w:p>
-      <w:pPr>
-        <w:spacing w:line="100" w:lineRule="atLeast"/>
-        <w:rPr>
-          <w:rFonts w:ascii="Benne" w:eastAsia="Benne" w:hAnsi="Benne" w:cs="Benne"/>
-          <w:sz w:val="24"/>
-          <w:szCs w:val="24"/>
-        </w:rPr>
-      </w:pPr>
-      <w:r>
-        <w:rPr>
-          <w:rFonts w:ascii="Benne" w:eastAsia="Benne" w:hAnsi="Benne" w:cs="Benne"/>
-          <w:sz w:val="24"/>
-          <w:szCs w:val="24"/>
-        </w:rPr>
-        <w:t>Since sitdown session game</w:t>
+      <w:proofErr w:type="spellStart"/>
+      <w:r>
+        <w:rPr>
+          <w:rFonts w:ascii="Benne" w:eastAsia="Benne" w:hAnsi="Benne" w:cs="Benne"/>
+          <w:sz w:val="24"/>
+          <w:szCs w:val="24"/>
+        </w:rPr>
+        <w:t>Reionfordced</w:t>
+      </w:r>
+      <w:proofErr w:type="spellEnd"/>
+      <w:r>
+        <w:rPr>
+          <w:rFonts w:ascii="Benne" w:eastAsia="Benne" w:hAnsi="Benne" w:cs="Benne"/>
+          <w:sz w:val="24"/>
+          <w:szCs w:val="24"/>
+        </w:rPr>
+        <w:t xml:space="preserve"> doors, oil to drop on them</w:t>
+      </w:r>
+    </w:p>
+    <w:p>
+      <w:pPr>
+        <w:spacing w:line="100" w:lineRule="atLeast"/>
+        <w:rPr>
+          <w:rFonts w:ascii="Benne" w:eastAsia="Benne" w:hAnsi="Benne" w:cs="Benne"/>
+          <w:sz w:val="24"/>
+          <w:szCs w:val="24"/>
+        </w:rPr>
+      </w:pPr>
+      <w:r>
+        <w:rPr>
+          <w:rFonts w:ascii="Benne" w:eastAsia="Benne" w:hAnsi="Benne" w:cs="Benne"/>
+          <w:sz w:val="24"/>
+          <w:szCs w:val="24"/>
+        </w:rPr>
+        <w:t xml:space="preserve">Since </w:t>
+      </w:r>
+      <w:proofErr w:type="spellStart"/>
+      <w:r>
+        <w:rPr>
+          <w:rFonts w:ascii="Benne" w:eastAsia="Benne" w:hAnsi="Benne" w:cs="Benne"/>
+          <w:sz w:val="24"/>
+          <w:szCs w:val="24"/>
+        </w:rPr>
+        <w:t>sitdown</w:t>
+      </w:r>
+      <w:proofErr w:type="spellEnd"/>
+      <w:r>
+        <w:rPr>
+          <w:rFonts w:ascii="Benne" w:eastAsia="Benne" w:hAnsi="Benne" w:cs="Benne"/>
+          <w:sz w:val="24"/>
+          <w:szCs w:val="24"/>
+        </w:rPr>
+        <w:t xml:space="preserve"> session game</w:t>
       </w:r>
     </w:p>
     <w:p>
@@ -20831,7 +22237,25 @@
           <w:sz w:val="24"/>
           <w:szCs w:val="24"/>
         </w:rPr>
-        <w:t>Get additional cards… bombs =  can destroy equipment</w:t>
+        <w:t xml:space="preserve">Get additional cards… bombs </w:t>
+      </w:r>
+      <w:proofErr w:type="gramStart"/>
+      <w:r>
+        <w:rPr>
+          <w:rFonts w:ascii="Benne" w:eastAsia="Benne" w:hAnsi="Benne" w:cs="Benne"/>
+          <w:sz w:val="24"/>
+          <w:szCs w:val="24"/>
+        </w:rPr>
+        <w:t>=  can</w:t>
+      </w:r>
+      <w:proofErr w:type="gramEnd"/>
+      <w:r>
+        <w:rPr>
+          <w:rFonts w:ascii="Benne" w:eastAsia="Benne" w:hAnsi="Benne" w:cs="Benne"/>
+          <w:sz w:val="24"/>
+          <w:szCs w:val="24"/>
+        </w:rPr>
+        <w:t xml:space="preserve"> destroy equipment</w:t>
       </w:r>
     </w:p>
     <w:p>

</xml_diff>

<commit_message>
cleaning up notes more
</commit_message>
<xml_diff>
--- a/tactile_tabletop/Documents/User Handbook.docx
+++ b/tactile_tabletop/Documents/User Handbook.docx
@@ -44,7 +44,25 @@
           <w:sz w:val="32"/>
           <w:szCs w:val="32"/>
         </w:rPr>
-        <w:t>By: Ory and Robin</w:t>
+        <w:t xml:space="preserve">By: </w:t>
+      </w:r>
+      <w:proofErr w:type="spellStart"/>
+      <w:r>
+        <w:rPr>
+          <w:rFonts w:ascii="Benne" w:eastAsia="Benne" w:hAnsi="Benne" w:cs="Benne"/>
+          <w:sz w:val="32"/>
+          <w:szCs w:val="32"/>
+        </w:rPr>
+        <w:t>Ory</w:t>
+      </w:r>
+      <w:proofErr w:type="spellEnd"/>
+      <w:r>
+        <w:rPr>
+          <w:rFonts w:ascii="Benne" w:eastAsia="Benne" w:hAnsi="Benne" w:cs="Benne"/>
+          <w:sz w:val="32"/>
+          <w:szCs w:val="32"/>
+        </w:rPr>
+        <w:t xml:space="preserve"> and Robin</w:t>
       </w:r>
     </w:p>
     <w:p>
@@ -370,7 +388,25 @@
           <w:sz w:val="24"/>
           <w:szCs w:val="24"/>
         </w:rPr>
-        <w:t>While we are fans of learning and exploiting game systems, complexity can be paid for depth that isn’t worth having. Some examples from game experiences we’ve had: all-encompassing rule sets, feeling punished for not having a singular focus, translating lots of rules from one or more books into one or more character sheets that need to be flipped through during tense situations, and on.</w:t>
+        <w:t xml:space="preserve">While we are fans of learning and exploiting game systems, complexity can be paid for depth that isn’t worth having. Some examples from game experiences we’ve had: all-encompassing rule sets, feeling punished for not having a singular focus, translating lots of rules from one or more books into </w:t>
+      </w:r>
+      <w:proofErr w:type="gramStart"/>
+      <w:r>
+        <w:rPr>
+          <w:rFonts w:ascii="Benne" w:eastAsia="Benne" w:hAnsi="Benne" w:cs="Benne"/>
+          <w:sz w:val="24"/>
+          <w:szCs w:val="24"/>
+        </w:rPr>
+        <w:t>one or more character</w:t>
+      </w:r>
+      <w:proofErr w:type="gramEnd"/>
+      <w:r>
+        <w:rPr>
+          <w:rFonts w:ascii="Benne" w:eastAsia="Benne" w:hAnsi="Benne" w:cs="Benne"/>
+          <w:sz w:val="24"/>
+          <w:szCs w:val="24"/>
+        </w:rPr>
+        <w:t xml:space="preserve"> sheets that need to be flipped through during tense situations, and on.</w:t>
       </w:r>
     </w:p>
     <w:p>
@@ -389,7 +425,25 @@
           <w:sz w:val="24"/>
           <w:szCs w:val="24"/>
         </w:rPr>
-        <w:t>Some familiar facets from our inspirations you might notice are missing, and these are in response to the above examples. You may find some scenario that is unspecified in our rules;  you are encouraged to create what rules you need to make a fun game experience, of course including changing the rules we’ve decided to include in this version of the game. We believe most GM’s and players of tabletop games are used to home brewing solutions anyway, and it’s that spirit that we created this game in the first place.</w:t>
+        <w:t xml:space="preserve">Some familiar facets from our inspirations you might notice are missing, and these are in response to the above examples. You may find some scenario that is unspecified in our </w:t>
+      </w:r>
+      <w:proofErr w:type="gramStart"/>
+      <w:r>
+        <w:rPr>
+          <w:rFonts w:ascii="Benne" w:eastAsia="Benne" w:hAnsi="Benne" w:cs="Benne"/>
+          <w:sz w:val="24"/>
+          <w:szCs w:val="24"/>
+        </w:rPr>
+        <w:t>rules;  you</w:t>
+      </w:r>
+      <w:proofErr w:type="gramEnd"/>
+      <w:r>
+        <w:rPr>
+          <w:rFonts w:ascii="Benne" w:eastAsia="Benne" w:hAnsi="Benne" w:cs="Benne"/>
+          <w:sz w:val="24"/>
+          <w:szCs w:val="24"/>
+        </w:rPr>
+        <w:t xml:space="preserve"> are encouraged to create what rules you need to make a fun game experience, of course including changing the rules we’ve decided to include in this version of the game. We believe most GM’s and players of tabletop games are used to home brewing solutions anyway, and it’s that spirit that we created this game in the first place.</w:t>
       </w:r>
     </w:p>
     <w:p>
@@ -408,7 +462,25 @@
           <w:sz w:val="24"/>
           <w:szCs w:val="24"/>
         </w:rPr>
-        <w:t>Tactile Tabletop doesn’t specify a particular setting. By focusing on the mechanics of combat, our intent is to facilitate all sorts of settings: the traditional dungeon crawler, a space adventure, a post apocalyptic survival setting, any and all should work with our game system.</w:t>
+        <w:t xml:space="preserve">Tactile Tabletop doesn’t specify a particular setting. By focusing on the mechanics of combat, our intent is to facilitate all sorts of settings: the traditional dungeon crawler, a space adventure, a </w:t>
+      </w:r>
+      <w:proofErr w:type="spellStart"/>
+      <w:r>
+        <w:rPr>
+          <w:rFonts w:ascii="Benne" w:eastAsia="Benne" w:hAnsi="Benne" w:cs="Benne"/>
+          <w:sz w:val="24"/>
+          <w:szCs w:val="24"/>
+        </w:rPr>
+        <w:t>post apocalyptic</w:t>
+      </w:r>
+      <w:proofErr w:type="spellEnd"/>
+      <w:r>
+        <w:rPr>
+          <w:rFonts w:ascii="Benne" w:eastAsia="Benne" w:hAnsi="Benne" w:cs="Benne"/>
+          <w:sz w:val="24"/>
+          <w:szCs w:val="24"/>
+        </w:rPr>
+        <w:t xml:space="preserve"> survival setting, any and all should work with our game system.</w:t>
       </w:r>
     </w:p>
     <w:p>
@@ -468,8 +540,18 @@
           <w:sz w:val="24"/>
           <w:szCs w:val="24"/>
         </w:rPr>
-        <w:t>Robin and Ory</w:t>
-      </w:r>
+        <w:t xml:space="preserve">Robin and </w:t>
+      </w:r>
+      <w:proofErr w:type="spellStart"/>
+      <w:r>
+        <w:rPr>
+          <w:rFonts w:ascii="Benne" w:eastAsia="Benne" w:hAnsi="Benne" w:cs="Benne"/>
+          <w:sz w:val="24"/>
+          <w:szCs w:val="24"/>
+        </w:rPr>
+        <w:t>Ory</w:t>
+      </w:r>
+      <w:proofErr w:type="spellEnd"/>
     </w:p>
     <w:p>
       <w:pPr>
@@ -1963,7 +2045,25 @@
           <w:sz w:val="24"/>
           <w:szCs w:val="24"/>
         </w:rPr>
-        <w:t>, debuff enemy defense</w:t>
+        <w:t xml:space="preserve">, </w:t>
+      </w:r>
+      <w:proofErr w:type="spellStart"/>
+      <w:r>
+        <w:rPr>
+          <w:rFonts w:ascii="Benne" w:eastAsia="Benne" w:hAnsi="Benne" w:cs="Benne"/>
+          <w:sz w:val="24"/>
+          <w:szCs w:val="24"/>
+        </w:rPr>
+        <w:t>debuff</w:t>
+      </w:r>
+      <w:proofErr w:type="spellEnd"/>
+      <w:r>
+        <w:rPr>
+          <w:rFonts w:ascii="Benne" w:eastAsia="Benne" w:hAnsi="Benne" w:cs="Benne"/>
+          <w:sz w:val="24"/>
+          <w:szCs w:val="24"/>
+        </w:rPr>
+        <w:t xml:space="preserve"> enemy defense</w:t>
       </w:r>
       <w:r>
         <w:rPr>
@@ -2027,8 +2127,18 @@
           <w:sz w:val="24"/>
           <w:szCs w:val="24"/>
         </w:rPr>
-        <w:t>movement, damage unblockable</w:t>
-      </w:r>
+        <w:t xml:space="preserve">movement, damage </w:t>
+      </w:r>
+      <w:proofErr w:type="spellStart"/>
+      <w:r>
+        <w:rPr>
+          <w:rFonts w:ascii="Benne" w:eastAsia="Benne" w:hAnsi="Benne" w:cs="Benne"/>
+          <w:sz w:val="24"/>
+          <w:szCs w:val="24"/>
+        </w:rPr>
+        <w:t>unblockable</w:t>
+      </w:r>
+      <w:proofErr w:type="spellEnd"/>
       <w:r>
         <w:rPr>
           <w:rFonts w:ascii="Benne" w:eastAsia="Benne" w:hAnsi="Benne" w:cs="Benne"/>
@@ -2243,8 +2353,36 @@
           <w:sz w:val="24"/>
           <w:szCs w:val="24"/>
         </w:rPr>
-        <w:t>, debuff self defense</w:t>
-      </w:r>
+        <w:t xml:space="preserve">, </w:t>
+      </w:r>
+      <w:proofErr w:type="spellStart"/>
+      <w:r>
+        <w:rPr>
+          <w:rFonts w:ascii="Benne" w:eastAsia="Benne" w:hAnsi="Benne" w:cs="Benne"/>
+          <w:sz w:val="24"/>
+          <w:szCs w:val="24"/>
+        </w:rPr>
+        <w:t>debuff</w:t>
+      </w:r>
+      <w:proofErr w:type="spellEnd"/>
+      <w:r>
+        <w:rPr>
+          <w:rFonts w:ascii="Benne" w:eastAsia="Benne" w:hAnsi="Benne" w:cs="Benne"/>
+          <w:sz w:val="24"/>
+          <w:szCs w:val="24"/>
+        </w:rPr>
+        <w:t xml:space="preserve"> </w:t>
+      </w:r>
+      <w:proofErr w:type="spellStart"/>
+      <w:r>
+        <w:rPr>
+          <w:rFonts w:ascii="Benne" w:eastAsia="Benne" w:hAnsi="Benne" w:cs="Benne"/>
+          <w:sz w:val="24"/>
+          <w:szCs w:val="24"/>
+        </w:rPr>
+        <w:t>self defense</w:t>
+      </w:r>
+      <w:proofErr w:type="spellEnd"/>
       <w:r>
         <w:rPr>
           <w:rFonts w:ascii="Benne" w:eastAsia="Benne" w:hAnsi="Benne" w:cs="Benne"/>
@@ -2403,8 +2541,18 @@
           <w:sz w:val="24"/>
           <w:szCs w:val="24"/>
         </w:rPr>
-        <w:t>, buff self attack</w:t>
-      </w:r>
+        <w:t xml:space="preserve">, buff </w:t>
+      </w:r>
+      <w:proofErr w:type="spellStart"/>
+      <w:r>
+        <w:rPr>
+          <w:rFonts w:ascii="Benne" w:eastAsia="Benne" w:hAnsi="Benne" w:cs="Benne"/>
+          <w:sz w:val="24"/>
+          <w:szCs w:val="24"/>
+        </w:rPr>
+        <w:t>self attack</w:t>
+      </w:r>
+      <w:proofErr w:type="spellEnd"/>
       <w:r>
         <w:rPr>
           <w:rFonts w:ascii="Benne" w:eastAsia="Benne" w:hAnsi="Benne" w:cs="Benne"/>
@@ -3543,7 +3691,25 @@
           <w:sz w:val="24"/>
           <w:szCs w:val="24"/>
         </w:rPr>
-        <w:t xml:space="preserve">ay you want to convince a shopkeeper to let you into an underground market. In order to do this you will need to convince them to tell you. You would roll your influence die and add your Charisma </w:t>
+        <w:t xml:space="preserve">ay you want to convince a shopkeeper to let you into an underground market. In order to do </w:t>
+      </w:r>
+      <w:proofErr w:type="gramStart"/>
+      <w:r>
+        <w:rPr>
+          <w:rFonts w:ascii="Benne" w:eastAsia="Benne" w:hAnsi="Benne" w:cs="Benne"/>
+          <w:sz w:val="24"/>
+          <w:szCs w:val="24"/>
+        </w:rPr>
+        <w:t>this</w:t>
+      </w:r>
+      <w:proofErr w:type="gramEnd"/>
+      <w:r>
+        <w:rPr>
+          <w:rFonts w:ascii="Benne" w:eastAsia="Benne" w:hAnsi="Benne" w:cs="Benne"/>
+          <w:sz w:val="24"/>
+          <w:szCs w:val="24"/>
+        </w:rPr>
+        <w:t xml:space="preserve"> you will need to convince them to tell you. You would roll your influence die and add your Charisma </w:t>
       </w:r>
       <w:r>
         <w:rPr>
@@ -3782,7 +3948,25 @@
           <w:sz w:val="24"/>
           <w:szCs w:val="24"/>
         </w:rPr>
-        <w:t>For every Defense Contact token you have applied, increase by one all defense values you calculate against that target</w:t>
+        <w:t xml:space="preserve">For every Defense Contact </w:t>
+      </w:r>
+      <w:proofErr w:type="gramStart"/>
+      <w:r>
+        <w:rPr>
+          <w:rFonts w:ascii="Benne" w:eastAsia="Benne" w:hAnsi="Benne" w:cs="Benne"/>
+          <w:sz w:val="24"/>
+          <w:szCs w:val="24"/>
+        </w:rPr>
+        <w:t>token</w:t>
+      </w:r>
+      <w:proofErr w:type="gramEnd"/>
+      <w:r>
+        <w:rPr>
+          <w:rFonts w:ascii="Benne" w:eastAsia="Benne" w:hAnsi="Benne" w:cs="Benne"/>
+          <w:sz w:val="24"/>
+          <w:szCs w:val="24"/>
+        </w:rPr>
+        <w:t xml:space="preserve"> you have applied, increase by one all defense values you calculate against that target</w:t>
       </w:r>
     </w:p>
     <w:p>
@@ -3804,7 +3988,25 @@
           <w:sz w:val="24"/>
           <w:szCs w:val="24"/>
         </w:rPr>
-        <w:t>For every attack contact token you have applied, increase by one all attack values you calculate against that target</w:t>
+        <w:t xml:space="preserve">For every attack contact </w:t>
+      </w:r>
+      <w:proofErr w:type="gramStart"/>
+      <w:r>
+        <w:rPr>
+          <w:rFonts w:ascii="Benne" w:eastAsia="Benne" w:hAnsi="Benne" w:cs="Benne"/>
+          <w:sz w:val="24"/>
+          <w:szCs w:val="24"/>
+        </w:rPr>
+        <w:t>token</w:t>
+      </w:r>
+      <w:proofErr w:type="gramEnd"/>
+      <w:r>
+        <w:rPr>
+          <w:rFonts w:ascii="Benne" w:eastAsia="Benne" w:hAnsi="Benne" w:cs="Benne"/>
+          <w:sz w:val="24"/>
+          <w:szCs w:val="24"/>
+        </w:rPr>
+        <w:t xml:space="preserve"> you have applied, increase by one all attack values you calculate against that target</w:t>
       </w:r>
     </w:p>
     <w:p>
@@ -3826,7 +4028,25 @@
           <w:sz w:val="24"/>
           <w:szCs w:val="24"/>
         </w:rPr>
-        <w:t>For every influence contact token you have applied, increase by one all influence values you calculate against that target</w:t>
+        <w:t xml:space="preserve">For every influence contact </w:t>
+      </w:r>
+      <w:proofErr w:type="gramStart"/>
+      <w:r>
+        <w:rPr>
+          <w:rFonts w:ascii="Benne" w:eastAsia="Benne" w:hAnsi="Benne" w:cs="Benne"/>
+          <w:sz w:val="24"/>
+          <w:szCs w:val="24"/>
+        </w:rPr>
+        <w:t>token</w:t>
+      </w:r>
+      <w:proofErr w:type="gramEnd"/>
+      <w:r>
+        <w:rPr>
+          <w:rFonts w:ascii="Benne" w:eastAsia="Benne" w:hAnsi="Benne" w:cs="Benne"/>
+          <w:sz w:val="24"/>
+          <w:szCs w:val="24"/>
+        </w:rPr>
+        <w:t xml:space="preserve"> you have applied, increase by one all influence values you calculate against that target</w:t>
       </w:r>
     </w:p>
     <w:p>
@@ -4014,8 +4234,39 @@
           <w:szCs w:val="32"/>
         </w:rPr>
         <w:lastRenderedPageBreak/>
-        <w:t>Sample Character : Zin Fantallay</w:t>
-      </w:r>
+        <w:t xml:space="preserve">Sample </w:t>
+      </w:r>
+      <w:proofErr w:type="gramStart"/>
+      <w:r>
+        <w:rPr>
+          <w:rFonts w:ascii="Benne" w:eastAsia="Benne" w:hAnsi="Benne" w:cs="Benne"/>
+          <w:b/>
+          <w:sz w:val="32"/>
+          <w:szCs w:val="32"/>
+        </w:rPr>
+        <w:t>Character :</w:t>
+      </w:r>
+      <w:proofErr w:type="gramEnd"/>
+      <w:r>
+        <w:rPr>
+          <w:rFonts w:ascii="Benne" w:eastAsia="Benne" w:hAnsi="Benne" w:cs="Benne"/>
+          <w:b/>
+          <w:sz w:val="32"/>
+          <w:szCs w:val="32"/>
+        </w:rPr>
+        <w:t xml:space="preserve"> Zin </w:t>
+      </w:r>
+      <w:proofErr w:type="spellStart"/>
+      <w:r>
+        <w:rPr>
+          <w:rFonts w:ascii="Benne" w:eastAsia="Benne" w:hAnsi="Benne" w:cs="Benne"/>
+          <w:b/>
+          <w:sz w:val="32"/>
+          <w:szCs w:val="32"/>
+        </w:rPr>
+        <w:t>Fantallay</w:t>
+      </w:r>
+      <w:proofErr w:type="spellEnd"/>
     </w:p>
     <w:p>
       <w:pPr>
@@ -4866,7 +5117,27 @@
           <w:sz w:val="26"/>
           <w:szCs w:val="26"/>
         </w:rPr>
-        <w:t>Contact Tokens: 1 Attack ; 1 Influence</w:t>
+        <w:t xml:space="preserve">Contact Tokens: 1 </w:t>
+      </w:r>
+      <w:proofErr w:type="gramStart"/>
+      <w:r>
+        <w:rPr>
+          <w:rFonts w:ascii="Benne" w:eastAsia="Benne" w:hAnsi="Benne" w:cs="Benne"/>
+          <w:b/>
+          <w:sz w:val="26"/>
+          <w:szCs w:val="26"/>
+        </w:rPr>
+        <w:t>Attack ;</w:t>
+      </w:r>
+      <w:proofErr w:type="gramEnd"/>
+      <w:r>
+        <w:rPr>
+          <w:rFonts w:ascii="Benne" w:eastAsia="Benne" w:hAnsi="Benne" w:cs="Benne"/>
+          <w:b/>
+          <w:sz w:val="26"/>
+          <w:szCs w:val="26"/>
+        </w:rPr>
+        <w:t xml:space="preserve"> 1 Influence</w:t>
       </w:r>
     </w:p>
     <w:p>
@@ -5033,7 +5304,25 @@
           <w:sz w:val="24"/>
           <w:szCs w:val="24"/>
         </w:rPr>
-        <w:t>Each time you level up, you add 2 character cards that you meet the requirements for. Once added to your deck, the passives they grant can be allocated as before: to health, stats, or contact tokens</w:t>
+        <w:t xml:space="preserve">Each time you level up, you add </w:t>
+      </w:r>
+      <w:proofErr w:type="gramStart"/>
+      <w:r>
+        <w:rPr>
+          <w:rFonts w:ascii="Benne" w:eastAsia="Benne" w:hAnsi="Benne" w:cs="Benne"/>
+          <w:sz w:val="24"/>
+          <w:szCs w:val="24"/>
+        </w:rPr>
+        <w:t>2 character</w:t>
+      </w:r>
+      <w:proofErr w:type="gramEnd"/>
+      <w:r>
+        <w:rPr>
+          <w:rFonts w:ascii="Benne" w:eastAsia="Benne" w:hAnsi="Benne" w:cs="Benne"/>
+          <w:sz w:val="24"/>
+          <w:szCs w:val="24"/>
+        </w:rPr>
+        <w:t xml:space="preserve"> cards that you meet the requirements for. Once added to your deck, the passives they grant can be allocated as before: to health, stats, or contact tokens</w:t>
       </w:r>
     </w:p>
     <w:p>
@@ -5088,7 +5377,16 @@
           <w:sz w:val="24"/>
           <w:szCs w:val="24"/>
         </w:rPr>
-        <w:t>Beyond the character’s abilities and their tokens to withstand attacks/empower their abilities, the character ha</w:t>
+        <w:t xml:space="preserve">Beyond the character’s abilities and their tokens to withstand attacks/empower their abilities, the character </w:t>
+      </w:r>
+      <w:proofErr w:type="gramStart"/>
+      <w:r>
+        <w:rPr>
+          <w:rFonts w:ascii="Benne" w:eastAsia="Benne" w:hAnsi="Benne" w:cs="Benne"/>
+          <w:sz w:val="24"/>
+          <w:szCs w:val="24"/>
+        </w:rPr>
+        <w:t>ha</w:t>
       </w:r>
       <w:r>
         <w:rPr>
@@ -5098,6 +5396,7 @@
         </w:rPr>
         <w:t>ve</w:t>
       </w:r>
+      <w:proofErr w:type="gramEnd"/>
       <w:r>
         <w:rPr>
           <w:rFonts w:ascii="Benne" w:eastAsia="Benne" w:hAnsi="Benne" w:cs="Benne"/>
@@ -7829,6 +8128,7 @@
                 <w:szCs w:val="20"/>
               </w:rPr>
             </w:pPr>
+            <w:proofErr w:type="spellStart"/>
             <w:r>
               <w:rPr>
                 <w:sz w:val="20"/>
@@ -7836,6 +8136,7 @@
               </w:rPr>
               <w:t>Unnarmed</w:t>
             </w:r>
+            <w:proofErr w:type="spellEnd"/>
           </w:p>
         </w:tc>
         <w:tc>
@@ -8721,7 +9022,25 @@
           <w:sz w:val="24"/>
           <w:szCs w:val="24"/>
         </w:rPr>
-        <w:t>Beyond creating a character, we have other built in mechanisms for enhancing the character, granting them additional health, stats, or abilities that are separate from the character themselves.</w:t>
+        <w:t xml:space="preserve">Beyond creating a character, we have other </w:t>
+      </w:r>
+      <w:proofErr w:type="gramStart"/>
+      <w:r>
+        <w:rPr>
+          <w:rFonts w:ascii="Benne" w:eastAsia="Benne" w:hAnsi="Benne" w:cs="Benne"/>
+          <w:sz w:val="24"/>
+          <w:szCs w:val="24"/>
+        </w:rPr>
+        <w:t>built in</w:t>
+      </w:r>
+      <w:proofErr w:type="gramEnd"/>
+      <w:r>
+        <w:rPr>
+          <w:rFonts w:ascii="Benne" w:eastAsia="Benne" w:hAnsi="Benne" w:cs="Benne"/>
+          <w:sz w:val="24"/>
+          <w:szCs w:val="24"/>
+        </w:rPr>
+        <w:t xml:space="preserve"> mechanisms for enhancing the character, granting them additional health, stats, or abilities that are separate from the character themselves.</w:t>
       </w:r>
     </w:p>
     <w:p>
@@ -9404,8 +9723,18 @@
                 <w:sz w:val="24"/>
                 <w:szCs w:val="24"/>
               </w:rPr>
-              <w:t>Ring of Aulm</w:t>
-            </w:r>
+              <w:t xml:space="preserve">Ring of </w:t>
+            </w:r>
+            <w:proofErr w:type="spellStart"/>
+            <w:r>
+              <w:rPr>
+                <w:rFonts w:ascii="Benne" w:eastAsia="Benne" w:hAnsi="Benne" w:cs="Benne"/>
+                <w:sz w:val="24"/>
+                <w:szCs w:val="24"/>
+              </w:rPr>
+              <w:t>Aulm</w:t>
+            </w:r>
+            <w:proofErr w:type="spellEnd"/>
           </w:p>
         </w:tc>
         <w:tc>
@@ -9821,7 +10150,25 @@
                 <w:sz w:val="24"/>
                 <w:szCs w:val="24"/>
               </w:rPr>
-              <w:t>When Jumping, gain an extra 10 feet of movement</w:t>
+              <w:t xml:space="preserve">When </w:t>
+            </w:r>
+            <w:proofErr w:type="gramStart"/>
+            <w:r>
+              <w:rPr>
+                <w:rFonts w:ascii="Benne" w:eastAsia="Benne" w:hAnsi="Benne" w:cs="Benne"/>
+                <w:sz w:val="24"/>
+                <w:szCs w:val="24"/>
+              </w:rPr>
+              <w:t>Jumping</w:t>
+            </w:r>
+            <w:proofErr w:type="gramEnd"/>
+            <w:r>
+              <w:rPr>
+                <w:rFonts w:ascii="Benne" w:eastAsia="Benne" w:hAnsi="Benne" w:cs="Benne"/>
+                <w:sz w:val="24"/>
+                <w:szCs w:val="24"/>
+              </w:rPr>
+              <w:t>, gain an extra 10 feet of movement</w:t>
             </w:r>
           </w:p>
         </w:tc>
@@ -10353,7 +10700,25 @@
                 <w:sz w:val="24"/>
                 <w:szCs w:val="24"/>
               </w:rPr>
-              <w:t>A pressurized container of flammable oil, with a sparkwheel and button on top to create a small flame</w:t>
+              <w:t xml:space="preserve">A pressurized container of flammable oil, with a </w:t>
+            </w:r>
+            <w:proofErr w:type="spellStart"/>
+            <w:r>
+              <w:rPr>
+                <w:rFonts w:ascii="Benne" w:eastAsia="Benne" w:hAnsi="Benne" w:cs="Benne"/>
+                <w:sz w:val="24"/>
+                <w:szCs w:val="24"/>
+              </w:rPr>
+              <w:t>sparkwheel</w:t>
+            </w:r>
+            <w:proofErr w:type="spellEnd"/>
+            <w:r>
+              <w:rPr>
+                <w:rFonts w:ascii="Benne" w:eastAsia="Benne" w:hAnsi="Benne" w:cs="Benne"/>
+                <w:sz w:val="24"/>
+                <w:szCs w:val="24"/>
+              </w:rPr>
+              <w:t xml:space="preserve"> and button on top to create a small flame</w:t>
             </w:r>
           </w:p>
         </w:tc>
@@ -10977,8 +11342,18 @@
                 <w:sz w:val="24"/>
                 <w:szCs w:val="24"/>
               </w:rPr>
-              <w:t>Staff of Magical Missles</w:t>
-            </w:r>
+              <w:t xml:space="preserve">Staff of Magical </w:t>
+            </w:r>
+            <w:proofErr w:type="spellStart"/>
+            <w:r>
+              <w:rPr>
+                <w:rFonts w:ascii="Benne" w:eastAsia="Benne" w:hAnsi="Benne" w:cs="Benne"/>
+                <w:sz w:val="24"/>
+                <w:szCs w:val="24"/>
+              </w:rPr>
+              <w:t>Missles</w:t>
+            </w:r>
+            <w:proofErr w:type="spellEnd"/>
           </w:p>
         </w:tc>
         <w:tc>
@@ -11257,6 +11632,7 @@
         </w:rPr>
         <w:tab/>
       </w:r>
+      <w:proofErr w:type="spellStart"/>
       <w:r>
         <w:rPr>
           <w:rFonts w:ascii="Benne" w:eastAsia="Benne" w:hAnsi="Benne" w:cs="Benne"/>
@@ -11265,13 +11641,32 @@
         </w:rPr>
         <w:t>Augmnet</w:t>
       </w:r>
-      <w:r>
-        <w:rPr>
-          <w:rFonts w:ascii="Benne" w:eastAsia="Benne" w:hAnsi="Benne" w:cs="Benne"/>
-          <w:sz w:val="24"/>
-          <w:szCs w:val="24"/>
-        </w:rPr>
-        <w:t xml:space="preserve"> cards are very contextual, so we provide blank cards for the GM to fill out. To give you ideas, below are some examples.</w:t>
+      <w:proofErr w:type="spellEnd"/>
+      <w:r>
+        <w:rPr>
+          <w:rFonts w:ascii="Benne" w:eastAsia="Benne" w:hAnsi="Benne" w:cs="Benne"/>
+          <w:sz w:val="24"/>
+          <w:szCs w:val="24"/>
+        </w:rPr>
+        <w:t xml:space="preserve"> cards are very contextual, so we provide blank cards for the GM to fill out. To give </w:t>
+      </w:r>
+      <w:proofErr w:type="spellStart"/>
+      <w:r>
+        <w:rPr>
+          <w:rFonts w:ascii="Benne" w:eastAsia="Benne" w:hAnsi="Benne" w:cs="Benne"/>
+          <w:sz w:val="24"/>
+          <w:szCs w:val="24"/>
+        </w:rPr>
+        <w:t>you</w:t>
+      </w:r>
+      <w:proofErr w:type="spellEnd"/>
+      <w:r>
+        <w:rPr>
+          <w:rFonts w:ascii="Benne" w:eastAsia="Benne" w:hAnsi="Benne" w:cs="Benne"/>
+          <w:sz w:val="24"/>
+          <w:szCs w:val="24"/>
+        </w:rPr>
+        <w:t xml:space="preserve"> ideas, below are some examples.</w:t>
       </w:r>
     </w:p>
     <w:p>
@@ -11400,8 +11795,18 @@
                 <w:sz w:val="24"/>
                 <w:szCs w:val="24"/>
               </w:rPr>
-              <w:t>Blessing of Yindar</w:t>
-            </w:r>
+              <w:t xml:space="preserve">Blessing of </w:t>
+            </w:r>
+            <w:proofErr w:type="spellStart"/>
+            <w:r>
+              <w:rPr>
+                <w:rFonts w:ascii="Benne" w:eastAsia="Benne" w:hAnsi="Benne" w:cs="Benne"/>
+                <w:sz w:val="24"/>
+                <w:szCs w:val="24"/>
+              </w:rPr>
+              <w:t>Yindar</w:t>
+            </w:r>
+            <w:proofErr w:type="spellEnd"/>
           </w:p>
         </w:tc>
         <w:tc>
@@ -11426,7 +11831,35 @@
                 <w:sz w:val="24"/>
                 <w:szCs w:val="24"/>
               </w:rPr>
-              <w:t>Duration: 5 Rnds ; Action: As long as sunlight is touching you, gain +1 to all rolls</w:t>
+              <w:t xml:space="preserve">Duration: 5 </w:t>
+            </w:r>
+            <w:proofErr w:type="spellStart"/>
+            <w:proofErr w:type="gramStart"/>
+            <w:r>
+              <w:rPr>
+                <w:rFonts w:ascii="Benne" w:eastAsia="Benne" w:hAnsi="Benne" w:cs="Benne"/>
+                <w:sz w:val="24"/>
+                <w:szCs w:val="24"/>
+              </w:rPr>
+              <w:t>Rnds</w:t>
+            </w:r>
+            <w:proofErr w:type="spellEnd"/>
+            <w:r>
+              <w:rPr>
+                <w:rFonts w:ascii="Benne" w:eastAsia="Benne" w:hAnsi="Benne" w:cs="Benne"/>
+                <w:sz w:val="24"/>
+                <w:szCs w:val="24"/>
+              </w:rPr>
+              <w:t xml:space="preserve"> ;</w:t>
+            </w:r>
+            <w:proofErr w:type="gramEnd"/>
+            <w:r>
+              <w:rPr>
+                <w:rFonts w:ascii="Benne" w:eastAsia="Benne" w:hAnsi="Benne" w:cs="Benne"/>
+                <w:sz w:val="24"/>
+                <w:szCs w:val="24"/>
+              </w:rPr>
+              <w:t xml:space="preserve"> Action: As long as sunlight is touching you, gain +1 to all rolls</w:t>
             </w:r>
           </w:p>
         </w:tc>
@@ -11485,7 +11918,25 @@
                 <w:sz w:val="24"/>
                 <w:szCs w:val="24"/>
               </w:rPr>
-              <w:t>Duration: 1 day ; Action: flip a coin after each attack. If heads, take a -3 penalty</w:t>
+              <w:t xml:space="preserve">Duration: 1 </w:t>
+            </w:r>
+            <w:proofErr w:type="gramStart"/>
+            <w:r>
+              <w:rPr>
+                <w:rFonts w:ascii="Benne" w:eastAsia="Benne" w:hAnsi="Benne" w:cs="Benne"/>
+                <w:sz w:val="24"/>
+                <w:szCs w:val="24"/>
+              </w:rPr>
+              <w:t>day ;</w:t>
+            </w:r>
+            <w:proofErr w:type="gramEnd"/>
+            <w:r>
+              <w:rPr>
+                <w:rFonts w:ascii="Benne" w:eastAsia="Benne" w:hAnsi="Benne" w:cs="Benne"/>
+                <w:sz w:val="24"/>
+                <w:szCs w:val="24"/>
+              </w:rPr>
+              <w:t xml:space="preserve"> Action: flip a coin after each attack. If heads, take a -3 penalty</w:t>
             </w:r>
           </w:p>
         </w:tc>
@@ -11603,7 +12054,25 @@
                 <w:sz w:val="24"/>
                 <w:szCs w:val="24"/>
               </w:rPr>
-              <w:t>Duration: Instant ; Action: Move vehicle 20 feet in a random direction</w:t>
+              <w:t xml:space="preserve">Duration: </w:t>
+            </w:r>
+            <w:proofErr w:type="gramStart"/>
+            <w:r>
+              <w:rPr>
+                <w:rFonts w:ascii="Benne" w:eastAsia="Benne" w:hAnsi="Benne" w:cs="Benne"/>
+                <w:sz w:val="24"/>
+                <w:szCs w:val="24"/>
+              </w:rPr>
+              <w:t>Instant ;</w:t>
+            </w:r>
+            <w:proofErr w:type="gramEnd"/>
+            <w:r>
+              <w:rPr>
+                <w:rFonts w:ascii="Benne" w:eastAsia="Benne" w:hAnsi="Benne" w:cs="Benne"/>
+                <w:sz w:val="24"/>
+                <w:szCs w:val="24"/>
+              </w:rPr>
+              <w:t xml:space="preserve"> Action: Move vehicle 20 feet in a random direction</w:t>
             </w:r>
           </w:p>
         </w:tc>
@@ -11636,7 +12105,25 @@
                 <w:sz w:val="24"/>
                 <w:szCs w:val="24"/>
               </w:rPr>
-              <w:t>Augment lvl 1: Legs</w:t>
+              <w:t xml:space="preserve">Augment </w:t>
+            </w:r>
+            <w:proofErr w:type="spellStart"/>
+            <w:r>
+              <w:rPr>
+                <w:rFonts w:ascii="Benne" w:eastAsia="Benne" w:hAnsi="Benne" w:cs="Benne"/>
+                <w:sz w:val="24"/>
+                <w:szCs w:val="24"/>
+              </w:rPr>
+              <w:t>lvl</w:t>
+            </w:r>
+            <w:proofErr w:type="spellEnd"/>
+            <w:r>
+              <w:rPr>
+                <w:rFonts w:ascii="Benne" w:eastAsia="Benne" w:hAnsi="Benne" w:cs="Benne"/>
+                <w:sz w:val="24"/>
+                <w:szCs w:val="24"/>
+              </w:rPr>
+              <w:t xml:space="preserve"> 1: Legs</w:t>
             </w:r>
           </w:p>
         </w:tc>
@@ -11662,7 +12149,25 @@
                 <w:sz w:val="24"/>
                 <w:szCs w:val="24"/>
               </w:rPr>
-              <w:t>Action: powered kick, 2d8 damage, 5ft range ; Passive: +1 strength</w:t>
+              <w:t xml:space="preserve">Action: powered kick, 2d8 damage, 5ft </w:t>
+            </w:r>
+            <w:proofErr w:type="gramStart"/>
+            <w:r>
+              <w:rPr>
+                <w:rFonts w:ascii="Benne" w:eastAsia="Benne" w:hAnsi="Benne" w:cs="Benne"/>
+                <w:sz w:val="24"/>
+                <w:szCs w:val="24"/>
+              </w:rPr>
+              <w:t>range ;</w:t>
+            </w:r>
+            <w:proofErr w:type="gramEnd"/>
+            <w:r>
+              <w:rPr>
+                <w:rFonts w:ascii="Benne" w:eastAsia="Benne" w:hAnsi="Benne" w:cs="Benne"/>
+                <w:sz w:val="24"/>
+                <w:szCs w:val="24"/>
+              </w:rPr>
+              <w:t xml:space="preserve"> Passive: +1 strength</w:t>
             </w:r>
           </w:p>
         </w:tc>
@@ -11721,7 +12226,25 @@
                 <w:sz w:val="24"/>
                 <w:szCs w:val="24"/>
               </w:rPr>
-              <w:t>Duration: 1 hour ; Passive: +2 Knowledge checks, +5ft movement when taking an action that gives movement</w:t>
+              <w:t xml:space="preserve">Duration: 1 </w:t>
+            </w:r>
+            <w:proofErr w:type="gramStart"/>
+            <w:r>
+              <w:rPr>
+                <w:rFonts w:ascii="Benne" w:eastAsia="Benne" w:hAnsi="Benne" w:cs="Benne"/>
+                <w:sz w:val="24"/>
+                <w:szCs w:val="24"/>
+              </w:rPr>
+              <w:t>hour ;</w:t>
+            </w:r>
+            <w:proofErr w:type="gramEnd"/>
+            <w:r>
+              <w:rPr>
+                <w:rFonts w:ascii="Benne" w:eastAsia="Benne" w:hAnsi="Benne" w:cs="Benne"/>
+                <w:sz w:val="24"/>
+                <w:szCs w:val="24"/>
+              </w:rPr>
+              <w:t xml:space="preserve"> Passive: +2 Knowledge checks, +5ft movement when taking an action that gives movement</w:t>
             </w:r>
           </w:p>
         </w:tc>
@@ -11872,8 +12395,39 @@
           <w:sz w:val="32"/>
           <w:szCs w:val="32"/>
         </w:rPr>
-        <w:t>Sample Character Continued : Zin Fantallay</w:t>
-      </w:r>
+        <w:t xml:space="preserve">Sample Character </w:t>
+      </w:r>
+      <w:proofErr w:type="gramStart"/>
+      <w:r>
+        <w:rPr>
+          <w:rFonts w:ascii="Benne" w:eastAsia="Benne" w:hAnsi="Benne" w:cs="Benne"/>
+          <w:b/>
+          <w:sz w:val="32"/>
+          <w:szCs w:val="32"/>
+        </w:rPr>
+        <w:t>Continued :</w:t>
+      </w:r>
+      <w:proofErr w:type="gramEnd"/>
+      <w:r>
+        <w:rPr>
+          <w:rFonts w:ascii="Benne" w:eastAsia="Benne" w:hAnsi="Benne" w:cs="Benne"/>
+          <w:b/>
+          <w:sz w:val="32"/>
+          <w:szCs w:val="32"/>
+        </w:rPr>
+        <w:t xml:space="preserve"> Zin </w:t>
+      </w:r>
+      <w:proofErr w:type="spellStart"/>
+      <w:r>
+        <w:rPr>
+          <w:rFonts w:ascii="Benne" w:eastAsia="Benne" w:hAnsi="Benne" w:cs="Benne"/>
+          <w:b/>
+          <w:sz w:val="32"/>
+          <w:szCs w:val="32"/>
+        </w:rPr>
+        <w:t>Fantallay</w:t>
+      </w:r>
+      <w:proofErr w:type="spellEnd"/>
     </w:p>
     <w:p>
       <w:pPr>
@@ -12219,7 +12773,25 @@
           <w:sz w:val="24"/>
           <w:szCs w:val="24"/>
         </w:rPr>
-        <w:t>There’s no wrong way to build a character, and no one card should or shouldn’t feel necessary to include for any one character deck. People are multi-faceted and surprising, and your characters can be too!</w:t>
+        <w:t xml:space="preserve">There’s no wrong way to build a character, and no one card should or shouldn’t feel necessary to include for any </w:t>
+      </w:r>
+      <w:proofErr w:type="gramStart"/>
+      <w:r>
+        <w:rPr>
+          <w:rFonts w:ascii="Benne" w:eastAsia="Benne" w:hAnsi="Benne" w:cs="Benne"/>
+          <w:sz w:val="24"/>
+          <w:szCs w:val="24"/>
+        </w:rPr>
+        <w:t>one character</w:t>
+      </w:r>
+      <w:proofErr w:type="gramEnd"/>
+      <w:r>
+        <w:rPr>
+          <w:rFonts w:ascii="Benne" w:eastAsia="Benne" w:hAnsi="Benne" w:cs="Benne"/>
+          <w:sz w:val="24"/>
+          <w:szCs w:val="24"/>
+        </w:rPr>
+        <w:t xml:space="preserve"> deck. People are multi-faceted and surprising, and your characters can be too!</w:t>
       </w:r>
     </w:p>
     <w:p>
@@ -12335,10 +12907,44 @@
           <w:szCs w:val="32"/>
         </w:rPr>
         <w:lastRenderedPageBreak/>
-        <w:t>Sample Character Finished : Zin Fantallay</w:t>
+        <w:t xml:space="preserve">Sample Character </w:t>
+      </w:r>
+      <w:proofErr w:type="gramStart"/>
+      <w:r>
+        <w:rPr>
+          <w:rFonts w:ascii="Benne" w:eastAsia="Benne" w:hAnsi="Benne" w:cs="Benne"/>
+          <w:b/>
+          <w:color w:val="000000"/>
+          <w:sz w:val="32"/>
+          <w:szCs w:val="32"/>
+        </w:rPr>
+        <w:t>Finished :</w:t>
+      </w:r>
+      <w:proofErr w:type="gramEnd"/>
+      <w:r>
+        <w:rPr>
+          <w:rFonts w:ascii="Benne" w:eastAsia="Benne" w:hAnsi="Benne" w:cs="Benne"/>
+          <w:b/>
+          <w:color w:val="000000"/>
+          <w:sz w:val="32"/>
+          <w:szCs w:val="32"/>
+        </w:rPr>
+        <w:t xml:space="preserve"> Zin </w:t>
+      </w:r>
+      <w:proofErr w:type="spellStart"/>
+      <w:r>
+        <w:rPr>
+          <w:rFonts w:ascii="Benne" w:eastAsia="Benne" w:hAnsi="Benne" w:cs="Benne"/>
+          <w:b/>
+          <w:color w:val="000000"/>
+          <w:sz w:val="32"/>
+          <w:szCs w:val="32"/>
+        </w:rPr>
+        <w:t>Fantallay</w:t>
       </w:r>
       <w:bookmarkStart w:id="23" w:name="_2bqr6nd2sq9q"/>
       <w:bookmarkEnd w:id="23"/>
+      <w:proofErr w:type="spellEnd"/>
       <w:r>
         <w:rPr>
           <w:noProof/>
@@ -12431,7 +13037,25 @@
           <w:sz w:val="24"/>
           <w:szCs w:val="24"/>
         </w:rPr>
-        <w:t>Combat is when opposing forces (the characters and some other non-player entity(ies)) come to a clash. Differing goals come into conflict, and resources (namely health) are tested against attacks (namely abilities/actions)</w:t>
+        <w:t>Combat is when opposing forces (the characters and some other non-player entity(</w:t>
+      </w:r>
+      <w:proofErr w:type="spellStart"/>
+      <w:r>
+        <w:rPr>
+          <w:rFonts w:ascii="Benne" w:eastAsia="Benne" w:hAnsi="Benne" w:cs="Benne"/>
+          <w:sz w:val="24"/>
+          <w:szCs w:val="24"/>
+        </w:rPr>
+        <w:t>ies</w:t>
+      </w:r>
+      <w:proofErr w:type="spellEnd"/>
+      <w:r>
+        <w:rPr>
+          <w:rFonts w:ascii="Benne" w:eastAsia="Benne" w:hAnsi="Benne" w:cs="Benne"/>
+          <w:sz w:val="24"/>
+          <w:szCs w:val="24"/>
+        </w:rPr>
+        <w:t>)) come to a clash. Differing goals come into conflict, and resources (namely health) are tested against attacks (namely abilities/actions)</w:t>
       </w:r>
     </w:p>
     <w:p>
@@ -12802,7 +13426,25 @@
           <w:sz w:val="24"/>
           <w:szCs w:val="24"/>
         </w:rPr>
-        <w:t>Card abilities describe their effect. Some grant movement, establish an attack (assuming there’s a target to attack in range), apply an effect to an area, summon an ally, apply a buff, or apply a debuff. The particular flavor of how they are played out are left to the player to describe. For example, the same basic attack from the fighter is a sword swing, but to the mage is a blast of magic, and so on.</w:t>
+        <w:t xml:space="preserve">Card abilities describe their effect. Some grant movement, establish an attack (assuming there’s a target to attack in range), apply an effect to an area, summon an ally, apply a buff, or apply a </w:t>
+      </w:r>
+      <w:proofErr w:type="spellStart"/>
+      <w:r>
+        <w:rPr>
+          <w:rFonts w:ascii="Benne" w:eastAsia="Benne" w:hAnsi="Benne" w:cs="Benne"/>
+          <w:sz w:val="24"/>
+          <w:szCs w:val="24"/>
+        </w:rPr>
+        <w:t>debuff</w:t>
+      </w:r>
+      <w:proofErr w:type="spellEnd"/>
+      <w:r>
+        <w:rPr>
+          <w:rFonts w:ascii="Benne" w:eastAsia="Benne" w:hAnsi="Benne" w:cs="Benne"/>
+          <w:sz w:val="24"/>
+          <w:szCs w:val="24"/>
+        </w:rPr>
+        <w:t>. The particular flavor of how they are played out are left to the player to describe. For example, the same basic attack from the fighter is a sword swing, but to the mage is a blast of magic, and so on.</w:t>
       </w:r>
     </w:p>
     <w:p>
@@ -12914,7 +13556,25 @@
           <w:sz w:val="24"/>
           <w:szCs w:val="24"/>
         </w:rPr>
-        <w:t>Card abilities that grant movement, but can’t meet target/range requirements (target is still too far away after moving) will still resolve (ie: go to discard/exhaust), but any movement they provide is granted regardless.</w:t>
+        <w:t>Card abilities that grant movement, but can’t meet target/range requirements (target is still too far away after moving) will still resolve (</w:t>
+      </w:r>
+      <w:proofErr w:type="spellStart"/>
+      <w:r>
+        <w:rPr>
+          <w:rFonts w:ascii="Benne" w:eastAsia="Benne" w:hAnsi="Benne" w:cs="Benne"/>
+          <w:sz w:val="24"/>
+          <w:szCs w:val="24"/>
+        </w:rPr>
+        <w:t>ie</w:t>
+      </w:r>
+      <w:proofErr w:type="spellEnd"/>
+      <w:r>
+        <w:rPr>
+          <w:rFonts w:ascii="Benne" w:eastAsia="Benne" w:hAnsi="Benne" w:cs="Benne"/>
+          <w:sz w:val="24"/>
+          <w:szCs w:val="24"/>
+        </w:rPr>
+        <w:t>: go to discard/exhaust), but any movement they provide is granted regardless.</w:t>
       </w:r>
     </w:p>
     <w:p>
@@ -13333,7 +13993,25 @@
           <w:sz w:val="24"/>
           <w:szCs w:val="24"/>
         </w:rPr>
-        <w:t>You cannot play 2 top or 2 bottom card abilities simultaneously. You must meet card text requirements (ie: be in range, have cards to discard, etc.) for them to take the state effect.</w:t>
+        <w:t>You cannot play 2 top or 2 bottom card abilities simultaneously. You must meet card text requirements (</w:t>
+      </w:r>
+      <w:proofErr w:type="spellStart"/>
+      <w:r>
+        <w:rPr>
+          <w:rFonts w:ascii="Benne" w:eastAsia="Benne" w:hAnsi="Benne" w:cs="Benne"/>
+          <w:sz w:val="24"/>
+          <w:szCs w:val="24"/>
+        </w:rPr>
+        <w:t>ie</w:t>
+      </w:r>
+      <w:proofErr w:type="spellEnd"/>
+      <w:r>
+        <w:rPr>
+          <w:rFonts w:ascii="Benne" w:eastAsia="Benne" w:hAnsi="Benne" w:cs="Benne"/>
+          <w:sz w:val="24"/>
+          <w:szCs w:val="24"/>
+        </w:rPr>
+        <w:t>: be in range, have cards to discard, etc.) for them to take the state effect.</w:t>
       </w:r>
     </w:p>
     <w:p>
@@ -13522,7 +14200,25 @@
           <w:sz w:val="24"/>
           <w:szCs w:val="24"/>
         </w:rPr>
-        <w:t xml:space="preserve"> attack against you is reduced by your level in value (ie: at level 2, enemy’s attack is reduced by 2). Because the ability is triggered by the </w:t>
+        <w:t xml:space="preserve"> attack against you is reduced by your level in value (</w:t>
+      </w:r>
+      <w:proofErr w:type="spellStart"/>
+      <w:r>
+        <w:rPr>
+          <w:rFonts w:ascii="Benne" w:eastAsia="Benne" w:hAnsi="Benne" w:cs="Benne"/>
+          <w:sz w:val="24"/>
+          <w:szCs w:val="24"/>
+        </w:rPr>
+        <w:t>ie</w:t>
+      </w:r>
+      <w:proofErr w:type="spellEnd"/>
+      <w:r>
+        <w:rPr>
+          <w:rFonts w:ascii="Benne" w:eastAsia="Benne" w:hAnsi="Benne" w:cs="Benne"/>
+          <w:sz w:val="24"/>
+          <w:szCs w:val="24"/>
+        </w:rPr>
+        <w:t xml:space="preserve">: at level 2, enemy’s attack is reduced by 2). Because the ability is triggered by the </w:t>
       </w:r>
       <w:r>
         <w:rPr>
@@ -14322,7 +15018,25 @@
           <w:sz w:val="24"/>
           <w:szCs w:val="24"/>
         </w:rPr>
-        <w:t>Attack and defense values can be modified by abilities (buffs from allies or debuffs from opponents), equipment (armor or magical items that increase/decrease effects), and Contact Tokens. Ultimately however, both attack and defense values evaluate to a singular value before they are compared with each other</w:t>
+        <w:t xml:space="preserve">Attack and defense values can be modified by abilities (buffs from allies or </w:t>
+      </w:r>
+      <w:proofErr w:type="spellStart"/>
+      <w:r>
+        <w:rPr>
+          <w:rFonts w:ascii="Benne" w:eastAsia="Benne" w:hAnsi="Benne" w:cs="Benne"/>
+          <w:sz w:val="24"/>
+          <w:szCs w:val="24"/>
+        </w:rPr>
+        <w:t>debuffs</w:t>
+      </w:r>
+      <w:proofErr w:type="spellEnd"/>
+      <w:r>
+        <w:rPr>
+          <w:rFonts w:ascii="Benne" w:eastAsia="Benne" w:hAnsi="Benne" w:cs="Benne"/>
+          <w:sz w:val="24"/>
+          <w:szCs w:val="24"/>
+        </w:rPr>
+        <w:t xml:space="preserve"> from opponents), equipment (armor or magical items that increase/decrease effects), and Contact Tokens. Ultimately however, both attack and defense values evaluate to a singular value before they are compared with each other</w:t>
       </w:r>
     </w:p>
     <w:p>
@@ -14683,7 +15397,25 @@
           <w:sz w:val="24"/>
           <w:szCs w:val="24"/>
         </w:rPr>
-        <w:t>Self: your self.</w:t>
+        <w:t xml:space="preserve">Self: </w:t>
+      </w:r>
+      <w:proofErr w:type="spellStart"/>
+      <w:r>
+        <w:rPr>
+          <w:rFonts w:ascii="Benne" w:eastAsia="Benne" w:hAnsi="Benne" w:cs="Benne"/>
+          <w:sz w:val="24"/>
+          <w:szCs w:val="24"/>
+        </w:rPr>
+        <w:t>your self</w:t>
+      </w:r>
+      <w:proofErr w:type="spellEnd"/>
+      <w:r>
+        <w:rPr>
+          <w:rFonts w:ascii="Benne" w:eastAsia="Benne" w:hAnsi="Benne" w:cs="Benne"/>
+          <w:sz w:val="24"/>
+          <w:szCs w:val="24"/>
+        </w:rPr>
+        <w:t>.</w:t>
       </w:r>
     </w:p>
     <w:p>
@@ -14809,7 +15541,43 @@
           <w:sz w:val="24"/>
           <w:szCs w:val="24"/>
         </w:rPr>
-        <w:t>, when moving into our out of close range. These attacks are the combatant’s most simple attack: Unless supported by an ongoing buff/debuff, these attacks are not otherwise modified by effects (cannot apply special effects to this attack)</w:t>
+        <w:t xml:space="preserve">, when moving into </w:t>
+      </w:r>
+      <w:proofErr w:type="gramStart"/>
+      <w:r>
+        <w:rPr>
+          <w:rFonts w:ascii="Benne" w:eastAsia="Benne" w:hAnsi="Benne" w:cs="Benne"/>
+          <w:sz w:val="24"/>
+          <w:szCs w:val="24"/>
+        </w:rPr>
+        <w:t>our</w:t>
+      </w:r>
+      <w:proofErr w:type="gramEnd"/>
+      <w:r>
+        <w:rPr>
+          <w:rFonts w:ascii="Benne" w:eastAsia="Benne" w:hAnsi="Benne" w:cs="Benne"/>
+          <w:sz w:val="24"/>
+          <w:szCs w:val="24"/>
+        </w:rPr>
+        <w:t xml:space="preserve"> out of close range. These attacks are the combatant’s most simple attack: Unless supported by an ongoing buff/</w:t>
+      </w:r>
+      <w:proofErr w:type="spellStart"/>
+      <w:r>
+        <w:rPr>
+          <w:rFonts w:ascii="Benne" w:eastAsia="Benne" w:hAnsi="Benne" w:cs="Benne"/>
+          <w:sz w:val="24"/>
+          <w:szCs w:val="24"/>
+        </w:rPr>
+        <w:t>debuff</w:t>
+      </w:r>
+      <w:proofErr w:type="spellEnd"/>
+      <w:r>
+        <w:rPr>
+          <w:rFonts w:ascii="Benne" w:eastAsia="Benne" w:hAnsi="Benne" w:cs="Benne"/>
+          <w:sz w:val="24"/>
+          <w:szCs w:val="24"/>
+        </w:rPr>
+        <w:t>, these attacks are not otherwise modified by effects (cannot apply special effects to this attack)</w:t>
       </w:r>
     </w:p>
     <w:p>
@@ -15389,7 +16157,27 @@
           <w:sz w:val="24"/>
           <w:szCs w:val="24"/>
         </w:rPr>
-        <w:t xml:space="preserve"> inactivity. Typically this is by sleeping, but resting in a single location in some form is sufficient, depending on the setting.</w:t>
+        <w:t xml:space="preserve"> inactivity. </w:t>
+      </w:r>
+      <w:proofErr w:type="gramStart"/>
+      <w:r>
+        <w:rPr>
+          <w:rFonts w:ascii="Benne" w:eastAsia="Benne" w:hAnsi="Benne" w:cs="Benne"/>
+          <w:bCs/>
+          <w:sz w:val="24"/>
+          <w:szCs w:val="24"/>
+        </w:rPr>
+        <w:t>Typically</w:t>
+      </w:r>
+      <w:proofErr w:type="gramEnd"/>
+      <w:r>
+        <w:rPr>
+          <w:rFonts w:ascii="Benne" w:eastAsia="Benne" w:hAnsi="Benne" w:cs="Benne"/>
+          <w:bCs/>
+          <w:sz w:val="24"/>
+          <w:szCs w:val="24"/>
+        </w:rPr>
+        <w:t xml:space="preserve"> this is by sleeping, but resting in a single location in some form is sufficient, depending on the setting.</w:t>
       </w:r>
     </w:p>
     <w:p>
@@ -15454,37 +16242,37 @@
           <w:sz w:val="34"/>
           <w:szCs w:val="34"/>
         </w:rPr>
-        <w:t>Buff/Debuff rules</w:t>
-      </w:r>
-    </w:p>
-    <w:p>
-      <w:pPr>
-        <w:spacing w:line="100" w:lineRule="atLeast"/>
-        <w:rPr>
-          <w:rFonts w:ascii="Benne" w:eastAsia="Benne" w:hAnsi="Benne" w:cs="Benne"/>
-          <w:sz w:val="24"/>
-          <w:szCs w:val="24"/>
-        </w:rPr>
-      </w:pPr>
-      <w:r>
-        <w:rPr>
-          <w:rFonts w:ascii="Benne" w:eastAsia="Benne" w:hAnsi="Benne" w:cs="Benne"/>
-          <w:sz w:val="24"/>
-          <w:szCs w:val="24"/>
-        </w:rPr>
-        <w:tab/>
-        <w:t xml:space="preserve">Multiple allies can buff the same character, but they each can only apply one buff to that ally. Said another way, you can receive buffs from multiple allies, but each ally can only give you one buff each. If already buffed by one ally, and that ally applies another buff, it replaces the previous buff. </w:t>
-      </w:r>
-    </w:p>
-    <w:p>
-      <w:pPr>
-        <w:spacing w:line="100" w:lineRule="atLeast"/>
+        <w:t>Buff/</w:t>
+      </w:r>
+      <w:proofErr w:type="spellStart"/>
+      <w:r>
         <w:rPr>
           <w:rFonts w:ascii="Benne" w:eastAsia="Benne" w:hAnsi="Benne" w:cs="Benne"/>
           <w:b/>
           <w:sz w:val="34"/>
           <w:szCs w:val="34"/>
         </w:rPr>
+        <w:t>Debuff</w:t>
+      </w:r>
+      <w:proofErr w:type="spellEnd"/>
+      <w:r>
+        <w:rPr>
+          <w:rFonts w:ascii="Benne" w:eastAsia="Benne" w:hAnsi="Benne" w:cs="Benne"/>
+          <w:b/>
+          <w:sz w:val="34"/>
+          <w:szCs w:val="34"/>
+        </w:rPr>
+        <w:t xml:space="preserve"> rules</w:t>
+      </w:r>
+    </w:p>
+    <w:p>
+      <w:pPr>
+        <w:spacing w:line="100" w:lineRule="atLeast"/>
+        <w:rPr>
+          <w:rFonts w:ascii="Benne" w:eastAsia="Benne" w:hAnsi="Benne" w:cs="Benne"/>
+          <w:sz w:val="24"/>
+          <w:szCs w:val="24"/>
+        </w:rPr>
       </w:pPr>
       <w:r>
         <w:rPr>
@@ -15493,7 +16281,44 @@
           <w:szCs w:val="24"/>
         </w:rPr>
         <w:tab/>
-        <w:t>Debuffs act the same as buffs.</w:t>
+        <w:t xml:space="preserve">Multiple allies can buff the same character, but they each can only apply one buff to that ally. Said another way, you can receive buffs from multiple allies, but each ally can only give you one buff each. If already buffed by one ally, and that ally applies another buff, it replaces the previous buff. </w:t>
+      </w:r>
+    </w:p>
+    <w:p>
+      <w:pPr>
+        <w:spacing w:line="100" w:lineRule="atLeast"/>
+        <w:rPr>
+          <w:rFonts w:ascii="Benne" w:eastAsia="Benne" w:hAnsi="Benne" w:cs="Benne"/>
+          <w:b/>
+          <w:sz w:val="34"/>
+          <w:szCs w:val="34"/>
+        </w:rPr>
+      </w:pPr>
+      <w:r>
+        <w:rPr>
+          <w:rFonts w:ascii="Benne" w:eastAsia="Benne" w:hAnsi="Benne" w:cs="Benne"/>
+          <w:sz w:val="24"/>
+          <w:szCs w:val="24"/>
+        </w:rPr>
+        <w:tab/>
+      </w:r>
+      <w:proofErr w:type="spellStart"/>
+      <w:r>
+        <w:rPr>
+          <w:rFonts w:ascii="Benne" w:eastAsia="Benne" w:hAnsi="Benne" w:cs="Benne"/>
+          <w:sz w:val="24"/>
+          <w:szCs w:val="24"/>
+        </w:rPr>
+        <w:t>Debuffs</w:t>
+      </w:r>
+      <w:proofErr w:type="spellEnd"/>
+      <w:r>
+        <w:rPr>
+          <w:rFonts w:ascii="Benne" w:eastAsia="Benne" w:hAnsi="Benne" w:cs="Benne"/>
+          <w:sz w:val="24"/>
+          <w:szCs w:val="24"/>
+        </w:rPr>
+        <w:t xml:space="preserve"> act the same as buffs.</w:t>
       </w:r>
     </w:p>
     <w:p>
@@ -15739,7 +16564,25 @@
           <w:sz w:val="24"/>
           <w:szCs w:val="24"/>
         </w:rPr>
-        <w:t>If the encounter ends and you are still downed, you recover with up to your level in hitpoints.</w:t>
+        <w:t xml:space="preserve">If the encounter ends and you are still downed, you recover with up to your level in </w:t>
+      </w:r>
+      <w:proofErr w:type="spellStart"/>
+      <w:r>
+        <w:rPr>
+          <w:rFonts w:ascii="Benne" w:eastAsia="Benne" w:hAnsi="Benne" w:cs="Benne"/>
+          <w:sz w:val="24"/>
+          <w:szCs w:val="24"/>
+        </w:rPr>
+        <w:t>hitpoints</w:t>
+      </w:r>
+      <w:proofErr w:type="spellEnd"/>
+      <w:r>
+        <w:rPr>
+          <w:rFonts w:ascii="Benne" w:eastAsia="Benne" w:hAnsi="Benne" w:cs="Benne"/>
+          <w:sz w:val="24"/>
+          <w:szCs w:val="24"/>
+        </w:rPr>
+        <w:t>.</w:t>
       </w:r>
     </w:p>
     <w:p>
@@ -15780,7 +16623,45 @@
           <w:sz w:val="24"/>
           <w:szCs w:val="24"/>
         </w:rPr>
-        <w:t xml:space="preserve">If you continue to take damage while Downed up to your max health, then your character is permanently slain. You can track this by rotating each damage token for each point of damage you take past 0 health.The purpose of this ruling is not to encourage character death through normal interactions, but rather to enable character death due to extreme factors, such as jumping in lava with no special equipment. </w:t>
+        <w:t xml:space="preserve">If you continue to take damage while </w:t>
+      </w:r>
+      <w:proofErr w:type="gramStart"/>
+      <w:r>
+        <w:rPr>
+          <w:rFonts w:ascii="Benne" w:eastAsia="Benne" w:hAnsi="Benne" w:cs="Benne"/>
+          <w:sz w:val="24"/>
+          <w:szCs w:val="24"/>
+        </w:rPr>
+        <w:t>Downed</w:t>
+      </w:r>
+      <w:proofErr w:type="gramEnd"/>
+      <w:r>
+        <w:rPr>
+          <w:rFonts w:ascii="Benne" w:eastAsia="Benne" w:hAnsi="Benne" w:cs="Benne"/>
+          <w:sz w:val="24"/>
+          <w:szCs w:val="24"/>
+        </w:rPr>
+        <w:t xml:space="preserve"> up to your max health, then your character is permanently slain. You can track this by rotating each damage token for each point of damage you take past 0 </w:t>
+      </w:r>
+      <w:proofErr w:type="spellStart"/>
+      <w:proofErr w:type="gramStart"/>
+      <w:r>
+        <w:rPr>
+          <w:rFonts w:ascii="Benne" w:eastAsia="Benne" w:hAnsi="Benne" w:cs="Benne"/>
+          <w:sz w:val="24"/>
+          <w:szCs w:val="24"/>
+        </w:rPr>
+        <w:t>health.The</w:t>
+      </w:r>
+      <w:proofErr w:type="spellEnd"/>
+      <w:proofErr w:type="gramEnd"/>
+      <w:r>
+        <w:rPr>
+          <w:rFonts w:ascii="Benne" w:eastAsia="Benne" w:hAnsi="Benne" w:cs="Benne"/>
+          <w:sz w:val="24"/>
+          <w:szCs w:val="24"/>
+        </w:rPr>
+        <w:t xml:space="preserve"> purpose of this ruling is not to encourage character death through normal interactions, but rather to enable character death due to extreme factors, such as jumping in lava with no special equipment. </w:t>
       </w:r>
     </w:p>
     <w:p>
@@ -16285,7 +17166,25 @@
                 <w:sz w:val="24"/>
                 <w:szCs w:val="24"/>
               </w:rPr>
-              <w:t>Buying the pub a round</w:t>
+              <w:t xml:space="preserve">Buying the </w:t>
+            </w:r>
+            <w:proofErr w:type="gramStart"/>
+            <w:r>
+              <w:rPr>
+                <w:rFonts w:ascii="Benne" w:eastAsia="Benne" w:hAnsi="Benne" w:cs="Benne"/>
+                <w:sz w:val="24"/>
+                <w:szCs w:val="24"/>
+              </w:rPr>
+              <w:t>pub</w:t>
+            </w:r>
+            <w:proofErr w:type="gramEnd"/>
+            <w:r>
+              <w:rPr>
+                <w:rFonts w:ascii="Benne" w:eastAsia="Benne" w:hAnsi="Benne" w:cs="Benne"/>
+                <w:sz w:val="24"/>
+                <w:szCs w:val="24"/>
+              </w:rPr>
+              <w:t xml:space="preserve"> a round</w:t>
             </w:r>
           </w:p>
         </w:tc>
@@ -16525,7 +17424,25 @@
           <w:sz w:val="24"/>
           <w:szCs w:val="24"/>
         </w:rPr>
-        <w:t xml:space="preserve"> are a specific ailments that fit into (or on top of in-use) equipment slots. The GM can assign these curses to players in a number of forms: If the character equips a cursed magical item, if the character breaks a leg, if a status effect of an area has a more permanent effect, and so on.</w:t>
+        <w:t xml:space="preserve"> are a </w:t>
+      </w:r>
+      <w:proofErr w:type="gramStart"/>
+      <w:r>
+        <w:rPr>
+          <w:rFonts w:ascii="Benne" w:eastAsia="Benne" w:hAnsi="Benne" w:cs="Benne"/>
+          <w:sz w:val="24"/>
+          <w:szCs w:val="24"/>
+        </w:rPr>
+        <w:t>specific ailments</w:t>
+      </w:r>
+      <w:proofErr w:type="gramEnd"/>
+      <w:r>
+        <w:rPr>
+          <w:rFonts w:ascii="Benne" w:eastAsia="Benne" w:hAnsi="Benne" w:cs="Benne"/>
+          <w:sz w:val="24"/>
+          <w:szCs w:val="24"/>
+        </w:rPr>
+        <w:t xml:space="preserve"> that fit into (or on top of in-use) equipment slots. The GM can assign these curses to players in a number of forms: If the character equips a cursed magical item, if the character breaks a leg, if a status effect of an area has a more permanent effect, and so on.</w:t>
       </w:r>
     </w:p>
     <w:p>
@@ -16545,7 +17462,25 @@
           <w:szCs w:val="24"/>
         </w:rPr>
         <w:tab/>
-        <w:t xml:space="preserve">Like other equipment cards, the card will describe the debuff that it applies, but will also list how it can </w:t>
+        <w:t xml:space="preserve">Like other equipment cards, the card will describe the </w:t>
+      </w:r>
+      <w:proofErr w:type="spellStart"/>
+      <w:r>
+        <w:rPr>
+          <w:rFonts w:ascii="Benne" w:eastAsia="Benne" w:hAnsi="Benne" w:cs="Benne"/>
+          <w:sz w:val="24"/>
+          <w:szCs w:val="24"/>
+        </w:rPr>
+        <w:t>debuff</w:t>
+      </w:r>
+      <w:proofErr w:type="spellEnd"/>
+      <w:r>
+        <w:rPr>
+          <w:rFonts w:ascii="Benne" w:eastAsia="Benne" w:hAnsi="Benne" w:cs="Benne"/>
+          <w:sz w:val="24"/>
+          <w:szCs w:val="24"/>
+        </w:rPr>
+        <w:t xml:space="preserve"> that it applies, but will also list how it can </w:t>
       </w:r>
       <w:r>
         <w:rPr>
@@ -16763,7 +17698,81 @@
           <w:sz w:val="24"/>
           <w:szCs w:val="24"/>
         </w:rPr>
-        <w:t>Some card abilities, potions, blessings, or other effects might have temporary or permanent effects on tha character. The mechanics of these changes should be specified in the situation that they are applied, but implied in this effect is how it might impact how you can interact with the world. An attack that grants you arms of fire might cause a tapestry to catch fire; a hardened skin of stone might terrify a populace unfamiliar with such a feature; and on. We can’t provide rules for each and every contingent effect or change in ones body, but keep it in mind for fruitful roleplaying.</w:t>
+        <w:t xml:space="preserve">Some card abilities, potions, blessings, or other effects might have temporary or permanent effects on </w:t>
+      </w:r>
+      <w:proofErr w:type="spellStart"/>
+      <w:r>
+        <w:rPr>
+          <w:rFonts w:ascii="Benne" w:eastAsia="Benne" w:hAnsi="Benne" w:cs="Benne"/>
+          <w:sz w:val="24"/>
+          <w:szCs w:val="24"/>
+        </w:rPr>
+        <w:t>tha</w:t>
+      </w:r>
+      <w:proofErr w:type="spellEnd"/>
+      <w:r>
+        <w:rPr>
+          <w:rFonts w:ascii="Benne" w:eastAsia="Benne" w:hAnsi="Benne" w:cs="Benne"/>
+          <w:sz w:val="24"/>
+          <w:szCs w:val="24"/>
+        </w:rPr>
+        <w:t xml:space="preserve"> character. The mechanics of these changes should be specified in the situation that they are applied, but implied in this effect is how it might impact how you can interact with the world. An attack that grants </w:t>
+      </w:r>
+      <w:proofErr w:type="spellStart"/>
+      <w:r>
+        <w:rPr>
+          <w:rFonts w:ascii="Benne" w:eastAsia="Benne" w:hAnsi="Benne" w:cs="Benne"/>
+          <w:sz w:val="24"/>
+          <w:szCs w:val="24"/>
+        </w:rPr>
+        <w:t>you</w:t>
+      </w:r>
+      <w:proofErr w:type="spellEnd"/>
+      <w:r>
+        <w:rPr>
+          <w:rFonts w:ascii="Benne" w:eastAsia="Benne" w:hAnsi="Benne" w:cs="Benne"/>
+          <w:sz w:val="24"/>
+          <w:szCs w:val="24"/>
+        </w:rPr>
+        <w:t xml:space="preserve"> arms of fire might cause a tapestry to catch fire; a hardened skin of stone might terrify a populace unfamiliar with such a feature; and on. We can’t provide rules for each and every contingent effect </w:t>
+      </w:r>
+      <w:proofErr w:type="spellStart"/>
+      <w:r>
+        <w:rPr>
+          <w:rFonts w:ascii="Benne" w:eastAsia="Benne" w:hAnsi="Benne" w:cs="Benne"/>
+          <w:sz w:val="24"/>
+          <w:szCs w:val="24"/>
+        </w:rPr>
+        <w:t>or</w:t>
+      </w:r>
+      <w:proofErr w:type="spellEnd"/>
+      <w:r>
+        <w:rPr>
+          <w:rFonts w:ascii="Benne" w:eastAsia="Benne" w:hAnsi="Benne" w:cs="Benne"/>
+          <w:sz w:val="24"/>
+          <w:szCs w:val="24"/>
+        </w:rPr>
+        <w:t xml:space="preserve"> change in </w:t>
+      </w:r>
+      <w:proofErr w:type="spellStart"/>
+      <w:proofErr w:type="gramStart"/>
+      <w:r>
+        <w:rPr>
+          <w:rFonts w:ascii="Benne" w:eastAsia="Benne" w:hAnsi="Benne" w:cs="Benne"/>
+          <w:sz w:val="24"/>
+          <w:szCs w:val="24"/>
+        </w:rPr>
+        <w:t>ones</w:t>
+      </w:r>
+      <w:proofErr w:type="spellEnd"/>
+      <w:proofErr w:type="gramEnd"/>
+      <w:r>
+        <w:rPr>
+          <w:rFonts w:ascii="Benne" w:eastAsia="Benne" w:hAnsi="Benne" w:cs="Benne"/>
+          <w:sz w:val="24"/>
+          <w:szCs w:val="24"/>
+        </w:rPr>
+        <w:t xml:space="preserve"> body, but keep it in mind for fruitful roleplaying.</w:t>
       </w:r>
     </w:p>
     <w:p>
@@ -16846,7 +17855,25 @@
           <w:sz w:val="24"/>
           <w:szCs w:val="24"/>
         </w:rPr>
-        <w:t>This section lists some guidelines and a few examples of how a GM might create NPC’s, but it is by no means intended to be definitive or exhaustive. Those taking on the GM role are encouraged to create interesting NPCs that fit whatever setting is being played that will produce the most fun experience for your players.</w:t>
+        <w:t xml:space="preserve">This section lists some guidelines and a few examples of how a GM might create </w:t>
+      </w:r>
+      <w:proofErr w:type="gramStart"/>
+      <w:r>
+        <w:rPr>
+          <w:rFonts w:ascii="Benne" w:eastAsia="Benne" w:hAnsi="Benne" w:cs="Benne"/>
+          <w:sz w:val="24"/>
+          <w:szCs w:val="24"/>
+        </w:rPr>
+        <w:t>NPC’s</w:t>
+      </w:r>
+      <w:proofErr w:type="gramEnd"/>
+      <w:r>
+        <w:rPr>
+          <w:rFonts w:ascii="Benne" w:eastAsia="Benne" w:hAnsi="Benne" w:cs="Benne"/>
+          <w:sz w:val="24"/>
+          <w:szCs w:val="24"/>
+        </w:rPr>
+        <w:t>, but it is by no means intended to be definitive or exhaustive. Those taking on the GM role are encouraged to create interesting NPCs that fit whatever setting is being played that will produce the most fun experience for your players.</w:t>
       </w:r>
     </w:p>
     <w:p>
@@ -16934,7 +17961,25 @@
           <w:sz w:val="24"/>
           <w:szCs w:val="24"/>
         </w:rPr>
-        <w:t>Contact tokens are particularly potent, so you can give some of them to powerful NPCs to give them  an upper hand.</w:t>
+        <w:t xml:space="preserve">Contact tokens are particularly potent, so you can give some of them to powerful NPCs to give </w:t>
+      </w:r>
+      <w:proofErr w:type="gramStart"/>
+      <w:r>
+        <w:rPr>
+          <w:rFonts w:ascii="Benne" w:eastAsia="Benne" w:hAnsi="Benne" w:cs="Benne"/>
+          <w:sz w:val="24"/>
+          <w:szCs w:val="24"/>
+        </w:rPr>
+        <w:t>them  an</w:t>
+      </w:r>
+      <w:proofErr w:type="gramEnd"/>
+      <w:r>
+        <w:rPr>
+          <w:rFonts w:ascii="Benne" w:eastAsia="Benne" w:hAnsi="Benne" w:cs="Benne"/>
+          <w:sz w:val="24"/>
+          <w:szCs w:val="24"/>
+        </w:rPr>
+        <w:t xml:space="preserve"> upper hand.</w:t>
       </w:r>
     </w:p>
     <w:p>
@@ -17176,8 +18221,36 @@
           <w:sz w:val="24"/>
           <w:szCs w:val="24"/>
         </w:rPr>
-        <w:t>Bottom action: stink bomb. Range 15ft., attack 1d6, if attack beats defense then target has -2 to all attack values for 1 rnd</w:t>
-      </w:r>
+        <w:t xml:space="preserve">Bottom action: stink bomb. Range 15ft., attack 1d6, if attack beats </w:t>
+      </w:r>
+      <w:proofErr w:type="gramStart"/>
+      <w:r>
+        <w:rPr>
+          <w:rFonts w:ascii="Benne" w:eastAsia="Benne" w:hAnsi="Benne" w:cs="Benne"/>
+          <w:sz w:val="24"/>
+          <w:szCs w:val="24"/>
+        </w:rPr>
+        <w:t>defense</w:t>
+      </w:r>
+      <w:proofErr w:type="gramEnd"/>
+      <w:r>
+        <w:rPr>
+          <w:rFonts w:ascii="Benne" w:eastAsia="Benne" w:hAnsi="Benne" w:cs="Benne"/>
+          <w:sz w:val="24"/>
+          <w:szCs w:val="24"/>
+        </w:rPr>
+        <w:t xml:space="preserve"> then target has -2 to all attack values for 1 </w:t>
+      </w:r>
+      <w:proofErr w:type="spellStart"/>
+      <w:r>
+        <w:rPr>
+          <w:rFonts w:ascii="Benne" w:eastAsia="Benne" w:hAnsi="Benne" w:cs="Benne"/>
+          <w:sz w:val="24"/>
+          <w:szCs w:val="24"/>
+        </w:rPr>
+        <w:t>rnd</w:t>
+      </w:r>
+      <w:proofErr w:type="spellEnd"/>
     </w:p>
     <w:p>
       <w:pPr>
@@ -17301,7 +18374,25 @@
           <w:sz w:val="24"/>
           <w:szCs w:val="24"/>
         </w:rPr>
-        <w:t>Action: Consecration. Attack 2D6, area around self 15 ft., 1 use per battle</w:t>
+        <w:t xml:space="preserve">Action: Consecration. Attack 2D6, area around </w:t>
+      </w:r>
+      <w:proofErr w:type="spellStart"/>
+      <w:r>
+        <w:rPr>
+          <w:rFonts w:ascii="Benne" w:eastAsia="Benne" w:hAnsi="Benne" w:cs="Benne"/>
+          <w:sz w:val="24"/>
+          <w:szCs w:val="24"/>
+        </w:rPr>
+        <w:t>self 15</w:t>
+      </w:r>
+      <w:proofErr w:type="spellEnd"/>
+      <w:r>
+        <w:rPr>
+          <w:rFonts w:ascii="Benne" w:eastAsia="Benne" w:hAnsi="Benne" w:cs="Benne"/>
+          <w:sz w:val="24"/>
+          <w:szCs w:val="24"/>
+        </w:rPr>
+        <w:t xml:space="preserve"> ft., 1 use per battle</w:t>
       </w:r>
     </w:p>
     <w:p>
@@ -17604,7 +18695,25 @@
           <w:sz w:val="24"/>
           <w:szCs w:val="24"/>
         </w:rPr>
-        <w:t xml:space="preserve">Homebrewing is something we’ve experienced with all tabletop games at one point or another. It’s </w:t>
+        <w:t xml:space="preserve">Homebrewing is something we’ve experienced with all tabletop games at one point or another. </w:t>
+      </w:r>
+      <w:proofErr w:type="gramStart"/>
+      <w:r>
+        <w:rPr>
+          <w:rFonts w:ascii="Benne" w:eastAsia="Benne" w:hAnsi="Benne" w:cs="Benne"/>
+          <w:sz w:val="24"/>
+          <w:szCs w:val="24"/>
+        </w:rPr>
+        <w:t>It’s</w:t>
+      </w:r>
+      <w:proofErr w:type="gramEnd"/>
+      <w:r>
+        <w:rPr>
+          <w:rFonts w:ascii="Benne" w:eastAsia="Benne" w:hAnsi="Benne" w:cs="Benne"/>
+          <w:sz w:val="24"/>
+          <w:szCs w:val="24"/>
+        </w:rPr>
+        <w:t xml:space="preserve"> </w:t>
       </w:r>
       <w:r>
         <w:rPr>
@@ -17791,13 +18900,23 @@
           <w:szCs w:val="24"/>
         </w:rPr>
       </w:pPr>
-      <w:r>
-        <w:rPr>
-          <w:rFonts w:ascii="Benne" w:eastAsia="Benne" w:hAnsi="Benne" w:cs="Benne"/>
-          <w:sz w:val="24"/>
-          <w:szCs w:val="24"/>
-        </w:rPr>
-        <w:t>Generally cards that exhaust themselves are more powerful than those that are discarded, and discarded cards are more powerful than those that return to your hand</w:t>
+      <w:proofErr w:type="gramStart"/>
+      <w:r>
+        <w:rPr>
+          <w:rFonts w:ascii="Benne" w:eastAsia="Benne" w:hAnsi="Benne" w:cs="Benne"/>
+          <w:sz w:val="24"/>
+          <w:szCs w:val="24"/>
+        </w:rPr>
+        <w:t>Generally</w:t>
+      </w:r>
+      <w:proofErr w:type="gramEnd"/>
+      <w:r>
+        <w:rPr>
+          <w:rFonts w:ascii="Benne" w:eastAsia="Benne" w:hAnsi="Benne" w:cs="Benne"/>
+          <w:sz w:val="24"/>
+          <w:szCs w:val="24"/>
+        </w:rPr>
+        <w:t xml:space="preserve"> cards that exhaust themselves are more powerful than those that are discarded, and discarded cards are more powerful than those that return to your hand</w:t>
       </w:r>
     </w:p>
     <w:p>
@@ -17907,7 +19026,25 @@
           <w:sz w:val="24"/>
           <w:szCs w:val="24"/>
         </w:rPr>
-        <w:t>Cards that play around an enemies movement or denying them actions can be conditionally powerful, keep this in mind</w:t>
+        <w:t xml:space="preserve">Cards that play around an </w:t>
+      </w:r>
+      <w:proofErr w:type="gramStart"/>
+      <w:r>
+        <w:rPr>
+          <w:rFonts w:ascii="Benne" w:eastAsia="Benne" w:hAnsi="Benne" w:cs="Benne"/>
+          <w:sz w:val="24"/>
+          <w:szCs w:val="24"/>
+        </w:rPr>
+        <w:t>enemies</w:t>
+      </w:r>
+      <w:proofErr w:type="gramEnd"/>
+      <w:r>
+        <w:rPr>
+          <w:rFonts w:ascii="Benne" w:eastAsia="Benne" w:hAnsi="Benne" w:cs="Benne"/>
+          <w:sz w:val="24"/>
+          <w:szCs w:val="24"/>
+        </w:rPr>
+        <w:t xml:space="preserve"> movement or denying them actions can be conditionally powerful, keep this in mind</w:t>
       </w:r>
     </w:p>
     <w:p>
@@ -18117,7 +19254,25 @@
           <w:sz w:val="24"/>
           <w:szCs w:val="24"/>
         </w:rPr>
-        <w:t>It’s important to stress that the enemy isn’t aware of you for a sneak attack to work. If you are arguing with someone and then pull out a weapon,  you do not get the 1.5 multiplier for damage.</w:t>
+        <w:t xml:space="preserve">It’s important to stress that the enemy isn’t aware of you for a sneak attack to work. If you are arguing with someone and then pull out a </w:t>
+      </w:r>
+      <w:proofErr w:type="gramStart"/>
+      <w:r>
+        <w:rPr>
+          <w:rFonts w:ascii="Benne" w:eastAsia="Benne" w:hAnsi="Benne" w:cs="Benne"/>
+          <w:sz w:val="24"/>
+          <w:szCs w:val="24"/>
+        </w:rPr>
+        <w:t>weapon,  you</w:t>
+      </w:r>
+      <w:proofErr w:type="gramEnd"/>
+      <w:r>
+        <w:rPr>
+          <w:rFonts w:ascii="Benne" w:eastAsia="Benne" w:hAnsi="Benne" w:cs="Benne"/>
+          <w:sz w:val="24"/>
+          <w:szCs w:val="24"/>
+        </w:rPr>
+        <w:t xml:space="preserve"> do not get the 1.5 multiplier for damage.</w:t>
       </w:r>
     </w:p>
     <w:p>
@@ -18743,6 +19898,7 @@
           <w:szCs w:val="24"/>
         </w:rPr>
       </w:pPr>
+      <w:proofErr w:type="spellStart"/>
       <w:r>
         <w:rPr>
           <w:rFonts w:ascii="Benne" w:eastAsia="Benne" w:hAnsi="Benne" w:cs="Benne"/>
@@ -18752,6 +19908,7 @@
         </w:rPr>
         <w:t>Debuff</w:t>
       </w:r>
+      <w:proofErr w:type="spellEnd"/>
       <w:r>
         <w:rPr>
           <w:rFonts w:ascii="Benne" w:eastAsia="Benne" w:hAnsi="Benne" w:cs="Benne"/>
@@ -19028,315 +20185,31 @@
           <w:szCs w:val="24"/>
         </w:rPr>
       </w:pPr>
-      <w:r>
-        <w:rPr>
-          <w:rFonts w:ascii="Benne" w:eastAsia="Benne" w:hAnsi="Benne" w:cs="Benne"/>
-          <w:sz w:val="24"/>
-          <w:szCs w:val="24"/>
-        </w:rPr>
-        <w:t xml:space="preserve">Github integrated task scheduling thing? Like JIRA or Slack or whatever </w:t>
-      </w:r>
-      <w:r>
-        <w:rPr>
-          <w:rFonts w:ascii="Benne" w:eastAsia="Benne" w:hAnsi="Benne" w:cs="Benne"/>
-          <w:sz w:val="24"/>
-          <w:szCs w:val="24"/>
-        </w:rPr>
-        <w:t>–</w:t>
-      </w:r>
-      <w:r>
-        <w:rPr>
-          <w:rFonts w:ascii="Benne" w:eastAsia="Benne" w:hAnsi="Benne" w:cs="Benne"/>
-          <w:sz w:val="24"/>
-          <w:szCs w:val="24"/>
-        </w:rPr>
-        <w:t xml:space="preserve"> Ory</w:t>
-      </w:r>
-    </w:p>
-    <w:p>
-      <w:pPr>
-        <w:pStyle w:val="Heading4"/>
-        <w:jc w:val="center"/>
-      </w:pPr>
-      <w:bookmarkStart w:id="68" w:name="_9qpdcxegdzua"/>
-      <w:bookmarkEnd w:id="68"/>
-      <w:r>
-        <w:t>For later:</w:t>
-      </w:r>
-    </w:p>
-    <w:p>
-      <w:pPr>
-        <w:spacing w:line="100" w:lineRule="atLeast"/>
-        <w:rPr>
-          <w:rFonts w:ascii="Benne" w:eastAsia="Benne" w:hAnsi="Benne" w:cs="Benne"/>
-          <w:sz w:val="24"/>
-          <w:szCs w:val="24"/>
-        </w:rPr>
-      </w:pPr>
-      <w:r>
-        <w:rPr>
-          <w:rFonts w:ascii="Benne" w:eastAsia="Benne" w:hAnsi="Benne" w:cs="Benne"/>
-          <w:sz w:val="24"/>
-          <w:szCs w:val="24"/>
-        </w:rPr>
-        <w:t>Level 3, 4, 5</w:t>
-      </w:r>
-    </w:p>
-    <w:p>
-      <w:pPr>
-        <w:spacing w:line="100" w:lineRule="atLeast"/>
-        <w:rPr>
-          <w:rFonts w:ascii="Benne" w:eastAsia="Benne" w:hAnsi="Benne" w:cs="Benne"/>
-          <w:sz w:val="24"/>
-          <w:szCs w:val="24"/>
-        </w:rPr>
-      </w:pPr>
-      <w:r>
-        <w:rPr>
-          <w:rFonts w:ascii="Benne" w:eastAsia="Benne" w:hAnsi="Benne" w:cs="Benne"/>
-          <w:sz w:val="24"/>
-          <w:szCs w:val="24"/>
-        </w:rPr>
-        <w:t>Think about more niche requirements (standing in water, given an insult)</w:t>
-      </w:r>
-    </w:p>
-    <w:p>
-      <w:pPr>
-        <w:spacing w:line="100" w:lineRule="atLeast"/>
-        <w:rPr>
-          <w:rFonts w:ascii="Benne" w:eastAsia="Benne" w:hAnsi="Benne" w:cs="Benne"/>
-          <w:sz w:val="24"/>
-          <w:szCs w:val="24"/>
-        </w:rPr>
-      </w:pPr>
-      <w:r>
-        <w:rPr>
-          <w:rFonts w:ascii="Benne" w:eastAsia="Benne" w:hAnsi="Benne" w:cs="Benne"/>
-          <w:sz w:val="24"/>
-          <w:szCs w:val="24"/>
-        </w:rPr>
-        <w:t>Level 5, really high but lots of damage</w:t>
-      </w:r>
-    </w:p>
-    <w:p>
-      <w:pPr>
-        <w:spacing w:line="100" w:lineRule="atLeast"/>
-        <w:rPr>
-          <w:rFonts w:ascii="Benne" w:eastAsia="Benne" w:hAnsi="Benne" w:cs="Benne"/>
-          <w:sz w:val="24"/>
-          <w:szCs w:val="24"/>
-        </w:rPr>
-      </w:pPr>
-      <w:r>
-        <w:rPr>
-          <w:rFonts w:ascii="Benne" w:eastAsia="Benne" w:hAnsi="Benne" w:cs="Benne"/>
-          <w:sz w:val="24"/>
-          <w:szCs w:val="24"/>
-        </w:rPr>
-        <w:t>Level 3, no attack cards…</w:t>
-      </w:r>
-    </w:p>
-    <w:p>
-      <w:pPr>
-        <w:spacing w:line="100" w:lineRule="atLeast"/>
-        <w:rPr>
-          <w:rFonts w:ascii="Benne" w:eastAsia="Benne" w:hAnsi="Benne" w:cs="Benne"/>
-          <w:sz w:val="24"/>
-          <w:szCs w:val="24"/>
-        </w:rPr>
-      </w:pPr>
-      <w:r>
-        <w:rPr>
-          <w:rFonts w:ascii="Benne" w:eastAsia="Benne" w:hAnsi="Benne" w:cs="Benne"/>
-          <w:sz w:val="24"/>
-          <w:szCs w:val="24"/>
-        </w:rPr>
-        <w:t>Level 4 = special attack</w:t>
-      </w:r>
-    </w:p>
-    <w:p>
-      <w:pPr>
-        <w:spacing w:line="100" w:lineRule="atLeast"/>
-        <w:rPr>
-          <w:rFonts w:ascii="Benne" w:eastAsia="Benne" w:hAnsi="Benne" w:cs="Benne"/>
-          <w:sz w:val="24"/>
-          <w:szCs w:val="24"/>
-        </w:rPr>
-      </w:pPr>
-      <w:r>
-        <w:rPr>
-          <w:rFonts w:ascii="Benne" w:eastAsia="Benne" w:hAnsi="Benne" w:cs="Benne"/>
-          <w:sz w:val="24"/>
-          <w:szCs w:val="24"/>
-        </w:rPr>
-        <w:t>Level 5 = ultimate</w:t>
-      </w:r>
-    </w:p>
-    <w:p>
-      <w:pPr>
-        <w:spacing w:line="100" w:lineRule="atLeast"/>
-        <w:rPr>
-          <w:rFonts w:ascii="Benne" w:eastAsia="Benne" w:hAnsi="Benne" w:cs="Benne"/>
-          <w:sz w:val="24"/>
-          <w:szCs w:val="24"/>
-        </w:rPr>
-      </w:pPr>
-      <w:r>
-        <w:rPr>
-          <w:rFonts w:ascii="Benne" w:eastAsia="Benne" w:hAnsi="Benne" w:cs="Benne"/>
-          <w:sz w:val="24"/>
-          <w:szCs w:val="24"/>
-        </w:rPr>
-        <w:t>Create other higher level cards (level 3, level 4, level 5 (one idea here, allow at level 5 to have infinite healing: return more than one card from exhaust kind of thing))</w:t>
-      </w:r>
-    </w:p>
-    <w:p>
-      <w:pPr>
-        <w:spacing w:line="100" w:lineRule="atLeast"/>
-        <w:rPr>
-          <w:rFonts w:ascii="Benne" w:eastAsia="Benne" w:hAnsi="Benne" w:cs="Benne"/>
-          <w:sz w:val="24"/>
-          <w:szCs w:val="24"/>
-        </w:rPr>
-      </w:pPr>
-      <w:r>
-        <w:rPr>
-          <w:rFonts w:ascii="Benne" w:eastAsia="Benne" w:hAnsi="Benne" w:cs="Benne"/>
-          <w:sz w:val="24"/>
-          <w:szCs w:val="24"/>
-        </w:rPr>
-        <w:t>Feature cards</w:t>
-      </w:r>
-    </w:p>
-    <w:p>
-      <w:pPr>
-        <w:spacing w:line="100" w:lineRule="atLeast"/>
-        <w:rPr>
-          <w:rFonts w:ascii="Benne" w:eastAsia="Benne" w:hAnsi="Benne" w:cs="Benne"/>
-          <w:sz w:val="24"/>
-          <w:szCs w:val="24"/>
-        </w:rPr>
-      </w:pPr>
-      <w:r>
-        <w:rPr>
-          <w:rFonts w:ascii="Benne" w:eastAsia="Benne" w:hAnsi="Benne" w:cs="Benne"/>
-          <w:sz w:val="24"/>
-          <w:szCs w:val="24"/>
-        </w:rPr>
-        <w:t>What makes something a top or a bottom ability… stacked exhaust on bottom, then each turns gets harder to make decisions stuff</w:t>
-      </w:r>
-    </w:p>
-    <w:p>
-      <w:pPr>
-        <w:spacing w:line="100" w:lineRule="atLeast"/>
-        <w:rPr>
-          <w:rFonts w:ascii="Benne" w:eastAsia="Benne" w:hAnsi="Benne" w:cs="Benne"/>
-          <w:sz w:val="24"/>
-          <w:szCs w:val="24"/>
-        </w:rPr>
-      </w:pPr>
-      <w:r>
-        <w:rPr>
-          <w:rFonts w:ascii="Benne" w:eastAsia="Benne" w:hAnsi="Benne" w:cs="Benne"/>
-          <w:sz w:val="24"/>
-          <w:szCs w:val="24"/>
-        </w:rPr>
-        <w:t>Card idea: armor, or artifact, which increases your defense if you successfully defend</w:t>
-      </w:r>
-    </w:p>
-    <w:p>
-      <w:pPr>
-        <w:spacing w:line="100" w:lineRule="atLeast"/>
-        <w:rPr>
-          <w:rFonts w:ascii="Benne" w:eastAsia="Benne" w:hAnsi="Benne" w:cs="Benne"/>
-          <w:sz w:val="24"/>
-          <w:szCs w:val="24"/>
-        </w:rPr>
-      </w:pPr>
-      <w:r>
-        <w:rPr>
-          <w:rFonts w:ascii="Benne" w:eastAsia="Benne" w:hAnsi="Benne" w:cs="Benne"/>
-          <w:sz w:val="24"/>
-          <w:szCs w:val="24"/>
-        </w:rPr>
-        <w:t>Consider: +1 defence from token isn’t as impactful? Maybe maybe not.</w:t>
-      </w:r>
-    </w:p>
-    <w:p>
-      <w:pPr>
-        <w:spacing w:line="100" w:lineRule="atLeast"/>
-        <w:rPr>
-          <w:rFonts w:ascii="Benne" w:eastAsia="Benne" w:hAnsi="Benne" w:cs="Benne"/>
-          <w:sz w:val="24"/>
-          <w:szCs w:val="24"/>
-        </w:rPr>
-      </w:pPr>
-      <w:r>
-        <w:rPr>
-          <w:rFonts w:ascii="Benne" w:eastAsia="Benne" w:hAnsi="Benne" w:cs="Benne"/>
-          <w:sz w:val="24"/>
-          <w:szCs w:val="24"/>
-        </w:rPr>
-        <w:t>A card that does something at 1 health, combo’s with high defense/clutch armor set builds</w:t>
-      </w:r>
-    </w:p>
-    <w:p>
-      <w:pPr>
-        <w:spacing w:line="100" w:lineRule="atLeast"/>
-        <w:rPr>
-          <w:rFonts w:ascii="Benne" w:eastAsia="Benne" w:hAnsi="Benne" w:cs="Benne"/>
-          <w:sz w:val="24"/>
-          <w:szCs w:val="24"/>
-        </w:rPr>
-      </w:pPr>
-      <w:r>
-        <w:rPr>
-          <w:rFonts w:ascii="Benne" w:eastAsia="Benne" w:hAnsi="Benne" w:cs="Benne"/>
-          <w:sz w:val="24"/>
-          <w:szCs w:val="24"/>
-        </w:rPr>
-        <w:t>Feature cards add to hand size, are always available for combat?</w:t>
-      </w:r>
-    </w:p>
-    <w:p>
-      <w:pPr>
-        <w:spacing w:line="100" w:lineRule="atLeast"/>
-        <w:rPr>
-          <w:rFonts w:ascii="Benne" w:eastAsia="Benne" w:hAnsi="Benne" w:cs="Benne"/>
-          <w:sz w:val="24"/>
-          <w:szCs w:val="24"/>
-        </w:rPr>
-      </w:pPr>
-    </w:p>
-    <w:p>
-      <w:pPr>
-        <w:spacing w:line="100" w:lineRule="atLeast"/>
-        <w:rPr>
-          <w:rFonts w:ascii="Benne" w:eastAsia="Benne" w:hAnsi="Benne" w:cs="Benne"/>
-          <w:bCs/>
-          <w:sz w:val="24"/>
-          <w:szCs w:val="24"/>
-        </w:rPr>
-      </w:pPr>
-    </w:p>
-    <w:p>
-      <w:pPr>
-        <w:spacing w:line="100" w:lineRule="atLeast"/>
-        <w:rPr>
-          <w:rFonts w:ascii="Benne" w:eastAsia="Benne" w:hAnsi="Benne" w:cs="Benne"/>
-          <w:bCs/>
-          <w:sz w:val="24"/>
-          <w:szCs w:val="24"/>
-        </w:rPr>
-      </w:pPr>
-      <w:r>
-        <w:rPr>
-          <w:rFonts w:ascii="Benne" w:eastAsia="Benne" w:hAnsi="Benne" w:cs="Benne"/>
-          <w:bCs/>
-          <w:sz w:val="24"/>
-          <w:szCs w:val="24"/>
-        </w:rPr>
-        <w:t>Get manual feedback</w:t>
+      <w:proofErr w:type="spellStart"/>
+      <w:r>
+        <w:rPr>
+          <w:rFonts w:ascii="Benne" w:eastAsia="Benne" w:hAnsi="Benne" w:cs="Benne"/>
+          <w:sz w:val="24"/>
+          <w:szCs w:val="24"/>
+        </w:rPr>
+        <w:t>Github</w:t>
+      </w:r>
+      <w:proofErr w:type="spellEnd"/>
+      <w:r>
+        <w:rPr>
+          <w:rFonts w:ascii="Benne" w:eastAsia="Benne" w:hAnsi="Benne" w:cs="Benne"/>
+          <w:sz w:val="24"/>
+          <w:szCs w:val="24"/>
+        </w:rPr>
+        <w:t xml:space="preserve"> integrated task scheduling thing? Like JIRA or Slack or </w:t>
+      </w:r>
+      <w:r>
+        <w:rPr>
+          <w:rFonts w:ascii="Benne" w:eastAsia="Benne" w:hAnsi="Benne" w:cs="Benne"/>
+          <w:sz w:val="24"/>
+          <w:szCs w:val="24"/>
+        </w:rPr>
+        <w:t>whatever</w:t>
       </w:r>
     </w:p>
     <w:p>
@@ -19359,7 +20232,7 @@
           <w:sz w:val="24"/>
           <w:szCs w:val="24"/>
         </w:rPr>
-        <w:t>Ask: what do you want to know? What do you want to know next?</w:t>
+        <w:t>Create level 3 cards</w:t>
       </w:r>
     </w:p>
     <w:p>
@@ -19369,14 +20242,419 @@
           <w:ilvl w:val="0"/>
           <w:numId w:val="2"/>
         </w:numPr>
-        <w:rPr>
-          <w:rFonts w:ascii="Benne" w:eastAsia="Benne" w:hAnsi="Benne" w:cs="Benne"/>
-          <w:sz w:val="24"/>
-          <w:szCs w:val="24"/>
-        </w:rPr>
-      </w:pPr>
-      <w:r>
-        <w:t>Reactions, clean up</w:t>
+        <w:spacing w:line="100" w:lineRule="atLeast"/>
+        <w:rPr>
+          <w:rFonts w:ascii="Benne" w:eastAsia="Benne" w:hAnsi="Benne" w:cs="Benne"/>
+          <w:sz w:val="24"/>
+          <w:szCs w:val="24"/>
+        </w:rPr>
+      </w:pPr>
+      <w:r>
+        <w:rPr>
+          <w:rFonts w:ascii="Benne" w:eastAsia="Benne" w:hAnsi="Benne" w:cs="Benne"/>
+          <w:sz w:val="24"/>
+          <w:szCs w:val="24"/>
+        </w:rPr>
+        <w:t>Feature Cards</w:t>
+      </w:r>
+    </w:p>
+    <w:p>
+      <w:pPr>
+        <w:pStyle w:val="ListParagraph"/>
+        <w:numPr>
+          <w:ilvl w:val="1"/>
+          <w:numId w:val="2"/>
+        </w:numPr>
+        <w:spacing w:line="100" w:lineRule="atLeast"/>
+        <w:rPr>
+          <w:rFonts w:ascii="Benne" w:eastAsia="Benne" w:hAnsi="Benne" w:cs="Benne"/>
+          <w:sz w:val="24"/>
+          <w:szCs w:val="24"/>
+        </w:rPr>
+      </w:pPr>
+      <w:r>
+        <w:rPr>
+          <w:rFonts w:ascii="Benne" w:eastAsia="Benne" w:hAnsi="Benne" w:cs="Benne"/>
+          <w:sz w:val="24"/>
+          <w:szCs w:val="24"/>
+        </w:rPr>
+        <w:t>Generate more feature cards, get to a good finalized form</w:t>
+      </w:r>
+    </w:p>
+    <w:p>
+      <w:pPr>
+        <w:pStyle w:val="ListParagraph"/>
+        <w:numPr>
+          <w:ilvl w:val="1"/>
+          <w:numId w:val="2"/>
+        </w:numPr>
+        <w:spacing w:line="100" w:lineRule="atLeast"/>
+        <w:rPr>
+          <w:rFonts w:ascii="Benne" w:eastAsia="Benne" w:hAnsi="Benne" w:cs="Benne"/>
+          <w:sz w:val="24"/>
+          <w:szCs w:val="24"/>
+        </w:rPr>
+      </w:pPr>
+      <w:r>
+        <w:rPr>
+          <w:rFonts w:ascii="Benne" w:eastAsia="Benne" w:hAnsi="Benne" w:cs="Benne"/>
+          <w:sz w:val="24"/>
+          <w:szCs w:val="24"/>
+        </w:rPr>
+        <w:t>Feature cards add to hand size, are always available for combat?</w:t>
+      </w:r>
+    </w:p>
+    <w:p>
+      <w:pPr>
+        <w:pStyle w:val="Heading4"/>
+        <w:jc w:val="center"/>
+      </w:pPr>
+      <w:bookmarkStart w:id="68" w:name="_9qpdcxegdzua"/>
+      <w:bookmarkEnd w:id="68"/>
+      <w:r>
+        <w:t>For later:</w:t>
+      </w:r>
+    </w:p>
+    <w:p>
+      <w:pPr>
+        <w:spacing w:line="100" w:lineRule="atLeast"/>
+        <w:rPr>
+          <w:rFonts w:ascii="Benne" w:eastAsia="Benne" w:hAnsi="Benne" w:cs="Benne"/>
+          <w:sz w:val="24"/>
+          <w:szCs w:val="24"/>
+        </w:rPr>
+      </w:pPr>
+      <w:r>
+        <w:rPr>
+          <w:rFonts w:ascii="Benne" w:eastAsia="Benne" w:hAnsi="Benne" w:cs="Benne"/>
+          <w:sz w:val="24"/>
+          <w:szCs w:val="24"/>
+        </w:rPr>
+        <w:t>Level 4, 5</w:t>
+      </w:r>
+      <w:r>
+        <w:rPr>
+          <w:rFonts w:ascii="Benne" w:eastAsia="Benne" w:hAnsi="Benne" w:cs="Benne"/>
+          <w:sz w:val="24"/>
+          <w:szCs w:val="24"/>
+        </w:rPr>
+        <w:t>, “Ultimate” cards</w:t>
+      </w:r>
+    </w:p>
+    <w:p>
+      <w:pPr>
+        <w:spacing w:line="100" w:lineRule="atLeast"/>
+        <w:ind w:firstLine="720"/>
+        <w:rPr>
+          <w:rFonts w:ascii="Benne" w:eastAsia="Benne" w:hAnsi="Benne" w:cs="Benne"/>
+          <w:sz w:val="24"/>
+          <w:szCs w:val="24"/>
+        </w:rPr>
+      </w:pPr>
+      <w:r>
+        <w:rPr>
+          <w:rFonts w:ascii="Benne" w:eastAsia="Benne" w:hAnsi="Benne" w:cs="Benne"/>
+          <w:sz w:val="24"/>
+          <w:szCs w:val="24"/>
+        </w:rPr>
+        <w:t xml:space="preserve">Think about more niche requirements </w:t>
+      </w:r>
+      <w:r>
+        <w:rPr>
+          <w:rFonts w:ascii="Benne" w:eastAsia="Benne" w:hAnsi="Benne" w:cs="Benne"/>
+          <w:sz w:val="24"/>
+          <w:szCs w:val="24"/>
+        </w:rPr>
+        <w:t xml:space="preserve">for higher level cards </w:t>
+      </w:r>
+      <w:r>
+        <w:rPr>
+          <w:rFonts w:ascii="Benne" w:eastAsia="Benne" w:hAnsi="Benne" w:cs="Benne"/>
+          <w:sz w:val="24"/>
+          <w:szCs w:val="24"/>
+        </w:rPr>
+        <w:t>(standing in water, given an insult)</w:t>
+      </w:r>
+    </w:p>
+    <w:p>
+      <w:pPr>
+        <w:spacing w:line="100" w:lineRule="atLeast"/>
+        <w:ind w:left="720" w:firstLine="720"/>
+        <w:rPr>
+          <w:rFonts w:ascii="Benne" w:eastAsia="Benne" w:hAnsi="Benne" w:cs="Benne"/>
+          <w:sz w:val="24"/>
+          <w:szCs w:val="24"/>
+        </w:rPr>
+      </w:pPr>
+      <w:r>
+        <w:rPr>
+          <w:rFonts w:ascii="Benne" w:eastAsia="Benne" w:hAnsi="Benne" w:cs="Benne"/>
+          <w:sz w:val="24"/>
+          <w:szCs w:val="24"/>
+        </w:rPr>
+        <w:t xml:space="preserve">Level 5, </w:t>
+      </w:r>
+    </w:p>
+    <w:p>
+      <w:pPr>
+        <w:spacing w:line="100" w:lineRule="atLeast"/>
+        <w:ind w:left="720" w:firstLine="720"/>
+        <w:rPr>
+          <w:rFonts w:ascii="Benne" w:eastAsia="Benne" w:hAnsi="Benne" w:cs="Benne"/>
+          <w:sz w:val="24"/>
+          <w:szCs w:val="24"/>
+        </w:rPr>
+      </w:pPr>
+      <w:r>
+        <w:rPr>
+          <w:rFonts w:ascii="Benne" w:eastAsia="Benne" w:hAnsi="Benne" w:cs="Benne"/>
+          <w:sz w:val="24"/>
+          <w:szCs w:val="24"/>
+        </w:rPr>
+        <w:t>Level 3, no attack cards…</w:t>
+      </w:r>
+    </w:p>
+    <w:p>
+      <w:pPr>
+        <w:spacing w:line="100" w:lineRule="atLeast"/>
+        <w:ind w:left="720" w:firstLine="720"/>
+        <w:rPr>
+          <w:rFonts w:ascii="Benne" w:eastAsia="Benne" w:hAnsi="Benne" w:cs="Benne"/>
+          <w:sz w:val="24"/>
+          <w:szCs w:val="24"/>
+        </w:rPr>
+      </w:pPr>
+      <w:r>
+        <w:rPr>
+          <w:rFonts w:ascii="Benne" w:eastAsia="Benne" w:hAnsi="Benne" w:cs="Benne"/>
+          <w:sz w:val="24"/>
+          <w:szCs w:val="24"/>
+        </w:rPr>
+        <w:t>Level 4 = special attack</w:t>
+      </w:r>
+    </w:p>
+    <w:p>
+      <w:pPr>
+        <w:spacing w:line="100" w:lineRule="atLeast"/>
+        <w:ind w:left="720" w:firstLine="720"/>
+        <w:rPr>
+          <w:rFonts w:ascii="Benne" w:eastAsia="Benne" w:hAnsi="Benne" w:cs="Benne"/>
+          <w:sz w:val="24"/>
+          <w:szCs w:val="24"/>
+        </w:rPr>
+      </w:pPr>
+      <w:r>
+        <w:rPr>
+          <w:rFonts w:ascii="Benne" w:eastAsia="Benne" w:hAnsi="Benne" w:cs="Benne"/>
+          <w:sz w:val="24"/>
+          <w:szCs w:val="24"/>
+        </w:rPr>
+        <w:t>Level 5 = ultimate</w:t>
+      </w:r>
+      <w:r>
+        <w:rPr>
+          <w:rFonts w:ascii="Benne" w:eastAsia="Benne" w:hAnsi="Benne" w:cs="Benne"/>
+          <w:sz w:val="24"/>
+          <w:szCs w:val="24"/>
+        </w:rPr>
+        <w:t xml:space="preserve">, </w:t>
+      </w:r>
+      <w:r>
+        <w:rPr>
+          <w:rFonts w:ascii="Benne" w:eastAsia="Benne" w:hAnsi="Benne" w:cs="Benne"/>
+          <w:sz w:val="24"/>
+          <w:szCs w:val="24"/>
+        </w:rPr>
+        <w:t xml:space="preserve">really high </w:t>
+      </w:r>
+      <w:r>
+        <w:rPr>
+          <w:rFonts w:ascii="Benne" w:eastAsia="Benne" w:hAnsi="Benne" w:cs="Benne"/>
+          <w:sz w:val="24"/>
+          <w:szCs w:val="24"/>
+        </w:rPr>
+        <w:t xml:space="preserve">requirements </w:t>
+      </w:r>
+      <w:r>
+        <w:rPr>
+          <w:rFonts w:ascii="Benne" w:eastAsia="Benne" w:hAnsi="Benne" w:cs="Benne"/>
+          <w:sz w:val="24"/>
+          <w:szCs w:val="24"/>
+        </w:rPr>
+        <w:t>but lots of damage</w:t>
+      </w:r>
+      <w:r>
+        <w:rPr>
+          <w:rFonts w:ascii="Benne" w:eastAsia="Benne" w:hAnsi="Benne" w:cs="Benne"/>
+          <w:sz w:val="24"/>
+          <w:szCs w:val="24"/>
+        </w:rPr>
+        <w:t>, infinite healing, getting multiple cards from exhaust, etc.</w:t>
+      </w:r>
+    </w:p>
+    <w:p>
+      <w:pPr>
+        <w:spacing w:line="100" w:lineRule="atLeast"/>
+        <w:rPr>
+          <w:rFonts w:ascii="Benne" w:eastAsia="Benne" w:hAnsi="Benne" w:cs="Benne"/>
+          <w:sz w:val="24"/>
+          <w:szCs w:val="24"/>
+        </w:rPr>
+      </w:pPr>
+      <w:r>
+        <w:rPr>
+          <w:rFonts w:ascii="Benne" w:eastAsia="Benne" w:hAnsi="Benne" w:cs="Benne"/>
+          <w:sz w:val="24"/>
+          <w:szCs w:val="24"/>
+        </w:rPr>
+        <w:t>What makes something a top or a bottom ability… stacked exhaust on bottom, then each turns gets harder to make decisions stuff</w:t>
+      </w:r>
+    </w:p>
+    <w:p>
+      <w:pPr>
+        <w:spacing w:line="100" w:lineRule="atLeast"/>
+        <w:rPr>
+          <w:rFonts w:ascii="Benne" w:eastAsia="Benne" w:hAnsi="Benne" w:cs="Benne"/>
+          <w:sz w:val="24"/>
+          <w:szCs w:val="24"/>
+        </w:rPr>
+      </w:pPr>
+      <w:r>
+        <w:rPr>
+          <w:rFonts w:ascii="Benne" w:eastAsia="Benne" w:hAnsi="Benne" w:cs="Benne"/>
+          <w:sz w:val="24"/>
+          <w:szCs w:val="24"/>
+        </w:rPr>
+        <w:t>Card idea: armor, or artifact, which increases your defense if you successfully defend</w:t>
+      </w:r>
+    </w:p>
+    <w:p>
+      <w:pPr>
+        <w:spacing w:line="100" w:lineRule="atLeast"/>
+        <w:rPr>
+          <w:rFonts w:ascii="Benne" w:eastAsia="Benne" w:hAnsi="Benne" w:cs="Benne"/>
+          <w:sz w:val="24"/>
+          <w:szCs w:val="24"/>
+        </w:rPr>
+      </w:pPr>
+      <w:r>
+        <w:rPr>
+          <w:rFonts w:ascii="Benne" w:eastAsia="Benne" w:hAnsi="Benne" w:cs="Benne"/>
+          <w:sz w:val="24"/>
+          <w:szCs w:val="24"/>
+        </w:rPr>
+        <w:t xml:space="preserve">Consider: +1 </w:t>
+      </w:r>
+      <w:proofErr w:type="spellStart"/>
+      <w:r>
+        <w:rPr>
+          <w:rFonts w:ascii="Benne" w:eastAsia="Benne" w:hAnsi="Benne" w:cs="Benne"/>
+          <w:sz w:val="24"/>
+          <w:szCs w:val="24"/>
+        </w:rPr>
+        <w:t>defence</w:t>
+      </w:r>
+      <w:proofErr w:type="spellEnd"/>
+      <w:r>
+        <w:rPr>
+          <w:rFonts w:ascii="Benne" w:eastAsia="Benne" w:hAnsi="Benne" w:cs="Benne"/>
+          <w:sz w:val="24"/>
+          <w:szCs w:val="24"/>
+        </w:rPr>
+        <w:t xml:space="preserve"> from token isn’t as impactful? Maybe</w:t>
+      </w:r>
+      <w:r>
+        <w:rPr>
+          <w:rFonts w:ascii="Benne" w:eastAsia="Benne" w:hAnsi="Benne" w:cs="Benne"/>
+          <w:sz w:val="24"/>
+          <w:szCs w:val="24"/>
+        </w:rPr>
+        <w:t>,</w:t>
+      </w:r>
+      <w:r>
+        <w:rPr>
+          <w:rFonts w:ascii="Benne" w:eastAsia="Benne" w:hAnsi="Benne" w:cs="Benne"/>
+          <w:sz w:val="24"/>
+          <w:szCs w:val="24"/>
+        </w:rPr>
+        <w:t xml:space="preserve"> maybe not.</w:t>
+      </w:r>
+    </w:p>
+    <w:p>
+      <w:pPr>
+        <w:spacing w:line="100" w:lineRule="atLeast"/>
+        <w:rPr>
+          <w:rFonts w:ascii="Benne" w:eastAsia="Benne" w:hAnsi="Benne" w:cs="Benne"/>
+          <w:sz w:val="24"/>
+          <w:szCs w:val="24"/>
+        </w:rPr>
+      </w:pPr>
+      <w:r>
+        <w:rPr>
+          <w:rFonts w:ascii="Benne" w:eastAsia="Benne" w:hAnsi="Benne" w:cs="Benne"/>
+          <w:sz w:val="24"/>
+          <w:szCs w:val="24"/>
+        </w:rPr>
+        <w:t xml:space="preserve">A card that does something at 1 health, </w:t>
+      </w:r>
+      <w:proofErr w:type="gramStart"/>
+      <w:r>
+        <w:rPr>
+          <w:rFonts w:ascii="Benne" w:eastAsia="Benne" w:hAnsi="Benne" w:cs="Benne"/>
+          <w:sz w:val="24"/>
+          <w:szCs w:val="24"/>
+        </w:rPr>
+        <w:t>combo’s</w:t>
+      </w:r>
+      <w:proofErr w:type="gramEnd"/>
+      <w:r>
+        <w:rPr>
+          <w:rFonts w:ascii="Benne" w:eastAsia="Benne" w:hAnsi="Benne" w:cs="Benne"/>
+          <w:sz w:val="24"/>
+          <w:szCs w:val="24"/>
+        </w:rPr>
+        <w:t xml:space="preserve"> with high defense/clutch armor set builds</w:t>
+      </w:r>
+    </w:p>
+    <w:p>
+      <w:pPr>
+        <w:spacing w:line="100" w:lineRule="atLeast"/>
+        <w:rPr>
+          <w:rFonts w:ascii="Benne" w:eastAsia="Benne" w:hAnsi="Benne" w:cs="Benne"/>
+          <w:sz w:val="24"/>
+          <w:szCs w:val="24"/>
+        </w:rPr>
+      </w:pPr>
+    </w:p>
+    <w:p>
+      <w:pPr>
+        <w:spacing w:line="100" w:lineRule="atLeast"/>
+        <w:rPr>
+          <w:rFonts w:ascii="Benne" w:eastAsia="Benne" w:hAnsi="Benne" w:cs="Benne"/>
+          <w:bCs/>
+          <w:sz w:val="24"/>
+          <w:szCs w:val="24"/>
+        </w:rPr>
+      </w:pPr>
+    </w:p>
+    <w:p>
+      <w:pPr>
+        <w:spacing w:line="100" w:lineRule="atLeast"/>
+        <w:rPr>
+          <w:rFonts w:ascii="Benne" w:eastAsia="Benne" w:hAnsi="Benne" w:cs="Benne"/>
+          <w:bCs/>
+          <w:sz w:val="24"/>
+          <w:szCs w:val="24"/>
+        </w:rPr>
+      </w:pPr>
+      <w:r>
+        <w:rPr>
+          <w:rFonts w:ascii="Benne" w:eastAsia="Benne" w:hAnsi="Benne" w:cs="Benne"/>
+          <w:bCs/>
+          <w:sz w:val="24"/>
+          <w:szCs w:val="24"/>
+        </w:rPr>
+        <w:t>Get manual feedback</w:t>
       </w:r>
     </w:p>
     <w:p>
@@ -19399,7 +20677,7 @@
           <w:sz w:val="24"/>
           <w:szCs w:val="24"/>
         </w:rPr>
-        <w:t>Core book, extra depth in following book</w:t>
+        <w:t>Ask: what do you want to know? What do you want to know next?</w:t>
       </w:r>
     </w:p>
     <w:p>
@@ -19409,20 +20687,14 @@
           <w:ilvl w:val="0"/>
           <w:numId w:val="2"/>
         </w:numPr>
-        <w:spacing w:line="100" w:lineRule="atLeast"/>
-        <w:rPr>
-          <w:rFonts w:ascii="Benne" w:eastAsia="Benne" w:hAnsi="Benne" w:cs="Benne"/>
-          <w:sz w:val="24"/>
-          <w:szCs w:val="24"/>
-        </w:rPr>
-      </w:pPr>
-      <w:r>
-        <w:rPr>
-          <w:rFonts w:ascii="Benne" w:eastAsia="Benne" w:hAnsi="Benne" w:cs="Benne"/>
-          <w:sz w:val="24"/>
-          <w:szCs w:val="24"/>
-        </w:rPr>
-        <w:t>Create most succinct guide</w:t>
+        <w:rPr>
+          <w:rFonts w:ascii="Benne" w:eastAsia="Benne" w:hAnsi="Benne" w:cs="Benne"/>
+          <w:sz w:val="24"/>
+          <w:szCs w:val="24"/>
+        </w:rPr>
+      </w:pPr>
+      <w:r>
+        <w:t>Reactions, clean up</w:t>
       </w:r>
     </w:p>
     <w:p>
@@ -19445,7 +20717,7 @@
           <w:sz w:val="24"/>
           <w:szCs w:val="24"/>
         </w:rPr>
-        <w:t>Make manual finalized (double check glossary notably, but also layout, order, wording, etc.)</w:t>
+        <w:t>Core book, extra depth in following book</w:t>
       </w:r>
     </w:p>
     <w:p>
@@ -19468,7 +20740,7 @@
           <w:sz w:val="24"/>
           <w:szCs w:val="24"/>
         </w:rPr>
-        <w:t>Move armor/weapons into character creation</w:t>
+        <w:t>Create most succinct guide</w:t>
       </w:r>
     </w:p>
     <w:p>
@@ -19491,8 +20763,7 @@
           <w:sz w:val="24"/>
           <w:szCs w:val="24"/>
         </w:rPr>
-        <w:lastRenderedPageBreak/>
-        <w:t>Reorganize character creation, start with 1 weapon and 1 armor set, think about moving armor and stuff into character building section</w:t>
+        <w:t>Make manual finalized (double check glossary notably, but also layout, order, wording, etc.)</w:t>
       </w:r>
     </w:p>
     <w:p>
@@ -19515,6 +20786,53 @@
           <w:sz w:val="24"/>
           <w:szCs w:val="24"/>
         </w:rPr>
+        <w:lastRenderedPageBreak/>
+        <w:t>Move armor/weapons into character creation</w:t>
+      </w:r>
+    </w:p>
+    <w:p>
+      <w:pPr>
+        <w:pStyle w:val="ListParagraph"/>
+        <w:numPr>
+          <w:ilvl w:val="0"/>
+          <w:numId w:val="2"/>
+        </w:numPr>
+        <w:spacing w:line="100" w:lineRule="atLeast"/>
+        <w:rPr>
+          <w:rFonts w:ascii="Benne" w:eastAsia="Benne" w:hAnsi="Benne" w:cs="Benne"/>
+          <w:sz w:val="24"/>
+          <w:szCs w:val="24"/>
+        </w:rPr>
+      </w:pPr>
+      <w:r>
+        <w:rPr>
+          <w:rFonts w:ascii="Benne" w:eastAsia="Benne" w:hAnsi="Benne" w:cs="Benne"/>
+          <w:sz w:val="24"/>
+          <w:szCs w:val="24"/>
+        </w:rPr>
+        <w:t>Reorganize character creation, start with 1 weapon and 1 armor set, think about moving armor and stuff into character building section</w:t>
+      </w:r>
+    </w:p>
+    <w:p>
+      <w:pPr>
+        <w:pStyle w:val="ListParagraph"/>
+        <w:numPr>
+          <w:ilvl w:val="0"/>
+          <w:numId w:val="2"/>
+        </w:numPr>
+        <w:spacing w:line="100" w:lineRule="atLeast"/>
+        <w:rPr>
+          <w:rFonts w:ascii="Benne" w:eastAsia="Benne" w:hAnsi="Benne" w:cs="Benne"/>
+          <w:sz w:val="24"/>
+          <w:szCs w:val="24"/>
+        </w:rPr>
+      </w:pPr>
+      <w:r>
+        <w:rPr>
+          <w:rFonts w:ascii="Benne" w:eastAsia="Benne" w:hAnsi="Benne" w:cs="Benne"/>
+          <w:sz w:val="24"/>
+          <w:szCs w:val="24"/>
+        </w:rPr>
         <w:t>Simplify equipment</w:t>
       </w:r>
     </w:p>
@@ -19533,7 +20851,25 @@
           <w:sz w:val="24"/>
           <w:szCs w:val="24"/>
         </w:rPr>
-        <w:t>Look into GM notes to expand,  how to GM well</w:t>
+        <w:t xml:space="preserve">Look into GM notes to </w:t>
+      </w:r>
+      <w:proofErr w:type="gramStart"/>
+      <w:r>
+        <w:rPr>
+          <w:rFonts w:ascii="Benne" w:eastAsia="Benne" w:hAnsi="Benne" w:cs="Benne"/>
+          <w:sz w:val="24"/>
+          <w:szCs w:val="24"/>
+        </w:rPr>
+        <w:t>expand,  how</w:t>
+      </w:r>
+      <w:proofErr w:type="gramEnd"/>
+      <w:r>
+        <w:rPr>
+          <w:rFonts w:ascii="Benne" w:eastAsia="Benne" w:hAnsi="Benne" w:cs="Benne"/>
+          <w:sz w:val="24"/>
+          <w:szCs w:val="24"/>
+        </w:rPr>
+        <w:t xml:space="preserve"> to GM well</w:t>
       </w:r>
     </w:p>
     <w:p>
@@ -19569,7 +20905,25 @@
           <w:sz w:val="24"/>
           <w:szCs w:val="24"/>
         </w:rPr>
-        <w:t>Add adv/disadv next to equipment &amp; consumables</w:t>
+        <w:t>Add adv/</w:t>
+      </w:r>
+      <w:proofErr w:type="spellStart"/>
+      <w:r>
+        <w:rPr>
+          <w:rFonts w:ascii="Benne" w:eastAsia="Benne" w:hAnsi="Benne" w:cs="Benne"/>
+          <w:sz w:val="24"/>
+          <w:szCs w:val="24"/>
+        </w:rPr>
+        <w:t>disadv</w:t>
+      </w:r>
+      <w:proofErr w:type="spellEnd"/>
+      <w:r>
+        <w:rPr>
+          <w:rFonts w:ascii="Benne" w:eastAsia="Benne" w:hAnsi="Benne" w:cs="Benne"/>
+          <w:sz w:val="24"/>
+          <w:szCs w:val="24"/>
+        </w:rPr>
+        <w:t xml:space="preserve"> next to equipment &amp; consumables</w:t>
       </w:r>
     </w:p>
     <w:p>
@@ -19715,7 +21069,25 @@
           <w:sz w:val="24"/>
           <w:szCs w:val="24"/>
         </w:rPr>
-        <w:t>Have enemies that cause player’s to discard a card</w:t>
+        <w:t xml:space="preserve">Have enemies that cause </w:t>
+      </w:r>
+      <w:proofErr w:type="gramStart"/>
+      <w:r>
+        <w:rPr>
+          <w:rFonts w:ascii="Benne" w:eastAsia="Benne" w:hAnsi="Benne" w:cs="Benne"/>
+          <w:sz w:val="24"/>
+          <w:szCs w:val="24"/>
+        </w:rPr>
+        <w:t>player’s</w:t>
+      </w:r>
+      <w:proofErr w:type="gramEnd"/>
+      <w:r>
+        <w:rPr>
+          <w:rFonts w:ascii="Benne" w:eastAsia="Benne" w:hAnsi="Benne" w:cs="Benne"/>
+          <w:sz w:val="24"/>
+          <w:szCs w:val="24"/>
+        </w:rPr>
+        <w:t xml:space="preserve"> to discard a card</w:t>
       </w:r>
     </w:p>
     <w:p>
@@ -19998,8 +21370,90 @@
           <w:sz w:val="24"/>
           <w:szCs w:val="24"/>
         </w:rPr>
-        <w:t>Dicey dungeons, into the breach, DnD, Divinity: Original Sin, Dark Souls, Xcom, Magic the gathering, gloomhaven, TheAngryGM, avatar the last airbender</w:t>
-      </w:r>
+        <w:t xml:space="preserve">Dicey dungeons, into the breach, </w:t>
+      </w:r>
+      <w:proofErr w:type="spellStart"/>
+      <w:r>
+        <w:rPr>
+          <w:rFonts w:ascii="Benne" w:eastAsia="Benne" w:hAnsi="Benne" w:cs="Benne"/>
+          <w:sz w:val="24"/>
+          <w:szCs w:val="24"/>
+        </w:rPr>
+        <w:t>DnD</w:t>
+      </w:r>
+      <w:proofErr w:type="spellEnd"/>
+      <w:r>
+        <w:rPr>
+          <w:rFonts w:ascii="Benne" w:eastAsia="Benne" w:hAnsi="Benne" w:cs="Benne"/>
+          <w:sz w:val="24"/>
+          <w:szCs w:val="24"/>
+        </w:rPr>
+        <w:t xml:space="preserve">, Divinity: Original Sin, Dark Souls, </w:t>
+      </w:r>
+      <w:proofErr w:type="spellStart"/>
+      <w:r>
+        <w:rPr>
+          <w:rFonts w:ascii="Benne" w:eastAsia="Benne" w:hAnsi="Benne" w:cs="Benne"/>
+          <w:sz w:val="24"/>
+          <w:szCs w:val="24"/>
+        </w:rPr>
+        <w:t>Xcom</w:t>
+      </w:r>
+      <w:proofErr w:type="spellEnd"/>
+      <w:r>
+        <w:rPr>
+          <w:rFonts w:ascii="Benne" w:eastAsia="Benne" w:hAnsi="Benne" w:cs="Benne"/>
+          <w:sz w:val="24"/>
+          <w:szCs w:val="24"/>
+        </w:rPr>
+        <w:t xml:space="preserve">, Magic the gathering, </w:t>
+      </w:r>
+      <w:proofErr w:type="spellStart"/>
+      <w:r>
+        <w:rPr>
+          <w:rFonts w:ascii="Benne" w:eastAsia="Benne" w:hAnsi="Benne" w:cs="Benne"/>
+          <w:sz w:val="24"/>
+          <w:szCs w:val="24"/>
+        </w:rPr>
+        <w:t>gloomhaven</w:t>
+      </w:r>
+      <w:proofErr w:type="spellEnd"/>
+      <w:r>
+        <w:rPr>
+          <w:rFonts w:ascii="Benne" w:eastAsia="Benne" w:hAnsi="Benne" w:cs="Benne"/>
+          <w:sz w:val="24"/>
+          <w:szCs w:val="24"/>
+        </w:rPr>
+        <w:t xml:space="preserve">, </w:t>
+      </w:r>
+      <w:proofErr w:type="spellStart"/>
+      <w:r>
+        <w:rPr>
+          <w:rFonts w:ascii="Benne" w:eastAsia="Benne" w:hAnsi="Benne" w:cs="Benne"/>
+          <w:sz w:val="24"/>
+          <w:szCs w:val="24"/>
+        </w:rPr>
+        <w:t>TheAngryGM</w:t>
+      </w:r>
+      <w:proofErr w:type="spellEnd"/>
+      <w:r>
+        <w:rPr>
+          <w:rFonts w:ascii="Benne" w:eastAsia="Benne" w:hAnsi="Benne" w:cs="Benne"/>
+          <w:sz w:val="24"/>
+          <w:szCs w:val="24"/>
+        </w:rPr>
+        <w:t xml:space="preserve">, avatar the last </w:t>
+      </w:r>
+      <w:proofErr w:type="spellStart"/>
+      <w:r>
+        <w:rPr>
+          <w:rFonts w:ascii="Benne" w:eastAsia="Benne" w:hAnsi="Benne" w:cs="Benne"/>
+          <w:sz w:val="24"/>
+          <w:szCs w:val="24"/>
+        </w:rPr>
+        <w:t>airbender</w:t>
+      </w:r>
+      <w:proofErr w:type="spellEnd"/>
     </w:p>
     <w:p>
       <w:pPr>
@@ -20088,31 +21542,59 @@
           <w:szCs w:val="24"/>
         </w:rPr>
       </w:pPr>
-      <w:r>
-        <w:rPr>
-          <w:rFonts w:ascii="Benne" w:eastAsia="Benne" w:hAnsi="Benne" w:cs="Benne"/>
-          <w:sz w:val="24"/>
-          <w:szCs w:val="24"/>
-        </w:rPr>
-        <w:t>Reionfordced doors, oil to drop on them</w:t>
-      </w:r>
-    </w:p>
-    <w:p>
-      <w:pPr>
-        <w:spacing w:line="100" w:lineRule="atLeast"/>
-        <w:rPr>
-          <w:rFonts w:ascii="Benne" w:eastAsia="Benne" w:hAnsi="Benne" w:cs="Benne"/>
-          <w:sz w:val="24"/>
-          <w:szCs w:val="24"/>
-        </w:rPr>
-      </w:pPr>
-      <w:r>
-        <w:rPr>
-          <w:rFonts w:ascii="Benne" w:eastAsia="Benne" w:hAnsi="Benne" w:cs="Benne"/>
-          <w:sz w:val="24"/>
-          <w:szCs w:val="24"/>
-        </w:rPr>
-        <w:t>Since sitdown session game</w:t>
+      <w:proofErr w:type="spellStart"/>
+      <w:r>
+        <w:rPr>
+          <w:rFonts w:ascii="Benne" w:eastAsia="Benne" w:hAnsi="Benne" w:cs="Benne"/>
+          <w:sz w:val="24"/>
+          <w:szCs w:val="24"/>
+        </w:rPr>
+        <w:t>Reionfordced</w:t>
+      </w:r>
+      <w:proofErr w:type="spellEnd"/>
+      <w:r>
+        <w:rPr>
+          <w:rFonts w:ascii="Benne" w:eastAsia="Benne" w:hAnsi="Benne" w:cs="Benne"/>
+          <w:sz w:val="24"/>
+          <w:szCs w:val="24"/>
+        </w:rPr>
+        <w:t xml:space="preserve"> doors, oil to drop on them</w:t>
+      </w:r>
+    </w:p>
+    <w:p>
+      <w:pPr>
+        <w:spacing w:line="100" w:lineRule="atLeast"/>
+        <w:rPr>
+          <w:rFonts w:ascii="Benne" w:eastAsia="Benne" w:hAnsi="Benne" w:cs="Benne"/>
+          <w:sz w:val="24"/>
+          <w:szCs w:val="24"/>
+        </w:rPr>
+      </w:pPr>
+      <w:r>
+        <w:rPr>
+          <w:rFonts w:ascii="Benne" w:eastAsia="Benne" w:hAnsi="Benne" w:cs="Benne"/>
+          <w:sz w:val="24"/>
+          <w:szCs w:val="24"/>
+        </w:rPr>
+        <w:t xml:space="preserve">Since </w:t>
+      </w:r>
+      <w:proofErr w:type="spellStart"/>
+      <w:r>
+        <w:rPr>
+          <w:rFonts w:ascii="Benne" w:eastAsia="Benne" w:hAnsi="Benne" w:cs="Benne"/>
+          <w:sz w:val="24"/>
+          <w:szCs w:val="24"/>
+        </w:rPr>
+        <w:t>sitdown</w:t>
+      </w:r>
+      <w:proofErr w:type="spellEnd"/>
+      <w:r>
+        <w:rPr>
+          <w:rFonts w:ascii="Benne" w:eastAsia="Benne" w:hAnsi="Benne" w:cs="Benne"/>
+          <w:sz w:val="24"/>
+          <w:szCs w:val="24"/>
+        </w:rPr>
+        <w:t xml:space="preserve"> session game</w:t>
       </w:r>
     </w:p>
     <w:p>
@@ -20212,6 +21694,7 @@
           <w:sz w:val="24"/>
           <w:szCs w:val="24"/>
         </w:rPr>
+        <w:lastRenderedPageBreak/>
         <w:t>Level 1: 6 pts</w:t>
       </w:r>
     </w:p>
@@ -20230,497 +21713,515 @@
           <w:sz w:val="24"/>
           <w:szCs w:val="24"/>
         </w:rPr>
+        <w:t>1, goblin. 1, goblin. 4, orcs. That’s the wave</w:t>
+      </w:r>
+    </w:p>
+    <w:p>
+      <w:pPr>
+        <w:spacing w:line="100" w:lineRule="atLeast"/>
+        <w:rPr>
+          <w:rFonts w:ascii="Benne" w:eastAsia="Benne" w:hAnsi="Benne" w:cs="Benne"/>
+          <w:sz w:val="24"/>
+          <w:szCs w:val="24"/>
+        </w:rPr>
+      </w:pPr>
+      <w:r>
+        <w:rPr>
+          <w:rFonts w:ascii="Benne" w:eastAsia="Benne" w:hAnsi="Benne" w:cs="Benne"/>
+          <w:sz w:val="24"/>
+          <w:szCs w:val="24"/>
+        </w:rPr>
+        <w:t>Level 2 8 points</w:t>
+      </w:r>
+    </w:p>
+    <w:p>
+      <w:pPr>
+        <w:spacing w:line="100" w:lineRule="atLeast"/>
+        <w:rPr>
+          <w:rFonts w:ascii="Benne" w:eastAsia="Benne" w:hAnsi="Benne" w:cs="Benne"/>
+          <w:sz w:val="24"/>
+          <w:szCs w:val="24"/>
+        </w:rPr>
+      </w:pPr>
+    </w:p>
+    <w:p>
+      <w:pPr>
+        <w:spacing w:line="100" w:lineRule="atLeast"/>
+        <w:rPr>
+          <w:rFonts w:ascii="Benne" w:eastAsia="Benne" w:hAnsi="Benne" w:cs="Benne"/>
+          <w:sz w:val="24"/>
+          <w:szCs w:val="24"/>
+        </w:rPr>
+      </w:pPr>
+      <w:r>
+        <w:rPr>
+          <w:rFonts w:ascii="Benne" w:eastAsia="Benne" w:hAnsi="Benne" w:cs="Benne"/>
+          <w:sz w:val="24"/>
+          <w:szCs w:val="24"/>
+        </w:rPr>
+        <w:t xml:space="preserve">Draw 5, shot arrow, one enemy, </w:t>
+      </w:r>
+    </w:p>
+    <w:p>
+      <w:pPr>
+        <w:spacing w:line="100" w:lineRule="atLeast"/>
+        <w:rPr>
+          <w:rFonts w:ascii="Benne" w:eastAsia="Benne" w:hAnsi="Benne" w:cs="Benne"/>
+          <w:sz w:val="24"/>
+          <w:szCs w:val="24"/>
+        </w:rPr>
+      </w:pPr>
+      <w:r>
+        <w:rPr>
+          <w:rFonts w:ascii="Benne" w:eastAsia="Benne" w:hAnsi="Benne" w:cs="Benne"/>
+          <w:sz w:val="24"/>
+          <w:szCs w:val="24"/>
+        </w:rPr>
+        <w:t>Spear, 3 damage</w:t>
+      </w:r>
+    </w:p>
+    <w:p>
+      <w:pPr>
+        <w:spacing w:line="100" w:lineRule="atLeast"/>
+        <w:rPr>
+          <w:rFonts w:ascii="Benne" w:eastAsia="Benne" w:hAnsi="Benne" w:cs="Benne"/>
+          <w:sz w:val="24"/>
+          <w:szCs w:val="24"/>
+        </w:rPr>
+      </w:pPr>
+      <w:r>
+        <w:rPr>
+          <w:rFonts w:ascii="Benne" w:eastAsia="Benne" w:hAnsi="Benne" w:cs="Benne"/>
+          <w:sz w:val="24"/>
+          <w:szCs w:val="24"/>
+        </w:rPr>
+        <w:t>Kick down ladder…</w:t>
+      </w:r>
+    </w:p>
+    <w:p>
+      <w:pPr>
+        <w:spacing w:line="100" w:lineRule="atLeast"/>
+        <w:rPr>
+          <w:rFonts w:ascii="Benne" w:eastAsia="Benne" w:hAnsi="Benne" w:cs="Benne"/>
+          <w:sz w:val="24"/>
+          <w:szCs w:val="24"/>
+        </w:rPr>
+      </w:pPr>
+      <w:r>
+        <w:rPr>
+          <w:rFonts w:ascii="Benne" w:eastAsia="Benne" w:hAnsi="Benne" w:cs="Benne"/>
+          <w:sz w:val="24"/>
+          <w:szCs w:val="24"/>
+        </w:rPr>
+        <w:t>Enemies small… 4 gobs, 3 orcs, 2 trolls</w:t>
+      </w:r>
+    </w:p>
+    <w:p>
+      <w:pPr>
+        <w:spacing w:line="100" w:lineRule="atLeast"/>
+        <w:rPr>
+          <w:rFonts w:ascii="Benne" w:eastAsia="Benne" w:hAnsi="Benne" w:cs="Benne"/>
+          <w:sz w:val="24"/>
+          <w:szCs w:val="24"/>
+        </w:rPr>
+      </w:pPr>
+      <w:r>
+        <w:rPr>
+          <w:rFonts w:ascii="Benne" w:eastAsia="Benne" w:hAnsi="Benne" w:cs="Benne"/>
+          <w:sz w:val="24"/>
+          <w:szCs w:val="24"/>
+        </w:rPr>
+        <w:t>Gob 1 dmg, 1 health</w:t>
+      </w:r>
+    </w:p>
+    <w:p>
+      <w:pPr>
+        <w:spacing w:line="100" w:lineRule="atLeast"/>
+        <w:rPr>
+          <w:rFonts w:ascii="Benne" w:eastAsia="Benne" w:hAnsi="Benne" w:cs="Benne"/>
+          <w:sz w:val="24"/>
+          <w:szCs w:val="24"/>
+        </w:rPr>
+      </w:pPr>
+      <w:r>
+        <w:rPr>
+          <w:rFonts w:ascii="Benne" w:eastAsia="Benne" w:hAnsi="Benne" w:cs="Benne"/>
+          <w:sz w:val="24"/>
+          <w:szCs w:val="24"/>
+        </w:rPr>
+        <w:t>Orc 3</w:t>
+      </w:r>
+    </w:p>
+    <w:p>
+      <w:pPr>
+        <w:spacing w:line="100" w:lineRule="atLeast"/>
+        <w:rPr>
+          <w:rFonts w:ascii="Benne" w:eastAsia="Benne" w:hAnsi="Benne" w:cs="Benne"/>
+          <w:sz w:val="24"/>
+          <w:szCs w:val="24"/>
+        </w:rPr>
+      </w:pPr>
+      <w:r>
+        <w:rPr>
+          <w:rFonts w:ascii="Benne" w:eastAsia="Benne" w:hAnsi="Benne" w:cs="Benne"/>
+          <w:sz w:val="24"/>
+          <w:szCs w:val="24"/>
+        </w:rPr>
+        <w:t>Troll 5</w:t>
+      </w:r>
+    </w:p>
+    <w:p>
+      <w:pPr>
+        <w:spacing w:line="100" w:lineRule="atLeast"/>
+        <w:rPr>
+          <w:rFonts w:ascii="Benne" w:eastAsia="Benne" w:hAnsi="Benne" w:cs="Benne"/>
+          <w:sz w:val="24"/>
+          <w:szCs w:val="24"/>
+        </w:rPr>
+      </w:pPr>
+    </w:p>
+    <w:p>
+      <w:pPr>
+        <w:spacing w:line="100" w:lineRule="atLeast"/>
+        <w:rPr>
+          <w:rFonts w:ascii="Benne" w:eastAsia="Benne" w:hAnsi="Benne" w:cs="Benne"/>
+          <w:sz w:val="24"/>
+          <w:szCs w:val="24"/>
+        </w:rPr>
+      </w:pPr>
+      <w:r>
+        <w:rPr>
+          <w:rFonts w:ascii="Benne" w:eastAsia="Benne" w:hAnsi="Benne" w:cs="Benne"/>
+          <w:sz w:val="24"/>
+          <w:szCs w:val="24"/>
+        </w:rPr>
+        <w:t>Spear and arrows</w:t>
+      </w:r>
+    </w:p>
+    <w:p>
+      <w:pPr>
+        <w:spacing w:line="100" w:lineRule="atLeast"/>
+        <w:rPr>
+          <w:rFonts w:ascii="Benne" w:eastAsia="Benne" w:hAnsi="Benne" w:cs="Benne"/>
+          <w:sz w:val="24"/>
+          <w:szCs w:val="24"/>
+        </w:rPr>
+      </w:pPr>
+      <w:r>
+        <w:rPr>
+          <w:rFonts w:ascii="Benne" w:eastAsia="Benne" w:hAnsi="Benne" w:cs="Benne"/>
+          <w:sz w:val="24"/>
+          <w:szCs w:val="24"/>
+        </w:rPr>
+        <w:t>Diff power for diff number enemies</w:t>
+      </w:r>
+    </w:p>
+    <w:p>
+      <w:pPr>
+        <w:spacing w:line="100" w:lineRule="atLeast"/>
+        <w:rPr>
+          <w:rFonts w:ascii="Benne" w:eastAsia="Benne" w:hAnsi="Benne" w:cs="Benne"/>
+          <w:sz w:val="24"/>
+          <w:szCs w:val="24"/>
+        </w:rPr>
+      </w:pPr>
+    </w:p>
+    <w:p>
+      <w:pPr>
+        <w:spacing w:line="100" w:lineRule="atLeast"/>
+        <w:rPr>
+          <w:rFonts w:ascii="Benne" w:eastAsia="Benne" w:hAnsi="Benne" w:cs="Benne"/>
+          <w:sz w:val="24"/>
+          <w:szCs w:val="24"/>
+        </w:rPr>
+      </w:pPr>
+      <w:r>
+        <w:rPr>
+          <w:rFonts w:ascii="Benne" w:eastAsia="Benne" w:hAnsi="Benne" w:cs="Benne"/>
+          <w:sz w:val="24"/>
+          <w:szCs w:val="24"/>
+        </w:rPr>
+        <w:t>End of each turn, reshuffle enemies, and add siege card added (ram, ballista, etc.)</w:t>
+      </w:r>
+    </w:p>
+    <w:p>
+      <w:pPr>
+        <w:spacing w:line="100" w:lineRule="atLeast"/>
+        <w:rPr>
+          <w:rFonts w:ascii="Benne" w:eastAsia="Benne" w:hAnsi="Benne" w:cs="Benne"/>
+          <w:sz w:val="24"/>
+          <w:szCs w:val="24"/>
+        </w:rPr>
+      </w:pPr>
+      <w:r>
+        <w:rPr>
+          <w:rFonts w:ascii="Benne" w:eastAsia="Benne" w:hAnsi="Benne" w:cs="Benne"/>
+          <w:sz w:val="24"/>
+          <w:szCs w:val="24"/>
+        </w:rPr>
+        <w:t xml:space="preserve">Get additional cards… bombs </w:t>
+      </w:r>
+      <w:proofErr w:type="gramStart"/>
+      <w:r>
+        <w:rPr>
+          <w:rFonts w:ascii="Benne" w:eastAsia="Benne" w:hAnsi="Benne" w:cs="Benne"/>
+          <w:sz w:val="24"/>
+          <w:szCs w:val="24"/>
+        </w:rPr>
+        <w:t>=  can</w:t>
+      </w:r>
+      <w:proofErr w:type="gramEnd"/>
+      <w:r>
+        <w:rPr>
+          <w:rFonts w:ascii="Benne" w:eastAsia="Benne" w:hAnsi="Benne" w:cs="Benne"/>
+          <w:sz w:val="24"/>
+          <w:szCs w:val="24"/>
+        </w:rPr>
+        <w:t xml:space="preserve"> destroy equipment</w:t>
+      </w:r>
+    </w:p>
+    <w:p>
+      <w:pPr>
+        <w:spacing w:line="100" w:lineRule="atLeast"/>
+        <w:rPr>
+          <w:rFonts w:ascii="Benne" w:eastAsia="Benne" w:hAnsi="Benne" w:cs="Benne"/>
+          <w:sz w:val="24"/>
+          <w:szCs w:val="24"/>
+        </w:rPr>
+      </w:pPr>
+      <w:r>
+        <w:rPr>
+          <w:rFonts w:ascii="Benne" w:eastAsia="Benne" w:hAnsi="Benne" w:cs="Benne"/>
+          <w:sz w:val="24"/>
+          <w:szCs w:val="24"/>
+        </w:rPr>
+        <w:t>More rewards to kill more things…</w:t>
+      </w:r>
+    </w:p>
+    <w:p>
+      <w:pPr>
+        <w:spacing w:line="100" w:lineRule="atLeast"/>
+        <w:rPr>
+          <w:rFonts w:ascii="Benne" w:eastAsia="Benne" w:hAnsi="Benne" w:cs="Benne"/>
+          <w:sz w:val="24"/>
+          <w:szCs w:val="24"/>
+        </w:rPr>
+      </w:pPr>
+      <w:r>
+        <w:rPr>
+          <w:rFonts w:ascii="Benne" w:eastAsia="Benne" w:hAnsi="Benne" w:cs="Benne"/>
+          <w:sz w:val="24"/>
+          <w:szCs w:val="24"/>
+        </w:rPr>
+        <w:t>Last long as possible</w:t>
+      </w:r>
+    </w:p>
+    <w:p>
+      <w:pPr>
+        <w:spacing w:line="100" w:lineRule="atLeast"/>
+        <w:rPr>
+          <w:rFonts w:ascii="Benne" w:eastAsia="Benne" w:hAnsi="Benne" w:cs="Benne"/>
+          <w:sz w:val="24"/>
+          <w:szCs w:val="24"/>
+        </w:rPr>
+      </w:pPr>
+      <w:r>
+        <w:rPr>
+          <w:rFonts w:ascii="Benne" w:eastAsia="Benne" w:hAnsi="Benne" w:cs="Benne"/>
+          <w:sz w:val="24"/>
+          <w:szCs w:val="24"/>
+        </w:rPr>
+        <w:t>Players get more stuff over time</w:t>
+      </w:r>
+    </w:p>
+    <w:p>
+      <w:pPr>
+        <w:spacing w:line="100" w:lineRule="atLeast"/>
+        <w:rPr>
+          <w:rFonts w:ascii="Benne" w:eastAsia="Benne" w:hAnsi="Benne" w:cs="Benne"/>
+          <w:sz w:val="24"/>
+          <w:szCs w:val="24"/>
+        </w:rPr>
+      </w:pPr>
+      <w:r>
+        <w:rPr>
+          <w:rFonts w:ascii="Benne" w:eastAsia="Benne" w:hAnsi="Benne" w:cs="Benne"/>
+          <w:sz w:val="24"/>
+          <w:szCs w:val="24"/>
+        </w:rPr>
+        <w:t xml:space="preserve">Draw 5 cards, </w:t>
+      </w:r>
+    </w:p>
+    <w:p>
+      <w:pPr>
+        <w:spacing w:line="100" w:lineRule="atLeast"/>
+        <w:rPr>
+          <w:rFonts w:ascii="Benne" w:eastAsia="Benne" w:hAnsi="Benne" w:cs="Benne"/>
+          <w:sz w:val="24"/>
+          <w:szCs w:val="24"/>
+        </w:rPr>
+      </w:pPr>
+      <w:r>
+        <w:rPr>
+          <w:rFonts w:ascii="Benne" w:eastAsia="Benne" w:hAnsi="Benne" w:cs="Benne"/>
+          <w:sz w:val="24"/>
+          <w:szCs w:val="24"/>
+        </w:rPr>
+        <w:t xml:space="preserve">Character abilities - repair castle for 1… </w:t>
+      </w:r>
+    </w:p>
+    <w:p>
+      <w:pPr>
+        <w:spacing w:line="100" w:lineRule="atLeast"/>
+        <w:rPr>
+          <w:rFonts w:ascii="Benne" w:eastAsia="Benne" w:hAnsi="Benne" w:cs="Benne"/>
+          <w:sz w:val="24"/>
+          <w:szCs w:val="24"/>
+        </w:rPr>
+      </w:pPr>
+      <w:r>
+        <w:rPr>
+          <w:rFonts w:ascii="Benne" w:eastAsia="Benne" w:hAnsi="Benne" w:cs="Benne"/>
+          <w:sz w:val="24"/>
+          <w:szCs w:val="24"/>
+        </w:rPr>
+        <w:t xml:space="preserve">Diff character decks… different cards, some overlap, </w:t>
+      </w:r>
+    </w:p>
+    <w:p>
+      <w:pPr>
+        <w:spacing w:line="100" w:lineRule="atLeast"/>
+        <w:rPr>
+          <w:rFonts w:ascii="Benne" w:eastAsia="Benne" w:hAnsi="Benne" w:cs="Benne"/>
+          <w:sz w:val="24"/>
+          <w:szCs w:val="24"/>
+        </w:rPr>
+      </w:pPr>
+      <w:r>
+        <w:rPr>
+          <w:rFonts w:ascii="Benne" w:eastAsia="Benne" w:hAnsi="Benne" w:cs="Benne"/>
+          <w:sz w:val="24"/>
+          <w:szCs w:val="24"/>
+        </w:rPr>
+        <w:t xml:space="preserve">Siege card enters enemy deck, better cards enter your deck </w:t>
+      </w:r>
+    </w:p>
+    <w:p>
+      <w:pPr>
+        <w:spacing w:line="100" w:lineRule="atLeast"/>
+        <w:rPr>
+          <w:rFonts w:ascii="Benne" w:eastAsia="Benne" w:hAnsi="Benne" w:cs="Benne"/>
+          <w:sz w:val="24"/>
+          <w:szCs w:val="24"/>
+        </w:rPr>
+      </w:pPr>
+      <w:r>
+        <w:rPr>
+          <w:rFonts w:ascii="Benne" w:eastAsia="Benne" w:hAnsi="Benne" w:cs="Benne"/>
+          <w:sz w:val="24"/>
+          <w:szCs w:val="24"/>
+        </w:rPr>
+        <w:t>Objectives</w:t>
+      </w:r>
+    </w:p>
+    <w:p>
+      <w:pPr>
+        <w:spacing w:line="100" w:lineRule="atLeast"/>
+        <w:rPr>
+          <w:rFonts w:ascii="Benne" w:eastAsia="Benne" w:hAnsi="Benne" w:cs="Benne"/>
+          <w:sz w:val="24"/>
+          <w:szCs w:val="24"/>
+        </w:rPr>
+      </w:pPr>
+      <w:r>
+        <w:rPr>
+          <w:rFonts w:ascii="Benne" w:eastAsia="Benne" w:hAnsi="Benne" w:cs="Benne"/>
+          <w:sz w:val="24"/>
+          <w:szCs w:val="24"/>
+        </w:rPr>
+        <w:t>Choose character ability…. Extra damage for arrows, extra bomb when get bomb</w:t>
+      </w:r>
+    </w:p>
+    <w:p>
+      <w:pPr>
+        <w:spacing w:line="100" w:lineRule="atLeast"/>
+        <w:rPr>
+          <w:rFonts w:ascii="Benne" w:eastAsia="Benne" w:hAnsi="Benne" w:cs="Benne"/>
+          <w:sz w:val="24"/>
+          <w:szCs w:val="24"/>
+        </w:rPr>
+      </w:pPr>
+      <w:r>
+        <w:rPr>
+          <w:rFonts w:ascii="Benne" w:eastAsia="Benne" w:hAnsi="Benne" w:cs="Benne"/>
+          <w:sz w:val="24"/>
+          <w:szCs w:val="24"/>
+        </w:rPr>
+        <w:t>Break card: 18 points, but drawn at 12, wave ends early</w:t>
+      </w:r>
+    </w:p>
+    <w:p>
+      <w:pPr>
+        <w:spacing w:line="100" w:lineRule="atLeast"/>
+        <w:rPr>
+          <w:rFonts w:ascii="Benne" w:eastAsia="Benne" w:hAnsi="Benne" w:cs="Benne"/>
+          <w:sz w:val="24"/>
+          <w:szCs w:val="24"/>
+        </w:rPr>
+      </w:pPr>
+      <w:r>
+        <w:rPr>
+          <w:rFonts w:ascii="Benne" w:eastAsia="Benne" w:hAnsi="Benne" w:cs="Benne"/>
+          <w:sz w:val="24"/>
+          <w:szCs w:val="24"/>
+        </w:rPr>
+        <w:t>Gold, items?</w:t>
+      </w:r>
+    </w:p>
+    <w:p>
+      <w:pPr>
+        <w:spacing w:line="100" w:lineRule="atLeast"/>
+        <w:rPr>
+          <w:rFonts w:ascii="Benne" w:eastAsia="Benne" w:hAnsi="Benne" w:cs="Benne"/>
+          <w:sz w:val="24"/>
+          <w:szCs w:val="24"/>
+        </w:rPr>
+      </w:pPr>
+      <w:r>
+        <w:rPr>
+          <w:rFonts w:ascii="Benne" w:eastAsia="Benne" w:hAnsi="Benne" w:cs="Benne"/>
+          <w:sz w:val="24"/>
+          <w:szCs w:val="24"/>
+        </w:rPr>
+        <w:t>Make with space</w:t>
+      </w:r>
+    </w:p>
+    <w:p>
+      <w:pPr>
+        <w:spacing w:line="100" w:lineRule="atLeast"/>
+        <w:rPr>
+          <w:rFonts w:ascii="Benne" w:eastAsia="Benne" w:hAnsi="Benne" w:cs="Benne"/>
+          <w:sz w:val="24"/>
+          <w:szCs w:val="24"/>
+        </w:rPr>
+      </w:pPr>
+    </w:p>
+    <w:p>
+      <w:pPr>
+        <w:spacing w:line="100" w:lineRule="atLeast"/>
+        <w:rPr>
+          <w:rFonts w:ascii="Benne" w:eastAsia="Benne" w:hAnsi="Benne" w:cs="Benne"/>
+          <w:sz w:val="24"/>
+          <w:szCs w:val="24"/>
+        </w:rPr>
+      </w:pPr>
+      <w:r>
+        <w:rPr>
+          <w:rFonts w:ascii="Benne" w:eastAsia="Benne" w:hAnsi="Benne" w:cs="Benne"/>
+          <w:sz w:val="24"/>
+          <w:szCs w:val="24"/>
+        </w:rPr>
         <w:lastRenderedPageBreak/>
-        <w:t>1, goblin. 1, goblin. 4, orcs. That’s the wave</w:t>
-      </w:r>
-    </w:p>
-    <w:p>
-      <w:pPr>
-        <w:spacing w:line="100" w:lineRule="atLeast"/>
-        <w:rPr>
-          <w:rFonts w:ascii="Benne" w:eastAsia="Benne" w:hAnsi="Benne" w:cs="Benne"/>
-          <w:sz w:val="24"/>
-          <w:szCs w:val="24"/>
-        </w:rPr>
-      </w:pPr>
-      <w:r>
-        <w:rPr>
-          <w:rFonts w:ascii="Benne" w:eastAsia="Benne" w:hAnsi="Benne" w:cs="Benne"/>
-          <w:sz w:val="24"/>
-          <w:szCs w:val="24"/>
-        </w:rPr>
-        <w:t>Level 2 8 points</w:t>
-      </w:r>
-    </w:p>
-    <w:p>
-      <w:pPr>
-        <w:spacing w:line="100" w:lineRule="atLeast"/>
-        <w:rPr>
-          <w:rFonts w:ascii="Benne" w:eastAsia="Benne" w:hAnsi="Benne" w:cs="Benne"/>
-          <w:sz w:val="24"/>
-          <w:szCs w:val="24"/>
-        </w:rPr>
-      </w:pPr>
-    </w:p>
-    <w:p>
-      <w:pPr>
-        <w:spacing w:line="100" w:lineRule="atLeast"/>
-        <w:rPr>
-          <w:rFonts w:ascii="Benne" w:eastAsia="Benne" w:hAnsi="Benne" w:cs="Benne"/>
-          <w:sz w:val="24"/>
-          <w:szCs w:val="24"/>
-        </w:rPr>
-      </w:pPr>
-      <w:r>
-        <w:rPr>
-          <w:rFonts w:ascii="Benne" w:eastAsia="Benne" w:hAnsi="Benne" w:cs="Benne"/>
-          <w:sz w:val="24"/>
-          <w:szCs w:val="24"/>
-        </w:rPr>
-        <w:t xml:space="preserve">Draw 5, shot arrow, one enemy, </w:t>
-      </w:r>
-    </w:p>
-    <w:p>
-      <w:pPr>
-        <w:spacing w:line="100" w:lineRule="atLeast"/>
-        <w:rPr>
-          <w:rFonts w:ascii="Benne" w:eastAsia="Benne" w:hAnsi="Benne" w:cs="Benne"/>
-          <w:sz w:val="24"/>
-          <w:szCs w:val="24"/>
-        </w:rPr>
-      </w:pPr>
-      <w:r>
-        <w:rPr>
-          <w:rFonts w:ascii="Benne" w:eastAsia="Benne" w:hAnsi="Benne" w:cs="Benne"/>
-          <w:sz w:val="24"/>
-          <w:szCs w:val="24"/>
-        </w:rPr>
-        <w:t>Spear, 3 damage</w:t>
-      </w:r>
-    </w:p>
-    <w:p>
-      <w:pPr>
-        <w:spacing w:line="100" w:lineRule="atLeast"/>
-        <w:rPr>
-          <w:rFonts w:ascii="Benne" w:eastAsia="Benne" w:hAnsi="Benne" w:cs="Benne"/>
-          <w:sz w:val="24"/>
-          <w:szCs w:val="24"/>
-        </w:rPr>
-      </w:pPr>
-      <w:r>
-        <w:rPr>
-          <w:rFonts w:ascii="Benne" w:eastAsia="Benne" w:hAnsi="Benne" w:cs="Benne"/>
-          <w:sz w:val="24"/>
-          <w:szCs w:val="24"/>
-        </w:rPr>
-        <w:t>Kick down ladder…</w:t>
-      </w:r>
-    </w:p>
-    <w:p>
-      <w:pPr>
-        <w:spacing w:line="100" w:lineRule="atLeast"/>
-        <w:rPr>
-          <w:rFonts w:ascii="Benne" w:eastAsia="Benne" w:hAnsi="Benne" w:cs="Benne"/>
-          <w:sz w:val="24"/>
-          <w:szCs w:val="24"/>
-        </w:rPr>
-      </w:pPr>
-      <w:r>
-        <w:rPr>
-          <w:rFonts w:ascii="Benne" w:eastAsia="Benne" w:hAnsi="Benne" w:cs="Benne"/>
-          <w:sz w:val="24"/>
-          <w:szCs w:val="24"/>
-        </w:rPr>
-        <w:t>Enemies small… 4 gobs, 3 orcs, 2 trolls</w:t>
-      </w:r>
-    </w:p>
-    <w:p>
-      <w:pPr>
-        <w:spacing w:line="100" w:lineRule="atLeast"/>
-        <w:rPr>
-          <w:rFonts w:ascii="Benne" w:eastAsia="Benne" w:hAnsi="Benne" w:cs="Benne"/>
-          <w:sz w:val="24"/>
-          <w:szCs w:val="24"/>
-        </w:rPr>
-      </w:pPr>
-      <w:r>
-        <w:rPr>
-          <w:rFonts w:ascii="Benne" w:eastAsia="Benne" w:hAnsi="Benne" w:cs="Benne"/>
-          <w:sz w:val="24"/>
-          <w:szCs w:val="24"/>
-        </w:rPr>
-        <w:t>Gob 1 dmg, 1 health</w:t>
-      </w:r>
-    </w:p>
-    <w:p>
-      <w:pPr>
-        <w:spacing w:line="100" w:lineRule="atLeast"/>
-        <w:rPr>
-          <w:rFonts w:ascii="Benne" w:eastAsia="Benne" w:hAnsi="Benne" w:cs="Benne"/>
-          <w:sz w:val="24"/>
-          <w:szCs w:val="24"/>
-        </w:rPr>
-      </w:pPr>
-      <w:r>
-        <w:rPr>
-          <w:rFonts w:ascii="Benne" w:eastAsia="Benne" w:hAnsi="Benne" w:cs="Benne"/>
-          <w:sz w:val="24"/>
-          <w:szCs w:val="24"/>
-        </w:rPr>
-        <w:t>Orc 3</w:t>
-      </w:r>
-    </w:p>
-    <w:p>
-      <w:pPr>
-        <w:spacing w:line="100" w:lineRule="atLeast"/>
-        <w:rPr>
-          <w:rFonts w:ascii="Benne" w:eastAsia="Benne" w:hAnsi="Benne" w:cs="Benne"/>
-          <w:sz w:val="24"/>
-          <w:szCs w:val="24"/>
-        </w:rPr>
-      </w:pPr>
-      <w:r>
-        <w:rPr>
-          <w:rFonts w:ascii="Benne" w:eastAsia="Benne" w:hAnsi="Benne" w:cs="Benne"/>
-          <w:sz w:val="24"/>
-          <w:szCs w:val="24"/>
-        </w:rPr>
-        <w:t>Troll 5</w:t>
-      </w:r>
-    </w:p>
-    <w:p>
-      <w:pPr>
-        <w:spacing w:line="100" w:lineRule="atLeast"/>
-        <w:rPr>
-          <w:rFonts w:ascii="Benne" w:eastAsia="Benne" w:hAnsi="Benne" w:cs="Benne"/>
-          <w:sz w:val="24"/>
-          <w:szCs w:val="24"/>
-        </w:rPr>
-      </w:pPr>
-    </w:p>
-    <w:p>
-      <w:pPr>
-        <w:spacing w:line="100" w:lineRule="atLeast"/>
-        <w:rPr>
-          <w:rFonts w:ascii="Benne" w:eastAsia="Benne" w:hAnsi="Benne" w:cs="Benne"/>
-          <w:sz w:val="24"/>
-          <w:szCs w:val="24"/>
-        </w:rPr>
-      </w:pPr>
-      <w:r>
-        <w:rPr>
-          <w:rFonts w:ascii="Benne" w:eastAsia="Benne" w:hAnsi="Benne" w:cs="Benne"/>
-          <w:sz w:val="24"/>
-          <w:szCs w:val="24"/>
-        </w:rPr>
-        <w:t>Spear and arrows</w:t>
-      </w:r>
-    </w:p>
-    <w:p>
-      <w:pPr>
-        <w:spacing w:line="100" w:lineRule="atLeast"/>
-        <w:rPr>
-          <w:rFonts w:ascii="Benne" w:eastAsia="Benne" w:hAnsi="Benne" w:cs="Benne"/>
-          <w:sz w:val="24"/>
-          <w:szCs w:val="24"/>
-        </w:rPr>
-      </w:pPr>
-      <w:r>
-        <w:rPr>
-          <w:rFonts w:ascii="Benne" w:eastAsia="Benne" w:hAnsi="Benne" w:cs="Benne"/>
-          <w:sz w:val="24"/>
-          <w:szCs w:val="24"/>
-        </w:rPr>
-        <w:t>Diff power for diff number enemies</w:t>
-      </w:r>
-    </w:p>
-    <w:p>
-      <w:pPr>
-        <w:spacing w:line="100" w:lineRule="atLeast"/>
-        <w:rPr>
-          <w:rFonts w:ascii="Benne" w:eastAsia="Benne" w:hAnsi="Benne" w:cs="Benne"/>
-          <w:sz w:val="24"/>
-          <w:szCs w:val="24"/>
-        </w:rPr>
-      </w:pPr>
-    </w:p>
-    <w:p>
-      <w:pPr>
-        <w:spacing w:line="100" w:lineRule="atLeast"/>
-        <w:rPr>
-          <w:rFonts w:ascii="Benne" w:eastAsia="Benne" w:hAnsi="Benne" w:cs="Benne"/>
-          <w:sz w:val="24"/>
-          <w:szCs w:val="24"/>
-        </w:rPr>
-      </w:pPr>
-      <w:r>
-        <w:rPr>
-          <w:rFonts w:ascii="Benne" w:eastAsia="Benne" w:hAnsi="Benne" w:cs="Benne"/>
-          <w:sz w:val="24"/>
-          <w:szCs w:val="24"/>
-        </w:rPr>
-        <w:t>End of each turn, reshuffle enemies, and add siege card added (ram, ballista, etc.)</w:t>
-      </w:r>
-    </w:p>
-    <w:p>
-      <w:pPr>
-        <w:spacing w:line="100" w:lineRule="atLeast"/>
-        <w:rPr>
-          <w:rFonts w:ascii="Benne" w:eastAsia="Benne" w:hAnsi="Benne" w:cs="Benne"/>
-          <w:sz w:val="24"/>
-          <w:szCs w:val="24"/>
-        </w:rPr>
-      </w:pPr>
-      <w:r>
-        <w:rPr>
-          <w:rFonts w:ascii="Benne" w:eastAsia="Benne" w:hAnsi="Benne" w:cs="Benne"/>
-          <w:sz w:val="24"/>
-          <w:szCs w:val="24"/>
-        </w:rPr>
-        <w:t>Get additional cards… bombs =  can destroy equipment</w:t>
-      </w:r>
-    </w:p>
-    <w:p>
-      <w:pPr>
-        <w:spacing w:line="100" w:lineRule="atLeast"/>
-        <w:rPr>
-          <w:rFonts w:ascii="Benne" w:eastAsia="Benne" w:hAnsi="Benne" w:cs="Benne"/>
-          <w:sz w:val="24"/>
-          <w:szCs w:val="24"/>
-        </w:rPr>
-      </w:pPr>
-      <w:r>
-        <w:rPr>
-          <w:rFonts w:ascii="Benne" w:eastAsia="Benne" w:hAnsi="Benne" w:cs="Benne"/>
-          <w:sz w:val="24"/>
-          <w:szCs w:val="24"/>
-        </w:rPr>
-        <w:t>More rewards to kill more things…</w:t>
-      </w:r>
-    </w:p>
-    <w:p>
-      <w:pPr>
-        <w:spacing w:line="100" w:lineRule="atLeast"/>
-        <w:rPr>
-          <w:rFonts w:ascii="Benne" w:eastAsia="Benne" w:hAnsi="Benne" w:cs="Benne"/>
-          <w:sz w:val="24"/>
-          <w:szCs w:val="24"/>
-        </w:rPr>
-      </w:pPr>
-      <w:r>
-        <w:rPr>
-          <w:rFonts w:ascii="Benne" w:eastAsia="Benne" w:hAnsi="Benne" w:cs="Benne"/>
-          <w:sz w:val="24"/>
-          <w:szCs w:val="24"/>
-        </w:rPr>
-        <w:t>Last long as possible</w:t>
-      </w:r>
-    </w:p>
-    <w:p>
-      <w:pPr>
-        <w:spacing w:line="100" w:lineRule="atLeast"/>
-        <w:rPr>
-          <w:rFonts w:ascii="Benne" w:eastAsia="Benne" w:hAnsi="Benne" w:cs="Benne"/>
-          <w:sz w:val="24"/>
-          <w:szCs w:val="24"/>
-        </w:rPr>
-      </w:pPr>
-      <w:r>
-        <w:rPr>
-          <w:rFonts w:ascii="Benne" w:eastAsia="Benne" w:hAnsi="Benne" w:cs="Benne"/>
-          <w:sz w:val="24"/>
-          <w:szCs w:val="24"/>
-        </w:rPr>
-        <w:t>Players get more stuff over time</w:t>
-      </w:r>
-    </w:p>
-    <w:p>
-      <w:pPr>
-        <w:spacing w:line="100" w:lineRule="atLeast"/>
-        <w:rPr>
-          <w:rFonts w:ascii="Benne" w:eastAsia="Benne" w:hAnsi="Benne" w:cs="Benne"/>
-          <w:sz w:val="24"/>
-          <w:szCs w:val="24"/>
-        </w:rPr>
-      </w:pPr>
-      <w:r>
-        <w:rPr>
-          <w:rFonts w:ascii="Benne" w:eastAsia="Benne" w:hAnsi="Benne" w:cs="Benne"/>
-          <w:sz w:val="24"/>
-          <w:szCs w:val="24"/>
-        </w:rPr>
-        <w:t xml:space="preserve">Draw 5 cards, </w:t>
-      </w:r>
-    </w:p>
-    <w:p>
-      <w:pPr>
-        <w:spacing w:line="100" w:lineRule="atLeast"/>
-        <w:rPr>
-          <w:rFonts w:ascii="Benne" w:eastAsia="Benne" w:hAnsi="Benne" w:cs="Benne"/>
-          <w:sz w:val="24"/>
-          <w:szCs w:val="24"/>
-        </w:rPr>
-      </w:pPr>
-      <w:r>
-        <w:rPr>
-          <w:rFonts w:ascii="Benne" w:eastAsia="Benne" w:hAnsi="Benne" w:cs="Benne"/>
-          <w:sz w:val="24"/>
-          <w:szCs w:val="24"/>
-        </w:rPr>
-        <w:t xml:space="preserve">Character abilities - repair castle for 1… </w:t>
-      </w:r>
-    </w:p>
-    <w:p>
-      <w:pPr>
-        <w:spacing w:line="100" w:lineRule="atLeast"/>
-        <w:rPr>
-          <w:rFonts w:ascii="Benne" w:eastAsia="Benne" w:hAnsi="Benne" w:cs="Benne"/>
-          <w:sz w:val="24"/>
-          <w:szCs w:val="24"/>
-        </w:rPr>
-      </w:pPr>
-      <w:r>
-        <w:rPr>
-          <w:rFonts w:ascii="Benne" w:eastAsia="Benne" w:hAnsi="Benne" w:cs="Benne"/>
-          <w:sz w:val="24"/>
-          <w:szCs w:val="24"/>
-        </w:rPr>
-        <w:t xml:space="preserve">Diff character decks… different cards, some overlap, </w:t>
-      </w:r>
-    </w:p>
-    <w:p>
-      <w:pPr>
-        <w:spacing w:line="100" w:lineRule="atLeast"/>
-        <w:rPr>
-          <w:rFonts w:ascii="Benne" w:eastAsia="Benne" w:hAnsi="Benne" w:cs="Benne"/>
-          <w:sz w:val="24"/>
-          <w:szCs w:val="24"/>
-        </w:rPr>
-      </w:pPr>
-      <w:r>
-        <w:rPr>
-          <w:rFonts w:ascii="Benne" w:eastAsia="Benne" w:hAnsi="Benne" w:cs="Benne"/>
-          <w:sz w:val="24"/>
-          <w:szCs w:val="24"/>
-        </w:rPr>
-        <w:t xml:space="preserve">Siege card enters enemy deck, better cards enter your deck </w:t>
-      </w:r>
-    </w:p>
-    <w:p>
-      <w:pPr>
-        <w:spacing w:line="100" w:lineRule="atLeast"/>
-        <w:rPr>
-          <w:rFonts w:ascii="Benne" w:eastAsia="Benne" w:hAnsi="Benne" w:cs="Benne"/>
-          <w:sz w:val="24"/>
-          <w:szCs w:val="24"/>
-        </w:rPr>
-      </w:pPr>
-      <w:r>
-        <w:rPr>
-          <w:rFonts w:ascii="Benne" w:eastAsia="Benne" w:hAnsi="Benne" w:cs="Benne"/>
-          <w:sz w:val="24"/>
-          <w:szCs w:val="24"/>
-        </w:rPr>
-        <w:t>Objectives</w:t>
-      </w:r>
-    </w:p>
-    <w:p>
-      <w:pPr>
-        <w:spacing w:line="100" w:lineRule="atLeast"/>
-        <w:rPr>
-          <w:rFonts w:ascii="Benne" w:eastAsia="Benne" w:hAnsi="Benne" w:cs="Benne"/>
-          <w:sz w:val="24"/>
-          <w:szCs w:val="24"/>
-        </w:rPr>
-      </w:pPr>
-      <w:r>
-        <w:rPr>
-          <w:rFonts w:ascii="Benne" w:eastAsia="Benne" w:hAnsi="Benne" w:cs="Benne"/>
-          <w:sz w:val="24"/>
-          <w:szCs w:val="24"/>
-        </w:rPr>
-        <w:t>Choose character ability…. Extra damage for arrows, extra bomb when get bomb</w:t>
-      </w:r>
-    </w:p>
-    <w:p>
-      <w:pPr>
-        <w:spacing w:line="100" w:lineRule="atLeast"/>
-        <w:rPr>
-          <w:rFonts w:ascii="Benne" w:eastAsia="Benne" w:hAnsi="Benne" w:cs="Benne"/>
-          <w:sz w:val="24"/>
-          <w:szCs w:val="24"/>
-        </w:rPr>
-      </w:pPr>
-      <w:r>
-        <w:rPr>
-          <w:rFonts w:ascii="Benne" w:eastAsia="Benne" w:hAnsi="Benne" w:cs="Benne"/>
-          <w:sz w:val="24"/>
-          <w:szCs w:val="24"/>
-        </w:rPr>
-        <w:t>Break card: 18 points, but drawn at 12, wave ends early</w:t>
-      </w:r>
-    </w:p>
-    <w:p>
-      <w:pPr>
-        <w:spacing w:line="100" w:lineRule="atLeast"/>
-        <w:rPr>
-          <w:rFonts w:ascii="Benne" w:eastAsia="Benne" w:hAnsi="Benne" w:cs="Benne"/>
-          <w:sz w:val="24"/>
-          <w:szCs w:val="24"/>
-        </w:rPr>
-      </w:pPr>
-      <w:r>
-        <w:rPr>
-          <w:rFonts w:ascii="Benne" w:eastAsia="Benne" w:hAnsi="Benne" w:cs="Benne"/>
-          <w:sz w:val="24"/>
-          <w:szCs w:val="24"/>
-        </w:rPr>
-        <w:t>Gold, items?</w:t>
-      </w:r>
-    </w:p>
-    <w:p>
-      <w:pPr>
-        <w:spacing w:line="100" w:lineRule="atLeast"/>
-        <w:rPr>
-          <w:rFonts w:ascii="Benne" w:eastAsia="Benne" w:hAnsi="Benne" w:cs="Benne"/>
-          <w:sz w:val="24"/>
-          <w:szCs w:val="24"/>
-        </w:rPr>
-      </w:pPr>
-      <w:r>
-        <w:rPr>
-          <w:rFonts w:ascii="Benne" w:eastAsia="Benne" w:hAnsi="Benne" w:cs="Benne"/>
-          <w:sz w:val="24"/>
-          <w:szCs w:val="24"/>
-        </w:rPr>
-        <w:t>Make with space</w:t>
-      </w:r>
-    </w:p>
-    <w:p>
-      <w:pPr>
-        <w:spacing w:line="100" w:lineRule="atLeast"/>
-        <w:rPr>
-          <w:rFonts w:ascii="Benne" w:eastAsia="Benne" w:hAnsi="Benne" w:cs="Benne"/>
-          <w:sz w:val="24"/>
-          <w:szCs w:val="24"/>
-        </w:rPr>
-      </w:pPr>
-    </w:p>
-    <w:p>
-      <w:pPr>
-        <w:spacing w:line="100" w:lineRule="atLeast"/>
-        <w:rPr>
-          <w:rFonts w:ascii="Benne" w:eastAsia="Benne" w:hAnsi="Benne" w:cs="Benne"/>
-          <w:sz w:val="24"/>
-          <w:szCs w:val="24"/>
-        </w:rPr>
-      </w:pPr>
-      <w:r>
-        <w:rPr>
-          <w:rFonts w:ascii="Benne" w:eastAsia="Benne" w:hAnsi="Benne" w:cs="Benne"/>
-          <w:sz w:val="24"/>
-          <w:szCs w:val="24"/>
-        </w:rPr>
         <w:t>What you can’t defend damage the castle</w:t>
       </w:r>
     </w:p>
@@ -20739,7 +22240,6 @@
           <w:sz w:val="24"/>
           <w:szCs w:val="24"/>
         </w:rPr>
-        <w:lastRenderedPageBreak/>
         <w:t>Goblins requite 1 attack, orcs - 1 cannon or 4 attacks</w:t>
       </w:r>
     </w:p>

</xml_diff>

<commit_message>
adding some notes about movement and tokens to address
</commit_message>
<xml_diff>
--- a/tactile_tabletop/Documents/User Handbook.docx
+++ b/tactile_tabletop/Documents/User Handbook.docx
@@ -388,25 +388,7 @@
           <w:sz w:val="24"/>
           <w:szCs w:val="24"/>
         </w:rPr>
-        <w:t xml:space="preserve">While we are fans of learning and exploiting game systems, complexity can be paid for depth that isn’t worth having. Some examples from game experiences we’ve had: all-encompassing rule sets, feeling punished for not having a singular focus, translating lots of rules from one or more books into </w:t>
-      </w:r>
-      <w:proofErr w:type="gramStart"/>
-      <w:r>
-        <w:rPr>
-          <w:rFonts w:ascii="Benne" w:eastAsia="Benne" w:hAnsi="Benne" w:cs="Benne"/>
-          <w:sz w:val="24"/>
-          <w:szCs w:val="24"/>
-        </w:rPr>
-        <w:t>one or more character</w:t>
-      </w:r>
-      <w:proofErr w:type="gramEnd"/>
-      <w:r>
-        <w:rPr>
-          <w:rFonts w:ascii="Benne" w:eastAsia="Benne" w:hAnsi="Benne" w:cs="Benne"/>
-          <w:sz w:val="24"/>
-          <w:szCs w:val="24"/>
-        </w:rPr>
-        <w:t xml:space="preserve"> sheets that need to be flipped through during tense situations, and on.</w:t>
+        <w:t>While we are fans of learning and exploiting game systems, complexity can be paid for depth that isn’t worth having. Some examples from game experiences we’ve had: all-encompassing rule sets, feeling punished for not having a singular focus, translating lots of rules from one or more books into one or more character sheets that need to be flipped through during tense situations, and on.</w:t>
       </w:r>
     </w:p>
     <w:p>
@@ -425,25 +407,7 @@
           <w:sz w:val="24"/>
           <w:szCs w:val="24"/>
         </w:rPr>
-        <w:t xml:space="preserve">Some familiar facets from our inspirations you might notice are missing, and these are in response to the above examples. You may find some scenario that is unspecified in our </w:t>
-      </w:r>
-      <w:proofErr w:type="gramStart"/>
-      <w:r>
-        <w:rPr>
-          <w:rFonts w:ascii="Benne" w:eastAsia="Benne" w:hAnsi="Benne" w:cs="Benne"/>
-          <w:sz w:val="24"/>
-          <w:szCs w:val="24"/>
-        </w:rPr>
-        <w:t>rules;  you</w:t>
-      </w:r>
-      <w:proofErr w:type="gramEnd"/>
-      <w:r>
-        <w:rPr>
-          <w:rFonts w:ascii="Benne" w:eastAsia="Benne" w:hAnsi="Benne" w:cs="Benne"/>
-          <w:sz w:val="24"/>
-          <w:szCs w:val="24"/>
-        </w:rPr>
-        <w:t xml:space="preserve"> are encouraged to create what rules you need to make a fun game experience, of course including changing the rules we’ve decided to include in this version of the game. We believe most GM’s and players of tabletop games are used to home brewing solutions anyway, and it’s that spirit that we created this game in the first place.</w:t>
+        <w:t>Some familiar facets from our inspirations you might notice are missing, and these are in response to the above examples. You may find some scenario that is unspecified in our rules;  you are encouraged to create what rules you need to make a fun game experience, of course including changing the rules we’ve decided to include in this version of the game. We believe most GM’s and players of tabletop games are used to home brewing solutions anyway, and it’s that spirit that we created this game in the first place.</w:t>
       </w:r>
     </w:p>
     <w:p>
@@ -3691,25 +3655,7 @@
           <w:sz w:val="24"/>
           <w:szCs w:val="24"/>
         </w:rPr>
-        <w:t xml:space="preserve">ay you want to convince a shopkeeper to let you into an underground market. In order to do </w:t>
-      </w:r>
-      <w:proofErr w:type="gramStart"/>
-      <w:r>
-        <w:rPr>
-          <w:rFonts w:ascii="Benne" w:eastAsia="Benne" w:hAnsi="Benne" w:cs="Benne"/>
-          <w:sz w:val="24"/>
-          <w:szCs w:val="24"/>
-        </w:rPr>
-        <w:t>this</w:t>
-      </w:r>
-      <w:proofErr w:type="gramEnd"/>
-      <w:r>
-        <w:rPr>
-          <w:rFonts w:ascii="Benne" w:eastAsia="Benne" w:hAnsi="Benne" w:cs="Benne"/>
-          <w:sz w:val="24"/>
-          <w:szCs w:val="24"/>
-        </w:rPr>
-        <w:t xml:space="preserve"> you will need to convince them to tell you. You would roll your influence die and add your Charisma </w:t>
+        <w:t xml:space="preserve">ay you want to convince a shopkeeper to let you into an underground market. In order to do this you will need to convince them to tell you. You would roll your influence die and add your Charisma </w:t>
       </w:r>
       <w:r>
         <w:rPr>
@@ -3948,25 +3894,7 @@
           <w:sz w:val="24"/>
           <w:szCs w:val="24"/>
         </w:rPr>
-        <w:t xml:space="preserve">For every Defense Contact </w:t>
-      </w:r>
-      <w:proofErr w:type="gramStart"/>
-      <w:r>
-        <w:rPr>
-          <w:rFonts w:ascii="Benne" w:eastAsia="Benne" w:hAnsi="Benne" w:cs="Benne"/>
-          <w:sz w:val="24"/>
-          <w:szCs w:val="24"/>
-        </w:rPr>
-        <w:t>token</w:t>
-      </w:r>
-      <w:proofErr w:type="gramEnd"/>
-      <w:r>
-        <w:rPr>
-          <w:rFonts w:ascii="Benne" w:eastAsia="Benne" w:hAnsi="Benne" w:cs="Benne"/>
-          <w:sz w:val="24"/>
-          <w:szCs w:val="24"/>
-        </w:rPr>
-        <w:t xml:space="preserve"> you have applied, increase by one all defense values you calculate against that target</w:t>
+        <w:t>For every Defense Contact token you have applied, increase by one all defense values you calculate against that target</w:t>
       </w:r>
     </w:p>
     <w:p>
@@ -3988,25 +3916,7 @@
           <w:sz w:val="24"/>
           <w:szCs w:val="24"/>
         </w:rPr>
-        <w:t xml:space="preserve">For every attack contact </w:t>
-      </w:r>
-      <w:proofErr w:type="gramStart"/>
-      <w:r>
-        <w:rPr>
-          <w:rFonts w:ascii="Benne" w:eastAsia="Benne" w:hAnsi="Benne" w:cs="Benne"/>
-          <w:sz w:val="24"/>
-          <w:szCs w:val="24"/>
-        </w:rPr>
-        <w:t>token</w:t>
-      </w:r>
-      <w:proofErr w:type="gramEnd"/>
-      <w:r>
-        <w:rPr>
-          <w:rFonts w:ascii="Benne" w:eastAsia="Benne" w:hAnsi="Benne" w:cs="Benne"/>
-          <w:sz w:val="24"/>
-          <w:szCs w:val="24"/>
-        </w:rPr>
-        <w:t xml:space="preserve"> you have applied, increase by one all attack values you calculate against that target</w:t>
+        <w:t>For every attack contact token you have applied, increase by one all attack values you calculate against that target</w:t>
       </w:r>
     </w:p>
     <w:p>
@@ -4028,25 +3938,7 @@
           <w:sz w:val="24"/>
           <w:szCs w:val="24"/>
         </w:rPr>
-        <w:t xml:space="preserve">For every influence contact </w:t>
-      </w:r>
-      <w:proofErr w:type="gramStart"/>
-      <w:r>
-        <w:rPr>
-          <w:rFonts w:ascii="Benne" w:eastAsia="Benne" w:hAnsi="Benne" w:cs="Benne"/>
-          <w:sz w:val="24"/>
-          <w:szCs w:val="24"/>
-        </w:rPr>
-        <w:t>token</w:t>
-      </w:r>
-      <w:proofErr w:type="gramEnd"/>
-      <w:r>
-        <w:rPr>
-          <w:rFonts w:ascii="Benne" w:eastAsia="Benne" w:hAnsi="Benne" w:cs="Benne"/>
-          <w:sz w:val="24"/>
-          <w:szCs w:val="24"/>
-        </w:rPr>
-        <w:t xml:space="preserve"> you have applied, increase by one all influence values you calculate against that target</w:t>
+        <w:t>For every influence contact token you have applied, increase by one all influence values you calculate against that target</w:t>
       </w:r>
     </w:p>
     <w:p>
@@ -4234,27 +4126,7 @@
           <w:szCs w:val="32"/>
         </w:rPr>
         <w:lastRenderedPageBreak/>
-        <w:t xml:space="preserve">Sample </w:t>
-      </w:r>
-      <w:proofErr w:type="gramStart"/>
-      <w:r>
-        <w:rPr>
-          <w:rFonts w:ascii="Benne" w:eastAsia="Benne" w:hAnsi="Benne" w:cs="Benne"/>
-          <w:b/>
-          <w:sz w:val="32"/>
-          <w:szCs w:val="32"/>
-        </w:rPr>
-        <w:t>Character :</w:t>
-      </w:r>
-      <w:proofErr w:type="gramEnd"/>
-      <w:r>
-        <w:rPr>
-          <w:rFonts w:ascii="Benne" w:eastAsia="Benne" w:hAnsi="Benne" w:cs="Benne"/>
-          <w:b/>
-          <w:sz w:val="32"/>
-          <w:szCs w:val="32"/>
-        </w:rPr>
-        <w:t xml:space="preserve"> Zin </w:t>
+        <w:t xml:space="preserve">Sample Character : Zin </w:t>
       </w:r>
       <w:proofErr w:type="spellStart"/>
       <w:r>
@@ -5117,27 +4989,7 @@
           <w:sz w:val="26"/>
           <w:szCs w:val="26"/>
         </w:rPr>
-        <w:t xml:space="preserve">Contact Tokens: 1 </w:t>
-      </w:r>
-      <w:proofErr w:type="gramStart"/>
-      <w:r>
-        <w:rPr>
-          <w:rFonts w:ascii="Benne" w:eastAsia="Benne" w:hAnsi="Benne" w:cs="Benne"/>
-          <w:b/>
-          <w:sz w:val="26"/>
-          <w:szCs w:val="26"/>
-        </w:rPr>
-        <w:t>Attack ;</w:t>
-      </w:r>
-      <w:proofErr w:type="gramEnd"/>
-      <w:r>
-        <w:rPr>
-          <w:rFonts w:ascii="Benne" w:eastAsia="Benne" w:hAnsi="Benne" w:cs="Benne"/>
-          <w:b/>
-          <w:sz w:val="26"/>
-          <w:szCs w:val="26"/>
-        </w:rPr>
-        <w:t xml:space="preserve"> 1 Influence</w:t>
+        <w:t>Contact Tokens: 1 Attack ; 1 Influence</w:t>
       </w:r>
     </w:p>
     <w:p>
@@ -5304,25 +5156,7 @@
           <w:sz w:val="24"/>
           <w:szCs w:val="24"/>
         </w:rPr>
-        <w:t xml:space="preserve">Each time you level up, you add </w:t>
-      </w:r>
-      <w:proofErr w:type="gramStart"/>
-      <w:r>
-        <w:rPr>
-          <w:rFonts w:ascii="Benne" w:eastAsia="Benne" w:hAnsi="Benne" w:cs="Benne"/>
-          <w:sz w:val="24"/>
-          <w:szCs w:val="24"/>
-        </w:rPr>
-        <w:t>2 character</w:t>
-      </w:r>
-      <w:proofErr w:type="gramEnd"/>
-      <w:r>
-        <w:rPr>
-          <w:rFonts w:ascii="Benne" w:eastAsia="Benne" w:hAnsi="Benne" w:cs="Benne"/>
-          <w:sz w:val="24"/>
-          <w:szCs w:val="24"/>
-        </w:rPr>
-        <w:t xml:space="preserve"> cards that you meet the requirements for. Once added to your deck, the passives they grant can be allocated as before: to health, stats, or contact tokens</w:t>
+        <w:t>Each time you level up, you add 2 character cards that you meet the requirements for. Once added to your deck, the passives they grant can be allocated as before: to health, stats, or contact tokens</w:t>
       </w:r>
     </w:p>
     <w:p>
@@ -5377,16 +5211,7 @@
           <w:sz w:val="24"/>
           <w:szCs w:val="24"/>
         </w:rPr>
-        <w:t xml:space="preserve">Beyond the character’s abilities and their tokens to withstand attacks/empower their abilities, the character </w:t>
-      </w:r>
-      <w:proofErr w:type="gramStart"/>
-      <w:r>
-        <w:rPr>
-          <w:rFonts w:ascii="Benne" w:eastAsia="Benne" w:hAnsi="Benne" w:cs="Benne"/>
-          <w:sz w:val="24"/>
-          <w:szCs w:val="24"/>
-        </w:rPr>
-        <w:t>ha</w:t>
+        <w:t>Beyond the character’s abilities and their tokens to withstand attacks/empower their abilities, the character ha</w:t>
       </w:r>
       <w:r>
         <w:rPr>
@@ -5396,7 +5221,6 @@
         </w:rPr>
         <w:t>ve</w:t>
       </w:r>
-      <w:proofErr w:type="gramEnd"/>
       <w:r>
         <w:rPr>
           <w:rFonts w:ascii="Benne" w:eastAsia="Benne" w:hAnsi="Benne" w:cs="Benne"/>
@@ -9022,25 +8846,7 @@
           <w:sz w:val="24"/>
           <w:szCs w:val="24"/>
         </w:rPr>
-        <w:t xml:space="preserve">Beyond creating a character, we have other </w:t>
-      </w:r>
-      <w:proofErr w:type="gramStart"/>
-      <w:r>
-        <w:rPr>
-          <w:rFonts w:ascii="Benne" w:eastAsia="Benne" w:hAnsi="Benne" w:cs="Benne"/>
-          <w:sz w:val="24"/>
-          <w:szCs w:val="24"/>
-        </w:rPr>
-        <w:t>built in</w:t>
-      </w:r>
-      <w:proofErr w:type="gramEnd"/>
-      <w:r>
-        <w:rPr>
-          <w:rFonts w:ascii="Benne" w:eastAsia="Benne" w:hAnsi="Benne" w:cs="Benne"/>
-          <w:sz w:val="24"/>
-          <w:szCs w:val="24"/>
-        </w:rPr>
-        <w:t xml:space="preserve"> mechanisms for enhancing the character, granting them additional health, stats, or abilities that are separate from the character themselves.</w:t>
+        <w:t>Beyond creating a character, we have other built in mechanisms for enhancing the character, granting them additional health, stats, or abilities that are separate from the character themselves.</w:t>
       </w:r>
     </w:p>
     <w:p>
@@ -10150,25 +9956,7 @@
                 <w:sz w:val="24"/>
                 <w:szCs w:val="24"/>
               </w:rPr>
-              <w:t xml:space="preserve">When </w:t>
-            </w:r>
-            <w:proofErr w:type="gramStart"/>
-            <w:r>
-              <w:rPr>
-                <w:rFonts w:ascii="Benne" w:eastAsia="Benne" w:hAnsi="Benne" w:cs="Benne"/>
-                <w:sz w:val="24"/>
-                <w:szCs w:val="24"/>
-              </w:rPr>
-              <w:t>Jumping</w:t>
-            </w:r>
-            <w:proofErr w:type="gramEnd"/>
-            <w:r>
-              <w:rPr>
-                <w:rFonts w:ascii="Benne" w:eastAsia="Benne" w:hAnsi="Benne" w:cs="Benne"/>
-                <w:sz w:val="24"/>
-                <w:szCs w:val="24"/>
-              </w:rPr>
-              <w:t>, gain an extra 10 feet of movement</w:t>
+              <w:t>When Jumping, gain an extra 10 feet of movement</w:t>
             </w:r>
           </w:p>
         </w:tc>
@@ -11834,7 +11622,6 @@
               <w:t xml:space="preserve">Duration: 5 </w:t>
             </w:r>
             <w:proofErr w:type="spellStart"/>
-            <w:proofErr w:type="gramStart"/>
             <w:r>
               <w:rPr>
                 <w:rFonts w:ascii="Benne" w:eastAsia="Benne" w:hAnsi="Benne" w:cs="Benne"/>
@@ -11850,16 +11637,7 @@
                 <w:sz w:val="24"/>
                 <w:szCs w:val="24"/>
               </w:rPr>
-              <w:t xml:space="preserve"> ;</w:t>
-            </w:r>
-            <w:proofErr w:type="gramEnd"/>
-            <w:r>
-              <w:rPr>
-                <w:rFonts w:ascii="Benne" w:eastAsia="Benne" w:hAnsi="Benne" w:cs="Benne"/>
-                <w:sz w:val="24"/>
-                <w:szCs w:val="24"/>
-              </w:rPr>
-              <w:t xml:space="preserve"> Action: As long as sunlight is touching you, gain +1 to all rolls</w:t>
+              <w:t xml:space="preserve"> ; Action: As long as sunlight is touching you, gain +1 to all rolls</w:t>
             </w:r>
           </w:p>
         </w:tc>
@@ -11918,25 +11696,7 @@
                 <w:sz w:val="24"/>
                 <w:szCs w:val="24"/>
               </w:rPr>
-              <w:t xml:space="preserve">Duration: 1 </w:t>
-            </w:r>
-            <w:proofErr w:type="gramStart"/>
-            <w:r>
-              <w:rPr>
-                <w:rFonts w:ascii="Benne" w:eastAsia="Benne" w:hAnsi="Benne" w:cs="Benne"/>
-                <w:sz w:val="24"/>
-                <w:szCs w:val="24"/>
-              </w:rPr>
-              <w:t>day ;</w:t>
-            </w:r>
-            <w:proofErr w:type="gramEnd"/>
-            <w:r>
-              <w:rPr>
-                <w:rFonts w:ascii="Benne" w:eastAsia="Benne" w:hAnsi="Benne" w:cs="Benne"/>
-                <w:sz w:val="24"/>
-                <w:szCs w:val="24"/>
-              </w:rPr>
-              <w:t xml:space="preserve"> Action: flip a coin after each attack. If heads, take a -3 penalty</w:t>
+              <w:t>Duration: 1 day ; Action: flip a coin after each attack. If heads, take a -3 penalty</w:t>
             </w:r>
           </w:p>
         </w:tc>
@@ -12054,25 +11814,7 @@
                 <w:sz w:val="24"/>
                 <w:szCs w:val="24"/>
               </w:rPr>
-              <w:t xml:space="preserve">Duration: </w:t>
-            </w:r>
-            <w:proofErr w:type="gramStart"/>
-            <w:r>
-              <w:rPr>
-                <w:rFonts w:ascii="Benne" w:eastAsia="Benne" w:hAnsi="Benne" w:cs="Benne"/>
-                <w:sz w:val="24"/>
-                <w:szCs w:val="24"/>
-              </w:rPr>
-              <w:t>Instant ;</w:t>
-            </w:r>
-            <w:proofErr w:type="gramEnd"/>
-            <w:r>
-              <w:rPr>
-                <w:rFonts w:ascii="Benne" w:eastAsia="Benne" w:hAnsi="Benne" w:cs="Benne"/>
-                <w:sz w:val="24"/>
-                <w:szCs w:val="24"/>
-              </w:rPr>
-              <w:t xml:space="preserve"> Action: Move vehicle 20 feet in a random direction</w:t>
+              <w:t>Duration: Instant ; Action: Move vehicle 20 feet in a random direction</w:t>
             </w:r>
           </w:p>
         </w:tc>
@@ -12149,25 +11891,7 @@
                 <w:sz w:val="24"/>
                 <w:szCs w:val="24"/>
               </w:rPr>
-              <w:t xml:space="preserve">Action: powered kick, 2d8 damage, 5ft </w:t>
-            </w:r>
-            <w:proofErr w:type="gramStart"/>
-            <w:r>
-              <w:rPr>
-                <w:rFonts w:ascii="Benne" w:eastAsia="Benne" w:hAnsi="Benne" w:cs="Benne"/>
-                <w:sz w:val="24"/>
-                <w:szCs w:val="24"/>
-              </w:rPr>
-              <w:t>range ;</w:t>
-            </w:r>
-            <w:proofErr w:type="gramEnd"/>
-            <w:r>
-              <w:rPr>
-                <w:rFonts w:ascii="Benne" w:eastAsia="Benne" w:hAnsi="Benne" w:cs="Benne"/>
-                <w:sz w:val="24"/>
-                <w:szCs w:val="24"/>
-              </w:rPr>
-              <w:t xml:space="preserve"> Passive: +1 strength</w:t>
+              <w:t>Action: powered kick, 2d8 damage, 5ft range ; Passive: +1 strength</w:t>
             </w:r>
           </w:p>
         </w:tc>
@@ -12226,25 +11950,7 @@
                 <w:sz w:val="24"/>
                 <w:szCs w:val="24"/>
               </w:rPr>
-              <w:t xml:space="preserve">Duration: 1 </w:t>
-            </w:r>
-            <w:proofErr w:type="gramStart"/>
-            <w:r>
-              <w:rPr>
-                <w:rFonts w:ascii="Benne" w:eastAsia="Benne" w:hAnsi="Benne" w:cs="Benne"/>
-                <w:sz w:val="24"/>
-                <w:szCs w:val="24"/>
-              </w:rPr>
-              <w:t>hour ;</w:t>
-            </w:r>
-            <w:proofErr w:type="gramEnd"/>
-            <w:r>
-              <w:rPr>
-                <w:rFonts w:ascii="Benne" w:eastAsia="Benne" w:hAnsi="Benne" w:cs="Benne"/>
-                <w:sz w:val="24"/>
-                <w:szCs w:val="24"/>
-              </w:rPr>
-              <w:t xml:space="preserve"> Passive: +2 Knowledge checks, +5ft movement when taking an action that gives movement</w:t>
+              <w:t>Duration: 1 hour ; Passive: +2 Knowledge checks, +5ft movement when taking an action that gives movement</w:t>
             </w:r>
           </w:p>
         </w:tc>
@@ -12395,9 +12101,9 @@
           <w:sz w:val="32"/>
           <w:szCs w:val="32"/>
         </w:rPr>
-        <w:t xml:space="preserve">Sample Character </w:t>
-      </w:r>
-      <w:proofErr w:type="gramStart"/>
+        <w:t xml:space="preserve">Sample Character Continued : Zin </w:t>
+      </w:r>
+      <w:proofErr w:type="spellStart"/>
       <w:r>
         <w:rPr>
           <w:rFonts w:ascii="Benne" w:eastAsia="Benne" w:hAnsi="Benne" w:cs="Benne"/>
@@ -12405,26 +12111,6 @@
           <w:sz w:val="32"/>
           <w:szCs w:val="32"/>
         </w:rPr>
-        <w:t>Continued :</w:t>
-      </w:r>
-      <w:proofErr w:type="gramEnd"/>
-      <w:r>
-        <w:rPr>
-          <w:rFonts w:ascii="Benne" w:eastAsia="Benne" w:hAnsi="Benne" w:cs="Benne"/>
-          <w:b/>
-          <w:sz w:val="32"/>
-          <w:szCs w:val="32"/>
-        </w:rPr>
-        <w:t xml:space="preserve"> Zin </w:t>
-      </w:r>
-      <w:proofErr w:type="spellStart"/>
-      <w:r>
-        <w:rPr>
-          <w:rFonts w:ascii="Benne" w:eastAsia="Benne" w:hAnsi="Benne" w:cs="Benne"/>
-          <w:b/>
-          <w:sz w:val="32"/>
-          <w:szCs w:val="32"/>
-        </w:rPr>
         <w:t>Fantallay</w:t>
       </w:r>
       <w:proofErr w:type="spellEnd"/>
@@ -12773,25 +12459,7 @@
           <w:sz w:val="24"/>
           <w:szCs w:val="24"/>
         </w:rPr>
-        <w:t xml:space="preserve">There’s no wrong way to build a character, and no one card should or shouldn’t feel necessary to include for any </w:t>
-      </w:r>
-      <w:proofErr w:type="gramStart"/>
-      <w:r>
-        <w:rPr>
-          <w:rFonts w:ascii="Benne" w:eastAsia="Benne" w:hAnsi="Benne" w:cs="Benne"/>
-          <w:sz w:val="24"/>
-          <w:szCs w:val="24"/>
-        </w:rPr>
-        <w:t>one character</w:t>
-      </w:r>
-      <w:proofErr w:type="gramEnd"/>
-      <w:r>
-        <w:rPr>
-          <w:rFonts w:ascii="Benne" w:eastAsia="Benne" w:hAnsi="Benne" w:cs="Benne"/>
-          <w:sz w:val="24"/>
-          <w:szCs w:val="24"/>
-        </w:rPr>
-        <w:t xml:space="preserve"> deck. People are multi-faceted and surprising, and your characters can be too!</w:t>
+        <w:t>There’s no wrong way to build a character, and no one card should or shouldn’t feel necessary to include for any one character deck. People are multi-faceted and surprising, and your characters can be too!</w:t>
       </w:r>
     </w:p>
     <w:p>
@@ -12907,29 +12575,7 @@
           <w:szCs w:val="32"/>
         </w:rPr>
         <w:lastRenderedPageBreak/>
-        <w:t xml:space="preserve">Sample Character </w:t>
-      </w:r>
-      <w:proofErr w:type="gramStart"/>
-      <w:r>
-        <w:rPr>
-          <w:rFonts w:ascii="Benne" w:eastAsia="Benne" w:hAnsi="Benne" w:cs="Benne"/>
-          <w:b/>
-          <w:color w:val="000000"/>
-          <w:sz w:val="32"/>
-          <w:szCs w:val="32"/>
-        </w:rPr>
-        <w:t>Finished :</w:t>
-      </w:r>
-      <w:proofErr w:type="gramEnd"/>
-      <w:r>
-        <w:rPr>
-          <w:rFonts w:ascii="Benne" w:eastAsia="Benne" w:hAnsi="Benne" w:cs="Benne"/>
-          <w:b/>
-          <w:color w:val="000000"/>
-          <w:sz w:val="32"/>
-          <w:szCs w:val="32"/>
-        </w:rPr>
-        <w:t xml:space="preserve"> Zin </w:t>
+        <w:t xml:space="preserve">Sample Character Finished : Zin </w:t>
       </w:r>
       <w:proofErr w:type="spellStart"/>
       <w:r>
@@ -15541,25 +15187,7 @@
           <w:sz w:val="24"/>
           <w:szCs w:val="24"/>
         </w:rPr>
-        <w:t xml:space="preserve">, when moving into </w:t>
-      </w:r>
-      <w:proofErr w:type="gramStart"/>
-      <w:r>
-        <w:rPr>
-          <w:rFonts w:ascii="Benne" w:eastAsia="Benne" w:hAnsi="Benne" w:cs="Benne"/>
-          <w:sz w:val="24"/>
-          <w:szCs w:val="24"/>
-        </w:rPr>
-        <w:t>our</w:t>
-      </w:r>
-      <w:proofErr w:type="gramEnd"/>
-      <w:r>
-        <w:rPr>
-          <w:rFonts w:ascii="Benne" w:eastAsia="Benne" w:hAnsi="Benne" w:cs="Benne"/>
-          <w:sz w:val="24"/>
-          <w:szCs w:val="24"/>
-        </w:rPr>
-        <w:t xml:space="preserve"> out of close range. These attacks are the combatant’s most simple attack: Unless supported by an ongoing buff/</w:t>
+        <w:t>, when moving into our out of close range. These attacks are the combatant’s most simple attack: Unless supported by an ongoing buff/</w:t>
       </w:r>
       <w:proofErr w:type="spellStart"/>
       <w:r>
@@ -16157,27 +15785,7 @@
           <w:sz w:val="24"/>
           <w:szCs w:val="24"/>
         </w:rPr>
-        <w:t xml:space="preserve"> inactivity. </w:t>
-      </w:r>
-      <w:proofErr w:type="gramStart"/>
-      <w:r>
-        <w:rPr>
-          <w:rFonts w:ascii="Benne" w:eastAsia="Benne" w:hAnsi="Benne" w:cs="Benne"/>
-          <w:bCs/>
-          <w:sz w:val="24"/>
-          <w:szCs w:val="24"/>
-        </w:rPr>
-        <w:t>Typically</w:t>
-      </w:r>
-      <w:proofErr w:type="gramEnd"/>
-      <w:r>
-        <w:rPr>
-          <w:rFonts w:ascii="Benne" w:eastAsia="Benne" w:hAnsi="Benne" w:cs="Benne"/>
-          <w:bCs/>
-          <w:sz w:val="24"/>
-          <w:szCs w:val="24"/>
-        </w:rPr>
-        <w:t xml:space="preserve"> this is by sleeping, but resting in a single location in some form is sufficient, depending on the setting.</w:t>
+        <w:t xml:space="preserve"> inactivity. Typically this is by sleeping, but resting in a single location in some form is sufficient, depending on the setting.</w:t>
       </w:r>
     </w:p>
     <w:p>
@@ -16623,28 +16231,9 @@
           <w:sz w:val="24"/>
           <w:szCs w:val="24"/>
         </w:rPr>
-        <w:t xml:space="preserve">If you continue to take damage while </w:t>
-      </w:r>
-      <w:proofErr w:type="gramStart"/>
-      <w:r>
-        <w:rPr>
-          <w:rFonts w:ascii="Benne" w:eastAsia="Benne" w:hAnsi="Benne" w:cs="Benne"/>
-          <w:sz w:val="24"/>
-          <w:szCs w:val="24"/>
-        </w:rPr>
-        <w:t>Downed</w:t>
-      </w:r>
-      <w:proofErr w:type="gramEnd"/>
-      <w:r>
-        <w:rPr>
-          <w:rFonts w:ascii="Benne" w:eastAsia="Benne" w:hAnsi="Benne" w:cs="Benne"/>
-          <w:sz w:val="24"/>
-          <w:szCs w:val="24"/>
-        </w:rPr>
-        <w:t xml:space="preserve"> up to your max health, then your character is permanently slain. You can track this by rotating each damage token for each point of damage you take past 0 </w:t>
+        <w:t xml:space="preserve">If you continue to take damage while Downed up to your max health, then your character is permanently slain. You can track this by rotating each damage token for each point of damage you take past 0 </w:t>
       </w:r>
       <w:proofErr w:type="spellStart"/>
-      <w:proofErr w:type="gramStart"/>
       <w:r>
         <w:rPr>
           <w:rFonts w:ascii="Benne" w:eastAsia="Benne" w:hAnsi="Benne" w:cs="Benne"/>
@@ -16654,7 +16243,6 @@
         <w:t>health.The</w:t>
       </w:r>
       <w:proofErr w:type="spellEnd"/>
-      <w:proofErr w:type="gramEnd"/>
       <w:r>
         <w:rPr>
           <w:rFonts w:ascii="Benne" w:eastAsia="Benne" w:hAnsi="Benne" w:cs="Benne"/>
@@ -17166,25 +16754,7 @@
                 <w:sz w:val="24"/>
                 <w:szCs w:val="24"/>
               </w:rPr>
-              <w:t xml:space="preserve">Buying the </w:t>
-            </w:r>
-            <w:proofErr w:type="gramStart"/>
-            <w:r>
-              <w:rPr>
-                <w:rFonts w:ascii="Benne" w:eastAsia="Benne" w:hAnsi="Benne" w:cs="Benne"/>
-                <w:sz w:val="24"/>
-                <w:szCs w:val="24"/>
-              </w:rPr>
-              <w:t>pub</w:t>
-            </w:r>
-            <w:proofErr w:type="gramEnd"/>
-            <w:r>
-              <w:rPr>
-                <w:rFonts w:ascii="Benne" w:eastAsia="Benne" w:hAnsi="Benne" w:cs="Benne"/>
-                <w:sz w:val="24"/>
-                <w:szCs w:val="24"/>
-              </w:rPr>
-              <w:t xml:space="preserve"> a round</w:t>
+              <w:t>Buying the pub a round</w:t>
             </w:r>
           </w:p>
         </w:tc>
@@ -17424,25 +16994,7 @@
           <w:sz w:val="24"/>
           <w:szCs w:val="24"/>
         </w:rPr>
-        <w:t xml:space="preserve"> are a </w:t>
-      </w:r>
-      <w:proofErr w:type="gramStart"/>
-      <w:r>
-        <w:rPr>
-          <w:rFonts w:ascii="Benne" w:eastAsia="Benne" w:hAnsi="Benne" w:cs="Benne"/>
-          <w:sz w:val="24"/>
-          <w:szCs w:val="24"/>
-        </w:rPr>
-        <w:t>specific ailments</w:t>
-      </w:r>
-      <w:proofErr w:type="gramEnd"/>
-      <w:r>
-        <w:rPr>
-          <w:rFonts w:ascii="Benne" w:eastAsia="Benne" w:hAnsi="Benne" w:cs="Benne"/>
-          <w:sz w:val="24"/>
-          <w:szCs w:val="24"/>
-        </w:rPr>
-        <w:t xml:space="preserve"> that fit into (or on top of in-use) equipment slots. The GM can assign these curses to players in a number of forms: If the character equips a cursed magical item, if the character breaks a leg, if a status effect of an area has a more permanent effect, and so on.</w:t>
+        <w:t xml:space="preserve"> are a specific ailments that fit into (or on top of in-use) equipment slots. The GM can assign these curses to players in a number of forms: If the character equips a cursed magical item, if the character breaks a leg, if a status effect of an area has a more permanent effect, and so on.</w:t>
       </w:r>
     </w:p>
     <w:p>
@@ -17755,7 +17307,6 @@
         <w:t xml:space="preserve"> change in </w:t>
       </w:r>
       <w:proofErr w:type="spellStart"/>
-      <w:proofErr w:type="gramStart"/>
       <w:r>
         <w:rPr>
           <w:rFonts w:ascii="Benne" w:eastAsia="Benne" w:hAnsi="Benne" w:cs="Benne"/>
@@ -17765,7 +17316,6 @@
         <w:t>ones</w:t>
       </w:r>
       <w:proofErr w:type="spellEnd"/>
-      <w:proofErr w:type="gramEnd"/>
       <w:r>
         <w:rPr>
           <w:rFonts w:ascii="Benne" w:eastAsia="Benne" w:hAnsi="Benne" w:cs="Benne"/>
@@ -17855,25 +17405,7 @@
           <w:sz w:val="24"/>
           <w:szCs w:val="24"/>
         </w:rPr>
-        <w:t xml:space="preserve">This section lists some guidelines and a few examples of how a GM might create </w:t>
-      </w:r>
-      <w:proofErr w:type="gramStart"/>
-      <w:r>
-        <w:rPr>
-          <w:rFonts w:ascii="Benne" w:eastAsia="Benne" w:hAnsi="Benne" w:cs="Benne"/>
-          <w:sz w:val="24"/>
-          <w:szCs w:val="24"/>
-        </w:rPr>
-        <w:t>NPC’s</w:t>
-      </w:r>
-      <w:proofErr w:type="gramEnd"/>
-      <w:r>
-        <w:rPr>
-          <w:rFonts w:ascii="Benne" w:eastAsia="Benne" w:hAnsi="Benne" w:cs="Benne"/>
-          <w:sz w:val="24"/>
-          <w:szCs w:val="24"/>
-        </w:rPr>
-        <w:t>, but it is by no means intended to be definitive or exhaustive. Those taking on the GM role are encouraged to create interesting NPCs that fit whatever setting is being played that will produce the most fun experience for your players.</w:t>
+        <w:t>This section lists some guidelines and a few examples of how a GM might create NPC’s, but it is by no means intended to be definitive or exhaustive. Those taking on the GM role are encouraged to create interesting NPCs that fit whatever setting is being played that will produce the most fun experience for your players.</w:t>
       </w:r>
     </w:p>
     <w:p>
@@ -17961,25 +17493,7 @@
           <w:sz w:val="24"/>
           <w:szCs w:val="24"/>
         </w:rPr>
-        <w:t xml:space="preserve">Contact tokens are particularly potent, so you can give some of them to powerful NPCs to give </w:t>
-      </w:r>
-      <w:proofErr w:type="gramStart"/>
-      <w:r>
-        <w:rPr>
-          <w:rFonts w:ascii="Benne" w:eastAsia="Benne" w:hAnsi="Benne" w:cs="Benne"/>
-          <w:sz w:val="24"/>
-          <w:szCs w:val="24"/>
-        </w:rPr>
-        <w:t>them  an</w:t>
-      </w:r>
-      <w:proofErr w:type="gramEnd"/>
-      <w:r>
-        <w:rPr>
-          <w:rFonts w:ascii="Benne" w:eastAsia="Benne" w:hAnsi="Benne" w:cs="Benne"/>
-          <w:sz w:val="24"/>
-          <w:szCs w:val="24"/>
-        </w:rPr>
-        <w:t xml:space="preserve"> upper hand.</w:t>
+        <w:t>Contact tokens are particularly potent, so you can give some of them to powerful NPCs to give them  an upper hand.</w:t>
       </w:r>
     </w:p>
     <w:p>
@@ -18221,25 +17735,7 @@
           <w:sz w:val="24"/>
           <w:szCs w:val="24"/>
         </w:rPr>
-        <w:t xml:space="preserve">Bottom action: stink bomb. Range 15ft., attack 1d6, if attack beats </w:t>
-      </w:r>
-      <w:proofErr w:type="gramStart"/>
-      <w:r>
-        <w:rPr>
-          <w:rFonts w:ascii="Benne" w:eastAsia="Benne" w:hAnsi="Benne" w:cs="Benne"/>
-          <w:sz w:val="24"/>
-          <w:szCs w:val="24"/>
-        </w:rPr>
-        <w:t>defense</w:t>
-      </w:r>
-      <w:proofErr w:type="gramEnd"/>
-      <w:r>
-        <w:rPr>
-          <w:rFonts w:ascii="Benne" w:eastAsia="Benne" w:hAnsi="Benne" w:cs="Benne"/>
-          <w:sz w:val="24"/>
-          <w:szCs w:val="24"/>
-        </w:rPr>
-        <w:t xml:space="preserve"> then target has -2 to all attack values for 1 </w:t>
+        <w:t xml:space="preserve">Bottom action: stink bomb. Range 15ft., attack 1d6, if attack beats defense then target has -2 to all attack values for 1 </w:t>
       </w:r>
       <w:proofErr w:type="spellStart"/>
       <w:r>
@@ -18695,25 +18191,7 @@
           <w:sz w:val="24"/>
           <w:szCs w:val="24"/>
         </w:rPr>
-        <w:t xml:space="preserve">Homebrewing is something we’ve experienced with all tabletop games at one point or another. </w:t>
-      </w:r>
-      <w:proofErr w:type="gramStart"/>
-      <w:r>
-        <w:rPr>
-          <w:rFonts w:ascii="Benne" w:eastAsia="Benne" w:hAnsi="Benne" w:cs="Benne"/>
-          <w:sz w:val="24"/>
-          <w:szCs w:val="24"/>
-        </w:rPr>
-        <w:t>It’s</w:t>
-      </w:r>
-      <w:proofErr w:type="gramEnd"/>
-      <w:r>
-        <w:rPr>
-          <w:rFonts w:ascii="Benne" w:eastAsia="Benne" w:hAnsi="Benne" w:cs="Benne"/>
-          <w:sz w:val="24"/>
-          <w:szCs w:val="24"/>
-        </w:rPr>
-        <w:t xml:space="preserve"> </w:t>
+        <w:t xml:space="preserve">Homebrewing is something we’ve experienced with all tabletop games at one point or another. It’s </w:t>
       </w:r>
       <w:r>
         <w:rPr>
@@ -18900,23 +18378,13 @@
           <w:szCs w:val="24"/>
         </w:rPr>
       </w:pPr>
-      <w:proofErr w:type="gramStart"/>
-      <w:r>
-        <w:rPr>
-          <w:rFonts w:ascii="Benne" w:eastAsia="Benne" w:hAnsi="Benne" w:cs="Benne"/>
-          <w:sz w:val="24"/>
-          <w:szCs w:val="24"/>
-        </w:rPr>
-        <w:t>Generally</w:t>
-      </w:r>
-      <w:proofErr w:type="gramEnd"/>
-      <w:r>
-        <w:rPr>
-          <w:rFonts w:ascii="Benne" w:eastAsia="Benne" w:hAnsi="Benne" w:cs="Benne"/>
-          <w:sz w:val="24"/>
-          <w:szCs w:val="24"/>
-        </w:rPr>
-        <w:t xml:space="preserve"> cards that exhaust themselves are more powerful than those that are discarded, and discarded cards are more powerful than those that return to your hand</w:t>
+      <w:r>
+        <w:rPr>
+          <w:rFonts w:ascii="Benne" w:eastAsia="Benne" w:hAnsi="Benne" w:cs="Benne"/>
+          <w:sz w:val="24"/>
+          <w:szCs w:val="24"/>
+        </w:rPr>
+        <w:t>Generally cards that exhaust themselves are more powerful than those that are discarded, and discarded cards are more powerful than those that return to your hand</w:t>
       </w:r>
     </w:p>
     <w:p>
@@ -19026,25 +18494,7 @@
           <w:sz w:val="24"/>
           <w:szCs w:val="24"/>
         </w:rPr>
-        <w:t xml:space="preserve">Cards that play around an </w:t>
-      </w:r>
-      <w:proofErr w:type="gramStart"/>
-      <w:r>
-        <w:rPr>
-          <w:rFonts w:ascii="Benne" w:eastAsia="Benne" w:hAnsi="Benne" w:cs="Benne"/>
-          <w:sz w:val="24"/>
-          <w:szCs w:val="24"/>
-        </w:rPr>
-        <w:t>enemies</w:t>
-      </w:r>
-      <w:proofErr w:type="gramEnd"/>
-      <w:r>
-        <w:rPr>
-          <w:rFonts w:ascii="Benne" w:eastAsia="Benne" w:hAnsi="Benne" w:cs="Benne"/>
-          <w:sz w:val="24"/>
-          <w:szCs w:val="24"/>
-        </w:rPr>
-        <w:t xml:space="preserve"> movement or denying them actions can be conditionally powerful, keep this in mind</w:t>
+        <w:t>Cards that play around an enemies movement or denying them actions can be conditionally powerful, keep this in mind</w:t>
       </w:r>
     </w:p>
     <w:p>
@@ -19254,25 +18704,7 @@
           <w:sz w:val="24"/>
           <w:szCs w:val="24"/>
         </w:rPr>
-        <w:t xml:space="preserve">It’s important to stress that the enemy isn’t aware of you for a sneak attack to work. If you are arguing with someone and then pull out a </w:t>
-      </w:r>
-      <w:proofErr w:type="gramStart"/>
-      <w:r>
-        <w:rPr>
-          <w:rFonts w:ascii="Benne" w:eastAsia="Benne" w:hAnsi="Benne" w:cs="Benne"/>
-          <w:sz w:val="24"/>
-          <w:szCs w:val="24"/>
-        </w:rPr>
-        <w:t>weapon,  you</w:t>
-      </w:r>
-      <w:proofErr w:type="gramEnd"/>
-      <w:r>
-        <w:rPr>
-          <w:rFonts w:ascii="Benne" w:eastAsia="Benne" w:hAnsi="Benne" w:cs="Benne"/>
-          <w:sz w:val="24"/>
-          <w:szCs w:val="24"/>
-        </w:rPr>
-        <w:t xml:space="preserve"> do not get the 1.5 multiplier for damage.</w:t>
+        <w:t>It’s important to stress that the enemy isn’t aware of you for a sneak attack to work. If you are arguing with someone and then pull out a weapon,  you do not get the 1.5 multiplier for damage.</w:t>
       </w:r>
     </w:p>
     <w:p>
@@ -20306,359 +19738,6 @@
     </w:p>
     <w:p>
       <w:pPr>
-        <w:pStyle w:val="Heading4"/>
-        <w:jc w:val="center"/>
-      </w:pPr>
-      <w:bookmarkStart w:id="68" w:name="_9qpdcxegdzua"/>
-      <w:bookmarkEnd w:id="68"/>
-      <w:r>
-        <w:t>For later:</w:t>
-      </w:r>
-    </w:p>
-    <w:p>
-      <w:pPr>
-        <w:spacing w:line="100" w:lineRule="atLeast"/>
-        <w:rPr>
-          <w:rFonts w:ascii="Benne" w:eastAsia="Benne" w:hAnsi="Benne" w:cs="Benne"/>
-          <w:sz w:val="24"/>
-          <w:szCs w:val="24"/>
-        </w:rPr>
-      </w:pPr>
-      <w:r>
-        <w:rPr>
-          <w:rFonts w:ascii="Benne" w:eastAsia="Benne" w:hAnsi="Benne" w:cs="Benne"/>
-          <w:sz w:val="24"/>
-          <w:szCs w:val="24"/>
-        </w:rPr>
-        <w:t>Level 4, 5</w:t>
-      </w:r>
-      <w:r>
-        <w:rPr>
-          <w:rFonts w:ascii="Benne" w:eastAsia="Benne" w:hAnsi="Benne" w:cs="Benne"/>
-          <w:sz w:val="24"/>
-          <w:szCs w:val="24"/>
-        </w:rPr>
-        <w:t>, “Ultimate” cards</w:t>
-      </w:r>
-    </w:p>
-    <w:p>
-      <w:pPr>
-        <w:spacing w:line="100" w:lineRule="atLeast"/>
-        <w:ind w:firstLine="720"/>
-        <w:rPr>
-          <w:rFonts w:ascii="Benne" w:eastAsia="Benne" w:hAnsi="Benne" w:cs="Benne"/>
-          <w:sz w:val="24"/>
-          <w:szCs w:val="24"/>
-        </w:rPr>
-      </w:pPr>
-      <w:r>
-        <w:rPr>
-          <w:rFonts w:ascii="Benne" w:eastAsia="Benne" w:hAnsi="Benne" w:cs="Benne"/>
-          <w:sz w:val="24"/>
-          <w:szCs w:val="24"/>
-        </w:rPr>
-        <w:t xml:space="preserve">Think about more niche requirements </w:t>
-      </w:r>
-      <w:r>
-        <w:rPr>
-          <w:rFonts w:ascii="Benne" w:eastAsia="Benne" w:hAnsi="Benne" w:cs="Benne"/>
-          <w:sz w:val="24"/>
-          <w:szCs w:val="24"/>
-        </w:rPr>
-        <w:t xml:space="preserve">for higher level cards </w:t>
-      </w:r>
-      <w:r>
-        <w:rPr>
-          <w:rFonts w:ascii="Benne" w:eastAsia="Benne" w:hAnsi="Benne" w:cs="Benne"/>
-          <w:sz w:val="24"/>
-          <w:szCs w:val="24"/>
-        </w:rPr>
-        <w:t>(standing in water, given an insult)</w:t>
-      </w:r>
-    </w:p>
-    <w:p>
-      <w:pPr>
-        <w:spacing w:line="100" w:lineRule="atLeast"/>
-        <w:ind w:left="720" w:firstLine="720"/>
-        <w:rPr>
-          <w:rFonts w:ascii="Benne" w:eastAsia="Benne" w:hAnsi="Benne" w:cs="Benne"/>
-          <w:sz w:val="24"/>
-          <w:szCs w:val="24"/>
-        </w:rPr>
-      </w:pPr>
-      <w:r>
-        <w:rPr>
-          <w:rFonts w:ascii="Benne" w:eastAsia="Benne" w:hAnsi="Benne" w:cs="Benne"/>
-          <w:sz w:val="24"/>
-          <w:szCs w:val="24"/>
-        </w:rPr>
-        <w:t xml:space="preserve">Level 5, </w:t>
-      </w:r>
-    </w:p>
-    <w:p>
-      <w:pPr>
-        <w:spacing w:line="100" w:lineRule="atLeast"/>
-        <w:ind w:left="720" w:firstLine="720"/>
-        <w:rPr>
-          <w:rFonts w:ascii="Benne" w:eastAsia="Benne" w:hAnsi="Benne" w:cs="Benne"/>
-          <w:sz w:val="24"/>
-          <w:szCs w:val="24"/>
-        </w:rPr>
-      </w:pPr>
-      <w:r>
-        <w:rPr>
-          <w:rFonts w:ascii="Benne" w:eastAsia="Benne" w:hAnsi="Benne" w:cs="Benne"/>
-          <w:sz w:val="24"/>
-          <w:szCs w:val="24"/>
-        </w:rPr>
-        <w:t>Level 3, no attack cards…</w:t>
-      </w:r>
-    </w:p>
-    <w:p>
-      <w:pPr>
-        <w:spacing w:line="100" w:lineRule="atLeast"/>
-        <w:ind w:left="720" w:firstLine="720"/>
-        <w:rPr>
-          <w:rFonts w:ascii="Benne" w:eastAsia="Benne" w:hAnsi="Benne" w:cs="Benne"/>
-          <w:sz w:val="24"/>
-          <w:szCs w:val="24"/>
-        </w:rPr>
-      </w:pPr>
-      <w:r>
-        <w:rPr>
-          <w:rFonts w:ascii="Benne" w:eastAsia="Benne" w:hAnsi="Benne" w:cs="Benne"/>
-          <w:sz w:val="24"/>
-          <w:szCs w:val="24"/>
-        </w:rPr>
-        <w:t>Level 4 = special attack</w:t>
-      </w:r>
-    </w:p>
-    <w:p>
-      <w:pPr>
-        <w:spacing w:line="100" w:lineRule="atLeast"/>
-        <w:ind w:left="720" w:firstLine="720"/>
-        <w:rPr>
-          <w:rFonts w:ascii="Benne" w:eastAsia="Benne" w:hAnsi="Benne" w:cs="Benne"/>
-          <w:sz w:val="24"/>
-          <w:szCs w:val="24"/>
-        </w:rPr>
-      </w:pPr>
-      <w:r>
-        <w:rPr>
-          <w:rFonts w:ascii="Benne" w:eastAsia="Benne" w:hAnsi="Benne" w:cs="Benne"/>
-          <w:sz w:val="24"/>
-          <w:szCs w:val="24"/>
-        </w:rPr>
-        <w:t>Level 5 = ultimate</w:t>
-      </w:r>
-      <w:r>
-        <w:rPr>
-          <w:rFonts w:ascii="Benne" w:eastAsia="Benne" w:hAnsi="Benne" w:cs="Benne"/>
-          <w:sz w:val="24"/>
-          <w:szCs w:val="24"/>
-        </w:rPr>
-        <w:t xml:space="preserve">, </w:t>
-      </w:r>
-      <w:r>
-        <w:rPr>
-          <w:rFonts w:ascii="Benne" w:eastAsia="Benne" w:hAnsi="Benne" w:cs="Benne"/>
-          <w:sz w:val="24"/>
-          <w:szCs w:val="24"/>
-        </w:rPr>
-        <w:t xml:space="preserve">really high </w:t>
-      </w:r>
-      <w:r>
-        <w:rPr>
-          <w:rFonts w:ascii="Benne" w:eastAsia="Benne" w:hAnsi="Benne" w:cs="Benne"/>
-          <w:sz w:val="24"/>
-          <w:szCs w:val="24"/>
-        </w:rPr>
-        <w:t xml:space="preserve">requirements </w:t>
-      </w:r>
-      <w:r>
-        <w:rPr>
-          <w:rFonts w:ascii="Benne" w:eastAsia="Benne" w:hAnsi="Benne" w:cs="Benne"/>
-          <w:sz w:val="24"/>
-          <w:szCs w:val="24"/>
-        </w:rPr>
-        <w:t>but lots of damage</w:t>
-      </w:r>
-      <w:r>
-        <w:rPr>
-          <w:rFonts w:ascii="Benne" w:eastAsia="Benne" w:hAnsi="Benne" w:cs="Benne"/>
-          <w:sz w:val="24"/>
-          <w:szCs w:val="24"/>
-        </w:rPr>
-        <w:t>, infinite healing, getting multiple cards from exhaust, etc.</w:t>
-      </w:r>
-    </w:p>
-    <w:p>
-      <w:pPr>
-        <w:spacing w:line="100" w:lineRule="atLeast"/>
-        <w:rPr>
-          <w:rFonts w:ascii="Benne" w:eastAsia="Benne" w:hAnsi="Benne" w:cs="Benne"/>
-          <w:sz w:val="24"/>
-          <w:szCs w:val="24"/>
-        </w:rPr>
-      </w:pPr>
-      <w:r>
-        <w:rPr>
-          <w:rFonts w:ascii="Benne" w:eastAsia="Benne" w:hAnsi="Benne" w:cs="Benne"/>
-          <w:sz w:val="24"/>
-          <w:szCs w:val="24"/>
-        </w:rPr>
-        <w:t>What makes something a top or a bottom ability… stacked exhaust on bottom, then each turns gets harder to make decisions stuff</w:t>
-      </w:r>
-    </w:p>
-    <w:p>
-      <w:pPr>
-        <w:spacing w:line="100" w:lineRule="atLeast"/>
-        <w:rPr>
-          <w:rFonts w:ascii="Benne" w:eastAsia="Benne" w:hAnsi="Benne" w:cs="Benne"/>
-          <w:sz w:val="24"/>
-          <w:szCs w:val="24"/>
-        </w:rPr>
-      </w:pPr>
-      <w:r>
-        <w:rPr>
-          <w:rFonts w:ascii="Benne" w:eastAsia="Benne" w:hAnsi="Benne" w:cs="Benne"/>
-          <w:sz w:val="24"/>
-          <w:szCs w:val="24"/>
-        </w:rPr>
-        <w:t>Card idea: armor, or artifact, which increases your defense if you successfully defend</w:t>
-      </w:r>
-    </w:p>
-    <w:p>
-      <w:pPr>
-        <w:spacing w:line="100" w:lineRule="atLeast"/>
-        <w:rPr>
-          <w:rFonts w:ascii="Benne" w:eastAsia="Benne" w:hAnsi="Benne" w:cs="Benne"/>
-          <w:sz w:val="24"/>
-          <w:szCs w:val="24"/>
-        </w:rPr>
-      </w:pPr>
-      <w:r>
-        <w:rPr>
-          <w:rFonts w:ascii="Benne" w:eastAsia="Benne" w:hAnsi="Benne" w:cs="Benne"/>
-          <w:sz w:val="24"/>
-          <w:szCs w:val="24"/>
-        </w:rPr>
-        <w:t xml:space="preserve">Consider: +1 </w:t>
-      </w:r>
-      <w:proofErr w:type="spellStart"/>
-      <w:r>
-        <w:rPr>
-          <w:rFonts w:ascii="Benne" w:eastAsia="Benne" w:hAnsi="Benne" w:cs="Benne"/>
-          <w:sz w:val="24"/>
-          <w:szCs w:val="24"/>
-        </w:rPr>
-        <w:t>defence</w:t>
-      </w:r>
-      <w:proofErr w:type="spellEnd"/>
-      <w:r>
-        <w:rPr>
-          <w:rFonts w:ascii="Benne" w:eastAsia="Benne" w:hAnsi="Benne" w:cs="Benne"/>
-          <w:sz w:val="24"/>
-          <w:szCs w:val="24"/>
-        </w:rPr>
-        <w:t xml:space="preserve"> from token isn’t as impactful? Maybe</w:t>
-      </w:r>
-      <w:r>
-        <w:rPr>
-          <w:rFonts w:ascii="Benne" w:eastAsia="Benne" w:hAnsi="Benne" w:cs="Benne"/>
-          <w:sz w:val="24"/>
-          <w:szCs w:val="24"/>
-        </w:rPr>
-        <w:t>,</w:t>
-      </w:r>
-      <w:r>
-        <w:rPr>
-          <w:rFonts w:ascii="Benne" w:eastAsia="Benne" w:hAnsi="Benne" w:cs="Benne"/>
-          <w:sz w:val="24"/>
-          <w:szCs w:val="24"/>
-        </w:rPr>
-        <w:t xml:space="preserve"> maybe not.</w:t>
-      </w:r>
-    </w:p>
-    <w:p>
-      <w:pPr>
-        <w:spacing w:line="100" w:lineRule="atLeast"/>
-        <w:rPr>
-          <w:rFonts w:ascii="Benne" w:eastAsia="Benne" w:hAnsi="Benne" w:cs="Benne"/>
-          <w:sz w:val="24"/>
-          <w:szCs w:val="24"/>
-        </w:rPr>
-      </w:pPr>
-      <w:r>
-        <w:rPr>
-          <w:rFonts w:ascii="Benne" w:eastAsia="Benne" w:hAnsi="Benne" w:cs="Benne"/>
-          <w:sz w:val="24"/>
-          <w:szCs w:val="24"/>
-        </w:rPr>
-        <w:t xml:space="preserve">A card that does something at 1 health, </w:t>
-      </w:r>
-      <w:proofErr w:type="gramStart"/>
-      <w:r>
-        <w:rPr>
-          <w:rFonts w:ascii="Benne" w:eastAsia="Benne" w:hAnsi="Benne" w:cs="Benne"/>
-          <w:sz w:val="24"/>
-          <w:szCs w:val="24"/>
-        </w:rPr>
-        <w:t>combo’s</w:t>
-      </w:r>
-      <w:proofErr w:type="gramEnd"/>
-      <w:r>
-        <w:rPr>
-          <w:rFonts w:ascii="Benne" w:eastAsia="Benne" w:hAnsi="Benne" w:cs="Benne"/>
-          <w:sz w:val="24"/>
-          <w:szCs w:val="24"/>
-        </w:rPr>
-        <w:t xml:space="preserve"> with high defense/clutch armor set builds</w:t>
-      </w:r>
-    </w:p>
-    <w:p>
-      <w:pPr>
-        <w:spacing w:line="100" w:lineRule="atLeast"/>
-        <w:rPr>
-          <w:rFonts w:ascii="Benne" w:eastAsia="Benne" w:hAnsi="Benne" w:cs="Benne"/>
-          <w:sz w:val="24"/>
-          <w:szCs w:val="24"/>
-        </w:rPr>
-      </w:pPr>
-    </w:p>
-    <w:p>
-      <w:pPr>
-        <w:spacing w:line="100" w:lineRule="atLeast"/>
-        <w:rPr>
-          <w:rFonts w:ascii="Benne" w:eastAsia="Benne" w:hAnsi="Benne" w:cs="Benne"/>
-          <w:bCs/>
-          <w:sz w:val="24"/>
-          <w:szCs w:val="24"/>
-        </w:rPr>
-      </w:pPr>
-    </w:p>
-    <w:p>
-      <w:pPr>
-        <w:spacing w:line="100" w:lineRule="atLeast"/>
-        <w:rPr>
-          <w:rFonts w:ascii="Benne" w:eastAsia="Benne" w:hAnsi="Benne" w:cs="Benne"/>
-          <w:bCs/>
-          <w:sz w:val="24"/>
-          <w:szCs w:val="24"/>
-        </w:rPr>
-      </w:pPr>
-      <w:r>
-        <w:rPr>
-          <w:rFonts w:ascii="Benne" w:eastAsia="Benne" w:hAnsi="Benne" w:cs="Benne"/>
-          <w:bCs/>
-          <w:sz w:val="24"/>
-          <w:szCs w:val="24"/>
-        </w:rPr>
-        <w:t>Get manual feedback</w:t>
-      </w:r>
-    </w:p>
-    <w:p>
-      <w:pPr>
         <w:pStyle w:val="ListParagraph"/>
         <w:numPr>
           <w:ilvl w:val="0"/>
@@ -20677,7 +19756,371 @@
           <w:sz w:val="24"/>
           <w:szCs w:val="24"/>
         </w:rPr>
-        <w:t>Ask: what do you want to know? What do you want to know next?</w:t>
+        <w:t>Tokens “states” needs to be clear, suggest making a graph of when and where tokens are available and used</w:t>
+      </w:r>
+    </w:p>
+    <w:p>
+      <w:pPr>
+        <w:pStyle w:val="ListParagraph"/>
+        <w:numPr>
+          <w:ilvl w:val="1"/>
+          <w:numId w:val="2"/>
+        </w:numPr>
+        <w:spacing w:line="100" w:lineRule="atLeast"/>
+        <w:rPr>
+          <w:rFonts w:ascii="Benne" w:eastAsia="Benne" w:hAnsi="Benne" w:cs="Benne"/>
+          <w:sz w:val="24"/>
+          <w:szCs w:val="24"/>
+        </w:rPr>
+      </w:pPr>
+      <w:r>
+        <w:rPr>
+          <w:rFonts w:ascii="Benne" w:eastAsia="Benne" w:hAnsi="Benne" w:cs="Benne"/>
+          <w:sz w:val="24"/>
+          <w:szCs w:val="24"/>
+        </w:rPr>
+        <w:t>States:</w:t>
+      </w:r>
+    </w:p>
+    <w:p>
+      <w:pPr>
+        <w:pStyle w:val="ListParagraph"/>
+        <w:numPr>
+          <w:ilvl w:val="2"/>
+          <w:numId w:val="2"/>
+        </w:numPr>
+        <w:spacing w:line="100" w:lineRule="atLeast"/>
+        <w:rPr>
+          <w:rFonts w:ascii="Benne" w:eastAsia="Benne" w:hAnsi="Benne" w:cs="Benne"/>
+          <w:sz w:val="24"/>
+          <w:szCs w:val="24"/>
+        </w:rPr>
+      </w:pPr>
+      <w:r>
+        <w:rPr>
+          <w:rFonts w:ascii="Benne" w:eastAsia="Benne" w:hAnsi="Benne" w:cs="Benne"/>
+          <w:sz w:val="24"/>
+          <w:szCs w:val="24"/>
+        </w:rPr>
+        <w:t>When a token isn’t consumed or applied to an enemy it’s just… there</w:t>
+      </w:r>
+    </w:p>
+    <w:p>
+      <w:pPr>
+        <w:pStyle w:val="ListParagraph"/>
+        <w:numPr>
+          <w:ilvl w:val="2"/>
+          <w:numId w:val="2"/>
+        </w:numPr>
+        <w:spacing w:line="100" w:lineRule="atLeast"/>
+        <w:rPr>
+          <w:rFonts w:ascii="Benne" w:eastAsia="Benne" w:hAnsi="Benne" w:cs="Benne"/>
+          <w:sz w:val="24"/>
+          <w:szCs w:val="24"/>
+        </w:rPr>
+      </w:pPr>
+      <w:r>
+        <w:rPr>
+          <w:rFonts w:ascii="Benne" w:eastAsia="Benne" w:hAnsi="Benne" w:cs="Benne"/>
+          <w:sz w:val="24"/>
+          <w:szCs w:val="24"/>
+        </w:rPr>
+        <w:t>W</w:t>
+      </w:r>
+      <w:r>
+        <w:rPr>
+          <w:rFonts w:ascii="Benne" w:eastAsia="Benne" w:hAnsi="Benne" w:cs="Benne"/>
+          <w:sz w:val="24"/>
+          <w:szCs w:val="24"/>
+        </w:rPr>
+        <w:t>hen applied to an enemy, they’re “In Use”?</w:t>
+      </w:r>
+    </w:p>
+    <w:p>
+      <w:pPr>
+        <w:pStyle w:val="ListParagraph"/>
+        <w:numPr>
+          <w:ilvl w:val="2"/>
+          <w:numId w:val="2"/>
+        </w:numPr>
+        <w:spacing w:line="100" w:lineRule="atLeast"/>
+        <w:rPr>
+          <w:rFonts w:ascii="Benne" w:eastAsia="Benne" w:hAnsi="Benne" w:cs="Benne"/>
+          <w:sz w:val="24"/>
+          <w:szCs w:val="24"/>
+        </w:rPr>
+      </w:pPr>
+      <w:r>
+        <w:rPr>
+          <w:rFonts w:ascii="Benne" w:eastAsia="Benne" w:hAnsi="Benne" w:cs="Benne"/>
+          <w:sz w:val="24"/>
+          <w:szCs w:val="24"/>
+        </w:rPr>
+        <w:t>When enemy dies, In Use tokens get consumed</w:t>
+      </w:r>
+    </w:p>
+    <w:p>
+      <w:pPr>
+        <w:pStyle w:val="ListParagraph"/>
+        <w:numPr>
+          <w:ilvl w:val="3"/>
+          <w:numId w:val="2"/>
+        </w:numPr>
+        <w:spacing w:line="100" w:lineRule="atLeast"/>
+        <w:rPr>
+          <w:rFonts w:ascii="Benne" w:eastAsia="Benne" w:hAnsi="Benne" w:cs="Benne"/>
+          <w:sz w:val="24"/>
+          <w:szCs w:val="24"/>
+        </w:rPr>
+      </w:pPr>
+      <w:r>
+        <w:rPr>
+          <w:rFonts w:ascii="Benne" w:eastAsia="Benne" w:hAnsi="Benne" w:cs="Benne"/>
+          <w:sz w:val="24"/>
+          <w:szCs w:val="24"/>
+        </w:rPr>
+        <w:t>When enemy gets out of influence range, do those In Use tokens get consumed?</w:t>
+      </w:r>
+    </w:p>
+    <w:p>
+      <w:pPr>
+        <w:pStyle w:val="ListParagraph"/>
+        <w:numPr>
+          <w:ilvl w:val="2"/>
+          <w:numId w:val="2"/>
+        </w:numPr>
+        <w:spacing w:line="100" w:lineRule="atLeast"/>
+        <w:rPr>
+          <w:rFonts w:ascii="Benne" w:eastAsia="Benne" w:hAnsi="Benne" w:cs="Benne"/>
+          <w:sz w:val="24"/>
+          <w:szCs w:val="24"/>
+        </w:rPr>
+      </w:pPr>
+      <w:r>
+        <w:rPr>
+          <w:rFonts w:ascii="Benne" w:eastAsia="Benne" w:hAnsi="Benne" w:cs="Benne"/>
+          <w:sz w:val="24"/>
+          <w:szCs w:val="24"/>
+        </w:rPr>
+        <w:t>When a card says it consumes a token, it can consume a token (duh)</w:t>
+      </w:r>
+    </w:p>
+    <w:p>
+      <w:pPr>
+        <w:pStyle w:val="ListParagraph"/>
+        <w:numPr>
+          <w:ilvl w:val="1"/>
+          <w:numId w:val="2"/>
+        </w:numPr>
+        <w:spacing w:line="100" w:lineRule="atLeast"/>
+        <w:rPr>
+          <w:rFonts w:ascii="Benne" w:eastAsia="Benne" w:hAnsi="Benne" w:cs="Benne"/>
+          <w:sz w:val="24"/>
+          <w:szCs w:val="24"/>
+        </w:rPr>
+      </w:pPr>
+      <w:r>
+        <w:rPr>
+          <w:rFonts w:ascii="Benne" w:eastAsia="Benne" w:hAnsi="Benne" w:cs="Benne"/>
+          <w:sz w:val="24"/>
+          <w:szCs w:val="24"/>
+        </w:rPr>
+        <w:t>When Tokens move:</w:t>
+      </w:r>
+    </w:p>
+    <w:p>
+      <w:pPr>
+        <w:pStyle w:val="ListParagraph"/>
+        <w:numPr>
+          <w:ilvl w:val="2"/>
+          <w:numId w:val="2"/>
+        </w:numPr>
+        <w:spacing w:line="100" w:lineRule="atLeast"/>
+        <w:rPr>
+          <w:rFonts w:ascii="Benne" w:eastAsia="Benne" w:hAnsi="Benne" w:cs="Benne"/>
+          <w:sz w:val="24"/>
+          <w:szCs w:val="24"/>
+        </w:rPr>
+      </w:pPr>
+      <w:r>
+        <w:rPr>
+          <w:rFonts w:ascii="Benne" w:eastAsia="Benne" w:hAnsi="Benne" w:cs="Benne"/>
+          <w:sz w:val="24"/>
+          <w:szCs w:val="24"/>
+        </w:rPr>
+        <w:t>Tokens are placed from a player on enemy(</w:t>
+      </w:r>
+      <w:proofErr w:type="spellStart"/>
+      <w:r>
+        <w:rPr>
+          <w:rFonts w:ascii="Benne" w:eastAsia="Benne" w:hAnsi="Benne" w:cs="Benne"/>
+          <w:sz w:val="24"/>
+          <w:szCs w:val="24"/>
+        </w:rPr>
+        <w:t>ies</w:t>
+      </w:r>
+      <w:proofErr w:type="spellEnd"/>
+      <w:r>
+        <w:rPr>
+          <w:rFonts w:ascii="Benne" w:eastAsia="Benne" w:hAnsi="Benne" w:cs="Benne"/>
+          <w:sz w:val="24"/>
+          <w:szCs w:val="24"/>
+        </w:rPr>
+        <w:t xml:space="preserve">) at the start of their turn, before they take card actions, </w:t>
+      </w:r>
+      <w:r>
+        <w:rPr>
+          <w:rFonts w:ascii="Benne" w:eastAsia="Benne" w:hAnsi="Benne" w:cs="Benne"/>
+          <w:sz w:val="24"/>
+          <w:szCs w:val="24"/>
+        </w:rPr>
+        <w:t>and it’s as many as they want</w:t>
+      </w:r>
+    </w:p>
+    <w:p>
+      <w:pPr>
+        <w:pStyle w:val="ListParagraph"/>
+        <w:numPr>
+          <w:ilvl w:val="3"/>
+          <w:numId w:val="2"/>
+        </w:numPr>
+        <w:spacing w:line="100" w:lineRule="atLeast"/>
+        <w:rPr>
+          <w:rFonts w:ascii="Benne" w:eastAsia="Benne" w:hAnsi="Benne" w:cs="Benne"/>
+          <w:sz w:val="24"/>
+          <w:szCs w:val="24"/>
+        </w:rPr>
+      </w:pPr>
+      <w:r>
+        <w:rPr>
+          <w:rFonts w:ascii="Benne" w:eastAsia="Benne" w:hAnsi="Benne" w:cs="Benne"/>
+          <w:sz w:val="24"/>
+          <w:szCs w:val="24"/>
+        </w:rPr>
+        <w:t>Currently don’t have a limit on how many tokens can be moved to In Use at a time…</w:t>
+      </w:r>
+    </w:p>
+    <w:p>
+      <w:pPr>
+        <w:pStyle w:val="ListParagraph"/>
+        <w:numPr>
+          <w:ilvl w:val="2"/>
+          <w:numId w:val="2"/>
+        </w:numPr>
+        <w:spacing w:line="100" w:lineRule="atLeast"/>
+        <w:rPr>
+          <w:rFonts w:ascii="Benne" w:eastAsia="Benne" w:hAnsi="Benne" w:cs="Benne"/>
+          <w:sz w:val="24"/>
+          <w:szCs w:val="24"/>
+        </w:rPr>
+      </w:pPr>
+      <w:r>
+        <w:rPr>
+          <w:rFonts w:ascii="Benne" w:eastAsia="Benne" w:hAnsi="Benne" w:cs="Benne"/>
+          <w:sz w:val="24"/>
+          <w:szCs w:val="24"/>
+        </w:rPr>
+        <w:t>Tokens come back to the player when they full rest</w:t>
+      </w:r>
+    </w:p>
+    <w:p>
+      <w:pPr>
+        <w:pStyle w:val="ListParagraph"/>
+        <w:numPr>
+          <w:ilvl w:val="2"/>
+          <w:numId w:val="2"/>
+        </w:numPr>
+        <w:spacing w:line="100" w:lineRule="atLeast"/>
+        <w:rPr>
+          <w:rFonts w:ascii="Benne" w:eastAsia="Benne" w:hAnsi="Benne" w:cs="Benne"/>
+          <w:sz w:val="24"/>
+          <w:szCs w:val="24"/>
+        </w:rPr>
+      </w:pPr>
+      <w:r>
+        <w:rPr>
+          <w:rFonts w:ascii="Benne" w:eastAsia="Benne" w:hAnsi="Benne" w:cs="Benne"/>
+          <w:sz w:val="24"/>
+          <w:szCs w:val="24"/>
+        </w:rPr>
+        <w:t>Tokens come back to player from In Use state if a card ability says they do</w:t>
+      </w:r>
+    </w:p>
+    <w:p>
+      <w:pPr>
+        <w:pStyle w:val="ListParagraph"/>
+        <w:numPr>
+          <w:ilvl w:val="2"/>
+          <w:numId w:val="2"/>
+        </w:numPr>
+        <w:spacing w:line="100" w:lineRule="atLeast"/>
+        <w:rPr>
+          <w:rFonts w:ascii="Benne" w:eastAsia="Benne" w:hAnsi="Benne" w:cs="Benne"/>
+          <w:sz w:val="24"/>
+          <w:szCs w:val="24"/>
+        </w:rPr>
+      </w:pPr>
+      <w:r>
+        <w:rPr>
+          <w:rFonts w:ascii="Benne" w:eastAsia="Benne" w:hAnsi="Benne" w:cs="Benne"/>
+          <w:sz w:val="24"/>
+          <w:szCs w:val="24"/>
+        </w:rPr>
+        <w:t xml:space="preserve">Tokens </w:t>
+      </w:r>
+      <w:r>
+        <w:rPr>
+          <w:rFonts w:ascii="Benne" w:eastAsia="Benne" w:hAnsi="Benne" w:cs="Benne"/>
+          <w:sz w:val="24"/>
+          <w:szCs w:val="24"/>
+        </w:rPr>
+        <w:t>come back from consumed state if card says it does</w:t>
+      </w:r>
+    </w:p>
+    <w:p>
+      <w:pPr>
+        <w:pStyle w:val="ListParagraph"/>
+        <w:numPr>
+          <w:ilvl w:val="2"/>
+          <w:numId w:val="2"/>
+        </w:numPr>
+        <w:spacing w:line="100" w:lineRule="atLeast"/>
+        <w:rPr>
+          <w:rFonts w:ascii="Benne" w:eastAsia="Benne" w:hAnsi="Benne" w:cs="Benne"/>
+          <w:sz w:val="24"/>
+          <w:szCs w:val="24"/>
+        </w:rPr>
+      </w:pPr>
+      <w:r>
+        <w:rPr>
+          <w:rFonts w:ascii="Benne" w:eastAsia="Benne" w:hAnsi="Benne" w:cs="Benne"/>
+          <w:sz w:val="24"/>
+          <w:szCs w:val="24"/>
+        </w:rPr>
+        <w:t>Tokens come back from consumed state if Hand Castor is used</w:t>
+      </w:r>
+    </w:p>
+    <w:p>
+      <w:pPr>
+        <w:pStyle w:val="ListParagraph"/>
+        <w:numPr>
+          <w:ilvl w:val="2"/>
+          <w:numId w:val="2"/>
+        </w:numPr>
+        <w:spacing w:line="100" w:lineRule="atLeast"/>
+        <w:rPr>
+          <w:rFonts w:ascii="Benne" w:eastAsia="Benne" w:hAnsi="Benne" w:cs="Benne"/>
+          <w:sz w:val="24"/>
+          <w:szCs w:val="24"/>
+        </w:rPr>
+      </w:pPr>
+      <w:r>
+        <w:rPr>
+          <w:rFonts w:ascii="Benne" w:eastAsia="Benne" w:hAnsi="Benne" w:cs="Benne"/>
+          <w:sz w:val="24"/>
+          <w:szCs w:val="24"/>
+        </w:rPr>
+        <w:t>Tokens come back from In Use state if Hand Castor is used?</w:t>
       </w:r>
     </w:p>
     <w:p>
@@ -20687,14 +20130,456 @@
           <w:ilvl w:val="0"/>
           <w:numId w:val="2"/>
         </w:numPr>
-        <w:rPr>
-          <w:rFonts w:ascii="Benne" w:eastAsia="Benne" w:hAnsi="Benne" w:cs="Benne"/>
-          <w:sz w:val="24"/>
-          <w:szCs w:val="24"/>
-        </w:rPr>
-      </w:pPr>
-      <w:r>
-        <w:t>Reactions, clean up</w:t>
+        <w:spacing w:line="100" w:lineRule="atLeast"/>
+        <w:rPr>
+          <w:rFonts w:ascii="Benne" w:eastAsia="Benne" w:hAnsi="Benne" w:cs="Benne"/>
+          <w:sz w:val="24"/>
+          <w:szCs w:val="24"/>
+        </w:rPr>
+      </w:pPr>
+      <w:r>
+        <w:rPr>
+          <w:rFonts w:ascii="Benne" w:eastAsia="Benne" w:hAnsi="Benne" w:cs="Benne"/>
+          <w:sz w:val="24"/>
+          <w:szCs w:val="24"/>
+        </w:rPr>
+        <w:t xml:space="preserve">Game is slow…. </w:t>
+      </w:r>
+    </w:p>
+    <w:p>
+      <w:pPr>
+        <w:pStyle w:val="ListParagraph"/>
+        <w:numPr>
+          <w:ilvl w:val="1"/>
+          <w:numId w:val="2"/>
+        </w:numPr>
+        <w:spacing w:line="100" w:lineRule="atLeast"/>
+        <w:rPr>
+          <w:rFonts w:ascii="Benne" w:eastAsia="Benne" w:hAnsi="Benne" w:cs="Benne"/>
+          <w:sz w:val="24"/>
+          <w:szCs w:val="24"/>
+        </w:rPr>
+      </w:pPr>
+      <w:r>
+        <w:rPr>
+          <w:rFonts w:ascii="Benne" w:eastAsia="Benne" w:hAnsi="Benne" w:cs="Benne"/>
+          <w:sz w:val="24"/>
+          <w:szCs w:val="24"/>
+        </w:rPr>
+        <w:t xml:space="preserve">Might be related to how we handle movement, thoughts: </w:t>
+      </w:r>
+    </w:p>
+    <w:p>
+      <w:pPr>
+        <w:pStyle w:val="ListParagraph"/>
+        <w:numPr>
+          <w:ilvl w:val="2"/>
+          <w:numId w:val="2"/>
+        </w:numPr>
+        <w:spacing w:line="100" w:lineRule="atLeast"/>
+        <w:rPr>
+          <w:rFonts w:ascii="Benne" w:eastAsia="Benne" w:hAnsi="Benne" w:cs="Benne"/>
+          <w:sz w:val="24"/>
+          <w:szCs w:val="24"/>
+        </w:rPr>
+      </w:pPr>
+      <w:r>
+        <w:rPr>
+          <w:rFonts w:ascii="Benne" w:eastAsia="Benne" w:hAnsi="Benne" w:cs="Benne"/>
+          <w:sz w:val="24"/>
+          <w:szCs w:val="24"/>
+        </w:rPr>
+        <w:lastRenderedPageBreak/>
+        <w:t>since we don’t give a base movement, it comes from cards, people often don’t do lots of moving, since they’re more thinking of actions to take than making moves?</w:t>
+      </w:r>
+    </w:p>
+    <w:p>
+      <w:pPr>
+        <w:pStyle w:val="ListParagraph"/>
+        <w:numPr>
+          <w:ilvl w:val="2"/>
+          <w:numId w:val="2"/>
+        </w:numPr>
+        <w:spacing w:line="100" w:lineRule="atLeast"/>
+        <w:rPr>
+          <w:rFonts w:ascii="Benne" w:eastAsia="Benne" w:hAnsi="Benne" w:cs="Benne"/>
+          <w:sz w:val="24"/>
+          <w:szCs w:val="24"/>
+        </w:rPr>
+      </w:pPr>
+      <w:r>
+        <w:rPr>
+          <w:rFonts w:ascii="Benne" w:eastAsia="Benne" w:hAnsi="Benne" w:cs="Benne"/>
+          <w:sz w:val="24"/>
+          <w:szCs w:val="24"/>
+        </w:rPr>
+        <w:t>not many cards give movement… need more?</w:t>
+      </w:r>
+    </w:p>
+    <w:p>
+      <w:pPr>
+        <w:pStyle w:val="ListParagraph"/>
+        <w:numPr>
+          <w:ilvl w:val="2"/>
+          <w:numId w:val="2"/>
+        </w:numPr>
+        <w:spacing w:line="100" w:lineRule="atLeast"/>
+        <w:rPr>
+          <w:rFonts w:ascii="Benne" w:eastAsia="Benne" w:hAnsi="Benne" w:cs="Benne"/>
+          <w:sz w:val="24"/>
+          <w:szCs w:val="24"/>
+        </w:rPr>
+      </w:pPr>
+      <w:r>
+        <w:rPr>
+          <w:rFonts w:ascii="Benne" w:eastAsia="Benne" w:hAnsi="Benne" w:cs="Benne"/>
+          <w:sz w:val="24"/>
+          <w:szCs w:val="24"/>
+        </w:rPr>
+        <w:t>The cost to set something up is higher, need to get into range, means need to think multiple steps in advance</w:t>
+      </w:r>
+      <w:r>
+        <w:rPr>
+          <w:rFonts w:ascii="Benne" w:eastAsia="Benne" w:hAnsi="Benne" w:cs="Benne"/>
+          <w:sz w:val="24"/>
+          <w:szCs w:val="24"/>
+        </w:rPr>
+        <w:t>, which slows things down</w:t>
+      </w:r>
+    </w:p>
+    <w:p>
+      <w:pPr>
+        <w:pStyle w:val="Heading4"/>
+        <w:jc w:val="center"/>
+      </w:pPr>
+      <w:bookmarkStart w:id="68" w:name="_9qpdcxegdzua"/>
+      <w:bookmarkEnd w:id="68"/>
+      <w:r>
+        <w:t>For later:</w:t>
+      </w:r>
+    </w:p>
+    <w:p>
+      <w:pPr>
+        <w:spacing w:line="100" w:lineRule="atLeast"/>
+        <w:rPr>
+          <w:rFonts w:ascii="Benne" w:eastAsia="Benne" w:hAnsi="Benne" w:cs="Benne"/>
+          <w:sz w:val="24"/>
+          <w:szCs w:val="24"/>
+        </w:rPr>
+      </w:pPr>
+      <w:r>
+        <w:rPr>
+          <w:rFonts w:ascii="Benne" w:eastAsia="Benne" w:hAnsi="Benne" w:cs="Benne"/>
+          <w:sz w:val="24"/>
+          <w:szCs w:val="24"/>
+        </w:rPr>
+        <w:t>Level 4, 5</w:t>
+      </w:r>
+      <w:r>
+        <w:rPr>
+          <w:rFonts w:ascii="Benne" w:eastAsia="Benne" w:hAnsi="Benne" w:cs="Benne"/>
+          <w:sz w:val="24"/>
+          <w:szCs w:val="24"/>
+        </w:rPr>
+        <w:t>, “Ultimate” cards</w:t>
+      </w:r>
+    </w:p>
+    <w:p>
+      <w:pPr>
+        <w:spacing w:line="100" w:lineRule="atLeast"/>
+        <w:ind w:firstLine="720"/>
+        <w:rPr>
+          <w:rFonts w:ascii="Benne" w:eastAsia="Benne" w:hAnsi="Benne" w:cs="Benne"/>
+          <w:sz w:val="24"/>
+          <w:szCs w:val="24"/>
+        </w:rPr>
+      </w:pPr>
+      <w:r>
+        <w:rPr>
+          <w:rFonts w:ascii="Benne" w:eastAsia="Benne" w:hAnsi="Benne" w:cs="Benne"/>
+          <w:sz w:val="24"/>
+          <w:szCs w:val="24"/>
+        </w:rPr>
+        <w:t xml:space="preserve">Think about more niche requirements </w:t>
+      </w:r>
+      <w:r>
+        <w:rPr>
+          <w:rFonts w:ascii="Benne" w:eastAsia="Benne" w:hAnsi="Benne" w:cs="Benne"/>
+          <w:sz w:val="24"/>
+          <w:szCs w:val="24"/>
+        </w:rPr>
+        <w:t xml:space="preserve">for higher level cards </w:t>
+      </w:r>
+      <w:r>
+        <w:rPr>
+          <w:rFonts w:ascii="Benne" w:eastAsia="Benne" w:hAnsi="Benne" w:cs="Benne"/>
+          <w:sz w:val="24"/>
+          <w:szCs w:val="24"/>
+        </w:rPr>
+        <w:t>(standing in water, given an insult)</w:t>
+      </w:r>
+    </w:p>
+    <w:p>
+      <w:pPr>
+        <w:spacing w:line="100" w:lineRule="atLeast"/>
+        <w:ind w:left="720" w:firstLine="720"/>
+        <w:rPr>
+          <w:rFonts w:ascii="Benne" w:eastAsia="Benne" w:hAnsi="Benne" w:cs="Benne"/>
+          <w:sz w:val="24"/>
+          <w:szCs w:val="24"/>
+        </w:rPr>
+      </w:pPr>
+      <w:r>
+        <w:rPr>
+          <w:rFonts w:ascii="Benne" w:eastAsia="Benne" w:hAnsi="Benne" w:cs="Benne"/>
+          <w:sz w:val="24"/>
+          <w:szCs w:val="24"/>
+        </w:rPr>
+        <w:t xml:space="preserve">Level 5, </w:t>
+      </w:r>
+    </w:p>
+    <w:p>
+      <w:pPr>
+        <w:spacing w:line="100" w:lineRule="atLeast"/>
+        <w:ind w:left="720" w:firstLine="720"/>
+        <w:rPr>
+          <w:rFonts w:ascii="Benne" w:eastAsia="Benne" w:hAnsi="Benne" w:cs="Benne"/>
+          <w:sz w:val="24"/>
+          <w:szCs w:val="24"/>
+        </w:rPr>
+      </w:pPr>
+      <w:r>
+        <w:rPr>
+          <w:rFonts w:ascii="Benne" w:eastAsia="Benne" w:hAnsi="Benne" w:cs="Benne"/>
+          <w:sz w:val="24"/>
+          <w:szCs w:val="24"/>
+        </w:rPr>
+        <w:t>Level 3, no attack cards…</w:t>
+      </w:r>
+    </w:p>
+    <w:p>
+      <w:pPr>
+        <w:spacing w:line="100" w:lineRule="atLeast"/>
+        <w:ind w:left="720" w:firstLine="720"/>
+        <w:rPr>
+          <w:rFonts w:ascii="Benne" w:eastAsia="Benne" w:hAnsi="Benne" w:cs="Benne"/>
+          <w:sz w:val="24"/>
+          <w:szCs w:val="24"/>
+        </w:rPr>
+      </w:pPr>
+      <w:r>
+        <w:rPr>
+          <w:rFonts w:ascii="Benne" w:eastAsia="Benne" w:hAnsi="Benne" w:cs="Benne"/>
+          <w:sz w:val="24"/>
+          <w:szCs w:val="24"/>
+        </w:rPr>
+        <w:t>Level 4 = special attack</w:t>
+      </w:r>
+    </w:p>
+    <w:p>
+      <w:pPr>
+        <w:spacing w:line="100" w:lineRule="atLeast"/>
+        <w:ind w:left="720" w:firstLine="720"/>
+        <w:rPr>
+          <w:rFonts w:ascii="Benne" w:eastAsia="Benne" w:hAnsi="Benne" w:cs="Benne"/>
+          <w:sz w:val="24"/>
+          <w:szCs w:val="24"/>
+        </w:rPr>
+      </w:pPr>
+      <w:r>
+        <w:rPr>
+          <w:rFonts w:ascii="Benne" w:eastAsia="Benne" w:hAnsi="Benne" w:cs="Benne"/>
+          <w:sz w:val="24"/>
+          <w:szCs w:val="24"/>
+        </w:rPr>
+        <w:t>Level 5 = ultimate</w:t>
+      </w:r>
+      <w:r>
+        <w:rPr>
+          <w:rFonts w:ascii="Benne" w:eastAsia="Benne" w:hAnsi="Benne" w:cs="Benne"/>
+          <w:sz w:val="24"/>
+          <w:szCs w:val="24"/>
+        </w:rPr>
+        <w:t xml:space="preserve">, </w:t>
+      </w:r>
+      <w:r>
+        <w:rPr>
+          <w:rFonts w:ascii="Benne" w:eastAsia="Benne" w:hAnsi="Benne" w:cs="Benne"/>
+          <w:sz w:val="24"/>
+          <w:szCs w:val="24"/>
+        </w:rPr>
+        <w:t xml:space="preserve">really high </w:t>
+      </w:r>
+      <w:r>
+        <w:rPr>
+          <w:rFonts w:ascii="Benne" w:eastAsia="Benne" w:hAnsi="Benne" w:cs="Benne"/>
+          <w:sz w:val="24"/>
+          <w:szCs w:val="24"/>
+        </w:rPr>
+        <w:t xml:space="preserve">requirements </w:t>
+      </w:r>
+      <w:r>
+        <w:rPr>
+          <w:rFonts w:ascii="Benne" w:eastAsia="Benne" w:hAnsi="Benne" w:cs="Benne"/>
+          <w:sz w:val="24"/>
+          <w:szCs w:val="24"/>
+        </w:rPr>
+        <w:t>but lots of damage</w:t>
+      </w:r>
+      <w:r>
+        <w:rPr>
+          <w:rFonts w:ascii="Benne" w:eastAsia="Benne" w:hAnsi="Benne" w:cs="Benne"/>
+          <w:sz w:val="24"/>
+          <w:szCs w:val="24"/>
+        </w:rPr>
+        <w:t>, infinite healing, getting multiple cards from exhaust, etc.</w:t>
+      </w:r>
+    </w:p>
+    <w:p>
+      <w:pPr>
+        <w:spacing w:line="100" w:lineRule="atLeast"/>
+        <w:rPr>
+          <w:rFonts w:ascii="Benne" w:eastAsia="Benne" w:hAnsi="Benne" w:cs="Benne"/>
+          <w:sz w:val="24"/>
+          <w:szCs w:val="24"/>
+        </w:rPr>
+      </w:pPr>
+      <w:r>
+        <w:rPr>
+          <w:rFonts w:ascii="Benne" w:eastAsia="Benne" w:hAnsi="Benne" w:cs="Benne"/>
+          <w:sz w:val="24"/>
+          <w:szCs w:val="24"/>
+        </w:rPr>
+        <w:t>What makes something a top or a bottom ability… stacked exhaust on bottom, then each turns gets harder to make decisions stuff</w:t>
+      </w:r>
+    </w:p>
+    <w:p>
+      <w:pPr>
+        <w:spacing w:line="100" w:lineRule="atLeast"/>
+        <w:rPr>
+          <w:rFonts w:ascii="Benne" w:eastAsia="Benne" w:hAnsi="Benne" w:cs="Benne"/>
+          <w:sz w:val="24"/>
+          <w:szCs w:val="24"/>
+        </w:rPr>
+      </w:pPr>
+      <w:r>
+        <w:rPr>
+          <w:rFonts w:ascii="Benne" w:eastAsia="Benne" w:hAnsi="Benne" w:cs="Benne"/>
+          <w:sz w:val="24"/>
+          <w:szCs w:val="24"/>
+        </w:rPr>
+        <w:t>Card idea: armor, or artifact, which increases your defense if you successfully defend</w:t>
+      </w:r>
+    </w:p>
+    <w:p>
+      <w:pPr>
+        <w:spacing w:line="100" w:lineRule="atLeast"/>
+        <w:rPr>
+          <w:rFonts w:ascii="Benne" w:eastAsia="Benne" w:hAnsi="Benne" w:cs="Benne"/>
+          <w:sz w:val="24"/>
+          <w:szCs w:val="24"/>
+        </w:rPr>
+      </w:pPr>
+      <w:r>
+        <w:rPr>
+          <w:rFonts w:ascii="Benne" w:eastAsia="Benne" w:hAnsi="Benne" w:cs="Benne"/>
+          <w:sz w:val="24"/>
+          <w:szCs w:val="24"/>
+        </w:rPr>
+        <w:t xml:space="preserve">Consider: +1 </w:t>
+      </w:r>
+      <w:proofErr w:type="spellStart"/>
+      <w:r>
+        <w:rPr>
+          <w:rFonts w:ascii="Benne" w:eastAsia="Benne" w:hAnsi="Benne" w:cs="Benne"/>
+          <w:sz w:val="24"/>
+          <w:szCs w:val="24"/>
+        </w:rPr>
+        <w:t>defence</w:t>
+      </w:r>
+      <w:proofErr w:type="spellEnd"/>
+      <w:r>
+        <w:rPr>
+          <w:rFonts w:ascii="Benne" w:eastAsia="Benne" w:hAnsi="Benne" w:cs="Benne"/>
+          <w:sz w:val="24"/>
+          <w:szCs w:val="24"/>
+        </w:rPr>
+        <w:t xml:space="preserve"> from token isn’t as impactful? Maybe</w:t>
+      </w:r>
+      <w:r>
+        <w:rPr>
+          <w:rFonts w:ascii="Benne" w:eastAsia="Benne" w:hAnsi="Benne" w:cs="Benne"/>
+          <w:sz w:val="24"/>
+          <w:szCs w:val="24"/>
+        </w:rPr>
+        <w:t>,</w:t>
+      </w:r>
+      <w:r>
+        <w:rPr>
+          <w:rFonts w:ascii="Benne" w:eastAsia="Benne" w:hAnsi="Benne" w:cs="Benne"/>
+          <w:sz w:val="24"/>
+          <w:szCs w:val="24"/>
+        </w:rPr>
+        <w:t xml:space="preserve"> maybe not.</w:t>
+      </w:r>
+    </w:p>
+    <w:p>
+      <w:pPr>
+        <w:spacing w:line="100" w:lineRule="atLeast"/>
+        <w:rPr>
+          <w:rFonts w:ascii="Benne" w:eastAsia="Benne" w:hAnsi="Benne" w:cs="Benne"/>
+          <w:sz w:val="24"/>
+          <w:szCs w:val="24"/>
+        </w:rPr>
+      </w:pPr>
+      <w:r>
+        <w:rPr>
+          <w:rFonts w:ascii="Benne" w:eastAsia="Benne" w:hAnsi="Benne" w:cs="Benne"/>
+          <w:sz w:val="24"/>
+          <w:szCs w:val="24"/>
+        </w:rPr>
+        <w:t>A card that does something at 1 health, combo’s with high defense/clutch armor set builds</w:t>
+      </w:r>
+    </w:p>
+    <w:p>
+      <w:pPr>
+        <w:spacing w:line="100" w:lineRule="atLeast"/>
+        <w:rPr>
+          <w:rFonts w:ascii="Benne" w:eastAsia="Benne" w:hAnsi="Benne" w:cs="Benne"/>
+          <w:sz w:val="24"/>
+          <w:szCs w:val="24"/>
+        </w:rPr>
+      </w:pPr>
+    </w:p>
+    <w:p>
+      <w:pPr>
+        <w:spacing w:line="100" w:lineRule="atLeast"/>
+        <w:rPr>
+          <w:rFonts w:ascii="Benne" w:eastAsia="Benne" w:hAnsi="Benne" w:cs="Benne"/>
+          <w:bCs/>
+          <w:sz w:val="24"/>
+          <w:szCs w:val="24"/>
+        </w:rPr>
+      </w:pPr>
+    </w:p>
+    <w:p>
+      <w:pPr>
+        <w:spacing w:line="100" w:lineRule="atLeast"/>
+        <w:rPr>
+          <w:rFonts w:ascii="Benne" w:eastAsia="Benne" w:hAnsi="Benne" w:cs="Benne"/>
+          <w:bCs/>
+          <w:sz w:val="24"/>
+          <w:szCs w:val="24"/>
+        </w:rPr>
+      </w:pPr>
+      <w:r>
+        <w:rPr>
+          <w:rFonts w:ascii="Benne" w:eastAsia="Benne" w:hAnsi="Benne" w:cs="Benne"/>
+          <w:bCs/>
+          <w:sz w:val="24"/>
+          <w:szCs w:val="24"/>
+        </w:rPr>
+        <w:t>Get manual feedback</w:t>
       </w:r>
     </w:p>
     <w:p>
@@ -20717,7 +20602,7 @@
           <w:sz w:val="24"/>
           <w:szCs w:val="24"/>
         </w:rPr>
-        <w:t>Core book, extra depth in following book</w:t>
+        <w:t>Ask: what do you want to know? What do you want to know next?</w:t>
       </w:r>
     </w:p>
     <w:p>
@@ -20727,20 +20612,14 @@
           <w:ilvl w:val="0"/>
           <w:numId w:val="2"/>
         </w:numPr>
-        <w:spacing w:line="100" w:lineRule="atLeast"/>
-        <w:rPr>
-          <w:rFonts w:ascii="Benne" w:eastAsia="Benne" w:hAnsi="Benne" w:cs="Benne"/>
-          <w:sz w:val="24"/>
-          <w:szCs w:val="24"/>
-        </w:rPr>
-      </w:pPr>
-      <w:r>
-        <w:rPr>
-          <w:rFonts w:ascii="Benne" w:eastAsia="Benne" w:hAnsi="Benne" w:cs="Benne"/>
-          <w:sz w:val="24"/>
-          <w:szCs w:val="24"/>
-        </w:rPr>
-        <w:t>Create most succinct guide</w:t>
+        <w:rPr>
+          <w:rFonts w:ascii="Benne" w:eastAsia="Benne" w:hAnsi="Benne" w:cs="Benne"/>
+          <w:sz w:val="24"/>
+          <w:szCs w:val="24"/>
+        </w:rPr>
+      </w:pPr>
+      <w:r>
+        <w:t>Reactions, clean up</w:t>
       </w:r>
     </w:p>
     <w:p>
@@ -20763,7 +20642,7 @@
           <w:sz w:val="24"/>
           <w:szCs w:val="24"/>
         </w:rPr>
-        <w:t>Make manual finalized (double check glossary notably, but also layout, order, wording, etc.)</w:t>
+        <w:t>Core book, extra depth in following book</w:t>
       </w:r>
     </w:p>
     <w:p>
@@ -20786,8 +20665,7 @@
           <w:sz w:val="24"/>
           <w:szCs w:val="24"/>
         </w:rPr>
-        <w:lastRenderedPageBreak/>
-        <w:t>Move armor/weapons into character creation</w:t>
+        <w:t>Create most succinct guide</w:t>
       </w:r>
     </w:p>
     <w:p>
@@ -20810,7 +20688,7 @@
           <w:sz w:val="24"/>
           <w:szCs w:val="24"/>
         </w:rPr>
-        <w:t>Reorganize character creation, start with 1 weapon and 1 armor set, think about moving armor and stuff into character building section</w:t>
+        <w:t>Make manual finalized (double check glossary notably, but also layout, order, wording, etc.)</w:t>
       </w:r>
     </w:p>
     <w:p>
@@ -20833,6 +20711,53 @@
           <w:sz w:val="24"/>
           <w:szCs w:val="24"/>
         </w:rPr>
+        <w:t>Move armor/weapons into character creation</w:t>
+      </w:r>
+    </w:p>
+    <w:p>
+      <w:pPr>
+        <w:pStyle w:val="ListParagraph"/>
+        <w:numPr>
+          <w:ilvl w:val="0"/>
+          <w:numId w:val="2"/>
+        </w:numPr>
+        <w:spacing w:line="100" w:lineRule="atLeast"/>
+        <w:rPr>
+          <w:rFonts w:ascii="Benne" w:eastAsia="Benne" w:hAnsi="Benne" w:cs="Benne"/>
+          <w:sz w:val="24"/>
+          <w:szCs w:val="24"/>
+        </w:rPr>
+      </w:pPr>
+      <w:r>
+        <w:rPr>
+          <w:rFonts w:ascii="Benne" w:eastAsia="Benne" w:hAnsi="Benne" w:cs="Benne"/>
+          <w:sz w:val="24"/>
+          <w:szCs w:val="24"/>
+        </w:rPr>
+        <w:t>Reorganize character creation, start with 1 weapon and 1 armor set, think about moving armor and stuff into character building section</w:t>
+      </w:r>
+    </w:p>
+    <w:p>
+      <w:pPr>
+        <w:pStyle w:val="ListParagraph"/>
+        <w:numPr>
+          <w:ilvl w:val="0"/>
+          <w:numId w:val="2"/>
+        </w:numPr>
+        <w:spacing w:line="100" w:lineRule="atLeast"/>
+        <w:rPr>
+          <w:rFonts w:ascii="Benne" w:eastAsia="Benne" w:hAnsi="Benne" w:cs="Benne"/>
+          <w:sz w:val="24"/>
+          <w:szCs w:val="24"/>
+        </w:rPr>
+      </w:pPr>
+      <w:r>
+        <w:rPr>
+          <w:rFonts w:ascii="Benne" w:eastAsia="Benne" w:hAnsi="Benne" w:cs="Benne"/>
+          <w:sz w:val="24"/>
+          <w:szCs w:val="24"/>
+        </w:rPr>
+        <w:lastRenderedPageBreak/>
         <w:t>Simplify equipment</w:t>
       </w:r>
     </w:p>
@@ -20851,25 +20776,23 @@
           <w:sz w:val="24"/>
           <w:szCs w:val="24"/>
         </w:rPr>
-        <w:t xml:space="preserve">Look into GM notes to </w:t>
-      </w:r>
-      <w:proofErr w:type="gramStart"/>
-      <w:r>
-        <w:rPr>
-          <w:rFonts w:ascii="Benne" w:eastAsia="Benne" w:hAnsi="Benne" w:cs="Benne"/>
-          <w:sz w:val="24"/>
-          <w:szCs w:val="24"/>
-        </w:rPr>
-        <w:t>expand,  how</w:t>
-      </w:r>
-      <w:proofErr w:type="gramEnd"/>
-      <w:r>
-        <w:rPr>
-          <w:rFonts w:ascii="Benne" w:eastAsia="Benne" w:hAnsi="Benne" w:cs="Benne"/>
-          <w:sz w:val="24"/>
-          <w:szCs w:val="24"/>
-        </w:rPr>
-        <w:t xml:space="preserve"> to GM well</w:t>
+        <w:t>Look into GM notes to expand</w:t>
+      </w:r>
+      <w:r>
+        <w:rPr>
+          <w:rFonts w:ascii="Benne" w:eastAsia="Benne" w:hAnsi="Benne" w:cs="Benne"/>
+          <w:sz w:val="24"/>
+          <w:szCs w:val="24"/>
+        </w:rPr>
+        <w:t xml:space="preserve"> </w:t>
+      </w:r>
+      <w:r>
+        <w:rPr>
+          <w:rFonts w:ascii="Benne" w:eastAsia="Benne" w:hAnsi="Benne" w:cs="Benne"/>
+          <w:sz w:val="24"/>
+          <w:szCs w:val="24"/>
+        </w:rPr>
+        <w:t>how to GM well</w:t>
       </w:r>
     </w:p>
     <w:p>
@@ -21069,25 +20992,7 @@
           <w:sz w:val="24"/>
           <w:szCs w:val="24"/>
         </w:rPr>
-        <w:t xml:space="preserve">Have enemies that cause </w:t>
-      </w:r>
-      <w:proofErr w:type="gramStart"/>
-      <w:r>
-        <w:rPr>
-          <w:rFonts w:ascii="Benne" w:eastAsia="Benne" w:hAnsi="Benne" w:cs="Benne"/>
-          <w:sz w:val="24"/>
-          <w:szCs w:val="24"/>
-        </w:rPr>
-        <w:t>player’s</w:t>
-      </w:r>
-      <w:proofErr w:type="gramEnd"/>
-      <w:r>
-        <w:rPr>
-          <w:rFonts w:ascii="Benne" w:eastAsia="Benne" w:hAnsi="Benne" w:cs="Benne"/>
-          <w:sz w:val="24"/>
-          <w:szCs w:val="24"/>
-        </w:rPr>
-        <w:t xml:space="preserve"> to discard a card</w:t>
+        <w:t>Have enemies that cause player’s to discard a card</w:t>
       </w:r>
     </w:p>
     <w:p>
@@ -21694,575 +21599,556 @@
           <w:sz w:val="24"/>
           <w:szCs w:val="24"/>
         </w:rPr>
+        <w:t>Level 1: 6 pts</w:t>
+      </w:r>
+    </w:p>
+    <w:p>
+      <w:pPr>
+        <w:spacing w:line="100" w:lineRule="atLeast"/>
+        <w:rPr>
+          <w:rFonts w:ascii="Benne" w:eastAsia="Benne" w:hAnsi="Benne" w:cs="Benne"/>
+          <w:sz w:val="24"/>
+          <w:szCs w:val="24"/>
+        </w:rPr>
+      </w:pPr>
+      <w:r>
+        <w:rPr>
+          <w:rFonts w:ascii="Benne" w:eastAsia="Benne" w:hAnsi="Benne" w:cs="Benne"/>
+          <w:sz w:val="24"/>
+          <w:szCs w:val="24"/>
+        </w:rPr>
+        <w:t>1, goblin. 1, goblin. 4, orcs. That’s the wave</w:t>
+      </w:r>
+    </w:p>
+    <w:p>
+      <w:pPr>
+        <w:spacing w:line="100" w:lineRule="atLeast"/>
+        <w:rPr>
+          <w:rFonts w:ascii="Benne" w:eastAsia="Benne" w:hAnsi="Benne" w:cs="Benne"/>
+          <w:sz w:val="24"/>
+          <w:szCs w:val="24"/>
+        </w:rPr>
+      </w:pPr>
+      <w:r>
+        <w:rPr>
+          <w:rFonts w:ascii="Benne" w:eastAsia="Benne" w:hAnsi="Benne" w:cs="Benne"/>
+          <w:sz w:val="24"/>
+          <w:szCs w:val="24"/>
+        </w:rPr>
+        <w:t>Level 2 8 points</w:t>
+      </w:r>
+    </w:p>
+    <w:p>
+      <w:pPr>
+        <w:spacing w:line="100" w:lineRule="atLeast"/>
+        <w:rPr>
+          <w:rFonts w:ascii="Benne" w:eastAsia="Benne" w:hAnsi="Benne" w:cs="Benne"/>
+          <w:sz w:val="24"/>
+          <w:szCs w:val="24"/>
+        </w:rPr>
+      </w:pPr>
+    </w:p>
+    <w:p>
+      <w:pPr>
+        <w:spacing w:line="100" w:lineRule="atLeast"/>
+        <w:rPr>
+          <w:rFonts w:ascii="Benne" w:eastAsia="Benne" w:hAnsi="Benne" w:cs="Benne"/>
+          <w:sz w:val="24"/>
+          <w:szCs w:val="24"/>
+        </w:rPr>
+      </w:pPr>
+      <w:r>
+        <w:rPr>
+          <w:rFonts w:ascii="Benne" w:eastAsia="Benne" w:hAnsi="Benne" w:cs="Benne"/>
+          <w:sz w:val="24"/>
+          <w:szCs w:val="24"/>
+        </w:rPr>
+        <w:t xml:space="preserve">Draw 5, shot arrow, one enemy, </w:t>
+      </w:r>
+    </w:p>
+    <w:p>
+      <w:pPr>
+        <w:spacing w:line="100" w:lineRule="atLeast"/>
+        <w:rPr>
+          <w:rFonts w:ascii="Benne" w:eastAsia="Benne" w:hAnsi="Benne" w:cs="Benne"/>
+          <w:sz w:val="24"/>
+          <w:szCs w:val="24"/>
+        </w:rPr>
+      </w:pPr>
+      <w:r>
+        <w:rPr>
+          <w:rFonts w:ascii="Benne" w:eastAsia="Benne" w:hAnsi="Benne" w:cs="Benne"/>
+          <w:sz w:val="24"/>
+          <w:szCs w:val="24"/>
+        </w:rPr>
+        <w:t>Spear, 3 damage</w:t>
+      </w:r>
+    </w:p>
+    <w:p>
+      <w:pPr>
+        <w:spacing w:line="100" w:lineRule="atLeast"/>
+        <w:rPr>
+          <w:rFonts w:ascii="Benne" w:eastAsia="Benne" w:hAnsi="Benne" w:cs="Benne"/>
+          <w:sz w:val="24"/>
+          <w:szCs w:val="24"/>
+        </w:rPr>
+      </w:pPr>
+      <w:r>
+        <w:rPr>
+          <w:rFonts w:ascii="Benne" w:eastAsia="Benne" w:hAnsi="Benne" w:cs="Benne"/>
+          <w:sz w:val="24"/>
+          <w:szCs w:val="24"/>
+        </w:rPr>
+        <w:t>Kick down ladder…</w:t>
+      </w:r>
+    </w:p>
+    <w:p>
+      <w:pPr>
+        <w:spacing w:line="100" w:lineRule="atLeast"/>
+        <w:rPr>
+          <w:rFonts w:ascii="Benne" w:eastAsia="Benne" w:hAnsi="Benne" w:cs="Benne"/>
+          <w:sz w:val="24"/>
+          <w:szCs w:val="24"/>
+        </w:rPr>
+      </w:pPr>
+      <w:r>
+        <w:rPr>
+          <w:rFonts w:ascii="Benne" w:eastAsia="Benne" w:hAnsi="Benne" w:cs="Benne"/>
+          <w:sz w:val="24"/>
+          <w:szCs w:val="24"/>
+        </w:rPr>
+        <w:t>Enemies small… 4 gobs, 3 orcs, 2 trolls</w:t>
+      </w:r>
+    </w:p>
+    <w:p>
+      <w:pPr>
+        <w:spacing w:line="100" w:lineRule="atLeast"/>
+        <w:rPr>
+          <w:rFonts w:ascii="Benne" w:eastAsia="Benne" w:hAnsi="Benne" w:cs="Benne"/>
+          <w:sz w:val="24"/>
+          <w:szCs w:val="24"/>
+        </w:rPr>
+      </w:pPr>
+      <w:r>
+        <w:rPr>
+          <w:rFonts w:ascii="Benne" w:eastAsia="Benne" w:hAnsi="Benne" w:cs="Benne"/>
+          <w:sz w:val="24"/>
+          <w:szCs w:val="24"/>
+        </w:rPr>
+        <w:t>Gob 1 dmg, 1 health</w:t>
+      </w:r>
+    </w:p>
+    <w:p>
+      <w:pPr>
+        <w:spacing w:line="100" w:lineRule="atLeast"/>
+        <w:rPr>
+          <w:rFonts w:ascii="Benne" w:eastAsia="Benne" w:hAnsi="Benne" w:cs="Benne"/>
+          <w:sz w:val="24"/>
+          <w:szCs w:val="24"/>
+        </w:rPr>
+      </w:pPr>
+      <w:r>
+        <w:rPr>
+          <w:rFonts w:ascii="Benne" w:eastAsia="Benne" w:hAnsi="Benne" w:cs="Benne"/>
+          <w:sz w:val="24"/>
+          <w:szCs w:val="24"/>
+        </w:rPr>
+        <w:t>Orc 3</w:t>
+      </w:r>
+    </w:p>
+    <w:p>
+      <w:pPr>
+        <w:spacing w:line="100" w:lineRule="atLeast"/>
+        <w:rPr>
+          <w:rFonts w:ascii="Benne" w:eastAsia="Benne" w:hAnsi="Benne" w:cs="Benne"/>
+          <w:sz w:val="24"/>
+          <w:szCs w:val="24"/>
+        </w:rPr>
+      </w:pPr>
+      <w:r>
+        <w:rPr>
+          <w:rFonts w:ascii="Benne" w:eastAsia="Benne" w:hAnsi="Benne" w:cs="Benne"/>
+          <w:sz w:val="24"/>
+          <w:szCs w:val="24"/>
+        </w:rPr>
+        <w:t>Troll 5</w:t>
+      </w:r>
+    </w:p>
+    <w:p>
+      <w:pPr>
+        <w:spacing w:line="100" w:lineRule="atLeast"/>
+        <w:rPr>
+          <w:rFonts w:ascii="Benne" w:eastAsia="Benne" w:hAnsi="Benne" w:cs="Benne"/>
+          <w:sz w:val="24"/>
+          <w:szCs w:val="24"/>
+        </w:rPr>
+      </w:pPr>
+    </w:p>
+    <w:p>
+      <w:pPr>
+        <w:spacing w:line="100" w:lineRule="atLeast"/>
+        <w:rPr>
+          <w:rFonts w:ascii="Benne" w:eastAsia="Benne" w:hAnsi="Benne" w:cs="Benne"/>
+          <w:sz w:val="24"/>
+          <w:szCs w:val="24"/>
+        </w:rPr>
+      </w:pPr>
+      <w:r>
+        <w:rPr>
+          <w:rFonts w:ascii="Benne" w:eastAsia="Benne" w:hAnsi="Benne" w:cs="Benne"/>
+          <w:sz w:val="24"/>
+          <w:szCs w:val="24"/>
+        </w:rPr>
+        <w:t>Spear and arrows</w:t>
+      </w:r>
+    </w:p>
+    <w:p>
+      <w:pPr>
+        <w:spacing w:line="100" w:lineRule="atLeast"/>
+        <w:rPr>
+          <w:rFonts w:ascii="Benne" w:eastAsia="Benne" w:hAnsi="Benne" w:cs="Benne"/>
+          <w:sz w:val="24"/>
+          <w:szCs w:val="24"/>
+        </w:rPr>
+      </w:pPr>
+      <w:r>
+        <w:rPr>
+          <w:rFonts w:ascii="Benne" w:eastAsia="Benne" w:hAnsi="Benne" w:cs="Benne"/>
+          <w:sz w:val="24"/>
+          <w:szCs w:val="24"/>
+        </w:rPr>
+        <w:t>Diff power for diff number enemies</w:t>
+      </w:r>
+    </w:p>
+    <w:p>
+      <w:pPr>
+        <w:spacing w:line="100" w:lineRule="atLeast"/>
+        <w:rPr>
+          <w:rFonts w:ascii="Benne" w:eastAsia="Benne" w:hAnsi="Benne" w:cs="Benne"/>
+          <w:sz w:val="24"/>
+          <w:szCs w:val="24"/>
+        </w:rPr>
+      </w:pPr>
+    </w:p>
+    <w:p>
+      <w:pPr>
+        <w:spacing w:line="100" w:lineRule="atLeast"/>
+        <w:rPr>
+          <w:rFonts w:ascii="Benne" w:eastAsia="Benne" w:hAnsi="Benne" w:cs="Benne"/>
+          <w:sz w:val="24"/>
+          <w:szCs w:val="24"/>
+        </w:rPr>
+      </w:pPr>
+      <w:r>
+        <w:rPr>
+          <w:rFonts w:ascii="Benne" w:eastAsia="Benne" w:hAnsi="Benne" w:cs="Benne"/>
+          <w:sz w:val="24"/>
+          <w:szCs w:val="24"/>
+        </w:rPr>
+        <w:t>End of each turn, reshuffle enemies, and add siege card added (ram, ballista, etc.)</w:t>
+      </w:r>
+    </w:p>
+    <w:p>
+      <w:pPr>
+        <w:spacing w:line="100" w:lineRule="atLeast"/>
+        <w:rPr>
+          <w:rFonts w:ascii="Benne" w:eastAsia="Benne" w:hAnsi="Benne" w:cs="Benne"/>
+          <w:sz w:val="24"/>
+          <w:szCs w:val="24"/>
+        </w:rPr>
+      </w:pPr>
+      <w:r>
+        <w:rPr>
+          <w:rFonts w:ascii="Benne" w:eastAsia="Benne" w:hAnsi="Benne" w:cs="Benne"/>
+          <w:sz w:val="24"/>
+          <w:szCs w:val="24"/>
+        </w:rPr>
+        <w:t>Get additional cards… bombs =  can destroy equipment</w:t>
+      </w:r>
+    </w:p>
+    <w:p>
+      <w:pPr>
+        <w:spacing w:line="100" w:lineRule="atLeast"/>
+        <w:rPr>
+          <w:rFonts w:ascii="Benne" w:eastAsia="Benne" w:hAnsi="Benne" w:cs="Benne"/>
+          <w:sz w:val="24"/>
+          <w:szCs w:val="24"/>
+        </w:rPr>
+      </w:pPr>
+      <w:r>
+        <w:rPr>
+          <w:rFonts w:ascii="Benne" w:eastAsia="Benne" w:hAnsi="Benne" w:cs="Benne"/>
+          <w:sz w:val="24"/>
+          <w:szCs w:val="24"/>
+        </w:rPr>
+        <w:t>More rewards to kill more things…</w:t>
+      </w:r>
+    </w:p>
+    <w:p>
+      <w:pPr>
+        <w:spacing w:line="100" w:lineRule="atLeast"/>
+        <w:rPr>
+          <w:rFonts w:ascii="Benne" w:eastAsia="Benne" w:hAnsi="Benne" w:cs="Benne"/>
+          <w:sz w:val="24"/>
+          <w:szCs w:val="24"/>
+        </w:rPr>
+      </w:pPr>
+      <w:r>
+        <w:rPr>
+          <w:rFonts w:ascii="Benne" w:eastAsia="Benne" w:hAnsi="Benne" w:cs="Benne"/>
+          <w:sz w:val="24"/>
+          <w:szCs w:val="24"/>
+        </w:rPr>
+        <w:t>Last long as possible</w:t>
+      </w:r>
+    </w:p>
+    <w:p>
+      <w:pPr>
+        <w:spacing w:line="100" w:lineRule="atLeast"/>
+        <w:rPr>
+          <w:rFonts w:ascii="Benne" w:eastAsia="Benne" w:hAnsi="Benne" w:cs="Benne"/>
+          <w:sz w:val="24"/>
+          <w:szCs w:val="24"/>
+        </w:rPr>
+      </w:pPr>
+      <w:r>
+        <w:rPr>
+          <w:rFonts w:ascii="Benne" w:eastAsia="Benne" w:hAnsi="Benne" w:cs="Benne"/>
+          <w:sz w:val="24"/>
+          <w:szCs w:val="24"/>
+        </w:rPr>
+        <w:t>Players get more stuff over time</w:t>
+      </w:r>
+    </w:p>
+    <w:p>
+      <w:pPr>
+        <w:spacing w:line="100" w:lineRule="atLeast"/>
+        <w:rPr>
+          <w:rFonts w:ascii="Benne" w:eastAsia="Benne" w:hAnsi="Benne" w:cs="Benne"/>
+          <w:sz w:val="24"/>
+          <w:szCs w:val="24"/>
+        </w:rPr>
+      </w:pPr>
+      <w:r>
+        <w:rPr>
+          <w:rFonts w:ascii="Benne" w:eastAsia="Benne" w:hAnsi="Benne" w:cs="Benne"/>
+          <w:sz w:val="24"/>
+          <w:szCs w:val="24"/>
+        </w:rPr>
+        <w:t xml:space="preserve">Draw 5 cards, </w:t>
+      </w:r>
+    </w:p>
+    <w:p>
+      <w:pPr>
+        <w:spacing w:line="100" w:lineRule="atLeast"/>
+        <w:rPr>
+          <w:rFonts w:ascii="Benne" w:eastAsia="Benne" w:hAnsi="Benne" w:cs="Benne"/>
+          <w:sz w:val="24"/>
+          <w:szCs w:val="24"/>
+        </w:rPr>
+      </w:pPr>
+      <w:r>
+        <w:rPr>
+          <w:rFonts w:ascii="Benne" w:eastAsia="Benne" w:hAnsi="Benne" w:cs="Benne"/>
+          <w:sz w:val="24"/>
+          <w:szCs w:val="24"/>
+        </w:rPr>
+        <w:t xml:space="preserve">Character abilities - repair castle for 1… </w:t>
+      </w:r>
+    </w:p>
+    <w:p>
+      <w:pPr>
+        <w:spacing w:line="100" w:lineRule="atLeast"/>
+        <w:rPr>
+          <w:rFonts w:ascii="Benne" w:eastAsia="Benne" w:hAnsi="Benne" w:cs="Benne"/>
+          <w:sz w:val="24"/>
+          <w:szCs w:val="24"/>
+        </w:rPr>
+      </w:pPr>
+      <w:r>
+        <w:rPr>
+          <w:rFonts w:ascii="Benne" w:eastAsia="Benne" w:hAnsi="Benne" w:cs="Benne"/>
+          <w:sz w:val="24"/>
+          <w:szCs w:val="24"/>
+        </w:rPr>
+        <w:t xml:space="preserve">Diff character decks… different cards, some overlap, </w:t>
+      </w:r>
+    </w:p>
+    <w:p>
+      <w:pPr>
+        <w:spacing w:line="100" w:lineRule="atLeast"/>
+        <w:rPr>
+          <w:rFonts w:ascii="Benne" w:eastAsia="Benne" w:hAnsi="Benne" w:cs="Benne"/>
+          <w:sz w:val="24"/>
+          <w:szCs w:val="24"/>
+        </w:rPr>
+      </w:pPr>
+      <w:r>
+        <w:rPr>
+          <w:rFonts w:ascii="Benne" w:eastAsia="Benne" w:hAnsi="Benne" w:cs="Benne"/>
+          <w:sz w:val="24"/>
+          <w:szCs w:val="24"/>
+        </w:rPr>
+        <w:t xml:space="preserve">Siege card enters enemy deck, better cards enter your deck </w:t>
+      </w:r>
+    </w:p>
+    <w:p>
+      <w:pPr>
+        <w:spacing w:line="100" w:lineRule="atLeast"/>
+        <w:rPr>
+          <w:rFonts w:ascii="Benne" w:eastAsia="Benne" w:hAnsi="Benne" w:cs="Benne"/>
+          <w:sz w:val="24"/>
+          <w:szCs w:val="24"/>
+        </w:rPr>
+      </w:pPr>
+      <w:r>
+        <w:rPr>
+          <w:rFonts w:ascii="Benne" w:eastAsia="Benne" w:hAnsi="Benne" w:cs="Benne"/>
+          <w:sz w:val="24"/>
+          <w:szCs w:val="24"/>
+        </w:rPr>
+        <w:t>Objectives</w:t>
+      </w:r>
+    </w:p>
+    <w:p>
+      <w:pPr>
+        <w:spacing w:line="100" w:lineRule="atLeast"/>
+        <w:rPr>
+          <w:rFonts w:ascii="Benne" w:eastAsia="Benne" w:hAnsi="Benne" w:cs="Benne"/>
+          <w:sz w:val="24"/>
+          <w:szCs w:val="24"/>
+        </w:rPr>
+      </w:pPr>
+      <w:r>
+        <w:rPr>
+          <w:rFonts w:ascii="Benne" w:eastAsia="Benne" w:hAnsi="Benne" w:cs="Benne"/>
+          <w:sz w:val="24"/>
+          <w:szCs w:val="24"/>
+        </w:rPr>
+        <w:t>Choose character ability…. Extra damage for arrows, extra bomb when get bomb</w:t>
+      </w:r>
+    </w:p>
+    <w:p>
+      <w:pPr>
+        <w:spacing w:line="100" w:lineRule="atLeast"/>
+        <w:rPr>
+          <w:rFonts w:ascii="Benne" w:eastAsia="Benne" w:hAnsi="Benne" w:cs="Benne"/>
+          <w:sz w:val="24"/>
+          <w:szCs w:val="24"/>
+        </w:rPr>
+      </w:pPr>
+      <w:r>
+        <w:rPr>
+          <w:rFonts w:ascii="Benne" w:eastAsia="Benne" w:hAnsi="Benne" w:cs="Benne"/>
+          <w:sz w:val="24"/>
+          <w:szCs w:val="24"/>
+        </w:rPr>
+        <w:t>Break card: 18 points, but drawn at 12, wave ends early</w:t>
+      </w:r>
+    </w:p>
+    <w:p>
+      <w:pPr>
+        <w:spacing w:line="100" w:lineRule="atLeast"/>
+        <w:rPr>
+          <w:rFonts w:ascii="Benne" w:eastAsia="Benne" w:hAnsi="Benne" w:cs="Benne"/>
+          <w:sz w:val="24"/>
+          <w:szCs w:val="24"/>
+        </w:rPr>
+      </w:pPr>
+      <w:r>
+        <w:rPr>
+          <w:rFonts w:ascii="Benne" w:eastAsia="Benne" w:hAnsi="Benne" w:cs="Benne"/>
+          <w:sz w:val="24"/>
+          <w:szCs w:val="24"/>
+        </w:rPr>
+        <w:t>Gold, items?</w:t>
+      </w:r>
+    </w:p>
+    <w:p>
+      <w:pPr>
+        <w:spacing w:line="100" w:lineRule="atLeast"/>
+        <w:rPr>
+          <w:rFonts w:ascii="Benne" w:eastAsia="Benne" w:hAnsi="Benne" w:cs="Benne"/>
+          <w:sz w:val="24"/>
+          <w:szCs w:val="24"/>
+        </w:rPr>
+      </w:pPr>
+      <w:r>
+        <w:rPr>
+          <w:rFonts w:ascii="Benne" w:eastAsia="Benne" w:hAnsi="Benne" w:cs="Benne"/>
+          <w:sz w:val="24"/>
+          <w:szCs w:val="24"/>
+        </w:rPr>
+        <w:t>Make with space</w:t>
+      </w:r>
+    </w:p>
+    <w:p>
+      <w:pPr>
+        <w:spacing w:line="100" w:lineRule="atLeast"/>
+        <w:rPr>
+          <w:rFonts w:ascii="Benne" w:eastAsia="Benne" w:hAnsi="Benne" w:cs="Benne"/>
+          <w:sz w:val="24"/>
+          <w:szCs w:val="24"/>
+        </w:rPr>
+      </w:pPr>
+    </w:p>
+    <w:p>
+      <w:pPr>
+        <w:spacing w:line="100" w:lineRule="atLeast"/>
+        <w:rPr>
+          <w:rFonts w:ascii="Benne" w:eastAsia="Benne" w:hAnsi="Benne" w:cs="Benne"/>
+          <w:sz w:val="24"/>
+          <w:szCs w:val="24"/>
+        </w:rPr>
+      </w:pPr>
+      <w:r>
+        <w:rPr>
+          <w:rFonts w:ascii="Benne" w:eastAsia="Benne" w:hAnsi="Benne" w:cs="Benne"/>
+          <w:sz w:val="24"/>
+          <w:szCs w:val="24"/>
+        </w:rPr>
+        <w:t>What you can’t defend damage the castle</w:t>
+      </w:r>
+    </w:p>
+    <w:p>
+      <w:pPr>
+        <w:spacing w:line="100" w:lineRule="atLeast"/>
+        <w:rPr>
+          <w:rFonts w:ascii="Benne" w:eastAsia="Benne" w:hAnsi="Benne" w:cs="Benne"/>
+          <w:sz w:val="24"/>
+          <w:szCs w:val="24"/>
+        </w:rPr>
+      </w:pPr>
+      <w:r>
+        <w:rPr>
+          <w:rFonts w:ascii="Benne" w:eastAsia="Benne" w:hAnsi="Benne" w:cs="Benne"/>
+          <w:sz w:val="24"/>
+          <w:szCs w:val="24"/>
+        </w:rPr>
+        <w:t>Goblins requite 1 attack, orcs - 1 cannon or 4 attacks</w:t>
+      </w:r>
+    </w:p>
+    <w:p>
+      <w:pPr>
+        <w:spacing w:line="100" w:lineRule="atLeast"/>
+        <w:rPr>
+          <w:rFonts w:ascii="Benne" w:eastAsia="Benne" w:hAnsi="Benne" w:cs="Benne"/>
+          <w:sz w:val="24"/>
+          <w:szCs w:val="24"/>
+        </w:rPr>
+      </w:pPr>
+    </w:p>
+    <w:p>
+      <w:pPr>
+        <w:spacing w:line="100" w:lineRule="atLeast"/>
+      </w:pPr>
+      <w:r>
+        <w:rPr>
+          <w:rFonts w:ascii="Benne" w:eastAsia="Benne" w:hAnsi="Benne" w:cs="Benne"/>
+          <w:sz w:val="24"/>
+          <w:szCs w:val="24"/>
+        </w:rPr>
         <w:lastRenderedPageBreak/>
-        <w:t>Level 1: 6 pts</w:t>
-      </w:r>
-    </w:p>
-    <w:p>
-      <w:pPr>
-        <w:spacing w:line="100" w:lineRule="atLeast"/>
-        <w:rPr>
-          <w:rFonts w:ascii="Benne" w:eastAsia="Benne" w:hAnsi="Benne" w:cs="Benne"/>
-          <w:sz w:val="24"/>
-          <w:szCs w:val="24"/>
-        </w:rPr>
-      </w:pPr>
-      <w:r>
-        <w:rPr>
-          <w:rFonts w:ascii="Benne" w:eastAsia="Benne" w:hAnsi="Benne" w:cs="Benne"/>
-          <w:sz w:val="24"/>
-          <w:szCs w:val="24"/>
-        </w:rPr>
-        <w:t>1, goblin. 1, goblin. 4, orcs. That’s the wave</w:t>
-      </w:r>
-    </w:p>
-    <w:p>
-      <w:pPr>
-        <w:spacing w:line="100" w:lineRule="atLeast"/>
-        <w:rPr>
-          <w:rFonts w:ascii="Benne" w:eastAsia="Benne" w:hAnsi="Benne" w:cs="Benne"/>
-          <w:sz w:val="24"/>
-          <w:szCs w:val="24"/>
-        </w:rPr>
-      </w:pPr>
-      <w:r>
-        <w:rPr>
-          <w:rFonts w:ascii="Benne" w:eastAsia="Benne" w:hAnsi="Benne" w:cs="Benne"/>
-          <w:sz w:val="24"/>
-          <w:szCs w:val="24"/>
-        </w:rPr>
-        <w:t>Level 2 8 points</w:t>
-      </w:r>
-    </w:p>
-    <w:p>
-      <w:pPr>
-        <w:spacing w:line="100" w:lineRule="atLeast"/>
-        <w:rPr>
-          <w:rFonts w:ascii="Benne" w:eastAsia="Benne" w:hAnsi="Benne" w:cs="Benne"/>
-          <w:sz w:val="24"/>
-          <w:szCs w:val="24"/>
-        </w:rPr>
-      </w:pPr>
-    </w:p>
-    <w:p>
-      <w:pPr>
-        <w:spacing w:line="100" w:lineRule="atLeast"/>
-        <w:rPr>
-          <w:rFonts w:ascii="Benne" w:eastAsia="Benne" w:hAnsi="Benne" w:cs="Benne"/>
-          <w:sz w:val="24"/>
-          <w:szCs w:val="24"/>
-        </w:rPr>
-      </w:pPr>
-      <w:r>
-        <w:rPr>
-          <w:rFonts w:ascii="Benne" w:eastAsia="Benne" w:hAnsi="Benne" w:cs="Benne"/>
-          <w:sz w:val="24"/>
-          <w:szCs w:val="24"/>
-        </w:rPr>
-        <w:t xml:space="preserve">Draw 5, shot arrow, one enemy, </w:t>
-      </w:r>
-    </w:p>
-    <w:p>
-      <w:pPr>
-        <w:spacing w:line="100" w:lineRule="atLeast"/>
-        <w:rPr>
-          <w:rFonts w:ascii="Benne" w:eastAsia="Benne" w:hAnsi="Benne" w:cs="Benne"/>
-          <w:sz w:val="24"/>
-          <w:szCs w:val="24"/>
-        </w:rPr>
-      </w:pPr>
-      <w:r>
-        <w:rPr>
-          <w:rFonts w:ascii="Benne" w:eastAsia="Benne" w:hAnsi="Benne" w:cs="Benne"/>
-          <w:sz w:val="24"/>
-          <w:szCs w:val="24"/>
-        </w:rPr>
-        <w:t>Spear, 3 damage</w:t>
-      </w:r>
-    </w:p>
-    <w:p>
-      <w:pPr>
-        <w:spacing w:line="100" w:lineRule="atLeast"/>
-        <w:rPr>
-          <w:rFonts w:ascii="Benne" w:eastAsia="Benne" w:hAnsi="Benne" w:cs="Benne"/>
-          <w:sz w:val="24"/>
-          <w:szCs w:val="24"/>
-        </w:rPr>
-      </w:pPr>
-      <w:r>
-        <w:rPr>
-          <w:rFonts w:ascii="Benne" w:eastAsia="Benne" w:hAnsi="Benne" w:cs="Benne"/>
-          <w:sz w:val="24"/>
-          <w:szCs w:val="24"/>
-        </w:rPr>
-        <w:t>Kick down ladder…</w:t>
-      </w:r>
-    </w:p>
-    <w:p>
-      <w:pPr>
-        <w:spacing w:line="100" w:lineRule="atLeast"/>
-        <w:rPr>
-          <w:rFonts w:ascii="Benne" w:eastAsia="Benne" w:hAnsi="Benne" w:cs="Benne"/>
-          <w:sz w:val="24"/>
-          <w:szCs w:val="24"/>
-        </w:rPr>
-      </w:pPr>
-      <w:r>
-        <w:rPr>
-          <w:rFonts w:ascii="Benne" w:eastAsia="Benne" w:hAnsi="Benne" w:cs="Benne"/>
-          <w:sz w:val="24"/>
-          <w:szCs w:val="24"/>
-        </w:rPr>
-        <w:t>Enemies small… 4 gobs, 3 orcs, 2 trolls</w:t>
-      </w:r>
-    </w:p>
-    <w:p>
-      <w:pPr>
-        <w:spacing w:line="100" w:lineRule="atLeast"/>
-        <w:rPr>
-          <w:rFonts w:ascii="Benne" w:eastAsia="Benne" w:hAnsi="Benne" w:cs="Benne"/>
-          <w:sz w:val="24"/>
-          <w:szCs w:val="24"/>
-        </w:rPr>
-      </w:pPr>
-      <w:r>
-        <w:rPr>
-          <w:rFonts w:ascii="Benne" w:eastAsia="Benne" w:hAnsi="Benne" w:cs="Benne"/>
-          <w:sz w:val="24"/>
-          <w:szCs w:val="24"/>
-        </w:rPr>
-        <w:t>Gob 1 dmg, 1 health</w:t>
-      </w:r>
-    </w:p>
-    <w:p>
-      <w:pPr>
-        <w:spacing w:line="100" w:lineRule="atLeast"/>
-        <w:rPr>
-          <w:rFonts w:ascii="Benne" w:eastAsia="Benne" w:hAnsi="Benne" w:cs="Benne"/>
-          <w:sz w:val="24"/>
-          <w:szCs w:val="24"/>
-        </w:rPr>
-      </w:pPr>
-      <w:r>
-        <w:rPr>
-          <w:rFonts w:ascii="Benne" w:eastAsia="Benne" w:hAnsi="Benne" w:cs="Benne"/>
-          <w:sz w:val="24"/>
-          <w:szCs w:val="24"/>
-        </w:rPr>
-        <w:t>Orc 3</w:t>
-      </w:r>
-    </w:p>
-    <w:p>
-      <w:pPr>
-        <w:spacing w:line="100" w:lineRule="atLeast"/>
-        <w:rPr>
-          <w:rFonts w:ascii="Benne" w:eastAsia="Benne" w:hAnsi="Benne" w:cs="Benne"/>
-          <w:sz w:val="24"/>
-          <w:szCs w:val="24"/>
-        </w:rPr>
-      </w:pPr>
-      <w:r>
-        <w:rPr>
-          <w:rFonts w:ascii="Benne" w:eastAsia="Benne" w:hAnsi="Benne" w:cs="Benne"/>
-          <w:sz w:val="24"/>
-          <w:szCs w:val="24"/>
-        </w:rPr>
-        <w:t>Troll 5</w:t>
-      </w:r>
-    </w:p>
-    <w:p>
-      <w:pPr>
-        <w:spacing w:line="100" w:lineRule="atLeast"/>
-        <w:rPr>
-          <w:rFonts w:ascii="Benne" w:eastAsia="Benne" w:hAnsi="Benne" w:cs="Benne"/>
-          <w:sz w:val="24"/>
-          <w:szCs w:val="24"/>
-        </w:rPr>
-      </w:pPr>
-    </w:p>
-    <w:p>
-      <w:pPr>
-        <w:spacing w:line="100" w:lineRule="atLeast"/>
-        <w:rPr>
-          <w:rFonts w:ascii="Benne" w:eastAsia="Benne" w:hAnsi="Benne" w:cs="Benne"/>
-          <w:sz w:val="24"/>
-          <w:szCs w:val="24"/>
-        </w:rPr>
-      </w:pPr>
-      <w:r>
-        <w:rPr>
-          <w:rFonts w:ascii="Benne" w:eastAsia="Benne" w:hAnsi="Benne" w:cs="Benne"/>
-          <w:sz w:val="24"/>
-          <w:szCs w:val="24"/>
-        </w:rPr>
-        <w:t>Spear and arrows</w:t>
-      </w:r>
-    </w:p>
-    <w:p>
-      <w:pPr>
-        <w:spacing w:line="100" w:lineRule="atLeast"/>
-        <w:rPr>
-          <w:rFonts w:ascii="Benne" w:eastAsia="Benne" w:hAnsi="Benne" w:cs="Benne"/>
-          <w:sz w:val="24"/>
-          <w:szCs w:val="24"/>
-        </w:rPr>
-      </w:pPr>
-      <w:r>
-        <w:rPr>
-          <w:rFonts w:ascii="Benne" w:eastAsia="Benne" w:hAnsi="Benne" w:cs="Benne"/>
-          <w:sz w:val="24"/>
-          <w:szCs w:val="24"/>
-        </w:rPr>
-        <w:t>Diff power for diff number enemies</w:t>
-      </w:r>
-    </w:p>
-    <w:p>
-      <w:pPr>
-        <w:spacing w:line="100" w:lineRule="atLeast"/>
-        <w:rPr>
-          <w:rFonts w:ascii="Benne" w:eastAsia="Benne" w:hAnsi="Benne" w:cs="Benne"/>
-          <w:sz w:val="24"/>
-          <w:szCs w:val="24"/>
-        </w:rPr>
-      </w:pPr>
-    </w:p>
-    <w:p>
-      <w:pPr>
-        <w:spacing w:line="100" w:lineRule="atLeast"/>
-        <w:rPr>
-          <w:rFonts w:ascii="Benne" w:eastAsia="Benne" w:hAnsi="Benne" w:cs="Benne"/>
-          <w:sz w:val="24"/>
-          <w:szCs w:val="24"/>
-        </w:rPr>
-      </w:pPr>
-      <w:r>
-        <w:rPr>
-          <w:rFonts w:ascii="Benne" w:eastAsia="Benne" w:hAnsi="Benne" w:cs="Benne"/>
-          <w:sz w:val="24"/>
-          <w:szCs w:val="24"/>
-        </w:rPr>
-        <w:t>End of each turn, reshuffle enemies, and add siege card added (ram, ballista, etc.)</w:t>
-      </w:r>
-    </w:p>
-    <w:p>
-      <w:pPr>
-        <w:spacing w:line="100" w:lineRule="atLeast"/>
-        <w:rPr>
-          <w:rFonts w:ascii="Benne" w:eastAsia="Benne" w:hAnsi="Benne" w:cs="Benne"/>
-          <w:sz w:val="24"/>
-          <w:szCs w:val="24"/>
-        </w:rPr>
-      </w:pPr>
-      <w:r>
-        <w:rPr>
-          <w:rFonts w:ascii="Benne" w:eastAsia="Benne" w:hAnsi="Benne" w:cs="Benne"/>
-          <w:sz w:val="24"/>
-          <w:szCs w:val="24"/>
-        </w:rPr>
-        <w:t xml:space="preserve">Get additional cards… bombs </w:t>
-      </w:r>
-      <w:proofErr w:type="gramStart"/>
-      <w:r>
-        <w:rPr>
-          <w:rFonts w:ascii="Benne" w:eastAsia="Benne" w:hAnsi="Benne" w:cs="Benne"/>
-          <w:sz w:val="24"/>
-          <w:szCs w:val="24"/>
-        </w:rPr>
-        <w:t>=  can</w:t>
-      </w:r>
-      <w:proofErr w:type="gramEnd"/>
-      <w:r>
-        <w:rPr>
-          <w:rFonts w:ascii="Benne" w:eastAsia="Benne" w:hAnsi="Benne" w:cs="Benne"/>
-          <w:sz w:val="24"/>
-          <w:szCs w:val="24"/>
-        </w:rPr>
-        <w:t xml:space="preserve"> destroy equipment</w:t>
-      </w:r>
-    </w:p>
-    <w:p>
-      <w:pPr>
-        <w:spacing w:line="100" w:lineRule="atLeast"/>
-        <w:rPr>
-          <w:rFonts w:ascii="Benne" w:eastAsia="Benne" w:hAnsi="Benne" w:cs="Benne"/>
-          <w:sz w:val="24"/>
-          <w:szCs w:val="24"/>
-        </w:rPr>
-      </w:pPr>
-      <w:r>
-        <w:rPr>
-          <w:rFonts w:ascii="Benne" w:eastAsia="Benne" w:hAnsi="Benne" w:cs="Benne"/>
-          <w:sz w:val="24"/>
-          <w:szCs w:val="24"/>
-        </w:rPr>
-        <w:t>More rewards to kill more things…</w:t>
-      </w:r>
-    </w:p>
-    <w:p>
-      <w:pPr>
-        <w:spacing w:line="100" w:lineRule="atLeast"/>
-        <w:rPr>
-          <w:rFonts w:ascii="Benne" w:eastAsia="Benne" w:hAnsi="Benne" w:cs="Benne"/>
-          <w:sz w:val="24"/>
-          <w:szCs w:val="24"/>
-        </w:rPr>
-      </w:pPr>
-      <w:r>
-        <w:rPr>
-          <w:rFonts w:ascii="Benne" w:eastAsia="Benne" w:hAnsi="Benne" w:cs="Benne"/>
-          <w:sz w:val="24"/>
-          <w:szCs w:val="24"/>
-        </w:rPr>
-        <w:t>Last long as possible</w:t>
-      </w:r>
-    </w:p>
-    <w:p>
-      <w:pPr>
-        <w:spacing w:line="100" w:lineRule="atLeast"/>
-        <w:rPr>
-          <w:rFonts w:ascii="Benne" w:eastAsia="Benne" w:hAnsi="Benne" w:cs="Benne"/>
-          <w:sz w:val="24"/>
-          <w:szCs w:val="24"/>
-        </w:rPr>
-      </w:pPr>
-      <w:r>
-        <w:rPr>
-          <w:rFonts w:ascii="Benne" w:eastAsia="Benne" w:hAnsi="Benne" w:cs="Benne"/>
-          <w:sz w:val="24"/>
-          <w:szCs w:val="24"/>
-        </w:rPr>
-        <w:t>Players get more stuff over time</w:t>
-      </w:r>
-    </w:p>
-    <w:p>
-      <w:pPr>
-        <w:spacing w:line="100" w:lineRule="atLeast"/>
-        <w:rPr>
-          <w:rFonts w:ascii="Benne" w:eastAsia="Benne" w:hAnsi="Benne" w:cs="Benne"/>
-          <w:sz w:val="24"/>
-          <w:szCs w:val="24"/>
-        </w:rPr>
-      </w:pPr>
-      <w:r>
-        <w:rPr>
-          <w:rFonts w:ascii="Benne" w:eastAsia="Benne" w:hAnsi="Benne" w:cs="Benne"/>
-          <w:sz w:val="24"/>
-          <w:szCs w:val="24"/>
-        </w:rPr>
-        <w:t xml:space="preserve">Draw 5 cards, </w:t>
-      </w:r>
-    </w:p>
-    <w:p>
-      <w:pPr>
-        <w:spacing w:line="100" w:lineRule="atLeast"/>
-        <w:rPr>
-          <w:rFonts w:ascii="Benne" w:eastAsia="Benne" w:hAnsi="Benne" w:cs="Benne"/>
-          <w:sz w:val="24"/>
-          <w:szCs w:val="24"/>
-        </w:rPr>
-      </w:pPr>
-      <w:r>
-        <w:rPr>
-          <w:rFonts w:ascii="Benne" w:eastAsia="Benne" w:hAnsi="Benne" w:cs="Benne"/>
-          <w:sz w:val="24"/>
-          <w:szCs w:val="24"/>
-        </w:rPr>
-        <w:t xml:space="preserve">Character abilities - repair castle for 1… </w:t>
-      </w:r>
-    </w:p>
-    <w:p>
-      <w:pPr>
-        <w:spacing w:line="100" w:lineRule="atLeast"/>
-        <w:rPr>
-          <w:rFonts w:ascii="Benne" w:eastAsia="Benne" w:hAnsi="Benne" w:cs="Benne"/>
-          <w:sz w:val="24"/>
-          <w:szCs w:val="24"/>
-        </w:rPr>
-      </w:pPr>
-      <w:r>
-        <w:rPr>
-          <w:rFonts w:ascii="Benne" w:eastAsia="Benne" w:hAnsi="Benne" w:cs="Benne"/>
-          <w:sz w:val="24"/>
-          <w:szCs w:val="24"/>
-        </w:rPr>
-        <w:t xml:space="preserve">Diff character decks… different cards, some overlap, </w:t>
-      </w:r>
-    </w:p>
-    <w:p>
-      <w:pPr>
-        <w:spacing w:line="100" w:lineRule="atLeast"/>
-        <w:rPr>
-          <w:rFonts w:ascii="Benne" w:eastAsia="Benne" w:hAnsi="Benne" w:cs="Benne"/>
-          <w:sz w:val="24"/>
-          <w:szCs w:val="24"/>
-        </w:rPr>
-      </w:pPr>
-      <w:r>
-        <w:rPr>
-          <w:rFonts w:ascii="Benne" w:eastAsia="Benne" w:hAnsi="Benne" w:cs="Benne"/>
-          <w:sz w:val="24"/>
-          <w:szCs w:val="24"/>
-        </w:rPr>
-        <w:t xml:space="preserve">Siege card enters enemy deck, better cards enter your deck </w:t>
-      </w:r>
-    </w:p>
-    <w:p>
-      <w:pPr>
-        <w:spacing w:line="100" w:lineRule="atLeast"/>
-        <w:rPr>
-          <w:rFonts w:ascii="Benne" w:eastAsia="Benne" w:hAnsi="Benne" w:cs="Benne"/>
-          <w:sz w:val="24"/>
-          <w:szCs w:val="24"/>
-        </w:rPr>
-      </w:pPr>
-      <w:r>
-        <w:rPr>
-          <w:rFonts w:ascii="Benne" w:eastAsia="Benne" w:hAnsi="Benne" w:cs="Benne"/>
-          <w:sz w:val="24"/>
-          <w:szCs w:val="24"/>
-        </w:rPr>
-        <w:t>Objectives</w:t>
-      </w:r>
-    </w:p>
-    <w:p>
-      <w:pPr>
-        <w:spacing w:line="100" w:lineRule="atLeast"/>
-        <w:rPr>
-          <w:rFonts w:ascii="Benne" w:eastAsia="Benne" w:hAnsi="Benne" w:cs="Benne"/>
-          <w:sz w:val="24"/>
-          <w:szCs w:val="24"/>
-        </w:rPr>
-      </w:pPr>
-      <w:r>
-        <w:rPr>
-          <w:rFonts w:ascii="Benne" w:eastAsia="Benne" w:hAnsi="Benne" w:cs="Benne"/>
-          <w:sz w:val="24"/>
-          <w:szCs w:val="24"/>
-        </w:rPr>
-        <w:t>Choose character ability…. Extra damage for arrows, extra bomb when get bomb</w:t>
-      </w:r>
-    </w:p>
-    <w:p>
-      <w:pPr>
-        <w:spacing w:line="100" w:lineRule="atLeast"/>
-        <w:rPr>
-          <w:rFonts w:ascii="Benne" w:eastAsia="Benne" w:hAnsi="Benne" w:cs="Benne"/>
-          <w:sz w:val="24"/>
-          <w:szCs w:val="24"/>
-        </w:rPr>
-      </w:pPr>
-      <w:r>
-        <w:rPr>
-          <w:rFonts w:ascii="Benne" w:eastAsia="Benne" w:hAnsi="Benne" w:cs="Benne"/>
-          <w:sz w:val="24"/>
-          <w:szCs w:val="24"/>
-        </w:rPr>
-        <w:t>Break card: 18 points, but drawn at 12, wave ends early</w:t>
-      </w:r>
-    </w:p>
-    <w:p>
-      <w:pPr>
-        <w:spacing w:line="100" w:lineRule="atLeast"/>
-        <w:rPr>
-          <w:rFonts w:ascii="Benne" w:eastAsia="Benne" w:hAnsi="Benne" w:cs="Benne"/>
-          <w:sz w:val="24"/>
-          <w:szCs w:val="24"/>
-        </w:rPr>
-      </w:pPr>
-      <w:r>
-        <w:rPr>
-          <w:rFonts w:ascii="Benne" w:eastAsia="Benne" w:hAnsi="Benne" w:cs="Benne"/>
-          <w:sz w:val="24"/>
-          <w:szCs w:val="24"/>
-        </w:rPr>
-        <w:t>Gold, items?</w:t>
-      </w:r>
-    </w:p>
-    <w:p>
-      <w:pPr>
-        <w:spacing w:line="100" w:lineRule="atLeast"/>
-        <w:rPr>
-          <w:rFonts w:ascii="Benne" w:eastAsia="Benne" w:hAnsi="Benne" w:cs="Benne"/>
-          <w:sz w:val="24"/>
-          <w:szCs w:val="24"/>
-        </w:rPr>
-      </w:pPr>
-      <w:r>
-        <w:rPr>
-          <w:rFonts w:ascii="Benne" w:eastAsia="Benne" w:hAnsi="Benne" w:cs="Benne"/>
-          <w:sz w:val="24"/>
-          <w:szCs w:val="24"/>
-        </w:rPr>
-        <w:t>Make with space</w:t>
-      </w:r>
-    </w:p>
-    <w:p>
-      <w:pPr>
-        <w:spacing w:line="100" w:lineRule="atLeast"/>
-        <w:rPr>
-          <w:rFonts w:ascii="Benne" w:eastAsia="Benne" w:hAnsi="Benne" w:cs="Benne"/>
-          <w:sz w:val="24"/>
-          <w:szCs w:val="24"/>
-        </w:rPr>
-      </w:pPr>
-    </w:p>
-    <w:p>
-      <w:pPr>
-        <w:spacing w:line="100" w:lineRule="atLeast"/>
-        <w:rPr>
-          <w:rFonts w:ascii="Benne" w:eastAsia="Benne" w:hAnsi="Benne" w:cs="Benne"/>
-          <w:sz w:val="24"/>
-          <w:szCs w:val="24"/>
-        </w:rPr>
-      </w:pPr>
-      <w:r>
-        <w:rPr>
-          <w:rFonts w:ascii="Benne" w:eastAsia="Benne" w:hAnsi="Benne" w:cs="Benne"/>
-          <w:sz w:val="24"/>
-          <w:szCs w:val="24"/>
-        </w:rPr>
-        <w:lastRenderedPageBreak/>
-        <w:t>What you can’t defend damage the castle</w:t>
-      </w:r>
-    </w:p>
-    <w:p>
-      <w:pPr>
-        <w:spacing w:line="100" w:lineRule="atLeast"/>
-        <w:rPr>
-          <w:rFonts w:ascii="Benne" w:eastAsia="Benne" w:hAnsi="Benne" w:cs="Benne"/>
-          <w:sz w:val="24"/>
-          <w:szCs w:val="24"/>
-        </w:rPr>
-      </w:pPr>
-      <w:r>
-        <w:rPr>
-          <w:rFonts w:ascii="Benne" w:eastAsia="Benne" w:hAnsi="Benne" w:cs="Benne"/>
-          <w:sz w:val="24"/>
-          <w:szCs w:val="24"/>
-        </w:rPr>
-        <w:t>Goblins requite 1 attack, orcs - 1 cannon or 4 attacks</w:t>
-      </w:r>
-    </w:p>
-    <w:p>
-      <w:pPr>
-        <w:spacing w:line="100" w:lineRule="atLeast"/>
-        <w:rPr>
-          <w:rFonts w:ascii="Benne" w:eastAsia="Benne" w:hAnsi="Benne" w:cs="Benne"/>
-          <w:sz w:val="24"/>
-          <w:szCs w:val="24"/>
-        </w:rPr>
-      </w:pPr>
-    </w:p>
-    <w:p>
-      <w:pPr>
-        <w:spacing w:line="100" w:lineRule="atLeast"/>
-      </w:pPr>
-      <w:r>
-        <w:rPr>
-          <w:rFonts w:ascii="Benne" w:eastAsia="Benne" w:hAnsi="Benne" w:cs="Benne"/>
-          <w:sz w:val="24"/>
-          <w:szCs w:val="24"/>
-        </w:rPr>
         <w:t>Resource to create characters</w:t>
       </w:r>
     </w:p>

</xml_diff>

<commit_message>
more notes in prep for discussion
</commit_message>
<xml_diff>
--- a/tactile_tabletop/Documents/User Handbook.docx
+++ b/tactile_tabletop/Documents/User Handbook.docx
@@ -19034,15 +19034,199 @@
           <w:sz w:val="24"/>
           <w:szCs w:val="24"/>
         </w:rPr>
-        <w:t xml:space="preserve">Github integrated task scheduling thing? Like JIRA or Slack or </w:t>
-      </w:r>
-      <w:r>
-        <w:rPr>
-          <w:rFonts w:ascii="Benne" w:eastAsia="Benne" w:hAnsi="Benne" w:cs="Benne"/>
-          <w:sz w:val="24"/>
-          <w:szCs w:val="24"/>
-        </w:rPr>
-        <w:t>whatever</w:t>
+        <w:t xml:space="preserve">Game is slow…. </w:t>
+      </w:r>
+    </w:p>
+    <w:p>
+      <w:pPr>
+        <w:pStyle w:val="ListParagraph"/>
+        <w:numPr>
+          <w:ilvl w:val="1"/>
+          <w:numId w:val="2"/>
+        </w:numPr>
+        <w:spacing w:line="100" w:lineRule="atLeast"/>
+        <w:rPr>
+          <w:rFonts w:ascii="Benne" w:eastAsia="Benne" w:hAnsi="Benne" w:cs="Benne"/>
+          <w:sz w:val="24"/>
+          <w:szCs w:val="24"/>
+        </w:rPr>
+      </w:pPr>
+      <w:r>
+        <w:rPr>
+          <w:rFonts w:ascii="Benne" w:eastAsia="Benne" w:hAnsi="Benne" w:cs="Benne"/>
+          <w:sz w:val="24"/>
+          <w:szCs w:val="24"/>
+        </w:rPr>
+        <w:t xml:space="preserve">Might be related to how we handle movement, thoughts: </w:t>
+      </w:r>
+    </w:p>
+    <w:p>
+      <w:pPr>
+        <w:pStyle w:val="ListParagraph"/>
+        <w:numPr>
+          <w:ilvl w:val="2"/>
+          <w:numId w:val="2"/>
+        </w:numPr>
+        <w:spacing w:line="100" w:lineRule="atLeast"/>
+        <w:rPr>
+          <w:rFonts w:ascii="Benne" w:eastAsia="Benne" w:hAnsi="Benne" w:cs="Benne"/>
+          <w:sz w:val="24"/>
+          <w:szCs w:val="24"/>
+        </w:rPr>
+      </w:pPr>
+      <w:r>
+        <w:rPr>
+          <w:rFonts w:ascii="Benne" w:eastAsia="Benne" w:hAnsi="Benne" w:cs="Benne"/>
+          <w:sz w:val="24"/>
+          <w:szCs w:val="24"/>
+        </w:rPr>
+        <w:t>since we don’t give a base movement, it comes from cards, people often don’t do lots of moving, since they’re more thinking of actions to take than making moves?</w:t>
+      </w:r>
+    </w:p>
+    <w:p>
+      <w:pPr>
+        <w:pStyle w:val="ListParagraph"/>
+        <w:numPr>
+          <w:ilvl w:val="2"/>
+          <w:numId w:val="2"/>
+        </w:numPr>
+        <w:spacing w:line="100" w:lineRule="atLeast"/>
+        <w:rPr>
+          <w:rFonts w:ascii="Benne" w:eastAsia="Benne" w:hAnsi="Benne" w:cs="Benne"/>
+          <w:sz w:val="24"/>
+          <w:szCs w:val="24"/>
+        </w:rPr>
+      </w:pPr>
+      <w:r>
+        <w:rPr>
+          <w:rFonts w:ascii="Benne" w:eastAsia="Benne" w:hAnsi="Benne" w:cs="Benne"/>
+          <w:sz w:val="24"/>
+          <w:szCs w:val="24"/>
+        </w:rPr>
+        <w:t>not many cards give movement… need more?</w:t>
+      </w:r>
+    </w:p>
+    <w:p>
+      <w:pPr>
+        <w:pStyle w:val="ListParagraph"/>
+        <w:numPr>
+          <w:ilvl w:val="2"/>
+          <w:numId w:val="2"/>
+        </w:numPr>
+        <w:spacing w:line="100" w:lineRule="atLeast"/>
+        <w:rPr>
+          <w:rFonts w:ascii="Benne" w:eastAsia="Benne" w:hAnsi="Benne" w:cs="Benne"/>
+          <w:sz w:val="24"/>
+          <w:szCs w:val="24"/>
+        </w:rPr>
+      </w:pPr>
+      <w:r>
+        <w:rPr>
+          <w:rFonts w:ascii="Benne" w:eastAsia="Benne" w:hAnsi="Benne" w:cs="Benne"/>
+          <w:sz w:val="24"/>
+          <w:szCs w:val="24"/>
+        </w:rPr>
+        <w:t>The cost to set something up is higher, need to get into range, means need to think multiple steps in advance</w:t>
+      </w:r>
+      <w:r>
+        <w:rPr>
+          <w:rFonts w:ascii="Benne" w:eastAsia="Benne" w:hAnsi="Benne" w:cs="Benne"/>
+          <w:sz w:val="24"/>
+          <w:szCs w:val="24"/>
+        </w:rPr>
+        <w:t>, which slows things down</w:t>
+      </w:r>
+    </w:p>
+    <w:p>
+      <w:pPr>
+        <w:pStyle w:val="ListParagraph"/>
+        <w:numPr>
+          <w:ilvl w:val="1"/>
+          <w:numId w:val="2"/>
+        </w:numPr>
+        <w:spacing w:line="100" w:lineRule="atLeast"/>
+        <w:rPr>
+          <w:rFonts w:ascii="Benne" w:eastAsia="Benne" w:hAnsi="Benne" w:cs="Benne"/>
+          <w:sz w:val="24"/>
+          <w:szCs w:val="24"/>
+        </w:rPr>
+      </w:pPr>
+      <w:r>
+        <w:rPr>
+          <w:rFonts w:ascii="Benne" w:eastAsia="Benne" w:hAnsi="Benne" w:cs="Benne"/>
+          <w:sz w:val="24"/>
+          <w:szCs w:val="24"/>
+        </w:rPr>
+        <w:t>Might be related to how we have top and bottom actions…. And that they need to be decided up front</w:t>
+      </w:r>
+    </w:p>
+    <w:p>
+      <w:pPr>
+        <w:pStyle w:val="ListParagraph"/>
+        <w:numPr>
+          <w:ilvl w:val="2"/>
+          <w:numId w:val="2"/>
+        </w:numPr>
+        <w:spacing w:line="100" w:lineRule="atLeast"/>
+        <w:rPr>
+          <w:rFonts w:ascii="Benne" w:eastAsia="Benne" w:hAnsi="Benne" w:cs="Benne"/>
+          <w:sz w:val="24"/>
+          <w:szCs w:val="24"/>
+        </w:rPr>
+      </w:pPr>
+      <w:r>
+        <w:rPr>
+          <w:rFonts w:ascii="Benne" w:eastAsia="Benne" w:hAnsi="Benne" w:cs="Benne"/>
+          <w:sz w:val="24"/>
+          <w:szCs w:val="24"/>
+        </w:rPr>
+        <w:t>Allow for more flexibility, choose cards whenever in the middle of the character’s turn?</w:t>
+      </w:r>
+    </w:p>
+    <w:p>
+      <w:pPr>
+        <w:pStyle w:val="ListParagraph"/>
+        <w:numPr>
+          <w:ilvl w:val="2"/>
+          <w:numId w:val="2"/>
+        </w:numPr>
+        <w:spacing w:line="100" w:lineRule="atLeast"/>
+        <w:rPr>
+          <w:rFonts w:ascii="Benne" w:eastAsia="Benne" w:hAnsi="Benne" w:cs="Benne"/>
+          <w:sz w:val="24"/>
+          <w:szCs w:val="24"/>
+        </w:rPr>
+      </w:pPr>
+      <w:r>
+        <w:rPr>
+          <w:rFonts w:ascii="Benne" w:eastAsia="Benne" w:hAnsi="Benne" w:cs="Benne"/>
+          <w:sz w:val="24"/>
+          <w:szCs w:val="24"/>
+        </w:rPr>
+        <w:t>Have more cards, but only a single ability per card? Comes back to why/how we distinguish top and bottom actions, I think. It allows for Balance, to pair a powerful thing with a less powerful thing so the card isn’t useless/we can get some fun card titles, and means no card should be useless because there’s two actions on each, but maybe it’s not worth it</w:t>
+      </w:r>
+    </w:p>
+    <w:p>
+      <w:pPr>
+        <w:pStyle w:val="ListParagraph"/>
+        <w:numPr>
+          <w:ilvl w:val="1"/>
+          <w:numId w:val="2"/>
+        </w:numPr>
+        <w:spacing w:line="100" w:lineRule="atLeast"/>
+        <w:rPr>
+          <w:rFonts w:ascii="Benne" w:eastAsia="Benne" w:hAnsi="Benne" w:cs="Benne"/>
+          <w:sz w:val="24"/>
+          <w:szCs w:val="24"/>
+        </w:rPr>
+      </w:pPr>
+      <w:r>
+        <w:rPr>
+          <w:rFonts w:ascii="Benne" w:eastAsia="Benne" w:hAnsi="Benne" w:cs="Benne"/>
+          <w:sz w:val="24"/>
+          <w:szCs w:val="24"/>
+        </w:rPr>
+        <w:t xml:space="preserve">Might be related to </w:t>
       </w:r>
     </w:p>
     <w:p>
@@ -19065,7 +19249,71 @@
           <w:sz w:val="24"/>
           <w:szCs w:val="24"/>
         </w:rPr>
-        <w:t>Create level 3 cards</w:t>
+        <w:t>What makes something a top action versus a bottom action?</w:t>
+      </w:r>
+    </w:p>
+    <w:p>
+      <w:pPr>
+        <w:pStyle w:val="ListParagraph"/>
+        <w:numPr>
+          <w:ilvl w:val="1"/>
+          <w:numId w:val="2"/>
+        </w:numPr>
+        <w:spacing w:line="100" w:lineRule="atLeast"/>
+        <w:rPr>
+          <w:rFonts w:ascii="Benne" w:eastAsia="Benne" w:hAnsi="Benne" w:cs="Benne"/>
+          <w:sz w:val="24"/>
+          <w:szCs w:val="24"/>
+        </w:rPr>
+      </w:pPr>
+      <w:r>
+        <w:rPr>
+          <w:rFonts w:ascii="Benne" w:eastAsia="Benne" w:hAnsi="Benne" w:cs="Benne"/>
+          <w:sz w:val="24"/>
+          <w:szCs w:val="24"/>
+        </w:rPr>
+        <w:t xml:space="preserve">What is the Rubric for determining it, beyond vibes? </w:t>
+      </w:r>
+    </w:p>
+    <w:p>
+      <w:pPr>
+        <w:pStyle w:val="ListParagraph"/>
+        <w:numPr>
+          <w:ilvl w:val="1"/>
+          <w:numId w:val="2"/>
+        </w:numPr>
+        <w:spacing w:line="100" w:lineRule="atLeast"/>
+        <w:rPr>
+          <w:rFonts w:ascii="Benne" w:eastAsia="Benne" w:hAnsi="Benne" w:cs="Benne"/>
+          <w:sz w:val="24"/>
+          <w:szCs w:val="24"/>
+        </w:rPr>
+      </w:pPr>
+      <w:r>
+        <w:rPr>
+          <w:rFonts w:ascii="Benne" w:eastAsia="Benne" w:hAnsi="Benne" w:cs="Benne"/>
+          <w:sz w:val="24"/>
+          <w:szCs w:val="24"/>
+        </w:rPr>
+        <w:t xml:space="preserve">We have so far seen it hard to get combo’s going, and hard when the player happens to draw lots of exhaust cards in one area, if we could find a good way to balance this, specifically </w:t>
+      </w:r>
+      <w:r>
+        <w:rPr>
+          <w:rFonts w:ascii="Benne" w:eastAsia="Benne" w:hAnsi="Benne" w:cs="Benne"/>
+          <w:b/>
+          <w:bCs/>
+          <w:sz w:val="24"/>
+          <w:szCs w:val="24"/>
+        </w:rPr>
+        <w:t>a predictable model players could follow to meaningfully build their decks</w:t>
+      </w:r>
+      <w:r>
+        <w:rPr>
+          <w:rFonts w:ascii="Benne" w:eastAsia="Benne" w:hAnsi="Benne" w:cs="Benne"/>
+          <w:sz w:val="24"/>
+          <w:szCs w:val="24"/>
+        </w:rPr>
+        <w:t>, I think we’d have a lot less friction</w:t>
       </w:r>
     </w:p>
     <w:p>
@@ -19088,7 +19336,7 @@
           <w:sz w:val="24"/>
           <w:szCs w:val="24"/>
         </w:rPr>
-        <w:t>Feature Cards</w:t>
+        <w:t>Tokens “states” needs to be clear, suggest making a graph of when and where tokens are available and used</w:t>
       </w:r>
     </w:p>
     <w:p>
@@ -19111,7 +19359,131 @@
           <w:sz w:val="24"/>
           <w:szCs w:val="24"/>
         </w:rPr>
-        <w:t>Generate more feature cards, get to a good finalized form</w:t>
+        <w:lastRenderedPageBreak/>
+        <w:t>States:</w:t>
+      </w:r>
+    </w:p>
+    <w:p>
+      <w:pPr>
+        <w:pStyle w:val="ListParagraph"/>
+        <w:numPr>
+          <w:ilvl w:val="2"/>
+          <w:numId w:val="2"/>
+        </w:numPr>
+        <w:spacing w:line="100" w:lineRule="atLeast"/>
+        <w:rPr>
+          <w:rFonts w:ascii="Benne" w:eastAsia="Benne" w:hAnsi="Benne" w:cs="Benne"/>
+          <w:sz w:val="24"/>
+          <w:szCs w:val="24"/>
+        </w:rPr>
+      </w:pPr>
+      <w:r>
+        <w:rPr>
+          <w:rFonts w:ascii="Benne" w:eastAsia="Benne" w:hAnsi="Benne" w:cs="Benne"/>
+          <w:sz w:val="24"/>
+          <w:szCs w:val="24"/>
+        </w:rPr>
+        <w:t>When a token isn’t consumed or applied to an enemy it’s just… there</w:t>
+      </w:r>
+    </w:p>
+    <w:p>
+      <w:pPr>
+        <w:pStyle w:val="ListParagraph"/>
+        <w:numPr>
+          <w:ilvl w:val="2"/>
+          <w:numId w:val="2"/>
+        </w:numPr>
+        <w:spacing w:line="100" w:lineRule="atLeast"/>
+        <w:rPr>
+          <w:rFonts w:ascii="Benne" w:eastAsia="Benne" w:hAnsi="Benne" w:cs="Benne"/>
+          <w:sz w:val="24"/>
+          <w:szCs w:val="24"/>
+        </w:rPr>
+      </w:pPr>
+      <w:r>
+        <w:rPr>
+          <w:rFonts w:ascii="Benne" w:eastAsia="Benne" w:hAnsi="Benne" w:cs="Benne"/>
+          <w:sz w:val="24"/>
+          <w:szCs w:val="24"/>
+        </w:rPr>
+        <w:t>W</w:t>
+      </w:r>
+      <w:r>
+        <w:rPr>
+          <w:rFonts w:ascii="Benne" w:eastAsia="Benne" w:hAnsi="Benne" w:cs="Benne"/>
+          <w:sz w:val="24"/>
+          <w:szCs w:val="24"/>
+        </w:rPr>
+        <w:t>hen applied to an enemy, they’re “In Use”?</w:t>
+      </w:r>
+    </w:p>
+    <w:p>
+      <w:pPr>
+        <w:pStyle w:val="ListParagraph"/>
+        <w:numPr>
+          <w:ilvl w:val="2"/>
+          <w:numId w:val="2"/>
+        </w:numPr>
+        <w:spacing w:line="100" w:lineRule="atLeast"/>
+        <w:rPr>
+          <w:rFonts w:ascii="Benne" w:eastAsia="Benne" w:hAnsi="Benne" w:cs="Benne"/>
+          <w:sz w:val="24"/>
+          <w:szCs w:val="24"/>
+        </w:rPr>
+      </w:pPr>
+      <w:r>
+        <w:rPr>
+          <w:rFonts w:ascii="Benne" w:eastAsia="Benne" w:hAnsi="Benne" w:cs="Benne"/>
+          <w:sz w:val="24"/>
+          <w:szCs w:val="24"/>
+        </w:rPr>
+        <w:t>When enemy dies, In Use tokens get consumed</w:t>
+      </w:r>
+    </w:p>
+    <w:p>
+      <w:pPr>
+        <w:pStyle w:val="ListParagraph"/>
+        <w:numPr>
+          <w:ilvl w:val="3"/>
+          <w:numId w:val="2"/>
+        </w:numPr>
+        <w:spacing w:line="100" w:lineRule="atLeast"/>
+        <w:rPr>
+          <w:rFonts w:ascii="Benne" w:eastAsia="Benne" w:hAnsi="Benne" w:cs="Benne"/>
+          <w:sz w:val="24"/>
+          <w:szCs w:val="24"/>
+        </w:rPr>
+      </w:pPr>
+      <w:r>
+        <w:rPr>
+          <w:rFonts w:ascii="Benne" w:eastAsia="Benne" w:hAnsi="Benne" w:cs="Benne"/>
+          <w:sz w:val="24"/>
+          <w:szCs w:val="24"/>
+        </w:rPr>
+        <w:t>When enemy gets out of influence range, do those In Use tokens get consumed?</w:t>
+      </w:r>
+    </w:p>
+    <w:p>
+      <w:pPr>
+        <w:pStyle w:val="ListParagraph"/>
+        <w:numPr>
+          <w:ilvl w:val="2"/>
+          <w:numId w:val="2"/>
+        </w:numPr>
+        <w:spacing w:line="100" w:lineRule="atLeast"/>
+        <w:rPr>
+          <w:rFonts w:ascii="Benne" w:eastAsia="Benne" w:hAnsi="Benne" w:cs="Benne"/>
+          <w:sz w:val="24"/>
+          <w:szCs w:val="24"/>
+        </w:rPr>
+      </w:pPr>
+      <w:r>
+        <w:rPr>
+          <w:rFonts w:ascii="Benne" w:eastAsia="Benne" w:hAnsi="Benne" w:cs="Benne"/>
+          <w:sz w:val="24"/>
+          <w:szCs w:val="24"/>
+        </w:rPr>
+        <w:t>When a card says it consumes a token, it can consume a token (duh)</w:t>
       </w:r>
     </w:p>
     <w:p>
@@ -19134,7 +19506,168 @@
           <w:sz w:val="24"/>
           <w:szCs w:val="24"/>
         </w:rPr>
-        <w:t>Feature cards add to hand size, are always available for combat?</w:t>
+        <w:t>When Tokens move:</w:t>
+      </w:r>
+    </w:p>
+    <w:p>
+      <w:pPr>
+        <w:pStyle w:val="ListParagraph"/>
+        <w:numPr>
+          <w:ilvl w:val="2"/>
+          <w:numId w:val="2"/>
+        </w:numPr>
+        <w:spacing w:line="100" w:lineRule="atLeast"/>
+        <w:rPr>
+          <w:rFonts w:ascii="Benne" w:eastAsia="Benne" w:hAnsi="Benne" w:cs="Benne"/>
+          <w:sz w:val="24"/>
+          <w:szCs w:val="24"/>
+        </w:rPr>
+      </w:pPr>
+      <w:r>
+        <w:rPr>
+          <w:rFonts w:ascii="Benne" w:eastAsia="Benne" w:hAnsi="Benne" w:cs="Benne"/>
+          <w:sz w:val="24"/>
+          <w:szCs w:val="24"/>
+        </w:rPr>
+        <w:t>Tokens are placed from a player on enemy(ies) at the start of their turn, before they take card actions, and it’s as many as they want</w:t>
+      </w:r>
+    </w:p>
+    <w:p>
+      <w:pPr>
+        <w:pStyle w:val="ListParagraph"/>
+        <w:numPr>
+          <w:ilvl w:val="3"/>
+          <w:numId w:val="2"/>
+        </w:numPr>
+        <w:spacing w:line="100" w:lineRule="atLeast"/>
+        <w:rPr>
+          <w:rFonts w:ascii="Benne" w:eastAsia="Benne" w:hAnsi="Benne" w:cs="Benne"/>
+          <w:sz w:val="24"/>
+          <w:szCs w:val="24"/>
+        </w:rPr>
+      </w:pPr>
+      <w:r>
+        <w:rPr>
+          <w:rFonts w:ascii="Benne" w:eastAsia="Benne" w:hAnsi="Benne" w:cs="Benne"/>
+          <w:sz w:val="24"/>
+          <w:szCs w:val="24"/>
+        </w:rPr>
+        <w:t>Currently don’t have a limit on how many tokens can be moved to In Use at a time…</w:t>
+      </w:r>
+    </w:p>
+    <w:p>
+      <w:pPr>
+        <w:pStyle w:val="ListParagraph"/>
+        <w:numPr>
+          <w:ilvl w:val="2"/>
+          <w:numId w:val="2"/>
+        </w:numPr>
+        <w:spacing w:line="100" w:lineRule="atLeast"/>
+        <w:rPr>
+          <w:rFonts w:ascii="Benne" w:eastAsia="Benne" w:hAnsi="Benne" w:cs="Benne"/>
+          <w:sz w:val="24"/>
+          <w:szCs w:val="24"/>
+        </w:rPr>
+      </w:pPr>
+      <w:r>
+        <w:rPr>
+          <w:rFonts w:ascii="Benne" w:eastAsia="Benne" w:hAnsi="Benne" w:cs="Benne"/>
+          <w:sz w:val="24"/>
+          <w:szCs w:val="24"/>
+        </w:rPr>
+        <w:t>Tokens come back to the player when they full rest</w:t>
+      </w:r>
+    </w:p>
+    <w:p>
+      <w:pPr>
+        <w:pStyle w:val="ListParagraph"/>
+        <w:numPr>
+          <w:ilvl w:val="2"/>
+          <w:numId w:val="2"/>
+        </w:numPr>
+        <w:spacing w:line="100" w:lineRule="atLeast"/>
+        <w:rPr>
+          <w:rFonts w:ascii="Benne" w:eastAsia="Benne" w:hAnsi="Benne" w:cs="Benne"/>
+          <w:sz w:val="24"/>
+          <w:szCs w:val="24"/>
+        </w:rPr>
+      </w:pPr>
+      <w:r>
+        <w:rPr>
+          <w:rFonts w:ascii="Benne" w:eastAsia="Benne" w:hAnsi="Benne" w:cs="Benne"/>
+          <w:sz w:val="24"/>
+          <w:szCs w:val="24"/>
+        </w:rPr>
+        <w:t>Tokens come back to player from In Use state if a card ability says they do</w:t>
+      </w:r>
+    </w:p>
+    <w:p>
+      <w:pPr>
+        <w:pStyle w:val="ListParagraph"/>
+        <w:numPr>
+          <w:ilvl w:val="2"/>
+          <w:numId w:val="2"/>
+        </w:numPr>
+        <w:spacing w:line="100" w:lineRule="atLeast"/>
+        <w:rPr>
+          <w:rFonts w:ascii="Benne" w:eastAsia="Benne" w:hAnsi="Benne" w:cs="Benne"/>
+          <w:sz w:val="24"/>
+          <w:szCs w:val="24"/>
+        </w:rPr>
+      </w:pPr>
+      <w:r>
+        <w:rPr>
+          <w:rFonts w:ascii="Benne" w:eastAsia="Benne" w:hAnsi="Benne" w:cs="Benne"/>
+          <w:sz w:val="24"/>
+          <w:szCs w:val="24"/>
+        </w:rPr>
+        <w:t>Tokens come back from consumed state if card says it does</w:t>
+      </w:r>
+    </w:p>
+    <w:p>
+      <w:pPr>
+        <w:pStyle w:val="ListParagraph"/>
+        <w:numPr>
+          <w:ilvl w:val="2"/>
+          <w:numId w:val="2"/>
+        </w:numPr>
+        <w:spacing w:line="100" w:lineRule="atLeast"/>
+        <w:rPr>
+          <w:rFonts w:ascii="Benne" w:eastAsia="Benne" w:hAnsi="Benne" w:cs="Benne"/>
+          <w:sz w:val="24"/>
+          <w:szCs w:val="24"/>
+        </w:rPr>
+      </w:pPr>
+      <w:r>
+        <w:rPr>
+          <w:rFonts w:ascii="Benne" w:eastAsia="Benne" w:hAnsi="Benne" w:cs="Benne"/>
+          <w:sz w:val="24"/>
+          <w:szCs w:val="24"/>
+        </w:rPr>
+        <w:t>Tokens come back from consumed state if Hand Castor is used</w:t>
+      </w:r>
+    </w:p>
+    <w:p>
+      <w:pPr>
+        <w:pStyle w:val="ListParagraph"/>
+        <w:numPr>
+          <w:ilvl w:val="2"/>
+          <w:numId w:val="2"/>
+        </w:numPr>
+        <w:spacing w:line="100" w:lineRule="atLeast"/>
+        <w:rPr>
+          <w:rFonts w:ascii="Benne" w:eastAsia="Benne" w:hAnsi="Benne" w:cs="Benne"/>
+          <w:sz w:val="24"/>
+          <w:szCs w:val="24"/>
+        </w:rPr>
+      </w:pPr>
+      <w:r>
+        <w:rPr>
+          <w:rFonts w:ascii="Benne" w:eastAsia="Benne" w:hAnsi="Benne" w:cs="Benne"/>
+          <w:sz w:val="24"/>
+          <w:szCs w:val="24"/>
+        </w:rPr>
+        <w:t>Tokens come back from In Use state if Hand Castor is used?</w:t>
       </w:r>
     </w:p>
     <w:p>
@@ -19157,7 +19690,7 @@
           <w:sz w:val="24"/>
           <w:szCs w:val="24"/>
         </w:rPr>
-        <w:t>Tokens “states” needs to be clear, suggest making a graph of when and where tokens are available and used</w:t>
+        <w:t>Thinking again about a card creator app thing… maybe we should create a design document for it, and that’ll help us make some of these additions</w:t>
       </w:r>
     </w:p>
     <w:p>
@@ -19180,14 +19713,14 @@
           <w:sz w:val="24"/>
           <w:szCs w:val="24"/>
         </w:rPr>
-        <w:t>States:</w:t>
+        <w:t>Along those lines, I think maybe considering abilities as atomic things, instead of as pairs, might be required if we’re going to seriously tackle balancing top/bottom stuff</w:t>
       </w:r>
     </w:p>
     <w:p>
       <w:pPr>
         <w:pStyle w:val="ListParagraph"/>
         <w:numPr>
-          <w:ilvl w:val="2"/>
+          <w:ilvl w:val="0"/>
           <w:numId w:val="2"/>
         </w:numPr>
         <w:spacing w:line="100" w:lineRule="atLeast"/>
@@ -19203,14 +19736,22 @@
           <w:sz w:val="24"/>
           <w:szCs w:val="24"/>
         </w:rPr>
-        <w:t>When a token isn’t consumed or applied to an enemy it’s just… there</w:t>
+        <w:t xml:space="preserve">Github integrated task scheduling thing? Like JIRA or Slack or </w:t>
+      </w:r>
+      <w:r>
+        <w:rPr>
+          <w:rFonts w:ascii="Benne" w:eastAsia="Benne" w:hAnsi="Benne" w:cs="Benne"/>
+          <w:sz w:val="24"/>
+          <w:szCs w:val="24"/>
+        </w:rPr>
+        <w:t>whatever</w:t>
       </w:r>
     </w:p>
     <w:p>
       <w:pPr>
         <w:pStyle w:val="ListParagraph"/>
         <w:numPr>
-          <w:ilvl w:val="2"/>
+          <w:ilvl w:val="0"/>
           <w:numId w:val="2"/>
         </w:numPr>
         <w:spacing w:line="100" w:lineRule="atLeast"/>
@@ -19226,22 +19767,14 @@
           <w:sz w:val="24"/>
           <w:szCs w:val="24"/>
         </w:rPr>
-        <w:t>W</w:t>
-      </w:r>
-      <w:r>
-        <w:rPr>
-          <w:rFonts w:ascii="Benne" w:eastAsia="Benne" w:hAnsi="Benne" w:cs="Benne"/>
-          <w:sz w:val="24"/>
-          <w:szCs w:val="24"/>
-        </w:rPr>
-        <w:t>hen applied to an enemy, they’re “In Use”?</w:t>
+        <w:t>Create level 3 cards</w:t>
       </w:r>
     </w:p>
     <w:p>
       <w:pPr>
         <w:pStyle w:val="ListParagraph"/>
         <w:numPr>
-          <w:ilvl w:val="2"/>
+          <w:ilvl w:val="0"/>
           <w:numId w:val="2"/>
         </w:numPr>
         <w:spacing w:line="100" w:lineRule="atLeast"/>
@@ -19257,53 +19790,7 @@
           <w:sz w:val="24"/>
           <w:szCs w:val="24"/>
         </w:rPr>
-        <w:t>When enemy dies, In Use tokens get consumed</w:t>
-      </w:r>
-    </w:p>
-    <w:p>
-      <w:pPr>
-        <w:pStyle w:val="ListParagraph"/>
-        <w:numPr>
-          <w:ilvl w:val="3"/>
-          <w:numId w:val="2"/>
-        </w:numPr>
-        <w:spacing w:line="100" w:lineRule="atLeast"/>
-        <w:rPr>
-          <w:rFonts w:ascii="Benne" w:eastAsia="Benne" w:hAnsi="Benne" w:cs="Benne"/>
-          <w:sz w:val="24"/>
-          <w:szCs w:val="24"/>
-        </w:rPr>
-      </w:pPr>
-      <w:r>
-        <w:rPr>
-          <w:rFonts w:ascii="Benne" w:eastAsia="Benne" w:hAnsi="Benne" w:cs="Benne"/>
-          <w:sz w:val="24"/>
-          <w:szCs w:val="24"/>
-        </w:rPr>
-        <w:t>When enemy gets out of influence range, do those In Use tokens get consumed?</w:t>
-      </w:r>
-    </w:p>
-    <w:p>
-      <w:pPr>
-        <w:pStyle w:val="ListParagraph"/>
-        <w:numPr>
-          <w:ilvl w:val="2"/>
-          <w:numId w:val="2"/>
-        </w:numPr>
-        <w:spacing w:line="100" w:lineRule="atLeast"/>
-        <w:rPr>
-          <w:rFonts w:ascii="Benne" w:eastAsia="Benne" w:hAnsi="Benne" w:cs="Benne"/>
-          <w:sz w:val="24"/>
-          <w:szCs w:val="24"/>
-        </w:rPr>
-      </w:pPr>
-      <w:r>
-        <w:rPr>
-          <w:rFonts w:ascii="Benne" w:eastAsia="Benne" w:hAnsi="Benne" w:cs="Benne"/>
-          <w:sz w:val="24"/>
-          <w:szCs w:val="24"/>
-        </w:rPr>
-        <w:t>When a card says it consumes a token, it can consume a token (duh)</w:t>
+        <w:t>Feature Cards</w:t>
       </w:r>
     </w:p>
     <w:p>
@@ -19326,14 +19813,14 @@
           <w:sz w:val="24"/>
           <w:szCs w:val="24"/>
         </w:rPr>
-        <w:t>When Tokens move:</w:t>
+        <w:t>Generate more feature cards, get to a good finalized form?</w:t>
       </w:r>
     </w:p>
     <w:p>
       <w:pPr>
         <w:pStyle w:val="ListParagraph"/>
         <w:numPr>
-          <w:ilvl w:val="2"/>
+          <w:ilvl w:val="1"/>
           <w:numId w:val="2"/>
         </w:numPr>
         <w:spacing w:line="100" w:lineRule="atLeast"/>
@@ -19349,161 +19836,7 @@
           <w:sz w:val="24"/>
           <w:szCs w:val="24"/>
         </w:rPr>
-        <w:t xml:space="preserve">Tokens are placed from a player on enemy(ies) at the start of their turn, before they take card actions, </w:t>
-      </w:r>
-      <w:r>
-        <w:rPr>
-          <w:rFonts w:ascii="Benne" w:eastAsia="Benne" w:hAnsi="Benne" w:cs="Benne"/>
-          <w:sz w:val="24"/>
-          <w:szCs w:val="24"/>
-        </w:rPr>
-        <w:t>and it’s as many as they want</w:t>
-      </w:r>
-    </w:p>
-    <w:p>
-      <w:pPr>
-        <w:pStyle w:val="ListParagraph"/>
-        <w:numPr>
-          <w:ilvl w:val="3"/>
-          <w:numId w:val="2"/>
-        </w:numPr>
-        <w:spacing w:line="100" w:lineRule="atLeast"/>
-        <w:rPr>
-          <w:rFonts w:ascii="Benne" w:eastAsia="Benne" w:hAnsi="Benne" w:cs="Benne"/>
-          <w:sz w:val="24"/>
-          <w:szCs w:val="24"/>
-        </w:rPr>
-      </w:pPr>
-      <w:r>
-        <w:rPr>
-          <w:rFonts w:ascii="Benne" w:eastAsia="Benne" w:hAnsi="Benne" w:cs="Benne"/>
-          <w:sz w:val="24"/>
-          <w:szCs w:val="24"/>
-        </w:rPr>
-        <w:t>Currently don’t have a limit on how many tokens can be moved to In Use at a time…</w:t>
-      </w:r>
-    </w:p>
-    <w:p>
-      <w:pPr>
-        <w:pStyle w:val="ListParagraph"/>
-        <w:numPr>
-          <w:ilvl w:val="2"/>
-          <w:numId w:val="2"/>
-        </w:numPr>
-        <w:spacing w:line="100" w:lineRule="atLeast"/>
-        <w:rPr>
-          <w:rFonts w:ascii="Benne" w:eastAsia="Benne" w:hAnsi="Benne" w:cs="Benne"/>
-          <w:sz w:val="24"/>
-          <w:szCs w:val="24"/>
-        </w:rPr>
-      </w:pPr>
-      <w:r>
-        <w:rPr>
-          <w:rFonts w:ascii="Benne" w:eastAsia="Benne" w:hAnsi="Benne" w:cs="Benne"/>
-          <w:sz w:val="24"/>
-          <w:szCs w:val="24"/>
-        </w:rPr>
-        <w:t>Tokens come back to the player when they full rest</w:t>
-      </w:r>
-    </w:p>
-    <w:p>
-      <w:pPr>
-        <w:pStyle w:val="ListParagraph"/>
-        <w:numPr>
-          <w:ilvl w:val="2"/>
-          <w:numId w:val="2"/>
-        </w:numPr>
-        <w:spacing w:line="100" w:lineRule="atLeast"/>
-        <w:rPr>
-          <w:rFonts w:ascii="Benne" w:eastAsia="Benne" w:hAnsi="Benne" w:cs="Benne"/>
-          <w:sz w:val="24"/>
-          <w:szCs w:val="24"/>
-        </w:rPr>
-      </w:pPr>
-      <w:r>
-        <w:rPr>
-          <w:rFonts w:ascii="Benne" w:eastAsia="Benne" w:hAnsi="Benne" w:cs="Benne"/>
-          <w:sz w:val="24"/>
-          <w:szCs w:val="24"/>
-        </w:rPr>
-        <w:t>Tokens come back to player from In Use state if a card ability says they do</w:t>
-      </w:r>
-    </w:p>
-    <w:p>
-      <w:pPr>
-        <w:pStyle w:val="ListParagraph"/>
-        <w:numPr>
-          <w:ilvl w:val="2"/>
-          <w:numId w:val="2"/>
-        </w:numPr>
-        <w:spacing w:line="100" w:lineRule="atLeast"/>
-        <w:rPr>
-          <w:rFonts w:ascii="Benne" w:eastAsia="Benne" w:hAnsi="Benne" w:cs="Benne"/>
-          <w:sz w:val="24"/>
-          <w:szCs w:val="24"/>
-        </w:rPr>
-      </w:pPr>
-      <w:r>
-        <w:rPr>
-          <w:rFonts w:ascii="Benne" w:eastAsia="Benne" w:hAnsi="Benne" w:cs="Benne"/>
-          <w:sz w:val="24"/>
-          <w:szCs w:val="24"/>
-        </w:rPr>
-        <w:t xml:space="preserve">Tokens </w:t>
-      </w:r>
-      <w:r>
-        <w:rPr>
-          <w:rFonts w:ascii="Benne" w:eastAsia="Benne" w:hAnsi="Benne" w:cs="Benne"/>
-          <w:sz w:val="24"/>
-          <w:szCs w:val="24"/>
-        </w:rPr>
-        <w:t>come back from consumed state if card says it does</w:t>
-      </w:r>
-    </w:p>
-    <w:p>
-      <w:pPr>
-        <w:pStyle w:val="ListParagraph"/>
-        <w:numPr>
-          <w:ilvl w:val="2"/>
-          <w:numId w:val="2"/>
-        </w:numPr>
-        <w:spacing w:line="100" w:lineRule="atLeast"/>
-        <w:rPr>
-          <w:rFonts w:ascii="Benne" w:eastAsia="Benne" w:hAnsi="Benne" w:cs="Benne"/>
-          <w:sz w:val="24"/>
-          <w:szCs w:val="24"/>
-        </w:rPr>
-      </w:pPr>
-      <w:r>
-        <w:rPr>
-          <w:rFonts w:ascii="Benne" w:eastAsia="Benne" w:hAnsi="Benne" w:cs="Benne"/>
-          <w:sz w:val="24"/>
-          <w:szCs w:val="24"/>
-        </w:rPr>
-        <w:t>Tokens come back from consumed state if Hand Castor is used</w:t>
-      </w:r>
-    </w:p>
-    <w:p>
-      <w:pPr>
-        <w:pStyle w:val="ListParagraph"/>
-        <w:numPr>
-          <w:ilvl w:val="2"/>
-          <w:numId w:val="2"/>
-        </w:numPr>
-        <w:spacing w:line="100" w:lineRule="atLeast"/>
-        <w:rPr>
-          <w:rFonts w:ascii="Benne" w:eastAsia="Benne" w:hAnsi="Benne" w:cs="Benne"/>
-          <w:sz w:val="24"/>
-          <w:szCs w:val="24"/>
-        </w:rPr>
-      </w:pPr>
-      <w:r>
-        <w:rPr>
-          <w:rFonts w:ascii="Benne" w:eastAsia="Benne" w:hAnsi="Benne" w:cs="Benne"/>
-          <w:sz w:val="24"/>
-          <w:szCs w:val="24"/>
-        </w:rPr>
-        <w:t>Tokens come back from In Use state if Hand Castor is used?</w:t>
+        <w:t>Feature cards add to hand size, are always available for combat?</w:t>
       </w:r>
     </w:p>
     <w:p>
@@ -19520,46 +19853,83 @@
           <w:szCs w:val="24"/>
         </w:rPr>
       </w:pPr>
-      <w:r>
-        <w:rPr>
-          <w:rFonts w:ascii="Benne" w:eastAsia="Benne" w:hAnsi="Benne" w:cs="Benne"/>
-          <w:sz w:val="24"/>
-          <w:szCs w:val="24"/>
-        </w:rPr>
-        <w:t xml:space="preserve">Game is slow…. </w:t>
-      </w:r>
-    </w:p>
-    <w:p>
-      <w:pPr>
-        <w:pStyle w:val="ListParagraph"/>
-        <w:numPr>
-          <w:ilvl w:val="1"/>
-          <w:numId w:val="2"/>
-        </w:numPr>
-        <w:spacing w:line="100" w:lineRule="atLeast"/>
-        <w:rPr>
-          <w:rFonts w:ascii="Benne" w:eastAsia="Benne" w:hAnsi="Benne" w:cs="Benne"/>
-          <w:sz w:val="24"/>
-          <w:szCs w:val="24"/>
-        </w:rPr>
-      </w:pPr>
-      <w:r>
-        <w:rPr>
-          <w:rFonts w:ascii="Benne" w:eastAsia="Benne" w:hAnsi="Benne" w:cs="Benne"/>
-          <w:sz w:val="24"/>
-          <w:szCs w:val="24"/>
-        </w:rPr>
-        <w:t xml:space="preserve">Might be related to how we handle movement, thoughts: </w:t>
-      </w:r>
-    </w:p>
-    <w:p>
-      <w:pPr>
-        <w:pStyle w:val="ListParagraph"/>
-        <w:numPr>
-          <w:ilvl w:val="2"/>
-          <w:numId w:val="2"/>
-        </w:numPr>
-        <w:spacing w:line="100" w:lineRule="atLeast"/>
+    </w:p>
+    <w:p>
+      <w:pPr>
+        <w:pStyle w:val="Heading4"/>
+        <w:jc w:val="center"/>
+      </w:pPr>
+      <w:bookmarkStart w:id="68" w:name="_9qpdcxegdzua"/>
+      <w:bookmarkEnd w:id="68"/>
+      <w:r>
+        <w:t>For later:</w:t>
+      </w:r>
+    </w:p>
+    <w:p>
+      <w:pPr>
+        <w:spacing w:line="100" w:lineRule="atLeast"/>
+        <w:rPr>
+          <w:rFonts w:ascii="Benne" w:eastAsia="Benne" w:hAnsi="Benne" w:cs="Benne"/>
+          <w:sz w:val="24"/>
+          <w:szCs w:val="24"/>
+        </w:rPr>
+      </w:pPr>
+      <w:r>
+        <w:rPr>
+          <w:rFonts w:ascii="Benne" w:eastAsia="Benne" w:hAnsi="Benne" w:cs="Benne"/>
+          <w:sz w:val="24"/>
+          <w:szCs w:val="24"/>
+        </w:rPr>
+        <w:t>Level 4, 5</w:t>
+      </w:r>
+      <w:r>
+        <w:rPr>
+          <w:rFonts w:ascii="Benne" w:eastAsia="Benne" w:hAnsi="Benne" w:cs="Benne"/>
+          <w:sz w:val="24"/>
+          <w:szCs w:val="24"/>
+        </w:rPr>
+        <w:t>, “Ultimate” cards</w:t>
+      </w:r>
+    </w:p>
+    <w:p>
+      <w:pPr>
+        <w:spacing w:line="100" w:lineRule="atLeast"/>
+        <w:ind w:firstLine="720"/>
+        <w:rPr>
+          <w:rFonts w:ascii="Benne" w:eastAsia="Benne" w:hAnsi="Benne" w:cs="Benne"/>
+          <w:sz w:val="24"/>
+          <w:szCs w:val="24"/>
+        </w:rPr>
+      </w:pPr>
+      <w:r>
+        <w:rPr>
+          <w:rFonts w:ascii="Benne" w:eastAsia="Benne" w:hAnsi="Benne" w:cs="Benne"/>
+          <w:sz w:val="24"/>
+          <w:szCs w:val="24"/>
+        </w:rPr>
+        <w:t xml:space="preserve">Think about more niche requirements </w:t>
+      </w:r>
+      <w:r>
+        <w:rPr>
+          <w:rFonts w:ascii="Benne" w:eastAsia="Benne" w:hAnsi="Benne" w:cs="Benne"/>
+          <w:sz w:val="24"/>
+          <w:szCs w:val="24"/>
+        </w:rPr>
+        <w:t xml:space="preserve">for higher level cards </w:t>
+      </w:r>
+      <w:r>
+        <w:rPr>
+          <w:rFonts w:ascii="Benne" w:eastAsia="Benne" w:hAnsi="Benne" w:cs="Benne"/>
+          <w:sz w:val="24"/>
+          <w:szCs w:val="24"/>
+        </w:rPr>
+        <w:t>(standing in water, given an insult)</w:t>
+      </w:r>
+    </w:p>
+    <w:p>
+      <w:pPr>
+        <w:spacing w:line="100" w:lineRule="atLeast"/>
+        <w:ind w:left="720" w:firstLine="720"/>
         <w:rPr>
           <w:rFonts w:ascii="Benne" w:eastAsia="Benne" w:hAnsi="Benne" w:cs="Benne"/>
           <w:sz w:val="24"/>
@@ -19573,61 +19943,209 @@
           <w:szCs w:val="24"/>
         </w:rPr>
         <w:lastRenderedPageBreak/>
-        <w:t>since we don’t give a base movement, it comes from cards, people often don’t do lots of moving, since they’re more thinking of actions to take than making moves?</w:t>
-      </w:r>
-    </w:p>
-    <w:p>
-      <w:pPr>
-        <w:pStyle w:val="ListParagraph"/>
-        <w:numPr>
-          <w:ilvl w:val="2"/>
-          <w:numId w:val="2"/>
-        </w:numPr>
-        <w:spacing w:line="100" w:lineRule="atLeast"/>
-        <w:rPr>
-          <w:rFonts w:ascii="Benne" w:eastAsia="Benne" w:hAnsi="Benne" w:cs="Benne"/>
-          <w:sz w:val="24"/>
-          <w:szCs w:val="24"/>
-        </w:rPr>
-      </w:pPr>
-      <w:r>
-        <w:rPr>
-          <w:rFonts w:ascii="Benne" w:eastAsia="Benne" w:hAnsi="Benne" w:cs="Benne"/>
-          <w:sz w:val="24"/>
-          <w:szCs w:val="24"/>
-        </w:rPr>
-        <w:t>not many cards give movement… need more?</w:t>
-      </w:r>
-    </w:p>
-    <w:p>
-      <w:pPr>
-        <w:pStyle w:val="ListParagraph"/>
-        <w:numPr>
-          <w:ilvl w:val="2"/>
-          <w:numId w:val="2"/>
-        </w:numPr>
-        <w:spacing w:line="100" w:lineRule="atLeast"/>
-        <w:rPr>
-          <w:rFonts w:ascii="Benne" w:eastAsia="Benne" w:hAnsi="Benne" w:cs="Benne"/>
-          <w:sz w:val="24"/>
-          <w:szCs w:val="24"/>
-        </w:rPr>
-      </w:pPr>
-      <w:r>
-        <w:rPr>
-          <w:rFonts w:ascii="Benne" w:eastAsia="Benne" w:hAnsi="Benne" w:cs="Benne"/>
-          <w:sz w:val="24"/>
-          <w:szCs w:val="24"/>
-        </w:rPr>
-        <w:t>The cost to set something up is higher, need to get into range, means need to think multiple steps in advance</w:t>
-      </w:r>
-      <w:r>
-        <w:rPr>
-          <w:rFonts w:ascii="Benne" w:eastAsia="Benne" w:hAnsi="Benne" w:cs="Benne"/>
-          <w:sz w:val="24"/>
-          <w:szCs w:val="24"/>
-        </w:rPr>
-        <w:t>, which slows things down</w:t>
+        <w:t xml:space="preserve">Level 5, </w:t>
+      </w:r>
+    </w:p>
+    <w:p>
+      <w:pPr>
+        <w:spacing w:line="100" w:lineRule="atLeast"/>
+        <w:ind w:left="720" w:firstLine="720"/>
+        <w:rPr>
+          <w:rFonts w:ascii="Benne" w:eastAsia="Benne" w:hAnsi="Benne" w:cs="Benne"/>
+          <w:sz w:val="24"/>
+          <w:szCs w:val="24"/>
+        </w:rPr>
+      </w:pPr>
+      <w:r>
+        <w:rPr>
+          <w:rFonts w:ascii="Benne" w:eastAsia="Benne" w:hAnsi="Benne" w:cs="Benne"/>
+          <w:sz w:val="24"/>
+          <w:szCs w:val="24"/>
+        </w:rPr>
+        <w:t>Level 3, no attack cards…</w:t>
+      </w:r>
+    </w:p>
+    <w:p>
+      <w:pPr>
+        <w:spacing w:line="100" w:lineRule="atLeast"/>
+        <w:ind w:left="720" w:firstLine="720"/>
+        <w:rPr>
+          <w:rFonts w:ascii="Benne" w:eastAsia="Benne" w:hAnsi="Benne" w:cs="Benne"/>
+          <w:sz w:val="24"/>
+          <w:szCs w:val="24"/>
+        </w:rPr>
+      </w:pPr>
+      <w:r>
+        <w:rPr>
+          <w:rFonts w:ascii="Benne" w:eastAsia="Benne" w:hAnsi="Benne" w:cs="Benne"/>
+          <w:sz w:val="24"/>
+          <w:szCs w:val="24"/>
+        </w:rPr>
+        <w:t>Level 4 = special attack</w:t>
+      </w:r>
+    </w:p>
+    <w:p>
+      <w:pPr>
+        <w:spacing w:line="100" w:lineRule="atLeast"/>
+        <w:ind w:left="720" w:firstLine="720"/>
+        <w:rPr>
+          <w:rFonts w:ascii="Benne" w:eastAsia="Benne" w:hAnsi="Benne" w:cs="Benne"/>
+          <w:sz w:val="24"/>
+          <w:szCs w:val="24"/>
+        </w:rPr>
+      </w:pPr>
+      <w:r>
+        <w:rPr>
+          <w:rFonts w:ascii="Benne" w:eastAsia="Benne" w:hAnsi="Benne" w:cs="Benne"/>
+          <w:sz w:val="24"/>
+          <w:szCs w:val="24"/>
+        </w:rPr>
+        <w:t>Level 5 = ultimate</w:t>
+      </w:r>
+      <w:r>
+        <w:rPr>
+          <w:rFonts w:ascii="Benne" w:eastAsia="Benne" w:hAnsi="Benne" w:cs="Benne"/>
+          <w:sz w:val="24"/>
+          <w:szCs w:val="24"/>
+        </w:rPr>
+        <w:t>, really high requirements but lots of damage</w:t>
+      </w:r>
+      <w:r>
+        <w:rPr>
+          <w:rFonts w:ascii="Benne" w:eastAsia="Benne" w:hAnsi="Benne" w:cs="Benne"/>
+          <w:sz w:val="24"/>
+          <w:szCs w:val="24"/>
+        </w:rPr>
+        <w:t>, infinite healing, getting multiple cards from exhaust, etc.</w:t>
+      </w:r>
+    </w:p>
+    <w:p>
+      <w:pPr>
+        <w:spacing w:line="100" w:lineRule="atLeast"/>
+        <w:rPr>
+          <w:rFonts w:ascii="Benne" w:eastAsia="Benne" w:hAnsi="Benne" w:cs="Benne"/>
+          <w:sz w:val="24"/>
+          <w:szCs w:val="24"/>
+        </w:rPr>
+      </w:pPr>
+      <w:r>
+        <w:rPr>
+          <w:rFonts w:ascii="Benne" w:eastAsia="Benne" w:hAnsi="Benne" w:cs="Benne"/>
+          <w:sz w:val="24"/>
+          <w:szCs w:val="24"/>
+        </w:rPr>
+        <w:t>What makes something a top or a bottom ability… stacked exhaust on bottom, then each turns gets harder to make decisions stuff</w:t>
+      </w:r>
+    </w:p>
+    <w:p>
+      <w:pPr>
+        <w:spacing w:line="100" w:lineRule="atLeast"/>
+        <w:rPr>
+          <w:rFonts w:ascii="Benne" w:eastAsia="Benne" w:hAnsi="Benne" w:cs="Benne"/>
+          <w:sz w:val="24"/>
+          <w:szCs w:val="24"/>
+        </w:rPr>
+      </w:pPr>
+      <w:r>
+        <w:rPr>
+          <w:rFonts w:ascii="Benne" w:eastAsia="Benne" w:hAnsi="Benne" w:cs="Benne"/>
+          <w:sz w:val="24"/>
+          <w:szCs w:val="24"/>
+        </w:rPr>
+        <w:t>Card idea: armor, or artifact, which increases your defense if you successfully defend</w:t>
+      </w:r>
+    </w:p>
+    <w:p>
+      <w:pPr>
+        <w:spacing w:line="100" w:lineRule="atLeast"/>
+        <w:rPr>
+          <w:rFonts w:ascii="Benne" w:eastAsia="Benne" w:hAnsi="Benne" w:cs="Benne"/>
+          <w:sz w:val="24"/>
+          <w:szCs w:val="24"/>
+        </w:rPr>
+      </w:pPr>
+      <w:r>
+        <w:rPr>
+          <w:rFonts w:ascii="Benne" w:eastAsia="Benne" w:hAnsi="Benne" w:cs="Benne"/>
+          <w:sz w:val="24"/>
+          <w:szCs w:val="24"/>
+        </w:rPr>
+        <w:t>Consider: +1 defence from token isn’t as impactful? Maybe</w:t>
+      </w:r>
+      <w:r>
+        <w:rPr>
+          <w:rFonts w:ascii="Benne" w:eastAsia="Benne" w:hAnsi="Benne" w:cs="Benne"/>
+          <w:sz w:val="24"/>
+          <w:szCs w:val="24"/>
+        </w:rPr>
+        <w:t>,</w:t>
+      </w:r>
+      <w:r>
+        <w:rPr>
+          <w:rFonts w:ascii="Benne" w:eastAsia="Benne" w:hAnsi="Benne" w:cs="Benne"/>
+          <w:sz w:val="24"/>
+          <w:szCs w:val="24"/>
+        </w:rPr>
+        <w:t xml:space="preserve"> maybe not.</w:t>
+      </w:r>
+    </w:p>
+    <w:p>
+      <w:pPr>
+        <w:spacing w:line="100" w:lineRule="atLeast"/>
+        <w:rPr>
+          <w:rFonts w:ascii="Benne" w:eastAsia="Benne" w:hAnsi="Benne" w:cs="Benne"/>
+          <w:sz w:val="24"/>
+          <w:szCs w:val="24"/>
+        </w:rPr>
+      </w:pPr>
+      <w:r>
+        <w:rPr>
+          <w:rFonts w:ascii="Benne" w:eastAsia="Benne" w:hAnsi="Benne" w:cs="Benne"/>
+          <w:sz w:val="24"/>
+          <w:szCs w:val="24"/>
+        </w:rPr>
+        <w:t>A card that does something at 1 health, combo’s with high defense/clutch armor set builds</w:t>
+      </w:r>
+    </w:p>
+    <w:p>
+      <w:pPr>
+        <w:spacing w:line="100" w:lineRule="atLeast"/>
+        <w:rPr>
+          <w:rFonts w:ascii="Benne" w:eastAsia="Benne" w:hAnsi="Benne" w:cs="Benne"/>
+          <w:sz w:val="24"/>
+          <w:szCs w:val="24"/>
+        </w:rPr>
+      </w:pPr>
+    </w:p>
+    <w:p>
+      <w:pPr>
+        <w:spacing w:line="100" w:lineRule="atLeast"/>
+        <w:rPr>
+          <w:rFonts w:ascii="Benne" w:eastAsia="Benne" w:hAnsi="Benne" w:cs="Benne"/>
+          <w:bCs/>
+          <w:sz w:val="24"/>
+          <w:szCs w:val="24"/>
+        </w:rPr>
+      </w:pPr>
+    </w:p>
+    <w:p>
+      <w:pPr>
+        <w:spacing w:line="100" w:lineRule="atLeast"/>
+        <w:rPr>
+          <w:rFonts w:ascii="Benne" w:eastAsia="Benne" w:hAnsi="Benne" w:cs="Benne"/>
+          <w:bCs/>
+          <w:sz w:val="24"/>
+          <w:szCs w:val="24"/>
+        </w:rPr>
+      </w:pPr>
+      <w:r>
+        <w:rPr>
+          <w:rFonts w:ascii="Benne" w:eastAsia="Benne" w:hAnsi="Benne" w:cs="Benne"/>
+          <w:bCs/>
+          <w:sz w:val="24"/>
+          <w:szCs w:val="24"/>
+        </w:rPr>
+        <w:t>Get manual feedback</w:t>
       </w:r>
     </w:p>
     <w:p>
@@ -19650,347 +20168,7 @@
           <w:sz w:val="24"/>
           <w:szCs w:val="24"/>
         </w:rPr>
-        <w:t>Thinking again about a card creator app thing… maybe we should create a design document for it, and that’ll help us make some of these additions</w:t>
-      </w:r>
-    </w:p>
-    <w:p>
-      <w:pPr>
-        <w:pStyle w:val="ListParagraph"/>
-        <w:numPr>
-          <w:ilvl w:val="1"/>
-          <w:numId w:val="2"/>
-        </w:numPr>
-        <w:spacing w:line="100" w:lineRule="atLeast"/>
-        <w:rPr>
-          <w:rFonts w:ascii="Benne" w:eastAsia="Benne" w:hAnsi="Benne" w:cs="Benne"/>
-          <w:sz w:val="24"/>
-          <w:szCs w:val="24"/>
-        </w:rPr>
-      </w:pPr>
-      <w:r>
-        <w:rPr>
-          <w:rFonts w:ascii="Benne" w:eastAsia="Benne" w:hAnsi="Benne" w:cs="Benne"/>
-          <w:sz w:val="24"/>
-          <w:szCs w:val="24"/>
-        </w:rPr>
-        <w:t>Along those lines, I think maybe considering abilities as atomic things, instead of as pairs, might be required if we’re going to seriously tackle balancing top/bottom stuff</w:t>
-      </w:r>
-    </w:p>
-    <w:p>
-      <w:pPr>
-        <w:pStyle w:val="Heading4"/>
-        <w:jc w:val="center"/>
-      </w:pPr>
-      <w:bookmarkStart w:id="68" w:name="_9qpdcxegdzua"/>
-      <w:bookmarkEnd w:id="68"/>
-      <w:r>
-        <w:t>For later:</w:t>
-      </w:r>
-    </w:p>
-    <w:p>
-      <w:pPr>
-        <w:spacing w:line="100" w:lineRule="atLeast"/>
-        <w:rPr>
-          <w:rFonts w:ascii="Benne" w:eastAsia="Benne" w:hAnsi="Benne" w:cs="Benne"/>
-          <w:sz w:val="24"/>
-          <w:szCs w:val="24"/>
-        </w:rPr>
-      </w:pPr>
-      <w:r>
-        <w:rPr>
-          <w:rFonts w:ascii="Benne" w:eastAsia="Benne" w:hAnsi="Benne" w:cs="Benne"/>
-          <w:sz w:val="24"/>
-          <w:szCs w:val="24"/>
-        </w:rPr>
-        <w:t>Level 4, 5</w:t>
-      </w:r>
-      <w:r>
-        <w:rPr>
-          <w:rFonts w:ascii="Benne" w:eastAsia="Benne" w:hAnsi="Benne" w:cs="Benne"/>
-          <w:sz w:val="24"/>
-          <w:szCs w:val="24"/>
-        </w:rPr>
-        <w:t>, “Ultimate” cards</w:t>
-      </w:r>
-    </w:p>
-    <w:p>
-      <w:pPr>
-        <w:spacing w:line="100" w:lineRule="atLeast"/>
-        <w:ind w:firstLine="720"/>
-        <w:rPr>
-          <w:rFonts w:ascii="Benne" w:eastAsia="Benne" w:hAnsi="Benne" w:cs="Benne"/>
-          <w:sz w:val="24"/>
-          <w:szCs w:val="24"/>
-        </w:rPr>
-      </w:pPr>
-      <w:r>
-        <w:rPr>
-          <w:rFonts w:ascii="Benne" w:eastAsia="Benne" w:hAnsi="Benne" w:cs="Benne"/>
-          <w:sz w:val="24"/>
-          <w:szCs w:val="24"/>
-        </w:rPr>
-        <w:t xml:space="preserve">Think about more niche requirements </w:t>
-      </w:r>
-      <w:r>
-        <w:rPr>
-          <w:rFonts w:ascii="Benne" w:eastAsia="Benne" w:hAnsi="Benne" w:cs="Benne"/>
-          <w:sz w:val="24"/>
-          <w:szCs w:val="24"/>
-        </w:rPr>
-        <w:t xml:space="preserve">for higher level cards </w:t>
-      </w:r>
-      <w:r>
-        <w:rPr>
-          <w:rFonts w:ascii="Benne" w:eastAsia="Benne" w:hAnsi="Benne" w:cs="Benne"/>
-          <w:sz w:val="24"/>
-          <w:szCs w:val="24"/>
-        </w:rPr>
-        <w:t>(standing in water, given an insult)</w:t>
-      </w:r>
-    </w:p>
-    <w:p>
-      <w:pPr>
-        <w:spacing w:line="100" w:lineRule="atLeast"/>
-        <w:ind w:left="720" w:firstLine="720"/>
-        <w:rPr>
-          <w:rFonts w:ascii="Benne" w:eastAsia="Benne" w:hAnsi="Benne" w:cs="Benne"/>
-          <w:sz w:val="24"/>
-          <w:szCs w:val="24"/>
-        </w:rPr>
-      </w:pPr>
-      <w:r>
-        <w:rPr>
-          <w:rFonts w:ascii="Benne" w:eastAsia="Benne" w:hAnsi="Benne" w:cs="Benne"/>
-          <w:sz w:val="24"/>
-          <w:szCs w:val="24"/>
-        </w:rPr>
-        <w:t xml:space="preserve">Level 5, </w:t>
-      </w:r>
-    </w:p>
-    <w:p>
-      <w:pPr>
-        <w:spacing w:line="100" w:lineRule="atLeast"/>
-        <w:ind w:left="720" w:firstLine="720"/>
-        <w:rPr>
-          <w:rFonts w:ascii="Benne" w:eastAsia="Benne" w:hAnsi="Benne" w:cs="Benne"/>
-          <w:sz w:val="24"/>
-          <w:szCs w:val="24"/>
-        </w:rPr>
-      </w:pPr>
-      <w:r>
-        <w:rPr>
-          <w:rFonts w:ascii="Benne" w:eastAsia="Benne" w:hAnsi="Benne" w:cs="Benne"/>
-          <w:sz w:val="24"/>
-          <w:szCs w:val="24"/>
-        </w:rPr>
-        <w:t>Level 3, no attack cards…</w:t>
-      </w:r>
-    </w:p>
-    <w:p>
-      <w:pPr>
-        <w:spacing w:line="100" w:lineRule="atLeast"/>
-        <w:ind w:left="720" w:firstLine="720"/>
-        <w:rPr>
-          <w:rFonts w:ascii="Benne" w:eastAsia="Benne" w:hAnsi="Benne" w:cs="Benne"/>
-          <w:sz w:val="24"/>
-          <w:szCs w:val="24"/>
-        </w:rPr>
-      </w:pPr>
-      <w:r>
-        <w:rPr>
-          <w:rFonts w:ascii="Benne" w:eastAsia="Benne" w:hAnsi="Benne" w:cs="Benne"/>
-          <w:sz w:val="24"/>
-          <w:szCs w:val="24"/>
-        </w:rPr>
-        <w:t>Level 4 = special attack</w:t>
-      </w:r>
-    </w:p>
-    <w:p>
-      <w:pPr>
-        <w:spacing w:line="100" w:lineRule="atLeast"/>
-        <w:ind w:left="720" w:firstLine="720"/>
-        <w:rPr>
-          <w:rFonts w:ascii="Benne" w:eastAsia="Benne" w:hAnsi="Benne" w:cs="Benne"/>
-          <w:sz w:val="24"/>
-          <w:szCs w:val="24"/>
-        </w:rPr>
-      </w:pPr>
-      <w:r>
-        <w:rPr>
-          <w:rFonts w:ascii="Benne" w:eastAsia="Benne" w:hAnsi="Benne" w:cs="Benne"/>
-          <w:sz w:val="24"/>
-          <w:szCs w:val="24"/>
-        </w:rPr>
-        <w:t>Level 5 = ultimate</w:t>
-      </w:r>
-      <w:r>
-        <w:rPr>
-          <w:rFonts w:ascii="Benne" w:eastAsia="Benne" w:hAnsi="Benne" w:cs="Benne"/>
-          <w:sz w:val="24"/>
-          <w:szCs w:val="24"/>
-        </w:rPr>
-        <w:t xml:space="preserve">, </w:t>
-      </w:r>
-      <w:r>
-        <w:rPr>
-          <w:rFonts w:ascii="Benne" w:eastAsia="Benne" w:hAnsi="Benne" w:cs="Benne"/>
-          <w:sz w:val="24"/>
-          <w:szCs w:val="24"/>
-        </w:rPr>
-        <w:t xml:space="preserve">really high </w:t>
-      </w:r>
-      <w:r>
-        <w:rPr>
-          <w:rFonts w:ascii="Benne" w:eastAsia="Benne" w:hAnsi="Benne" w:cs="Benne"/>
-          <w:sz w:val="24"/>
-          <w:szCs w:val="24"/>
-        </w:rPr>
-        <w:t xml:space="preserve">requirements </w:t>
-      </w:r>
-      <w:r>
-        <w:rPr>
-          <w:rFonts w:ascii="Benne" w:eastAsia="Benne" w:hAnsi="Benne" w:cs="Benne"/>
-          <w:sz w:val="24"/>
-          <w:szCs w:val="24"/>
-        </w:rPr>
-        <w:t>but lots of damage</w:t>
-      </w:r>
-      <w:r>
-        <w:rPr>
-          <w:rFonts w:ascii="Benne" w:eastAsia="Benne" w:hAnsi="Benne" w:cs="Benne"/>
-          <w:sz w:val="24"/>
-          <w:szCs w:val="24"/>
-        </w:rPr>
-        <w:t>, infinite healing, getting multiple cards from exhaust, etc.</w:t>
-      </w:r>
-    </w:p>
-    <w:p>
-      <w:pPr>
-        <w:spacing w:line="100" w:lineRule="atLeast"/>
-        <w:rPr>
-          <w:rFonts w:ascii="Benne" w:eastAsia="Benne" w:hAnsi="Benne" w:cs="Benne"/>
-          <w:sz w:val="24"/>
-          <w:szCs w:val="24"/>
-        </w:rPr>
-      </w:pPr>
-      <w:r>
-        <w:rPr>
-          <w:rFonts w:ascii="Benne" w:eastAsia="Benne" w:hAnsi="Benne" w:cs="Benne"/>
-          <w:sz w:val="24"/>
-          <w:szCs w:val="24"/>
-        </w:rPr>
-        <w:t>What makes something a top or a bottom ability… stacked exhaust on bottom, then each turns gets harder to make decisions stuff</w:t>
-      </w:r>
-    </w:p>
-    <w:p>
-      <w:pPr>
-        <w:spacing w:line="100" w:lineRule="atLeast"/>
-        <w:rPr>
-          <w:rFonts w:ascii="Benne" w:eastAsia="Benne" w:hAnsi="Benne" w:cs="Benne"/>
-          <w:sz w:val="24"/>
-          <w:szCs w:val="24"/>
-        </w:rPr>
-      </w:pPr>
-      <w:r>
-        <w:rPr>
-          <w:rFonts w:ascii="Benne" w:eastAsia="Benne" w:hAnsi="Benne" w:cs="Benne"/>
-          <w:sz w:val="24"/>
-          <w:szCs w:val="24"/>
-        </w:rPr>
-        <w:t>Card idea: armor, or artifact, which increases your defense if you successfully defend</w:t>
-      </w:r>
-    </w:p>
-    <w:p>
-      <w:pPr>
-        <w:spacing w:line="100" w:lineRule="atLeast"/>
-        <w:rPr>
-          <w:rFonts w:ascii="Benne" w:eastAsia="Benne" w:hAnsi="Benne" w:cs="Benne"/>
-          <w:sz w:val="24"/>
-          <w:szCs w:val="24"/>
-        </w:rPr>
-      </w:pPr>
-      <w:r>
-        <w:rPr>
-          <w:rFonts w:ascii="Benne" w:eastAsia="Benne" w:hAnsi="Benne" w:cs="Benne"/>
-          <w:sz w:val="24"/>
-          <w:szCs w:val="24"/>
-        </w:rPr>
-        <w:t>Consider: +1 defence from token isn’t as impactful? Maybe</w:t>
-      </w:r>
-      <w:r>
-        <w:rPr>
-          <w:rFonts w:ascii="Benne" w:eastAsia="Benne" w:hAnsi="Benne" w:cs="Benne"/>
-          <w:sz w:val="24"/>
-          <w:szCs w:val="24"/>
-        </w:rPr>
-        <w:t>,</w:t>
-      </w:r>
-      <w:r>
-        <w:rPr>
-          <w:rFonts w:ascii="Benne" w:eastAsia="Benne" w:hAnsi="Benne" w:cs="Benne"/>
-          <w:sz w:val="24"/>
-          <w:szCs w:val="24"/>
-        </w:rPr>
-        <w:t xml:space="preserve"> maybe not.</w:t>
-      </w:r>
-    </w:p>
-    <w:p>
-      <w:pPr>
-        <w:spacing w:line="100" w:lineRule="atLeast"/>
-        <w:rPr>
-          <w:rFonts w:ascii="Benne" w:eastAsia="Benne" w:hAnsi="Benne" w:cs="Benne"/>
-          <w:sz w:val="24"/>
-          <w:szCs w:val="24"/>
-        </w:rPr>
-      </w:pPr>
-      <w:r>
-        <w:rPr>
-          <w:rFonts w:ascii="Benne" w:eastAsia="Benne" w:hAnsi="Benne" w:cs="Benne"/>
-          <w:sz w:val="24"/>
-          <w:szCs w:val="24"/>
-        </w:rPr>
-        <w:t>A card that does something at 1 health, combo’s with high defense/clutch armor set builds</w:t>
-      </w:r>
-    </w:p>
-    <w:p>
-      <w:pPr>
-        <w:spacing w:line="100" w:lineRule="atLeast"/>
-        <w:rPr>
-          <w:rFonts w:ascii="Benne" w:eastAsia="Benne" w:hAnsi="Benne" w:cs="Benne"/>
-          <w:sz w:val="24"/>
-          <w:szCs w:val="24"/>
-        </w:rPr>
-      </w:pPr>
-    </w:p>
-    <w:p>
-      <w:pPr>
-        <w:spacing w:line="100" w:lineRule="atLeast"/>
-        <w:rPr>
-          <w:rFonts w:ascii="Benne" w:eastAsia="Benne" w:hAnsi="Benne" w:cs="Benne"/>
-          <w:bCs/>
-          <w:sz w:val="24"/>
-          <w:szCs w:val="24"/>
-        </w:rPr>
-      </w:pPr>
-    </w:p>
-    <w:p>
-      <w:pPr>
-        <w:spacing w:line="100" w:lineRule="atLeast"/>
-        <w:rPr>
-          <w:rFonts w:ascii="Benne" w:eastAsia="Benne" w:hAnsi="Benne" w:cs="Benne"/>
-          <w:bCs/>
-          <w:sz w:val="24"/>
-          <w:szCs w:val="24"/>
-        </w:rPr>
-      </w:pPr>
-      <w:r>
-        <w:rPr>
-          <w:rFonts w:ascii="Benne" w:eastAsia="Benne" w:hAnsi="Benne" w:cs="Benne"/>
-          <w:bCs/>
-          <w:sz w:val="24"/>
-          <w:szCs w:val="24"/>
-        </w:rPr>
-        <w:t>Get manual feedback</w:t>
+        <w:t>Ask: what do you want to know? What do you want to know next?</w:t>
       </w:r>
     </w:p>
     <w:p>
@@ -20000,20 +20178,14 @@
           <w:ilvl w:val="0"/>
           <w:numId w:val="2"/>
         </w:numPr>
-        <w:spacing w:line="100" w:lineRule="atLeast"/>
-        <w:rPr>
-          <w:rFonts w:ascii="Benne" w:eastAsia="Benne" w:hAnsi="Benne" w:cs="Benne"/>
-          <w:sz w:val="24"/>
-          <w:szCs w:val="24"/>
-        </w:rPr>
-      </w:pPr>
-      <w:r>
-        <w:rPr>
-          <w:rFonts w:ascii="Benne" w:eastAsia="Benne" w:hAnsi="Benne" w:cs="Benne"/>
-          <w:sz w:val="24"/>
-          <w:szCs w:val="24"/>
-        </w:rPr>
-        <w:t>Ask: what do you want to know? What do you want to know next?</w:t>
+        <w:rPr>
+          <w:rFonts w:ascii="Benne" w:eastAsia="Benne" w:hAnsi="Benne" w:cs="Benne"/>
+          <w:sz w:val="24"/>
+          <w:szCs w:val="24"/>
+        </w:rPr>
+      </w:pPr>
+      <w:r>
+        <w:t>Reactions, clean up</w:t>
       </w:r>
     </w:p>
     <w:p>
@@ -20023,14 +20195,20 @@
           <w:ilvl w:val="0"/>
           <w:numId w:val="2"/>
         </w:numPr>
-        <w:rPr>
-          <w:rFonts w:ascii="Benne" w:eastAsia="Benne" w:hAnsi="Benne" w:cs="Benne"/>
-          <w:sz w:val="24"/>
-          <w:szCs w:val="24"/>
-        </w:rPr>
-      </w:pPr>
-      <w:r>
-        <w:t>Reactions, clean up</w:t>
+        <w:spacing w:line="100" w:lineRule="atLeast"/>
+        <w:rPr>
+          <w:rFonts w:ascii="Benne" w:eastAsia="Benne" w:hAnsi="Benne" w:cs="Benne"/>
+          <w:sz w:val="24"/>
+          <w:szCs w:val="24"/>
+        </w:rPr>
+      </w:pPr>
+      <w:r>
+        <w:rPr>
+          <w:rFonts w:ascii="Benne" w:eastAsia="Benne" w:hAnsi="Benne" w:cs="Benne"/>
+          <w:sz w:val="24"/>
+          <w:szCs w:val="24"/>
+        </w:rPr>
+        <w:t>Core book, extra depth in following book</w:t>
       </w:r>
     </w:p>
     <w:p>
@@ -20053,7 +20231,7 @@
           <w:sz w:val="24"/>
           <w:szCs w:val="24"/>
         </w:rPr>
-        <w:t>Core book, extra depth in following book</w:t>
+        <w:t>Create most succinct guide</w:t>
       </w:r>
     </w:p>
     <w:p>
@@ -20076,7 +20254,7 @@
           <w:sz w:val="24"/>
           <w:szCs w:val="24"/>
         </w:rPr>
-        <w:t>Create most succinct guide</w:t>
+        <w:t>Make manual finalized (double check glossary notably, but also layout, order, wording, etc.)</w:t>
       </w:r>
     </w:p>
     <w:p>
@@ -20099,8 +20277,7 @@
           <w:sz w:val="24"/>
           <w:szCs w:val="24"/>
         </w:rPr>
-        <w:lastRenderedPageBreak/>
-        <w:t>Make manual finalized (double check glossary notably, but also layout, order, wording, etc.)</w:t>
+        <w:t>Move armor/weapons into character creation</w:t>
       </w:r>
     </w:p>
     <w:p>
@@ -20123,7 +20300,7 @@
           <w:sz w:val="24"/>
           <w:szCs w:val="24"/>
         </w:rPr>
-        <w:t>Move armor/weapons into character creation</w:t>
+        <w:t>Reorganize character creation, start with 1 weapon and 1 armor set, think about moving armor and stuff into character building section</w:t>
       </w:r>
     </w:p>
     <w:p>
@@ -20146,29 +20323,6 @@
           <w:sz w:val="24"/>
           <w:szCs w:val="24"/>
         </w:rPr>
-        <w:t>Reorganize character creation, start with 1 weapon and 1 armor set, think about moving armor and stuff into character building section</w:t>
-      </w:r>
-    </w:p>
-    <w:p>
-      <w:pPr>
-        <w:pStyle w:val="ListParagraph"/>
-        <w:numPr>
-          <w:ilvl w:val="0"/>
-          <w:numId w:val="2"/>
-        </w:numPr>
-        <w:spacing w:line="100" w:lineRule="atLeast"/>
-        <w:rPr>
-          <w:rFonts w:ascii="Benne" w:eastAsia="Benne" w:hAnsi="Benne" w:cs="Benne"/>
-          <w:sz w:val="24"/>
-          <w:szCs w:val="24"/>
-        </w:rPr>
-      </w:pPr>
-      <w:r>
-        <w:rPr>
-          <w:rFonts w:ascii="Benne" w:eastAsia="Benne" w:hAnsi="Benne" w:cs="Benne"/>
-          <w:sz w:val="24"/>
-          <w:szCs w:val="24"/>
-        </w:rPr>
         <w:t>Simplify equipment</w:t>
       </w:r>
     </w:p>
@@ -20277,6 +20431,14 @@
         </w:rPr>
         <w:t>Continue fleshing out campaign</w:t>
       </w:r>
+      <w:r>
+        <w:rPr>
+          <w:rFonts w:ascii="Benne" w:eastAsia="Benne" w:hAnsi="Benne" w:cs="Benne"/>
+          <w:sz w:val="24"/>
+          <w:szCs w:val="24"/>
+        </w:rPr>
+        <w:t>’s</w:t>
+      </w:r>
     </w:p>
     <w:p>
       <w:pPr>
@@ -20329,6 +20491,7 @@
           <w:sz w:val="24"/>
           <w:szCs w:val="24"/>
         </w:rPr>
+        <w:lastRenderedPageBreak/>
         <w:t>Color borders according to requirements</w:t>
       </w:r>
     </w:p>
@@ -20357,7 +20520,7 @@
           <w:sz w:val="24"/>
           <w:szCs w:val="24"/>
         </w:rPr>
-        <w:t>Print everything out and do a full game (odd card, even backing)</w:t>
+        <w:t xml:space="preserve">Print everything out and do a full game </w:t>
       </w:r>
     </w:p>
     <w:p>
@@ -20650,6 +20813,7 @@
       <w:bookmarkStart w:id="69" w:name="_cng8hrqq0w9i"/>
       <w:bookmarkEnd w:id="69"/>
       <w:r>
+        <w:lastRenderedPageBreak/>
         <w:t>INFLUENCES</w:t>
       </w:r>
     </w:p>
@@ -20764,7 +20928,7 @@
           <w:sz w:val="24"/>
           <w:szCs w:val="24"/>
         </w:rPr>
-        <w:t>Reionfordced doors, oil to drop on them</w:t>
+        <w:t>Reinforced doors, oil to drop on them</w:t>
       </w:r>
     </w:p>
     <w:p>
@@ -20864,243 +21028,243 @@
           <w:sz w:val="24"/>
           <w:szCs w:val="24"/>
         </w:rPr>
+        <w:t>First wave.</w:t>
+      </w:r>
+    </w:p>
+    <w:p>
+      <w:pPr>
+        <w:spacing w:line="100" w:lineRule="atLeast"/>
+        <w:rPr>
+          <w:rFonts w:ascii="Benne" w:eastAsia="Benne" w:hAnsi="Benne" w:cs="Benne"/>
+          <w:sz w:val="24"/>
+          <w:szCs w:val="24"/>
+        </w:rPr>
+      </w:pPr>
+      <w:r>
+        <w:rPr>
+          <w:rFonts w:ascii="Benne" w:eastAsia="Benne" w:hAnsi="Benne" w:cs="Benne"/>
+          <w:sz w:val="24"/>
+          <w:szCs w:val="24"/>
+        </w:rPr>
+        <w:t>Level 1: 6 pts</w:t>
+      </w:r>
+    </w:p>
+    <w:p>
+      <w:pPr>
+        <w:spacing w:line="100" w:lineRule="atLeast"/>
+        <w:rPr>
+          <w:rFonts w:ascii="Benne" w:eastAsia="Benne" w:hAnsi="Benne" w:cs="Benne"/>
+          <w:sz w:val="24"/>
+          <w:szCs w:val="24"/>
+        </w:rPr>
+      </w:pPr>
+      <w:r>
+        <w:rPr>
+          <w:rFonts w:ascii="Benne" w:eastAsia="Benne" w:hAnsi="Benne" w:cs="Benne"/>
+          <w:sz w:val="24"/>
+          <w:szCs w:val="24"/>
+        </w:rPr>
+        <w:t>1, goblin. 1, goblin. 4, orcs. That’s the wave</w:t>
+      </w:r>
+    </w:p>
+    <w:p>
+      <w:pPr>
+        <w:spacing w:line="100" w:lineRule="atLeast"/>
+        <w:rPr>
+          <w:rFonts w:ascii="Benne" w:eastAsia="Benne" w:hAnsi="Benne" w:cs="Benne"/>
+          <w:sz w:val="24"/>
+          <w:szCs w:val="24"/>
+        </w:rPr>
+      </w:pPr>
+      <w:r>
+        <w:rPr>
+          <w:rFonts w:ascii="Benne" w:eastAsia="Benne" w:hAnsi="Benne" w:cs="Benne"/>
+          <w:sz w:val="24"/>
+          <w:szCs w:val="24"/>
+        </w:rPr>
+        <w:t>Level 2 8 points</w:t>
+      </w:r>
+    </w:p>
+    <w:p>
+      <w:pPr>
+        <w:spacing w:line="100" w:lineRule="atLeast"/>
+        <w:rPr>
+          <w:rFonts w:ascii="Benne" w:eastAsia="Benne" w:hAnsi="Benne" w:cs="Benne"/>
+          <w:sz w:val="24"/>
+          <w:szCs w:val="24"/>
+        </w:rPr>
+      </w:pPr>
+    </w:p>
+    <w:p>
+      <w:pPr>
+        <w:spacing w:line="100" w:lineRule="atLeast"/>
+        <w:rPr>
+          <w:rFonts w:ascii="Benne" w:eastAsia="Benne" w:hAnsi="Benne" w:cs="Benne"/>
+          <w:sz w:val="24"/>
+          <w:szCs w:val="24"/>
+        </w:rPr>
+      </w:pPr>
+      <w:r>
+        <w:rPr>
+          <w:rFonts w:ascii="Benne" w:eastAsia="Benne" w:hAnsi="Benne" w:cs="Benne"/>
+          <w:sz w:val="24"/>
+          <w:szCs w:val="24"/>
+        </w:rPr>
+        <w:t xml:space="preserve">Draw 5, shot arrow, one enemy, </w:t>
+      </w:r>
+    </w:p>
+    <w:p>
+      <w:pPr>
+        <w:spacing w:line="100" w:lineRule="atLeast"/>
+        <w:rPr>
+          <w:rFonts w:ascii="Benne" w:eastAsia="Benne" w:hAnsi="Benne" w:cs="Benne"/>
+          <w:sz w:val="24"/>
+          <w:szCs w:val="24"/>
+        </w:rPr>
+      </w:pPr>
+      <w:r>
+        <w:rPr>
+          <w:rFonts w:ascii="Benne" w:eastAsia="Benne" w:hAnsi="Benne" w:cs="Benne"/>
+          <w:sz w:val="24"/>
+          <w:szCs w:val="24"/>
+        </w:rPr>
+        <w:t>Spear, 3 damage</w:t>
+      </w:r>
+    </w:p>
+    <w:p>
+      <w:pPr>
+        <w:spacing w:line="100" w:lineRule="atLeast"/>
+        <w:rPr>
+          <w:rFonts w:ascii="Benne" w:eastAsia="Benne" w:hAnsi="Benne" w:cs="Benne"/>
+          <w:sz w:val="24"/>
+          <w:szCs w:val="24"/>
+        </w:rPr>
+      </w:pPr>
+      <w:r>
+        <w:rPr>
+          <w:rFonts w:ascii="Benne" w:eastAsia="Benne" w:hAnsi="Benne" w:cs="Benne"/>
+          <w:sz w:val="24"/>
+          <w:szCs w:val="24"/>
+        </w:rPr>
+        <w:t>Kick down ladder…</w:t>
+      </w:r>
+    </w:p>
+    <w:p>
+      <w:pPr>
+        <w:spacing w:line="100" w:lineRule="atLeast"/>
+        <w:rPr>
+          <w:rFonts w:ascii="Benne" w:eastAsia="Benne" w:hAnsi="Benne" w:cs="Benne"/>
+          <w:sz w:val="24"/>
+          <w:szCs w:val="24"/>
+        </w:rPr>
+      </w:pPr>
+      <w:r>
+        <w:rPr>
+          <w:rFonts w:ascii="Benne" w:eastAsia="Benne" w:hAnsi="Benne" w:cs="Benne"/>
+          <w:sz w:val="24"/>
+          <w:szCs w:val="24"/>
+        </w:rPr>
+        <w:t>Enemies small… 4 gobs, 3 orcs, 2 trolls</w:t>
+      </w:r>
+    </w:p>
+    <w:p>
+      <w:pPr>
+        <w:spacing w:line="100" w:lineRule="atLeast"/>
+        <w:rPr>
+          <w:rFonts w:ascii="Benne" w:eastAsia="Benne" w:hAnsi="Benne" w:cs="Benne"/>
+          <w:sz w:val="24"/>
+          <w:szCs w:val="24"/>
+        </w:rPr>
+      </w:pPr>
+      <w:r>
+        <w:rPr>
+          <w:rFonts w:ascii="Benne" w:eastAsia="Benne" w:hAnsi="Benne" w:cs="Benne"/>
+          <w:sz w:val="24"/>
+          <w:szCs w:val="24"/>
+        </w:rPr>
+        <w:t>Gob 1 dmg, 1 health</w:t>
+      </w:r>
+    </w:p>
+    <w:p>
+      <w:pPr>
+        <w:spacing w:line="100" w:lineRule="atLeast"/>
+        <w:rPr>
+          <w:rFonts w:ascii="Benne" w:eastAsia="Benne" w:hAnsi="Benne" w:cs="Benne"/>
+          <w:sz w:val="24"/>
+          <w:szCs w:val="24"/>
+        </w:rPr>
+      </w:pPr>
+      <w:r>
+        <w:rPr>
+          <w:rFonts w:ascii="Benne" w:eastAsia="Benne" w:hAnsi="Benne" w:cs="Benne"/>
+          <w:sz w:val="24"/>
+          <w:szCs w:val="24"/>
+        </w:rPr>
+        <w:t>Orc 3</w:t>
+      </w:r>
+    </w:p>
+    <w:p>
+      <w:pPr>
+        <w:spacing w:line="100" w:lineRule="atLeast"/>
+        <w:rPr>
+          <w:rFonts w:ascii="Benne" w:eastAsia="Benne" w:hAnsi="Benne" w:cs="Benne"/>
+          <w:sz w:val="24"/>
+          <w:szCs w:val="24"/>
+        </w:rPr>
+      </w:pPr>
+      <w:r>
+        <w:rPr>
+          <w:rFonts w:ascii="Benne" w:eastAsia="Benne" w:hAnsi="Benne" w:cs="Benne"/>
+          <w:sz w:val="24"/>
+          <w:szCs w:val="24"/>
+        </w:rPr>
+        <w:t>Troll 5</w:t>
+      </w:r>
+    </w:p>
+    <w:p>
+      <w:pPr>
+        <w:spacing w:line="100" w:lineRule="atLeast"/>
+        <w:rPr>
+          <w:rFonts w:ascii="Benne" w:eastAsia="Benne" w:hAnsi="Benne" w:cs="Benne"/>
+          <w:sz w:val="24"/>
+          <w:szCs w:val="24"/>
+        </w:rPr>
+      </w:pPr>
+    </w:p>
+    <w:p>
+      <w:pPr>
+        <w:spacing w:line="100" w:lineRule="atLeast"/>
+        <w:rPr>
+          <w:rFonts w:ascii="Benne" w:eastAsia="Benne" w:hAnsi="Benne" w:cs="Benne"/>
+          <w:sz w:val="24"/>
+          <w:szCs w:val="24"/>
+        </w:rPr>
+      </w:pPr>
+      <w:r>
+        <w:rPr>
+          <w:rFonts w:ascii="Benne" w:eastAsia="Benne" w:hAnsi="Benne" w:cs="Benne"/>
+          <w:sz w:val="24"/>
+          <w:szCs w:val="24"/>
+        </w:rPr>
+        <w:t>Spear and arrows</w:t>
+      </w:r>
+    </w:p>
+    <w:p>
+      <w:pPr>
+        <w:spacing w:line="100" w:lineRule="atLeast"/>
+        <w:rPr>
+          <w:rFonts w:ascii="Benne" w:eastAsia="Benne" w:hAnsi="Benne" w:cs="Benne"/>
+          <w:sz w:val="24"/>
+          <w:szCs w:val="24"/>
+        </w:rPr>
+      </w:pPr>
+      <w:r>
+        <w:rPr>
+          <w:rFonts w:ascii="Benne" w:eastAsia="Benne" w:hAnsi="Benne" w:cs="Benne"/>
+          <w:sz w:val="24"/>
+          <w:szCs w:val="24"/>
+        </w:rPr>
         <w:lastRenderedPageBreak/>
-        <w:t>First wave.</w:t>
-      </w:r>
-    </w:p>
-    <w:p>
-      <w:pPr>
-        <w:spacing w:line="100" w:lineRule="atLeast"/>
-        <w:rPr>
-          <w:rFonts w:ascii="Benne" w:eastAsia="Benne" w:hAnsi="Benne" w:cs="Benne"/>
-          <w:sz w:val="24"/>
-          <w:szCs w:val="24"/>
-        </w:rPr>
-      </w:pPr>
-      <w:r>
-        <w:rPr>
-          <w:rFonts w:ascii="Benne" w:eastAsia="Benne" w:hAnsi="Benne" w:cs="Benne"/>
-          <w:sz w:val="24"/>
-          <w:szCs w:val="24"/>
-        </w:rPr>
-        <w:t>Level 1: 6 pts</w:t>
-      </w:r>
-    </w:p>
-    <w:p>
-      <w:pPr>
-        <w:spacing w:line="100" w:lineRule="atLeast"/>
-        <w:rPr>
-          <w:rFonts w:ascii="Benne" w:eastAsia="Benne" w:hAnsi="Benne" w:cs="Benne"/>
-          <w:sz w:val="24"/>
-          <w:szCs w:val="24"/>
-        </w:rPr>
-      </w:pPr>
-      <w:r>
-        <w:rPr>
-          <w:rFonts w:ascii="Benne" w:eastAsia="Benne" w:hAnsi="Benne" w:cs="Benne"/>
-          <w:sz w:val="24"/>
-          <w:szCs w:val="24"/>
-        </w:rPr>
-        <w:t>1, goblin. 1, goblin. 4, orcs. That’s the wave</w:t>
-      </w:r>
-    </w:p>
-    <w:p>
-      <w:pPr>
-        <w:spacing w:line="100" w:lineRule="atLeast"/>
-        <w:rPr>
-          <w:rFonts w:ascii="Benne" w:eastAsia="Benne" w:hAnsi="Benne" w:cs="Benne"/>
-          <w:sz w:val="24"/>
-          <w:szCs w:val="24"/>
-        </w:rPr>
-      </w:pPr>
-      <w:r>
-        <w:rPr>
-          <w:rFonts w:ascii="Benne" w:eastAsia="Benne" w:hAnsi="Benne" w:cs="Benne"/>
-          <w:sz w:val="24"/>
-          <w:szCs w:val="24"/>
-        </w:rPr>
-        <w:t>Level 2 8 points</w:t>
-      </w:r>
-    </w:p>
-    <w:p>
-      <w:pPr>
-        <w:spacing w:line="100" w:lineRule="atLeast"/>
-        <w:rPr>
-          <w:rFonts w:ascii="Benne" w:eastAsia="Benne" w:hAnsi="Benne" w:cs="Benne"/>
-          <w:sz w:val="24"/>
-          <w:szCs w:val="24"/>
-        </w:rPr>
-      </w:pPr>
-    </w:p>
-    <w:p>
-      <w:pPr>
-        <w:spacing w:line="100" w:lineRule="atLeast"/>
-        <w:rPr>
-          <w:rFonts w:ascii="Benne" w:eastAsia="Benne" w:hAnsi="Benne" w:cs="Benne"/>
-          <w:sz w:val="24"/>
-          <w:szCs w:val="24"/>
-        </w:rPr>
-      </w:pPr>
-      <w:r>
-        <w:rPr>
-          <w:rFonts w:ascii="Benne" w:eastAsia="Benne" w:hAnsi="Benne" w:cs="Benne"/>
-          <w:sz w:val="24"/>
-          <w:szCs w:val="24"/>
-        </w:rPr>
-        <w:t xml:space="preserve">Draw 5, shot arrow, one enemy, </w:t>
-      </w:r>
-    </w:p>
-    <w:p>
-      <w:pPr>
-        <w:spacing w:line="100" w:lineRule="atLeast"/>
-        <w:rPr>
-          <w:rFonts w:ascii="Benne" w:eastAsia="Benne" w:hAnsi="Benne" w:cs="Benne"/>
-          <w:sz w:val="24"/>
-          <w:szCs w:val="24"/>
-        </w:rPr>
-      </w:pPr>
-      <w:r>
-        <w:rPr>
-          <w:rFonts w:ascii="Benne" w:eastAsia="Benne" w:hAnsi="Benne" w:cs="Benne"/>
-          <w:sz w:val="24"/>
-          <w:szCs w:val="24"/>
-        </w:rPr>
-        <w:t>Spear, 3 damage</w:t>
-      </w:r>
-    </w:p>
-    <w:p>
-      <w:pPr>
-        <w:spacing w:line="100" w:lineRule="atLeast"/>
-        <w:rPr>
-          <w:rFonts w:ascii="Benne" w:eastAsia="Benne" w:hAnsi="Benne" w:cs="Benne"/>
-          <w:sz w:val="24"/>
-          <w:szCs w:val="24"/>
-        </w:rPr>
-      </w:pPr>
-      <w:r>
-        <w:rPr>
-          <w:rFonts w:ascii="Benne" w:eastAsia="Benne" w:hAnsi="Benne" w:cs="Benne"/>
-          <w:sz w:val="24"/>
-          <w:szCs w:val="24"/>
-        </w:rPr>
-        <w:t>Kick down ladder…</w:t>
-      </w:r>
-    </w:p>
-    <w:p>
-      <w:pPr>
-        <w:spacing w:line="100" w:lineRule="atLeast"/>
-        <w:rPr>
-          <w:rFonts w:ascii="Benne" w:eastAsia="Benne" w:hAnsi="Benne" w:cs="Benne"/>
-          <w:sz w:val="24"/>
-          <w:szCs w:val="24"/>
-        </w:rPr>
-      </w:pPr>
-      <w:r>
-        <w:rPr>
-          <w:rFonts w:ascii="Benne" w:eastAsia="Benne" w:hAnsi="Benne" w:cs="Benne"/>
-          <w:sz w:val="24"/>
-          <w:szCs w:val="24"/>
-        </w:rPr>
-        <w:t>Enemies small… 4 gobs, 3 orcs, 2 trolls</w:t>
-      </w:r>
-    </w:p>
-    <w:p>
-      <w:pPr>
-        <w:spacing w:line="100" w:lineRule="atLeast"/>
-        <w:rPr>
-          <w:rFonts w:ascii="Benne" w:eastAsia="Benne" w:hAnsi="Benne" w:cs="Benne"/>
-          <w:sz w:val="24"/>
-          <w:szCs w:val="24"/>
-        </w:rPr>
-      </w:pPr>
-      <w:r>
-        <w:rPr>
-          <w:rFonts w:ascii="Benne" w:eastAsia="Benne" w:hAnsi="Benne" w:cs="Benne"/>
-          <w:sz w:val="24"/>
-          <w:szCs w:val="24"/>
-        </w:rPr>
-        <w:t>Gob 1 dmg, 1 health</w:t>
-      </w:r>
-    </w:p>
-    <w:p>
-      <w:pPr>
-        <w:spacing w:line="100" w:lineRule="atLeast"/>
-        <w:rPr>
-          <w:rFonts w:ascii="Benne" w:eastAsia="Benne" w:hAnsi="Benne" w:cs="Benne"/>
-          <w:sz w:val="24"/>
-          <w:szCs w:val="24"/>
-        </w:rPr>
-      </w:pPr>
-      <w:r>
-        <w:rPr>
-          <w:rFonts w:ascii="Benne" w:eastAsia="Benne" w:hAnsi="Benne" w:cs="Benne"/>
-          <w:sz w:val="24"/>
-          <w:szCs w:val="24"/>
-        </w:rPr>
-        <w:t>Orc 3</w:t>
-      </w:r>
-    </w:p>
-    <w:p>
-      <w:pPr>
-        <w:spacing w:line="100" w:lineRule="atLeast"/>
-        <w:rPr>
-          <w:rFonts w:ascii="Benne" w:eastAsia="Benne" w:hAnsi="Benne" w:cs="Benne"/>
-          <w:sz w:val="24"/>
-          <w:szCs w:val="24"/>
-        </w:rPr>
-      </w:pPr>
-      <w:r>
-        <w:rPr>
-          <w:rFonts w:ascii="Benne" w:eastAsia="Benne" w:hAnsi="Benne" w:cs="Benne"/>
-          <w:sz w:val="24"/>
-          <w:szCs w:val="24"/>
-        </w:rPr>
-        <w:t>Troll 5</w:t>
-      </w:r>
-    </w:p>
-    <w:p>
-      <w:pPr>
-        <w:spacing w:line="100" w:lineRule="atLeast"/>
-        <w:rPr>
-          <w:rFonts w:ascii="Benne" w:eastAsia="Benne" w:hAnsi="Benne" w:cs="Benne"/>
-          <w:sz w:val="24"/>
-          <w:szCs w:val="24"/>
-        </w:rPr>
-      </w:pPr>
-    </w:p>
-    <w:p>
-      <w:pPr>
-        <w:spacing w:line="100" w:lineRule="atLeast"/>
-        <w:rPr>
-          <w:rFonts w:ascii="Benne" w:eastAsia="Benne" w:hAnsi="Benne" w:cs="Benne"/>
-          <w:sz w:val="24"/>
-          <w:szCs w:val="24"/>
-        </w:rPr>
-      </w:pPr>
-      <w:r>
-        <w:rPr>
-          <w:rFonts w:ascii="Benne" w:eastAsia="Benne" w:hAnsi="Benne" w:cs="Benne"/>
-          <w:sz w:val="24"/>
-          <w:szCs w:val="24"/>
-        </w:rPr>
-        <w:t>Spear and arrows</w:t>
-      </w:r>
-    </w:p>
-    <w:p>
-      <w:pPr>
-        <w:spacing w:line="100" w:lineRule="atLeast"/>
-        <w:rPr>
-          <w:rFonts w:ascii="Benne" w:eastAsia="Benne" w:hAnsi="Benne" w:cs="Benne"/>
-          <w:sz w:val="24"/>
-          <w:szCs w:val="24"/>
-        </w:rPr>
-      </w:pPr>
-      <w:r>
-        <w:rPr>
-          <w:rFonts w:ascii="Benne" w:eastAsia="Benne" w:hAnsi="Benne" w:cs="Benne"/>
-          <w:sz w:val="24"/>
-          <w:szCs w:val="24"/>
-        </w:rPr>
         <w:t>Diff power for diff number enemies</w:t>
       </w:r>
     </w:p>

</xml_diff>

<commit_message>
some additional notes, but many things need to translate to user handbook proper
</commit_message>
<xml_diff>
--- a/tactile_tabletop/Documents/User Handbook.docx
+++ b/tactile_tabletop/Documents/User Handbook.docx
@@ -19036,6 +19036,14 @@
         </w:rPr>
         <w:t xml:space="preserve">Game is slow…. </w:t>
       </w:r>
+      <w:r>
+        <w:rPr>
+          <w:rFonts w:ascii="Benne" w:eastAsia="Benne" w:hAnsi="Benne" w:cs="Benne"/>
+          <w:sz w:val="24"/>
+          <w:szCs w:val="24"/>
+        </w:rPr>
+        <w:t>Engagement might be a big part of this</w:t>
+      </w:r>
     </w:p>
     <w:p>
       <w:pPr>
@@ -19059,6 +19067,14 @@
         </w:rPr>
         <w:t xml:space="preserve">Might be related to how we handle movement, thoughts: </w:t>
       </w:r>
+      <w:r>
+        <w:rPr>
+          <w:rFonts w:ascii="Benne" w:eastAsia="Benne" w:hAnsi="Benne" w:cs="Benne"/>
+          <w:sz w:val="24"/>
+          <w:szCs w:val="24"/>
+        </w:rPr>
+        <w:t xml:space="preserve"> </w:t>
+      </w:r>
     </w:p>
     <w:p>
       <w:pPr>
@@ -19226,7 +19242,235 @@
           <w:sz w:val="24"/>
           <w:szCs w:val="24"/>
         </w:rPr>
-        <w:t xml:space="preserve">Might be related to </w:t>
+        <w:t>Might be related t</w:t>
+      </w:r>
+      <w:r>
+        <w:rPr>
+          <w:rFonts w:ascii="Benne" w:eastAsia="Benne" w:hAnsi="Benne" w:cs="Benne"/>
+          <w:sz w:val="24"/>
+          <w:szCs w:val="24"/>
+        </w:rPr>
+        <w:t>o side banter, planning, etc.</w:t>
+      </w:r>
+    </w:p>
+    <w:p>
+      <w:pPr>
+        <w:pStyle w:val="ListParagraph"/>
+        <w:numPr>
+          <w:ilvl w:val="2"/>
+          <w:numId w:val="2"/>
+        </w:numPr>
+        <w:spacing w:line="100" w:lineRule="atLeast"/>
+        <w:rPr>
+          <w:rFonts w:ascii="Benne" w:eastAsia="Benne" w:hAnsi="Benne" w:cs="Benne"/>
+          <w:sz w:val="24"/>
+          <w:szCs w:val="24"/>
+        </w:rPr>
+      </w:pPr>
+      <w:r>
+        <w:rPr>
+          <w:rFonts w:ascii="Benne" w:eastAsia="Benne" w:hAnsi="Benne" w:cs="Benne"/>
+          <w:sz w:val="24"/>
+          <w:szCs w:val="24"/>
+        </w:rPr>
+        <w:t>Maybe we can time how l0ng people take to plan, talk, enemies to take their turn, etc.</w:t>
+      </w:r>
+    </w:p>
+    <w:p>
+      <w:pPr>
+        <w:pStyle w:val="ListParagraph"/>
+        <w:numPr>
+          <w:ilvl w:val="1"/>
+          <w:numId w:val="2"/>
+        </w:numPr>
+        <w:spacing w:line="100" w:lineRule="atLeast"/>
+        <w:rPr>
+          <w:rFonts w:ascii="Benne" w:eastAsia="Benne" w:hAnsi="Benne" w:cs="Benne"/>
+          <w:sz w:val="24"/>
+          <w:szCs w:val="24"/>
+        </w:rPr>
+      </w:pPr>
+      <w:r>
+        <w:rPr>
+          <w:rFonts w:ascii="Benne" w:eastAsia="Benne" w:hAnsi="Benne" w:cs="Benne"/>
+          <w:sz w:val="24"/>
+          <w:szCs w:val="24"/>
+        </w:rPr>
+        <w:t xml:space="preserve">Turn ordering… </w:t>
+      </w:r>
+    </w:p>
+    <w:p>
+      <w:pPr>
+        <w:pStyle w:val="ListParagraph"/>
+        <w:numPr>
+          <w:ilvl w:val="2"/>
+          <w:numId w:val="2"/>
+        </w:numPr>
+        <w:spacing w:line="100" w:lineRule="atLeast"/>
+        <w:rPr>
+          <w:rFonts w:ascii="Benne" w:eastAsia="Benne" w:hAnsi="Benne" w:cs="Benne"/>
+          <w:sz w:val="24"/>
+          <w:szCs w:val="24"/>
+        </w:rPr>
+      </w:pPr>
+      <w:r>
+        <w:rPr>
+          <w:rFonts w:ascii="Benne" w:eastAsia="Benne" w:hAnsi="Benne" w:cs="Benne"/>
+          <w:sz w:val="24"/>
+          <w:szCs w:val="24"/>
+        </w:rPr>
+        <w:t>go in order in who gets hit?</w:t>
+      </w:r>
+    </w:p>
+    <w:p>
+      <w:pPr>
+        <w:pStyle w:val="ListParagraph"/>
+        <w:numPr>
+          <w:ilvl w:val="3"/>
+          <w:numId w:val="2"/>
+        </w:numPr>
+        <w:spacing w:line="100" w:lineRule="atLeast"/>
+        <w:rPr>
+          <w:rFonts w:ascii="Benne" w:eastAsia="Benne" w:hAnsi="Benne" w:cs="Benne"/>
+          <w:sz w:val="24"/>
+          <w:szCs w:val="24"/>
+        </w:rPr>
+      </w:pPr>
+      <w:r>
+        <w:rPr>
+          <w:rFonts w:ascii="Benne" w:eastAsia="Benne" w:hAnsi="Benne" w:cs="Benne"/>
+          <w:sz w:val="24"/>
+          <w:szCs w:val="24"/>
+        </w:rPr>
+        <w:t>Maybe don’t have all players and then all enemy’s go, increases engagement</w:t>
+      </w:r>
+    </w:p>
+    <w:p>
+      <w:pPr>
+        <w:pStyle w:val="ListParagraph"/>
+        <w:numPr>
+          <w:ilvl w:val="2"/>
+          <w:numId w:val="2"/>
+        </w:numPr>
+        <w:spacing w:line="100" w:lineRule="atLeast"/>
+        <w:rPr>
+          <w:rFonts w:ascii="Benne" w:eastAsia="Benne" w:hAnsi="Benne" w:cs="Benne"/>
+          <w:sz w:val="24"/>
+          <w:szCs w:val="24"/>
+        </w:rPr>
+      </w:pPr>
+      <w:r>
+        <w:rPr>
+          <w:rFonts w:ascii="Benne" w:eastAsia="Benne" w:hAnsi="Benne" w:cs="Benne"/>
+          <w:sz w:val="24"/>
+          <w:szCs w:val="24"/>
+        </w:rPr>
+        <w:t>For each enemy, add 15 seconds. 10 enemies, 150 seconds to get through turns before cutoff, then enemies go</w:t>
+      </w:r>
+      <w:r>
+        <w:rPr>
+          <w:rFonts w:ascii="Benne" w:eastAsia="Benne" w:hAnsi="Benne" w:cs="Benne"/>
+          <w:sz w:val="24"/>
+          <w:szCs w:val="24"/>
+        </w:rPr>
+        <w:t>. Or scales with # of players</w:t>
+      </w:r>
+    </w:p>
+    <w:p>
+      <w:pPr>
+        <w:pStyle w:val="ListParagraph"/>
+        <w:numPr>
+          <w:ilvl w:val="3"/>
+          <w:numId w:val="2"/>
+        </w:numPr>
+        <w:spacing w:line="100" w:lineRule="atLeast"/>
+        <w:rPr>
+          <w:rFonts w:ascii="Benne" w:eastAsia="Benne" w:hAnsi="Benne" w:cs="Benne"/>
+          <w:sz w:val="24"/>
+          <w:szCs w:val="24"/>
+        </w:rPr>
+      </w:pPr>
+      <w:r>
+        <w:rPr>
+          <w:rFonts w:ascii="Benne" w:eastAsia="Benne" w:hAnsi="Benne" w:cs="Benne"/>
+          <w:sz w:val="24"/>
+          <w:szCs w:val="24"/>
+        </w:rPr>
+        <w:lastRenderedPageBreak/>
+        <w:t>Last player is under more frantic… maybe makes it more fun?</w:t>
+      </w:r>
+    </w:p>
+    <w:p>
+      <w:pPr>
+        <w:pStyle w:val="ListParagraph"/>
+        <w:numPr>
+          <w:ilvl w:val="3"/>
+          <w:numId w:val="2"/>
+        </w:numPr>
+        <w:spacing w:line="100" w:lineRule="atLeast"/>
+        <w:rPr>
+          <w:rFonts w:ascii="Benne" w:eastAsia="Benne" w:hAnsi="Benne" w:cs="Benne"/>
+          <w:sz w:val="24"/>
+          <w:szCs w:val="24"/>
+        </w:rPr>
+      </w:pPr>
+      <w:r>
+        <w:rPr>
+          <w:rFonts w:ascii="Benne" w:eastAsia="Benne" w:hAnsi="Benne" w:cs="Benne"/>
+          <w:sz w:val="24"/>
+          <w:szCs w:val="24"/>
+        </w:rPr>
+        <w:t>More pressure leads to more planning out of game</w:t>
+      </w:r>
+    </w:p>
+    <w:p>
+      <w:pPr>
+        <w:pStyle w:val="ListParagraph"/>
+        <w:numPr>
+          <w:ilvl w:val="3"/>
+          <w:numId w:val="2"/>
+        </w:numPr>
+        <w:spacing w:line="100" w:lineRule="atLeast"/>
+        <w:rPr>
+          <w:rFonts w:ascii="Benne" w:eastAsia="Benne" w:hAnsi="Benne" w:cs="Benne"/>
+          <w:sz w:val="24"/>
+          <w:szCs w:val="24"/>
+        </w:rPr>
+      </w:pPr>
+      <w:r>
+        <w:rPr>
+          <w:rFonts w:ascii="Benne" w:eastAsia="Benne" w:hAnsi="Benne" w:cs="Benne"/>
+          <w:sz w:val="24"/>
+          <w:szCs w:val="24"/>
+        </w:rPr>
+        <w:t>Rewards more experience with the game</w:t>
+      </w:r>
+    </w:p>
+    <w:p>
+      <w:pPr>
+        <w:pStyle w:val="ListParagraph"/>
+        <w:numPr>
+          <w:ilvl w:val="3"/>
+          <w:numId w:val="2"/>
+        </w:numPr>
+        <w:spacing w:line="100" w:lineRule="atLeast"/>
+        <w:rPr>
+          <w:rFonts w:ascii="Benne" w:eastAsia="Benne" w:hAnsi="Benne" w:cs="Benne"/>
+          <w:b/>
+          <w:bCs/>
+          <w:sz w:val="24"/>
+          <w:szCs w:val="24"/>
+        </w:rPr>
+      </w:pPr>
+      <w:r>
+        <w:rPr>
+          <w:rFonts w:ascii="Benne" w:eastAsia="Benne" w:hAnsi="Benne" w:cs="Benne"/>
+          <w:b/>
+          <w:bCs/>
+          <w:sz w:val="24"/>
+          <w:szCs w:val="24"/>
+        </w:rPr>
+        <w:t>Common XP objective?</w:t>
       </w:r>
     </w:p>
     <w:p>
@@ -19320,6 +19564,29 @@
       <w:pPr>
         <w:pStyle w:val="ListParagraph"/>
         <w:numPr>
+          <w:ilvl w:val="1"/>
+          <w:numId w:val="2"/>
+        </w:numPr>
+        <w:spacing w:line="100" w:lineRule="atLeast"/>
+        <w:rPr>
+          <w:rFonts w:ascii="Benne" w:eastAsia="Benne" w:hAnsi="Benne" w:cs="Benne"/>
+          <w:sz w:val="24"/>
+          <w:szCs w:val="24"/>
+        </w:rPr>
+      </w:pPr>
+      <w:r>
+        <w:rPr>
+          <w:rFonts w:ascii="Benne" w:eastAsia="Benne" w:hAnsi="Benne" w:cs="Benne"/>
+          <w:sz w:val="24"/>
+          <w:szCs w:val="24"/>
+        </w:rPr>
+        <w:t>Record what top and bottom cards are sort of like</w:t>
+      </w:r>
+    </w:p>
+    <w:p>
+      <w:pPr>
+        <w:pStyle w:val="ListParagraph"/>
+        <w:numPr>
           <w:ilvl w:val="0"/>
           <w:numId w:val="2"/>
         </w:numPr>
@@ -19359,7 +19626,6 @@
           <w:sz w:val="24"/>
           <w:szCs w:val="24"/>
         </w:rPr>
-        <w:lastRenderedPageBreak/>
         <w:t>States:</w:t>
       </w:r>
     </w:p>
@@ -19383,7 +19649,15 @@
           <w:sz w:val="24"/>
           <w:szCs w:val="24"/>
         </w:rPr>
-        <w:t>When a token isn’t consumed or applied to an enemy it’s just… there</w:t>
+        <w:t xml:space="preserve">When a </w:t>
+      </w:r>
+      <w:r>
+        <w:rPr>
+          <w:rFonts w:ascii="Benne" w:eastAsia="Benne" w:hAnsi="Benne" w:cs="Benne"/>
+          <w:sz w:val="24"/>
+          <w:szCs w:val="24"/>
+        </w:rPr>
+        <w:t>token isn’t consumed or applied to an enemy it’s just… there</w:t>
       </w:r>
     </w:p>
     <w:p>
@@ -19406,15 +19680,15 @@
           <w:sz w:val="24"/>
           <w:szCs w:val="24"/>
         </w:rPr>
-        <w:t>W</w:t>
-      </w:r>
-      <w:r>
-        <w:rPr>
-          <w:rFonts w:ascii="Benne" w:eastAsia="Benne" w:hAnsi="Benne" w:cs="Benne"/>
-          <w:sz w:val="24"/>
-          <w:szCs w:val="24"/>
-        </w:rPr>
-        <w:t>hen applied to an enemy, they’re “In Use”?</w:t>
+        <w:t xml:space="preserve">When applied to an enemy, </w:t>
+      </w:r>
+      <w:r>
+        <w:rPr>
+          <w:rFonts w:ascii="Benne" w:eastAsia="Benne" w:hAnsi="Benne" w:cs="Benne"/>
+          <w:sz w:val="24"/>
+          <w:szCs w:val="24"/>
+        </w:rPr>
+        <w:t>they’re consumed (but apply their buff until enemy dies/exits range)</w:t>
       </w:r>
     </w:p>
     <w:p>
@@ -19437,7 +19711,61 @@
           <w:sz w:val="24"/>
           <w:szCs w:val="24"/>
         </w:rPr>
-        <w:t>When enemy dies, In Use tokens get consumed</w:t>
+        <w:t>When a card says it consumes a token, it can consume a token (duh)</w:t>
+      </w:r>
+    </w:p>
+    <w:p>
+      <w:pPr>
+        <w:pStyle w:val="ListParagraph"/>
+        <w:numPr>
+          <w:ilvl w:val="1"/>
+          <w:numId w:val="2"/>
+        </w:numPr>
+        <w:spacing w:line="100" w:lineRule="atLeast"/>
+        <w:rPr>
+          <w:rFonts w:ascii="Benne" w:eastAsia="Benne" w:hAnsi="Benne" w:cs="Benne"/>
+          <w:sz w:val="24"/>
+          <w:szCs w:val="24"/>
+        </w:rPr>
+      </w:pPr>
+      <w:r>
+        <w:rPr>
+          <w:rFonts w:ascii="Benne" w:eastAsia="Benne" w:hAnsi="Benne" w:cs="Benne"/>
+          <w:sz w:val="24"/>
+          <w:szCs w:val="24"/>
+        </w:rPr>
+        <w:t>When Tokens move:</w:t>
+      </w:r>
+    </w:p>
+    <w:p>
+      <w:pPr>
+        <w:pStyle w:val="ListParagraph"/>
+        <w:numPr>
+          <w:ilvl w:val="2"/>
+          <w:numId w:val="2"/>
+        </w:numPr>
+        <w:spacing w:line="100" w:lineRule="atLeast"/>
+        <w:rPr>
+          <w:rFonts w:ascii="Benne" w:eastAsia="Benne" w:hAnsi="Benne" w:cs="Benne"/>
+          <w:sz w:val="24"/>
+          <w:szCs w:val="24"/>
+        </w:rPr>
+      </w:pPr>
+      <w:r>
+        <w:rPr>
+          <w:rFonts w:ascii="Benne" w:eastAsia="Benne" w:hAnsi="Benne" w:cs="Benne"/>
+          <w:sz w:val="24"/>
+          <w:szCs w:val="24"/>
+        </w:rPr>
+        <w:t>Tokens are placed from</w:t>
+      </w:r>
+      <w:r>
+        <w:rPr>
+          <w:rFonts w:ascii="Benne" w:eastAsia="Benne" w:hAnsi="Benne" w:cs="Benne"/>
+          <w:sz w:val="24"/>
+          <w:szCs w:val="24"/>
+        </w:rPr>
+        <w:t xml:space="preserve"> a player on enemy(ies) at the start of their turn, before they take card actions, and it’s as many as they want</w:t>
       </w:r>
     </w:p>
     <w:p>
@@ -19460,7 +19788,7 @@
           <w:sz w:val="24"/>
           <w:szCs w:val="24"/>
         </w:rPr>
-        <w:t>When enemy gets out of influence range, do those In Use tokens get consumed?</w:t>
+        <w:t>Currently don’t have a limit on how many tokens can be moved to In Use at a time…</w:t>
       </w:r>
     </w:p>
     <w:p>
@@ -19483,7 +19811,239 @@
           <w:sz w:val="24"/>
           <w:szCs w:val="24"/>
         </w:rPr>
-        <w:t>When a card says it consumes a token, it can consume a token (duh)</w:t>
+        <w:t>Tokens just get consumed if card consumes them</w:t>
+      </w:r>
+    </w:p>
+    <w:p>
+      <w:pPr>
+        <w:pStyle w:val="ListParagraph"/>
+        <w:numPr>
+          <w:ilvl w:val="2"/>
+          <w:numId w:val="2"/>
+        </w:numPr>
+        <w:spacing w:line="100" w:lineRule="atLeast"/>
+        <w:rPr>
+          <w:rFonts w:ascii="Benne" w:eastAsia="Benne" w:hAnsi="Benne" w:cs="Benne"/>
+          <w:sz w:val="24"/>
+          <w:szCs w:val="24"/>
+        </w:rPr>
+      </w:pPr>
+      <w:r>
+        <w:rPr>
+          <w:rFonts w:ascii="Benne" w:eastAsia="Benne" w:hAnsi="Benne" w:cs="Benne"/>
+          <w:sz w:val="24"/>
+          <w:szCs w:val="24"/>
+        </w:rPr>
+        <w:t>Tokens come back to the player when they full rest</w:t>
+      </w:r>
+    </w:p>
+    <w:p>
+      <w:pPr>
+        <w:pStyle w:val="ListParagraph"/>
+        <w:numPr>
+          <w:ilvl w:val="2"/>
+          <w:numId w:val="2"/>
+        </w:numPr>
+        <w:spacing w:line="100" w:lineRule="atLeast"/>
+        <w:rPr>
+          <w:rFonts w:ascii="Benne" w:eastAsia="Benne" w:hAnsi="Benne" w:cs="Benne"/>
+          <w:sz w:val="24"/>
+          <w:szCs w:val="24"/>
+        </w:rPr>
+      </w:pPr>
+      <w:r>
+        <w:rPr>
+          <w:rFonts w:ascii="Benne" w:eastAsia="Benne" w:hAnsi="Benne" w:cs="Benne"/>
+          <w:sz w:val="24"/>
+          <w:szCs w:val="24"/>
+        </w:rPr>
+        <w:t xml:space="preserve">Tokens come back to player </w:t>
+      </w:r>
+      <w:r>
+        <w:rPr>
+          <w:rFonts w:ascii="Benne" w:eastAsia="Benne" w:hAnsi="Benne" w:cs="Benne"/>
+          <w:sz w:val="24"/>
+          <w:szCs w:val="24"/>
+        </w:rPr>
+        <w:t xml:space="preserve">from being on an enemy </w:t>
+      </w:r>
+      <w:r>
+        <w:rPr>
+          <w:rFonts w:ascii="Benne" w:eastAsia="Benne" w:hAnsi="Benne" w:cs="Benne"/>
+          <w:sz w:val="24"/>
+          <w:szCs w:val="24"/>
+        </w:rPr>
+        <w:t>if a card ability says they do</w:t>
+      </w:r>
+    </w:p>
+    <w:p>
+      <w:pPr>
+        <w:pStyle w:val="ListParagraph"/>
+        <w:numPr>
+          <w:ilvl w:val="2"/>
+          <w:numId w:val="2"/>
+        </w:numPr>
+        <w:spacing w:line="100" w:lineRule="atLeast"/>
+        <w:rPr>
+          <w:rFonts w:ascii="Benne" w:eastAsia="Benne" w:hAnsi="Benne" w:cs="Benne"/>
+          <w:sz w:val="24"/>
+          <w:szCs w:val="24"/>
+        </w:rPr>
+      </w:pPr>
+      <w:r>
+        <w:rPr>
+          <w:rFonts w:ascii="Benne" w:eastAsia="Benne" w:hAnsi="Benne" w:cs="Benne"/>
+          <w:sz w:val="24"/>
+          <w:szCs w:val="24"/>
+        </w:rPr>
+        <w:t>Tokens can move from one enemy from another if card says so</w:t>
+      </w:r>
+    </w:p>
+    <w:p>
+      <w:pPr>
+        <w:pStyle w:val="ListParagraph"/>
+        <w:numPr>
+          <w:ilvl w:val="2"/>
+          <w:numId w:val="2"/>
+        </w:numPr>
+        <w:spacing w:line="100" w:lineRule="atLeast"/>
+        <w:rPr>
+          <w:rFonts w:ascii="Benne" w:eastAsia="Benne" w:hAnsi="Benne" w:cs="Benne"/>
+          <w:sz w:val="24"/>
+          <w:szCs w:val="24"/>
+        </w:rPr>
+      </w:pPr>
+      <w:r>
+        <w:rPr>
+          <w:rFonts w:ascii="Benne" w:eastAsia="Benne" w:hAnsi="Benne" w:cs="Benne"/>
+          <w:sz w:val="24"/>
+          <w:szCs w:val="24"/>
+        </w:rPr>
+        <w:t>Tokens come back from consumed state if card says it does</w:t>
+      </w:r>
+    </w:p>
+    <w:p>
+      <w:pPr>
+        <w:pStyle w:val="ListParagraph"/>
+        <w:numPr>
+          <w:ilvl w:val="2"/>
+          <w:numId w:val="2"/>
+        </w:numPr>
+        <w:spacing w:line="100" w:lineRule="atLeast"/>
+        <w:rPr>
+          <w:rFonts w:ascii="Benne" w:eastAsia="Benne" w:hAnsi="Benne" w:cs="Benne"/>
+          <w:sz w:val="24"/>
+          <w:szCs w:val="24"/>
+        </w:rPr>
+      </w:pPr>
+      <w:r>
+        <w:rPr>
+          <w:rFonts w:ascii="Benne" w:eastAsia="Benne" w:hAnsi="Benne" w:cs="Benne"/>
+          <w:sz w:val="24"/>
+          <w:szCs w:val="24"/>
+        </w:rPr>
+        <w:t>Tokens come back from consumed state if Hand Castor is used</w:t>
+      </w:r>
+    </w:p>
+    <w:p>
+      <w:pPr>
+        <w:pStyle w:val="ListParagraph"/>
+        <w:numPr>
+          <w:ilvl w:val="3"/>
+          <w:numId w:val="2"/>
+        </w:numPr>
+        <w:spacing w:line="100" w:lineRule="atLeast"/>
+        <w:rPr>
+          <w:rFonts w:ascii="Benne" w:eastAsia="Benne" w:hAnsi="Benne" w:cs="Benne"/>
+          <w:sz w:val="24"/>
+          <w:szCs w:val="24"/>
+        </w:rPr>
+      </w:pPr>
+      <w:r>
+        <w:rPr>
+          <w:rFonts w:ascii="Benne" w:eastAsia="Benne" w:hAnsi="Benne" w:cs="Benne"/>
+          <w:sz w:val="24"/>
+          <w:szCs w:val="24"/>
+        </w:rPr>
+        <w:lastRenderedPageBreak/>
+        <w:t>No difference between token on enemy or just consumed</w:t>
+      </w:r>
+    </w:p>
+    <w:p>
+      <w:pPr>
+        <w:pStyle w:val="ListParagraph"/>
+        <w:numPr>
+          <w:ilvl w:val="0"/>
+          <w:numId w:val="2"/>
+        </w:numPr>
+        <w:spacing w:line="100" w:lineRule="atLeast"/>
+        <w:rPr>
+          <w:rFonts w:ascii="Benne" w:eastAsia="Benne" w:hAnsi="Benne" w:cs="Benne"/>
+          <w:sz w:val="24"/>
+          <w:szCs w:val="24"/>
+        </w:rPr>
+      </w:pPr>
+      <w:r>
+        <w:rPr>
+          <w:rFonts w:ascii="Benne" w:eastAsia="Benne" w:hAnsi="Benne" w:cs="Benne"/>
+          <w:sz w:val="24"/>
+          <w:szCs w:val="24"/>
+        </w:rPr>
+        <w:t xml:space="preserve">Github integrated task scheduling thing? Like JIRA or Slack or </w:t>
+      </w:r>
+      <w:r>
+        <w:rPr>
+          <w:rFonts w:ascii="Benne" w:eastAsia="Benne" w:hAnsi="Benne" w:cs="Benne"/>
+          <w:sz w:val="24"/>
+          <w:szCs w:val="24"/>
+        </w:rPr>
+        <w:t>whatever</w:t>
+      </w:r>
+    </w:p>
+    <w:p>
+      <w:pPr>
+        <w:pStyle w:val="ListParagraph"/>
+        <w:numPr>
+          <w:ilvl w:val="0"/>
+          <w:numId w:val="2"/>
+        </w:numPr>
+        <w:spacing w:line="100" w:lineRule="atLeast"/>
+        <w:rPr>
+          <w:rFonts w:ascii="Benne" w:eastAsia="Benne" w:hAnsi="Benne" w:cs="Benne"/>
+          <w:sz w:val="24"/>
+          <w:szCs w:val="24"/>
+        </w:rPr>
+      </w:pPr>
+      <w:r>
+        <w:rPr>
+          <w:rFonts w:ascii="Benne" w:eastAsia="Benne" w:hAnsi="Benne" w:cs="Benne"/>
+          <w:sz w:val="24"/>
+          <w:szCs w:val="24"/>
+        </w:rPr>
+        <w:t>Create level 3 cards</w:t>
+      </w:r>
+    </w:p>
+    <w:p>
+      <w:pPr>
+        <w:pStyle w:val="ListParagraph"/>
+        <w:numPr>
+          <w:ilvl w:val="0"/>
+          <w:numId w:val="2"/>
+        </w:numPr>
+        <w:spacing w:line="100" w:lineRule="atLeast"/>
+        <w:rPr>
+          <w:rFonts w:ascii="Benne" w:eastAsia="Benne" w:hAnsi="Benne" w:cs="Benne"/>
+          <w:sz w:val="24"/>
+          <w:szCs w:val="24"/>
+        </w:rPr>
+      </w:pPr>
+      <w:r>
+        <w:rPr>
+          <w:rFonts w:ascii="Benne" w:eastAsia="Benne" w:hAnsi="Benne" w:cs="Benne"/>
+          <w:sz w:val="24"/>
+          <w:szCs w:val="24"/>
+        </w:rPr>
+        <w:t>Feature Cards</w:t>
       </w:r>
     </w:p>
     <w:p>
@@ -19506,168 +20066,15 @@
           <w:sz w:val="24"/>
           <w:szCs w:val="24"/>
         </w:rPr>
-        <w:t>When Tokens move:</w:t>
-      </w:r>
-    </w:p>
-    <w:p>
-      <w:pPr>
-        <w:pStyle w:val="ListParagraph"/>
-        <w:numPr>
-          <w:ilvl w:val="2"/>
-          <w:numId w:val="2"/>
-        </w:numPr>
-        <w:spacing w:line="100" w:lineRule="atLeast"/>
-        <w:rPr>
-          <w:rFonts w:ascii="Benne" w:eastAsia="Benne" w:hAnsi="Benne" w:cs="Benne"/>
-          <w:sz w:val="24"/>
-          <w:szCs w:val="24"/>
-        </w:rPr>
-      </w:pPr>
-      <w:r>
-        <w:rPr>
-          <w:rFonts w:ascii="Benne" w:eastAsia="Benne" w:hAnsi="Benne" w:cs="Benne"/>
-          <w:sz w:val="24"/>
-          <w:szCs w:val="24"/>
-        </w:rPr>
-        <w:t>Tokens are placed from a player on enemy(ies) at the start of their turn, before they take card actions, and it’s as many as they want</w:t>
-      </w:r>
-    </w:p>
-    <w:p>
-      <w:pPr>
-        <w:pStyle w:val="ListParagraph"/>
-        <w:numPr>
-          <w:ilvl w:val="3"/>
-          <w:numId w:val="2"/>
-        </w:numPr>
-        <w:spacing w:line="100" w:lineRule="atLeast"/>
-        <w:rPr>
-          <w:rFonts w:ascii="Benne" w:eastAsia="Benne" w:hAnsi="Benne" w:cs="Benne"/>
-          <w:sz w:val="24"/>
-          <w:szCs w:val="24"/>
-        </w:rPr>
-      </w:pPr>
-      <w:r>
-        <w:rPr>
-          <w:rFonts w:ascii="Benne" w:eastAsia="Benne" w:hAnsi="Benne" w:cs="Benne"/>
-          <w:sz w:val="24"/>
-          <w:szCs w:val="24"/>
-        </w:rPr>
-        <w:t>Currently don’t have a limit on how many tokens can be moved to In Use at a time…</w:t>
-      </w:r>
-    </w:p>
-    <w:p>
-      <w:pPr>
-        <w:pStyle w:val="ListParagraph"/>
-        <w:numPr>
-          <w:ilvl w:val="2"/>
-          <w:numId w:val="2"/>
-        </w:numPr>
-        <w:spacing w:line="100" w:lineRule="atLeast"/>
-        <w:rPr>
-          <w:rFonts w:ascii="Benne" w:eastAsia="Benne" w:hAnsi="Benne" w:cs="Benne"/>
-          <w:sz w:val="24"/>
-          <w:szCs w:val="24"/>
-        </w:rPr>
-      </w:pPr>
-      <w:r>
-        <w:rPr>
-          <w:rFonts w:ascii="Benne" w:eastAsia="Benne" w:hAnsi="Benne" w:cs="Benne"/>
-          <w:sz w:val="24"/>
-          <w:szCs w:val="24"/>
-        </w:rPr>
-        <w:t>Tokens come back to the player when they full rest</w:t>
-      </w:r>
-    </w:p>
-    <w:p>
-      <w:pPr>
-        <w:pStyle w:val="ListParagraph"/>
-        <w:numPr>
-          <w:ilvl w:val="2"/>
-          <w:numId w:val="2"/>
-        </w:numPr>
-        <w:spacing w:line="100" w:lineRule="atLeast"/>
-        <w:rPr>
-          <w:rFonts w:ascii="Benne" w:eastAsia="Benne" w:hAnsi="Benne" w:cs="Benne"/>
-          <w:sz w:val="24"/>
-          <w:szCs w:val="24"/>
-        </w:rPr>
-      </w:pPr>
-      <w:r>
-        <w:rPr>
-          <w:rFonts w:ascii="Benne" w:eastAsia="Benne" w:hAnsi="Benne" w:cs="Benne"/>
-          <w:sz w:val="24"/>
-          <w:szCs w:val="24"/>
-        </w:rPr>
-        <w:t>Tokens come back to player from In Use state if a card ability says they do</w:t>
-      </w:r>
-    </w:p>
-    <w:p>
-      <w:pPr>
-        <w:pStyle w:val="ListParagraph"/>
-        <w:numPr>
-          <w:ilvl w:val="2"/>
-          <w:numId w:val="2"/>
-        </w:numPr>
-        <w:spacing w:line="100" w:lineRule="atLeast"/>
-        <w:rPr>
-          <w:rFonts w:ascii="Benne" w:eastAsia="Benne" w:hAnsi="Benne" w:cs="Benne"/>
-          <w:sz w:val="24"/>
-          <w:szCs w:val="24"/>
-        </w:rPr>
-      </w:pPr>
-      <w:r>
-        <w:rPr>
-          <w:rFonts w:ascii="Benne" w:eastAsia="Benne" w:hAnsi="Benne" w:cs="Benne"/>
-          <w:sz w:val="24"/>
-          <w:szCs w:val="24"/>
-        </w:rPr>
-        <w:t>Tokens come back from consumed state if card says it does</w:t>
-      </w:r>
-    </w:p>
-    <w:p>
-      <w:pPr>
-        <w:pStyle w:val="ListParagraph"/>
-        <w:numPr>
-          <w:ilvl w:val="2"/>
-          <w:numId w:val="2"/>
-        </w:numPr>
-        <w:spacing w:line="100" w:lineRule="atLeast"/>
-        <w:rPr>
-          <w:rFonts w:ascii="Benne" w:eastAsia="Benne" w:hAnsi="Benne" w:cs="Benne"/>
-          <w:sz w:val="24"/>
-          <w:szCs w:val="24"/>
-        </w:rPr>
-      </w:pPr>
-      <w:r>
-        <w:rPr>
-          <w:rFonts w:ascii="Benne" w:eastAsia="Benne" w:hAnsi="Benne" w:cs="Benne"/>
-          <w:sz w:val="24"/>
-          <w:szCs w:val="24"/>
-        </w:rPr>
-        <w:t>Tokens come back from consumed state if Hand Castor is used</w:t>
-      </w:r>
-    </w:p>
-    <w:p>
-      <w:pPr>
-        <w:pStyle w:val="ListParagraph"/>
-        <w:numPr>
-          <w:ilvl w:val="2"/>
-          <w:numId w:val="2"/>
-        </w:numPr>
-        <w:spacing w:line="100" w:lineRule="atLeast"/>
-        <w:rPr>
-          <w:rFonts w:ascii="Benne" w:eastAsia="Benne" w:hAnsi="Benne" w:cs="Benne"/>
-          <w:sz w:val="24"/>
-          <w:szCs w:val="24"/>
-        </w:rPr>
-      </w:pPr>
-      <w:r>
-        <w:rPr>
-          <w:rFonts w:ascii="Benne" w:eastAsia="Benne" w:hAnsi="Benne" w:cs="Benne"/>
-          <w:sz w:val="24"/>
-          <w:szCs w:val="24"/>
-        </w:rPr>
-        <w:t>Tokens come back from In Use state if Hand Castor is used?</w:t>
+        <w:t>Feature cards add to hand size, are always available for combat?</w:t>
+      </w:r>
+      <w:r>
+        <w:rPr>
+          <w:rFonts w:ascii="Benne" w:eastAsia="Benne" w:hAnsi="Benne" w:cs="Benne"/>
+          <w:sz w:val="24"/>
+          <w:szCs w:val="24"/>
+        </w:rPr>
+        <w:t xml:space="preserve"> Make that a passive that all feature cards have?</w:t>
       </w:r>
     </w:p>
     <w:p>
@@ -19690,7 +20097,7 @@
           <w:sz w:val="24"/>
           <w:szCs w:val="24"/>
         </w:rPr>
-        <w:t>Thinking again about a card creator app thing… maybe we should create a design document for it, and that’ll help us make some of these additions</w:t>
+        <w:t>XP cards at start of encounter, make it harder but give more XP, Objective cards</w:t>
       </w:r>
     </w:p>
     <w:p>
@@ -19713,7 +20120,76 @@
           <w:sz w:val="24"/>
           <w:szCs w:val="24"/>
         </w:rPr>
-        <w:t>Along those lines, I think maybe considering abilities as atomic things, instead of as pairs, might be required if we’re going to seriously tackle balancing top/bottom stuff</w:t>
+        <w:t>Draw 2 at start of encounter, pick one</w:t>
+      </w:r>
+    </w:p>
+    <w:p>
+      <w:pPr>
+        <w:pStyle w:val="ListParagraph"/>
+        <w:numPr>
+          <w:ilvl w:val="1"/>
+          <w:numId w:val="2"/>
+        </w:numPr>
+        <w:spacing w:line="100" w:lineRule="atLeast"/>
+        <w:rPr>
+          <w:rFonts w:ascii="Benne" w:eastAsia="Benne" w:hAnsi="Benne" w:cs="Benne"/>
+          <w:sz w:val="24"/>
+          <w:szCs w:val="24"/>
+        </w:rPr>
+      </w:pPr>
+      <w:r>
+        <w:rPr>
+          <w:rFonts w:ascii="Benne" w:eastAsia="Benne" w:hAnsi="Benne" w:cs="Benne"/>
+          <w:sz w:val="24"/>
+          <w:szCs w:val="24"/>
+        </w:rPr>
+        <w:t>Challenge applies to all players (if one fails, they all fail)</w:t>
+      </w:r>
+    </w:p>
+    <w:p>
+      <w:pPr>
+        <w:pStyle w:val="ListParagraph"/>
+        <w:numPr>
+          <w:ilvl w:val="1"/>
+          <w:numId w:val="2"/>
+        </w:numPr>
+        <w:spacing w:line="100" w:lineRule="atLeast"/>
+        <w:rPr>
+          <w:rFonts w:ascii="Benne" w:eastAsia="Benne" w:hAnsi="Benne" w:cs="Benne"/>
+          <w:sz w:val="24"/>
+          <w:szCs w:val="24"/>
+        </w:rPr>
+      </w:pPr>
+      <w:r>
+        <w:rPr>
+          <w:rFonts w:ascii="Benne" w:eastAsia="Benne" w:hAnsi="Benne" w:cs="Benne"/>
+          <w:sz w:val="24"/>
+          <w:szCs w:val="24"/>
+        </w:rPr>
+        <w:t>Cards in landscape</w:t>
+      </w:r>
+    </w:p>
+    <w:p>
+      <w:pPr>
+        <w:pStyle w:val="ListParagraph"/>
+        <w:numPr>
+          <w:ilvl w:val="1"/>
+          <w:numId w:val="2"/>
+        </w:numPr>
+        <w:spacing w:line="100" w:lineRule="atLeast"/>
+        <w:rPr>
+          <w:rFonts w:ascii="Benne" w:eastAsia="Benne" w:hAnsi="Benne" w:cs="Benne"/>
+          <w:sz w:val="24"/>
+          <w:szCs w:val="24"/>
+        </w:rPr>
+      </w:pPr>
+      <w:r>
+        <w:rPr>
+          <w:rFonts w:ascii="Benne" w:eastAsia="Benne" w:hAnsi="Benne" w:cs="Benne"/>
+          <w:sz w:val="24"/>
+          <w:szCs w:val="24"/>
+        </w:rPr>
+        <w:t>Each challenge requires defeating all combatants (which can allow for incapacitating, chasing off, making them run away, etc.)</w:t>
       </w:r>
     </w:p>
     <w:p>
@@ -19736,15 +20212,369 @@
           <w:sz w:val="24"/>
           <w:szCs w:val="24"/>
         </w:rPr>
-        <w:t xml:space="preserve">Github integrated task scheduling thing? Like JIRA or Slack or </w:t>
-      </w:r>
-      <w:r>
-        <w:rPr>
-          <w:rFonts w:ascii="Benne" w:eastAsia="Benne" w:hAnsi="Benne" w:cs="Benne"/>
-          <w:sz w:val="24"/>
-          <w:szCs w:val="24"/>
-        </w:rPr>
-        <w:t>whatever</w:t>
+        <w:t>Roleplay xp cards</w:t>
+      </w:r>
+    </w:p>
+    <w:p>
+      <w:pPr>
+        <w:pStyle w:val="ListParagraph"/>
+        <w:numPr>
+          <w:ilvl w:val="1"/>
+          <w:numId w:val="2"/>
+        </w:numPr>
+        <w:spacing w:line="100" w:lineRule="atLeast"/>
+        <w:rPr>
+          <w:rFonts w:ascii="Benne" w:eastAsia="Benne" w:hAnsi="Benne" w:cs="Benne"/>
+          <w:sz w:val="24"/>
+          <w:szCs w:val="24"/>
+        </w:rPr>
+      </w:pPr>
+      <w:r>
+        <w:rPr>
+          <w:rFonts w:ascii="Benne" w:eastAsia="Benne" w:hAnsi="Benne" w:cs="Benne"/>
+          <w:sz w:val="24"/>
+          <w:szCs w:val="24"/>
+        </w:rPr>
+        <w:t>Draw 3 and pick one each level</w:t>
+      </w:r>
+    </w:p>
+    <w:p>
+      <w:pPr>
+        <w:pStyle w:val="ListParagraph"/>
+        <w:numPr>
+          <w:ilvl w:val="1"/>
+          <w:numId w:val="2"/>
+        </w:numPr>
+        <w:spacing w:line="100" w:lineRule="atLeast"/>
+        <w:rPr>
+          <w:rFonts w:ascii="Benne" w:eastAsia="Benne" w:hAnsi="Benne" w:cs="Benne"/>
+          <w:sz w:val="24"/>
+          <w:szCs w:val="24"/>
+        </w:rPr>
+      </w:pPr>
+      <w:r>
+        <w:rPr>
+          <w:rFonts w:ascii="Benne" w:eastAsia="Benne" w:hAnsi="Benne" w:cs="Benne"/>
+          <w:sz w:val="24"/>
+          <w:szCs w:val="24"/>
+        </w:rPr>
+        <w:t>If you don’t complete it before next level up, it gets replaced</w:t>
+      </w:r>
+    </w:p>
+    <w:p>
+      <w:pPr>
+        <w:pStyle w:val="ListParagraph"/>
+        <w:numPr>
+          <w:ilvl w:val="1"/>
+          <w:numId w:val="2"/>
+        </w:numPr>
+        <w:spacing w:line="100" w:lineRule="atLeast"/>
+        <w:rPr>
+          <w:rFonts w:ascii="Benne" w:eastAsia="Benne" w:hAnsi="Benne" w:cs="Benne"/>
+          <w:sz w:val="24"/>
+          <w:szCs w:val="24"/>
+        </w:rPr>
+      </w:pPr>
+      <w:r>
+        <w:rPr>
+          <w:rFonts w:ascii="Benne" w:eastAsia="Benne" w:hAnsi="Benne" w:cs="Benne"/>
+          <w:sz w:val="24"/>
+          <w:szCs w:val="24"/>
+        </w:rPr>
+        <w:t>Reward applies to whole party, encourages co-operation</w:t>
+      </w:r>
+    </w:p>
+    <w:p>
+      <w:pPr>
+        <w:spacing w:line="100" w:lineRule="atLeast"/>
+        <w:rPr>
+          <w:rFonts w:ascii="Benne" w:eastAsia="Benne" w:hAnsi="Benne" w:cs="Benne"/>
+          <w:sz w:val="24"/>
+          <w:szCs w:val="24"/>
+        </w:rPr>
+      </w:pPr>
+    </w:p>
+    <w:p>
+      <w:pPr>
+        <w:pStyle w:val="Heading4"/>
+        <w:jc w:val="center"/>
+      </w:pPr>
+      <w:bookmarkStart w:id="68" w:name="_9qpdcxegdzua"/>
+      <w:bookmarkEnd w:id="68"/>
+      <w:r>
+        <w:t>For later:</w:t>
+      </w:r>
+    </w:p>
+    <w:p>
+      <w:pPr>
+        <w:spacing w:line="100" w:lineRule="atLeast"/>
+        <w:rPr>
+          <w:rFonts w:ascii="Benne" w:eastAsia="Benne" w:hAnsi="Benne" w:cs="Benne"/>
+          <w:sz w:val="24"/>
+          <w:szCs w:val="24"/>
+        </w:rPr>
+      </w:pPr>
+      <w:r>
+        <w:rPr>
+          <w:rFonts w:ascii="Benne" w:eastAsia="Benne" w:hAnsi="Benne" w:cs="Benne"/>
+          <w:sz w:val="24"/>
+          <w:szCs w:val="24"/>
+        </w:rPr>
+        <w:t>Level 4, 5</w:t>
+      </w:r>
+      <w:r>
+        <w:rPr>
+          <w:rFonts w:ascii="Benne" w:eastAsia="Benne" w:hAnsi="Benne" w:cs="Benne"/>
+          <w:sz w:val="24"/>
+          <w:szCs w:val="24"/>
+        </w:rPr>
+        <w:t>, “Ultimate” cards</w:t>
+      </w:r>
+    </w:p>
+    <w:p>
+      <w:pPr>
+        <w:spacing w:line="100" w:lineRule="atLeast"/>
+        <w:ind w:firstLine="720"/>
+        <w:rPr>
+          <w:rFonts w:ascii="Benne" w:eastAsia="Benne" w:hAnsi="Benne" w:cs="Benne"/>
+          <w:sz w:val="24"/>
+          <w:szCs w:val="24"/>
+        </w:rPr>
+      </w:pPr>
+      <w:r>
+        <w:rPr>
+          <w:rFonts w:ascii="Benne" w:eastAsia="Benne" w:hAnsi="Benne" w:cs="Benne"/>
+          <w:sz w:val="24"/>
+          <w:szCs w:val="24"/>
+        </w:rPr>
+        <w:t xml:space="preserve">Think about more niche requirements </w:t>
+      </w:r>
+      <w:r>
+        <w:rPr>
+          <w:rFonts w:ascii="Benne" w:eastAsia="Benne" w:hAnsi="Benne" w:cs="Benne"/>
+          <w:sz w:val="24"/>
+          <w:szCs w:val="24"/>
+        </w:rPr>
+        <w:t xml:space="preserve">for higher level cards </w:t>
+      </w:r>
+      <w:r>
+        <w:rPr>
+          <w:rFonts w:ascii="Benne" w:eastAsia="Benne" w:hAnsi="Benne" w:cs="Benne"/>
+          <w:sz w:val="24"/>
+          <w:szCs w:val="24"/>
+        </w:rPr>
+        <w:t>(standing in water, given an insult)</w:t>
+      </w:r>
+    </w:p>
+    <w:p>
+      <w:pPr>
+        <w:spacing w:line="100" w:lineRule="atLeast"/>
+        <w:ind w:left="720" w:firstLine="720"/>
+        <w:rPr>
+          <w:rFonts w:ascii="Benne" w:eastAsia="Benne" w:hAnsi="Benne" w:cs="Benne"/>
+          <w:sz w:val="24"/>
+          <w:szCs w:val="24"/>
+        </w:rPr>
+      </w:pPr>
+      <w:r>
+        <w:rPr>
+          <w:rFonts w:ascii="Benne" w:eastAsia="Benne" w:hAnsi="Benne" w:cs="Benne"/>
+          <w:sz w:val="24"/>
+          <w:szCs w:val="24"/>
+        </w:rPr>
+        <w:t xml:space="preserve">Level 5, </w:t>
+      </w:r>
+    </w:p>
+    <w:p>
+      <w:pPr>
+        <w:spacing w:line="100" w:lineRule="atLeast"/>
+        <w:ind w:left="720" w:firstLine="720"/>
+        <w:rPr>
+          <w:rFonts w:ascii="Benne" w:eastAsia="Benne" w:hAnsi="Benne" w:cs="Benne"/>
+          <w:sz w:val="24"/>
+          <w:szCs w:val="24"/>
+        </w:rPr>
+      </w:pPr>
+      <w:r>
+        <w:rPr>
+          <w:rFonts w:ascii="Benne" w:eastAsia="Benne" w:hAnsi="Benne" w:cs="Benne"/>
+          <w:sz w:val="24"/>
+          <w:szCs w:val="24"/>
+        </w:rPr>
+        <w:t>Level 3, no attack cards…</w:t>
+      </w:r>
+    </w:p>
+    <w:p>
+      <w:pPr>
+        <w:spacing w:line="100" w:lineRule="atLeast"/>
+        <w:ind w:left="720" w:firstLine="720"/>
+        <w:rPr>
+          <w:rFonts w:ascii="Benne" w:eastAsia="Benne" w:hAnsi="Benne" w:cs="Benne"/>
+          <w:sz w:val="24"/>
+          <w:szCs w:val="24"/>
+        </w:rPr>
+      </w:pPr>
+      <w:r>
+        <w:rPr>
+          <w:rFonts w:ascii="Benne" w:eastAsia="Benne" w:hAnsi="Benne" w:cs="Benne"/>
+          <w:sz w:val="24"/>
+          <w:szCs w:val="24"/>
+        </w:rPr>
+        <w:t>Level 4 = special attack</w:t>
+      </w:r>
+    </w:p>
+    <w:p>
+      <w:pPr>
+        <w:spacing w:line="100" w:lineRule="atLeast"/>
+        <w:ind w:left="720" w:firstLine="720"/>
+        <w:rPr>
+          <w:rFonts w:ascii="Benne" w:eastAsia="Benne" w:hAnsi="Benne" w:cs="Benne"/>
+          <w:sz w:val="24"/>
+          <w:szCs w:val="24"/>
+        </w:rPr>
+      </w:pPr>
+      <w:r>
+        <w:rPr>
+          <w:rFonts w:ascii="Benne" w:eastAsia="Benne" w:hAnsi="Benne" w:cs="Benne"/>
+          <w:sz w:val="24"/>
+          <w:szCs w:val="24"/>
+        </w:rPr>
+        <w:t>Level 5 = ultimate</w:t>
+      </w:r>
+      <w:r>
+        <w:rPr>
+          <w:rFonts w:ascii="Benne" w:eastAsia="Benne" w:hAnsi="Benne" w:cs="Benne"/>
+          <w:sz w:val="24"/>
+          <w:szCs w:val="24"/>
+        </w:rPr>
+        <w:t>, really high requirements but lots of damage</w:t>
+      </w:r>
+      <w:r>
+        <w:rPr>
+          <w:rFonts w:ascii="Benne" w:eastAsia="Benne" w:hAnsi="Benne" w:cs="Benne"/>
+          <w:sz w:val="24"/>
+          <w:szCs w:val="24"/>
+        </w:rPr>
+        <w:t>, infinite healing, getting multiple cards from exhaust, etc.</w:t>
+      </w:r>
+    </w:p>
+    <w:p>
+      <w:pPr>
+        <w:spacing w:line="100" w:lineRule="atLeast"/>
+        <w:rPr>
+          <w:rFonts w:ascii="Benne" w:eastAsia="Benne" w:hAnsi="Benne" w:cs="Benne"/>
+          <w:sz w:val="24"/>
+          <w:szCs w:val="24"/>
+        </w:rPr>
+      </w:pPr>
+      <w:r>
+        <w:rPr>
+          <w:rFonts w:ascii="Benne" w:eastAsia="Benne" w:hAnsi="Benne" w:cs="Benne"/>
+          <w:sz w:val="24"/>
+          <w:szCs w:val="24"/>
+        </w:rPr>
+        <w:t>What makes something a top or a bottom ability… stacked exhaust on bottom, then each turns gets harder to make decisions stuff</w:t>
+      </w:r>
+    </w:p>
+    <w:p>
+      <w:pPr>
+        <w:spacing w:line="100" w:lineRule="atLeast"/>
+        <w:rPr>
+          <w:rFonts w:ascii="Benne" w:eastAsia="Benne" w:hAnsi="Benne" w:cs="Benne"/>
+          <w:sz w:val="24"/>
+          <w:szCs w:val="24"/>
+        </w:rPr>
+      </w:pPr>
+      <w:r>
+        <w:rPr>
+          <w:rFonts w:ascii="Benne" w:eastAsia="Benne" w:hAnsi="Benne" w:cs="Benne"/>
+          <w:sz w:val="24"/>
+          <w:szCs w:val="24"/>
+        </w:rPr>
+        <w:t>Card idea: armor, or artifact, which increases your defense if you successfully defend</w:t>
+      </w:r>
+    </w:p>
+    <w:p>
+      <w:pPr>
+        <w:spacing w:line="100" w:lineRule="atLeast"/>
+        <w:rPr>
+          <w:rFonts w:ascii="Benne" w:eastAsia="Benne" w:hAnsi="Benne" w:cs="Benne"/>
+          <w:sz w:val="24"/>
+          <w:szCs w:val="24"/>
+        </w:rPr>
+      </w:pPr>
+      <w:r>
+        <w:rPr>
+          <w:rFonts w:ascii="Benne" w:eastAsia="Benne" w:hAnsi="Benne" w:cs="Benne"/>
+          <w:sz w:val="24"/>
+          <w:szCs w:val="24"/>
+        </w:rPr>
+        <w:t>Consider: +1 defence from token isn’t as impactful? Maybe</w:t>
+      </w:r>
+      <w:r>
+        <w:rPr>
+          <w:rFonts w:ascii="Benne" w:eastAsia="Benne" w:hAnsi="Benne" w:cs="Benne"/>
+          <w:sz w:val="24"/>
+          <w:szCs w:val="24"/>
+        </w:rPr>
+        <w:t>,</w:t>
+      </w:r>
+      <w:r>
+        <w:rPr>
+          <w:rFonts w:ascii="Benne" w:eastAsia="Benne" w:hAnsi="Benne" w:cs="Benne"/>
+          <w:sz w:val="24"/>
+          <w:szCs w:val="24"/>
+        </w:rPr>
+        <w:t xml:space="preserve"> maybe not.</w:t>
+      </w:r>
+    </w:p>
+    <w:p>
+      <w:pPr>
+        <w:spacing w:line="100" w:lineRule="atLeast"/>
+        <w:rPr>
+          <w:rFonts w:ascii="Benne" w:eastAsia="Benne" w:hAnsi="Benne" w:cs="Benne"/>
+          <w:sz w:val="24"/>
+          <w:szCs w:val="24"/>
+        </w:rPr>
+      </w:pPr>
+      <w:r>
+        <w:rPr>
+          <w:rFonts w:ascii="Benne" w:eastAsia="Benne" w:hAnsi="Benne" w:cs="Benne"/>
+          <w:sz w:val="24"/>
+          <w:szCs w:val="24"/>
+        </w:rPr>
+        <w:t>A card that does something at 1 health, combo’s with high defense/clutch armor set builds</w:t>
+      </w:r>
+    </w:p>
+    <w:p>
+      <w:pPr>
+        <w:spacing w:line="100" w:lineRule="atLeast"/>
+        <w:rPr>
+          <w:rFonts w:ascii="Benne" w:eastAsia="Benne" w:hAnsi="Benne" w:cs="Benne"/>
+          <w:bCs/>
+          <w:sz w:val="24"/>
+          <w:szCs w:val="24"/>
+        </w:rPr>
+      </w:pPr>
+    </w:p>
+    <w:p>
+      <w:pPr>
+        <w:spacing w:line="100" w:lineRule="atLeast"/>
+        <w:rPr>
+          <w:rFonts w:ascii="Benne" w:eastAsia="Benne" w:hAnsi="Benne" w:cs="Benne"/>
+          <w:bCs/>
+          <w:sz w:val="24"/>
+          <w:szCs w:val="24"/>
+        </w:rPr>
+      </w:pPr>
+      <w:r>
+        <w:rPr>
+          <w:rFonts w:ascii="Benne" w:eastAsia="Benne" w:hAnsi="Benne" w:cs="Benne"/>
+          <w:bCs/>
+          <w:sz w:val="24"/>
+          <w:szCs w:val="24"/>
+        </w:rPr>
+        <w:t>Get manual feedback</w:t>
       </w:r>
     </w:p>
     <w:p>
@@ -19767,7 +20597,7 @@
           <w:sz w:val="24"/>
           <w:szCs w:val="24"/>
         </w:rPr>
-        <w:t>Create level 3 cards</w:t>
+        <w:t>Ask: what do you want to know? What do you want to know next?</w:t>
       </w:r>
     </w:p>
     <w:p>
@@ -19777,20 +20607,325 @@
           <w:ilvl w:val="0"/>
           <w:numId w:val="2"/>
         </w:numPr>
-        <w:spacing w:line="100" w:lineRule="atLeast"/>
-        <w:rPr>
-          <w:rFonts w:ascii="Benne" w:eastAsia="Benne" w:hAnsi="Benne" w:cs="Benne"/>
-          <w:sz w:val="24"/>
-          <w:szCs w:val="24"/>
-        </w:rPr>
-      </w:pPr>
-      <w:r>
-        <w:rPr>
-          <w:rFonts w:ascii="Benne" w:eastAsia="Benne" w:hAnsi="Benne" w:cs="Benne"/>
-          <w:sz w:val="24"/>
-          <w:szCs w:val="24"/>
-        </w:rPr>
-        <w:t>Feature Cards</w:t>
+        <w:rPr>
+          <w:rFonts w:ascii="Benne" w:eastAsia="Benne" w:hAnsi="Benne" w:cs="Benne"/>
+          <w:sz w:val="24"/>
+          <w:szCs w:val="24"/>
+        </w:rPr>
+      </w:pPr>
+      <w:r>
+        <w:t>Reactions, clean up</w:t>
+      </w:r>
+    </w:p>
+    <w:p>
+      <w:pPr>
+        <w:pStyle w:val="ListParagraph"/>
+        <w:numPr>
+          <w:ilvl w:val="0"/>
+          <w:numId w:val="2"/>
+        </w:numPr>
+        <w:spacing w:line="100" w:lineRule="atLeast"/>
+        <w:rPr>
+          <w:rFonts w:ascii="Benne" w:eastAsia="Benne" w:hAnsi="Benne" w:cs="Benne"/>
+          <w:sz w:val="24"/>
+          <w:szCs w:val="24"/>
+        </w:rPr>
+      </w:pPr>
+      <w:r>
+        <w:rPr>
+          <w:rFonts w:ascii="Benne" w:eastAsia="Benne" w:hAnsi="Benne" w:cs="Benne"/>
+          <w:sz w:val="24"/>
+          <w:szCs w:val="24"/>
+        </w:rPr>
+        <w:t>Core book, extra depth in following book</w:t>
+      </w:r>
+    </w:p>
+    <w:p>
+      <w:pPr>
+        <w:pStyle w:val="ListParagraph"/>
+        <w:numPr>
+          <w:ilvl w:val="0"/>
+          <w:numId w:val="2"/>
+        </w:numPr>
+        <w:spacing w:line="100" w:lineRule="atLeast"/>
+        <w:rPr>
+          <w:rFonts w:ascii="Benne" w:eastAsia="Benne" w:hAnsi="Benne" w:cs="Benne"/>
+          <w:sz w:val="24"/>
+          <w:szCs w:val="24"/>
+        </w:rPr>
+      </w:pPr>
+      <w:r>
+        <w:rPr>
+          <w:rFonts w:ascii="Benne" w:eastAsia="Benne" w:hAnsi="Benne" w:cs="Benne"/>
+          <w:sz w:val="24"/>
+          <w:szCs w:val="24"/>
+        </w:rPr>
+        <w:t>Create most succinct guide</w:t>
+      </w:r>
+    </w:p>
+    <w:p>
+      <w:pPr>
+        <w:pStyle w:val="ListParagraph"/>
+        <w:numPr>
+          <w:ilvl w:val="0"/>
+          <w:numId w:val="2"/>
+        </w:numPr>
+        <w:spacing w:line="100" w:lineRule="atLeast"/>
+        <w:rPr>
+          <w:rFonts w:ascii="Benne" w:eastAsia="Benne" w:hAnsi="Benne" w:cs="Benne"/>
+          <w:sz w:val="24"/>
+          <w:szCs w:val="24"/>
+        </w:rPr>
+      </w:pPr>
+      <w:r>
+        <w:rPr>
+          <w:rFonts w:ascii="Benne" w:eastAsia="Benne" w:hAnsi="Benne" w:cs="Benne"/>
+          <w:sz w:val="24"/>
+          <w:szCs w:val="24"/>
+        </w:rPr>
+        <w:t>Make manual finalized (double check glossary notably, but also layout, order, wording, etc.)</w:t>
+      </w:r>
+    </w:p>
+    <w:p>
+      <w:pPr>
+        <w:pStyle w:val="ListParagraph"/>
+        <w:numPr>
+          <w:ilvl w:val="0"/>
+          <w:numId w:val="2"/>
+        </w:numPr>
+        <w:spacing w:line="100" w:lineRule="atLeast"/>
+        <w:rPr>
+          <w:rFonts w:ascii="Benne" w:eastAsia="Benne" w:hAnsi="Benne" w:cs="Benne"/>
+          <w:sz w:val="24"/>
+          <w:szCs w:val="24"/>
+        </w:rPr>
+      </w:pPr>
+      <w:r>
+        <w:rPr>
+          <w:rFonts w:ascii="Benne" w:eastAsia="Benne" w:hAnsi="Benne" w:cs="Benne"/>
+          <w:sz w:val="24"/>
+          <w:szCs w:val="24"/>
+        </w:rPr>
+        <w:t>Move armor/weapons into character creation</w:t>
+      </w:r>
+    </w:p>
+    <w:p>
+      <w:pPr>
+        <w:pStyle w:val="ListParagraph"/>
+        <w:numPr>
+          <w:ilvl w:val="0"/>
+          <w:numId w:val="2"/>
+        </w:numPr>
+        <w:spacing w:line="100" w:lineRule="atLeast"/>
+        <w:rPr>
+          <w:rFonts w:ascii="Benne" w:eastAsia="Benne" w:hAnsi="Benne" w:cs="Benne"/>
+          <w:sz w:val="24"/>
+          <w:szCs w:val="24"/>
+        </w:rPr>
+      </w:pPr>
+      <w:r>
+        <w:rPr>
+          <w:rFonts w:ascii="Benne" w:eastAsia="Benne" w:hAnsi="Benne" w:cs="Benne"/>
+          <w:sz w:val="24"/>
+          <w:szCs w:val="24"/>
+        </w:rPr>
+        <w:t>Reorganize character creation, start with 1 weapon and 1 armor set, think about moving armor and stuff into character building section</w:t>
+      </w:r>
+    </w:p>
+    <w:p>
+      <w:pPr>
+        <w:pStyle w:val="ListParagraph"/>
+        <w:numPr>
+          <w:ilvl w:val="0"/>
+          <w:numId w:val="2"/>
+        </w:numPr>
+        <w:spacing w:line="100" w:lineRule="atLeast"/>
+        <w:rPr>
+          <w:rFonts w:ascii="Benne" w:eastAsia="Benne" w:hAnsi="Benne" w:cs="Benne"/>
+          <w:sz w:val="24"/>
+          <w:szCs w:val="24"/>
+        </w:rPr>
+      </w:pPr>
+      <w:r>
+        <w:rPr>
+          <w:rFonts w:ascii="Benne" w:eastAsia="Benne" w:hAnsi="Benne" w:cs="Benne"/>
+          <w:sz w:val="24"/>
+          <w:szCs w:val="24"/>
+        </w:rPr>
+        <w:t>Simplify equipment</w:t>
+      </w:r>
+    </w:p>
+    <w:p>
+      <w:pPr>
+        <w:pStyle w:val="BodyText"/>
+      </w:pPr>
+    </w:p>
+    <w:p>
+      <w:pPr>
+        <w:spacing w:line="100" w:lineRule="atLeast"/>
+      </w:pPr>
+      <w:r>
+        <w:rPr>
+          <w:rFonts w:ascii="Benne" w:eastAsia="Benne" w:hAnsi="Benne" w:cs="Benne"/>
+          <w:sz w:val="24"/>
+          <w:szCs w:val="24"/>
+        </w:rPr>
+        <w:t>Look into GM notes to expand</w:t>
+      </w:r>
+      <w:r>
+        <w:rPr>
+          <w:rFonts w:ascii="Benne" w:eastAsia="Benne" w:hAnsi="Benne" w:cs="Benne"/>
+          <w:sz w:val="24"/>
+          <w:szCs w:val="24"/>
+        </w:rPr>
+        <w:t xml:space="preserve"> </w:t>
+      </w:r>
+      <w:r>
+        <w:rPr>
+          <w:rFonts w:ascii="Benne" w:eastAsia="Benne" w:hAnsi="Benne" w:cs="Benne"/>
+          <w:sz w:val="24"/>
+          <w:szCs w:val="24"/>
+        </w:rPr>
+        <w:t>how to GM well</w:t>
+      </w:r>
+    </w:p>
+    <w:p>
+      <w:pPr>
+        <w:spacing w:line="100" w:lineRule="atLeast"/>
+        <w:rPr>
+          <w:rFonts w:ascii="Benne" w:eastAsia="Benne" w:hAnsi="Benne" w:cs="Benne"/>
+          <w:sz w:val="24"/>
+          <w:szCs w:val="24"/>
+        </w:rPr>
+      </w:pPr>
+      <w:r>
+        <w:rPr>
+          <w:rFonts w:ascii="Benne" w:eastAsia="Benne" w:hAnsi="Benne" w:cs="Benne"/>
+          <w:sz w:val="24"/>
+          <w:szCs w:val="24"/>
+        </w:rPr>
+        <w:t>Stats as tokens (token for +5 and +1)</w:t>
+      </w:r>
+    </w:p>
+    <w:p>
+      <w:pPr>
+        <w:spacing w:line="100" w:lineRule="atLeast"/>
+        <w:rPr>
+          <w:rFonts w:ascii="Benne" w:eastAsia="Benne" w:hAnsi="Benne" w:cs="Benne"/>
+          <w:sz w:val="24"/>
+          <w:szCs w:val="24"/>
+        </w:rPr>
+      </w:pPr>
+      <w:r>
+        <w:rPr>
+          <w:rFonts w:ascii="Benne" w:eastAsia="Benne" w:hAnsi="Benne" w:cs="Benne"/>
+          <w:sz w:val="24"/>
+          <w:szCs w:val="24"/>
+        </w:rPr>
+        <w:t>Add adv/disadv next to equipment &amp; consumables</w:t>
+      </w:r>
+    </w:p>
+    <w:p>
+      <w:pPr>
+        <w:spacing w:line="100" w:lineRule="atLeast"/>
+        <w:rPr>
+          <w:rFonts w:ascii="Benne" w:eastAsia="Benne" w:hAnsi="Benne" w:cs="Benne"/>
+          <w:sz w:val="24"/>
+          <w:szCs w:val="24"/>
+        </w:rPr>
+      </w:pPr>
+      <w:r>
+        <w:rPr>
+          <w:rFonts w:ascii="Benne" w:eastAsia="Benne" w:hAnsi="Benne" w:cs="Benne"/>
+          <w:sz w:val="24"/>
+          <w:szCs w:val="24"/>
+        </w:rPr>
+        <w:t>Higher level armor sets?</w:t>
+      </w:r>
+    </w:p>
+    <w:p>
+      <w:pPr>
+        <w:spacing w:line="100" w:lineRule="atLeast"/>
+        <w:rPr>
+          <w:rFonts w:ascii="Benne" w:eastAsia="Benne" w:hAnsi="Benne" w:cs="Benne"/>
+          <w:sz w:val="24"/>
+          <w:szCs w:val="24"/>
+        </w:rPr>
+      </w:pPr>
+      <w:r>
+        <w:rPr>
+          <w:rFonts w:ascii="Benne" w:eastAsia="Benne" w:hAnsi="Benne" w:cs="Benne"/>
+          <w:sz w:val="24"/>
+          <w:szCs w:val="24"/>
+        </w:rPr>
+        <w:t>Continue fleshing out campaign</w:t>
+      </w:r>
+      <w:r>
+        <w:rPr>
+          <w:rFonts w:ascii="Benne" w:eastAsia="Benne" w:hAnsi="Benne" w:cs="Benne"/>
+          <w:sz w:val="24"/>
+          <w:szCs w:val="24"/>
+        </w:rPr>
+        <w:t>’s</w:t>
+      </w:r>
+    </w:p>
+    <w:p>
+      <w:pPr>
+        <w:spacing w:line="100" w:lineRule="atLeast"/>
+        <w:rPr>
+          <w:rFonts w:ascii="Benne" w:eastAsia="Benne" w:hAnsi="Benne" w:cs="Benne"/>
+          <w:sz w:val="24"/>
+          <w:szCs w:val="24"/>
+        </w:rPr>
+      </w:pPr>
+      <w:r>
+        <w:rPr>
+          <w:rFonts w:ascii="Benne" w:eastAsia="Benne" w:hAnsi="Benne" w:cs="Benne"/>
+          <w:sz w:val="24"/>
+          <w:szCs w:val="24"/>
+        </w:rPr>
+        <w:t>More things like poison/fire, not active but a persisting effect, at various levels (maybe mostly level 3?)</w:t>
+      </w:r>
+    </w:p>
+    <w:p>
+      <w:pPr>
+        <w:spacing w:line="100" w:lineRule="atLeast"/>
+        <w:rPr>
+          <w:rFonts w:ascii="Benne" w:eastAsia="Benne" w:hAnsi="Benne" w:cs="Benne"/>
+          <w:sz w:val="24"/>
+          <w:szCs w:val="24"/>
+        </w:rPr>
+      </w:pPr>
+      <w:r>
+        <w:rPr>
+          <w:rFonts w:ascii="Benne" w:eastAsia="Benne" w:hAnsi="Benne" w:cs="Benne"/>
+          <w:sz w:val="24"/>
+          <w:szCs w:val="24"/>
+        </w:rPr>
+        <w:t>Make a card creator app thing</w:t>
+      </w:r>
+    </w:p>
+    <w:p>
+      <w:pPr>
+        <w:pStyle w:val="ListParagraph"/>
+        <w:numPr>
+          <w:ilvl w:val="0"/>
+          <w:numId w:val="2"/>
+        </w:numPr>
+        <w:spacing w:line="100" w:lineRule="atLeast"/>
+        <w:rPr>
+          <w:rFonts w:ascii="Benne" w:eastAsia="Benne" w:hAnsi="Benne" w:cs="Benne"/>
+          <w:sz w:val="24"/>
+          <w:szCs w:val="24"/>
+        </w:rPr>
+      </w:pPr>
+      <w:r>
+        <w:rPr>
+          <w:rFonts w:ascii="Benne" w:eastAsia="Benne" w:hAnsi="Benne" w:cs="Benne"/>
+          <w:sz w:val="24"/>
+          <w:szCs w:val="24"/>
+        </w:rPr>
+        <w:t>Thinking again about a card creator app thing… maybe we should create a design document for it, and that’ll help us make some of these additions</w:t>
       </w:r>
     </w:p>
     <w:p>
@@ -19813,685 +20948,24 @@
           <w:sz w:val="24"/>
           <w:szCs w:val="24"/>
         </w:rPr>
-        <w:t>Generate more feature cards, get to a good finalized form?</w:t>
-      </w:r>
-    </w:p>
-    <w:p>
-      <w:pPr>
-        <w:pStyle w:val="ListParagraph"/>
-        <w:numPr>
-          <w:ilvl w:val="1"/>
-          <w:numId w:val="2"/>
-        </w:numPr>
-        <w:spacing w:line="100" w:lineRule="atLeast"/>
-        <w:rPr>
-          <w:rFonts w:ascii="Benne" w:eastAsia="Benne" w:hAnsi="Benne" w:cs="Benne"/>
-          <w:sz w:val="24"/>
-          <w:szCs w:val="24"/>
-        </w:rPr>
-      </w:pPr>
-      <w:r>
-        <w:rPr>
-          <w:rFonts w:ascii="Benne" w:eastAsia="Benne" w:hAnsi="Benne" w:cs="Benne"/>
-          <w:sz w:val="24"/>
-          <w:szCs w:val="24"/>
-        </w:rPr>
-        <w:t>Feature cards add to hand size, are always available for combat?</w:t>
-      </w:r>
-    </w:p>
-    <w:p>
-      <w:pPr>
-        <w:pStyle w:val="ListParagraph"/>
-        <w:numPr>
-          <w:ilvl w:val="0"/>
-          <w:numId w:val="2"/>
-        </w:numPr>
-        <w:spacing w:line="100" w:lineRule="atLeast"/>
-        <w:rPr>
-          <w:rFonts w:ascii="Benne" w:eastAsia="Benne" w:hAnsi="Benne" w:cs="Benne"/>
-          <w:sz w:val="24"/>
-          <w:szCs w:val="24"/>
-        </w:rPr>
-      </w:pPr>
-    </w:p>
-    <w:p>
-      <w:pPr>
-        <w:pStyle w:val="Heading4"/>
-        <w:jc w:val="center"/>
-      </w:pPr>
-      <w:bookmarkStart w:id="68" w:name="_9qpdcxegdzua"/>
-      <w:bookmarkEnd w:id="68"/>
-      <w:r>
-        <w:t>For later:</w:t>
-      </w:r>
-    </w:p>
-    <w:p>
-      <w:pPr>
-        <w:spacing w:line="100" w:lineRule="atLeast"/>
-        <w:rPr>
-          <w:rFonts w:ascii="Benne" w:eastAsia="Benne" w:hAnsi="Benne" w:cs="Benne"/>
-          <w:sz w:val="24"/>
-          <w:szCs w:val="24"/>
-        </w:rPr>
-      </w:pPr>
-      <w:r>
-        <w:rPr>
-          <w:rFonts w:ascii="Benne" w:eastAsia="Benne" w:hAnsi="Benne" w:cs="Benne"/>
-          <w:sz w:val="24"/>
-          <w:szCs w:val="24"/>
-        </w:rPr>
-        <w:t>Level 4, 5</w:t>
-      </w:r>
-      <w:r>
-        <w:rPr>
-          <w:rFonts w:ascii="Benne" w:eastAsia="Benne" w:hAnsi="Benne" w:cs="Benne"/>
-          <w:sz w:val="24"/>
-          <w:szCs w:val="24"/>
-        </w:rPr>
-        <w:t>, “Ultimate” cards</w:t>
-      </w:r>
-    </w:p>
-    <w:p>
-      <w:pPr>
-        <w:spacing w:line="100" w:lineRule="atLeast"/>
-        <w:ind w:firstLine="720"/>
-        <w:rPr>
-          <w:rFonts w:ascii="Benne" w:eastAsia="Benne" w:hAnsi="Benne" w:cs="Benne"/>
-          <w:sz w:val="24"/>
-          <w:szCs w:val="24"/>
-        </w:rPr>
-      </w:pPr>
-      <w:r>
-        <w:rPr>
-          <w:rFonts w:ascii="Benne" w:eastAsia="Benne" w:hAnsi="Benne" w:cs="Benne"/>
-          <w:sz w:val="24"/>
-          <w:szCs w:val="24"/>
-        </w:rPr>
-        <w:t xml:space="preserve">Think about more niche requirements </w:t>
-      </w:r>
-      <w:r>
-        <w:rPr>
-          <w:rFonts w:ascii="Benne" w:eastAsia="Benne" w:hAnsi="Benne" w:cs="Benne"/>
-          <w:sz w:val="24"/>
-          <w:szCs w:val="24"/>
-        </w:rPr>
-        <w:t xml:space="preserve">for higher level cards </w:t>
-      </w:r>
-      <w:r>
-        <w:rPr>
-          <w:rFonts w:ascii="Benne" w:eastAsia="Benne" w:hAnsi="Benne" w:cs="Benne"/>
-          <w:sz w:val="24"/>
-          <w:szCs w:val="24"/>
-        </w:rPr>
-        <w:t>(standing in water, given an insult)</w:t>
-      </w:r>
-    </w:p>
-    <w:p>
-      <w:pPr>
-        <w:spacing w:line="100" w:lineRule="atLeast"/>
-        <w:ind w:left="720" w:firstLine="720"/>
-        <w:rPr>
-          <w:rFonts w:ascii="Benne" w:eastAsia="Benne" w:hAnsi="Benne" w:cs="Benne"/>
-          <w:sz w:val="24"/>
-          <w:szCs w:val="24"/>
-        </w:rPr>
-      </w:pPr>
-      <w:r>
-        <w:rPr>
-          <w:rFonts w:ascii="Benne" w:eastAsia="Benne" w:hAnsi="Benne" w:cs="Benne"/>
-          <w:sz w:val="24"/>
-          <w:szCs w:val="24"/>
-        </w:rPr>
-        <w:lastRenderedPageBreak/>
-        <w:t xml:space="preserve">Level 5, </w:t>
-      </w:r>
-    </w:p>
-    <w:p>
-      <w:pPr>
-        <w:spacing w:line="100" w:lineRule="atLeast"/>
-        <w:ind w:left="720" w:firstLine="720"/>
-        <w:rPr>
-          <w:rFonts w:ascii="Benne" w:eastAsia="Benne" w:hAnsi="Benne" w:cs="Benne"/>
-          <w:sz w:val="24"/>
-          <w:szCs w:val="24"/>
-        </w:rPr>
-      </w:pPr>
-      <w:r>
-        <w:rPr>
-          <w:rFonts w:ascii="Benne" w:eastAsia="Benne" w:hAnsi="Benne" w:cs="Benne"/>
-          <w:sz w:val="24"/>
-          <w:szCs w:val="24"/>
-        </w:rPr>
-        <w:t>Level 3, no attack cards…</w:t>
-      </w:r>
-    </w:p>
-    <w:p>
-      <w:pPr>
-        <w:spacing w:line="100" w:lineRule="atLeast"/>
-        <w:ind w:left="720" w:firstLine="720"/>
-        <w:rPr>
-          <w:rFonts w:ascii="Benne" w:eastAsia="Benne" w:hAnsi="Benne" w:cs="Benne"/>
-          <w:sz w:val="24"/>
-          <w:szCs w:val="24"/>
-        </w:rPr>
-      </w:pPr>
-      <w:r>
-        <w:rPr>
-          <w:rFonts w:ascii="Benne" w:eastAsia="Benne" w:hAnsi="Benne" w:cs="Benne"/>
-          <w:sz w:val="24"/>
-          <w:szCs w:val="24"/>
-        </w:rPr>
-        <w:t>Level 4 = special attack</w:t>
-      </w:r>
-    </w:p>
-    <w:p>
-      <w:pPr>
-        <w:spacing w:line="100" w:lineRule="atLeast"/>
-        <w:ind w:left="720" w:firstLine="720"/>
-        <w:rPr>
-          <w:rFonts w:ascii="Benne" w:eastAsia="Benne" w:hAnsi="Benne" w:cs="Benne"/>
-          <w:sz w:val="24"/>
-          <w:szCs w:val="24"/>
-        </w:rPr>
-      </w:pPr>
-      <w:r>
-        <w:rPr>
-          <w:rFonts w:ascii="Benne" w:eastAsia="Benne" w:hAnsi="Benne" w:cs="Benne"/>
-          <w:sz w:val="24"/>
-          <w:szCs w:val="24"/>
-        </w:rPr>
-        <w:t>Level 5 = ultimate</w:t>
-      </w:r>
-      <w:r>
-        <w:rPr>
-          <w:rFonts w:ascii="Benne" w:eastAsia="Benne" w:hAnsi="Benne" w:cs="Benne"/>
-          <w:sz w:val="24"/>
-          <w:szCs w:val="24"/>
-        </w:rPr>
-        <w:t>, really high requirements but lots of damage</w:t>
-      </w:r>
-      <w:r>
-        <w:rPr>
-          <w:rFonts w:ascii="Benne" w:eastAsia="Benne" w:hAnsi="Benne" w:cs="Benne"/>
-          <w:sz w:val="24"/>
-          <w:szCs w:val="24"/>
-        </w:rPr>
-        <w:t>, infinite healing, getting multiple cards from exhaust, etc.</w:t>
-      </w:r>
-    </w:p>
-    <w:p>
-      <w:pPr>
-        <w:spacing w:line="100" w:lineRule="atLeast"/>
-        <w:rPr>
-          <w:rFonts w:ascii="Benne" w:eastAsia="Benne" w:hAnsi="Benne" w:cs="Benne"/>
-          <w:sz w:val="24"/>
-          <w:szCs w:val="24"/>
-        </w:rPr>
-      </w:pPr>
-      <w:r>
-        <w:rPr>
-          <w:rFonts w:ascii="Benne" w:eastAsia="Benne" w:hAnsi="Benne" w:cs="Benne"/>
-          <w:sz w:val="24"/>
-          <w:szCs w:val="24"/>
-        </w:rPr>
-        <w:t>What makes something a top or a bottom ability… stacked exhaust on bottom, then each turns gets harder to make decisions stuff</w:t>
-      </w:r>
-    </w:p>
-    <w:p>
-      <w:pPr>
-        <w:spacing w:line="100" w:lineRule="atLeast"/>
-        <w:rPr>
-          <w:rFonts w:ascii="Benne" w:eastAsia="Benne" w:hAnsi="Benne" w:cs="Benne"/>
-          <w:sz w:val="24"/>
-          <w:szCs w:val="24"/>
-        </w:rPr>
-      </w:pPr>
-      <w:r>
-        <w:rPr>
-          <w:rFonts w:ascii="Benne" w:eastAsia="Benne" w:hAnsi="Benne" w:cs="Benne"/>
-          <w:sz w:val="24"/>
-          <w:szCs w:val="24"/>
-        </w:rPr>
-        <w:t>Card idea: armor, or artifact, which increases your defense if you successfully defend</w:t>
-      </w:r>
-    </w:p>
-    <w:p>
-      <w:pPr>
-        <w:spacing w:line="100" w:lineRule="atLeast"/>
-        <w:rPr>
-          <w:rFonts w:ascii="Benne" w:eastAsia="Benne" w:hAnsi="Benne" w:cs="Benne"/>
-          <w:sz w:val="24"/>
-          <w:szCs w:val="24"/>
-        </w:rPr>
-      </w:pPr>
-      <w:r>
-        <w:rPr>
-          <w:rFonts w:ascii="Benne" w:eastAsia="Benne" w:hAnsi="Benne" w:cs="Benne"/>
-          <w:sz w:val="24"/>
-          <w:szCs w:val="24"/>
-        </w:rPr>
-        <w:t>Consider: +1 defence from token isn’t as impactful? Maybe</w:t>
-      </w:r>
-      <w:r>
-        <w:rPr>
-          <w:rFonts w:ascii="Benne" w:eastAsia="Benne" w:hAnsi="Benne" w:cs="Benne"/>
-          <w:sz w:val="24"/>
-          <w:szCs w:val="24"/>
-        </w:rPr>
-        <w:t>,</w:t>
-      </w:r>
-      <w:r>
-        <w:rPr>
-          <w:rFonts w:ascii="Benne" w:eastAsia="Benne" w:hAnsi="Benne" w:cs="Benne"/>
-          <w:sz w:val="24"/>
-          <w:szCs w:val="24"/>
-        </w:rPr>
-        <w:t xml:space="preserve"> maybe not.</w:t>
-      </w:r>
-    </w:p>
-    <w:p>
-      <w:pPr>
-        <w:spacing w:line="100" w:lineRule="atLeast"/>
-        <w:rPr>
-          <w:rFonts w:ascii="Benne" w:eastAsia="Benne" w:hAnsi="Benne" w:cs="Benne"/>
-          <w:sz w:val="24"/>
-          <w:szCs w:val="24"/>
-        </w:rPr>
-      </w:pPr>
-      <w:r>
-        <w:rPr>
-          <w:rFonts w:ascii="Benne" w:eastAsia="Benne" w:hAnsi="Benne" w:cs="Benne"/>
-          <w:sz w:val="24"/>
-          <w:szCs w:val="24"/>
-        </w:rPr>
-        <w:t>A card that does something at 1 health, combo’s with high defense/clutch armor set builds</w:t>
-      </w:r>
-    </w:p>
-    <w:p>
-      <w:pPr>
-        <w:spacing w:line="100" w:lineRule="atLeast"/>
-        <w:rPr>
-          <w:rFonts w:ascii="Benne" w:eastAsia="Benne" w:hAnsi="Benne" w:cs="Benne"/>
-          <w:sz w:val="24"/>
-          <w:szCs w:val="24"/>
-        </w:rPr>
-      </w:pPr>
-    </w:p>
-    <w:p>
-      <w:pPr>
-        <w:spacing w:line="100" w:lineRule="atLeast"/>
-        <w:rPr>
-          <w:rFonts w:ascii="Benne" w:eastAsia="Benne" w:hAnsi="Benne" w:cs="Benne"/>
-          <w:bCs/>
-          <w:sz w:val="24"/>
-          <w:szCs w:val="24"/>
-        </w:rPr>
-      </w:pPr>
-    </w:p>
-    <w:p>
-      <w:pPr>
-        <w:spacing w:line="100" w:lineRule="atLeast"/>
-        <w:rPr>
-          <w:rFonts w:ascii="Benne" w:eastAsia="Benne" w:hAnsi="Benne" w:cs="Benne"/>
-          <w:bCs/>
-          <w:sz w:val="24"/>
-          <w:szCs w:val="24"/>
-        </w:rPr>
-      </w:pPr>
-      <w:r>
-        <w:rPr>
-          <w:rFonts w:ascii="Benne" w:eastAsia="Benne" w:hAnsi="Benne" w:cs="Benne"/>
-          <w:bCs/>
-          <w:sz w:val="24"/>
-          <w:szCs w:val="24"/>
-        </w:rPr>
-        <w:t>Get manual feedback</w:t>
-      </w:r>
-    </w:p>
-    <w:p>
-      <w:pPr>
-        <w:pStyle w:val="ListParagraph"/>
-        <w:numPr>
-          <w:ilvl w:val="0"/>
-          <w:numId w:val="2"/>
-        </w:numPr>
-        <w:spacing w:line="100" w:lineRule="atLeast"/>
-        <w:rPr>
-          <w:rFonts w:ascii="Benne" w:eastAsia="Benne" w:hAnsi="Benne" w:cs="Benne"/>
-          <w:sz w:val="24"/>
-          <w:szCs w:val="24"/>
-        </w:rPr>
-      </w:pPr>
-      <w:r>
-        <w:rPr>
-          <w:rFonts w:ascii="Benne" w:eastAsia="Benne" w:hAnsi="Benne" w:cs="Benne"/>
-          <w:sz w:val="24"/>
-          <w:szCs w:val="24"/>
-        </w:rPr>
-        <w:t>Ask: what do you want to know? What do you want to know next?</w:t>
-      </w:r>
-    </w:p>
-    <w:p>
-      <w:pPr>
-        <w:pStyle w:val="ListParagraph"/>
-        <w:numPr>
-          <w:ilvl w:val="0"/>
-          <w:numId w:val="2"/>
-        </w:numPr>
-        <w:rPr>
-          <w:rFonts w:ascii="Benne" w:eastAsia="Benne" w:hAnsi="Benne" w:cs="Benne"/>
-          <w:sz w:val="24"/>
-          <w:szCs w:val="24"/>
-        </w:rPr>
-      </w:pPr>
-      <w:r>
-        <w:t>Reactions, clean up</w:t>
-      </w:r>
-    </w:p>
-    <w:p>
-      <w:pPr>
-        <w:pStyle w:val="ListParagraph"/>
-        <w:numPr>
-          <w:ilvl w:val="0"/>
-          <w:numId w:val="2"/>
-        </w:numPr>
-        <w:spacing w:line="100" w:lineRule="atLeast"/>
-        <w:rPr>
-          <w:rFonts w:ascii="Benne" w:eastAsia="Benne" w:hAnsi="Benne" w:cs="Benne"/>
-          <w:sz w:val="24"/>
-          <w:szCs w:val="24"/>
-        </w:rPr>
-      </w:pPr>
-      <w:r>
-        <w:rPr>
-          <w:rFonts w:ascii="Benne" w:eastAsia="Benne" w:hAnsi="Benne" w:cs="Benne"/>
-          <w:sz w:val="24"/>
-          <w:szCs w:val="24"/>
-        </w:rPr>
-        <w:t>Core book, extra depth in following book</w:t>
-      </w:r>
-    </w:p>
-    <w:p>
-      <w:pPr>
-        <w:pStyle w:val="ListParagraph"/>
-        <w:numPr>
-          <w:ilvl w:val="0"/>
-          <w:numId w:val="2"/>
-        </w:numPr>
-        <w:spacing w:line="100" w:lineRule="atLeast"/>
-        <w:rPr>
-          <w:rFonts w:ascii="Benne" w:eastAsia="Benne" w:hAnsi="Benne" w:cs="Benne"/>
-          <w:sz w:val="24"/>
-          <w:szCs w:val="24"/>
-        </w:rPr>
-      </w:pPr>
-      <w:r>
-        <w:rPr>
-          <w:rFonts w:ascii="Benne" w:eastAsia="Benne" w:hAnsi="Benne" w:cs="Benne"/>
-          <w:sz w:val="24"/>
-          <w:szCs w:val="24"/>
-        </w:rPr>
-        <w:t>Create most succinct guide</w:t>
-      </w:r>
-    </w:p>
-    <w:p>
-      <w:pPr>
-        <w:pStyle w:val="ListParagraph"/>
-        <w:numPr>
-          <w:ilvl w:val="0"/>
-          <w:numId w:val="2"/>
-        </w:numPr>
-        <w:spacing w:line="100" w:lineRule="atLeast"/>
-        <w:rPr>
-          <w:rFonts w:ascii="Benne" w:eastAsia="Benne" w:hAnsi="Benne" w:cs="Benne"/>
-          <w:sz w:val="24"/>
-          <w:szCs w:val="24"/>
-        </w:rPr>
-      </w:pPr>
-      <w:r>
-        <w:rPr>
-          <w:rFonts w:ascii="Benne" w:eastAsia="Benne" w:hAnsi="Benne" w:cs="Benne"/>
-          <w:sz w:val="24"/>
-          <w:szCs w:val="24"/>
-        </w:rPr>
-        <w:t>Make manual finalized (double check glossary notably, but also layout, order, wording, etc.)</w:t>
-      </w:r>
-    </w:p>
-    <w:p>
-      <w:pPr>
-        <w:pStyle w:val="ListParagraph"/>
-        <w:numPr>
-          <w:ilvl w:val="0"/>
-          <w:numId w:val="2"/>
-        </w:numPr>
-        <w:spacing w:line="100" w:lineRule="atLeast"/>
-        <w:rPr>
-          <w:rFonts w:ascii="Benne" w:eastAsia="Benne" w:hAnsi="Benne" w:cs="Benne"/>
-          <w:sz w:val="24"/>
-          <w:szCs w:val="24"/>
-        </w:rPr>
-      </w:pPr>
-      <w:r>
-        <w:rPr>
-          <w:rFonts w:ascii="Benne" w:eastAsia="Benne" w:hAnsi="Benne" w:cs="Benne"/>
-          <w:sz w:val="24"/>
-          <w:szCs w:val="24"/>
-        </w:rPr>
-        <w:t>Move armor/weapons into character creation</w:t>
-      </w:r>
-    </w:p>
-    <w:p>
-      <w:pPr>
-        <w:pStyle w:val="ListParagraph"/>
-        <w:numPr>
-          <w:ilvl w:val="0"/>
-          <w:numId w:val="2"/>
-        </w:numPr>
-        <w:spacing w:line="100" w:lineRule="atLeast"/>
-        <w:rPr>
-          <w:rFonts w:ascii="Benne" w:eastAsia="Benne" w:hAnsi="Benne" w:cs="Benne"/>
-          <w:sz w:val="24"/>
-          <w:szCs w:val="24"/>
-        </w:rPr>
-      </w:pPr>
-      <w:r>
-        <w:rPr>
-          <w:rFonts w:ascii="Benne" w:eastAsia="Benne" w:hAnsi="Benne" w:cs="Benne"/>
-          <w:sz w:val="24"/>
-          <w:szCs w:val="24"/>
-        </w:rPr>
-        <w:t>Reorganize character creation, start with 1 weapon and 1 armor set, think about moving armor and stuff into character building section</w:t>
-      </w:r>
-    </w:p>
-    <w:p>
-      <w:pPr>
-        <w:pStyle w:val="ListParagraph"/>
-        <w:numPr>
-          <w:ilvl w:val="0"/>
-          <w:numId w:val="2"/>
-        </w:numPr>
-        <w:spacing w:line="100" w:lineRule="atLeast"/>
-        <w:rPr>
-          <w:rFonts w:ascii="Benne" w:eastAsia="Benne" w:hAnsi="Benne" w:cs="Benne"/>
-          <w:sz w:val="24"/>
-          <w:szCs w:val="24"/>
-        </w:rPr>
-      </w:pPr>
-      <w:r>
-        <w:rPr>
-          <w:rFonts w:ascii="Benne" w:eastAsia="Benne" w:hAnsi="Benne" w:cs="Benne"/>
-          <w:sz w:val="24"/>
-          <w:szCs w:val="24"/>
-        </w:rPr>
-        <w:t>Simplify equipment</w:t>
-      </w:r>
-    </w:p>
-    <w:p>
-      <w:pPr>
-        <w:pStyle w:val="BodyText"/>
-      </w:pPr>
-    </w:p>
-    <w:p>
-      <w:pPr>
-        <w:spacing w:line="100" w:lineRule="atLeast"/>
-      </w:pPr>
-      <w:r>
-        <w:rPr>
-          <w:rFonts w:ascii="Benne" w:eastAsia="Benne" w:hAnsi="Benne" w:cs="Benne"/>
-          <w:sz w:val="24"/>
-          <w:szCs w:val="24"/>
-        </w:rPr>
-        <w:t>Look into GM notes to expand</w:t>
-      </w:r>
-      <w:r>
-        <w:rPr>
-          <w:rFonts w:ascii="Benne" w:eastAsia="Benne" w:hAnsi="Benne" w:cs="Benne"/>
-          <w:sz w:val="24"/>
-          <w:szCs w:val="24"/>
-        </w:rPr>
-        <w:t xml:space="preserve"> </w:t>
-      </w:r>
-      <w:r>
-        <w:rPr>
-          <w:rFonts w:ascii="Benne" w:eastAsia="Benne" w:hAnsi="Benne" w:cs="Benne"/>
-          <w:sz w:val="24"/>
-          <w:szCs w:val="24"/>
-        </w:rPr>
-        <w:t>how to GM well</w:t>
-      </w:r>
-    </w:p>
-    <w:p>
-      <w:pPr>
-        <w:spacing w:line="100" w:lineRule="atLeast"/>
-        <w:rPr>
-          <w:rFonts w:ascii="Benne" w:eastAsia="Benne" w:hAnsi="Benne" w:cs="Benne"/>
-          <w:sz w:val="24"/>
-          <w:szCs w:val="24"/>
-        </w:rPr>
-      </w:pPr>
-      <w:r>
-        <w:rPr>
-          <w:rFonts w:ascii="Benne" w:eastAsia="Benne" w:hAnsi="Benne" w:cs="Benne"/>
-          <w:sz w:val="24"/>
-          <w:szCs w:val="24"/>
-        </w:rPr>
-        <w:t>Stats as tokens (token for +5 and +1)</w:t>
-      </w:r>
-    </w:p>
-    <w:p>
-      <w:pPr>
-        <w:spacing w:line="100" w:lineRule="atLeast"/>
-        <w:rPr>
-          <w:rFonts w:ascii="Benne" w:eastAsia="Benne" w:hAnsi="Benne" w:cs="Benne"/>
-          <w:sz w:val="24"/>
-          <w:szCs w:val="24"/>
-        </w:rPr>
-      </w:pPr>
-      <w:r>
-        <w:rPr>
-          <w:rFonts w:ascii="Benne" w:eastAsia="Benne" w:hAnsi="Benne" w:cs="Benne"/>
-          <w:sz w:val="24"/>
-          <w:szCs w:val="24"/>
-        </w:rPr>
-        <w:t>Add adv/disadv next to equipment &amp; consumables</w:t>
-      </w:r>
-    </w:p>
-    <w:p>
-      <w:pPr>
-        <w:spacing w:line="100" w:lineRule="atLeast"/>
-        <w:rPr>
-          <w:rFonts w:ascii="Benne" w:eastAsia="Benne" w:hAnsi="Benne" w:cs="Benne"/>
-          <w:sz w:val="24"/>
-          <w:szCs w:val="24"/>
-        </w:rPr>
-      </w:pPr>
-      <w:r>
-        <w:rPr>
-          <w:rFonts w:ascii="Benne" w:eastAsia="Benne" w:hAnsi="Benne" w:cs="Benne"/>
-          <w:sz w:val="24"/>
-          <w:szCs w:val="24"/>
-        </w:rPr>
-        <w:t>Higher level armor sets?</w:t>
-      </w:r>
-    </w:p>
-    <w:p>
-      <w:pPr>
-        <w:spacing w:line="100" w:lineRule="atLeast"/>
-        <w:rPr>
-          <w:rFonts w:ascii="Benne" w:eastAsia="Benne" w:hAnsi="Benne" w:cs="Benne"/>
-          <w:sz w:val="24"/>
-          <w:szCs w:val="24"/>
-        </w:rPr>
-      </w:pPr>
-      <w:r>
-        <w:rPr>
-          <w:rFonts w:ascii="Benne" w:eastAsia="Benne" w:hAnsi="Benne" w:cs="Benne"/>
-          <w:sz w:val="24"/>
-          <w:szCs w:val="24"/>
-        </w:rPr>
-        <w:t>Continue fleshing out campaign</w:t>
-      </w:r>
-      <w:r>
-        <w:rPr>
-          <w:rFonts w:ascii="Benne" w:eastAsia="Benne" w:hAnsi="Benne" w:cs="Benne"/>
-          <w:sz w:val="24"/>
-          <w:szCs w:val="24"/>
-        </w:rPr>
-        <w:t>’s</w:t>
-      </w:r>
-    </w:p>
-    <w:p>
-      <w:pPr>
-        <w:spacing w:line="100" w:lineRule="atLeast"/>
-        <w:rPr>
-          <w:rFonts w:ascii="Benne" w:eastAsia="Benne" w:hAnsi="Benne" w:cs="Benne"/>
-          <w:sz w:val="24"/>
-          <w:szCs w:val="24"/>
-        </w:rPr>
-      </w:pPr>
-      <w:r>
-        <w:rPr>
-          <w:rFonts w:ascii="Benne" w:eastAsia="Benne" w:hAnsi="Benne" w:cs="Benne"/>
-          <w:sz w:val="24"/>
-          <w:szCs w:val="24"/>
-        </w:rPr>
-        <w:t>More things like poison/fire, not active but a persisting effect, at various levels (maybe mostly level 3?)</w:t>
-      </w:r>
-    </w:p>
-    <w:p>
-      <w:pPr>
-        <w:spacing w:line="100" w:lineRule="atLeast"/>
-        <w:rPr>
-          <w:rFonts w:ascii="Benne" w:eastAsia="Benne" w:hAnsi="Benne" w:cs="Benne"/>
-          <w:sz w:val="24"/>
-          <w:szCs w:val="24"/>
-        </w:rPr>
-      </w:pPr>
-      <w:r>
-        <w:rPr>
-          <w:rFonts w:ascii="Benne" w:eastAsia="Benne" w:hAnsi="Benne" w:cs="Benne"/>
-          <w:sz w:val="24"/>
-          <w:szCs w:val="24"/>
-        </w:rPr>
-        <w:t>Make a card creator app thing</w:t>
-      </w:r>
-    </w:p>
-    <w:p>
-      <w:pPr>
-        <w:spacing w:line="100" w:lineRule="atLeast"/>
-        <w:rPr>
-          <w:rFonts w:ascii="Benne" w:eastAsia="Benne" w:hAnsi="Benne" w:cs="Benne"/>
-          <w:sz w:val="24"/>
-          <w:szCs w:val="24"/>
-        </w:rPr>
-      </w:pPr>
-      <w:r>
-        <w:rPr>
-          <w:rFonts w:ascii="Benne" w:eastAsia="Benne" w:hAnsi="Benne" w:cs="Benne"/>
-          <w:sz w:val="24"/>
-          <w:szCs w:val="24"/>
-        </w:rPr>
-        <w:lastRenderedPageBreak/>
+        <w:t>Along those lines, I think maybe considering abilities as atomic things, instead of as pairs, might be required if we’re going to seriously tackle balancing top/bottom stuff</w:t>
+      </w:r>
+    </w:p>
+    <w:p>
+      <w:pPr>
+        <w:spacing w:line="100" w:lineRule="atLeast"/>
+        <w:rPr>
+          <w:rFonts w:ascii="Benne" w:eastAsia="Benne" w:hAnsi="Benne" w:cs="Benne"/>
+          <w:sz w:val="24"/>
+          <w:szCs w:val="24"/>
+        </w:rPr>
+      </w:pPr>
+      <w:r>
+        <w:rPr>
+          <w:rFonts w:ascii="Benne" w:eastAsia="Benne" w:hAnsi="Benne" w:cs="Benne"/>
+          <w:sz w:val="24"/>
+          <w:szCs w:val="24"/>
+        </w:rPr>
         <w:t>Color borders according to requirements</w:t>
       </w:r>
     </w:p>
@@ -20813,558 +21287,557 @@
       <w:bookmarkStart w:id="69" w:name="_cng8hrqq0w9i"/>
       <w:bookmarkEnd w:id="69"/>
       <w:r>
+        <w:t>INFLUENCES</w:t>
+      </w:r>
+    </w:p>
+    <w:p>
+      <w:pPr>
+        <w:spacing w:line="100" w:lineRule="atLeast"/>
+        <w:rPr>
+          <w:rFonts w:ascii="Benne" w:eastAsia="Benne" w:hAnsi="Benne" w:cs="Benne"/>
+          <w:sz w:val="24"/>
+          <w:szCs w:val="24"/>
+        </w:rPr>
+      </w:pPr>
+      <w:r>
+        <w:rPr>
+          <w:rFonts w:ascii="Benne" w:eastAsia="Benne" w:hAnsi="Benne" w:cs="Benne"/>
+          <w:sz w:val="24"/>
+          <w:szCs w:val="24"/>
+        </w:rPr>
+        <w:t>Dicey dungeons, into the breach, DnD, Divinity: Original Sin, Dark Souls, Xcom, Magic the gathering, gloomhaven, TheAngryGM, avatar the last airbender</w:t>
+      </w:r>
+    </w:p>
+    <w:p>
+      <w:pPr>
+        <w:spacing w:line="100" w:lineRule="atLeast"/>
+        <w:rPr>
+          <w:rFonts w:ascii="Benne" w:eastAsia="Benne" w:hAnsi="Benne" w:cs="Benne"/>
+          <w:sz w:val="24"/>
+          <w:szCs w:val="24"/>
+        </w:rPr>
+      </w:pPr>
+    </w:p>
+    <w:p>
+      <w:pPr>
+        <w:spacing w:line="100" w:lineRule="atLeast"/>
+        <w:rPr>
+          <w:rFonts w:ascii="Benne" w:eastAsia="Benne" w:hAnsi="Benne" w:cs="Benne"/>
+          <w:sz w:val="24"/>
+          <w:szCs w:val="24"/>
+        </w:rPr>
+      </w:pPr>
+    </w:p>
+    <w:p>
+      <w:pPr>
+        <w:spacing w:line="100" w:lineRule="atLeast"/>
+        <w:rPr>
+          <w:rFonts w:ascii="Benne" w:eastAsia="Benne" w:hAnsi="Benne" w:cs="Benne"/>
+          <w:sz w:val="24"/>
+          <w:szCs w:val="24"/>
+        </w:rPr>
+      </w:pPr>
+    </w:p>
+    <w:p>
+      <w:pPr>
+        <w:spacing w:line="100" w:lineRule="atLeast"/>
+        <w:rPr>
+          <w:rFonts w:ascii="Benne" w:eastAsia="Benne" w:hAnsi="Benne" w:cs="Benne"/>
+          <w:sz w:val="24"/>
+          <w:szCs w:val="24"/>
+        </w:rPr>
+      </w:pPr>
+    </w:p>
+    <w:p>
+      <w:pPr>
+        <w:spacing w:line="100" w:lineRule="atLeast"/>
+        <w:rPr>
+          <w:rFonts w:ascii="Benne" w:eastAsia="Benne" w:hAnsi="Benne" w:cs="Benne"/>
+          <w:sz w:val="24"/>
+          <w:szCs w:val="24"/>
+        </w:rPr>
+      </w:pPr>
+    </w:p>
+    <w:p>
+      <w:pPr>
+        <w:spacing w:line="100" w:lineRule="atLeast"/>
+        <w:rPr>
+          <w:rFonts w:ascii="Benne" w:eastAsia="Benne" w:hAnsi="Benne" w:cs="Benne"/>
+          <w:sz w:val="24"/>
+          <w:szCs w:val="24"/>
+        </w:rPr>
+      </w:pPr>
+    </w:p>
+    <w:p>
+      <w:pPr>
+        <w:spacing w:line="100" w:lineRule="atLeast"/>
+        <w:rPr>
+          <w:rFonts w:ascii="Benne" w:eastAsia="Benne" w:hAnsi="Benne" w:cs="Benne"/>
+          <w:sz w:val="24"/>
+          <w:szCs w:val="24"/>
+        </w:rPr>
+      </w:pPr>
+      <w:r>
+        <w:rPr>
+          <w:rFonts w:ascii="Benne" w:eastAsia="Benne" w:hAnsi="Benne" w:cs="Benne"/>
+          <w:sz w:val="24"/>
+          <w:szCs w:val="24"/>
+        </w:rPr>
+        <w:t>You and 4 players build a deck, random enemies, defend against hem, castle defender</w:t>
+      </w:r>
+    </w:p>
+    <w:p>
+      <w:pPr>
+        <w:spacing w:line="100" w:lineRule="atLeast"/>
+        <w:rPr>
+          <w:rFonts w:ascii="Benne" w:eastAsia="Benne" w:hAnsi="Benne" w:cs="Benne"/>
+          <w:sz w:val="24"/>
+          <w:szCs w:val="24"/>
+        </w:rPr>
+      </w:pPr>
+      <w:r>
+        <w:rPr>
+          <w:rFonts w:ascii="Benne" w:eastAsia="Benne" w:hAnsi="Benne" w:cs="Benne"/>
+          <w:sz w:val="24"/>
+          <w:szCs w:val="24"/>
+        </w:rPr>
+        <w:t>Reinforced doors, oil to drop on them</w:t>
+      </w:r>
+    </w:p>
+    <w:p>
+      <w:pPr>
+        <w:spacing w:line="100" w:lineRule="atLeast"/>
+        <w:rPr>
+          <w:rFonts w:ascii="Benne" w:eastAsia="Benne" w:hAnsi="Benne" w:cs="Benne"/>
+          <w:sz w:val="24"/>
+          <w:szCs w:val="24"/>
+        </w:rPr>
+      </w:pPr>
+      <w:r>
+        <w:rPr>
+          <w:rFonts w:ascii="Benne" w:eastAsia="Benne" w:hAnsi="Benne" w:cs="Benne"/>
+          <w:sz w:val="24"/>
+          <w:szCs w:val="24"/>
+        </w:rPr>
+        <w:t>Since sitdown session game</w:t>
+      </w:r>
+    </w:p>
+    <w:p>
+      <w:pPr>
+        <w:spacing w:line="100" w:lineRule="atLeast"/>
+        <w:rPr>
+          <w:rFonts w:ascii="Benne" w:eastAsia="Benne" w:hAnsi="Benne" w:cs="Benne"/>
+          <w:sz w:val="24"/>
+          <w:szCs w:val="24"/>
+        </w:rPr>
+      </w:pPr>
+    </w:p>
+    <w:p>
+      <w:pPr>
+        <w:spacing w:line="100" w:lineRule="atLeast"/>
+        <w:rPr>
+          <w:rFonts w:ascii="Benne" w:eastAsia="Benne" w:hAnsi="Benne" w:cs="Benne"/>
+          <w:sz w:val="24"/>
+          <w:szCs w:val="24"/>
+        </w:rPr>
+      </w:pPr>
+      <w:r>
+        <w:rPr>
+          <w:rFonts w:ascii="Benne" w:eastAsia="Benne" w:hAnsi="Benne" w:cs="Benne"/>
+          <w:sz w:val="24"/>
+          <w:szCs w:val="24"/>
+        </w:rPr>
+        <w:t>Hero’s building decks…</w:t>
+      </w:r>
+    </w:p>
+    <w:p>
+      <w:pPr>
+        <w:spacing w:line="100" w:lineRule="atLeast"/>
+        <w:rPr>
+          <w:rFonts w:ascii="Benne" w:eastAsia="Benne" w:hAnsi="Benne" w:cs="Benne"/>
+          <w:sz w:val="24"/>
+          <w:szCs w:val="24"/>
+        </w:rPr>
+      </w:pPr>
+      <w:r>
+        <w:rPr>
+          <w:rFonts w:ascii="Benne" w:eastAsia="Benne" w:hAnsi="Benne" w:cs="Benne"/>
+          <w:sz w:val="24"/>
+          <w:szCs w:val="24"/>
+        </w:rPr>
+        <w:t>Sand-dial</w:t>
+      </w:r>
+    </w:p>
+    <w:p>
+      <w:pPr>
+        <w:spacing w:line="100" w:lineRule="atLeast"/>
+        <w:rPr>
+          <w:rFonts w:ascii="Benne" w:eastAsia="Benne" w:hAnsi="Benne" w:cs="Benne"/>
+          <w:sz w:val="24"/>
+          <w:szCs w:val="24"/>
+        </w:rPr>
+      </w:pPr>
+      <w:r>
+        <w:rPr>
+          <w:rFonts w:ascii="Benne" w:eastAsia="Benne" w:hAnsi="Benne" w:cs="Benne"/>
+          <w:sz w:val="24"/>
+          <w:szCs w:val="24"/>
+        </w:rPr>
+        <w:t>Build a hero, defend against random waves</w:t>
+      </w:r>
+    </w:p>
+    <w:p>
+      <w:pPr>
+        <w:spacing w:line="100" w:lineRule="atLeast"/>
+        <w:rPr>
+          <w:rFonts w:ascii="Benne" w:eastAsia="Benne" w:hAnsi="Benne" w:cs="Benne"/>
+          <w:sz w:val="24"/>
+          <w:szCs w:val="24"/>
+        </w:rPr>
+      </w:pPr>
+      <w:r>
+        <w:rPr>
+          <w:rFonts w:ascii="Benne" w:eastAsia="Benne" w:hAnsi="Benne" w:cs="Benne"/>
+          <w:sz w:val="24"/>
+          <w:szCs w:val="24"/>
+        </w:rPr>
+        <w:t>First wave.</w:t>
+      </w:r>
+    </w:p>
+    <w:p>
+      <w:pPr>
+        <w:spacing w:line="100" w:lineRule="atLeast"/>
+        <w:rPr>
+          <w:rFonts w:ascii="Benne" w:eastAsia="Benne" w:hAnsi="Benne" w:cs="Benne"/>
+          <w:sz w:val="24"/>
+          <w:szCs w:val="24"/>
+        </w:rPr>
+      </w:pPr>
+      <w:r>
+        <w:rPr>
+          <w:rFonts w:ascii="Benne" w:eastAsia="Benne" w:hAnsi="Benne" w:cs="Benne"/>
+          <w:sz w:val="24"/>
+          <w:szCs w:val="24"/>
+        </w:rPr>
+        <w:t>Level 1: 6 pts</w:t>
+      </w:r>
+    </w:p>
+    <w:p>
+      <w:pPr>
+        <w:spacing w:line="100" w:lineRule="atLeast"/>
+        <w:rPr>
+          <w:rFonts w:ascii="Benne" w:eastAsia="Benne" w:hAnsi="Benne" w:cs="Benne"/>
+          <w:sz w:val="24"/>
+          <w:szCs w:val="24"/>
+        </w:rPr>
+      </w:pPr>
+      <w:r>
+        <w:rPr>
+          <w:rFonts w:ascii="Benne" w:eastAsia="Benne" w:hAnsi="Benne" w:cs="Benne"/>
+          <w:sz w:val="24"/>
+          <w:szCs w:val="24"/>
+        </w:rPr>
+        <w:t>1, goblin. 1, goblin. 4, orcs. That’s the wave</w:t>
+      </w:r>
+    </w:p>
+    <w:p>
+      <w:pPr>
+        <w:spacing w:line="100" w:lineRule="atLeast"/>
+        <w:rPr>
+          <w:rFonts w:ascii="Benne" w:eastAsia="Benne" w:hAnsi="Benne" w:cs="Benne"/>
+          <w:sz w:val="24"/>
+          <w:szCs w:val="24"/>
+        </w:rPr>
+      </w:pPr>
+      <w:r>
+        <w:rPr>
+          <w:rFonts w:ascii="Benne" w:eastAsia="Benne" w:hAnsi="Benne" w:cs="Benne"/>
+          <w:sz w:val="24"/>
+          <w:szCs w:val="24"/>
+        </w:rPr>
+        <w:t>Level 2 8 points</w:t>
+      </w:r>
+    </w:p>
+    <w:p>
+      <w:pPr>
+        <w:spacing w:line="100" w:lineRule="atLeast"/>
+        <w:rPr>
+          <w:rFonts w:ascii="Benne" w:eastAsia="Benne" w:hAnsi="Benne" w:cs="Benne"/>
+          <w:sz w:val="24"/>
+          <w:szCs w:val="24"/>
+        </w:rPr>
+      </w:pPr>
+    </w:p>
+    <w:p>
+      <w:pPr>
+        <w:spacing w:line="100" w:lineRule="atLeast"/>
+        <w:rPr>
+          <w:rFonts w:ascii="Benne" w:eastAsia="Benne" w:hAnsi="Benne" w:cs="Benne"/>
+          <w:sz w:val="24"/>
+          <w:szCs w:val="24"/>
+        </w:rPr>
+      </w:pPr>
+      <w:r>
+        <w:rPr>
+          <w:rFonts w:ascii="Benne" w:eastAsia="Benne" w:hAnsi="Benne" w:cs="Benne"/>
+          <w:sz w:val="24"/>
+          <w:szCs w:val="24"/>
+        </w:rPr>
+        <w:t xml:space="preserve">Draw 5, shot arrow, one enemy, </w:t>
+      </w:r>
+    </w:p>
+    <w:p>
+      <w:pPr>
+        <w:spacing w:line="100" w:lineRule="atLeast"/>
+        <w:rPr>
+          <w:rFonts w:ascii="Benne" w:eastAsia="Benne" w:hAnsi="Benne" w:cs="Benne"/>
+          <w:sz w:val="24"/>
+          <w:szCs w:val="24"/>
+        </w:rPr>
+      </w:pPr>
+      <w:r>
+        <w:rPr>
+          <w:rFonts w:ascii="Benne" w:eastAsia="Benne" w:hAnsi="Benne" w:cs="Benne"/>
+          <w:sz w:val="24"/>
+          <w:szCs w:val="24"/>
+        </w:rPr>
+        <w:t>Spear, 3 damage</w:t>
+      </w:r>
+    </w:p>
+    <w:p>
+      <w:pPr>
+        <w:spacing w:line="100" w:lineRule="atLeast"/>
+        <w:rPr>
+          <w:rFonts w:ascii="Benne" w:eastAsia="Benne" w:hAnsi="Benne" w:cs="Benne"/>
+          <w:sz w:val="24"/>
+          <w:szCs w:val="24"/>
+        </w:rPr>
+      </w:pPr>
+      <w:r>
+        <w:rPr>
+          <w:rFonts w:ascii="Benne" w:eastAsia="Benne" w:hAnsi="Benne" w:cs="Benne"/>
+          <w:sz w:val="24"/>
+          <w:szCs w:val="24"/>
+        </w:rPr>
+        <w:t>Kick down ladder…</w:t>
+      </w:r>
+    </w:p>
+    <w:p>
+      <w:pPr>
+        <w:spacing w:line="100" w:lineRule="atLeast"/>
+        <w:rPr>
+          <w:rFonts w:ascii="Benne" w:eastAsia="Benne" w:hAnsi="Benne" w:cs="Benne"/>
+          <w:sz w:val="24"/>
+          <w:szCs w:val="24"/>
+        </w:rPr>
+      </w:pPr>
+      <w:r>
+        <w:rPr>
+          <w:rFonts w:ascii="Benne" w:eastAsia="Benne" w:hAnsi="Benne" w:cs="Benne"/>
+          <w:sz w:val="24"/>
+          <w:szCs w:val="24"/>
+        </w:rPr>
+        <w:t>Enemies small… 4 gobs, 3 orcs, 2 trolls</w:t>
+      </w:r>
+    </w:p>
+    <w:p>
+      <w:pPr>
+        <w:spacing w:line="100" w:lineRule="atLeast"/>
+        <w:rPr>
+          <w:rFonts w:ascii="Benne" w:eastAsia="Benne" w:hAnsi="Benne" w:cs="Benne"/>
+          <w:sz w:val="24"/>
+          <w:szCs w:val="24"/>
+        </w:rPr>
+      </w:pPr>
+      <w:r>
+        <w:rPr>
+          <w:rFonts w:ascii="Benne" w:eastAsia="Benne" w:hAnsi="Benne" w:cs="Benne"/>
+          <w:sz w:val="24"/>
+          <w:szCs w:val="24"/>
+        </w:rPr>
+        <w:t>Gob 1 dmg, 1 health</w:t>
+      </w:r>
+    </w:p>
+    <w:p>
+      <w:pPr>
+        <w:spacing w:line="100" w:lineRule="atLeast"/>
+        <w:rPr>
+          <w:rFonts w:ascii="Benne" w:eastAsia="Benne" w:hAnsi="Benne" w:cs="Benne"/>
+          <w:sz w:val="24"/>
+          <w:szCs w:val="24"/>
+        </w:rPr>
+      </w:pPr>
+      <w:r>
+        <w:rPr>
+          <w:rFonts w:ascii="Benne" w:eastAsia="Benne" w:hAnsi="Benne" w:cs="Benne"/>
+          <w:sz w:val="24"/>
+          <w:szCs w:val="24"/>
+        </w:rPr>
+        <w:t>Orc 3</w:t>
+      </w:r>
+    </w:p>
+    <w:p>
+      <w:pPr>
+        <w:spacing w:line="100" w:lineRule="atLeast"/>
+        <w:rPr>
+          <w:rFonts w:ascii="Benne" w:eastAsia="Benne" w:hAnsi="Benne" w:cs="Benne"/>
+          <w:sz w:val="24"/>
+          <w:szCs w:val="24"/>
+        </w:rPr>
+      </w:pPr>
+      <w:r>
+        <w:rPr>
+          <w:rFonts w:ascii="Benne" w:eastAsia="Benne" w:hAnsi="Benne" w:cs="Benne"/>
+          <w:sz w:val="24"/>
+          <w:szCs w:val="24"/>
+        </w:rPr>
+        <w:t>Troll 5</w:t>
+      </w:r>
+    </w:p>
+    <w:p>
+      <w:pPr>
+        <w:spacing w:line="100" w:lineRule="atLeast"/>
+        <w:rPr>
+          <w:rFonts w:ascii="Benne" w:eastAsia="Benne" w:hAnsi="Benne" w:cs="Benne"/>
+          <w:sz w:val="24"/>
+          <w:szCs w:val="24"/>
+        </w:rPr>
+      </w:pPr>
+    </w:p>
+    <w:p>
+      <w:pPr>
+        <w:spacing w:line="100" w:lineRule="atLeast"/>
+        <w:rPr>
+          <w:rFonts w:ascii="Benne" w:eastAsia="Benne" w:hAnsi="Benne" w:cs="Benne"/>
+          <w:sz w:val="24"/>
+          <w:szCs w:val="24"/>
+        </w:rPr>
+      </w:pPr>
+      <w:r>
+        <w:rPr>
+          <w:rFonts w:ascii="Benne" w:eastAsia="Benne" w:hAnsi="Benne" w:cs="Benne"/>
+          <w:sz w:val="24"/>
+          <w:szCs w:val="24"/>
+        </w:rPr>
+        <w:t>Spear and arrows</w:t>
+      </w:r>
+    </w:p>
+    <w:p>
+      <w:pPr>
+        <w:spacing w:line="100" w:lineRule="atLeast"/>
+        <w:rPr>
+          <w:rFonts w:ascii="Benne" w:eastAsia="Benne" w:hAnsi="Benne" w:cs="Benne"/>
+          <w:sz w:val="24"/>
+          <w:szCs w:val="24"/>
+        </w:rPr>
+      </w:pPr>
+      <w:r>
+        <w:rPr>
+          <w:rFonts w:ascii="Benne" w:eastAsia="Benne" w:hAnsi="Benne" w:cs="Benne"/>
+          <w:sz w:val="24"/>
+          <w:szCs w:val="24"/>
+        </w:rPr>
+        <w:t>Diff power for diff number enemies</w:t>
+      </w:r>
+    </w:p>
+    <w:p>
+      <w:pPr>
+        <w:spacing w:line="100" w:lineRule="atLeast"/>
+        <w:rPr>
+          <w:rFonts w:ascii="Benne" w:eastAsia="Benne" w:hAnsi="Benne" w:cs="Benne"/>
+          <w:sz w:val="24"/>
+          <w:szCs w:val="24"/>
+        </w:rPr>
+      </w:pPr>
+    </w:p>
+    <w:p>
+      <w:pPr>
+        <w:spacing w:line="100" w:lineRule="atLeast"/>
+        <w:rPr>
+          <w:rFonts w:ascii="Benne" w:eastAsia="Benne" w:hAnsi="Benne" w:cs="Benne"/>
+          <w:sz w:val="24"/>
+          <w:szCs w:val="24"/>
+        </w:rPr>
+      </w:pPr>
+      <w:r>
+        <w:rPr>
+          <w:rFonts w:ascii="Benne" w:eastAsia="Benne" w:hAnsi="Benne" w:cs="Benne"/>
+          <w:sz w:val="24"/>
+          <w:szCs w:val="24"/>
+        </w:rPr>
+        <w:t>End of each turn, reshuffle enemies, and add siege card added (ram, ballista, etc.)</w:t>
+      </w:r>
+    </w:p>
+    <w:p>
+      <w:pPr>
+        <w:spacing w:line="100" w:lineRule="atLeast"/>
+        <w:rPr>
+          <w:rFonts w:ascii="Benne" w:eastAsia="Benne" w:hAnsi="Benne" w:cs="Benne"/>
+          <w:sz w:val="24"/>
+          <w:szCs w:val="24"/>
+        </w:rPr>
+      </w:pPr>
+      <w:r>
+        <w:rPr>
+          <w:rFonts w:ascii="Benne" w:eastAsia="Benne" w:hAnsi="Benne" w:cs="Benne"/>
+          <w:sz w:val="24"/>
+          <w:szCs w:val="24"/>
+        </w:rPr>
+        <w:t>Get additional cards… bombs =  can destroy equipment</w:t>
+      </w:r>
+    </w:p>
+    <w:p>
+      <w:pPr>
+        <w:spacing w:line="100" w:lineRule="atLeast"/>
+        <w:rPr>
+          <w:rFonts w:ascii="Benne" w:eastAsia="Benne" w:hAnsi="Benne" w:cs="Benne"/>
+          <w:sz w:val="24"/>
+          <w:szCs w:val="24"/>
+        </w:rPr>
+      </w:pPr>
+      <w:r>
+        <w:rPr>
+          <w:rFonts w:ascii="Benne" w:eastAsia="Benne" w:hAnsi="Benne" w:cs="Benne"/>
+          <w:sz w:val="24"/>
+          <w:szCs w:val="24"/>
+        </w:rPr>
+        <w:t>More rewards to kill more things…</w:t>
+      </w:r>
+    </w:p>
+    <w:p>
+      <w:pPr>
+        <w:spacing w:line="100" w:lineRule="atLeast"/>
+        <w:rPr>
+          <w:rFonts w:ascii="Benne" w:eastAsia="Benne" w:hAnsi="Benne" w:cs="Benne"/>
+          <w:sz w:val="24"/>
+          <w:szCs w:val="24"/>
+        </w:rPr>
+      </w:pPr>
+      <w:r>
+        <w:rPr>
+          <w:rFonts w:ascii="Benne" w:eastAsia="Benne" w:hAnsi="Benne" w:cs="Benne"/>
+          <w:sz w:val="24"/>
+          <w:szCs w:val="24"/>
+        </w:rPr>
+        <w:t>Last long as possible</w:t>
+      </w:r>
+    </w:p>
+    <w:p>
+      <w:pPr>
+        <w:spacing w:line="100" w:lineRule="atLeast"/>
+        <w:rPr>
+          <w:rFonts w:ascii="Benne" w:eastAsia="Benne" w:hAnsi="Benne" w:cs="Benne"/>
+          <w:sz w:val="24"/>
+          <w:szCs w:val="24"/>
+        </w:rPr>
+      </w:pPr>
+      <w:r>
+        <w:rPr>
+          <w:rFonts w:ascii="Benne" w:eastAsia="Benne" w:hAnsi="Benne" w:cs="Benne"/>
+          <w:sz w:val="24"/>
+          <w:szCs w:val="24"/>
+        </w:rPr>
         <w:lastRenderedPageBreak/>
-        <w:t>INFLUENCES</w:t>
-      </w:r>
-    </w:p>
-    <w:p>
-      <w:pPr>
-        <w:spacing w:line="100" w:lineRule="atLeast"/>
-        <w:rPr>
-          <w:rFonts w:ascii="Benne" w:eastAsia="Benne" w:hAnsi="Benne" w:cs="Benne"/>
-          <w:sz w:val="24"/>
-          <w:szCs w:val="24"/>
-        </w:rPr>
-      </w:pPr>
-      <w:r>
-        <w:rPr>
-          <w:rFonts w:ascii="Benne" w:eastAsia="Benne" w:hAnsi="Benne" w:cs="Benne"/>
-          <w:sz w:val="24"/>
-          <w:szCs w:val="24"/>
-        </w:rPr>
-        <w:t>Dicey dungeons, into the breach, DnD, Divinity: Original Sin, Dark Souls, Xcom, Magic the gathering, gloomhaven, TheAngryGM, avatar the last airbender</w:t>
-      </w:r>
-    </w:p>
-    <w:p>
-      <w:pPr>
-        <w:spacing w:line="100" w:lineRule="atLeast"/>
-        <w:rPr>
-          <w:rFonts w:ascii="Benne" w:eastAsia="Benne" w:hAnsi="Benne" w:cs="Benne"/>
-          <w:sz w:val="24"/>
-          <w:szCs w:val="24"/>
-        </w:rPr>
-      </w:pPr>
-    </w:p>
-    <w:p>
-      <w:pPr>
-        <w:spacing w:line="100" w:lineRule="atLeast"/>
-        <w:rPr>
-          <w:rFonts w:ascii="Benne" w:eastAsia="Benne" w:hAnsi="Benne" w:cs="Benne"/>
-          <w:sz w:val="24"/>
-          <w:szCs w:val="24"/>
-        </w:rPr>
-      </w:pPr>
-    </w:p>
-    <w:p>
-      <w:pPr>
-        <w:spacing w:line="100" w:lineRule="atLeast"/>
-        <w:rPr>
-          <w:rFonts w:ascii="Benne" w:eastAsia="Benne" w:hAnsi="Benne" w:cs="Benne"/>
-          <w:sz w:val="24"/>
-          <w:szCs w:val="24"/>
-        </w:rPr>
-      </w:pPr>
-    </w:p>
-    <w:p>
-      <w:pPr>
-        <w:spacing w:line="100" w:lineRule="atLeast"/>
-        <w:rPr>
-          <w:rFonts w:ascii="Benne" w:eastAsia="Benne" w:hAnsi="Benne" w:cs="Benne"/>
-          <w:sz w:val="24"/>
-          <w:szCs w:val="24"/>
-        </w:rPr>
-      </w:pPr>
-    </w:p>
-    <w:p>
-      <w:pPr>
-        <w:spacing w:line="100" w:lineRule="atLeast"/>
-        <w:rPr>
-          <w:rFonts w:ascii="Benne" w:eastAsia="Benne" w:hAnsi="Benne" w:cs="Benne"/>
-          <w:sz w:val="24"/>
-          <w:szCs w:val="24"/>
-        </w:rPr>
-      </w:pPr>
-    </w:p>
-    <w:p>
-      <w:pPr>
-        <w:spacing w:line="100" w:lineRule="atLeast"/>
-        <w:rPr>
-          <w:rFonts w:ascii="Benne" w:eastAsia="Benne" w:hAnsi="Benne" w:cs="Benne"/>
-          <w:sz w:val="24"/>
-          <w:szCs w:val="24"/>
-        </w:rPr>
-      </w:pPr>
-    </w:p>
-    <w:p>
-      <w:pPr>
-        <w:spacing w:line="100" w:lineRule="atLeast"/>
-        <w:rPr>
-          <w:rFonts w:ascii="Benne" w:eastAsia="Benne" w:hAnsi="Benne" w:cs="Benne"/>
-          <w:sz w:val="24"/>
-          <w:szCs w:val="24"/>
-        </w:rPr>
-      </w:pPr>
-      <w:r>
-        <w:rPr>
-          <w:rFonts w:ascii="Benne" w:eastAsia="Benne" w:hAnsi="Benne" w:cs="Benne"/>
-          <w:sz w:val="24"/>
-          <w:szCs w:val="24"/>
-        </w:rPr>
-        <w:t>You and 4 players build a deck, random enemies, defend against hem, castle defender</w:t>
-      </w:r>
-    </w:p>
-    <w:p>
-      <w:pPr>
-        <w:spacing w:line="100" w:lineRule="atLeast"/>
-        <w:rPr>
-          <w:rFonts w:ascii="Benne" w:eastAsia="Benne" w:hAnsi="Benne" w:cs="Benne"/>
-          <w:sz w:val="24"/>
-          <w:szCs w:val="24"/>
-        </w:rPr>
-      </w:pPr>
-      <w:r>
-        <w:rPr>
-          <w:rFonts w:ascii="Benne" w:eastAsia="Benne" w:hAnsi="Benne" w:cs="Benne"/>
-          <w:sz w:val="24"/>
-          <w:szCs w:val="24"/>
-        </w:rPr>
-        <w:t>Reinforced doors, oil to drop on them</w:t>
-      </w:r>
-    </w:p>
-    <w:p>
-      <w:pPr>
-        <w:spacing w:line="100" w:lineRule="atLeast"/>
-        <w:rPr>
-          <w:rFonts w:ascii="Benne" w:eastAsia="Benne" w:hAnsi="Benne" w:cs="Benne"/>
-          <w:sz w:val="24"/>
-          <w:szCs w:val="24"/>
-        </w:rPr>
-      </w:pPr>
-      <w:r>
-        <w:rPr>
-          <w:rFonts w:ascii="Benne" w:eastAsia="Benne" w:hAnsi="Benne" w:cs="Benne"/>
-          <w:sz w:val="24"/>
-          <w:szCs w:val="24"/>
-        </w:rPr>
-        <w:t>Since sitdown session game</w:t>
-      </w:r>
-    </w:p>
-    <w:p>
-      <w:pPr>
-        <w:spacing w:line="100" w:lineRule="atLeast"/>
-        <w:rPr>
-          <w:rFonts w:ascii="Benne" w:eastAsia="Benne" w:hAnsi="Benne" w:cs="Benne"/>
-          <w:sz w:val="24"/>
-          <w:szCs w:val="24"/>
-        </w:rPr>
-      </w:pPr>
-    </w:p>
-    <w:p>
-      <w:pPr>
-        <w:spacing w:line="100" w:lineRule="atLeast"/>
-        <w:rPr>
-          <w:rFonts w:ascii="Benne" w:eastAsia="Benne" w:hAnsi="Benne" w:cs="Benne"/>
-          <w:sz w:val="24"/>
-          <w:szCs w:val="24"/>
-        </w:rPr>
-      </w:pPr>
-      <w:r>
-        <w:rPr>
-          <w:rFonts w:ascii="Benne" w:eastAsia="Benne" w:hAnsi="Benne" w:cs="Benne"/>
-          <w:sz w:val="24"/>
-          <w:szCs w:val="24"/>
-        </w:rPr>
-        <w:t>Hero’s building decks…</w:t>
-      </w:r>
-    </w:p>
-    <w:p>
-      <w:pPr>
-        <w:spacing w:line="100" w:lineRule="atLeast"/>
-        <w:rPr>
-          <w:rFonts w:ascii="Benne" w:eastAsia="Benne" w:hAnsi="Benne" w:cs="Benne"/>
-          <w:sz w:val="24"/>
-          <w:szCs w:val="24"/>
-        </w:rPr>
-      </w:pPr>
-      <w:r>
-        <w:rPr>
-          <w:rFonts w:ascii="Benne" w:eastAsia="Benne" w:hAnsi="Benne" w:cs="Benne"/>
-          <w:sz w:val="24"/>
-          <w:szCs w:val="24"/>
-        </w:rPr>
-        <w:t>Sand-dial</w:t>
-      </w:r>
-    </w:p>
-    <w:p>
-      <w:pPr>
-        <w:spacing w:line="100" w:lineRule="atLeast"/>
-        <w:rPr>
-          <w:rFonts w:ascii="Benne" w:eastAsia="Benne" w:hAnsi="Benne" w:cs="Benne"/>
-          <w:sz w:val="24"/>
-          <w:szCs w:val="24"/>
-        </w:rPr>
-      </w:pPr>
-      <w:r>
-        <w:rPr>
-          <w:rFonts w:ascii="Benne" w:eastAsia="Benne" w:hAnsi="Benne" w:cs="Benne"/>
-          <w:sz w:val="24"/>
-          <w:szCs w:val="24"/>
-        </w:rPr>
-        <w:t>Build a hero, defend against random waves</w:t>
-      </w:r>
-    </w:p>
-    <w:p>
-      <w:pPr>
-        <w:spacing w:line="100" w:lineRule="atLeast"/>
-        <w:rPr>
-          <w:rFonts w:ascii="Benne" w:eastAsia="Benne" w:hAnsi="Benne" w:cs="Benne"/>
-          <w:sz w:val="24"/>
-          <w:szCs w:val="24"/>
-        </w:rPr>
-      </w:pPr>
-      <w:r>
-        <w:rPr>
-          <w:rFonts w:ascii="Benne" w:eastAsia="Benne" w:hAnsi="Benne" w:cs="Benne"/>
-          <w:sz w:val="24"/>
-          <w:szCs w:val="24"/>
-        </w:rPr>
-        <w:t>First wave.</w:t>
-      </w:r>
-    </w:p>
-    <w:p>
-      <w:pPr>
-        <w:spacing w:line="100" w:lineRule="atLeast"/>
-        <w:rPr>
-          <w:rFonts w:ascii="Benne" w:eastAsia="Benne" w:hAnsi="Benne" w:cs="Benne"/>
-          <w:sz w:val="24"/>
-          <w:szCs w:val="24"/>
-        </w:rPr>
-      </w:pPr>
-      <w:r>
-        <w:rPr>
-          <w:rFonts w:ascii="Benne" w:eastAsia="Benne" w:hAnsi="Benne" w:cs="Benne"/>
-          <w:sz w:val="24"/>
-          <w:szCs w:val="24"/>
-        </w:rPr>
-        <w:t>Level 1: 6 pts</w:t>
-      </w:r>
-    </w:p>
-    <w:p>
-      <w:pPr>
-        <w:spacing w:line="100" w:lineRule="atLeast"/>
-        <w:rPr>
-          <w:rFonts w:ascii="Benne" w:eastAsia="Benne" w:hAnsi="Benne" w:cs="Benne"/>
-          <w:sz w:val="24"/>
-          <w:szCs w:val="24"/>
-        </w:rPr>
-      </w:pPr>
-      <w:r>
-        <w:rPr>
-          <w:rFonts w:ascii="Benne" w:eastAsia="Benne" w:hAnsi="Benne" w:cs="Benne"/>
-          <w:sz w:val="24"/>
-          <w:szCs w:val="24"/>
-        </w:rPr>
-        <w:t>1, goblin. 1, goblin. 4, orcs. That’s the wave</w:t>
-      </w:r>
-    </w:p>
-    <w:p>
-      <w:pPr>
-        <w:spacing w:line="100" w:lineRule="atLeast"/>
-        <w:rPr>
-          <w:rFonts w:ascii="Benne" w:eastAsia="Benne" w:hAnsi="Benne" w:cs="Benne"/>
-          <w:sz w:val="24"/>
-          <w:szCs w:val="24"/>
-        </w:rPr>
-      </w:pPr>
-      <w:r>
-        <w:rPr>
-          <w:rFonts w:ascii="Benne" w:eastAsia="Benne" w:hAnsi="Benne" w:cs="Benne"/>
-          <w:sz w:val="24"/>
-          <w:szCs w:val="24"/>
-        </w:rPr>
-        <w:t>Level 2 8 points</w:t>
-      </w:r>
-    </w:p>
-    <w:p>
-      <w:pPr>
-        <w:spacing w:line="100" w:lineRule="atLeast"/>
-        <w:rPr>
-          <w:rFonts w:ascii="Benne" w:eastAsia="Benne" w:hAnsi="Benne" w:cs="Benne"/>
-          <w:sz w:val="24"/>
-          <w:szCs w:val="24"/>
-        </w:rPr>
-      </w:pPr>
-    </w:p>
-    <w:p>
-      <w:pPr>
-        <w:spacing w:line="100" w:lineRule="atLeast"/>
-        <w:rPr>
-          <w:rFonts w:ascii="Benne" w:eastAsia="Benne" w:hAnsi="Benne" w:cs="Benne"/>
-          <w:sz w:val="24"/>
-          <w:szCs w:val="24"/>
-        </w:rPr>
-      </w:pPr>
-      <w:r>
-        <w:rPr>
-          <w:rFonts w:ascii="Benne" w:eastAsia="Benne" w:hAnsi="Benne" w:cs="Benne"/>
-          <w:sz w:val="24"/>
-          <w:szCs w:val="24"/>
-        </w:rPr>
-        <w:t xml:space="preserve">Draw 5, shot arrow, one enemy, </w:t>
-      </w:r>
-    </w:p>
-    <w:p>
-      <w:pPr>
-        <w:spacing w:line="100" w:lineRule="atLeast"/>
-        <w:rPr>
-          <w:rFonts w:ascii="Benne" w:eastAsia="Benne" w:hAnsi="Benne" w:cs="Benne"/>
-          <w:sz w:val="24"/>
-          <w:szCs w:val="24"/>
-        </w:rPr>
-      </w:pPr>
-      <w:r>
-        <w:rPr>
-          <w:rFonts w:ascii="Benne" w:eastAsia="Benne" w:hAnsi="Benne" w:cs="Benne"/>
-          <w:sz w:val="24"/>
-          <w:szCs w:val="24"/>
-        </w:rPr>
-        <w:t>Spear, 3 damage</w:t>
-      </w:r>
-    </w:p>
-    <w:p>
-      <w:pPr>
-        <w:spacing w:line="100" w:lineRule="atLeast"/>
-        <w:rPr>
-          <w:rFonts w:ascii="Benne" w:eastAsia="Benne" w:hAnsi="Benne" w:cs="Benne"/>
-          <w:sz w:val="24"/>
-          <w:szCs w:val="24"/>
-        </w:rPr>
-      </w:pPr>
-      <w:r>
-        <w:rPr>
-          <w:rFonts w:ascii="Benne" w:eastAsia="Benne" w:hAnsi="Benne" w:cs="Benne"/>
-          <w:sz w:val="24"/>
-          <w:szCs w:val="24"/>
-        </w:rPr>
-        <w:t>Kick down ladder…</w:t>
-      </w:r>
-    </w:p>
-    <w:p>
-      <w:pPr>
-        <w:spacing w:line="100" w:lineRule="atLeast"/>
-        <w:rPr>
-          <w:rFonts w:ascii="Benne" w:eastAsia="Benne" w:hAnsi="Benne" w:cs="Benne"/>
-          <w:sz w:val="24"/>
-          <w:szCs w:val="24"/>
-        </w:rPr>
-      </w:pPr>
-      <w:r>
-        <w:rPr>
-          <w:rFonts w:ascii="Benne" w:eastAsia="Benne" w:hAnsi="Benne" w:cs="Benne"/>
-          <w:sz w:val="24"/>
-          <w:szCs w:val="24"/>
-        </w:rPr>
-        <w:t>Enemies small… 4 gobs, 3 orcs, 2 trolls</w:t>
-      </w:r>
-    </w:p>
-    <w:p>
-      <w:pPr>
-        <w:spacing w:line="100" w:lineRule="atLeast"/>
-        <w:rPr>
-          <w:rFonts w:ascii="Benne" w:eastAsia="Benne" w:hAnsi="Benne" w:cs="Benne"/>
-          <w:sz w:val="24"/>
-          <w:szCs w:val="24"/>
-        </w:rPr>
-      </w:pPr>
-      <w:r>
-        <w:rPr>
-          <w:rFonts w:ascii="Benne" w:eastAsia="Benne" w:hAnsi="Benne" w:cs="Benne"/>
-          <w:sz w:val="24"/>
-          <w:szCs w:val="24"/>
-        </w:rPr>
-        <w:t>Gob 1 dmg, 1 health</w:t>
-      </w:r>
-    </w:p>
-    <w:p>
-      <w:pPr>
-        <w:spacing w:line="100" w:lineRule="atLeast"/>
-        <w:rPr>
-          <w:rFonts w:ascii="Benne" w:eastAsia="Benne" w:hAnsi="Benne" w:cs="Benne"/>
-          <w:sz w:val="24"/>
-          <w:szCs w:val="24"/>
-        </w:rPr>
-      </w:pPr>
-      <w:r>
-        <w:rPr>
-          <w:rFonts w:ascii="Benne" w:eastAsia="Benne" w:hAnsi="Benne" w:cs="Benne"/>
-          <w:sz w:val="24"/>
-          <w:szCs w:val="24"/>
-        </w:rPr>
-        <w:t>Orc 3</w:t>
-      </w:r>
-    </w:p>
-    <w:p>
-      <w:pPr>
-        <w:spacing w:line="100" w:lineRule="atLeast"/>
-        <w:rPr>
-          <w:rFonts w:ascii="Benne" w:eastAsia="Benne" w:hAnsi="Benne" w:cs="Benne"/>
-          <w:sz w:val="24"/>
-          <w:szCs w:val="24"/>
-        </w:rPr>
-      </w:pPr>
-      <w:r>
-        <w:rPr>
-          <w:rFonts w:ascii="Benne" w:eastAsia="Benne" w:hAnsi="Benne" w:cs="Benne"/>
-          <w:sz w:val="24"/>
-          <w:szCs w:val="24"/>
-        </w:rPr>
-        <w:t>Troll 5</w:t>
-      </w:r>
-    </w:p>
-    <w:p>
-      <w:pPr>
-        <w:spacing w:line="100" w:lineRule="atLeast"/>
-        <w:rPr>
-          <w:rFonts w:ascii="Benne" w:eastAsia="Benne" w:hAnsi="Benne" w:cs="Benne"/>
-          <w:sz w:val="24"/>
-          <w:szCs w:val="24"/>
-        </w:rPr>
-      </w:pPr>
-    </w:p>
-    <w:p>
-      <w:pPr>
-        <w:spacing w:line="100" w:lineRule="atLeast"/>
-        <w:rPr>
-          <w:rFonts w:ascii="Benne" w:eastAsia="Benne" w:hAnsi="Benne" w:cs="Benne"/>
-          <w:sz w:val="24"/>
-          <w:szCs w:val="24"/>
-        </w:rPr>
-      </w:pPr>
-      <w:r>
-        <w:rPr>
-          <w:rFonts w:ascii="Benne" w:eastAsia="Benne" w:hAnsi="Benne" w:cs="Benne"/>
-          <w:sz w:val="24"/>
-          <w:szCs w:val="24"/>
-        </w:rPr>
-        <w:t>Spear and arrows</w:t>
-      </w:r>
-    </w:p>
-    <w:p>
-      <w:pPr>
-        <w:spacing w:line="100" w:lineRule="atLeast"/>
-        <w:rPr>
-          <w:rFonts w:ascii="Benne" w:eastAsia="Benne" w:hAnsi="Benne" w:cs="Benne"/>
-          <w:sz w:val="24"/>
-          <w:szCs w:val="24"/>
-        </w:rPr>
-      </w:pPr>
-      <w:r>
-        <w:rPr>
-          <w:rFonts w:ascii="Benne" w:eastAsia="Benne" w:hAnsi="Benne" w:cs="Benne"/>
-          <w:sz w:val="24"/>
-          <w:szCs w:val="24"/>
-        </w:rPr>
-        <w:lastRenderedPageBreak/>
-        <w:t>Diff power for diff number enemies</w:t>
-      </w:r>
-    </w:p>
-    <w:p>
-      <w:pPr>
-        <w:spacing w:line="100" w:lineRule="atLeast"/>
-        <w:rPr>
-          <w:rFonts w:ascii="Benne" w:eastAsia="Benne" w:hAnsi="Benne" w:cs="Benne"/>
-          <w:sz w:val="24"/>
-          <w:szCs w:val="24"/>
-        </w:rPr>
-      </w:pPr>
-    </w:p>
-    <w:p>
-      <w:pPr>
-        <w:spacing w:line="100" w:lineRule="atLeast"/>
-        <w:rPr>
-          <w:rFonts w:ascii="Benne" w:eastAsia="Benne" w:hAnsi="Benne" w:cs="Benne"/>
-          <w:sz w:val="24"/>
-          <w:szCs w:val="24"/>
-        </w:rPr>
-      </w:pPr>
-      <w:r>
-        <w:rPr>
-          <w:rFonts w:ascii="Benne" w:eastAsia="Benne" w:hAnsi="Benne" w:cs="Benne"/>
-          <w:sz w:val="24"/>
-          <w:szCs w:val="24"/>
-        </w:rPr>
-        <w:t>End of each turn, reshuffle enemies, and add siege card added (ram, ballista, etc.)</w:t>
-      </w:r>
-    </w:p>
-    <w:p>
-      <w:pPr>
-        <w:spacing w:line="100" w:lineRule="atLeast"/>
-        <w:rPr>
-          <w:rFonts w:ascii="Benne" w:eastAsia="Benne" w:hAnsi="Benne" w:cs="Benne"/>
-          <w:sz w:val="24"/>
-          <w:szCs w:val="24"/>
-        </w:rPr>
-      </w:pPr>
-      <w:r>
-        <w:rPr>
-          <w:rFonts w:ascii="Benne" w:eastAsia="Benne" w:hAnsi="Benne" w:cs="Benne"/>
-          <w:sz w:val="24"/>
-          <w:szCs w:val="24"/>
-        </w:rPr>
-        <w:t>Get additional cards… bombs =  can destroy equipment</w:t>
-      </w:r>
-    </w:p>
-    <w:p>
-      <w:pPr>
-        <w:spacing w:line="100" w:lineRule="atLeast"/>
-        <w:rPr>
-          <w:rFonts w:ascii="Benne" w:eastAsia="Benne" w:hAnsi="Benne" w:cs="Benne"/>
-          <w:sz w:val="24"/>
-          <w:szCs w:val="24"/>
-        </w:rPr>
-      </w:pPr>
-      <w:r>
-        <w:rPr>
-          <w:rFonts w:ascii="Benne" w:eastAsia="Benne" w:hAnsi="Benne" w:cs="Benne"/>
-          <w:sz w:val="24"/>
-          <w:szCs w:val="24"/>
-        </w:rPr>
-        <w:t>More rewards to kill more things…</w:t>
-      </w:r>
-    </w:p>
-    <w:p>
-      <w:pPr>
-        <w:spacing w:line="100" w:lineRule="atLeast"/>
-        <w:rPr>
-          <w:rFonts w:ascii="Benne" w:eastAsia="Benne" w:hAnsi="Benne" w:cs="Benne"/>
-          <w:sz w:val="24"/>
-          <w:szCs w:val="24"/>
-        </w:rPr>
-      </w:pPr>
-      <w:r>
-        <w:rPr>
-          <w:rFonts w:ascii="Benne" w:eastAsia="Benne" w:hAnsi="Benne" w:cs="Benne"/>
-          <w:sz w:val="24"/>
-          <w:szCs w:val="24"/>
-        </w:rPr>
-        <w:t>Last long as possible</w:t>
-      </w:r>
-    </w:p>
-    <w:p>
-      <w:pPr>
-        <w:spacing w:line="100" w:lineRule="atLeast"/>
-        <w:rPr>
-          <w:rFonts w:ascii="Benne" w:eastAsia="Benne" w:hAnsi="Benne" w:cs="Benne"/>
-          <w:sz w:val="24"/>
-          <w:szCs w:val="24"/>
-        </w:rPr>
-      </w:pPr>
-      <w:r>
-        <w:rPr>
-          <w:rFonts w:ascii="Benne" w:eastAsia="Benne" w:hAnsi="Benne" w:cs="Benne"/>
-          <w:sz w:val="24"/>
-          <w:szCs w:val="24"/>
-        </w:rPr>
         <w:t>Players get more stuff over time</w:t>
       </w:r>
     </w:p>

</xml_diff>

<commit_message>
note to check out frostgrave
</commit_message>
<xml_diff>
--- a/tactile_tabletop/Documents/User Handbook.docx
+++ b/tactile_tabletop/Documents/User Handbook.docx
@@ -44,7 +44,25 @@
           <w:sz w:val="32"/>
           <w:szCs w:val="32"/>
         </w:rPr>
-        <w:t>By: Ory and Robin</w:t>
+        <w:t xml:space="preserve">By: </w:t>
+      </w:r>
+      <w:proofErr w:type="spellStart"/>
+      <w:r>
+        <w:rPr>
+          <w:rFonts w:ascii="Benne" w:eastAsia="Benne" w:hAnsi="Benne" w:cs="Benne"/>
+          <w:sz w:val="32"/>
+          <w:szCs w:val="32"/>
+        </w:rPr>
+        <w:t>Ory</w:t>
+      </w:r>
+      <w:proofErr w:type="spellEnd"/>
+      <w:r>
+        <w:rPr>
+          <w:rFonts w:ascii="Benne" w:eastAsia="Benne" w:hAnsi="Benne" w:cs="Benne"/>
+          <w:sz w:val="32"/>
+          <w:szCs w:val="32"/>
+        </w:rPr>
+        <w:t xml:space="preserve"> and Robin</w:t>
       </w:r>
     </w:p>
     <w:p>
@@ -370,7 +388,25 @@
           <w:sz w:val="24"/>
           <w:szCs w:val="24"/>
         </w:rPr>
-        <w:t>While we are fans of learning and exploiting game systems, complexity can be paid for depth that isn’t worth having. Some examples from game experiences we’ve had: all-encompassing rule sets, feeling punished for not having a singular focus, translating lots of rules from one or more books into one or more character sheets that need to be flipped through during tense situations, and on.</w:t>
+        <w:t xml:space="preserve">While we are fans of learning and exploiting game systems, complexity can be paid for depth that isn’t worth having. Some examples from game experiences we’ve had: all-encompassing rule sets, feeling punished for not having a singular focus, translating lots of rules from one or more books into </w:t>
+      </w:r>
+      <w:proofErr w:type="gramStart"/>
+      <w:r>
+        <w:rPr>
+          <w:rFonts w:ascii="Benne" w:eastAsia="Benne" w:hAnsi="Benne" w:cs="Benne"/>
+          <w:sz w:val="24"/>
+          <w:szCs w:val="24"/>
+        </w:rPr>
+        <w:t>one or more character</w:t>
+      </w:r>
+      <w:proofErr w:type="gramEnd"/>
+      <w:r>
+        <w:rPr>
+          <w:rFonts w:ascii="Benne" w:eastAsia="Benne" w:hAnsi="Benne" w:cs="Benne"/>
+          <w:sz w:val="24"/>
+          <w:szCs w:val="24"/>
+        </w:rPr>
+        <w:t xml:space="preserve"> sheets that need to be flipped through during tense situations, and on.</w:t>
       </w:r>
     </w:p>
     <w:p>
@@ -389,7 +425,25 @@
           <w:sz w:val="24"/>
           <w:szCs w:val="24"/>
         </w:rPr>
-        <w:t>Some familiar facets from our inspirations you might notice are missing, and these are in response to the above examples. You may find some scenario that is unspecified in our rules;  you are encouraged to create what rules you need to make a fun game experience, of course including changing the rules we’ve decided to include in this version of the game. We believe most GM’s and players of tabletop games are used to home brewing solutions anyway, and it’s that spirit that we created this game in the first place.</w:t>
+        <w:t xml:space="preserve">Some familiar facets from our inspirations you might notice are missing, and these are in response to the above examples. You may find some scenario that is unspecified in our </w:t>
+      </w:r>
+      <w:proofErr w:type="gramStart"/>
+      <w:r>
+        <w:rPr>
+          <w:rFonts w:ascii="Benne" w:eastAsia="Benne" w:hAnsi="Benne" w:cs="Benne"/>
+          <w:sz w:val="24"/>
+          <w:szCs w:val="24"/>
+        </w:rPr>
+        <w:t>rules;  you</w:t>
+      </w:r>
+      <w:proofErr w:type="gramEnd"/>
+      <w:r>
+        <w:rPr>
+          <w:rFonts w:ascii="Benne" w:eastAsia="Benne" w:hAnsi="Benne" w:cs="Benne"/>
+          <w:sz w:val="24"/>
+          <w:szCs w:val="24"/>
+        </w:rPr>
+        <w:t xml:space="preserve"> are encouraged to create what rules you need to make a fun game experience, of course including changing the rules we’ve decided to include in this version of the game. We believe most GM’s and players of tabletop games are used to home brewing solutions anyway, and it’s that spirit that we created this game in the first place.</w:t>
       </w:r>
     </w:p>
     <w:p>
@@ -408,7 +462,25 @@
           <w:sz w:val="24"/>
           <w:szCs w:val="24"/>
         </w:rPr>
-        <w:t>Tactile Tabletop doesn’t specify a particular setting. By focusing on the mechanics of combat, our intent is to facilitate all sorts of settings: the traditional dungeon crawler, a space adventure, a post apocalyptic survival setting, any and all should work with our game system.</w:t>
+        <w:t xml:space="preserve">Tactile Tabletop doesn’t specify a particular setting. By focusing on the mechanics of combat, our intent is to facilitate all sorts of settings: the traditional dungeon crawler, a space adventure, a </w:t>
+      </w:r>
+      <w:proofErr w:type="spellStart"/>
+      <w:r>
+        <w:rPr>
+          <w:rFonts w:ascii="Benne" w:eastAsia="Benne" w:hAnsi="Benne" w:cs="Benne"/>
+          <w:sz w:val="24"/>
+          <w:szCs w:val="24"/>
+        </w:rPr>
+        <w:t>post apocalyptic</w:t>
+      </w:r>
+      <w:proofErr w:type="spellEnd"/>
+      <w:r>
+        <w:rPr>
+          <w:rFonts w:ascii="Benne" w:eastAsia="Benne" w:hAnsi="Benne" w:cs="Benne"/>
+          <w:sz w:val="24"/>
+          <w:szCs w:val="24"/>
+        </w:rPr>
+        <w:t xml:space="preserve"> survival setting, any and all should work with our game system.</w:t>
       </w:r>
     </w:p>
     <w:p>
@@ -468,8 +540,18 @@
           <w:sz w:val="24"/>
           <w:szCs w:val="24"/>
         </w:rPr>
-        <w:t>Robin and Ory</w:t>
-      </w:r>
+        <w:t xml:space="preserve">Robin and </w:t>
+      </w:r>
+      <w:proofErr w:type="spellStart"/>
+      <w:r>
+        <w:rPr>
+          <w:rFonts w:ascii="Benne" w:eastAsia="Benne" w:hAnsi="Benne" w:cs="Benne"/>
+          <w:sz w:val="24"/>
+          <w:szCs w:val="24"/>
+        </w:rPr>
+        <w:t>Ory</w:t>
+      </w:r>
+      <w:proofErr w:type="spellEnd"/>
     </w:p>
     <w:p>
       <w:pPr>
@@ -1963,7 +2045,25 @@
           <w:sz w:val="24"/>
           <w:szCs w:val="24"/>
         </w:rPr>
-        <w:t>, debuff enemy defense</w:t>
+        <w:t xml:space="preserve">, </w:t>
+      </w:r>
+      <w:proofErr w:type="spellStart"/>
+      <w:r>
+        <w:rPr>
+          <w:rFonts w:ascii="Benne" w:eastAsia="Benne" w:hAnsi="Benne" w:cs="Benne"/>
+          <w:sz w:val="24"/>
+          <w:szCs w:val="24"/>
+        </w:rPr>
+        <w:t>debuff</w:t>
+      </w:r>
+      <w:proofErr w:type="spellEnd"/>
+      <w:r>
+        <w:rPr>
+          <w:rFonts w:ascii="Benne" w:eastAsia="Benne" w:hAnsi="Benne" w:cs="Benne"/>
+          <w:sz w:val="24"/>
+          <w:szCs w:val="24"/>
+        </w:rPr>
+        <w:t xml:space="preserve"> enemy defense</w:t>
       </w:r>
       <w:r>
         <w:rPr>
@@ -2027,8 +2127,18 @@
           <w:sz w:val="24"/>
           <w:szCs w:val="24"/>
         </w:rPr>
-        <w:t>movement, damage unblockable</w:t>
-      </w:r>
+        <w:t xml:space="preserve">movement, damage </w:t>
+      </w:r>
+      <w:proofErr w:type="spellStart"/>
+      <w:r>
+        <w:rPr>
+          <w:rFonts w:ascii="Benne" w:eastAsia="Benne" w:hAnsi="Benne" w:cs="Benne"/>
+          <w:sz w:val="24"/>
+          <w:szCs w:val="24"/>
+        </w:rPr>
+        <w:t>unblockable</w:t>
+      </w:r>
+      <w:proofErr w:type="spellEnd"/>
       <w:r>
         <w:rPr>
           <w:rFonts w:ascii="Benne" w:eastAsia="Benne" w:hAnsi="Benne" w:cs="Benne"/>
@@ -2243,8 +2353,36 @@
           <w:sz w:val="24"/>
           <w:szCs w:val="24"/>
         </w:rPr>
-        <w:t>, debuff self defense</w:t>
-      </w:r>
+        <w:t xml:space="preserve">, </w:t>
+      </w:r>
+      <w:proofErr w:type="spellStart"/>
+      <w:r>
+        <w:rPr>
+          <w:rFonts w:ascii="Benne" w:eastAsia="Benne" w:hAnsi="Benne" w:cs="Benne"/>
+          <w:sz w:val="24"/>
+          <w:szCs w:val="24"/>
+        </w:rPr>
+        <w:t>debuff</w:t>
+      </w:r>
+      <w:proofErr w:type="spellEnd"/>
+      <w:r>
+        <w:rPr>
+          <w:rFonts w:ascii="Benne" w:eastAsia="Benne" w:hAnsi="Benne" w:cs="Benne"/>
+          <w:sz w:val="24"/>
+          <w:szCs w:val="24"/>
+        </w:rPr>
+        <w:t xml:space="preserve"> </w:t>
+      </w:r>
+      <w:proofErr w:type="spellStart"/>
+      <w:r>
+        <w:rPr>
+          <w:rFonts w:ascii="Benne" w:eastAsia="Benne" w:hAnsi="Benne" w:cs="Benne"/>
+          <w:sz w:val="24"/>
+          <w:szCs w:val="24"/>
+        </w:rPr>
+        <w:t>self defense</w:t>
+      </w:r>
+      <w:proofErr w:type="spellEnd"/>
       <w:r>
         <w:rPr>
           <w:rFonts w:ascii="Benne" w:eastAsia="Benne" w:hAnsi="Benne" w:cs="Benne"/>
@@ -2403,8 +2541,18 @@
           <w:sz w:val="24"/>
           <w:szCs w:val="24"/>
         </w:rPr>
-        <w:t>, buff self attack</w:t>
-      </w:r>
+        <w:t xml:space="preserve">, buff </w:t>
+      </w:r>
+      <w:proofErr w:type="spellStart"/>
+      <w:r>
+        <w:rPr>
+          <w:rFonts w:ascii="Benne" w:eastAsia="Benne" w:hAnsi="Benne" w:cs="Benne"/>
+          <w:sz w:val="24"/>
+          <w:szCs w:val="24"/>
+        </w:rPr>
+        <w:t>self attack</w:t>
+      </w:r>
+      <w:proofErr w:type="spellEnd"/>
       <w:r>
         <w:rPr>
           <w:rFonts w:ascii="Benne" w:eastAsia="Benne" w:hAnsi="Benne" w:cs="Benne"/>
@@ -3543,7 +3691,25 @@
           <w:sz w:val="24"/>
           <w:szCs w:val="24"/>
         </w:rPr>
-        <w:t xml:space="preserve">ay you want to convince a shopkeeper to let you into an underground market. In order to do this you will need to convince them to tell you. You would roll your influence die and add your Charisma </w:t>
+        <w:t xml:space="preserve">ay you want to convince a shopkeeper to let you into an underground market. In order to do </w:t>
+      </w:r>
+      <w:proofErr w:type="gramStart"/>
+      <w:r>
+        <w:rPr>
+          <w:rFonts w:ascii="Benne" w:eastAsia="Benne" w:hAnsi="Benne" w:cs="Benne"/>
+          <w:sz w:val="24"/>
+          <w:szCs w:val="24"/>
+        </w:rPr>
+        <w:t>this</w:t>
+      </w:r>
+      <w:proofErr w:type="gramEnd"/>
+      <w:r>
+        <w:rPr>
+          <w:rFonts w:ascii="Benne" w:eastAsia="Benne" w:hAnsi="Benne" w:cs="Benne"/>
+          <w:sz w:val="24"/>
+          <w:szCs w:val="24"/>
+        </w:rPr>
+        <w:t xml:space="preserve"> you will need to convince them to tell you. You would roll your influence die and add your Charisma </w:t>
       </w:r>
       <w:r>
         <w:rPr>
@@ -3782,7 +3948,25 @@
           <w:sz w:val="24"/>
           <w:szCs w:val="24"/>
         </w:rPr>
-        <w:t>For every Defense Contact token you have applied, increase by one all defense values you calculate against that target</w:t>
+        <w:t xml:space="preserve">For every Defense Contact </w:t>
+      </w:r>
+      <w:proofErr w:type="gramStart"/>
+      <w:r>
+        <w:rPr>
+          <w:rFonts w:ascii="Benne" w:eastAsia="Benne" w:hAnsi="Benne" w:cs="Benne"/>
+          <w:sz w:val="24"/>
+          <w:szCs w:val="24"/>
+        </w:rPr>
+        <w:t>token</w:t>
+      </w:r>
+      <w:proofErr w:type="gramEnd"/>
+      <w:r>
+        <w:rPr>
+          <w:rFonts w:ascii="Benne" w:eastAsia="Benne" w:hAnsi="Benne" w:cs="Benne"/>
+          <w:sz w:val="24"/>
+          <w:szCs w:val="24"/>
+        </w:rPr>
+        <w:t xml:space="preserve"> you have applied, increase by one all defense values you calculate against that target</w:t>
       </w:r>
     </w:p>
     <w:p>
@@ -3804,7 +3988,25 @@
           <w:sz w:val="24"/>
           <w:szCs w:val="24"/>
         </w:rPr>
-        <w:t>For every attack contact token you have applied, increase by one all attack values you calculate against that target</w:t>
+        <w:t xml:space="preserve">For every attack contact </w:t>
+      </w:r>
+      <w:proofErr w:type="gramStart"/>
+      <w:r>
+        <w:rPr>
+          <w:rFonts w:ascii="Benne" w:eastAsia="Benne" w:hAnsi="Benne" w:cs="Benne"/>
+          <w:sz w:val="24"/>
+          <w:szCs w:val="24"/>
+        </w:rPr>
+        <w:t>token</w:t>
+      </w:r>
+      <w:proofErr w:type="gramEnd"/>
+      <w:r>
+        <w:rPr>
+          <w:rFonts w:ascii="Benne" w:eastAsia="Benne" w:hAnsi="Benne" w:cs="Benne"/>
+          <w:sz w:val="24"/>
+          <w:szCs w:val="24"/>
+        </w:rPr>
+        <w:t xml:space="preserve"> you have applied, increase by one all attack values you calculate against that target</w:t>
       </w:r>
     </w:p>
     <w:p>
@@ -3826,7 +4028,25 @@
           <w:sz w:val="24"/>
           <w:szCs w:val="24"/>
         </w:rPr>
-        <w:t>For every influence contact token you have applied, increase by one all influence values you calculate against that target</w:t>
+        <w:t xml:space="preserve">For every influence contact </w:t>
+      </w:r>
+      <w:proofErr w:type="gramStart"/>
+      <w:r>
+        <w:rPr>
+          <w:rFonts w:ascii="Benne" w:eastAsia="Benne" w:hAnsi="Benne" w:cs="Benne"/>
+          <w:sz w:val="24"/>
+          <w:szCs w:val="24"/>
+        </w:rPr>
+        <w:t>token</w:t>
+      </w:r>
+      <w:proofErr w:type="gramEnd"/>
+      <w:r>
+        <w:rPr>
+          <w:rFonts w:ascii="Benne" w:eastAsia="Benne" w:hAnsi="Benne" w:cs="Benne"/>
+          <w:sz w:val="24"/>
+          <w:szCs w:val="24"/>
+        </w:rPr>
+        <w:t xml:space="preserve"> you have applied, increase by one all influence values you calculate against that target</w:t>
       </w:r>
     </w:p>
     <w:p>
@@ -4014,8 +4234,39 @@
           <w:szCs w:val="32"/>
         </w:rPr>
         <w:lastRenderedPageBreak/>
-        <w:t>Sample Character : Zin Fantallay</w:t>
-      </w:r>
+        <w:t xml:space="preserve">Sample </w:t>
+      </w:r>
+      <w:proofErr w:type="gramStart"/>
+      <w:r>
+        <w:rPr>
+          <w:rFonts w:ascii="Benne" w:eastAsia="Benne" w:hAnsi="Benne" w:cs="Benne"/>
+          <w:b/>
+          <w:sz w:val="32"/>
+          <w:szCs w:val="32"/>
+        </w:rPr>
+        <w:t>Character :</w:t>
+      </w:r>
+      <w:proofErr w:type="gramEnd"/>
+      <w:r>
+        <w:rPr>
+          <w:rFonts w:ascii="Benne" w:eastAsia="Benne" w:hAnsi="Benne" w:cs="Benne"/>
+          <w:b/>
+          <w:sz w:val="32"/>
+          <w:szCs w:val="32"/>
+        </w:rPr>
+        <w:t xml:space="preserve"> Zin </w:t>
+      </w:r>
+      <w:proofErr w:type="spellStart"/>
+      <w:r>
+        <w:rPr>
+          <w:rFonts w:ascii="Benne" w:eastAsia="Benne" w:hAnsi="Benne" w:cs="Benne"/>
+          <w:b/>
+          <w:sz w:val="32"/>
+          <w:szCs w:val="32"/>
+        </w:rPr>
+        <w:t>Fantallay</w:t>
+      </w:r>
+      <w:proofErr w:type="spellEnd"/>
     </w:p>
     <w:p>
       <w:pPr>
@@ -4866,7 +5117,27 @@
           <w:sz w:val="26"/>
           <w:szCs w:val="26"/>
         </w:rPr>
-        <w:t>Contact Tokens: 1 Attack ; 1 Influence</w:t>
+        <w:t xml:space="preserve">Contact Tokens: 1 </w:t>
+      </w:r>
+      <w:proofErr w:type="gramStart"/>
+      <w:r>
+        <w:rPr>
+          <w:rFonts w:ascii="Benne" w:eastAsia="Benne" w:hAnsi="Benne" w:cs="Benne"/>
+          <w:b/>
+          <w:sz w:val="26"/>
+          <w:szCs w:val="26"/>
+        </w:rPr>
+        <w:t>Attack ;</w:t>
+      </w:r>
+      <w:proofErr w:type="gramEnd"/>
+      <w:r>
+        <w:rPr>
+          <w:rFonts w:ascii="Benne" w:eastAsia="Benne" w:hAnsi="Benne" w:cs="Benne"/>
+          <w:b/>
+          <w:sz w:val="26"/>
+          <w:szCs w:val="26"/>
+        </w:rPr>
+        <w:t xml:space="preserve"> 1 Influence</w:t>
       </w:r>
     </w:p>
     <w:p>
@@ -5033,7 +5304,25 @@
           <w:sz w:val="24"/>
           <w:szCs w:val="24"/>
         </w:rPr>
-        <w:t>Each time you level up, you add 2 character cards that you meet the requirements for. Once added to your deck, the passives they grant can be allocated as before: to health, stats, or contact tokens</w:t>
+        <w:t xml:space="preserve">Each time you level up, you add </w:t>
+      </w:r>
+      <w:proofErr w:type="gramStart"/>
+      <w:r>
+        <w:rPr>
+          <w:rFonts w:ascii="Benne" w:eastAsia="Benne" w:hAnsi="Benne" w:cs="Benne"/>
+          <w:sz w:val="24"/>
+          <w:szCs w:val="24"/>
+        </w:rPr>
+        <w:t>2 character</w:t>
+      </w:r>
+      <w:proofErr w:type="gramEnd"/>
+      <w:r>
+        <w:rPr>
+          <w:rFonts w:ascii="Benne" w:eastAsia="Benne" w:hAnsi="Benne" w:cs="Benne"/>
+          <w:sz w:val="24"/>
+          <w:szCs w:val="24"/>
+        </w:rPr>
+        <w:t xml:space="preserve"> cards that you meet the requirements for. Once added to your deck, the passives they grant can be allocated as before: to health, stats, or contact tokens</w:t>
       </w:r>
     </w:p>
     <w:p>
@@ -5088,7 +5377,16 @@
           <w:sz w:val="24"/>
           <w:szCs w:val="24"/>
         </w:rPr>
-        <w:t>Beyond the character’s abilities and their tokens to withstand attacks/empower their abilities, the character ha</w:t>
+        <w:t xml:space="preserve">Beyond the character’s abilities and their tokens to withstand attacks/empower their abilities, the character </w:t>
+      </w:r>
+      <w:proofErr w:type="gramStart"/>
+      <w:r>
+        <w:rPr>
+          <w:rFonts w:ascii="Benne" w:eastAsia="Benne" w:hAnsi="Benne" w:cs="Benne"/>
+          <w:sz w:val="24"/>
+          <w:szCs w:val="24"/>
+        </w:rPr>
+        <w:t>ha</w:t>
       </w:r>
       <w:r>
         <w:rPr>
@@ -5098,6 +5396,7 @@
         </w:rPr>
         <w:t>ve</w:t>
       </w:r>
+      <w:proofErr w:type="gramEnd"/>
       <w:r>
         <w:rPr>
           <w:rFonts w:ascii="Benne" w:eastAsia="Benne" w:hAnsi="Benne" w:cs="Benne"/>
@@ -7829,6 +8128,7 @@
                 <w:szCs w:val="20"/>
               </w:rPr>
             </w:pPr>
+            <w:proofErr w:type="spellStart"/>
             <w:r>
               <w:rPr>
                 <w:sz w:val="20"/>
@@ -7836,6 +8136,7 @@
               </w:rPr>
               <w:t>Unnarmed</w:t>
             </w:r>
+            <w:proofErr w:type="spellEnd"/>
           </w:p>
         </w:tc>
         <w:tc>
@@ -8721,7 +9022,25 @@
           <w:sz w:val="24"/>
           <w:szCs w:val="24"/>
         </w:rPr>
-        <w:t>Beyond creating a character, we have other built in mechanisms for enhancing the character, granting them additional health, stats, or abilities that are separate from the character themselves.</w:t>
+        <w:t xml:space="preserve">Beyond creating a character, we have other </w:t>
+      </w:r>
+      <w:proofErr w:type="gramStart"/>
+      <w:r>
+        <w:rPr>
+          <w:rFonts w:ascii="Benne" w:eastAsia="Benne" w:hAnsi="Benne" w:cs="Benne"/>
+          <w:sz w:val="24"/>
+          <w:szCs w:val="24"/>
+        </w:rPr>
+        <w:t>built in</w:t>
+      </w:r>
+      <w:proofErr w:type="gramEnd"/>
+      <w:r>
+        <w:rPr>
+          <w:rFonts w:ascii="Benne" w:eastAsia="Benne" w:hAnsi="Benne" w:cs="Benne"/>
+          <w:sz w:val="24"/>
+          <w:szCs w:val="24"/>
+        </w:rPr>
+        <w:t xml:space="preserve"> mechanisms for enhancing the character, granting them additional health, stats, or abilities that are separate from the character themselves.</w:t>
       </w:r>
     </w:p>
     <w:p>
@@ -9404,8 +9723,18 @@
                 <w:sz w:val="24"/>
                 <w:szCs w:val="24"/>
               </w:rPr>
-              <w:t>Ring of Aulm</w:t>
-            </w:r>
+              <w:t xml:space="preserve">Ring of </w:t>
+            </w:r>
+            <w:proofErr w:type="spellStart"/>
+            <w:r>
+              <w:rPr>
+                <w:rFonts w:ascii="Benne" w:eastAsia="Benne" w:hAnsi="Benne" w:cs="Benne"/>
+                <w:sz w:val="24"/>
+                <w:szCs w:val="24"/>
+              </w:rPr>
+              <w:t>Aulm</w:t>
+            </w:r>
+            <w:proofErr w:type="spellEnd"/>
           </w:p>
         </w:tc>
         <w:tc>
@@ -9821,7 +10150,25 @@
                 <w:sz w:val="24"/>
                 <w:szCs w:val="24"/>
               </w:rPr>
-              <w:t>When Jumping, gain an extra 10 feet of movement</w:t>
+              <w:t xml:space="preserve">When </w:t>
+            </w:r>
+            <w:proofErr w:type="gramStart"/>
+            <w:r>
+              <w:rPr>
+                <w:rFonts w:ascii="Benne" w:eastAsia="Benne" w:hAnsi="Benne" w:cs="Benne"/>
+                <w:sz w:val="24"/>
+                <w:szCs w:val="24"/>
+              </w:rPr>
+              <w:t>Jumping</w:t>
+            </w:r>
+            <w:proofErr w:type="gramEnd"/>
+            <w:r>
+              <w:rPr>
+                <w:rFonts w:ascii="Benne" w:eastAsia="Benne" w:hAnsi="Benne" w:cs="Benne"/>
+                <w:sz w:val="24"/>
+                <w:szCs w:val="24"/>
+              </w:rPr>
+              <w:t>, gain an extra 10 feet of movement</w:t>
             </w:r>
           </w:p>
         </w:tc>
@@ -10353,7 +10700,25 @@
                 <w:sz w:val="24"/>
                 <w:szCs w:val="24"/>
               </w:rPr>
-              <w:t>A pressurized container of flammable oil, with a sparkwheel and button on top to create a small flame</w:t>
+              <w:t xml:space="preserve">A pressurized container of flammable oil, with a </w:t>
+            </w:r>
+            <w:proofErr w:type="spellStart"/>
+            <w:r>
+              <w:rPr>
+                <w:rFonts w:ascii="Benne" w:eastAsia="Benne" w:hAnsi="Benne" w:cs="Benne"/>
+                <w:sz w:val="24"/>
+                <w:szCs w:val="24"/>
+              </w:rPr>
+              <w:t>sparkwheel</w:t>
+            </w:r>
+            <w:proofErr w:type="spellEnd"/>
+            <w:r>
+              <w:rPr>
+                <w:rFonts w:ascii="Benne" w:eastAsia="Benne" w:hAnsi="Benne" w:cs="Benne"/>
+                <w:sz w:val="24"/>
+                <w:szCs w:val="24"/>
+              </w:rPr>
+              <w:t xml:space="preserve"> and button on top to create a small flame</w:t>
             </w:r>
           </w:p>
         </w:tc>
@@ -10977,8 +11342,18 @@
                 <w:sz w:val="24"/>
                 <w:szCs w:val="24"/>
               </w:rPr>
-              <w:t>Staff of Magical Missles</w:t>
-            </w:r>
+              <w:t xml:space="preserve">Staff of Magical </w:t>
+            </w:r>
+            <w:proofErr w:type="spellStart"/>
+            <w:r>
+              <w:rPr>
+                <w:rFonts w:ascii="Benne" w:eastAsia="Benne" w:hAnsi="Benne" w:cs="Benne"/>
+                <w:sz w:val="24"/>
+                <w:szCs w:val="24"/>
+              </w:rPr>
+              <w:t>Missles</w:t>
+            </w:r>
+            <w:proofErr w:type="spellEnd"/>
           </w:p>
         </w:tc>
         <w:tc>
@@ -11257,6 +11632,7 @@
         </w:rPr>
         <w:tab/>
       </w:r>
+      <w:proofErr w:type="spellStart"/>
       <w:r>
         <w:rPr>
           <w:rFonts w:ascii="Benne" w:eastAsia="Benne" w:hAnsi="Benne" w:cs="Benne"/>
@@ -11265,13 +11641,32 @@
         </w:rPr>
         <w:t>Augmnet</w:t>
       </w:r>
-      <w:r>
-        <w:rPr>
-          <w:rFonts w:ascii="Benne" w:eastAsia="Benne" w:hAnsi="Benne" w:cs="Benne"/>
-          <w:sz w:val="24"/>
-          <w:szCs w:val="24"/>
-        </w:rPr>
-        <w:t xml:space="preserve"> cards are very contextual, so we provide blank cards for the GM to fill out. To give you ideas, below are some examples.</w:t>
+      <w:proofErr w:type="spellEnd"/>
+      <w:r>
+        <w:rPr>
+          <w:rFonts w:ascii="Benne" w:eastAsia="Benne" w:hAnsi="Benne" w:cs="Benne"/>
+          <w:sz w:val="24"/>
+          <w:szCs w:val="24"/>
+        </w:rPr>
+        <w:t xml:space="preserve"> cards are very contextual, so we provide blank cards for the GM to fill out. To give </w:t>
+      </w:r>
+      <w:proofErr w:type="spellStart"/>
+      <w:r>
+        <w:rPr>
+          <w:rFonts w:ascii="Benne" w:eastAsia="Benne" w:hAnsi="Benne" w:cs="Benne"/>
+          <w:sz w:val="24"/>
+          <w:szCs w:val="24"/>
+        </w:rPr>
+        <w:t>you</w:t>
+      </w:r>
+      <w:proofErr w:type="spellEnd"/>
+      <w:r>
+        <w:rPr>
+          <w:rFonts w:ascii="Benne" w:eastAsia="Benne" w:hAnsi="Benne" w:cs="Benne"/>
+          <w:sz w:val="24"/>
+          <w:szCs w:val="24"/>
+        </w:rPr>
+        <w:t xml:space="preserve"> ideas, below are some examples.</w:t>
       </w:r>
     </w:p>
     <w:p>
@@ -11400,8 +11795,18 @@
                 <w:sz w:val="24"/>
                 <w:szCs w:val="24"/>
               </w:rPr>
-              <w:t>Blessing of Yindar</w:t>
-            </w:r>
+              <w:t xml:space="preserve">Blessing of </w:t>
+            </w:r>
+            <w:proofErr w:type="spellStart"/>
+            <w:r>
+              <w:rPr>
+                <w:rFonts w:ascii="Benne" w:eastAsia="Benne" w:hAnsi="Benne" w:cs="Benne"/>
+                <w:sz w:val="24"/>
+                <w:szCs w:val="24"/>
+              </w:rPr>
+              <w:t>Yindar</w:t>
+            </w:r>
+            <w:proofErr w:type="spellEnd"/>
           </w:p>
         </w:tc>
         <w:tc>
@@ -11426,7 +11831,35 @@
                 <w:sz w:val="24"/>
                 <w:szCs w:val="24"/>
               </w:rPr>
-              <w:t>Duration: 5 Rnds ; Action: As long as sunlight is touching you, gain +1 to all rolls</w:t>
+              <w:t xml:space="preserve">Duration: 5 </w:t>
+            </w:r>
+            <w:proofErr w:type="spellStart"/>
+            <w:proofErr w:type="gramStart"/>
+            <w:r>
+              <w:rPr>
+                <w:rFonts w:ascii="Benne" w:eastAsia="Benne" w:hAnsi="Benne" w:cs="Benne"/>
+                <w:sz w:val="24"/>
+                <w:szCs w:val="24"/>
+              </w:rPr>
+              <w:t>Rnds</w:t>
+            </w:r>
+            <w:proofErr w:type="spellEnd"/>
+            <w:r>
+              <w:rPr>
+                <w:rFonts w:ascii="Benne" w:eastAsia="Benne" w:hAnsi="Benne" w:cs="Benne"/>
+                <w:sz w:val="24"/>
+                <w:szCs w:val="24"/>
+              </w:rPr>
+              <w:t xml:space="preserve"> ;</w:t>
+            </w:r>
+            <w:proofErr w:type="gramEnd"/>
+            <w:r>
+              <w:rPr>
+                <w:rFonts w:ascii="Benne" w:eastAsia="Benne" w:hAnsi="Benne" w:cs="Benne"/>
+                <w:sz w:val="24"/>
+                <w:szCs w:val="24"/>
+              </w:rPr>
+              <w:t xml:space="preserve"> Action: As long as sunlight is touching you, gain +1 to all rolls</w:t>
             </w:r>
           </w:p>
         </w:tc>
@@ -11485,7 +11918,25 @@
                 <w:sz w:val="24"/>
                 <w:szCs w:val="24"/>
               </w:rPr>
-              <w:t>Duration: 1 day ; Action: flip a coin after each attack. If heads, take a -3 penalty</w:t>
+              <w:t xml:space="preserve">Duration: 1 </w:t>
+            </w:r>
+            <w:proofErr w:type="gramStart"/>
+            <w:r>
+              <w:rPr>
+                <w:rFonts w:ascii="Benne" w:eastAsia="Benne" w:hAnsi="Benne" w:cs="Benne"/>
+                <w:sz w:val="24"/>
+                <w:szCs w:val="24"/>
+              </w:rPr>
+              <w:t>day ;</w:t>
+            </w:r>
+            <w:proofErr w:type="gramEnd"/>
+            <w:r>
+              <w:rPr>
+                <w:rFonts w:ascii="Benne" w:eastAsia="Benne" w:hAnsi="Benne" w:cs="Benne"/>
+                <w:sz w:val="24"/>
+                <w:szCs w:val="24"/>
+              </w:rPr>
+              <w:t xml:space="preserve"> Action: flip a coin after each attack. If heads, take a -3 penalty</w:t>
             </w:r>
           </w:p>
         </w:tc>
@@ -11603,7 +12054,25 @@
                 <w:sz w:val="24"/>
                 <w:szCs w:val="24"/>
               </w:rPr>
-              <w:t>Duration: Instant ; Action: Move vehicle 20 feet in a random direction</w:t>
+              <w:t xml:space="preserve">Duration: </w:t>
+            </w:r>
+            <w:proofErr w:type="gramStart"/>
+            <w:r>
+              <w:rPr>
+                <w:rFonts w:ascii="Benne" w:eastAsia="Benne" w:hAnsi="Benne" w:cs="Benne"/>
+                <w:sz w:val="24"/>
+                <w:szCs w:val="24"/>
+              </w:rPr>
+              <w:t>Instant ;</w:t>
+            </w:r>
+            <w:proofErr w:type="gramEnd"/>
+            <w:r>
+              <w:rPr>
+                <w:rFonts w:ascii="Benne" w:eastAsia="Benne" w:hAnsi="Benne" w:cs="Benne"/>
+                <w:sz w:val="24"/>
+                <w:szCs w:val="24"/>
+              </w:rPr>
+              <w:t xml:space="preserve"> Action: Move vehicle 20 feet in a random direction</w:t>
             </w:r>
           </w:p>
         </w:tc>
@@ -11636,7 +12105,25 @@
                 <w:sz w:val="24"/>
                 <w:szCs w:val="24"/>
               </w:rPr>
-              <w:t>Augment lvl 1: Legs</w:t>
+              <w:t xml:space="preserve">Augment </w:t>
+            </w:r>
+            <w:proofErr w:type="spellStart"/>
+            <w:r>
+              <w:rPr>
+                <w:rFonts w:ascii="Benne" w:eastAsia="Benne" w:hAnsi="Benne" w:cs="Benne"/>
+                <w:sz w:val="24"/>
+                <w:szCs w:val="24"/>
+              </w:rPr>
+              <w:t>lvl</w:t>
+            </w:r>
+            <w:proofErr w:type="spellEnd"/>
+            <w:r>
+              <w:rPr>
+                <w:rFonts w:ascii="Benne" w:eastAsia="Benne" w:hAnsi="Benne" w:cs="Benne"/>
+                <w:sz w:val="24"/>
+                <w:szCs w:val="24"/>
+              </w:rPr>
+              <w:t xml:space="preserve"> 1: Legs</w:t>
             </w:r>
           </w:p>
         </w:tc>
@@ -11662,7 +12149,25 @@
                 <w:sz w:val="24"/>
                 <w:szCs w:val="24"/>
               </w:rPr>
-              <w:t>Action: powered kick, 2d8 damage, 5ft range ; Passive: +1 strength</w:t>
+              <w:t xml:space="preserve">Action: powered kick, 2d8 damage, 5ft </w:t>
+            </w:r>
+            <w:proofErr w:type="gramStart"/>
+            <w:r>
+              <w:rPr>
+                <w:rFonts w:ascii="Benne" w:eastAsia="Benne" w:hAnsi="Benne" w:cs="Benne"/>
+                <w:sz w:val="24"/>
+                <w:szCs w:val="24"/>
+              </w:rPr>
+              <w:t>range ;</w:t>
+            </w:r>
+            <w:proofErr w:type="gramEnd"/>
+            <w:r>
+              <w:rPr>
+                <w:rFonts w:ascii="Benne" w:eastAsia="Benne" w:hAnsi="Benne" w:cs="Benne"/>
+                <w:sz w:val="24"/>
+                <w:szCs w:val="24"/>
+              </w:rPr>
+              <w:t xml:space="preserve"> Passive: +1 strength</w:t>
             </w:r>
           </w:p>
         </w:tc>
@@ -11721,7 +12226,25 @@
                 <w:sz w:val="24"/>
                 <w:szCs w:val="24"/>
               </w:rPr>
-              <w:t>Duration: 1 hour ; Passive: +2 Knowledge checks, +5ft movement when taking an action that gives movement</w:t>
+              <w:t xml:space="preserve">Duration: 1 </w:t>
+            </w:r>
+            <w:proofErr w:type="gramStart"/>
+            <w:r>
+              <w:rPr>
+                <w:rFonts w:ascii="Benne" w:eastAsia="Benne" w:hAnsi="Benne" w:cs="Benne"/>
+                <w:sz w:val="24"/>
+                <w:szCs w:val="24"/>
+              </w:rPr>
+              <w:t>hour ;</w:t>
+            </w:r>
+            <w:proofErr w:type="gramEnd"/>
+            <w:r>
+              <w:rPr>
+                <w:rFonts w:ascii="Benne" w:eastAsia="Benne" w:hAnsi="Benne" w:cs="Benne"/>
+                <w:sz w:val="24"/>
+                <w:szCs w:val="24"/>
+              </w:rPr>
+              <w:t xml:space="preserve"> Passive: +2 Knowledge checks, +5ft movement when taking an action that gives movement</w:t>
             </w:r>
           </w:p>
         </w:tc>
@@ -11872,8 +12395,39 @@
           <w:sz w:val="32"/>
           <w:szCs w:val="32"/>
         </w:rPr>
-        <w:t>Sample Character Continued : Zin Fantallay</w:t>
-      </w:r>
+        <w:t xml:space="preserve">Sample Character </w:t>
+      </w:r>
+      <w:proofErr w:type="gramStart"/>
+      <w:r>
+        <w:rPr>
+          <w:rFonts w:ascii="Benne" w:eastAsia="Benne" w:hAnsi="Benne" w:cs="Benne"/>
+          <w:b/>
+          <w:sz w:val="32"/>
+          <w:szCs w:val="32"/>
+        </w:rPr>
+        <w:t>Continued :</w:t>
+      </w:r>
+      <w:proofErr w:type="gramEnd"/>
+      <w:r>
+        <w:rPr>
+          <w:rFonts w:ascii="Benne" w:eastAsia="Benne" w:hAnsi="Benne" w:cs="Benne"/>
+          <w:b/>
+          <w:sz w:val="32"/>
+          <w:szCs w:val="32"/>
+        </w:rPr>
+        <w:t xml:space="preserve"> Zin </w:t>
+      </w:r>
+      <w:proofErr w:type="spellStart"/>
+      <w:r>
+        <w:rPr>
+          <w:rFonts w:ascii="Benne" w:eastAsia="Benne" w:hAnsi="Benne" w:cs="Benne"/>
+          <w:b/>
+          <w:sz w:val="32"/>
+          <w:szCs w:val="32"/>
+        </w:rPr>
+        <w:t>Fantallay</w:t>
+      </w:r>
+      <w:proofErr w:type="spellEnd"/>
     </w:p>
     <w:p>
       <w:pPr>
@@ -12219,7 +12773,25 @@
           <w:sz w:val="24"/>
           <w:szCs w:val="24"/>
         </w:rPr>
-        <w:t>There’s no wrong way to build a character, and no one card should or shouldn’t feel necessary to include for any one character deck. People are multi-faceted and surprising, and your characters can be too!</w:t>
+        <w:t xml:space="preserve">There’s no wrong way to build a character, and no one card should or shouldn’t feel necessary to include for any </w:t>
+      </w:r>
+      <w:proofErr w:type="gramStart"/>
+      <w:r>
+        <w:rPr>
+          <w:rFonts w:ascii="Benne" w:eastAsia="Benne" w:hAnsi="Benne" w:cs="Benne"/>
+          <w:sz w:val="24"/>
+          <w:szCs w:val="24"/>
+        </w:rPr>
+        <w:t>one character</w:t>
+      </w:r>
+      <w:proofErr w:type="gramEnd"/>
+      <w:r>
+        <w:rPr>
+          <w:rFonts w:ascii="Benne" w:eastAsia="Benne" w:hAnsi="Benne" w:cs="Benne"/>
+          <w:sz w:val="24"/>
+          <w:szCs w:val="24"/>
+        </w:rPr>
+        <w:t xml:space="preserve"> deck. People are multi-faceted and surprising, and your characters can be too!</w:t>
       </w:r>
     </w:p>
     <w:p>
@@ -12335,10 +12907,44 @@
           <w:szCs w:val="32"/>
         </w:rPr>
         <w:lastRenderedPageBreak/>
-        <w:t>Sample Character Finished : Zin Fantallay</w:t>
+        <w:t xml:space="preserve">Sample Character </w:t>
+      </w:r>
+      <w:proofErr w:type="gramStart"/>
+      <w:r>
+        <w:rPr>
+          <w:rFonts w:ascii="Benne" w:eastAsia="Benne" w:hAnsi="Benne" w:cs="Benne"/>
+          <w:b/>
+          <w:color w:val="000000"/>
+          <w:sz w:val="32"/>
+          <w:szCs w:val="32"/>
+        </w:rPr>
+        <w:t>Finished :</w:t>
+      </w:r>
+      <w:proofErr w:type="gramEnd"/>
+      <w:r>
+        <w:rPr>
+          <w:rFonts w:ascii="Benne" w:eastAsia="Benne" w:hAnsi="Benne" w:cs="Benne"/>
+          <w:b/>
+          <w:color w:val="000000"/>
+          <w:sz w:val="32"/>
+          <w:szCs w:val="32"/>
+        </w:rPr>
+        <w:t xml:space="preserve"> Zin </w:t>
+      </w:r>
+      <w:proofErr w:type="spellStart"/>
+      <w:r>
+        <w:rPr>
+          <w:rFonts w:ascii="Benne" w:eastAsia="Benne" w:hAnsi="Benne" w:cs="Benne"/>
+          <w:b/>
+          <w:color w:val="000000"/>
+          <w:sz w:val="32"/>
+          <w:szCs w:val="32"/>
+        </w:rPr>
+        <w:t>Fantallay</w:t>
       </w:r>
       <w:bookmarkStart w:id="23" w:name="_2bqr6nd2sq9q"/>
       <w:bookmarkEnd w:id="23"/>
+      <w:proofErr w:type="spellEnd"/>
       <w:r>
         <w:rPr>
           <w:noProof/>
@@ -12431,7 +13037,25 @@
           <w:sz w:val="24"/>
           <w:szCs w:val="24"/>
         </w:rPr>
-        <w:t>Combat is when opposing forces (the characters and some other non-player entity(ies)) come to a clash. Differing goals come into conflict, and resources (namely health) are tested against attacks (namely abilities/actions)</w:t>
+        <w:t>Combat is when opposing forces (the characters and some other non-player entity(</w:t>
+      </w:r>
+      <w:proofErr w:type="spellStart"/>
+      <w:r>
+        <w:rPr>
+          <w:rFonts w:ascii="Benne" w:eastAsia="Benne" w:hAnsi="Benne" w:cs="Benne"/>
+          <w:sz w:val="24"/>
+          <w:szCs w:val="24"/>
+        </w:rPr>
+        <w:t>ies</w:t>
+      </w:r>
+      <w:proofErr w:type="spellEnd"/>
+      <w:r>
+        <w:rPr>
+          <w:rFonts w:ascii="Benne" w:eastAsia="Benne" w:hAnsi="Benne" w:cs="Benne"/>
+          <w:sz w:val="24"/>
+          <w:szCs w:val="24"/>
+        </w:rPr>
+        <w:t>)) come to a clash. Differing goals come into conflict, and resources (namely health) are tested against attacks (namely abilities/actions)</w:t>
       </w:r>
     </w:p>
     <w:p>
@@ -12802,7 +13426,25 @@
           <w:sz w:val="24"/>
           <w:szCs w:val="24"/>
         </w:rPr>
-        <w:t>Card abilities describe their effect. Some grant movement, establish an attack (assuming there’s a target to attack in range), apply an effect to an area, summon an ally, apply a buff, or apply a debuff. The particular flavor of how they are played out are left to the player to describe. For example, the same basic attack from the fighter is a sword swing, but to the mage is a blast of magic, and so on.</w:t>
+        <w:t xml:space="preserve">Card abilities describe their effect. Some grant movement, establish an attack (assuming there’s a target to attack in range), apply an effect to an area, summon an ally, apply a buff, or apply a </w:t>
+      </w:r>
+      <w:proofErr w:type="spellStart"/>
+      <w:r>
+        <w:rPr>
+          <w:rFonts w:ascii="Benne" w:eastAsia="Benne" w:hAnsi="Benne" w:cs="Benne"/>
+          <w:sz w:val="24"/>
+          <w:szCs w:val="24"/>
+        </w:rPr>
+        <w:t>debuff</w:t>
+      </w:r>
+      <w:proofErr w:type="spellEnd"/>
+      <w:r>
+        <w:rPr>
+          <w:rFonts w:ascii="Benne" w:eastAsia="Benne" w:hAnsi="Benne" w:cs="Benne"/>
+          <w:sz w:val="24"/>
+          <w:szCs w:val="24"/>
+        </w:rPr>
+        <w:t>. The particular flavor of how they are played out are left to the player to describe. For example, the same basic attack from the fighter is a sword swing, but to the mage is a blast of magic, and so on.</w:t>
       </w:r>
     </w:p>
     <w:p>
@@ -12914,7 +13556,25 @@
           <w:sz w:val="24"/>
           <w:szCs w:val="24"/>
         </w:rPr>
-        <w:t>Card abilities that grant movement, but can’t meet target/range requirements (target is still too far away after moving) will still resolve (ie: go to discard/exhaust), but any movement they provide is granted regardless.</w:t>
+        <w:t>Card abilities that grant movement, but can’t meet target/range requirements (target is still too far away after moving) will still resolve (</w:t>
+      </w:r>
+      <w:proofErr w:type="spellStart"/>
+      <w:r>
+        <w:rPr>
+          <w:rFonts w:ascii="Benne" w:eastAsia="Benne" w:hAnsi="Benne" w:cs="Benne"/>
+          <w:sz w:val="24"/>
+          <w:szCs w:val="24"/>
+        </w:rPr>
+        <w:t>ie</w:t>
+      </w:r>
+      <w:proofErr w:type="spellEnd"/>
+      <w:r>
+        <w:rPr>
+          <w:rFonts w:ascii="Benne" w:eastAsia="Benne" w:hAnsi="Benne" w:cs="Benne"/>
+          <w:sz w:val="24"/>
+          <w:szCs w:val="24"/>
+        </w:rPr>
+        <w:t>: go to discard/exhaust), but any movement they provide is granted regardless.</w:t>
       </w:r>
     </w:p>
     <w:p>
@@ -13333,7 +13993,25 @@
           <w:sz w:val="24"/>
           <w:szCs w:val="24"/>
         </w:rPr>
-        <w:t>You cannot play 2 top or 2 bottom card abilities simultaneously. You must meet card text requirements (ie: be in range, have cards to discard, etc.) for them to take the state effect.</w:t>
+        <w:t>You cannot play 2 top or 2 bottom card abilities simultaneously. You must meet card text requirements (</w:t>
+      </w:r>
+      <w:proofErr w:type="spellStart"/>
+      <w:r>
+        <w:rPr>
+          <w:rFonts w:ascii="Benne" w:eastAsia="Benne" w:hAnsi="Benne" w:cs="Benne"/>
+          <w:sz w:val="24"/>
+          <w:szCs w:val="24"/>
+        </w:rPr>
+        <w:t>ie</w:t>
+      </w:r>
+      <w:proofErr w:type="spellEnd"/>
+      <w:r>
+        <w:rPr>
+          <w:rFonts w:ascii="Benne" w:eastAsia="Benne" w:hAnsi="Benne" w:cs="Benne"/>
+          <w:sz w:val="24"/>
+          <w:szCs w:val="24"/>
+        </w:rPr>
+        <w:t>: be in range, have cards to discard, etc.) for them to take the state effect.</w:t>
       </w:r>
     </w:p>
     <w:p>
@@ -13522,7 +14200,25 @@
           <w:sz w:val="24"/>
           <w:szCs w:val="24"/>
         </w:rPr>
-        <w:t xml:space="preserve"> attack against you is reduced by your level in value (ie: at level 2, enemy’s attack is reduced by 2). Because the ability is triggered by the </w:t>
+        <w:t xml:space="preserve"> attack against you is reduced by your level in value (</w:t>
+      </w:r>
+      <w:proofErr w:type="spellStart"/>
+      <w:r>
+        <w:rPr>
+          <w:rFonts w:ascii="Benne" w:eastAsia="Benne" w:hAnsi="Benne" w:cs="Benne"/>
+          <w:sz w:val="24"/>
+          <w:szCs w:val="24"/>
+        </w:rPr>
+        <w:t>ie</w:t>
+      </w:r>
+      <w:proofErr w:type="spellEnd"/>
+      <w:r>
+        <w:rPr>
+          <w:rFonts w:ascii="Benne" w:eastAsia="Benne" w:hAnsi="Benne" w:cs="Benne"/>
+          <w:sz w:val="24"/>
+          <w:szCs w:val="24"/>
+        </w:rPr>
+        <w:t xml:space="preserve">: at level 2, enemy’s attack is reduced by 2). Because the ability is triggered by the </w:t>
       </w:r>
       <w:r>
         <w:rPr>
@@ -14322,7 +15018,25 @@
           <w:sz w:val="24"/>
           <w:szCs w:val="24"/>
         </w:rPr>
-        <w:t>Attack and defense values can be modified by abilities (buffs from allies or debuffs from opponents), equipment (armor or magical items that increase/decrease effects), and Contact Tokens. Ultimately however, both attack and defense values evaluate to a singular value before they are compared with each other</w:t>
+        <w:t xml:space="preserve">Attack and defense values can be modified by abilities (buffs from allies or </w:t>
+      </w:r>
+      <w:proofErr w:type="spellStart"/>
+      <w:r>
+        <w:rPr>
+          <w:rFonts w:ascii="Benne" w:eastAsia="Benne" w:hAnsi="Benne" w:cs="Benne"/>
+          <w:sz w:val="24"/>
+          <w:szCs w:val="24"/>
+        </w:rPr>
+        <w:t>debuffs</w:t>
+      </w:r>
+      <w:proofErr w:type="spellEnd"/>
+      <w:r>
+        <w:rPr>
+          <w:rFonts w:ascii="Benne" w:eastAsia="Benne" w:hAnsi="Benne" w:cs="Benne"/>
+          <w:sz w:val="24"/>
+          <w:szCs w:val="24"/>
+        </w:rPr>
+        <w:t xml:space="preserve"> from opponents), equipment (armor or magical items that increase/decrease effects), and Contact Tokens. Ultimately however, both attack and defense values evaluate to a singular value before they are compared with each other</w:t>
       </w:r>
     </w:p>
     <w:p>
@@ -14683,7 +15397,25 @@
           <w:sz w:val="24"/>
           <w:szCs w:val="24"/>
         </w:rPr>
-        <w:t>Self: your self.</w:t>
+        <w:t xml:space="preserve">Self: </w:t>
+      </w:r>
+      <w:proofErr w:type="spellStart"/>
+      <w:r>
+        <w:rPr>
+          <w:rFonts w:ascii="Benne" w:eastAsia="Benne" w:hAnsi="Benne" w:cs="Benne"/>
+          <w:sz w:val="24"/>
+          <w:szCs w:val="24"/>
+        </w:rPr>
+        <w:t>your self</w:t>
+      </w:r>
+      <w:proofErr w:type="spellEnd"/>
+      <w:r>
+        <w:rPr>
+          <w:rFonts w:ascii="Benne" w:eastAsia="Benne" w:hAnsi="Benne" w:cs="Benne"/>
+          <w:sz w:val="24"/>
+          <w:szCs w:val="24"/>
+        </w:rPr>
+        <w:t>.</w:t>
       </w:r>
     </w:p>
     <w:p>
@@ -14809,7 +15541,43 @@
           <w:sz w:val="24"/>
           <w:szCs w:val="24"/>
         </w:rPr>
-        <w:t>, when moving into our out of close range. These attacks are the combatant’s most simple attack: Unless supported by an ongoing buff/debuff, these attacks are not otherwise modified by effects (cannot apply special effects to this attack)</w:t>
+        <w:t xml:space="preserve">, when moving into </w:t>
+      </w:r>
+      <w:proofErr w:type="gramStart"/>
+      <w:r>
+        <w:rPr>
+          <w:rFonts w:ascii="Benne" w:eastAsia="Benne" w:hAnsi="Benne" w:cs="Benne"/>
+          <w:sz w:val="24"/>
+          <w:szCs w:val="24"/>
+        </w:rPr>
+        <w:t>our</w:t>
+      </w:r>
+      <w:proofErr w:type="gramEnd"/>
+      <w:r>
+        <w:rPr>
+          <w:rFonts w:ascii="Benne" w:eastAsia="Benne" w:hAnsi="Benne" w:cs="Benne"/>
+          <w:sz w:val="24"/>
+          <w:szCs w:val="24"/>
+        </w:rPr>
+        <w:t xml:space="preserve"> out of close range. These attacks are the combatant’s most simple attack: Unless supported by an ongoing buff/</w:t>
+      </w:r>
+      <w:proofErr w:type="spellStart"/>
+      <w:r>
+        <w:rPr>
+          <w:rFonts w:ascii="Benne" w:eastAsia="Benne" w:hAnsi="Benne" w:cs="Benne"/>
+          <w:sz w:val="24"/>
+          <w:szCs w:val="24"/>
+        </w:rPr>
+        <w:t>debuff</w:t>
+      </w:r>
+      <w:proofErr w:type="spellEnd"/>
+      <w:r>
+        <w:rPr>
+          <w:rFonts w:ascii="Benne" w:eastAsia="Benne" w:hAnsi="Benne" w:cs="Benne"/>
+          <w:sz w:val="24"/>
+          <w:szCs w:val="24"/>
+        </w:rPr>
+        <w:t>, these attacks are not otherwise modified by effects (cannot apply special effects to this attack)</w:t>
       </w:r>
     </w:p>
     <w:p>
@@ -15389,7 +16157,27 @@
           <w:sz w:val="24"/>
           <w:szCs w:val="24"/>
         </w:rPr>
-        <w:t xml:space="preserve"> inactivity. Typically this is by sleeping, but resting in a single location in some form is sufficient, depending on the setting.</w:t>
+        <w:t xml:space="preserve"> inactivity. </w:t>
+      </w:r>
+      <w:proofErr w:type="gramStart"/>
+      <w:r>
+        <w:rPr>
+          <w:rFonts w:ascii="Benne" w:eastAsia="Benne" w:hAnsi="Benne" w:cs="Benne"/>
+          <w:bCs/>
+          <w:sz w:val="24"/>
+          <w:szCs w:val="24"/>
+        </w:rPr>
+        <w:t>Typically</w:t>
+      </w:r>
+      <w:proofErr w:type="gramEnd"/>
+      <w:r>
+        <w:rPr>
+          <w:rFonts w:ascii="Benne" w:eastAsia="Benne" w:hAnsi="Benne" w:cs="Benne"/>
+          <w:bCs/>
+          <w:sz w:val="24"/>
+          <w:szCs w:val="24"/>
+        </w:rPr>
+        <w:t xml:space="preserve"> this is by sleeping, but resting in a single location in some form is sufficient, depending on the setting.</w:t>
       </w:r>
     </w:p>
     <w:p>
@@ -15454,37 +16242,37 @@
           <w:sz w:val="34"/>
           <w:szCs w:val="34"/>
         </w:rPr>
-        <w:t>Buff/Debuff rules</w:t>
-      </w:r>
-    </w:p>
-    <w:p>
-      <w:pPr>
-        <w:spacing w:line="100" w:lineRule="atLeast"/>
-        <w:rPr>
-          <w:rFonts w:ascii="Benne" w:eastAsia="Benne" w:hAnsi="Benne" w:cs="Benne"/>
-          <w:sz w:val="24"/>
-          <w:szCs w:val="24"/>
-        </w:rPr>
-      </w:pPr>
-      <w:r>
-        <w:rPr>
-          <w:rFonts w:ascii="Benne" w:eastAsia="Benne" w:hAnsi="Benne" w:cs="Benne"/>
-          <w:sz w:val="24"/>
-          <w:szCs w:val="24"/>
-        </w:rPr>
-        <w:tab/>
-        <w:t xml:space="preserve">Multiple allies can buff the same character, but they each can only apply one buff to that ally. Said another way, you can receive buffs from multiple allies, but each ally can only give you one buff each. If already buffed by one ally, and that ally applies another buff, it replaces the previous buff. </w:t>
-      </w:r>
-    </w:p>
-    <w:p>
-      <w:pPr>
-        <w:spacing w:line="100" w:lineRule="atLeast"/>
+        <w:t>Buff/</w:t>
+      </w:r>
+      <w:proofErr w:type="spellStart"/>
+      <w:r>
         <w:rPr>
           <w:rFonts w:ascii="Benne" w:eastAsia="Benne" w:hAnsi="Benne" w:cs="Benne"/>
           <w:b/>
           <w:sz w:val="34"/>
           <w:szCs w:val="34"/>
         </w:rPr>
+        <w:t>Debuff</w:t>
+      </w:r>
+      <w:proofErr w:type="spellEnd"/>
+      <w:r>
+        <w:rPr>
+          <w:rFonts w:ascii="Benne" w:eastAsia="Benne" w:hAnsi="Benne" w:cs="Benne"/>
+          <w:b/>
+          <w:sz w:val="34"/>
+          <w:szCs w:val="34"/>
+        </w:rPr>
+        <w:t xml:space="preserve"> rules</w:t>
+      </w:r>
+    </w:p>
+    <w:p>
+      <w:pPr>
+        <w:spacing w:line="100" w:lineRule="atLeast"/>
+        <w:rPr>
+          <w:rFonts w:ascii="Benne" w:eastAsia="Benne" w:hAnsi="Benne" w:cs="Benne"/>
+          <w:sz w:val="24"/>
+          <w:szCs w:val="24"/>
+        </w:rPr>
       </w:pPr>
       <w:r>
         <w:rPr>
@@ -15493,7 +16281,44 @@
           <w:szCs w:val="24"/>
         </w:rPr>
         <w:tab/>
-        <w:t>Debuffs act the same as buffs.</w:t>
+        <w:t xml:space="preserve">Multiple allies can buff the same character, but they each can only apply one buff to that ally. Said another way, you can receive buffs from multiple allies, but each ally can only give you one buff each. If already buffed by one ally, and that ally applies another buff, it replaces the previous buff. </w:t>
+      </w:r>
+    </w:p>
+    <w:p>
+      <w:pPr>
+        <w:spacing w:line="100" w:lineRule="atLeast"/>
+        <w:rPr>
+          <w:rFonts w:ascii="Benne" w:eastAsia="Benne" w:hAnsi="Benne" w:cs="Benne"/>
+          <w:b/>
+          <w:sz w:val="34"/>
+          <w:szCs w:val="34"/>
+        </w:rPr>
+      </w:pPr>
+      <w:r>
+        <w:rPr>
+          <w:rFonts w:ascii="Benne" w:eastAsia="Benne" w:hAnsi="Benne" w:cs="Benne"/>
+          <w:sz w:val="24"/>
+          <w:szCs w:val="24"/>
+        </w:rPr>
+        <w:tab/>
+      </w:r>
+      <w:proofErr w:type="spellStart"/>
+      <w:r>
+        <w:rPr>
+          <w:rFonts w:ascii="Benne" w:eastAsia="Benne" w:hAnsi="Benne" w:cs="Benne"/>
+          <w:sz w:val="24"/>
+          <w:szCs w:val="24"/>
+        </w:rPr>
+        <w:t>Debuffs</w:t>
+      </w:r>
+      <w:proofErr w:type="spellEnd"/>
+      <w:r>
+        <w:rPr>
+          <w:rFonts w:ascii="Benne" w:eastAsia="Benne" w:hAnsi="Benne" w:cs="Benne"/>
+          <w:sz w:val="24"/>
+          <w:szCs w:val="24"/>
+        </w:rPr>
+        <w:t xml:space="preserve"> act the same as buffs.</w:t>
       </w:r>
     </w:p>
     <w:p>
@@ -15739,7 +16564,25 @@
           <w:sz w:val="24"/>
           <w:szCs w:val="24"/>
         </w:rPr>
-        <w:t>If the encounter ends and you are still downed, you recover with up to your level in hitpoints.</w:t>
+        <w:t xml:space="preserve">If the encounter ends and you are still downed, you recover with up to your level in </w:t>
+      </w:r>
+      <w:proofErr w:type="spellStart"/>
+      <w:r>
+        <w:rPr>
+          <w:rFonts w:ascii="Benne" w:eastAsia="Benne" w:hAnsi="Benne" w:cs="Benne"/>
+          <w:sz w:val="24"/>
+          <w:szCs w:val="24"/>
+        </w:rPr>
+        <w:t>hitpoints</w:t>
+      </w:r>
+      <w:proofErr w:type="spellEnd"/>
+      <w:r>
+        <w:rPr>
+          <w:rFonts w:ascii="Benne" w:eastAsia="Benne" w:hAnsi="Benne" w:cs="Benne"/>
+          <w:sz w:val="24"/>
+          <w:szCs w:val="24"/>
+        </w:rPr>
+        <w:t>.</w:t>
       </w:r>
     </w:p>
     <w:p>
@@ -15780,7 +16623,45 @@
           <w:sz w:val="24"/>
           <w:szCs w:val="24"/>
         </w:rPr>
-        <w:t xml:space="preserve">If you continue to take damage while Downed up to your max health, then your character is permanently slain. You can track this by rotating each damage token for each point of damage you take past 0 health.The purpose of this ruling is not to encourage character death through normal interactions, but rather to enable character death due to extreme factors, such as jumping in lava with no special equipment. </w:t>
+        <w:t xml:space="preserve">If you continue to take damage while </w:t>
+      </w:r>
+      <w:proofErr w:type="gramStart"/>
+      <w:r>
+        <w:rPr>
+          <w:rFonts w:ascii="Benne" w:eastAsia="Benne" w:hAnsi="Benne" w:cs="Benne"/>
+          <w:sz w:val="24"/>
+          <w:szCs w:val="24"/>
+        </w:rPr>
+        <w:t>Downed</w:t>
+      </w:r>
+      <w:proofErr w:type="gramEnd"/>
+      <w:r>
+        <w:rPr>
+          <w:rFonts w:ascii="Benne" w:eastAsia="Benne" w:hAnsi="Benne" w:cs="Benne"/>
+          <w:sz w:val="24"/>
+          <w:szCs w:val="24"/>
+        </w:rPr>
+        <w:t xml:space="preserve"> up to your max health, then your character is permanently slain. You can track this by rotating each damage token for each point of damage you take past 0 </w:t>
+      </w:r>
+      <w:proofErr w:type="spellStart"/>
+      <w:proofErr w:type="gramStart"/>
+      <w:r>
+        <w:rPr>
+          <w:rFonts w:ascii="Benne" w:eastAsia="Benne" w:hAnsi="Benne" w:cs="Benne"/>
+          <w:sz w:val="24"/>
+          <w:szCs w:val="24"/>
+        </w:rPr>
+        <w:t>health.The</w:t>
+      </w:r>
+      <w:proofErr w:type="spellEnd"/>
+      <w:proofErr w:type="gramEnd"/>
+      <w:r>
+        <w:rPr>
+          <w:rFonts w:ascii="Benne" w:eastAsia="Benne" w:hAnsi="Benne" w:cs="Benne"/>
+          <w:sz w:val="24"/>
+          <w:szCs w:val="24"/>
+        </w:rPr>
+        <w:t xml:space="preserve"> purpose of this ruling is not to encourage character death through normal interactions, but rather to enable character death due to extreme factors, such as jumping in lava with no special equipment. </w:t>
       </w:r>
     </w:p>
     <w:p>
@@ -16285,7 +17166,25 @@
                 <w:sz w:val="24"/>
                 <w:szCs w:val="24"/>
               </w:rPr>
-              <w:t>Buying the pub a round</w:t>
+              <w:t xml:space="preserve">Buying the </w:t>
+            </w:r>
+            <w:proofErr w:type="gramStart"/>
+            <w:r>
+              <w:rPr>
+                <w:rFonts w:ascii="Benne" w:eastAsia="Benne" w:hAnsi="Benne" w:cs="Benne"/>
+                <w:sz w:val="24"/>
+                <w:szCs w:val="24"/>
+              </w:rPr>
+              <w:t>pub</w:t>
+            </w:r>
+            <w:proofErr w:type="gramEnd"/>
+            <w:r>
+              <w:rPr>
+                <w:rFonts w:ascii="Benne" w:eastAsia="Benne" w:hAnsi="Benne" w:cs="Benne"/>
+                <w:sz w:val="24"/>
+                <w:szCs w:val="24"/>
+              </w:rPr>
+              <w:t xml:space="preserve"> a round</w:t>
             </w:r>
           </w:p>
         </w:tc>
@@ -16525,7 +17424,25 @@
           <w:sz w:val="24"/>
           <w:szCs w:val="24"/>
         </w:rPr>
-        <w:t xml:space="preserve"> are a specific ailments that fit into (or on top of in-use) equipment slots. The GM can assign these curses to players in a number of forms: If the character equips a cursed magical item, if the character breaks a leg, if a status effect of an area has a more permanent effect, and so on.</w:t>
+        <w:t xml:space="preserve"> are a </w:t>
+      </w:r>
+      <w:proofErr w:type="gramStart"/>
+      <w:r>
+        <w:rPr>
+          <w:rFonts w:ascii="Benne" w:eastAsia="Benne" w:hAnsi="Benne" w:cs="Benne"/>
+          <w:sz w:val="24"/>
+          <w:szCs w:val="24"/>
+        </w:rPr>
+        <w:t>specific ailments</w:t>
+      </w:r>
+      <w:proofErr w:type="gramEnd"/>
+      <w:r>
+        <w:rPr>
+          <w:rFonts w:ascii="Benne" w:eastAsia="Benne" w:hAnsi="Benne" w:cs="Benne"/>
+          <w:sz w:val="24"/>
+          <w:szCs w:val="24"/>
+        </w:rPr>
+        <w:t xml:space="preserve"> that fit into (or on top of in-use) equipment slots. The GM can assign these curses to players in a number of forms: If the character equips a cursed magical item, if the character breaks a leg, if a status effect of an area has a more permanent effect, and so on.</w:t>
       </w:r>
     </w:p>
     <w:p>
@@ -16545,7 +17462,25 @@
           <w:szCs w:val="24"/>
         </w:rPr>
         <w:tab/>
-        <w:t xml:space="preserve">Like other equipment cards, the card will describe the debuff that it applies, but will also list how it can </w:t>
+        <w:t xml:space="preserve">Like other equipment cards, the card will describe the </w:t>
+      </w:r>
+      <w:proofErr w:type="spellStart"/>
+      <w:r>
+        <w:rPr>
+          <w:rFonts w:ascii="Benne" w:eastAsia="Benne" w:hAnsi="Benne" w:cs="Benne"/>
+          <w:sz w:val="24"/>
+          <w:szCs w:val="24"/>
+        </w:rPr>
+        <w:t>debuff</w:t>
+      </w:r>
+      <w:proofErr w:type="spellEnd"/>
+      <w:r>
+        <w:rPr>
+          <w:rFonts w:ascii="Benne" w:eastAsia="Benne" w:hAnsi="Benne" w:cs="Benne"/>
+          <w:sz w:val="24"/>
+          <w:szCs w:val="24"/>
+        </w:rPr>
+        <w:t xml:space="preserve"> that it applies, but will also list how it can </w:t>
       </w:r>
       <w:r>
         <w:rPr>
@@ -16763,7 +17698,81 @@
           <w:sz w:val="24"/>
           <w:szCs w:val="24"/>
         </w:rPr>
-        <w:t>Some card abilities, potions, blessings, or other effects might have temporary or permanent effects on tha character. The mechanics of these changes should be specified in the situation that they are applied, but implied in this effect is how it might impact how you can interact with the world. An attack that grants you arms of fire might cause a tapestry to catch fire; a hardened skin of stone might terrify a populace unfamiliar with such a feature; and on. We can’t provide rules for each and every contingent effect or change in ones body, but keep it in mind for fruitful roleplaying.</w:t>
+        <w:t xml:space="preserve">Some card abilities, potions, blessings, or other effects might have temporary or permanent effects on </w:t>
+      </w:r>
+      <w:proofErr w:type="spellStart"/>
+      <w:r>
+        <w:rPr>
+          <w:rFonts w:ascii="Benne" w:eastAsia="Benne" w:hAnsi="Benne" w:cs="Benne"/>
+          <w:sz w:val="24"/>
+          <w:szCs w:val="24"/>
+        </w:rPr>
+        <w:t>tha</w:t>
+      </w:r>
+      <w:proofErr w:type="spellEnd"/>
+      <w:r>
+        <w:rPr>
+          <w:rFonts w:ascii="Benne" w:eastAsia="Benne" w:hAnsi="Benne" w:cs="Benne"/>
+          <w:sz w:val="24"/>
+          <w:szCs w:val="24"/>
+        </w:rPr>
+        <w:t xml:space="preserve"> character. The mechanics of these changes should be specified in the situation that they are applied, but implied in this effect is how it might impact how you can interact with the world. An attack that grants </w:t>
+      </w:r>
+      <w:proofErr w:type="spellStart"/>
+      <w:r>
+        <w:rPr>
+          <w:rFonts w:ascii="Benne" w:eastAsia="Benne" w:hAnsi="Benne" w:cs="Benne"/>
+          <w:sz w:val="24"/>
+          <w:szCs w:val="24"/>
+        </w:rPr>
+        <w:t>you</w:t>
+      </w:r>
+      <w:proofErr w:type="spellEnd"/>
+      <w:r>
+        <w:rPr>
+          <w:rFonts w:ascii="Benne" w:eastAsia="Benne" w:hAnsi="Benne" w:cs="Benne"/>
+          <w:sz w:val="24"/>
+          <w:szCs w:val="24"/>
+        </w:rPr>
+        <w:t xml:space="preserve"> arms of fire might cause a tapestry to catch fire; a hardened skin of stone might terrify a populace unfamiliar with such a feature; and on. We can’t provide rules for each and every contingent effect </w:t>
+      </w:r>
+      <w:proofErr w:type="spellStart"/>
+      <w:r>
+        <w:rPr>
+          <w:rFonts w:ascii="Benne" w:eastAsia="Benne" w:hAnsi="Benne" w:cs="Benne"/>
+          <w:sz w:val="24"/>
+          <w:szCs w:val="24"/>
+        </w:rPr>
+        <w:t>or</w:t>
+      </w:r>
+      <w:proofErr w:type="spellEnd"/>
+      <w:r>
+        <w:rPr>
+          <w:rFonts w:ascii="Benne" w:eastAsia="Benne" w:hAnsi="Benne" w:cs="Benne"/>
+          <w:sz w:val="24"/>
+          <w:szCs w:val="24"/>
+        </w:rPr>
+        <w:t xml:space="preserve"> change in </w:t>
+      </w:r>
+      <w:proofErr w:type="spellStart"/>
+      <w:proofErr w:type="gramStart"/>
+      <w:r>
+        <w:rPr>
+          <w:rFonts w:ascii="Benne" w:eastAsia="Benne" w:hAnsi="Benne" w:cs="Benne"/>
+          <w:sz w:val="24"/>
+          <w:szCs w:val="24"/>
+        </w:rPr>
+        <w:t>ones</w:t>
+      </w:r>
+      <w:proofErr w:type="spellEnd"/>
+      <w:proofErr w:type="gramEnd"/>
+      <w:r>
+        <w:rPr>
+          <w:rFonts w:ascii="Benne" w:eastAsia="Benne" w:hAnsi="Benne" w:cs="Benne"/>
+          <w:sz w:val="24"/>
+          <w:szCs w:val="24"/>
+        </w:rPr>
+        <w:t xml:space="preserve"> body, but keep it in mind for fruitful roleplaying.</w:t>
       </w:r>
     </w:p>
     <w:p>
@@ -16846,7 +17855,25 @@
           <w:sz w:val="24"/>
           <w:szCs w:val="24"/>
         </w:rPr>
-        <w:t>This section lists some guidelines and a few examples of how a GM might create NPC’s, but it is by no means intended to be definitive or exhaustive. Those taking on the GM role are encouraged to create interesting NPCs that fit whatever setting is being played that will produce the most fun experience for your players.</w:t>
+        <w:t xml:space="preserve">This section lists some guidelines and a few examples of how a GM might create </w:t>
+      </w:r>
+      <w:proofErr w:type="gramStart"/>
+      <w:r>
+        <w:rPr>
+          <w:rFonts w:ascii="Benne" w:eastAsia="Benne" w:hAnsi="Benne" w:cs="Benne"/>
+          <w:sz w:val="24"/>
+          <w:szCs w:val="24"/>
+        </w:rPr>
+        <w:t>NPC’s</w:t>
+      </w:r>
+      <w:proofErr w:type="gramEnd"/>
+      <w:r>
+        <w:rPr>
+          <w:rFonts w:ascii="Benne" w:eastAsia="Benne" w:hAnsi="Benne" w:cs="Benne"/>
+          <w:sz w:val="24"/>
+          <w:szCs w:val="24"/>
+        </w:rPr>
+        <w:t>, but it is by no means intended to be definitive or exhaustive. Those taking on the GM role are encouraged to create interesting NPCs that fit whatever setting is being played that will produce the most fun experience for your players.</w:t>
       </w:r>
     </w:p>
     <w:p>
@@ -16934,7 +17961,25 @@
           <w:sz w:val="24"/>
           <w:szCs w:val="24"/>
         </w:rPr>
-        <w:t>Contact tokens are particularly potent, so you can give some of them to powerful NPCs to give them  an upper hand.</w:t>
+        <w:t xml:space="preserve">Contact tokens are particularly potent, so you can give some of them to powerful NPCs to give </w:t>
+      </w:r>
+      <w:proofErr w:type="gramStart"/>
+      <w:r>
+        <w:rPr>
+          <w:rFonts w:ascii="Benne" w:eastAsia="Benne" w:hAnsi="Benne" w:cs="Benne"/>
+          <w:sz w:val="24"/>
+          <w:szCs w:val="24"/>
+        </w:rPr>
+        <w:t>them  an</w:t>
+      </w:r>
+      <w:proofErr w:type="gramEnd"/>
+      <w:r>
+        <w:rPr>
+          <w:rFonts w:ascii="Benne" w:eastAsia="Benne" w:hAnsi="Benne" w:cs="Benne"/>
+          <w:sz w:val="24"/>
+          <w:szCs w:val="24"/>
+        </w:rPr>
+        <w:t xml:space="preserve"> upper hand.</w:t>
       </w:r>
     </w:p>
     <w:p>
@@ -17176,8 +18221,36 @@
           <w:sz w:val="24"/>
           <w:szCs w:val="24"/>
         </w:rPr>
-        <w:t>Bottom action: stink bomb. Range 15ft., attack 1d6, if attack beats defense then target has -2 to all attack values for 1 rnd</w:t>
-      </w:r>
+        <w:t xml:space="preserve">Bottom action: stink bomb. Range 15ft., attack 1d6, if attack beats </w:t>
+      </w:r>
+      <w:proofErr w:type="gramStart"/>
+      <w:r>
+        <w:rPr>
+          <w:rFonts w:ascii="Benne" w:eastAsia="Benne" w:hAnsi="Benne" w:cs="Benne"/>
+          <w:sz w:val="24"/>
+          <w:szCs w:val="24"/>
+        </w:rPr>
+        <w:t>defense</w:t>
+      </w:r>
+      <w:proofErr w:type="gramEnd"/>
+      <w:r>
+        <w:rPr>
+          <w:rFonts w:ascii="Benne" w:eastAsia="Benne" w:hAnsi="Benne" w:cs="Benne"/>
+          <w:sz w:val="24"/>
+          <w:szCs w:val="24"/>
+        </w:rPr>
+        <w:t xml:space="preserve"> then target has -2 to all attack values for 1 </w:t>
+      </w:r>
+      <w:proofErr w:type="spellStart"/>
+      <w:r>
+        <w:rPr>
+          <w:rFonts w:ascii="Benne" w:eastAsia="Benne" w:hAnsi="Benne" w:cs="Benne"/>
+          <w:sz w:val="24"/>
+          <w:szCs w:val="24"/>
+        </w:rPr>
+        <w:t>rnd</w:t>
+      </w:r>
+      <w:proofErr w:type="spellEnd"/>
     </w:p>
     <w:p>
       <w:pPr>
@@ -17301,7 +18374,25 @@
           <w:sz w:val="24"/>
           <w:szCs w:val="24"/>
         </w:rPr>
-        <w:t>Action: Consecration. Attack 2D6, area around self 15 ft., 1 use per battle</w:t>
+        <w:t xml:space="preserve">Action: Consecration. Attack 2D6, area around </w:t>
+      </w:r>
+      <w:proofErr w:type="spellStart"/>
+      <w:r>
+        <w:rPr>
+          <w:rFonts w:ascii="Benne" w:eastAsia="Benne" w:hAnsi="Benne" w:cs="Benne"/>
+          <w:sz w:val="24"/>
+          <w:szCs w:val="24"/>
+        </w:rPr>
+        <w:t>self 15</w:t>
+      </w:r>
+      <w:proofErr w:type="spellEnd"/>
+      <w:r>
+        <w:rPr>
+          <w:rFonts w:ascii="Benne" w:eastAsia="Benne" w:hAnsi="Benne" w:cs="Benne"/>
+          <w:sz w:val="24"/>
+          <w:szCs w:val="24"/>
+        </w:rPr>
+        <w:t xml:space="preserve"> ft., 1 use per battle</w:t>
       </w:r>
     </w:p>
     <w:p>
@@ -17604,7 +18695,25 @@
           <w:sz w:val="24"/>
           <w:szCs w:val="24"/>
         </w:rPr>
-        <w:t xml:space="preserve">Homebrewing is something we’ve experienced with all tabletop games at one point or another. It’s </w:t>
+        <w:t xml:space="preserve">Homebrewing is something we’ve experienced with all tabletop games at one point or another. </w:t>
+      </w:r>
+      <w:proofErr w:type="gramStart"/>
+      <w:r>
+        <w:rPr>
+          <w:rFonts w:ascii="Benne" w:eastAsia="Benne" w:hAnsi="Benne" w:cs="Benne"/>
+          <w:sz w:val="24"/>
+          <w:szCs w:val="24"/>
+        </w:rPr>
+        <w:t>It’s</w:t>
+      </w:r>
+      <w:proofErr w:type="gramEnd"/>
+      <w:r>
+        <w:rPr>
+          <w:rFonts w:ascii="Benne" w:eastAsia="Benne" w:hAnsi="Benne" w:cs="Benne"/>
+          <w:sz w:val="24"/>
+          <w:szCs w:val="24"/>
+        </w:rPr>
+        <w:t xml:space="preserve"> </w:t>
       </w:r>
       <w:r>
         <w:rPr>
@@ -17791,13 +18900,23 @@
           <w:szCs w:val="24"/>
         </w:rPr>
       </w:pPr>
-      <w:r>
-        <w:rPr>
-          <w:rFonts w:ascii="Benne" w:eastAsia="Benne" w:hAnsi="Benne" w:cs="Benne"/>
-          <w:sz w:val="24"/>
-          <w:szCs w:val="24"/>
-        </w:rPr>
-        <w:t>Generally cards that exhaust themselves are more powerful than those that are discarded, and discarded cards are more powerful than those that return to your hand</w:t>
+      <w:proofErr w:type="gramStart"/>
+      <w:r>
+        <w:rPr>
+          <w:rFonts w:ascii="Benne" w:eastAsia="Benne" w:hAnsi="Benne" w:cs="Benne"/>
+          <w:sz w:val="24"/>
+          <w:szCs w:val="24"/>
+        </w:rPr>
+        <w:t>Generally</w:t>
+      </w:r>
+      <w:proofErr w:type="gramEnd"/>
+      <w:r>
+        <w:rPr>
+          <w:rFonts w:ascii="Benne" w:eastAsia="Benne" w:hAnsi="Benne" w:cs="Benne"/>
+          <w:sz w:val="24"/>
+          <w:szCs w:val="24"/>
+        </w:rPr>
+        <w:t xml:space="preserve"> cards that exhaust themselves are more powerful than those that are discarded, and discarded cards are more powerful than those that return to your hand</w:t>
       </w:r>
     </w:p>
     <w:p>
@@ -17907,7 +19026,25 @@
           <w:sz w:val="24"/>
           <w:szCs w:val="24"/>
         </w:rPr>
-        <w:t>Cards that play around an enemies movement or denying them actions can be conditionally powerful, keep this in mind</w:t>
+        <w:t xml:space="preserve">Cards that play around an </w:t>
+      </w:r>
+      <w:proofErr w:type="gramStart"/>
+      <w:r>
+        <w:rPr>
+          <w:rFonts w:ascii="Benne" w:eastAsia="Benne" w:hAnsi="Benne" w:cs="Benne"/>
+          <w:sz w:val="24"/>
+          <w:szCs w:val="24"/>
+        </w:rPr>
+        <w:t>enemies</w:t>
+      </w:r>
+      <w:proofErr w:type="gramEnd"/>
+      <w:r>
+        <w:rPr>
+          <w:rFonts w:ascii="Benne" w:eastAsia="Benne" w:hAnsi="Benne" w:cs="Benne"/>
+          <w:sz w:val="24"/>
+          <w:szCs w:val="24"/>
+        </w:rPr>
+        <w:t xml:space="preserve"> movement or denying them actions can be conditionally powerful, keep this in mind</w:t>
       </w:r>
     </w:p>
     <w:p>
@@ -18117,7 +19254,25 @@
           <w:sz w:val="24"/>
           <w:szCs w:val="24"/>
         </w:rPr>
-        <w:t>It’s important to stress that the enemy isn’t aware of you for a sneak attack to work. If you are arguing with someone and then pull out a weapon,  you do not get the 1.5 multiplier for damage.</w:t>
+        <w:t xml:space="preserve">It’s important to stress that the enemy isn’t aware of you for a sneak attack to work. If you are arguing with someone and then pull out a </w:t>
+      </w:r>
+      <w:proofErr w:type="gramStart"/>
+      <w:r>
+        <w:rPr>
+          <w:rFonts w:ascii="Benne" w:eastAsia="Benne" w:hAnsi="Benne" w:cs="Benne"/>
+          <w:sz w:val="24"/>
+          <w:szCs w:val="24"/>
+        </w:rPr>
+        <w:t>weapon,  you</w:t>
+      </w:r>
+      <w:proofErr w:type="gramEnd"/>
+      <w:r>
+        <w:rPr>
+          <w:rFonts w:ascii="Benne" w:eastAsia="Benne" w:hAnsi="Benne" w:cs="Benne"/>
+          <w:sz w:val="24"/>
+          <w:szCs w:val="24"/>
+        </w:rPr>
+        <w:t xml:space="preserve"> do not get the 1.5 multiplier for damage.</w:t>
       </w:r>
     </w:p>
     <w:p>
@@ -18743,6 +19898,7 @@
           <w:szCs w:val="24"/>
         </w:rPr>
       </w:pPr>
+      <w:proofErr w:type="spellStart"/>
       <w:r>
         <w:rPr>
           <w:rFonts w:ascii="Benne" w:eastAsia="Benne" w:hAnsi="Benne" w:cs="Benne"/>
@@ -18752,6 +19908,7 @@
         </w:rPr>
         <w:t>Debuff</w:t>
       </w:r>
+      <w:proofErr w:type="spellEnd"/>
       <w:r>
         <w:rPr>
           <w:rFonts w:ascii="Benne" w:eastAsia="Benne" w:hAnsi="Benne" w:cs="Benne"/>
@@ -19765,7 +20922,25 @@
           <w:sz w:val="24"/>
           <w:szCs w:val="24"/>
         </w:rPr>
-        <w:t xml:space="preserve"> a player on enemy(ies) at the start of their turn, before they take card actions, and it’s as many as they want</w:t>
+        <w:t xml:space="preserve"> a player on enemy(</w:t>
+      </w:r>
+      <w:proofErr w:type="spellStart"/>
+      <w:r>
+        <w:rPr>
+          <w:rFonts w:ascii="Benne" w:eastAsia="Benne" w:hAnsi="Benne" w:cs="Benne"/>
+          <w:sz w:val="24"/>
+          <w:szCs w:val="24"/>
+        </w:rPr>
+        <w:t>ies</w:t>
+      </w:r>
+      <w:proofErr w:type="spellEnd"/>
+      <w:r>
+        <w:rPr>
+          <w:rFonts w:ascii="Benne" w:eastAsia="Benne" w:hAnsi="Benne" w:cs="Benne"/>
+          <w:sz w:val="24"/>
+          <w:szCs w:val="24"/>
+        </w:rPr>
+        <w:t>) at the start of their turn, before they take card actions, and it’s as many as they want</w:t>
       </w:r>
     </w:p>
     <w:p>
@@ -19983,13 +21158,23 @@
           <w:szCs w:val="24"/>
         </w:rPr>
       </w:pPr>
-      <w:r>
-        <w:rPr>
-          <w:rFonts w:ascii="Benne" w:eastAsia="Benne" w:hAnsi="Benne" w:cs="Benne"/>
-          <w:sz w:val="24"/>
-          <w:szCs w:val="24"/>
-        </w:rPr>
-        <w:t xml:space="preserve">Github integrated task scheduling thing? Like JIRA or Slack or </w:t>
+      <w:proofErr w:type="spellStart"/>
+      <w:r>
+        <w:rPr>
+          <w:rFonts w:ascii="Benne" w:eastAsia="Benne" w:hAnsi="Benne" w:cs="Benne"/>
+          <w:sz w:val="24"/>
+          <w:szCs w:val="24"/>
+        </w:rPr>
+        <w:t>Github</w:t>
+      </w:r>
+      <w:proofErr w:type="spellEnd"/>
+      <w:r>
+        <w:rPr>
+          <w:rFonts w:ascii="Benne" w:eastAsia="Benne" w:hAnsi="Benne" w:cs="Benne"/>
+          <w:sz w:val="24"/>
+          <w:szCs w:val="24"/>
+        </w:rPr>
+        <w:t xml:space="preserve"> integrated task scheduling thing? Like JIRA or Slack or </w:t>
       </w:r>
       <w:r>
         <w:rPr>
@@ -20212,7 +21397,25 @@
           <w:sz w:val="24"/>
           <w:szCs w:val="24"/>
         </w:rPr>
-        <w:t>Roleplay xp cards</w:t>
+        <w:t xml:space="preserve">Roleplay </w:t>
+      </w:r>
+      <w:proofErr w:type="spellStart"/>
+      <w:r>
+        <w:rPr>
+          <w:rFonts w:ascii="Benne" w:eastAsia="Benne" w:hAnsi="Benne" w:cs="Benne"/>
+          <w:sz w:val="24"/>
+          <w:szCs w:val="24"/>
+        </w:rPr>
+        <w:t>xp</w:t>
+      </w:r>
+      <w:proofErr w:type="spellEnd"/>
+      <w:r>
+        <w:rPr>
+          <w:rFonts w:ascii="Benne" w:eastAsia="Benne" w:hAnsi="Benne" w:cs="Benne"/>
+          <w:sz w:val="24"/>
+          <w:szCs w:val="24"/>
+        </w:rPr>
+        <w:t xml:space="preserve"> cards</w:t>
       </w:r>
     </w:p>
     <w:p>
@@ -20286,299 +21489,6 @@
     </w:p>
     <w:p>
       <w:pPr>
-        <w:spacing w:line="100" w:lineRule="atLeast"/>
-        <w:rPr>
-          <w:rFonts w:ascii="Benne" w:eastAsia="Benne" w:hAnsi="Benne" w:cs="Benne"/>
-          <w:sz w:val="24"/>
-          <w:szCs w:val="24"/>
-        </w:rPr>
-      </w:pPr>
-    </w:p>
-    <w:p>
-      <w:pPr>
-        <w:pStyle w:val="Heading4"/>
-        <w:jc w:val="center"/>
-      </w:pPr>
-      <w:bookmarkStart w:id="68" w:name="_9qpdcxegdzua"/>
-      <w:bookmarkEnd w:id="68"/>
-      <w:r>
-        <w:t>For later:</w:t>
-      </w:r>
-    </w:p>
-    <w:p>
-      <w:pPr>
-        <w:spacing w:line="100" w:lineRule="atLeast"/>
-        <w:rPr>
-          <w:rFonts w:ascii="Benne" w:eastAsia="Benne" w:hAnsi="Benne" w:cs="Benne"/>
-          <w:sz w:val="24"/>
-          <w:szCs w:val="24"/>
-        </w:rPr>
-      </w:pPr>
-      <w:r>
-        <w:rPr>
-          <w:rFonts w:ascii="Benne" w:eastAsia="Benne" w:hAnsi="Benne" w:cs="Benne"/>
-          <w:sz w:val="24"/>
-          <w:szCs w:val="24"/>
-        </w:rPr>
-        <w:t>Level 4, 5</w:t>
-      </w:r>
-      <w:r>
-        <w:rPr>
-          <w:rFonts w:ascii="Benne" w:eastAsia="Benne" w:hAnsi="Benne" w:cs="Benne"/>
-          <w:sz w:val="24"/>
-          <w:szCs w:val="24"/>
-        </w:rPr>
-        <w:t>, “Ultimate” cards</w:t>
-      </w:r>
-    </w:p>
-    <w:p>
-      <w:pPr>
-        <w:spacing w:line="100" w:lineRule="atLeast"/>
-        <w:ind w:firstLine="720"/>
-        <w:rPr>
-          <w:rFonts w:ascii="Benne" w:eastAsia="Benne" w:hAnsi="Benne" w:cs="Benne"/>
-          <w:sz w:val="24"/>
-          <w:szCs w:val="24"/>
-        </w:rPr>
-      </w:pPr>
-      <w:r>
-        <w:rPr>
-          <w:rFonts w:ascii="Benne" w:eastAsia="Benne" w:hAnsi="Benne" w:cs="Benne"/>
-          <w:sz w:val="24"/>
-          <w:szCs w:val="24"/>
-        </w:rPr>
-        <w:t xml:space="preserve">Think about more niche requirements </w:t>
-      </w:r>
-      <w:r>
-        <w:rPr>
-          <w:rFonts w:ascii="Benne" w:eastAsia="Benne" w:hAnsi="Benne" w:cs="Benne"/>
-          <w:sz w:val="24"/>
-          <w:szCs w:val="24"/>
-        </w:rPr>
-        <w:t xml:space="preserve">for higher level cards </w:t>
-      </w:r>
-      <w:r>
-        <w:rPr>
-          <w:rFonts w:ascii="Benne" w:eastAsia="Benne" w:hAnsi="Benne" w:cs="Benne"/>
-          <w:sz w:val="24"/>
-          <w:szCs w:val="24"/>
-        </w:rPr>
-        <w:t>(standing in water, given an insult)</w:t>
-      </w:r>
-    </w:p>
-    <w:p>
-      <w:pPr>
-        <w:spacing w:line="100" w:lineRule="atLeast"/>
-        <w:ind w:left="720" w:firstLine="720"/>
-        <w:rPr>
-          <w:rFonts w:ascii="Benne" w:eastAsia="Benne" w:hAnsi="Benne" w:cs="Benne"/>
-          <w:sz w:val="24"/>
-          <w:szCs w:val="24"/>
-        </w:rPr>
-      </w:pPr>
-      <w:r>
-        <w:rPr>
-          <w:rFonts w:ascii="Benne" w:eastAsia="Benne" w:hAnsi="Benne" w:cs="Benne"/>
-          <w:sz w:val="24"/>
-          <w:szCs w:val="24"/>
-        </w:rPr>
-        <w:t xml:space="preserve">Level 5, </w:t>
-      </w:r>
-    </w:p>
-    <w:p>
-      <w:pPr>
-        <w:spacing w:line="100" w:lineRule="atLeast"/>
-        <w:ind w:left="720" w:firstLine="720"/>
-        <w:rPr>
-          <w:rFonts w:ascii="Benne" w:eastAsia="Benne" w:hAnsi="Benne" w:cs="Benne"/>
-          <w:sz w:val="24"/>
-          <w:szCs w:val="24"/>
-        </w:rPr>
-      </w:pPr>
-      <w:r>
-        <w:rPr>
-          <w:rFonts w:ascii="Benne" w:eastAsia="Benne" w:hAnsi="Benne" w:cs="Benne"/>
-          <w:sz w:val="24"/>
-          <w:szCs w:val="24"/>
-        </w:rPr>
-        <w:t>Level 3, no attack cards…</w:t>
-      </w:r>
-    </w:p>
-    <w:p>
-      <w:pPr>
-        <w:spacing w:line="100" w:lineRule="atLeast"/>
-        <w:ind w:left="720" w:firstLine="720"/>
-        <w:rPr>
-          <w:rFonts w:ascii="Benne" w:eastAsia="Benne" w:hAnsi="Benne" w:cs="Benne"/>
-          <w:sz w:val="24"/>
-          <w:szCs w:val="24"/>
-        </w:rPr>
-      </w:pPr>
-      <w:r>
-        <w:rPr>
-          <w:rFonts w:ascii="Benne" w:eastAsia="Benne" w:hAnsi="Benne" w:cs="Benne"/>
-          <w:sz w:val="24"/>
-          <w:szCs w:val="24"/>
-        </w:rPr>
-        <w:t>Level 4 = special attack</w:t>
-      </w:r>
-    </w:p>
-    <w:p>
-      <w:pPr>
-        <w:spacing w:line="100" w:lineRule="atLeast"/>
-        <w:ind w:left="720" w:firstLine="720"/>
-        <w:rPr>
-          <w:rFonts w:ascii="Benne" w:eastAsia="Benne" w:hAnsi="Benne" w:cs="Benne"/>
-          <w:sz w:val="24"/>
-          <w:szCs w:val="24"/>
-        </w:rPr>
-      </w:pPr>
-      <w:r>
-        <w:rPr>
-          <w:rFonts w:ascii="Benne" w:eastAsia="Benne" w:hAnsi="Benne" w:cs="Benne"/>
-          <w:sz w:val="24"/>
-          <w:szCs w:val="24"/>
-        </w:rPr>
-        <w:t>Level 5 = ultimate</w:t>
-      </w:r>
-      <w:r>
-        <w:rPr>
-          <w:rFonts w:ascii="Benne" w:eastAsia="Benne" w:hAnsi="Benne" w:cs="Benne"/>
-          <w:sz w:val="24"/>
-          <w:szCs w:val="24"/>
-        </w:rPr>
-        <w:t>, really high requirements but lots of damage</w:t>
-      </w:r>
-      <w:r>
-        <w:rPr>
-          <w:rFonts w:ascii="Benne" w:eastAsia="Benne" w:hAnsi="Benne" w:cs="Benne"/>
-          <w:sz w:val="24"/>
-          <w:szCs w:val="24"/>
-        </w:rPr>
-        <w:t>, infinite healing, getting multiple cards from exhaust, etc.</w:t>
-      </w:r>
-    </w:p>
-    <w:p>
-      <w:pPr>
-        <w:spacing w:line="100" w:lineRule="atLeast"/>
-        <w:rPr>
-          <w:rFonts w:ascii="Benne" w:eastAsia="Benne" w:hAnsi="Benne" w:cs="Benne"/>
-          <w:sz w:val="24"/>
-          <w:szCs w:val="24"/>
-        </w:rPr>
-      </w:pPr>
-      <w:r>
-        <w:rPr>
-          <w:rFonts w:ascii="Benne" w:eastAsia="Benne" w:hAnsi="Benne" w:cs="Benne"/>
-          <w:sz w:val="24"/>
-          <w:szCs w:val="24"/>
-        </w:rPr>
-        <w:t>What makes something a top or a bottom ability… stacked exhaust on bottom, then each turns gets harder to make decisions stuff</w:t>
-      </w:r>
-    </w:p>
-    <w:p>
-      <w:pPr>
-        <w:spacing w:line="100" w:lineRule="atLeast"/>
-        <w:rPr>
-          <w:rFonts w:ascii="Benne" w:eastAsia="Benne" w:hAnsi="Benne" w:cs="Benne"/>
-          <w:sz w:val="24"/>
-          <w:szCs w:val="24"/>
-        </w:rPr>
-      </w:pPr>
-      <w:r>
-        <w:rPr>
-          <w:rFonts w:ascii="Benne" w:eastAsia="Benne" w:hAnsi="Benne" w:cs="Benne"/>
-          <w:sz w:val="24"/>
-          <w:szCs w:val="24"/>
-        </w:rPr>
-        <w:t>Card idea: armor, or artifact, which increases your defense if you successfully defend</w:t>
-      </w:r>
-    </w:p>
-    <w:p>
-      <w:pPr>
-        <w:spacing w:line="100" w:lineRule="atLeast"/>
-        <w:rPr>
-          <w:rFonts w:ascii="Benne" w:eastAsia="Benne" w:hAnsi="Benne" w:cs="Benne"/>
-          <w:sz w:val="24"/>
-          <w:szCs w:val="24"/>
-        </w:rPr>
-      </w:pPr>
-      <w:r>
-        <w:rPr>
-          <w:rFonts w:ascii="Benne" w:eastAsia="Benne" w:hAnsi="Benne" w:cs="Benne"/>
-          <w:sz w:val="24"/>
-          <w:szCs w:val="24"/>
-        </w:rPr>
-        <w:t>Consider: +1 defence from token isn’t as impactful? Maybe</w:t>
-      </w:r>
-      <w:r>
-        <w:rPr>
-          <w:rFonts w:ascii="Benne" w:eastAsia="Benne" w:hAnsi="Benne" w:cs="Benne"/>
-          <w:sz w:val="24"/>
-          <w:szCs w:val="24"/>
-        </w:rPr>
-        <w:t>,</w:t>
-      </w:r>
-      <w:r>
-        <w:rPr>
-          <w:rFonts w:ascii="Benne" w:eastAsia="Benne" w:hAnsi="Benne" w:cs="Benne"/>
-          <w:sz w:val="24"/>
-          <w:szCs w:val="24"/>
-        </w:rPr>
-        <w:t xml:space="preserve"> maybe not.</w:t>
-      </w:r>
-    </w:p>
-    <w:p>
-      <w:pPr>
-        <w:spacing w:line="100" w:lineRule="atLeast"/>
-        <w:rPr>
-          <w:rFonts w:ascii="Benne" w:eastAsia="Benne" w:hAnsi="Benne" w:cs="Benne"/>
-          <w:sz w:val="24"/>
-          <w:szCs w:val="24"/>
-        </w:rPr>
-      </w:pPr>
-      <w:r>
-        <w:rPr>
-          <w:rFonts w:ascii="Benne" w:eastAsia="Benne" w:hAnsi="Benne" w:cs="Benne"/>
-          <w:sz w:val="24"/>
-          <w:szCs w:val="24"/>
-        </w:rPr>
-        <w:t>A card that does something at 1 health, combo’s with high defense/clutch armor set builds</w:t>
-      </w:r>
-    </w:p>
-    <w:p>
-      <w:pPr>
-        <w:spacing w:line="100" w:lineRule="atLeast"/>
-        <w:rPr>
-          <w:rFonts w:ascii="Benne" w:eastAsia="Benne" w:hAnsi="Benne" w:cs="Benne"/>
-          <w:bCs/>
-          <w:sz w:val="24"/>
-          <w:szCs w:val="24"/>
-        </w:rPr>
-      </w:pPr>
-    </w:p>
-    <w:p>
-      <w:pPr>
-        <w:spacing w:line="100" w:lineRule="atLeast"/>
-        <w:rPr>
-          <w:rFonts w:ascii="Benne" w:eastAsia="Benne" w:hAnsi="Benne" w:cs="Benne"/>
-          <w:bCs/>
-          <w:sz w:val="24"/>
-          <w:szCs w:val="24"/>
-        </w:rPr>
-      </w:pPr>
-      <w:r>
-        <w:rPr>
-          <w:rFonts w:ascii="Benne" w:eastAsia="Benne" w:hAnsi="Benne" w:cs="Benne"/>
-          <w:bCs/>
-          <w:sz w:val="24"/>
-          <w:szCs w:val="24"/>
-        </w:rPr>
-        <w:t>Get manual feedback</w:t>
-      </w:r>
-    </w:p>
-    <w:p>
-      <w:pPr>
         <w:pStyle w:val="ListParagraph"/>
         <w:numPr>
           <w:ilvl w:val="0"/>
@@ -20591,13 +21501,371 @@
           <w:szCs w:val="24"/>
         </w:rPr>
       </w:pPr>
-      <w:r>
-        <w:rPr>
-          <w:rFonts w:ascii="Benne" w:eastAsia="Benne" w:hAnsi="Benne" w:cs="Benne"/>
-          <w:sz w:val="24"/>
-          <w:szCs w:val="24"/>
-        </w:rPr>
-        <w:t>Ask: what do you want to know? What do you want to know next?</w:t>
+      <w:proofErr w:type="spellStart"/>
+      <w:r>
+        <w:rPr>
+          <w:rFonts w:ascii="Benne" w:eastAsia="Benne" w:hAnsi="Benne" w:cs="Benne"/>
+          <w:sz w:val="24"/>
+          <w:szCs w:val="24"/>
+        </w:rPr>
+        <w:t>Frostgrave</w:t>
+      </w:r>
+      <w:proofErr w:type="spellEnd"/>
+      <w:r>
+        <w:rPr>
+          <w:rFonts w:ascii="Benne" w:eastAsia="Benne" w:hAnsi="Benne" w:cs="Benne"/>
+          <w:sz w:val="24"/>
+          <w:szCs w:val="24"/>
+        </w:rPr>
+        <w:t xml:space="preserve">: buy book, use nebulous abstractions. Wizards, make a party, </w:t>
+      </w:r>
+      <w:proofErr w:type="spellStart"/>
+      <w:r>
+        <w:rPr>
+          <w:rFonts w:ascii="Benne" w:eastAsia="Benne" w:hAnsi="Benne" w:cs="Benne"/>
+          <w:sz w:val="24"/>
+          <w:szCs w:val="24"/>
+        </w:rPr>
+        <w:t>dungeoneering</w:t>
+      </w:r>
+      <w:proofErr w:type="spellEnd"/>
+      <w:r>
+        <w:rPr>
+          <w:rFonts w:ascii="Benne" w:eastAsia="Benne" w:hAnsi="Benne" w:cs="Benne"/>
+          <w:sz w:val="24"/>
+          <w:szCs w:val="24"/>
+        </w:rPr>
+        <w:t>, independent goals</w:t>
+      </w:r>
+    </w:p>
+    <w:p>
+      <w:pPr>
+        <w:spacing w:line="100" w:lineRule="atLeast"/>
+        <w:rPr>
+          <w:rFonts w:ascii="Benne" w:eastAsia="Benne" w:hAnsi="Benne" w:cs="Benne"/>
+          <w:sz w:val="24"/>
+          <w:szCs w:val="24"/>
+        </w:rPr>
+      </w:pPr>
+    </w:p>
+    <w:p>
+      <w:pPr>
+        <w:pStyle w:val="Heading4"/>
+        <w:jc w:val="center"/>
+      </w:pPr>
+      <w:bookmarkStart w:id="68" w:name="_9qpdcxegdzua"/>
+      <w:bookmarkEnd w:id="68"/>
+      <w:r>
+        <w:t>For later:</w:t>
+      </w:r>
+    </w:p>
+    <w:p>
+      <w:pPr>
+        <w:spacing w:line="100" w:lineRule="atLeast"/>
+        <w:rPr>
+          <w:rFonts w:ascii="Benne" w:eastAsia="Benne" w:hAnsi="Benne" w:cs="Benne"/>
+          <w:sz w:val="24"/>
+          <w:szCs w:val="24"/>
+        </w:rPr>
+      </w:pPr>
+      <w:r>
+        <w:rPr>
+          <w:rFonts w:ascii="Benne" w:eastAsia="Benne" w:hAnsi="Benne" w:cs="Benne"/>
+          <w:sz w:val="24"/>
+          <w:szCs w:val="24"/>
+        </w:rPr>
+        <w:t>Level 4, 5</w:t>
+      </w:r>
+      <w:r>
+        <w:rPr>
+          <w:rFonts w:ascii="Benne" w:eastAsia="Benne" w:hAnsi="Benne" w:cs="Benne"/>
+          <w:sz w:val="24"/>
+          <w:szCs w:val="24"/>
+        </w:rPr>
+        <w:t>, “Ultimate” cards</w:t>
+      </w:r>
+    </w:p>
+    <w:p>
+      <w:pPr>
+        <w:spacing w:line="100" w:lineRule="atLeast"/>
+        <w:ind w:firstLine="720"/>
+        <w:rPr>
+          <w:rFonts w:ascii="Benne" w:eastAsia="Benne" w:hAnsi="Benne" w:cs="Benne"/>
+          <w:sz w:val="24"/>
+          <w:szCs w:val="24"/>
+        </w:rPr>
+      </w:pPr>
+      <w:r>
+        <w:rPr>
+          <w:rFonts w:ascii="Benne" w:eastAsia="Benne" w:hAnsi="Benne" w:cs="Benne"/>
+          <w:sz w:val="24"/>
+          <w:szCs w:val="24"/>
+        </w:rPr>
+        <w:t xml:space="preserve">Think about more niche requirements </w:t>
+      </w:r>
+      <w:r>
+        <w:rPr>
+          <w:rFonts w:ascii="Benne" w:eastAsia="Benne" w:hAnsi="Benne" w:cs="Benne"/>
+          <w:sz w:val="24"/>
+          <w:szCs w:val="24"/>
+        </w:rPr>
+        <w:t xml:space="preserve">for higher level cards </w:t>
+      </w:r>
+      <w:r>
+        <w:rPr>
+          <w:rFonts w:ascii="Benne" w:eastAsia="Benne" w:hAnsi="Benne" w:cs="Benne"/>
+          <w:sz w:val="24"/>
+          <w:szCs w:val="24"/>
+        </w:rPr>
+        <w:t>(standing in water, given an insult)</w:t>
+      </w:r>
+    </w:p>
+    <w:p>
+      <w:pPr>
+        <w:spacing w:line="100" w:lineRule="atLeast"/>
+        <w:ind w:left="720" w:firstLine="720"/>
+        <w:rPr>
+          <w:rFonts w:ascii="Benne" w:eastAsia="Benne" w:hAnsi="Benne" w:cs="Benne"/>
+          <w:sz w:val="24"/>
+          <w:szCs w:val="24"/>
+        </w:rPr>
+      </w:pPr>
+      <w:r>
+        <w:rPr>
+          <w:rFonts w:ascii="Benne" w:eastAsia="Benne" w:hAnsi="Benne" w:cs="Benne"/>
+          <w:sz w:val="24"/>
+          <w:szCs w:val="24"/>
+        </w:rPr>
+        <w:t xml:space="preserve">Level 5, </w:t>
+      </w:r>
+    </w:p>
+    <w:p>
+      <w:pPr>
+        <w:spacing w:line="100" w:lineRule="atLeast"/>
+        <w:ind w:left="720" w:firstLine="720"/>
+        <w:rPr>
+          <w:rFonts w:ascii="Benne" w:eastAsia="Benne" w:hAnsi="Benne" w:cs="Benne"/>
+          <w:sz w:val="24"/>
+          <w:szCs w:val="24"/>
+        </w:rPr>
+      </w:pPr>
+      <w:r>
+        <w:rPr>
+          <w:rFonts w:ascii="Benne" w:eastAsia="Benne" w:hAnsi="Benne" w:cs="Benne"/>
+          <w:sz w:val="24"/>
+          <w:szCs w:val="24"/>
+        </w:rPr>
+        <w:t>Level 3, no attack cards…</w:t>
+      </w:r>
+    </w:p>
+    <w:p>
+      <w:pPr>
+        <w:spacing w:line="100" w:lineRule="atLeast"/>
+        <w:ind w:left="720" w:firstLine="720"/>
+        <w:rPr>
+          <w:rFonts w:ascii="Benne" w:eastAsia="Benne" w:hAnsi="Benne" w:cs="Benne"/>
+          <w:sz w:val="24"/>
+          <w:szCs w:val="24"/>
+        </w:rPr>
+      </w:pPr>
+      <w:r>
+        <w:rPr>
+          <w:rFonts w:ascii="Benne" w:eastAsia="Benne" w:hAnsi="Benne" w:cs="Benne"/>
+          <w:sz w:val="24"/>
+          <w:szCs w:val="24"/>
+        </w:rPr>
+        <w:t>Level 4 = special attack</w:t>
+      </w:r>
+    </w:p>
+    <w:p>
+      <w:pPr>
+        <w:spacing w:line="100" w:lineRule="atLeast"/>
+        <w:ind w:left="720" w:firstLine="720"/>
+        <w:rPr>
+          <w:rFonts w:ascii="Benne" w:eastAsia="Benne" w:hAnsi="Benne" w:cs="Benne"/>
+          <w:sz w:val="24"/>
+          <w:szCs w:val="24"/>
+        </w:rPr>
+      </w:pPr>
+      <w:r>
+        <w:rPr>
+          <w:rFonts w:ascii="Benne" w:eastAsia="Benne" w:hAnsi="Benne" w:cs="Benne"/>
+          <w:sz w:val="24"/>
+          <w:szCs w:val="24"/>
+        </w:rPr>
+        <w:t>Level 5 = ultimate</w:t>
+      </w:r>
+      <w:r>
+        <w:rPr>
+          <w:rFonts w:ascii="Benne" w:eastAsia="Benne" w:hAnsi="Benne" w:cs="Benne"/>
+          <w:sz w:val="24"/>
+          <w:szCs w:val="24"/>
+        </w:rPr>
+        <w:t>, really high requirements but lots of damage</w:t>
+      </w:r>
+      <w:r>
+        <w:rPr>
+          <w:rFonts w:ascii="Benne" w:eastAsia="Benne" w:hAnsi="Benne" w:cs="Benne"/>
+          <w:sz w:val="24"/>
+          <w:szCs w:val="24"/>
+        </w:rPr>
+        <w:t>, infinite healing, getting multiple cards from exhaust, etc.</w:t>
+      </w:r>
+    </w:p>
+    <w:p>
+      <w:pPr>
+        <w:spacing w:line="100" w:lineRule="atLeast"/>
+        <w:rPr>
+          <w:rFonts w:ascii="Benne" w:eastAsia="Benne" w:hAnsi="Benne" w:cs="Benne"/>
+          <w:sz w:val="24"/>
+          <w:szCs w:val="24"/>
+        </w:rPr>
+      </w:pPr>
+      <w:r>
+        <w:rPr>
+          <w:rFonts w:ascii="Benne" w:eastAsia="Benne" w:hAnsi="Benne" w:cs="Benne"/>
+          <w:sz w:val="24"/>
+          <w:szCs w:val="24"/>
+        </w:rPr>
+        <w:t>What makes something a top or a bottom ability… stacked exhaust on bottom, then each turns gets harder to make decisions stuff</w:t>
+      </w:r>
+    </w:p>
+    <w:p>
+      <w:pPr>
+        <w:spacing w:line="100" w:lineRule="atLeast"/>
+        <w:rPr>
+          <w:rFonts w:ascii="Benne" w:eastAsia="Benne" w:hAnsi="Benne" w:cs="Benne"/>
+          <w:sz w:val="24"/>
+          <w:szCs w:val="24"/>
+        </w:rPr>
+      </w:pPr>
+      <w:r>
+        <w:rPr>
+          <w:rFonts w:ascii="Benne" w:eastAsia="Benne" w:hAnsi="Benne" w:cs="Benne"/>
+          <w:sz w:val="24"/>
+          <w:szCs w:val="24"/>
+        </w:rPr>
+        <w:t>Card idea: armor, or artifact, which increases your defense if you successfully defend</w:t>
+      </w:r>
+    </w:p>
+    <w:p>
+      <w:pPr>
+        <w:spacing w:line="100" w:lineRule="atLeast"/>
+        <w:rPr>
+          <w:rFonts w:ascii="Benne" w:eastAsia="Benne" w:hAnsi="Benne" w:cs="Benne"/>
+          <w:sz w:val="24"/>
+          <w:szCs w:val="24"/>
+        </w:rPr>
+      </w:pPr>
+      <w:r>
+        <w:rPr>
+          <w:rFonts w:ascii="Benne" w:eastAsia="Benne" w:hAnsi="Benne" w:cs="Benne"/>
+          <w:sz w:val="24"/>
+          <w:szCs w:val="24"/>
+        </w:rPr>
+        <w:lastRenderedPageBreak/>
+        <w:t xml:space="preserve">Consider: +1 </w:t>
+      </w:r>
+      <w:proofErr w:type="spellStart"/>
+      <w:r>
+        <w:rPr>
+          <w:rFonts w:ascii="Benne" w:eastAsia="Benne" w:hAnsi="Benne" w:cs="Benne"/>
+          <w:sz w:val="24"/>
+          <w:szCs w:val="24"/>
+        </w:rPr>
+        <w:t>defence</w:t>
+      </w:r>
+      <w:proofErr w:type="spellEnd"/>
+      <w:r>
+        <w:rPr>
+          <w:rFonts w:ascii="Benne" w:eastAsia="Benne" w:hAnsi="Benne" w:cs="Benne"/>
+          <w:sz w:val="24"/>
+          <w:szCs w:val="24"/>
+        </w:rPr>
+        <w:t xml:space="preserve"> from token isn’t as impactful? Maybe</w:t>
+      </w:r>
+      <w:r>
+        <w:rPr>
+          <w:rFonts w:ascii="Benne" w:eastAsia="Benne" w:hAnsi="Benne" w:cs="Benne"/>
+          <w:sz w:val="24"/>
+          <w:szCs w:val="24"/>
+        </w:rPr>
+        <w:t>,</w:t>
+      </w:r>
+      <w:r>
+        <w:rPr>
+          <w:rFonts w:ascii="Benne" w:eastAsia="Benne" w:hAnsi="Benne" w:cs="Benne"/>
+          <w:sz w:val="24"/>
+          <w:szCs w:val="24"/>
+        </w:rPr>
+        <w:t xml:space="preserve"> maybe not.</w:t>
+      </w:r>
+    </w:p>
+    <w:p>
+      <w:pPr>
+        <w:spacing w:line="100" w:lineRule="atLeast"/>
+        <w:rPr>
+          <w:rFonts w:ascii="Benne" w:eastAsia="Benne" w:hAnsi="Benne" w:cs="Benne"/>
+          <w:sz w:val="24"/>
+          <w:szCs w:val="24"/>
+        </w:rPr>
+      </w:pPr>
+      <w:r>
+        <w:rPr>
+          <w:rFonts w:ascii="Benne" w:eastAsia="Benne" w:hAnsi="Benne" w:cs="Benne"/>
+          <w:sz w:val="24"/>
+          <w:szCs w:val="24"/>
+        </w:rPr>
+        <w:t xml:space="preserve">A card that does something at 1 health, </w:t>
+      </w:r>
+      <w:proofErr w:type="gramStart"/>
+      <w:r>
+        <w:rPr>
+          <w:rFonts w:ascii="Benne" w:eastAsia="Benne" w:hAnsi="Benne" w:cs="Benne"/>
+          <w:sz w:val="24"/>
+          <w:szCs w:val="24"/>
+        </w:rPr>
+        <w:t>combo’s</w:t>
+      </w:r>
+      <w:proofErr w:type="gramEnd"/>
+      <w:r>
+        <w:rPr>
+          <w:rFonts w:ascii="Benne" w:eastAsia="Benne" w:hAnsi="Benne" w:cs="Benne"/>
+          <w:sz w:val="24"/>
+          <w:szCs w:val="24"/>
+        </w:rPr>
+        <w:t xml:space="preserve"> with high defense/clutch armor set builds</w:t>
+      </w:r>
+    </w:p>
+    <w:p>
+      <w:pPr>
+        <w:spacing w:line="100" w:lineRule="atLeast"/>
+        <w:rPr>
+          <w:rFonts w:ascii="Benne" w:eastAsia="Benne" w:hAnsi="Benne" w:cs="Benne"/>
+          <w:bCs/>
+          <w:sz w:val="24"/>
+          <w:szCs w:val="24"/>
+        </w:rPr>
+      </w:pPr>
+    </w:p>
+    <w:p>
+      <w:pPr>
+        <w:spacing w:line="100" w:lineRule="atLeast"/>
+        <w:rPr>
+          <w:rFonts w:ascii="Benne" w:eastAsia="Benne" w:hAnsi="Benne" w:cs="Benne"/>
+          <w:bCs/>
+          <w:sz w:val="24"/>
+          <w:szCs w:val="24"/>
+        </w:rPr>
+      </w:pPr>
+      <w:r>
+        <w:rPr>
+          <w:rFonts w:ascii="Benne" w:eastAsia="Benne" w:hAnsi="Benne" w:cs="Benne"/>
+          <w:bCs/>
+          <w:sz w:val="24"/>
+          <w:szCs w:val="24"/>
+        </w:rPr>
+        <w:t>Get manual feedback</w:t>
       </w:r>
     </w:p>
     <w:p>
@@ -20607,14 +21875,20 @@
           <w:ilvl w:val="0"/>
           <w:numId w:val="2"/>
         </w:numPr>
-        <w:rPr>
-          <w:rFonts w:ascii="Benne" w:eastAsia="Benne" w:hAnsi="Benne" w:cs="Benne"/>
-          <w:sz w:val="24"/>
-          <w:szCs w:val="24"/>
-        </w:rPr>
-      </w:pPr>
-      <w:r>
-        <w:t>Reactions, clean up</w:t>
+        <w:spacing w:line="100" w:lineRule="atLeast"/>
+        <w:rPr>
+          <w:rFonts w:ascii="Benne" w:eastAsia="Benne" w:hAnsi="Benne" w:cs="Benne"/>
+          <w:sz w:val="24"/>
+          <w:szCs w:val="24"/>
+        </w:rPr>
+      </w:pPr>
+      <w:r>
+        <w:rPr>
+          <w:rFonts w:ascii="Benne" w:eastAsia="Benne" w:hAnsi="Benne" w:cs="Benne"/>
+          <w:sz w:val="24"/>
+          <w:szCs w:val="24"/>
+        </w:rPr>
+        <w:t>Ask: what do you want to know? What do you want to know next?</w:t>
       </w:r>
     </w:p>
     <w:p>
@@ -20624,20 +21898,14 @@
           <w:ilvl w:val="0"/>
           <w:numId w:val="2"/>
         </w:numPr>
-        <w:spacing w:line="100" w:lineRule="atLeast"/>
-        <w:rPr>
-          <w:rFonts w:ascii="Benne" w:eastAsia="Benne" w:hAnsi="Benne" w:cs="Benne"/>
-          <w:sz w:val="24"/>
-          <w:szCs w:val="24"/>
-        </w:rPr>
-      </w:pPr>
-      <w:r>
-        <w:rPr>
-          <w:rFonts w:ascii="Benne" w:eastAsia="Benne" w:hAnsi="Benne" w:cs="Benne"/>
-          <w:sz w:val="24"/>
-          <w:szCs w:val="24"/>
-        </w:rPr>
-        <w:t>Core book, extra depth in following book</w:t>
+        <w:rPr>
+          <w:rFonts w:ascii="Benne" w:eastAsia="Benne" w:hAnsi="Benne" w:cs="Benne"/>
+          <w:sz w:val="24"/>
+          <w:szCs w:val="24"/>
+        </w:rPr>
+      </w:pPr>
+      <w:r>
+        <w:t>Reactions, clean up</w:t>
       </w:r>
     </w:p>
     <w:p>
@@ -20660,7 +21928,7 @@
           <w:sz w:val="24"/>
           <w:szCs w:val="24"/>
         </w:rPr>
-        <w:t>Create most succinct guide</w:t>
+        <w:t>Core book, extra depth in following book</w:t>
       </w:r>
     </w:p>
     <w:p>
@@ -20683,7 +21951,7 @@
           <w:sz w:val="24"/>
           <w:szCs w:val="24"/>
         </w:rPr>
-        <w:t>Make manual finalized (double check glossary notably, but also layout, order, wording, etc.)</w:t>
+        <w:t>Create most succinct guide</w:t>
       </w:r>
     </w:p>
     <w:p>
@@ -20706,7 +21974,7 @@
           <w:sz w:val="24"/>
           <w:szCs w:val="24"/>
         </w:rPr>
-        <w:t>Move armor/weapons into character creation</w:t>
+        <w:t>Make manual finalized (double check glossary notably, but also layout, order, wording, etc.)</w:t>
       </w:r>
     </w:p>
     <w:p>
@@ -20729,7 +21997,7 @@
           <w:sz w:val="24"/>
           <w:szCs w:val="24"/>
         </w:rPr>
-        <w:t>Reorganize character creation, start with 1 weapon and 1 armor set, think about moving armor and stuff into character building section</w:t>
+        <w:t>Move armor/weapons into character creation</w:t>
       </w:r>
     </w:p>
     <w:p>
@@ -20752,157 +22020,7 @@
           <w:sz w:val="24"/>
           <w:szCs w:val="24"/>
         </w:rPr>
-        <w:t>Simplify equipment</w:t>
-      </w:r>
-    </w:p>
-    <w:p>
-      <w:pPr>
-        <w:pStyle w:val="BodyText"/>
-      </w:pPr>
-    </w:p>
-    <w:p>
-      <w:pPr>
-        <w:spacing w:line="100" w:lineRule="atLeast"/>
-      </w:pPr>
-      <w:r>
-        <w:rPr>
-          <w:rFonts w:ascii="Benne" w:eastAsia="Benne" w:hAnsi="Benne" w:cs="Benne"/>
-          <w:sz w:val="24"/>
-          <w:szCs w:val="24"/>
-        </w:rPr>
-        <w:t>Look into GM notes to expand</w:t>
-      </w:r>
-      <w:r>
-        <w:rPr>
-          <w:rFonts w:ascii="Benne" w:eastAsia="Benne" w:hAnsi="Benne" w:cs="Benne"/>
-          <w:sz w:val="24"/>
-          <w:szCs w:val="24"/>
-        </w:rPr>
-        <w:t xml:space="preserve"> </w:t>
-      </w:r>
-      <w:r>
-        <w:rPr>
-          <w:rFonts w:ascii="Benne" w:eastAsia="Benne" w:hAnsi="Benne" w:cs="Benne"/>
-          <w:sz w:val="24"/>
-          <w:szCs w:val="24"/>
-        </w:rPr>
-        <w:t>how to GM well</w:t>
-      </w:r>
-    </w:p>
-    <w:p>
-      <w:pPr>
-        <w:spacing w:line="100" w:lineRule="atLeast"/>
-        <w:rPr>
-          <w:rFonts w:ascii="Benne" w:eastAsia="Benne" w:hAnsi="Benne" w:cs="Benne"/>
-          <w:sz w:val="24"/>
-          <w:szCs w:val="24"/>
-        </w:rPr>
-      </w:pPr>
-      <w:r>
-        <w:rPr>
-          <w:rFonts w:ascii="Benne" w:eastAsia="Benne" w:hAnsi="Benne" w:cs="Benne"/>
-          <w:sz w:val="24"/>
-          <w:szCs w:val="24"/>
-        </w:rPr>
-        <w:t>Stats as tokens (token for +5 and +1)</w:t>
-      </w:r>
-    </w:p>
-    <w:p>
-      <w:pPr>
-        <w:spacing w:line="100" w:lineRule="atLeast"/>
-        <w:rPr>
-          <w:rFonts w:ascii="Benne" w:eastAsia="Benne" w:hAnsi="Benne" w:cs="Benne"/>
-          <w:sz w:val="24"/>
-          <w:szCs w:val="24"/>
-        </w:rPr>
-      </w:pPr>
-      <w:r>
-        <w:rPr>
-          <w:rFonts w:ascii="Benne" w:eastAsia="Benne" w:hAnsi="Benne" w:cs="Benne"/>
-          <w:sz w:val="24"/>
-          <w:szCs w:val="24"/>
-        </w:rPr>
-        <w:t>Add adv/disadv next to equipment &amp; consumables</w:t>
-      </w:r>
-    </w:p>
-    <w:p>
-      <w:pPr>
-        <w:spacing w:line="100" w:lineRule="atLeast"/>
-        <w:rPr>
-          <w:rFonts w:ascii="Benne" w:eastAsia="Benne" w:hAnsi="Benne" w:cs="Benne"/>
-          <w:sz w:val="24"/>
-          <w:szCs w:val="24"/>
-        </w:rPr>
-      </w:pPr>
-      <w:r>
-        <w:rPr>
-          <w:rFonts w:ascii="Benne" w:eastAsia="Benne" w:hAnsi="Benne" w:cs="Benne"/>
-          <w:sz w:val="24"/>
-          <w:szCs w:val="24"/>
-        </w:rPr>
-        <w:t>Higher level armor sets?</w:t>
-      </w:r>
-    </w:p>
-    <w:p>
-      <w:pPr>
-        <w:spacing w:line="100" w:lineRule="atLeast"/>
-        <w:rPr>
-          <w:rFonts w:ascii="Benne" w:eastAsia="Benne" w:hAnsi="Benne" w:cs="Benne"/>
-          <w:sz w:val="24"/>
-          <w:szCs w:val="24"/>
-        </w:rPr>
-      </w:pPr>
-      <w:r>
-        <w:rPr>
-          <w:rFonts w:ascii="Benne" w:eastAsia="Benne" w:hAnsi="Benne" w:cs="Benne"/>
-          <w:sz w:val="24"/>
-          <w:szCs w:val="24"/>
-        </w:rPr>
-        <w:t>Continue fleshing out campaign</w:t>
-      </w:r>
-      <w:r>
-        <w:rPr>
-          <w:rFonts w:ascii="Benne" w:eastAsia="Benne" w:hAnsi="Benne" w:cs="Benne"/>
-          <w:sz w:val="24"/>
-          <w:szCs w:val="24"/>
-        </w:rPr>
-        <w:t>’s</w:t>
-      </w:r>
-    </w:p>
-    <w:p>
-      <w:pPr>
-        <w:spacing w:line="100" w:lineRule="atLeast"/>
-        <w:rPr>
-          <w:rFonts w:ascii="Benne" w:eastAsia="Benne" w:hAnsi="Benne" w:cs="Benne"/>
-          <w:sz w:val="24"/>
-          <w:szCs w:val="24"/>
-        </w:rPr>
-      </w:pPr>
-      <w:r>
-        <w:rPr>
-          <w:rFonts w:ascii="Benne" w:eastAsia="Benne" w:hAnsi="Benne" w:cs="Benne"/>
-          <w:sz w:val="24"/>
-          <w:szCs w:val="24"/>
-        </w:rPr>
-        <w:t>More things like poison/fire, not active but a persisting effect, at various levels (maybe mostly level 3?)</w:t>
-      </w:r>
-    </w:p>
-    <w:p>
-      <w:pPr>
-        <w:spacing w:line="100" w:lineRule="atLeast"/>
-        <w:rPr>
-          <w:rFonts w:ascii="Benne" w:eastAsia="Benne" w:hAnsi="Benne" w:cs="Benne"/>
-          <w:sz w:val="24"/>
-          <w:szCs w:val="24"/>
-        </w:rPr>
-      </w:pPr>
-      <w:r>
-        <w:rPr>
-          <w:rFonts w:ascii="Benne" w:eastAsia="Benne" w:hAnsi="Benne" w:cs="Benne"/>
-          <w:sz w:val="24"/>
-          <w:szCs w:val="24"/>
-        </w:rPr>
-        <w:t>Make a card creator app thing</w:t>
+        <w:t>Reorganize character creation, start with 1 weapon and 1 armor set, think about moving armor and stuff into character building section</w:t>
       </w:r>
     </w:p>
     <w:p>
@@ -20925,6 +22043,197 @@
           <w:sz w:val="24"/>
           <w:szCs w:val="24"/>
         </w:rPr>
+        <w:t>Simplify equipment</w:t>
+      </w:r>
+    </w:p>
+    <w:p>
+      <w:pPr>
+        <w:pStyle w:val="BodyText"/>
+      </w:pPr>
+    </w:p>
+    <w:p>
+      <w:pPr>
+        <w:spacing w:line="100" w:lineRule="atLeast"/>
+      </w:pPr>
+      <w:r>
+        <w:rPr>
+          <w:rFonts w:ascii="Benne" w:eastAsia="Benne" w:hAnsi="Benne" w:cs="Benne"/>
+          <w:sz w:val="24"/>
+          <w:szCs w:val="24"/>
+        </w:rPr>
+        <w:t>Look into GM notes to expand</w:t>
+      </w:r>
+      <w:r>
+        <w:rPr>
+          <w:rFonts w:ascii="Benne" w:eastAsia="Benne" w:hAnsi="Benne" w:cs="Benne"/>
+          <w:sz w:val="24"/>
+          <w:szCs w:val="24"/>
+        </w:rPr>
+        <w:t xml:space="preserve"> </w:t>
+      </w:r>
+      <w:r>
+        <w:rPr>
+          <w:rFonts w:ascii="Benne" w:eastAsia="Benne" w:hAnsi="Benne" w:cs="Benne"/>
+          <w:sz w:val="24"/>
+          <w:szCs w:val="24"/>
+        </w:rPr>
+        <w:t>how to GM well</w:t>
+      </w:r>
+    </w:p>
+    <w:p>
+      <w:pPr>
+        <w:spacing w:line="100" w:lineRule="atLeast"/>
+        <w:rPr>
+          <w:rFonts w:ascii="Benne" w:eastAsia="Benne" w:hAnsi="Benne" w:cs="Benne"/>
+          <w:sz w:val="24"/>
+          <w:szCs w:val="24"/>
+        </w:rPr>
+      </w:pPr>
+      <w:r>
+        <w:rPr>
+          <w:rFonts w:ascii="Benne" w:eastAsia="Benne" w:hAnsi="Benne" w:cs="Benne"/>
+          <w:sz w:val="24"/>
+          <w:szCs w:val="24"/>
+        </w:rPr>
+        <w:t>Stats as tokens (token for +5 and +1)</w:t>
+      </w:r>
+    </w:p>
+    <w:p>
+      <w:pPr>
+        <w:spacing w:line="100" w:lineRule="atLeast"/>
+        <w:rPr>
+          <w:rFonts w:ascii="Benne" w:eastAsia="Benne" w:hAnsi="Benne" w:cs="Benne"/>
+          <w:sz w:val="24"/>
+          <w:szCs w:val="24"/>
+        </w:rPr>
+      </w:pPr>
+      <w:r>
+        <w:rPr>
+          <w:rFonts w:ascii="Benne" w:eastAsia="Benne" w:hAnsi="Benne" w:cs="Benne"/>
+          <w:sz w:val="24"/>
+          <w:szCs w:val="24"/>
+        </w:rPr>
+        <w:t>Add adv/</w:t>
+      </w:r>
+      <w:proofErr w:type="spellStart"/>
+      <w:r>
+        <w:rPr>
+          <w:rFonts w:ascii="Benne" w:eastAsia="Benne" w:hAnsi="Benne" w:cs="Benne"/>
+          <w:sz w:val="24"/>
+          <w:szCs w:val="24"/>
+        </w:rPr>
+        <w:t>disadv</w:t>
+      </w:r>
+      <w:proofErr w:type="spellEnd"/>
+      <w:r>
+        <w:rPr>
+          <w:rFonts w:ascii="Benne" w:eastAsia="Benne" w:hAnsi="Benne" w:cs="Benne"/>
+          <w:sz w:val="24"/>
+          <w:szCs w:val="24"/>
+        </w:rPr>
+        <w:t xml:space="preserve"> next to equipment &amp; consumables</w:t>
+      </w:r>
+    </w:p>
+    <w:p>
+      <w:pPr>
+        <w:spacing w:line="100" w:lineRule="atLeast"/>
+        <w:rPr>
+          <w:rFonts w:ascii="Benne" w:eastAsia="Benne" w:hAnsi="Benne" w:cs="Benne"/>
+          <w:sz w:val="24"/>
+          <w:szCs w:val="24"/>
+        </w:rPr>
+      </w:pPr>
+      <w:r>
+        <w:rPr>
+          <w:rFonts w:ascii="Benne" w:eastAsia="Benne" w:hAnsi="Benne" w:cs="Benne"/>
+          <w:sz w:val="24"/>
+          <w:szCs w:val="24"/>
+        </w:rPr>
+        <w:t>Higher level armor sets?</w:t>
+      </w:r>
+    </w:p>
+    <w:p>
+      <w:pPr>
+        <w:spacing w:line="100" w:lineRule="atLeast"/>
+        <w:rPr>
+          <w:rFonts w:ascii="Benne" w:eastAsia="Benne" w:hAnsi="Benne" w:cs="Benne"/>
+          <w:sz w:val="24"/>
+          <w:szCs w:val="24"/>
+        </w:rPr>
+      </w:pPr>
+      <w:r>
+        <w:rPr>
+          <w:rFonts w:ascii="Benne" w:eastAsia="Benne" w:hAnsi="Benne" w:cs="Benne"/>
+          <w:sz w:val="24"/>
+          <w:szCs w:val="24"/>
+        </w:rPr>
+        <w:t>Continue fleshing out campaign</w:t>
+      </w:r>
+      <w:r>
+        <w:rPr>
+          <w:rFonts w:ascii="Benne" w:eastAsia="Benne" w:hAnsi="Benne" w:cs="Benne"/>
+          <w:sz w:val="24"/>
+          <w:szCs w:val="24"/>
+        </w:rPr>
+        <w:t>’s</w:t>
+      </w:r>
+    </w:p>
+    <w:p>
+      <w:pPr>
+        <w:spacing w:line="100" w:lineRule="atLeast"/>
+        <w:rPr>
+          <w:rFonts w:ascii="Benne" w:eastAsia="Benne" w:hAnsi="Benne" w:cs="Benne"/>
+          <w:sz w:val="24"/>
+          <w:szCs w:val="24"/>
+        </w:rPr>
+      </w:pPr>
+      <w:r>
+        <w:rPr>
+          <w:rFonts w:ascii="Benne" w:eastAsia="Benne" w:hAnsi="Benne" w:cs="Benne"/>
+          <w:sz w:val="24"/>
+          <w:szCs w:val="24"/>
+        </w:rPr>
+        <w:t>More things like poison/fire, not active but a persisting effect, at various levels (maybe mostly level 3?)</w:t>
+      </w:r>
+    </w:p>
+    <w:p>
+      <w:pPr>
+        <w:spacing w:line="100" w:lineRule="atLeast"/>
+        <w:rPr>
+          <w:rFonts w:ascii="Benne" w:eastAsia="Benne" w:hAnsi="Benne" w:cs="Benne"/>
+          <w:sz w:val="24"/>
+          <w:szCs w:val="24"/>
+        </w:rPr>
+      </w:pPr>
+      <w:r>
+        <w:rPr>
+          <w:rFonts w:ascii="Benne" w:eastAsia="Benne" w:hAnsi="Benne" w:cs="Benne"/>
+          <w:sz w:val="24"/>
+          <w:szCs w:val="24"/>
+        </w:rPr>
+        <w:t>Make a card creator app thing</w:t>
+      </w:r>
+    </w:p>
+    <w:p>
+      <w:pPr>
+        <w:pStyle w:val="ListParagraph"/>
+        <w:numPr>
+          <w:ilvl w:val="0"/>
+          <w:numId w:val="2"/>
+        </w:numPr>
+        <w:spacing w:line="100" w:lineRule="atLeast"/>
+        <w:rPr>
+          <w:rFonts w:ascii="Benne" w:eastAsia="Benne" w:hAnsi="Benne" w:cs="Benne"/>
+          <w:sz w:val="24"/>
+          <w:szCs w:val="24"/>
+        </w:rPr>
+      </w:pPr>
+      <w:r>
+        <w:rPr>
+          <w:rFonts w:ascii="Benne" w:eastAsia="Benne" w:hAnsi="Benne" w:cs="Benne"/>
+          <w:sz w:val="24"/>
+          <w:szCs w:val="24"/>
+        </w:rPr>
         <w:t>Thinking again about a card creator app thing… maybe we should create a design document for it, and that’ll help us make some of these additions</w:t>
       </w:r>
     </w:p>
@@ -21022,7 +22331,25 @@
           <w:sz w:val="24"/>
           <w:szCs w:val="24"/>
         </w:rPr>
-        <w:t>Have enemies that cause player’s to discard a card</w:t>
+        <w:t xml:space="preserve">Have enemies that cause </w:t>
+      </w:r>
+      <w:proofErr w:type="gramStart"/>
+      <w:r>
+        <w:rPr>
+          <w:rFonts w:ascii="Benne" w:eastAsia="Benne" w:hAnsi="Benne" w:cs="Benne"/>
+          <w:sz w:val="24"/>
+          <w:szCs w:val="24"/>
+        </w:rPr>
+        <w:t>player’s</w:t>
+      </w:r>
+      <w:proofErr w:type="gramEnd"/>
+      <w:r>
+        <w:rPr>
+          <w:rFonts w:ascii="Benne" w:eastAsia="Benne" w:hAnsi="Benne" w:cs="Benne"/>
+          <w:sz w:val="24"/>
+          <w:szCs w:val="24"/>
+        </w:rPr>
+        <w:t xml:space="preserve"> to discard a card</w:t>
       </w:r>
     </w:p>
     <w:p>
@@ -21305,8 +22632,90 @@
           <w:sz w:val="24"/>
           <w:szCs w:val="24"/>
         </w:rPr>
-        <w:t>Dicey dungeons, into the breach, DnD, Divinity: Original Sin, Dark Souls, Xcom, Magic the gathering, gloomhaven, TheAngryGM, avatar the last airbender</w:t>
-      </w:r>
+        <w:t xml:space="preserve">Dicey dungeons, into the breach, </w:t>
+      </w:r>
+      <w:proofErr w:type="spellStart"/>
+      <w:r>
+        <w:rPr>
+          <w:rFonts w:ascii="Benne" w:eastAsia="Benne" w:hAnsi="Benne" w:cs="Benne"/>
+          <w:sz w:val="24"/>
+          <w:szCs w:val="24"/>
+        </w:rPr>
+        <w:t>DnD</w:t>
+      </w:r>
+      <w:proofErr w:type="spellEnd"/>
+      <w:r>
+        <w:rPr>
+          <w:rFonts w:ascii="Benne" w:eastAsia="Benne" w:hAnsi="Benne" w:cs="Benne"/>
+          <w:sz w:val="24"/>
+          <w:szCs w:val="24"/>
+        </w:rPr>
+        <w:t xml:space="preserve">, Divinity: Original Sin, Dark Souls, </w:t>
+      </w:r>
+      <w:proofErr w:type="spellStart"/>
+      <w:r>
+        <w:rPr>
+          <w:rFonts w:ascii="Benne" w:eastAsia="Benne" w:hAnsi="Benne" w:cs="Benne"/>
+          <w:sz w:val="24"/>
+          <w:szCs w:val="24"/>
+        </w:rPr>
+        <w:t>Xcom</w:t>
+      </w:r>
+      <w:proofErr w:type="spellEnd"/>
+      <w:r>
+        <w:rPr>
+          <w:rFonts w:ascii="Benne" w:eastAsia="Benne" w:hAnsi="Benne" w:cs="Benne"/>
+          <w:sz w:val="24"/>
+          <w:szCs w:val="24"/>
+        </w:rPr>
+        <w:t xml:space="preserve">, Magic the gathering, </w:t>
+      </w:r>
+      <w:proofErr w:type="spellStart"/>
+      <w:r>
+        <w:rPr>
+          <w:rFonts w:ascii="Benne" w:eastAsia="Benne" w:hAnsi="Benne" w:cs="Benne"/>
+          <w:sz w:val="24"/>
+          <w:szCs w:val="24"/>
+        </w:rPr>
+        <w:t>gloomhaven</w:t>
+      </w:r>
+      <w:proofErr w:type="spellEnd"/>
+      <w:r>
+        <w:rPr>
+          <w:rFonts w:ascii="Benne" w:eastAsia="Benne" w:hAnsi="Benne" w:cs="Benne"/>
+          <w:sz w:val="24"/>
+          <w:szCs w:val="24"/>
+        </w:rPr>
+        <w:t xml:space="preserve">, </w:t>
+      </w:r>
+      <w:proofErr w:type="spellStart"/>
+      <w:r>
+        <w:rPr>
+          <w:rFonts w:ascii="Benne" w:eastAsia="Benne" w:hAnsi="Benne" w:cs="Benne"/>
+          <w:sz w:val="24"/>
+          <w:szCs w:val="24"/>
+        </w:rPr>
+        <w:t>TheAngryGM</w:t>
+      </w:r>
+      <w:proofErr w:type="spellEnd"/>
+      <w:r>
+        <w:rPr>
+          <w:rFonts w:ascii="Benne" w:eastAsia="Benne" w:hAnsi="Benne" w:cs="Benne"/>
+          <w:sz w:val="24"/>
+          <w:szCs w:val="24"/>
+        </w:rPr>
+        <w:t xml:space="preserve">, avatar the last </w:t>
+      </w:r>
+      <w:proofErr w:type="spellStart"/>
+      <w:r>
+        <w:rPr>
+          <w:rFonts w:ascii="Benne" w:eastAsia="Benne" w:hAnsi="Benne" w:cs="Benne"/>
+          <w:sz w:val="24"/>
+          <w:szCs w:val="24"/>
+        </w:rPr>
+        <w:t>airbender</w:t>
+      </w:r>
+      <w:proofErr w:type="spellEnd"/>
     </w:p>
     <w:p>
       <w:pPr>
@@ -21419,7 +22828,25 @@
           <w:sz w:val="24"/>
           <w:szCs w:val="24"/>
         </w:rPr>
-        <w:t>Since sitdown session game</w:t>
+        <w:t xml:space="preserve">Since </w:t>
+      </w:r>
+      <w:proofErr w:type="spellStart"/>
+      <w:r>
+        <w:rPr>
+          <w:rFonts w:ascii="Benne" w:eastAsia="Benne" w:hAnsi="Benne" w:cs="Benne"/>
+          <w:sz w:val="24"/>
+          <w:szCs w:val="24"/>
+        </w:rPr>
+        <w:t>sitdown</w:t>
+      </w:r>
+      <w:proofErr w:type="spellEnd"/>
+      <w:r>
+        <w:rPr>
+          <w:rFonts w:ascii="Benne" w:eastAsia="Benne" w:hAnsi="Benne" w:cs="Benne"/>
+          <w:sz w:val="24"/>
+          <w:szCs w:val="24"/>
+        </w:rPr>
+        <w:t xml:space="preserve"> session game</w:t>
       </w:r>
     </w:p>
     <w:p>
@@ -21783,24 +23210,43 @@
           <w:sz w:val="24"/>
           <w:szCs w:val="24"/>
         </w:rPr>
-        <w:t>Get additional cards… bombs =  can destroy equipment</w:t>
-      </w:r>
-    </w:p>
-    <w:p>
-      <w:pPr>
-        <w:spacing w:line="100" w:lineRule="atLeast"/>
-        <w:rPr>
-          <w:rFonts w:ascii="Benne" w:eastAsia="Benne" w:hAnsi="Benne" w:cs="Benne"/>
-          <w:sz w:val="24"/>
-          <w:szCs w:val="24"/>
-        </w:rPr>
-      </w:pPr>
-      <w:r>
-        <w:rPr>
-          <w:rFonts w:ascii="Benne" w:eastAsia="Benne" w:hAnsi="Benne" w:cs="Benne"/>
-          <w:sz w:val="24"/>
-          <w:szCs w:val="24"/>
-        </w:rPr>
+        <w:t xml:space="preserve">Get additional cards… bombs </w:t>
+      </w:r>
+      <w:proofErr w:type="gramStart"/>
+      <w:r>
+        <w:rPr>
+          <w:rFonts w:ascii="Benne" w:eastAsia="Benne" w:hAnsi="Benne" w:cs="Benne"/>
+          <w:sz w:val="24"/>
+          <w:szCs w:val="24"/>
+        </w:rPr>
+        <w:t>=  can</w:t>
+      </w:r>
+      <w:proofErr w:type="gramEnd"/>
+      <w:r>
+        <w:rPr>
+          <w:rFonts w:ascii="Benne" w:eastAsia="Benne" w:hAnsi="Benne" w:cs="Benne"/>
+          <w:sz w:val="24"/>
+          <w:szCs w:val="24"/>
+        </w:rPr>
+        <w:t xml:space="preserve"> destroy equipment</w:t>
+      </w:r>
+    </w:p>
+    <w:p>
+      <w:pPr>
+        <w:spacing w:line="100" w:lineRule="atLeast"/>
+        <w:rPr>
+          <w:rFonts w:ascii="Benne" w:eastAsia="Benne" w:hAnsi="Benne" w:cs="Benne"/>
+          <w:sz w:val="24"/>
+          <w:szCs w:val="24"/>
+        </w:rPr>
+      </w:pPr>
+      <w:r>
+        <w:rPr>
+          <w:rFonts w:ascii="Benne" w:eastAsia="Benne" w:hAnsi="Benne" w:cs="Benne"/>
+          <w:sz w:val="24"/>
+          <w:szCs w:val="24"/>
+        </w:rPr>
+        <w:lastRenderedPageBreak/>
         <w:t>More rewards to kill more things…</w:t>
       </w:r>
     </w:p>
@@ -21837,7 +23283,6 @@
           <w:sz w:val="24"/>
           <w:szCs w:val="24"/>
         </w:rPr>
-        <w:lastRenderedPageBreak/>
         <w:t>Players get more stuff over time</w:t>
       </w:r>
     </w:p>

</xml_diff>

<commit_message>
Added some Poison cards
</commit_message>
<xml_diff>
--- a/tactile_tabletop/Documents/User Handbook.docx
+++ b/tactile_tabletop/Documents/User Handbook.docx
@@ -1490,6 +1490,9 @@
         <w:pStyle w:val="Normal.0"/>
         <w:widowControl w:val="1"/>
         <w:spacing w:line="240" w:lineRule="auto"/>
+        <w:rPr>
+          <w:rFonts w:ascii="Arial Unicode MS" w:cs="Arial Unicode MS" w:hAnsi="Arial Unicode MS" w:eastAsia="Arial Unicode MS"/>
+        </w:rPr>
         <w:sectPr>
           <w:type w:val="continuous"/>
           <w:pgSz w:w="12240" w:h="15840" w:orient="portrait"/>
@@ -1498,7 +1501,11 @@
           <w:bidi w:val="0"/>
         </w:sectPr>
       </w:pPr>
-      <w:r/>
+      <w:r>
+        <w:rPr>
+          <w:rFonts w:ascii="Arial Unicode MS" w:cs="Arial Unicode MS" w:hAnsi="Arial Unicode MS" w:eastAsia="Arial Unicode MS"/>
+        </w:rPr>
+      </w:r>
     </w:p>
     <w:p>
       <w:pPr>
@@ -1848,7 +1855,7 @@
           <mc:Choice Requires="wpg">
             <w:drawing xmlns:a="http://schemas.openxmlformats.org/drawingml/2006/main">
               <wp:inline distT="0" distB="0" distL="0" distR="0">
-                <wp:extent cx="3581120" cy="2486025"/>
+                <wp:extent cx="3581121" cy="2486026"/>
                 <wp:effectExtent l="0" t="0" r="0" b="0"/>
                 <wp:docPr id="1073741829" name="officeArt object" descr="Picture 18"/>
                 <wp:cNvGraphicFramePr/>
@@ -1859,9 +1866,9 @@
                       <wpg:grpSpPr>
                         <a:xfrm>
                           <a:off x="0" y="0"/>
-                          <a:ext cx="3581120" cy="2486025"/>
+                          <a:ext cx="3581121" cy="2486026"/>
                           <a:chOff x="0" y="0"/>
-                          <a:chExt cx="3581119" cy="2486025"/>
+                          <a:chExt cx="3581120" cy="2486025"/>
                         </a:xfrm>
                       </wpg:grpSpPr>
                       <wps:wsp>
@@ -1870,7 +1877,7 @@
                         <wps:spPr>
                           <a:xfrm>
                             <a:off x="0" y="-1"/>
-                            <a:ext cx="3581120" cy="2486026"/>
+                            <a:ext cx="3581121" cy="2486026"/>
                           </a:xfrm>
                           <a:prstGeom prst="rect">
                             <a:avLst/>
@@ -1904,7 +1911,7 @@
                         <pic:spPr>
                           <a:xfrm>
                             <a:off x="0" y="-1"/>
-                            <a:ext cx="3581120" cy="2486026"/>
+                            <a:ext cx="3581121" cy="2486026"/>
                           </a:xfrm>
                           <a:prstGeom prst="rect">
                             <a:avLst/>
@@ -1924,12 +1931,12 @@
           </mc:Choice>
           <mc:Fallback>
             <w:pict>
-              <v:group id="_x0000_s1026" style="visibility:visible;width:282.0pt;height:195.8pt;" coordorigin="0,0" coordsize="3581120,2486025">
-                <v:rect id="_x0000_s1027" style="position:absolute;left:0;top:0;width:3581120;height:2486025;">
+              <v:group id="_x0000_s1026" style="visibility:visible;width:282.0pt;height:195.8pt;" coordorigin="0,-1" coordsize="3581121,2486026">
+                <v:rect id="_x0000_s1027" style="position:absolute;left:0;top:-1;width:3581120;height:2486025;">
                   <v:fill color="#FFFFFF" opacity="100.0%" type="solid"/>
                   <v:stroke on="f" weight="1.0pt" dashstyle="solid" endcap="flat" miterlimit="400.0%" joinstyle="miter" linestyle="single" startarrow="none" startarrowwidth="medium" startarrowlength="medium" endarrow="none" endarrowwidth="medium" endarrowlength="medium"/>
                 </v:rect>
-                <v:shape id="_x0000_s1028" type="#_x0000_t75" style="position:absolute;left:0;top:0;width:3581120;height:2486025;">
+                <v:shape id="_x0000_s1028" type="#_x0000_t75" style="position:absolute;left:0;top:-1;width:3581121;height:2486026;">
                   <v:imagedata r:id="rId7" o:title="image2.png"/>
                 </v:shape>
               </v:group>
@@ -2514,9 +2521,9 @@
     </w:p>
     <w:tbl>
       <w:tblPr>
-        <w:tblW w:w="9914" w:type="dxa"/>
+        <w:tblW w:w="10347" w:type="dxa"/>
         <w:jc w:val="center"/>
-        <w:tblInd w:w="110" w:type="dxa"/>
+        <w:tblInd w:w="218" w:type="dxa"/>
         <w:tblBorders>
           <w:top w:val="single" w:color="ffffff" w:sz="8" w:space="0" w:shadow="0" w:frame="0"/>
           <w:left w:val="single" w:color="ffffff" w:sz="8" w:space="0" w:shadow="0" w:frame="0"/>
@@ -2529,29 +2536,29 @@
         <w:tblLayout w:type="fixed"/>
       </w:tblPr>
       <w:tblGrid>
-        <w:gridCol w:w="2639"/>
-        <w:gridCol w:w="615"/>
-        <w:gridCol w:w="597"/>
-        <w:gridCol w:w="631"/>
-        <w:gridCol w:w="704"/>
-        <w:gridCol w:w="720"/>
-        <w:gridCol w:w="585"/>
-        <w:gridCol w:w="600"/>
-        <w:gridCol w:w="614"/>
-        <w:gridCol w:w="705"/>
-        <w:gridCol w:w="765"/>
-        <w:gridCol w:w="739"/>
+        <w:gridCol w:w="2754"/>
+        <w:gridCol w:w="642"/>
+        <w:gridCol w:w="623"/>
+        <w:gridCol w:w="658"/>
+        <w:gridCol w:w="735"/>
+        <w:gridCol w:w="751"/>
+        <w:gridCol w:w="611"/>
+        <w:gridCol w:w="626"/>
+        <w:gridCol w:w="641"/>
+        <w:gridCol w:w="736"/>
+        <w:gridCol w:w="798"/>
+        <w:gridCol w:w="772"/>
       </w:tblGrid>
       <w:tr>
         <w:tblPrEx>
           <w:shd w:val="clear" w:color="auto" w:fill="cdd4e9"/>
         </w:tblPrEx>
         <w:trPr>
-          <w:trHeight w:val="367" w:hRule="atLeast"/>
+          <w:trHeight w:val="387" w:hRule="atLeast"/>
         </w:trPr>
         <w:tc>
           <w:tcPr>
-            <w:tcW w:type="dxa" w:w="2639"/>
+            <w:tcW w:type="dxa" w:w="2754"/>
             <w:tcBorders>
               <w:top w:val="single" w:color="000000" w:sz="8" w:space="0" w:shadow="0" w:frame="0"/>
               <w:left w:val="single" w:color="000000" w:sz="8" w:space="0" w:shadow="0" w:frame="0"/>
@@ -2590,7 +2597,7 @@
         </w:tc>
         <w:tc>
           <w:tcPr>
-            <w:tcW w:type="dxa" w:w="615"/>
+            <w:tcW w:type="dxa" w:w="641"/>
             <w:tcBorders>
               <w:top w:val="single" w:color="000000" w:sz="8" w:space="0" w:shadow="0" w:frame="0"/>
               <w:left w:val="single" w:color="000000" w:sz="8" w:space="0" w:shadow="0" w:frame="0"/>
@@ -2627,7 +2634,7 @@
         </w:tc>
         <w:tc>
           <w:tcPr>
-            <w:tcW w:type="dxa" w:w="597"/>
+            <w:tcW w:type="dxa" w:w="623"/>
             <w:tcBorders>
               <w:top w:val="single" w:color="000000" w:sz="8" w:space="0" w:shadow="0" w:frame="0"/>
               <w:left w:val="single" w:color="000000" w:sz="8" w:space="0" w:shadow="0" w:frame="0"/>
@@ -2664,7 +2671,7 @@
         </w:tc>
         <w:tc>
           <w:tcPr>
-            <w:tcW w:type="dxa" w:w="630"/>
+            <w:tcW w:type="dxa" w:w="658"/>
             <w:tcBorders>
               <w:top w:val="single" w:color="000000" w:sz="8" w:space="0" w:shadow="0" w:frame="0"/>
               <w:left w:val="single" w:color="000000" w:sz="8" w:space="0" w:shadow="0" w:frame="0"/>
@@ -2701,7 +2708,7 @@
         </w:tc>
         <w:tc>
           <w:tcPr>
-            <w:tcW w:type="dxa" w:w="704"/>
+            <w:tcW w:type="dxa" w:w="734"/>
             <w:tcBorders>
               <w:top w:val="single" w:color="000000" w:sz="8" w:space="0" w:shadow="0" w:frame="0"/>
               <w:left w:val="single" w:color="000000" w:sz="8" w:space="0" w:shadow="0" w:frame="0"/>
@@ -2738,7 +2745,7 @@
         </w:tc>
         <w:tc>
           <w:tcPr>
-            <w:tcW w:type="dxa" w:w="720"/>
+            <w:tcW w:type="dxa" w:w="751"/>
             <w:tcBorders>
               <w:top w:val="single" w:color="000000" w:sz="8" w:space="0" w:shadow="0" w:frame="0"/>
               <w:left w:val="single" w:color="000000" w:sz="8" w:space="0" w:shadow="0" w:frame="0"/>
@@ -2775,7 +2782,7 @@
         </w:tc>
         <w:tc>
           <w:tcPr>
-            <w:tcW w:type="dxa" w:w="585"/>
+            <w:tcW w:type="dxa" w:w="610"/>
             <w:tcBorders>
               <w:top w:val="single" w:color="000000" w:sz="8" w:space="0" w:shadow="0" w:frame="0"/>
               <w:left w:val="single" w:color="000000" w:sz="8" w:space="0" w:shadow="0" w:frame="0"/>
@@ -2812,7 +2819,7 @@
         </w:tc>
         <w:tc>
           <w:tcPr>
-            <w:tcW w:type="dxa" w:w="599"/>
+            <w:tcW w:type="dxa" w:w="626"/>
             <w:tcBorders>
               <w:top w:val="single" w:color="000000" w:sz="8" w:space="0" w:shadow="0" w:frame="0"/>
               <w:left w:val="single" w:color="000000" w:sz="8" w:space="0" w:shadow="0" w:frame="0"/>
@@ -2849,7 +2856,7 @@
         </w:tc>
         <w:tc>
           <w:tcPr>
-            <w:tcW w:type="dxa" w:w="614"/>
+            <w:tcW w:type="dxa" w:w="640"/>
             <w:tcBorders>
               <w:top w:val="single" w:color="000000" w:sz="8" w:space="0" w:shadow="0" w:frame="0"/>
               <w:left w:val="single" w:color="000000" w:sz="8" w:space="0" w:shadow="0" w:frame="0"/>
@@ -2886,7 +2893,7 @@
         </w:tc>
         <w:tc>
           <w:tcPr>
-            <w:tcW w:type="dxa" w:w="705"/>
+            <w:tcW w:type="dxa" w:w="735"/>
             <w:tcBorders>
               <w:top w:val="single" w:color="000000" w:sz="8" w:space="0" w:shadow="0" w:frame="0"/>
               <w:left w:val="single" w:color="000000" w:sz="8" w:space="0" w:shadow="0" w:frame="0"/>
@@ -2923,7 +2930,7 @@
         </w:tc>
         <w:tc>
           <w:tcPr>
-            <w:tcW w:type="dxa" w:w="765"/>
+            <w:tcW w:type="dxa" w:w="798"/>
             <w:tcBorders>
               <w:top w:val="single" w:color="000000" w:sz="8" w:space="0" w:shadow="0" w:frame="0"/>
               <w:left w:val="single" w:color="000000" w:sz="8" w:space="0" w:shadow="0" w:frame="0"/>
@@ -2960,7 +2967,7 @@
         </w:tc>
         <w:tc>
           <w:tcPr>
-            <w:tcW w:type="dxa" w:w="739"/>
+            <w:tcW w:type="dxa" w:w="771"/>
             <w:tcBorders>
               <w:top w:val="single" w:color="000000" w:sz="8" w:space="0" w:shadow="0" w:frame="0"/>
               <w:left w:val="single" w:color="000000" w:sz="8" w:space="0" w:shadow="0" w:frame="0"/>
@@ -3001,11 +3008,11 @@
           <w:shd w:val="clear" w:color="auto" w:fill="cdd4e9"/>
         </w:tblPrEx>
         <w:trPr>
-          <w:trHeight w:val="580" w:hRule="atLeast"/>
+          <w:trHeight w:val="600" w:hRule="atLeast"/>
         </w:trPr>
         <w:tc>
           <w:tcPr>
-            <w:tcW w:type="dxa" w:w="2639"/>
+            <w:tcW w:type="dxa" w:w="2754"/>
             <w:tcBorders>
               <w:top w:val="single" w:color="000000" w:sz="8" w:space="0" w:shadow="0" w:frame="0"/>
               <w:left w:val="single" w:color="000000" w:sz="8" w:space="0" w:shadow="0" w:frame="0"/>
@@ -3044,7 +3051,7 @@
         </w:tc>
         <w:tc>
           <w:tcPr>
-            <w:tcW w:type="dxa" w:w="615"/>
+            <w:tcW w:type="dxa" w:w="641"/>
             <w:tcBorders>
               <w:top w:val="single" w:color="000000" w:sz="8" w:space="0" w:shadow="0" w:frame="0"/>
               <w:left w:val="single" w:color="000000" w:sz="8" w:space="0" w:shadow="0" w:frame="0"/>
@@ -3081,7 +3088,7 @@
         </w:tc>
         <w:tc>
           <w:tcPr>
-            <w:tcW w:type="dxa" w:w="597"/>
+            <w:tcW w:type="dxa" w:w="623"/>
             <w:tcBorders>
               <w:top w:val="single" w:color="000000" w:sz="8" w:space="0" w:shadow="0" w:frame="0"/>
               <w:left w:val="single" w:color="000000" w:sz="8" w:space="0" w:shadow="0" w:frame="0"/>
@@ -3118,7 +3125,7 @@
         </w:tc>
         <w:tc>
           <w:tcPr>
-            <w:tcW w:type="dxa" w:w="630"/>
+            <w:tcW w:type="dxa" w:w="658"/>
             <w:tcBorders>
               <w:top w:val="single" w:color="000000" w:sz="8" w:space="0" w:shadow="0" w:frame="0"/>
               <w:left w:val="single" w:color="000000" w:sz="8" w:space="0" w:shadow="0" w:frame="0"/>
@@ -3155,7 +3162,7 @@
         </w:tc>
         <w:tc>
           <w:tcPr>
-            <w:tcW w:type="dxa" w:w="704"/>
+            <w:tcW w:type="dxa" w:w="734"/>
             <w:tcBorders>
               <w:top w:val="single" w:color="000000" w:sz="8" w:space="0" w:shadow="0" w:frame="0"/>
               <w:left w:val="single" w:color="000000" w:sz="8" w:space="0" w:shadow="0" w:frame="0"/>
@@ -3192,7 +3199,7 @@
         </w:tc>
         <w:tc>
           <w:tcPr>
-            <w:tcW w:type="dxa" w:w="720"/>
+            <w:tcW w:type="dxa" w:w="751"/>
             <w:tcBorders>
               <w:top w:val="single" w:color="000000" w:sz="8" w:space="0" w:shadow="0" w:frame="0"/>
               <w:left w:val="single" w:color="000000" w:sz="8" w:space="0" w:shadow="0" w:frame="0"/>
@@ -3229,7 +3236,7 @@
         </w:tc>
         <w:tc>
           <w:tcPr>
-            <w:tcW w:type="dxa" w:w="585"/>
+            <w:tcW w:type="dxa" w:w="610"/>
             <w:tcBorders>
               <w:top w:val="single" w:color="000000" w:sz="8" w:space="0" w:shadow="0" w:frame="0"/>
               <w:left w:val="single" w:color="000000" w:sz="8" w:space="0" w:shadow="0" w:frame="0"/>
@@ -3266,7 +3273,7 @@
         </w:tc>
         <w:tc>
           <w:tcPr>
-            <w:tcW w:type="dxa" w:w="599"/>
+            <w:tcW w:type="dxa" w:w="626"/>
             <w:tcBorders>
               <w:top w:val="single" w:color="000000" w:sz="8" w:space="0" w:shadow="0" w:frame="0"/>
               <w:left w:val="single" w:color="000000" w:sz="8" w:space="0" w:shadow="0" w:frame="0"/>
@@ -3303,7 +3310,7 @@
         </w:tc>
         <w:tc>
           <w:tcPr>
-            <w:tcW w:type="dxa" w:w="614"/>
+            <w:tcW w:type="dxa" w:w="640"/>
             <w:tcBorders>
               <w:top w:val="single" w:color="000000" w:sz="8" w:space="0" w:shadow="0" w:frame="0"/>
               <w:left w:val="single" w:color="000000" w:sz="8" w:space="0" w:shadow="0" w:frame="0"/>
@@ -3340,7 +3347,7 @@
         </w:tc>
         <w:tc>
           <w:tcPr>
-            <w:tcW w:type="dxa" w:w="705"/>
+            <w:tcW w:type="dxa" w:w="735"/>
             <w:tcBorders>
               <w:top w:val="single" w:color="000000" w:sz="8" w:space="0" w:shadow="0" w:frame="0"/>
               <w:left w:val="single" w:color="000000" w:sz="8" w:space="0" w:shadow="0" w:frame="0"/>
@@ -3377,7 +3384,7 @@
         </w:tc>
         <w:tc>
           <w:tcPr>
-            <w:tcW w:type="dxa" w:w="765"/>
+            <w:tcW w:type="dxa" w:w="798"/>
             <w:tcBorders>
               <w:top w:val="single" w:color="000000" w:sz="8" w:space="0" w:shadow="0" w:frame="0"/>
               <w:left w:val="single" w:color="000000" w:sz="8" w:space="0" w:shadow="0" w:frame="0"/>
@@ -3414,7 +3421,7 @@
         </w:tc>
         <w:tc>
           <w:tcPr>
-            <w:tcW w:type="dxa" w:w="739"/>
+            <w:tcW w:type="dxa" w:w="771"/>
             <w:tcBorders>
               <w:top w:val="single" w:color="000000" w:sz="8" w:space="0" w:shadow="0" w:frame="0"/>
               <w:left w:val="single" w:color="000000" w:sz="8" w:space="0" w:shadow="0" w:frame="0"/>
@@ -3456,6 +3463,19 @@
         <w:pStyle w:val="heading 3"/>
         <w:widowControl w:val="0"/>
         <w:spacing w:line="240" w:lineRule="auto"/>
+        <w:ind w:left="110" w:hanging="110"/>
+        <w:jc w:val="center"/>
+        <w:rPr>
+          <w:rFonts w:ascii="Benne" w:cs="Benne" w:hAnsi="Benne" w:eastAsia="Benne"/>
+          <w:shd w:val="nil" w:color="auto" w:fill="auto"/>
+        </w:rPr>
+      </w:pPr>
+    </w:p>
+    <w:p>
+      <w:pPr>
+        <w:pStyle w:val="heading 3"/>
+        <w:widowControl w:val="0"/>
+        <w:spacing w:line="240" w:lineRule="auto"/>
         <w:ind w:left="2" w:hanging="2"/>
         <w:jc w:val="center"/>
         <w:rPr>
@@ -3688,7 +3708,7 @@
                 <wp:positionV relativeFrom="line">
                   <wp:posOffset>353065</wp:posOffset>
                 </wp:positionV>
-                <wp:extent cx="2798656" cy="1047115"/>
+                <wp:extent cx="2798657" cy="1047117"/>
                 <wp:effectExtent l="0" t="0" r="0" b="0"/>
                 <wp:wrapSquare wrapText="bothSides" distL="114300" distR="114300" distT="114300" distB="114300"/>
                 <wp:docPr id="1073741832" name="officeArt object" descr="Picture 3"/>
@@ -3700,9 +3720,9 @@
                       <wpg:grpSpPr>
                         <a:xfrm>
                           <a:off x="0" y="0"/>
-                          <a:ext cx="2798656" cy="1047115"/>
+                          <a:ext cx="2798657" cy="1047117"/>
                           <a:chOff x="0" y="0"/>
-                          <a:chExt cx="2798655" cy="1047114"/>
+                          <a:chExt cx="2798656" cy="1047116"/>
                         </a:xfrm>
                       </wpg:grpSpPr>
                       <wps:wsp>
@@ -3710,8 +3730,8 @@
                         <wps:cNvSpPr/>
                         <wps:spPr>
                           <a:xfrm>
-                            <a:off x="0" y="0"/>
-                            <a:ext cx="2798656" cy="1047115"/>
+                            <a:off x="0" y="-1"/>
+                            <a:ext cx="2798657" cy="1047117"/>
                           </a:xfrm>
                           <a:prstGeom prst="rect">
                             <a:avLst/>
@@ -3744,8 +3764,8 @@
                         </pic:blipFill>
                         <pic:spPr>
                           <a:xfrm>
-                            <a:off x="0" y="0"/>
-                            <a:ext cx="2798656" cy="1047115"/>
+                            <a:off x="0" y="-1"/>
+                            <a:ext cx="2798657" cy="1047117"/>
                           </a:xfrm>
                           <a:prstGeom prst="rect">
                             <a:avLst/>
@@ -3765,13 +3785,13 @@
           </mc:Choice>
           <mc:Fallback>
             <w:pict>
-              <v:group id="_x0000_s1029" style="visibility:visible;position:absolute;margin-left:346.6pt;margin-top:27.8pt;width:220.4pt;height:82.4pt;z-index:251660288;mso-position-horizontal:absolute;mso-position-horizontal-relative:page;mso-position-vertical:absolute;mso-position-vertical-relative:line;mso-wrap-distance-left:9.0pt;mso-wrap-distance-top:9.0pt;mso-wrap-distance-right:9.0pt;mso-wrap-distance-bottom:9.0pt;" coordorigin="0,0" coordsize="2798655,1047115">
+              <v:group id="_x0000_s1029" style="visibility:visible;position:absolute;margin-left:346.6pt;margin-top:27.8pt;width:220.4pt;height:82.5pt;z-index:251660288;mso-position-horizontal:absolute;mso-position-horizontal-relative:page;mso-position-vertical:absolute;mso-position-vertical-relative:line;mso-wrap-distance-left:9.0pt;mso-wrap-distance-top:9.0pt;mso-wrap-distance-right:9.0pt;mso-wrap-distance-bottom:9.0pt;" coordorigin="0,0" coordsize="2798657,1047116">
                 <w10:wrap type="square" side="bothSides" anchorx="page"/>
-                <v:rect id="_x0000_s1030" style="position:absolute;left:0;top:0;width:2798655;height:1047115;">
+                <v:rect id="_x0000_s1030" style="position:absolute;left:0;top:0;width:2798657;height:1047116;">
                   <v:fill color="#FFFFFF" opacity="100.0%" type="solid"/>
                   <v:stroke on="f" weight="1.0pt" dashstyle="solid" endcap="flat" miterlimit="400.0%" joinstyle="miter" linestyle="single" startarrow="none" startarrowwidth="medium" startarrowlength="medium" endarrow="none" endarrowwidth="medium" endarrowlength="medium"/>
                 </v:rect>
-                <v:shape id="_x0000_s1031" type="#_x0000_t75" style="position:absolute;left:0;top:0;width:2798655;height:1047115;">
+                <v:shape id="_x0000_s1031" type="#_x0000_t75" style="position:absolute;left:0;top:0;width:2798657;height:1047116;">
                   <v:imagedata r:id="rId8" o:title="image3.png"/>
                 </v:shape>
               </v:group>
@@ -4111,7 +4131,7 @@
       <w:tblPr>
         <w:tblW w:w="9899" w:type="dxa"/>
         <w:jc w:val="center"/>
-        <w:tblInd w:w="238" w:type="dxa"/>
+        <w:tblInd w:w="346" w:type="dxa"/>
         <w:tblBorders>
           <w:top w:val="single" w:color="ffffff" w:sz="8" w:space="0" w:shadow="0" w:frame="0"/>
           <w:left w:val="single" w:color="ffffff" w:sz="8" w:space="0" w:shadow="0" w:frame="0"/>
@@ -4132,7 +4152,7 @@
           <w:shd w:val="clear" w:color="auto" w:fill="cdd4e9"/>
         </w:tblPrEx>
         <w:trPr>
-          <w:trHeight w:val="367" w:hRule="atLeast"/>
+          <w:trHeight w:val="387" w:hRule="atLeast"/>
         </w:trPr>
         <w:tc>
           <w:tcPr>
@@ -4218,7 +4238,7 @@
           <w:shd w:val="clear" w:color="auto" w:fill="cdd4e9"/>
         </w:tblPrEx>
         <w:trPr>
-          <w:trHeight w:val="300" w:hRule="atLeast"/>
+          <w:trHeight w:val="320" w:hRule="atLeast"/>
         </w:trPr>
         <w:tc>
           <w:tcPr>
@@ -4300,7 +4320,7 @@
           <w:shd w:val="clear" w:color="auto" w:fill="cdd4e9"/>
         </w:tblPrEx>
         <w:trPr>
-          <w:trHeight w:val="300" w:hRule="atLeast"/>
+          <w:trHeight w:val="320" w:hRule="atLeast"/>
         </w:trPr>
         <w:tc>
           <w:tcPr>
@@ -4404,7 +4424,7 @@
           <w:shd w:val="clear" w:color="auto" w:fill="cdd4e9"/>
         </w:tblPrEx>
         <w:trPr>
-          <w:trHeight w:val="300" w:hRule="atLeast"/>
+          <w:trHeight w:val="320" w:hRule="atLeast"/>
         </w:trPr>
         <w:tc>
           <w:tcPr>
@@ -4486,7 +4506,7 @@
           <w:shd w:val="clear" w:color="auto" w:fill="cdd4e9"/>
         </w:tblPrEx>
         <w:trPr>
-          <w:trHeight w:val="300" w:hRule="atLeast"/>
+          <w:trHeight w:val="320" w:hRule="atLeast"/>
         </w:trPr>
         <w:tc>
           <w:tcPr>
@@ -4568,7 +4588,7 @@
           <w:shd w:val="clear" w:color="auto" w:fill="cdd4e9"/>
         </w:tblPrEx>
         <w:trPr>
-          <w:trHeight w:val="300" w:hRule="atLeast"/>
+          <w:trHeight w:val="320" w:hRule="atLeast"/>
         </w:trPr>
         <w:tc>
           <w:tcPr>
@@ -4650,7 +4670,7 @@
           <w:shd w:val="clear" w:color="auto" w:fill="cdd4e9"/>
         </w:tblPrEx>
         <w:trPr>
-          <w:trHeight w:val="300" w:hRule="atLeast"/>
+          <w:trHeight w:val="320" w:hRule="atLeast"/>
         </w:trPr>
         <w:tc>
           <w:tcPr>
@@ -4732,7 +4752,7 @@
           <w:shd w:val="clear" w:color="auto" w:fill="cdd4e9"/>
         </w:tblPrEx>
         <w:trPr>
-          <w:trHeight w:val="300" w:hRule="atLeast"/>
+          <w:trHeight w:val="320" w:hRule="atLeast"/>
         </w:trPr>
         <w:tc>
           <w:tcPr>
@@ -4814,7 +4834,7 @@
           <w:shd w:val="clear" w:color="auto" w:fill="cdd4e9"/>
         </w:tblPrEx>
         <w:trPr>
-          <w:trHeight w:val="300" w:hRule="atLeast"/>
+          <w:trHeight w:val="320" w:hRule="atLeast"/>
         </w:trPr>
         <w:tc>
           <w:tcPr>
@@ -4896,7 +4916,7 @@
           <w:shd w:val="clear" w:color="auto" w:fill="cdd4e9"/>
         </w:tblPrEx>
         <w:trPr>
-          <w:trHeight w:val="300" w:hRule="atLeast"/>
+          <w:trHeight w:val="320" w:hRule="atLeast"/>
         </w:trPr>
         <w:tc>
           <w:tcPr>
@@ -4978,7 +4998,7 @@
           <w:shd w:val="clear" w:color="auto" w:fill="cdd4e9"/>
         </w:tblPrEx>
         <w:trPr>
-          <w:trHeight w:val="580" w:hRule="atLeast"/>
+          <w:trHeight w:val="600" w:hRule="atLeast"/>
         </w:trPr>
         <w:tc>
           <w:tcPr>
@@ -5060,6 +5080,22 @@
       <w:pPr>
         <w:pStyle w:val="Normal.0"/>
         <w:spacing w:line="240" w:lineRule="auto"/>
+        <w:ind w:left="238" w:hanging="238"/>
+        <w:jc w:val="center"/>
+        <w:rPr>
+          <w:rFonts w:ascii="Benne" w:cs="Benne" w:hAnsi="Benne" w:eastAsia="Benne"/>
+          <w:b w:val="1"/>
+          <w:bCs w:val="1"/>
+          <w:sz w:val="24"/>
+          <w:szCs w:val="24"/>
+          <w:shd w:val="nil" w:color="auto" w:fill="auto"/>
+        </w:rPr>
+      </w:pPr>
+    </w:p>
+    <w:p>
+      <w:pPr>
+        <w:pStyle w:val="Normal.0"/>
+        <w:spacing w:line="240" w:lineRule="auto"/>
         <w:ind w:left="130" w:hanging="130"/>
         <w:jc w:val="center"/>
         <w:rPr>
@@ -5274,6 +5310,7 @@
         <w:spacing w:line="100" w:lineRule="atLeast"/>
         <w:jc w:val="center"/>
         <w:rPr>
+          <w:rFonts w:ascii="Benne" w:cs="Benne" w:hAnsi="Benne" w:eastAsia="Benne"/>
           <w:shd w:val="nil" w:color="auto" w:fill="auto"/>
         </w:rPr>
         <w:sectPr>
@@ -5285,6 +5322,7 @@
       </w:pPr>
       <w:r>
         <w:rPr>
+          <w:rFonts w:ascii="Benne" w:cs="Benne" w:hAnsi="Benne" w:eastAsia="Benne"/>
           <w:shd w:val="nil" w:color="auto" w:fill="auto"/>
         </w:rPr>
       </w:r>
@@ -5550,7 +5588,7 @@
               <wp:posOffset>4189098</wp:posOffset>
             </wp:positionH>
             <wp:positionV relativeFrom="line">
-              <wp:posOffset>48899</wp:posOffset>
+              <wp:posOffset>48898</wp:posOffset>
             </wp:positionV>
             <wp:extent cx="2324100" cy="2324100"/>
             <wp:effectExtent l="0" t="0" r="0" b="0"/>
@@ -5902,7 +5940,7 @@
       <w:tblPr>
         <w:tblW w:w="10347" w:type="dxa"/>
         <w:jc w:val="center"/>
-        <w:tblInd w:w="108" w:type="dxa"/>
+        <w:tblInd w:w="216" w:type="dxa"/>
         <w:tblBorders>
           <w:top w:val="single" w:color="ffffff" w:sz="8" w:space="0" w:shadow="0" w:frame="0"/>
           <w:left w:val="single" w:color="ffffff" w:sz="8" w:space="0" w:shadow="0" w:frame="0"/>
@@ -5929,7 +5967,7 @@
           <w:shd w:val="clear" w:color="auto" w:fill="cdd4e9"/>
         </w:tblPrEx>
         <w:trPr>
-          <w:trHeight w:val="480" w:hRule="atLeast"/>
+          <w:trHeight w:val="495" w:hRule="atLeast"/>
         </w:trPr>
         <w:tc>
           <w:tcPr>
@@ -6185,7 +6223,7 @@
         </w:tc>
         <w:tc>
           <w:tcPr>
-            <w:tcW w:type="dxa" w:w="3078"/>
+            <w:tcW w:type="dxa" w:w="3079"/>
             <w:tcBorders>
               <w:top w:val="single" w:color="000000" w:sz="6" w:space="0" w:shadow="0" w:frame="0"/>
               <w:left w:val="single" w:color="000000" w:sz="6" w:space="0" w:shadow="0" w:frame="0"/>
@@ -6225,7 +6263,7 @@
           <w:shd w:val="clear" w:color="auto" w:fill="cdd4e9"/>
         </w:tblPrEx>
         <w:trPr>
-          <w:trHeight w:val="480" w:hRule="atLeast"/>
+          <w:trHeight w:val="495" w:hRule="atLeast"/>
         </w:trPr>
         <w:tc>
           <w:tcPr>
@@ -6468,7 +6506,7 @@
         </w:tc>
         <w:tc>
           <w:tcPr>
-            <w:tcW w:type="dxa" w:w="3078"/>
+            <w:tcW w:type="dxa" w:w="3079"/>
             <w:tcBorders>
               <w:top w:val="single" w:color="000000" w:sz="6" w:space="0" w:shadow="0" w:frame="0"/>
               <w:left w:val="single" w:color="000000" w:sz="6" w:space="0" w:shadow="0" w:frame="0"/>
@@ -6506,7 +6544,7 @@
           <w:shd w:val="clear" w:color="auto" w:fill="cdd4e9"/>
         </w:tblPrEx>
         <w:trPr>
-          <w:trHeight w:val="480" w:hRule="atLeast"/>
+          <w:trHeight w:val="495" w:hRule="atLeast"/>
         </w:trPr>
         <w:tc>
           <w:tcPr>
@@ -6749,7 +6787,7 @@
         </w:tc>
         <w:tc>
           <w:tcPr>
-            <w:tcW w:type="dxa" w:w="3078"/>
+            <w:tcW w:type="dxa" w:w="3079"/>
             <w:tcBorders>
               <w:top w:val="single" w:color="000000" w:sz="6" w:space="0" w:shadow="0" w:frame="0"/>
               <w:left w:val="single" w:color="000000" w:sz="6" w:space="0" w:shadow="0" w:frame="0"/>
@@ -6787,7 +6825,7 @@
           <w:shd w:val="clear" w:color="auto" w:fill="cdd4e9"/>
         </w:tblPrEx>
         <w:trPr>
-          <w:trHeight w:val="982" w:hRule="atLeast"/>
+          <w:trHeight w:val="997" w:hRule="atLeast"/>
         </w:trPr>
         <w:tc>
           <w:tcPr>
@@ -7030,7 +7068,7 @@
         </w:tc>
         <w:tc>
           <w:tcPr>
-            <w:tcW w:type="dxa" w:w="3078"/>
+            <w:tcW w:type="dxa" w:w="3079"/>
             <w:tcBorders>
               <w:top w:val="single" w:color="000000" w:sz="6" w:space="0" w:shadow="0" w:frame="0"/>
               <w:left w:val="single" w:color="000000" w:sz="6" w:space="0" w:shadow="0" w:frame="0"/>
@@ -7118,7 +7156,7 @@
           <w:shd w:val="clear" w:color="auto" w:fill="cdd4e9"/>
         </w:tblPrEx>
         <w:trPr>
-          <w:trHeight w:val="480" w:hRule="atLeast"/>
+          <w:trHeight w:val="495" w:hRule="atLeast"/>
         </w:trPr>
         <w:tc>
           <w:tcPr>
@@ -7361,7 +7399,7 @@
         </w:tc>
         <w:tc>
           <w:tcPr>
-            <w:tcW w:type="dxa" w:w="3078"/>
+            <w:tcW w:type="dxa" w:w="3079"/>
             <w:tcBorders>
               <w:top w:val="single" w:color="000000" w:sz="6" w:space="0" w:shadow="0" w:frame="0"/>
               <w:left w:val="single" w:color="000000" w:sz="6" w:space="0" w:shadow="0" w:frame="0"/>
@@ -7399,7 +7437,7 @@
           <w:shd w:val="clear" w:color="auto" w:fill="cdd4e9"/>
         </w:tblPrEx>
         <w:trPr>
-          <w:trHeight w:val="731" w:hRule="atLeast"/>
+          <w:trHeight w:val="746" w:hRule="atLeast"/>
         </w:trPr>
         <w:tc>
           <w:tcPr>
@@ -7642,7 +7680,7 @@
         </w:tc>
         <w:tc>
           <w:tcPr>
-            <w:tcW w:type="dxa" w:w="3078"/>
+            <w:tcW w:type="dxa" w:w="3079"/>
             <w:tcBorders>
               <w:top w:val="single" w:color="000000" w:sz="6" w:space="0" w:shadow="0" w:frame="0"/>
               <w:left w:val="single" w:color="000000" w:sz="6" w:space="0" w:shadow="0" w:frame="0"/>
@@ -7680,7 +7718,7 @@
           <w:shd w:val="clear" w:color="auto" w:fill="cdd4e9"/>
         </w:tblPrEx>
         <w:trPr>
-          <w:trHeight w:val="480" w:hRule="atLeast"/>
+          <w:trHeight w:val="495" w:hRule="atLeast"/>
         </w:trPr>
         <w:tc>
           <w:tcPr>
@@ -7923,7 +7961,7 @@
         </w:tc>
         <w:tc>
           <w:tcPr>
-            <w:tcW w:type="dxa" w:w="3078"/>
+            <w:tcW w:type="dxa" w:w="3079"/>
             <w:tcBorders>
               <w:top w:val="single" w:color="000000" w:sz="6" w:space="0" w:shadow="0" w:frame="0"/>
               <w:left w:val="single" w:color="000000" w:sz="6" w:space="0" w:shadow="0" w:frame="0"/>
@@ -7961,7 +7999,7 @@
           <w:shd w:val="clear" w:color="auto" w:fill="cdd4e9"/>
         </w:tblPrEx>
         <w:trPr>
-          <w:trHeight w:val="480" w:hRule="atLeast"/>
+          <w:trHeight w:val="495" w:hRule="atLeast"/>
         </w:trPr>
         <w:tc>
           <w:tcPr>
@@ -8204,7 +8242,7 @@
         </w:tc>
         <w:tc>
           <w:tcPr>
-            <w:tcW w:type="dxa" w:w="3078"/>
+            <w:tcW w:type="dxa" w:w="3079"/>
             <w:tcBorders>
               <w:top w:val="single" w:color="000000" w:sz="6" w:space="0" w:shadow="0" w:frame="0"/>
               <w:left w:val="single" w:color="000000" w:sz="6" w:space="0" w:shadow="0" w:frame="0"/>
@@ -8242,7 +8280,7 @@
           <w:shd w:val="clear" w:color="auto" w:fill="cdd4e9"/>
         </w:tblPrEx>
         <w:trPr>
-          <w:trHeight w:val="480" w:hRule="atLeast"/>
+          <w:trHeight w:val="495" w:hRule="atLeast"/>
         </w:trPr>
         <w:tc>
           <w:tcPr>
@@ -8485,7 +8523,7 @@
         </w:tc>
         <w:tc>
           <w:tcPr>
-            <w:tcW w:type="dxa" w:w="3078"/>
+            <w:tcW w:type="dxa" w:w="3079"/>
             <w:tcBorders>
               <w:top w:val="single" w:color="000000" w:sz="6" w:space="0" w:shadow="0" w:frame="0"/>
               <w:left w:val="single" w:color="000000" w:sz="6" w:space="0" w:shadow="0" w:frame="0"/>
@@ -8523,7 +8561,7 @@
           <w:shd w:val="clear" w:color="auto" w:fill="cdd4e9"/>
         </w:tblPrEx>
         <w:trPr>
-          <w:trHeight w:val="480" w:hRule="atLeast"/>
+          <w:trHeight w:val="495" w:hRule="atLeast"/>
         </w:trPr>
         <w:tc>
           <w:tcPr>
@@ -8765,7 +8803,7 @@
         </w:tc>
         <w:tc>
           <w:tcPr>
-            <w:tcW w:type="dxa" w:w="3078"/>
+            <w:tcW w:type="dxa" w:w="3079"/>
             <w:tcBorders>
               <w:top w:val="single" w:color="000000" w:sz="6" w:space="0" w:shadow="0" w:frame="0"/>
               <w:left w:val="single" w:color="000000" w:sz="6" w:space="0" w:shadow="0" w:frame="0"/>
@@ -8803,7 +8841,7 @@
           <w:shd w:val="clear" w:color="auto" w:fill="cdd4e9"/>
         </w:tblPrEx>
         <w:trPr>
-          <w:trHeight w:val="275" w:hRule="atLeast"/>
+          <w:trHeight w:val="290" w:hRule="atLeast"/>
         </w:trPr>
         <w:tc>
           <w:tcPr>
@@ -9033,7 +9071,6 @@
             </w:pPr>
             <w:r>
               <w:rPr>
-                <w:rFonts w:ascii="Arial" w:cs="Benne" w:hAnsi="Arial" w:eastAsia="Benne"/>
                 <w:sz w:val="20"/>
                 <w:szCs w:val="20"/>
                 <w:shd w:val="nil" w:color="auto" w:fill="auto"/>
@@ -9046,7 +9083,7 @@
         </w:tc>
         <w:tc>
           <w:tcPr>
-            <w:tcW w:type="dxa" w:w="3078"/>
+            <w:tcW w:type="dxa" w:w="3079"/>
             <w:tcBorders>
               <w:top w:val="single" w:color="000000" w:sz="6" w:space="0" w:shadow="0" w:frame="0"/>
               <w:left w:val="single" w:color="000000" w:sz="6" w:space="0" w:shadow="0" w:frame="0"/>
@@ -9070,6 +9107,7 @@
       <w:pPr>
         <w:pStyle w:val="Normal.0"/>
         <w:spacing w:after="200" w:line="240" w:lineRule="auto"/>
+        <w:ind w:left="108" w:hanging="108"/>
         <w:jc w:val="center"/>
         <w:rPr>
           <w:rFonts w:ascii="Benne" w:cs="Benne" w:hAnsi="Benne" w:eastAsia="Benne"/>
@@ -9084,13 +9122,24 @@
     <w:p>
       <w:pPr>
         <w:pStyle w:val="Normal.0"/>
-        <w:spacing w:line="240" w:lineRule="auto"/>
+        <w:spacing w:after="200" w:line="240" w:lineRule="auto"/>
+        <w:jc w:val="center"/>
         <w:rPr>
           <w:rFonts w:ascii="Benne" w:cs="Benne" w:hAnsi="Benne" w:eastAsia="Benne"/>
           <w:b w:val="1"/>
           <w:bCs w:val="1"/>
           <w:sz w:val="24"/>
           <w:szCs w:val="24"/>
+          <w:shd w:val="nil" w:color="auto" w:fill="auto"/>
+        </w:rPr>
+      </w:pPr>
+    </w:p>
+    <w:p>
+      <w:pPr>
+        <w:pStyle w:val="Normal.0"/>
+        <w:spacing w:line="240" w:lineRule="auto"/>
+        <w:rPr>
+          <w:rFonts w:ascii="Benne" w:cs="Benne" w:hAnsi="Benne" w:eastAsia="Benne"/>
           <w:shd w:val="nil" w:color="auto" w:fill="auto"/>
         </w:rPr>
         <w:sectPr>
@@ -9103,10 +9152,6 @@
       <w:r>
         <w:rPr>
           <w:rFonts w:ascii="Benne" w:cs="Benne" w:hAnsi="Benne" w:eastAsia="Benne"/>
-          <w:b w:val="1"/>
-          <w:bCs w:val="1"/>
-          <w:sz w:val="24"/>
-          <w:szCs w:val="24"/>
           <w:shd w:val="nil" w:color="auto" w:fill="auto"/>
         </w:rPr>
       </w:r>
@@ -9433,7 +9478,7 @@
       <w:tblPr>
         <w:tblW w:w="8849" w:type="dxa"/>
         <w:jc w:val="center"/>
-        <w:tblInd w:w="838" w:type="dxa"/>
+        <w:tblInd w:w="946" w:type="dxa"/>
         <w:tblBorders>
           <w:top w:val="single" w:color="ffffff" w:sz="8" w:space="0" w:shadow="0" w:frame="0"/>
           <w:left w:val="single" w:color="ffffff" w:sz="8" w:space="0" w:shadow="0" w:frame="0"/>
@@ -9454,7 +9499,7 @@
           <w:shd w:val="clear" w:color="auto" w:fill="cdd4e9"/>
         </w:tblPrEx>
         <w:trPr>
-          <w:trHeight w:val="367" w:hRule="atLeast"/>
+          <w:trHeight w:val="387" w:hRule="atLeast"/>
         </w:trPr>
         <w:tc>
           <w:tcPr>
@@ -9540,7 +9585,7 @@
           <w:shd w:val="clear" w:color="auto" w:fill="cdd4e9"/>
         </w:tblPrEx>
         <w:trPr>
-          <w:trHeight w:val="300" w:hRule="atLeast"/>
+          <w:trHeight w:val="320" w:hRule="atLeast"/>
         </w:trPr>
         <w:tc>
           <w:tcPr>
@@ -9622,7 +9667,7 @@
           <w:shd w:val="clear" w:color="auto" w:fill="cdd4e9"/>
         </w:tblPrEx>
         <w:trPr>
-          <w:trHeight w:val="300" w:hRule="atLeast"/>
+          <w:trHeight w:val="320" w:hRule="atLeast"/>
         </w:trPr>
         <w:tc>
           <w:tcPr>
@@ -9704,7 +9749,7 @@
           <w:shd w:val="clear" w:color="auto" w:fill="cdd4e9"/>
         </w:tblPrEx>
         <w:trPr>
-          <w:trHeight w:val="300" w:hRule="atLeast"/>
+          <w:trHeight w:val="320" w:hRule="atLeast"/>
         </w:trPr>
         <w:tc>
           <w:tcPr>
@@ -9786,7 +9831,7 @@
           <w:shd w:val="clear" w:color="auto" w:fill="cdd4e9"/>
         </w:tblPrEx>
         <w:trPr>
-          <w:trHeight w:val="580" w:hRule="atLeast"/>
+          <w:trHeight w:val="600" w:hRule="atLeast"/>
         </w:trPr>
         <w:tc>
           <w:tcPr>
@@ -9868,7 +9913,7 @@
           <w:shd w:val="clear" w:color="auto" w:fill="cdd4e9"/>
         </w:tblPrEx>
         <w:trPr>
-          <w:trHeight w:val="300" w:hRule="atLeast"/>
+          <w:trHeight w:val="320" w:hRule="atLeast"/>
         </w:trPr>
         <w:tc>
           <w:tcPr>
@@ -9950,7 +9995,7 @@
           <w:shd w:val="clear" w:color="auto" w:fill="cdd4e9"/>
         </w:tblPrEx>
         <w:trPr>
-          <w:trHeight w:val="580" w:hRule="atLeast"/>
+          <w:trHeight w:val="600" w:hRule="atLeast"/>
         </w:trPr>
         <w:tc>
           <w:tcPr>
@@ -10032,6 +10077,22 @@
       <w:pPr>
         <w:pStyle w:val="Normal.0"/>
         <w:spacing w:after="200" w:line="240" w:lineRule="auto"/>
+        <w:ind w:left="838" w:hanging="838"/>
+        <w:jc w:val="center"/>
+        <w:rPr>
+          <w:rFonts w:ascii="Benne" w:cs="Benne" w:hAnsi="Benne" w:eastAsia="Benne"/>
+          <w:b w:val="1"/>
+          <w:bCs w:val="1"/>
+          <w:sz w:val="24"/>
+          <w:szCs w:val="24"/>
+          <w:shd w:val="nil" w:color="auto" w:fill="auto"/>
+        </w:rPr>
+      </w:pPr>
+    </w:p>
+    <w:p>
+      <w:pPr>
+        <w:pStyle w:val="Normal.0"/>
+        <w:spacing w:after="200" w:line="240" w:lineRule="auto"/>
         <w:ind w:left="730" w:hanging="730"/>
         <w:jc w:val="center"/>
         <w:rPr>
@@ -10171,7 +10232,7 @@
                 <wp:positionV relativeFrom="line">
                   <wp:posOffset>217174</wp:posOffset>
                 </wp:positionV>
-                <wp:extent cx="2117725" cy="2120900"/>
+                <wp:extent cx="2117725" cy="2120901"/>
                 <wp:effectExtent l="0" t="0" r="0" b="0"/>
                 <wp:wrapSquare wrapText="bothSides" distL="114300" distR="114300" distT="114300" distB="114300"/>
                 <wp:docPr id="1073741837" name="officeArt object" descr="Picture 5"/>
@@ -10183,9 +10244,9 @@
                       <wpg:grpSpPr>
                         <a:xfrm>
                           <a:off x="0" y="0"/>
-                          <a:ext cx="2117725" cy="2120900"/>
+                          <a:ext cx="2117725" cy="2120901"/>
                           <a:chOff x="0" y="0"/>
-                          <a:chExt cx="2117725" cy="2120899"/>
+                          <a:chExt cx="2117725" cy="2120900"/>
                         </a:xfrm>
                       </wpg:grpSpPr>
                       <wps:wsp>
@@ -10194,7 +10255,7 @@
                         <wps:spPr>
                           <a:xfrm>
                             <a:off x="0" y="0"/>
-                            <a:ext cx="2117725" cy="2120900"/>
+                            <a:ext cx="2117725" cy="2120902"/>
                           </a:xfrm>
                           <a:prstGeom prst="rect">
                             <a:avLst/>
@@ -10228,7 +10289,7 @@
                         <pic:spPr>
                           <a:xfrm>
                             <a:off x="0" y="0"/>
-                            <a:ext cx="2117725" cy="2120900"/>
+                            <a:ext cx="2117725" cy="2120901"/>
                           </a:xfrm>
                           <a:prstGeom prst="rect">
                             <a:avLst/>
@@ -10248,13 +10309,13 @@
           </mc:Choice>
           <mc:Fallback>
             <w:pict>
-              <v:group id="_x0000_s1032" style="visibility:visible;position:absolute;margin-left:401.8pt;margin-top:17.1pt;width:166.8pt;height:167.0pt;z-index:251659264;mso-position-horizontal:absolute;mso-position-horizontal-relative:page;mso-position-vertical:absolute;mso-position-vertical-relative:line;mso-wrap-distance-left:9.0pt;mso-wrap-distance-top:9.0pt;mso-wrap-distance-right:9.0pt;mso-wrap-distance-bottom:9.0pt;" coordorigin="0,0" coordsize="2117725,2120899">
+              <v:group id="_x0000_s1032" style="visibility:visible;position:absolute;margin-left:401.8pt;margin-top:17.1pt;width:166.8pt;height:167.0pt;z-index:251659264;mso-position-horizontal:absolute;mso-position-horizontal-relative:page;mso-position-vertical:absolute;mso-position-vertical-relative:line;mso-wrap-distance-left:9.0pt;mso-wrap-distance-top:9.0pt;mso-wrap-distance-right:9.0pt;mso-wrap-distance-bottom:9.0pt;" coordorigin="0,0" coordsize="2117725,2120901">
                 <w10:wrap type="square" side="bothSides" anchorx="page"/>
-                <v:rect id="_x0000_s1033" style="position:absolute;left:0;top:0;width:2117725;height:2120899;">
+                <v:rect id="_x0000_s1033" style="position:absolute;left:0;top:0;width:2117725;height:2120901;">
                   <v:fill color="#FFFFFF" opacity="100.0%" type="solid"/>
                   <v:stroke on="f" weight="1.0pt" dashstyle="solid" endcap="flat" miterlimit="400.0%" joinstyle="miter" linestyle="single" startarrow="none" startarrowwidth="medium" startarrowlength="medium" endarrow="none" endarrowwidth="medium" endarrowlength="medium"/>
                 </v:rect>
-                <v:shape id="_x0000_s1034" type="#_x0000_t75" style="position:absolute;left:0;top:0;width:2117725;height:2120899;">
+                <v:shape id="_x0000_s1034" type="#_x0000_t75" style="position:absolute;left:0;top:0;width:2117725;height:2120901;">
                   <v:imagedata r:id="rId11" o:title="image6.png"/>
                 </v:shape>
               </v:group>
@@ -10383,7 +10444,7 @@
                 <wp:positionV relativeFrom="line">
                   <wp:posOffset>17783</wp:posOffset>
                 </wp:positionV>
-                <wp:extent cx="3821355" cy="1803400"/>
+                <wp:extent cx="3821356" cy="1803400"/>
                 <wp:effectExtent l="0" t="0" r="0" b="0"/>
                 <wp:wrapNone/>
                 <wp:docPr id="1073741840" name="officeArt object" descr="Picture 6"/>
@@ -10395,9 +10456,9 @@
                       <wpg:grpSpPr>
                         <a:xfrm>
                           <a:off x="0" y="0"/>
-                          <a:ext cx="3821355" cy="1803400"/>
+                          <a:ext cx="3821356" cy="1803400"/>
                           <a:chOff x="0" y="0"/>
-                          <a:chExt cx="3821354" cy="1803400"/>
+                          <a:chExt cx="3821355" cy="1803399"/>
                         </a:xfrm>
                       </wpg:grpSpPr>
                       <wps:wsp>
@@ -10405,8 +10466,8 @@
                         <wps:cNvSpPr/>
                         <wps:spPr>
                           <a:xfrm>
-                            <a:off x="0" y="0"/>
-                            <a:ext cx="3821355" cy="1803400"/>
+                            <a:off x="-1" y="-1"/>
+                            <a:ext cx="3821357" cy="1803401"/>
                           </a:xfrm>
                           <a:prstGeom prst="rect">
                             <a:avLst/>
@@ -10439,8 +10500,8 @@
                         </pic:blipFill>
                         <pic:spPr>
                           <a:xfrm>
-                            <a:off x="0" y="0"/>
-                            <a:ext cx="3821355" cy="1803400"/>
+                            <a:off x="-1" y="0"/>
+                            <a:ext cx="3821357" cy="1803400"/>
                           </a:xfrm>
                           <a:prstGeom prst="rect">
                             <a:avLst/>
@@ -10460,13 +10521,13 @@
           </mc:Choice>
           <mc:Fallback>
             <w:pict>
-              <v:group id="_x0000_s1035" style="visibility:visible;position:absolute;margin-left:105.0pt;margin-top:1.4pt;width:300.9pt;height:142.0pt;z-index:-251665408;mso-position-horizontal:absolute;mso-position-horizontal-relative:text;mso-position-vertical:absolute;mso-position-vertical-relative:line;mso-wrap-distance-left:0.0pt;mso-wrap-distance-top:0.0pt;mso-wrap-distance-right:0.0pt;mso-wrap-distance-bottom:0.0pt;" coordorigin="0,0" coordsize="3821354,1803400">
+              <v:group id="_x0000_s1035" style="visibility:visible;position:absolute;margin-left:105.0pt;margin-top:1.4pt;width:300.9pt;height:142.0pt;z-index:-251665408;mso-position-horizontal:absolute;mso-position-horizontal-relative:text;mso-position-vertical:absolute;mso-position-vertical-relative:line;mso-wrap-distance-left:0.0pt;mso-wrap-distance-top:0.0pt;mso-wrap-distance-right:0.0pt;mso-wrap-distance-bottom:0.0pt;" coordorigin="0,0" coordsize="3821356,1803400">
                 <w10:wrap type="none" side="bothSides" anchorx="text"/>
-                <v:rect id="_x0000_s1036" style="position:absolute;left:0;top:0;width:3821354;height:1803400;">
+                <v:rect id="_x0000_s1036" style="position:absolute;left:0;top:0;width:3821356;height:1803399;">
                   <v:fill color="#FFFFFF" opacity="100.0%" type="solid"/>
                   <v:stroke on="f" weight="1.0pt" dashstyle="solid" endcap="flat" miterlimit="400.0%" joinstyle="miter" linestyle="single" startarrow="none" startarrowwidth="medium" startarrowlength="medium" endarrow="none" endarrowwidth="medium" endarrowlength="medium"/>
                 </v:rect>
-                <v:shape id="_x0000_s1037" type="#_x0000_t75" style="position:absolute;left:0;top:0;width:3821354;height:1803400;">
+                <v:shape id="_x0000_s1037" type="#_x0000_t75" style="position:absolute;left:0;top:0;width:3821356;height:1803400;">
                   <v:imagedata r:id="rId12" o:title="image7.png"/>
                 </v:shape>
               </v:group>
@@ -10612,7 +10673,7 @@
       <w:tblPr>
         <w:tblW w:w="9705" w:type="dxa"/>
         <w:jc w:val="center"/>
-        <w:tblInd w:w="838" w:type="dxa"/>
+        <w:tblInd w:w="946" w:type="dxa"/>
         <w:tblBorders>
           <w:top w:val="single" w:color="ffffff" w:sz="8" w:space="0" w:shadow="0" w:frame="0"/>
           <w:left w:val="single" w:color="ffffff" w:sz="8" w:space="0" w:shadow="0" w:frame="0"/>
@@ -10634,7 +10695,7 @@
           <w:shd w:val="clear" w:color="auto" w:fill="cdd4e9"/>
         </w:tblPrEx>
         <w:trPr>
-          <w:trHeight w:val="367" w:hRule="atLeast"/>
+          <w:trHeight w:val="387" w:hRule="atLeast"/>
         </w:trPr>
         <w:tc>
           <w:tcPr>
@@ -10759,7 +10820,7 @@
           <w:shd w:val="clear" w:color="auto" w:fill="cdd4e9"/>
         </w:tblPrEx>
         <w:trPr>
-          <w:trHeight w:val="300" w:hRule="atLeast"/>
+          <w:trHeight w:val="320" w:hRule="atLeast"/>
         </w:trPr>
         <w:tc>
           <w:tcPr>
@@ -10891,7 +10952,7 @@
           <w:shd w:val="clear" w:color="auto" w:fill="cdd4e9"/>
         </w:tblPrEx>
         <w:trPr>
-          <w:trHeight w:val="580" w:hRule="atLeast"/>
+          <w:trHeight w:val="610" w:hRule="atLeast"/>
         </w:trPr>
         <w:tc>
           <w:tcPr>
@@ -11010,7 +11071,7 @@
           <w:shd w:val="clear" w:color="auto" w:fill="cdd4e9"/>
         </w:tblPrEx>
         <w:trPr>
-          <w:trHeight w:val="580" w:hRule="atLeast"/>
+          <w:trHeight w:val="610" w:hRule="atLeast"/>
         </w:trPr>
         <w:tc>
           <w:tcPr>
@@ -11129,7 +11190,7 @@
           <w:shd w:val="clear" w:color="auto" w:fill="cdd4e9"/>
         </w:tblPrEx>
         <w:trPr>
-          <w:trHeight w:val="580" w:hRule="atLeast"/>
+          <w:trHeight w:val="610" w:hRule="atLeast"/>
         </w:trPr>
         <w:tc>
           <w:tcPr>
@@ -11248,7 +11309,7 @@
           <w:shd w:val="clear" w:color="auto" w:fill="cdd4e9"/>
         </w:tblPrEx>
         <w:trPr>
-          <w:trHeight w:val="300" w:hRule="atLeast"/>
+          <w:trHeight w:val="320" w:hRule="atLeast"/>
         </w:trPr>
         <w:tc>
           <w:tcPr>
@@ -11389,7 +11450,7 @@
           <w:shd w:val="clear" w:color="auto" w:fill="cdd4e9"/>
         </w:tblPrEx>
         <w:trPr>
-          <w:trHeight w:val="300" w:hRule="atLeast"/>
+          <w:trHeight w:val="320" w:hRule="atLeast"/>
         </w:trPr>
         <w:tc>
           <w:tcPr>
@@ -11508,7 +11569,7 @@
           <w:shd w:val="clear" w:color="auto" w:fill="cdd4e9"/>
         </w:tblPrEx>
         <w:trPr>
-          <w:trHeight w:val="300" w:hRule="atLeast"/>
+          <w:trHeight w:val="320" w:hRule="atLeast"/>
         </w:trPr>
         <w:tc>
           <w:tcPr>
@@ -11627,6 +11688,22 @@
       <w:pPr>
         <w:pStyle w:val="Normal.0"/>
         <w:spacing w:line="240" w:lineRule="auto"/>
+        <w:ind w:left="838" w:hanging="838"/>
+        <w:jc w:val="center"/>
+        <w:rPr>
+          <w:rFonts w:ascii="Benne" w:cs="Benne" w:hAnsi="Benne" w:eastAsia="Benne"/>
+          <w:b w:val="1"/>
+          <w:bCs w:val="1"/>
+          <w:sz w:val="24"/>
+          <w:szCs w:val="24"/>
+          <w:shd w:val="nil" w:color="auto" w:fill="auto"/>
+        </w:rPr>
+      </w:pPr>
+    </w:p>
+    <w:p>
+      <w:pPr>
+        <w:pStyle w:val="Normal.0"/>
+        <w:spacing w:line="240" w:lineRule="auto"/>
         <w:ind w:left="730" w:hanging="730"/>
         <w:jc w:val="center"/>
         <w:rPr>
@@ -11769,7 +11846,7 @@
       <w:tblPr>
         <w:tblW w:w="8849" w:type="dxa"/>
         <w:jc w:val="center"/>
-        <w:tblInd w:w="838" w:type="dxa"/>
+        <w:tblInd w:w="946" w:type="dxa"/>
         <w:tblBorders>
           <w:top w:val="single" w:color="ffffff" w:sz="8" w:space="0" w:shadow="0" w:frame="0"/>
           <w:left w:val="single" w:color="ffffff" w:sz="8" w:space="0" w:shadow="0" w:frame="0"/>
@@ -11790,7 +11867,7 @@
           <w:shd w:val="clear" w:color="auto" w:fill="cdd4e9"/>
         </w:tblPrEx>
         <w:trPr>
-          <w:trHeight w:val="367" w:hRule="atLeast"/>
+          <w:trHeight w:val="387" w:hRule="atLeast"/>
         </w:trPr>
         <w:tc>
           <w:tcPr>
@@ -11876,7 +11953,7 @@
           <w:shd w:val="clear" w:color="auto" w:fill="cdd4e9"/>
         </w:tblPrEx>
         <w:trPr>
-          <w:trHeight w:val="580" w:hRule="atLeast"/>
+          <w:trHeight w:val="600" w:hRule="atLeast"/>
         </w:trPr>
         <w:tc>
           <w:tcPr>
@@ -11958,7 +12035,7 @@
           <w:shd w:val="clear" w:color="auto" w:fill="cdd4e9"/>
         </w:tblPrEx>
         <w:trPr>
-          <w:trHeight w:val="300" w:hRule="atLeast"/>
+          <w:trHeight w:val="320" w:hRule="atLeast"/>
         </w:trPr>
         <w:tc>
           <w:tcPr>
@@ -12040,7 +12117,7 @@
           <w:shd w:val="clear" w:color="auto" w:fill="cdd4e9"/>
         </w:tblPrEx>
         <w:trPr>
-          <w:trHeight w:val="300" w:hRule="atLeast"/>
+          <w:trHeight w:val="320" w:hRule="atLeast"/>
         </w:trPr>
         <w:tc>
           <w:tcPr>
@@ -12122,7 +12199,7 @@
           <w:shd w:val="clear" w:color="auto" w:fill="cdd4e9"/>
         </w:tblPrEx>
         <w:trPr>
-          <w:trHeight w:val="300" w:hRule="atLeast"/>
+          <w:trHeight w:val="320" w:hRule="atLeast"/>
         </w:trPr>
         <w:tc>
           <w:tcPr>
@@ -12204,7 +12281,7 @@
           <w:shd w:val="clear" w:color="auto" w:fill="cdd4e9"/>
         </w:tblPrEx>
         <w:trPr>
-          <w:trHeight w:val="300" w:hRule="atLeast"/>
+          <w:trHeight w:val="320" w:hRule="atLeast"/>
         </w:trPr>
         <w:tc>
           <w:tcPr>
@@ -12286,7 +12363,7 @@
           <w:shd w:val="clear" w:color="auto" w:fill="cdd4e9"/>
         </w:tblPrEx>
         <w:trPr>
-          <w:trHeight w:val="580" w:hRule="atLeast"/>
+          <w:trHeight w:val="610" w:hRule="atLeast"/>
         </w:trPr>
         <w:tc>
           <w:tcPr>
@@ -12368,7 +12445,7 @@
           <w:shd w:val="clear" w:color="auto" w:fill="cdd4e9"/>
         </w:tblPrEx>
         <w:trPr>
-          <w:trHeight w:val="580" w:hRule="atLeast"/>
+          <w:trHeight w:val="610" w:hRule="atLeast"/>
         </w:trPr>
         <w:tc>
           <w:tcPr>
@@ -12450,7 +12527,7 @@
           <w:shd w:val="clear" w:color="auto" w:fill="cdd4e9"/>
         </w:tblPrEx>
         <w:trPr>
-          <w:trHeight w:val="580" w:hRule="atLeast"/>
+          <w:trHeight w:val="610" w:hRule="atLeast"/>
         </w:trPr>
         <w:tc>
           <w:tcPr>
@@ -12532,7 +12609,7 @@
           <w:shd w:val="clear" w:color="auto" w:fill="cdd4e9"/>
         </w:tblPrEx>
         <w:trPr>
-          <w:trHeight w:val="300" w:hRule="atLeast"/>
+          <w:trHeight w:val="320" w:hRule="atLeast"/>
         </w:trPr>
         <w:tc>
           <w:tcPr>
@@ -12614,7 +12691,7 @@
           <w:shd w:val="clear" w:color="auto" w:fill="cdd4e9"/>
         </w:tblPrEx>
         <w:trPr>
-          <w:trHeight w:val="580" w:hRule="atLeast"/>
+          <w:trHeight w:val="600" w:hRule="atLeast"/>
         </w:trPr>
         <w:tc>
           <w:tcPr>
@@ -12696,7 +12773,7 @@
           <w:shd w:val="clear" w:color="auto" w:fill="cdd4e9"/>
         </w:tblPrEx>
         <w:trPr>
-          <w:trHeight w:val="300" w:hRule="atLeast"/>
+          <w:trHeight w:val="320" w:hRule="atLeast"/>
         </w:trPr>
         <w:tc>
           <w:tcPr>
@@ -12778,7 +12855,7 @@
           <w:shd w:val="clear" w:color="auto" w:fill="cdd4e9"/>
         </w:tblPrEx>
         <w:trPr>
-          <w:trHeight w:val="300" w:hRule="atLeast"/>
+          <w:trHeight w:val="320" w:hRule="atLeast"/>
         </w:trPr>
         <w:tc>
           <w:tcPr>
@@ -12860,7 +12937,7 @@
           <w:shd w:val="clear" w:color="auto" w:fill="cdd4e9"/>
         </w:tblPrEx>
         <w:trPr>
-          <w:trHeight w:val="300" w:hRule="atLeast"/>
+          <w:trHeight w:val="320" w:hRule="atLeast"/>
         </w:trPr>
         <w:tc>
           <w:tcPr>
@@ -12942,7 +13019,7 @@
           <w:shd w:val="clear" w:color="auto" w:fill="cdd4e9"/>
         </w:tblPrEx>
         <w:trPr>
-          <w:trHeight w:val="860" w:hRule="atLeast"/>
+          <w:trHeight w:val="880" w:hRule="atLeast"/>
         </w:trPr>
         <w:tc>
           <w:tcPr>
@@ -13024,7 +13101,7 @@
           <w:shd w:val="clear" w:color="auto" w:fill="cdd4e9"/>
         </w:tblPrEx>
         <w:trPr>
-          <w:trHeight w:val="1140" w:hRule="atLeast"/>
+          <w:trHeight w:val="1160" w:hRule="atLeast"/>
         </w:trPr>
         <w:tc>
           <w:tcPr>
@@ -13106,7 +13183,7 @@
           <w:shd w:val="clear" w:color="auto" w:fill="cdd4e9"/>
         </w:tblPrEx>
         <w:trPr>
-          <w:trHeight w:val="300" w:hRule="atLeast"/>
+          <w:trHeight w:val="320" w:hRule="atLeast"/>
         </w:trPr>
         <w:tc>
           <w:tcPr>
@@ -13188,7 +13265,7 @@
           <w:shd w:val="clear" w:color="auto" w:fill="cdd4e9"/>
         </w:tblPrEx>
         <w:trPr>
-          <w:trHeight w:val="580" w:hRule="atLeast"/>
+          <w:trHeight w:val="610" w:hRule="atLeast"/>
         </w:trPr>
         <w:tc>
           <w:tcPr>
@@ -13270,7 +13347,7 @@
           <w:shd w:val="clear" w:color="auto" w:fill="cdd4e9"/>
         </w:tblPrEx>
         <w:trPr>
-          <w:trHeight w:val="580" w:hRule="atLeast"/>
+          <w:trHeight w:val="610" w:hRule="atLeast"/>
         </w:trPr>
         <w:tc>
           <w:tcPr>
@@ -13352,7 +13429,7 @@
           <w:shd w:val="clear" w:color="auto" w:fill="cdd4e9"/>
         </w:tblPrEx>
         <w:trPr>
-          <w:trHeight w:val="580" w:hRule="atLeast"/>
+          <w:trHeight w:val="600" w:hRule="atLeast"/>
         </w:trPr>
         <w:tc>
           <w:tcPr>
@@ -13434,6 +13511,22 @@
       <w:pPr>
         <w:pStyle w:val="Normal.0"/>
         <w:spacing w:line="240" w:lineRule="auto"/>
+        <w:ind w:left="838" w:hanging="838"/>
+        <w:jc w:val="center"/>
+        <w:rPr>
+          <w:rFonts w:ascii="Benne" w:cs="Benne" w:hAnsi="Benne" w:eastAsia="Benne"/>
+          <w:b w:val="1"/>
+          <w:bCs w:val="1"/>
+          <w:sz w:val="24"/>
+          <w:szCs w:val="24"/>
+          <w:shd w:val="nil" w:color="auto" w:fill="auto"/>
+        </w:rPr>
+      </w:pPr>
+    </w:p>
+    <w:p>
+      <w:pPr>
+        <w:pStyle w:val="Normal.0"/>
+        <w:spacing w:line="240" w:lineRule="auto"/>
         <w:ind w:left="730" w:hanging="730"/>
         <w:jc w:val="center"/>
         <w:rPr>
@@ -13652,7 +13745,7 @@
       <w:tblPr>
         <w:tblW w:w="8849" w:type="dxa"/>
         <w:jc w:val="center"/>
-        <w:tblInd w:w="838" w:type="dxa"/>
+        <w:tblInd w:w="946" w:type="dxa"/>
         <w:tblBorders>
           <w:top w:val="single" w:color="ffffff" w:sz="8" w:space="0" w:shadow="0" w:frame="0"/>
           <w:left w:val="single" w:color="ffffff" w:sz="8" w:space="0" w:shadow="0" w:frame="0"/>
@@ -13673,7 +13766,7 @@
           <w:shd w:val="clear" w:color="auto" w:fill="cdd4e9"/>
         </w:tblPrEx>
         <w:trPr>
-          <w:trHeight w:val="367" w:hRule="atLeast"/>
+          <w:trHeight w:val="387" w:hRule="atLeast"/>
         </w:trPr>
         <w:tc>
           <w:tcPr>
@@ -13759,7 +13852,7 @@
           <w:shd w:val="clear" w:color="auto" w:fill="cdd4e9"/>
         </w:tblPrEx>
         <w:trPr>
-          <w:trHeight w:val="580" w:hRule="atLeast"/>
+          <w:trHeight w:val="610" w:hRule="atLeast"/>
         </w:trPr>
         <w:tc>
           <w:tcPr>
@@ -13841,7 +13934,7 @@
           <w:shd w:val="clear" w:color="auto" w:fill="cdd4e9"/>
         </w:tblPrEx>
         <w:trPr>
-          <w:trHeight w:val="580" w:hRule="atLeast"/>
+          <w:trHeight w:val="610" w:hRule="atLeast"/>
         </w:trPr>
         <w:tc>
           <w:tcPr>
@@ -13923,7 +14016,7 @@
           <w:shd w:val="clear" w:color="auto" w:fill="cdd4e9"/>
         </w:tblPrEx>
         <w:trPr>
-          <w:trHeight w:val="580" w:hRule="atLeast"/>
+          <w:trHeight w:val="610" w:hRule="atLeast"/>
         </w:trPr>
         <w:tc>
           <w:tcPr>
@@ -14005,7 +14098,7 @@
           <w:shd w:val="clear" w:color="auto" w:fill="cdd4e9"/>
         </w:tblPrEx>
         <w:trPr>
-          <w:trHeight w:val="580" w:hRule="atLeast"/>
+          <w:trHeight w:val="610" w:hRule="atLeast"/>
         </w:trPr>
         <w:tc>
           <w:tcPr>
@@ -14087,7 +14180,7 @@
           <w:shd w:val="clear" w:color="auto" w:fill="cdd4e9"/>
         </w:tblPrEx>
         <w:trPr>
-          <w:trHeight w:val="580" w:hRule="atLeast"/>
+          <w:trHeight w:val="610" w:hRule="atLeast"/>
         </w:trPr>
         <w:tc>
           <w:tcPr>
@@ -14169,7 +14262,7 @@
           <w:shd w:val="clear" w:color="auto" w:fill="cdd4e9"/>
         </w:tblPrEx>
         <w:trPr>
-          <w:trHeight w:val="580" w:hRule="atLeast"/>
+          <w:trHeight w:val="610" w:hRule="atLeast"/>
         </w:trPr>
         <w:tc>
           <w:tcPr>
@@ -14251,7 +14344,7 @@
           <w:shd w:val="clear" w:color="auto" w:fill="cdd4e9"/>
         </w:tblPrEx>
         <w:trPr>
-          <w:trHeight w:val="860" w:hRule="atLeast"/>
+          <w:trHeight w:val="880" w:hRule="atLeast"/>
         </w:trPr>
         <w:tc>
           <w:tcPr>
@@ -14333,6 +14426,22 @@
       <w:pPr>
         <w:pStyle w:val="Normal.0"/>
         <w:spacing w:line="240" w:lineRule="auto"/>
+        <w:ind w:left="838" w:hanging="838"/>
+        <w:jc w:val="center"/>
+        <w:rPr>
+          <w:rFonts w:ascii="Benne" w:cs="Benne" w:hAnsi="Benne" w:eastAsia="Benne"/>
+          <w:b w:val="1"/>
+          <w:bCs w:val="1"/>
+          <w:sz w:val="24"/>
+          <w:szCs w:val="24"/>
+          <w:shd w:val="nil" w:color="auto" w:fill="auto"/>
+        </w:rPr>
+      </w:pPr>
+    </w:p>
+    <w:p>
+      <w:pPr>
+        <w:pStyle w:val="Normal.0"/>
+        <w:spacing w:line="240" w:lineRule="auto"/>
         <w:ind w:left="730" w:hanging="730"/>
         <w:jc w:val="center"/>
         <w:rPr>
@@ -14922,7 +15031,7 @@
                 <wp:positionV relativeFrom="line">
                   <wp:posOffset>16513</wp:posOffset>
                 </wp:positionV>
-                <wp:extent cx="6032500" cy="8828112"/>
+                <wp:extent cx="6032500" cy="8828113"/>
                 <wp:effectExtent l="0" t="0" r="0" b="0"/>
                 <wp:wrapNone/>
                 <wp:docPr id="1073741843" name="officeArt object" descr="Picture 7"/>
@@ -14934,9 +15043,9 @@
                       <wpg:grpSpPr>
                         <a:xfrm>
                           <a:off x="0" y="0"/>
-                          <a:ext cx="6032500" cy="8828112"/>
+                          <a:ext cx="6032500" cy="8828113"/>
                           <a:chOff x="0" y="0"/>
-                          <a:chExt cx="6032500" cy="8828111"/>
+                          <a:chExt cx="6032499" cy="8828112"/>
                         </a:xfrm>
                       </wpg:grpSpPr>
                       <wps:wsp>
@@ -14944,8 +15053,8 @@
                         <wps:cNvSpPr/>
                         <wps:spPr>
                           <a:xfrm>
-                            <a:off x="0" y="0"/>
-                            <a:ext cx="6032500" cy="8828112"/>
+                            <a:off x="-1" y="-1"/>
+                            <a:ext cx="6032501" cy="8828114"/>
                           </a:xfrm>
                           <a:prstGeom prst="rect">
                             <a:avLst/>
@@ -14979,7 +15088,7 @@
                         <pic:spPr>
                           <a:xfrm>
                             <a:off x="0" y="0"/>
-                            <a:ext cx="6032500" cy="8828112"/>
+                            <a:ext cx="6032500" cy="8828113"/>
                           </a:xfrm>
                           <a:prstGeom prst="rect">
                             <a:avLst/>
@@ -15001,7 +15110,7 @@
             <w:pict>
               <v:group id="_x0000_s1038" style="visibility:visible;position:absolute;margin-left:11.9pt;margin-top:1.3pt;width:475.0pt;height:695.1pt;z-index:-251664384;mso-position-horizontal:absolute;mso-position-horizontal-relative:text;mso-position-vertical:absolute;mso-position-vertical-relative:line;mso-wrap-distance-left:0.0pt;mso-wrap-distance-top:0.0pt;mso-wrap-distance-right:0.0pt;mso-wrap-distance-bottom:0.0pt;" coordorigin="0,0" coordsize="6032500,8828112">
                 <w10:wrap type="none" side="bothSides" anchorx="text"/>
-                <v:rect id="_x0000_s1039" style="position:absolute;left:0;top:0;width:6032500;height:8828112;">
+                <v:rect id="_x0000_s1039" style="position:absolute;left:0;top:0;width:6032499;height:8828112;">
                   <v:fill color="#FFFFFF" opacity="100.0%" type="solid"/>
                   <v:stroke on="f" weight="1.0pt" dashstyle="solid" endcap="flat" miterlimit="400.0%" joinstyle="miter" linestyle="single" startarrow="none" startarrowwidth="medium" startarrowlength="medium" endarrow="none" endarrowwidth="medium" endarrowlength="medium"/>
                 </v:rect>
@@ -15079,7 +15188,7 @@
           <mc:Choice Requires="wpg">
             <w:drawing xmlns:a="http://schemas.openxmlformats.org/drawingml/2006/main">
               <wp:inline distT="0" distB="0" distL="0" distR="0">
-                <wp:extent cx="6572250" cy="8181820"/>
+                <wp:extent cx="6572251" cy="8181822"/>
                 <wp:effectExtent l="0" t="0" r="0" b="0"/>
                 <wp:docPr id="1073741846" name="officeArt object" descr="Picture 3"/>
                 <wp:cNvGraphicFramePr/>
@@ -15090,9 +15199,9 @@
                       <wpg:grpSpPr>
                         <a:xfrm>
                           <a:off x="0" y="0"/>
-                          <a:ext cx="6572250" cy="8181820"/>
+                          <a:ext cx="6572251" cy="8181822"/>
                           <a:chOff x="0" y="0"/>
-                          <a:chExt cx="6572250" cy="8181819"/>
+                          <a:chExt cx="6572250" cy="8181821"/>
                         </a:xfrm>
                       </wpg:grpSpPr>
                       <wps:wsp>
@@ -15101,7 +15210,7 @@
                         <wps:spPr>
                           <a:xfrm>
                             <a:off x="0" y="-1"/>
-                            <a:ext cx="6572251" cy="8181821"/>
+                            <a:ext cx="6572251" cy="8181822"/>
                           </a:xfrm>
                           <a:prstGeom prst="rect">
                             <a:avLst/>
@@ -15135,7 +15244,7 @@
                         <pic:spPr>
                           <a:xfrm>
                             <a:off x="0" y="-1"/>
-                            <a:ext cx="6572251" cy="8181821"/>
+                            <a:ext cx="6572251" cy="8181822"/>
                           </a:xfrm>
                           <a:prstGeom prst="rect">
                             <a:avLst/>
@@ -15155,12 +15264,12 @@
           </mc:Choice>
           <mc:Fallback>
             <w:pict>
-              <v:group id="_x0000_s1041" style="visibility:visible;width:517.5pt;height:644.2pt;" coordorigin="0,0" coordsize="6572250,8181820">
-                <v:rect id="_x0000_s1042" style="position:absolute;left:0;top:0;width:6572250;height:8181820;">
+              <v:group id="_x0000_s1041" style="visibility:visible;width:517.5pt;height:644.2pt;" coordorigin="0,-1" coordsize="6572251,8181822">
+                <v:rect id="_x0000_s1042" style="position:absolute;left:0;top:-1;width:6572251;height:8181821;">
                   <v:fill color="#FFFFFF" opacity="100.0%" type="solid"/>
                   <v:stroke on="f" weight="1.0pt" dashstyle="solid" endcap="flat" miterlimit="400.0%" joinstyle="miter" linestyle="single" startarrow="none" startarrowwidth="medium" startarrowlength="medium" endarrow="none" endarrowwidth="medium" endarrowlength="medium"/>
                 </v:rect>
-                <v:shape id="_x0000_s1043" type="#_x0000_t75" style="position:absolute;left:0;top:0;width:6572250;height:8181820;">
+                <v:shape id="_x0000_s1043" type="#_x0000_t75" style="position:absolute;left:0;top:-1;width:6572251;height:8181822;">
                   <v:imagedata r:id="rId14" o:title="image9.png"/>
                 </v:shape>
               </v:group>
@@ -17179,7 +17288,7 @@
                 <wp:positionV relativeFrom="line">
                   <wp:posOffset>581665</wp:posOffset>
                 </wp:positionV>
-                <wp:extent cx="1003935" cy="1003935"/>
+                <wp:extent cx="1003936" cy="1003936"/>
                 <wp:effectExtent l="0" t="0" r="0" b="0"/>
                 <wp:wrapNone/>
                 <wp:docPr id="1073741849" name="officeArt object" descr="Picture 8"/>
@@ -17191,9 +17300,9 @@
                       <wpg:grpSpPr>
                         <a:xfrm>
                           <a:off x="0" y="0"/>
-                          <a:ext cx="1003935" cy="1003935"/>
+                          <a:ext cx="1003936" cy="1003936"/>
                           <a:chOff x="0" y="0"/>
-                          <a:chExt cx="1003934" cy="1003934"/>
+                          <a:chExt cx="1003935" cy="1003935"/>
                         </a:xfrm>
                       </wpg:grpSpPr>
                       <wps:wsp>
@@ -17201,8 +17310,8 @@
                         <wps:cNvSpPr/>
                         <wps:spPr>
                           <a:xfrm>
-                            <a:off x="0" y="0"/>
-                            <a:ext cx="1003935" cy="1003935"/>
+                            <a:off x="-1" y="-1"/>
+                            <a:ext cx="1003937" cy="1003937"/>
                           </a:xfrm>
                           <a:prstGeom prst="rect">
                             <a:avLst/>
@@ -17236,7 +17345,7 @@
                         <pic:spPr>
                           <a:xfrm>
                             <a:off x="0" y="0"/>
-                            <a:ext cx="1003935" cy="1003935"/>
+                            <a:ext cx="1003936" cy="1003936"/>
                           </a:xfrm>
                           <a:prstGeom prst="rect">
                             <a:avLst/>
@@ -17256,13 +17365,13 @@
           </mc:Choice>
           <mc:Fallback>
             <w:pict>
-              <v:group id="_x0000_s1044" style="visibility:visible;position:absolute;margin-left:219.0pt;margin-top:45.8pt;width:79.0pt;height:79.0pt;z-index:-251663360;mso-position-horizontal:absolute;mso-position-horizontal-relative:text;mso-position-vertical:absolute;mso-position-vertical-relative:line;mso-wrap-distance-left:0.0pt;mso-wrap-distance-top:0.0pt;mso-wrap-distance-right:0.0pt;mso-wrap-distance-bottom:0.0pt;" coordorigin="0,0" coordsize="1003935,1003935">
+              <v:group id="_x0000_s1044" style="visibility:visible;position:absolute;margin-left:219.0pt;margin-top:45.8pt;width:79.1pt;height:79.1pt;z-index:-251663360;mso-position-horizontal:absolute;mso-position-horizontal-relative:text;mso-position-vertical:absolute;mso-position-vertical-relative:line;mso-wrap-distance-left:0.0pt;mso-wrap-distance-top:0.0pt;mso-wrap-distance-right:0.0pt;mso-wrap-distance-bottom:0.0pt;" coordorigin="0,0" coordsize="1003936,1003936">
                 <w10:wrap type="none" side="bothSides" anchorx="text"/>
                 <v:rect id="_x0000_s1045" style="position:absolute;left:0;top:0;width:1003935;height:1003935;">
                   <v:fill color="#FFFFFF" opacity="100.0%" type="solid"/>
                   <v:stroke on="f" weight="1.0pt" dashstyle="solid" endcap="flat" miterlimit="400.0%" joinstyle="miter" linestyle="single" startarrow="none" startarrowwidth="medium" startarrowlength="medium" endarrow="none" endarrowwidth="medium" endarrowlength="medium"/>
                 </v:rect>
-                <v:shape id="_x0000_s1046" type="#_x0000_t75" style="position:absolute;left:0;top:0;width:1003935;height:1003935;">
+                <v:shape id="_x0000_s1046" type="#_x0000_t75" style="position:absolute;left:0;top:0;width:1003936;height:1003936;">
                   <v:imagedata r:id="rId15" o:title="image10.png"/>
                 </v:shape>
               </v:group>
@@ -17421,9 +17530,9 @@
                   <wp:posOffset>2761619</wp:posOffset>
                 </wp:positionH>
                 <wp:positionV relativeFrom="line">
-                  <wp:posOffset>1028704</wp:posOffset>
+                  <wp:posOffset>1028703</wp:posOffset>
                 </wp:positionV>
-                <wp:extent cx="1042036" cy="1042036"/>
+                <wp:extent cx="1042037" cy="1042037"/>
                 <wp:effectExtent l="0" t="0" r="0" b="0"/>
                 <wp:wrapNone/>
                 <wp:docPr id="1073741852" name="officeArt object" descr="Picture 9"/>
@@ -17435,9 +17544,9 @@
                       <wpg:grpSpPr>
                         <a:xfrm>
                           <a:off x="0" y="0"/>
-                          <a:ext cx="1042036" cy="1042036"/>
+                          <a:ext cx="1042037" cy="1042037"/>
                           <a:chOff x="0" y="0"/>
-                          <a:chExt cx="1042035" cy="1042035"/>
+                          <a:chExt cx="1042036" cy="1042036"/>
                         </a:xfrm>
                       </wpg:grpSpPr>
                       <wps:wsp>
@@ -17446,7 +17555,7 @@
                         <wps:spPr>
                           <a:xfrm>
                             <a:off x="0" y="0"/>
-                            <a:ext cx="1042036" cy="1042036"/>
+                            <a:ext cx="1042038" cy="1042038"/>
                           </a:xfrm>
                           <a:prstGeom prst="rect">
                             <a:avLst/>
@@ -17480,7 +17589,7 @@
                         <pic:spPr>
                           <a:xfrm>
                             <a:off x="0" y="0"/>
-                            <a:ext cx="1042036" cy="1042036"/>
+                            <a:ext cx="1042037" cy="1042037"/>
                           </a:xfrm>
                           <a:prstGeom prst="rect">
                             <a:avLst/>
@@ -17500,13 +17609,13 @@
           </mc:Choice>
           <mc:Fallback>
             <w:pict>
-              <v:group id="_x0000_s1047" style="visibility:visible;position:absolute;margin-left:217.5pt;margin-top:81.0pt;width:82.1pt;height:82.1pt;z-index:-251662336;mso-position-horizontal:absolute;mso-position-horizontal-relative:text;mso-position-vertical:absolute;mso-position-vertical-relative:line;mso-wrap-distance-left:0.0pt;mso-wrap-distance-top:0.0pt;mso-wrap-distance-right:0.0pt;mso-wrap-distance-bottom:0.0pt;" coordorigin="0,0" coordsize="1042035,1042035">
+              <v:group id="_x0000_s1047" style="visibility:visible;position:absolute;margin-left:217.5pt;margin-top:81.0pt;width:82.1pt;height:82.1pt;z-index:-251662336;mso-position-horizontal:absolute;mso-position-horizontal-relative:text;mso-position-vertical:absolute;mso-position-vertical-relative:line;mso-wrap-distance-left:0.0pt;mso-wrap-distance-top:0.0pt;mso-wrap-distance-right:0.0pt;mso-wrap-distance-bottom:0.0pt;" coordorigin="0,0" coordsize="1042037,1042037">
                 <w10:wrap type="none" side="bothSides" anchorx="text"/>
-                <v:rect id="_x0000_s1048" style="position:absolute;left:0;top:0;width:1042035;height:1042035;">
+                <v:rect id="_x0000_s1048" style="position:absolute;left:0;top:0;width:1042037;height:1042037;">
                   <v:fill color="#FFFFFF" opacity="100.0%" type="solid"/>
                   <v:stroke on="f" weight="1.0pt" dashstyle="solid" endcap="flat" miterlimit="400.0%" joinstyle="miter" linestyle="single" startarrow="none" startarrowwidth="medium" startarrowlength="medium" endarrow="none" endarrowwidth="medium" endarrowlength="medium"/>
                 </v:rect>
-                <v:shape id="_x0000_s1049" type="#_x0000_t75" style="position:absolute;left:0;top:0;width:1042035;height:1042035;">
+                <v:shape id="_x0000_s1049" type="#_x0000_t75" style="position:absolute;left:0;top:0;width:1042037;height:1042037;">
                   <v:imagedata r:id="rId16" o:title="image11.png"/>
                 </v:shape>
               </v:group>
@@ -17725,12 +17834,12 @@
               <wp:anchor distT="0" distB="0" distL="0" distR="0" simplePos="0" relativeHeight="251655168" behindDoc="1" locked="0" layoutInCell="1" allowOverlap="1">
                 <wp:simplePos x="0" y="0"/>
                 <wp:positionH relativeFrom="page">
-                  <wp:posOffset>3370897</wp:posOffset>
+                  <wp:posOffset>3370896</wp:posOffset>
                 </wp:positionH>
                 <wp:positionV relativeFrom="line">
-                  <wp:posOffset>172089</wp:posOffset>
+                  <wp:posOffset>172088</wp:posOffset>
                 </wp:positionV>
-                <wp:extent cx="1089661" cy="1089661"/>
+                <wp:extent cx="1089662" cy="1089662"/>
                 <wp:effectExtent l="0" t="0" r="0" b="0"/>
                 <wp:wrapNone/>
                 <wp:docPr id="1073741855" name="officeArt object" descr="Picture 10"/>
@@ -17742,9 +17851,9 @@
                       <wpg:grpSpPr>
                         <a:xfrm>
                           <a:off x="0" y="0"/>
-                          <a:ext cx="1089661" cy="1089661"/>
+                          <a:ext cx="1089662" cy="1089662"/>
                           <a:chOff x="0" y="0"/>
-                          <a:chExt cx="1089660" cy="1089660"/>
+                          <a:chExt cx="1089661" cy="1089661"/>
                         </a:xfrm>
                       </wpg:grpSpPr>
                       <wps:wsp>
@@ -17753,7 +17862,7 @@
                         <wps:spPr>
                           <a:xfrm>
                             <a:off x="0" y="0"/>
-                            <a:ext cx="1089661" cy="1089661"/>
+                            <a:ext cx="1089663" cy="1089663"/>
                           </a:xfrm>
                           <a:prstGeom prst="rect">
                             <a:avLst/>
@@ -17787,7 +17896,7 @@
                         <pic:spPr>
                           <a:xfrm>
                             <a:off x="0" y="0"/>
-                            <a:ext cx="1089661" cy="1089661"/>
+                            <a:ext cx="1089662" cy="1089662"/>
                           </a:xfrm>
                           <a:prstGeom prst="rect">
                             <a:avLst/>
@@ -17807,13 +17916,13 @@
           </mc:Choice>
           <mc:Fallback>
             <w:pict>
-              <v:group id="_x0000_s1050" style="visibility:visible;position:absolute;margin-left:265.4pt;margin-top:13.6pt;width:85.8pt;height:85.8pt;z-index:-251661312;mso-position-horizontal:absolute;mso-position-horizontal-relative:page;mso-position-vertical:absolute;mso-position-vertical-relative:line;mso-wrap-distance-left:0.0pt;mso-wrap-distance-top:0.0pt;mso-wrap-distance-right:0.0pt;mso-wrap-distance-bottom:0.0pt;" coordorigin="0,0" coordsize="1089660,1089660">
+              <v:group id="_x0000_s1050" style="visibility:visible;position:absolute;margin-left:265.4pt;margin-top:13.6pt;width:85.8pt;height:85.8pt;z-index:-251661312;mso-position-horizontal:absolute;mso-position-horizontal-relative:page;mso-position-vertical:absolute;mso-position-vertical-relative:line;mso-wrap-distance-left:0.0pt;mso-wrap-distance-top:0.0pt;mso-wrap-distance-right:0.0pt;mso-wrap-distance-bottom:0.0pt;" coordorigin="0,0" coordsize="1089662,1089662">
                 <w10:wrap type="none" side="bothSides" anchorx="page"/>
-                <v:rect id="_x0000_s1051" style="position:absolute;left:0;top:0;width:1089660;height:1089660;">
+                <v:rect id="_x0000_s1051" style="position:absolute;left:0;top:0;width:1089662;height:1089662;">
                   <v:fill color="#FFFFFF" opacity="100.0%" type="solid"/>
                   <v:stroke on="f" weight="1.0pt" dashstyle="solid" endcap="flat" miterlimit="400.0%" joinstyle="miter" linestyle="single" startarrow="none" startarrowwidth="medium" startarrowlength="medium" endarrow="none" endarrowwidth="medium" endarrowlength="medium"/>
                 </v:rect>
-                <v:shape id="_x0000_s1052" type="#_x0000_t75" style="position:absolute;left:0;top:0;width:1089660;height:1089660;">
+                <v:shape id="_x0000_s1052" type="#_x0000_t75" style="position:absolute;left:0;top:0;width:1089662;height:1089662;">
                   <v:imagedata r:id="rId17" o:title="image12.png"/>
                 </v:shape>
               </v:group>
@@ -18140,7 +18249,7 @@
           <mc:Choice Requires="wpg">
             <w:drawing xmlns:a="http://schemas.openxmlformats.org/drawingml/2006/main">
               <wp:inline distT="0" distB="0" distL="0" distR="0">
-                <wp:extent cx="6572199" cy="6076950"/>
+                <wp:extent cx="6572201" cy="6076952"/>
                 <wp:effectExtent l="0" t="0" r="0" b="0"/>
                 <wp:docPr id="1073741858" name="officeArt object" descr="Picture 4"/>
                 <wp:cNvGraphicFramePr/>
@@ -18151,9 +18260,9 @@
                       <wpg:grpSpPr>
                         <a:xfrm>
                           <a:off x="0" y="0"/>
-                          <a:ext cx="6572199" cy="6076950"/>
+                          <a:ext cx="6572201" cy="6076952"/>
                           <a:chOff x="0" y="0"/>
-                          <a:chExt cx="6572198" cy="6076950"/>
+                          <a:chExt cx="6572200" cy="6076951"/>
                         </a:xfrm>
                       </wpg:grpSpPr>
                       <wps:wsp>
@@ -18161,8 +18270,8 @@
                         <wps:cNvSpPr/>
                         <wps:spPr>
                           <a:xfrm>
-                            <a:off x="-1" y="0"/>
-                            <a:ext cx="6572200" cy="6076951"/>
+                            <a:off x="-1" y="-1"/>
+                            <a:ext cx="6572201" cy="6076953"/>
                           </a:xfrm>
                           <a:prstGeom prst="rect">
                             <a:avLst/>
@@ -18195,8 +18304,8 @@
                         </pic:blipFill>
                         <pic:spPr>
                           <a:xfrm>
-                            <a:off x="-1" y="0"/>
-                            <a:ext cx="6572200" cy="6076951"/>
+                            <a:off x="-1" y="-1"/>
+                            <a:ext cx="6572201" cy="6076953"/>
                           </a:xfrm>
                           <a:prstGeom prst="rect">
                             <a:avLst/>
@@ -18216,12 +18325,12 @@
           </mc:Choice>
           <mc:Fallback>
             <w:pict>
-              <v:group id="_x0000_s1053" style="visibility:visible;width:517.5pt;height:478.5pt;" coordorigin="0,0" coordsize="6572199,6076950">
-                <v:rect id="_x0000_s1054" style="position:absolute;left:0;top:0;width:6572199;height:6076950;">
+              <v:group id="_x0000_s1053" style="visibility:visible;width:517.5pt;height:478.5pt;" coordorigin="-1,0" coordsize="6572201,6076951">
+                <v:rect id="_x0000_s1054" style="position:absolute;left:-1;top:0;width:6572200;height:6076951;">
                   <v:fill color="#FFFFFF" opacity="100.0%" type="solid"/>
                   <v:stroke on="f" weight="1.0pt" dashstyle="solid" endcap="flat" miterlimit="400.0%" joinstyle="miter" linestyle="single" startarrow="none" startarrowwidth="medium" startarrowlength="medium" endarrow="none" endarrowwidth="medium" endarrowlength="medium"/>
                 </v:rect>
-                <v:shape id="_x0000_s1055" type="#_x0000_t75" style="position:absolute;left:0;top:0;width:6572199;height:6076950;">
+                <v:shape id="_x0000_s1055" type="#_x0000_t75" style="position:absolute;left:-1;top:0;width:6572200;height:6076951;">
                   <v:imagedata r:id="rId18" o:title="image13.png"/>
                 </v:shape>
               </v:group>
@@ -19133,12 +19242,12 @@
               <wp:anchor distT="0" distB="0" distL="0" distR="0" simplePos="0" relativeHeight="251656192" behindDoc="1" locked="0" layoutInCell="1" allowOverlap="1">
                 <wp:simplePos x="0" y="0"/>
                 <wp:positionH relativeFrom="column">
-                  <wp:posOffset>-123194</wp:posOffset>
+                  <wp:posOffset>-123193</wp:posOffset>
                 </wp:positionH>
                 <wp:positionV relativeFrom="line">
-                  <wp:posOffset>333380</wp:posOffset>
+                  <wp:posOffset>333379</wp:posOffset>
                 </wp:positionV>
-                <wp:extent cx="6814185" cy="7109432"/>
+                <wp:extent cx="6814186" cy="7109433"/>
                 <wp:effectExtent l="0" t="0" r="0" b="0"/>
                 <wp:wrapNone/>
                 <wp:docPr id="1073741861" name="officeArt object" descr="Picture 11"/>
@@ -19150,9 +19259,9 @@
                       <wpg:grpSpPr>
                         <a:xfrm>
                           <a:off x="0" y="0"/>
-                          <a:ext cx="6814185" cy="7109432"/>
+                          <a:ext cx="6814186" cy="7109433"/>
                           <a:chOff x="0" y="0"/>
-                          <a:chExt cx="6814184" cy="7109431"/>
+                          <a:chExt cx="6814185" cy="7109432"/>
                         </a:xfrm>
                       </wpg:grpSpPr>
                       <wps:wsp>
@@ -19161,7 +19270,7 @@
                         <wps:spPr>
                           <a:xfrm>
                             <a:off x="0" y="0"/>
-                            <a:ext cx="6814185" cy="7109432"/>
+                            <a:ext cx="6814186" cy="7109433"/>
                           </a:xfrm>
                           <a:prstGeom prst="rect">
                             <a:avLst/>
@@ -19195,7 +19304,7 @@
                         <pic:spPr>
                           <a:xfrm>
                             <a:off x="0" y="0"/>
-                            <a:ext cx="6814185" cy="7109432"/>
+                            <a:ext cx="6814186" cy="7109433"/>
                           </a:xfrm>
                           <a:prstGeom prst="rect">
                             <a:avLst/>
@@ -19215,13 +19324,13 @@
           </mc:Choice>
           <mc:Fallback>
             <w:pict>
-              <v:group id="_x0000_s1056" style="visibility:visible;position:absolute;margin-left:-9.7pt;margin-top:26.3pt;width:536.5pt;height:559.8pt;z-index:-251660288;mso-position-horizontal:absolute;mso-position-horizontal-relative:text;mso-position-vertical:absolute;mso-position-vertical-relative:line;mso-wrap-distance-left:0.0pt;mso-wrap-distance-top:0.0pt;mso-wrap-distance-right:0.0pt;mso-wrap-distance-bottom:0.0pt;" coordorigin="0,0" coordsize="6814185,7109432">
+              <v:group id="_x0000_s1056" style="visibility:visible;position:absolute;margin-left:-9.7pt;margin-top:26.3pt;width:536.6pt;height:559.8pt;z-index:-251660288;mso-position-horizontal:absolute;mso-position-horizontal-relative:text;mso-position-vertical:absolute;mso-position-vertical-relative:line;mso-wrap-distance-left:0.0pt;mso-wrap-distance-top:0.0pt;mso-wrap-distance-right:0.0pt;mso-wrap-distance-bottom:0.0pt;" coordorigin="0,0" coordsize="6814186,7109433">
                 <w10:wrap type="none" side="bothSides" anchorx="text"/>
                 <v:rect id="_x0000_s1057" style="position:absolute;left:0;top:0;width:6814185;height:7109432;">
                   <v:fill color="#FFFFFF" opacity="100.0%" type="solid"/>
                   <v:stroke on="f" weight="1.0pt" dashstyle="solid" endcap="flat" miterlimit="400.0%" joinstyle="miter" linestyle="single" startarrow="none" startarrowwidth="medium" startarrowlength="medium" endarrow="none" endarrowwidth="medium" endarrowlength="medium"/>
                 </v:rect>
-                <v:shape id="_x0000_s1058" type="#_x0000_t75" style="position:absolute;left:0;top:0;width:6814185;height:7109432;">
+                <v:shape id="_x0000_s1058" type="#_x0000_t75" style="position:absolute;left:0;top:0;width:6814186;height:7109433;">
                   <v:imagedata r:id="rId19" o:title="image14.png"/>
                 </v:shape>
               </v:group>
@@ -19253,12 +19362,12 @@
               <wp:anchor distT="0" distB="0" distL="0" distR="0" simplePos="0" relativeHeight="251657216" behindDoc="1" locked="0" layoutInCell="1" allowOverlap="1">
                 <wp:simplePos x="0" y="0"/>
                 <wp:positionH relativeFrom="column">
-                  <wp:posOffset>-114303</wp:posOffset>
+                  <wp:posOffset>-114302</wp:posOffset>
                 </wp:positionH>
                 <wp:positionV relativeFrom="line">
                   <wp:posOffset>326395</wp:posOffset>
                 </wp:positionV>
-                <wp:extent cx="6795135" cy="8079621"/>
+                <wp:extent cx="6795136" cy="8079622"/>
                 <wp:effectExtent l="0" t="0" r="0" b="0"/>
                 <wp:wrapNone/>
                 <wp:docPr id="1073741864" name="officeArt object" descr="Picture 12"/>
@@ -19270,9 +19379,9 @@
                       <wpg:grpSpPr>
                         <a:xfrm>
                           <a:off x="0" y="0"/>
-                          <a:ext cx="6795135" cy="8079621"/>
+                          <a:ext cx="6795136" cy="8079622"/>
                           <a:chOff x="0" y="0"/>
-                          <a:chExt cx="6795134" cy="8079620"/>
+                          <a:chExt cx="6795135" cy="8079621"/>
                         </a:xfrm>
                       </wpg:grpSpPr>
                       <wps:wsp>
@@ -19281,7 +19390,7 @@
                         <wps:spPr>
                           <a:xfrm>
                             <a:off x="0" y="0"/>
-                            <a:ext cx="6795135" cy="8079621"/>
+                            <a:ext cx="6795136" cy="8079622"/>
                           </a:xfrm>
                           <a:prstGeom prst="rect">
                             <a:avLst/>
@@ -19315,7 +19424,7 @@
                         <pic:spPr>
                           <a:xfrm>
                             <a:off x="0" y="0"/>
-                            <a:ext cx="6795135" cy="8079621"/>
+                            <a:ext cx="6795136" cy="8079622"/>
                           </a:xfrm>
                           <a:prstGeom prst="rect">
                             <a:avLst/>
@@ -19335,13 +19444,13 @@
           </mc:Choice>
           <mc:Fallback>
             <w:pict>
-              <v:group id="_x0000_s1059" style="visibility:visible;position:absolute;margin-left:-9.0pt;margin-top:25.7pt;width:535.0pt;height:636.2pt;z-index:-251659264;mso-position-horizontal:absolute;mso-position-horizontal-relative:text;mso-position-vertical:absolute;mso-position-vertical-relative:line;mso-wrap-distance-left:0.0pt;mso-wrap-distance-top:0.0pt;mso-wrap-distance-right:0.0pt;mso-wrap-distance-bottom:0.0pt;" coordorigin="0,0" coordsize="6795135,8079620">
+              <v:group id="_x0000_s1059" style="visibility:visible;position:absolute;margin-left:-9.0pt;margin-top:25.7pt;width:535.1pt;height:636.2pt;z-index:-251659264;mso-position-horizontal:absolute;mso-position-horizontal-relative:text;mso-position-vertical:absolute;mso-position-vertical-relative:line;mso-wrap-distance-left:0.0pt;mso-wrap-distance-top:0.0pt;mso-wrap-distance-right:0.0pt;mso-wrap-distance-bottom:0.0pt;" coordorigin="0,0" coordsize="6795136,8079622">
                 <w10:wrap type="none" side="bothSides" anchorx="text"/>
-                <v:rect id="_x0000_s1060" style="position:absolute;left:0;top:0;width:6795135;height:8079620;">
+                <v:rect id="_x0000_s1060" style="position:absolute;left:0;top:0;width:6795135;height:8079621;">
                   <v:fill color="#FFFFFF" opacity="100.0%" type="solid"/>
                   <v:stroke on="f" weight="1.0pt" dashstyle="solid" endcap="flat" miterlimit="400.0%" joinstyle="miter" linestyle="single" startarrow="none" startarrowwidth="medium" startarrowlength="medium" endarrow="none" endarrowwidth="medium" endarrowlength="medium"/>
                 </v:rect>
-                <v:shape id="_x0000_s1061" type="#_x0000_t75" style="position:absolute;left:0;top:0;width:6795135;height:8079620;">
+                <v:shape id="_x0000_s1061" type="#_x0000_t75" style="position:absolute;left:0;top:0;width:6795136;height:8079622;">
                   <v:imagedata r:id="rId20" o:title="image15.png"/>
                 </v:shape>
               </v:group>
@@ -20400,7 +20509,7 @@
       <w:tblPr>
         <w:tblW w:w="10334" w:type="dxa"/>
         <w:jc w:val="center"/>
-        <w:tblInd w:w="223" w:type="dxa"/>
+        <w:tblInd w:w="331" w:type="dxa"/>
         <w:tblBorders>
           <w:top w:val="single" w:color="ffffff" w:sz="8" w:space="0" w:shadow="0" w:frame="0"/>
           <w:left w:val="single" w:color="ffffff" w:sz="8" w:space="0" w:shadow="0" w:frame="0"/>
@@ -20423,7 +20532,7 @@
           <w:shd w:val="clear" w:color="auto" w:fill="cdd4e9"/>
         </w:tblPrEx>
         <w:trPr>
-          <w:trHeight w:val="860" w:hRule="atLeast"/>
+          <w:trHeight w:val="910" w:hRule="atLeast"/>
         </w:trPr>
         <w:tc>
           <w:tcPr>
@@ -20587,7 +20696,7 @@
           <w:shd w:val="clear" w:color="auto" w:fill="cdd4e9"/>
         </w:tblPrEx>
         <w:trPr>
-          <w:trHeight w:val="300" w:hRule="atLeast"/>
+          <w:trHeight w:val="320" w:hRule="atLeast"/>
         </w:trPr>
         <w:tc>
           <w:tcPr>
@@ -20743,7 +20852,7 @@
           <w:shd w:val="clear" w:color="auto" w:fill="cdd4e9"/>
         </w:tblPrEx>
         <w:trPr>
-          <w:trHeight w:val="580" w:hRule="atLeast"/>
+          <w:trHeight w:val="610" w:hRule="atLeast"/>
         </w:trPr>
         <w:tc>
           <w:tcPr>
@@ -20899,7 +21008,7 @@
           <w:shd w:val="clear" w:color="auto" w:fill="cdd4e9"/>
         </w:tblPrEx>
         <w:trPr>
-          <w:trHeight w:val="300" w:hRule="atLeast"/>
+          <w:trHeight w:val="320" w:hRule="atLeast"/>
         </w:trPr>
         <w:tc>
           <w:tcPr>
@@ -21055,7 +21164,7 @@
           <w:shd w:val="clear" w:color="auto" w:fill="cdd4e9"/>
         </w:tblPrEx>
         <w:trPr>
-          <w:trHeight w:val="300" w:hRule="atLeast"/>
+          <w:trHeight w:val="320" w:hRule="atLeast"/>
         </w:trPr>
         <w:tc>
           <w:tcPr>
@@ -21211,6 +21320,22 @@
       <w:pPr>
         <w:pStyle w:val="Normal.0"/>
         <w:spacing w:after="200" w:line="240" w:lineRule="auto"/>
+        <w:ind w:left="223" w:hanging="223"/>
+        <w:jc w:val="center"/>
+        <w:rPr>
+          <w:rFonts w:ascii="Benne" w:cs="Benne" w:hAnsi="Benne" w:eastAsia="Benne"/>
+          <w:b w:val="1"/>
+          <w:bCs w:val="1"/>
+          <w:sz w:val="24"/>
+          <w:szCs w:val="24"/>
+          <w:shd w:val="nil" w:color="auto" w:fill="auto"/>
+        </w:rPr>
+      </w:pPr>
+    </w:p>
+    <w:p>
+      <w:pPr>
+        <w:pStyle w:val="Normal.0"/>
+        <w:spacing w:after="200" w:line="240" w:lineRule="auto"/>
         <w:ind w:left="115" w:hanging="115"/>
         <w:jc w:val="center"/>
         <w:rPr>
@@ -21479,7 +21604,7 @@
           <mc:Choice Requires="wpg">
             <w:drawing xmlns:a="http://schemas.openxmlformats.org/drawingml/2006/main">
               <wp:inline distT="0" distB="0" distL="0" distR="0">
-                <wp:extent cx="6505468" cy="5562600"/>
+                <wp:extent cx="6505471" cy="5562602"/>
                 <wp:effectExtent l="0" t="0" r="0" b="0"/>
                 <wp:docPr id="1073741867" name="officeArt object" descr="Picture 5"/>
                 <wp:cNvGraphicFramePr/>
@@ -21490,9 +21615,9 @@
                       <wpg:grpSpPr>
                         <a:xfrm>
                           <a:off x="0" y="0"/>
-                          <a:ext cx="6505468" cy="5562600"/>
-                          <a:chOff x="0" y="0"/>
-                          <a:chExt cx="6505467" cy="5562600"/>
+                          <a:ext cx="6505471" cy="5562602"/>
+                          <a:chOff x="-1" y="-1"/>
+                          <a:chExt cx="6505470" cy="5562601"/>
                         </a:xfrm>
                       </wpg:grpSpPr>
                       <wps:wsp>
@@ -21500,8 +21625,8 @@
                         <wps:cNvSpPr/>
                         <wps:spPr>
                           <a:xfrm>
-                            <a:off x="-1" y="-1"/>
-                            <a:ext cx="6505469" cy="5562601"/>
+                            <a:off x="-2" y="-2"/>
+                            <a:ext cx="6505472" cy="5562602"/>
                           </a:xfrm>
                           <a:prstGeom prst="rect">
                             <a:avLst/>
@@ -21534,8 +21659,8 @@
                         </pic:blipFill>
                         <pic:spPr>
                           <a:xfrm>
-                            <a:off x="-1" y="-1"/>
-                            <a:ext cx="6505469" cy="5562601"/>
+                            <a:off x="-2" y="-2"/>
+                            <a:ext cx="6505472" cy="5562603"/>
                           </a:xfrm>
                           <a:prstGeom prst="rect">
                             <a:avLst/>
@@ -21555,12 +21680,12 @@
           </mc:Choice>
           <mc:Fallback>
             <w:pict>
-              <v:group id="_x0000_s1062" style="visibility:visible;width:512.2pt;height:438.0pt;" coordorigin="0,0" coordsize="6505467,5562600">
-                <v:rect id="_x0000_s1063" style="position:absolute;left:0;top:0;width:6505467;height:5562600;">
+              <v:group id="_x0000_s1062" style="visibility:visible;width:512.2pt;height:438.0pt;" coordorigin="-1,-1" coordsize="6505470,5562601">
+                <v:rect id="_x0000_s1063" style="position:absolute;left:-1;top:-1;width:6505470;height:5562601;">
                   <v:fill color="#FFFFFF" opacity="100.0%" type="solid"/>
                   <v:stroke on="f" weight="1.0pt" dashstyle="solid" endcap="flat" miterlimit="400.0%" joinstyle="miter" linestyle="single" startarrow="none" startarrowwidth="medium" startarrowlength="medium" endarrow="none" endarrowwidth="medium" endarrowlength="medium"/>
                 </v:rect>
-                <v:shape id="_x0000_s1064" type="#_x0000_t75" style="position:absolute;left:0;top:0;width:6505467;height:5562600;">
+                <v:shape id="_x0000_s1064" type="#_x0000_t75" style="position:absolute;left:-1;top:-1;width:6505470;height:5562601;">
                   <v:imagedata r:id="rId21" o:title="image16.png"/>
                 </v:shape>
               </v:group>
@@ -23753,8 +23878,6 @@
         <w:jc w:val="left"/>
         <w:rPr>
           <w:rFonts w:ascii="Benne" w:cs="Benne" w:hAnsi="Benne" w:eastAsia="Benne"/>
-          <w:sz w:val="22"/>
-          <w:szCs w:val="22"/>
           <w:rtl w:val="0"/>
           <w:lang w:val="en-US"/>
         </w:rPr>
@@ -23764,8 +23887,6 @@
           <w:rFonts w:ascii="Benne" w:cs="Benne" w:hAnsi="Benne" w:eastAsia="Benne"/>
           <w:b w:val="1"/>
           <w:bCs w:val="1"/>
-          <w:sz w:val="22"/>
-          <w:szCs w:val="22"/>
           <w:shd w:val="nil" w:color="auto" w:fill="auto"/>
           <w:rtl w:val="0"/>
           <w:lang w:val="en-US"/>
@@ -23946,8 +24067,6 @@
         <w:jc w:val="left"/>
         <w:rPr>
           <w:rFonts w:ascii="Benne" w:cs="Benne" w:hAnsi="Benne" w:eastAsia="Benne"/>
-          <w:sz w:val="22"/>
-          <w:szCs w:val="22"/>
           <w:rtl w:val="0"/>
           <w:lang w:val="en-US"/>
         </w:rPr>
@@ -23957,8 +24076,6 @@
           <w:rFonts w:ascii="Benne" w:cs="Benne" w:hAnsi="Benne" w:eastAsia="Benne"/>
           <w:b w:val="1"/>
           <w:bCs w:val="1"/>
-          <w:sz w:val="22"/>
-          <w:szCs w:val="22"/>
           <w:shd w:val="nil" w:color="auto" w:fill="auto"/>
           <w:rtl w:val="0"/>
           <w:lang w:val="en-US"/>
@@ -25046,6 +25163,32 @@
           <w:lang w:val="en-US"/>
         </w:rPr>
         <w:t xml:space="preserve">: While disabled the target can only make one action per turn. The disabler may also only take one action per turn. The target can break the disable by damaging the disabler. The disabler may release the disable at any point during their turn. </w:t>
+      </w:r>
+    </w:p>
+    <w:p>
+      <w:pPr>
+        <w:pStyle w:val="Normal.0"/>
+        <w:spacing w:line="100" w:lineRule="atLeast"/>
+        <w:rPr>
+          <w:shd w:val="nil" w:color="auto" w:fill="auto"/>
+        </w:rPr>
+      </w:pPr>
+      <w:r>
+        <w:rPr>
+          <w:b w:val="1"/>
+          <w:bCs w:val="1"/>
+          <w:rtl w:val="0"/>
+          <w:lang w:val="en-US"/>
+        </w:rPr>
+        <w:t>Poisoned</w:t>
+      </w:r>
+      <w:r>
+        <w:rPr>
+          <w:shd w:val="nil" w:color="auto" w:fill="auto"/>
+          <w:rtl w:val="0"/>
+          <w:lang w:val="en-US"/>
+        </w:rPr>
+        <w:t>: When an enemy is poisoned, all attack rolls against them get +1 to their roll value, and all rolls they make have -1 to the roll value. This applies for each poison stack on the enemy. Poison lasts the duration of the source inflicting it.</w:t>
       </w:r>
     </w:p>
     <w:p>
@@ -27944,8 +28087,6 @@
         <w:jc w:val="left"/>
         <w:rPr>
           <w:rFonts w:ascii="Benne" w:cs="Benne" w:hAnsi="Benne" w:eastAsia="Benne"/>
-          <w:sz w:val="22"/>
-          <w:szCs w:val="22"/>
           <w:rtl w:val="0"/>
           <w:lang w:val="en-US"/>
         </w:rPr>
@@ -27953,8 +28094,6 @@
       <w:r>
         <w:rPr>
           <w:rFonts w:ascii="Arial" w:cs="Benne" w:hAnsi="Arial" w:eastAsia="Benne"/>
-          <w:sz w:val="22"/>
-          <w:szCs w:val="22"/>
           <w:shd w:val="nil" w:color="auto" w:fill="auto"/>
           <w:rtl w:val="0"/>
           <w:lang w:val="en-US"/>
@@ -30117,41 +30256,31 @@
     <w:r>
       <w:rPr>
         <w:shd w:val="nil" w:color="auto" w:fill="auto"/>
-        <w:rtl w:val="0"/>
       </w:rPr>
       <w:fldChar w:fldCharType="begin" w:fldLock="0"/>
     </w:r>
     <w:r>
       <w:rPr>
         <w:shd w:val="nil" w:color="auto" w:fill="auto"/>
-        <w:rtl w:val="0"/>
       </w:rPr>
       <w:instrText xml:space="preserve"> PAGE </w:instrText>
     </w:r>
     <w:r>
       <w:rPr>
         <w:shd w:val="nil" w:color="auto" w:fill="auto"/>
-        <w:rtl w:val="0"/>
       </w:rPr>
       <w:fldChar w:fldCharType="separate" w:fldLock="0"/>
     </w:r>
     <w:r>
       <w:rPr>
         <w:shd w:val="nil" w:color="auto" w:fill="auto"/>
-        <w:rtl w:val="0"/>
       </w:rPr>
     </w:r>
     <w:r>
       <w:rPr>
         <w:shd w:val="nil" w:color="auto" w:fill="auto"/>
-        <w:rtl w:val="0"/>
       </w:rPr>
       <w:fldChar w:fldCharType="end" w:fldLock="0"/>
-    </w:r>
-    <w:r>
-      <w:rPr>
-        <w:shd w:val="nil" w:color="auto" w:fill="auto"/>
-      </w:rPr>
     </w:r>
   </w:p>
 </w:ftr>
@@ -30162,7 +30291,6 @@
   <w:p>
     <w:pPr>
       <w:pStyle w:val="Header &amp; Footer"/>
-      <w:bidi w:val="0"/>
     </w:pPr>
     <w:r>
       <mc:AlternateContent>
@@ -30862,13 +30990,13 @@
       <w:start w:val="1"/>
       <w:numFmt w:val="bullet"/>
       <w:suff w:val="tab"/>
-      <w:lvlText w:val=""/>
+      <w:lvlText w:val="①"/>
       <w:lvlJc w:val="left"/>
       <w:pPr>
         <w:ind w:left="1440" w:hanging="360"/>
       </w:pPr>
       <w:rPr>
-        <w:rFonts w:ascii="Wingdings" w:cs="Wingdings" w:hAnsi="Wingdings" w:eastAsia="Wingdings"/>
+        <w:rFonts w:ascii="Arial Unicode MS" w:cs="Arial Unicode MS" w:hAnsi="Arial Unicode MS" w:eastAsia="Arial Unicode MS"/>
         <w:b w:val="0"/>
         <w:bCs w:val="0"/>
         <w:i w:val="0"/>
@@ -30952,13 +31080,13 @@
       <w:start w:val="1"/>
       <w:numFmt w:val="bullet"/>
       <w:suff w:val="tab"/>
-      <w:lvlText w:val=""/>
+      <w:lvlText w:val="①"/>
       <w:lvlJc w:val="left"/>
       <w:pPr>
         <w:ind w:left="3600" w:hanging="360"/>
       </w:pPr>
       <w:rPr>
-        <w:rFonts w:ascii="Wingdings" w:cs="Wingdings" w:hAnsi="Wingdings" w:eastAsia="Wingdings"/>
+        <w:rFonts w:ascii="Arial Unicode MS" w:cs="Arial Unicode MS" w:hAnsi="Arial Unicode MS" w:eastAsia="Arial Unicode MS"/>
         <w:b w:val="0"/>
         <w:bCs w:val="0"/>
         <w:i w:val="0"/>
@@ -31042,13 +31170,13 @@
       <w:start w:val="1"/>
       <w:numFmt w:val="bullet"/>
       <w:suff w:val="tab"/>
-      <w:lvlText w:val=""/>
+      <w:lvlText w:val="①"/>
       <w:lvlJc w:val="left"/>
       <w:pPr>
         <w:ind w:left="5760" w:hanging="360"/>
       </w:pPr>
       <w:rPr>
-        <w:rFonts w:ascii="Wingdings" w:cs="Wingdings" w:hAnsi="Wingdings" w:eastAsia="Wingdings"/>
+        <w:rFonts w:ascii="Arial Unicode MS" w:cs="Arial Unicode MS" w:hAnsi="Arial Unicode MS" w:eastAsia="Arial Unicode MS"/>
         <w:b w:val="0"/>
         <w:bCs w:val="0"/>
         <w:i w:val="0"/>
@@ -31421,16 +31549,17 @@
       <w:start w:val="1"/>
       <w:numFmt w:val="bullet"/>
       <w:suff w:val="tab"/>
-      <w:lvlText w:val=""/>
+      <w:lvlText w:val="①"/>
       <w:lvlJc w:val="left"/>
       <w:pPr>
         <w:tabs>
+          <w:tab w:val="left" w:pos="1440"/>
           <w:tab w:val="num" w:pos="2160"/>
         </w:tabs>
         <w:ind w:left="1440" w:firstLine="0"/>
       </w:pPr>
       <w:rPr>
-        <w:rFonts w:ascii="Wingdings" w:cs="Wingdings" w:hAnsi="Wingdings" w:eastAsia="Wingdings"/>
+        <w:rFonts w:ascii="Arial Unicode MS" w:cs="Arial Unicode MS" w:hAnsi="Arial Unicode MS" w:eastAsia="Arial Unicode MS"/>
         <w:b w:val="0"/>
         <w:bCs w:val="0"/>
         <w:i w:val="0"/>
@@ -31458,6 +31587,7 @@
       <w:lvlJc w:val="left"/>
       <w:pPr>
         <w:tabs>
+          <w:tab w:val="left" w:pos="1440"/>
           <w:tab w:val="num" w:pos="2880"/>
         </w:tabs>
         <w:ind w:left="2160" w:firstLine="0"/>
@@ -31491,6 +31621,7 @@
       <w:lvlJc w:val="left"/>
       <w:pPr>
         <w:tabs>
+          <w:tab w:val="left" w:pos="1440"/>
           <w:tab w:val="num" w:pos="3600"/>
         </w:tabs>
         <w:ind w:left="2880" w:firstLine="0"/>
@@ -31520,16 +31651,17 @@
       <w:start w:val="1"/>
       <w:numFmt w:val="bullet"/>
       <w:suff w:val="tab"/>
-      <w:lvlText w:val=""/>
+      <w:lvlText w:val="①"/>
       <w:lvlJc w:val="left"/>
       <w:pPr>
         <w:tabs>
+          <w:tab w:val="left" w:pos="1440"/>
           <w:tab w:val="num" w:pos="4320"/>
         </w:tabs>
         <w:ind w:left="3600" w:firstLine="0"/>
       </w:pPr>
       <w:rPr>
-        <w:rFonts w:ascii="Wingdings" w:cs="Wingdings" w:hAnsi="Wingdings" w:eastAsia="Wingdings"/>
+        <w:rFonts w:ascii="Arial Unicode MS" w:cs="Arial Unicode MS" w:hAnsi="Arial Unicode MS" w:eastAsia="Arial Unicode MS"/>
         <w:b w:val="0"/>
         <w:bCs w:val="0"/>
         <w:i w:val="0"/>
@@ -31557,6 +31689,7 @@
       <w:lvlJc w:val="left"/>
       <w:pPr>
         <w:tabs>
+          <w:tab w:val="left" w:pos="1440"/>
           <w:tab w:val="num" w:pos="5040"/>
         </w:tabs>
         <w:ind w:left="4320" w:firstLine="0"/>
@@ -31590,6 +31723,7 @@
       <w:lvlJc w:val="left"/>
       <w:pPr>
         <w:tabs>
+          <w:tab w:val="left" w:pos="1440"/>
           <w:tab w:val="num" w:pos="5760"/>
         </w:tabs>
         <w:ind w:left="5040" w:firstLine="0"/>
@@ -31619,16 +31753,17 @@
       <w:start w:val="1"/>
       <w:numFmt w:val="bullet"/>
       <w:suff w:val="tab"/>
-      <w:lvlText w:val=""/>
+      <w:lvlText w:val="①"/>
       <w:lvlJc w:val="left"/>
       <w:pPr>
         <w:tabs>
+          <w:tab w:val="left" w:pos="1440"/>
           <w:tab w:val="num" w:pos="6480"/>
         </w:tabs>
         <w:ind w:left="5760" w:firstLine="0"/>
       </w:pPr>
       <w:rPr>
-        <w:rFonts w:ascii="Wingdings" w:cs="Wingdings" w:hAnsi="Wingdings" w:eastAsia="Wingdings"/>
+        <w:rFonts w:ascii="Arial Unicode MS" w:cs="Arial Unicode MS" w:hAnsi="Arial Unicode MS" w:eastAsia="Arial Unicode MS"/>
         <w:b w:val="0"/>
         <w:bCs w:val="0"/>
         <w:i w:val="0"/>
@@ -31656,6 +31791,7 @@
       <w:lvlJc w:val="left"/>
       <w:pPr>
         <w:tabs>
+          <w:tab w:val="left" w:pos="1440"/>
           <w:tab w:val="num" w:pos="7200"/>
         </w:tabs>
         <w:ind w:left="6480" w:firstLine="0"/>
@@ -31723,13 +31859,13 @@
       <w:start w:val="1"/>
       <w:numFmt w:val="bullet"/>
       <w:suff w:val="tab"/>
-      <w:lvlText w:val=""/>
+      <w:lvlText w:val="①"/>
       <w:lvlJc w:val="left"/>
       <w:pPr>
         <w:ind w:left="1512" w:hanging="432"/>
       </w:pPr>
       <w:rPr>
-        <w:rFonts w:ascii="Wingdings" w:cs="Wingdings" w:hAnsi="Wingdings" w:eastAsia="Wingdings"/>
+        <w:rFonts w:ascii="Arial Unicode MS" w:cs="Arial Unicode MS" w:hAnsi="Arial Unicode MS" w:eastAsia="Arial Unicode MS"/>
         <w:b w:val="0"/>
         <w:bCs w:val="0"/>
         <w:i w:val="0"/>
@@ -31813,13 +31949,13 @@
       <w:start w:val="1"/>
       <w:numFmt w:val="bullet"/>
       <w:suff w:val="tab"/>
-      <w:lvlText w:val=""/>
+      <w:lvlText w:val="①"/>
       <w:lvlJc w:val="left"/>
       <w:pPr>
         <w:ind w:left="3672" w:hanging="432"/>
       </w:pPr>
       <w:rPr>
-        <w:rFonts w:ascii="Wingdings" w:cs="Wingdings" w:hAnsi="Wingdings" w:eastAsia="Wingdings"/>
+        <w:rFonts w:ascii="Arial Unicode MS" w:cs="Arial Unicode MS" w:hAnsi="Arial Unicode MS" w:eastAsia="Arial Unicode MS"/>
         <w:b w:val="0"/>
         <w:bCs w:val="0"/>
         <w:i w:val="0"/>
@@ -31903,13 +32039,13 @@
       <w:start w:val="1"/>
       <w:numFmt w:val="bullet"/>
       <w:suff w:val="tab"/>
-      <w:lvlText w:val=""/>
+      <w:lvlText w:val="①"/>
       <w:lvlJc w:val="left"/>
       <w:pPr>
         <w:ind w:left="5832" w:hanging="432"/>
       </w:pPr>
       <w:rPr>
-        <w:rFonts w:ascii="Wingdings" w:cs="Wingdings" w:hAnsi="Wingdings" w:eastAsia="Wingdings"/>
+        <w:rFonts w:ascii="Arial Unicode MS" w:cs="Arial Unicode MS" w:hAnsi="Arial Unicode MS" w:eastAsia="Arial Unicode MS"/>
         <w:b w:val="0"/>
         <w:bCs w:val="0"/>
         <w:i w:val="0"/>
@@ -32004,16 +32140,17 @@
       <w:start w:val="1"/>
       <w:numFmt w:val="bullet"/>
       <w:suff w:val="tab"/>
-      <w:lvlText w:val=""/>
+      <w:lvlText w:val="①"/>
       <w:lvlJc w:val="left"/>
       <w:pPr>
         <w:tabs>
+          <w:tab w:val="left" w:pos="2160"/>
           <w:tab w:val="num" w:pos="2880"/>
         </w:tabs>
         <w:ind w:left="2160" w:firstLine="0"/>
       </w:pPr>
       <w:rPr>
-        <w:rFonts w:ascii="Wingdings" w:cs="Wingdings" w:hAnsi="Wingdings" w:eastAsia="Wingdings"/>
+        <w:rFonts w:ascii="Arial Unicode MS" w:cs="Arial Unicode MS" w:hAnsi="Arial Unicode MS" w:eastAsia="Arial Unicode MS"/>
         <w:b w:val="0"/>
         <w:bCs w:val="0"/>
         <w:i w:val="0"/>
@@ -32041,6 +32178,7 @@
       <w:lvlJc w:val="left"/>
       <w:pPr>
         <w:tabs>
+          <w:tab w:val="left" w:pos="2160"/>
           <w:tab w:val="num" w:pos="3600"/>
         </w:tabs>
         <w:ind w:left="2880" w:firstLine="0"/>
@@ -32074,6 +32212,7 @@
       <w:lvlJc w:val="left"/>
       <w:pPr>
         <w:tabs>
+          <w:tab w:val="left" w:pos="2160"/>
           <w:tab w:val="num" w:pos="4320"/>
         </w:tabs>
         <w:ind w:left="3600" w:firstLine="0"/>
@@ -32103,16 +32242,17 @@
       <w:start w:val="1"/>
       <w:numFmt w:val="bullet"/>
       <w:suff w:val="tab"/>
-      <w:lvlText w:val=""/>
+      <w:lvlText w:val="①"/>
       <w:lvlJc w:val="left"/>
       <w:pPr>
         <w:tabs>
+          <w:tab w:val="left" w:pos="2160"/>
           <w:tab w:val="num" w:pos="5040"/>
         </w:tabs>
         <w:ind w:left="4320" w:firstLine="0"/>
       </w:pPr>
       <w:rPr>
-        <w:rFonts w:ascii="Wingdings" w:cs="Wingdings" w:hAnsi="Wingdings" w:eastAsia="Wingdings"/>
+        <w:rFonts w:ascii="Arial Unicode MS" w:cs="Arial Unicode MS" w:hAnsi="Arial Unicode MS" w:eastAsia="Arial Unicode MS"/>
         <w:b w:val="0"/>
         <w:bCs w:val="0"/>
         <w:i w:val="0"/>
@@ -32140,6 +32280,7 @@
       <w:lvlJc w:val="left"/>
       <w:pPr>
         <w:tabs>
+          <w:tab w:val="left" w:pos="2160"/>
           <w:tab w:val="num" w:pos="5760"/>
         </w:tabs>
         <w:ind w:left="5040" w:firstLine="0"/>
@@ -32173,6 +32314,7 @@
       <w:lvlJc w:val="left"/>
       <w:pPr>
         <w:tabs>
+          <w:tab w:val="left" w:pos="2160"/>
           <w:tab w:val="num" w:pos="6480"/>
         </w:tabs>
         <w:ind w:left="5760" w:firstLine="0"/>
@@ -32202,16 +32344,17 @@
       <w:start w:val="1"/>
       <w:numFmt w:val="bullet"/>
       <w:suff w:val="tab"/>
-      <w:lvlText w:val=""/>
+      <w:lvlText w:val="①"/>
       <w:lvlJc w:val="left"/>
       <w:pPr>
         <w:tabs>
+          <w:tab w:val="left" w:pos="2160"/>
           <w:tab w:val="num" w:pos="7200"/>
         </w:tabs>
         <w:ind w:left="6480" w:firstLine="0"/>
       </w:pPr>
       <w:rPr>
-        <w:rFonts w:ascii="Wingdings" w:cs="Wingdings" w:hAnsi="Wingdings" w:eastAsia="Wingdings"/>
+        <w:rFonts w:ascii="Arial Unicode MS" w:cs="Arial Unicode MS" w:hAnsi="Arial Unicode MS" w:eastAsia="Arial Unicode MS"/>
         <w:b w:val="0"/>
         <w:bCs w:val="0"/>
         <w:i w:val="0"/>
@@ -32239,6 +32382,7 @@
       <w:lvlJc w:val="left"/>
       <w:pPr>
         <w:tabs>
+          <w:tab w:val="left" w:pos="2160"/>
           <w:tab w:val="num" w:pos="7920"/>
         </w:tabs>
         <w:ind w:left="7200" w:firstLine="0"/>
@@ -32306,13 +32450,13 @@
       <w:start w:val="1"/>
       <w:numFmt w:val="bullet"/>
       <w:suff w:val="tab"/>
-      <w:lvlText w:val=""/>
+      <w:lvlText w:val="①"/>
       <w:lvlJc w:val="left"/>
       <w:pPr>
         <w:ind w:left="1440" w:hanging="360"/>
       </w:pPr>
       <w:rPr>
-        <w:rFonts w:ascii="Wingdings" w:cs="Wingdings" w:hAnsi="Wingdings" w:eastAsia="Wingdings"/>
+        <w:rFonts w:ascii="Arial Unicode MS" w:cs="Arial Unicode MS" w:hAnsi="Arial Unicode MS" w:eastAsia="Arial Unicode MS"/>
         <w:b w:val="0"/>
         <w:bCs w:val="0"/>
         <w:i w:val="0"/>
@@ -32396,13 +32540,13 @@
       <w:start w:val="1"/>
       <w:numFmt w:val="bullet"/>
       <w:suff w:val="tab"/>
-      <w:lvlText w:val=""/>
+      <w:lvlText w:val="①"/>
       <w:lvlJc w:val="left"/>
       <w:pPr>
         <w:ind w:left="3600" w:hanging="360"/>
       </w:pPr>
       <w:rPr>
-        <w:rFonts w:ascii="Wingdings" w:cs="Wingdings" w:hAnsi="Wingdings" w:eastAsia="Wingdings"/>
+        <w:rFonts w:ascii="Arial Unicode MS" w:cs="Arial Unicode MS" w:hAnsi="Arial Unicode MS" w:eastAsia="Arial Unicode MS"/>
         <w:b w:val="0"/>
         <w:bCs w:val="0"/>
         <w:i w:val="0"/>
@@ -32486,13 +32630,13 @@
       <w:start w:val="1"/>
       <w:numFmt w:val="bullet"/>
       <w:suff w:val="tab"/>
-      <w:lvlText w:val=""/>
+      <w:lvlText w:val="①"/>
       <w:lvlJc w:val="left"/>
       <w:pPr>
         <w:ind w:left="5760" w:hanging="360"/>
       </w:pPr>
       <w:rPr>
-        <w:rFonts w:ascii="Wingdings" w:cs="Wingdings" w:hAnsi="Wingdings" w:eastAsia="Wingdings"/>
+        <w:rFonts w:ascii="Arial Unicode MS" w:cs="Arial Unicode MS" w:hAnsi="Arial Unicode MS" w:eastAsia="Arial Unicode MS"/>
         <w:b w:val="0"/>
         <w:bCs w:val="0"/>
         <w:i w:val="0"/>
@@ -32584,13 +32728,13 @@
       <w:start w:val="1"/>
       <w:numFmt w:val="bullet"/>
       <w:suff w:val="tab"/>
-      <w:lvlText w:val=""/>
+      <w:lvlText w:val="①"/>
       <w:lvlJc w:val="left"/>
       <w:pPr>
         <w:ind w:left="1440" w:hanging="360"/>
       </w:pPr>
       <w:rPr>
-        <w:rFonts w:ascii="Wingdings" w:cs="Wingdings" w:hAnsi="Wingdings" w:eastAsia="Wingdings"/>
+        <w:rFonts w:ascii="Arial Unicode MS" w:cs="Arial Unicode MS" w:hAnsi="Arial Unicode MS" w:eastAsia="Arial Unicode MS"/>
         <w:b w:val="0"/>
         <w:bCs w:val="0"/>
         <w:i w:val="0"/>
@@ -32674,13 +32818,13 @@
       <w:start w:val="1"/>
       <w:numFmt w:val="bullet"/>
       <w:suff w:val="tab"/>
-      <w:lvlText w:val=""/>
+      <w:lvlText w:val="①"/>
       <w:lvlJc w:val="left"/>
       <w:pPr>
         <w:ind w:left="3600" w:hanging="360"/>
       </w:pPr>
       <w:rPr>
-        <w:rFonts w:ascii="Wingdings" w:cs="Wingdings" w:hAnsi="Wingdings" w:eastAsia="Wingdings"/>
+        <w:rFonts w:ascii="Arial Unicode MS" w:cs="Arial Unicode MS" w:hAnsi="Arial Unicode MS" w:eastAsia="Arial Unicode MS"/>
         <w:b w:val="0"/>
         <w:bCs w:val="0"/>
         <w:i w:val="0"/>
@@ -32764,13 +32908,13 @@
       <w:start w:val="1"/>
       <w:numFmt w:val="bullet"/>
       <w:suff w:val="tab"/>
-      <w:lvlText w:val=""/>
+      <w:lvlText w:val="①"/>
       <w:lvlJc w:val="left"/>
       <w:pPr>
         <w:ind w:left="5760" w:hanging="360"/>
       </w:pPr>
       <w:rPr>
-        <w:rFonts w:ascii="Wingdings" w:cs="Wingdings" w:hAnsi="Wingdings" w:eastAsia="Wingdings"/>
+        <w:rFonts w:ascii="Arial Unicode MS" w:cs="Arial Unicode MS" w:hAnsi="Arial Unicode MS" w:eastAsia="Arial Unicode MS"/>
         <w:b w:val="0"/>
         <w:bCs w:val="0"/>
         <w:i w:val="0"/>
@@ -32862,13 +33006,13 @@
       <w:start w:val="1"/>
       <w:numFmt w:val="bullet"/>
       <w:suff w:val="tab"/>
-      <w:lvlText w:val=""/>
+      <w:lvlText w:val="①"/>
       <w:lvlJc w:val="left"/>
       <w:pPr>
         <w:ind w:left="2160" w:hanging="360"/>
       </w:pPr>
       <w:rPr>
-        <w:rFonts w:ascii="Wingdings" w:cs="Wingdings" w:hAnsi="Wingdings" w:eastAsia="Wingdings"/>
+        <w:rFonts w:ascii="Arial Unicode MS" w:cs="Arial Unicode MS" w:hAnsi="Arial Unicode MS" w:eastAsia="Arial Unicode MS"/>
         <w:b w:val="0"/>
         <w:bCs w:val="0"/>
         <w:i w:val="0"/>
@@ -32952,13 +33096,13 @@
       <w:start w:val="1"/>
       <w:numFmt w:val="bullet"/>
       <w:suff w:val="tab"/>
-      <w:lvlText w:val=""/>
+      <w:lvlText w:val="①"/>
       <w:lvlJc w:val="left"/>
       <w:pPr>
         <w:ind w:left="4320" w:hanging="360"/>
       </w:pPr>
       <w:rPr>
-        <w:rFonts w:ascii="Wingdings" w:cs="Wingdings" w:hAnsi="Wingdings" w:eastAsia="Wingdings"/>
+        <w:rFonts w:ascii="Arial Unicode MS" w:cs="Arial Unicode MS" w:hAnsi="Arial Unicode MS" w:eastAsia="Arial Unicode MS"/>
         <w:b w:val="0"/>
         <w:bCs w:val="0"/>
         <w:i w:val="0"/>
@@ -33042,13 +33186,13 @@
       <w:start w:val="1"/>
       <w:numFmt w:val="bullet"/>
       <w:suff w:val="tab"/>
-      <w:lvlText w:val=""/>
+      <w:lvlText w:val="①"/>
       <w:lvlJc w:val="left"/>
       <w:pPr>
         <w:ind w:left="6480" w:hanging="360"/>
       </w:pPr>
       <w:rPr>
-        <w:rFonts w:ascii="Wingdings" w:cs="Wingdings" w:hAnsi="Wingdings" w:eastAsia="Wingdings"/>
+        <w:rFonts w:ascii="Arial Unicode MS" w:cs="Arial Unicode MS" w:hAnsi="Arial Unicode MS" w:eastAsia="Arial Unicode MS"/>
         <w:b w:val="0"/>
         <w:bCs w:val="0"/>
         <w:i w:val="0"/>
@@ -33696,13 +33840,13 @@
       <w:start w:val="1"/>
       <w:numFmt w:val="bullet"/>
       <w:suff w:val="tab"/>
-      <w:lvlText w:val=""/>
+      <w:lvlText w:val="①"/>
       <w:lvlJc w:val="left"/>
       <w:pPr>
         <w:ind w:left="1440" w:hanging="360"/>
       </w:pPr>
       <w:rPr>
-        <w:rFonts w:ascii="Wingdings" w:cs="Wingdings" w:hAnsi="Wingdings" w:eastAsia="Wingdings"/>
+        <w:rFonts w:ascii="Arial Unicode MS" w:cs="Arial Unicode MS" w:hAnsi="Arial Unicode MS" w:eastAsia="Arial Unicode MS"/>
         <w:b w:val="0"/>
         <w:bCs w:val="0"/>
         <w:i w:val="0"/>
@@ -33786,13 +33930,13 @@
       <w:start w:val="1"/>
       <w:numFmt w:val="bullet"/>
       <w:suff w:val="tab"/>
-      <w:lvlText w:val=""/>
+      <w:lvlText w:val="①"/>
       <w:lvlJc w:val="left"/>
       <w:pPr>
         <w:ind w:left="3600" w:hanging="360"/>
       </w:pPr>
       <w:rPr>
-        <w:rFonts w:ascii="Wingdings" w:cs="Wingdings" w:hAnsi="Wingdings" w:eastAsia="Wingdings"/>
+        <w:rFonts w:ascii="Arial Unicode MS" w:cs="Arial Unicode MS" w:hAnsi="Arial Unicode MS" w:eastAsia="Arial Unicode MS"/>
         <w:b w:val="0"/>
         <w:bCs w:val="0"/>
         <w:i w:val="0"/>
@@ -33876,13 +34020,13 @@
       <w:start w:val="1"/>
       <w:numFmt w:val="bullet"/>
       <w:suff w:val="tab"/>
-      <w:lvlText w:val=""/>
+      <w:lvlText w:val="①"/>
       <w:lvlJc w:val="left"/>
       <w:pPr>
         <w:ind w:left="5760" w:hanging="360"/>
       </w:pPr>
       <w:rPr>
-        <w:rFonts w:ascii="Wingdings" w:cs="Wingdings" w:hAnsi="Wingdings" w:eastAsia="Wingdings"/>
+        <w:rFonts w:ascii="Arial Unicode MS" w:cs="Arial Unicode MS" w:hAnsi="Arial Unicode MS" w:eastAsia="Arial Unicode MS"/>
         <w:b w:val="0"/>
         <w:bCs w:val="0"/>
         <w:i w:val="0"/>
@@ -33976,13 +34120,13 @@
       <w:start w:val="1"/>
       <w:numFmt w:val="bullet"/>
       <w:suff w:val="tab"/>
-      <w:lvlText w:val=""/>
+      <w:lvlText w:val="①"/>
       <w:lvlJc w:val="left"/>
       <w:pPr>
         <w:ind w:left="1440" w:hanging="360"/>
       </w:pPr>
       <w:rPr>
-        <w:rFonts w:ascii="Wingdings" w:cs="Wingdings" w:hAnsi="Wingdings" w:eastAsia="Wingdings"/>
+        <w:rFonts w:ascii="Arial Unicode MS" w:cs="Arial Unicode MS" w:hAnsi="Arial Unicode MS" w:eastAsia="Arial Unicode MS"/>
         <w:b w:val="0"/>
         <w:bCs w:val="0"/>
         <w:i w:val="0"/>
@@ -34072,13 +34216,13 @@
       <w:start w:val="1"/>
       <w:numFmt w:val="bullet"/>
       <w:suff w:val="tab"/>
-      <w:lvlText w:val=""/>
+      <w:lvlText w:val="①"/>
       <w:lvlJc w:val="left"/>
       <w:pPr>
         <w:ind w:left="3600" w:hanging="360"/>
       </w:pPr>
       <w:rPr>
-        <w:rFonts w:ascii="Wingdings" w:cs="Wingdings" w:hAnsi="Wingdings" w:eastAsia="Wingdings"/>
+        <w:rFonts w:ascii="Arial Unicode MS" w:cs="Arial Unicode MS" w:hAnsi="Arial Unicode MS" w:eastAsia="Arial Unicode MS"/>
         <w:b w:val="0"/>
         <w:bCs w:val="0"/>
         <w:i w:val="0"/>
@@ -34168,13 +34312,13 @@
       <w:start w:val="1"/>
       <w:numFmt w:val="bullet"/>
       <w:suff w:val="tab"/>
-      <w:lvlText w:val=""/>
+      <w:lvlText w:val="①"/>
       <w:lvlJc w:val="left"/>
       <w:pPr>
         <w:ind w:left="5760" w:hanging="360"/>
       </w:pPr>
       <w:rPr>
-        <w:rFonts w:ascii="Wingdings" w:cs="Wingdings" w:hAnsi="Wingdings" w:eastAsia="Wingdings"/>
+        <w:rFonts w:ascii="Arial Unicode MS" w:cs="Arial Unicode MS" w:hAnsi="Arial Unicode MS" w:eastAsia="Arial Unicode MS"/>
         <w:b w:val="0"/>
         <w:bCs w:val="0"/>
         <w:i w:val="0"/>
@@ -34589,42 +34733,10 @@
         <w:start w:val="1"/>
         <w:numFmt w:val="bullet"/>
         <w:suff w:val="tab"/>
-        <w:lvlText w:val=""/>
+        <w:lvlText w:val="①"/>
         <w:lvlJc w:val="left"/>
         <w:pPr>
           <w:ind w:left="1440" w:hanging="360"/>
-        </w:pPr>
-        <w:rPr>
-          <w:rFonts w:ascii="Wingdings" w:cs="Wingdings" w:hAnsi="Wingdings" w:eastAsia="Wingdings"/>
-          <w:b w:val="0"/>
-          <w:bCs w:val="0"/>
-          <w:i w:val="0"/>
-          <w:iCs w:val="0"/>
-          <w:caps w:val="0"/>
-          <w:smallCaps w:val="0"/>
-          <w:strike w:val="0"/>
-          <w:dstrike w:val="0"/>
-          <w:outline w:val="0"/>
-          <w:emboss w:val="0"/>
-          <w:imprint w:val="0"/>
-          <w:spacing w:val="0"/>
-          <w:w w:val="100"/>
-          <w:kern w:val="0"/>
-          <w:position w:val="0"/>
-          <w:highlight w:val="none"/>
-          <w:vertAlign w:val="baseline"/>
-        </w:rPr>
-      </w:lvl>
-    </w:lvlOverride>
-    <w:lvlOverride w:ilvl="2">
-      <w:lvl w:ilvl="2">
-        <w:start w:val="1"/>
-        <w:numFmt w:val="bullet"/>
-        <w:suff w:val="tab"/>
-        <w:lvlText w:val="■"/>
-        <w:lvlJc w:val="left"/>
-        <w:pPr>
-          <w:ind w:left="2160" w:hanging="360"/>
         </w:pPr>
         <w:rPr>
           <w:rFonts w:ascii="Arial Unicode MS" w:cs="Arial Unicode MS" w:hAnsi="Arial Unicode MS" w:eastAsia="Arial Unicode MS"/>
@@ -34648,15 +34760,15 @@
         </w:rPr>
       </w:lvl>
     </w:lvlOverride>
-    <w:lvlOverride w:ilvl="3">
-      <w:lvl w:ilvl="3">
+    <w:lvlOverride w:ilvl="2">
+      <w:lvl w:ilvl="2">
         <w:start w:val="1"/>
         <w:numFmt w:val="bullet"/>
         <w:suff w:val="tab"/>
-        <w:lvlText w:val="●"/>
+        <w:lvlText w:val="■"/>
         <w:lvlJc w:val="left"/>
         <w:pPr>
-          <w:ind w:left="2880" w:hanging="360"/>
+          <w:ind w:left="2160" w:hanging="360"/>
         </w:pPr>
         <w:rPr>
           <w:rFonts w:ascii="Arial Unicode MS" w:cs="Arial Unicode MS" w:hAnsi="Arial Unicode MS" w:eastAsia="Arial Unicode MS"/>
@@ -34680,47 +34792,15 @@
         </w:rPr>
       </w:lvl>
     </w:lvlOverride>
-    <w:lvlOverride w:ilvl="4">
-      <w:lvl w:ilvl="4">
+    <w:lvlOverride w:ilvl="3">
+      <w:lvl w:ilvl="3">
         <w:start w:val="1"/>
         <w:numFmt w:val="bullet"/>
         <w:suff w:val="tab"/>
-        <w:lvlText w:val=""/>
+        <w:lvlText w:val="●"/>
         <w:lvlJc w:val="left"/>
         <w:pPr>
-          <w:ind w:left="3600" w:hanging="360"/>
-        </w:pPr>
-        <w:rPr>
-          <w:rFonts w:ascii="Wingdings" w:cs="Wingdings" w:hAnsi="Wingdings" w:eastAsia="Wingdings"/>
-          <w:b w:val="0"/>
-          <w:bCs w:val="0"/>
-          <w:i w:val="0"/>
-          <w:iCs w:val="0"/>
-          <w:caps w:val="0"/>
-          <w:smallCaps w:val="0"/>
-          <w:strike w:val="0"/>
-          <w:dstrike w:val="0"/>
-          <w:outline w:val="0"/>
-          <w:emboss w:val="0"/>
-          <w:imprint w:val="0"/>
-          <w:spacing w:val="0"/>
-          <w:w w:val="100"/>
-          <w:kern w:val="0"/>
-          <w:position w:val="0"/>
-          <w:highlight w:val="none"/>
-          <w:vertAlign w:val="baseline"/>
-        </w:rPr>
-      </w:lvl>
-    </w:lvlOverride>
-    <w:lvlOverride w:ilvl="5">
-      <w:lvl w:ilvl="5">
-        <w:start w:val="1"/>
-        <w:numFmt w:val="bullet"/>
-        <w:suff w:val="tab"/>
-        <w:lvlText w:val="■"/>
-        <w:lvlJc w:val="left"/>
-        <w:pPr>
-          <w:ind w:left="4320" w:hanging="360"/>
+          <w:ind w:left="2880" w:hanging="360"/>
         </w:pPr>
         <w:rPr>
           <w:rFonts w:ascii="Arial Unicode MS" w:cs="Arial Unicode MS" w:hAnsi="Arial Unicode MS" w:eastAsia="Arial Unicode MS"/>
@@ -34744,15 +34824,15 @@
         </w:rPr>
       </w:lvl>
     </w:lvlOverride>
-    <w:lvlOverride w:ilvl="6">
-      <w:lvl w:ilvl="6">
+    <w:lvlOverride w:ilvl="4">
+      <w:lvl w:ilvl="4">
         <w:start w:val="1"/>
         <w:numFmt w:val="bullet"/>
         <w:suff w:val="tab"/>
-        <w:lvlText w:val="●"/>
+        <w:lvlText w:val="①"/>
         <w:lvlJc w:val="left"/>
         <w:pPr>
-          <w:ind w:left="5040" w:hanging="360"/>
+          <w:ind w:left="3600" w:hanging="360"/>
         </w:pPr>
         <w:rPr>
           <w:rFonts w:ascii="Arial Unicode MS" w:cs="Arial Unicode MS" w:hAnsi="Arial Unicode MS" w:eastAsia="Arial Unicode MS"/>
@@ -34776,18 +34856,82 @@
         </w:rPr>
       </w:lvl>
     </w:lvlOverride>
+    <w:lvlOverride w:ilvl="5">
+      <w:lvl w:ilvl="5">
+        <w:start w:val="1"/>
+        <w:numFmt w:val="bullet"/>
+        <w:suff w:val="tab"/>
+        <w:lvlText w:val="■"/>
+        <w:lvlJc w:val="left"/>
+        <w:pPr>
+          <w:ind w:left="4320" w:hanging="360"/>
+        </w:pPr>
+        <w:rPr>
+          <w:rFonts w:ascii="Arial Unicode MS" w:cs="Arial Unicode MS" w:hAnsi="Arial Unicode MS" w:eastAsia="Arial Unicode MS"/>
+          <w:b w:val="0"/>
+          <w:bCs w:val="0"/>
+          <w:i w:val="0"/>
+          <w:iCs w:val="0"/>
+          <w:caps w:val="0"/>
+          <w:smallCaps w:val="0"/>
+          <w:strike w:val="0"/>
+          <w:dstrike w:val="0"/>
+          <w:outline w:val="0"/>
+          <w:emboss w:val="0"/>
+          <w:imprint w:val="0"/>
+          <w:spacing w:val="0"/>
+          <w:w w:val="100"/>
+          <w:kern w:val="0"/>
+          <w:position w:val="0"/>
+          <w:highlight w:val="none"/>
+          <w:vertAlign w:val="baseline"/>
+        </w:rPr>
+      </w:lvl>
+    </w:lvlOverride>
+    <w:lvlOverride w:ilvl="6">
+      <w:lvl w:ilvl="6">
+        <w:start w:val="1"/>
+        <w:numFmt w:val="bullet"/>
+        <w:suff w:val="tab"/>
+        <w:lvlText w:val="●"/>
+        <w:lvlJc w:val="left"/>
+        <w:pPr>
+          <w:ind w:left="5040" w:hanging="360"/>
+        </w:pPr>
+        <w:rPr>
+          <w:rFonts w:ascii="Arial Unicode MS" w:cs="Arial Unicode MS" w:hAnsi="Arial Unicode MS" w:eastAsia="Arial Unicode MS"/>
+          <w:b w:val="0"/>
+          <w:bCs w:val="0"/>
+          <w:i w:val="0"/>
+          <w:iCs w:val="0"/>
+          <w:caps w:val="0"/>
+          <w:smallCaps w:val="0"/>
+          <w:strike w:val="0"/>
+          <w:dstrike w:val="0"/>
+          <w:outline w:val="0"/>
+          <w:emboss w:val="0"/>
+          <w:imprint w:val="0"/>
+          <w:spacing w:val="0"/>
+          <w:w w:val="100"/>
+          <w:kern w:val="0"/>
+          <w:position w:val="0"/>
+          <w:highlight w:val="none"/>
+          <w:vertAlign w:val="baseline"/>
+        </w:rPr>
+      </w:lvl>
+    </w:lvlOverride>
     <w:lvlOverride w:ilvl="7">
       <w:lvl w:ilvl="7">
         <w:start w:val="1"/>
         <w:numFmt w:val="bullet"/>
         <w:suff w:val="tab"/>
-        <w:lvlText w:val=""/>
+        <w:lvlText w:val="①"/>
         <w:lvlJc w:val="left"/>
         <w:pPr>
           <w:ind w:left="5760" w:hanging="360"/>
         </w:pPr>
         <w:rPr>
-          <w:rFonts w:ascii="Wingdings" w:cs="Wingdings" w:hAnsi="Wingdings" w:eastAsia="Wingdings"/>
+          <w:rFonts w:ascii="Arial Unicode MS" w:cs="Arial Unicode MS" w:hAnsi="Arial Unicode MS" w:eastAsia="Arial Unicode MS"/>
           <w:b w:val="0"/>
           <w:bCs w:val="0"/>
           <w:i w:val="0"/>
@@ -35148,7 +35292,7 @@
         <w:lvlText w:val="●"/>
         <w:lvlJc w:val="left"/>
         <w:pPr>
-          <w:ind w:left="690" w:hanging="330"/>
+          <w:ind w:left="663" w:hanging="303"/>
         </w:pPr>
         <w:rPr>
           <w:rFonts w:ascii="Arial Unicode MS" w:cs="Arial Unicode MS" w:hAnsi="Arial Unicode MS" w:eastAsia="Arial Unicode MS"/>
@@ -35177,42 +35321,10 @@
         <w:start w:val="1"/>
         <w:numFmt w:val="bullet"/>
         <w:suff w:val="tab"/>
-        <w:lvlText w:val=""/>
+        <w:lvlText w:val="①"/>
         <w:lvlJc w:val="left"/>
         <w:pPr>
-          <w:ind w:left="1410" w:hanging="330"/>
-        </w:pPr>
-        <w:rPr>
-          <w:rFonts w:ascii="Wingdings" w:cs="Wingdings" w:hAnsi="Wingdings" w:eastAsia="Wingdings"/>
-          <w:b w:val="0"/>
-          <w:bCs w:val="0"/>
-          <w:i w:val="0"/>
-          <w:iCs w:val="0"/>
-          <w:caps w:val="0"/>
-          <w:smallCaps w:val="0"/>
-          <w:strike w:val="0"/>
-          <w:dstrike w:val="0"/>
-          <w:outline w:val="0"/>
-          <w:emboss w:val="0"/>
-          <w:imprint w:val="0"/>
-          <w:spacing w:val="0"/>
-          <w:w w:val="100"/>
-          <w:kern w:val="0"/>
-          <w:position w:val="0"/>
-          <w:highlight w:val="none"/>
-          <w:vertAlign w:val="baseline"/>
-        </w:rPr>
-      </w:lvl>
-    </w:lvlOverride>
-    <w:lvlOverride w:ilvl="2">
-      <w:lvl w:ilvl="2">
-        <w:start w:val="1"/>
-        <w:numFmt w:val="bullet"/>
-        <w:suff w:val="tab"/>
-        <w:lvlText w:val="■"/>
-        <w:lvlJc w:val="left"/>
-        <w:pPr>
-          <w:ind w:left="2130" w:hanging="330"/>
+          <w:ind w:left="1383" w:hanging="303"/>
         </w:pPr>
         <w:rPr>
           <w:rFonts w:ascii="Arial Unicode MS" w:cs="Arial Unicode MS" w:hAnsi="Arial Unicode MS" w:eastAsia="Arial Unicode MS"/>
@@ -35236,15 +35348,15 @@
         </w:rPr>
       </w:lvl>
     </w:lvlOverride>
-    <w:lvlOverride w:ilvl="3">
-      <w:lvl w:ilvl="3">
+    <w:lvlOverride w:ilvl="2">
+      <w:lvl w:ilvl="2">
         <w:start w:val="1"/>
         <w:numFmt w:val="bullet"/>
         <w:suff w:val="tab"/>
-        <w:lvlText w:val="●"/>
+        <w:lvlText w:val="■"/>
         <w:lvlJc w:val="left"/>
         <w:pPr>
-          <w:ind w:left="2850" w:hanging="330"/>
+          <w:ind w:left="2103" w:hanging="303"/>
         </w:pPr>
         <w:rPr>
           <w:rFonts w:ascii="Arial Unicode MS" w:cs="Arial Unicode MS" w:hAnsi="Arial Unicode MS" w:eastAsia="Arial Unicode MS"/>
@@ -35268,47 +35380,15 @@
         </w:rPr>
       </w:lvl>
     </w:lvlOverride>
-    <w:lvlOverride w:ilvl="4">
-      <w:lvl w:ilvl="4">
+    <w:lvlOverride w:ilvl="3">
+      <w:lvl w:ilvl="3">
         <w:start w:val="1"/>
         <w:numFmt w:val="bullet"/>
         <w:suff w:val="tab"/>
-        <w:lvlText w:val=""/>
+        <w:lvlText w:val="●"/>
         <w:lvlJc w:val="left"/>
         <w:pPr>
-          <w:ind w:left="3570" w:hanging="330"/>
-        </w:pPr>
-        <w:rPr>
-          <w:rFonts w:ascii="Wingdings" w:cs="Wingdings" w:hAnsi="Wingdings" w:eastAsia="Wingdings"/>
-          <w:b w:val="0"/>
-          <w:bCs w:val="0"/>
-          <w:i w:val="0"/>
-          <w:iCs w:val="0"/>
-          <w:caps w:val="0"/>
-          <w:smallCaps w:val="0"/>
-          <w:strike w:val="0"/>
-          <w:dstrike w:val="0"/>
-          <w:outline w:val="0"/>
-          <w:emboss w:val="0"/>
-          <w:imprint w:val="0"/>
-          <w:spacing w:val="0"/>
-          <w:w w:val="100"/>
-          <w:kern w:val="0"/>
-          <w:position w:val="0"/>
-          <w:highlight w:val="none"/>
-          <w:vertAlign w:val="baseline"/>
-        </w:rPr>
-      </w:lvl>
-    </w:lvlOverride>
-    <w:lvlOverride w:ilvl="5">
-      <w:lvl w:ilvl="5">
-        <w:start w:val="1"/>
-        <w:numFmt w:val="bullet"/>
-        <w:suff w:val="tab"/>
-        <w:lvlText w:val="■"/>
-        <w:lvlJc w:val="left"/>
-        <w:pPr>
-          <w:ind w:left="4290" w:hanging="330"/>
+          <w:ind w:left="2823" w:hanging="303"/>
         </w:pPr>
         <w:rPr>
           <w:rFonts w:ascii="Arial Unicode MS" w:cs="Arial Unicode MS" w:hAnsi="Arial Unicode MS" w:eastAsia="Arial Unicode MS"/>
@@ -35332,15 +35412,15 @@
         </w:rPr>
       </w:lvl>
     </w:lvlOverride>
-    <w:lvlOverride w:ilvl="6">
-      <w:lvl w:ilvl="6">
+    <w:lvlOverride w:ilvl="4">
+      <w:lvl w:ilvl="4">
         <w:start w:val="1"/>
         <w:numFmt w:val="bullet"/>
         <w:suff w:val="tab"/>
-        <w:lvlText w:val="●"/>
+        <w:lvlText w:val="①"/>
         <w:lvlJc w:val="left"/>
         <w:pPr>
-          <w:ind w:left="5010" w:hanging="330"/>
+          <w:ind w:left="3543" w:hanging="303"/>
         </w:pPr>
         <w:rPr>
           <w:rFonts w:ascii="Arial Unicode MS" w:cs="Arial Unicode MS" w:hAnsi="Arial Unicode MS" w:eastAsia="Arial Unicode MS"/>
@@ -35364,18 +35444,18 @@
         </w:rPr>
       </w:lvl>
     </w:lvlOverride>
-    <w:lvlOverride w:ilvl="7">
-      <w:lvl w:ilvl="7">
+    <w:lvlOverride w:ilvl="5">
+      <w:lvl w:ilvl="5">
         <w:start w:val="1"/>
         <w:numFmt w:val="bullet"/>
         <w:suff w:val="tab"/>
-        <w:lvlText w:val=""/>
+        <w:lvlText w:val="■"/>
         <w:lvlJc w:val="left"/>
         <w:pPr>
-          <w:ind w:left="5730" w:hanging="330"/>
+          <w:ind w:left="4263" w:hanging="303"/>
         </w:pPr>
         <w:rPr>
-          <w:rFonts w:ascii="Wingdings" w:cs="Wingdings" w:hAnsi="Wingdings" w:eastAsia="Wingdings"/>
+          <w:rFonts w:ascii="Arial Unicode MS" w:cs="Arial Unicode MS" w:hAnsi="Arial Unicode MS" w:eastAsia="Arial Unicode MS"/>
           <w:b w:val="0"/>
           <w:bCs w:val="0"/>
           <w:i w:val="0"/>
@@ -35396,6 +35476,70 @@
         </w:rPr>
       </w:lvl>
     </w:lvlOverride>
+    <w:lvlOverride w:ilvl="6">
+      <w:lvl w:ilvl="6">
+        <w:start w:val="1"/>
+        <w:numFmt w:val="bullet"/>
+        <w:suff w:val="tab"/>
+        <w:lvlText w:val="●"/>
+        <w:lvlJc w:val="left"/>
+        <w:pPr>
+          <w:ind w:left="4983" w:hanging="303"/>
+        </w:pPr>
+        <w:rPr>
+          <w:rFonts w:ascii="Arial Unicode MS" w:cs="Arial Unicode MS" w:hAnsi="Arial Unicode MS" w:eastAsia="Arial Unicode MS"/>
+          <w:b w:val="0"/>
+          <w:bCs w:val="0"/>
+          <w:i w:val="0"/>
+          <w:iCs w:val="0"/>
+          <w:caps w:val="0"/>
+          <w:smallCaps w:val="0"/>
+          <w:strike w:val="0"/>
+          <w:dstrike w:val="0"/>
+          <w:outline w:val="0"/>
+          <w:emboss w:val="0"/>
+          <w:imprint w:val="0"/>
+          <w:spacing w:val="0"/>
+          <w:w w:val="100"/>
+          <w:kern w:val="0"/>
+          <w:position w:val="0"/>
+          <w:highlight w:val="none"/>
+          <w:vertAlign w:val="baseline"/>
+        </w:rPr>
+      </w:lvl>
+    </w:lvlOverride>
+    <w:lvlOverride w:ilvl="7">
+      <w:lvl w:ilvl="7">
+        <w:start w:val="1"/>
+        <w:numFmt w:val="bullet"/>
+        <w:suff w:val="tab"/>
+        <w:lvlText w:val="①"/>
+        <w:lvlJc w:val="left"/>
+        <w:pPr>
+          <w:ind w:left="5703" w:hanging="303"/>
+        </w:pPr>
+        <w:rPr>
+          <w:rFonts w:ascii="Arial Unicode MS" w:cs="Arial Unicode MS" w:hAnsi="Arial Unicode MS" w:eastAsia="Arial Unicode MS"/>
+          <w:b w:val="0"/>
+          <w:bCs w:val="0"/>
+          <w:i w:val="0"/>
+          <w:iCs w:val="0"/>
+          <w:caps w:val="0"/>
+          <w:smallCaps w:val="0"/>
+          <w:strike w:val="0"/>
+          <w:dstrike w:val="0"/>
+          <w:outline w:val="0"/>
+          <w:emboss w:val="0"/>
+          <w:imprint w:val="0"/>
+          <w:spacing w:val="0"/>
+          <w:w w:val="100"/>
+          <w:kern w:val="0"/>
+          <w:position w:val="0"/>
+          <w:highlight w:val="none"/>
+          <w:vertAlign w:val="baseline"/>
+        </w:rPr>
+      </w:lvl>
+    </w:lvlOverride>
     <w:lvlOverride w:ilvl="8">
       <w:lvl w:ilvl="8">
         <w:start w:val="1"/>
@@ -35404,7 +35548,7 @@
         <w:lvlText w:val="■"/>
         <w:lvlJc w:val="left"/>
         <w:pPr>
-          <w:ind w:left="6450" w:hanging="330"/>
+          <w:ind w:left="6423" w:hanging="303"/>
         </w:pPr>
         <w:rPr>
           <w:rFonts w:ascii="Arial Unicode MS" w:cs="Arial Unicode MS" w:hAnsi="Arial Unicode MS" w:eastAsia="Arial Unicode MS"/>
@@ -35482,44 +35626,10 @@
         <w:start w:val="1"/>
         <w:numFmt w:val="bullet"/>
         <w:suff w:val="tab"/>
-        <w:lvlText w:val=""/>
+        <w:lvlText w:val="①"/>
         <w:lvlJc w:val="left"/>
         <w:pPr>
           <w:ind w:left="1590" w:hanging="510"/>
-        </w:pPr>
-        <w:rPr>
-          <w:rFonts w:ascii="Wingdings" w:cs="Wingdings" w:hAnsi="Wingdings" w:eastAsia="Wingdings"/>
-          <w:b w:val="0"/>
-          <w:bCs w:val="0"/>
-          <w:i w:val="0"/>
-          <w:iCs w:val="0"/>
-          <w:caps w:val="0"/>
-          <w:smallCaps w:val="0"/>
-          <w:strike w:val="0"/>
-          <w:dstrike w:val="0"/>
-          <w:outline w:val="0"/>
-          <w:emboss w:val="0"/>
-          <w:imprint w:val="0"/>
-          <w:spacing w:val="0"/>
-          <w:w w:val="100"/>
-          <w:kern w:val="0"/>
-          <w:position w:val="0"/>
-          <w:sz w:val="34"/>
-          <w:szCs w:val="34"/>
-          <w:highlight w:val="none"/>
-          <w:vertAlign w:val="baseline"/>
-        </w:rPr>
-      </w:lvl>
-    </w:lvlOverride>
-    <w:lvlOverride w:ilvl="2">
-      <w:lvl w:ilvl="2">
-        <w:start w:val="1"/>
-        <w:numFmt w:val="bullet"/>
-        <w:suff w:val="tab"/>
-        <w:lvlText w:val="■"/>
-        <w:lvlJc w:val="left"/>
-        <w:pPr>
-          <w:ind w:left="2310" w:hanging="510"/>
         </w:pPr>
         <w:rPr>
           <w:rFonts w:ascii="Arial Unicode MS" w:cs="Arial Unicode MS" w:hAnsi="Arial Unicode MS" w:eastAsia="Arial Unicode MS"/>
@@ -35545,15 +35655,15 @@
         </w:rPr>
       </w:lvl>
     </w:lvlOverride>
-    <w:lvlOverride w:ilvl="3">
-      <w:lvl w:ilvl="3">
+    <w:lvlOverride w:ilvl="2">
+      <w:lvl w:ilvl="2">
         <w:start w:val="1"/>
         <w:numFmt w:val="bullet"/>
         <w:suff w:val="tab"/>
-        <w:lvlText w:val="●"/>
+        <w:lvlText w:val="■"/>
         <w:lvlJc w:val="left"/>
         <w:pPr>
-          <w:ind w:left="3030" w:hanging="510"/>
+          <w:ind w:left="2310" w:hanging="510"/>
         </w:pPr>
         <w:rPr>
           <w:rFonts w:ascii="Arial Unicode MS" w:cs="Arial Unicode MS" w:hAnsi="Arial Unicode MS" w:eastAsia="Arial Unicode MS"/>
@@ -35579,49 +35689,15 @@
         </w:rPr>
       </w:lvl>
     </w:lvlOverride>
-    <w:lvlOverride w:ilvl="4">
-      <w:lvl w:ilvl="4">
+    <w:lvlOverride w:ilvl="3">
+      <w:lvl w:ilvl="3">
         <w:start w:val="1"/>
         <w:numFmt w:val="bullet"/>
         <w:suff w:val="tab"/>
-        <w:lvlText w:val=""/>
+        <w:lvlText w:val="●"/>
         <w:lvlJc w:val="left"/>
         <w:pPr>
-          <w:ind w:left="3750" w:hanging="510"/>
-        </w:pPr>
-        <w:rPr>
-          <w:rFonts w:ascii="Wingdings" w:cs="Wingdings" w:hAnsi="Wingdings" w:eastAsia="Wingdings"/>
-          <w:b w:val="0"/>
-          <w:bCs w:val="0"/>
-          <w:i w:val="0"/>
-          <w:iCs w:val="0"/>
-          <w:caps w:val="0"/>
-          <w:smallCaps w:val="0"/>
-          <w:strike w:val="0"/>
-          <w:dstrike w:val="0"/>
-          <w:outline w:val="0"/>
-          <w:emboss w:val="0"/>
-          <w:imprint w:val="0"/>
-          <w:spacing w:val="0"/>
-          <w:w w:val="100"/>
-          <w:kern w:val="0"/>
-          <w:position w:val="0"/>
-          <w:sz w:val="34"/>
-          <w:szCs w:val="34"/>
-          <w:highlight w:val="none"/>
-          <w:vertAlign w:val="baseline"/>
-        </w:rPr>
-      </w:lvl>
-    </w:lvlOverride>
-    <w:lvlOverride w:ilvl="5">
-      <w:lvl w:ilvl="5">
-        <w:start w:val="1"/>
-        <w:numFmt w:val="bullet"/>
-        <w:suff w:val="tab"/>
-        <w:lvlText w:val="■"/>
-        <w:lvlJc w:val="left"/>
-        <w:pPr>
-          <w:ind w:left="4470" w:hanging="510"/>
+          <w:ind w:left="3030" w:hanging="510"/>
         </w:pPr>
         <w:rPr>
           <w:rFonts w:ascii="Arial Unicode MS" w:cs="Arial Unicode MS" w:hAnsi="Arial Unicode MS" w:eastAsia="Arial Unicode MS"/>
@@ -35647,15 +35723,15 @@
         </w:rPr>
       </w:lvl>
     </w:lvlOverride>
-    <w:lvlOverride w:ilvl="6">
-      <w:lvl w:ilvl="6">
+    <w:lvlOverride w:ilvl="4">
+      <w:lvl w:ilvl="4">
         <w:start w:val="1"/>
         <w:numFmt w:val="bullet"/>
         <w:suff w:val="tab"/>
-        <w:lvlText w:val="●"/>
+        <w:lvlText w:val="①"/>
         <w:lvlJc w:val="left"/>
         <w:pPr>
-          <w:ind w:left="5190" w:hanging="510"/>
+          <w:ind w:left="3750" w:hanging="510"/>
         </w:pPr>
         <w:rPr>
           <w:rFonts w:ascii="Arial Unicode MS" w:cs="Arial Unicode MS" w:hAnsi="Arial Unicode MS" w:eastAsia="Arial Unicode MS"/>
@@ -35681,18 +35757,86 @@
         </w:rPr>
       </w:lvl>
     </w:lvlOverride>
+    <w:lvlOverride w:ilvl="5">
+      <w:lvl w:ilvl="5">
+        <w:start w:val="1"/>
+        <w:numFmt w:val="bullet"/>
+        <w:suff w:val="tab"/>
+        <w:lvlText w:val="■"/>
+        <w:lvlJc w:val="left"/>
+        <w:pPr>
+          <w:ind w:left="4470" w:hanging="510"/>
+        </w:pPr>
+        <w:rPr>
+          <w:rFonts w:ascii="Arial Unicode MS" w:cs="Arial Unicode MS" w:hAnsi="Arial Unicode MS" w:eastAsia="Arial Unicode MS"/>
+          <w:b w:val="0"/>
+          <w:bCs w:val="0"/>
+          <w:i w:val="0"/>
+          <w:iCs w:val="0"/>
+          <w:caps w:val="0"/>
+          <w:smallCaps w:val="0"/>
+          <w:strike w:val="0"/>
+          <w:dstrike w:val="0"/>
+          <w:outline w:val="0"/>
+          <w:emboss w:val="0"/>
+          <w:imprint w:val="0"/>
+          <w:spacing w:val="0"/>
+          <w:w w:val="100"/>
+          <w:kern w:val="0"/>
+          <w:position w:val="0"/>
+          <w:sz w:val="34"/>
+          <w:szCs w:val="34"/>
+          <w:highlight w:val="none"/>
+          <w:vertAlign w:val="baseline"/>
+        </w:rPr>
+      </w:lvl>
+    </w:lvlOverride>
+    <w:lvlOverride w:ilvl="6">
+      <w:lvl w:ilvl="6">
+        <w:start w:val="1"/>
+        <w:numFmt w:val="bullet"/>
+        <w:suff w:val="tab"/>
+        <w:lvlText w:val="●"/>
+        <w:lvlJc w:val="left"/>
+        <w:pPr>
+          <w:ind w:left="5190" w:hanging="510"/>
+        </w:pPr>
+        <w:rPr>
+          <w:rFonts w:ascii="Arial Unicode MS" w:cs="Arial Unicode MS" w:hAnsi="Arial Unicode MS" w:eastAsia="Arial Unicode MS"/>
+          <w:b w:val="0"/>
+          <w:bCs w:val="0"/>
+          <w:i w:val="0"/>
+          <w:iCs w:val="0"/>
+          <w:caps w:val="0"/>
+          <w:smallCaps w:val="0"/>
+          <w:strike w:val="0"/>
+          <w:dstrike w:val="0"/>
+          <w:outline w:val="0"/>
+          <w:emboss w:val="0"/>
+          <w:imprint w:val="0"/>
+          <w:spacing w:val="0"/>
+          <w:w w:val="100"/>
+          <w:kern w:val="0"/>
+          <w:position w:val="0"/>
+          <w:sz w:val="34"/>
+          <w:szCs w:val="34"/>
+          <w:highlight w:val="none"/>
+          <w:vertAlign w:val="baseline"/>
+        </w:rPr>
+      </w:lvl>
+    </w:lvlOverride>
     <w:lvlOverride w:ilvl="7">
       <w:lvl w:ilvl="7">
         <w:start w:val="1"/>
         <w:numFmt w:val="bullet"/>
         <w:suff w:val="tab"/>
-        <w:lvlText w:val=""/>
+        <w:lvlText w:val="①"/>
         <w:lvlJc w:val="left"/>
         <w:pPr>
           <w:ind w:left="5910" w:hanging="510"/>
         </w:pPr>
         <w:rPr>
-          <w:rFonts w:ascii="Wingdings" w:cs="Wingdings" w:hAnsi="Wingdings" w:eastAsia="Wingdings"/>
+          <w:rFonts w:ascii="Arial Unicode MS" w:cs="Arial Unicode MS" w:hAnsi="Arial Unicode MS" w:eastAsia="Arial Unicode MS"/>
           <w:b w:val="0"/>
           <w:bCs w:val="0"/>
           <w:i w:val="0"/>
@@ -35797,44 +35941,10 @@
         <w:start w:val="1"/>
         <w:numFmt w:val="bullet"/>
         <w:suff w:val="tab"/>
-        <w:lvlText w:val=""/>
+        <w:lvlText w:val="①"/>
         <w:lvlJc w:val="left"/>
         <w:pPr>
           <w:ind w:left="1410" w:hanging="330"/>
-        </w:pPr>
-        <w:rPr>
-          <w:rFonts w:ascii="Wingdings" w:cs="Wingdings" w:hAnsi="Wingdings" w:eastAsia="Wingdings"/>
-          <w:b w:val="0"/>
-          <w:bCs w:val="0"/>
-          <w:i w:val="0"/>
-          <w:iCs w:val="0"/>
-          <w:caps w:val="0"/>
-          <w:smallCaps w:val="0"/>
-          <w:strike w:val="0"/>
-          <w:dstrike w:val="0"/>
-          <w:outline w:val="0"/>
-          <w:emboss w:val="0"/>
-          <w:imprint w:val="0"/>
-          <w:spacing w:val="0"/>
-          <w:w w:val="100"/>
-          <w:kern w:val="0"/>
-          <w:position w:val="0"/>
-          <w:sz w:val="22"/>
-          <w:szCs w:val="22"/>
-          <w:highlight w:val="none"/>
-          <w:vertAlign w:val="baseline"/>
-        </w:rPr>
-      </w:lvl>
-    </w:lvlOverride>
-    <w:lvlOverride w:ilvl="2">
-      <w:lvl w:ilvl="2">
-        <w:start w:val="1"/>
-        <w:numFmt w:val="bullet"/>
-        <w:suff w:val="tab"/>
-        <w:lvlText w:val="■"/>
-        <w:lvlJc w:val="left"/>
-        <w:pPr>
-          <w:ind w:left="2130" w:hanging="330"/>
         </w:pPr>
         <w:rPr>
           <w:rFonts w:ascii="Arial Unicode MS" w:cs="Arial Unicode MS" w:hAnsi="Arial Unicode MS" w:eastAsia="Arial Unicode MS"/>
@@ -35860,15 +35970,15 @@
         </w:rPr>
       </w:lvl>
     </w:lvlOverride>
-    <w:lvlOverride w:ilvl="3">
-      <w:lvl w:ilvl="3">
+    <w:lvlOverride w:ilvl="2">
+      <w:lvl w:ilvl="2">
         <w:start w:val="1"/>
         <w:numFmt w:val="bullet"/>
         <w:suff w:val="tab"/>
-        <w:lvlText w:val="●"/>
+        <w:lvlText w:val="■"/>
         <w:lvlJc w:val="left"/>
         <w:pPr>
-          <w:ind w:left="2850" w:hanging="330"/>
+          <w:ind w:left="2130" w:hanging="330"/>
         </w:pPr>
         <w:rPr>
           <w:rFonts w:ascii="Arial Unicode MS" w:cs="Arial Unicode MS" w:hAnsi="Arial Unicode MS" w:eastAsia="Arial Unicode MS"/>
@@ -35894,49 +36004,15 @@
         </w:rPr>
       </w:lvl>
     </w:lvlOverride>
-    <w:lvlOverride w:ilvl="4">
-      <w:lvl w:ilvl="4">
+    <w:lvlOverride w:ilvl="3">
+      <w:lvl w:ilvl="3">
         <w:start w:val="1"/>
         <w:numFmt w:val="bullet"/>
         <w:suff w:val="tab"/>
-        <w:lvlText w:val=""/>
+        <w:lvlText w:val="●"/>
         <w:lvlJc w:val="left"/>
         <w:pPr>
-          <w:ind w:left="3570" w:hanging="330"/>
-        </w:pPr>
-        <w:rPr>
-          <w:rFonts w:ascii="Wingdings" w:cs="Wingdings" w:hAnsi="Wingdings" w:eastAsia="Wingdings"/>
-          <w:b w:val="0"/>
-          <w:bCs w:val="0"/>
-          <w:i w:val="0"/>
-          <w:iCs w:val="0"/>
-          <w:caps w:val="0"/>
-          <w:smallCaps w:val="0"/>
-          <w:strike w:val="0"/>
-          <w:dstrike w:val="0"/>
-          <w:outline w:val="0"/>
-          <w:emboss w:val="0"/>
-          <w:imprint w:val="0"/>
-          <w:spacing w:val="0"/>
-          <w:w w:val="100"/>
-          <w:kern w:val="0"/>
-          <w:position w:val="0"/>
-          <w:sz w:val="22"/>
-          <w:szCs w:val="22"/>
-          <w:highlight w:val="none"/>
-          <w:vertAlign w:val="baseline"/>
-        </w:rPr>
-      </w:lvl>
-    </w:lvlOverride>
-    <w:lvlOverride w:ilvl="5">
-      <w:lvl w:ilvl="5">
-        <w:start w:val="1"/>
-        <w:numFmt w:val="bullet"/>
-        <w:suff w:val="tab"/>
-        <w:lvlText w:val="■"/>
-        <w:lvlJc w:val="left"/>
-        <w:pPr>
-          <w:ind w:left="4290" w:hanging="330"/>
+          <w:ind w:left="2850" w:hanging="330"/>
         </w:pPr>
         <w:rPr>
           <w:rFonts w:ascii="Arial Unicode MS" w:cs="Arial Unicode MS" w:hAnsi="Arial Unicode MS" w:eastAsia="Arial Unicode MS"/>
@@ -35962,15 +36038,15 @@
         </w:rPr>
       </w:lvl>
     </w:lvlOverride>
-    <w:lvlOverride w:ilvl="6">
-      <w:lvl w:ilvl="6">
+    <w:lvlOverride w:ilvl="4">
+      <w:lvl w:ilvl="4">
         <w:start w:val="1"/>
         <w:numFmt w:val="bullet"/>
         <w:suff w:val="tab"/>
-        <w:lvlText w:val="●"/>
+        <w:lvlText w:val="①"/>
         <w:lvlJc w:val="left"/>
         <w:pPr>
-          <w:ind w:left="5010" w:hanging="330"/>
+          <w:ind w:left="3570" w:hanging="330"/>
         </w:pPr>
         <w:rPr>
           <w:rFonts w:ascii="Arial Unicode MS" w:cs="Arial Unicode MS" w:hAnsi="Arial Unicode MS" w:eastAsia="Arial Unicode MS"/>
@@ -35996,18 +36072,86 @@
         </w:rPr>
       </w:lvl>
     </w:lvlOverride>
+    <w:lvlOverride w:ilvl="5">
+      <w:lvl w:ilvl="5">
+        <w:start w:val="1"/>
+        <w:numFmt w:val="bullet"/>
+        <w:suff w:val="tab"/>
+        <w:lvlText w:val="■"/>
+        <w:lvlJc w:val="left"/>
+        <w:pPr>
+          <w:ind w:left="4290" w:hanging="330"/>
+        </w:pPr>
+        <w:rPr>
+          <w:rFonts w:ascii="Arial Unicode MS" w:cs="Arial Unicode MS" w:hAnsi="Arial Unicode MS" w:eastAsia="Arial Unicode MS"/>
+          <w:b w:val="0"/>
+          <w:bCs w:val="0"/>
+          <w:i w:val="0"/>
+          <w:iCs w:val="0"/>
+          <w:caps w:val="0"/>
+          <w:smallCaps w:val="0"/>
+          <w:strike w:val="0"/>
+          <w:dstrike w:val="0"/>
+          <w:outline w:val="0"/>
+          <w:emboss w:val="0"/>
+          <w:imprint w:val="0"/>
+          <w:spacing w:val="0"/>
+          <w:w w:val="100"/>
+          <w:kern w:val="0"/>
+          <w:position w:val="0"/>
+          <w:sz w:val="22"/>
+          <w:szCs w:val="22"/>
+          <w:highlight w:val="none"/>
+          <w:vertAlign w:val="baseline"/>
+        </w:rPr>
+      </w:lvl>
+    </w:lvlOverride>
+    <w:lvlOverride w:ilvl="6">
+      <w:lvl w:ilvl="6">
+        <w:start w:val="1"/>
+        <w:numFmt w:val="bullet"/>
+        <w:suff w:val="tab"/>
+        <w:lvlText w:val="●"/>
+        <w:lvlJc w:val="left"/>
+        <w:pPr>
+          <w:ind w:left="5010" w:hanging="330"/>
+        </w:pPr>
+        <w:rPr>
+          <w:rFonts w:ascii="Arial Unicode MS" w:cs="Arial Unicode MS" w:hAnsi="Arial Unicode MS" w:eastAsia="Arial Unicode MS"/>
+          <w:b w:val="0"/>
+          <w:bCs w:val="0"/>
+          <w:i w:val="0"/>
+          <w:iCs w:val="0"/>
+          <w:caps w:val="0"/>
+          <w:smallCaps w:val="0"/>
+          <w:strike w:val="0"/>
+          <w:dstrike w:val="0"/>
+          <w:outline w:val="0"/>
+          <w:emboss w:val="0"/>
+          <w:imprint w:val="0"/>
+          <w:spacing w:val="0"/>
+          <w:w w:val="100"/>
+          <w:kern w:val="0"/>
+          <w:position w:val="0"/>
+          <w:sz w:val="22"/>
+          <w:szCs w:val="22"/>
+          <w:highlight w:val="none"/>
+          <w:vertAlign w:val="baseline"/>
+        </w:rPr>
+      </w:lvl>
+    </w:lvlOverride>
     <w:lvlOverride w:ilvl="7">
       <w:lvl w:ilvl="7">
         <w:start w:val="1"/>
         <w:numFmt w:val="bullet"/>
         <w:suff w:val="tab"/>
-        <w:lvlText w:val=""/>
+        <w:lvlText w:val="①"/>
         <w:lvlJc w:val="left"/>
         <w:pPr>
           <w:ind w:left="5730" w:hanging="330"/>
         </w:pPr>
         <w:rPr>
-          <w:rFonts w:ascii="Wingdings" w:cs="Wingdings" w:hAnsi="Wingdings" w:eastAsia="Wingdings"/>
+          <w:rFonts w:ascii="Arial Unicode MS" w:cs="Arial Unicode MS" w:hAnsi="Arial Unicode MS" w:eastAsia="Arial Unicode MS"/>
           <w:b w:val="0"/>
           <w:bCs w:val="0"/>
           <w:i w:val="0"/>
@@ -36112,44 +36256,10 @@
         <w:start w:val="1"/>
         <w:numFmt w:val="bullet"/>
         <w:suff w:val="tab"/>
-        <w:lvlText w:val=""/>
+        <w:lvlText w:val="①"/>
         <w:lvlJc w:val="left"/>
         <w:pPr>
           <w:ind w:left="2130" w:hanging="330"/>
-        </w:pPr>
-        <w:rPr>
-          <w:rFonts w:ascii="Wingdings" w:cs="Wingdings" w:hAnsi="Wingdings" w:eastAsia="Wingdings"/>
-          <w:b w:val="0"/>
-          <w:bCs w:val="0"/>
-          <w:i w:val="0"/>
-          <w:iCs w:val="0"/>
-          <w:caps w:val="0"/>
-          <w:smallCaps w:val="0"/>
-          <w:strike w:val="0"/>
-          <w:dstrike w:val="0"/>
-          <w:outline w:val="0"/>
-          <w:emboss w:val="0"/>
-          <w:imprint w:val="0"/>
-          <w:spacing w:val="0"/>
-          <w:w w:val="100"/>
-          <w:kern w:val="0"/>
-          <w:position w:val="0"/>
-          <w:sz w:val="22"/>
-          <w:szCs w:val="22"/>
-          <w:highlight w:val="none"/>
-          <w:vertAlign w:val="baseline"/>
-        </w:rPr>
-      </w:lvl>
-    </w:lvlOverride>
-    <w:lvlOverride w:ilvl="2">
-      <w:lvl w:ilvl="2">
-        <w:start w:val="1"/>
-        <w:numFmt w:val="bullet"/>
-        <w:suff w:val="tab"/>
-        <w:lvlText w:val="■"/>
-        <w:lvlJc w:val="left"/>
-        <w:pPr>
-          <w:ind w:left="2850" w:hanging="330"/>
         </w:pPr>
         <w:rPr>
           <w:rFonts w:ascii="Arial Unicode MS" w:cs="Arial Unicode MS" w:hAnsi="Arial Unicode MS" w:eastAsia="Arial Unicode MS"/>
@@ -36175,15 +36285,15 @@
         </w:rPr>
       </w:lvl>
     </w:lvlOverride>
-    <w:lvlOverride w:ilvl="3">
-      <w:lvl w:ilvl="3">
+    <w:lvlOverride w:ilvl="2">
+      <w:lvl w:ilvl="2">
         <w:start w:val="1"/>
         <w:numFmt w:val="bullet"/>
         <w:suff w:val="tab"/>
-        <w:lvlText w:val="●"/>
+        <w:lvlText w:val="■"/>
         <w:lvlJc w:val="left"/>
         <w:pPr>
-          <w:ind w:left="3570" w:hanging="330"/>
+          <w:ind w:left="2850" w:hanging="330"/>
         </w:pPr>
         <w:rPr>
           <w:rFonts w:ascii="Arial Unicode MS" w:cs="Arial Unicode MS" w:hAnsi="Arial Unicode MS" w:eastAsia="Arial Unicode MS"/>
@@ -36209,49 +36319,15 @@
         </w:rPr>
       </w:lvl>
     </w:lvlOverride>
-    <w:lvlOverride w:ilvl="4">
-      <w:lvl w:ilvl="4">
+    <w:lvlOverride w:ilvl="3">
+      <w:lvl w:ilvl="3">
         <w:start w:val="1"/>
         <w:numFmt w:val="bullet"/>
         <w:suff w:val="tab"/>
-        <w:lvlText w:val=""/>
+        <w:lvlText w:val="●"/>
         <w:lvlJc w:val="left"/>
         <w:pPr>
-          <w:ind w:left="4290" w:hanging="330"/>
-        </w:pPr>
-        <w:rPr>
-          <w:rFonts w:ascii="Wingdings" w:cs="Wingdings" w:hAnsi="Wingdings" w:eastAsia="Wingdings"/>
-          <w:b w:val="0"/>
-          <w:bCs w:val="0"/>
-          <w:i w:val="0"/>
-          <w:iCs w:val="0"/>
-          <w:caps w:val="0"/>
-          <w:smallCaps w:val="0"/>
-          <w:strike w:val="0"/>
-          <w:dstrike w:val="0"/>
-          <w:outline w:val="0"/>
-          <w:emboss w:val="0"/>
-          <w:imprint w:val="0"/>
-          <w:spacing w:val="0"/>
-          <w:w w:val="100"/>
-          <w:kern w:val="0"/>
-          <w:position w:val="0"/>
-          <w:sz w:val="22"/>
-          <w:szCs w:val="22"/>
-          <w:highlight w:val="none"/>
-          <w:vertAlign w:val="baseline"/>
-        </w:rPr>
-      </w:lvl>
-    </w:lvlOverride>
-    <w:lvlOverride w:ilvl="5">
-      <w:lvl w:ilvl="5">
-        <w:start w:val="1"/>
-        <w:numFmt w:val="bullet"/>
-        <w:suff w:val="tab"/>
-        <w:lvlText w:val="■"/>
-        <w:lvlJc w:val="left"/>
-        <w:pPr>
-          <w:ind w:left="5010" w:hanging="330"/>
+          <w:ind w:left="3570" w:hanging="330"/>
         </w:pPr>
         <w:rPr>
           <w:rFonts w:ascii="Arial Unicode MS" w:cs="Arial Unicode MS" w:hAnsi="Arial Unicode MS" w:eastAsia="Arial Unicode MS"/>
@@ -36277,15 +36353,15 @@
         </w:rPr>
       </w:lvl>
     </w:lvlOverride>
-    <w:lvlOverride w:ilvl="6">
-      <w:lvl w:ilvl="6">
+    <w:lvlOverride w:ilvl="4">
+      <w:lvl w:ilvl="4">
         <w:start w:val="1"/>
         <w:numFmt w:val="bullet"/>
         <w:suff w:val="tab"/>
-        <w:lvlText w:val="●"/>
+        <w:lvlText w:val="①"/>
         <w:lvlJc w:val="left"/>
         <w:pPr>
-          <w:ind w:left="5730" w:hanging="330"/>
+          <w:ind w:left="4290" w:hanging="330"/>
         </w:pPr>
         <w:rPr>
           <w:rFonts w:ascii="Arial Unicode MS" w:cs="Arial Unicode MS" w:hAnsi="Arial Unicode MS" w:eastAsia="Arial Unicode MS"/>
@@ -36311,18 +36387,86 @@
         </w:rPr>
       </w:lvl>
     </w:lvlOverride>
+    <w:lvlOverride w:ilvl="5">
+      <w:lvl w:ilvl="5">
+        <w:start w:val="1"/>
+        <w:numFmt w:val="bullet"/>
+        <w:suff w:val="tab"/>
+        <w:lvlText w:val="■"/>
+        <w:lvlJc w:val="left"/>
+        <w:pPr>
+          <w:ind w:left="5010" w:hanging="330"/>
+        </w:pPr>
+        <w:rPr>
+          <w:rFonts w:ascii="Arial Unicode MS" w:cs="Arial Unicode MS" w:hAnsi="Arial Unicode MS" w:eastAsia="Arial Unicode MS"/>
+          <w:b w:val="0"/>
+          <w:bCs w:val="0"/>
+          <w:i w:val="0"/>
+          <w:iCs w:val="0"/>
+          <w:caps w:val="0"/>
+          <w:smallCaps w:val="0"/>
+          <w:strike w:val="0"/>
+          <w:dstrike w:val="0"/>
+          <w:outline w:val="0"/>
+          <w:emboss w:val="0"/>
+          <w:imprint w:val="0"/>
+          <w:spacing w:val="0"/>
+          <w:w w:val="100"/>
+          <w:kern w:val="0"/>
+          <w:position w:val="0"/>
+          <w:sz w:val="22"/>
+          <w:szCs w:val="22"/>
+          <w:highlight w:val="none"/>
+          <w:vertAlign w:val="baseline"/>
+        </w:rPr>
+      </w:lvl>
+    </w:lvlOverride>
+    <w:lvlOverride w:ilvl="6">
+      <w:lvl w:ilvl="6">
+        <w:start w:val="1"/>
+        <w:numFmt w:val="bullet"/>
+        <w:suff w:val="tab"/>
+        <w:lvlText w:val="●"/>
+        <w:lvlJc w:val="left"/>
+        <w:pPr>
+          <w:ind w:left="5730" w:hanging="330"/>
+        </w:pPr>
+        <w:rPr>
+          <w:rFonts w:ascii="Arial Unicode MS" w:cs="Arial Unicode MS" w:hAnsi="Arial Unicode MS" w:eastAsia="Arial Unicode MS"/>
+          <w:b w:val="0"/>
+          <w:bCs w:val="0"/>
+          <w:i w:val="0"/>
+          <w:iCs w:val="0"/>
+          <w:caps w:val="0"/>
+          <w:smallCaps w:val="0"/>
+          <w:strike w:val="0"/>
+          <w:dstrike w:val="0"/>
+          <w:outline w:val="0"/>
+          <w:emboss w:val="0"/>
+          <w:imprint w:val="0"/>
+          <w:spacing w:val="0"/>
+          <w:w w:val="100"/>
+          <w:kern w:val="0"/>
+          <w:position w:val="0"/>
+          <w:sz w:val="22"/>
+          <w:szCs w:val="22"/>
+          <w:highlight w:val="none"/>
+          <w:vertAlign w:val="baseline"/>
+        </w:rPr>
+      </w:lvl>
+    </w:lvlOverride>
     <w:lvlOverride w:ilvl="7">
       <w:lvl w:ilvl="7">
         <w:start w:val="1"/>
         <w:numFmt w:val="bullet"/>
         <w:suff w:val="tab"/>
-        <w:lvlText w:val=""/>
+        <w:lvlText w:val="①"/>
         <w:lvlJc w:val="left"/>
         <w:pPr>
           <w:ind w:left="6450" w:hanging="330"/>
         </w:pPr>
         <w:rPr>
-          <w:rFonts w:ascii="Wingdings" w:cs="Wingdings" w:hAnsi="Wingdings" w:eastAsia="Wingdings"/>
+          <w:rFonts w:ascii="Arial Unicode MS" w:cs="Arial Unicode MS" w:hAnsi="Arial Unicode MS" w:eastAsia="Arial Unicode MS"/>
           <w:b w:val="0"/>
           <w:bCs w:val="0"/>
           <w:i w:val="0"/>
@@ -36439,44 +36583,10 @@
         <w:start w:val="1"/>
         <w:numFmt w:val="bullet"/>
         <w:suff w:val="tab"/>
-        <w:lvlText w:val=""/>
+        <w:lvlText w:val="①"/>
         <w:lvlJc w:val="left"/>
         <w:pPr>
           <w:ind w:left="1410" w:hanging="330"/>
-        </w:pPr>
-        <w:rPr>
-          <w:rFonts w:ascii="Wingdings" w:cs="Wingdings" w:hAnsi="Wingdings" w:eastAsia="Wingdings"/>
-          <w:b w:val="0"/>
-          <w:bCs w:val="0"/>
-          <w:i w:val="0"/>
-          <w:iCs w:val="0"/>
-          <w:caps w:val="0"/>
-          <w:smallCaps w:val="0"/>
-          <w:strike w:val="0"/>
-          <w:dstrike w:val="0"/>
-          <w:outline w:val="0"/>
-          <w:emboss w:val="0"/>
-          <w:imprint w:val="0"/>
-          <w:spacing w:val="0"/>
-          <w:w w:val="100"/>
-          <w:kern w:val="0"/>
-          <w:position w:val="0"/>
-          <w:sz w:val="22"/>
-          <w:szCs w:val="22"/>
-          <w:highlight w:val="none"/>
-          <w:vertAlign w:val="baseline"/>
-        </w:rPr>
-      </w:lvl>
-    </w:lvlOverride>
-    <w:lvlOverride w:ilvl="2">
-      <w:lvl w:ilvl="2">
-        <w:start w:val="1"/>
-        <w:numFmt w:val="bullet"/>
-        <w:suff w:val="tab"/>
-        <w:lvlText w:val="■"/>
-        <w:lvlJc w:val="left"/>
-        <w:pPr>
-          <w:ind w:left="2130" w:hanging="330"/>
         </w:pPr>
         <w:rPr>
           <w:rFonts w:ascii="Arial Unicode MS" w:cs="Arial Unicode MS" w:hAnsi="Arial Unicode MS" w:eastAsia="Arial Unicode MS"/>
@@ -36502,15 +36612,15 @@
         </w:rPr>
       </w:lvl>
     </w:lvlOverride>
-    <w:lvlOverride w:ilvl="3">
-      <w:lvl w:ilvl="3">
+    <w:lvlOverride w:ilvl="2">
+      <w:lvl w:ilvl="2">
         <w:start w:val="1"/>
         <w:numFmt w:val="bullet"/>
         <w:suff w:val="tab"/>
-        <w:lvlText w:val="●"/>
+        <w:lvlText w:val="■"/>
         <w:lvlJc w:val="left"/>
         <w:pPr>
-          <w:ind w:left="2850" w:hanging="330"/>
+          <w:ind w:left="2130" w:hanging="330"/>
         </w:pPr>
         <w:rPr>
           <w:rFonts w:ascii="Arial Unicode MS" w:cs="Arial Unicode MS" w:hAnsi="Arial Unicode MS" w:eastAsia="Arial Unicode MS"/>
@@ -36536,49 +36646,15 @@
         </w:rPr>
       </w:lvl>
     </w:lvlOverride>
-    <w:lvlOverride w:ilvl="4">
-      <w:lvl w:ilvl="4">
+    <w:lvlOverride w:ilvl="3">
+      <w:lvl w:ilvl="3">
         <w:start w:val="1"/>
         <w:numFmt w:val="bullet"/>
         <w:suff w:val="tab"/>
-        <w:lvlText w:val=""/>
+        <w:lvlText w:val="●"/>
         <w:lvlJc w:val="left"/>
         <w:pPr>
-          <w:ind w:left="3570" w:hanging="330"/>
-        </w:pPr>
-        <w:rPr>
-          <w:rFonts w:ascii="Wingdings" w:cs="Wingdings" w:hAnsi="Wingdings" w:eastAsia="Wingdings"/>
-          <w:b w:val="0"/>
-          <w:bCs w:val="0"/>
-          <w:i w:val="0"/>
-          <w:iCs w:val="0"/>
-          <w:caps w:val="0"/>
-          <w:smallCaps w:val="0"/>
-          <w:strike w:val="0"/>
-          <w:dstrike w:val="0"/>
-          <w:outline w:val="0"/>
-          <w:emboss w:val="0"/>
-          <w:imprint w:val="0"/>
-          <w:spacing w:val="0"/>
-          <w:w w:val="100"/>
-          <w:kern w:val="0"/>
-          <w:position w:val="0"/>
-          <w:sz w:val="22"/>
-          <w:szCs w:val="22"/>
-          <w:highlight w:val="none"/>
-          <w:vertAlign w:val="baseline"/>
-        </w:rPr>
-      </w:lvl>
-    </w:lvlOverride>
-    <w:lvlOverride w:ilvl="5">
-      <w:lvl w:ilvl="5">
-        <w:start w:val="1"/>
-        <w:numFmt w:val="bullet"/>
-        <w:suff w:val="tab"/>
-        <w:lvlText w:val="■"/>
-        <w:lvlJc w:val="left"/>
-        <w:pPr>
-          <w:ind w:left="4290" w:hanging="330"/>
+          <w:ind w:left="2850" w:hanging="330"/>
         </w:pPr>
         <w:rPr>
           <w:rFonts w:ascii="Arial Unicode MS" w:cs="Arial Unicode MS" w:hAnsi="Arial Unicode MS" w:eastAsia="Arial Unicode MS"/>
@@ -36604,15 +36680,15 @@
         </w:rPr>
       </w:lvl>
     </w:lvlOverride>
-    <w:lvlOverride w:ilvl="6">
-      <w:lvl w:ilvl="6">
+    <w:lvlOverride w:ilvl="4">
+      <w:lvl w:ilvl="4">
         <w:start w:val="1"/>
         <w:numFmt w:val="bullet"/>
         <w:suff w:val="tab"/>
-        <w:lvlText w:val="●"/>
+        <w:lvlText w:val="①"/>
         <w:lvlJc w:val="left"/>
         <w:pPr>
-          <w:ind w:left="5010" w:hanging="330"/>
+          <w:ind w:left="3570" w:hanging="330"/>
         </w:pPr>
         <w:rPr>
           <w:rFonts w:ascii="Arial Unicode MS" w:cs="Arial Unicode MS" w:hAnsi="Arial Unicode MS" w:eastAsia="Arial Unicode MS"/>
@@ -36638,49 +36714,15 @@
         </w:rPr>
       </w:lvl>
     </w:lvlOverride>
-    <w:lvlOverride w:ilvl="7">
-      <w:lvl w:ilvl="7">
-        <w:start w:val="1"/>
-        <w:numFmt w:val="bullet"/>
-        <w:suff w:val="tab"/>
-        <w:lvlText w:val=""/>
-        <w:lvlJc w:val="left"/>
-        <w:pPr>
-          <w:ind w:left="5730" w:hanging="330"/>
-        </w:pPr>
-        <w:rPr>
-          <w:rFonts w:ascii="Wingdings" w:cs="Wingdings" w:hAnsi="Wingdings" w:eastAsia="Wingdings"/>
-          <w:b w:val="0"/>
-          <w:bCs w:val="0"/>
-          <w:i w:val="0"/>
-          <w:iCs w:val="0"/>
-          <w:caps w:val="0"/>
-          <w:smallCaps w:val="0"/>
-          <w:strike w:val="0"/>
-          <w:dstrike w:val="0"/>
-          <w:outline w:val="0"/>
-          <w:emboss w:val="0"/>
-          <w:imprint w:val="0"/>
-          <w:spacing w:val="0"/>
-          <w:w w:val="100"/>
-          <w:kern w:val="0"/>
-          <w:position w:val="0"/>
-          <w:sz w:val="22"/>
-          <w:szCs w:val="22"/>
-          <w:highlight w:val="none"/>
-          <w:vertAlign w:val="baseline"/>
-        </w:rPr>
-      </w:lvl>
-    </w:lvlOverride>
-    <w:lvlOverride w:ilvl="8">
-      <w:lvl w:ilvl="8">
+    <w:lvlOverride w:ilvl="5">
+      <w:lvl w:ilvl="5">
         <w:start w:val="1"/>
         <w:numFmt w:val="bullet"/>
         <w:suff w:val="tab"/>
         <w:lvlText w:val="■"/>
         <w:lvlJc w:val="left"/>
         <w:pPr>
-          <w:ind w:left="6450" w:hanging="330"/>
+          <w:ind w:left="4290" w:hanging="330"/>
         </w:pPr>
         <w:rPr>
           <w:rFonts w:ascii="Arial Unicode MS" w:cs="Arial Unicode MS" w:hAnsi="Arial Unicode MS" w:eastAsia="Arial Unicode MS"/>
@@ -36706,18 +36748,15 @@
         </w:rPr>
       </w:lvl>
     </w:lvlOverride>
-  </w:num>
-  <w:num w:numId="35">
-    <w:abstractNumId w:val="24"/>
-    <w:lvlOverride w:ilvl="0">
-      <w:lvl w:ilvl="0">
+    <w:lvlOverride w:ilvl="6">
+      <w:lvl w:ilvl="6">
         <w:start w:val="1"/>
         <w:numFmt w:val="bullet"/>
         <w:suff w:val="tab"/>
         <w:lvlText w:val="●"/>
         <w:lvlJc w:val="left"/>
         <w:pPr>
-          <w:ind w:left="720" w:hanging="360"/>
+          <w:ind w:left="5010" w:hanging="330"/>
         </w:pPr>
         <w:rPr>
           <w:rFonts w:ascii="Arial Unicode MS" w:cs="Arial Unicode MS" w:hAnsi="Arial Unicode MS" w:eastAsia="Arial Unicode MS"/>
@@ -36736,56 +36775,22 @@
           <w:w w:val="100"/>
           <w:kern w:val="0"/>
           <w:position w:val="0"/>
-          <w:sz w:val="24"/>
-          <w:szCs w:val="24"/>
+          <w:sz w:val="22"/>
+          <w:szCs w:val="22"/>
           <w:highlight w:val="none"/>
           <w:vertAlign w:val="baseline"/>
         </w:rPr>
       </w:lvl>
     </w:lvlOverride>
-    <w:lvlOverride w:ilvl="1">
-      <w:lvl w:ilvl="1">
+    <w:lvlOverride w:ilvl="7">
+      <w:lvl w:ilvl="7">
         <w:start w:val="1"/>
         <w:numFmt w:val="bullet"/>
         <w:suff w:val="tab"/>
-        <w:lvlText w:val=""/>
+        <w:lvlText w:val="①"/>
         <w:lvlJc w:val="left"/>
         <w:pPr>
-          <w:ind w:left="1440" w:hanging="360"/>
-        </w:pPr>
-        <w:rPr>
-          <w:rFonts w:ascii="Wingdings" w:cs="Wingdings" w:hAnsi="Wingdings" w:eastAsia="Wingdings"/>
-          <w:b w:val="0"/>
-          <w:bCs w:val="0"/>
-          <w:i w:val="0"/>
-          <w:iCs w:val="0"/>
-          <w:caps w:val="0"/>
-          <w:smallCaps w:val="0"/>
-          <w:strike w:val="0"/>
-          <w:dstrike w:val="0"/>
-          <w:outline w:val="0"/>
-          <w:emboss w:val="0"/>
-          <w:imprint w:val="0"/>
-          <w:spacing w:val="0"/>
-          <w:w w:val="100"/>
-          <w:kern w:val="0"/>
-          <w:position w:val="0"/>
-          <w:sz w:val="24"/>
-          <w:szCs w:val="24"/>
-          <w:highlight w:val="none"/>
-          <w:vertAlign w:val="baseline"/>
-        </w:rPr>
-      </w:lvl>
-    </w:lvlOverride>
-    <w:lvlOverride w:ilvl="2">
-      <w:lvl w:ilvl="2">
-        <w:start w:val="1"/>
-        <w:numFmt w:val="bullet"/>
-        <w:suff w:val="tab"/>
-        <w:lvlText w:val="■"/>
-        <w:lvlJc w:val="left"/>
-        <w:pPr>
-          <w:ind w:left="2160" w:hanging="360"/>
+          <w:ind w:left="5730" w:hanging="330"/>
         </w:pPr>
         <w:rPr>
           <w:rFonts w:ascii="Arial Unicode MS" w:cs="Arial Unicode MS" w:hAnsi="Arial Unicode MS" w:eastAsia="Arial Unicode MS"/>
@@ -36804,22 +36809,22 @@
           <w:w w:val="100"/>
           <w:kern w:val="0"/>
           <w:position w:val="0"/>
-          <w:sz w:val="24"/>
-          <w:szCs w:val="24"/>
+          <w:sz w:val="22"/>
+          <w:szCs w:val="22"/>
           <w:highlight w:val="none"/>
           <w:vertAlign w:val="baseline"/>
         </w:rPr>
       </w:lvl>
     </w:lvlOverride>
-    <w:lvlOverride w:ilvl="3">
-      <w:lvl w:ilvl="3">
+    <w:lvlOverride w:ilvl="8">
+      <w:lvl w:ilvl="8">
         <w:start w:val="1"/>
         <w:numFmt w:val="bullet"/>
         <w:suff w:val="tab"/>
-        <w:lvlText w:val="●"/>
+        <w:lvlText w:val="■"/>
         <w:lvlJc w:val="left"/>
         <w:pPr>
-          <w:ind w:left="2880" w:hanging="360"/>
+          <w:ind w:left="6450" w:hanging="330"/>
         </w:pPr>
         <w:rPr>
           <w:rFonts w:ascii="Arial Unicode MS" w:cs="Arial Unicode MS" w:hAnsi="Arial Unicode MS" w:eastAsia="Arial Unicode MS"/>
@@ -36838,56 +36843,25 @@
           <w:w w:val="100"/>
           <w:kern w:val="0"/>
           <w:position w:val="0"/>
-          <w:sz w:val="24"/>
-          <w:szCs w:val="24"/>
+          <w:sz w:val="22"/>
+          <w:szCs w:val="22"/>
           <w:highlight w:val="none"/>
           <w:vertAlign w:val="baseline"/>
         </w:rPr>
       </w:lvl>
     </w:lvlOverride>
-    <w:lvlOverride w:ilvl="4">
-      <w:lvl w:ilvl="4">
+  </w:num>
+  <w:num w:numId="35">
+    <w:abstractNumId w:val="24"/>
+    <w:lvlOverride w:ilvl="0">
+      <w:lvl w:ilvl="0">
         <w:start w:val="1"/>
         <w:numFmt w:val="bullet"/>
         <w:suff w:val="tab"/>
-        <w:lvlText w:val=""/>
+        <w:lvlText w:val="●"/>
         <w:lvlJc w:val="left"/>
         <w:pPr>
-          <w:ind w:left="3600" w:hanging="360"/>
-        </w:pPr>
-        <w:rPr>
-          <w:rFonts w:ascii="Wingdings" w:cs="Wingdings" w:hAnsi="Wingdings" w:eastAsia="Wingdings"/>
-          <w:b w:val="0"/>
-          <w:bCs w:val="0"/>
-          <w:i w:val="0"/>
-          <w:iCs w:val="0"/>
-          <w:caps w:val="0"/>
-          <w:smallCaps w:val="0"/>
-          <w:strike w:val="0"/>
-          <w:dstrike w:val="0"/>
-          <w:outline w:val="0"/>
-          <w:emboss w:val="0"/>
-          <w:imprint w:val="0"/>
-          <w:spacing w:val="0"/>
-          <w:w w:val="100"/>
-          <w:kern w:val="0"/>
-          <w:position w:val="0"/>
-          <w:sz w:val="24"/>
-          <w:szCs w:val="24"/>
-          <w:highlight w:val="none"/>
-          <w:vertAlign w:val="baseline"/>
-        </w:rPr>
-      </w:lvl>
-    </w:lvlOverride>
-    <w:lvlOverride w:ilvl="5">
-      <w:lvl w:ilvl="5">
-        <w:start w:val="1"/>
-        <w:numFmt w:val="bullet"/>
-        <w:suff w:val="tab"/>
-        <w:lvlText w:val="■"/>
-        <w:lvlJc w:val="left"/>
-        <w:pPr>
-          <w:ind w:left="4320" w:hanging="360"/>
+          <w:ind w:left="720" w:hanging="360"/>
         </w:pPr>
         <w:rPr>
           <w:rFonts w:ascii="Arial Unicode MS" w:cs="Arial Unicode MS" w:hAnsi="Arial Unicode MS" w:eastAsia="Arial Unicode MS"/>
@@ -36913,15 +36887,15 @@
         </w:rPr>
       </w:lvl>
     </w:lvlOverride>
-    <w:lvlOverride w:ilvl="6">
-      <w:lvl w:ilvl="6">
+    <w:lvlOverride w:ilvl="1">
+      <w:lvl w:ilvl="1">
         <w:start w:val="1"/>
         <w:numFmt w:val="bullet"/>
         <w:suff w:val="tab"/>
-        <w:lvlText w:val="●"/>
+        <w:lvlText w:val="①"/>
         <w:lvlJc w:val="left"/>
         <w:pPr>
-          <w:ind w:left="5040" w:hanging="360"/>
+          <w:ind w:left="1440" w:hanging="360"/>
         </w:pPr>
         <w:rPr>
           <w:rFonts w:ascii="Arial Unicode MS" w:cs="Arial Unicode MS" w:hAnsi="Arial Unicode MS" w:eastAsia="Arial Unicode MS"/>
@@ -36947,18 +36921,188 @@
         </w:rPr>
       </w:lvl>
     </w:lvlOverride>
+    <w:lvlOverride w:ilvl="2">
+      <w:lvl w:ilvl="2">
+        <w:start w:val="1"/>
+        <w:numFmt w:val="bullet"/>
+        <w:suff w:val="tab"/>
+        <w:lvlText w:val="■"/>
+        <w:lvlJc w:val="left"/>
+        <w:pPr>
+          <w:ind w:left="2160" w:hanging="360"/>
+        </w:pPr>
+        <w:rPr>
+          <w:rFonts w:ascii="Arial Unicode MS" w:cs="Arial Unicode MS" w:hAnsi="Arial Unicode MS" w:eastAsia="Arial Unicode MS"/>
+          <w:b w:val="0"/>
+          <w:bCs w:val="0"/>
+          <w:i w:val="0"/>
+          <w:iCs w:val="0"/>
+          <w:caps w:val="0"/>
+          <w:smallCaps w:val="0"/>
+          <w:strike w:val="0"/>
+          <w:dstrike w:val="0"/>
+          <w:outline w:val="0"/>
+          <w:emboss w:val="0"/>
+          <w:imprint w:val="0"/>
+          <w:spacing w:val="0"/>
+          <w:w w:val="100"/>
+          <w:kern w:val="0"/>
+          <w:position w:val="0"/>
+          <w:sz w:val="24"/>
+          <w:szCs w:val="24"/>
+          <w:highlight w:val="none"/>
+          <w:vertAlign w:val="baseline"/>
+        </w:rPr>
+      </w:lvl>
+    </w:lvlOverride>
+    <w:lvlOverride w:ilvl="3">
+      <w:lvl w:ilvl="3">
+        <w:start w:val="1"/>
+        <w:numFmt w:val="bullet"/>
+        <w:suff w:val="tab"/>
+        <w:lvlText w:val="●"/>
+        <w:lvlJc w:val="left"/>
+        <w:pPr>
+          <w:ind w:left="2880" w:hanging="360"/>
+        </w:pPr>
+        <w:rPr>
+          <w:rFonts w:ascii="Arial Unicode MS" w:cs="Arial Unicode MS" w:hAnsi="Arial Unicode MS" w:eastAsia="Arial Unicode MS"/>
+          <w:b w:val="0"/>
+          <w:bCs w:val="0"/>
+          <w:i w:val="0"/>
+          <w:iCs w:val="0"/>
+          <w:caps w:val="0"/>
+          <w:smallCaps w:val="0"/>
+          <w:strike w:val="0"/>
+          <w:dstrike w:val="0"/>
+          <w:outline w:val="0"/>
+          <w:emboss w:val="0"/>
+          <w:imprint w:val="0"/>
+          <w:spacing w:val="0"/>
+          <w:w w:val="100"/>
+          <w:kern w:val="0"/>
+          <w:position w:val="0"/>
+          <w:sz w:val="24"/>
+          <w:szCs w:val="24"/>
+          <w:highlight w:val="none"/>
+          <w:vertAlign w:val="baseline"/>
+        </w:rPr>
+      </w:lvl>
+    </w:lvlOverride>
+    <w:lvlOverride w:ilvl="4">
+      <w:lvl w:ilvl="4">
+        <w:start w:val="1"/>
+        <w:numFmt w:val="bullet"/>
+        <w:suff w:val="tab"/>
+        <w:lvlText w:val="①"/>
+        <w:lvlJc w:val="left"/>
+        <w:pPr>
+          <w:ind w:left="3600" w:hanging="360"/>
+        </w:pPr>
+        <w:rPr>
+          <w:rFonts w:ascii="Arial Unicode MS" w:cs="Arial Unicode MS" w:hAnsi="Arial Unicode MS" w:eastAsia="Arial Unicode MS"/>
+          <w:b w:val="0"/>
+          <w:bCs w:val="0"/>
+          <w:i w:val="0"/>
+          <w:iCs w:val="0"/>
+          <w:caps w:val="0"/>
+          <w:smallCaps w:val="0"/>
+          <w:strike w:val="0"/>
+          <w:dstrike w:val="0"/>
+          <w:outline w:val="0"/>
+          <w:emboss w:val="0"/>
+          <w:imprint w:val="0"/>
+          <w:spacing w:val="0"/>
+          <w:w w:val="100"/>
+          <w:kern w:val="0"/>
+          <w:position w:val="0"/>
+          <w:sz w:val="24"/>
+          <w:szCs w:val="24"/>
+          <w:highlight w:val="none"/>
+          <w:vertAlign w:val="baseline"/>
+        </w:rPr>
+      </w:lvl>
+    </w:lvlOverride>
+    <w:lvlOverride w:ilvl="5">
+      <w:lvl w:ilvl="5">
+        <w:start w:val="1"/>
+        <w:numFmt w:val="bullet"/>
+        <w:suff w:val="tab"/>
+        <w:lvlText w:val="■"/>
+        <w:lvlJc w:val="left"/>
+        <w:pPr>
+          <w:ind w:left="4320" w:hanging="360"/>
+        </w:pPr>
+        <w:rPr>
+          <w:rFonts w:ascii="Arial Unicode MS" w:cs="Arial Unicode MS" w:hAnsi="Arial Unicode MS" w:eastAsia="Arial Unicode MS"/>
+          <w:b w:val="0"/>
+          <w:bCs w:val="0"/>
+          <w:i w:val="0"/>
+          <w:iCs w:val="0"/>
+          <w:caps w:val="0"/>
+          <w:smallCaps w:val="0"/>
+          <w:strike w:val="0"/>
+          <w:dstrike w:val="0"/>
+          <w:outline w:val="0"/>
+          <w:emboss w:val="0"/>
+          <w:imprint w:val="0"/>
+          <w:spacing w:val="0"/>
+          <w:w w:val="100"/>
+          <w:kern w:val="0"/>
+          <w:position w:val="0"/>
+          <w:sz w:val="24"/>
+          <w:szCs w:val="24"/>
+          <w:highlight w:val="none"/>
+          <w:vertAlign w:val="baseline"/>
+        </w:rPr>
+      </w:lvl>
+    </w:lvlOverride>
+    <w:lvlOverride w:ilvl="6">
+      <w:lvl w:ilvl="6">
+        <w:start w:val="1"/>
+        <w:numFmt w:val="bullet"/>
+        <w:suff w:val="tab"/>
+        <w:lvlText w:val="●"/>
+        <w:lvlJc w:val="left"/>
+        <w:pPr>
+          <w:ind w:left="5040" w:hanging="360"/>
+        </w:pPr>
+        <w:rPr>
+          <w:rFonts w:ascii="Arial Unicode MS" w:cs="Arial Unicode MS" w:hAnsi="Arial Unicode MS" w:eastAsia="Arial Unicode MS"/>
+          <w:b w:val="0"/>
+          <w:bCs w:val="0"/>
+          <w:i w:val="0"/>
+          <w:iCs w:val="0"/>
+          <w:caps w:val="0"/>
+          <w:smallCaps w:val="0"/>
+          <w:strike w:val="0"/>
+          <w:dstrike w:val="0"/>
+          <w:outline w:val="0"/>
+          <w:emboss w:val="0"/>
+          <w:imprint w:val="0"/>
+          <w:spacing w:val="0"/>
+          <w:w w:val="100"/>
+          <w:kern w:val="0"/>
+          <w:position w:val="0"/>
+          <w:sz w:val="24"/>
+          <w:szCs w:val="24"/>
+          <w:highlight w:val="none"/>
+          <w:vertAlign w:val="baseline"/>
+        </w:rPr>
+      </w:lvl>
+    </w:lvlOverride>
     <w:lvlOverride w:ilvl="7">
       <w:lvl w:ilvl="7">
         <w:start w:val="1"/>
         <w:numFmt w:val="bullet"/>
         <w:suff w:val="tab"/>
-        <w:lvlText w:val=""/>
+        <w:lvlText w:val="①"/>
         <w:lvlJc w:val="left"/>
         <w:pPr>
           <w:ind w:left="5760" w:hanging="360"/>
         </w:pPr>
         <w:rPr>
-          <w:rFonts w:ascii="Wingdings" w:cs="Wingdings" w:hAnsi="Wingdings" w:eastAsia="Wingdings"/>
+          <w:rFonts w:ascii="Arial Unicode MS" w:cs="Arial Unicode MS" w:hAnsi="Arial Unicode MS" w:eastAsia="Arial Unicode MS"/>
           <w:b w:val="0"/>
           <w:bCs w:val="0"/>
           <w:i w:val="0"/>
@@ -37768,11 +37912,12 @@
       <w:position w:val="0"/>
       <w:sz w:val="24"/>
       <w:szCs w:val="24"/>
-      <w:u w:val="none"/>
+      <w:u w:val="none" w:color="000000"/>
       <w:shd w:val="nil" w:color="auto" w:fill="auto"/>
       <w:vertAlign w:val="baseline"/>
-      <w14:textOutline>
+      <w14:textOutline w14:w="12700" w14:cap="flat">
         <w14:noFill/>
+        <w14:miter w14:lim="400000"/>
       </w14:textOutline>
       <w14:textFill>
         <w14:solidFill>
@@ -38042,6 +38187,9 @@
       <w:shd w:val="nil" w:color="auto" w:fill="auto"/>
       <w:vertAlign w:val="baseline"/>
       <w:lang w:val="en-US"/>
+      <w14:textOutline>
+        <w14:noFill/>
+      </w14:textOutline>
       <w14:textFill>
         <w14:solidFill>
           <w14:srgbClr w14:val="000000"/>
@@ -38533,17 +38681,17 @@
         <a:solidFill>
           <a:srgbClr val="FFFFFF"/>
         </a:solidFill>
-        <a:ln w="12700" cap="flat">
+        <a:ln w="25400" cap="flat">
           <a:solidFill>
             <a:schemeClr val="accent1"/>
           </a:solidFill>
           <a:prstDash val="solid"/>
-          <a:miter lim="800000"/>
+          <a:round/>
         </a:ln>
         <a:effectLst/>
         <a:sp3d/>
       </a:spPr>
-      <a:bodyPr rot="0" spcFirstLastPara="1" vertOverflow="overflow" horzOverflow="overflow" vert="horz" wrap="square" lIns="45719" tIns="45719" rIns="45719" bIns="45719" numCol="1" spcCol="38100" rtlCol="0" anchor="ctr" upright="0">
+      <a:bodyPr rot="0" spcFirstLastPara="1" vertOverflow="overflow" horzOverflow="overflow" vert="horz" wrap="square" lIns="45718" tIns="45718" rIns="45718" bIns="45718" numCol="1" spcCol="38100" rtlCol="0" anchor="ctr" upright="0">
         <a:spAutoFit/>
       </a:bodyPr>
       <a:lstStyle>
@@ -38571,10 +38719,10 @@
             </a:solidFill>
             <a:effectLst/>
             <a:uFillTx/>
-            <a:latin typeface="Calibri"/>
-            <a:ea typeface="Calibri"/>
-            <a:cs typeface="Calibri"/>
-            <a:sym typeface="Calibri"/>
+            <a:latin typeface="+mn-lt"/>
+            <a:ea typeface="+mn-ea"/>
+            <a:cs typeface="+mn-cs"/>
+            <a:sym typeface="Helvetica Neue"/>
           </a:defRPr>
         </a:defPPr>
         <a:lvl1pPr marL="0" marR="0" indent="0" algn="l" defTabSz="914400" rtl="0" fontAlgn="auto" latinLnBrk="1" hangingPunct="0">
@@ -38822,12 +38970,12 @@
     <a:lnDef>
       <a:spPr>
         <a:noFill/>
-        <a:ln w="12700" cap="flat">
+        <a:ln w="25400" cap="flat">
           <a:solidFill>
             <a:schemeClr val="accent1"/>
           </a:solidFill>
           <a:prstDash val="solid"/>
-          <a:miter lim="800000"/>
+          <a:round/>
         </a:ln>
         <a:effectLst/>
         <a:sp3d/>
@@ -39114,7 +39262,7 @@
         <a:effectLst/>
         <a:sp3d/>
       </a:spPr>
-      <a:bodyPr rot="0" spcFirstLastPara="1" vertOverflow="overflow" horzOverflow="overflow" vert="horz" wrap="square" lIns="45719" tIns="45719" rIns="45719" bIns="45719" numCol="1" spcCol="38100" rtlCol="0" anchor="t" upright="0">
+      <a:bodyPr rot="0" spcFirstLastPara="1" vertOverflow="overflow" horzOverflow="overflow" vert="horz" wrap="square" lIns="45718" tIns="45718" rIns="45718" bIns="45718" numCol="1" spcCol="38100" rtlCol="0" anchor="t" upright="0">
         <a:spAutoFit/>
       </a:bodyPr>
       <a:lstStyle>
@@ -39142,10 +39290,10 @@
             </a:solidFill>
             <a:effectLst/>
             <a:uFillTx/>
-            <a:latin typeface="Calibri"/>
-            <a:ea typeface="Calibri"/>
-            <a:cs typeface="Calibri"/>
-            <a:sym typeface="Calibri"/>
+            <a:latin typeface="+mn-lt"/>
+            <a:ea typeface="+mn-ea"/>
+            <a:cs typeface="+mn-cs"/>
+            <a:sym typeface="Helvetica Neue"/>
           </a:defRPr>
         </a:defPPr>
         <a:lvl1pPr marL="0" marR="0" indent="0" algn="l" defTabSz="914400" rtl="0" fontAlgn="auto" latinLnBrk="1" hangingPunct="0">

</xml_diff>

<commit_message>
defining more stat stuff (grapple, disable, poison), changing stat runs (poison now does damage), notes at hte end. got stats down for new level 3 cards, with some rewording
</commit_message>
<xml_diff>
--- a/tactile_tabletop/Documents/User Handbook.docx
+++ b/tactile_tabletop/Documents/User Handbook.docx
@@ -43,25 +43,7 @@
           <w:sz w:val="32"/>
           <w:szCs w:val="32"/>
         </w:rPr>
-        <w:t xml:space="preserve">By: </w:t>
-      </w:r>
-      <w:proofErr w:type="spellStart"/>
-      <w:r>
-        <w:rPr>
-          <w:rFonts w:ascii="Benne" w:eastAsia="Benne" w:hAnsi="Benne" w:cs="Benne"/>
-          <w:sz w:val="32"/>
-          <w:szCs w:val="32"/>
-        </w:rPr>
-        <w:t>Ory</w:t>
-      </w:r>
-      <w:proofErr w:type="spellEnd"/>
-      <w:r>
-        <w:rPr>
-          <w:rFonts w:ascii="Benne" w:eastAsia="Benne" w:hAnsi="Benne" w:cs="Benne"/>
-          <w:sz w:val="32"/>
-          <w:szCs w:val="32"/>
-        </w:rPr>
-        <w:t xml:space="preserve"> and Robin</w:t>
+        <w:t>By: Ory and Robin</w:t>
       </w:r>
     </w:p>
     <w:p>
@@ -387,25 +369,7 @@
           <w:sz w:val="24"/>
           <w:szCs w:val="24"/>
         </w:rPr>
-        <w:t xml:space="preserve">While we are fans of learning and exploiting game systems, complexity can be paid for depth that isn’t worth having. Some examples from game experiences we’ve had: all-encompassing rule sets, feeling punished for not having a singular focus, translating lots of rules from one or more books into </w:t>
-      </w:r>
-      <w:proofErr w:type="gramStart"/>
-      <w:r>
-        <w:rPr>
-          <w:rFonts w:ascii="Benne" w:eastAsia="Benne" w:hAnsi="Benne" w:cs="Benne"/>
-          <w:sz w:val="24"/>
-          <w:szCs w:val="24"/>
-        </w:rPr>
-        <w:t>one or more character</w:t>
-      </w:r>
-      <w:proofErr w:type="gramEnd"/>
-      <w:r>
-        <w:rPr>
-          <w:rFonts w:ascii="Benne" w:eastAsia="Benne" w:hAnsi="Benne" w:cs="Benne"/>
-          <w:sz w:val="24"/>
-          <w:szCs w:val="24"/>
-        </w:rPr>
-        <w:t xml:space="preserve"> sheets that need to be flipped through during tense situations, and on.</w:t>
+        <w:t>While we are fans of learning and exploiting game systems, complexity can be paid for depth that isn’t worth having. Some examples from game experiences we’ve had: all-encompassing rule sets, feeling punished for not having a singular focus, translating lots of rules from one or more books into one or more character sheets that need to be flipped through during tense situations, and on.</w:t>
       </w:r>
     </w:p>
     <w:p>
@@ -424,25 +388,7 @@
           <w:sz w:val="24"/>
           <w:szCs w:val="24"/>
         </w:rPr>
-        <w:t xml:space="preserve">Some familiar facets from our inspirations you might notice are missing, and these are in response to the above examples. You may find some scenario that is unspecified in our </w:t>
-      </w:r>
-      <w:proofErr w:type="gramStart"/>
-      <w:r>
-        <w:rPr>
-          <w:rFonts w:ascii="Benne" w:eastAsia="Benne" w:hAnsi="Benne" w:cs="Benne"/>
-          <w:sz w:val="24"/>
-          <w:szCs w:val="24"/>
-        </w:rPr>
-        <w:t>rules;  you</w:t>
-      </w:r>
-      <w:proofErr w:type="gramEnd"/>
-      <w:r>
-        <w:rPr>
-          <w:rFonts w:ascii="Benne" w:eastAsia="Benne" w:hAnsi="Benne" w:cs="Benne"/>
-          <w:sz w:val="24"/>
-          <w:szCs w:val="24"/>
-        </w:rPr>
-        <w:t xml:space="preserve"> are encouraged to create what rules you need to make a fun game experience, of course including changing the rules we’ve decided to include in this version of the game. We believe most GM’s and players of tabletop games are used to home brewing solutions anyway, and it’s that spirit that we created this game in the first place.</w:t>
+        <w:t>Some familiar facets from our inspirations you might notice are missing, and these are in response to the above examples. You may find some scenario that is unspecified in our rules;  you are encouraged to create what rules you need to make a fun game experience, of course including changing the rules we’ve decided to include in this version of the game. We believe most GM’s and players of tabletop games are used to home brewing solutions anyway, and it’s that spirit that we created this game in the first place.</w:t>
       </w:r>
     </w:p>
     <w:p>
@@ -461,25 +407,7 @@
           <w:sz w:val="24"/>
           <w:szCs w:val="24"/>
         </w:rPr>
-        <w:t xml:space="preserve">Tactile Tabletop doesn’t specify a particular setting. By focusing on the mechanics of combat, our intent is to facilitate all sorts of settings: the traditional dungeon crawler, a space adventure, a </w:t>
-      </w:r>
-      <w:proofErr w:type="spellStart"/>
-      <w:r>
-        <w:rPr>
-          <w:rFonts w:ascii="Benne" w:eastAsia="Benne" w:hAnsi="Benne" w:cs="Benne"/>
-          <w:sz w:val="24"/>
-          <w:szCs w:val="24"/>
-        </w:rPr>
-        <w:t>post apocalyptic</w:t>
-      </w:r>
-      <w:proofErr w:type="spellEnd"/>
-      <w:r>
-        <w:rPr>
-          <w:rFonts w:ascii="Benne" w:eastAsia="Benne" w:hAnsi="Benne" w:cs="Benne"/>
-          <w:sz w:val="24"/>
-          <w:szCs w:val="24"/>
-        </w:rPr>
-        <w:t xml:space="preserve"> survival setting, any and all should work with our game system.</w:t>
+        <w:t>Tactile Tabletop doesn’t specify a particular setting. By focusing on the mechanics of combat, our intent is to facilitate all sorts of settings: the traditional dungeon crawler, a space adventure, a post apocalyptic survival setting, any and all should work with our game system.</w:t>
       </w:r>
     </w:p>
     <w:p>
@@ -539,18 +467,8 @@
           <w:sz w:val="24"/>
           <w:szCs w:val="24"/>
         </w:rPr>
-        <w:t xml:space="preserve">Robin and </w:t>
-      </w:r>
-      <w:proofErr w:type="spellStart"/>
-      <w:r>
-        <w:rPr>
-          <w:rFonts w:ascii="Benne" w:eastAsia="Benne" w:hAnsi="Benne" w:cs="Benne"/>
-          <w:sz w:val="24"/>
-          <w:szCs w:val="24"/>
-        </w:rPr>
-        <w:t>Ory</w:t>
-      </w:r>
-      <w:proofErr w:type="spellEnd"/>
+        <w:t>Robin and Ory</w:t>
+      </w:r>
     </w:p>
     <w:p>
       <w:pPr>
@@ -1505,25 +1423,31 @@
           <w:sz w:val="24"/>
           <w:szCs w:val="24"/>
         </w:rPr>
-        <w:t xml:space="preserve">: your ability to physically move something (if damage is dealt, </w:t>
-      </w:r>
-      <w:proofErr w:type="spellStart"/>
-      <w:r>
-        <w:rPr>
-          <w:rFonts w:ascii="Benne" w:eastAsia="Benne" w:hAnsi="Benne" w:cs="Benne"/>
-          <w:sz w:val="24"/>
-          <w:szCs w:val="24"/>
-        </w:rPr>
-        <w:t>debuff</w:t>
-      </w:r>
-      <w:proofErr w:type="spellEnd"/>
-      <w:r>
-        <w:rPr>
-          <w:rFonts w:ascii="Benne" w:eastAsia="Benne" w:hAnsi="Benne" w:cs="Benne"/>
-          <w:sz w:val="24"/>
-          <w:szCs w:val="24"/>
-        </w:rPr>
-        <w:t xml:space="preserve"> enemy defense, multiple targeted enemies/multiple hits)</w:t>
+        <w:t>: your ability to physically move something (if damage is dealt, debuff enemy defense, multiple targeted enemies/multiple hits</w:t>
+      </w:r>
+      <w:r>
+        <w:rPr>
+          <w:rFonts w:ascii="Benne" w:eastAsia="Benne" w:hAnsi="Benne" w:cs="Benne"/>
+          <w:sz w:val="24"/>
+          <w:szCs w:val="24"/>
+        </w:rPr>
+        <w:t xml:space="preserve">, </w:t>
+      </w:r>
+      <w:r>
+        <w:rPr>
+          <w:rFonts w:ascii="Benne" w:eastAsia="Benne" w:hAnsi="Benne" w:cs="Benne"/>
+          <w:sz w:val="24"/>
+          <w:szCs w:val="24"/>
+        </w:rPr>
+        <w:t>grapple/disable</w:t>
+      </w:r>
+      <w:r>
+        <w:rPr>
+          <w:rFonts w:ascii="Benne" w:eastAsia="Benne" w:hAnsi="Benne" w:cs="Benne"/>
+          <w:sz w:val="24"/>
+          <w:szCs w:val="24"/>
+        </w:rPr>
+        <w:t>)</w:t>
       </w:r>
     </w:p>
     <w:p>
@@ -1557,25 +1481,7 @@
           <w:sz w:val="24"/>
           <w:szCs w:val="24"/>
         </w:rPr>
-        <w:t xml:space="preserve">: your ability to finely control and contort your body (movement, damage </w:t>
-      </w:r>
-      <w:proofErr w:type="spellStart"/>
-      <w:r>
-        <w:rPr>
-          <w:rFonts w:ascii="Benne" w:eastAsia="Benne" w:hAnsi="Benne" w:cs="Benne"/>
-          <w:sz w:val="24"/>
-          <w:szCs w:val="24"/>
-        </w:rPr>
-        <w:t>unblockable</w:t>
-      </w:r>
-      <w:proofErr w:type="spellEnd"/>
-      <w:r>
-        <w:rPr>
-          <w:rFonts w:ascii="Benne" w:eastAsia="Benne" w:hAnsi="Benne" w:cs="Benne"/>
-          <w:sz w:val="24"/>
-          <w:szCs w:val="24"/>
-        </w:rPr>
-        <w:t>)</w:t>
+        <w:t>: your ability to finely control and contort your body (movement, damage unblockable)</w:t>
       </w:r>
     </w:p>
     <w:p>
@@ -1677,43 +1583,7 @@
           <w:sz w:val="24"/>
           <w:szCs w:val="24"/>
         </w:rPr>
-        <w:t xml:space="preserve">: your ability to solve problems, intuit conclusions, and understanding and influence over natural forces (return cards from discard, move tokens, additional ability uses, changing when ability uses happen, </w:t>
-      </w:r>
-      <w:proofErr w:type="spellStart"/>
-      <w:r>
-        <w:rPr>
-          <w:rFonts w:ascii="Benne" w:eastAsia="Benne" w:hAnsi="Benne" w:cs="Benne"/>
-          <w:sz w:val="24"/>
-          <w:szCs w:val="24"/>
-        </w:rPr>
-        <w:t>debuff</w:t>
-      </w:r>
-      <w:proofErr w:type="spellEnd"/>
-      <w:r>
-        <w:rPr>
-          <w:rFonts w:ascii="Benne" w:eastAsia="Benne" w:hAnsi="Benne" w:cs="Benne"/>
-          <w:sz w:val="24"/>
-          <w:szCs w:val="24"/>
-        </w:rPr>
-        <w:t xml:space="preserve"> </w:t>
-      </w:r>
-      <w:proofErr w:type="spellStart"/>
-      <w:r>
-        <w:rPr>
-          <w:rFonts w:ascii="Benne" w:eastAsia="Benne" w:hAnsi="Benne" w:cs="Benne"/>
-          <w:sz w:val="24"/>
-          <w:szCs w:val="24"/>
-        </w:rPr>
-        <w:t>self defense</w:t>
-      </w:r>
-      <w:proofErr w:type="spellEnd"/>
-      <w:r>
-        <w:rPr>
-          <w:rFonts w:ascii="Benne" w:eastAsia="Benne" w:hAnsi="Benne" w:cs="Benne"/>
-          <w:sz w:val="24"/>
-          <w:szCs w:val="24"/>
-        </w:rPr>
-        <w:t>)</w:t>
+        <w:t>: your ability to solve problems, intuit conclusions, and understanding and influence over natural forces (return cards from discard, move tokens, additional ability uses, changing when ability uses happen, debuff self defense)</w:t>
       </w:r>
     </w:p>
     <w:p>
@@ -1781,25 +1651,7 @@
           <w:sz w:val="24"/>
           <w:szCs w:val="24"/>
         </w:rPr>
-        <w:t xml:space="preserve">: your ability to see and exploiting opportunities (targeting, mark, buff </w:t>
-      </w:r>
-      <w:proofErr w:type="spellStart"/>
-      <w:r>
-        <w:rPr>
-          <w:rFonts w:ascii="Benne" w:eastAsia="Benne" w:hAnsi="Benne" w:cs="Benne"/>
-          <w:sz w:val="24"/>
-          <w:szCs w:val="24"/>
-        </w:rPr>
-        <w:t>self attack</w:t>
-      </w:r>
-      <w:proofErr w:type="spellEnd"/>
-      <w:r>
-        <w:rPr>
-          <w:rFonts w:ascii="Benne" w:eastAsia="Benne" w:hAnsi="Benne" w:cs="Benne"/>
-          <w:sz w:val="24"/>
-          <w:szCs w:val="24"/>
-        </w:rPr>
-        <w:t>)</w:t>
+        <w:t>: your ability to see and exploiting opportunities (targeting, mark, buff self attack)</w:t>
       </w:r>
     </w:p>
     <w:p>
@@ -2857,25 +2709,7 @@
           <w:sz w:val="24"/>
           <w:szCs w:val="24"/>
         </w:rPr>
-        <w:t xml:space="preserve">Say you want to convince a shopkeeper to let you into an underground market. In order to do </w:t>
-      </w:r>
-      <w:proofErr w:type="gramStart"/>
-      <w:r>
-        <w:rPr>
-          <w:rFonts w:ascii="Benne" w:eastAsia="Benne" w:hAnsi="Benne" w:cs="Benne"/>
-          <w:sz w:val="24"/>
-          <w:szCs w:val="24"/>
-        </w:rPr>
-        <w:t>this</w:t>
-      </w:r>
-      <w:proofErr w:type="gramEnd"/>
-      <w:r>
-        <w:rPr>
-          <w:rFonts w:ascii="Benne" w:eastAsia="Benne" w:hAnsi="Benne" w:cs="Benne"/>
-          <w:sz w:val="24"/>
-          <w:szCs w:val="24"/>
-        </w:rPr>
-        <w:t xml:space="preserve"> you will need to convince them to tell you. You would roll your influence die and add your Charisma stat total to the roll, and if high enough (determined by the GM), you would be let into the market. </w:t>
+        <w:t xml:space="preserve">Say you want to convince a shopkeeper to let you into an underground market. In order to do this you will need to convince them to tell you. You would roll your influence die and add your Charisma stat total to the roll, and if high enough (determined by the GM), you would be let into the market. </w:t>
       </w:r>
     </w:p>
     <w:p>
@@ -3076,25 +2910,7 @@
           <w:sz w:val="24"/>
           <w:szCs w:val="24"/>
         </w:rPr>
-        <w:t xml:space="preserve">For every Defense Contact </w:t>
-      </w:r>
-      <w:proofErr w:type="gramStart"/>
-      <w:r>
-        <w:rPr>
-          <w:rFonts w:ascii="Benne" w:eastAsia="Benne" w:hAnsi="Benne" w:cs="Benne"/>
-          <w:sz w:val="24"/>
-          <w:szCs w:val="24"/>
-        </w:rPr>
-        <w:t>token</w:t>
-      </w:r>
-      <w:proofErr w:type="gramEnd"/>
-      <w:r>
-        <w:rPr>
-          <w:rFonts w:ascii="Benne" w:eastAsia="Benne" w:hAnsi="Benne" w:cs="Benne"/>
-          <w:sz w:val="24"/>
-          <w:szCs w:val="24"/>
-        </w:rPr>
-        <w:t xml:space="preserve"> you have applied, increase by one all defense values you calculate against that target</w:t>
+        <w:t>For every Defense Contact token you have applied, increase by one all defense values you calculate against that target</w:t>
       </w:r>
     </w:p>
     <w:p>
@@ -3116,25 +2932,7 @@
           <w:sz w:val="24"/>
           <w:szCs w:val="24"/>
         </w:rPr>
-        <w:t xml:space="preserve">For every attack contact </w:t>
-      </w:r>
-      <w:proofErr w:type="gramStart"/>
-      <w:r>
-        <w:rPr>
-          <w:rFonts w:ascii="Benne" w:eastAsia="Benne" w:hAnsi="Benne" w:cs="Benne"/>
-          <w:sz w:val="24"/>
-          <w:szCs w:val="24"/>
-        </w:rPr>
-        <w:t>token</w:t>
-      </w:r>
-      <w:proofErr w:type="gramEnd"/>
-      <w:r>
-        <w:rPr>
-          <w:rFonts w:ascii="Benne" w:eastAsia="Benne" w:hAnsi="Benne" w:cs="Benne"/>
-          <w:sz w:val="24"/>
-          <w:szCs w:val="24"/>
-        </w:rPr>
-        <w:t xml:space="preserve"> you have applied, increase by one all attack values you calculate against </w:t>
+        <w:t xml:space="preserve">For every attack contact token you have applied, increase by one all attack values you calculate against </w:t>
       </w:r>
       <w:r>
         <w:rPr>
@@ -3165,25 +2963,7 @@
           <w:sz w:val="24"/>
           <w:szCs w:val="24"/>
         </w:rPr>
-        <w:t xml:space="preserve">For every influence contact </w:t>
-      </w:r>
-      <w:proofErr w:type="gramStart"/>
-      <w:r>
-        <w:rPr>
-          <w:rFonts w:ascii="Benne" w:eastAsia="Benne" w:hAnsi="Benne" w:cs="Benne"/>
-          <w:sz w:val="24"/>
-          <w:szCs w:val="24"/>
-        </w:rPr>
-        <w:t>token</w:t>
-      </w:r>
-      <w:proofErr w:type="gramEnd"/>
-      <w:r>
-        <w:rPr>
-          <w:rFonts w:ascii="Benne" w:eastAsia="Benne" w:hAnsi="Benne" w:cs="Benne"/>
-          <w:sz w:val="24"/>
-          <w:szCs w:val="24"/>
-        </w:rPr>
-        <w:t xml:space="preserve"> you have applied, increase by one all influence values you calculate against that target</w:t>
+        <w:t>For every influence contact token you have applied, increase by one all influence values you calculate against that target</w:t>
       </w:r>
     </w:p>
     <w:p>
@@ -3331,42 +3111,8 @@
           <w:szCs w:val="32"/>
         </w:rPr>
         <w:lastRenderedPageBreak/>
-        <w:t xml:space="preserve">Sample </w:t>
-      </w:r>
-      <w:proofErr w:type="gramStart"/>
-      <w:r>
-        <w:rPr>
-          <w:rFonts w:ascii="Benne" w:eastAsia="Benne" w:hAnsi="Benne" w:cs="Benne"/>
-          <w:b/>
-          <w:bCs/>
-          <w:sz w:val="32"/>
-          <w:szCs w:val="32"/>
-        </w:rPr>
-        <w:t>Character :</w:t>
-      </w:r>
-      <w:proofErr w:type="gramEnd"/>
-      <w:r>
-        <w:rPr>
-          <w:rFonts w:ascii="Benne" w:eastAsia="Benne" w:hAnsi="Benne" w:cs="Benne"/>
-          <w:b/>
-          <w:bCs/>
-          <w:sz w:val="32"/>
-          <w:szCs w:val="32"/>
-        </w:rPr>
-        <w:t xml:space="preserve"> Zin </w:t>
-      </w:r>
-      <w:proofErr w:type="spellStart"/>
-      <w:r>
-        <w:rPr>
-          <w:rFonts w:ascii="Benne" w:eastAsia="Benne" w:hAnsi="Benne" w:cs="Benne"/>
-          <w:b/>
-          <w:bCs/>
-          <w:sz w:val="32"/>
-          <w:szCs w:val="32"/>
-        </w:rPr>
-        <w:t>Fantallay</w:t>
-      </w:r>
-      <w:proofErr w:type="spellEnd"/>
+        <w:t>Sample Character : Zin Fantallay</w:t>
+      </w:r>
     </w:p>
     <w:p>
       <w:pPr>
@@ -4308,29 +4054,7 @@
           <w:sz w:val="26"/>
           <w:szCs w:val="26"/>
         </w:rPr>
-        <w:t xml:space="preserve">Contact Tokens: 1 </w:t>
-      </w:r>
-      <w:proofErr w:type="gramStart"/>
-      <w:r>
-        <w:rPr>
-          <w:rFonts w:ascii="Benne" w:eastAsia="Benne" w:hAnsi="Benne" w:cs="Benne"/>
-          <w:b/>
-          <w:bCs/>
-          <w:sz w:val="26"/>
-          <w:szCs w:val="26"/>
-        </w:rPr>
-        <w:t>Attack ;</w:t>
-      </w:r>
-      <w:proofErr w:type="gramEnd"/>
-      <w:r>
-        <w:rPr>
-          <w:rFonts w:ascii="Benne" w:eastAsia="Benne" w:hAnsi="Benne" w:cs="Benne"/>
-          <w:b/>
-          <w:bCs/>
-          <w:sz w:val="26"/>
-          <w:szCs w:val="26"/>
-        </w:rPr>
-        <w:t xml:space="preserve"> 1 Influence</w:t>
+        <w:t>Contact Tokens: 1 Attack ; 1 Influence</w:t>
       </w:r>
     </w:p>
     <w:p>
@@ -4483,25 +4207,7 @@
           <w:sz w:val="24"/>
           <w:szCs w:val="24"/>
         </w:rPr>
-        <w:t xml:space="preserve">Each time you level up, you add </w:t>
-      </w:r>
-      <w:proofErr w:type="gramStart"/>
-      <w:r>
-        <w:rPr>
-          <w:rFonts w:ascii="Benne" w:eastAsia="Benne" w:hAnsi="Benne" w:cs="Benne"/>
-          <w:sz w:val="24"/>
-          <w:szCs w:val="24"/>
-        </w:rPr>
-        <w:t>2 character</w:t>
-      </w:r>
-      <w:proofErr w:type="gramEnd"/>
-      <w:r>
-        <w:rPr>
-          <w:rFonts w:ascii="Benne" w:eastAsia="Benne" w:hAnsi="Benne" w:cs="Benne"/>
-          <w:sz w:val="24"/>
-          <w:szCs w:val="24"/>
-        </w:rPr>
-        <w:t xml:space="preserve"> cards that you meet the requirements for. Once added to your deck, the passives they grant can be allocated as before: to health, stats, or contact tokens</w:t>
+        <w:t>Each time you level up, you add 2 character cards that you meet the requirements for. Once added to your deck, the passives they grant can be allocated as before: to health, stats, or contact tokens</w:t>
       </w:r>
     </w:p>
     <w:p>
@@ -4556,25 +4262,7 @@
           <w:sz w:val="24"/>
           <w:szCs w:val="24"/>
         </w:rPr>
-        <w:t xml:space="preserve">Beyond the character’s abilities and their tokens to withstand attacks/empower their abilities, the character </w:t>
-      </w:r>
-      <w:proofErr w:type="gramStart"/>
-      <w:r>
-        <w:rPr>
-          <w:rFonts w:ascii="Benne" w:eastAsia="Benne" w:hAnsi="Benne" w:cs="Benne"/>
-          <w:sz w:val="24"/>
-          <w:szCs w:val="24"/>
-        </w:rPr>
-        <w:t>have</w:t>
-      </w:r>
-      <w:proofErr w:type="gramEnd"/>
-      <w:r>
-        <w:rPr>
-          <w:rFonts w:ascii="Benne" w:eastAsia="Benne" w:hAnsi="Benne" w:cs="Benne"/>
-          <w:sz w:val="24"/>
-          <w:szCs w:val="24"/>
-        </w:rPr>
-        <w:t xml:space="preserve"> weapon(s). </w:t>
+        <w:t xml:space="preserve">Beyond the character’s abilities and their tokens to withstand attacks/empower their abilities, the character have weapon(s). </w:t>
       </w:r>
     </w:p>
     <w:p>
@@ -7281,7 +6969,6 @@
             <w:vAlign w:val="bottom"/>
           </w:tcPr>
           <w:p>
-            <w:proofErr w:type="spellStart"/>
             <w:r>
               <w:rPr>
                 <w:sz w:val="20"/>
@@ -7289,7 +6976,6 @@
               </w:rPr>
               <w:t>Unnarmed</w:t>
             </w:r>
-            <w:proofErr w:type="spellEnd"/>
           </w:p>
         </w:tc>
         <w:tc>
@@ -8344,25 +8030,7 @@
           <w:sz w:val="24"/>
           <w:szCs w:val="24"/>
         </w:rPr>
-        <w:t xml:space="preserve">Beyond creating a character, we have other </w:t>
-      </w:r>
-      <w:proofErr w:type="gramStart"/>
-      <w:r>
-        <w:rPr>
-          <w:rFonts w:ascii="Benne" w:eastAsia="Benne" w:hAnsi="Benne" w:cs="Benne"/>
-          <w:sz w:val="24"/>
-          <w:szCs w:val="24"/>
-        </w:rPr>
-        <w:t>built in</w:t>
-      </w:r>
-      <w:proofErr w:type="gramEnd"/>
-      <w:r>
-        <w:rPr>
-          <w:rFonts w:ascii="Benne" w:eastAsia="Benne" w:hAnsi="Benne" w:cs="Benne"/>
-          <w:sz w:val="24"/>
-          <w:szCs w:val="24"/>
-        </w:rPr>
-        <w:t xml:space="preserve"> mechanisms for enhancing the character, granting </w:t>
+        <w:t xml:space="preserve">Beyond creating a character, we have other built in mechanisms for enhancing the character, granting </w:t>
       </w:r>
       <w:r>
         <w:rPr>
@@ -9170,18 +8838,8 @@
                 <w:sz w:val="24"/>
                 <w:szCs w:val="24"/>
               </w:rPr>
-              <w:t xml:space="preserve">Ring of </w:t>
+              <w:t>Ring of Aulm</w:t>
             </w:r>
-            <w:proofErr w:type="spellStart"/>
-            <w:r>
-              <w:rPr>
-                <w:rFonts w:ascii="Benne" w:eastAsia="Benne" w:hAnsi="Benne" w:cs="Benne"/>
-                <w:sz w:val="24"/>
-                <w:szCs w:val="24"/>
-              </w:rPr>
-              <w:t>Aulm</w:t>
-            </w:r>
-            <w:proofErr w:type="spellEnd"/>
           </w:p>
         </w:tc>
         <w:tc>
@@ -9653,25 +9311,7 @@
                 <w:sz w:val="24"/>
                 <w:szCs w:val="24"/>
               </w:rPr>
-              <w:t xml:space="preserve">When </w:t>
-            </w:r>
-            <w:proofErr w:type="gramStart"/>
-            <w:r>
-              <w:rPr>
-                <w:rFonts w:ascii="Benne" w:eastAsia="Benne" w:hAnsi="Benne" w:cs="Benne"/>
-                <w:sz w:val="24"/>
-                <w:szCs w:val="24"/>
-              </w:rPr>
-              <w:t>Jumping</w:t>
-            </w:r>
-            <w:proofErr w:type="gramEnd"/>
-            <w:r>
-              <w:rPr>
-                <w:rFonts w:ascii="Benne" w:eastAsia="Benne" w:hAnsi="Benne" w:cs="Benne"/>
-                <w:sz w:val="24"/>
-                <w:szCs w:val="24"/>
-              </w:rPr>
-              <w:t>, gain an extra 10 feet of movement</w:t>
+              <w:t>When Jumping, gain an extra 10 feet of movement</w:t>
             </w:r>
           </w:p>
         </w:tc>
@@ -10322,25 +9962,7 @@
                 <w:sz w:val="24"/>
                 <w:szCs w:val="24"/>
               </w:rPr>
-              <w:t xml:space="preserve">A pressurized container of flammable oil, with a </w:t>
-            </w:r>
-            <w:proofErr w:type="spellStart"/>
-            <w:r>
-              <w:rPr>
-                <w:rFonts w:ascii="Benne" w:eastAsia="Benne" w:hAnsi="Benne" w:cs="Benne"/>
-                <w:sz w:val="24"/>
-                <w:szCs w:val="24"/>
-              </w:rPr>
-              <w:t>sparkwheel</w:t>
-            </w:r>
-            <w:proofErr w:type="spellEnd"/>
-            <w:r>
-              <w:rPr>
-                <w:rFonts w:ascii="Benne" w:eastAsia="Benne" w:hAnsi="Benne" w:cs="Benne"/>
-                <w:sz w:val="24"/>
-                <w:szCs w:val="24"/>
-              </w:rPr>
-              <w:t xml:space="preserve"> and button on top to create a small flame</w:t>
+              <w:t>A pressurized container of flammable oil, with a sparkwheel and button on top to create a small flame</w:t>
             </w:r>
           </w:p>
         </w:tc>
@@ -11079,18 +10701,8 @@
                 <w:sz w:val="24"/>
                 <w:szCs w:val="24"/>
               </w:rPr>
-              <w:t xml:space="preserve">Staff of Magical </w:t>
+              <w:t>Staff of Magical Missles</w:t>
             </w:r>
-            <w:proofErr w:type="spellStart"/>
-            <w:r>
-              <w:rPr>
-                <w:rFonts w:ascii="Benne" w:eastAsia="Benne" w:hAnsi="Benne" w:cs="Benne"/>
-                <w:sz w:val="24"/>
-                <w:szCs w:val="24"/>
-              </w:rPr>
-              <w:t>Missles</w:t>
-            </w:r>
-            <w:proofErr w:type="spellEnd"/>
           </w:p>
         </w:tc>
         <w:tc>
@@ -11406,42 +11018,7 @@
           <w:szCs w:val="24"/>
         </w:rPr>
         <w:tab/>
-      </w:r>
-      <w:proofErr w:type="spellStart"/>
-      <w:r>
-        <w:rPr>
-          <w:rFonts w:ascii="Benne" w:eastAsia="Benne" w:hAnsi="Benne" w:cs="Benne"/>
-          <w:sz w:val="24"/>
-          <w:szCs w:val="24"/>
-        </w:rPr>
-        <w:t>Augmnet</w:t>
-      </w:r>
-      <w:proofErr w:type="spellEnd"/>
-      <w:r>
-        <w:rPr>
-          <w:rFonts w:ascii="Benne" w:eastAsia="Benne" w:hAnsi="Benne" w:cs="Benne"/>
-          <w:sz w:val="24"/>
-          <w:szCs w:val="24"/>
-        </w:rPr>
-        <w:t xml:space="preserve"> cards are very contextual, so we provide blank cards for the GM to fill out. To give </w:t>
-      </w:r>
-      <w:proofErr w:type="spellStart"/>
-      <w:r>
-        <w:rPr>
-          <w:rFonts w:ascii="Benne" w:eastAsia="Benne" w:hAnsi="Benne" w:cs="Benne"/>
-          <w:sz w:val="24"/>
-          <w:szCs w:val="24"/>
-        </w:rPr>
-        <w:t>you</w:t>
-      </w:r>
-      <w:proofErr w:type="spellEnd"/>
-      <w:r>
-        <w:rPr>
-          <w:rFonts w:ascii="Benne" w:eastAsia="Benne" w:hAnsi="Benne" w:cs="Benne"/>
-          <w:sz w:val="24"/>
-          <w:szCs w:val="24"/>
-        </w:rPr>
-        <w:t xml:space="preserve"> ideas, below are some examples.</w:t>
+        <w:t>Augmnet cards are very contextual, so we provide blank cards for the GM to fill out. To give you ideas, below are some examples.</w:t>
       </w:r>
     </w:p>
     <w:p>
@@ -11595,18 +11172,8 @@
                 <w:sz w:val="24"/>
                 <w:szCs w:val="24"/>
               </w:rPr>
-              <w:t xml:space="preserve">Blessing of </w:t>
+              <w:t>Blessing of Yindar</w:t>
             </w:r>
-            <w:proofErr w:type="spellStart"/>
-            <w:r>
-              <w:rPr>
-                <w:rFonts w:ascii="Benne" w:eastAsia="Benne" w:hAnsi="Benne" w:cs="Benne"/>
-                <w:sz w:val="24"/>
-                <w:szCs w:val="24"/>
-              </w:rPr>
-              <w:t>Yindar</w:t>
-            </w:r>
-            <w:proofErr w:type="spellEnd"/>
           </w:p>
         </w:tc>
         <w:tc>
@@ -11637,35 +11204,7 @@
                 <w:sz w:val="24"/>
                 <w:szCs w:val="24"/>
               </w:rPr>
-              <w:t xml:space="preserve">Duration: 5 </w:t>
-            </w:r>
-            <w:proofErr w:type="spellStart"/>
-            <w:proofErr w:type="gramStart"/>
-            <w:r>
-              <w:rPr>
-                <w:rFonts w:ascii="Benne" w:eastAsia="Benne" w:hAnsi="Benne" w:cs="Benne"/>
-                <w:sz w:val="24"/>
-                <w:szCs w:val="24"/>
-              </w:rPr>
-              <w:t>Rnds</w:t>
-            </w:r>
-            <w:proofErr w:type="spellEnd"/>
-            <w:r>
-              <w:rPr>
-                <w:rFonts w:ascii="Benne" w:eastAsia="Benne" w:hAnsi="Benne" w:cs="Benne"/>
-                <w:sz w:val="24"/>
-                <w:szCs w:val="24"/>
-              </w:rPr>
-              <w:t xml:space="preserve"> ;</w:t>
-            </w:r>
-            <w:proofErr w:type="gramEnd"/>
-            <w:r>
-              <w:rPr>
-                <w:rFonts w:ascii="Benne" w:eastAsia="Benne" w:hAnsi="Benne" w:cs="Benne"/>
-                <w:sz w:val="24"/>
-                <w:szCs w:val="24"/>
-              </w:rPr>
-              <w:t xml:space="preserve"> Action: As long as sunlight is touching you, gain +1 to all rolls</w:t>
+              <w:t>Duration: 5 Rnds ; Action: As long as sunlight is touching you, gain +1 to all rolls</w:t>
             </w:r>
           </w:p>
         </w:tc>
@@ -11735,25 +11274,7 @@
                 <w:sz w:val="24"/>
                 <w:szCs w:val="24"/>
               </w:rPr>
-              <w:t xml:space="preserve">Duration: 1 </w:t>
-            </w:r>
-            <w:proofErr w:type="gramStart"/>
-            <w:r>
-              <w:rPr>
-                <w:rFonts w:ascii="Benne" w:eastAsia="Benne" w:hAnsi="Benne" w:cs="Benne"/>
-                <w:sz w:val="24"/>
-                <w:szCs w:val="24"/>
-              </w:rPr>
-              <w:t>day ;</w:t>
-            </w:r>
-            <w:proofErr w:type="gramEnd"/>
-            <w:r>
-              <w:rPr>
-                <w:rFonts w:ascii="Benne" w:eastAsia="Benne" w:hAnsi="Benne" w:cs="Benne"/>
-                <w:sz w:val="24"/>
-                <w:szCs w:val="24"/>
-              </w:rPr>
-              <w:t xml:space="preserve"> Action: flip a coin after each attack. If heads, take a -3 penalty</w:t>
+              <w:t>Duration: 1 day ; Action: flip a coin after each attack. If heads, take a -3 penalty</w:t>
             </w:r>
           </w:p>
         </w:tc>
@@ -11893,25 +11414,7 @@
                 <w:sz w:val="24"/>
                 <w:szCs w:val="24"/>
               </w:rPr>
-              <w:t xml:space="preserve">Duration: </w:t>
-            </w:r>
-            <w:proofErr w:type="gramStart"/>
-            <w:r>
-              <w:rPr>
-                <w:rFonts w:ascii="Benne" w:eastAsia="Benne" w:hAnsi="Benne" w:cs="Benne"/>
-                <w:sz w:val="24"/>
-                <w:szCs w:val="24"/>
-              </w:rPr>
-              <w:t>Instant ;</w:t>
-            </w:r>
-            <w:proofErr w:type="gramEnd"/>
-            <w:r>
-              <w:rPr>
-                <w:rFonts w:ascii="Benne" w:eastAsia="Benne" w:hAnsi="Benne" w:cs="Benne"/>
-                <w:sz w:val="24"/>
-                <w:szCs w:val="24"/>
-              </w:rPr>
-              <w:t xml:space="preserve"> Action: Move vehicle 20 feet in a random direction</w:t>
+              <w:t>Duration: Instant ; Action: Move vehicle 20 feet in a random direction</w:t>
             </w:r>
           </w:p>
         </w:tc>
@@ -11949,25 +11452,7 @@
                 <w:sz w:val="24"/>
                 <w:szCs w:val="24"/>
               </w:rPr>
-              <w:t xml:space="preserve">Augment </w:t>
-            </w:r>
-            <w:proofErr w:type="spellStart"/>
-            <w:r>
-              <w:rPr>
-                <w:rFonts w:ascii="Benne" w:eastAsia="Benne" w:hAnsi="Benne" w:cs="Benne"/>
-                <w:sz w:val="24"/>
-                <w:szCs w:val="24"/>
-              </w:rPr>
-              <w:t>lvl</w:t>
-            </w:r>
-            <w:proofErr w:type="spellEnd"/>
-            <w:r>
-              <w:rPr>
-                <w:rFonts w:ascii="Benne" w:eastAsia="Benne" w:hAnsi="Benne" w:cs="Benne"/>
-                <w:sz w:val="24"/>
-                <w:szCs w:val="24"/>
-              </w:rPr>
-              <w:t xml:space="preserve"> 1: Legs</w:t>
+              <w:t>Augment lvl 1: Legs</w:t>
             </w:r>
           </w:p>
         </w:tc>
@@ -11999,25 +11484,7 @@
                 <w:sz w:val="24"/>
                 <w:szCs w:val="24"/>
               </w:rPr>
-              <w:t xml:space="preserve">Action: powered kick, 2d8 damage, 5ft </w:t>
-            </w:r>
-            <w:proofErr w:type="gramStart"/>
-            <w:r>
-              <w:rPr>
-                <w:rFonts w:ascii="Benne" w:eastAsia="Benne" w:hAnsi="Benne" w:cs="Benne"/>
-                <w:sz w:val="24"/>
-                <w:szCs w:val="24"/>
-              </w:rPr>
-              <w:t>range ;</w:t>
-            </w:r>
-            <w:proofErr w:type="gramEnd"/>
-            <w:r>
-              <w:rPr>
-                <w:rFonts w:ascii="Benne" w:eastAsia="Benne" w:hAnsi="Benne" w:cs="Benne"/>
-                <w:sz w:val="24"/>
-                <w:szCs w:val="24"/>
-              </w:rPr>
-              <w:t xml:space="preserve"> Passive: +1 strength</w:t>
+              <w:t>Action: powered kick, 2d8 damage, 5ft range ; Passive: +1 strength</w:t>
             </w:r>
           </w:p>
         </w:tc>
@@ -12087,25 +11554,7 @@
                 <w:sz w:val="24"/>
                 <w:szCs w:val="24"/>
               </w:rPr>
-              <w:t xml:space="preserve">Duration: 1 </w:t>
-            </w:r>
-            <w:proofErr w:type="gramStart"/>
-            <w:r>
-              <w:rPr>
-                <w:rFonts w:ascii="Benne" w:eastAsia="Benne" w:hAnsi="Benne" w:cs="Benne"/>
-                <w:sz w:val="24"/>
-                <w:szCs w:val="24"/>
-              </w:rPr>
-              <w:t>hour ;</w:t>
-            </w:r>
-            <w:proofErr w:type="gramEnd"/>
-            <w:r>
-              <w:rPr>
-                <w:rFonts w:ascii="Benne" w:eastAsia="Benne" w:hAnsi="Benne" w:cs="Benne"/>
-                <w:sz w:val="24"/>
-                <w:szCs w:val="24"/>
-              </w:rPr>
-              <w:t xml:space="preserve"> Passive: +2 Knowledge checks, +5ft movement when taking an action that gives movement</w:t>
+              <w:t>Duration: 1 hour ; Passive: +2 Knowledge checks, +5ft movement when taking an action that gives movement</w:t>
             </w:r>
           </w:p>
         </w:tc>
@@ -12282,42 +11731,8 @@
           <w:sz w:val="32"/>
           <w:szCs w:val="32"/>
         </w:rPr>
-        <w:t xml:space="preserve">Sample Character </w:t>
-      </w:r>
-      <w:proofErr w:type="gramStart"/>
-      <w:r>
-        <w:rPr>
-          <w:rFonts w:ascii="Benne" w:eastAsia="Benne" w:hAnsi="Benne" w:cs="Benne"/>
-          <w:b/>
-          <w:bCs/>
-          <w:sz w:val="32"/>
-          <w:szCs w:val="32"/>
-        </w:rPr>
-        <w:t>Continued :</w:t>
-      </w:r>
-      <w:proofErr w:type="gramEnd"/>
-      <w:r>
-        <w:rPr>
-          <w:rFonts w:ascii="Benne" w:eastAsia="Benne" w:hAnsi="Benne" w:cs="Benne"/>
-          <w:b/>
-          <w:bCs/>
-          <w:sz w:val="32"/>
-          <w:szCs w:val="32"/>
-        </w:rPr>
-        <w:t xml:space="preserve"> Zin </w:t>
-      </w:r>
-      <w:proofErr w:type="spellStart"/>
-      <w:r>
-        <w:rPr>
-          <w:rFonts w:ascii="Benne" w:eastAsia="Benne" w:hAnsi="Benne" w:cs="Benne"/>
-          <w:b/>
-          <w:bCs/>
-          <w:sz w:val="32"/>
-          <w:szCs w:val="32"/>
-        </w:rPr>
-        <w:t>Fantallay</w:t>
-      </w:r>
-      <w:proofErr w:type="spellEnd"/>
+        <w:t>Sample Character Continued : Zin Fantallay</w:t>
+      </w:r>
     </w:p>
     <w:p>
       <w:pPr>
@@ -12595,25 +12010,7 @@
           <w:sz w:val="24"/>
           <w:szCs w:val="24"/>
         </w:rPr>
-        <w:t xml:space="preserve">There’s no wrong way to build a character, and no one card should or shouldn’t feel necessary to include for any </w:t>
-      </w:r>
-      <w:proofErr w:type="gramStart"/>
-      <w:r>
-        <w:rPr>
-          <w:rFonts w:ascii="Benne" w:eastAsia="Benne" w:hAnsi="Benne" w:cs="Benne"/>
-          <w:sz w:val="24"/>
-          <w:szCs w:val="24"/>
-        </w:rPr>
-        <w:t>one character</w:t>
-      </w:r>
-      <w:proofErr w:type="gramEnd"/>
-      <w:r>
-        <w:rPr>
-          <w:rFonts w:ascii="Benne" w:eastAsia="Benne" w:hAnsi="Benne" w:cs="Benne"/>
-          <w:sz w:val="24"/>
-          <w:szCs w:val="24"/>
-        </w:rPr>
-        <w:t xml:space="preserve"> deck. People are multi-faceted and surprising, and your characters can be too!</w:t>
+        <w:t>There’s no wrong way to build a character, and no one card should or shouldn’t feel necessary to include for any one character deck. People are multi-faceted and surprising, and your characters can be too!</w:t>
       </w:r>
     </w:p>
     <w:bookmarkStart w:id="19" w:name="_g7ffc9g7at6"/>
@@ -12770,50 +12167,10 @@
           <w:u w:color="000000"/>
         </w:rPr>
         <w:lastRenderedPageBreak/>
-        <w:t xml:space="preserve">Sample Character </w:t>
-      </w:r>
-      <w:proofErr w:type="gramStart"/>
-      <w:r>
-        <w:rPr>
-          <w:rFonts w:ascii="Benne" w:eastAsia="Benne" w:hAnsi="Benne" w:cs="Benne"/>
-          <w:b/>
-          <w:bCs/>
-          <w:color w:val="000000"/>
-          <w:sz w:val="32"/>
-          <w:szCs w:val="32"/>
-          <w:u w:color="000000"/>
-        </w:rPr>
-        <w:t>Finished :</w:t>
-      </w:r>
-      <w:proofErr w:type="gramEnd"/>
-      <w:r>
-        <w:rPr>
-          <w:rFonts w:ascii="Benne" w:eastAsia="Benne" w:hAnsi="Benne" w:cs="Benne"/>
-          <w:b/>
-          <w:bCs/>
-          <w:color w:val="000000"/>
-          <w:sz w:val="32"/>
-          <w:szCs w:val="32"/>
-          <w:u w:color="000000"/>
-        </w:rPr>
-        <w:t xml:space="preserve"> Zin </w:t>
-      </w:r>
-      <w:proofErr w:type="spellStart"/>
-      <w:r>
-        <w:rPr>
-          <w:rFonts w:ascii="Benne" w:eastAsia="Benne" w:hAnsi="Benne" w:cs="Benne"/>
-          <w:b/>
-          <w:bCs/>
-          <w:color w:val="000000"/>
-          <w:sz w:val="32"/>
-          <w:szCs w:val="32"/>
-          <w:u w:color="000000"/>
-        </w:rPr>
-        <w:t>Fantallay</w:t>
+        <w:t>Sample Character Finished : Zin Fantallay</w:t>
       </w:r>
       <w:bookmarkStart w:id="21" w:name="_bqr6nd2sq9q"/>
       <w:bookmarkEnd w:id="21"/>
-      <w:proofErr w:type="spellEnd"/>
       <w:r>
         <w:rPr>
           <w:noProof/>
@@ -12950,25 +12307,7 @@
           <w:sz w:val="24"/>
           <w:szCs w:val="24"/>
         </w:rPr>
-        <w:t>Combat is when opposing forces (the characters and some other non-player entity(</w:t>
-      </w:r>
-      <w:proofErr w:type="spellStart"/>
-      <w:r>
-        <w:rPr>
-          <w:rFonts w:ascii="Benne" w:eastAsia="Benne" w:hAnsi="Benne" w:cs="Benne"/>
-          <w:sz w:val="24"/>
-          <w:szCs w:val="24"/>
-        </w:rPr>
-        <w:t>ies</w:t>
-      </w:r>
-      <w:proofErr w:type="spellEnd"/>
-      <w:r>
-        <w:rPr>
-          <w:rFonts w:ascii="Benne" w:eastAsia="Benne" w:hAnsi="Benne" w:cs="Benne"/>
-          <w:sz w:val="24"/>
-          <w:szCs w:val="24"/>
-        </w:rPr>
-        <w:t>)) come to a clash. Differing goals come into conflict, and resources (namely health) are tested against attacks (namely abilities/actions)</w:t>
+        <w:t>Combat is when opposing forces (the characters and some other non-player entity(ies)) come to a clash. Differing goals come into conflict, and resources (namely health) are tested against attacks (namely abilities/actions)</w:t>
       </w:r>
     </w:p>
     <w:p>
@@ -13253,25 +12592,7 @@
           <w:sz w:val="24"/>
           <w:szCs w:val="24"/>
         </w:rPr>
-        <w:t xml:space="preserve">Card abilities describe their effect. Some grant movement, establish an attack (assuming there’s a target to attack in range), apply an effect to an area, summon an ally, apply a buff, or apply a </w:t>
-      </w:r>
-      <w:proofErr w:type="spellStart"/>
-      <w:r>
-        <w:rPr>
-          <w:rFonts w:ascii="Benne" w:eastAsia="Benne" w:hAnsi="Benne" w:cs="Benne"/>
-          <w:sz w:val="24"/>
-          <w:szCs w:val="24"/>
-        </w:rPr>
-        <w:t>debuff</w:t>
-      </w:r>
-      <w:proofErr w:type="spellEnd"/>
-      <w:r>
-        <w:rPr>
-          <w:rFonts w:ascii="Benne" w:eastAsia="Benne" w:hAnsi="Benne" w:cs="Benne"/>
-          <w:sz w:val="24"/>
-          <w:szCs w:val="24"/>
-        </w:rPr>
-        <w:t>. The particular flavor of how they are played out are left to the player to describe. For example, the same basic attack from the fighter is a sword swing, but to the mage is a blast of magic, and so on.</w:t>
+        <w:t>Card abilities describe their effect. Some grant movement, establish an attack (assuming there’s a target to attack in range), apply an effect to an area, summon an ally, apply a buff, or apply a debuff. The particular flavor of how they are played out are left to the player to describe. For example, the same basic attack from the fighter is a sword swing, but to the mage is a blast of magic, and so on.</w:t>
       </w:r>
     </w:p>
     <w:p>
@@ -13385,25 +12706,7 @@
           <w:sz w:val="24"/>
           <w:szCs w:val="24"/>
         </w:rPr>
-        <w:t>Card abilities that grant movement, but can’t meet target/range requirements (target is still too far away after moving) will still resolve (</w:t>
-      </w:r>
-      <w:proofErr w:type="spellStart"/>
-      <w:r>
-        <w:rPr>
-          <w:rFonts w:ascii="Benne" w:eastAsia="Benne" w:hAnsi="Benne" w:cs="Benne"/>
-          <w:sz w:val="24"/>
-          <w:szCs w:val="24"/>
-        </w:rPr>
-        <w:t>ie</w:t>
-      </w:r>
-      <w:proofErr w:type="spellEnd"/>
-      <w:r>
-        <w:rPr>
-          <w:rFonts w:ascii="Benne" w:eastAsia="Benne" w:hAnsi="Benne" w:cs="Benne"/>
-          <w:sz w:val="24"/>
-          <w:szCs w:val="24"/>
-        </w:rPr>
-        <w:t>: go to discard/exhaust), but any movement they provide is granted regardless.</w:t>
+        <w:t>Card abilities that grant movement, but can’t meet target/range requirements (target is still too far away after moving) will still resolve (ie: go to discard/exhaust), but any movement they provide is granted regardless.</w:t>
       </w:r>
     </w:p>
     <w:p>
@@ -13820,25 +13123,7 @@
           <w:sz w:val="24"/>
           <w:szCs w:val="24"/>
         </w:rPr>
-        <w:t>You cannot play 2 top or 2 bottom card abilities simultaneously. You must meet card text requirements (</w:t>
-      </w:r>
-      <w:proofErr w:type="spellStart"/>
-      <w:r>
-        <w:rPr>
-          <w:rFonts w:ascii="Benne" w:eastAsia="Benne" w:hAnsi="Benne" w:cs="Benne"/>
-          <w:sz w:val="24"/>
-          <w:szCs w:val="24"/>
-        </w:rPr>
-        <w:t>ie</w:t>
-      </w:r>
-      <w:proofErr w:type="spellEnd"/>
-      <w:r>
-        <w:rPr>
-          <w:rFonts w:ascii="Benne" w:eastAsia="Benne" w:hAnsi="Benne" w:cs="Benne"/>
-          <w:sz w:val="24"/>
-          <w:szCs w:val="24"/>
-        </w:rPr>
-        <w:t>: be in range, have cards to discard, etc.) for them to take the state effect.</w:t>
+        <w:t>You cannot play 2 top or 2 bottom card abilities simultaneously. You must meet card text requirements (ie: be in range, have cards to discard, etc.) for them to take the state effect.</w:t>
       </w:r>
     </w:p>
     <w:p>
@@ -14028,25 +13313,7 @@
           <w:sz w:val="24"/>
           <w:szCs w:val="24"/>
         </w:rPr>
-        <w:t xml:space="preserve"> attack against you is reduced by your level in value (</w:t>
-      </w:r>
-      <w:proofErr w:type="spellStart"/>
-      <w:r>
-        <w:rPr>
-          <w:rFonts w:ascii="Benne" w:eastAsia="Benne" w:hAnsi="Benne" w:cs="Benne"/>
-          <w:sz w:val="24"/>
-          <w:szCs w:val="24"/>
-        </w:rPr>
-        <w:t>ie</w:t>
-      </w:r>
-      <w:proofErr w:type="spellEnd"/>
-      <w:r>
-        <w:rPr>
-          <w:rFonts w:ascii="Benne" w:eastAsia="Benne" w:hAnsi="Benne" w:cs="Benne"/>
-          <w:sz w:val="24"/>
-          <w:szCs w:val="24"/>
-        </w:rPr>
-        <w:t xml:space="preserve">: at level 2, enemy’s attack is reduced by 2). Because the ability is triggered by the </w:t>
+        <w:t xml:space="preserve"> attack against you is reduced by your level in value (ie: at level 2, enemy’s attack is reduced by 2). Because the ability is triggered by the </w:t>
       </w:r>
       <w:r>
         <w:rPr>
@@ -14992,25 +14259,7 @@
           <w:sz w:val="24"/>
           <w:szCs w:val="24"/>
         </w:rPr>
-        <w:t xml:space="preserve">Attack and defense values can be modified by abilities (buffs from allies or </w:t>
-      </w:r>
-      <w:proofErr w:type="spellStart"/>
-      <w:r>
-        <w:rPr>
-          <w:rFonts w:ascii="Benne" w:eastAsia="Benne" w:hAnsi="Benne" w:cs="Benne"/>
-          <w:sz w:val="24"/>
-          <w:szCs w:val="24"/>
-        </w:rPr>
-        <w:t>debuffs</w:t>
-      </w:r>
-      <w:proofErr w:type="spellEnd"/>
-      <w:r>
-        <w:rPr>
-          <w:rFonts w:ascii="Benne" w:eastAsia="Benne" w:hAnsi="Benne" w:cs="Benne"/>
-          <w:sz w:val="24"/>
-          <w:szCs w:val="24"/>
-        </w:rPr>
-        <w:t xml:space="preserve"> from opponents), </w:t>
+        <w:t xml:space="preserve">Attack and defense values can be modified by abilities (buffs from allies or debuffs from opponents), </w:t>
       </w:r>
       <w:r>
         <w:rPr>
@@ -15416,25 +14665,7 @@
           <w:sz w:val="24"/>
           <w:szCs w:val="24"/>
         </w:rPr>
-        <w:t xml:space="preserve">Self: </w:t>
-      </w:r>
-      <w:proofErr w:type="spellStart"/>
-      <w:r>
-        <w:rPr>
-          <w:rFonts w:ascii="Benne" w:eastAsia="Benne" w:hAnsi="Benne" w:cs="Benne"/>
-          <w:sz w:val="24"/>
-          <w:szCs w:val="24"/>
-        </w:rPr>
-        <w:t>your self</w:t>
-      </w:r>
-      <w:proofErr w:type="spellEnd"/>
-      <w:r>
-        <w:rPr>
-          <w:rFonts w:ascii="Benne" w:eastAsia="Benne" w:hAnsi="Benne" w:cs="Benne"/>
-          <w:sz w:val="24"/>
-          <w:szCs w:val="24"/>
-        </w:rPr>
-        <w:t>.</w:t>
+        <w:t>Self: your self.</w:t>
       </w:r>
     </w:p>
     <w:p>
@@ -15562,43 +14793,7 @@
           <w:sz w:val="24"/>
           <w:szCs w:val="24"/>
         </w:rPr>
-        <w:t xml:space="preserve">, when moving into </w:t>
-      </w:r>
-      <w:proofErr w:type="gramStart"/>
-      <w:r>
-        <w:rPr>
-          <w:rFonts w:ascii="Benne" w:eastAsia="Benne" w:hAnsi="Benne" w:cs="Benne"/>
-          <w:sz w:val="24"/>
-          <w:szCs w:val="24"/>
-        </w:rPr>
-        <w:t>our</w:t>
-      </w:r>
-      <w:proofErr w:type="gramEnd"/>
-      <w:r>
-        <w:rPr>
-          <w:rFonts w:ascii="Benne" w:eastAsia="Benne" w:hAnsi="Benne" w:cs="Benne"/>
-          <w:sz w:val="24"/>
-          <w:szCs w:val="24"/>
-        </w:rPr>
-        <w:t xml:space="preserve"> out of close range. These attacks are the combatant’s most simple attack: Unless supported by an ongoing buff/</w:t>
-      </w:r>
-      <w:proofErr w:type="spellStart"/>
-      <w:r>
-        <w:rPr>
-          <w:rFonts w:ascii="Benne" w:eastAsia="Benne" w:hAnsi="Benne" w:cs="Benne"/>
-          <w:sz w:val="24"/>
-          <w:szCs w:val="24"/>
-        </w:rPr>
-        <w:t>debuff</w:t>
-      </w:r>
-      <w:proofErr w:type="spellEnd"/>
-      <w:r>
-        <w:rPr>
-          <w:rFonts w:ascii="Benne" w:eastAsia="Benne" w:hAnsi="Benne" w:cs="Benne"/>
-          <w:sz w:val="24"/>
-          <w:szCs w:val="24"/>
-        </w:rPr>
-        <w:t>, these attacks are not otherwise modified by effects (cannot apply special effects to this attack)</w:t>
+        <w:t>, when moving into our out of close range. These attacks are the combatant’s most simple attack: Unless supported by an ongoing buff/debuff, these attacks are not otherwise modified by effects (cannot apply special effects to this attack)</w:t>
       </w:r>
     </w:p>
     <w:p>
@@ -16201,25 +15396,7 @@
           <w:sz w:val="24"/>
           <w:szCs w:val="24"/>
         </w:rPr>
-        <w:t xml:space="preserve">A long rest is considered 8 hours of inactivity. </w:t>
-      </w:r>
-      <w:proofErr w:type="gramStart"/>
-      <w:r>
-        <w:rPr>
-          <w:rFonts w:ascii="Benne" w:eastAsia="Benne" w:hAnsi="Benne" w:cs="Benne"/>
-          <w:sz w:val="24"/>
-          <w:szCs w:val="24"/>
-        </w:rPr>
-        <w:t>Typically</w:t>
-      </w:r>
-      <w:proofErr w:type="gramEnd"/>
-      <w:r>
-        <w:rPr>
-          <w:rFonts w:ascii="Benne" w:eastAsia="Benne" w:hAnsi="Benne" w:cs="Benne"/>
-          <w:sz w:val="24"/>
-          <w:szCs w:val="24"/>
-        </w:rPr>
-        <w:t xml:space="preserve"> this is by sleeping, but resting in a single location in some form is sufficient, depending on the setting.</w:t>
+        <w:t>A long rest is considered 8 hours of inactivity. Typically this is by sleeping, but resting in a single location in some form is sufficient, depending on the setting.</w:t>
       </w:r>
     </w:p>
     <w:p>
@@ -16284,10 +15461,31 @@
           <w:sz w:val="34"/>
           <w:szCs w:val="34"/>
         </w:rPr>
-        <w:t>Buff/</w:t>
-      </w:r>
-      <w:proofErr w:type="spellStart"/>
-      <w:r>
+        <w:t>Buff/Debuff rules</w:t>
+      </w:r>
+    </w:p>
+    <w:p>
+      <w:pPr>
+        <w:spacing w:line="100" w:lineRule="atLeast"/>
+        <w:rPr>
+          <w:rFonts w:ascii="Benne" w:eastAsia="Benne" w:hAnsi="Benne" w:cs="Benne"/>
+          <w:sz w:val="24"/>
+          <w:szCs w:val="24"/>
+        </w:rPr>
+      </w:pPr>
+      <w:r>
+        <w:rPr>
+          <w:rFonts w:ascii="Benne" w:eastAsia="Benne" w:hAnsi="Benne" w:cs="Benne"/>
+          <w:sz w:val="24"/>
+          <w:szCs w:val="24"/>
+        </w:rPr>
+        <w:tab/>
+        <w:t xml:space="preserve">Multiple allies can buff the same character, but they each can only apply one buff to that ally. Said another way, you can receive buffs from multiple allies, but each ally can only give you one buff each. If already buffed by one ally, and that ally applies another buff, it replaces the previous buff. </w:t>
+      </w:r>
+    </w:p>
+    <w:p>
+      <w:pPr>
+        <w:spacing w:line="100" w:lineRule="atLeast"/>
         <w:rPr>
           <w:rFonts w:ascii="Benne" w:eastAsia="Benne" w:hAnsi="Benne" w:cs="Benne"/>
           <w:b/>
@@ -16295,9 +15493,30 @@
           <w:sz w:val="34"/>
           <w:szCs w:val="34"/>
         </w:rPr>
-        <w:t>Debuff</w:t>
-      </w:r>
-      <w:proofErr w:type="spellEnd"/>
+      </w:pPr>
+      <w:r>
+        <w:rPr>
+          <w:rFonts w:ascii="Benne" w:eastAsia="Benne" w:hAnsi="Benne" w:cs="Benne"/>
+          <w:sz w:val="24"/>
+          <w:szCs w:val="24"/>
+        </w:rPr>
+        <w:tab/>
+        <w:t>Debuffs act the same as buffs.</w:t>
+      </w:r>
+    </w:p>
+    <w:p>
+      <w:pPr>
+        <w:pStyle w:val="Heading2"/>
+        <w:spacing w:before="0" w:after="0"/>
+        <w:jc w:val="center"/>
+        <w:rPr>
+          <w:rFonts w:ascii="Benne" w:eastAsia="Benne" w:hAnsi="Benne" w:cs="Benne"/>
+          <w:sz w:val="24"/>
+          <w:szCs w:val="24"/>
+        </w:rPr>
+      </w:pPr>
+      <w:bookmarkStart w:id="44" w:name="_vh14mcd7sfwi"/>
+      <w:bookmarkEnd w:id="44"/>
       <w:r>
         <w:rPr>
           <w:rFonts w:ascii="Benne" w:eastAsia="Benne" w:hAnsi="Benne" w:cs="Benne"/>
@@ -16306,31 +15525,275 @@
           <w:sz w:val="34"/>
           <w:szCs w:val="34"/>
         </w:rPr>
-        <w:t xml:space="preserve"> rules</w:t>
-      </w:r>
-    </w:p>
-    <w:p>
-      <w:pPr>
-        <w:spacing w:line="100" w:lineRule="atLeast"/>
-        <w:rPr>
-          <w:rFonts w:ascii="Benne" w:eastAsia="Benne" w:hAnsi="Benne" w:cs="Benne"/>
-          <w:sz w:val="24"/>
-          <w:szCs w:val="24"/>
-        </w:rPr>
-      </w:pPr>
-      <w:r>
-        <w:rPr>
-          <w:rFonts w:ascii="Benne" w:eastAsia="Benne" w:hAnsi="Benne" w:cs="Benne"/>
-          <w:sz w:val="24"/>
-          <w:szCs w:val="24"/>
-        </w:rPr>
-        <w:tab/>
-        <w:t xml:space="preserve">Multiple allies can buff the same character, but they each can only apply one buff to that ally. Said another way, you can receive buffs from multiple allies, but each ally can only give you one buff each. If already buffed by one ally, and that ally applies another buff, it replaces the previous buff. </w:t>
-      </w:r>
-    </w:p>
-    <w:p>
-      <w:pPr>
-        <w:spacing w:line="100" w:lineRule="atLeast"/>
+        <w:t>Being Downed</w:t>
+      </w:r>
+    </w:p>
+    <w:p>
+      <w:pPr>
+        <w:spacing w:line="100" w:lineRule="atLeast"/>
+        <w:ind w:firstLine="720"/>
+        <w:rPr>
+          <w:rFonts w:ascii="Benne" w:eastAsia="Benne" w:hAnsi="Benne" w:cs="Benne"/>
+          <w:sz w:val="24"/>
+          <w:szCs w:val="24"/>
+        </w:rPr>
+      </w:pPr>
+      <w:r>
+        <w:rPr>
+          <w:rFonts w:ascii="Benne" w:eastAsia="Benne" w:hAnsi="Benne" w:cs="Benne"/>
+          <w:sz w:val="24"/>
+          <w:szCs w:val="24"/>
+        </w:rPr>
+        <w:t>When all of your health tokens are flipped to the damaged state, you are Downed. This means:</w:t>
+      </w:r>
+    </w:p>
+    <w:p>
+      <w:pPr>
+        <w:numPr>
+          <w:ilvl w:val="0"/>
+          <w:numId w:val="23"/>
+        </w:numPr>
+        <w:spacing w:line="100" w:lineRule="atLeast"/>
+        <w:rPr>
+          <w:rFonts w:ascii="Benne" w:eastAsia="Benne" w:hAnsi="Benne" w:cs="Benne"/>
+          <w:sz w:val="24"/>
+          <w:szCs w:val="24"/>
+        </w:rPr>
+      </w:pPr>
+      <w:r>
+        <w:rPr>
+          <w:rFonts w:ascii="Benne" w:eastAsia="Benne" w:hAnsi="Benne" w:cs="Benne"/>
+          <w:sz w:val="24"/>
+          <w:szCs w:val="24"/>
+        </w:rPr>
+        <w:t>your character is unconscious (can take no actions)</w:t>
+      </w:r>
+    </w:p>
+    <w:p>
+      <w:pPr>
+        <w:numPr>
+          <w:ilvl w:val="0"/>
+          <w:numId w:val="24"/>
+        </w:numPr>
+        <w:spacing w:line="100" w:lineRule="atLeast"/>
+        <w:rPr>
+          <w:rFonts w:ascii="Benne" w:eastAsia="Benne" w:hAnsi="Benne" w:cs="Benne"/>
+          <w:b/>
+          <w:bCs/>
+          <w:sz w:val="24"/>
+          <w:szCs w:val="24"/>
+        </w:rPr>
+      </w:pPr>
+      <w:r>
+        <w:rPr>
+          <w:rFonts w:ascii="Benne" w:eastAsia="Benne" w:hAnsi="Benne" w:cs="Benne"/>
+          <w:sz w:val="24"/>
+          <w:szCs w:val="24"/>
+        </w:rPr>
+        <w:t xml:space="preserve">You choose a number of cards (current level in amount) and move them to the Graveyard pile. These can be from any location (in hand, discard, exhaust, character deck). </w:t>
+      </w:r>
+    </w:p>
+    <w:p>
+      <w:pPr>
+        <w:pStyle w:val="Heading2"/>
+        <w:spacing w:before="0" w:after="0"/>
+        <w:jc w:val="center"/>
+        <w:rPr>
+          <w:rFonts w:ascii="Benne" w:eastAsia="Benne" w:hAnsi="Benne" w:cs="Benne"/>
+          <w:sz w:val="24"/>
+          <w:szCs w:val="24"/>
+        </w:rPr>
+      </w:pPr>
+      <w:bookmarkStart w:id="45" w:name="_yhm9cbjc6m"/>
+      <w:bookmarkEnd w:id="45"/>
+      <w:r>
+        <w:rPr>
+          <w:rFonts w:ascii="Benne" w:eastAsia="Benne" w:hAnsi="Benne" w:cs="Benne"/>
+          <w:b/>
+          <w:bCs/>
+        </w:rPr>
+        <w:t>Graveyard</w:t>
+      </w:r>
+    </w:p>
+    <w:p>
+      <w:pPr>
+        <w:spacing w:line="100" w:lineRule="atLeast"/>
+        <w:ind w:firstLine="720"/>
+        <w:rPr>
+          <w:rFonts w:ascii="Benne" w:eastAsia="Benne" w:hAnsi="Benne" w:cs="Benne"/>
+          <w:sz w:val="24"/>
+          <w:szCs w:val="24"/>
+        </w:rPr>
+      </w:pPr>
+      <w:r>
+        <w:rPr>
+          <w:rFonts w:ascii="Benne" w:eastAsia="Benne" w:hAnsi="Benne" w:cs="Benne"/>
+          <w:sz w:val="24"/>
+          <w:szCs w:val="24"/>
+        </w:rPr>
+        <w:t>Cards in the Graveyard cannot be used in or out of combat, but they still apply their passive effects (increasing stats or health).</w:t>
+      </w:r>
+    </w:p>
+    <w:p>
+      <w:pPr>
+        <w:spacing w:line="100" w:lineRule="atLeast"/>
+        <w:ind w:firstLine="720"/>
+        <w:rPr>
+          <w:rFonts w:ascii="Benne" w:eastAsia="Benne" w:hAnsi="Benne" w:cs="Benne"/>
+          <w:sz w:val="24"/>
+          <w:szCs w:val="24"/>
+        </w:rPr>
+      </w:pPr>
+      <w:r>
+        <w:rPr>
+          <w:rFonts w:ascii="Benne" w:eastAsia="Benne" w:hAnsi="Benne" w:cs="Benne"/>
+          <w:sz w:val="24"/>
+          <w:szCs w:val="24"/>
+        </w:rPr>
+        <w:t xml:space="preserve">Each subsequent death results in more cards put into the graveyard, but the graveyard can only increase </w:t>
+      </w:r>
+      <w:r>
+        <w:rPr>
+          <w:rFonts w:ascii="Benne" w:eastAsia="Benne" w:hAnsi="Benne" w:cs="Benne"/>
+          <w:sz w:val="24"/>
+          <w:szCs w:val="24"/>
+        </w:rPr>
+        <w:lastRenderedPageBreak/>
+        <w:t>until you only have your hand size left in cards. You always have your hand size in cards available to use.</w:t>
+      </w:r>
+    </w:p>
+    <w:p>
+      <w:pPr>
+        <w:spacing w:line="100" w:lineRule="atLeast"/>
+        <w:ind w:firstLine="720"/>
+        <w:rPr>
+          <w:rFonts w:ascii="Benne" w:eastAsia="Benne" w:hAnsi="Benne" w:cs="Benne"/>
+          <w:b/>
+          <w:bCs/>
+        </w:rPr>
+      </w:pPr>
+      <w:r>
+        <w:rPr>
+          <w:rFonts w:ascii="Benne" w:eastAsia="Benne" w:hAnsi="Benne" w:cs="Benne"/>
+          <w:sz w:val="24"/>
+          <w:szCs w:val="24"/>
+        </w:rPr>
+        <w:t xml:space="preserve">In order to regain cards lost to the graveyard you must level up. This returns all cards in the graveyard to your Character Deck. </w:t>
+      </w:r>
+    </w:p>
+    <w:p>
+      <w:pPr>
+        <w:pStyle w:val="Heading2"/>
+        <w:spacing w:before="0" w:after="0"/>
+        <w:jc w:val="center"/>
+        <w:rPr>
+          <w:rFonts w:ascii="Benne" w:eastAsia="Benne" w:hAnsi="Benne" w:cs="Benne"/>
+          <w:sz w:val="24"/>
+          <w:szCs w:val="24"/>
+        </w:rPr>
+      </w:pPr>
+      <w:bookmarkStart w:id="46" w:name="_haldmsz4date"/>
+      <w:bookmarkEnd w:id="46"/>
+      <w:r>
+        <w:rPr>
+          <w:rFonts w:ascii="Benne" w:eastAsia="Benne" w:hAnsi="Benne" w:cs="Benne"/>
+          <w:b/>
+          <w:bCs/>
+        </w:rPr>
+        <w:t>Recovery</w:t>
+      </w:r>
+    </w:p>
+    <w:p>
+      <w:pPr>
+        <w:spacing w:line="100" w:lineRule="atLeast"/>
+        <w:ind w:firstLine="720"/>
+        <w:rPr>
+          <w:rFonts w:ascii="Benne" w:eastAsia="Benne" w:hAnsi="Benne" w:cs="Benne"/>
+          <w:sz w:val="24"/>
+          <w:szCs w:val="24"/>
+        </w:rPr>
+      </w:pPr>
+      <w:r>
+        <w:rPr>
+          <w:rFonts w:ascii="Benne" w:eastAsia="Benne" w:hAnsi="Benne" w:cs="Benne"/>
+          <w:sz w:val="24"/>
+          <w:szCs w:val="24"/>
+        </w:rPr>
+        <w:t>Recovery from being downed, and being able to take actions again, requires:</w:t>
+      </w:r>
+    </w:p>
+    <w:p>
+      <w:pPr>
+        <w:numPr>
+          <w:ilvl w:val="0"/>
+          <w:numId w:val="26"/>
+        </w:numPr>
+        <w:spacing w:line="100" w:lineRule="atLeast"/>
+        <w:rPr>
+          <w:rFonts w:ascii="Benne" w:eastAsia="Benne" w:hAnsi="Benne" w:cs="Benne"/>
+          <w:sz w:val="24"/>
+          <w:szCs w:val="24"/>
+        </w:rPr>
+      </w:pPr>
+      <w:r>
+        <w:rPr>
+          <w:rFonts w:ascii="Benne" w:eastAsia="Benne" w:hAnsi="Benne" w:cs="Benne"/>
+          <w:sz w:val="24"/>
+          <w:szCs w:val="24"/>
+        </w:rPr>
+        <w:t>Being healed for half of your health tokens (rounded down), or</w:t>
+      </w:r>
+    </w:p>
+    <w:p>
+      <w:pPr>
+        <w:numPr>
+          <w:ilvl w:val="0"/>
+          <w:numId w:val="27"/>
+        </w:numPr>
+        <w:spacing w:line="100" w:lineRule="atLeast"/>
+        <w:rPr>
+          <w:rFonts w:ascii="Benne" w:eastAsia="Benne" w:hAnsi="Benne" w:cs="Benne"/>
+          <w:b/>
+          <w:bCs/>
+          <w:sz w:val="24"/>
+          <w:szCs w:val="24"/>
+        </w:rPr>
+      </w:pPr>
+      <w:r>
+        <w:rPr>
+          <w:rFonts w:ascii="Benne" w:eastAsia="Benne" w:hAnsi="Benne" w:cs="Benne"/>
+          <w:sz w:val="24"/>
+          <w:szCs w:val="24"/>
+        </w:rPr>
+        <w:t>If the encounter ends and you are still downed, you recover with up to your level in hitpoints.</w:t>
+      </w:r>
+    </w:p>
+    <w:p>
+      <w:pPr>
+        <w:pStyle w:val="Heading2"/>
+        <w:spacing w:before="0" w:after="0"/>
+        <w:jc w:val="center"/>
+        <w:rPr>
+          <w:rFonts w:ascii="Benne" w:eastAsia="Benne" w:hAnsi="Benne" w:cs="Benne"/>
+          <w:sz w:val="24"/>
+          <w:szCs w:val="24"/>
+        </w:rPr>
+      </w:pPr>
+      <w:bookmarkStart w:id="47" w:name="_hgd6abbd4f"/>
+      <w:bookmarkEnd w:id="47"/>
+      <w:r>
+        <w:rPr>
+          <w:rFonts w:ascii="Benne" w:eastAsia="Benne" w:hAnsi="Benne" w:cs="Benne"/>
+          <w:b/>
+          <w:bCs/>
+        </w:rPr>
+        <w:t>Death</w:t>
+      </w:r>
+    </w:p>
+    <w:p>
+      <w:pPr>
+        <w:spacing w:line="100" w:lineRule="atLeast"/>
+        <w:ind w:firstLine="720"/>
         <w:rPr>
           <w:rFonts w:ascii="Benne" w:eastAsia="Benne" w:hAnsi="Benne" w:cs="Benne"/>
           <w:b/>
@@ -16345,388 +15808,7 @@
           <w:sz w:val="24"/>
           <w:szCs w:val="24"/>
         </w:rPr>
-        <w:tab/>
-      </w:r>
-      <w:proofErr w:type="spellStart"/>
-      <w:r>
-        <w:rPr>
-          <w:rFonts w:ascii="Benne" w:eastAsia="Benne" w:hAnsi="Benne" w:cs="Benne"/>
-          <w:sz w:val="24"/>
-          <w:szCs w:val="24"/>
-        </w:rPr>
-        <w:t>Debuffs</w:t>
-      </w:r>
-      <w:proofErr w:type="spellEnd"/>
-      <w:r>
-        <w:rPr>
-          <w:rFonts w:ascii="Benne" w:eastAsia="Benne" w:hAnsi="Benne" w:cs="Benne"/>
-          <w:sz w:val="24"/>
-          <w:szCs w:val="24"/>
-        </w:rPr>
-        <w:t xml:space="preserve"> act the same as buffs.</w:t>
-      </w:r>
-    </w:p>
-    <w:p>
-      <w:pPr>
-        <w:pStyle w:val="Heading2"/>
-        <w:spacing w:before="0" w:after="0"/>
-        <w:jc w:val="center"/>
-        <w:rPr>
-          <w:rFonts w:ascii="Benne" w:eastAsia="Benne" w:hAnsi="Benne" w:cs="Benne"/>
-          <w:sz w:val="24"/>
-          <w:szCs w:val="24"/>
-        </w:rPr>
-      </w:pPr>
-      <w:bookmarkStart w:id="44" w:name="_vh14mcd7sfwi"/>
-      <w:bookmarkEnd w:id="44"/>
-      <w:r>
-        <w:rPr>
-          <w:rFonts w:ascii="Benne" w:eastAsia="Benne" w:hAnsi="Benne" w:cs="Benne"/>
-          <w:b/>
-          <w:bCs/>
-          <w:sz w:val="34"/>
-          <w:szCs w:val="34"/>
-        </w:rPr>
-        <w:t>Being Downed</w:t>
-      </w:r>
-    </w:p>
-    <w:p>
-      <w:pPr>
-        <w:spacing w:line="100" w:lineRule="atLeast"/>
-        <w:ind w:firstLine="720"/>
-        <w:rPr>
-          <w:rFonts w:ascii="Benne" w:eastAsia="Benne" w:hAnsi="Benne" w:cs="Benne"/>
-          <w:sz w:val="24"/>
-          <w:szCs w:val="24"/>
-        </w:rPr>
-      </w:pPr>
-      <w:r>
-        <w:rPr>
-          <w:rFonts w:ascii="Benne" w:eastAsia="Benne" w:hAnsi="Benne" w:cs="Benne"/>
-          <w:sz w:val="24"/>
-          <w:szCs w:val="24"/>
-        </w:rPr>
-        <w:t>When all of your health tokens are flipped to the damaged state, you are Downed. This means:</w:t>
-      </w:r>
-    </w:p>
-    <w:p>
-      <w:pPr>
-        <w:numPr>
-          <w:ilvl w:val="0"/>
-          <w:numId w:val="23"/>
-        </w:numPr>
-        <w:spacing w:line="100" w:lineRule="atLeast"/>
-        <w:rPr>
-          <w:rFonts w:ascii="Benne" w:eastAsia="Benne" w:hAnsi="Benne" w:cs="Benne"/>
-          <w:sz w:val="24"/>
-          <w:szCs w:val="24"/>
-        </w:rPr>
-      </w:pPr>
-      <w:r>
-        <w:rPr>
-          <w:rFonts w:ascii="Benne" w:eastAsia="Benne" w:hAnsi="Benne" w:cs="Benne"/>
-          <w:sz w:val="24"/>
-          <w:szCs w:val="24"/>
-        </w:rPr>
-        <w:t>your character is unconscious (can take no actions)</w:t>
-      </w:r>
-    </w:p>
-    <w:p>
-      <w:pPr>
-        <w:numPr>
-          <w:ilvl w:val="0"/>
-          <w:numId w:val="24"/>
-        </w:numPr>
-        <w:spacing w:line="100" w:lineRule="atLeast"/>
-        <w:rPr>
-          <w:rFonts w:ascii="Benne" w:eastAsia="Benne" w:hAnsi="Benne" w:cs="Benne"/>
-          <w:b/>
-          <w:bCs/>
-          <w:sz w:val="24"/>
-          <w:szCs w:val="24"/>
-        </w:rPr>
-      </w:pPr>
-      <w:r>
-        <w:rPr>
-          <w:rFonts w:ascii="Benne" w:eastAsia="Benne" w:hAnsi="Benne" w:cs="Benne"/>
-          <w:sz w:val="24"/>
-          <w:szCs w:val="24"/>
-        </w:rPr>
-        <w:t xml:space="preserve">You choose a number of cards (current level in amount) and move them to the Graveyard pile. These can be from any location (in hand, discard, exhaust, character deck). </w:t>
-      </w:r>
-    </w:p>
-    <w:p>
-      <w:pPr>
-        <w:pStyle w:val="Heading2"/>
-        <w:spacing w:before="0" w:after="0"/>
-        <w:jc w:val="center"/>
-        <w:rPr>
-          <w:rFonts w:ascii="Benne" w:eastAsia="Benne" w:hAnsi="Benne" w:cs="Benne"/>
-          <w:sz w:val="24"/>
-          <w:szCs w:val="24"/>
-        </w:rPr>
-      </w:pPr>
-      <w:bookmarkStart w:id="45" w:name="_yhm9cbjc6m"/>
-      <w:bookmarkEnd w:id="45"/>
-      <w:r>
-        <w:rPr>
-          <w:rFonts w:ascii="Benne" w:eastAsia="Benne" w:hAnsi="Benne" w:cs="Benne"/>
-          <w:b/>
-          <w:bCs/>
-        </w:rPr>
-        <w:t>Graveyard</w:t>
-      </w:r>
-    </w:p>
-    <w:p>
-      <w:pPr>
-        <w:spacing w:line="100" w:lineRule="atLeast"/>
-        <w:ind w:firstLine="720"/>
-        <w:rPr>
-          <w:rFonts w:ascii="Benne" w:eastAsia="Benne" w:hAnsi="Benne" w:cs="Benne"/>
-          <w:sz w:val="24"/>
-          <w:szCs w:val="24"/>
-        </w:rPr>
-      </w:pPr>
-      <w:r>
-        <w:rPr>
-          <w:rFonts w:ascii="Benne" w:eastAsia="Benne" w:hAnsi="Benne" w:cs="Benne"/>
-          <w:sz w:val="24"/>
-          <w:szCs w:val="24"/>
-        </w:rPr>
-        <w:t>Cards in the Graveyard cannot be used in or out of combat, but they still apply their passive effects (increasing stats or health).</w:t>
-      </w:r>
-    </w:p>
-    <w:p>
-      <w:pPr>
-        <w:spacing w:line="100" w:lineRule="atLeast"/>
-        <w:ind w:firstLine="720"/>
-        <w:rPr>
-          <w:rFonts w:ascii="Benne" w:eastAsia="Benne" w:hAnsi="Benne" w:cs="Benne"/>
-          <w:sz w:val="24"/>
-          <w:szCs w:val="24"/>
-        </w:rPr>
-      </w:pPr>
-      <w:r>
-        <w:rPr>
-          <w:rFonts w:ascii="Benne" w:eastAsia="Benne" w:hAnsi="Benne" w:cs="Benne"/>
-          <w:sz w:val="24"/>
-          <w:szCs w:val="24"/>
-        </w:rPr>
-        <w:t xml:space="preserve">Each subsequent death results in more cards put into the graveyard, but the graveyard can only increase </w:t>
-      </w:r>
-      <w:r>
-        <w:rPr>
-          <w:rFonts w:ascii="Benne" w:eastAsia="Benne" w:hAnsi="Benne" w:cs="Benne"/>
-          <w:sz w:val="24"/>
-          <w:szCs w:val="24"/>
-        </w:rPr>
-        <w:lastRenderedPageBreak/>
-        <w:t>until you only have your hand size left in cards. You always have your hand size in cards available to use.</w:t>
-      </w:r>
-    </w:p>
-    <w:p>
-      <w:pPr>
-        <w:spacing w:line="100" w:lineRule="atLeast"/>
-        <w:ind w:firstLine="720"/>
-        <w:rPr>
-          <w:rFonts w:ascii="Benne" w:eastAsia="Benne" w:hAnsi="Benne" w:cs="Benne"/>
-          <w:b/>
-          <w:bCs/>
-        </w:rPr>
-      </w:pPr>
-      <w:r>
-        <w:rPr>
-          <w:rFonts w:ascii="Benne" w:eastAsia="Benne" w:hAnsi="Benne" w:cs="Benne"/>
-          <w:sz w:val="24"/>
-          <w:szCs w:val="24"/>
-        </w:rPr>
-        <w:t xml:space="preserve">In order to regain cards lost to the graveyard you must level up. This returns all cards in the graveyard to your Character Deck. </w:t>
-      </w:r>
-    </w:p>
-    <w:p>
-      <w:pPr>
-        <w:pStyle w:val="Heading2"/>
-        <w:spacing w:before="0" w:after="0"/>
-        <w:jc w:val="center"/>
-        <w:rPr>
-          <w:rFonts w:ascii="Benne" w:eastAsia="Benne" w:hAnsi="Benne" w:cs="Benne"/>
-          <w:sz w:val="24"/>
-          <w:szCs w:val="24"/>
-        </w:rPr>
-      </w:pPr>
-      <w:bookmarkStart w:id="46" w:name="_haldmsz4date"/>
-      <w:bookmarkEnd w:id="46"/>
-      <w:r>
-        <w:rPr>
-          <w:rFonts w:ascii="Benne" w:eastAsia="Benne" w:hAnsi="Benne" w:cs="Benne"/>
-          <w:b/>
-          <w:bCs/>
-        </w:rPr>
-        <w:t>Recovery</w:t>
-      </w:r>
-    </w:p>
-    <w:p>
-      <w:pPr>
-        <w:spacing w:line="100" w:lineRule="atLeast"/>
-        <w:ind w:firstLine="720"/>
-        <w:rPr>
-          <w:rFonts w:ascii="Benne" w:eastAsia="Benne" w:hAnsi="Benne" w:cs="Benne"/>
-          <w:sz w:val="24"/>
-          <w:szCs w:val="24"/>
-        </w:rPr>
-      </w:pPr>
-      <w:r>
-        <w:rPr>
-          <w:rFonts w:ascii="Benne" w:eastAsia="Benne" w:hAnsi="Benne" w:cs="Benne"/>
-          <w:sz w:val="24"/>
-          <w:szCs w:val="24"/>
-        </w:rPr>
-        <w:t>Recovery from being downed, and being able to take actions again, requires:</w:t>
-      </w:r>
-    </w:p>
-    <w:p>
-      <w:pPr>
-        <w:numPr>
-          <w:ilvl w:val="0"/>
-          <w:numId w:val="26"/>
-        </w:numPr>
-        <w:spacing w:line="100" w:lineRule="atLeast"/>
-        <w:rPr>
-          <w:rFonts w:ascii="Benne" w:eastAsia="Benne" w:hAnsi="Benne" w:cs="Benne"/>
-          <w:sz w:val="24"/>
-          <w:szCs w:val="24"/>
-        </w:rPr>
-      </w:pPr>
-      <w:r>
-        <w:rPr>
-          <w:rFonts w:ascii="Benne" w:eastAsia="Benne" w:hAnsi="Benne" w:cs="Benne"/>
-          <w:sz w:val="24"/>
-          <w:szCs w:val="24"/>
-        </w:rPr>
-        <w:t>Being healed for half of your health tokens (rounded down), or</w:t>
-      </w:r>
-    </w:p>
-    <w:p>
-      <w:pPr>
-        <w:numPr>
-          <w:ilvl w:val="0"/>
-          <w:numId w:val="27"/>
-        </w:numPr>
-        <w:spacing w:line="100" w:lineRule="atLeast"/>
-        <w:rPr>
-          <w:rFonts w:ascii="Benne" w:eastAsia="Benne" w:hAnsi="Benne" w:cs="Benne"/>
-          <w:b/>
-          <w:bCs/>
-          <w:sz w:val="24"/>
-          <w:szCs w:val="24"/>
-        </w:rPr>
-      </w:pPr>
-      <w:r>
-        <w:rPr>
-          <w:rFonts w:ascii="Benne" w:eastAsia="Benne" w:hAnsi="Benne" w:cs="Benne"/>
-          <w:sz w:val="24"/>
-          <w:szCs w:val="24"/>
-        </w:rPr>
-        <w:t xml:space="preserve">If the encounter ends and you are still downed, you recover with up to your level in </w:t>
-      </w:r>
-      <w:proofErr w:type="spellStart"/>
-      <w:r>
-        <w:rPr>
-          <w:rFonts w:ascii="Benne" w:eastAsia="Benne" w:hAnsi="Benne" w:cs="Benne"/>
-          <w:sz w:val="24"/>
-          <w:szCs w:val="24"/>
-        </w:rPr>
-        <w:t>hitpoints</w:t>
-      </w:r>
-      <w:proofErr w:type="spellEnd"/>
-      <w:r>
-        <w:rPr>
-          <w:rFonts w:ascii="Benne" w:eastAsia="Benne" w:hAnsi="Benne" w:cs="Benne"/>
-          <w:sz w:val="24"/>
-          <w:szCs w:val="24"/>
-        </w:rPr>
-        <w:t>.</w:t>
-      </w:r>
-    </w:p>
-    <w:p>
-      <w:pPr>
-        <w:pStyle w:val="Heading2"/>
-        <w:spacing w:before="0" w:after="0"/>
-        <w:jc w:val="center"/>
-        <w:rPr>
-          <w:rFonts w:ascii="Benne" w:eastAsia="Benne" w:hAnsi="Benne" w:cs="Benne"/>
-          <w:sz w:val="24"/>
-          <w:szCs w:val="24"/>
-        </w:rPr>
-      </w:pPr>
-      <w:bookmarkStart w:id="47" w:name="_hgd6abbd4f"/>
-      <w:bookmarkEnd w:id="47"/>
-      <w:r>
-        <w:rPr>
-          <w:rFonts w:ascii="Benne" w:eastAsia="Benne" w:hAnsi="Benne" w:cs="Benne"/>
-          <w:b/>
-          <w:bCs/>
-        </w:rPr>
-        <w:t>Death</w:t>
-      </w:r>
-    </w:p>
-    <w:p>
-      <w:pPr>
-        <w:spacing w:line="100" w:lineRule="atLeast"/>
-        <w:ind w:firstLine="720"/>
-        <w:rPr>
-          <w:rFonts w:ascii="Benne" w:eastAsia="Benne" w:hAnsi="Benne" w:cs="Benne"/>
-          <w:b/>
-          <w:bCs/>
-          <w:sz w:val="34"/>
-          <w:szCs w:val="34"/>
-        </w:rPr>
-      </w:pPr>
-      <w:r>
-        <w:rPr>
-          <w:rFonts w:ascii="Benne" w:eastAsia="Benne" w:hAnsi="Benne" w:cs="Benne"/>
-          <w:sz w:val="24"/>
-          <w:szCs w:val="24"/>
-        </w:rPr>
-        <w:t xml:space="preserve">If you continue to take damage while </w:t>
-      </w:r>
-      <w:proofErr w:type="gramStart"/>
-      <w:r>
-        <w:rPr>
-          <w:rFonts w:ascii="Benne" w:eastAsia="Benne" w:hAnsi="Benne" w:cs="Benne"/>
-          <w:sz w:val="24"/>
-          <w:szCs w:val="24"/>
-        </w:rPr>
-        <w:t>Downed</w:t>
-      </w:r>
-      <w:proofErr w:type="gramEnd"/>
-      <w:r>
-        <w:rPr>
-          <w:rFonts w:ascii="Benne" w:eastAsia="Benne" w:hAnsi="Benne" w:cs="Benne"/>
-          <w:sz w:val="24"/>
-          <w:szCs w:val="24"/>
-        </w:rPr>
-        <w:t xml:space="preserve"> up to your max health, then your character is permanently slain. You can track this by rotating each damage token for each point of damage you take past 0 </w:t>
-      </w:r>
-      <w:proofErr w:type="spellStart"/>
-      <w:proofErr w:type="gramStart"/>
-      <w:r>
-        <w:rPr>
-          <w:rFonts w:ascii="Benne" w:eastAsia="Benne" w:hAnsi="Benne" w:cs="Benne"/>
-          <w:sz w:val="24"/>
-          <w:szCs w:val="24"/>
-        </w:rPr>
-        <w:t>health.The</w:t>
-      </w:r>
-      <w:proofErr w:type="spellEnd"/>
-      <w:proofErr w:type="gramEnd"/>
-      <w:r>
-        <w:rPr>
-          <w:rFonts w:ascii="Benne" w:eastAsia="Benne" w:hAnsi="Benne" w:cs="Benne"/>
-          <w:sz w:val="24"/>
-          <w:szCs w:val="24"/>
-        </w:rPr>
-        <w:t xml:space="preserve"> purpose of this ruling is not to encourage character death through normal interactions, but rather to enable character death due to extreme factors, such as jumping in lava with no special equipment. </w:t>
+        <w:t xml:space="preserve">If you continue to take damage while Downed up to your max health, then your character is permanently slain. You can track this by rotating each damage token for each point of damage you take past 0 health.The purpose of this ruling is not to encourage character death through normal interactions, but rather to enable character death due to extreme factors, such as jumping in lava with no special equipment. </w:t>
       </w:r>
     </w:p>
     <w:p>
@@ -17284,25 +16366,7 @@
                 <w:sz w:val="24"/>
                 <w:szCs w:val="24"/>
               </w:rPr>
-              <w:t xml:space="preserve">Buying the </w:t>
-            </w:r>
-            <w:proofErr w:type="gramStart"/>
-            <w:r>
-              <w:rPr>
-                <w:rFonts w:ascii="Benne" w:eastAsia="Benne" w:hAnsi="Benne" w:cs="Benne"/>
-                <w:sz w:val="24"/>
-                <w:szCs w:val="24"/>
-              </w:rPr>
-              <w:t>pub</w:t>
-            </w:r>
-            <w:proofErr w:type="gramEnd"/>
-            <w:r>
-              <w:rPr>
-                <w:rFonts w:ascii="Benne" w:eastAsia="Benne" w:hAnsi="Benne" w:cs="Benne"/>
-                <w:sz w:val="24"/>
-                <w:szCs w:val="24"/>
-              </w:rPr>
-              <w:t xml:space="preserve"> a round</w:t>
+              <w:t>Buying the pub a round</w:t>
             </w:r>
           </w:p>
         </w:tc>
@@ -17589,25 +16653,7 @@
           <w:szCs w:val="24"/>
         </w:rPr>
         <w:tab/>
-        <w:t xml:space="preserve">Impediments are a </w:t>
-      </w:r>
-      <w:proofErr w:type="gramStart"/>
-      <w:r>
-        <w:rPr>
-          <w:rFonts w:ascii="Benne" w:eastAsia="Benne" w:hAnsi="Benne" w:cs="Benne"/>
-          <w:sz w:val="24"/>
-          <w:szCs w:val="24"/>
-        </w:rPr>
-        <w:t>specific ailments</w:t>
-      </w:r>
-      <w:proofErr w:type="gramEnd"/>
-      <w:r>
-        <w:rPr>
-          <w:rFonts w:ascii="Benne" w:eastAsia="Benne" w:hAnsi="Benne" w:cs="Benne"/>
-          <w:sz w:val="24"/>
-          <w:szCs w:val="24"/>
-        </w:rPr>
-        <w:t xml:space="preserve"> that fit into (or on top of in-use) equipment slots. The GM can assign these curses to players in a number of forms: If the character equips a cursed magical item, if the character breaks a leg, if a status effect of an area has a more permanent effect, and so on.</w:t>
+        <w:t>Impediments are a specific ailments that fit into (or on top of in-use) equipment slots. The GM can assign these curses to players in a number of forms: If the character equips a cursed magical item, if the character breaks a leg, if a status effect of an area has a more permanent effect, and so on.</w:t>
       </w:r>
     </w:p>
     <w:p>
@@ -17628,25 +16674,7 @@
           <w:szCs w:val="24"/>
         </w:rPr>
         <w:tab/>
-        <w:t xml:space="preserve">Like other equipment cards, the card will describe the </w:t>
-      </w:r>
-      <w:proofErr w:type="spellStart"/>
-      <w:r>
-        <w:rPr>
-          <w:rFonts w:ascii="Benne" w:eastAsia="Benne" w:hAnsi="Benne" w:cs="Benne"/>
-          <w:sz w:val="24"/>
-          <w:szCs w:val="24"/>
-        </w:rPr>
-        <w:t>debuff</w:t>
-      </w:r>
-      <w:proofErr w:type="spellEnd"/>
-      <w:r>
-        <w:rPr>
-          <w:rFonts w:ascii="Benne" w:eastAsia="Benne" w:hAnsi="Benne" w:cs="Benne"/>
-          <w:sz w:val="24"/>
-          <w:szCs w:val="24"/>
-        </w:rPr>
-        <w:t xml:space="preserve"> that it applies, but will also list how it can be lifted.</w:t>
+        <w:t>Like other equipment cards, the card will describe the debuff that it applies, but will also list how it can be lifted.</w:t>
       </w:r>
     </w:p>
     <w:p>
@@ -17900,81 +16928,7 @@
           <w:sz w:val="24"/>
           <w:szCs w:val="24"/>
         </w:rPr>
-        <w:t xml:space="preserve">Some card abilities, potions, blessings, or other effects might have temporary or permanent effects on </w:t>
-      </w:r>
-      <w:proofErr w:type="spellStart"/>
-      <w:r>
-        <w:rPr>
-          <w:rFonts w:ascii="Benne" w:eastAsia="Benne" w:hAnsi="Benne" w:cs="Benne"/>
-          <w:sz w:val="24"/>
-          <w:szCs w:val="24"/>
-        </w:rPr>
-        <w:t>tha</w:t>
-      </w:r>
-      <w:proofErr w:type="spellEnd"/>
-      <w:r>
-        <w:rPr>
-          <w:rFonts w:ascii="Benne" w:eastAsia="Benne" w:hAnsi="Benne" w:cs="Benne"/>
-          <w:sz w:val="24"/>
-          <w:szCs w:val="24"/>
-        </w:rPr>
-        <w:t xml:space="preserve"> character. The mechanics of these changes should be specified in the situation that they are applied, but implied in this effect is how it might impact how you can interact with the world. An attack that grants </w:t>
-      </w:r>
-      <w:proofErr w:type="spellStart"/>
-      <w:r>
-        <w:rPr>
-          <w:rFonts w:ascii="Benne" w:eastAsia="Benne" w:hAnsi="Benne" w:cs="Benne"/>
-          <w:sz w:val="24"/>
-          <w:szCs w:val="24"/>
-        </w:rPr>
-        <w:t>you</w:t>
-      </w:r>
-      <w:proofErr w:type="spellEnd"/>
-      <w:r>
-        <w:rPr>
-          <w:rFonts w:ascii="Benne" w:eastAsia="Benne" w:hAnsi="Benne" w:cs="Benne"/>
-          <w:sz w:val="24"/>
-          <w:szCs w:val="24"/>
-        </w:rPr>
-        <w:t xml:space="preserve"> arms of fire might cause a tapestry to catch fire; a hardened skin of stone might terrify a populace unfamiliar with such a feature; and on. We can’t provide rules for each and every contingent effect </w:t>
-      </w:r>
-      <w:proofErr w:type="spellStart"/>
-      <w:r>
-        <w:rPr>
-          <w:rFonts w:ascii="Benne" w:eastAsia="Benne" w:hAnsi="Benne" w:cs="Benne"/>
-          <w:sz w:val="24"/>
-          <w:szCs w:val="24"/>
-        </w:rPr>
-        <w:t>or</w:t>
-      </w:r>
-      <w:proofErr w:type="spellEnd"/>
-      <w:r>
-        <w:rPr>
-          <w:rFonts w:ascii="Benne" w:eastAsia="Benne" w:hAnsi="Benne" w:cs="Benne"/>
-          <w:sz w:val="24"/>
-          <w:szCs w:val="24"/>
-        </w:rPr>
-        <w:t xml:space="preserve"> change in </w:t>
-      </w:r>
-      <w:proofErr w:type="spellStart"/>
-      <w:proofErr w:type="gramStart"/>
-      <w:r>
-        <w:rPr>
-          <w:rFonts w:ascii="Benne" w:eastAsia="Benne" w:hAnsi="Benne" w:cs="Benne"/>
-          <w:sz w:val="24"/>
-          <w:szCs w:val="24"/>
-        </w:rPr>
-        <w:t>ones</w:t>
-      </w:r>
-      <w:proofErr w:type="spellEnd"/>
-      <w:proofErr w:type="gramEnd"/>
-      <w:r>
-        <w:rPr>
-          <w:rFonts w:ascii="Benne" w:eastAsia="Benne" w:hAnsi="Benne" w:cs="Benne"/>
-          <w:sz w:val="24"/>
-          <w:szCs w:val="24"/>
-        </w:rPr>
-        <w:t xml:space="preserve"> body, but keep it in mind for fruitful roleplaying.</w:t>
+        <w:t>Some card abilities, potions, blessings, or other effects might have temporary or permanent effects on tha character. The mechanics of these changes should be specified in the situation that they are applied, but implied in this effect is how it might impact how you can interact with the world. An attack that grants you arms of fire might cause a tapestry to catch fire; a hardened skin of stone might terrify a populace unfamiliar with such a feature; and on. We can’t provide rules for each and every contingent effect or change in ones body, but keep it in mind for fruitful roleplaying.</w:t>
       </w:r>
     </w:p>
     <w:p>
@@ -18051,25 +17005,7 @@
           <w:sz w:val="24"/>
           <w:szCs w:val="24"/>
         </w:rPr>
-        <w:t xml:space="preserve">This section lists some guidelines and a few examples of how a GM might create </w:t>
-      </w:r>
-      <w:proofErr w:type="gramStart"/>
-      <w:r>
-        <w:rPr>
-          <w:rFonts w:ascii="Benne" w:eastAsia="Benne" w:hAnsi="Benne" w:cs="Benne"/>
-          <w:sz w:val="24"/>
-          <w:szCs w:val="24"/>
-        </w:rPr>
-        <w:t>NPC’s</w:t>
-      </w:r>
-      <w:proofErr w:type="gramEnd"/>
-      <w:r>
-        <w:rPr>
-          <w:rFonts w:ascii="Benne" w:eastAsia="Benne" w:hAnsi="Benne" w:cs="Benne"/>
-          <w:sz w:val="24"/>
-          <w:szCs w:val="24"/>
-        </w:rPr>
-        <w:t>, but it is by no means intended to be definitive or exhaustive. Those taking on the GM role are encouraged to create interesting NPCs that fit whatever setting is being played that will produce the most fun experience for your players.</w:t>
+        <w:t>This section lists some guidelines and a few examples of how a GM might create NPC’s, but it is by no means intended to be definitive or exhaustive. Those taking on the GM role are encouraged to create interesting NPCs that fit whatever setting is being played that will produce the most fun experience for your players.</w:t>
       </w:r>
     </w:p>
     <w:p>
@@ -18157,25 +17093,7 @@
           <w:sz w:val="24"/>
           <w:szCs w:val="24"/>
         </w:rPr>
-        <w:t xml:space="preserve">Contact tokens are particularly potent, so you can give some of them to powerful NPCs to give </w:t>
-      </w:r>
-      <w:proofErr w:type="gramStart"/>
-      <w:r>
-        <w:rPr>
-          <w:rFonts w:ascii="Benne" w:eastAsia="Benne" w:hAnsi="Benne" w:cs="Benne"/>
-          <w:sz w:val="24"/>
-          <w:szCs w:val="24"/>
-        </w:rPr>
-        <w:t>them  an</w:t>
-      </w:r>
-      <w:proofErr w:type="gramEnd"/>
-      <w:r>
-        <w:rPr>
-          <w:rFonts w:ascii="Benne" w:eastAsia="Benne" w:hAnsi="Benne" w:cs="Benne"/>
-          <w:sz w:val="24"/>
-          <w:szCs w:val="24"/>
-        </w:rPr>
-        <w:t xml:space="preserve"> upper hand.</w:t>
+        <w:t>Contact tokens are particularly potent, so you can give some of them to powerful NPCs to give them  an upper hand.</w:t>
       </w:r>
     </w:p>
     <w:p>
@@ -18417,36 +17335,8 @@
           <w:sz w:val="24"/>
           <w:szCs w:val="24"/>
         </w:rPr>
-        <w:t xml:space="preserve">Bottom action: stink bomb. Range 15ft., attack 1d6, if attack beats </w:t>
-      </w:r>
-      <w:proofErr w:type="gramStart"/>
-      <w:r>
-        <w:rPr>
-          <w:rFonts w:ascii="Benne" w:eastAsia="Benne" w:hAnsi="Benne" w:cs="Benne"/>
-          <w:sz w:val="24"/>
-          <w:szCs w:val="24"/>
-        </w:rPr>
-        <w:t>defense</w:t>
-      </w:r>
-      <w:proofErr w:type="gramEnd"/>
-      <w:r>
-        <w:rPr>
-          <w:rFonts w:ascii="Benne" w:eastAsia="Benne" w:hAnsi="Benne" w:cs="Benne"/>
-          <w:sz w:val="24"/>
-          <w:szCs w:val="24"/>
-        </w:rPr>
-        <w:t xml:space="preserve"> then target has -2 to all attack values for 1 </w:t>
-      </w:r>
-      <w:proofErr w:type="spellStart"/>
-      <w:r>
-        <w:rPr>
-          <w:rFonts w:ascii="Benne" w:eastAsia="Benne" w:hAnsi="Benne" w:cs="Benne"/>
-          <w:sz w:val="24"/>
-          <w:szCs w:val="24"/>
-        </w:rPr>
-        <w:t>rnd</w:t>
-      </w:r>
-      <w:proofErr w:type="spellEnd"/>
+        <w:t>Bottom action: stink bomb. Range 15ft., attack 1d6, if attack beats defense then target has -2 to all attack values for 1 rnd</w:t>
+      </w:r>
     </w:p>
     <w:p>
       <w:pPr>
@@ -18570,25 +17460,7 @@
           <w:sz w:val="24"/>
           <w:szCs w:val="24"/>
         </w:rPr>
-        <w:t xml:space="preserve">Action: Consecration. Attack 2D6, area around </w:t>
-      </w:r>
-      <w:proofErr w:type="spellStart"/>
-      <w:r>
-        <w:rPr>
-          <w:rFonts w:ascii="Benne" w:eastAsia="Benne" w:hAnsi="Benne" w:cs="Benne"/>
-          <w:sz w:val="24"/>
-          <w:szCs w:val="24"/>
-        </w:rPr>
-        <w:t>self 15</w:t>
-      </w:r>
-      <w:proofErr w:type="spellEnd"/>
-      <w:r>
-        <w:rPr>
-          <w:rFonts w:ascii="Benne" w:eastAsia="Benne" w:hAnsi="Benne" w:cs="Benne"/>
-          <w:sz w:val="24"/>
-          <w:szCs w:val="24"/>
-        </w:rPr>
-        <w:t xml:space="preserve"> ft., 1 use per battle</w:t>
+        <w:t>Action: Consecration. Attack 2D6, area around self 15 ft., 1 use per battle</w:t>
       </w:r>
     </w:p>
     <w:p>
@@ -18892,25 +17764,7 @@
           <w:sz w:val="24"/>
           <w:szCs w:val="24"/>
         </w:rPr>
-        <w:t xml:space="preserve">Homebrewing is something we’ve experienced with all tabletop games at one point or another. </w:t>
-      </w:r>
-      <w:proofErr w:type="gramStart"/>
-      <w:r>
-        <w:rPr>
-          <w:rFonts w:ascii="Benne" w:eastAsia="Benne" w:hAnsi="Benne" w:cs="Benne"/>
-          <w:sz w:val="24"/>
-          <w:szCs w:val="24"/>
-        </w:rPr>
-        <w:t>It’s</w:t>
-      </w:r>
-      <w:proofErr w:type="gramEnd"/>
-      <w:r>
-        <w:rPr>
-          <w:rFonts w:ascii="Benne" w:eastAsia="Benne" w:hAnsi="Benne" w:cs="Benne"/>
-          <w:sz w:val="24"/>
-          <w:szCs w:val="24"/>
-        </w:rPr>
-        <w:t xml:space="preserve"> essentially why Tactile Tabletop exists in the first place. In the spirit of this, we encourage the player’s and GMs </w:t>
+        <w:t xml:space="preserve">Homebrewing is something we’ve experienced with all tabletop games at one point or another. It’s essentially why Tactile Tabletop exists in the first place. In the spirit of this, we encourage the player’s and GMs </w:t>
       </w:r>
       <w:r>
         <w:rPr>
@@ -19097,23 +17951,13 @@
           <w:szCs w:val="24"/>
         </w:rPr>
       </w:pPr>
-      <w:proofErr w:type="gramStart"/>
-      <w:r>
-        <w:rPr>
-          <w:rFonts w:ascii="Benne" w:eastAsia="Benne" w:hAnsi="Benne" w:cs="Benne"/>
-          <w:sz w:val="24"/>
-          <w:szCs w:val="24"/>
-        </w:rPr>
-        <w:t>Generally</w:t>
-      </w:r>
-      <w:proofErr w:type="gramEnd"/>
-      <w:r>
-        <w:rPr>
-          <w:rFonts w:ascii="Benne" w:eastAsia="Benne" w:hAnsi="Benne" w:cs="Benne"/>
-          <w:sz w:val="24"/>
-          <w:szCs w:val="24"/>
-        </w:rPr>
-        <w:t xml:space="preserve"> cards that exhaust themselves are more powerful than those that are discarded, and discarded cards are more powerful than those that return to your hand</w:t>
+      <w:r>
+        <w:rPr>
+          <w:rFonts w:ascii="Benne" w:eastAsia="Benne" w:hAnsi="Benne" w:cs="Benne"/>
+          <w:sz w:val="24"/>
+          <w:szCs w:val="24"/>
+        </w:rPr>
+        <w:t>Generally cards that exhaust themselves are more powerful than those that are discarded, and discarded cards are more powerful than those that return to your hand</w:t>
       </w:r>
     </w:p>
     <w:p>
@@ -19223,25 +18067,7 @@
           <w:sz w:val="24"/>
           <w:szCs w:val="24"/>
         </w:rPr>
-        <w:t xml:space="preserve">Cards that play around an </w:t>
-      </w:r>
-      <w:proofErr w:type="gramStart"/>
-      <w:r>
-        <w:rPr>
-          <w:rFonts w:ascii="Benne" w:eastAsia="Benne" w:hAnsi="Benne" w:cs="Benne"/>
-          <w:sz w:val="24"/>
-          <w:szCs w:val="24"/>
-        </w:rPr>
-        <w:t>enemies</w:t>
-      </w:r>
-      <w:proofErr w:type="gramEnd"/>
-      <w:r>
-        <w:rPr>
-          <w:rFonts w:ascii="Benne" w:eastAsia="Benne" w:hAnsi="Benne" w:cs="Benne"/>
-          <w:sz w:val="24"/>
-          <w:szCs w:val="24"/>
-        </w:rPr>
-        <w:t xml:space="preserve"> movement or denying them actions can be conditionally powerful, keep this in mind</w:t>
+        <w:t>Cards that play around an enemies movement or denying them actions can be conditionally powerful, keep this in mind</w:t>
       </w:r>
     </w:p>
     <w:p>
@@ -19462,25 +18288,7 @@
           <w:sz w:val="24"/>
           <w:szCs w:val="24"/>
         </w:rPr>
-        <w:t xml:space="preserve">It’s important to stress that the enemy isn’t aware of you for a sneak attack to work. If you are arguing with someone and then pull out a </w:t>
-      </w:r>
-      <w:proofErr w:type="gramStart"/>
-      <w:r>
-        <w:rPr>
-          <w:rFonts w:ascii="Benne" w:eastAsia="Benne" w:hAnsi="Benne" w:cs="Benne"/>
-          <w:sz w:val="24"/>
-          <w:szCs w:val="24"/>
-        </w:rPr>
-        <w:t>weapon,  you</w:t>
-      </w:r>
-      <w:proofErr w:type="gramEnd"/>
-      <w:r>
-        <w:rPr>
-          <w:rFonts w:ascii="Benne" w:eastAsia="Benne" w:hAnsi="Benne" w:cs="Benne"/>
-          <w:sz w:val="24"/>
-          <w:szCs w:val="24"/>
-        </w:rPr>
-        <w:t xml:space="preserve"> do not get the 1.5 multiplier for damage.</w:t>
+        <w:t>It’s important to stress that the enemy isn’t aware of you for a sneak attack to work. If you are arguing with someone and then pull out a weapon,  you do not get the 1.5 multiplier for damage.</w:t>
       </w:r>
     </w:p>
     <w:p>
@@ -20151,7 +18959,6 @@
           <w:szCs w:val="24"/>
         </w:rPr>
       </w:pPr>
-      <w:proofErr w:type="spellStart"/>
       <w:r>
         <w:rPr>
           <w:rFonts w:ascii="Benne" w:eastAsia="Benne" w:hAnsi="Benne" w:cs="Benne"/>
@@ -20162,7 +18969,6 @@
         </w:rPr>
         <w:t>Debuff</w:t>
       </w:r>
-      <w:proofErr w:type="spellEnd"/>
       <w:r>
         <w:rPr>
           <w:rFonts w:ascii="Benne" w:eastAsia="Benne" w:hAnsi="Benne" w:cs="Benne"/>
@@ -20295,25 +19101,7 @@
           <w:sz w:val="24"/>
           <w:szCs w:val="24"/>
         </w:rPr>
-        <w:t xml:space="preserve">: When a target is </w:t>
-      </w:r>
-      <w:proofErr w:type="gramStart"/>
-      <w:r>
-        <w:rPr>
-          <w:rFonts w:ascii="Benne" w:hAnsi="Benne" w:cs="Benne"/>
-          <w:sz w:val="24"/>
-          <w:szCs w:val="24"/>
-        </w:rPr>
-        <w:t>grappled</w:t>
-      </w:r>
-      <w:proofErr w:type="gramEnd"/>
-      <w:r>
-        <w:rPr>
-          <w:rFonts w:ascii="Benne" w:hAnsi="Benne" w:cs="Benne"/>
-          <w:sz w:val="24"/>
-          <w:szCs w:val="24"/>
-        </w:rPr>
-        <w:t xml:space="preserve"> they may only make attacks against the one grappling them for their turn. It is an unarmed attack against an unarmed defense. If damage is dealt, the grappled target is released. The one grappling may take no other actions while they are grappling. The grappler may release the grapple at any point </w:t>
+        <w:t xml:space="preserve">: When a target is grappled they may only make attacks against the one grappling them for their turn. It is an unarmed attack against an unarmed defense. If damage is dealt, the grappled target is released. The one grappling may take no other actions while they are grappling. The grappler may release the grapple at any point </w:t>
       </w:r>
       <w:r>
         <w:rPr>
@@ -20378,7 +19166,23 @@
           <w:sz w:val="24"/>
           <w:szCs w:val="24"/>
         </w:rPr>
-        <w:t xml:space="preserve">: When an enemy is poisoned, all attack rolls against them get +1 to their roll value, and all rolls they make have -1 to the roll value. This applies for each poison stack on the enemy. Poison lasts until any amount of health is recovered. </w:t>
+        <w:t xml:space="preserve">: When an enemy is poisoned, </w:t>
+      </w:r>
+      <w:r>
+        <w:rPr>
+          <w:rFonts w:ascii="Benne" w:hAnsi="Benne" w:cs="Benne"/>
+          <w:sz w:val="24"/>
+          <w:szCs w:val="24"/>
+        </w:rPr>
+        <w:t>they take 1 point of damage for each action they take</w:t>
+      </w:r>
+      <w:r>
+        <w:rPr>
+          <w:rFonts w:ascii="Benne" w:hAnsi="Benne" w:cs="Benne"/>
+          <w:sz w:val="24"/>
+          <w:szCs w:val="24"/>
+        </w:rPr>
+        <w:t xml:space="preserve">. This applies for each poison stack on the enemy. Poison lasts until any amount of health is recovered. </w:t>
       </w:r>
     </w:p>
     <w:p>
@@ -20578,6 +19382,98 @@
           <w:sz w:val="24"/>
           <w:szCs w:val="24"/>
         </w:rPr>
+        <w:t>Move some of this stuff to the actual user handbook</w:t>
+      </w:r>
+    </w:p>
+    <w:p>
+      <w:pPr>
+        <w:pStyle w:val="ListParagraph"/>
+        <w:numPr>
+          <w:ilvl w:val="0"/>
+          <w:numId w:val="38"/>
+        </w:numPr>
+        <w:spacing w:line="100" w:lineRule="atLeast"/>
+        <w:rPr>
+          <w:rFonts w:ascii="Benne" w:eastAsia="Benne" w:hAnsi="Benne" w:cs="Benne"/>
+          <w:sz w:val="24"/>
+          <w:szCs w:val="24"/>
+        </w:rPr>
+      </w:pPr>
+      <w:r>
+        <w:rPr>
+          <w:rFonts w:ascii="Benne" w:eastAsia="Benne" w:hAnsi="Benne" w:cs="Benne"/>
+          <w:sz w:val="24"/>
+          <w:szCs w:val="24"/>
+        </w:rPr>
+        <w:t>Card passives…</w:t>
+      </w:r>
+    </w:p>
+    <w:p>
+      <w:pPr>
+        <w:pStyle w:val="ListParagraph"/>
+        <w:numPr>
+          <w:ilvl w:val="0"/>
+          <w:numId w:val="38"/>
+        </w:numPr>
+        <w:spacing w:line="100" w:lineRule="atLeast"/>
+        <w:rPr>
+          <w:rFonts w:ascii="Benne" w:eastAsia="Benne" w:hAnsi="Benne" w:cs="Benne"/>
+          <w:sz w:val="24"/>
+          <w:szCs w:val="24"/>
+        </w:rPr>
+      </w:pPr>
+      <w:r>
+        <w:rPr>
+          <w:rFonts w:ascii="Benne" w:eastAsia="Benne" w:hAnsi="Benne" w:cs="Benne"/>
+          <w:sz w:val="24"/>
+          <w:szCs w:val="24"/>
+        </w:rPr>
+        <w:t>Standardized terms of stuff</w:t>
+      </w:r>
+    </w:p>
+    <w:p>
+      <w:pPr>
+        <w:pStyle w:val="ListParagraph"/>
+        <w:numPr>
+          <w:ilvl w:val="0"/>
+          <w:numId w:val="38"/>
+        </w:numPr>
+        <w:spacing w:line="100" w:lineRule="atLeast"/>
+        <w:rPr>
+          <w:rFonts w:ascii="Benne" w:eastAsia="Benne" w:hAnsi="Benne" w:cs="Benne"/>
+          <w:sz w:val="24"/>
+          <w:szCs w:val="24"/>
+        </w:rPr>
+      </w:pPr>
+      <w:r>
+        <w:rPr>
+          <w:rFonts w:ascii="Benne" w:eastAsia="Benne" w:hAnsi="Benne" w:cs="Benne"/>
+          <w:sz w:val="24"/>
+          <w:szCs w:val="24"/>
+        </w:rPr>
+        <w:t>Level 1 notes</w:t>
+      </w:r>
+    </w:p>
+    <w:p>
+      <w:pPr>
+        <w:pStyle w:val="ListParagraph"/>
+        <w:numPr>
+          <w:ilvl w:val="0"/>
+          <w:numId w:val="38"/>
+        </w:numPr>
+        <w:spacing w:line="100" w:lineRule="atLeast"/>
+        <w:rPr>
+          <w:rFonts w:ascii="Benne" w:eastAsia="Benne" w:hAnsi="Benne" w:cs="Benne"/>
+          <w:sz w:val="24"/>
+          <w:szCs w:val="24"/>
+        </w:rPr>
+      </w:pPr>
+      <w:r>
+        <w:rPr>
+          <w:rFonts w:ascii="Benne" w:eastAsia="Benne" w:hAnsi="Benne" w:cs="Benne"/>
+          <w:sz w:val="24"/>
+          <w:szCs w:val="24"/>
+        </w:rPr>
         <w:t>Game is slow…. Engagement might be a big part of this</w:t>
       </w:r>
     </w:p>
@@ -20854,7 +19750,16 @@
           <w:sz w:val="24"/>
           <w:szCs w:val="24"/>
         </w:rPr>
-        <w:t>Maybe don’t have all players and then all enemy’s go, increases engagement</w:t>
+        <w:t xml:space="preserve">Maybe don’t have all players and then all enemy’s go, increases </w:t>
+      </w:r>
+      <w:r>
+        <w:rPr>
+          <w:rFonts w:ascii="Benne" w:eastAsia="Benne" w:hAnsi="Benne" w:cs="Benne"/>
+          <w:sz w:val="24"/>
+          <w:szCs w:val="24"/>
+        </w:rPr>
+        <w:lastRenderedPageBreak/>
+        <w:t>engagement</w:t>
       </w:r>
     </w:p>
     <w:p>
@@ -20923,7 +19828,6 @@
           <w:sz w:val="24"/>
           <w:szCs w:val="24"/>
         </w:rPr>
-        <w:lastRenderedPageBreak/>
         <w:t>More pressure leads to more planning out of game</w:t>
       </w:r>
     </w:p>
@@ -21245,25 +20149,7 @@
           <w:sz w:val="24"/>
           <w:szCs w:val="24"/>
         </w:rPr>
-        <w:t>Tokens are placed from a player on enemy(</w:t>
-      </w:r>
-      <w:proofErr w:type="spellStart"/>
-      <w:r>
-        <w:rPr>
-          <w:rFonts w:ascii="Benne" w:eastAsia="Benne" w:hAnsi="Benne" w:cs="Benne"/>
-          <w:sz w:val="24"/>
-          <w:szCs w:val="24"/>
-        </w:rPr>
-        <w:t>ies</w:t>
-      </w:r>
-      <w:proofErr w:type="spellEnd"/>
-      <w:r>
-        <w:rPr>
-          <w:rFonts w:ascii="Benne" w:eastAsia="Benne" w:hAnsi="Benne" w:cs="Benne"/>
-          <w:sz w:val="24"/>
-          <w:szCs w:val="24"/>
-        </w:rPr>
-        <w:t>) at the start of their turn, before they take card actions, and it’s as many as they want</w:t>
+        <w:t>Tokens are placed from a player on enemy(ies) at the start of their turn, before they take card actions, and it’s as many as they want</w:t>
       </w:r>
     </w:p>
     <w:p>
@@ -21401,6 +20287,7 @@
           <w:sz w:val="24"/>
           <w:szCs w:val="24"/>
         </w:rPr>
+        <w:lastRenderedPageBreak/>
         <w:t>Tokens come back from consumed state if card says it does</w:t>
       </w:r>
     </w:p>
@@ -21464,23 +20351,13 @@
           <w:szCs w:val="24"/>
         </w:rPr>
       </w:pPr>
-      <w:proofErr w:type="spellStart"/>
-      <w:r>
-        <w:rPr>
-          <w:rFonts w:ascii="Benne" w:eastAsia="Benne" w:hAnsi="Benne" w:cs="Benne"/>
-          <w:sz w:val="24"/>
-          <w:szCs w:val="24"/>
-        </w:rPr>
-        <w:t>Github</w:t>
-      </w:r>
-      <w:proofErr w:type="spellEnd"/>
-      <w:r>
-        <w:rPr>
-          <w:rFonts w:ascii="Benne" w:eastAsia="Benne" w:hAnsi="Benne" w:cs="Benne"/>
-          <w:sz w:val="24"/>
-          <w:szCs w:val="24"/>
-        </w:rPr>
-        <w:t xml:space="preserve"> integrated task scheduling thing? Like JIRA or Slack or whatever</w:t>
+      <w:r>
+        <w:rPr>
+          <w:rFonts w:ascii="Benne" w:eastAsia="Benne" w:hAnsi="Benne" w:cs="Benne"/>
+          <w:sz w:val="24"/>
+          <w:szCs w:val="24"/>
+        </w:rPr>
+        <w:t>Github integrated task scheduling thing? Like JIRA or Slack or whatever</w:t>
       </w:r>
     </w:p>
     <w:p>
@@ -21503,7 +20380,6 @@
           <w:sz w:val="24"/>
           <w:szCs w:val="24"/>
         </w:rPr>
-        <w:lastRenderedPageBreak/>
         <w:t>Create level 3 cards</w:t>
       </w:r>
     </w:p>
@@ -21688,25 +20564,7 @@
           <w:sz w:val="24"/>
           <w:szCs w:val="24"/>
         </w:rPr>
-        <w:t xml:space="preserve">Roleplay </w:t>
-      </w:r>
-      <w:proofErr w:type="spellStart"/>
-      <w:r>
-        <w:rPr>
-          <w:rFonts w:ascii="Benne" w:eastAsia="Benne" w:hAnsi="Benne" w:cs="Benne"/>
-          <w:sz w:val="24"/>
-          <w:szCs w:val="24"/>
-        </w:rPr>
-        <w:t>xp</w:t>
-      </w:r>
-      <w:proofErr w:type="spellEnd"/>
-      <w:r>
-        <w:rPr>
-          <w:rFonts w:ascii="Benne" w:eastAsia="Benne" w:hAnsi="Benne" w:cs="Benne"/>
-          <w:sz w:val="24"/>
-          <w:szCs w:val="24"/>
-        </w:rPr>
-        <w:t xml:space="preserve"> cards</w:t>
+        <w:t>Roleplay xp cards</w:t>
       </w:r>
     </w:p>
     <w:p>
@@ -21792,41 +20650,13 @@
           <w:szCs w:val="24"/>
         </w:rPr>
       </w:pPr>
-      <w:proofErr w:type="spellStart"/>
-      <w:r>
-        <w:rPr>
-          <w:rFonts w:ascii="Benne" w:eastAsia="Benne" w:hAnsi="Benne" w:cs="Benne"/>
-          <w:sz w:val="24"/>
-          <w:szCs w:val="24"/>
-        </w:rPr>
-        <w:t>Frostgrave</w:t>
-      </w:r>
-      <w:proofErr w:type="spellEnd"/>
-      <w:r>
-        <w:rPr>
-          <w:rFonts w:ascii="Benne" w:eastAsia="Benne" w:hAnsi="Benne" w:cs="Benne"/>
-          <w:sz w:val="24"/>
-          <w:szCs w:val="24"/>
-        </w:rPr>
-        <w:t xml:space="preserve">: buy book, use nebulous abstractions. Wizards, make a party, </w:t>
-      </w:r>
-      <w:proofErr w:type="spellStart"/>
-      <w:r>
-        <w:rPr>
-          <w:rFonts w:ascii="Benne" w:eastAsia="Benne" w:hAnsi="Benne" w:cs="Benne"/>
-          <w:sz w:val="24"/>
-          <w:szCs w:val="24"/>
-        </w:rPr>
-        <w:t>dungeoneering</w:t>
-      </w:r>
-      <w:proofErr w:type="spellEnd"/>
-      <w:r>
-        <w:rPr>
-          <w:rFonts w:ascii="Benne" w:eastAsia="Benne" w:hAnsi="Benne" w:cs="Benne"/>
-          <w:sz w:val="24"/>
-          <w:szCs w:val="24"/>
-        </w:rPr>
-        <w:t>, independent goals</w:t>
+      <w:r>
+        <w:rPr>
+          <w:rFonts w:ascii="Benne" w:eastAsia="Benne" w:hAnsi="Benne" w:cs="Benne"/>
+          <w:sz w:val="24"/>
+          <w:szCs w:val="24"/>
+        </w:rPr>
+        <w:t>Frostgrave: buy book, use nebulous abstractions. Wizards, make a party, dungeoneering, independent goals</w:t>
       </w:r>
     </w:p>
     <w:p>
@@ -21978,7 +20808,16 @@
           <w:sz w:val="24"/>
           <w:szCs w:val="24"/>
         </w:rPr>
-        <w:t>What makes something a top or a bottom ability… stacked exhaust on bottom, then each turns gets harder to make decisions stuff</w:t>
+        <w:t xml:space="preserve">What makes something a top or a bottom ability… stacked exhaust on bottom, then each turns gets harder to </w:t>
+      </w:r>
+      <w:r>
+        <w:rPr>
+          <w:rFonts w:ascii="Benne" w:eastAsia="Benne" w:hAnsi="Benne" w:cs="Benne"/>
+          <w:sz w:val="24"/>
+          <w:szCs w:val="24"/>
+        </w:rPr>
+        <w:lastRenderedPageBreak/>
+        <w:t>make decisions stuff</w:t>
       </w:r>
     </w:p>
     <w:p>
@@ -22014,61 +20853,25 @@
           <w:sz w:val="24"/>
           <w:szCs w:val="24"/>
         </w:rPr>
-        <w:t xml:space="preserve">Consider: +1 </w:t>
-      </w:r>
-      <w:proofErr w:type="spellStart"/>
-      <w:r>
-        <w:rPr>
-          <w:rFonts w:ascii="Benne" w:eastAsia="Benne" w:hAnsi="Benne" w:cs="Benne"/>
-          <w:sz w:val="24"/>
-          <w:szCs w:val="24"/>
-        </w:rPr>
-        <w:t>defence</w:t>
-      </w:r>
-      <w:proofErr w:type="spellEnd"/>
-      <w:r>
-        <w:rPr>
-          <w:rFonts w:ascii="Benne" w:eastAsia="Benne" w:hAnsi="Benne" w:cs="Benne"/>
-          <w:sz w:val="24"/>
-          <w:szCs w:val="24"/>
-        </w:rPr>
-        <w:t xml:space="preserve"> from token isn’t as impactful? Maybe, maybe not.</w:t>
-      </w:r>
-    </w:p>
-    <w:p>
-      <w:pPr>
-        <w:spacing w:line="100" w:lineRule="atLeast"/>
-        <w:rPr>
-          <w:rFonts w:ascii="Benne" w:eastAsia="Benne" w:hAnsi="Benne" w:cs="Benne"/>
-          <w:sz w:val="24"/>
-          <w:szCs w:val="24"/>
-        </w:rPr>
-      </w:pPr>
-      <w:r>
-        <w:rPr>
-          <w:rFonts w:ascii="Benne" w:eastAsia="Benne" w:hAnsi="Benne" w:cs="Benne"/>
-          <w:sz w:val="24"/>
-          <w:szCs w:val="24"/>
-        </w:rPr>
-        <w:t xml:space="preserve">A card that does something at 1 health, </w:t>
-      </w:r>
-      <w:proofErr w:type="gramStart"/>
-      <w:r>
-        <w:rPr>
-          <w:rFonts w:ascii="Benne" w:eastAsia="Benne" w:hAnsi="Benne" w:cs="Benne"/>
-          <w:sz w:val="24"/>
-          <w:szCs w:val="24"/>
-        </w:rPr>
-        <w:t>combo’s</w:t>
-      </w:r>
-      <w:proofErr w:type="gramEnd"/>
-      <w:r>
-        <w:rPr>
-          <w:rFonts w:ascii="Benne" w:eastAsia="Benne" w:hAnsi="Benne" w:cs="Benne"/>
-          <w:sz w:val="24"/>
-          <w:szCs w:val="24"/>
-        </w:rPr>
-        <w:t xml:space="preserve"> with high defense/clutch armor set builds</w:t>
+        <w:t>Consider: +1 defence from token isn’t as impactful? Maybe, maybe not.</w:t>
+      </w:r>
+    </w:p>
+    <w:p>
+      <w:pPr>
+        <w:spacing w:line="100" w:lineRule="atLeast"/>
+        <w:rPr>
+          <w:rFonts w:ascii="Benne" w:eastAsia="Benne" w:hAnsi="Benne" w:cs="Benne"/>
+          <w:sz w:val="24"/>
+          <w:szCs w:val="24"/>
+        </w:rPr>
+      </w:pPr>
+      <w:r>
+        <w:rPr>
+          <w:rFonts w:ascii="Benne" w:eastAsia="Benne" w:hAnsi="Benne" w:cs="Benne"/>
+          <w:sz w:val="24"/>
+          <w:szCs w:val="24"/>
+        </w:rPr>
+        <w:t>A card that does something at 1 health, combo’s with high defense/clutch armor set builds</w:t>
       </w:r>
     </w:p>
     <w:p>
@@ -22329,25 +21132,7 @@
           <w:sz w:val="24"/>
           <w:szCs w:val="24"/>
         </w:rPr>
-        <w:t>Add adv/</w:t>
-      </w:r>
-      <w:proofErr w:type="spellStart"/>
-      <w:r>
-        <w:rPr>
-          <w:rFonts w:ascii="Benne" w:eastAsia="Benne" w:hAnsi="Benne" w:cs="Benne"/>
-          <w:sz w:val="24"/>
-          <w:szCs w:val="24"/>
-        </w:rPr>
-        <w:t>disadv</w:t>
-      </w:r>
-      <w:proofErr w:type="spellEnd"/>
-      <w:r>
-        <w:rPr>
-          <w:rFonts w:ascii="Benne" w:eastAsia="Benne" w:hAnsi="Benne" w:cs="Benne"/>
-          <w:sz w:val="24"/>
-          <w:szCs w:val="24"/>
-        </w:rPr>
-        <w:t xml:space="preserve"> next to equipment &amp; consumables</w:t>
+        <w:t>Add adv/disadv next to equipment &amp; consumables</w:t>
       </w:r>
     </w:p>
     <w:p>
@@ -22539,25 +21324,8 @@
           <w:sz w:val="24"/>
           <w:szCs w:val="24"/>
         </w:rPr>
-        <w:t xml:space="preserve">Have enemies that cause </w:t>
-      </w:r>
-      <w:proofErr w:type="gramStart"/>
-      <w:r>
-        <w:rPr>
-          <w:rFonts w:ascii="Benne" w:eastAsia="Benne" w:hAnsi="Benne" w:cs="Benne"/>
-          <w:sz w:val="24"/>
-          <w:szCs w:val="24"/>
-        </w:rPr>
-        <w:t>player’s</w:t>
-      </w:r>
-      <w:proofErr w:type="gramEnd"/>
-      <w:r>
-        <w:rPr>
-          <w:rFonts w:ascii="Benne" w:eastAsia="Benne" w:hAnsi="Benne" w:cs="Benne"/>
-          <w:sz w:val="24"/>
-          <w:szCs w:val="24"/>
-        </w:rPr>
-        <w:t xml:space="preserve"> to discard a card</w:t>
+        <w:lastRenderedPageBreak/>
+        <w:t>Have enemies that cause player’s to discard a card</w:t>
       </w:r>
     </w:p>
     <w:p>
@@ -22843,90 +21611,8 @@
           <w:sz w:val="24"/>
           <w:szCs w:val="24"/>
         </w:rPr>
-        <w:t xml:space="preserve">Dicey dungeons, into the breach, </w:t>
-      </w:r>
-      <w:proofErr w:type="spellStart"/>
-      <w:r>
-        <w:rPr>
-          <w:rFonts w:ascii="Benne" w:eastAsia="Benne" w:hAnsi="Benne" w:cs="Benne"/>
-          <w:sz w:val="24"/>
-          <w:szCs w:val="24"/>
-        </w:rPr>
-        <w:t>DnD</w:t>
-      </w:r>
-      <w:proofErr w:type="spellEnd"/>
-      <w:r>
-        <w:rPr>
-          <w:rFonts w:ascii="Benne" w:eastAsia="Benne" w:hAnsi="Benne" w:cs="Benne"/>
-          <w:sz w:val="24"/>
-          <w:szCs w:val="24"/>
-        </w:rPr>
-        <w:t xml:space="preserve">, Divinity: Original Sin, Dark Souls, </w:t>
-      </w:r>
-      <w:proofErr w:type="spellStart"/>
-      <w:r>
-        <w:rPr>
-          <w:rFonts w:ascii="Benne" w:eastAsia="Benne" w:hAnsi="Benne" w:cs="Benne"/>
-          <w:sz w:val="24"/>
-          <w:szCs w:val="24"/>
-        </w:rPr>
-        <w:t>Xcom</w:t>
-      </w:r>
-      <w:proofErr w:type="spellEnd"/>
-      <w:r>
-        <w:rPr>
-          <w:rFonts w:ascii="Benne" w:eastAsia="Benne" w:hAnsi="Benne" w:cs="Benne"/>
-          <w:sz w:val="24"/>
-          <w:szCs w:val="24"/>
-        </w:rPr>
-        <w:t xml:space="preserve">, Magic the gathering, </w:t>
-      </w:r>
-      <w:proofErr w:type="spellStart"/>
-      <w:r>
-        <w:rPr>
-          <w:rFonts w:ascii="Benne" w:eastAsia="Benne" w:hAnsi="Benne" w:cs="Benne"/>
-          <w:sz w:val="24"/>
-          <w:szCs w:val="24"/>
-        </w:rPr>
-        <w:t>gloomhaven</w:t>
-      </w:r>
-      <w:proofErr w:type="spellEnd"/>
-      <w:r>
-        <w:rPr>
-          <w:rFonts w:ascii="Benne" w:eastAsia="Benne" w:hAnsi="Benne" w:cs="Benne"/>
-          <w:sz w:val="24"/>
-          <w:szCs w:val="24"/>
-        </w:rPr>
-        <w:t xml:space="preserve">, </w:t>
-      </w:r>
-      <w:proofErr w:type="spellStart"/>
-      <w:r>
-        <w:rPr>
-          <w:rFonts w:ascii="Benne" w:eastAsia="Benne" w:hAnsi="Benne" w:cs="Benne"/>
-          <w:sz w:val="24"/>
-          <w:szCs w:val="24"/>
-        </w:rPr>
-        <w:t>TheAngryGM</w:t>
-      </w:r>
-      <w:proofErr w:type="spellEnd"/>
-      <w:r>
-        <w:rPr>
-          <w:rFonts w:ascii="Benne" w:eastAsia="Benne" w:hAnsi="Benne" w:cs="Benne"/>
-          <w:sz w:val="24"/>
-          <w:szCs w:val="24"/>
-        </w:rPr>
-        <w:t xml:space="preserve">, avatar the last </w:t>
-      </w:r>
-      <w:proofErr w:type="spellStart"/>
-      <w:r>
-        <w:rPr>
-          <w:rFonts w:ascii="Benne" w:eastAsia="Benne" w:hAnsi="Benne" w:cs="Benne"/>
-          <w:sz w:val="24"/>
-          <w:szCs w:val="24"/>
-        </w:rPr>
-        <w:t>airbender</w:t>
-      </w:r>
-      <w:proofErr w:type="spellEnd"/>
+        <w:t>Dicey dungeons, into the breach, DnD, Divinity: Original Sin, Dark Souls, Xcom, Magic the gathering, gloomhaven, TheAngryGM, avatar the last airbender</w:t>
+      </w:r>
     </w:p>
     <w:p>
       <w:pPr>
@@ -23039,25 +21725,7 @@
           <w:sz w:val="24"/>
           <w:szCs w:val="24"/>
         </w:rPr>
-        <w:t xml:space="preserve">Since </w:t>
-      </w:r>
-      <w:proofErr w:type="spellStart"/>
-      <w:r>
-        <w:rPr>
-          <w:rFonts w:ascii="Benne" w:eastAsia="Benne" w:hAnsi="Benne" w:cs="Benne"/>
-          <w:sz w:val="24"/>
-          <w:szCs w:val="24"/>
-        </w:rPr>
-        <w:t>sitdown</w:t>
-      </w:r>
-      <w:proofErr w:type="spellEnd"/>
-      <w:r>
-        <w:rPr>
-          <w:rFonts w:ascii="Benne" w:eastAsia="Benne" w:hAnsi="Benne" w:cs="Benne"/>
-          <w:sz w:val="24"/>
-          <w:szCs w:val="24"/>
-        </w:rPr>
-        <w:t xml:space="preserve"> session game</w:t>
+        <w:t>Since sitdown session game</w:t>
       </w:r>
     </w:p>
     <w:p>
@@ -23421,25 +22089,7 @@
           <w:sz w:val="24"/>
           <w:szCs w:val="24"/>
         </w:rPr>
-        <w:t xml:space="preserve">Get additional cards… bombs </w:t>
-      </w:r>
-      <w:proofErr w:type="gramStart"/>
-      <w:r>
-        <w:rPr>
-          <w:rFonts w:ascii="Benne" w:eastAsia="Benne" w:hAnsi="Benne" w:cs="Benne"/>
-          <w:sz w:val="24"/>
-          <w:szCs w:val="24"/>
-        </w:rPr>
-        <w:t>=  can</w:t>
-      </w:r>
-      <w:proofErr w:type="gramEnd"/>
-      <w:r>
-        <w:rPr>
-          <w:rFonts w:ascii="Benne" w:eastAsia="Benne" w:hAnsi="Benne" w:cs="Benne"/>
-          <w:sz w:val="24"/>
-          <w:szCs w:val="24"/>
-        </w:rPr>
-        <w:t xml:space="preserve"> destroy equipment</w:t>
+        <w:t>Get additional cards… bombs =  can destroy equipment</w:t>
       </w:r>
     </w:p>
     <w:p>
@@ -23475,6 +22125,7 @@
           <w:sz w:val="24"/>
           <w:szCs w:val="24"/>
         </w:rPr>
+        <w:lastRenderedPageBreak/>
         <w:t>Last long as possible</w:t>
       </w:r>
     </w:p>
@@ -23547,7 +22198,6 @@
           <w:sz w:val="24"/>
           <w:szCs w:val="24"/>
         </w:rPr>
-        <w:lastRenderedPageBreak/>
         <w:t xml:space="preserve">Diff character decks… different cards, some overlap, </w:t>
       </w:r>
     </w:p>
@@ -27851,7 +26501,7 @@
   <w:num w:numId="5" w16cid:durableId="1269121907">
     <w:abstractNumId w:val="2"/>
     <w:lvlOverride w:ilvl="0">
-      <w:lvl w:ilvl="0" w:tplc="39AE2B94">
+      <w:lvl w:ilvl="0" w:tplc="9F10CED2">
         <w:start w:val="1"/>
         <w:numFmt w:val="bullet"/>
         <w:lvlText w:val="·"/>
@@ -27882,7 +26532,7 @@
       </w:lvl>
     </w:lvlOverride>
     <w:lvlOverride w:ilvl="1">
-      <w:lvl w:ilvl="1" w:tplc="491C42E0">
+      <w:lvl w:ilvl="1" w:tplc="C8A86E7E">
         <w:start w:val="1"/>
         <w:numFmt w:val="bullet"/>
         <w:lvlText w:val="o"/>
@@ -27913,7 +26563,7 @@
       </w:lvl>
     </w:lvlOverride>
     <w:lvlOverride w:ilvl="2">
-      <w:lvl w:ilvl="2" w:tplc="DF428D3E">
+      <w:lvl w:ilvl="2" w:tplc="649C1722">
         <w:start w:val="1"/>
         <w:numFmt w:val="bullet"/>
         <w:lvlText w:val="▪"/>
@@ -27944,7 +26594,7 @@
       </w:lvl>
     </w:lvlOverride>
     <w:lvlOverride w:ilvl="3">
-      <w:lvl w:ilvl="3" w:tplc="2A6E3DC4">
+      <w:lvl w:ilvl="3" w:tplc="EBCCB0D4">
         <w:start w:val="1"/>
         <w:numFmt w:val="bullet"/>
         <w:lvlText w:val="·"/>
@@ -27975,7 +26625,7 @@
       </w:lvl>
     </w:lvlOverride>
     <w:lvlOverride w:ilvl="4">
-      <w:lvl w:ilvl="4" w:tplc="FC526FD8">
+      <w:lvl w:ilvl="4" w:tplc="53D2F9DE">
         <w:start w:val="1"/>
         <w:numFmt w:val="bullet"/>
         <w:lvlText w:val="o"/>
@@ -28006,7 +26656,7 @@
       </w:lvl>
     </w:lvlOverride>
     <w:lvlOverride w:ilvl="5">
-      <w:lvl w:ilvl="5" w:tplc="1A78ED3E">
+      <w:lvl w:ilvl="5" w:tplc="630E6A62">
         <w:start w:val="1"/>
         <w:numFmt w:val="bullet"/>
         <w:lvlText w:val="▪"/>
@@ -28037,7 +26687,7 @@
       </w:lvl>
     </w:lvlOverride>
     <w:lvlOverride w:ilvl="6">
-      <w:lvl w:ilvl="6" w:tplc="EDEAEBDC">
+      <w:lvl w:ilvl="6" w:tplc="BADC095A">
         <w:start w:val="1"/>
         <w:numFmt w:val="bullet"/>
         <w:lvlText w:val="·"/>
@@ -28068,7 +26718,7 @@
       </w:lvl>
     </w:lvlOverride>
     <w:lvlOverride w:ilvl="7">
-      <w:lvl w:ilvl="7" w:tplc="FCB4417A">
+      <w:lvl w:ilvl="7" w:tplc="388EF948">
         <w:start w:val="1"/>
         <w:numFmt w:val="bullet"/>
         <w:lvlText w:val="o"/>
@@ -28099,7 +26749,7 @@
       </w:lvl>
     </w:lvlOverride>
     <w:lvlOverride w:ilvl="8">
-      <w:lvl w:ilvl="8" w:tplc="7B027658">
+      <w:lvl w:ilvl="8" w:tplc="CE646642">
         <w:start w:val="1"/>
         <w:numFmt w:val="bullet"/>
         <w:lvlText w:val="▪"/>
@@ -28151,7 +26801,7 @@
   <w:num w:numId="12" w16cid:durableId="164980047">
     <w:abstractNumId w:val="9"/>
     <w:lvlOverride w:ilvl="0">
-      <w:lvl w:ilvl="0" w:tplc="FB3CE8B8">
+      <w:lvl w:ilvl="0" w:tplc="E56A9A40">
         <w:start w:val="1"/>
         <w:numFmt w:val="bullet"/>
         <w:lvlText w:val="●"/>
@@ -28182,7 +26832,7 @@
       </w:lvl>
     </w:lvlOverride>
     <w:lvlOverride w:ilvl="1">
-      <w:lvl w:ilvl="1" w:tplc="72689398">
+      <w:lvl w:ilvl="1" w:tplc="EDB02990">
         <w:start w:val="1"/>
         <w:numFmt w:val="bullet"/>
         <w:lvlText w:val="①"/>
@@ -28213,7 +26863,7 @@
       </w:lvl>
     </w:lvlOverride>
     <w:lvlOverride w:ilvl="2">
-      <w:lvl w:ilvl="2" w:tplc="C1684552">
+      <w:lvl w:ilvl="2" w:tplc="C0EE0500">
         <w:start w:val="1"/>
         <w:numFmt w:val="bullet"/>
         <w:lvlText w:val="■"/>
@@ -28244,7 +26894,7 @@
       </w:lvl>
     </w:lvlOverride>
     <w:lvlOverride w:ilvl="3">
-      <w:lvl w:ilvl="3" w:tplc="D7C8D330">
+      <w:lvl w:ilvl="3" w:tplc="3AA65CC2">
         <w:start w:val="1"/>
         <w:numFmt w:val="bullet"/>
         <w:lvlText w:val="●"/>
@@ -28275,7 +26925,7 @@
       </w:lvl>
     </w:lvlOverride>
     <w:lvlOverride w:ilvl="4">
-      <w:lvl w:ilvl="4" w:tplc="6BBA43EE">
+      <w:lvl w:ilvl="4" w:tplc="06844620">
         <w:start w:val="1"/>
         <w:numFmt w:val="bullet"/>
         <w:lvlText w:val="①"/>
@@ -28306,7 +26956,7 @@
       </w:lvl>
     </w:lvlOverride>
     <w:lvlOverride w:ilvl="5">
-      <w:lvl w:ilvl="5" w:tplc="90603708">
+      <w:lvl w:ilvl="5" w:tplc="B5B807E8">
         <w:start w:val="1"/>
         <w:numFmt w:val="bullet"/>
         <w:lvlText w:val="■"/>
@@ -28337,7 +26987,7 @@
       </w:lvl>
     </w:lvlOverride>
     <w:lvlOverride w:ilvl="6">
-      <w:lvl w:ilvl="6" w:tplc="89C4917A">
+      <w:lvl w:ilvl="6" w:tplc="AFBC46EA">
         <w:start w:val="1"/>
         <w:numFmt w:val="bullet"/>
         <w:lvlText w:val="●"/>
@@ -28368,7 +27018,7 @@
       </w:lvl>
     </w:lvlOverride>
     <w:lvlOverride w:ilvl="7">
-      <w:lvl w:ilvl="7" w:tplc="82987488">
+      <w:lvl w:ilvl="7" w:tplc="FACC0476">
         <w:start w:val="1"/>
         <w:numFmt w:val="bullet"/>
         <w:lvlText w:val="①"/>
@@ -28399,7 +27049,7 @@
       </w:lvl>
     </w:lvlOverride>
     <w:lvlOverride w:ilvl="8">
-      <w:lvl w:ilvl="8" w:tplc="FB2EDA32">
+      <w:lvl w:ilvl="8" w:tplc="99C0C9FC">
         <w:start w:val="1"/>
         <w:numFmt w:val="bullet"/>
         <w:lvlText w:val="■"/>
@@ -28439,7 +27089,7 @@
   <w:num w:numId="15" w16cid:durableId="1229339323">
     <w:abstractNumId w:val="8"/>
     <w:lvlOverride w:ilvl="0">
-      <w:lvl w:ilvl="0" w:tplc="3E826DD0">
+      <w:lvl w:ilvl="0" w:tplc="CE88D8A8">
         <w:start w:val="1"/>
         <w:numFmt w:val="bullet"/>
         <w:lvlText w:val="●"/>
@@ -28470,7 +27120,7 @@
       </w:lvl>
     </w:lvlOverride>
     <w:lvlOverride w:ilvl="1">
-      <w:lvl w:ilvl="1" w:tplc="376CA5BC">
+      <w:lvl w:ilvl="1" w:tplc="40B2737E">
         <w:start w:val="1"/>
         <w:numFmt w:val="bullet"/>
         <w:lvlText w:val=""/>
@@ -28501,7 +27151,7 @@
       </w:lvl>
     </w:lvlOverride>
     <w:lvlOverride w:ilvl="2">
-      <w:lvl w:ilvl="2" w:tplc="BBD08A02">
+      <w:lvl w:ilvl="2" w:tplc="3D7289AC">
         <w:start w:val="1"/>
         <w:numFmt w:val="bullet"/>
         <w:lvlText w:val="■"/>
@@ -28532,7 +27182,7 @@
       </w:lvl>
     </w:lvlOverride>
     <w:lvlOverride w:ilvl="3">
-      <w:lvl w:ilvl="3" w:tplc="197867F0">
+      <w:lvl w:ilvl="3" w:tplc="1518BBAE">
         <w:start w:val="1"/>
         <w:numFmt w:val="bullet"/>
         <w:lvlText w:val="●"/>
@@ -28563,7 +27213,7 @@
       </w:lvl>
     </w:lvlOverride>
     <w:lvlOverride w:ilvl="4">
-      <w:lvl w:ilvl="4" w:tplc="C89CAB60">
+      <w:lvl w:ilvl="4" w:tplc="B462B5A8">
         <w:start w:val="1"/>
         <w:numFmt w:val="bullet"/>
         <w:lvlText w:val=""/>
@@ -28594,7 +27244,7 @@
       </w:lvl>
     </w:lvlOverride>
     <w:lvlOverride w:ilvl="5">
-      <w:lvl w:ilvl="5" w:tplc="2C1A4C74">
+      <w:lvl w:ilvl="5" w:tplc="8626FDD2">
         <w:start w:val="1"/>
         <w:numFmt w:val="bullet"/>
         <w:lvlText w:val="■"/>
@@ -28625,7 +27275,7 @@
       </w:lvl>
     </w:lvlOverride>
     <w:lvlOverride w:ilvl="6">
-      <w:lvl w:ilvl="6" w:tplc="62861538">
+      <w:lvl w:ilvl="6" w:tplc="FC1C5E66">
         <w:start w:val="1"/>
         <w:numFmt w:val="bullet"/>
         <w:lvlText w:val="●"/>
@@ -28656,7 +27306,7 @@
       </w:lvl>
     </w:lvlOverride>
     <w:lvlOverride w:ilvl="7">
-      <w:lvl w:ilvl="7" w:tplc="7CCC31F0">
+      <w:lvl w:ilvl="7" w:tplc="E40405A6">
         <w:start w:val="1"/>
         <w:numFmt w:val="bullet"/>
         <w:lvlText w:val=""/>
@@ -28687,7 +27337,7 @@
       </w:lvl>
     </w:lvlOverride>
     <w:lvlOverride w:ilvl="8">
-      <w:lvl w:ilvl="8" w:tplc="1B2CA550">
+      <w:lvl w:ilvl="8" w:tplc="11703ACE">
         <w:start w:val="1"/>
         <w:numFmt w:val="bullet"/>
         <w:lvlText w:val="■"/>
@@ -28721,7 +27371,7 @@
   <w:num w:numId="16" w16cid:durableId="1782526703">
     <w:abstractNumId w:val="8"/>
     <w:lvlOverride w:ilvl="0">
-      <w:lvl w:ilvl="0" w:tplc="3E826DD0">
+      <w:lvl w:ilvl="0" w:tplc="CE88D8A8">
         <w:start w:val="1"/>
         <w:numFmt w:val="bullet"/>
         <w:lvlText w:val="●"/>
@@ -28752,7 +27402,7 @@
       </w:lvl>
     </w:lvlOverride>
     <w:lvlOverride w:ilvl="1">
-      <w:lvl w:ilvl="1" w:tplc="376CA5BC">
+      <w:lvl w:ilvl="1" w:tplc="40B2737E">
         <w:start w:val="1"/>
         <w:numFmt w:val="bullet"/>
         <w:lvlText w:val="①"/>
@@ -28783,7 +27433,7 @@
       </w:lvl>
     </w:lvlOverride>
     <w:lvlOverride w:ilvl="2">
-      <w:lvl w:ilvl="2" w:tplc="BBD08A02">
+      <w:lvl w:ilvl="2" w:tplc="3D7289AC">
         <w:start w:val="1"/>
         <w:numFmt w:val="bullet"/>
         <w:lvlText w:val="■"/>
@@ -28814,7 +27464,7 @@
       </w:lvl>
     </w:lvlOverride>
     <w:lvlOverride w:ilvl="3">
-      <w:lvl w:ilvl="3" w:tplc="197867F0">
+      <w:lvl w:ilvl="3" w:tplc="1518BBAE">
         <w:start w:val="1"/>
         <w:numFmt w:val="bullet"/>
         <w:lvlText w:val="●"/>
@@ -28845,7 +27495,7 @@
       </w:lvl>
     </w:lvlOverride>
     <w:lvlOverride w:ilvl="4">
-      <w:lvl w:ilvl="4" w:tplc="C89CAB60">
+      <w:lvl w:ilvl="4" w:tplc="B462B5A8">
         <w:start w:val="1"/>
         <w:numFmt w:val="bullet"/>
         <w:lvlText w:val="①"/>
@@ -28876,7 +27526,7 @@
       </w:lvl>
     </w:lvlOverride>
     <w:lvlOverride w:ilvl="5">
-      <w:lvl w:ilvl="5" w:tplc="2C1A4C74">
+      <w:lvl w:ilvl="5" w:tplc="8626FDD2">
         <w:start w:val="1"/>
         <w:numFmt w:val="bullet"/>
         <w:lvlText w:val="■"/>
@@ -28907,7 +27557,7 @@
       </w:lvl>
     </w:lvlOverride>
     <w:lvlOverride w:ilvl="6">
-      <w:lvl w:ilvl="6" w:tplc="62861538">
+      <w:lvl w:ilvl="6" w:tplc="FC1C5E66">
         <w:start w:val="1"/>
         <w:numFmt w:val="bullet"/>
         <w:lvlText w:val="●"/>
@@ -28938,7 +27588,7 @@
       </w:lvl>
     </w:lvlOverride>
     <w:lvlOverride w:ilvl="7">
-      <w:lvl w:ilvl="7" w:tplc="7CCC31F0">
+      <w:lvl w:ilvl="7" w:tplc="E40405A6">
         <w:start w:val="1"/>
         <w:numFmt w:val="bullet"/>
         <w:lvlText w:val="①"/>
@@ -28969,7 +27619,7 @@
       </w:lvl>
     </w:lvlOverride>
     <w:lvlOverride w:ilvl="8">
-      <w:lvl w:ilvl="8" w:tplc="1B2CA550">
+      <w:lvl w:ilvl="8" w:tplc="11703ACE">
         <w:start w:val="1"/>
         <w:numFmt w:val="bullet"/>
         <w:lvlText w:val="■"/>
@@ -29015,7 +27665,7 @@
   <w:num w:numId="21" w16cid:durableId="978875169">
     <w:abstractNumId w:val="12"/>
     <w:lvlOverride w:ilvl="0">
-      <w:lvl w:ilvl="0" w:tplc="72B29CFE">
+      <w:lvl w:ilvl="0" w:tplc="1C462FBA">
         <w:start w:val="1"/>
         <w:numFmt w:val="bullet"/>
         <w:lvlText w:val="●"/>
@@ -29048,7 +27698,7 @@
       </w:lvl>
     </w:lvlOverride>
     <w:lvlOverride w:ilvl="1">
-      <w:lvl w:ilvl="1" w:tplc="53208DA4">
+      <w:lvl w:ilvl="1" w:tplc="7A1E589A">
         <w:start w:val="1"/>
         <w:numFmt w:val="bullet"/>
         <w:lvlText w:val="①"/>
@@ -29081,7 +27731,7 @@
       </w:lvl>
     </w:lvlOverride>
     <w:lvlOverride w:ilvl="2">
-      <w:lvl w:ilvl="2" w:tplc="452CF6E8">
+      <w:lvl w:ilvl="2" w:tplc="90C0A79E">
         <w:start w:val="1"/>
         <w:numFmt w:val="bullet"/>
         <w:lvlText w:val="■"/>
@@ -29114,7 +27764,7 @@
       </w:lvl>
     </w:lvlOverride>
     <w:lvlOverride w:ilvl="3">
-      <w:lvl w:ilvl="3" w:tplc="AF221932">
+      <w:lvl w:ilvl="3" w:tplc="F7B81052">
         <w:start w:val="1"/>
         <w:numFmt w:val="bullet"/>
         <w:lvlText w:val="●"/>
@@ -29147,7 +27797,7 @@
       </w:lvl>
     </w:lvlOverride>
     <w:lvlOverride w:ilvl="4">
-      <w:lvl w:ilvl="4" w:tplc="FBACB202">
+      <w:lvl w:ilvl="4" w:tplc="9C9C957A">
         <w:start w:val="1"/>
         <w:numFmt w:val="bullet"/>
         <w:lvlText w:val="①"/>
@@ -29180,7 +27830,7 @@
       </w:lvl>
     </w:lvlOverride>
     <w:lvlOverride w:ilvl="5">
-      <w:lvl w:ilvl="5" w:tplc="93CA2182">
+      <w:lvl w:ilvl="5" w:tplc="10D62EDE">
         <w:start w:val="1"/>
         <w:numFmt w:val="bullet"/>
         <w:lvlText w:val="■"/>
@@ -29213,7 +27863,7 @@
       </w:lvl>
     </w:lvlOverride>
     <w:lvlOverride w:ilvl="6">
-      <w:lvl w:ilvl="6" w:tplc="EBE8DF80">
+      <w:lvl w:ilvl="6" w:tplc="5C8CC2E2">
         <w:start w:val="1"/>
         <w:numFmt w:val="bullet"/>
         <w:lvlText w:val="●"/>
@@ -29246,7 +27896,7 @@
       </w:lvl>
     </w:lvlOverride>
     <w:lvlOverride w:ilvl="7">
-      <w:lvl w:ilvl="7" w:tplc="DE8EA24A">
+      <w:lvl w:ilvl="7" w:tplc="F43AFB48">
         <w:start w:val="1"/>
         <w:numFmt w:val="bullet"/>
         <w:lvlText w:val="①"/>
@@ -29279,7 +27929,7 @@
       </w:lvl>
     </w:lvlOverride>
     <w:lvlOverride w:ilvl="8">
-      <w:lvl w:ilvl="8" w:tplc="61520D30">
+      <w:lvl w:ilvl="8" w:tplc="A78C156E">
         <w:start w:val="1"/>
         <w:numFmt w:val="bullet"/>
         <w:lvlText w:val="■"/>
@@ -29321,7 +27971,7 @@
   <w:num w:numId="24" w16cid:durableId="1306467410">
     <w:abstractNumId w:val="24"/>
     <w:lvlOverride w:ilvl="0">
-      <w:lvl w:ilvl="0" w:tplc="97F6413A">
+      <w:lvl w:ilvl="0" w:tplc="8ACC1AAE">
         <w:start w:val="1"/>
         <w:numFmt w:val="bullet"/>
         <w:lvlText w:val="●"/>
@@ -29354,7 +28004,7 @@
       </w:lvl>
     </w:lvlOverride>
     <w:lvlOverride w:ilvl="1">
-      <w:lvl w:ilvl="1" w:tplc="BAC823CC">
+      <w:lvl w:ilvl="1" w:tplc="05888E58">
         <w:start w:val="1"/>
         <w:numFmt w:val="bullet"/>
         <w:lvlText w:val="①"/>
@@ -29387,7 +28037,7 @@
       </w:lvl>
     </w:lvlOverride>
     <w:lvlOverride w:ilvl="2">
-      <w:lvl w:ilvl="2" w:tplc="8CD66FB0">
+      <w:lvl w:ilvl="2" w:tplc="737276CA">
         <w:start w:val="1"/>
         <w:numFmt w:val="bullet"/>
         <w:lvlText w:val="■"/>
@@ -29420,7 +28070,7 @@
       </w:lvl>
     </w:lvlOverride>
     <w:lvlOverride w:ilvl="3">
-      <w:lvl w:ilvl="3" w:tplc="375AE860">
+      <w:lvl w:ilvl="3" w:tplc="9224ED2A">
         <w:start w:val="1"/>
         <w:numFmt w:val="bullet"/>
         <w:lvlText w:val="●"/>
@@ -29453,7 +28103,7 @@
       </w:lvl>
     </w:lvlOverride>
     <w:lvlOverride w:ilvl="4">
-      <w:lvl w:ilvl="4" w:tplc="276601AC">
+      <w:lvl w:ilvl="4" w:tplc="09A2D81C">
         <w:start w:val="1"/>
         <w:numFmt w:val="bullet"/>
         <w:lvlText w:val="①"/>
@@ -29486,7 +28136,7 @@
       </w:lvl>
     </w:lvlOverride>
     <w:lvlOverride w:ilvl="5">
-      <w:lvl w:ilvl="5" w:tplc="6E80976C">
+      <w:lvl w:ilvl="5" w:tplc="2474B83C">
         <w:start w:val="1"/>
         <w:numFmt w:val="bullet"/>
         <w:lvlText w:val="■"/>
@@ -29519,7 +28169,7 @@
       </w:lvl>
     </w:lvlOverride>
     <w:lvlOverride w:ilvl="6">
-      <w:lvl w:ilvl="6" w:tplc="70AE2EC0">
+      <w:lvl w:ilvl="6" w:tplc="68888F8A">
         <w:start w:val="1"/>
         <w:numFmt w:val="bullet"/>
         <w:lvlText w:val="●"/>
@@ -29552,7 +28202,7 @@
       </w:lvl>
     </w:lvlOverride>
     <w:lvlOverride w:ilvl="7">
-      <w:lvl w:ilvl="7" w:tplc="D480C0DA">
+      <w:lvl w:ilvl="7" w:tplc="4CACD618">
         <w:start w:val="1"/>
         <w:numFmt w:val="bullet"/>
         <w:lvlText w:val="①"/>
@@ -29585,7 +28235,7 @@
       </w:lvl>
     </w:lvlOverride>
     <w:lvlOverride w:ilvl="8">
-      <w:lvl w:ilvl="8" w:tplc="F4C85A4A">
+      <w:lvl w:ilvl="8" w:tplc="D520C0B6">
         <w:start w:val="1"/>
         <w:numFmt w:val="bullet"/>
         <w:lvlText w:val="■"/>
@@ -29627,7 +28277,7 @@
   <w:num w:numId="27" w16cid:durableId="1402673279">
     <w:abstractNumId w:val="1"/>
     <w:lvlOverride w:ilvl="0">
-      <w:lvl w:ilvl="0" w:tplc="23D87BB2">
+      <w:lvl w:ilvl="0" w:tplc="DD0A5494">
         <w:start w:val="1"/>
         <w:numFmt w:val="bullet"/>
         <w:lvlText w:val="●"/>
@@ -29660,7 +28310,7 @@
       </w:lvl>
     </w:lvlOverride>
     <w:lvlOverride w:ilvl="1">
-      <w:lvl w:ilvl="1" w:tplc="F7BEE200">
+      <w:lvl w:ilvl="1" w:tplc="33E2B196">
         <w:start w:val="1"/>
         <w:numFmt w:val="bullet"/>
         <w:lvlText w:val="①"/>
@@ -29693,7 +28343,7 @@
       </w:lvl>
     </w:lvlOverride>
     <w:lvlOverride w:ilvl="2">
-      <w:lvl w:ilvl="2" w:tplc="9CC25B84">
+      <w:lvl w:ilvl="2" w:tplc="7E143E2E">
         <w:start w:val="1"/>
         <w:numFmt w:val="bullet"/>
         <w:lvlText w:val="■"/>
@@ -29726,7 +28376,7 @@
       </w:lvl>
     </w:lvlOverride>
     <w:lvlOverride w:ilvl="3">
-      <w:lvl w:ilvl="3" w:tplc="4CD62DC6">
+      <w:lvl w:ilvl="3" w:tplc="D1F8CD4E">
         <w:start w:val="1"/>
         <w:numFmt w:val="bullet"/>
         <w:lvlText w:val="●"/>
@@ -29759,7 +28409,7 @@
       </w:lvl>
     </w:lvlOverride>
     <w:lvlOverride w:ilvl="4">
-      <w:lvl w:ilvl="4" w:tplc="8B802D2A">
+      <w:lvl w:ilvl="4" w:tplc="E7181EB2">
         <w:start w:val="1"/>
         <w:numFmt w:val="bullet"/>
         <w:lvlText w:val="①"/>
@@ -29792,7 +28442,7 @@
       </w:lvl>
     </w:lvlOverride>
     <w:lvlOverride w:ilvl="5">
-      <w:lvl w:ilvl="5" w:tplc="2D4E7AE4">
+      <w:lvl w:ilvl="5" w:tplc="0EA6485A">
         <w:start w:val="1"/>
         <w:numFmt w:val="bullet"/>
         <w:lvlText w:val="■"/>
@@ -29825,7 +28475,7 @@
       </w:lvl>
     </w:lvlOverride>
     <w:lvlOverride w:ilvl="6">
-      <w:lvl w:ilvl="6" w:tplc="0044A414">
+      <w:lvl w:ilvl="6" w:tplc="FDC86980">
         <w:start w:val="1"/>
         <w:numFmt w:val="bullet"/>
         <w:lvlText w:val="●"/>
@@ -29858,7 +28508,7 @@
       </w:lvl>
     </w:lvlOverride>
     <w:lvlOverride w:ilvl="7">
-      <w:lvl w:ilvl="7" w:tplc="14B0FB92">
+      <w:lvl w:ilvl="7" w:tplc="D79C2FE4">
         <w:start w:val="1"/>
         <w:numFmt w:val="bullet"/>
         <w:lvlText w:val="①"/>
@@ -29891,7 +28541,7 @@
       </w:lvl>
     </w:lvlOverride>
     <w:lvlOverride w:ilvl="8">
-      <w:lvl w:ilvl="8" w:tplc="CA00DF08">
+      <w:lvl w:ilvl="8" w:tplc="AA96D3C0">
         <w:start w:val="1"/>
         <w:numFmt w:val="bullet"/>
         <w:lvlText w:val="■"/>
@@ -29945,7 +28595,7 @@
   <w:num w:numId="34" w16cid:durableId="1412190703">
     <w:abstractNumId w:val="18"/>
     <w:lvlOverride w:ilvl="0">
-      <w:lvl w:ilvl="0" w:tplc="05865E6C">
+      <w:lvl w:ilvl="0" w:tplc="9410A778">
         <w:start w:val="1"/>
         <w:numFmt w:val="bullet"/>
         <w:lvlText w:val="●"/>
@@ -29978,7 +28628,7 @@
       </w:lvl>
     </w:lvlOverride>
     <w:lvlOverride w:ilvl="1">
-      <w:lvl w:ilvl="1" w:tplc="D0EA31D4">
+      <w:lvl w:ilvl="1" w:tplc="594E7850">
         <w:start w:val="1"/>
         <w:numFmt w:val="bullet"/>
         <w:lvlText w:val="①"/>
@@ -30011,7 +28661,7 @@
       </w:lvl>
     </w:lvlOverride>
     <w:lvlOverride w:ilvl="2">
-      <w:lvl w:ilvl="2" w:tplc="10D07C10">
+      <w:lvl w:ilvl="2" w:tplc="20F00EB6">
         <w:start w:val="1"/>
         <w:numFmt w:val="bullet"/>
         <w:lvlText w:val="■"/>
@@ -30044,7 +28694,7 @@
       </w:lvl>
     </w:lvlOverride>
     <w:lvlOverride w:ilvl="3">
-      <w:lvl w:ilvl="3" w:tplc="15721286">
+      <w:lvl w:ilvl="3" w:tplc="C70A3F3E">
         <w:start w:val="1"/>
         <w:numFmt w:val="bullet"/>
         <w:lvlText w:val="●"/>
@@ -30077,7 +28727,7 @@
       </w:lvl>
     </w:lvlOverride>
     <w:lvlOverride w:ilvl="4">
-      <w:lvl w:ilvl="4" w:tplc="1C02EBAE">
+      <w:lvl w:ilvl="4" w:tplc="9D568250">
         <w:start w:val="1"/>
         <w:numFmt w:val="bullet"/>
         <w:lvlText w:val="①"/>
@@ -30110,7 +28760,7 @@
       </w:lvl>
     </w:lvlOverride>
     <w:lvlOverride w:ilvl="5">
-      <w:lvl w:ilvl="5" w:tplc="2C3C4C1A">
+      <w:lvl w:ilvl="5" w:tplc="CF163454">
         <w:start w:val="1"/>
         <w:numFmt w:val="bullet"/>
         <w:lvlText w:val="■"/>
@@ -30143,7 +28793,7 @@
       </w:lvl>
     </w:lvlOverride>
     <w:lvlOverride w:ilvl="6">
-      <w:lvl w:ilvl="6" w:tplc="00340B60">
+      <w:lvl w:ilvl="6" w:tplc="E09664E6">
         <w:start w:val="1"/>
         <w:numFmt w:val="bullet"/>
         <w:lvlText w:val="●"/>
@@ -30176,7 +28826,7 @@
       </w:lvl>
     </w:lvlOverride>
     <w:lvlOverride w:ilvl="7">
-      <w:lvl w:ilvl="7" w:tplc="AAFC0F12">
+      <w:lvl w:ilvl="7" w:tplc="699C036A">
         <w:start w:val="1"/>
         <w:numFmt w:val="bullet"/>
         <w:lvlText w:val="①"/>
@@ -30209,7 +28859,7 @@
       </w:lvl>
     </w:lvlOverride>
     <w:lvlOverride w:ilvl="8">
-      <w:lvl w:ilvl="8" w:tplc="9A9A8730">
+      <w:lvl w:ilvl="8" w:tplc="753ACB7C">
         <w:start w:val="1"/>
         <w:numFmt w:val="bullet"/>
         <w:lvlText w:val="■"/>
@@ -30245,7 +28895,7 @@
   <w:num w:numId="35" w16cid:durableId="1049450401">
     <w:abstractNumId w:val="18"/>
     <w:lvlOverride w:ilvl="0">
-      <w:lvl w:ilvl="0" w:tplc="05865E6C">
+      <w:lvl w:ilvl="0" w:tplc="9410A778">
         <w:start w:val="1"/>
         <w:numFmt w:val="bullet"/>
         <w:lvlText w:val="●"/>
@@ -30278,7 +28928,7 @@
       </w:lvl>
     </w:lvlOverride>
     <w:lvlOverride w:ilvl="1">
-      <w:lvl w:ilvl="1" w:tplc="D0EA31D4">
+      <w:lvl w:ilvl="1" w:tplc="594E7850">
         <w:start w:val="1"/>
         <w:numFmt w:val="bullet"/>
         <w:lvlText w:val="①"/>
@@ -30311,7 +28961,7 @@
       </w:lvl>
     </w:lvlOverride>
     <w:lvlOverride w:ilvl="2">
-      <w:lvl w:ilvl="2" w:tplc="10D07C10">
+      <w:lvl w:ilvl="2" w:tplc="20F00EB6">
         <w:start w:val="1"/>
         <w:numFmt w:val="bullet"/>
         <w:lvlText w:val="■"/>
@@ -30344,7 +28994,7 @@
       </w:lvl>
     </w:lvlOverride>
     <w:lvlOverride w:ilvl="3">
-      <w:lvl w:ilvl="3" w:tplc="15721286">
+      <w:lvl w:ilvl="3" w:tplc="C70A3F3E">
         <w:start w:val="1"/>
         <w:numFmt w:val="bullet"/>
         <w:lvlText w:val="●"/>
@@ -30377,7 +29027,7 @@
       </w:lvl>
     </w:lvlOverride>
     <w:lvlOverride w:ilvl="4">
-      <w:lvl w:ilvl="4" w:tplc="1C02EBAE">
+      <w:lvl w:ilvl="4" w:tplc="9D568250">
         <w:start w:val="1"/>
         <w:numFmt w:val="bullet"/>
         <w:lvlText w:val="①"/>
@@ -30410,7 +29060,7 @@
       </w:lvl>
     </w:lvlOverride>
     <w:lvlOverride w:ilvl="5">
-      <w:lvl w:ilvl="5" w:tplc="2C3C4C1A">
+      <w:lvl w:ilvl="5" w:tplc="CF163454">
         <w:start w:val="1"/>
         <w:numFmt w:val="bullet"/>
         <w:lvlText w:val="■"/>
@@ -30443,7 +29093,7 @@
       </w:lvl>
     </w:lvlOverride>
     <w:lvlOverride w:ilvl="6">
-      <w:lvl w:ilvl="6" w:tplc="00340B60">
+      <w:lvl w:ilvl="6" w:tplc="E09664E6">
         <w:start w:val="1"/>
         <w:numFmt w:val="bullet"/>
         <w:lvlText w:val="●"/>
@@ -30476,7 +29126,7 @@
       </w:lvl>
     </w:lvlOverride>
     <w:lvlOverride w:ilvl="7">
-      <w:lvl w:ilvl="7" w:tplc="AAFC0F12">
+      <w:lvl w:ilvl="7" w:tplc="699C036A">
         <w:start w:val="1"/>
         <w:numFmt w:val="bullet"/>
         <w:lvlText w:val="①"/>
@@ -30509,7 +29159,7 @@
       </w:lvl>
     </w:lvlOverride>
     <w:lvlOverride w:ilvl="8">
-      <w:lvl w:ilvl="8" w:tplc="9A9A8730">
+      <w:lvl w:ilvl="8" w:tplc="753ACB7C">
         <w:start w:val="1"/>
         <w:numFmt w:val="bullet"/>
         <w:lvlText w:val="■"/>
@@ -30551,7 +29201,7 @@
   <w:num w:numId="38" w16cid:durableId="1889367910">
     <w:abstractNumId w:val="20"/>
     <w:lvlOverride w:ilvl="0">
-      <w:lvl w:ilvl="0" w:tplc="DBB6771E">
+      <w:lvl w:ilvl="0" w:tplc="639CF6CC">
         <w:start w:val="1"/>
         <w:numFmt w:val="bullet"/>
         <w:lvlText w:val="-"/>
@@ -30582,7 +29232,7 @@
       </w:lvl>
     </w:lvlOverride>
     <w:lvlOverride w:ilvl="1">
-      <w:lvl w:ilvl="1" w:tplc="3C9A4956">
+      <w:lvl w:ilvl="1" w:tplc="9A54371C">
         <w:start w:val="1"/>
         <w:numFmt w:val="bullet"/>
         <w:lvlText w:val="-"/>
@@ -30613,7 +29263,7 @@
       </w:lvl>
     </w:lvlOverride>
     <w:lvlOverride w:ilvl="2">
-      <w:lvl w:ilvl="2" w:tplc="F0CEA2CC">
+      <w:lvl w:ilvl="2" w:tplc="97C27C4A">
         <w:start w:val="1"/>
         <w:numFmt w:val="bullet"/>
         <w:lvlText w:val="-"/>
@@ -30644,7 +29294,7 @@
       </w:lvl>
     </w:lvlOverride>
     <w:lvlOverride w:ilvl="3">
-      <w:lvl w:ilvl="3" w:tplc="0B60BF6E">
+      <w:lvl w:ilvl="3" w:tplc="92F42794">
         <w:start w:val="1"/>
         <w:numFmt w:val="bullet"/>
         <w:lvlText w:val="-"/>
@@ -30675,7 +29325,7 @@
       </w:lvl>
     </w:lvlOverride>
     <w:lvlOverride w:ilvl="4">
-      <w:lvl w:ilvl="4" w:tplc="8FFC2210">
+      <w:lvl w:ilvl="4" w:tplc="D3D87E8E">
         <w:start w:val="1"/>
         <w:numFmt w:val="bullet"/>
         <w:lvlText w:val="-"/>
@@ -30706,7 +29356,7 @@
       </w:lvl>
     </w:lvlOverride>
     <w:lvlOverride w:ilvl="5">
-      <w:lvl w:ilvl="5" w:tplc="3732CD20">
+      <w:lvl w:ilvl="5" w:tplc="9D508230">
         <w:start w:val="1"/>
         <w:numFmt w:val="bullet"/>
         <w:lvlText w:val="-"/>
@@ -30737,7 +29387,7 @@
       </w:lvl>
     </w:lvlOverride>
     <w:lvlOverride w:ilvl="6">
-      <w:lvl w:ilvl="6" w:tplc="EFA67798">
+      <w:lvl w:ilvl="6" w:tplc="F1A613C6">
         <w:start w:val="1"/>
         <w:numFmt w:val="bullet"/>
         <w:lvlText w:val="-"/>
@@ -30768,7 +29418,7 @@
       </w:lvl>
     </w:lvlOverride>
     <w:lvlOverride w:ilvl="7">
-      <w:lvl w:ilvl="7" w:tplc="7EC4BE22">
+      <w:lvl w:ilvl="7" w:tplc="D10404E2">
         <w:start w:val="1"/>
         <w:numFmt w:val="bullet"/>
         <w:lvlText w:val="-"/>
@@ -30799,7 +29449,7 @@
       </w:lvl>
     </w:lvlOverride>
     <w:lvlOverride w:ilvl="8">
-      <w:lvl w:ilvl="8" w:tplc="CE6A471A">
+      <w:lvl w:ilvl="8" w:tplc="D6563498">
         <w:start w:val="1"/>
         <w:numFmt w:val="bullet"/>
         <w:lvlText w:val="-"/>
@@ -30833,7 +29483,7 @@
   <w:num w:numId="39" w16cid:durableId="1890801601">
     <w:abstractNumId w:val="20"/>
     <w:lvlOverride w:ilvl="0">
-      <w:lvl w:ilvl="0" w:tplc="DBB6771E">
+      <w:lvl w:ilvl="0" w:tplc="639CF6CC">
         <w:start w:val="1"/>
         <w:numFmt w:val="bullet"/>
         <w:lvlText w:val="-"/>
@@ -30866,7 +29516,7 @@
       </w:lvl>
     </w:lvlOverride>
     <w:lvlOverride w:ilvl="1">
-      <w:lvl w:ilvl="1" w:tplc="3C9A4956">
+      <w:lvl w:ilvl="1" w:tplc="9A54371C">
         <w:start w:val="1"/>
         <w:numFmt w:val="bullet"/>
         <w:lvlText w:val="-"/>
@@ -30899,7 +29549,7 @@
       </w:lvl>
     </w:lvlOverride>
     <w:lvlOverride w:ilvl="2">
-      <w:lvl w:ilvl="2" w:tplc="F0CEA2CC">
+      <w:lvl w:ilvl="2" w:tplc="97C27C4A">
         <w:start w:val="1"/>
         <w:numFmt w:val="bullet"/>
         <w:lvlText w:val="-"/>
@@ -30932,7 +29582,7 @@
       </w:lvl>
     </w:lvlOverride>
     <w:lvlOverride w:ilvl="3">
-      <w:lvl w:ilvl="3" w:tplc="0B60BF6E">
+      <w:lvl w:ilvl="3" w:tplc="92F42794">
         <w:start w:val="1"/>
         <w:numFmt w:val="bullet"/>
         <w:lvlText w:val="-"/>
@@ -30965,7 +29615,7 @@
       </w:lvl>
     </w:lvlOverride>
     <w:lvlOverride w:ilvl="4">
-      <w:lvl w:ilvl="4" w:tplc="8FFC2210">
+      <w:lvl w:ilvl="4" w:tplc="D3D87E8E">
         <w:start w:val="1"/>
         <w:numFmt w:val="bullet"/>
         <w:lvlText w:val="-"/>
@@ -30998,7 +29648,7 @@
       </w:lvl>
     </w:lvlOverride>
     <w:lvlOverride w:ilvl="5">
-      <w:lvl w:ilvl="5" w:tplc="3732CD20">
+      <w:lvl w:ilvl="5" w:tplc="9D508230">
         <w:start w:val="1"/>
         <w:numFmt w:val="bullet"/>
         <w:lvlText w:val="-"/>
@@ -31031,7 +29681,7 @@
       </w:lvl>
     </w:lvlOverride>
     <w:lvlOverride w:ilvl="6">
-      <w:lvl w:ilvl="6" w:tplc="EFA67798">
+      <w:lvl w:ilvl="6" w:tplc="F1A613C6">
         <w:start w:val="1"/>
         <w:numFmt w:val="bullet"/>
         <w:lvlText w:val="-"/>
@@ -31064,7 +29714,7 @@
       </w:lvl>
     </w:lvlOverride>
     <w:lvlOverride w:ilvl="7">
-      <w:lvl w:ilvl="7" w:tplc="7EC4BE22">
+      <w:lvl w:ilvl="7" w:tplc="D10404E2">
         <w:start w:val="1"/>
         <w:numFmt w:val="bullet"/>
         <w:lvlText w:val="-"/>
@@ -31097,7 +29747,7 @@
       </w:lvl>
     </w:lvlOverride>
     <w:lvlOverride w:ilvl="8">
-      <w:lvl w:ilvl="8" w:tplc="CE6A471A">
+      <w:lvl w:ilvl="8" w:tplc="D6563498">
         <w:start w:val="1"/>
         <w:numFmt w:val="bullet"/>
         <w:lvlText w:val="-"/>

</xml_diff>

<commit_message>
more changes to notes I forgot to save in the earlier commit
</commit_message>
<xml_diff>
--- a/tactile_tabletop/Documents/User Handbook.docx
+++ b/tactile_tabletop/Documents/User Handbook.docx
@@ -43,7 +43,25 @@
           <w:sz w:val="32"/>
           <w:szCs w:val="32"/>
         </w:rPr>
-        <w:t>By: Ory and Robin</w:t>
+        <w:t xml:space="preserve">By: </w:t>
+      </w:r>
+      <w:proofErr w:type="spellStart"/>
+      <w:r>
+        <w:rPr>
+          <w:rFonts w:ascii="Benne" w:eastAsia="Benne" w:hAnsi="Benne" w:cs="Benne"/>
+          <w:sz w:val="32"/>
+          <w:szCs w:val="32"/>
+        </w:rPr>
+        <w:t>Ory</w:t>
+      </w:r>
+      <w:proofErr w:type="spellEnd"/>
+      <w:r>
+        <w:rPr>
+          <w:rFonts w:ascii="Benne" w:eastAsia="Benne" w:hAnsi="Benne" w:cs="Benne"/>
+          <w:sz w:val="32"/>
+          <w:szCs w:val="32"/>
+        </w:rPr>
+        <w:t xml:space="preserve"> and Robin</w:t>
       </w:r>
     </w:p>
     <w:p>
@@ -369,7 +387,25 @@
           <w:sz w:val="24"/>
           <w:szCs w:val="24"/>
         </w:rPr>
-        <w:t>While we are fans of learning and exploiting game systems, complexity can be paid for depth that isn’t worth having. Some examples from game experiences we’ve had: all-encompassing rule sets, feeling punished for not having a singular focus, translating lots of rules from one or more books into one or more character sheets that need to be flipped through during tense situations, and on.</w:t>
+        <w:t xml:space="preserve">While we are fans of learning and exploiting game systems, complexity can be paid for depth that isn’t worth having. Some examples from game experiences we’ve had: all-encompassing rule sets, feeling punished for not having a singular focus, translating lots of rules from one or more books into </w:t>
+      </w:r>
+      <w:proofErr w:type="gramStart"/>
+      <w:r>
+        <w:rPr>
+          <w:rFonts w:ascii="Benne" w:eastAsia="Benne" w:hAnsi="Benne" w:cs="Benne"/>
+          <w:sz w:val="24"/>
+          <w:szCs w:val="24"/>
+        </w:rPr>
+        <w:t>one or more character</w:t>
+      </w:r>
+      <w:proofErr w:type="gramEnd"/>
+      <w:r>
+        <w:rPr>
+          <w:rFonts w:ascii="Benne" w:eastAsia="Benne" w:hAnsi="Benne" w:cs="Benne"/>
+          <w:sz w:val="24"/>
+          <w:szCs w:val="24"/>
+        </w:rPr>
+        <w:t xml:space="preserve"> sheets that need to be flipped through during tense situations, and on.</w:t>
       </w:r>
     </w:p>
     <w:p>
@@ -388,7 +424,25 @@
           <w:sz w:val="24"/>
           <w:szCs w:val="24"/>
         </w:rPr>
-        <w:t>Some familiar facets from our inspirations you might notice are missing, and these are in response to the above examples. You may find some scenario that is unspecified in our rules;  you are encouraged to create what rules you need to make a fun game experience, of course including changing the rules we’ve decided to include in this version of the game. We believe most GM’s and players of tabletop games are used to home brewing solutions anyway, and it’s that spirit that we created this game in the first place.</w:t>
+        <w:t xml:space="preserve">Some familiar facets from our inspirations you might notice are missing, and these are in response to the above examples. You may find some scenario that is unspecified in our </w:t>
+      </w:r>
+      <w:proofErr w:type="gramStart"/>
+      <w:r>
+        <w:rPr>
+          <w:rFonts w:ascii="Benne" w:eastAsia="Benne" w:hAnsi="Benne" w:cs="Benne"/>
+          <w:sz w:val="24"/>
+          <w:szCs w:val="24"/>
+        </w:rPr>
+        <w:t>rules;  you</w:t>
+      </w:r>
+      <w:proofErr w:type="gramEnd"/>
+      <w:r>
+        <w:rPr>
+          <w:rFonts w:ascii="Benne" w:eastAsia="Benne" w:hAnsi="Benne" w:cs="Benne"/>
+          <w:sz w:val="24"/>
+          <w:szCs w:val="24"/>
+        </w:rPr>
+        <w:t xml:space="preserve"> are encouraged to create what rules you need to make a fun game experience, of course including changing the rules we’ve decided to include in this version of the game. We believe most GM’s and players of tabletop games are used to home brewing solutions anyway, and it’s that spirit that we created this game in the first place.</w:t>
       </w:r>
     </w:p>
     <w:p>
@@ -407,7 +461,25 @@
           <w:sz w:val="24"/>
           <w:szCs w:val="24"/>
         </w:rPr>
-        <w:t>Tactile Tabletop doesn’t specify a particular setting. By focusing on the mechanics of combat, our intent is to facilitate all sorts of settings: the traditional dungeon crawler, a space adventure, a post apocalyptic survival setting, any and all should work with our game system.</w:t>
+        <w:t xml:space="preserve">Tactile Tabletop doesn’t specify a particular setting. By focusing on the mechanics of combat, our intent is to facilitate all sorts of settings: the traditional dungeon crawler, a space adventure, a </w:t>
+      </w:r>
+      <w:proofErr w:type="spellStart"/>
+      <w:r>
+        <w:rPr>
+          <w:rFonts w:ascii="Benne" w:eastAsia="Benne" w:hAnsi="Benne" w:cs="Benne"/>
+          <w:sz w:val="24"/>
+          <w:szCs w:val="24"/>
+        </w:rPr>
+        <w:t>post apocalyptic</w:t>
+      </w:r>
+      <w:proofErr w:type="spellEnd"/>
+      <w:r>
+        <w:rPr>
+          <w:rFonts w:ascii="Benne" w:eastAsia="Benne" w:hAnsi="Benne" w:cs="Benne"/>
+          <w:sz w:val="24"/>
+          <w:szCs w:val="24"/>
+        </w:rPr>
+        <w:t xml:space="preserve"> survival setting, any and all should work with our game system.</w:t>
       </w:r>
     </w:p>
     <w:p>
@@ -467,8 +539,18 @@
           <w:sz w:val="24"/>
           <w:szCs w:val="24"/>
         </w:rPr>
-        <w:t>Robin and Ory</w:t>
-      </w:r>
+        <w:t xml:space="preserve">Robin and </w:t>
+      </w:r>
+      <w:proofErr w:type="spellStart"/>
+      <w:r>
+        <w:rPr>
+          <w:rFonts w:ascii="Benne" w:eastAsia="Benne" w:hAnsi="Benne" w:cs="Benne"/>
+          <w:sz w:val="24"/>
+          <w:szCs w:val="24"/>
+        </w:rPr>
+        <w:t>Ory</w:t>
+      </w:r>
+      <w:proofErr w:type="spellEnd"/>
     </w:p>
     <w:p>
       <w:pPr>
@@ -1423,7 +1505,25 @@
           <w:sz w:val="24"/>
           <w:szCs w:val="24"/>
         </w:rPr>
-        <w:t>: your ability to physically move something (if damage is dealt, debuff enemy defense, multiple targeted enemies/multiple hits</w:t>
+        <w:t xml:space="preserve">: your ability to physically move something (if damage is dealt, </w:t>
+      </w:r>
+      <w:proofErr w:type="spellStart"/>
+      <w:r>
+        <w:rPr>
+          <w:rFonts w:ascii="Benne" w:eastAsia="Benne" w:hAnsi="Benne" w:cs="Benne"/>
+          <w:sz w:val="24"/>
+          <w:szCs w:val="24"/>
+        </w:rPr>
+        <w:t>debuff</w:t>
+      </w:r>
+      <w:proofErr w:type="spellEnd"/>
+      <w:r>
+        <w:rPr>
+          <w:rFonts w:ascii="Benne" w:eastAsia="Benne" w:hAnsi="Benne" w:cs="Benne"/>
+          <w:sz w:val="24"/>
+          <w:szCs w:val="24"/>
+        </w:rPr>
+        <w:t xml:space="preserve"> enemy defense, multiple targeted enemies/multiple hits</w:t>
       </w:r>
       <w:r>
         <w:rPr>
@@ -1481,7 +1581,25 @@
           <w:sz w:val="24"/>
           <w:szCs w:val="24"/>
         </w:rPr>
-        <w:t>: your ability to finely control and contort your body (movement, damage unblockable)</w:t>
+        <w:t xml:space="preserve">: your ability to finely control and contort your body (movement, damage </w:t>
+      </w:r>
+      <w:proofErr w:type="spellStart"/>
+      <w:r>
+        <w:rPr>
+          <w:rFonts w:ascii="Benne" w:eastAsia="Benne" w:hAnsi="Benne" w:cs="Benne"/>
+          <w:sz w:val="24"/>
+          <w:szCs w:val="24"/>
+        </w:rPr>
+        <w:t>unblockable</w:t>
+      </w:r>
+      <w:proofErr w:type="spellEnd"/>
+      <w:r>
+        <w:rPr>
+          <w:rFonts w:ascii="Benne" w:eastAsia="Benne" w:hAnsi="Benne" w:cs="Benne"/>
+          <w:sz w:val="24"/>
+          <w:szCs w:val="24"/>
+        </w:rPr>
+        <w:t>)</w:t>
       </w:r>
     </w:p>
     <w:p>
@@ -1583,7 +1701,43 @@
           <w:sz w:val="24"/>
           <w:szCs w:val="24"/>
         </w:rPr>
-        <w:t>: your ability to solve problems, intuit conclusions, and understanding and influence over natural forces (return cards from discard, move tokens, additional ability uses, changing when ability uses happen, debuff self defense)</w:t>
+        <w:t xml:space="preserve">: your ability to solve problems, intuit conclusions, and understanding and influence over natural forces (return cards from discard, move tokens, additional ability uses, changing when ability uses happen, </w:t>
+      </w:r>
+      <w:proofErr w:type="spellStart"/>
+      <w:r>
+        <w:rPr>
+          <w:rFonts w:ascii="Benne" w:eastAsia="Benne" w:hAnsi="Benne" w:cs="Benne"/>
+          <w:sz w:val="24"/>
+          <w:szCs w:val="24"/>
+        </w:rPr>
+        <w:t>debuff</w:t>
+      </w:r>
+      <w:proofErr w:type="spellEnd"/>
+      <w:r>
+        <w:rPr>
+          <w:rFonts w:ascii="Benne" w:eastAsia="Benne" w:hAnsi="Benne" w:cs="Benne"/>
+          <w:sz w:val="24"/>
+          <w:szCs w:val="24"/>
+        </w:rPr>
+        <w:t xml:space="preserve"> </w:t>
+      </w:r>
+      <w:proofErr w:type="spellStart"/>
+      <w:r>
+        <w:rPr>
+          <w:rFonts w:ascii="Benne" w:eastAsia="Benne" w:hAnsi="Benne" w:cs="Benne"/>
+          <w:sz w:val="24"/>
+          <w:szCs w:val="24"/>
+        </w:rPr>
+        <w:t>self defense</w:t>
+      </w:r>
+      <w:proofErr w:type="spellEnd"/>
+      <w:r>
+        <w:rPr>
+          <w:rFonts w:ascii="Benne" w:eastAsia="Benne" w:hAnsi="Benne" w:cs="Benne"/>
+          <w:sz w:val="24"/>
+          <w:szCs w:val="24"/>
+        </w:rPr>
+        <w:t>)</w:t>
       </w:r>
     </w:p>
     <w:p>
@@ -1651,7 +1805,25 @@
           <w:sz w:val="24"/>
           <w:szCs w:val="24"/>
         </w:rPr>
-        <w:t>: your ability to see and exploiting opportunities (targeting, mark, buff self attack)</w:t>
+        <w:t xml:space="preserve">: your ability to see and exploiting opportunities (targeting, mark, buff </w:t>
+      </w:r>
+      <w:proofErr w:type="spellStart"/>
+      <w:r>
+        <w:rPr>
+          <w:rFonts w:ascii="Benne" w:eastAsia="Benne" w:hAnsi="Benne" w:cs="Benne"/>
+          <w:sz w:val="24"/>
+          <w:szCs w:val="24"/>
+        </w:rPr>
+        <w:t>self attack</w:t>
+      </w:r>
+      <w:proofErr w:type="spellEnd"/>
+      <w:r>
+        <w:rPr>
+          <w:rFonts w:ascii="Benne" w:eastAsia="Benne" w:hAnsi="Benne" w:cs="Benne"/>
+          <w:sz w:val="24"/>
+          <w:szCs w:val="24"/>
+        </w:rPr>
+        <w:t>)</w:t>
       </w:r>
     </w:p>
     <w:p>
@@ -1683,7 +1855,23 @@
           <w:sz w:val="24"/>
           <w:szCs w:val="24"/>
         </w:rPr>
-        <w:t>: your ability to turn ideas into reality (create consumables, static area effects, static buffs, influence item effectiveness)</w:t>
+        <w:t>: your ability to turn ideas into reality (create consumables, static area effects, static buffs, influence item effectiveness</w:t>
+      </w:r>
+      <w:r>
+        <w:rPr>
+          <w:rFonts w:ascii="Benne" w:eastAsia="Benne" w:hAnsi="Benne" w:cs="Benne"/>
+          <w:sz w:val="24"/>
+          <w:szCs w:val="24"/>
+        </w:rPr>
+        <w:t>, Poison</w:t>
+      </w:r>
+      <w:r>
+        <w:rPr>
+          <w:rFonts w:ascii="Benne" w:eastAsia="Benne" w:hAnsi="Benne" w:cs="Benne"/>
+          <w:sz w:val="24"/>
+          <w:szCs w:val="24"/>
+        </w:rPr>
+        <w:t>)</w:t>
       </w:r>
     </w:p>
     <w:p>
@@ -2709,7 +2897,25 @@
           <w:sz w:val="24"/>
           <w:szCs w:val="24"/>
         </w:rPr>
-        <w:t xml:space="preserve">Say you want to convince a shopkeeper to let you into an underground market. In order to do this you will need to convince them to tell you. You would roll your influence die and add your Charisma stat total to the roll, and if high enough (determined by the GM), you would be let into the market. </w:t>
+        <w:t xml:space="preserve">Say you want to convince a shopkeeper to let you into an underground market. In order to do </w:t>
+      </w:r>
+      <w:proofErr w:type="gramStart"/>
+      <w:r>
+        <w:rPr>
+          <w:rFonts w:ascii="Benne" w:eastAsia="Benne" w:hAnsi="Benne" w:cs="Benne"/>
+          <w:sz w:val="24"/>
+          <w:szCs w:val="24"/>
+        </w:rPr>
+        <w:t>this</w:t>
+      </w:r>
+      <w:proofErr w:type="gramEnd"/>
+      <w:r>
+        <w:rPr>
+          <w:rFonts w:ascii="Benne" w:eastAsia="Benne" w:hAnsi="Benne" w:cs="Benne"/>
+          <w:sz w:val="24"/>
+          <w:szCs w:val="24"/>
+        </w:rPr>
+        <w:t xml:space="preserve"> you will need to convince them to tell you. You would roll your influence die and add your Charisma stat total to the roll, and if high enough (determined by the GM), you would be let into the market. </w:t>
       </w:r>
     </w:p>
     <w:p>
@@ -2910,7 +3116,25 @@
           <w:sz w:val="24"/>
           <w:szCs w:val="24"/>
         </w:rPr>
-        <w:t>For every Defense Contact token you have applied, increase by one all defense values you calculate against that target</w:t>
+        <w:t xml:space="preserve">For every Defense Contact </w:t>
+      </w:r>
+      <w:proofErr w:type="gramStart"/>
+      <w:r>
+        <w:rPr>
+          <w:rFonts w:ascii="Benne" w:eastAsia="Benne" w:hAnsi="Benne" w:cs="Benne"/>
+          <w:sz w:val="24"/>
+          <w:szCs w:val="24"/>
+        </w:rPr>
+        <w:t>token</w:t>
+      </w:r>
+      <w:proofErr w:type="gramEnd"/>
+      <w:r>
+        <w:rPr>
+          <w:rFonts w:ascii="Benne" w:eastAsia="Benne" w:hAnsi="Benne" w:cs="Benne"/>
+          <w:sz w:val="24"/>
+          <w:szCs w:val="24"/>
+        </w:rPr>
+        <w:t xml:space="preserve"> you have applied, increase by one all defense values you calculate against that target</w:t>
       </w:r>
     </w:p>
     <w:p>
@@ -2932,7 +3156,25 @@
           <w:sz w:val="24"/>
           <w:szCs w:val="24"/>
         </w:rPr>
-        <w:t xml:space="preserve">For every attack contact token you have applied, increase by one all attack values you calculate against </w:t>
+        <w:t xml:space="preserve">For every attack contact </w:t>
+      </w:r>
+      <w:proofErr w:type="gramStart"/>
+      <w:r>
+        <w:rPr>
+          <w:rFonts w:ascii="Benne" w:eastAsia="Benne" w:hAnsi="Benne" w:cs="Benne"/>
+          <w:sz w:val="24"/>
+          <w:szCs w:val="24"/>
+        </w:rPr>
+        <w:t>token</w:t>
+      </w:r>
+      <w:proofErr w:type="gramEnd"/>
+      <w:r>
+        <w:rPr>
+          <w:rFonts w:ascii="Benne" w:eastAsia="Benne" w:hAnsi="Benne" w:cs="Benne"/>
+          <w:sz w:val="24"/>
+          <w:szCs w:val="24"/>
+        </w:rPr>
+        <w:t xml:space="preserve"> you have applied, increase by one all attack values you calculate against </w:t>
       </w:r>
       <w:r>
         <w:rPr>
@@ -2963,7 +3205,25 @@
           <w:sz w:val="24"/>
           <w:szCs w:val="24"/>
         </w:rPr>
-        <w:t>For every influence contact token you have applied, increase by one all influence values you calculate against that target</w:t>
+        <w:t xml:space="preserve">For every influence contact </w:t>
+      </w:r>
+      <w:proofErr w:type="gramStart"/>
+      <w:r>
+        <w:rPr>
+          <w:rFonts w:ascii="Benne" w:eastAsia="Benne" w:hAnsi="Benne" w:cs="Benne"/>
+          <w:sz w:val="24"/>
+          <w:szCs w:val="24"/>
+        </w:rPr>
+        <w:t>token</w:t>
+      </w:r>
+      <w:proofErr w:type="gramEnd"/>
+      <w:r>
+        <w:rPr>
+          <w:rFonts w:ascii="Benne" w:eastAsia="Benne" w:hAnsi="Benne" w:cs="Benne"/>
+          <w:sz w:val="24"/>
+          <w:szCs w:val="24"/>
+        </w:rPr>
+        <w:t xml:space="preserve"> you have applied, increase by one all influence values you calculate against that target</w:t>
       </w:r>
     </w:p>
     <w:p>
@@ -3111,8 +3371,42 @@
           <w:szCs w:val="32"/>
         </w:rPr>
         <w:lastRenderedPageBreak/>
-        <w:t>Sample Character : Zin Fantallay</w:t>
-      </w:r>
+        <w:t xml:space="preserve">Sample </w:t>
+      </w:r>
+      <w:proofErr w:type="gramStart"/>
+      <w:r>
+        <w:rPr>
+          <w:rFonts w:ascii="Benne" w:eastAsia="Benne" w:hAnsi="Benne" w:cs="Benne"/>
+          <w:b/>
+          <w:bCs/>
+          <w:sz w:val="32"/>
+          <w:szCs w:val="32"/>
+        </w:rPr>
+        <w:t>Character :</w:t>
+      </w:r>
+      <w:proofErr w:type="gramEnd"/>
+      <w:r>
+        <w:rPr>
+          <w:rFonts w:ascii="Benne" w:eastAsia="Benne" w:hAnsi="Benne" w:cs="Benne"/>
+          <w:b/>
+          <w:bCs/>
+          <w:sz w:val="32"/>
+          <w:szCs w:val="32"/>
+        </w:rPr>
+        <w:t xml:space="preserve"> Zin </w:t>
+      </w:r>
+      <w:proofErr w:type="spellStart"/>
+      <w:r>
+        <w:rPr>
+          <w:rFonts w:ascii="Benne" w:eastAsia="Benne" w:hAnsi="Benne" w:cs="Benne"/>
+          <w:b/>
+          <w:bCs/>
+          <w:sz w:val="32"/>
+          <w:szCs w:val="32"/>
+        </w:rPr>
+        <w:t>Fantallay</w:t>
+      </w:r>
+      <w:proofErr w:type="spellEnd"/>
     </w:p>
     <w:p>
       <w:pPr>
@@ -4054,7 +4348,29 @@
           <w:sz w:val="26"/>
           <w:szCs w:val="26"/>
         </w:rPr>
-        <w:t>Contact Tokens: 1 Attack ; 1 Influence</w:t>
+        <w:t xml:space="preserve">Contact Tokens: 1 </w:t>
+      </w:r>
+      <w:proofErr w:type="gramStart"/>
+      <w:r>
+        <w:rPr>
+          <w:rFonts w:ascii="Benne" w:eastAsia="Benne" w:hAnsi="Benne" w:cs="Benne"/>
+          <w:b/>
+          <w:bCs/>
+          <w:sz w:val="26"/>
+          <w:szCs w:val="26"/>
+        </w:rPr>
+        <w:t>Attack ;</w:t>
+      </w:r>
+      <w:proofErr w:type="gramEnd"/>
+      <w:r>
+        <w:rPr>
+          <w:rFonts w:ascii="Benne" w:eastAsia="Benne" w:hAnsi="Benne" w:cs="Benne"/>
+          <w:b/>
+          <w:bCs/>
+          <w:sz w:val="26"/>
+          <w:szCs w:val="26"/>
+        </w:rPr>
+        <w:t xml:space="preserve"> 1 Influence</w:t>
       </w:r>
     </w:p>
     <w:p>
@@ -4207,7 +4523,25 @@
           <w:sz w:val="24"/>
           <w:szCs w:val="24"/>
         </w:rPr>
-        <w:t>Each time you level up, you add 2 character cards that you meet the requirements for. Once added to your deck, the passives they grant can be allocated as before: to health, stats, or contact tokens</w:t>
+        <w:t xml:space="preserve">Each time you level up, you add </w:t>
+      </w:r>
+      <w:proofErr w:type="gramStart"/>
+      <w:r>
+        <w:rPr>
+          <w:rFonts w:ascii="Benne" w:eastAsia="Benne" w:hAnsi="Benne" w:cs="Benne"/>
+          <w:sz w:val="24"/>
+          <w:szCs w:val="24"/>
+        </w:rPr>
+        <w:t>2 character</w:t>
+      </w:r>
+      <w:proofErr w:type="gramEnd"/>
+      <w:r>
+        <w:rPr>
+          <w:rFonts w:ascii="Benne" w:eastAsia="Benne" w:hAnsi="Benne" w:cs="Benne"/>
+          <w:sz w:val="24"/>
+          <w:szCs w:val="24"/>
+        </w:rPr>
+        <w:t xml:space="preserve"> cards that you meet the requirements for. Once added to your deck, the passives they grant can be allocated as before: to health, stats, or contact tokens</w:t>
       </w:r>
     </w:p>
     <w:p>
@@ -4262,7 +4596,25 @@
           <w:sz w:val="24"/>
           <w:szCs w:val="24"/>
         </w:rPr>
-        <w:t xml:space="preserve">Beyond the character’s abilities and their tokens to withstand attacks/empower their abilities, the character have weapon(s). </w:t>
+        <w:t xml:space="preserve">Beyond the character’s abilities and their tokens to withstand attacks/empower their abilities, the character </w:t>
+      </w:r>
+      <w:proofErr w:type="gramStart"/>
+      <w:r>
+        <w:rPr>
+          <w:rFonts w:ascii="Benne" w:eastAsia="Benne" w:hAnsi="Benne" w:cs="Benne"/>
+          <w:sz w:val="24"/>
+          <w:szCs w:val="24"/>
+        </w:rPr>
+        <w:t>have</w:t>
+      </w:r>
+      <w:proofErr w:type="gramEnd"/>
+      <w:r>
+        <w:rPr>
+          <w:rFonts w:ascii="Benne" w:eastAsia="Benne" w:hAnsi="Benne" w:cs="Benne"/>
+          <w:sz w:val="24"/>
+          <w:szCs w:val="24"/>
+        </w:rPr>
+        <w:t xml:space="preserve"> weapon(s). </w:t>
       </w:r>
     </w:p>
     <w:p>
@@ -6969,6 +7321,7 @@
             <w:vAlign w:val="bottom"/>
           </w:tcPr>
           <w:p>
+            <w:proofErr w:type="spellStart"/>
             <w:r>
               <w:rPr>
                 <w:sz w:val="20"/>
@@ -6976,6 +7329,7 @@
               </w:rPr>
               <w:t>Unnarmed</w:t>
             </w:r>
+            <w:proofErr w:type="spellEnd"/>
           </w:p>
         </w:tc>
         <w:tc>
@@ -8030,7 +8384,25 @@
           <w:sz w:val="24"/>
           <w:szCs w:val="24"/>
         </w:rPr>
-        <w:t xml:space="preserve">Beyond creating a character, we have other built in mechanisms for enhancing the character, granting </w:t>
+        <w:t xml:space="preserve">Beyond creating a character, we have other </w:t>
+      </w:r>
+      <w:proofErr w:type="gramStart"/>
+      <w:r>
+        <w:rPr>
+          <w:rFonts w:ascii="Benne" w:eastAsia="Benne" w:hAnsi="Benne" w:cs="Benne"/>
+          <w:sz w:val="24"/>
+          <w:szCs w:val="24"/>
+        </w:rPr>
+        <w:t>built in</w:t>
+      </w:r>
+      <w:proofErr w:type="gramEnd"/>
+      <w:r>
+        <w:rPr>
+          <w:rFonts w:ascii="Benne" w:eastAsia="Benne" w:hAnsi="Benne" w:cs="Benne"/>
+          <w:sz w:val="24"/>
+          <w:szCs w:val="24"/>
+        </w:rPr>
+        <w:t xml:space="preserve"> mechanisms for enhancing the character, granting </w:t>
       </w:r>
       <w:r>
         <w:rPr>
@@ -8838,8 +9210,18 @@
                 <w:sz w:val="24"/>
                 <w:szCs w:val="24"/>
               </w:rPr>
-              <w:t>Ring of Aulm</w:t>
+              <w:t xml:space="preserve">Ring of </w:t>
             </w:r>
+            <w:proofErr w:type="spellStart"/>
+            <w:r>
+              <w:rPr>
+                <w:rFonts w:ascii="Benne" w:eastAsia="Benne" w:hAnsi="Benne" w:cs="Benne"/>
+                <w:sz w:val="24"/>
+                <w:szCs w:val="24"/>
+              </w:rPr>
+              <w:t>Aulm</w:t>
+            </w:r>
+            <w:proofErr w:type="spellEnd"/>
           </w:p>
         </w:tc>
         <w:tc>
@@ -9311,7 +9693,25 @@
                 <w:sz w:val="24"/>
                 <w:szCs w:val="24"/>
               </w:rPr>
-              <w:t>When Jumping, gain an extra 10 feet of movement</w:t>
+              <w:t xml:space="preserve">When </w:t>
+            </w:r>
+            <w:proofErr w:type="gramStart"/>
+            <w:r>
+              <w:rPr>
+                <w:rFonts w:ascii="Benne" w:eastAsia="Benne" w:hAnsi="Benne" w:cs="Benne"/>
+                <w:sz w:val="24"/>
+                <w:szCs w:val="24"/>
+              </w:rPr>
+              <w:t>Jumping</w:t>
+            </w:r>
+            <w:proofErr w:type="gramEnd"/>
+            <w:r>
+              <w:rPr>
+                <w:rFonts w:ascii="Benne" w:eastAsia="Benne" w:hAnsi="Benne" w:cs="Benne"/>
+                <w:sz w:val="24"/>
+                <w:szCs w:val="24"/>
+              </w:rPr>
+              <w:t>, gain an extra 10 feet of movement</w:t>
             </w:r>
           </w:p>
         </w:tc>
@@ -9962,7 +10362,25 @@
                 <w:sz w:val="24"/>
                 <w:szCs w:val="24"/>
               </w:rPr>
-              <w:t>A pressurized container of flammable oil, with a sparkwheel and button on top to create a small flame</w:t>
+              <w:t xml:space="preserve">A pressurized container of flammable oil, with a </w:t>
+            </w:r>
+            <w:proofErr w:type="spellStart"/>
+            <w:r>
+              <w:rPr>
+                <w:rFonts w:ascii="Benne" w:eastAsia="Benne" w:hAnsi="Benne" w:cs="Benne"/>
+                <w:sz w:val="24"/>
+                <w:szCs w:val="24"/>
+              </w:rPr>
+              <w:t>sparkwheel</w:t>
+            </w:r>
+            <w:proofErr w:type="spellEnd"/>
+            <w:r>
+              <w:rPr>
+                <w:rFonts w:ascii="Benne" w:eastAsia="Benne" w:hAnsi="Benne" w:cs="Benne"/>
+                <w:sz w:val="24"/>
+                <w:szCs w:val="24"/>
+              </w:rPr>
+              <w:t xml:space="preserve"> and button on top to create a small flame</w:t>
             </w:r>
           </w:p>
         </w:tc>
@@ -10701,8 +11119,18 @@
                 <w:sz w:val="24"/>
                 <w:szCs w:val="24"/>
               </w:rPr>
-              <w:t>Staff of Magical Missles</w:t>
+              <w:t xml:space="preserve">Staff of Magical </w:t>
             </w:r>
+            <w:proofErr w:type="spellStart"/>
+            <w:r>
+              <w:rPr>
+                <w:rFonts w:ascii="Benne" w:eastAsia="Benne" w:hAnsi="Benne" w:cs="Benne"/>
+                <w:sz w:val="24"/>
+                <w:szCs w:val="24"/>
+              </w:rPr>
+              <w:t>Missles</w:t>
+            </w:r>
+            <w:proofErr w:type="spellEnd"/>
           </w:p>
         </w:tc>
         <w:tc>
@@ -11018,7 +11446,42 @@
           <w:szCs w:val="24"/>
         </w:rPr>
         <w:tab/>
-        <w:t>Augmnet cards are very contextual, so we provide blank cards for the GM to fill out. To give you ideas, below are some examples.</w:t>
+      </w:r>
+      <w:proofErr w:type="spellStart"/>
+      <w:r>
+        <w:rPr>
+          <w:rFonts w:ascii="Benne" w:eastAsia="Benne" w:hAnsi="Benne" w:cs="Benne"/>
+          <w:sz w:val="24"/>
+          <w:szCs w:val="24"/>
+        </w:rPr>
+        <w:t>Augmnet</w:t>
+      </w:r>
+      <w:proofErr w:type="spellEnd"/>
+      <w:r>
+        <w:rPr>
+          <w:rFonts w:ascii="Benne" w:eastAsia="Benne" w:hAnsi="Benne" w:cs="Benne"/>
+          <w:sz w:val="24"/>
+          <w:szCs w:val="24"/>
+        </w:rPr>
+        <w:t xml:space="preserve"> cards are very contextual, so we provide blank cards for the GM to fill out. To give </w:t>
+      </w:r>
+      <w:proofErr w:type="spellStart"/>
+      <w:r>
+        <w:rPr>
+          <w:rFonts w:ascii="Benne" w:eastAsia="Benne" w:hAnsi="Benne" w:cs="Benne"/>
+          <w:sz w:val="24"/>
+          <w:szCs w:val="24"/>
+        </w:rPr>
+        <w:t>you</w:t>
+      </w:r>
+      <w:proofErr w:type="spellEnd"/>
+      <w:r>
+        <w:rPr>
+          <w:rFonts w:ascii="Benne" w:eastAsia="Benne" w:hAnsi="Benne" w:cs="Benne"/>
+          <w:sz w:val="24"/>
+          <w:szCs w:val="24"/>
+        </w:rPr>
+        <w:t xml:space="preserve"> ideas, below are some examples.</w:t>
       </w:r>
     </w:p>
     <w:p>
@@ -11172,8 +11635,18 @@
                 <w:sz w:val="24"/>
                 <w:szCs w:val="24"/>
               </w:rPr>
-              <w:t>Blessing of Yindar</w:t>
+              <w:t xml:space="preserve">Blessing of </w:t>
             </w:r>
+            <w:proofErr w:type="spellStart"/>
+            <w:r>
+              <w:rPr>
+                <w:rFonts w:ascii="Benne" w:eastAsia="Benne" w:hAnsi="Benne" w:cs="Benne"/>
+                <w:sz w:val="24"/>
+                <w:szCs w:val="24"/>
+              </w:rPr>
+              <w:t>Yindar</w:t>
+            </w:r>
+            <w:proofErr w:type="spellEnd"/>
           </w:p>
         </w:tc>
         <w:tc>
@@ -11204,7 +11677,35 @@
                 <w:sz w:val="24"/>
                 <w:szCs w:val="24"/>
               </w:rPr>
-              <w:t>Duration: 5 Rnds ; Action: As long as sunlight is touching you, gain +1 to all rolls</w:t>
+              <w:t xml:space="preserve">Duration: 5 </w:t>
+            </w:r>
+            <w:proofErr w:type="spellStart"/>
+            <w:proofErr w:type="gramStart"/>
+            <w:r>
+              <w:rPr>
+                <w:rFonts w:ascii="Benne" w:eastAsia="Benne" w:hAnsi="Benne" w:cs="Benne"/>
+                <w:sz w:val="24"/>
+                <w:szCs w:val="24"/>
+              </w:rPr>
+              <w:t>Rnds</w:t>
+            </w:r>
+            <w:proofErr w:type="spellEnd"/>
+            <w:r>
+              <w:rPr>
+                <w:rFonts w:ascii="Benne" w:eastAsia="Benne" w:hAnsi="Benne" w:cs="Benne"/>
+                <w:sz w:val="24"/>
+                <w:szCs w:val="24"/>
+              </w:rPr>
+              <w:t xml:space="preserve"> ;</w:t>
+            </w:r>
+            <w:proofErr w:type="gramEnd"/>
+            <w:r>
+              <w:rPr>
+                <w:rFonts w:ascii="Benne" w:eastAsia="Benne" w:hAnsi="Benne" w:cs="Benne"/>
+                <w:sz w:val="24"/>
+                <w:szCs w:val="24"/>
+              </w:rPr>
+              <w:t xml:space="preserve"> Action: As long as sunlight is touching you, gain +1 to all rolls</w:t>
             </w:r>
           </w:p>
         </w:tc>
@@ -11274,7 +11775,25 @@
                 <w:sz w:val="24"/>
                 <w:szCs w:val="24"/>
               </w:rPr>
-              <w:t>Duration: 1 day ; Action: flip a coin after each attack. If heads, take a -3 penalty</w:t>
+              <w:t xml:space="preserve">Duration: 1 </w:t>
+            </w:r>
+            <w:proofErr w:type="gramStart"/>
+            <w:r>
+              <w:rPr>
+                <w:rFonts w:ascii="Benne" w:eastAsia="Benne" w:hAnsi="Benne" w:cs="Benne"/>
+                <w:sz w:val="24"/>
+                <w:szCs w:val="24"/>
+              </w:rPr>
+              <w:t>day ;</w:t>
+            </w:r>
+            <w:proofErr w:type="gramEnd"/>
+            <w:r>
+              <w:rPr>
+                <w:rFonts w:ascii="Benne" w:eastAsia="Benne" w:hAnsi="Benne" w:cs="Benne"/>
+                <w:sz w:val="24"/>
+                <w:szCs w:val="24"/>
+              </w:rPr>
+              <w:t xml:space="preserve"> Action: flip a coin after each attack. If heads, take a -3 penalty</w:t>
             </w:r>
           </w:p>
         </w:tc>
@@ -11414,7 +11933,25 @@
                 <w:sz w:val="24"/>
                 <w:szCs w:val="24"/>
               </w:rPr>
-              <w:t>Duration: Instant ; Action: Move vehicle 20 feet in a random direction</w:t>
+              <w:t xml:space="preserve">Duration: </w:t>
+            </w:r>
+            <w:proofErr w:type="gramStart"/>
+            <w:r>
+              <w:rPr>
+                <w:rFonts w:ascii="Benne" w:eastAsia="Benne" w:hAnsi="Benne" w:cs="Benne"/>
+                <w:sz w:val="24"/>
+                <w:szCs w:val="24"/>
+              </w:rPr>
+              <w:t>Instant ;</w:t>
+            </w:r>
+            <w:proofErr w:type="gramEnd"/>
+            <w:r>
+              <w:rPr>
+                <w:rFonts w:ascii="Benne" w:eastAsia="Benne" w:hAnsi="Benne" w:cs="Benne"/>
+                <w:sz w:val="24"/>
+                <w:szCs w:val="24"/>
+              </w:rPr>
+              <w:t xml:space="preserve"> Action: Move vehicle 20 feet in a random direction</w:t>
             </w:r>
           </w:p>
         </w:tc>
@@ -11452,7 +11989,25 @@
                 <w:sz w:val="24"/>
                 <w:szCs w:val="24"/>
               </w:rPr>
-              <w:t>Augment lvl 1: Legs</w:t>
+              <w:t xml:space="preserve">Augment </w:t>
+            </w:r>
+            <w:proofErr w:type="spellStart"/>
+            <w:r>
+              <w:rPr>
+                <w:rFonts w:ascii="Benne" w:eastAsia="Benne" w:hAnsi="Benne" w:cs="Benne"/>
+                <w:sz w:val="24"/>
+                <w:szCs w:val="24"/>
+              </w:rPr>
+              <w:t>lvl</w:t>
+            </w:r>
+            <w:proofErr w:type="spellEnd"/>
+            <w:r>
+              <w:rPr>
+                <w:rFonts w:ascii="Benne" w:eastAsia="Benne" w:hAnsi="Benne" w:cs="Benne"/>
+                <w:sz w:val="24"/>
+                <w:szCs w:val="24"/>
+              </w:rPr>
+              <w:t xml:space="preserve"> 1: Legs</w:t>
             </w:r>
           </w:p>
         </w:tc>
@@ -11484,7 +12039,25 @@
                 <w:sz w:val="24"/>
                 <w:szCs w:val="24"/>
               </w:rPr>
-              <w:t>Action: powered kick, 2d8 damage, 5ft range ; Passive: +1 strength</w:t>
+              <w:t xml:space="preserve">Action: powered kick, 2d8 damage, 5ft </w:t>
+            </w:r>
+            <w:proofErr w:type="gramStart"/>
+            <w:r>
+              <w:rPr>
+                <w:rFonts w:ascii="Benne" w:eastAsia="Benne" w:hAnsi="Benne" w:cs="Benne"/>
+                <w:sz w:val="24"/>
+                <w:szCs w:val="24"/>
+              </w:rPr>
+              <w:t>range ;</w:t>
+            </w:r>
+            <w:proofErr w:type="gramEnd"/>
+            <w:r>
+              <w:rPr>
+                <w:rFonts w:ascii="Benne" w:eastAsia="Benne" w:hAnsi="Benne" w:cs="Benne"/>
+                <w:sz w:val="24"/>
+                <w:szCs w:val="24"/>
+              </w:rPr>
+              <w:t xml:space="preserve"> Passive: +1 strength</w:t>
             </w:r>
           </w:p>
         </w:tc>
@@ -11554,7 +12127,25 @@
                 <w:sz w:val="24"/>
                 <w:szCs w:val="24"/>
               </w:rPr>
-              <w:t>Duration: 1 hour ; Passive: +2 Knowledge checks, +5ft movement when taking an action that gives movement</w:t>
+              <w:t xml:space="preserve">Duration: 1 </w:t>
+            </w:r>
+            <w:proofErr w:type="gramStart"/>
+            <w:r>
+              <w:rPr>
+                <w:rFonts w:ascii="Benne" w:eastAsia="Benne" w:hAnsi="Benne" w:cs="Benne"/>
+                <w:sz w:val="24"/>
+                <w:szCs w:val="24"/>
+              </w:rPr>
+              <w:t>hour ;</w:t>
+            </w:r>
+            <w:proofErr w:type="gramEnd"/>
+            <w:r>
+              <w:rPr>
+                <w:rFonts w:ascii="Benne" w:eastAsia="Benne" w:hAnsi="Benne" w:cs="Benne"/>
+                <w:sz w:val="24"/>
+                <w:szCs w:val="24"/>
+              </w:rPr>
+              <w:t xml:space="preserve"> Passive: +2 Knowledge checks, +5ft movement when taking an action that gives movement</w:t>
             </w:r>
           </w:p>
         </w:tc>
@@ -11731,8 +12322,42 @@
           <w:sz w:val="32"/>
           <w:szCs w:val="32"/>
         </w:rPr>
-        <w:t>Sample Character Continued : Zin Fantallay</w:t>
-      </w:r>
+        <w:t xml:space="preserve">Sample Character </w:t>
+      </w:r>
+      <w:proofErr w:type="gramStart"/>
+      <w:r>
+        <w:rPr>
+          <w:rFonts w:ascii="Benne" w:eastAsia="Benne" w:hAnsi="Benne" w:cs="Benne"/>
+          <w:b/>
+          <w:bCs/>
+          <w:sz w:val="32"/>
+          <w:szCs w:val="32"/>
+        </w:rPr>
+        <w:t>Continued :</w:t>
+      </w:r>
+      <w:proofErr w:type="gramEnd"/>
+      <w:r>
+        <w:rPr>
+          <w:rFonts w:ascii="Benne" w:eastAsia="Benne" w:hAnsi="Benne" w:cs="Benne"/>
+          <w:b/>
+          <w:bCs/>
+          <w:sz w:val="32"/>
+          <w:szCs w:val="32"/>
+        </w:rPr>
+        <w:t xml:space="preserve"> Zin </w:t>
+      </w:r>
+      <w:proofErr w:type="spellStart"/>
+      <w:r>
+        <w:rPr>
+          <w:rFonts w:ascii="Benne" w:eastAsia="Benne" w:hAnsi="Benne" w:cs="Benne"/>
+          <w:b/>
+          <w:bCs/>
+          <w:sz w:val="32"/>
+          <w:szCs w:val="32"/>
+        </w:rPr>
+        <w:t>Fantallay</w:t>
+      </w:r>
+      <w:proofErr w:type="spellEnd"/>
     </w:p>
     <w:p>
       <w:pPr>
@@ -12010,7 +12635,25 @@
           <w:sz w:val="24"/>
           <w:szCs w:val="24"/>
         </w:rPr>
-        <w:t>There’s no wrong way to build a character, and no one card should or shouldn’t feel necessary to include for any one character deck. People are multi-faceted and surprising, and your characters can be too!</w:t>
+        <w:t xml:space="preserve">There’s no wrong way to build a character, and no one card should or shouldn’t feel necessary to include for any </w:t>
+      </w:r>
+      <w:proofErr w:type="gramStart"/>
+      <w:r>
+        <w:rPr>
+          <w:rFonts w:ascii="Benne" w:eastAsia="Benne" w:hAnsi="Benne" w:cs="Benne"/>
+          <w:sz w:val="24"/>
+          <w:szCs w:val="24"/>
+        </w:rPr>
+        <w:t>one character</w:t>
+      </w:r>
+      <w:proofErr w:type="gramEnd"/>
+      <w:r>
+        <w:rPr>
+          <w:rFonts w:ascii="Benne" w:eastAsia="Benne" w:hAnsi="Benne" w:cs="Benne"/>
+          <w:sz w:val="24"/>
+          <w:szCs w:val="24"/>
+        </w:rPr>
+        <w:t xml:space="preserve"> deck. People are multi-faceted and surprising, and your characters can be too!</w:t>
       </w:r>
     </w:p>
     <w:bookmarkStart w:id="19" w:name="_g7ffc9g7at6"/>
@@ -12167,10 +12810,50 @@
           <w:u w:color="000000"/>
         </w:rPr>
         <w:lastRenderedPageBreak/>
-        <w:t>Sample Character Finished : Zin Fantallay</w:t>
+        <w:t xml:space="preserve">Sample Character </w:t>
+      </w:r>
+      <w:proofErr w:type="gramStart"/>
+      <w:r>
+        <w:rPr>
+          <w:rFonts w:ascii="Benne" w:eastAsia="Benne" w:hAnsi="Benne" w:cs="Benne"/>
+          <w:b/>
+          <w:bCs/>
+          <w:color w:val="000000"/>
+          <w:sz w:val="32"/>
+          <w:szCs w:val="32"/>
+          <w:u w:color="000000"/>
+        </w:rPr>
+        <w:t>Finished :</w:t>
+      </w:r>
+      <w:proofErr w:type="gramEnd"/>
+      <w:r>
+        <w:rPr>
+          <w:rFonts w:ascii="Benne" w:eastAsia="Benne" w:hAnsi="Benne" w:cs="Benne"/>
+          <w:b/>
+          <w:bCs/>
+          <w:color w:val="000000"/>
+          <w:sz w:val="32"/>
+          <w:szCs w:val="32"/>
+          <w:u w:color="000000"/>
+        </w:rPr>
+        <w:t xml:space="preserve"> Zin </w:t>
+      </w:r>
+      <w:proofErr w:type="spellStart"/>
+      <w:r>
+        <w:rPr>
+          <w:rFonts w:ascii="Benne" w:eastAsia="Benne" w:hAnsi="Benne" w:cs="Benne"/>
+          <w:b/>
+          <w:bCs/>
+          <w:color w:val="000000"/>
+          <w:sz w:val="32"/>
+          <w:szCs w:val="32"/>
+          <w:u w:color="000000"/>
+        </w:rPr>
+        <w:t>Fantallay</w:t>
       </w:r>
       <w:bookmarkStart w:id="21" w:name="_bqr6nd2sq9q"/>
       <w:bookmarkEnd w:id="21"/>
+      <w:proofErr w:type="spellEnd"/>
       <w:r>
         <w:rPr>
           <w:noProof/>
@@ -12307,7 +12990,25 @@
           <w:sz w:val="24"/>
           <w:szCs w:val="24"/>
         </w:rPr>
-        <w:t>Combat is when opposing forces (the characters and some other non-player entity(ies)) come to a clash. Differing goals come into conflict, and resources (namely health) are tested against attacks (namely abilities/actions)</w:t>
+        <w:t>Combat is when opposing forces (the characters and some other non-player entity(</w:t>
+      </w:r>
+      <w:proofErr w:type="spellStart"/>
+      <w:r>
+        <w:rPr>
+          <w:rFonts w:ascii="Benne" w:eastAsia="Benne" w:hAnsi="Benne" w:cs="Benne"/>
+          <w:sz w:val="24"/>
+          <w:szCs w:val="24"/>
+        </w:rPr>
+        <w:t>ies</w:t>
+      </w:r>
+      <w:proofErr w:type="spellEnd"/>
+      <w:r>
+        <w:rPr>
+          <w:rFonts w:ascii="Benne" w:eastAsia="Benne" w:hAnsi="Benne" w:cs="Benne"/>
+          <w:sz w:val="24"/>
+          <w:szCs w:val="24"/>
+        </w:rPr>
+        <w:t>)) come to a clash. Differing goals come into conflict, and resources (namely health) are tested against attacks (namely abilities/actions)</w:t>
       </w:r>
     </w:p>
     <w:p>
@@ -12592,7 +13293,25 @@
           <w:sz w:val="24"/>
           <w:szCs w:val="24"/>
         </w:rPr>
-        <w:t>Card abilities describe their effect. Some grant movement, establish an attack (assuming there’s a target to attack in range), apply an effect to an area, summon an ally, apply a buff, or apply a debuff. The particular flavor of how they are played out are left to the player to describe. For example, the same basic attack from the fighter is a sword swing, but to the mage is a blast of magic, and so on.</w:t>
+        <w:t xml:space="preserve">Card abilities describe their effect. Some grant movement, establish an attack (assuming there’s a target to attack in range), apply an effect to an area, summon an ally, apply a buff, or apply a </w:t>
+      </w:r>
+      <w:proofErr w:type="spellStart"/>
+      <w:r>
+        <w:rPr>
+          <w:rFonts w:ascii="Benne" w:eastAsia="Benne" w:hAnsi="Benne" w:cs="Benne"/>
+          <w:sz w:val="24"/>
+          <w:szCs w:val="24"/>
+        </w:rPr>
+        <w:t>debuff</w:t>
+      </w:r>
+      <w:proofErr w:type="spellEnd"/>
+      <w:r>
+        <w:rPr>
+          <w:rFonts w:ascii="Benne" w:eastAsia="Benne" w:hAnsi="Benne" w:cs="Benne"/>
+          <w:sz w:val="24"/>
+          <w:szCs w:val="24"/>
+        </w:rPr>
+        <w:t>. The particular flavor of how they are played out are left to the player to describe. For example, the same basic attack from the fighter is a sword swing, but to the mage is a blast of magic, and so on.</w:t>
       </w:r>
     </w:p>
     <w:p>
@@ -12706,7 +13425,25 @@
           <w:sz w:val="24"/>
           <w:szCs w:val="24"/>
         </w:rPr>
-        <w:t>Card abilities that grant movement, but can’t meet target/range requirements (target is still too far away after moving) will still resolve (ie: go to discard/exhaust), but any movement they provide is granted regardless.</w:t>
+        <w:t>Card abilities that grant movement, but can’t meet target/range requirements (target is still too far away after moving) will still resolve (</w:t>
+      </w:r>
+      <w:proofErr w:type="spellStart"/>
+      <w:r>
+        <w:rPr>
+          <w:rFonts w:ascii="Benne" w:eastAsia="Benne" w:hAnsi="Benne" w:cs="Benne"/>
+          <w:sz w:val="24"/>
+          <w:szCs w:val="24"/>
+        </w:rPr>
+        <w:t>ie</w:t>
+      </w:r>
+      <w:proofErr w:type="spellEnd"/>
+      <w:r>
+        <w:rPr>
+          <w:rFonts w:ascii="Benne" w:eastAsia="Benne" w:hAnsi="Benne" w:cs="Benne"/>
+          <w:sz w:val="24"/>
+          <w:szCs w:val="24"/>
+        </w:rPr>
+        <w:t>: go to discard/exhaust), but any movement they provide is granted regardless.</w:t>
       </w:r>
     </w:p>
     <w:p>
@@ -13123,7 +13860,25 @@
           <w:sz w:val="24"/>
           <w:szCs w:val="24"/>
         </w:rPr>
-        <w:t>You cannot play 2 top or 2 bottom card abilities simultaneously. You must meet card text requirements (ie: be in range, have cards to discard, etc.) for them to take the state effect.</w:t>
+        <w:t>You cannot play 2 top or 2 bottom card abilities simultaneously. You must meet card text requirements (</w:t>
+      </w:r>
+      <w:proofErr w:type="spellStart"/>
+      <w:r>
+        <w:rPr>
+          <w:rFonts w:ascii="Benne" w:eastAsia="Benne" w:hAnsi="Benne" w:cs="Benne"/>
+          <w:sz w:val="24"/>
+          <w:szCs w:val="24"/>
+        </w:rPr>
+        <w:t>ie</w:t>
+      </w:r>
+      <w:proofErr w:type="spellEnd"/>
+      <w:r>
+        <w:rPr>
+          <w:rFonts w:ascii="Benne" w:eastAsia="Benne" w:hAnsi="Benne" w:cs="Benne"/>
+          <w:sz w:val="24"/>
+          <w:szCs w:val="24"/>
+        </w:rPr>
+        <w:t>: be in range, have cards to discard, etc.) for them to take the state effect.</w:t>
       </w:r>
     </w:p>
     <w:p>
@@ -13313,7 +14068,25 @@
           <w:sz w:val="24"/>
           <w:szCs w:val="24"/>
         </w:rPr>
-        <w:t xml:space="preserve"> attack against you is reduced by your level in value (ie: at level 2, enemy’s attack is reduced by 2). Because the ability is triggered by the </w:t>
+        <w:t xml:space="preserve"> attack against you is reduced by your level in value (</w:t>
+      </w:r>
+      <w:proofErr w:type="spellStart"/>
+      <w:r>
+        <w:rPr>
+          <w:rFonts w:ascii="Benne" w:eastAsia="Benne" w:hAnsi="Benne" w:cs="Benne"/>
+          <w:sz w:val="24"/>
+          <w:szCs w:val="24"/>
+        </w:rPr>
+        <w:t>ie</w:t>
+      </w:r>
+      <w:proofErr w:type="spellEnd"/>
+      <w:r>
+        <w:rPr>
+          <w:rFonts w:ascii="Benne" w:eastAsia="Benne" w:hAnsi="Benne" w:cs="Benne"/>
+          <w:sz w:val="24"/>
+          <w:szCs w:val="24"/>
+        </w:rPr>
+        <w:t xml:space="preserve">: at level 2, enemy’s attack is reduced by 2). Because the ability is triggered by the </w:t>
       </w:r>
       <w:r>
         <w:rPr>
@@ -14259,7 +15032,25 @@
           <w:sz w:val="24"/>
           <w:szCs w:val="24"/>
         </w:rPr>
-        <w:t xml:space="preserve">Attack and defense values can be modified by abilities (buffs from allies or debuffs from opponents), </w:t>
+        <w:t xml:space="preserve">Attack and defense values can be modified by abilities (buffs from allies or </w:t>
+      </w:r>
+      <w:proofErr w:type="spellStart"/>
+      <w:r>
+        <w:rPr>
+          <w:rFonts w:ascii="Benne" w:eastAsia="Benne" w:hAnsi="Benne" w:cs="Benne"/>
+          <w:sz w:val="24"/>
+          <w:szCs w:val="24"/>
+        </w:rPr>
+        <w:t>debuffs</w:t>
+      </w:r>
+      <w:proofErr w:type="spellEnd"/>
+      <w:r>
+        <w:rPr>
+          <w:rFonts w:ascii="Benne" w:eastAsia="Benne" w:hAnsi="Benne" w:cs="Benne"/>
+          <w:sz w:val="24"/>
+          <w:szCs w:val="24"/>
+        </w:rPr>
+        <w:t xml:space="preserve"> from opponents), </w:t>
       </w:r>
       <w:r>
         <w:rPr>
@@ -14665,7 +15456,25 @@
           <w:sz w:val="24"/>
           <w:szCs w:val="24"/>
         </w:rPr>
-        <w:t>Self: your self.</w:t>
+        <w:t xml:space="preserve">Self: </w:t>
+      </w:r>
+      <w:proofErr w:type="spellStart"/>
+      <w:r>
+        <w:rPr>
+          <w:rFonts w:ascii="Benne" w:eastAsia="Benne" w:hAnsi="Benne" w:cs="Benne"/>
+          <w:sz w:val="24"/>
+          <w:szCs w:val="24"/>
+        </w:rPr>
+        <w:t>your self</w:t>
+      </w:r>
+      <w:proofErr w:type="spellEnd"/>
+      <w:r>
+        <w:rPr>
+          <w:rFonts w:ascii="Benne" w:eastAsia="Benne" w:hAnsi="Benne" w:cs="Benne"/>
+          <w:sz w:val="24"/>
+          <w:szCs w:val="24"/>
+        </w:rPr>
+        <w:t>.</w:t>
       </w:r>
     </w:p>
     <w:p>
@@ -14793,7 +15602,43 @@
           <w:sz w:val="24"/>
           <w:szCs w:val="24"/>
         </w:rPr>
-        <w:t>, when moving into our out of close range. These attacks are the combatant’s most simple attack: Unless supported by an ongoing buff/debuff, these attacks are not otherwise modified by effects (cannot apply special effects to this attack)</w:t>
+        <w:t xml:space="preserve">, when moving into </w:t>
+      </w:r>
+      <w:proofErr w:type="gramStart"/>
+      <w:r>
+        <w:rPr>
+          <w:rFonts w:ascii="Benne" w:eastAsia="Benne" w:hAnsi="Benne" w:cs="Benne"/>
+          <w:sz w:val="24"/>
+          <w:szCs w:val="24"/>
+        </w:rPr>
+        <w:t>our</w:t>
+      </w:r>
+      <w:proofErr w:type="gramEnd"/>
+      <w:r>
+        <w:rPr>
+          <w:rFonts w:ascii="Benne" w:eastAsia="Benne" w:hAnsi="Benne" w:cs="Benne"/>
+          <w:sz w:val="24"/>
+          <w:szCs w:val="24"/>
+        </w:rPr>
+        <w:t xml:space="preserve"> out of close range. These attacks are the combatant’s most simple attack: Unless supported by an ongoing buff/</w:t>
+      </w:r>
+      <w:proofErr w:type="spellStart"/>
+      <w:r>
+        <w:rPr>
+          <w:rFonts w:ascii="Benne" w:eastAsia="Benne" w:hAnsi="Benne" w:cs="Benne"/>
+          <w:sz w:val="24"/>
+          <w:szCs w:val="24"/>
+        </w:rPr>
+        <w:t>debuff</w:t>
+      </w:r>
+      <w:proofErr w:type="spellEnd"/>
+      <w:r>
+        <w:rPr>
+          <w:rFonts w:ascii="Benne" w:eastAsia="Benne" w:hAnsi="Benne" w:cs="Benne"/>
+          <w:sz w:val="24"/>
+          <w:szCs w:val="24"/>
+        </w:rPr>
+        <w:t>, these attacks are not otherwise modified by effects (cannot apply special effects to this attack)</w:t>
       </w:r>
     </w:p>
     <w:p>
@@ -15396,7 +16241,25 @@
           <w:sz w:val="24"/>
           <w:szCs w:val="24"/>
         </w:rPr>
-        <w:t>A long rest is considered 8 hours of inactivity. Typically this is by sleeping, but resting in a single location in some form is sufficient, depending on the setting.</w:t>
+        <w:t xml:space="preserve">A long rest is considered 8 hours of inactivity. </w:t>
+      </w:r>
+      <w:proofErr w:type="gramStart"/>
+      <w:r>
+        <w:rPr>
+          <w:rFonts w:ascii="Benne" w:eastAsia="Benne" w:hAnsi="Benne" w:cs="Benne"/>
+          <w:sz w:val="24"/>
+          <w:szCs w:val="24"/>
+        </w:rPr>
+        <w:t>Typically</w:t>
+      </w:r>
+      <w:proofErr w:type="gramEnd"/>
+      <w:r>
+        <w:rPr>
+          <w:rFonts w:ascii="Benne" w:eastAsia="Benne" w:hAnsi="Benne" w:cs="Benne"/>
+          <w:sz w:val="24"/>
+          <w:szCs w:val="24"/>
+        </w:rPr>
+        <w:t xml:space="preserve"> this is by sleeping, but resting in a single location in some form is sufficient, depending on the setting.</w:t>
       </w:r>
     </w:p>
     <w:p>
@@ -15461,31 +16324,10 @@
           <w:sz w:val="34"/>
           <w:szCs w:val="34"/>
         </w:rPr>
-        <w:t>Buff/Debuff rules</w:t>
-      </w:r>
-    </w:p>
-    <w:p>
-      <w:pPr>
-        <w:spacing w:line="100" w:lineRule="atLeast"/>
-        <w:rPr>
-          <w:rFonts w:ascii="Benne" w:eastAsia="Benne" w:hAnsi="Benne" w:cs="Benne"/>
-          <w:sz w:val="24"/>
-          <w:szCs w:val="24"/>
-        </w:rPr>
-      </w:pPr>
-      <w:r>
-        <w:rPr>
-          <w:rFonts w:ascii="Benne" w:eastAsia="Benne" w:hAnsi="Benne" w:cs="Benne"/>
-          <w:sz w:val="24"/>
-          <w:szCs w:val="24"/>
-        </w:rPr>
-        <w:tab/>
-        <w:t xml:space="preserve">Multiple allies can buff the same character, but they each can only apply one buff to that ally. Said another way, you can receive buffs from multiple allies, but each ally can only give you one buff each. If already buffed by one ally, and that ally applies another buff, it replaces the previous buff. </w:t>
-      </w:r>
-    </w:p>
-    <w:p>
-      <w:pPr>
-        <w:spacing w:line="100" w:lineRule="atLeast"/>
+        <w:t>Buff/</w:t>
+      </w:r>
+      <w:proofErr w:type="spellStart"/>
+      <w:r>
         <w:rPr>
           <w:rFonts w:ascii="Benne" w:eastAsia="Benne" w:hAnsi="Benne" w:cs="Benne"/>
           <w:b/>
@@ -15493,30 +16335,9 @@
           <w:sz w:val="34"/>
           <w:szCs w:val="34"/>
         </w:rPr>
-      </w:pPr>
-      <w:r>
-        <w:rPr>
-          <w:rFonts w:ascii="Benne" w:eastAsia="Benne" w:hAnsi="Benne" w:cs="Benne"/>
-          <w:sz w:val="24"/>
-          <w:szCs w:val="24"/>
-        </w:rPr>
-        <w:tab/>
-        <w:t>Debuffs act the same as buffs.</w:t>
-      </w:r>
-    </w:p>
-    <w:p>
-      <w:pPr>
-        <w:pStyle w:val="Heading2"/>
-        <w:spacing w:before="0" w:after="0"/>
-        <w:jc w:val="center"/>
-        <w:rPr>
-          <w:rFonts w:ascii="Benne" w:eastAsia="Benne" w:hAnsi="Benne" w:cs="Benne"/>
-          <w:sz w:val="24"/>
-          <w:szCs w:val="24"/>
-        </w:rPr>
-      </w:pPr>
-      <w:bookmarkStart w:id="44" w:name="_vh14mcd7sfwi"/>
-      <w:bookmarkEnd w:id="44"/>
+        <w:t>Debuff</w:t>
+      </w:r>
+      <w:proofErr w:type="spellEnd"/>
       <w:r>
         <w:rPr>
           <w:rFonts w:ascii="Benne" w:eastAsia="Benne" w:hAnsi="Benne" w:cs="Benne"/>
@@ -15525,6 +16346,87 @@
           <w:sz w:val="34"/>
           <w:szCs w:val="34"/>
         </w:rPr>
+        <w:t xml:space="preserve"> rules</w:t>
+      </w:r>
+    </w:p>
+    <w:p>
+      <w:pPr>
+        <w:spacing w:line="100" w:lineRule="atLeast"/>
+        <w:rPr>
+          <w:rFonts w:ascii="Benne" w:eastAsia="Benne" w:hAnsi="Benne" w:cs="Benne"/>
+          <w:sz w:val="24"/>
+          <w:szCs w:val="24"/>
+        </w:rPr>
+      </w:pPr>
+      <w:r>
+        <w:rPr>
+          <w:rFonts w:ascii="Benne" w:eastAsia="Benne" w:hAnsi="Benne" w:cs="Benne"/>
+          <w:sz w:val="24"/>
+          <w:szCs w:val="24"/>
+        </w:rPr>
+        <w:tab/>
+        <w:t xml:space="preserve">Multiple allies can buff the same character, but they each can only apply one buff to that ally. Said another way, you can receive buffs from multiple allies, but each ally can only give you one buff each. If already buffed by one ally, and that ally applies another buff, it replaces the previous buff. </w:t>
+      </w:r>
+    </w:p>
+    <w:p>
+      <w:pPr>
+        <w:spacing w:line="100" w:lineRule="atLeast"/>
+        <w:rPr>
+          <w:rFonts w:ascii="Benne" w:eastAsia="Benne" w:hAnsi="Benne" w:cs="Benne"/>
+          <w:b/>
+          <w:bCs/>
+          <w:sz w:val="34"/>
+          <w:szCs w:val="34"/>
+        </w:rPr>
+      </w:pPr>
+      <w:r>
+        <w:rPr>
+          <w:rFonts w:ascii="Benne" w:eastAsia="Benne" w:hAnsi="Benne" w:cs="Benne"/>
+          <w:sz w:val="24"/>
+          <w:szCs w:val="24"/>
+        </w:rPr>
+        <w:tab/>
+      </w:r>
+      <w:proofErr w:type="spellStart"/>
+      <w:r>
+        <w:rPr>
+          <w:rFonts w:ascii="Benne" w:eastAsia="Benne" w:hAnsi="Benne" w:cs="Benne"/>
+          <w:sz w:val="24"/>
+          <w:szCs w:val="24"/>
+        </w:rPr>
+        <w:t>Debuffs</w:t>
+      </w:r>
+      <w:proofErr w:type="spellEnd"/>
+      <w:r>
+        <w:rPr>
+          <w:rFonts w:ascii="Benne" w:eastAsia="Benne" w:hAnsi="Benne" w:cs="Benne"/>
+          <w:sz w:val="24"/>
+          <w:szCs w:val="24"/>
+        </w:rPr>
+        <w:t xml:space="preserve"> act the same as buffs.</w:t>
+      </w:r>
+    </w:p>
+    <w:p>
+      <w:pPr>
+        <w:pStyle w:val="Heading2"/>
+        <w:spacing w:before="0" w:after="0"/>
+        <w:jc w:val="center"/>
+        <w:rPr>
+          <w:rFonts w:ascii="Benne" w:eastAsia="Benne" w:hAnsi="Benne" w:cs="Benne"/>
+          <w:sz w:val="24"/>
+          <w:szCs w:val="24"/>
+        </w:rPr>
+      </w:pPr>
+      <w:bookmarkStart w:id="44" w:name="_vh14mcd7sfwi"/>
+      <w:bookmarkEnd w:id="44"/>
+      <w:r>
+        <w:rPr>
+          <w:rFonts w:ascii="Benne" w:eastAsia="Benne" w:hAnsi="Benne" w:cs="Benne"/>
+          <w:b/>
+          <w:bCs/>
+          <w:sz w:val="34"/>
+          <w:szCs w:val="34"/>
+        </w:rPr>
         <w:t>Being Downed</w:t>
       </w:r>
     </w:p>
@@ -15765,7 +16667,25 @@
           <w:sz w:val="24"/>
           <w:szCs w:val="24"/>
         </w:rPr>
-        <w:t>If the encounter ends and you are still downed, you recover with up to your level in hitpoints.</w:t>
+        <w:t xml:space="preserve">If the encounter ends and you are still downed, you recover with up to your level in </w:t>
+      </w:r>
+      <w:proofErr w:type="spellStart"/>
+      <w:r>
+        <w:rPr>
+          <w:rFonts w:ascii="Benne" w:eastAsia="Benne" w:hAnsi="Benne" w:cs="Benne"/>
+          <w:sz w:val="24"/>
+          <w:szCs w:val="24"/>
+        </w:rPr>
+        <w:t>hitpoints</w:t>
+      </w:r>
+      <w:proofErr w:type="spellEnd"/>
+      <w:r>
+        <w:rPr>
+          <w:rFonts w:ascii="Benne" w:eastAsia="Benne" w:hAnsi="Benne" w:cs="Benne"/>
+          <w:sz w:val="24"/>
+          <w:szCs w:val="24"/>
+        </w:rPr>
+        <w:t>.</w:t>
       </w:r>
     </w:p>
     <w:p>
@@ -15808,7 +16728,45 @@
           <w:sz w:val="24"/>
           <w:szCs w:val="24"/>
         </w:rPr>
-        <w:t xml:space="preserve">If you continue to take damage while Downed up to your max health, then your character is permanently slain. You can track this by rotating each damage token for each point of damage you take past 0 health.The purpose of this ruling is not to encourage character death through normal interactions, but rather to enable character death due to extreme factors, such as jumping in lava with no special equipment. </w:t>
+        <w:t xml:space="preserve">If you continue to take damage while </w:t>
+      </w:r>
+      <w:proofErr w:type="gramStart"/>
+      <w:r>
+        <w:rPr>
+          <w:rFonts w:ascii="Benne" w:eastAsia="Benne" w:hAnsi="Benne" w:cs="Benne"/>
+          <w:sz w:val="24"/>
+          <w:szCs w:val="24"/>
+        </w:rPr>
+        <w:t>Downed</w:t>
+      </w:r>
+      <w:proofErr w:type="gramEnd"/>
+      <w:r>
+        <w:rPr>
+          <w:rFonts w:ascii="Benne" w:eastAsia="Benne" w:hAnsi="Benne" w:cs="Benne"/>
+          <w:sz w:val="24"/>
+          <w:szCs w:val="24"/>
+        </w:rPr>
+        <w:t xml:space="preserve"> up to your max health, then your character is permanently slain. You can track this by rotating each damage token for each point of damage you take past 0 </w:t>
+      </w:r>
+      <w:proofErr w:type="spellStart"/>
+      <w:proofErr w:type="gramStart"/>
+      <w:r>
+        <w:rPr>
+          <w:rFonts w:ascii="Benne" w:eastAsia="Benne" w:hAnsi="Benne" w:cs="Benne"/>
+          <w:sz w:val="24"/>
+          <w:szCs w:val="24"/>
+        </w:rPr>
+        <w:t>health.The</w:t>
+      </w:r>
+      <w:proofErr w:type="spellEnd"/>
+      <w:proofErr w:type="gramEnd"/>
+      <w:r>
+        <w:rPr>
+          <w:rFonts w:ascii="Benne" w:eastAsia="Benne" w:hAnsi="Benne" w:cs="Benne"/>
+          <w:sz w:val="24"/>
+          <w:szCs w:val="24"/>
+        </w:rPr>
+        <w:t xml:space="preserve"> purpose of this ruling is not to encourage character death through normal interactions, but rather to enable character death due to extreme factors, such as jumping in lava with no special equipment. </w:t>
       </w:r>
     </w:p>
     <w:p>
@@ -16366,7 +17324,25 @@
                 <w:sz w:val="24"/>
                 <w:szCs w:val="24"/>
               </w:rPr>
-              <w:t>Buying the pub a round</w:t>
+              <w:t xml:space="preserve">Buying the </w:t>
+            </w:r>
+            <w:proofErr w:type="gramStart"/>
+            <w:r>
+              <w:rPr>
+                <w:rFonts w:ascii="Benne" w:eastAsia="Benne" w:hAnsi="Benne" w:cs="Benne"/>
+                <w:sz w:val="24"/>
+                <w:szCs w:val="24"/>
+              </w:rPr>
+              <w:t>pub</w:t>
+            </w:r>
+            <w:proofErr w:type="gramEnd"/>
+            <w:r>
+              <w:rPr>
+                <w:rFonts w:ascii="Benne" w:eastAsia="Benne" w:hAnsi="Benne" w:cs="Benne"/>
+                <w:sz w:val="24"/>
+                <w:szCs w:val="24"/>
+              </w:rPr>
+              <w:t xml:space="preserve"> a round</w:t>
             </w:r>
           </w:p>
         </w:tc>
@@ -16653,7 +17629,25 @@
           <w:szCs w:val="24"/>
         </w:rPr>
         <w:tab/>
-        <w:t>Impediments are a specific ailments that fit into (or on top of in-use) equipment slots. The GM can assign these curses to players in a number of forms: If the character equips a cursed magical item, if the character breaks a leg, if a status effect of an area has a more permanent effect, and so on.</w:t>
+        <w:t xml:space="preserve">Impediments are a </w:t>
+      </w:r>
+      <w:proofErr w:type="gramStart"/>
+      <w:r>
+        <w:rPr>
+          <w:rFonts w:ascii="Benne" w:eastAsia="Benne" w:hAnsi="Benne" w:cs="Benne"/>
+          <w:sz w:val="24"/>
+          <w:szCs w:val="24"/>
+        </w:rPr>
+        <w:t>specific ailments</w:t>
+      </w:r>
+      <w:proofErr w:type="gramEnd"/>
+      <w:r>
+        <w:rPr>
+          <w:rFonts w:ascii="Benne" w:eastAsia="Benne" w:hAnsi="Benne" w:cs="Benne"/>
+          <w:sz w:val="24"/>
+          <w:szCs w:val="24"/>
+        </w:rPr>
+        <w:t xml:space="preserve"> that fit into (or on top of in-use) equipment slots. The GM can assign these curses to players in a number of forms: If the character equips a cursed magical item, if the character breaks a leg, if a status effect of an area has a more permanent effect, and so on.</w:t>
       </w:r>
     </w:p>
     <w:p>
@@ -16674,7 +17668,25 @@
           <w:szCs w:val="24"/>
         </w:rPr>
         <w:tab/>
-        <w:t>Like other equipment cards, the card will describe the debuff that it applies, but will also list how it can be lifted.</w:t>
+        <w:t xml:space="preserve">Like other equipment cards, the card will describe the </w:t>
+      </w:r>
+      <w:proofErr w:type="spellStart"/>
+      <w:r>
+        <w:rPr>
+          <w:rFonts w:ascii="Benne" w:eastAsia="Benne" w:hAnsi="Benne" w:cs="Benne"/>
+          <w:sz w:val="24"/>
+          <w:szCs w:val="24"/>
+        </w:rPr>
+        <w:t>debuff</w:t>
+      </w:r>
+      <w:proofErr w:type="spellEnd"/>
+      <w:r>
+        <w:rPr>
+          <w:rFonts w:ascii="Benne" w:eastAsia="Benne" w:hAnsi="Benne" w:cs="Benne"/>
+          <w:sz w:val="24"/>
+          <w:szCs w:val="24"/>
+        </w:rPr>
+        <w:t xml:space="preserve"> that it applies, but will also list how it can be lifted.</w:t>
       </w:r>
     </w:p>
     <w:p>
@@ -16928,7 +17940,81 @@
           <w:sz w:val="24"/>
           <w:szCs w:val="24"/>
         </w:rPr>
-        <w:t>Some card abilities, potions, blessings, or other effects might have temporary or permanent effects on tha character. The mechanics of these changes should be specified in the situation that they are applied, but implied in this effect is how it might impact how you can interact with the world. An attack that grants you arms of fire might cause a tapestry to catch fire; a hardened skin of stone might terrify a populace unfamiliar with such a feature; and on. We can’t provide rules for each and every contingent effect or change in ones body, but keep it in mind for fruitful roleplaying.</w:t>
+        <w:t xml:space="preserve">Some card abilities, potions, blessings, or other effects might have temporary or permanent effects on </w:t>
+      </w:r>
+      <w:proofErr w:type="spellStart"/>
+      <w:r>
+        <w:rPr>
+          <w:rFonts w:ascii="Benne" w:eastAsia="Benne" w:hAnsi="Benne" w:cs="Benne"/>
+          <w:sz w:val="24"/>
+          <w:szCs w:val="24"/>
+        </w:rPr>
+        <w:t>tha</w:t>
+      </w:r>
+      <w:proofErr w:type="spellEnd"/>
+      <w:r>
+        <w:rPr>
+          <w:rFonts w:ascii="Benne" w:eastAsia="Benne" w:hAnsi="Benne" w:cs="Benne"/>
+          <w:sz w:val="24"/>
+          <w:szCs w:val="24"/>
+        </w:rPr>
+        <w:t xml:space="preserve"> character. The mechanics of these changes should be specified in the situation that they are applied, but implied in this effect is how it might impact how you can interact with the world. An attack that grants </w:t>
+      </w:r>
+      <w:proofErr w:type="spellStart"/>
+      <w:r>
+        <w:rPr>
+          <w:rFonts w:ascii="Benne" w:eastAsia="Benne" w:hAnsi="Benne" w:cs="Benne"/>
+          <w:sz w:val="24"/>
+          <w:szCs w:val="24"/>
+        </w:rPr>
+        <w:t>you</w:t>
+      </w:r>
+      <w:proofErr w:type="spellEnd"/>
+      <w:r>
+        <w:rPr>
+          <w:rFonts w:ascii="Benne" w:eastAsia="Benne" w:hAnsi="Benne" w:cs="Benne"/>
+          <w:sz w:val="24"/>
+          <w:szCs w:val="24"/>
+        </w:rPr>
+        <w:t xml:space="preserve"> arms of fire might cause a tapestry to catch fire; a hardened skin of stone might terrify a populace unfamiliar with such a feature; and on. We can’t provide rules for each and every contingent effect </w:t>
+      </w:r>
+      <w:proofErr w:type="spellStart"/>
+      <w:r>
+        <w:rPr>
+          <w:rFonts w:ascii="Benne" w:eastAsia="Benne" w:hAnsi="Benne" w:cs="Benne"/>
+          <w:sz w:val="24"/>
+          <w:szCs w:val="24"/>
+        </w:rPr>
+        <w:t>or</w:t>
+      </w:r>
+      <w:proofErr w:type="spellEnd"/>
+      <w:r>
+        <w:rPr>
+          <w:rFonts w:ascii="Benne" w:eastAsia="Benne" w:hAnsi="Benne" w:cs="Benne"/>
+          <w:sz w:val="24"/>
+          <w:szCs w:val="24"/>
+        </w:rPr>
+        <w:t xml:space="preserve"> change in </w:t>
+      </w:r>
+      <w:proofErr w:type="spellStart"/>
+      <w:proofErr w:type="gramStart"/>
+      <w:r>
+        <w:rPr>
+          <w:rFonts w:ascii="Benne" w:eastAsia="Benne" w:hAnsi="Benne" w:cs="Benne"/>
+          <w:sz w:val="24"/>
+          <w:szCs w:val="24"/>
+        </w:rPr>
+        <w:t>ones</w:t>
+      </w:r>
+      <w:proofErr w:type="spellEnd"/>
+      <w:proofErr w:type="gramEnd"/>
+      <w:r>
+        <w:rPr>
+          <w:rFonts w:ascii="Benne" w:eastAsia="Benne" w:hAnsi="Benne" w:cs="Benne"/>
+          <w:sz w:val="24"/>
+          <w:szCs w:val="24"/>
+        </w:rPr>
+        <w:t xml:space="preserve"> body, but keep it in mind for fruitful roleplaying.</w:t>
       </w:r>
     </w:p>
     <w:p>
@@ -17005,7 +18091,25 @@
           <w:sz w:val="24"/>
           <w:szCs w:val="24"/>
         </w:rPr>
-        <w:t>This section lists some guidelines and a few examples of how a GM might create NPC’s, but it is by no means intended to be definitive or exhaustive. Those taking on the GM role are encouraged to create interesting NPCs that fit whatever setting is being played that will produce the most fun experience for your players.</w:t>
+        <w:t xml:space="preserve">This section lists some guidelines and a few examples of how a GM might create </w:t>
+      </w:r>
+      <w:proofErr w:type="gramStart"/>
+      <w:r>
+        <w:rPr>
+          <w:rFonts w:ascii="Benne" w:eastAsia="Benne" w:hAnsi="Benne" w:cs="Benne"/>
+          <w:sz w:val="24"/>
+          <w:szCs w:val="24"/>
+        </w:rPr>
+        <w:t>NPC’s</w:t>
+      </w:r>
+      <w:proofErr w:type="gramEnd"/>
+      <w:r>
+        <w:rPr>
+          <w:rFonts w:ascii="Benne" w:eastAsia="Benne" w:hAnsi="Benne" w:cs="Benne"/>
+          <w:sz w:val="24"/>
+          <w:szCs w:val="24"/>
+        </w:rPr>
+        <w:t>, but it is by no means intended to be definitive or exhaustive. Those taking on the GM role are encouraged to create interesting NPCs that fit whatever setting is being played that will produce the most fun experience for your players.</w:t>
       </w:r>
     </w:p>
     <w:p>
@@ -17093,7 +18197,25 @@
           <w:sz w:val="24"/>
           <w:szCs w:val="24"/>
         </w:rPr>
-        <w:t>Contact tokens are particularly potent, so you can give some of them to powerful NPCs to give them  an upper hand.</w:t>
+        <w:t xml:space="preserve">Contact tokens are particularly potent, so you can give some of them to powerful NPCs to give </w:t>
+      </w:r>
+      <w:proofErr w:type="gramStart"/>
+      <w:r>
+        <w:rPr>
+          <w:rFonts w:ascii="Benne" w:eastAsia="Benne" w:hAnsi="Benne" w:cs="Benne"/>
+          <w:sz w:val="24"/>
+          <w:szCs w:val="24"/>
+        </w:rPr>
+        <w:t>them  an</w:t>
+      </w:r>
+      <w:proofErr w:type="gramEnd"/>
+      <w:r>
+        <w:rPr>
+          <w:rFonts w:ascii="Benne" w:eastAsia="Benne" w:hAnsi="Benne" w:cs="Benne"/>
+          <w:sz w:val="24"/>
+          <w:szCs w:val="24"/>
+        </w:rPr>
+        <w:t xml:space="preserve"> upper hand.</w:t>
       </w:r>
     </w:p>
     <w:p>
@@ -17335,8 +18457,36 @@
           <w:sz w:val="24"/>
           <w:szCs w:val="24"/>
         </w:rPr>
-        <w:t>Bottom action: stink bomb. Range 15ft., attack 1d6, if attack beats defense then target has -2 to all attack values for 1 rnd</w:t>
-      </w:r>
+        <w:t xml:space="preserve">Bottom action: stink bomb. Range 15ft., attack 1d6, if attack beats </w:t>
+      </w:r>
+      <w:proofErr w:type="gramStart"/>
+      <w:r>
+        <w:rPr>
+          <w:rFonts w:ascii="Benne" w:eastAsia="Benne" w:hAnsi="Benne" w:cs="Benne"/>
+          <w:sz w:val="24"/>
+          <w:szCs w:val="24"/>
+        </w:rPr>
+        <w:t>defense</w:t>
+      </w:r>
+      <w:proofErr w:type="gramEnd"/>
+      <w:r>
+        <w:rPr>
+          <w:rFonts w:ascii="Benne" w:eastAsia="Benne" w:hAnsi="Benne" w:cs="Benne"/>
+          <w:sz w:val="24"/>
+          <w:szCs w:val="24"/>
+        </w:rPr>
+        <w:t xml:space="preserve"> then target has -2 to all attack values for 1 </w:t>
+      </w:r>
+      <w:proofErr w:type="spellStart"/>
+      <w:r>
+        <w:rPr>
+          <w:rFonts w:ascii="Benne" w:eastAsia="Benne" w:hAnsi="Benne" w:cs="Benne"/>
+          <w:sz w:val="24"/>
+          <w:szCs w:val="24"/>
+        </w:rPr>
+        <w:t>rnd</w:t>
+      </w:r>
+      <w:proofErr w:type="spellEnd"/>
     </w:p>
     <w:p>
       <w:pPr>
@@ -17460,7 +18610,25 @@
           <w:sz w:val="24"/>
           <w:szCs w:val="24"/>
         </w:rPr>
-        <w:t>Action: Consecration. Attack 2D6, area around self 15 ft., 1 use per battle</w:t>
+        <w:t xml:space="preserve">Action: Consecration. Attack 2D6, area around </w:t>
+      </w:r>
+      <w:proofErr w:type="spellStart"/>
+      <w:r>
+        <w:rPr>
+          <w:rFonts w:ascii="Benne" w:eastAsia="Benne" w:hAnsi="Benne" w:cs="Benne"/>
+          <w:sz w:val="24"/>
+          <w:szCs w:val="24"/>
+        </w:rPr>
+        <w:t>self 15</w:t>
+      </w:r>
+      <w:proofErr w:type="spellEnd"/>
+      <w:r>
+        <w:rPr>
+          <w:rFonts w:ascii="Benne" w:eastAsia="Benne" w:hAnsi="Benne" w:cs="Benne"/>
+          <w:sz w:val="24"/>
+          <w:szCs w:val="24"/>
+        </w:rPr>
+        <w:t xml:space="preserve"> ft., 1 use per battle</w:t>
       </w:r>
     </w:p>
     <w:p>
@@ -17764,7 +18932,25 @@
           <w:sz w:val="24"/>
           <w:szCs w:val="24"/>
         </w:rPr>
-        <w:t xml:space="preserve">Homebrewing is something we’ve experienced with all tabletop games at one point or another. It’s essentially why Tactile Tabletop exists in the first place. In the spirit of this, we encourage the player’s and GMs </w:t>
+        <w:t xml:space="preserve">Homebrewing is something we’ve experienced with all tabletop games at one point or another. </w:t>
+      </w:r>
+      <w:proofErr w:type="gramStart"/>
+      <w:r>
+        <w:rPr>
+          <w:rFonts w:ascii="Benne" w:eastAsia="Benne" w:hAnsi="Benne" w:cs="Benne"/>
+          <w:sz w:val="24"/>
+          <w:szCs w:val="24"/>
+        </w:rPr>
+        <w:t>It’s</w:t>
+      </w:r>
+      <w:proofErr w:type="gramEnd"/>
+      <w:r>
+        <w:rPr>
+          <w:rFonts w:ascii="Benne" w:eastAsia="Benne" w:hAnsi="Benne" w:cs="Benne"/>
+          <w:sz w:val="24"/>
+          <w:szCs w:val="24"/>
+        </w:rPr>
+        <w:t xml:space="preserve"> essentially why Tactile Tabletop exists in the first place. In the spirit of this, we encourage the player’s and GMs </w:t>
       </w:r>
       <w:r>
         <w:rPr>
@@ -17951,13 +19137,23 @@
           <w:szCs w:val="24"/>
         </w:rPr>
       </w:pPr>
-      <w:r>
-        <w:rPr>
-          <w:rFonts w:ascii="Benne" w:eastAsia="Benne" w:hAnsi="Benne" w:cs="Benne"/>
-          <w:sz w:val="24"/>
-          <w:szCs w:val="24"/>
-        </w:rPr>
-        <w:t>Generally cards that exhaust themselves are more powerful than those that are discarded, and discarded cards are more powerful than those that return to your hand</w:t>
+      <w:proofErr w:type="gramStart"/>
+      <w:r>
+        <w:rPr>
+          <w:rFonts w:ascii="Benne" w:eastAsia="Benne" w:hAnsi="Benne" w:cs="Benne"/>
+          <w:sz w:val="24"/>
+          <w:szCs w:val="24"/>
+        </w:rPr>
+        <w:t>Generally</w:t>
+      </w:r>
+      <w:proofErr w:type="gramEnd"/>
+      <w:r>
+        <w:rPr>
+          <w:rFonts w:ascii="Benne" w:eastAsia="Benne" w:hAnsi="Benne" w:cs="Benne"/>
+          <w:sz w:val="24"/>
+          <w:szCs w:val="24"/>
+        </w:rPr>
+        <w:t xml:space="preserve"> cards that exhaust themselves are more powerful than those that are discarded, and discarded cards are more powerful than those that return to your hand</w:t>
       </w:r>
     </w:p>
     <w:p>
@@ -18067,7 +19263,25 @@
           <w:sz w:val="24"/>
           <w:szCs w:val="24"/>
         </w:rPr>
-        <w:t>Cards that play around an enemies movement or denying them actions can be conditionally powerful, keep this in mind</w:t>
+        <w:t xml:space="preserve">Cards that play around an </w:t>
+      </w:r>
+      <w:proofErr w:type="gramStart"/>
+      <w:r>
+        <w:rPr>
+          <w:rFonts w:ascii="Benne" w:eastAsia="Benne" w:hAnsi="Benne" w:cs="Benne"/>
+          <w:sz w:val="24"/>
+          <w:szCs w:val="24"/>
+        </w:rPr>
+        <w:t>enemies</w:t>
+      </w:r>
+      <w:proofErr w:type="gramEnd"/>
+      <w:r>
+        <w:rPr>
+          <w:rFonts w:ascii="Benne" w:eastAsia="Benne" w:hAnsi="Benne" w:cs="Benne"/>
+          <w:sz w:val="24"/>
+          <w:szCs w:val="24"/>
+        </w:rPr>
+        <w:t xml:space="preserve"> movement or denying them actions can be conditionally powerful, keep this in mind</w:t>
       </w:r>
     </w:p>
     <w:p>
@@ -18288,7 +19502,25 @@
           <w:sz w:val="24"/>
           <w:szCs w:val="24"/>
         </w:rPr>
-        <w:t>It’s important to stress that the enemy isn’t aware of you for a sneak attack to work. If you are arguing with someone and then pull out a weapon,  you do not get the 1.5 multiplier for damage.</w:t>
+        <w:t xml:space="preserve">It’s important to stress that the enemy isn’t aware of you for a sneak attack to work. If you are arguing with someone and then pull out a </w:t>
+      </w:r>
+      <w:proofErr w:type="gramStart"/>
+      <w:r>
+        <w:rPr>
+          <w:rFonts w:ascii="Benne" w:eastAsia="Benne" w:hAnsi="Benne" w:cs="Benne"/>
+          <w:sz w:val="24"/>
+          <w:szCs w:val="24"/>
+        </w:rPr>
+        <w:t>weapon,  you</w:t>
+      </w:r>
+      <w:proofErr w:type="gramEnd"/>
+      <w:r>
+        <w:rPr>
+          <w:rFonts w:ascii="Benne" w:eastAsia="Benne" w:hAnsi="Benne" w:cs="Benne"/>
+          <w:sz w:val="24"/>
+          <w:szCs w:val="24"/>
+        </w:rPr>
+        <w:t xml:space="preserve"> do not get the 1.5 multiplier for damage.</w:t>
       </w:r>
     </w:p>
     <w:p>
@@ -18959,6 +20191,7 @@
           <w:szCs w:val="24"/>
         </w:rPr>
       </w:pPr>
+      <w:proofErr w:type="spellStart"/>
       <w:r>
         <w:rPr>
           <w:rFonts w:ascii="Benne" w:eastAsia="Benne" w:hAnsi="Benne" w:cs="Benne"/>
@@ -18969,6 +20202,7 @@
         </w:rPr>
         <w:t>Debuff</w:t>
       </w:r>
+      <w:proofErr w:type="spellEnd"/>
       <w:r>
         <w:rPr>
           <w:rFonts w:ascii="Benne" w:eastAsia="Benne" w:hAnsi="Benne" w:cs="Benne"/>
@@ -19101,7 +20335,25 @@
           <w:sz w:val="24"/>
           <w:szCs w:val="24"/>
         </w:rPr>
-        <w:t xml:space="preserve">: When a target is grappled they may only make attacks against the one grappling them for their turn. It is an unarmed attack against an unarmed defense. If damage is dealt, the grappled target is released. The one grappling may take no other actions while they are grappling. The grappler may release the grapple at any point </w:t>
+        <w:t xml:space="preserve">: When a target is </w:t>
+      </w:r>
+      <w:proofErr w:type="gramStart"/>
+      <w:r>
+        <w:rPr>
+          <w:rFonts w:ascii="Benne" w:hAnsi="Benne" w:cs="Benne"/>
+          <w:sz w:val="24"/>
+          <w:szCs w:val="24"/>
+        </w:rPr>
+        <w:t>grappled</w:t>
+      </w:r>
+      <w:proofErr w:type="gramEnd"/>
+      <w:r>
+        <w:rPr>
+          <w:rFonts w:ascii="Benne" w:hAnsi="Benne" w:cs="Benne"/>
+          <w:sz w:val="24"/>
+          <w:szCs w:val="24"/>
+        </w:rPr>
+        <w:t xml:space="preserve"> they may only make attacks against the one grappling them for their turn. It is an unarmed attack against an unarmed defense. If damage is dealt, the grappled target is released. The one grappling may take no other actions while they are grappling. The grappler may release the grapple at any point </w:t>
       </w:r>
       <w:r>
         <w:rPr>
@@ -19405,7 +20657,7 @@
           <w:sz w:val="24"/>
           <w:szCs w:val="24"/>
         </w:rPr>
-        <w:t>Card passives…</w:t>
+        <w:t>Dazed/diseased for roll affecting status effect</w:t>
       </w:r>
     </w:p>
     <w:p>
@@ -19428,7 +20680,7 @@
           <w:sz w:val="24"/>
           <w:szCs w:val="24"/>
         </w:rPr>
-        <w:t>Standardized terms of stuff</w:t>
+        <w:t>Level 1 notes</w:t>
       </w:r>
     </w:p>
     <w:p>
@@ -19451,7 +20703,25 @@
           <w:sz w:val="24"/>
           <w:szCs w:val="24"/>
         </w:rPr>
-        <w:t>Level 1 notes</w:t>
+        <w:t xml:space="preserve">Moving stuff between tiers (tier 3 </w:t>
+      </w:r>
+      <w:proofErr w:type="spellStart"/>
+      <w:r>
+        <w:rPr>
+          <w:rFonts w:ascii="Benne" w:eastAsia="Benne" w:hAnsi="Benne" w:cs="Benne"/>
+          <w:sz w:val="24"/>
+          <w:szCs w:val="24"/>
+        </w:rPr>
+        <w:t>craftmandhip</w:t>
+      </w:r>
+      <w:proofErr w:type="spellEnd"/>
+      <w:r>
+        <w:rPr>
+          <w:rFonts w:ascii="Benne" w:eastAsia="Benne" w:hAnsi="Benne" w:cs="Benne"/>
+          <w:sz w:val="24"/>
+          <w:szCs w:val="24"/>
+        </w:rPr>
+        <w:t xml:space="preserve"> to tier 4?)</w:t>
       </w:r>
     </w:p>
     <w:p>
@@ -20149,7 +21419,25 @@
           <w:sz w:val="24"/>
           <w:szCs w:val="24"/>
         </w:rPr>
-        <w:t>Tokens are placed from a player on enemy(ies) at the start of their turn, before they take card actions, and it’s as many as they want</w:t>
+        <w:t>Tokens are placed from a player on enemy(</w:t>
+      </w:r>
+      <w:proofErr w:type="spellStart"/>
+      <w:r>
+        <w:rPr>
+          <w:rFonts w:ascii="Benne" w:eastAsia="Benne" w:hAnsi="Benne" w:cs="Benne"/>
+          <w:sz w:val="24"/>
+          <w:szCs w:val="24"/>
+        </w:rPr>
+        <w:t>ies</w:t>
+      </w:r>
+      <w:proofErr w:type="spellEnd"/>
+      <w:r>
+        <w:rPr>
+          <w:rFonts w:ascii="Benne" w:eastAsia="Benne" w:hAnsi="Benne" w:cs="Benne"/>
+          <w:sz w:val="24"/>
+          <w:szCs w:val="24"/>
+        </w:rPr>
+        <w:t>) at the start of their turn, before they take card actions, and it’s as many as they want</w:t>
       </w:r>
     </w:p>
     <w:p>
@@ -20351,13 +21639,23 @@
           <w:szCs w:val="24"/>
         </w:rPr>
       </w:pPr>
-      <w:r>
-        <w:rPr>
-          <w:rFonts w:ascii="Benne" w:eastAsia="Benne" w:hAnsi="Benne" w:cs="Benne"/>
-          <w:sz w:val="24"/>
-          <w:szCs w:val="24"/>
-        </w:rPr>
-        <w:t>Github integrated task scheduling thing? Like JIRA or Slack or whatever</w:t>
+      <w:proofErr w:type="spellStart"/>
+      <w:r>
+        <w:rPr>
+          <w:rFonts w:ascii="Benne" w:eastAsia="Benne" w:hAnsi="Benne" w:cs="Benne"/>
+          <w:sz w:val="24"/>
+          <w:szCs w:val="24"/>
+        </w:rPr>
+        <w:t>Github</w:t>
+      </w:r>
+      <w:proofErr w:type="spellEnd"/>
+      <w:r>
+        <w:rPr>
+          <w:rFonts w:ascii="Benne" w:eastAsia="Benne" w:hAnsi="Benne" w:cs="Benne"/>
+          <w:sz w:val="24"/>
+          <w:szCs w:val="24"/>
+        </w:rPr>
+        <w:t xml:space="preserve"> integrated task scheduling thing? Like JIRA or Slack or whatever</w:t>
       </w:r>
     </w:p>
     <w:p>
@@ -20403,6 +21701,29 @@
           <w:sz w:val="24"/>
           <w:szCs w:val="24"/>
         </w:rPr>
+        <w:t>Card passives…</w:t>
+      </w:r>
+    </w:p>
+    <w:p>
+      <w:pPr>
+        <w:pStyle w:val="ListParagraph"/>
+        <w:numPr>
+          <w:ilvl w:val="0"/>
+          <w:numId w:val="38"/>
+        </w:numPr>
+        <w:spacing w:line="100" w:lineRule="atLeast"/>
+        <w:rPr>
+          <w:rFonts w:ascii="Benne" w:eastAsia="Benne" w:hAnsi="Benne" w:cs="Benne"/>
+          <w:sz w:val="24"/>
+          <w:szCs w:val="24"/>
+        </w:rPr>
+      </w:pPr>
+      <w:r>
+        <w:rPr>
+          <w:rFonts w:ascii="Benne" w:eastAsia="Benne" w:hAnsi="Benne" w:cs="Benne"/>
+          <w:sz w:val="24"/>
+          <w:szCs w:val="24"/>
+        </w:rPr>
         <w:t>Feature Cards</w:t>
       </w:r>
     </w:p>
@@ -20564,7 +21885,25 @@
           <w:sz w:val="24"/>
           <w:szCs w:val="24"/>
         </w:rPr>
-        <w:t>Roleplay xp cards</w:t>
+        <w:t xml:space="preserve">Roleplay </w:t>
+      </w:r>
+      <w:proofErr w:type="spellStart"/>
+      <w:r>
+        <w:rPr>
+          <w:rFonts w:ascii="Benne" w:eastAsia="Benne" w:hAnsi="Benne" w:cs="Benne"/>
+          <w:sz w:val="24"/>
+          <w:szCs w:val="24"/>
+        </w:rPr>
+        <w:t>xp</w:t>
+      </w:r>
+      <w:proofErr w:type="spellEnd"/>
+      <w:r>
+        <w:rPr>
+          <w:rFonts w:ascii="Benne" w:eastAsia="Benne" w:hAnsi="Benne" w:cs="Benne"/>
+          <w:sz w:val="24"/>
+          <w:szCs w:val="24"/>
+        </w:rPr>
+        <w:t xml:space="preserve"> cards</w:t>
       </w:r>
     </w:p>
     <w:p>
@@ -20650,13 +21989,41 @@
           <w:szCs w:val="24"/>
         </w:rPr>
       </w:pPr>
-      <w:r>
-        <w:rPr>
-          <w:rFonts w:ascii="Benne" w:eastAsia="Benne" w:hAnsi="Benne" w:cs="Benne"/>
-          <w:sz w:val="24"/>
-          <w:szCs w:val="24"/>
-        </w:rPr>
-        <w:t>Frostgrave: buy book, use nebulous abstractions. Wizards, make a party, dungeoneering, independent goals</w:t>
+      <w:proofErr w:type="spellStart"/>
+      <w:r>
+        <w:rPr>
+          <w:rFonts w:ascii="Benne" w:eastAsia="Benne" w:hAnsi="Benne" w:cs="Benne"/>
+          <w:sz w:val="24"/>
+          <w:szCs w:val="24"/>
+        </w:rPr>
+        <w:t>Frostgrave</w:t>
+      </w:r>
+      <w:proofErr w:type="spellEnd"/>
+      <w:r>
+        <w:rPr>
+          <w:rFonts w:ascii="Benne" w:eastAsia="Benne" w:hAnsi="Benne" w:cs="Benne"/>
+          <w:sz w:val="24"/>
+          <w:szCs w:val="24"/>
+        </w:rPr>
+        <w:t xml:space="preserve">: buy book, use nebulous abstractions. Wizards, make a party, </w:t>
+      </w:r>
+      <w:proofErr w:type="spellStart"/>
+      <w:r>
+        <w:rPr>
+          <w:rFonts w:ascii="Benne" w:eastAsia="Benne" w:hAnsi="Benne" w:cs="Benne"/>
+          <w:sz w:val="24"/>
+          <w:szCs w:val="24"/>
+        </w:rPr>
+        <w:t>dungeoneering</w:t>
+      </w:r>
+      <w:proofErr w:type="spellEnd"/>
+      <w:r>
+        <w:rPr>
+          <w:rFonts w:ascii="Benne" w:eastAsia="Benne" w:hAnsi="Benne" w:cs="Benne"/>
+          <w:sz w:val="24"/>
+          <w:szCs w:val="24"/>
+        </w:rPr>
+        <w:t>, independent goals</w:t>
       </w:r>
     </w:p>
     <w:p>
@@ -20678,228 +22045,6 @@
       <w:bookmarkEnd w:id="63"/>
       <w:r>
         <w:t>For later:</w:t>
-      </w:r>
-    </w:p>
-    <w:p>
-      <w:pPr>
-        <w:spacing w:line="100" w:lineRule="atLeast"/>
-        <w:rPr>
-          <w:rFonts w:ascii="Benne" w:eastAsia="Benne" w:hAnsi="Benne" w:cs="Benne"/>
-          <w:sz w:val="24"/>
-          <w:szCs w:val="24"/>
-        </w:rPr>
-      </w:pPr>
-      <w:r>
-        <w:rPr>
-          <w:rFonts w:ascii="Benne" w:eastAsia="Benne" w:hAnsi="Benne" w:cs="Benne"/>
-          <w:sz w:val="24"/>
-          <w:szCs w:val="24"/>
-        </w:rPr>
-        <w:t>Level 4, 5, “Ultimate” cards</w:t>
-      </w:r>
-    </w:p>
-    <w:p>
-      <w:pPr>
-        <w:spacing w:line="100" w:lineRule="atLeast"/>
-        <w:ind w:firstLine="720"/>
-        <w:rPr>
-          <w:rFonts w:ascii="Benne" w:eastAsia="Benne" w:hAnsi="Benne" w:cs="Benne"/>
-          <w:sz w:val="24"/>
-          <w:szCs w:val="24"/>
-        </w:rPr>
-      </w:pPr>
-      <w:r>
-        <w:rPr>
-          <w:rFonts w:ascii="Benne" w:eastAsia="Benne" w:hAnsi="Benne" w:cs="Benne"/>
-          <w:sz w:val="24"/>
-          <w:szCs w:val="24"/>
-        </w:rPr>
-        <w:t>Think about more niche requirements for higher level cards (standing in water, given an insult)</w:t>
-      </w:r>
-    </w:p>
-    <w:p>
-      <w:pPr>
-        <w:spacing w:line="100" w:lineRule="atLeast"/>
-        <w:ind w:left="720" w:firstLine="720"/>
-        <w:rPr>
-          <w:rFonts w:ascii="Benne" w:eastAsia="Benne" w:hAnsi="Benne" w:cs="Benne"/>
-          <w:sz w:val="24"/>
-          <w:szCs w:val="24"/>
-        </w:rPr>
-      </w:pPr>
-      <w:r>
-        <w:rPr>
-          <w:rFonts w:ascii="Benne" w:eastAsia="Benne" w:hAnsi="Benne" w:cs="Benne"/>
-          <w:sz w:val="24"/>
-          <w:szCs w:val="24"/>
-        </w:rPr>
-        <w:t xml:space="preserve">Level 5, </w:t>
-      </w:r>
-    </w:p>
-    <w:p>
-      <w:pPr>
-        <w:spacing w:line="100" w:lineRule="atLeast"/>
-        <w:ind w:left="720" w:firstLine="720"/>
-        <w:rPr>
-          <w:rFonts w:ascii="Benne" w:eastAsia="Benne" w:hAnsi="Benne" w:cs="Benne"/>
-          <w:sz w:val="24"/>
-          <w:szCs w:val="24"/>
-        </w:rPr>
-      </w:pPr>
-      <w:r>
-        <w:rPr>
-          <w:rFonts w:ascii="Benne" w:eastAsia="Benne" w:hAnsi="Benne" w:cs="Benne"/>
-          <w:sz w:val="24"/>
-          <w:szCs w:val="24"/>
-        </w:rPr>
-        <w:t>Level 3, no attack cards…</w:t>
-      </w:r>
-    </w:p>
-    <w:p>
-      <w:pPr>
-        <w:spacing w:line="100" w:lineRule="atLeast"/>
-        <w:ind w:left="720" w:firstLine="720"/>
-        <w:rPr>
-          <w:rFonts w:ascii="Benne" w:eastAsia="Benne" w:hAnsi="Benne" w:cs="Benne"/>
-          <w:sz w:val="24"/>
-          <w:szCs w:val="24"/>
-        </w:rPr>
-      </w:pPr>
-      <w:r>
-        <w:rPr>
-          <w:rFonts w:ascii="Benne" w:eastAsia="Benne" w:hAnsi="Benne" w:cs="Benne"/>
-          <w:sz w:val="24"/>
-          <w:szCs w:val="24"/>
-        </w:rPr>
-        <w:t>Level 4 = special attack</w:t>
-      </w:r>
-    </w:p>
-    <w:p>
-      <w:pPr>
-        <w:spacing w:line="100" w:lineRule="atLeast"/>
-        <w:ind w:left="720" w:firstLine="720"/>
-        <w:rPr>
-          <w:rFonts w:ascii="Benne" w:eastAsia="Benne" w:hAnsi="Benne" w:cs="Benne"/>
-          <w:sz w:val="24"/>
-          <w:szCs w:val="24"/>
-        </w:rPr>
-      </w:pPr>
-      <w:r>
-        <w:rPr>
-          <w:rFonts w:ascii="Benne" w:eastAsia="Benne" w:hAnsi="Benne" w:cs="Benne"/>
-          <w:sz w:val="24"/>
-          <w:szCs w:val="24"/>
-        </w:rPr>
-        <w:t>Level 5 = ultimate, really high requirements but lots of damage, infinite healing, getting multiple cards from exhaust, etc.</w:t>
-      </w:r>
-    </w:p>
-    <w:p>
-      <w:pPr>
-        <w:spacing w:line="100" w:lineRule="atLeast"/>
-        <w:rPr>
-          <w:rFonts w:ascii="Benne" w:eastAsia="Benne" w:hAnsi="Benne" w:cs="Benne"/>
-          <w:sz w:val="24"/>
-          <w:szCs w:val="24"/>
-        </w:rPr>
-      </w:pPr>
-      <w:r>
-        <w:rPr>
-          <w:rFonts w:ascii="Benne" w:eastAsia="Benne" w:hAnsi="Benne" w:cs="Benne"/>
-          <w:sz w:val="24"/>
-          <w:szCs w:val="24"/>
-        </w:rPr>
-        <w:t xml:space="preserve">What makes something a top or a bottom ability… stacked exhaust on bottom, then each turns gets harder to </w:t>
-      </w:r>
-      <w:r>
-        <w:rPr>
-          <w:rFonts w:ascii="Benne" w:eastAsia="Benne" w:hAnsi="Benne" w:cs="Benne"/>
-          <w:sz w:val="24"/>
-          <w:szCs w:val="24"/>
-        </w:rPr>
-        <w:lastRenderedPageBreak/>
-        <w:t>make decisions stuff</w:t>
-      </w:r>
-    </w:p>
-    <w:p>
-      <w:pPr>
-        <w:spacing w:line="100" w:lineRule="atLeast"/>
-        <w:rPr>
-          <w:rFonts w:ascii="Benne" w:eastAsia="Benne" w:hAnsi="Benne" w:cs="Benne"/>
-          <w:sz w:val="24"/>
-          <w:szCs w:val="24"/>
-        </w:rPr>
-      </w:pPr>
-      <w:r>
-        <w:rPr>
-          <w:rFonts w:ascii="Benne" w:eastAsia="Benne" w:hAnsi="Benne" w:cs="Benne"/>
-          <w:sz w:val="24"/>
-          <w:szCs w:val="24"/>
-        </w:rPr>
-        <w:t>Card idea: armor, or artifact, which increases your defense if you successfully defend</w:t>
-      </w:r>
-    </w:p>
-    <w:p>
-      <w:pPr>
-        <w:spacing w:line="100" w:lineRule="atLeast"/>
-        <w:rPr>
-          <w:rFonts w:ascii="Benne" w:eastAsia="Benne" w:hAnsi="Benne" w:cs="Benne"/>
-          <w:sz w:val="24"/>
-          <w:szCs w:val="24"/>
-        </w:rPr>
-      </w:pPr>
-      <w:r>
-        <w:rPr>
-          <w:rFonts w:ascii="Benne" w:eastAsia="Benne" w:hAnsi="Benne" w:cs="Benne"/>
-          <w:sz w:val="24"/>
-          <w:szCs w:val="24"/>
-        </w:rPr>
-        <w:t>Consider: +1 defence from token isn’t as impactful? Maybe, maybe not.</w:t>
-      </w:r>
-    </w:p>
-    <w:p>
-      <w:pPr>
-        <w:spacing w:line="100" w:lineRule="atLeast"/>
-        <w:rPr>
-          <w:rFonts w:ascii="Benne" w:eastAsia="Benne" w:hAnsi="Benne" w:cs="Benne"/>
-          <w:sz w:val="24"/>
-          <w:szCs w:val="24"/>
-        </w:rPr>
-      </w:pPr>
-      <w:r>
-        <w:rPr>
-          <w:rFonts w:ascii="Benne" w:eastAsia="Benne" w:hAnsi="Benne" w:cs="Benne"/>
-          <w:sz w:val="24"/>
-          <w:szCs w:val="24"/>
-        </w:rPr>
-        <w:t>A card that does something at 1 health, combo’s with high defense/clutch armor set builds</w:t>
-      </w:r>
-    </w:p>
-    <w:p>
-      <w:pPr>
-        <w:spacing w:line="100" w:lineRule="atLeast"/>
-        <w:rPr>
-          <w:rFonts w:ascii="Benne" w:eastAsia="Benne" w:hAnsi="Benne" w:cs="Benne"/>
-          <w:sz w:val="24"/>
-          <w:szCs w:val="24"/>
-        </w:rPr>
-      </w:pPr>
-    </w:p>
-    <w:p>
-      <w:pPr>
-        <w:spacing w:line="100" w:lineRule="atLeast"/>
-        <w:rPr>
-          <w:rFonts w:ascii="Benne" w:eastAsia="Benne" w:hAnsi="Benne" w:cs="Benne"/>
-          <w:sz w:val="24"/>
-          <w:szCs w:val="24"/>
-        </w:rPr>
-      </w:pPr>
-      <w:r>
-        <w:rPr>
-          <w:rFonts w:ascii="Benne" w:eastAsia="Benne" w:hAnsi="Benne" w:cs="Benne"/>
-          <w:sz w:val="24"/>
-          <w:szCs w:val="24"/>
-        </w:rPr>
-        <w:t>Get manual feedback</w:t>
       </w:r>
     </w:p>
     <w:p>
@@ -20922,6 +22067,289 @@
           <w:sz w:val="24"/>
           <w:szCs w:val="24"/>
         </w:rPr>
+        <w:t>Standardized terms of stuff</w:t>
+      </w:r>
+    </w:p>
+    <w:p>
+      <w:pPr>
+        <w:spacing w:line="100" w:lineRule="atLeast"/>
+        <w:rPr>
+          <w:rFonts w:ascii="Benne" w:eastAsia="Benne" w:hAnsi="Benne" w:cs="Benne"/>
+          <w:sz w:val="24"/>
+          <w:szCs w:val="24"/>
+        </w:rPr>
+      </w:pPr>
+    </w:p>
+    <w:p>
+      <w:pPr>
+        <w:spacing w:line="100" w:lineRule="atLeast"/>
+        <w:rPr>
+          <w:rFonts w:ascii="Benne" w:eastAsia="Benne" w:hAnsi="Benne" w:cs="Benne"/>
+          <w:sz w:val="24"/>
+          <w:szCs w:val="24"/>
+        </w:rPr>
+      </w:pPr>
+      <w:r>
+        <w:rPr>
+          <w:rFonts w:ascii="Benne" w:eastAsia="Benne" w:hAnsi="Benne" w:cs="Benne"/>
+          <w:sz w:val="24"/>
+          <w:szCs w:val="24"/>
+        </w:rPr>
+        <w:t>Level 4, 5, “Ultimate” cards</w:t>
+      </w:r>
+    </w:p>
+    <w:p>
+      <w:pPr>
+        <w:spacing w:line="100" w:lineRule="atLeast"/>
+        <w:ind w:firstLine="720"/>
+        <w:rPr>
+          <w:rFonts w:ascii="Benne" w:eastAsia="Benne" w:hAnsi="Benne" w:cs="Benne"/>
+          <w:sz w:val="24"/>
+          <w:szCs w:val="24"/>
+        </w:rPr>
+      </w:pPr>
+      <w:r>
+        <w:rPr>
+          <w:rFonts w:ascii="Benne" w:eastAsia="Benne" w:hAnsi="Benne" w:cs="Benne"/>
+          <w:sz w:val="24"/>
+          <w:szCs w:val="24"/>
+        </w:rPr>
+        <w:t>Think about more niche requirements for higher level cards (standing in water, given an insult)</w:t>
+      </w:r>
+    </w:p>
+    <w:p>
+      <w:pPr>
+        <w:spacing w:line="100" w:lineRule="atLeast"/>
+        <w:ind w:left="720" w:firstLine="720"/>
+        <w:rPr>
+          <w:rFonts w:ascii="Benne" w:eastAsia="Benne" w:hAnsi="Benne" w:cs="Benne"/>
+          <w:sz w:val="24"/>
+          <w:szCs w:val="24"/>
+        </w:rPr>
+      </w:pPr>
+      <w:r>
+        <w:rPr>
+          <w:rFonts w:ascii="Benne" w:eastAsia="Benne" w:hAnsi="Benne" w:cs="Benne"/>
+          <w:sz w:val="24"/>
+          <w:szCs w:val="24"/>
+        </w:rPr>
+        <w:t xml:space="preserve">Level 5, </w:t>
+      </w:r>
+    </w:p>
+    <w:p>
+      <w:pPr>
+        <w:spacing w:line="100" w:lineRule="atLeast"/>
+        <w:ind w:left="720" w:firstLine="720"/>
+        <w:rPr>
+          <w:rFonts w:ascii="Benne" w:eastAsia="Benne" w:hAnsi="Benne" w:cs="Benne"/>
+          <w:sz w:val="24"/>
+          <w:szCs w:val="24"/>
+        </w:rPr>
+      </w:pPr>
+      <w:r>
+        <w:rPr>
+          <w:rFonts w:ascii="Benne" w:eastAsia="Benne" w:hAnsi="Benne" w:cs="Benne"/>
+          <w:sz w:val="24"/>
+          <w:szCs w:val="24"/>
+        </w:rPr>
+        <w:t>Level 3, no attack cards…</w:t>
+      </w:r>
+    </w:p>
+    <w:p>
+      <w:pPr>
+        <w:spacing w:line="100" w:lineRule="atLeast"/>
+        <w:ind w:left="720" w:firstLine="720"/>
+        <w:rPr>
+          <w:rFonts w:ascii="Benne" w:eastAsia="Benne" w:hAnsi="Benne" w:cs="Benne"/>
+          <w:sz w:val="24"/>
+          <w:szCs w:val="24"/>
+        </w:rPr>
+      </w:pPr>
+      <w:r>
+        <w:rPr>
+          <w:rFonts w:ascii="Benne" w:eastAsia="Benne" w:hAnsi="Benne" w:cs="Benne"/>
+          <w:sz w:val="24"/>
+          <w:szCs w:val="24"/>
+        </w:rPr>
+        <w:t>Level 4 = special attack</w:t>
+      </w:r>
+    </w:p>
+    <w:p>
+      <w:pPr>
+        <w:spacing w:line="100" w:lineRule="atLeast"/>
+        <w:ind w:left="720" w:firstLine="720"/>
+        <w:rPr>
+          <w:rFonts w:ascii="Benne" w:eastAsia="Benne" w:hAnsi="Benne" w:cs="Benne"/>
+          <w:sz w:val="24"/>
+          <w:szCs w:val="24"/>
+        </w:rPr>
+      </w:pPr>
+      <w:r>
+        <w:rPr>
+          <w:rFonts w:ascii="Benne" w:eastAsia="Benne" w:hAnsi="Benne" w:cs="Benne"/>
+          <w:sz w:val="24"/>
+          <w:szCs w:val="24"/>
+        </w:rPr>
+        <w:lastRenderedPageBreak/>
+        <w:t>Level 5 = ultimate, really high requirements but lots of damage, infinite healing, getting multiple cards from exhaust, etc.</w:t>
+      </w:r>
+    </w:p>
+    <w:p>
+      <w:pPr>
+        <w:spacing w:line="100" w:lineRule="atLeast"/>
+        <w:rPr>
+          <w:rFonts w:ascii="Benne" w:eastAsia="Benne" w:hAnsi="Benne" w:cs="Benne"/>
+          <w:sz w:val="24"/>
+          <w:szCs w:val="24"/>
+        </w:rPr>
+      </w:pPr>
+      <w:r>
+        <w:rPr>
+          <w:rFonts w:ascii="Benne" w:eastAsia="Benne" w:hAnsi="Benne" w:cs="Benne"/>
+          <w:sz w:val="24"/>
+          <w:szCs w:val="24"/>
+        </w:rPr>
+        <w:t>What makes something a top or a bottom ability… stacked exhaust on bottom, then each turns gets harder to make decisions stuff</w:t>
+      </w:r>
+    </w:p>
+    <w:p>
+      <w:pPr>
+        <w:spacing w:line="100" w:lineRule="atLeast"/>
+        <w:rPr>
+          <w:rFonts w:ascii="Benne" w:eastAsia="Benne" w:hAnsi="Benne" w:cs="Benne"/>
+          <w:sz w:val="24"/>
+          <w:szCs w:val="24"/>
+        </w:rPr>
+      </w:pPr>
+      <w:r>
+        <w:rPr>
+          <w:rFonts w:ascii="Benne" w:eastAsia="Benne" w:hAnsi="Benne" w:cs="Benne"/>
+          <w:sz w:val="24"/>
+          <w:szCs w:val="24"/>
+        </w:rPr>
+        <w:t>Card idea: armor, or artifact, which increases your defense if you successfully defend</w:t>
+      </w:r>
+    </w:p>
+    <w:p>
+      <w:pPr>
+        <w:spacing w:line="100" w:lineRule="atLeast"/>
+        <w:rPr>
+          <w:rFonts w:ascii="Benne" w:eastAsia="Benne" w:hAnsi="Benne" w:cs="Benne"/>
+          <w:sz w:val="24"/>
+          <w:szCs w:val="24"/>
+        </w:rPr>
+      </w:pPr>
+      <w:r>
+        <w:rPr>
+          <w:rFonts w:ascii="Benne" w:eastAsia="Benne" w:hAnsi="Benne" w:cs="Benne"/>
+          <w:sz w:val="24"/>
+          <w:szCs w:val="24"/>
+        </w:rPr>
+        <w:t xml:space="preserve">Consider: +1 </w:t>
+      </w:r>
+      <w:proofErr w:type="spellStart"/>
+      <w:r>
+        <w:rPr>
+          <w:rFonts w:ascii="Benne" w:eastAsia="Benne" w:hAnsi="Benne" w:cs="Benne"/>
+          <w:sz w:val="24"/>
+          <w:szCs w:val="24"/>
+        </w:rPr>
+        <w:t>defence</w:t>
+      </w:r>
+      <w:proofErr w:type="spellEnd"/>
+      <w:r>
+        <w:rPr>
+          <w:rFonts w:ascii="Benne" w:eastAsia="Benne" w:hAnsi="Benne" w:cs="Benne"/>
+          <w:sz w:val="24"/>
+          <w:szCs w:val="24"/>
+        </w:rPr>
+        <w:t xml:space="preserve"> from token isn’t as impactful? Maybe, maybe not.</w:t>
+      </w:r>
+    </w:p>
+    <w:p>
+      <w:pPr>
+        <w:spacing w:line="100" w:lineRule="atLeast"/>
+        <w:rPr>
+          <w:rFonts w:ascii="Benne" w:eastAsia="Benne" w:hAnsi="Benne" w:cs="Benne"/>
+          <w:sz w:val="24"/>
+          <w:szCs w:val="24"/>
+        </w:rPr>
+      </w:pPr>
+      <w:r>
+        <w:rPr>
+          <w:rFonts w:ascii="Benne" w:eastAsia="Benne" w:hAnsi="Benne" w:cs="Benne"/>
+          <w:sz w:val="24"/>
+          <w:szCs w:val="24"/>
+        </w:rPr>
+        <w:t xml:space="preserve">A card that does something at 1 health, </w:t>
+      </w:r>
+      <w:proofErr w:type="gramStart"/>
+      <w:r>
+        <w:rPr>
+          <w:rFonts w:ascii="Benne" w:eastAsia="Benne" w:hAnsi="Benne" w:cs="Benne"/>
+          <w:sz w:val="24"/>
+          <w:szCs w:val="24"/>
+        </w:rPr>
+        <w:t>combo’s</w:t>
+      </w:r>
+      <w:proofErr w:type="gramEnd"/>
+      <w:r>
+        <w:rPr>
+          <w:rFonts w:ascii="Benne" w:eastAsia="Benne" w:hAnsi="Benne" w:cs="Benne"/>
+          <w:sz w:val="24"/>
+          <w:szCs w:val="24"/>
+        </w:rPr>
+        <w:t xml:space="preserve"> with high defense/clutch armor set builds</w:t>
+      </w:r>
+    </w:p>
+    <w:p>
+      <w:pPr>
+        <w:spacing w:line="100" w:lineRule="atLeast"/>
+        <w:rPr>
+          <w:rFonts w:ascii="Benne" w:eastAsia="Benne" w:hAnsi="Benne" w:cs="Benne"/>
+          <w:sz w:val="24"/>
+          <w:szCs w:val="24"/>
+        </w:rPr>
+      </w:pPr>
+    </w:p>
+    <w:p>
+      <w:pPr>
+        <w:spacing w:line="100" w:lineRule="atLeast"/>
+        <w:rPr>
+          <w:rFonts w:ascii="Benne" w:eastAsia="Benne" w:hAnsi="Benne" w:cs="Benne"/>
+          <w:sz w:val="24"/>
+          <w:szCs w:val="24"/>
+        </w:rPr>
+      </w:pPr>
+      <w:r>
+        <w:rPr>
+          <w:rFonts w:ascii="Benne" w:eastAsia="Benne" w:hAnsi="Benne" w:cs="Benne"/>
+          <w:sz w:val="24"/>
+          <w:szCs w:val="24"/>
+        </w:rPr>
+        <w:t>Get manual feedback</w:t>
+      </w:r>
+    </w:p>
+    <w:p>
+      <w:pPr>
+        <w:pStyle w:val="ListParagraph"/>
+        <w:numPr>
+          <w:ilvl w:val="0"/>
+          <w:numId w:val="38"/>
+        </w:numPr>
+        <w:spacing w:line="100" w:lineRule="atLeast"/>
+        <w:rPr>
+          <w:rFonts w:ascii="Benne" w:eastAsia="Benne" w:hAnsi="Benne" w:cs="Benne"/>
+          <w:sz w:val="24"/>
+          <w:szCs w:val="24"/>
+        </w:rPr>
+      </w:pPr>
+      <w:r>
+        <w:rPr>
+          <w:rFonts w:ascii="Benne" w:eastAsia="Benne" w:hAnsi="Benne" w:cs="Benne"/>
+          <w:sz w:val="24"/>
+          <w:szCs w:val="24"/>
+        </w:rPr>
         <w:t>Ask: what do you want to know? What do you want to know next?</w:t>
       </w:r>
     </w:p>
@@ -21132,7 +22560,25 @@
           <w:sz w:val="24"/>
           <w:szCs w:val="24"/>
         </w:rPr>
-        <w:t>Add adv/disadv next to equipment &amp; consumables</w:t>
+        <w:t>Add adv/</w:t>
+      </w:r>
+      <w:proofErr w:type="spellStart"/>
+      <w:r>
+        <w:rPr>
+          <w:rFonts w:ascii="Benne" w:eastAsia="Benne" w:hAnsi="Benne" w:cs="Benne"/>
+          <w:sz w:val="24"/>
+          <w:szCs w:val="24"/>
+        </w:rPr>
+        <w:t>disadv</w:t>
+      </w:r>
+      <w:proofErr w:type="spellEnd"/>
+      <w:r>
+        <w:rPr>
+          <w:rFonts w:ascii="Benne" w:eastAsia="Benne" w:hAnsi="Benne" w:cs="Benne"/>
+          <w:sz w:val="24"/>
+          <w:szCs w:val="24"/>
+        </w:rPr>
+        <w:t xml:space="preserve"> next to equipment &amp; consumables</w:t>
       </w:r>
     </w:p>
     <w:p>
@@ -21324,8 +22770,25 @@
           <w:sz w:val="24"/>
           <w:szCs w:val="24"/>
         </w:rPr>
-        <w:lastRenderedPageBreak/>
-        <w:t>Have enemies that cause player’s to discard a card</w:t>
+        <w:t xml:space="preserve">Have enemies that cause </w:t>
+      </w:r>
+      <w:proofErr w:type="gramStart"/>
+      <w:r>
+        <w:rPr>
+          <w:rFonts w:ascii="Benne" w:eastAsia="Benne" w:hAnsi="Benne" w:cs="Benne"/>
+          <w:sz w:val="24"/>
+          <w:szCs w:val="24"/>
+        </w:rPr>
+        <w:t>player’s</w:t>
+      </w:r>
+      <w:proofErr w:type="gramEnd"/>
+      <w:r>
+        <w:rPr>
+          <w:rFonts w:ascii="Benne" w:eastAsia="Benne" w:hAnsi="Benne" w:cs="Benne"/>
+          <w:sz w:val="24"/>
+          <w:szCs w:val="24"/>
+        </w:rPr>
+        <w:t xml:space="preserve"> to discard a card</w:t>
       </w:r>
     </w:p>
     <w:p>
@@ -21611,8 +23074,91 @@
           <w:sz w:val="24"/>
           <w:szCs w:val="24"/>
         </w:rPr>
-        <w:t>Dicey dungeons, into the breach, DnD, Divinity: Original Sin, Dark Souls, Xcom, Magic the gathering, gloomhaven, TheAngryGM, avatar the last airbender</w:t>
-      </w:r>
+        <w:lastRenderedPageBreak/>
+        <w:t xml:space="preserve">Dicey dungeons, into the breach, </w:t>
+      </w:r>
+      <w:proofErr w:type="spellStart"/>
+      <w:r>
+        <w:rPr>
+          <w:rFonts w:ascii="Benne" w:eastAsia="Benne" w:hAnsi="Benne" w:cs="Benne"/>
+          <w:sz w:val="24"/>
+          <w:szCs w:val="24"/>
+        </w:rPr>
+        <w:t>DnD</w:t>
+      </w:r>
+      <w:proofErr w:type="spellEnd"/>
+      <w:r>
+        <w:rPr>
+          <w:rFonts w:ascii="Benne" w:eastAsia="Benne" w:hAnsi="Benne" w:cs="Benne"/>
+          <w:sz w:val="24"/>
+          <w:szCs w:val="24"/>
+        </w:rPr>
+        <w:t xml:space="preserve">, Divinity: Original Sin, Dark Souls, </w:t>
+      </w:r>
+      <w:proofErr w:type="spellStart"/>
+      <w:r>
+        <w:rPr>
+          <w:rFonts w:ascii="Benne" w:eastAsia="Benne" w:hAnsi="Benne" w:cs="Benne"/>
+          <w:sz w:val="24"/>
+          <w:szCs w:val="24"/>
+        </w:rPr>
+        <w:t>Xcom</w:t>
+      </w:r>
+      <w:proofErr w:type="spellEnd"/>
+      <w:r>
+        <w:rPr>
+          <w:rFonts w:ascii="Benne" w:eastAsia="Benne" w:hAnsi="Benne" w:cs="Benne"/>
+          <w:sz w:val="24"/>
+          <w:szCs w:val="24"/>
+        </w:rPr>
+        <w:t xml:space="preserve">, Magic the gathering, </w:t>
+      </w:r>
+      <w:proofErr w:type="spellStart"/>
+      <w:r>
+        <w:rPr>
+          <w:rFonts w:ascii="Benne" w:eastAsia="Benne" w:hAnsi="Benne" w:cs="Benne"/>
+          <w:sz w:val="24"/>
+          <w:szCs w:val="24"/>
+        </w:rPr>
+        <w:t>gloomhaven</w:t>
+      </w:r>
+      <w:proofErr w:type="spellEnd"/>
+      <w:r>
+        <w:rPr>
+          <w:rFonts w:ascii="Benne" w:eastAsia="Benne" w:hAnsi="Benne" w:cs="Benne"/>
+          <w:sz w:val="24"/>
+          <w:szCs w:val="24"/>
+        </w:rPr>
+        <w:t xml:space="preserve">, </w:t>
+      </w:r>
+      <w:proofErr w:type="spellStart"/>
+      <w:r>
+        <w:rPr>
+          <w:rFonts w:ascii="Benne" w:eastAsia="Benne" w:hAnsi="Benne" w:cs="Benne"/>
+          <w:sz w:val="24"/>
+          <w:szCs w:val="24"/>
+        </w:rPr>
+        <w:t>TheAngryGM</w:t>
+      </w:r>
+      <w:proofErr w:type="spellEnd"/>
+      <w:r>
+        <w:rPr>
+          <w:rFonts w:ascii="Benne" w:eastAsia="Benne" w:hAnsi="Benne" w:cs="Benne"/>
+          <w:sz w:val="24"/>
+          <w:szCs w:val="24"/>
+        </w:rPr>
+        <w:t xml:space="preserve">, avatar the last </w:t>
+      </w:r>
+      <w:proofErr w:type="spellStart"/>
+      <w:r>
+        <w:rPr>
+          <w:rFonts w:ascii="Benne" w:eastAsia="Benne" w:hAnsi="Benne" w:cs="Benne"/>
+          <w:sz w:val="24"/>
+          <w:szCs w:val="24"/>
+        </w:rPr>
+        <w:t>airbender</w:t>
+      </w:r>
+      <w:proofErr w:type="spellEnd"/>
     </w:p>
     <w:p>
       <w:pPr>
@@ -21725,7 +23271,25 @@
           <w:sz w:val="24"/>
           <w:szCs w:val="24"/>
         </w:rPr>
-        <w:t>Since sitdown session game</w:t>
+        <w:t xml:space="preserve">Since </w:t>
+      </w:r>
+      <w:proofErr w:type="spellStart"/>
+      <w:r>
+        <w:rPr>
+          <w:rFonts w:ascii="Benne" w:eastAsia="Benne" w:hAnsi="Benne" w:cs="Benne"/>
+          <w:sz w:val="24"/>
+          <w:szCs w:val="24"/>
+        </w:rPr>
+        <w:t>sitdown</w:t>
+      </w:r>
+      <w:proofErr w:type="spellEnd"/>
+      <w:r>
+        <w:rPr>
+          <w:rFonts w:ascii="Benne" w:eastAsia="Benne" w:hAnsi="Benne" w:cs="Benne"/>
+          <w:sz w:val="24"/>
+          <w:szCs w:val="24"/>
+        </w:rPr>
+        <w:t xml:space="preserve"> session game</w:t>
       </w:r>
     </w:p>
     <w:p>
@@ -22071,6 +23635,7 @@
           <w:sz w:val="24"/>
           <w:szCs w:val="24"/>
         </w:rPr>
+        <w:lastRenderedPageBreak/>
         <w:t>End of each turn, reshuffle enemies, and add siege card added (ram, ballista, etc.)</w:t>
       </w:r>
     </w:p>
@@ -22089,7 +23654,25 @@
           <w:sz w:val="24"/>
           <w:szCs w:val="24"/>
         </w:rPr>
-        <w:t>Get additional cards… bombs =  can destroy equipment</w:t>
+        <w:t xml:space="preserve">Get additional cards… bombs </w:t>
+      </w:r>
+      <w:proofErr w:type="gramStart"/>
+      <w:r>
+        <w:rPr>
+          <w:rFonts w:ascii="Benne" w:eastAsia="Benne" w:hAnsi="Benne" w:cs="Benne"/>
+          <w:sz w:val="24"/>
+          <w:szCs w:val="24"/>
+        </w:rPr>
+        <w:t>=  can</w:t>
+      </w:r>
+      <w:proofErr w:type="gramEnd"/>
+      <w:r>
+        <w:rPr>
+          <w:rFonts w:ascii="Benne" w:eastAsia="Benne" w:hAnsi="Benne" w:cs="Benne"/>
+          <w:sz w:val="24"/>
+          <w:szCs w:val="24"/>
+        </w:rPr>
+        <w:t xml:space="preserve"> destroy equipment</w:t>
       </w:r>
     </w:p>
     <w:p>
@@ -22125,7 +23708,6 @@
           <w:sz w:val="24"/>
           <w:szCs w:val="24"/>
         </w:rPr>
-        <w:lastRenderedPageBreak/>
         <w:t>Last long as possible</w:t>
       </w:r>
     </w:p>

</xml_diff>

<commit_message>
fixing the text around tokens
</commit_message>
<xml_diff>
--- a/tactile_tabletop/Documents/User Handbook.docx
+++ b/tactile_tabletop/Documents/User Handbook.docx
@@ -46,25 +46,7 @@
           <w:sz w:val="32"/>
           <w:szCs w:val="32"/>
         </w:rPr>
-        <w:t xml:space="preserve">By: </w:t>
-      </w:r>
-      <w:proofErr w:type="spellStart"/>
-      <w:r>
-        <w:rPr>
-          <w:rFonts w:ascii="Benne" w:eastAsia="Benne" w:hAnsi="Benne" w:cs="Benne"/>
-          <w:sz w:val="32"/>
-          <w:szCs w:val="32"/>
-        </w:rPr>
-        <w:t>Ory</w:t>
-      </w:r>
-      <w:proofErr w:type="spellEnd"/>
-      <w:r>
-        <w:rPr>
-          <w:rFonts w:ascii="Benne" w:eastAsia="Benne" w:hAnsi="Benne" w:cs="Benne"/>
-          <w:sz w:val="32"/>
-          <w:szCs w:val="32"/>
-        </w:rPr>
-        <w:t xml:space="preserve"> and Robin</w:t>
+        <w:t>By: Ory and Robin</w:t>
       </w:r>
     </w:p>
     <w:p>
@@ -402,25 +384,7 @@
           <w:sz w:val="24"/>
           <w:szCs w:val="24"/>
         </w:rPr>
-        <w:t xml:space="preserve">While we are fans of learning and exploiting game systems, complexity can be paid for depth that isn’t worth having. Some examples from game experiences we’ve had: all-encompassing rule sets, feeling punished for not having a singular focus, translating lots of rules from one or more books into </w:t>
-      </w:r>
-      <w:proofErr w:type="gramStart"/>
-      <w:r>
-        <w:rPr>
-          <w:rFonts w:ascii="Benne" w:eastAsia="Benne" w:hAnsi="Benne" w:cs="Benne"/>
-          <w:sz w:val="24"/>
-          <w:szCs w:val="24"/>
-        </w:rPr>
-        <w:t>one or more character</w:t>
-      </w:r>
-      <w:proofErr w:type="gramEnd"/>
-      <w:r>
-        <w:rPr>
-          <w:rFonts w:ascii="Benne" w:eastAsia="Benne" w:hAnsi="Benne" w:cs="Benne"/>
-          <w:sz w:val="24"/>
-          <w:szCs w:val="24"/>
-        </w:rPr>
-        <w:t xml:space="preserve"> sheets that need to be flipped through during tense situations, and on.</w:t>
+        <w:t>While we are fans of learning and exploiting game systems, complexity can be paid for depth that isn’t worth having. Some examples from game experiences we’ve had: all-encompassing rule sets, feeling punished for not having a singular focus, translating lots of rules from one or more books into one or more character sheets that need to be flipped through during tense situations, and on.</w:t>
       </w:r>
     </w:p>
     <w:p>
@@ -439,25 +403,7 @@
           <w:sz w:val="24"/>
           <w:szCs w:val="24"/>
         </w:rPr>
-        <w:t xml:space="preserve">Some familiar facets from our inspirations you might notice are missing, and these are in response to the above examples. You may find some scenario that is unspecified in our </w:t>
-      </w:r>
-      <w:proofErr w:type="gramStart"/>
-      <w:r>
-        <w:rPr>
-          <w:rFonts w:ascii="Benne" w:eastAsia="Benne" w:hAnsi="Benne" w:cs="Benne"/>
-          <w:sz w:val="24"/>
-          <w:szCs w:val="24"/>
-        </w:rPr>
-        <w:t>rules;  you</w:t>
-      </w:r>
-      <w:proofErr w:type="gramEnd"/>
-      <w:r>
-        <w:rPr>
-          <w:rFonts w:ascii="Benne" w:eastAsia="Benne" w:hAnsi="Benne" w:cs="Benne"/>
-          <w:sz w:val="24"/>
-          <w:szCs w:val="24"/>
-        </w:rPr>
-        <w:t xml:space="preserve"> are encouraged to create what rules you need to make a fun game experience, of course including changing the rules we’ve decided to include in this version of the game. We believe most GM’s and players of tabletop games are used to home brewing solutions anyway, and it’s that spirit that we created this game in the first place.</w:t>
+        <w:t>Some familiar facets from our inspirations you might notice are missing, and these are in response to the above examples. You may find some scenario that is unspecified in our rules;  you are encouraged to create what rules you need to make a fun game experience, of course including changing the rules we’ve decided to include in this version of the game. We believe most GM’s and players of tabletop games are used to home brewing solutions anyway, and it’s that spirit that we created this game in the first place.</w:t>
       </w:r>
     </w:p>
     <w:p>
@@ -476,25 +422,7 @@
           <w:sz w:val="24"/>
           <w:szCs w:val="24"/>
         </w:rPr>
-        <w:t xml:space="preserve">Tactile Tabletop doesn’t specify a particular setting. By focusing on the mechanics of combat, our intent is to facilitate all sorts of settings: the traditional dungeon crawler, a space adventure, a </w:t>
-      </w:r>
-      <w:proofErr w:type="spellStart"/>
-      <w:r>
-        <w:rPr>
-          <w:rFonts w:ascii="Benne" w:eastAsia="Benne" w:hAnsi="Benne" w:cs="Benne"/>
-          <w:sz w:val="24"/>
-          <w:szCs w:val="24"/>
-        </w:rPr>
-        <w:t>post apocalyptic</w:t>
-      </w:r>
-      <w:proofErr w:type="spellEnd"/>
-      <w:r>
-        <w:rPr>
-          <w:rFonts w:ascii="Benne" w:eastAsia="Benne" w:hAnsi="Benne" w:cs="Benne"/>
-          <w:sz w:val="24"/>
-          <w:szCs w:val="24"/>
-        </w:rPr>
-        <w:t xml:space="preserve"> survival setting, any and all should work with our game system.</w:t>
+        <w:t>Tactile Tabletop doesn’t specify a particular setting. By focusing on the mechanics of combat, our intent is to facilitate all sorts of settings: the traditional dungeon crawler, a space adventure, a post apocalyptic survival setting, any and all should work with our game system.</w:t>
       </w:r>
     </w:p>
     <w:p>
@@ -554,18 +482,8 @@
           <w:sz w:val="24"/>
           <w:szCs w:val="24"/>
         </w:rPr>
-        <w:t xml:space="preserve">Robin and </w:t>
-      </w:r>
-      <w:proofErr w:type="spellStart"/>
-      <w:r>
-        <w:rPr>
-          <w:rFonts w:ascii="Benne" w:eastAsia="Benne" w:hAnsi="Benne" w:cs="Benne"/>
-          <w:sz w:val="24"/>
-          <w:szCs w:val="24"/>
-        </w:rPr>
-        <w:t>Ory</w:t>
-      </w:r>
-      <w:proofErr w:type="spellEnd"/>
+        <w:t>Robin and Ory</w:t>
+      </w:r>
     </w:p>
     <w:p>
       <w:pPr>
@@ -1520,25 +1438,7 @@
           <w:sz w:val="24"/>
           <w:szCs w:val="24"/>
         </w:rPr>
-        <w:t xml:space="preserve">: your ability to physically move something (if damage is dealt, </w:t>
-      </w:r>
-      <w:proofErr w:type="spellStart"/>
-      <w:r>
-        <w:rPr>
-          <w:rFonts w:ascii="Benne" w:eastAsia="Benne" w:hAnsi="Benne" w:cs="Benne"/>
-          <w:sz w:val="24"/>
-          <w:szCs w:val="24"/>
-        </w:rPr>
-        <w:t>debuff</w:t>
-      </w:r>
-      <w:proofErr w:type="spellEnd"/>
-      <w:r>
-        <w:rPr>
-          <w:rFonts w:ascii="Benne" w:eastAsia="Benne" w:hAnsi="Benne" w:cs="Benne"/>
-          <w:sz w:val="24"/>
-          <w:szCs w:val="24"/>
-        </w:rPr>
-        <w:t xml:space="preserve"> enemy defense, multiple targeted enemies/multiple hits</w:t>
+        <w:t>: your ability to physically move something (if damage is dealt, debuff enemy defense, multiple targeted enemies/multiple hits</w:t>
       </w:r>
       <w:r>
         <w:rPr>
@@ -1588,25 +1488,7 @@
           <w:sz w:val="24"/>
           <w:szCs w:val="24"/>
         </w:rPr>
-        <w:t xml:space="preserve">: your ability to finely control and contort your body (movement, damage </w:t>
-      </w:r>
-      <w:proofErr w:type="spellStart"/>
-      <w:r>
-        <w:rPr>
-          <w:rFonts w:ascii="Benne" w:eastAsia="Benne" w:hAnsi="Benne" w:cs="Benne"/>
-          <w:sz w:val="24"/>
-          <w:szCs w:val="24"/>
-        </w:rPr>
-        <w:t>unblockable</w:t>
-      </w:r>
-      <w:proofErr w:type="spellEnd"/>
-      <w:r>
-        <w:rPr>
-          <w:rFonts w:ascii="Benne" w:eastAsia="Benne" w:hAnsi="Benne" w:cs="Benne"/>
-          <w:sz w:val="24"/>
-          <w:szCs w:val="24"/>
-        </w:rPr>
-        <w:t>)</w:t>
+        <w:t>: your ability to finely control and contort your body (movement, damage unblockable)</w:t>
       </w:r>
     </w:p>
     <w:p>
@@ -1708,43 +1590,7 @@
           <w:sz w:val="24"/>
           <w:szCs w:val="24"/>
         </w:rPr>
-        <w:t xml:space="preserve">: your ability to solve problems, intuit conclusions, and understanding and influence over natural forces (return cards from discard, move tokens, additional ability uses, changing when ability uses happen, </w:t>
-      </w:r>
-      <w:proofErr w:type="spellStart"/>
-      <w:r>
-        <w:rPr>
-          <w:rFonts w:ascii="Benne" w:eastAsia="Benne" w:hAnsi="Benne" w:cs="Benne"/>
-          <w:sz w:val="24"/>
-          <w:szCs w:val="24"/>
-        </w:rPr>
-        <w:t>debuff</w:t>
-      </w:r>
-      <w:proofErr w:type="spellEnd"/>
-      <w:r>
-        <w:rPr>
-          <w:rFonts w:ascii="Benne" w:eastAsia="Benne" w:hAnsi="Benne" w:cs="Benne"/>
-          <w:sz w:val="24"/>
-          <w:szCs w:val="24"/>
-        </w:rPr>
-        <w:t xml:space="preserve"> </w:t>
-      </w:r>
-      <w:proofErr w:type="spellStart"/>
-      <w:r>
-        <w:rPr>
-          <w:rFonts w:ascii="Benne" w:eastAsia="Benne" w:hAnsi="Benne" w:cs="Benne"/>
-          <w:sz w:val="24"/>
-          <w:szCs w:val="24"/>
-        </w:rPr>
-        <w:t>self defense</w:t>
-      </w:r>
-      <w:proofErr w:type="spellEnd"/>
-      <w:r>
-        <w:rPr>
-          <w:rFonts w:ascii="Benne" w:eastAsia="Benne" w:hAnsi="Benne" w:cs="Benne"/>
-          <w:sz w:val="24"/>
-          <w:szCs w:val="24"/>
-        </w:rPr>
-        <w:t>)</w:t>
+        <w:t>: your ability to solve problems, intuit conclusions, and understanding and influence over natural forces (return cards from discard, move tokens, additional ability uses, changing when ability uses happen, debuff self defense)</w:t>
       </w:r>
     </w:p>
     <w:p>
@@ -1812,25 +1658,7 @@
           <w:sz w:val="24"/>
           <w:szCs w:val="24"/>
         </w:rPr>
-        <w:t xml:space="preserve">: your ability to see and exploiting opportunities (targeting, mark, buff </w:t>
-      </w:r>
-      <w:proofErr w:type="spellStart"/>
-      <w:r>
-        <w:rPr>
-          <w:rFonts w:ascii="Benne" w:eastAsia="Benne" w:hAnsi="Benne" w:cs="Benne"/>
-          <w:sz w:val="24"/>
-          <w:szCs w:val="24"/>
-        </w:rPr>
-        <w:t>self attack</w:t>
-      </w:r>
-      <w:proofErr w:type="spellEnd"/>
-      <w:r>
-        <w:rPr>
-          <w:rFonts w:ascii="Benne" w:eastAsia="Benne" w:hAnsi="Benne" w:cs="Benne"/>
-          <w:sz w:val="24"/>
-          <w:szCs w:val="24"/>
-        </w:rPr>
-        <w:t>)</w:t>
+        <w:t>: your ability to see and exploiting opportunities (targeting, mark, buff self attack)</w:t>
       </w:r>
     </w:p>
     <w:p>
@@ -2872,25 +2700,7 @@
           <w:sz w:val="24"/>
           <w:szCs w:val="24"/>
         </w:rPr>
-        <w:t xml:space="preserve">Say you want to convince a shopkeeper to let you into an underground market. In order to do </w:t>
-      </w:r>
-      <w:proofErr w:type="gramStart"/>
-      <w:r>
-        <w:rPr>
-          <w:rFonts w:ascii="Benne" w:eastAsia="Benne" w:hAnsi="Benne" w:cs="Benne"/>
-          <w:sz w:val="24"/>
-          <w:szCs w:val="24"/>
-        </w:rPr>
-        <w:t>this</w:t>
-      </w:r>
-      <w:proofErr w:type="gramEnd"/>
-      <w:r>
-        <w:rPr>
-          <w:rFonts w:ascii="Benne" w:eastAsia="Benne" w:hAnsi="Benne" w:cs="Benne"/>
-          <w:sz w:val="24"/>
-          <w:szCs w:val="24"/>
-        </w:rPr>
-        <w:t xml:space="preserve"> you will need to convince them to tell you. You would roll your influence die and add your Charisma stat total to the roll, and if high enough (determined by the GM), you would be let into the market. </w:t>
+        <w:t xml:space="preserve">Say you want to convince a shopkeeper to let you into an underground market. In order to do this you will need to convince them to tell you. You would roll your influence die and add your Charisma stat total to the roll, and if high enough (determined by the GM), you would be let into the market. </w:t>
       </w:r>
     </w:p>
     <w:p>
@@ -2914,47 +2724,34 @@
         <w:ind w:firstLine="720"/>
         <w:rPr>
           <w:rFonts w:ascii="Benne" w:eastAsia="Benne" w:hAnsi="Benne" w:cs="Benne"/>
-          <w:sz w:val="26"/>
-          <w:szCs w:val="26"/>
-        </w:rPr>
-      </w:pPr>
-      <w:r>
-        <w:rPr>
-          <w:rFonts w:ascii="Benne" w:eastAsia="Benne" w:hAnsi="Benne" w:cs="Benne"/>
-          <w:sz w:val="24"/>
-          <w:szCs w:val="24"/>
-        </w:rPr>
-        <w:t>Contact Tokens allow for more powerful influence over a battlefield. Spending 2 level points gets you one contact token. These tokens come in three types: Attack, Defense, and Influence. These map on to the 3 categories of Dice types used in the game.</w:t>
-      </w:r>
-    </w:p>
-    <w:bookmarkStart w:id="11" w:name="_csmbarikk28p"/>
-    <w:bookmarkEnd w:id="11"/>
-    <w:p>
-      <w:pPr>
-        <w:pStyle w:val="Heading3"/>
-        <w:jc w:val="center"/>
-        <w:rPr>
-          <w:rFonts w:ascii="Benne" w:eastAsia="Benne" w:hAnsi="Benne" w:cs="Benne"/>
-        </w:rPr>
-      </w:pPr>
+          <w:sz w:val="24"/>
+          <w:szCs w:val="24"/>
+        </w:rPr>
+      </w:pPr>
+      <w:r>
+        <w:rPr>
+          <w:rFonts w:ascii="Benne" w:eastAsia="Benne" w:hAnsi="Benne" w:cs="Benne"/>
+          <w:sz w:val="24"/>
+          <w:szCs w:val="24"/>
+        </w:rPr>
+        <w:t xml:space="preserve">Contact Tokens allow for more powerful influence over a battlefield. Spending 2 level points gets you one contact token. These tokens come in three types: Attack, Defense, and Influence. These map on to the 3 </w:t>
+      </w:r>
       <w:r>
         <w:rPr>
           <w:noProof/>
-          <w:color w:val="000000"/>
           <w:sz w:val="20"/>
           <w:szCs w:val="20"/>
-          <w:u w:color="000000"/>
         </w:rPr>
         <mc:AlternateContent>
           <mc:Choice Requires="wpg">
             <w:drawing>
-              <wp:anchor distT="114300" distB="114300" distL="114300" distR="114300" simplePos="0" relativeHeight="251660288" behindDoc="0" locked="0" layoutInCell="1" allowOverlap="1" wp14:anchorId="66B45210" wp14:editId="2EBD2B12">
+              <wp:anchor distT="114300" distB="114300" distL="114300" distR="114300" simplePos="0" relativeHeight="251660288" behindDoc="0" locked="0" layoutInCell="1" allowOverlap="1" wp14:anchorId="66B45210" wp14:editId="76972BA6">
                 <wp:simplePos x="0" y="0"/>
                 <wp:positionH relativeFrom="page">
-                  <wp:posOffset>4402244</wp:posOffset>
+                  <wp:posOffset>4135120</wp:posOffset>
                 </wp:positionH>
                 <wp:positionV relativeFrom="line">
-                  <wp:posOffset>353064</wp:posOffset>
+                  <wp:posOffset>103504</wp:posOffset>
                 </wp:positionV>
                 <wp:extent cx="2798659" cy="1047118"/>
                 <wp:effectExtent l="0" t="0" r="0" b="0"/>
@@ -3031,15 +2828,34 @@
           </mc:Choice>
           <mc:Fallback>
             <w:pict>
-              <v:group id="_x0000_s1029" style="visibility:visible;position:absolute;margin-left:346.6pt;margin-top:27.8pt;width:220.4pt;height:82.5pt;z-index:251660288;mso-position-horizontal:absolute;mso-position-horizontal-relative:page;mso-position-vertical:absolute;mso-position-vertical-relative:line;mso-wrap-distance-left:9.0pt;mso-wrap-distance-top:9.0pt;mso-wrap-distance-right:9.0pt;mso-wrap-distance-bottom:9.0pt;" coordorigin="0,-1" coordsize="2798658,1047118">
-                <w10:wrap type="square" side="bothSides" anchorx="page"/>
-                <v:rect id="_x0000_s1030" style="position:absolute;left:0;top:-1;width:2798658;height:1047117;">
-                  <v:fill color="#FFFFFF" opacity="100.0%" type="solid"/>
-                  <v:stroke on="f" weight="1.0pt" dashstyle="solid" endcap="flat" miterlimit="400.0%" joinstyle="miter" linestyle="single" startarrow="none" startarrowwidth="medium" startarrowlength="medium" endarrow="none" endarrowwidth="medium" endarrowlength="medium"/>
+              <v:group w14:anchorId="060F3879" id="officeArt object" o:spid="_x0000_s1026" alt="Picture 3" style="position:absolute;margin-left:325.6pt;margin-top:8.15pt;width:220.35pt;height:82.45pt;z-index:251660288;mso-wrap-distance-top:9pt;mso-wrap-distance-bottom:9pt;mso-position-horizontal-relative:page;mso-position-vertical-relative:line" coordsize="27986,10471" o:gfxdata="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">
+                <v:rect id="Rectangle" o:spid="_x0000_s1027" style="position:absolute;width:27986;height:10471;visibility:visible;mso-wrap-style:square;v-text-anchor:top" o:gfxdata="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" stroked="f" strokeweight="1pt">
+                  <v:stroke miterlimit="4"/>
                 </v:rect>
-                <v:shape id="_x0000_s1031" type="#_x0000_t75" style="position:absolute;left:0;top:-1;width:2798658;height:1047118;">
-                  <v:imagedata r:id="rId13" o:title="image3.png"/>
+                <v:shapetype id="_x0000_t75" coordsize="21600,21600" o:spt="75" o:preferrelative="t" path="m@4@5l@4@11@9@11@9@5xe" filled="f" stroked="f">
+                  <v:stroke joinstyle="miter"/>
+                  <v:formulas>
+                    <v:f eqn="if lineDrawn pixelLineWidth 0"/>
+                    <v:f eqn="sum @0 1 0"/>
+                    <v:f eqn="sum 0 0 @1"/>
+                    <v:f eqn="prod @2 1 2"/>
+                    <v:f eqn="prod @3 21600 pixelWidth"/>
+                    <v:f eqn="prod @3 21600 pixelHeight"/>
+                    <v:f eqn="sum @0 0 1"/>
+                    <v:f eqn="prod @6 1 2"/>
+                    <v:f eqn="prod @7 21600 pixelWidth"/>
+                    <v:f eqn="sum @8 21600 0"/>
+                    <v:f eqn="prod @7 21600 pixelHeight"/>
+                    <v:f eqn="sum @10 21600 0"/>
+                  </v:formulas>
+                  <v:path o:extrusionok="f" gradientshapeok="t" o:connecttype="rect"/>
+                  <o:lock v:ext="edit" aspectratio="t"/>
+                </v:shapetype>
+                <v:shape id="image3.png" o:spid="_x0000_s1028" type="#_x0000_t75" alt="image3.png" style="position:absolute;width:27986;height:10471;visibility:visible;mso-wrap-style:square" o:gfxdata="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" strokeweight="1pt">
+                  <v:stroke miterlimit="4"/>
+                  <v:imagedata r:id="rId13" o:title="image3"/>
                 </v:shape>
+                <w10:wrap type="square" anchorx="page" anchory="line"/>
               </v:group>
             </w:pict>
           </mc:Fallback>
@@ -3048,166 +2864,29 @@
       <w:r>
         <w:rPr>
           <w:rFonts w:ascii="Benne" w:eastAsia="Benne" w:hAnsi="Benne" w:cs="Benne"/>
-        </w:rPr>
-        <w:t>Contact Token Uses: Improve Rolls</w:t>
-      </w:r>
-    </w:p>
-    <w:p>
-      <w:pPr>
-        <w:spacing w:line="100" w:lineRule="atLeast"/>
-        <w:ind w:right="4770" w:firstLine="720"/>
-        <w:rPr>
-          <w:rFonts w:ascii="Benne" w:eastAsia="Benne" w:hAnsi="Benne" w:cs="Benne"/>
-          <w:sz w:val="24"/>
-          <w:szCs w:val="24"/>
-        </w:rPr>
-      </w:pPr>
-      <w:r>
-        <w:rPr>
-          <w:rFonts w:ascii="Benne" w:eastAsia="Benne" w:hAnsi="Benne" w:cs="Benne"/>
-          <w:sz w:val="24"/>
-          <w:szCs w:val="24"/>
-        </w:rPr>
-        <w:t>One function of Contact Tokens is to place them on a target to increase die rolls against them. They perform as follows:</w:t>
-      </w:r>
-    </w:p>
-    <w:p>
-      <w:pPr>
-        <w:numPr>
-          <w:ilvl w:val="0"/>
-          <w:numId w:val="11"/>
-        </w:numPr>
-        <w:spacing w:line="100" w:lineRule="atLeast"/>
-        <w:ind w:right="4770"/>
-        <w:rPr>
-          <w:rFonts w:ascii="Benne" w:eastAsia="Benne" w:hAnsi="Benne" w:cs="Benne"/>
-          <w:sz w:val="24"/>
-          <w:szCs w:val="24"/>
-        </w:rPr>
-      </w:pPr>
-      <w:r>
-        <w:rPr>
-          <w:rFonts w:ascii="Benne" w:eastAsia="Benne" w:hAnsi="Benne" w:cs="Benne"/>
-          <w:sz w:val="24"/>
-          <w:szCs w:val="24"/>
-        </w:rPr>
-        <w:t xml:space="preserve">For every Defense Contact </w:t>
-      </w:r>
-      <w:proofErr w:type="gramStart"/>
-      <w:r>
-        <w:rPr>
-          <w:rFonts w:ascii="Benne" w:eastAsia="Benne" w:hAnsi="Benne" w:cs="Benne"/>
-          <w:sz w:val="24"/>
-          <w:szCs w:val="24"/>
-        </w:rPr>
-        <w:t>token</w:t>
-      </w:r>
-      <w:proofErr w:type="gramEnd"/>
-      <w:r>
-        <w:rPr>
-          <w:rFonts w:ascii="Benne" w:eastAsia="Benne" w:hAnsi="Benne" w:cs="Benne"/>
-          <w:sz w:val="24"/>
-          <w:szCs w:val="24"/>
-        </w:rPr>
-        <w:t xml:space="preserve"> you have applied, increase by one all defense values you calculate against that target</w:t>
-      </w:r>
-    </w:p>
-    <w:p>
-      <w:pPr>
-        <w:numPr>
-          <w:ilvl w:val="0"/>
-          <w:numId w:val="12"/>
-        </w:numPr>
-        <w:spacing w:line="100" w:lineRule="atLeast"/>
-        <w:rPr>
-          <w:rFonts w:ascii="Benne" w:eastAsia="Benne" w:hAnsi="Benne" w:cs="Benne"/>
-          <w:sz w:val="24"/>
-          <w:szCs w:val="24"/>
-        </w:rPr>
-      </w:pPr>
-      <w:r>
-        <w:rPr>
-          <w:rFonts w:ascii="Benne" w:eastAsia="Benne" w:hAnsi="Benne" w:cs="Benne"/>
-          <w:sz w:val="24"/>
-          <w:szCs w:val="24"/>
-        </w:rPr>
-        <w:t xml:space="preserve">For every attack contact </w:t>
-      </w:r>
-      <w:proofErr w:type="gramStart"/>
-      <w:r>
-        <w:rPr>
-          <w:rFonts w:ascii="Benne" w:eastAsia="Benne" w:hAnsi="Benne" w:cs="Benne"/>
-          <w:sz w:val="24"/>
-          <w:szCs w:val="24"/>
-        </w:rPr>
-        <w:t>token</w:t>
-      </w:r>
-      <w:proofErr w:type="gramEnd"/>
-      <w:r>
-        <w:rPr>
-          <w:rFonts w:ascii="Benne" w:eastAsia="Benne" w:hAnsi="Benne" w:cs="Benne"/>
-          <w:sz w:val="24"/>
-          <w:szCs w:val="24"/>
-        </w:rPr>
-        <w:t xml:space="preserve"> you have applied, increase by one all attack values you calculate against that target</w:t>
-      </w:r>
-    </w:p>
-    <w:p>
-      <w:pPr>
-        <w:numPr>
-          <w:ilvl w:val="0"/>
-          <w:numId w:val="12"/>
-        </w:numPr>
-        <w:spacing w:line="100" w:lineRule="atLeast"/>
-        <w:rPr>
-          <w:rFonts w:ascii="Benne" w:eastAsia="Benne" w:hAnsi="Benne" w:cs="Benne"/>
-          <w:sz w:val="24"/>
-          <w:szCs w:val="24"/>
-        </w:rPr>
-      </w:pPr>
-      <w:r>
-        <w:rPr>
-          <w:rFonts w:ascii="Benne" w:eastAsia="Benne" w:hAnsi="Benne" w:cs="Benne"/>
-          <w:sz w:val="24"/>
-          <w:szCs w:val="24"/>
-        </w:rPr>
-        <w:t xml:space="preserve">For every influence contact </w:t>
-      </w:r>
-      <w:proofErr w:type="gramStart"/>
-      <w:r>
-        <w:rPr>
-          <w:rFonts w:ascii="Benne" w:eastAsia="Benne" w:hAnsi="Benne" w:cs="Benne"/>
-          <w:sz w:val="24"/>
-          <w:szCs w:val="24"/>
-        </w:rPr>
-        <w:t>token</w:t>
-      </w:r>
-      <w:proofErr w:type="gramEnd"/>
-      <w:r>
-        <w:rPr>
-          <w:rFonts w:ascii="Benne" w:eastAsia="Benne" w:hAnsi="Benne" w:cs="Benne"/>
-          <w:sz w:val="24"/>
-          <w:szCs w:val="24"/>
-        </w:rPr>
-        <w:t xml:space="preserve"> you have applied, increase by one all influence values you calculate against that target</w:t>
-      </w:r>
-    </w:p>
-    <w:p>
-      <w:pPr>
-        <w:spacing w:line="100" w:lineRule="atLeast"/>
-        <w:rPr>
-          <w:rFonts w:ascii="Benne" w:eastAsia="Benne" w:hAnsi="Benne" w:cs="Benne"/>
-          <w:sz w:val="24"/>
-          <w:szCs w:val="24"/>
-        </w:rPr>
-      </w:pPr>
-      <w:r>
-        <w:rPr>
-          <w:rFonts w:ascii="Benne" w:eastAsia="Benne" w:hAnsi="Benne" w:cs="Benne"/>
-          <w:sz w:val="24"/>
-          <w:szCs w:val="24"/>
-        </w:rPr>
-        <w:t>Contact tokens used this way must be placed at the start of your turn.</w:t>
+          <w:sz w:val="24"/>
+          <w:szCs w:val="24"/>
+        </w:rPr>
+        <w:t>categories of Dice types used in the game.</w:t>
+      </w:r>
+    </w:p>
+    <w:p>
+      <w:pPr>
+        <w:pStyle w:val="BodyText"/>
+        <w:ind w:firstLine="720"/>
+        <w:rPr>
+          <w:rFonts w:ascii="Benne" w:eastAsia="Benne" w:hAnsi="Benne" w:cs="Benne"/>
+          <w:sz w:val="24"/>
+          <w:szCs w:val="24"/>
+        </w:rPr>
+      </w:pPr>
+      <w:r>
+        <w:rPr>
+          <w:rFonts w:ascii="Benne" w:eastAsia="Benne" w:hAnsi="Benne" w:cs="Benne"/>
+          <w:sz w:val="24"/>
+          <w:szCs w:val="24"/>
+        </w:rPr>
+        <w:t>Contact tokens can be consumed in one of two ways: Being applied to an enemy, or consumed as a part of a card’s ability text.</w:t>
       </w:r>
     </w:p>
     <w:p>
@@ -3216,16 +2895,111 @@
         <w:jc w:val="center"/>
         <w:rPr>
           <w:rFonts w:ascii="Benne" w:eastAsia="Benne" w:hAnsi="Benne" w:cs="Benne"/>
-          <w:sz w:val="24"/>
-          <w:szCs w:val="24"/>
-        </w:rPr>
-      </w:pPr>
-      <w:r>
-        <w:rPr>
-          <w:rFonts w:ascii="Benne" w:eastAsia="Benne" w:hAnsi="Benne" w:cs="Benne"/>
+        </w:rPr>
+      </w:pPr>
+      <w:bookmarkStart w:id="11" w:name="_csmbarikk28p"/>
+      <w:bookmarkEnd w:id="11"/>
+      <w:r>
+        <w:rPr>
+          <w:rFonts w:ascii="Benne" w:eastAsia="Benne" w:hAnsi="Benne" w:cs="Benne"/>
+        </w:rPr>
+        <w:t xml:space="preserve">Contact Token </w:t>
+      </w:r>
+      <w:r>
+        <w:rPr>
+          <w:rFonts w:ascii="Benne" w:eastAsia="Benne" w:hAnsi="Benne" w:cs="Benne"/>
+        </w:rPr>
+        <w:t>Applied to an Enemy</w:t>
+      </w:r>
+    </w:p>
+    <w:p>
+      <w:pPr>
+        <w:tabs>
+          <w:tab w:val="left" w:pos="10350"/>
+        </w:tabs>
+        <w:spacing w:line="100" w:lineRule="atLeast"/>
+        <w:ind w:right="-3" w:firstLine="720"/>
+        <w:rPr>
+          <w:rFonts w:ascii="Benne" w:eastAsia="Benne" w:hAnsi="Benne" w:cs="Benne"/>
+          <w:sz w:val="24"/>
+          <w:szCs w:val="24"/>
+        </w:rPr>
+      </w:pPr>
+      <w:r>
+        <w:rPr>
+          <w:rFonts w:ascii="Benne" w:eastAsia="Benne" w:hAnsi="Benne" w:cs="Benne"/>
+          <w:sz w:val="24"/>
+          <w:szCs w:val="24"/>
+        </w:rPr>
+        <w:t>A token placed on an enemy increases your calculated values of the related type. I.E. defense values calculated against an attack from an enemy with a defense token of yours are increased by 1 for every token you have placed on that enemy. The same is true for attack tokens with calculated attack values, and influence tokens for calculated influence values.</w:t>
+      </w:r>
+    </w:p>
+    <w:p>
+      <w:pPr>
+        <w:tabs>
+          <w:tab w:val="left" w:pos="10350"/>
+        </w:tabs>
+        <w:spacing w:line="100" w:lineRule="atLeast"/>
+        <w:ind w:right="-3" w:firstLine="720"/>
+        <w:rPr>
+          <w:rFonts w:ascii="Benne" w:eastAsia="Benne" w:hAnsi="Benne" w:cs="Benne"/>
+          <w:sz w:val="24"/>
+          <w:szCs w:val="24"/>
+        </w:rPr>
+      </w:pPr>
+      <w:r>
+        <w:rPr>
+          <w:rFonts w:ascii="Benne" w:eastAsia="Benne" w:hAnsi="Benne" w:cs="Benne"/>
+          <w:sz w:val="24"/>
+          <w:szCs w:val="24"/>
+        </w:rPr>
+        <w:t>Unless otherwise stated, Tokens you place on an enemy only apply this buff to you, and not allies. Placement of a token on an enemy requires they are within Influence Range (50ft by default), and in line of sight of your character. Finally, contact tokens can only be placed this way at the start of your turn. There are no limits to how many tokens can be applied this way.</w:t>
+      </w:r>
+    </w:p>
+    <w:p>
+      <w:pPr>
+        <w:tabs>
+          <w:tab w:val="left" w:pos="10350"/>
+        </w:tabs>
+        <w:spacing w:line="100" w:lineRule="atLeast"/>
+        <w:ind w:right="-3" w:firstLine="720"/>
+        <w:rPr>
+          <w:rFonts w:ascii="Benne" w:eastAsia="Benne" w:hAnsi="Benne" w:cs="Benne"/>
+          <w:sz w:val="24"/>
+          <w:szCs w:val="24"/>
+        </w:rPr>
+      </w:pPr>
+      <w:r>
+        <w:rPr>
+          <w:rFonts w:ascii="Benne" w:eastAsia="Benne" w:hAnsi="Benne" w:cs="Benne"/>
+          <w:sz w:val="24"/>
+          <w:szCs w:val="24"/>
         </w:rPr>
         <w:lastRenderedPageBreak/>
-        <w:t>Contact Token Uses: Use Abilities</w:t>
+        <w:t xml:space="preserve">A token placed this way is considered consumed, and cannot be reapplied to another enemy or for the alternative application detailed below. When an enemy dies, or leaves your Influence Range, they are also no longer applied. </w:t>
+      </w:r>
+    </w:p>
+    <w:p>
+      <w:pPr>
+        <w:pStyle w:val="Heading3"/>
+        <w:jc w:val="center"/>
+        <w:rPr>
+          <w:rFonts w:ascii="Benne" w:eastAsia="Benne" w:hAnsi="Benne" w:cs="Benne"/>
+          <w:sz w:val="24"/>
+          <w:szCs w:val="24"/>
+        </w:rPr>
+      </w:pPr>
+      <w:r>
+        <w:rPr>
+          <w:rFonts w:ascii="Benne" w:eastAsia="Benne" w:hAnsi="Benne" w:cs="Benne"/>
+        </w:rPr>
+        <w:t xml:space="preserve">Contact Token </w:t>
+      </w:r>
+      <w:r>
+        <w:rPr>
+          <w:rFonts w:ascii="Benne" w:eastAsia="Benne" w:hAnsi="Benne" w:cs="Benne"/>
+        </w:rPr>
+        <w:t>Used by an Ability</w:t>
       </w:r>
     </w:p>
     <w:p>
@@ -3244,7 +3018,22 @@
           <w:szCs w:val="24"/>
         </w:rPr>
         <w:tab/>
-        <w:t xml:space="preserve">The other function of Contact Tokens is to consume them to use or empower certain powerful character card abilities. A card will dictate if it requires consuming a token to use, or if it takes additional effects </w:t>
+      </w:r>
+      <w:r>
+        <w:rPr>
+          <w:rFonts w:ascii="Benne" w:eastAsia="Benne" w:hAnsi="Benne" w:cs="Benne"/>
+          <w:sz w:val="24"/>
+          <w:szCs w:val="24"/>
+        </w:rPr>
+        <w:t>A token consumed by a card’s ability, as specified by the card, often grants either a reduced cost or additional effect of that ability.</w:t>
+      </w:r>
+      <w:r>
+        <w:rPr>
+          <w:rFonts w:ascii="Benne" w:eastAsia="Benne" w:hAnsi="Benne" w:cs="Benne"/>
+          <w:sz w:val="24"/>
+          <w:szCs w:val="24"/>
+        </w:rPr>
+        <w:t xml:space="preserve"> A card will dictate if it requires consuming a token to use, or if it takes additional effects </w:t>
       </w:r>
       <w:r>
         <w:rPr>
@@ -3262,12 +3051,115 @@
           <w:sz w:val="24"/>
           <w:szCs w:val="24"/>
         </w:rPr>
-        <w:t xml:space="preserve"> a token is consumed, and will describe which tokens to be used in this way. </w:t>
-      </w:r>
-    </w:p>
-    <w:p>
-      <w:pPr>
-        <w:spacing w:line="100" w:lineRule="atLeast"/>
+        <w:t xml:space="preserve"> a token is consumed, and will describe which tokens to be used in this way.</w:t>
+      </w:r>
+    </w:p>
+    <w:p>
+      <w:pPr>
+        <w:spacing w:line="100" w:lineRule="atLeast"/>
+        <w:rPr>
+          <w:rFonts w:ascii="Benne" w:eastAsia="Benne" w:hAnsi="Benne" w:cs="Benne"/>
+          <w:sz w:val="24"/>
+          <w:szCs w:val="24"/>
+        </w:rPr>
+      </w:pPr>
+      <w:r>
+        <w:rPr>
+          <w:rFonts w:ascii="Benne" w:eastAsia="Benne" w:hAnsi="Benne" w:cs="Benne"/>
+          <w:sz w:val="24"/>
+          <w:szCs w:val="24"/>
+        </w:rPr>
+        <w:tab/>
+        <w:t xml:space="preserve">By default, these cards consume tokens that </w:t>
+      </w:r>
+      <w:r>
+        <w:rPr>
+          <w:rFonts w:ascii="Benne" w:eastAsia="Benne" w:hAnsi="Benne" w:cs="Benne"/>
+          <w:sz w:val="24"/>
+          <w:szCs w:val="24"/>
+          <w:u w:val="single"/>
+        </w:rPr>
+        <w:t>are not yet applied to an enemy</w:t>
+      </w:r>
+      <w:r>
+        <w:rPr>
+          <w:rFonts w:ascii="Benne" w:eastAsia="Benne" w:hAnsi="Benne" w:cs="Benne"/>
+          <w:sz w:val="24"/>
+          <w:szCs w:val="24"/>
+        </w:rPr>
+        <w:t xml:space="preserve">. There are some cards which take effect on a token which </w:t>
+      </w:r>
+      <w:r>
+        <w:rPr>
+          <w:rFonts w:ascii="Benne" w:eastAsia="Benne" w:hAnsi="Benne" w:cs="Benne"/>
+          <w:i/>
+          <w:iCs/>
+          <w:sz w:val="24"/>
+          <w:szCs w:val="24"/>
+          <w:u w:val="single"/>
+        </w:rPr>
+        <w:t>is</w:t>
+      </w:r>
+      <w:r>
+        <w:rPr>
+          <w:rFonts w:ascii="Benne" w:eastAsia="Benne" w:hAnsi="Benne" w:cs="Benne"/>
+          <w:sz w:val="24"/>
+          <w:szCs w:val="24"/>
+          <w:u w:val="single"/>
+        </w:rPr>
+        <w:t xml:space="preserve"> applied to an enemy</w:t>
+      </w:r>
+      <w:r>
+        <w:rPr>
+          <w:rFonts w:ascii="Benne" w:eastAsia="Benne" w:hAnsi="Benne" w:cs="Benne"/>
+          <w:sz w:val="24"/>
+          <w:szCs w:val="24"/>
+        </w:rPr>
+        <w:t>.</w:t>
+      </w:r>
+    </w:p>
+    <w:p>
+      <w:pPr>
+        <w:pStyle w:val="Heading3"/>
+        <w:jc w:val="center"/>
+        <w:rPr>
+          <w:rFonts w:ascii="Benne" w:hAnsi="Benne" w:cs="Benne"/>
+        </w:rPr>
+      </w:pPr>
+      <w:r>
+        <w:rPr>
+          <w:rFonts w:ascii="Benne" w:hAnsi="Benne" w:cs="Benne"/>
+        </w:rPr>
+        <w:t>Changes to a Contact Tokens State</w:t>
+      </w:r>
+    </w:p>
+    <w:p>
+      <w:pPr>
+        <w:rPr>
+          <w:rFonts w:ascii="Benne" w:hAnsi="Benne" w:cs="Benne"/>
+          <w:sz w:val="24"/>
+          <w:szCs w:val="24"/>
+        </w:rPr>
+      </w:pPr>
+      <w:r>
+        <w:rPr>
+          <w:rFonts w:ascii="Benne" w:hAnsi="Benne" w:cs="Benne"/>
+          <w:sz w:val="24"/>
+          <w:szCs w:val="24"/>
+        </w:rPr>
+        <w:tab/>
+      </w:r>
+      <w:r>
+        <w:rPr>
+          <w:rFonts w:ascii="Benne" w:hAnsi="Benne" w:cs="Benne"/>
+          <w:sz w:val="24"/>
+          <w:szCs w:val="24"/>
+        </w:rPr>
+        <w:t>The above rules dictate the main ways that tokens can be used. This section covers other things that can happen to contact tokens.</w:t>
+      </w:r>
+    </w:p>
+    <w:p>
+      <w:pPr>
         <w:ind w:firstLine="720"/>
         <w:rPr>
           <w:rFonts w:ascii="Benne" w:eastAsia="Benne" w:hAnsi="Benne" w:cs="Benne"/>
@@ -3281,26 +3173,59 @@
           <w:sz w:val="24"/>
           <w:szCs w:val="24"/>
         </w:rPr>
-        <w:t>These contact tokens cannot already be in use: if a token is applied to an enemy to improve rolls against them, this token cannot be consumed for character card abilities.</w:t>
-      </w:r>
-    </w:p>
-    <w:p>
-      <w:pPr>
-        <w:spacing w:line="100" w:lineRule="atLeast"/>
-        <w:rPr>
-          <w:rFonts w:ascii="Benne" w:eastAsia="Benne" w:hAnsi="Benne" w:cs="Benne"/>
-          <w:sz w:val="24"/>
-          <w:szCs w:val="24"/>
-        </w:rPr>
-      </w:pPr>
-      <w:r>
-        <w:rPr>
-          <w:rFonts w:ascii="Benne" w:eastAsia="Benne" w:hAnsi="Benne" w:cs="Benne"/>
-          <w:sz w:val="24"/>
-          <w:szCs w:val="24"/>
-        </w:rPr>
-        <w:tab/>
-        <w:t>All Contact Tokens that get consumed, or are applied to a target that dies, are flipped over to indicate that they are expended, and cannot be used again. All Contact Tokens are returned to you upon a Long Rest, in the same way that exhausted cards are returned to you.</w:t>
+        <w:t>All consumed Contact Tokens are returned to you upon a Long Rest, in the same way that exhausted cards are returned to you.</w:t>
+      </w:r>
+      <w:r>
+        <w:rPr>
+          <w:rFonts w:ascii="Benne" w:eastAsia="Benne" w:hAnsi="Benne" w:cs="Benne"/>
+          <w:sz w:val="24"/>
+          <w:szCs w:val="24"/>
+        </w:rPr>
+        <w:t xml:space="preserve"> Otherwise, consumed contact tokens are placed face side down to indicate their consumed state.</w:t>
+      </w:r>
+    </w:p>
+    <w:p>
+      <w:pPr>
+        <w:ind w:firstLine="720"/>
+        <w:rPr>
+          <w:rFonts w:ascii="Benne" w:eastAsia="Benne" w:hAnsi="Benne" w:cs="Benne"/>
+          <w:sz w:val="24"/>
+          <w:szCs w:val="24"/>
+        </w:rPr>
+      </w:pPr>
+      <w:r>
+        <w:rPr>
+          <w:rFonts w:ascii="Benne" w:eastAsia="Benne" w:hAnsi="Benne" w:cs="Benne"/>
+          <w:sz w:val="24"/>
+          <w:szCs w:val="24"/>
+        </w:rPr>
+        <w:t>Some card</w:t>
+      </w:r>
+      <w:r>
+        <w:rPr>
+          <w:rFonts w:ascii="Benne" w:eastAsia="Benne" w:hAnsi="Benne" w:cs="Benne"/>
+          <w:sz w:val="24"/>
+          <w:szCs w:val="24"/>
+        </w:rPr>
+        <w:t xml:space="preserve"> abilities allow for returning tokens, of your own or your allies, from being applied to an enemy. Some other card abilities allow for tokens to move from one enemy to the other: this is useful if an enemy is about to die, because otherwise their death would mean the tokens simply no longer have any effect.</w:t>
+      </w:r>
+    </w:p>
+    <w:p>
+      <w:pPr>
+        <w:ind w:firstLine="720"/>
+        <w:rPr>
+          <w:rFonts w:ascii="Benne" w:hAnsi="Benne" w:cs="Benne"/>
+          <w:sz w:val="24"/>
+          <w:szCs w:val="24"/>
+        </w:rPr>
+      </w:pPr>
+      <w:r>
+        <w:rPr>
+          <w:rFonts w:ascii="Benne" w:eastAsia="Benne" w:hAnsi="Benne" w:cs="Benne"/>
+          <w:sz w:val="24"/>
+          <w:szCs w:val="24"/>
+        </w:rPr>
+        <w:t>Some card abilities allow for returning tokens from a consumed state, so that a long rest isn’t required. The Hand Castor is a special weapon which allows for this on each use. Tokens returned from a consumed state can either come from being applied on an enemy, or from the pile of consumed tokens not applied to an enemy.</w:t>
       </w:r>
     </w:p>
     <w:p>
@@ -3338,42 +3263,8 @@
           <w:szCs w:val="32"/>
         </w:rPr>
         <w:lastRenderedPageBreak/>
-        <w:t xml:space="preserve">Sample </w:t>
-      </w:r>
-      <w:proofErr w:type="gramStart"/>
-      <w:r>
-        <w:rPr>
-          <w:rFonts w:ascii="Benne" w:eastAsia="Benne" w:hAnsi="Benne" w:cs="Benne"/>
-          <w:b/>
-          <w:bCs/>
-          <w:sz w:val="32"/>
-          <w:szCs w:val="32"/>
-        </w:rPr>
-        <w:t>Character :</w:t>
-      </w:r>
-      <w:proofErr w:type="gramEnd"/>
-      <w:r>
-        <w:rPr>
-          <w:rFonts w:ascii="Benne" w:eastAsia="Benne" w:hAnsi="Benne" w:cs="Benne"/>
-          <w:b/>
-          <w:bCs/>
-          <w:sz w:val="32"/>
-          <w:szCs w:val="32"/>
-        </w:rPr>
-        <w:t xml:space="preserve"> Zin </w:t>
-      </w:r>
-      <w:proofErr w:type="spellStart"/>
-      <w:r>
-        <w:rPr>
-          <w:rFonts w:ascii="Benne" w:eastAsia="Benne" w:hAnsi="Benne" w:cs="Benne"/>
-          <w:b/>
-          <w:bCs/>
-          <w:sz w:val="32"/>
-          <w:szCs w:val="32"/>
-        </w:rPr>
-        <w:t>Fantallay</w:t>
-      </w:r>
-      <w:proofErr w:type="spellEnd"/>
+        <w:t>Sample Character : Zin Fantallay</w:t>
+      </w:r>
     </w:p>
     <w:p>
       <w:pPr>
@@ -4315,29 +4206,7 @@
           <w:sz w:val="26"/>
           <w:szCs w:val="26"/>
         </w:rPr>
-        <w:t xml:space="preserve">Contact Tokens: 1 </w:t>
-      </w:r>
-      <w:proofErr w:type="gramStart"/>
-      <w:r>
-        <w:rPr>
-          <w:rFonts w:ascii="Benne" w:eastAsia="Benne" w:hAnsi="Benne" w:cs="Benne"/>
-          <w:b/>
-          <w:bCs/>
-          <w:sz w:val="26"/>
-          <w:szCs w:val="26"/>
-        </w:rPr>
-        <w:t>Attack ;</w:t>
-      </w:r>
-      <w:proofErr w:type="gramEnd"/>
-      <w:r>
-        <w:rPr>
-          <w:rFonts w:ascii="Benne" w:eastAsia="Benne" w:hAnsi="Benne" w:cs="Benne"/>
-          <w:b/>
-          <w:bCs/>
-          <w:sz w:val="26"/>
-          <w:szCs w:val="26"/>
-        </w:rPr>
-        <w:t xml:space="preserve"> 1 Influence</w:t>
+        <w:t>Contact Tokens: 1 Attack ; 1 Influence</w:t>
       </w:r>
     </w:p>
     <w:p>
@@ -4490,25 +4359,7 @@
           <w:sz w:val="24"/>
           <w:szCs w:val="24"/>
         </w:rPr>
-        <w:t xml:space="preserve">Each time you level up, you add </w:t>
-      </w:r>
-      <w:proofErr w:type="gramStart"/>
-      <w:r>
-        <w:rPr>
-          <w:rFonts w:ascii="Benne" w:eastAsia="Benne" w:hAnsi="Benne" w:cs="Benne"/>
-          <w:sz w:val="24"/>
-          <w:szCs w:val="24"/>
-        </w:rPr>
-        <w:t>2 character</w:t>
-      </w:r>
-      <w:proofErr w:type="gramEnd"/>
-      <w:r>
-        <w:rPr>
-          <w:rFonts w:ascii="Benne" w:eastAsia="Benne" w:hAnsi="Benne" w:cs="Benne"/>
-          <w:sz w:val="24"/>
-          <w:szCs w:val="24"/>
-        </w:rPr>
-        <w:t xml:space="preserve"> cards that you meet the requirements for. Once added to your deck, the passives they grant can be allocated as before: to health, stats, or contact tokens</w:t>
+        <w:t>Each time you level up, you add 2 character cards that you meet the requirements for. Once added to your deck, the passives they grant can be allocated as before: to health, stats, or contact tokens</w:t>
       </w:r>
     </w:p>
     <w:p>
@@ -4563,25 +4414,7 @@
           <w:sz w:val="24"/>
           <w:szCs w:val="24"/>
         </w:rPr>
-        <w:t xml:space="preserve">Beyond the character’s abilities and their tokens to withstand attacks/empower their abilities, the character </w:t>
-      </w:r>
-      <w:proofErr w:type="gramStart"/>
-      <w:r>
-        <w:rPr>
-          <w:rFonts w:ascii="Benne" w:eastAsia="Benne" w:hAnsi="Benne" w:cs="Benne"/>
-          <w:sz w:val="24"/>
-          <w:szCs w:val="24"/>
-        </w:rPr>
-        <w:t>have</w:t>
-      </w:r>
-      <w:proofErr w:type="gramEnd"/>
-      <w:r>
-        <w:rPr>
-          <w:rFonts w:ascii="Benne" w:eastAsia="Benne" w:hAnsi="Benne" w:cs="Benne"/>
-          <w:sz w:val="24"/>
-          <w:szCs w:val="24"/>
-        </w:rPr>
-        <w:t xml:space="preserve"> weapon(s). </w:t>
+        <w:t xml:space="preserve">Beyond the character’s abilities and their tokens to withstand attacks/empower their abilities, the character have weapon(s). </w:t>
       </w:r>
     </w:p>
     <w:p>
@@ -7288,7 +7121,6 @@
             <w:vAlign w:val="bottom"/>
           </w:tcPr>
           <w:p>
-            <w:proofErr w:type="spellStart"/>
             <w:r>
               <w:rPr>
                 <w:sz w:val="20"/>
@@ -7296,7 +7128,6 @@
               </w:rPr>
               <w:t>Unnarmed</w:t>
             </w:r>
-            <w:proofErr w:type="spellEnd"/>
           </w:p>
         </w:tc>
         <w:tc>
@@ -8351,25 +8182,7 @@
           <w:sz w:val="24"/>
           <w:szCs w:val="24"/>
         </w:rPr>
-        <w:t xml:space="preserve">Beyond creating a character, we have other </w:t>
-      </w:r>
-      <w:proofErr w:type="gramStart"/>
-      <w:r>
-        <w:rPr>
-          <w:rFonts w:ascii="Benne" w:eastAsia="Benne" w:hAnsi="Benne" w:cs="Benne"/>
-          <w:sz w:val="24"/>
-          <w:szCs w:val="24"/>
-        </w:rPr>
-        <w:t>built in</w:t>
-      </w:r>
-      <w:proofErr w:type="gramEnd"/>
-      <w:r>
-        <w:rPr>
-          <w:rFonts w:ascii="Benne" w:eastAsia="Benne" w:hAnsi="Benne" w:cs="Benne"/>
-          <w:sz w:val="24"/>
-          <w:szCs w:val="24"/>
-        </w:rPr>
-        <w:t xml:space="preserve"> mechanisms for enhancing the character, granting </w:t>
+        <w:t xml:space="preserve">Beyond creating a character, we have other built in mechanisms for enhancing the character, granting </w:t>
       </w:r>
       <w:r>
         <w:rPr>
@@ -9177,18 +8990,8 @@
                 <w:sz w:val="24"/>
                 <w:szCs w:val="24"/>
               </w:rPr>
-              <w:t xml:space="preserve">Ring of </w:t>
+              <w:t>Ring of Aulm</w:t>
             </w:r>
-            <w:proofErr w:type="spellStart"/>
-            <w:r>
-              <w:rPr>
-                <w:rFonts w:ascii="Benne" w:eastAsia="Benne" w:hAnsi="Benne" w:cs="Benne"/>
-                <w:sz w:val="24"/>
-                <w:szCs w:val="24"/>
-              </w:rPr>
-              <w:t>Aulm</w:t>
-            </w:r>
-            <w:proofErr w:type="spellEnd"/>
           </w:p>
         </w:tc>
         <w:tc>
@@ -9660,25 +9463,7 @@
                 <w:sz w:val="24"/>
                 <w:szCs w:val="24"/>
               </w:rPr>
-              <w:t xml:space="preserve">When </w:t>
-            </w:r>
-            <w:proofErr w:type="gramStart"/>
-            <w:r>
-              <w:rPr>
-                <w:rFonts w:ascii="Benne" w:eastAsia="Benne" w:hAnsi="Benne" w:cs="Benne"/>
-                <w:sz w:val="24"/>
-                <w:szCs w:val="24"/>
-              </w:rPr>
-              <w:t>Jumping</w:t>
-            </w:r>
-            <w:proofErr w:type="gramEnd"/>
-            <w:r>
-              <w:rPr>
-                <w:rFonts w:ascii="Benne" w:eastAsia="Benne" w:hAnsi="Benne" w:cs="Benne"/>
-                <w:sz w:val="24"/>
-                <w:szCs w:val="24"/>
-              </w:rPr>
-              <w:t>, gain an extra 10 feet of movement</w:t>
+              <w:t>When Jumping, gain an extra 10 feet of movement</w:t>
             </w:r>
           </w:p>
         </w:tc>
@@ -10329,25 +10114,7 @@
                 <w:sz w:val="24"/>
                 <w:szCs w:val="24"/>
               </w:rPr>
-              <w:t xml:space="preserve">A pressurized container of flammable oil, with a </w:t>
-            </w:r>
-            <w:proofErr w:type="spellStart"/>
-            <w:r>
-              <w:rPr>
-                <w:rFonts w:ascii="Benne" w:eastAsia="Benne" w:hAnsi="Benne" w:cs="Benne"/>
-                <w:sz w:val="24"/>
-                <w:szCs w:val="24"/>
-              </w:rPr>
-              <w:t>sparkwheel</w:t>
-            </w:r>
-            <w:proofErr w:type="spellEnd"/>
-            <w:r>
-              <w:rPr>
-                <w:rFonts w:ascii="Benne" w:eastAsia="Benne" w:hAnsi="Benne" w:cs="Benne"/>
-                <w:sz w:val="24"/>
-                <w:szCs w:val="24"/>
-              </w:rPr>
-              <w:t xml:space="preserve"> and button on top to create a small flame</w:t>
+              <w:t>A pressurized container of flammable oil, with a sparkwheel and button on top to create a small flame</w:t>
             </w:r>
           </w:p>
         </w:tc>
@@ -11086,18 +10853,8 @@
                 <w:sz w:val="24"/>
                 <w:szCs w:val="24"/>
               </w:rPr>
-              <w:t xml:space="preserve">Staff of Magical </w:t>
+              <w:t>Staff of Magical Missles</w:t>
             </w:r>
-            <w:proofErr w:type="spellStart"/>
-            <w:r>
-              <w:rPr>
-                <w:rFonts w:ascii="Benne" w:eastAsia="Benne" w:hAnsi="Benne" w:cs="Benne"/>
-                <w:sz w:val="24"/>
-                <w:szCs w:val="24"/>
-              </w:rPr>
-              <w:t>Missles</w:t>
-            </w:r>
-            <w:proofErr w:type="spellEnd"/>
           </w:p>
         </w:tc>
         <w:tc>
@@ -11413,42 +11170,7 @@
           <w:szCs w:val="24"/>
         </w:rPr>
         <w:tab/>
-      </w:r>
-      <w:proofErr w:type="spellStart"/>
-      <w:r>
-        <w:rPr>
-          <w:rFonts w:ascii="Benne" w:eastAsia="Benne" w:hAnsi="Benne" w:cs="Benne"/>
-          <w:sz w:val="24"/>
-          <w:szCs w:val="24"/>
-        </w:rPr>
-        <w:t>Augmnet</w:t>
-      </w:r>
-      <w:proofErr w:type="spellEnd"/>
-      <w:r>
-        <w:rPr>
-          <w:rFonts w:ascii="Benne" w:eastAsia="Benne" w:hAnsi="Benne" w:cs="Benne"/>
-          <w:sz w:val="24"/>
-          <w:szCs w:val="24"/>
-        </w:rPr>
-        <w:t xml:space="preserve"> cards are very contextual, so we provide blank cards for the GM to fill out. To give </w:t>
-      </w:r>
-      <w:proofErr w:type="spellStart"/>
-      <w:r>
-        <w:rPr>
-          <w:rFonts w:ascii="Benne" w:eastAsia="Benne" w:hAnsi="Benne" w:cs="Benne"/>
-          <w:sz w:val="24"/>
-          <w:szCs w:val="24"/>
-        </w:rPr>
-        <w:t>you</w:t>
-      </w:r>
-      <w:proofErr w:type="spellEnd"/>
-      <w:r>
-        <w:rPr>
-          <w:rFonts w:ascii="Benne" w:eastAsia="Benne" w:hAnsi="Benne" w:cs="Benne"/>
-          <w:sz w:val="24"/>
-          <w:szCs w:val="24"/>
-        </w:rPr>
-        <w:t xml:space="preserve"> ideas, below are some examples.</w:t>
+        <w:t>Augmnet cards are very contextual, so we provide blank cards for the GM to fill out. To give you ideas, below are some examples.</w:t>
       </w:r>
     </w:p>
     <w:p>
@@ -11602,18 +11324,8 @@
                 <w:sz w:val="24"/>
                 <w:szCs w:val="24"/>
               </w:rPr>
-              <w:t xml:space="preserve">Blessing of </w:t>
+              <w:t>Blessing of Yindar</w:t>
             </w:r>
-            <w:proofErr w:type="spellStart"/>
-            <w:r>
-              <w:rPr>
-                <w:rFonts w:ascii="Benne" w:eastAsia="Benne" w:hAnsi="Benne" w:cs="Benne"/>
-                <w:sz w:val="24"/>
-                <w:szCs w:val="24"/>
-              </w:rPr>
-              <w:t>Yindar</w:t>
-            </w:r>
-            <w:proofErr w:type="spellEnd"/>
           </w:p>
         </w:tc>
         <w:tc>
@@ -11644,35 +11356,7 @@
                 <w:sz w:val="24"/>
                 <w:szCs w:val="24"/>
               </w:rPr>
-              <w:t xml:space="preserve">Duration: 5 </w:t>
-            </w:r>
-            <w:proofErr w:type="spellStart"/>
-            <w:proofErr w:type="gramStart"/>
-            <w:r>
-              <w:rPr>
-                <w:rFonts w:ascii="Benne" w:eastAsia="Benne" w:hAnsi="Benne" w:cs="Benne"/>
-                <w:sz w:val="24"/>
-                <w:szCs w:val="24"/>
-              </w:rPr>
-              <w:t>Rnds</w:t>
-            </w:r>
-            <w:proofErr w:type="spellEnd"/>
-            <w:r>
-              <w:rPr>
-                <w:rFonts w:ascii="Benne" w:eastAsia="Benne" w:hAnsi="Benne" w:cs="Benne"/>
-                <w:sz w:val="24"/>
-                <w:szCs w:val="24"/>
-              </w:rPr>
-              <w:t xml:space="preserve"> ;</w:t>
-            </w:r>
-            <w:proofErr w:type="gramEnd"/>
-            <w:r>
-              <w:rPr>
-                <w:rFonts w:ascii="Benne" w:eastAsia="Benne" w:hAnsi="Benne" w:cs="Benne"/>
-                <w:sz w:val="24"/>
-                <w:szCs w:val="24"/>
-              </w:rPr>
-              <w:t xml:space="preserve"> Action: As long as sunlight is touching you, gain +1 to all rolls</w:t>
+              <w:t>Duration: 5 Rnds ; Action: As long as sunlight is touching you, gain +1 to all rolls</w:t>
             </w:r>
           </w:p>
         </w:tc>
@@ -11742,25 +11426,7 @@
                 <w:sz w:val="24"/>
                 <w:szCs w:val="24"/>
               </w:rPr>
-              <w:t xml:space="preserve">Duration: 1 </w:t>
-            </w:r>
-            <w:proofErr w:type="gramStart"/>
-            <w:r>
-              <w:rPr>
-                <w:rFonts w:ascii="Benne" w:eastAsia="Benne" w:hAnsi="Benne" w:cs="Benne"/>
-                <w:sz w:val="24"/>
-                <w:szCs w:val="24"/>
-              </w:rPr>
-              <w:t>day ;</w:t>
-            </w:r>
-            <w:proofErr w:type="gramEnd"/>
-            <w:r>
-              <w:rPr>
-                <w:rFonts w:ascii="Benne" w:eastAsia="Benne" w:hAnsi="Benne" w:cs="Benne"/>
-                <w:sz w:val="24"/>
-                <w:szCs w:val="24"/>
-              </w:rPr>
-              <w:t xml:space="preserve"> Action: flip a coin after each attack. If heads, take a -3 penalty</w:t>
+              <w:t>Duration: 1 day ; Action: flip a coin after each attack. If heads, take a -3 penalty</w:t>
             </w:r>
           </w:p>
         </w:tc>
@@ -11900,25 +11566,7 @@
                 <w:sz w:val="24"/>
                 <w:szCs w:val="24"/>
               </w:rPr>
-              <w:t xml:space="preserve">Duration: </w:t>
-            </w:r>
-            <w:proofErr w:type="gramStart"/>
-            <w:r>
-              <w:rPr>
-                <w:rFonts w:ascii="Benne" w:eastAsia="Benne" w:hAnsi="Benne" w:cs="Benne"/>
-                <w:sz w:val="24"/>
-                <w:szCs w:val="24"/>
-              </w:rPr>
-              <w:t>Instant ;</w:t>
-            </w:r>
-            <w:proofErr w:type="gramEnd"/>
-            <w:r>
-              <w:rPr>
-                <w:rFonts w:ascii="Benne" w:eastAsia="Benne" w:hAnsi="Benne" w:cs="Benne"/>
-                <w:sz w:val="24"/>
-                <w:szCs w:val="24"/>
-              </w:rPr>
-              <w:t xml:space="preserve"> Action: Move vehicle 20 feet in a random direction</w:t>
+              <w:t>Duration: Instant ; Action: Move vehicle 20 feet in a random direction</w:t>
             </w:r>
           </w:p>
         </w:tc>
@@ -11956,25 +11604,7 @@
                 <w:sz w:val="24"/>
                 <w:szCs w:val="24"/>
               </w:rPr>
-              <w:t xml:space="preserve">Augment </w:t>
-            </w:r>
-            <w:proofErr w:type="spellStart"/>
-            <w:r>
-              <w:rPr>
-                <w:rFonts w:ascii="Benne" w:eastAsia="Benne" w:hAnsi="Benne" w:cs="Benne"/>
-                <w:sz w:val="24"/>
-                <w:szCs w:val="24"/>
-              </w:rPr>
-              <w:t>lvl</w:t>
-            </w:r>
-            <w:proofErr w:type="spellEnd"/>
-            <w:r>
-              <w:rPr>
-                <w:rFonts w:ascii="Benne" w:eastAsia="Benne" w:hAnsi="Benne" w:cs="Benne"/>
-                <w:sz w:val="24"/>
-                <w:szCs w:val="24"/>
-              </w:rPr>
-              <w:t xml:space="preserve"> 1: Legs</w:t>
+              <w:t>Augment lvl 1: Legs</w:t>
             </w:r>
           </w:p>
         </w:tc>
@@ -12006,25 +11636,7 @@
                 <w:sz w:val="24"/>
                 <w:szCs w:val="24"/>
               </w:rPr>
-              <w:t xml:space="preserve">Action: powered kick, 2d8 damage, 5ft </w:t>
-            </w:r>
-            <w:proofErr w:type="gramStart"/>
-            <w:r>
-              <w:rPr>
-                <w:rFonts w:ascii="Benne" w:eastAsia="Benne" w:hAnsi="Benne" w:cs="Benne"/>
-                <w:sz w:val="24"/>
-                <w:szCs w:val="24"/>
-              </w:rPr>
-              <w:t>range ;</w:t>
-            </w:r>
-            <w:proofErr w:type="gramEnd"/>
-            <w:r>
-              <w:rPr>
-                <w:rFonts w:ascii="Benne" w:eastAsia="Benne" w:hAnsi="Benne" w:cs="Benne"/>
-                <w:sz w:val="24"/>
-                <w:szCs w:val="24"/>
-              </w:rPr>
-              <w:t xml:space="preserve"> Passive: +1 strength</w:t>
+              <w:t>Action: powered kick, 2d8 damage, 5ft range ; Passive: +1 strength</w:t>
             </w:r>
           </w:p>
         </w:tc>
@@ -12094,25 +11706,7 @@
                 <w:sz w:val="24"/>
                 <w:szCs w:val="24"/>
               </w:rPr>
-              <w:t xml:space="preserve">Duration: 1 </w:t>
-            </w:r>
-            <w:proofErr w:type="gramStart"/>
-            <w:r>
-              <w:rPr>
-                <w:rFonts w:ascii="Benne" w:eastAsia="Benne" w:hAnsi="Benne" w:cs="Benne"/>
-                <w:sz w:val="24"/>
-                <w:szCs w:val="24"/>
-              </w:rPr>
-              <w:t>hour ;</w:t>
-            </w:r>
-            <w:proofErr w:type="gramEnd"/>
-            <w:r>
-              <w:rPr>
-                <w:rFonts w:ascii="Benne" w:eastAsia="Benne" w:hAnsi="Benne" w:cs="Benne"/>
-                <w:sz w:val="24"/>
-                <w:szCs w:val="24"/>
-              </w:rPr>
-              <w:t xml:space="preserve"> Passive: +2 Knowledge checks, +5ft movement when taking an action that gives movement</w:t>
+              <w:t>Duration: 1 hour ; Passive: +2 Knowledge checks, +5ft movement when taking an action that gives movement</w:t>
             </w:r>
           </w:p>
         </w:tc>
@@ -12289,42 +11883,8 @@
           <w:sz w:val="32"/>
           <w:szCs w:val="32"/>
         </w:rPr>
-        <w:t xml:space="preserve">Sample Character </w:t>
-      </w:r>
-      <w:proofErr w:type="gramStart"/>
-      <w:r>
-        <w:rPr>
-          <w:rFonts w:ascii="Benne" w:eastAsia="Benne" w:hAnsi="Benne" w:cs="Benne"/>
-          <w:b/>
-          <w:bCs/>
-          <w:sz w:val="32"/>
-          <w:szCs w:val="32"/>
-        </w:rPr>
-        <w:t>Continued :</w:t>
-      </w:r>
-      <w:proofErr w:type="gramEnd"/>
-      <w:r>
-        <w:rPr>
-          <w:rFonts w:ascii="Benne" w:eastAsia="Benne" w:hAnsi="Benne" w:cs="Benne"/>
-          <w:b/>
-          <w:bCs/>
-          <w:sz w:val="32"/>
-          <w:szCs w:val="32"/>
-        </w:rPr>
-        <w:t xml:space="preserve"> Zin </w:t>
-      </w:r>
-      <w:proofErr w:type="spellStart"/>
-      <w:r>
-        <w:rPr>
-          <w:rFonts w:ascii="Benne" w:eastAsia="Benne" w:hAnsi="Benne" w:cs="Benne"/>
-          <w:b/>
-          <w:bCs/>
-          <w:sz w:val="32"/>
-          <w:szCs w:val="32"/>
-        </w:rPr>
-        <w:t>Fantallay</w:t>
-      </w:r>
-      <w:proofErr w:type="spellEnd"/>
+        <w:t>Sample Character Continued : Zin Fantallay</w:t>
+      </w:r>
     </w:p>
     <w:p>
       <w:pPr>
@@ -12602,25 +12162,7 @@
           <w:sz w:val="24"/>
           <w:szCs w:val="24"/>
         </w:rPr>
-        <w:t xml:space="preserve">There’s no wrong way to build a character, and no one card should or shouldn’t feel necessary to include for any </w:t>
-      </w:r>
-      <w:proofErr w:type="gramStart"/>
-      <w:r>
-        <w:rPr>
-          <w:rFonts w:ascii="Benne" w:eastAsia="Benne" w:hAnsi="Benne" w:cs="Benne"/>
-          <w:sz w:val="24"/>
-          <w:szCs w:val="24"/>
-        </w:rPr>
-        <w:t>one character</w:t>
-      </w:r>
-      <w:proofErr w:type="gramEnd"/>
-      <w:r>
-        <w:rPr>
-          <w:rFonts w:ascii="Benne" w:eastAsia="Benne" w:hAnsi="Benne" w:cs="Benne"/>
-          <w:sz w:val="24"/>
-          <w:szCs w:val="24"/>
-        </w:rPr>
-        <w:t xml:space="preserve"> deck. People are multi-faceted and surprising, and your characters can be too!</w:t>
+        <w:t>There’s no wrong way to build a character, and no one card should or shouldn’t feel necessary to include for any one character deck. People are multi-faceted and surprising, and your characters can be too!</w:t>
       </w:r>
     </w:p>
     <w:p>
@@ -12787,50 +12329,10 @@
           <w:u w:color="000000"/>
         </w:rPr>
         <w:lastRenderedPageBreak/>
-        <w:t xml:space="preserve">Sample Character </w:t>
-      </w:r>
-      <w:proofErr w:type="gramStart"/>
-      <w:r>
-        <w:rPr>
-          <w:rFonts w:ascii="Benne" w:eastAsia="Benne" w:hAnsi="Benne" w:cs="Benne"/>
-          <w:b/>
-          <w:bCs/>
-          <w:color w:val="000000"/>
-          <w:sz w:val="32"/>
-          <w:szCs w:val="32"/>
-          <w:u w:color="000000"/>
-        </w:rPr>
-        <w:t>Finished :</w:t>
-      </w:r>
-      <w:proofErr w:type="gramEnd"/>
-      <w:r>
-        <w:rPr>
-          <w:rFonts w:ascii="Benne" w:eastAsia="Benne" w:hAnsi="Benne" w:cs="Benne"/>
-          <w:b/>
-          <w:bCs/>
-          <w:color w:val="000000"/>
-          <w:sz w:val="32"/>
-          <w:szCs w:val="32"/>
-          <w:u w:color="000000"/>
-        </w:rPr>
-        <w:t xml:space="preserve"> Zin </w:t>
-      </w:r>
-      <w:proofErr w:type="spellStart"/>
-      <w:r>
-        <w:rPr>
-          <w:rFonts w:ascii="Benne" w:eastAsia="Benne" w:hAnsi="Benne" w:cs="Benne"/>
-          <w:b/>
-          <w:bCs/>
-          <w:color w:val="000000"/>
-          <w:sz w:val="32"/>
-          <w:szCs w:val="32"/>
-          <w:u w:color="000000"/>
-        </w:rPr>
-        <w:t>Fantallay</w:t>
+        <w:t>Sample Character Finished : Zin Fantallay</w:t>
       </w:r>
       <w:bookmarkStart w:id="21" w:name="_bqr6nd2sq9q"/>
       <w:bookmarkEnd w:id="21"/>
-      <w:proofErr w:type="spellEnd"/>
       <w:r>
         <w:rPr>
           <w:noProof/>
@@ -12967,25 +12469,7 @@
           <w:sz w:val="24"/>
           <w:szCs w:val="24"/>
         </w:rPr>
-        <w:t>Combat is when opposing forces (the characters and some other non-player entity(</w:t>
-      </w:r>
-      <w:proofErr w:type="spellStart"/>
-      <w:r>
-        <w:rPr>
-          <w:rFonts w:ascii="Benne" w:eastAsia="Benne" w:hAnsi="Benne" w:cs="Benne"/>
-          <w:sz w:val="24"/>
-          <w:szCs w:val="24"/>
-        </w:rPr>
-        <w:t>ies</w:t>
-      </w:r>
-      <w:proofErr w:type="spellEnd"/>
-      <w:r>
-        <w:rPr>
-          <w:rFonts w:ascii="Benne" w:eastAsia="Benne" w:hAnsi="Benne" w:cs="Benne"/>
-          <w:sz w:val="24"/>
-          <w:szCs w:val="24"/>
-        </w:rPr>
-        <w:t>)) come to a clash. Differing goals come into conflict, and resources (namely health) are tested against attacks (namely abilities/actions)</w:t>
+        <w:t>Combat is when opposing forces (the characters and some other non-player entity(ies)) come to a clash. Differing goals come into conflict, and resources (namely health) are tested against attacks (namely abilities/actions)</w:t>
       </w:r>
     </w:p>
     <w:p>
@@ -13270,25 +12754,7 @@
           <w:sz w:val="24"/>
           <w:szCs w:val="24"/>
         </w:rPr>
-        <w:t xml:space="preserve">Card abilities describe their effect. Some grant movement, establish an attack (assuming there’s a target to attack in range), apply an effect to an area, summon an ally, apply a buff, or apply a </w:t>
-      </w:r>
-      <w:proofErr w:type="spellStart"/>
-      <w:r>
-        <w:rPr>
-          <w:rFonts w:ascii="Benne" w:eastAsia="Benne" w:hAnsi="Benne" w:cs="Benne"/>
-          <w:sz w:val="24"/>
-          <w:szCs w:val="24"/>
-        </w:rPr>
-        <w:t>debuff</w:t>
-      </w:r>
-      <w:proofErr w:type="spellEnd"/>
-      <w:r>
-        <w:rPr>
-          <w:rFonts w:ascii="Benne" w:eastAsia="Benne" w:hAnsi="Benne" w:cs="Benne"/>
-          <w:sz w:val="24"/>
-          <w:szCs w:val="24"/>
-        </w:rPr>
-        <w:t>. The particular flavor of how they are played out are left to the player to describe. For example, the same basic attack from the fighter is a sword swing, but to the mage is a blast of magic, and so on.</w:t>
+        <w:t>Card abilities describe their effect. Some grant movement, establish an attack (assuming there’s a target to attack in range), apply an effect to an area, summon an ally, apply a buff, or apply a debuff. The particular flavor of how they are played out are left to the player to describe. For example, the same basic attack from the fighter is a sword swing, but to the mage is a blast of magic, and so on.</w:t>
       </w:r>
     </w:p>
     <w:p>
@@ -13402,25 +12868,7 @@
           <w:sz w:val="24"/>
           <w:szCs w:val="24"/>
         </w:rPr>
-        <w:t>Card abilities that grant movement, but can’t meet target/range requirements (target is still too far away after moving) will still resolve (</w:t>
-      </w:r>
-      <w:proofErr w:type="spellStart"/>
-      <w:r>
-        <w:rPr>
-          <w:rFonts w:ascii="Benne" w:eastAsia="Benne" w:hAnsi="Benne" w:cs="Benne"/>
-          <w:sz w:val="24"/>
-          <w:szCs w:val="24"/>
-        </w:rPr>
-        <w:t>ie</w:t>
-      </w:r>
-      <w:proofErr w:type="spellEnd"/>
-      <w:r>
-        <w:rPr>
-          <w:rFonts w:ascii="Benne" w:eastAsia="Benne" w:hAnsi="Benne" w:cs="Benne"/>
-          <w:sz w:val="24"/>
-          <w:szCs w:val="24"/>
-        </w:rPr>
-        <w:t>: go to discard/exhaust), but any movement they provide is granted regardless.</w:t>
+        <w:t>Card abilities that grant movement, but can’t meet target/range requirements (target is still too far away after moving) will still resolve (ie: go to discard/exhaust), but any movement they provide is granted regardless.</w:t>
       </w:r>
     </w:p>
     <w:p>
@@ -13837,25 +13285,7 @@
           <w:sz w:val="24"/>
           <w:szCs w:val="24"/>
         </w:rPr>
-        <w:t>You cannot play 2 top or 2 bottom card abilities simultaneously. You must meet card text requirements (</w:t>
-      </w:r>
-      <w:proofErr w:type="spellStart"/>
-      <w:r>
-        <w:rPr>
-          <w:rFonts w:ascii="Benne" w:eastAsia="Benne" w:hAnsi="Benne" w:cs="Benne"/>
-          <w:sz w:val="24"/>
-          <w:szCs w:val="24"/>
-        </w:rPr>
-        <w:t>ie</w:t>
-      </w:r>
-      <w:proofErr w:type="spellEnd"/>
-      <w:r>
-        <w:rPr>
-          <w:rFonts w:ascii="Benne" w:eastAsia="Benne" w:hAnsi="Benne" w:cs="Benne"/>
-          <w:sz w:val="24"/>
-          <w:szCs w:val="24"/>
-        </w:rPr>
-        <w:t>: be in range, have cards to discard, etc.) for them to take the state effect.</w:t>
+        <w:t>You cannot play 2 top or 2 bottom card abilities simultaneously. You must meet card text requirements (ie: be in range, have cards to discard, etc.) for them to take the state effect.</w:t>
       </w:r>
     </w:p>
     <w:p>
@@ -14045,25 +13475,7 @@
           <w:sz w:val="24"/>
           <w:szCs w:val="24"/>
         </w:rPr>
-        <w:t xml:space="preserve"> attack against you is reduced by your level in value (</w:t>
-      </w:r>
-      <w:proofErr w:type="spellStart"/>
-      <w:r>
-        <w:rPr>
-          <w:rFonts w:ascii="Benne" w:eastAsia="Benne" w:hAnsi="Benne" w:cs="Benne"/>
-          <w:sz w:val="24"/>
-          <w:szCs w:val="24"/>
-        </w:rPr>
-        <w:t>ie</w:t>
-      </w:r>
-      <w:proofErr w:type="spellEnd"/>
-      <w:r>
-        <w:rPr>
-          <w:rFonts w:ascii="Benne" w:eastAsia="Benne" w:hAnsi="Benne" w:cs="Benne"/>
-          <w:sz w:val="24"/>
-          <w:szCs w:val="24"/>
-        </w:rPr>
-        <w:t xml:space="preserve">: at level 2, enemy’s attack is reduced by 2). Because the ability is triggered by the </w:t>
+        <w:t xml:space="preserve"> attack against you is reduced by your level in value (ie: at level 2, enemy’s attack is reduced by 2). Because the ability is triggered by the </w:t>
       </w:r>
       <w:r>
         <w:rPr>
@@ -15009,25 +14421,7 @@
           <w:sz w:val="24"/>
           <w:szCs w:val="24"/>
         </w:rPr>
-        <w:t xml:space="preserve">Attack and defense values can be modified by abilities (buffs from allies or </w:t>
-      </w:r>
-      <w:proofErr w:type="spellStart"/>
-      <w:r>
-        <w:rPr>
-          <w:rFonts w:ascii="Benne" w:eastAsia="Benne" w:hAnsi="Benne" w:cs="Benne"/>
-          <w:sz w:val="24"/>
-          <w:szCs w:val="24"/>
-        </w:rPr>
-        <w:t>debuffs</w:t>
-      </w:r>
-      <w:proofErr w:type="spellEnd"/>
-      <w:r>
-        <w:rPr>
-          <w:rFonts w:ascii="Benne" w:eastAsia="Benne" w:hAnsi="Benne" w:cs="Benne"/>
-          <w:sz w:val="24"/>
-          <w:szCs w:val="24"/>
-        </w:rPr>
-        <w:t xml:space="preserve"> from opponents), </w:t>
+        <w:t xml:space="preserve">Attack and defense values can be modified by abilities (buffs from allies or debuffs from opponents), </w:t>
       </w:r>
       <w:r>
         <w:rPr>
@@ -15433,25 +14827,7 @@
           <w:sz w:val="24"/>
           <w:szCs w:val="24"/>
         </w:rPr>
-        <w:t xml:space="preserve">Self: </w:t>
-      </w:r>
-      <w:proofErr w:type="spellStart"/>
-      <w:r>
-        <w:rPr>
-          <w:rFonts w:ascii="Benne" w:eastAsia="Benne" w:hAnsi="Benne" w:cs="Benne"/>
-          <w:sz w:val="24"/>
-          <w:szCs w:val="24"/>
-        </w:rPr>
-        <w:t>your self</w:t>
-      </w:r>
-      <w:proofErr w:type="spellEnd"/>
-      <w:r>
-        <w:rPr>
-          <w:rFonts w:ascii="Benne" w:eastAsia="Benne" w:hAnsi="Benne" w:cs="Benne"/>
-          <w:sz w:val="24"/>
-          <w:szCs w:val="24"/>
-        </w:rPr>
-        <w:t>.</w:t>
+        <w:t>Self: your self.</w:t>
       </w:r>
     </w:p>
     <w:p>
@@ -15579,43 +14955,7 @@
           <w:sz w:val="24"/>
           <w:szCs w:val="24"/>
         </w:rPr>
-        <w:t xml:space="preserve">, when moving into </w:t>
-      </w:r>
-      <w:proofErr w:type="gramStart"/>
-      <w:r>
-        <w:rPr>
-          <w:rFonts w:ascii="Benne" w:eastAsia="Benne" w:hAnsi="Benne" w:cs="Benne"/>
-          <w:sz w:val="24"/>
-          <w:szCs w:val="24"/>
-        </w:rPr>
-        <w:t>our</w:t>
-      </w:r>
-      <w:proofErr w:type="gramEnd"/>
-      <w:r>
-        <w:rPr>
-          <w:rFonts w:ascii="Benne" w:eastAsia="Benne" w:hAnsi="Benne" w:cs="Benne"/>
-          <w:sz w:val="24"/>
-          <w:szCs w:val="24"/>
-        </w:rPr>
-        <w:t xml:space="preserve"> out of close range. These attacks are the combatant’s most simple attack: Unless supported by an ongoing buff/</w:t>
-      </w:r>
-      <w:proofErr w:type="spellStart"/>
-      <w:r>
-        <w:rPr>
-          <w:rFonts w:ascii="Benne" w:eastAsia="Benne" w:hAnsi="Benne" w:cs="Benne"/>
-          <w:sz w:val="24"/>
-          <w:szCs w:val="24"/>
-        </w:rPr>
-        <w:t>debuff</w:t>
-      </w:r>
-      <w:proofErr w:type="spellEnd"/>
-      <w:r>
-        <w:rPr>
-          <w:rFonts w:ascii="Benne" w:eastAsia="Benne" w:hAnsi="Benne" w:cs="Benne"/>
-          <w:sz w:val="24"/>
-          <w:szCs w:val="24"/>
-        </w:rPr>
-        <w:t>, these attacks are not otherwise modified by effects (cannot apply special effects to this attack)</w:t>
+        <w:t>, when moving into our out of close range. These attacks are the combatant’s most simple attack: Unless supported by an ongoing buff/debuff, these attacks are not otherwise modified by effects (cannot apply special effects to this attack)</w:t>
       </w:r>
     </w:p>
     <w:p>
@@ -16218,25 +15558,7 @@
           <w:sz w:val="24"/>
           <w:szCs w:val="24"/>
         </w:rPr>
-        <w:t xml:space="preserve">A long rest is considered 8 hours of inactivity. </w:t>
-      </w:r>
-      <w:proofErr w:type="gramStart"/>
-      <w:r>
-        <w:rPr>
-          <w:rFonts w:ascii="Benne" w:eastAsia="Benne" w:hAnsi="Benne" w:cs="Benne"/>
-          <w:sz w:val="24"/>
-          <w:szCs w:val="24"/>
-        </w:rPr>
-        <w:t>Typically</w:t>
-      </w:r>
-      <w:proofErr w:type="gramEnd"/>
-      <w:r>
-        <w:rPr>
-          <w:rFonts w:ascii="Benne" w:eastAsia="Benne" w:hAnsi="Benne" w:cs="Benne"/>
-          <w:sz w:val="24"/>
-          <w:szCs w:val="24"/>
-        </w:rPr>
-        <w:t xml:space="preserve"> this is by sleeping, but resting in a single location in some form is sufficient, depending on the setting.</w:t>
+        <w:t>A long rest is considered 8 hours of inactivity. Typically this is by sleeping, but resting in a single location in some form is sufficient, depending on the setting.</w:t>
       </w:r>
     </w:p>
     <w:p>
@@ -16301,10 +15623,31 @@
           <w:sz w:val="34"/>
           <w:szCs w:val="34"/>
         </w:rPr>
-        <w:t>Buff/</w:t>
-      </w:r>
-      <w:proofErr w:type="spellStart"/>
-      <w:r>
+        <w:t>Buff/Debuff rules</w:t>
+      </w:r>
+    </w:p>
+    <w:p>
+      <w:pPr>
+        <w:spacing w:line="100" w:lineRule="atLeast"/>
+        <w:rPr>
+          <w:rFonts w:ascii="Benne" w:eastAsia="Benne" w:hAnsi="Benne" w:cs="Benne"/>
+          <w:sz w:val="24"/>
+          <w:szCs w:val="24"/>
+        </w:rPr>
+      </w:pPr>
+      <w:r>
+        <w:rPr>
+          <w:rFonts w:ascii="Benne" w:eastAsia="Benne" w:hAnsi="Benne" w:cs="Benne"/>
+          <w:sz w:val="24"/>
+          <w:szCs w:val="24"/>
+        </w:rPr>
+        <w:tab/>
+        <w:t xml:space="preserve">Multiple allies can buff the same character, but they each can only apply one buff to that ally. Said another way, you can receive buffs from multiple allies, but each ally can only give you one buff each. If already buffed by one ally, and that ally applies another buff, it replaces the previous buff. </w:t>
+      </w:r>
+    </w:p>
+    <w:p>
+      <w:pPr>
+        <w:spacing w:line="100" w:lineRule="atLeast"/>
         <w:rPr>
           <w:rFonts w:ascii="Benne" w:eastAsia="Benne" w:hAnsi="Benne" w:cs="Benne"/>
           <w:b/>
@@ -16312,9 +15655,30 @@
           <w:sz w:val="34"/>
           <w:szCs w:val="34"/>
         </w:rPr>
-        <w:t>Debuff</w:t>
-      </w:r>
-      <w:proofErr w:type="spellEnd"/>
+      </w:pPr>
+      <w:r>
+        <w:rPr>
+          <w:rFonts w:ascii="Benne" w:eastAsia="Benne" w:hAnsi="Benne" w:cs="Benne"/>
+          <w:sz w:val="24"/>
+          <w:szCs w:val="24"/>
+        </w:rPr>
+        <w:tab/>
+        <w:t>Debuffs act the same as buffs.</w:t>
+      </w:r>
+    </w:p>
+    <w:p>
+      <w:pPr>
+        <w:pStyle w:val="Heading2"/>
+        <w:spacing w:before="0" w:after="0"/>
+        <w:jc w:val="center"/>
+        <w:rPr>
+          <w:rFonts w:ascii="Benne" w:eastAsia="Benne" w:hAnsi="Benne" w:cs="Benne"/>
+          <w:sz w:val="24"/>
+          <w:szCs w:val="24"/>
+        </w:rPr>
+      </w:pPr>
+      <w:bookmarkStart w:id="44" w:name="_vh14mcd7sfwi"/>
+      <w:bookmarkEnd w:id="44"/>
       <w:r>
         <w:rPr>
           <w:rFonts w:ascii="Benne" w:eastAsia="Benne" w:hAnsi="Benne" w:cs="Benne"/>
@@ -16323,31 +15687,275 @@
           <w:sz w:val="34"/>
           <w:szCs w:val="34"/>
         </w:rPr>
-        <w:t xml:space="preserve"> rules</w:t>
-      </w:r>
-    </w:p>
-    <w:p>
-      <w:pPr>
-        <w:spacing w:line="100" w:lineRule="atLeast"/>
-        <w:rPr>
-          <w:rFonts w:ascii="Benne" w:eastAsia="Benne" w:hAnsi="Benne" w:cs="Benne"/>
-          <w:sz w:val="24"/>
-          <w:szCs w:val="24"/>
-        </w:rPr>
-      </w:pPr>
-      <w:r>
-        <w:rPr>
-          <w:rFonts w:ascii="Benne" w:eastAsia="Benne" w:hAnsi="Benne" w:cs="Benne"/>
-          <w:sz w:val="24"/>
-          <w:szCs w:val="24"/>
-        </w:rPr>
-        <w:tab/>
-        <w:t xml:space="preserve">Multiple allies can buff the same character, but they each can only apply one buff to that ally. Said another way, you can receive buffs from multiple allies, but each ally can only give you one buff each. If already buffed by one ally, and that ally applies another buff, it replaces the previous buff. </w:t>
-      </w:r>
-    </w:p>
-    <w:p>
-      <w:pPr>
-        <w:spacing w:line="100" w:lineRule="atLeast"/>
+        <w:t>Being Downed</w:t>
+      </w:r>
+    </w:p>
+    <w:p>
+      <w:pPr>
+        <w:spacing w:line="100" w:lineRule="atLeast"/>
+        <w:ind w:firstLine="720"/>
+        <w:rPr>
+          <w:rFonts w:ascii="Benne" w:eastAsia="Benne" w:hAnsi="Benne" w:cs="Benne"/>
+          <w:sz w:val="24"/>
+          <w:szCs w:val="24"/>
+        </w:rPr>
+      </w:pPr>
+      <w:r>
+        <w:rPr>
+          <w:rFonts w:ascii="Benne" w:eastAsia="Benne" w:hAnsi="Benne" w:cs="Benne"/>
+          <w:sz w:val="24"/>
+          <w:szCs w:val="24"/>
+        </w:rPr>
+        <w:t>When all of your health tokens are flipped to the damaged state, you are Downed. This means:</w:t>
+      </w:r>
+    </w:p>
+    <w:p>
+      <w:pPr>
+        <w:numPr>
+          <w:ilvl w:val="0"/>
+          <w:numId w:val="23"/>
+        </w:numPr>
+        <w:spacing w:line="100" w:lineRule="atLeast"/>
+        <w:rPr>
+          <w:rFonts w:ascii="Benne" w:eastAsia="Benne" w:hAnsi="Benne" w:cs="Benne"/>
+          <w:sz w:val="24"/>
+          <w:szCs w:val="24"/>
+        </w:rPr>
+      </w:pPr>
+      <w:r>
+        <w:rPr>
+          <w:rFonts w:ascii="Benne" w:eastAsia="Benne" w:hAnsi="Benne" w:cs="Benne"/>
+          <w:sz w:val="24"/>
+          <w:szCs w:val="24"/>
+        </w:rPr>
+        <w:t>your character is unconscious (can take no actions)</w:t>
+      </w:r>
+    </w:p>
+    <w:p>
+      <w:pPr>
+        <w:numPr>
+          <w:ilvl w:val="0"/>
+          <w:numId w:val="24"/>
+        </w:numPr>
+        <w:spacing w:line="100" w:lineRule="atLeast"/>
+        <w:rPr>
+          <w:rFonts w:ascii="Benne" w:eastAsia="Benne" w:hAnsi="Benne" w:cs="Benne"/>
+          <w:b/>
+          <w:bCs/>
+          <w:sz w:val="24"/>
+          <w:szCs w:val="24"/>
+        </w:rPr>
+      </w:pPr>
+      <w:r>
+        <w:rPr>
+          <w:rFonts w:ascii="Benne" w:eastAsia="Benne" w:hAnsi="Benne" w:cs="Benne"/>
+          <w:sz w:val="24"/>
+          <w:szCs w:val="24"/>
+        </w:rPr>
+        <w:t xml:space="preserve">You choose a number of cards (current level in amount) and move them to the Graveyard pile. These can be from any location (in hand, discard, exhaust, character deck). </w:t>
+      </w:r>
+    </w:p>
+    <w:p>
+      <w:pPr>
+        <w:pStyle w:val="Heading2"/>
+        <w:spacing w:before="0" w:after="0"/>
+        <w:jc w:val="center"/>
+        <w:rPr>
+          <w:rFonts w:ascii="Benne" w:eastAsia="Benne" w:hAnsi="Benne" w:cs="Benne"/>
+          <w:sz w:val="24"/>
+          <w:szCs w:val="24"/>
+        </w:rPr>
+      </w:pPr>
+      <w:bookmarkStart w:id="45" w:name="_yhm9cbjc6m"/>
+      <w:bookmarkEnd w:id="45"/>
+      <w:r>
+        <w:rPr>
+          <w:rFonts w:ascii="Benne" w:eastAsia="Benne" w:hAnsi="Benne" w:cs="Benne"/>
+          <w:b/>
+          <w:bCs/>
+        </w:rPr>
+        <w:t>Graveyard</w:t>
+      </w:r>
+    </w:p>
+    <w:p>
+      <w:pPr>
+        <w:spacing w:line="100" w:lineRule="atLeast"/>
+        <w:ind w:firstLine="720"/>
+        <w:rPr>
+          <w:rFonts w:ascii="Benne" w:eastAsia="Benne" w:hAnsi="Benne" w:cs="Benne"/>
+          <w:sz w:val="24"/>
+          <w:szCs w:val="24"/>
+        </w:rPr>
+      </w:pPr>
+      <w:r>
+        <w:rPr>
+          <w:rFonts w:ascii="Benne" w:eastAsia="Benne" w:hAnsi="Benne" w:cs="Benne"/>
+          <w:sz w:val="24"/>
+          <w:szCs w:val="24"/>
+        </w:rPr>
+        <w:t>Cards in the Graveyard cannot be used in or out of combat, but they still apply their passive effects (increasing stats or health).</w:t>
+      </w:r>
+    </w:p>
+    <w:p>
+      <w:pPr>
+        <w:spacing w:line="100" w:lineRule="atLeast"/>
+        <w:ind w:firstLine="720"/>
+        <w:rPr>
+          <w:rFonts w:ascii="Benne" w:eastAsia="Benne" w:hAnsi="Benne" w:cs="Benne"/>
+          <w:sz w:val="24"/>
+          <w:szCs w:val="24"/>
+        </w:rPr>
+      </w:pPr>
+      <w:r>
+        <w:rPr>
+          <w:rFonts w:ascii="Benne" w:eastAsia="Benne" w:hAnsi="Benne" w:cs="Benne"/>
+          <w:sz w:val="24"/>
+          <w:szCs w:val="24"/>
+        </w:rPr>
+        <w:t xml:space="preserve">Each subsequent death results in more cards put into the graveyard, but the graveyard can only increase </w:t>
+      </w:r>
+      <w:r>
+        <w:rPr>
+          <w:rFonts w:ascii="Benne" w:eastAsia="Benne" w:hAnsi="Benne" w:cs="Benne"/>
+          <w:sz w:val="24"/>
+          <w:szCs w:val="24"/>
+        </w:rPr>
+        <w:lastRenderedPageBreak/>
+        <w:t>until you only have your hand size left in cards. You always have your hand size in cards available to use.</w:t>
+      </w:r>
+    </w:p>
+    <w:p>
+      <w:pPr>
+        <w:spacing w:line="100" w:lineRule="atLeast"/>
+        <w:ind w:firstLine="720"/>
+        <w:rPr>
+          <w:rFonts w:ascii="Benne" w:eastAsia="Benne" w:hAnsi="Benne" w:cs="Benne"/>
+          <w:b/>
+          <w:bCs/>
+        </w:rPr>
+      </w:pPr>
+      <w:r>
+        <w:rPr>
+          <w:rFonts w:ascii="Benne" w:eastAsia="Benne" w:hAnsi="Benne" w:cs="Benne"/>
+          <w:sz w:val="24"/>
+          <w:szCs w:val="24"/>
+        </w:rPr>
+        <w:t xml:space="preserve">In order to regain cards lost to the graveyard you must level up. This returns all cards in the graveyard to your Character Deck. </w:t>
+      </w:r>
+    </w:p>
+    <w:p>
+      <w:pPr>
+        <w:pStyle w:val="Heading2"/>
+        <w:spacing w:before="0" w:after="0"/>
+        <w:jc w:val="center"/>
+        <w:rPr>
+          <w:rFonts w:ascii="Benne" w:eastAsia="Benne" w:hAnsi="Benne" w:cs="Benne"/>
+          <w:sz w:val="24"/>
+          <w:szCs w:val="24"/>
+        </w:rPr>
+      </w:pPr>
+      <w:bookmarkStart w:id="46" w:name="_haldmsz4date"/>
+      <w:bookmarkEnd w:id="46"/>
+      <w:r>
+        <w:rPr>
+          <w:rFonts w:ascii="Benne" w:eastAsia="Benne" w:hAnsi="Benne" w:cs="Benne"/>
+          <w:b/>
+          <w:bCs/>
+        </w:rPr>
+        <w:t>Recovery</w:t>
+      </w:r>
+    </w:p>
+    <w:p>
+      <w:pPr>
+        <w:spacing w:line="100" w:lineRule="atLeast"/>
+        <w:ind w:firstLine="720"/>
+        <w:rPr>
+          <w:rFonts w:ascii="Benne" w:eastAsia="Benne" w:hAnsi="Benne" w:cs="Benne"/>
+          <w:sz w:val="24"/>
+          <w:szCs w:val="24"/>
+        </w:rPr>
+      </w:pPr>
+      <w:r>
+        <w:rPr>
+          <w:rFonts w:ascii="Benne" w:eastAsia="Benne" w:hAnsi="Benne" w:cs="Benne"/>
+          <w:sz w:val="24"/>
+          <w:szCs w:val="24"/>
+        </w:rPr>
+        <w:t>Recovery from being downed, and being able to take actions again, requires:</w:t>
+      </w:r>
+    </w:p>
+    <w:p>
+      <w:pPr>
+        <w:numPr>
+          <w:ilvl w:val="0"/>
+          <w:numId w:val="26"/>
+        </w:numPr>
+        <w:spacing w:line="100" w:lineRule="atLeast"/>
+        <w:rPr>
+          <w:rFonts w:ascii="Benne" w:eastAsia="Benne" w:hAnsi="Benne" w:cs="Benne"/>
+          <w:sz w:val="24"/>
+          <w:szCs w:val="24"/>
+        </w:rPr>
+      </w:pPr>
+      <w:r>
+        <w:rPr>
+          <w:rFonts w:ascii="Benne" w:eastAsia="Benne" w:hAnsi="Benne" w:cs="Benne"/>
+          <w:sz w:val="24"/>
+          <w:szCs w:val="24"/>
+        </w:rPr>
+        <w:t>Being healed for half of your health tokens (rounded down), or</w:t>
+      </w:r>
+    </w:p>
+    <w:p>
+      <w:pPr>
+        <w:numPr>
+          <w:ilvl w:val="0"/>
+          <w:numId w:val="27"/>
+        </w:numPr>
+        <w:spacing w:line="100" w:lineRule="atLeast"/>
+        <w:rPr>
+          <w:rFonts w:ascii="Benne" w:eastAsia="Benne" w:hAnsi="Benne" w:cs="Benne"/>
+          <w:b/>
+          <w:bCs/>
+          <w:sz w:val="24"/>
+          <w:szCs w:val="24"/>
+        </w:rPr>
+      </w:pPr>
+      <w:r>
+        <w:rPr>
+          <w:rFonts w:ascii="Benne" w:eastAsia="Benne" w:hAnsi="Benne" w:cs="Benne"/>
+          <w:sz w:val="24"/>
+          <w:szCs w:val="24"/>
+        </w:rPr>
+        <w:t>If the encounter ends and you are still downed, you recover with up to your level in hitpoints.</w:t>
+      </w:r>
+    </w:p>
+    <w:p>
+      <w:pPr>
+        <w:pStyle w:val="Heading2"/>
+        <w:spacing w:before="0" w:after="0"/>
+        <w:jc w:val="center"/>
+        <w:rPr>
+          <w:rFonts w:ascii="Benne" w:eastAsia="Benne" w:hAnsi="Benne" w:cs="Benne"/>
+          <w:sz w:val="24"/>
+          <w:szCs w:val="24"/>
+        </w:rPr>
+      </w:pPr>
+      <w:bookmarkStart w:id="47" w:name="_hgd6abbd4f"/>
+      <w:bookmarkEnd w:id="47"/>
+      <w:r>
+        <w:rPr>
+          <w:rFonts w:ascii="Benne" w:eastAsia="Benne" w:hAnsi="Benne" w:cs="Benne"/>
+          <w:b/>
+          <w:bCs/>
+        </w:rPr>
+        <w:t>Death</w:t>
+      </w:r>
+    </w:p>
+    <w:p>
+      <w:pPr>
+        <w:spacing w:line="100" w:lineRule="atLeast"/>
+        <w:ind w:firstLine="720"/>
         <w:rPr>
           <w:rFonts w:ascii="Benne" w:eastAsia="Benne" w:hAnsi="Benne" w:cs="Benne"/>
           <w:b/>
@@ -16362,388 +15970,7 @@
           <w:sz w:val="24"/>
           <w:szCs w:val="24"/>
         </w:rPr>
-        <w:tab/>
-      </w:r>
-      <w:proofErr w:type="spellStart"/>
-      <w:r>
-        <w:rPr>
-          <w:rFonts w:ascii="Benne" w:eastAsia="Benne" w:hAnsi="Benne" w:cs="Benne"/>
-          <w:sz w:val="24"/>
-          <w:szCs w:val="24"/>
-        </w:rPr>
-        <w:t>Debuffs</w:t>
-      </w:r>
-      <w:proofErr w:type="spellEnd"/>
-      <w:r>
-        <w:rPr>
-          <w:rFonts w:ascii="Benne" w:eastAsia="Benne" w:hAnsi="Benne" w:cs="Benne"/>
-          <w:sz w:val="24"/>
-          <w:szCs w:val="24"/>
-        </w:rPr>
-        <w:t xml:space="preserve"> act the same as buffs.</w:t>
-      </w:r>
-    </w:p>
-    <w:p>
-      <w:pPr>
-        <w:pStyle w:val="Heading2"/>
-        <w:spacing w:before="0" w:after="0"/>
-        <w:jc w:val="center"/>
-        <w:rPr>
-          <w:rFonts w:ascii="Benne" w:eastAsia="Benne" w:hAnsi="Benne" w:cs="Benne"/>
-          <w:sz w:val="24"/>
-          <w:szCs w:val="24"/>
-        </w:rPr>
-      </w:pPr>
-      <w:bookmarkStart w:id="44" w:name="_vh14mcd7sfwi"/>
-      <w:bookmarkEnd w:id="44"/>
-      <w:r>
-        <w:rPr>
-          <w:rFonts w:ascii="Benne" w:eastAsia="Benne" w:hAnsi="Benne" w:cs="Benne"/>
-          <w:b/>
-          <w:bCs/>
-          <w:sz w:val="34"/>
-          <w:szCs w:val="34"/>
-        </w:rPr>
-        <w:t>Being Downed</w:t>
-      </w:r>
-    </w:p>
-    <w:p>
-      <w:pPr>
-        <w:spacing w:line="100" w:lineRule="atLeast"/>
-        <w:ind w:firstLine="720"/>
-        <w:rPr>
-          <w:rFonts w:ascii="Benne" w:eastAsia="Benne" w:hAnsi="Benne" w:cs="Benne"/>
-          <w:sz w:val="24"/>
-          <w:szCs w:val="24"/>
-        </w:rPr>
-      </w:pPr>
-      <w:r>
-        <w:rPr>
-          <w:rFonts w:ascii="Benne" w:eastAsia="Benne" w:hAnsi="Benne" w:cs="Benne"/>
-          <w:sz w:val="24"/>
-          <w:szCs w:val="24"/>
-        </w:rPr>
-        <w:t>When all of your health tokens are flipped to the damaged state, you are Downed. This means:</w:t>
-      </w:r>
-    </w:p>
-    <w:p>
-      <w:pPr>
-        <w:numPr>
-          <w:ilvl w:val="0"/>
-          <w:numId w:val="23"/>
-        </w:numPr>
-        <w:spacing w:line="100" w:lineRule="atLeast"/>
-        <w:rPr>
-          <w:rFonts w:ascii="Benne" w:eastAsia="Benne" w:hAnsi="Benne" w:cs="Benne"/>
-          <w:sz w:val="24"/>
-          <w:szCs w:val="24"/>
-        </w:rPr>
-      </w:pPr>
-      <w:r>
-        <w:rPr>
-          <w:rFonts w:ascii="Benne" w:eastAsia="Benne" w:hAnsi="Benne" w:cs="Benne"/>
-          <w:sz w:val="24"/>
-          <w:szCs w:val="24"/>
-        </w:rPr>
-        <w:t>your character is unconscious (can take no actions)</w:t>
-      </w:r>
-    </w:p>
-    <w:p>
-      <w:pPr>
-        <w:numPr>
-          <w:ilvl w:val="0"/>
-          <w:numId w:val="24"/>
-        </w:numPr>
-        <w:spacing w:line="100" w:lineRule="atLeast"/>
-        <w:rPr>
-          <w:rFonts w:ascii="Benne" w:eastAsia="Benne" w:hAnsi="Benne" w:cs="Benne"/>
-          <w:b/>
-          <w:bCs/>
-          <w:sz w:val="24"/>
-          <w:szCs w:val="24"/>
-        </w:rPr>
-      </w:pPr>
-      <w:r>
-        <w:rPr>
-          <w:rFonts w:ascii="Benne" w:eastAsia="Benne" w:hAnsi="Benne" w:cs="Benne"/>
-          <w:sz w:val="24"/>
-          <w:szCs w:val="24"/>
-        </w:rPr>
-        <w:t xml:space="preserve">You choose a number of cards (current level in amount) and move them to the Graveyard pile. These can be from any location (in hand, discard, exhaust, character deck). </w:t>
-      </w:r>
-    </w:p>
-    <w:p>
-      <w:pPr>
-        <w:pStyle w:val="Heading2"/>
-        <w:spacing w:before="0" w:after="0"/>
-        <w:jc w:val="center"/>
-        <w:rPr>
-          <w:rFonts w:ascii="Benne" w:eastAsia="Benne" w:hAnsi="Benne" w:cs="Benne"/>
-          <w:sz w:val="24"/>
-          <w:szCs w:val="24"/>
-        </w:rPr>
-      </w:pPr>
-      <w:bookmarkStart w:id="45" w:name="_yhm9cbjc6m"/>
-      <w:bookmarkEnd w:id="45"/>
-      <w:r>
-        <w:rPr>
-          <w:rFonts w:ascii="Benne" w:eastAsia="Benne" w:hAnsi="Benne" w:cs="Benne"/>
-          <w:b/>
-          <w:bCs/>
-        </w:rPr>
-        <w:t>Graveyard</w:t>
-      </w:r>
-    </w:p>
-    <w:p>
-      <w:pPr>
-        <w:spacing w:line="100" w:lineRule="atLeast"/>
-        <w:ind w:firstLine="720"/>
-        <w:rPr>
-          <w:rFonts w:ascii="Benne" w:eastAsia="Benne" w:hAnsi="Benne" w:cs="Benne"/>
-          <w:sz w:val="24"/>
-          <w:szCs w:val="24"/>
-        </w:rPr>
-      </w:pPr>
-      <w:r>
-        <w:rPr>
-          <w:rFonts w:ascii="Benne" w:eastAsia="Benne" w:hAnsi="Benne" w:cs="Benne"/>
-          <w:sz w:val="24"/>
-          <w:szCs w:val="24"/>
-        </w:rPr>
-        <w:t>Cards in the Graveyard cannot be used in or out of combat, but they still apply their passive effects (increasing stats or health).</w:t>
-      </w:r>
-    </w:p>
-    <w:p>
-      <w:pPr>
-        <w:spacing w:line="100" w:lineRule="atLeast"/>
-        <w:ind w:firstLine="720"/>
-        <w:rPr>
-          <w:rFonts w:ascii="Benne" w:eastAsia="Benne" w:hAnsi="Benne" w:cs="Benne"/>
-          <w:sz w:val="24"/>
-          <w:szCs w:val="24"/>
-        </w:rPr>
-      </w:pPr>
-      <w:r>
-        <w:rPr>
-          <w:rFonts w:ascii="Benne" w:eastAsia="Benne" w:hAnsi="Benne" w:cs="Benne"/>
-          <w:sz w:val="24"/>
-          <w:szCs w:val="24"/>
-        </w:rPr>
-        <w:t xml:space="preserve">Each subsequent death results in more cards put into the graveyard, but the graveyard can only increase </w:t>
-      </w:r>
-      <w:r>
-        <w:rPr>
-          <w:rFonts w:ascii="Benne" w:eastAsia="Benne" w:hAnsi="Benne" w:cs="Benne"/>
-          <w:sz w:val="24"/>
-          <w:szCs w:val="24"/>
-        </w:rPr>
-        <w:lastRenderedPageBreak/>
-        <w:t>until you only have your hand size left in cards. You always have your hand size in cards available to use.</w:t>
-      </w:r>
-    </w:p>
-    <w:p>
-      <w:pPr>
-        <w:spacing w:line="100" w:lineRule="atLeast"/>
-        <w:ind w:firstLine="720"/>
-        <w:rPr>
-          <w:rFonts w:ascii="Benne" w:eastAsia="Benne" w:hAnsi="Benne" w:cs="Benne"/>
-          <w:b/>
-          <w:bCs/>
-        </w:rPr>
-      </w:pPr>
-      <w:r>
-        <w:rPr>
-          <w:rFonts w:ascii="Benne" w:eastAsia="Benne" w:hAnsi="Benne" w:cs="Benne"/>
-          <w:sz w:val="24"/>
-          <w:szCs w:val="24"/>
-        </w:rPr>
-        <w:t xml:space="preserve">In order to regain cards lost to the graveyard you must level up. This returns all cards in the graveyard to your Character Deck. </w:t>
-      </w:r>
-    </w:p>
-    <w:p>
-      <w:pPr>
-        <w:pStyle w:val="Heading2"/>
-        <w:spacing w:before="0" w:after="0"/>
-        <w:jc w:val="center"/>
-        <w:rPr>
-          <w:rFonts w:ascii="Benne" w:eastAsia="Benne" w:hAnsi="Benne" w:cs="Benne"/>
-          <w:sz w:val="24"/>
-          <w:szCs w:val="24"/>
-        </w:rPr>
-      </w:pPr>
-      <w:bookmarkStart w:id="46" w:name="_haldmsz4date"/>
-      <w:bookmarkEnd w:id="46"/>
-      <w:r>
-        <w:rPr>
-          <w:rFonts w:ascii="Benne" w:eastAsia="Benne" w:hAnsi="Benne" w:cs="Benne"/>
-          <w:b/>
-          <w:bCs/>
-        </w:rPr>
-        <w:t>Recovery</w:t>
-      </w:r>
-    </w:p>
-    <w:p>
-      <w:pPr>
-        <w:spacing w:line="100" w:lineRule="atLeast"/>
-        <w:ind w:firstLine="720"/>
-        <w:rPr>
-          <w:rFonts w:ascii="Benne" w:eastAsia="Benne" w:hAnsi="Benne" w:cs="Benne"/>
-          <w:sz w:val="24"/>
-          <w:szCs w:val="24"/>
-        </w:rPr>
-      </w:pPr>
-      <w:r>
-        <w:rPr>
-          <w:rFonts w:ascii="Benne" w:eastAsia="Benne" w:hAnsi="Benne" w:cs="Benne"/>
-          <w:sz w:val="24"/>
-          <w:szCs w:val="24"/>
-        </w:rPr>
-        <w:t>Recovery from being downed, and being able to take actions again, requires:</w:t>
-      </w:r>
-    </w:p>
-    <w:p>
-      <w:pPr>
-        <w:numPr>
-          <w:ilvl w:val="0"/>
-          <w:numId w:val="26"/>
-        </w:numPr>
-        <w:spacing w:line="100" w:lineRule="atLeast"/>
-        <w:rPr>
-          <w:rFonts w:ascii="Benne" w:eastAsia="Benne" w:hAnsi="Benne" w:cs="Benne"/>
-          <w:sz w:val="24"/>
-          <w:szCs w:val="24"/>
-        </w:rPr>
-      </w:pPr>
-      <w:r>
-        <w:rPr>
-          <w:rFonts w:ascii="Benne" w:eastAsia="Benne" w:hAnsi="Benne" w:cs="Benne"/>
-          <w:sz w:val="24"/>
-          <w:szCs w:val="24"/>
-        </w:rPr>
-        <w:t>Being healed for half of your health tokens (rounded down), or</w:t>
-      </w:r>
-    </w:p>
-    <w:p>
-      <w:pPr>
-        <w:numPr>
-          <w:ilvl w:val="0"/>
-          <w:numId w:val="27"/>
-        </w:numPr>
-        <w:spacing w:line="100" w:lineRule="atLeast"/>
-        <w:rPr>
-          <w:rFonts w:ascii="Benne" w:eastAsia="Benne" w:hAnsi="Benne" w:cs="Benne"/>
-          <w:b/>
-          <w:bCs/>
-          <w:sz w:val="24"/>
-          <w:szCs w:val="24"/>
-        </w:rPr>
-      </w:pPr>
-      <w:r>
-        <w:rPr>
-          <w:rFonts w:ascii="Benne" w:eastAsia="Benne" w:hAnsi="Benne" w:cs="Benne"/>
-          <w:sz w:val="24"/>
-          <w:szCs w:val="24"/>
-        </w:rPr>
-        <w:t xml:space="preserve">If the encounter ends and you are still downed, you recover with up to your level in </w:t>
-      </w:r>
-      <w:proofErr w:type="spellStart"/>
-      <w:r>
-        <w:rPr>
-          <w:rFonts w:ascii="Benne" w:eastAsia="Benne" w:hAnsi="Benne" w:cs="Benne"/>
-          <w:sz w:val="24"/>
-          <w:szCs w:val="24"/>
-        </w:rPr>
-        <w:t>hitpoints</w:t>
-      </w:r>
-      <w:proofErr w:type="spellEnd"/>
-      <w:r>
-        <w:rPr>
-          <w:rFonts w:ascii="Benne" w:eastAsia="Benne" w:hAnsi="Benne" w:cs="Benne"/>
-          <w:sz w:val="24"/>
-          <w:szCs w:val="24"/>
-        </w:rPr>
-        <w:t>.</w:t>
-      </w:r>
-    </w:p>
-    <w:p>
-      <w:pPr>
-        <w:pStyle w:val="Heading2"/>
-        <w:spacing w:before="0" w:after="0"/>
-        <w:jc w:val="center"/>
-        <w:rPr>
-          <w:rFonts w:ascii="Benne" w:eastAsia="Benne" w:hAnsi="Benne" w:cs="Benne"/>
-          <w:sz w:val="24"/>
-          <w:szCs w:val="24"/>
-        </w:rPr>
-      </w:pPr>
-      <w:bookmarkStart w:id="47" w:name="_hgd6abbd4f"/>
-      <w:bookmarkEnd w:id="47"/>
-      <w:r>
-        <w:rPr>
-          <w:rFonts w:ascii="Benne" w:eastAsia="Benne" w:hAnsi="Benne" w:cs="Benne"/>
-          <w:b/>
-          <w:bCs/>
-        </w:rPr>
-        <w:t>Death</w:t>
-      </w:r>
-    </w:p>
-    <w:p>
-      <w:pPr>
-        <w:spacing w:line="100" w:lineRule="atLeast"/>
-        <w:ind w:firstLine="720"/>
-        <w:rPr>
-          <w:rFonts w:ascii="Benne" w:eastAsia="Benne" w:hAnsi="Benne" w:cs="Benne"/>
-          <w:b/>
-          <w:bCs/>
-          <w:sz w:val="34"/>
-          <w:szCs w:val="34"/>
-        </w:rPr>
-      </w:pPr>
-      <w:r>
-        <w:rPr>
-          <w:rFonts w:ascii="Benne" w:eastAsia="Benne" w:hAnsi="Benne" w:cs="Benne"/>
-          <w:sz w:val="24"/>
-          <w:szCs w:val="24"/>
-        </w:rPr>
-        <w:t xml:space="preserve">If you continue to take damage while </w:t>
-      </w:r>
-      <w:proofErr w:type="gramStart"/>
-      <w:r>
-        <w:rPr>
-          <w:rFonts w:ascii="Benne" w:eastAsia="Benne" w:hAnsi="Benne" w:cs="Benne"/>
-          <w:sz w:val="24"/>
-          <w:szCs w:val="24"/>
-        </w:rPr>
-        <w:t>Downed</w:t>
-      </w:r>
-      <w:proofErr w:type="gramEnd"/>
-      <w:r>
-        <w:rPr>
-          <w:rFonts w:ascii="Benne" w:eastAsia="Benne" w:hAnsi="Benne" w:cs="Benne"/>
-          <w:sz w:val="24"/>
-          <w:szCs w:val="24"/>
-        </w:rPr>
-        <w:t xml:space="preserve"> up to your max health, then your character is permanently slain. You can track this by rotating each damage token for each point of damage you take past 0 </w:t>
-      </w:r>
-      <w:proofErr w:type="spellStart"/>
-      <w:proofErr w:type="gramStart"/>
-      <w:r>
-        <w:rPr>
-          <w:rFonts w:ascii="Benne" w:eastAsia="Benne" w:hAnsi="Benne" w:cs="Benne"/>
-          <w:sz w:val="24"/>
-          <w:szCs w:val="24"/>
-        </w:rPr>
-        <w:t>health.The</w:t>
-      </w:r>
-      <w:proofErr w:type="spellEnd"/>
-      <w:proofErr w:type="gramEnd"/>
-      <w:r>
-        <w:rPr>
-          <w:rFonts w:ascii="Benne" w:eastAsia="Benne" w:hAnsi="Benne" w:cs="Benne"/>
-          <w:sz w:val="24"/>
-          <w:szCs w:val="24"/>
-        </w:rPr>
-        <w:t xml:space="preserve"> purpose of this ruling is not to encourage character death through normal interactions, but rather to enable character death due to extreme factors, such as jumping in lava with no special equipment. </w:t>
+        <w:t xml:space="preserve">If you continue to take damage while Downed up to your max health, then your character is permanently slain. You can track this by rotating each damage token for each point of damage you take past 0 health.The purpose of this ruling is not to encourage character death through normal interactions, but rather to enable character death due to extreme factors, such as jumping in lava with no special equipment. </w:t>
       </w:r>
     </w:p>
     <w:p>
@@ -17301,25 +16528,7 @@
                 <w:sz w:val="24"/>
                 <w:szCs w:val="24"/>
               </w:rPr>
-              <w:t xml:space="preserve">Buying the </w:t>
-            </w:r>
-            <w:proofErr w:type="gramStart"/>
-            <w:r>
-              <w:rPr>
-                <w:rFonts w:ascii="Benne" w:eastAsia="Benne" w:hAnsi="Benne" w:cs="Benne"/>
-                <w:sz w:val="24"/>
-                <w:szCs w:val="24"/>
-              </w:rPr>
-              <w:t>pub</w:t>
-            </w:r>
-            <w:proofErr w:type="gramEnd"/>
-            <w:r>
-              <w:rPr>
-                <w:rFonts w:ascii="Benne" w:eastAsia="Benne" w:hAnsi="Benne" w:cs="Benne"/>
-                <w:sz w:val="24"/>
-                <w:szCs w:val="24"/>
-              </w:rPr>
-              <w:t xml:space="preserve"> a round</w:t>
+              <w:t>Buying the pub a round</w:t>
             </w:r>
           </w:p>
         </w:tc>
@@ -17606,25 +16815,7 @@
           <w:szCs w:val="24"/>
         </w:rPr>
         <w:tab/>
-        <w:t xml:space="preserve">Impediments are a </w:t>
-      </w:r>
-      <w:proofErr w:type="gramStart"/>
-      <w:r>
-        <w:rPr>
-          <w:rFonts w:ascii="Benne" w:eastAsia="Benne" w:hAnsi="Benne" w:cs="Benne"/>
-          <w:sz w:val="24"/>
-          <w:szCs w:val="24"/>
-        </w:rPr>
-        <w:t>specific ailments</w:t>
-      </w:r>
-      <w:proofErr w:type="gramEnd"/>
-      <w:r>
-        <w:rPr>
-          <w:rFonts w:ascii="Benne" w:eastAsia="Benne" w:hAnsi="Benne" w:cs="Benne"/>
-          <w:sz w:val="24"/>
-          <w:szCs w:val="24"/>
-        </w:rPr>
-        <w:t xml:space="preserve"> that fit into (or on top of in-use) equipment slots. The GM can assign these curses to players in a number of forms: If the character equips a cursed magical item, if the character breaks a leg, if a status effect of an area has a more permanent effect, and so on.</w:t>
+        <w:t>Impediments are a specific ailments that fit into (or on top of in-use) equipment slots. The GM can assign these curses to players in a number of forms: If the character equips a cursed magical item, if the character breaks a leg, if a status effect of an area has a more permanent effect, and so on.</w:t>
       </w:r>
     </w:p>
     <w:p>
@@ -17645,25 +16836,7 @@
           <w:szCs w:val="24"/>
         </w:rPr>
         <w:tab/>
-        <w:t xml:space="preserve">Like other equipment cards, the card will describe the </w:t>
-      </w:r>
-      <w:proofErr w:type="spellStart"/>
-      <w:r>
-        <w:rPr>
-          <w:rFonts w:ascii="Benne" w:eastAsia="Benne" w:hAnsi="Benne" w:cs="Benne"/>
-          <w:sz w:val="24"/>
-          <w:szCs w:val="24"/>
-        </w:rPr>
-        <w:t>debuff</w:t>
-      </w:r>
-      <w:proofErr w:type="spellEnd"/>
-      <w:r>
-        <w:rPr>
-          <w:rFonts w:ascii="Benne" w:eastAsia="Benne" w:hAnsi="Benne" w:cs="Benne"/>
-          <w:sz w:val="24"/>
-          <w:szCs w:val="24"/>
-        </w:rPr>
-        <w:t xml:space="preserve"> that it applies, but will also list how it can be lifted.</w:t>
+        <w:t>Like other equipment cards, the card will describe the debuff that it applies, but will also list how it can be lifted.</w:t>
       </w:r>
     </w:p>
     <w:p>
@@ -17917,81 +17090,7 @@
           <w:sz w:val="24"/>
           <w:szCs w:val="24"/>
         </w:rPr>
-        <w:t xml:space="preserve">Some card abilities, potions, blessings, or other effects might have temporary or permanent effects on </w:t>
-      </w:r>
-      <w:proofErr w:type="spellStart"/>
-      <w:r>
-        <w:rPr>
-          <w:rFonts w:ascii="Benne" w:eastAsia="Benne" w:hAnsi="Benne" w:cs="Benne"/>
-          <w:sz w:val="24"/>
-          <w:szCs w:val="24"/>
-        </w:rPr>
-        <w:t>tha</w:t>
-      </w:r>
-      <w:proofErr w:type="spellEnd"/>
-      <w:r>
-        <w:rPr>
-          <w:rFonts w:ascii="Benne" w:eastAsia="Benne" w:hAnsi="Benne" w:cs="Benne"/>
-          <w:sz w:val="24"/>
-          <w:szCs w:val="24"/>
-        </w:rPr>
-        <w:t xml:space="preserve"> character. The mechanics of these changes should be specified in the situation that they are applied, but implied in this effect is how it might impact how you can interact with the world. An attack that grants </w:t>
-      </w:r>
-      <w:proofErr w:type="spellStart"/>
-      <w:r>
-        <w:rPr>
-          <w:rFonts w:ascii="Benne" w:eastAsia="Benne" w:hAnsi="Benne" w:cs="Benne"/>
-          <w:sz w:val="24"/>
-          <w:szCs w:val="24"/>
-        </w:rPr>
-        <w:t>you</w:t>
-      </w:r>
-      <w:proofErr w:type="spellEnd"/>
-      <w:r>
-        <w:rPr>
-          <w:rFonts w:ascii="Benne" w:eastAsia="Benne" w:hAnsi="Benne" w:cs="Benne"/>
-          <w:sz w:val="24"/>
-          <w:szCs w:val="24"/>
-        </w:rPr>
-        <w:t xml:space="preserve"> arms of fire might cause a tapestry to catch fire; a hardened skin of stone might terrify a populace unfamiliar with such a feature; and on. We can’t provide rules for each and every contingent effect </w:t>
-      </w:r>
-      <w:proofErr w:type="spellStart"/>
-      <w:r>
-        <w:rPr>
-          <w:rFonts w:ascii="Benne" w:eastAsia="Benne" w:hAnsi="Benne" w:cs="Benne"/>
-          <w:sz w:val="24"/>
-          <w:szCs w:val="24"/>
-        </w:rPr>
-        <w:t>or</w:t>
-      </w:r>
-      <w:proofErr w:type="spellEnd"/>
-      <w:r>
-        <w:rPr>
-          <w:rFonts w:ascii="Benne" w:eastAsia="Benne" w:hAnsi="Benne" w:cs="Benne"/>
-          <w:sz w:val="24"/>
-          <w:szCs w:val="24"/>
-        </w:rPr>
-        <w:t xml:space="preserve"> change in </w:t>
-      </w:r>
-      <w:proofErr w:type="spellStart"/>
-      <w:proofErr w:type="gramStart"/>
-      <w:r>
-        <w:rPr>
-          <w:rFonts w:ascii="Benne" w:eastAsia="Benne" w:hAnsi="Benne" w:cs="Benne"/>
-          <w:sz w:val="24"/>
-          <w:szCs w:val="24"/>
-        </w:rPr>
-        <w:t>ones</w:t>
-      </w:r>
-      <w:proofErr w:type="spellEnd"/>
-      <w:proofErr w:type="gramEnd"/>
-      <w:r>
-        <w:rPr>
-          <w:rFonts w:ascii="Benne" w:eastAsia="Benne" w:hAnsi="Benne" w:cs="Benne"/>
-          <w:sz w:val="24"/>
-          <w:szCs w:val="24"/>
-        </w:rPr>
-        <w:t xml:space="preserve"> body, but keep it in mind for fruitful roleplaying.</w:t>
+        <w:t>Some card abilities, potions, blessings, or other effects might have temporary or permanent effects on tha character. The mechanics of these changes should be specified in the situation that they are applied, but implied in this effect is how it might impact how you can interact with the world. An attack that grants you arms of fire might cause a tapestry to catch fire; a hardened skin of stone might terrify a populace unfamiliar with such a feature; and on. We can’t provide rules for each and every contingent effect or change in ones body, but keep it in mind for fruitful roleplaying.</w:t>
       </w:r>
     </w:p>
     <w:p>
@@ -18068,25 +17167,7 @@
           <w:sz w:val="24"/>
           <w:szCs w:val="24"/>
         </w:rPr>
-        <w:t xml:space="preserve">This section lists some guidelines and a few examples of how a GM might create </w:t>
-      </w:r>
-      <w:proofErr w:type="gramStart"/>
-      <w:r>
-        <w:rPr>
-          <w:rFonts w:ascii="Benne" w:eastAsia="Benne" w:hAnsi="Benne" w:cs="Benne"/>
-          <w:sz w:val="24"/>
-          <w:szCs w:val="24"/>
-        </w:rPr>
-        <w:t>NPC’s</w:t>
-      </w:r>
-      <w:proofErr w:type="gramEnd"/>
-      <w:r>
-        <w:rPr>
-          <w:rFonts w:ascii="Benne" w:eastAsia="Benne" w:hAnsi="Benne" w:cs="Benne"/>
-          <w:sz w:val="24"/>
-          <w:szCs w:val="24"/>
-        </w:rPr>
-        <w:t>, but it is by no means intended to be definitive or exhaustive. Those taking on the GM role are encouraged to create interesting NPCs that fit whatever setting is being played that will produce the most fun experience for your players.</w:t>
+        <w:t>This section lists some guidelines and a few examples of how a GM might create NPC’s, but it is by no means intended to be definitive or exhaustive. Those taking on the GM role are encouraged to create interesting NPCs that fit whatever setting is being played that will produce the most fun experience for your players.</w:t>
       </w:r>
     </w:p>
     <w:p>
@@ -18174,25 +17255,7 @@
           <w:sz w:val="24"/>
           <w:szCs w:val="24"/>
         </w:rPr>
-        <w:t xml:space="preserve">Contact tokens are particularly potent, so you can give some of them to powerful NPCs to give </w:t>
-      </w:r>
-      <w:proofErr w:type="gramStart"/>
-      <w:r>
-        <w:rPr>
-          <w:rFonts w:ascii="Benne" w:eastAsia="Benne" w:hAnsi="Benne" w:cs="Benne"/>
-          <w:sz w:val="24"/>
-          <w:szCs w:val="24"/>
-        </w:rPr>
-        <w:t>them  an</w:t>
-      </w:r>
-      <w:proofErr w:type="gramEnd"/>
-      <w:r>
-        <w:rPr>
-          <w:rFonts w:ascii="Benne" w:eastAsia="Benne" w:hAnsi="Benne" w:cs="Benne"/>
-          <w:sz w:val="24"/>
-          <w:szCs w:val="24"/>
-        </w:rPr>
-        <w:t xml:space="preserve"> upper hand.</w:t>
+        <w:t>Contact tokens are particularly potent, so you can give some of them to powerful NPCs to give them  an upper hand.</w:t>
       </w:r>
     </w:p>
     <w:p>
@@ -18434,36 +17497,8 @@
           <w:sz w:val="24"/>
           <w:szCs w:val="24"/>
         </w:rPr>
-        <w:t xml:space="preserve">Bottom action: stink bomb. Range 15ft., attack 1d6, if attack beats </w:t>
-      </w:r>
-      <w:proofErr w:type="gramStart"/>
-      <w:r>
-        <w:rPr>
-          <w:rFonts w:ascii="Benne" w:eastAsia="Benne" w:hAnsi="Benne" w:cs="Benne"/>
-          <w:sz w:val="24"/>
-          <w:szCs w:val="24"/>
-        </w:rPr>
-        <w:t>defense</w:t>
-      </w:r>
-      <w:proofErr w:type="gramEnd"/>
-      <w:r>
-        <w:rPr>
-          <w:rFonts w:ascii="Benne" w:eastAsia="Benne" w:hAnsi="Benne" w:cs="Benne"/>
-          <w:sz w:val="24"/>
-          <w:szCs w:val="24"/>
-        </w:rPr>
-        <w:t xml:space="preserve"> then target has -2 to all attack values for 1 </w:t>
-      </w:r>
-      <w:proofErr w:type="spellStart"/>
-      <w:r>
-        <w:rPr>
-          <w:rFonts w:ascii="Benne" w:eastAsia="Benne" w:hAnsi="Benne" w:cs="Benne"/>
-          <w:sz w:val="24"/>
-          <w:szCs w:val="24"/>
-        </w:rPr>
-        <w:t>rnd</w:t>
-      </w:r>
-      <w:proofErr w:type="spellEnd"/>
+        <w:t>Bottom action: stink bomb. Range 15ft., attack 1d6, if attack beats defense then target has -2 to all attack values for 1 rnd</w:t>
+      </w:r>
     </w:p>
     <w:p>
       <w:pPr>
@@ -18587,25 +17622,7 @@
           <w:sz w:val="24"/>
           <w:szCs w:val="24"/>
         </w:rPr>
-        <w:t xml:space="preserve">Action: Consecration. Attack 2D6, area around </w:t>
-      </w:r>
-      <w:proofErr w:type="spellStart"/>
-      <w:r>
-        <w:rPr>
-          <w:rFonts w:ascii="Benne" w:eastAsia="Benne" w:hAnsi="Benne" w:cs="Benne"/>
-          <w:sz w:val="24"/>
-          <w:szCs w:val="24"/>
-        </w:rPr>
-        <w:t>self 15</w:t>
-      </w:r>
-      <w:proofErr w:type="spellEnd"/>
-      <w:r>
-        <w:rPr>
-          <w:rFonts w:ascii="Benne" w:eastAsia="Benne" w:hAnsi="Benne" w:cs="Benne"/>
-          <w:sz w:val="24"/>
-          <w:szCs w:val="24"/>
-        </w:rPr>
-        <w:t xml:space="preserve"> ft., 1 use per battle</w:t>
+        <w:t>Action: Consecration. Attack 2D6, area around self 15 ft., 1 use per battle</w:t>
       </w:r>
     </w:p>
     <w:p>
@@ -18909,25 +17926,7 @@
           <w:sz w:val="24"/>
           <w:szCs w:val="24"/>
         </w:rPr>
-        <w:t xml:space="preserve">Homebrewing is something we’ve experienced with all tabletop games at one point or another. </w:t>
-      </w:r>
-      <w:proofErr w:type="gramStart"/>
-      <w:r>
-        <w:rPr>
-          <w:rFonts w:ascii="Benne" w:eastAsia="Benne" w:hAnsi="Benne" w:cs="Benne"/>
-          <w:sz w:val="24"/>
-          <w:szCs w:val="24"/>
-        </w:rPr>
-        <w:t>It’s</w:t>
-      </w:r>
-      <w:proofErr w:type="gramEnd"/>
-      <w:r>
-        <w:rPr>
-          <w:rFonts w:ascii="Benne" w:eastAsia="Benne" w:hAnsi="Benne" w:cs="Benne"/>
-          <w:sz w:val="24"/>
-          <w:szCs w:val="24"/>
-        </w:rPr>
-        <w:t xml:space="preserve"> essentially why Tactile Tabletop exists in the first place. In the spirit of this, we encourage the player’s and GMs </w:t>
+        <w:t xml:space="preserve">Homebrewing is something we’ve experienced with all tabletop games at one point or another. It’s essentially why Tactile Tabletop exists in the first place. In the spirit of this, we encourage the player’s and GMs </w:t>
       </w:r>
       <w:r>
         <w:rPr>
@@ -19114,23 +18113,13 @@
           <w:szCs w:val="24"/>
         </w:rPr>
       </w:pPr>
-      <w:proofErr w:type="gramStart"/>
-      <w:r>
-        <w:rPr>
-          <w:rFonts w:ascii="Benne" w:eastAsia="Benne" w:hAnsi="Benne" w:cs="Benne"/>
-          <w:sz w:val="24"/>
-          <w:szCs w:val="24"/>
-        </w:rPr>
-        <w:t>Generally</w:t>
-      </w:r>
-      <w:proofErr w:type="gramEnd"/>
-      <w:r>
-        <w:rPr>
-          <w:rFonts w:ascii="Benne" w:eastAsia="Benne" w:hAnsi="Benne" w:cs="Benne"/>
-          <w:sz w:val="24"/>
-          <w:szCs w:val="24"/>
-        </w:rPr>
-        <w:t xml:space="preserve"> cards that exhaust themselves are more powerful than those that are discarded, and discarded cards are more powerful than those that return to your hand</w:t>
+      <w:r>
+        <w:rPr>
+          <w:rFonts w:ascii="Benne" w:eastAsia="Benne" w:hAnsi="Benne" w:cs="Benne"/>
+          <w:sz w:val="24"/>
+          <w:szCs w:val="24"/>
+        </w:rPr>
+        <w:t>Generally cards that exhaust themselves are more powerful than those that are discarded, and discarded cards are more powerful than those that return to your hand</w:t>
       </w:r>
     </w:p>
     <w:p>
@@ -19240,25 +18229,7 @@
           <w:sz w:val="24"/>
           <w:szCs w:val="24"/>
         </w:rPr>
-        <w:t xml:space="preserve">Cards that play around an </w:t>
-      </w:r>
-      <w:proofErr w:type="gramStart"/>
-      <w:r>
-        <w:rPr>
-          <w:rFonts w:ascii="Benne" w:eastAsia="Benne" w:hAnsi="Benne" w:cs="Benne"/>
-          <w:sz w:val="24"/>
-          <w:szCs w:val="24"/>
-        </w:rPr>
-        <w:t>enemies</w:t>
-      </w:r>
-      <w:proofErr w:type="gramEnd"/>
-      <w:r>
-        <w:rPr>
-          <w:rFonts w:ascii="Benne" w:eastAsia="Benne" w:hAnsi="Benne" w:cs="Benne"/>
-          <w:sz w:val="24"/>
-          <w:szCs w:val="24"/>
-        </w:rPr>
-        <w:t xml:space="preserve"> movement or denying them actions can be conditionally powerful, keep this in mind</w:t>
+        <w:t>Cards that play around an enemies movement or denying them actions can be conditionally powerful, keep this in mind</w:t>
       </w:r>
     </w:p>
     <w:p>
@@ -19479,25 +18450,7 @@
           <w:sz w:val="24"/>
           <w:szCs w:val="24"/>
         </w:rPr>
-        <w:t xml:space="preserve">It’s important to stress that the enemy isn’t aware of you for a sneak attack to work. If you are arguing with someone and then pull out a </w:t>
-      </w:r>
-      <w:proofErr w:type="gramStart"/>
-      <w:r>
-        <w:rPr>
-          <w:rFonts w:ascii="Benne" w:eastAsia="Benne" w:hAnsi="Benne" w:cs="Benne"/>
-          <w:sz w:val="24"/>
-          <w:szCs w:val="24"/>
-        </w:rPr>
-        <w:t>weapon,  you</w:t>
-      </w:r>
-      <w:proofErr w:type="gramEnd"/>
-      <w:r>
-        <w:rPr>
-          <w:rFonts w:ascii="Benne" w:eastAsia="Benne" w:hAnsi="Benne" w:cs="Benne"/>
-          <w:sz w:val="24"/>
-          <w:szCs w:val="24"/>
-        </w:rPr>
-        <w:t xml:space="preserve"> do not get the 1.5 multiplier for damage.</w:t>
+        <w:t>It’s important to stress that the enemy isn’t aware of you for a sneak attack to work. If you are arguing with someone and then pull out a weapon,  you do not get the 1.5 multiplier for damage.</w:t>
       </w:r>
     </w:p>
     <w:p>
@@ -20158,7 +19111,6 @@
           <w:szCs w:val="24"/>
         </w:rPr>
       </w:pPr>
-      <w:proofErr w:type="spellStart"/>
       <w:r>
         <w:rPr>
           <w:rFonts w:ascii="Benne" w:eastAsia="Benne" w:hAnsi="Benne" w:cs="Benne"/>
@@ -20169,7 +19121,6 @@
         </w:rPr>
         <w:t>Debuff</w:t>
       </w:r>
-      <w:proofErr w:type="spellEnd"/>
       <w:r>
         <w:rPr>
           <w:rFonts w:ascii="Benne" w:eastAsia="Benne" w:hAnsi="Benne" w:cs="Benne"/>
@@ -20302,25 +19253,7 @@
           <w:sz w:val="24"/>
           <w:szCs w:val="24"/>
         </w:rPr>
-        <w:t xml:space="preserve">: When a target is </w:t>
-      </w:r>
-      <w:proofErr w:type="gramStart"/>
-      <w:r>
-        <w:rPr>
-          <w:rFonts w:ascii="Benne" w:hAnsi="Benne" w:cs="Benne"/>
-          <w:sz w:val="24"/>
-          <w:szCs w:val="24"/>
-        </w:rPr>
-        <w:t>grappled</w:t>
-      </w:r>
-      <w:proofErr w:type="gramEnd"/>
-      <w:r>
-        <w:rPr>
-          <w:rFonts w:ascii="Benne" w:hAnsi="Benne" w:cs="Benne"/>
-          <w:sz w:val="24"/>
-          <w:szCs w:val="24"/>
-        </w:rPr>
-        <w:t xml:space="preserve"> they may only make attacks against the one grappling them for their turn. It is an unarmed attack against an unarmed defense. If damage is dealt, the grappled target is released. The one grappling may take no other actions while they are grappling. The grappler may release the grapple at any point </w:t>
+        <w:t xml:space="preserve">: When a target is grappled they may only make attacks against the one grappling them for their turn. It is an unarmed attack against an unarmed defense. If damage is dealt, the grappled target is released. The one grappling may take no other actions while they are grappling. The grappler may release the grapple at any point </w:t>
       </w:r>
       <w:r>
         <w:rPr>
@@ -20670,25 +19603,7 @@
           <w:sz w:val="24"/>
           <w:szCs w:val="24"/>
         </w:rPr>
-        <w:t xml:space="preserve">Moving stuff between tiers (tier 3 </w:t>
-      </w:r>
-      <w:proofErr w:type="spellStart"/>
-      <w:r>
-        <w:rPr>
-          <w:rFonts w:ascii="Benne" w:eastAsia="Benne" w:hAnsi="Benne" w:cs="Benne"/>
-          <w:sz w:val="24"/>
-          <w:szCs w:val="24"/>
-        </w:rPr>
-        <w:t>craftmandhip</w:t>
-      </w:r>
-      <w:proofErr w:type="spellEnd"/>
-      <w:r>
-        <w:rPr>
-          <w:rFonts w:ascii="Benne" w:eastAsia="Benne" w:hAnsi="Benne" w:cs="Benne"/>
-          <w:sz w:val="24"/>
-          <w:szCs w:val="24"/>
-        </w:rPr>
-        <w:t xml:space="preserve"> to tier 4?)</w:t>
+        <w:t>Moving stuff between tiers (tier 3 craftmandhip to tier 4?)</w:t>
       </w:r>
     </w:p>
     <w:p>
@@ -21386,25 +20301,7 @@
           <w:sz w:val="24"/>
           <w:szCs w:val="24"/>
         </w:rPr>
-        <w:t>Tokens are placed from a player on enemy(</w:t>
-      </w:r>
-      <w:proofErr w:type="spellStart"/>
-      <w:r>
-        <w:rPr>
-          <w:rFonts w:ascii="Benne" w:eastAsia="Benne" w:hAnsi="Benne" w:cs="Benne"/>
-          <w:sz w:val="24"/>
-          <w:szCs w:val="24"/>
-        </w:rPr>
-        <w:t>ies</w:t>
-      </w:r>
-      <w:proofErr w:type="spellEnd"/>
-      <w:r>
-        <w:rPr>
-          <w:rFonts w:ascii="Benne" w:eastAsia="Benne" w:hAnsi="Benne" w:cs="Benne"/>
-          <w:sz w:val="24"/>
-          <w:szCs w:val="24"/>
-        </w:rPr>
-        <w:t>) at the start of their turn, before they take card actions, and it’s as many as they want</w:t>
+        <w:t>Tokens are placed from a player on enemy(ies) at the start of their turn, before they take card actions, and it’s as many as they want</w:t>
       </w:r>
     </w:p>
     <w:p>
@@ -21606,23 +20503,13 @@
           <w:szCs w:val="24"/>
         </w:rPr>
       </w:pPr>
-      <w:proofErr w:type="spellStart"/>
-      <w:r>
-        <w:rPr>
-          <w:rFonts w:ascii="Benne" w:eastAsia="Benne" w:hAnsi="Benne" w:cs="Benne"/>
-          <w:sz w:val="24"/>
-          <w:szCs w:val="24"/>
-        </w:rPr>
-        <w:t>Github</w:t>
-      </w:r>
-      <w:proofErr w:type="spellEnd"/>
-      <w:r>
-        <w:rPr>
-          <w:rFonts w:ascii="Benne" w:eastAsia="Benne" w:hAnsi="Benne" w:cs="Benne"/>
-          <w:sz w:val="24"/>
-          <w:szCs w:val="24"/>
-        </w:rPr>
-        <w:t xml:space="preserve"> integrated task scheduling thing? Like JIRA or Slack or whatever</w:t>
+      <w:r>
+        <w:rPr>
+          <w:rFonts w:ascii="Benne" w:eastAsia="Benne" w:hAnsi="Benne" w:cs="Benne"/>
+          <w:sz w:val="24"/>
+          <w:szCs w:val="24"/>
+        </w:rPr>
+        <w:t>Github integrated task scheduling thing? Like JIRA or Slack or whatever</w:t>
       </w:r>
     </w:p>
     <w:p>
@@ -21852,25 +20739,7 @@
           <w:sz w:val="24"/>
           <w:szCs w:val="24"/>
         </w:rPr>
-        <w:t xml:space="preserve">Roleplay </w:t>
-      </w:r>
-      <w:proofErr w:type="spellStart"/>
-      <w:r>
-        <w:rPr>
-          <w:rFonts w:ascii="Benne" w:eastAsia="Benne" w:hAnsi="Benne" w:cs="Benne"/>
-          <w:sz w:val="24"/>
-          <w:szCs w:val="24"/>
-        </w:rPr>
-        <w:t>xp</w:t>
-      </w:r>
-      <w:proofErr w:type="spellEnd"/>
-      <w:r>
-        <w:rPr>
-          <w:rFonts w:ascii="Benne" w:eastAsia="Benne" w:hAnsi="Benne" w:cs="Benne"/>
-          <w:sz w:val="24"/>
-          <w:szCs w:val="24"/>
-        </w:rPr>
-        <w:t xml:space="preserve"> cards</w:t>
+        <w:t>Roleplay xp cards</w:t>
       </w:r>
     </w:p>
     <w:p>
@@ -21956,41 +20825,13 @@
           <w:szCs w:val="24"/>
         </w:rPr>
       </w:pPr>
-      <w:proofErr w:type="spellStart"/>
-      <w:r>
-        <w:rPr>
-          <w:rFonts w:ascii="Benne" w:eastAsia="Benne" w:hAnsi="Benne" w:cs="Benne"/>
-          <w:sz w:val="24"/>
-          <w:szCs w:val="24"/>
-        </w:rPr>
-        <w:t>Frostgrave</w:t>
-      </w:r>
-      <w:proofErr w:type="spellEnd"/>
-      <w:r>
-        <w:rPr>
-          <w:rFonts w:ascii="Benne" w:eastAsia="Benne" w:hAnsi="Benne" w:cs="Benne"/>
-          <w:sz w:val="24"/>
-          <w:szCs w:val="24"/>
-        </w:rPr>
-        <w:t xml:space="preserve">: buy book, use nebulous abstractions. Wizards, make a party, </w:t>
-      </w:r>
-      <w:proofErr w:type="spellStart"/>
-      <w:r>
-        <w:rPr>
-          <w:rFonts w:ascii="Benne" w:eastAsia="Benne" w:hAnsi="Benne" w:cs="Benne"/>
-          <w:sz w:val="24"/>
-          <w:szCs w:val="24"/>
-        </w:rPr>
-        <w:t>dungeoneering</w:t>
-      </w:r>
-      <w:proofErr w:type="spellEnd"/>
-      <w:r>
-        <w:rPr>
-          <w:rFonts w:ascii="Benne" w:eastAsia="Benne" w:hAnsi="Benne" w:cs="Benne"/>
-          <w:sz w:val="24"/>
-          <w:szCs w:val="24"/>
-        </w:rPr>
-        <w:t>, independent goals</w:t>
+      <w:r>
+        <w:rPr>
+          <w:rFonts w:ascii="Benne" w:eastAsia="Benne" w:hAnsi="Benne" w:cs="Benne"/>
+          <w:sz w:val="24"/>
+          <w:szCs w:val="24"/>
+        </w:rPr>
+        <w:t>Frostgrave: buy book, use nebulous abstractions. Wizards, make a party, dungeoneering, independent goals</w:t>
       </w:r>
     </w:p>
     <w:p>
@@ -22212,61 +21053,25 @@
           <w:sz w:val="24"/>
           <w:szCs w:val="24"/>
         </w:rPr>
-        <w:t xml:space="preserve">Consider: +1 </w:t>
-      </w:r>
-      <w:proofErr w:type="spellStart"/>
-      <w:r>
-        <w:rPr>
-          <w:rFonts w:ascii="Benne" w:eastAsia="Benne" w:hAnsi="Benne" w:cs="Benne"/>
-          <w:sz w:val="24"/>
-          <w:szCs w:val="24"/>
-        </w:rPr>
-        <w:t>defence</w:t>
-      </w:r>
-      <w:proofErr w:type="spellEnd"/>
-      <w:r>
-        <w:rPr>
-          <w:rFonts w:ascii="Benne" w:eastAsia="Benne" w:hAnsi="Benne" w:cs="Benne"/>
-          <w:sz w:val="24"/>
-          <w:szCs w:val="24"/>
-        </w:rPr>
-        <w:t xml:space="preserve"> from token isn’t as impactful? Maybe, maybe not.</w:t>
-      </w:r>
-    </w:p>
-    <w:p>
-      <w:pPr>
-        <w:spacing w:line="100" w:lineRule="atLeast"/>
-        <w:rPr>
-          <w:rFonts w:ascii="Benne" w:eastAsia="Benne" w:hAnsi="Benne" w:cs="Benne"/>
-          <w:sz w:val="24"/>
-          <w:szCs w:val="24"/>
-        </w:rPr>
-      </w:pPr>
-      <w:r>
-        <w:rPr>
-          <w:rFonts w:ascii="Benne" w:eastAsia="Benne" w:hAnsi="Benne" w:cs="Benne"/>
-          <w:sz w:val="24"/>
-          <w:szCs w:val="24"/>
-        </w:rPr>
-        <w:t xml:space="preserve">A card that does something at 1 health, </w:t>
-      </w:r>
-      <w:proofErr w:type="gramStart"/>
-      <w:r>
-        <w:rPr>
-          <w:rFonts w:ascii="Benne" w:eastAsia="Benne" w:hAnsi="Benne" w:cs="Benne"/>
-          <w:sz w:val="24"/>
-          <w:szCs w:val="24"/>
-        </w:rPr>
-        <w:t>combo’s</w:t>
-      </w:r>
-      <w:proofErr w:type="gramEnd"/>
-      <w:r>
-        <w:rPr>
-          <w:rFonts w:ascii="Benne" w:eastAsia="Benne" w:hAnsi="Benne" w:cs="Benne"/>
-          <w:sz w:val="24"/>
-          <w:szCs w:val="24"/>
-        </w:rPr>
-        <w:t xml:space="preserve"> with high defense/clutch armor set builds</w:t>
+        <w:t>Consider: +1 defence from token isn’t as impactful? Maybe, maybe not.</w:t>
+      </w:r>
+    </w:p>
+    <w:p>
+      <w:pPr>
+        <w:spacing w:line="100" w:lineRule="atLeast"/>
+        <w:rPr>
+          <w:rFonts w:ascii="Benne" w:eastAsia="Benne" w:hAnsi="Benne" w:cs="Benne"/>
+          <w:sz w:val="24"/>
+          <w:szCs w:val="24"/>
+        </w:rPr>
+      </w:pPr>
+      <w:r>
+        <w:rPr>
+          <w:rFonts w:ascii="Benne" w:eastAsia="Benne" w:hAnsi="Benne" w:cs="Benne"/>
+          <w:sz w:val="24"/>
+          <w:szCs w:val="24"/>
+        </w:rPr>
+        <w:t>A card that does something at 1 health, combo’s with high defense/clutch armor set builds</w:t>
       </w:r>
     </w:p>
     <w:p>
@@ -22527,25 +21332,7 @@
           <w:sz w:val="24"/>
           <w:szCs w:val="24"/>
         </w:rPr>
-        <w:t>Add adv/</w:t>
-      </w:r>
-      <w:proofErr w:type="spellStart"/>
-      <w:r>
-        <w:rPr>
-          <w:rFonts w:ascii="Benne" w:eastAsia="Benne" w:hAnsi="Benne" w:cs="Benne"/>
-          <w:sz w:val="24"/>
-          <w:szCs w:val="24"/>
-        </w:rPr>
-        <w:t>disadv</w:t>
-      </w:r>
-      <w:proofErr w:type="spellEnd"/>
-      <w:r>
-        <w:rPr>
-          <w:rFonts w:ascii="Benne" w:eastAsia="Benne" w:hAnsi="Benne" w:cs="Benne"/>
-          <w:sz w:val="24"/>
-          <w:szCs w:val="24"/>
-        </w:rPr>
-        <w:t xml:space="preserve"> next to equipment &amp; consumables</w:t>
+        <w:t>Add adv/disadv next to equipment &amp; consumables</w:t>
       </w:r>
     </w:p>
     <w:p>
@@ -22737,25 +21524,7 @@
           <w:sz w:val="24"/>
           <w:szCs w:val="24"/>
         </w:rPr>
-        <w:t xml:space="preserve">Have enemies that cause </w:t>
-      </w:r>
-      <w:proofErr w:type="gramStart"/>
-      <w:r>
-        <w:rPr>
-          <w:rFonts w:ascii="Benne" w:eastAsia="Benne" w:hAnsi="Benne" w:cs="Benne"/>
-          <w:sz w:val="24"/>
-          <w:szCs w:val="24"/>
-        </w:rPr>
-        <w:t>player’s</w:t>
-      </w:r>
-      <w:proofErr w:type="gramEnd"/>
-      <w:r>
-        <w:rPr>
-          <w:rFonts w:ascii="Benne" w:eastAsia="Benne" w:hAnsi="Benne" w:cs="Benne"/>
-          <w:sz w:val="24"/>
-          <w:szCs w:val="24"/>
-        </w:rPr>
-        <w:t xml:space="preserve"> to discard a card</w:t>
+        <w:t>Have enemies that cause player’s to discard a card</w:t>
       </w:r>
     </w:p>
     <w:p>
@@ -23042,90 +21811,8 @@
           <w:szCs w:val="24"/>
         </w:rPr>
         <w:lastRenderedPageBreak/>
-        <w:t xml:space="preserve">Dicey dungeons, into the breach, </w:t>
-      </w:r>
-      <w:proofErr w:type="spellStart"/>
-      <w:r>
-        <w:rPr>
-          <w:rFonts w:ascii="Benne" w:eastAsia="Benne" w:hAnsi="Benne" w:cs="Benne"/>
-          <w:sz w:val="24"/>
-          <w:szCs w:val="24"/>
-        </w:rPr>
-        <w:t>DnD</w:t>
-      </w:r>
-      <w:proofErr w:type="spellEnd"/>
-      <w:r>
-        <w:rPr>
-          <w:rFonts w:ascii="Benne" w:eastAsia="Benne" w:hAnsi="Benne" w:cs="Benne"/>
-          <w:sz w:val="24"/>
-          <w:szCs w:val="24"/>
-        </w:rPr>
-        <w:t xml:space="preserve">, Divinity: Original Sin, Dark Souls, </w:t>
-      </w:r>
-      <w:proofErr w:type="spellStart"/>
-      <w:r>
-        <w:rPr>
-          <w:rFonts w:ascii="Benne" w:eastAsia="Benne" w:hAnsi="Benne" w:cs="Benne"/>
-          <w:sz w:val="24"/>
-          <w:szCs w:val="24"/>
-        </w:rPr>
-        <w:t>Xcom</w:t>
-      </w:r>
-      <w:proofErr w:type="spellEnd"/>
-      <w:r>
-        <w:rPr>
-          <w:rFonts w:ascii="Benne" w:eastAsia="Benne" w:hAnsi="Benne" w:cs="Benne"/>
-          <w:sz w:val="24"/>
-          <w:szCs w:val="24"/>
-        </w:rPr>
-        <w:t xml:space="preserve">, Magic the gathering, </w:t>
-      </w:r>
-      <w:proofErr w:type="spellStart"/>
-      <w:r>
-        <w:rPr>
-          <w:rFonts w:ascii="Benne" w:eastAsia="Benne" w:hAnsi="Benne" w:cs="Benne"/>
-          <w:sz w:val="24"/>
-          <w:szCs w:val="24"/>
-        </w:rPr>
-        <w:t>gloomhaven</w:t>
-      </w:r>
-      <w:proofErr w:type="spellEnd"/>
-      <w:r>
-        <w:rPr>
-          <w:rFonts w:ascii="Benne" w:eastAsia="Benne" w:hAnsi="Benne" w:cs="Benne"/>
-          <w:sz w:val="24"/>
-          <w:szCs w:val="24"/>
-        </w:rPr>
-        <w:t xml:space="preserve">, </w:t>
-      </w:r>
-      <w:proofErr w:type="spellStart"/>
-      <w:r>
-        <w:rPr>
-          <w:rFonts w:ascii="Benne" w:eastAsia="Benne" w:hAnsi="Benne" w:cs="Benne"/>
-          <w:sz w:val="24"/>
-          <w:szCs w:val="24"/>
-        </w:rPr>
-        <w:t>TheAngryGM</w:t>
-      </w:r>
-      <w:proofErr w:type="spellEnd"/>
-      <w:r>
-        <w:rPr>
-          <w:rFonts w:ascii="Benne" w:eastAsia="Benne" w:hAnsi="Benne" w:cs="Benne"/>
-          <w:sz w:val="24"/>
-          <w:szCs w:val="24"/>
-        </w:rPr>
-        <w:t xml:space="preserve">, avatar the last </w:t>
-      </w:r>
-      <w:proofErr w:type="spellStart"/>
-      <w:r>
-        <w:rPr>
-          <w:rFonts w:ascii="Benne" w:eastAsia="Benne" w:hAnsi="Benne" w:cs="Benne"/>
-          <w:sz w:val="24"/>
-          <w:szCs w:val="24"/>
-        </w:rPr>
-        <w:t>airbender</w:t>
-      </w:r>
-      <w:proofErr w:type="spellEnd"/>
+        <w:t>Dicey dungeons, into the breach, DnD, Divinity: Original Sin, Dark Souls, Xcom, Magic the gathering, gloomhaven, TheAngryGM, avatar the last airbender</w:t>
+      </w:r>
     </w:p>
     <w:p>
       <w:pPr>
@@ -23238,25 +21925,7 @@
           <w:sz w:val="24"/>
           <w:szCs w:val="24"/>
         </w:rPr>
-        <w:t xml:space="preserve">Since </w:t>
-      </w:r>
-      <w:proofErr w:type="spellStart"/>
-      <w:r>
-        <w:rPr>
-          <w:rFonts w:ascii="Benne" w:eastAsia="Benne" w:hAnsi="Benne" w:cs="Benne"/>
-          <w:sz w:val="24"/>
-          <w:szCs w:val="24"/>
-        </w:rPr>
-        <w:t>sitdown</w:t>
-      </w:r>
-      <w:proofErr w:type="spellEnd"/>
-      <w:r>
-        <w:rPr>
-          <w:rFonts w:ascii="Benne" w:eastAsia="Benne" w:hAnsi="Benne" w:cs="Benne"/>
-          <w:sz w:val="24"/>
-          <w:szCs w:val="24"/>
-        </w:rPr>
-        <w:t xml:space="preserve"> session game</w:t>
+        <w:t>Since sitdown session game</w:t>
       </w:r>
     </w:p>
     <w:p>
@@ -23621,25 +22290,7 @@
           <w:sz w:val="24"/>
           <w:szCs w:val="24"/>
         </w:rPr>
-        <w:t xml:space="preserve">Get additional cards… bombs </w:t>
-      </w:r>
-      <w:proofErr w:type="gramStart"/>
-      <w:r>
-        <w:rPr>
-          <w:rFonts w:ascii="Benne" w:eastAsia="Benne" w:hAnsi="Benne" w:cs="Benne"/>
-          <w:sz w:val="24"/>
-          <w:szCs w:val="24"/>
-        </w:rPr>
-        <w:t>=  can</w:t>
-      </w:r>
-      <w:proofErr w:type="gramEnd"/>
-      <w:r>
-        <w:rPr>
-          <w:rFonts w:ascii="Benne" w:eastAsia="Benne" w:hAnsi="Benne" w:cs="Benne"/>
-          <w:sz w:val="24"/>
-          <w:szCs w:val="24"/>
-        </w:rPr>
-        <w:t xml:space="preserve"> destroy equipment</w:t>
+        <w:t>Get additional cards… bombs =  can destroy equipment</w:t>
       </w:r>
     </w:p>
     <w:p>

</xml_diff>

<commit_message>
added defense activation to vigor, added stats to cards, moved level 3 cards to level 4
</commit_message>
<xml_diff>
--- a/tactile_tabletop/Documents/User Handbook.docx
+++ b/tactile_tabletop/Documents/User Handbook.docx
@@ -1534,7 +1534,23 @@
           <w:sz w:val="24"/>
           <w:szCs w:val="24"/>
         </w:rPr>
-        <w:t>: your ability to fight off poisons, deadly blows, and other effects (heal self, improve defense, reduce enemy attack)</w:t>
+        <w:t>: your ability to fight off poisons, deadly blows, and other effects (</w:t>
+      </w:r>
+      <w:r>
+        <w:rPr>
+          <w:rFonts w:ascii="Benne" w:eastAsia="Benne" w:hAnsi="Benne" w:cs="Benne"/>
+          <w:sz w:val="24"/>
+          <w:szCs w:val="24"/>
+        </w:rPr>
+        <w:t xml:space="preserve">if attack is defended, </w:t>
+      </w:r>
+      <w:r>
+        <w:rPr>
+          <w:rFonts w:ascii="Benne" w:eastAsia="Benne" w:hAnsi="Benne" w:cs="Benne"/>
+          <w:sz w:val="24"/>
+          <w:szCs w:val="24"/>
+        </w:rPr>
+        <w:t>heal self, improve defense, reduce enemy attack)</w:t>
       </w:r>
     </w:p>
     <w:p>
@@ -3189,15 +3205,7 @@
           <w:sz w:val="24"/>
           <w:szCs w:val="24"/>
         </w:rPr>
-        <w:t>All consumed Contact Tokens are returned to you upon a Long Rest, in the same way that exhausted cards are returned to you.</w:t>
-      </w:r>
-      <w:r>
-        <w:rPr>
-          <w:rFonts w:ascii="Benne" w:eastAsia="Benne" w:hAnsi="Benne" w:cs="Benne"/>
-          <w:sz w:val="24"/>
-          <w:szCs w:val="24"/>
-        </w:rPr>
-        <w:t xml:space="preserve"> Otherwise, consumed contact tokens are placed face side down to indicate their consumed state.</w:t>
+        <w:t>All consumed Contact Tokens are returned to you upon a Long Rest, in the same way that exhausted cards are returned to you. Otherwise, consumed contact tokens are placed face side down to indicate their consumed state.</w:t>
       </w:r>
     </w:p>
     <w:p>
@@ -25497,7 +25505,7 @@
   <w:num w:numId="5" w16cid:durableId="1269121907">
     <w:abstractNumId w:val="2"/>
     <w:lvlOverride w:ilvl="0">
-      <w:lvl w:ilvl="0" w:tplc="D542E820">
+      <w:lvl w:ilvl="0" w:tplc="8B940CBC">
         <w:start w:val="1"/>
         <w:numFmt w:val="bullet"/>
         <w:lvlText w:val="·"/>
@@ -25528,7 +25536,7 @@
       </w:lvl>
     </w:lvlOverride>
     <w:lvlOverride w:ilvl="1">
-      <w:lvl w:ilvl="1" w:tplc="D86E9A10">
+      <w:lvl w:ilvl="1" w:tplc="DB74AB98">
         <w:start w:val="1"/>
         <w:numFmt w:val="bullet"/>
         <w:lvlText w:val="o"/>
@@ -25559,7 +25567,7 @@
       </w:lvl>
     </w:lvlOverride>
     <w:lvlOverride w:ilvl="2">
-      <w:lvl w:ilvl="2" w:tplc="E9145C48">
+      <w:lvl w:ilvl="2" w:tplc="753A9A2C">
         <w:start w:val="1"/>
         <w:numFmt w:val="bullet"/>
         <w:lvlText w:val="▪"/>
@@ -25590,7 +25598,7 @@
       </w:lvl>
     </w:lvlOverride>
     <w:lvlOverride w:ilvl="3">
-      <w:lvl w:ilvl="3" w:tplc="968625B8">
+      <w:lvl w:ilvl="3" w:tplc="F2D0D01E">
         <w:start w:val="1"/>
         <w:numFmt w:val="bullet"/>
         <w:lvlText w:val="·"/>
@@ -25621,7 +25629,7 @@
       </w:lvl>
     </w:lvlOverride>
     <w:lvlOverride w:ilvl="4">
-      <w:lvl w:ilvl="4" w:tplc="7E064368">
+      <w:lvl w:ilvl="4" w:tplc="B7BC2114">
         <w:start w:val="1"/>
         <w:numFmt w:val="bullet"/>
         <w:lvlText w:val="o"/>
@@ -25652,7 +25660,7 @@
       </w:lvl>
     </w:lvlOverride>
     <w:lvlOverride w:ilvl="5">
-      <w:lvl w:ilvl="5" w:tplc="64743448">
+      <w:lvl w:ilvl="5" w:tplc="622A8416">
         <w:start w:val="1"/>
         <w:numFmt w:val="bullet"/>
         <w:lvlText w:val="▪"/>
@@ -25683,7 +25691,7 @@
       </w:lvl>
     </w:lvlOverride>
     <w:lvlOverride w:ilvl="6">
-      <w:lvl w:ilvl="6" w:tplc="F4A4B7D2">
+      <w:lvl w:ilvl="6" w:tplc="B8A63CEA">
         <w:start w:val="1"/>
         <w:numFmt w:val="bullet"/>
         <w:lvlText w:val="·"/>
@@ -25714,7 +25722,7 @@
       </w:lvl>
     </w:lvlOverride>
     <w:lvlOverride w:ilvl="7">
-      <w:lvl w:ilvl="7" w:tplc="65721E60">
+      <w:lvl w:ilvl="7" w:tplc="66EE2DE0">
         <w:start w:val="1"/>
         <w:numFmt w:val="bullet"/>
         <w:lvlText w:val="o"/>
@@ -25745,7 +25753,7 @@
       </w:lvl>
     </w:lvlOverride>
     <w:lvlOverride w:ilvl="8">
-      <w:lvl w:ilvl="8" w:tplc="8894F6AE">
+      <w:lvl w:ilvl="8" w:tplc="58D8ECBE">
         <w:start w:val="1"/>
         <w:numFmt w:val="bullet"/>
         <w:lvlText w:val="▪"/>
@@ -25797,7 +25805,7 @@
   <w:num w:numId="12" w16cid:durableId="164980047">
     <w:abstractNumId w:val="9"/>
     <w:lvlOverride w:ilvl="0">
-      <w:lvl w:ilvl="0" w:tplc="0592F88C">
+      <w:lvl w:ilvl="0" w:tplc="07BC3874">
         <w:start w:val="1"/>
         <w:numFmt w:val="bullet"/>
         <w:lvlText w:val="●"/>
@@ -25828,7 +25836,7 @@
       </w:lvl>
     </w:lvlOverride>
     <w:lvlOverride w:ilvl="1">
-      <w:lvl w:ilvl="1" w:tplc="AC6ADA72">
+      <w:lvl w:ilvl="1" w:tplc="061A7D10">
         <w:start w:val="1"/>
         <w:numFmt w:val="bullet"/>
         <w:lvlText w:val="①"/>
@@ -25859,7 +25867,7 @@
       </w:lvl>
     </w:lvlOverride>
     <w:lvlOverride w:ilvl="2">
-      <w:lvl w:ilvl="2" w:tplc="ED9C42FE">
+      <w:lvl w:ilvl="2" w:tplc="5F8E3DEC">
         <w:start w:val="1"/>
         <w:numFmt w:val="bullet"/>
         <w:lvlText w:val="■"/>
@@ -25890,7 +25898,7 @@
       </w:lvl>
     </w:lvlOverride>
     <w:lvlOverride w:ilvl="3">
-      <w:lvl w:ilvl="3" w:tplc="814269FA">
+      <w:lvl w:ilvl="3" w:tplc="EDECFC06">
         <w:start w:val="1"/>
         <w:numFmt w:val="bullet"/>
         <w:lvlText w:val="●"/>
@@ -25921,7 +25929,7 @@
       </w:lvl>
     </w:lvlOverride>
     <w:lvlOverride w:ilvl="4">
-      <w:lvl w:ilvl="4" w:tplc="2926F80E">
+      <w:lvl w:ilvl="4" w:tplc="13E8EB42">
         <w:start w:val="1"/>
         <w:numFmt w:val="bullet"/>
         <w:lvlText w:val="①"/>
@@ -25952,7 +25960,7 @@
       </w:lvl>
     </w:lvlOverride>
     <w:lvlOverride w:ilvl="5">
-      <w:lvl w:ilvl="5" w:tplc="BFC09E04">
+      <w:lvl w:ilvl="5" w:tplc="F23EC8E8">
         <w:start w:val="1"/>
         <w:numFmt w:val="bullet"/>
         <w:lvlText w:val="■"/>
@@ -25983,7 +25991,7 @@
       </w:lvl>
     </w:lvlOverride>
     <w:lvlOverride w:ilvl="6">
-      <w:lvl w:ilvl="6" w:tplc="99FE3600">
+      <w:lvl w:ilvl="6" w:tplc="216EF772">
         <w:start w:val="1"/>
         <w:numFmt w:val="bullet"/>
         <w:lvlText w:val="●"/>
@@ -26014,7 +26022,7 @@
       </w:lvl>
     </w:lvlOverride>
     <w:lvlOverride w:ilvl="7">
-      <w:lvl w:ilvl="7" w:tplc="EB5E34DC">
+      <w:lvl w:ilvl="7" w:tplc="9456131E">
         <w:start w:val="1"/>
         <w:numFmt w:val="bullet"/>
         <w:lvlText w:val="①"/>
@@ -26045,7 +26053,7 @@
       </w:lvl>
     </w:lvlOverride>
     <w:lvlOverride w:ilvl="8">
-      <w:lvl w:ilvl="8" w:tplc="2F0ADE20">
+      <w:lvl w:ilvl="8" w:tplc="A84E6620">
         <w:start w:val="1"/>
         <w:numFmt w:val="bullet"/>
         <w:lvlText w:val="■"/>
@@ -26085,7 +26093,7 @@
   <w:num w:numId="15" w16cid:durableId="1229339323">
     <w:abstractNumId w:val="8"/>
     <w:lvlOverride w:ilvl="0">
-      <w:lvl w:ilvl="0" w:tplc="3D02C60E">
+      <w:lvl w:ilvl="0" w:tplc="F9805F52">
         <w:start w:val="1"/>
         <w:numFmt w:val="bullet"/>
         <w:lvlText w:val="●"/>
@@ -26116,7 +26124,7 @@
       </w:lvl>
     </w:lvlOverride>
     <w:lvlOverride w:ilvl="1">
-      <w:lvl w:ilvl="1" w:tplc="9A508CDA">
+      <w:lvl w:ilvl="1" w:tplc="55C61866">
         <w:start w:val="1"/>
         <w:numFmt w:val="bullet"/>
         <w:lvlText w:val=""/>
@@ -26147,7 +26155,7 @@
       </w:lvl>
     </w:lvlOverride>
     <w:lvlOverride w:ilvl="2">
-      <w:lvl w:ilvl="2" w:tplc="0D2C9310">
+      <w:lvl w:ilvl="2" w:tplc="65CE24E2">
         <w:start w:val="1"/>
         <w:numFmt w:val="bullet"/>
         <w:lvlText w:val="■"/>
@@ -26178,7 +26186,7 @@
       </w:lvl>
     </w:lvlOverride>
     <w:lvlOverride w:ilvl="3">
-      <w:lvl w:ilvl="3" w:tplc="5A8AF194">
+      <w:lvl w:ilvl="3" w:tplc="3FE8FEA2">
         <w:start w:val="1"/>
         <w:numFmt w:val="bullet"/>
         <w:lvlText w:val="●"/>
@@ -26209,7 +26217,7 @@
       </w:lvl>
     </w:lvlOverride>
     <w:lvlOverride w:ilvl="4">
-      <w:lvl w:ilvl="4" w:tplc="841E0610">
+      <w:lvl w:ilvl="4" w:tplc="44FCF890">
         <w:start w:val="1"/>
         <w:numFmt w:val="bullet"/>
         <w:lvlText w:val=""/>
@@ -26240,7 +26248,7 @@
       </w:lvl>
     </w:lvlOverride>
     <w:lvlOverride w:ilvl="5">
-      <w:lvl w:ilvl="5" w:tplc="09F2C7EC">
+      <w:lvl w:ilvl="5" w:tplc="65BC53CE">
         <w:start w:val="1"/>
         <w:numFmt w:val="bullet"/>
         <w:lvlText w:val="■"/>
@@ -26271,7 +26279,7 @@
       </w:lvl>
     </w:lvlOverride>
     <w:lvlOverride w:ilvl="6">
-      <w:lvl w:ilvl="6" w:tplc="67603D3E">
+      <w:lvl w:ilvl="6" w:tplc="9E6ABB60">
         <w:start w:val="1"/>
         <w:numFmt w:val="bullet"/>
         <w:lvlText w:val="●"/>
@@ -26302,7 +26310,7 @@
       </w:lvl>
     </w:lvlOverride>
     <w:lvlOverride w:ilvl="7">
-      <w:lvl w:ilvl="7" w:tplc="E2C64194">
+      <w:lvl w:ilvl="7" w:tplc="E4063D0A">
         <w:start w:val="1"/>
         <w:numFmt w:val="bullet"/>
         <w:lvlText w:val=""/>
@@ -26333,7 +26341,7 @@
       </w:lvl>
     </w:lvlOverride>
     <w:lvlOverride w:ilvl="8">
-      <w:lvl w:ilvl="8" w:tplc="322AD6F8">
+      <w:lvl w:ilvl="8" w:tplc="31EA5464">
         <w:start w:val="1"/>
         <w:numFmt w:val="bullet"/>
         <w:lvlText w:val="■"/>
@@ -26367,7 +26375,7 @@
   <w:num w:numId="16" w16cid:durableId="1782526703">
     <w:abstractNumId w:val="8"/>
     <w:lvlOverride w:ilvl="0">
-      <w:lvl w:ilvl="0" w:tplc="3D02C60E">
+      <w:lvl w:ilvl="0" w:tplc="F9805F52">
         <w:start w:val="1"/>
         <w:numFmt w:val="bullet"/>
         <w:lvlText w:val="●"/>
@@ -26398,7 +26406,7 @@
       </w:lvl>
     </w:lvlOverride>
     <w:lvlOverride w:ilvl="1">
-      <w:lvl w:ilvl="1" w:tplc="9A508CDA">
+      <w:lvl w:ilvl="1" w:tplc="55C61866">
         <w:start w:val="1"/>
         <w:numFmt w:val="bullet"/>
         <w:lvlText w:val="①"/>
@@ -26429,7 +26437,7 @@
       </w:lvl>
     </w:lvlOverride>
     <w:lvlOverride w:ilvl="2">
-      <w:lvl w:ilvl="2" w:tplc="0D2C9310">
+      <w:lvl w:ilvl="2" w:tplc="65CE24E2">
         <w:start w:val="1"/>
         <w:numFmt w:val="bullet"/>
         <w:lvlText w:val="■"/>
@@ -26460,7 +26468,7 @@
       </w:lvl>
     </w:lvlOverride>
     <w:lvlOverride w:ilvl="3">
-      <w:lvl w:ilvl="3" w:tplc="5A8AF194">
+      <w:lvl w:ilvl="3" w:tplc="3FE8FEA2">
         <w:start w:val="1"/>
         <w:numFmt w:val="bullet"/>
         <w:lvlText w:val="●"/>
@@ -26491,7 +26499,7 @@
       </w:lvl>
     </w:lvlOverride>
     <w:lvlOverride w:ilvl="4">
-      <w:lvl w:ilvl="4" w:tplc="841E0610">
+      <w:lvl w:ilvl="4" w:tplc="44FCF890">
         <w:start w:val="1"/>
         <w:numFmt w:val="bullet"/>
         <w:lvlText w:val="①"/>
@@ -26522,7 +26530,7 @@
       </w:lvl>
     </w:lvlOverride>
     <w:lvlOverride w:ilvl="5">
-      <w:lvl w:ilvl="5" w:tplc="09F2C7EC">
+      <w:lvl w:ilvl="5" w:tplc="65BC53CE">
         <w:start w:val="1"/>
         <w:numFmt w:val="bullet"/>
         <w:lvlText w:val="■"/>
@@ -26553,7 +26561,7 @@
       </w:lvl>
     </w:lvlOverride>
     <w:lvlOverride w:ilvl="6">
-      <w:lvl w:ilvl="6" w:tplc="67603D3E">
+      <w:lvl w:ilvl="6" w:tplc="9E6ABB60">
         <w:start w:val="1"/>
         <w:numFmt w:val="bullet"/>
         <w:lvlText w:val="●"/>
@@ -26584,7 +26592,7 @@
       </w:lvl>
     </w:lvlOverride>
     <w:lvlOverride w:ilvl="7">
-      <w:lvl w:ilvl="7" w:tplc="E2C64194">
+      <w:lvl w:ilvl="7" w:tplc="E4063D0A">
         <w:start w:val="1"/>
         <w:numFmt w:val="bullet"/>
         <w:lvlText w:val="①"/>
@@ -26615,7 +26623,7 @@
       </w:lvl>
     </w:lvlOverride>
     <w:lvlOverride w:ilvl="8">
-      <w:lvl w:ilvl="8" w:tplc="322AD6F8">
+      <w:lvl w:ilvl="8" w:tplc="31EA5464">
         <w:start w:val="1"/>
         <w:numFmt w:val="bullet"/>
         <w:lvlText w:val="■"/>
@@ -26661,7 +26669,7 @@
   <w:num w:numId="21" w16cid:durableId="978875169">
     <w:abstractNumId w:val="12"/>
     <w:lvlOverride w:ilvl="0">
-      <w:lvl w:ilvl="0" w:tplc="80DCEA4E">
+      <w:lvl w:ilvl="0" w:tplc="3F24937C">
         <w:start w:val="1"/>
         <w:numFmt w:val="bullet"/>
         <w:lvlText w:val="●"/>
@@ -26694,7 +26702,7 @@
       </w:lvl>
     </w:lvlOverride>
     <w:lvlOverride w:ilvl="1">
-      <w:lvl w:ilvl="1" w:tplc="5178F2B6">
+      <w:lvl w:ilvl="1" w:tplc="79E612A0">
         <w:start w:val="1"/>
         <w:numFmt w:val="bullet"/>
         <w:lvlText w:val="①"/>
@@ -26727,7 +26735,7 @@
       </w:lvl>
     </w:lvlOverride>
     <w:lvlOverride w:ilvl="2">
-      <w:lvl w:ilvl="2" w:tplc="C1AA3C40">
+      <w:lvl w:ilvl="2" w:tplc="DB1070AA">
         <w:start w:val="1"/>
         <w:numFmt w:val="bullet"/>
         <w:lvlText w:val="■"/>
@@ -26760,7 +26768,7 @@
       </w:lvl>
     </w:lvlOverride>
     <w:lvlOverride w:ilvl="3">
-      <w:lvl w:ilvl="3" w:tplc="F5EE4472">
+      <w:lvl w:ilvl="3" w:tplc="C462864C">
         <w:start w:val="1"/>
         <w:numFmt w:val="bullet"/>
         <w:lvlText w:val="●"/>
@@ -26793,7 +26801,7 @@
       </w:lvl>
     </w:lvlOverride>
     <w:lvlOverride w:ilvl="4">
-      <w:lvl w:ilvl="4" w:tplc="49D85484">
+      <w:lvl w:ilvl="4" w:tplc="975AF63A">
         <w:start w:val="1"/>
         <w:numFmt w:val="bullet"/>
         <w:lvlText w:val="①"/>
@@ -26826,7 +26834,7 @@
       </w:lvl>
     </w:lvlOverride>
     <w:lvlOverride w:ilvl="5">
-      <w:lvl w:ilvl="5" w:tplc="A212198E">
+      <w:lvl w:ilvl="5" w:tplc="B5BC8924">
         <w:start w:val="1"/>
         <w:numFmt w:val="bullet"/>
         <w:lvlText w:val="■"/>
@@ -26859,7 +26867,7 @@
       </w:lvl>
     </w:lvlOverride>
     <w:lvlOverride w:ilvl="6">
-      <w:lvl w:ilvl="6" w:tplc="BB403932">
+      <w:lvl w:ilvl="6" w:tplc="A7D08882">
         <w:start w:val="1"/>
         <w:numFmt w:val="bullet"/>
         <w:lvlText w:val="●"/>
@@ -26892,7 +26900,7 @@
       </w:lvl>
     </w:lvlOverride>
     <w:lvlOverride w:ilvl="7">
-      <w:lvl w:ilvl="7" w:tplc="C44C4374">
+      <w:lvl w:ilvl="7" w:tplc="69F0B7AE">
         <w:start w:val="1"/>
         <w:numFmt w:val="bullet"/>
         <w:lvlText w:val="①"/>
@@ -26925,7 +26933,7 @@
       </w:lvl>
     </w:lvlOverride>
     <w:lvlOverride w:ilvl="8">
-      <w:lvl w:ilvl="8" w:tplc="48BE36F2">
+      <w:lvl w:ilvl="8" w:tplc="1B90BA9E">
         <w:start w:val="1"/>
         <w:numFmt w:val="bullet"/>
         <w:lvlText w:val="■"/>
@@ -26967,7 +26975,7 @@
   <w:num w:numId="24" w16cid:durableId="1306467410">
     <w:abstractNumId w:val="24"/>
     <w:lvlOverride w:ilvl="0">
-      <w:lvl w:ilvl="0" w:tplc="576E8A90">
+      <w:lvl w:ilvl="0" w:tplc="531020C4">
         <w:start w:val="1"/>
         <w:numFmt w:val="bullet"/>
         <w:lvlText w:val="●"/>
@@ -27000,7 +27008,7 @@
       </w:lvl>
     </w:lvlOverride>
     <w:lvlOverride w:ilvl="1">
-      <w:lvl w:ilvl="1" w:tplc="2766D092">
+      <w:lvl w:ilvl="1" w:tplc="8662D94A">
         <w:start w:val="1"/>
         <w:numFmt w:val="bullet"/>
         <w:lvlText w:val="①"/>
@@ -27033,7 +27041,7 @@
       </w:lvl>
     </w:lvlOverride>
     <w:lvlOverride w:ilvl="2">
-      <w:lvl w:ilvl="2" w:tplc="0F661C3C">
+      <w:lvl w:ilvl="2" w:tplc="AB881C6A">
         <w:start w:val="1"/>
         <w:numFmt w:val="bullet"/>
         <w:lvlText w:val="■"/>
@@ -27066,7 +27074,7 @@
       </w:lvl>
     </w:lvlOverride>
     <w:lvlOverride w:ilvl="3">
-      <w:lvl w:ilvl="3" w:tplc="A3B049DC">
+      <w:lvl w:ilvl="3" w:tplc="5D4CBCD0">
         <w:start w:val="1"/>
         <w:numFmt w:val="bullet"/>
         <w:lvlText w:val="●"/>
@@ -27099,7 +27107,7 @@
       </w:lvl>
     </w:lvlOverride>
     <w:lvlOverride w:ilvl="4">
-      <w:lvl w:ilvl="4" w:tplc="EA241B6E">
+      <w:lvl w:ilvl="4" w:tplc="FF6A37E0">
         <w:start w:val="1"/>
         <w:numFmt w:val="bullet"/>
         <w:lvlText w:val="①"/>
@@ -27132,7 +27140,7 @@
       </w:lvl>
     </w:lvlOverride>
     <w:lvlOverride w:ilvl="5">
-      <w:lvl w:ilvl="5" w:tplc="CDD61188">
+      <w:lvl w:ilvl="5" w:tplc="DF6CF0EA">
         <w:start w:val="1"/>
         <w:numFmt w:val="bullet"/>
         <w:lvlText w:val="■"/>
@@ -27165,7 +27173,7 @@
       </w:lvl>
     </w:lvlOverride>
     <w:lvlOverride w:ilvl="6">
-      <w:lvl w:ilvl="6" w:tplc="D3366DBA">
+      <w:lvl w:ilvl="6" w:tplc="FBA6B152">
         <w:start w:val="1"/>
         <w:numFmt w:val="bullet"/>
         <w:lvlText w:val="●"/>
@@ -27198,7 +27206,7 @@
       </w:lvl>
     </w:lvlOverride>
     <w:lvlOverride w:ilvl="7">
-      <w:lvl w:ilvl="7" w:tplc="0090139E">
+      <w:lvl w:ilvl="7" w:tplc="2708B39E">
         <w:start w:val="1"/>
         <w:numFmt w:val="bullet"/>
         <w:lvlText w:val="①"/>
@@ -27231,7 +27239,7 @@
       </w:lvl>
     </w:lvlOverride>
     <w:lvlOverride w:ilvl="8">
-      <w:lvl w:ilvl="8" w:tplc="E40E89BE">
+      <w:lvl w:ilvl="8" w:tplc="2D1283DC">
         <w:start w:val="1"/>
         <w:numFmt w:val="bullet"/>
         <w:lvlText w:val="■"/>
@@ -27273,7 +27281,7 @@
   <w:num w:numId="27" w16cid:durableId="1402673279">
     <w:abstractNumId w:val="1"/>
     <w:lvlOverride w:ilvl="0">
-      <w:lvl w:ilvl="0" w:tplc="83247D02">
+      <w:lvl w:ilvl="0" w:tplc="04E05094">
         <w:start w:val="1"/>
         <w:numFmt w:val="bullet"/>
         <w:lvlText w:val="●"/>
@@ -27306,7 +27314,7 @@
       </w:lvl>
     </w:lvlOverride>
     <w:lvlOverride w:ilvl="1">
-      <w:lvl w:ilvl="1" w:tplc="415A7E44">
+      <w:lvl w:ilvl="1" w:tplc="C2F4A790">
         <w:start w:val="1"/>
         <w:numFmt w:val="bullet"/>
         <w:lvlText w:val="①"/>
@@ -27339,7 +27347,7 @@
       </w:lvl>
     </w:lvlOverride>
     <w:lvlOverride w:ilvl="2">
-      <w:lvl w:ilvl="2" w:tplc="8A86E27C">
+      <w:lvl w:ilvl="2" w:tplc="B0A06E68">
         <w:start w:val="1"/>
         <w:numFmt w:val="bullet"/>
         <w:lvlText w:val="■"/>
@@ -27372,7 +27380,7 @@
       </w:lvl>
     </w:lvlOverride>
     <w:lvlOverride w:ilvl="3">
-      <w:lvl w:ilvl="3" w:tplc="6F40530A">
+      <w:lvl w:ilvl="3" w:tplc="07BE60F4">
         <w:start w:val="1"/>
         <w:numFmt w:val="bullet"/>
         <w:lvlText w:val="●"/>
@@ -27405,7 +27413,7 @@
       </w:lvl>
     </w:lvlOverride>
     <w:lvlOverride w:ilvl="4">
-      <w:lvl w:ilvl="4" w:tplc="10D2B2D2">
+      <w:lvl w:ilvl="4" w:tplc="F48A1B38">
         <w:start w:val="1"/>
         <w:numFmt w:val="bullet"/>
         <w:lvlText w:val="①"/>
@@ -27438,7 +27446,7 @@
       </w:lvl>
     </w:lvlOverride>
     <w:lvlOverride w:ilvl="5">
-      <w:lvl w:ilvl="5" w:tplc="BFC46262">
+      <w:lvl w:ilvl="5" w:tplc="A0AC8F42">
         <w:start w:val="1"/>
         <w:numFmt w:val="bullet"/>
         <w:lvlText w:val="■"/>
@@ -27471,7 +27479,7 @@
       </w:lvl>
     </w:lvlOverride>
     <w:lvlOverride w:ilvl="6">
-      <w:lvl w:ilvl="6" w:tplc="B7D265B0">
+      <w:lvl w:ilvl="6" w:tplc="7E0631E6">
         <w:start w:val="1"/>
         <w:numFmt w:val="bullet"/>
         <w:lvlText w:val="●"/>
@@ -27504,7 +27512,7 @@
       </w:lvl>
     </w:lvlOverride>
     <w:lvlOverride w:ilvl="7">
-      <w:lvl w:ilvl="7" w:tplc="98209DFC">
+      <w:lvl w:ilvl="7" w:tplc="96141378">
         <w:start w:val="1"/>
         <w:numFmt w:val="bullet"/>
         <w:lvlText w:val="①"/>
@@ -27537,7 +27545,7 @@
       </w:lvl>
     </w:lvlOverride>
     <w:lvlOverride w:ilvl="8">
-      <w:lvl w:ilvl="8" w:tplc="32C28C18">
+      <w:lvl w:ilvl="8" w:tplc="289C3E56">
         <w:start w:val="1"/>
         <w:numFmt w:val="bullet"/>
         <w:lvlText w:val="■"/>
@@ -27591,7 +27599,7 @@
   <w:num w:numId="34" w16cid:durableId="1412190703">
     <w:abstractNumId w:val="18"/>
     <w:lvlOverride w:ilvl="0">
-      <w:lvl w:ilvl="0" w:tplc="1DA6B966">
+      <w:lvl w:ilvl="0" w:tplc="1756906A">
         <w:start w:val="1"/>
         <w:numFmt w:val="bullet"/>
         <w:lvlText w:val="●"/>
@@ -27624,7 +27632,7 @@
       </w:lvl>
     </w:lvlOverride>
     <w:lvlOverride w:ilvl="1">
-      <w:lvl w:ilvl="1" w:tplc="F986193A">
+      <w:lvl w:ilvl="1" w:tplc="C106B5C4">
         <w:start w:val="1"/>
         <w:numFmt w:val="bullet"/>
         <w:lvlText w:val="①"/>
@@ -27657,7 +27665,7 @@
       </w:lvl>
     </w:lvlOverride>
     <w:lvlOverride w:ilvl="2">
-      <w:lvl w:ilvl="2" w:tplc="2B387D4A">
+      <w:lvl w:ilvl="2" w:tplc="97647802">
         <w:start w:val="1"/>
         <w:numFmt w:val="bullet"/>
         <w:lvlText w:val="■"/>
@@ -27690,7 +27698,7 @@
       </w:lvl>
     </w:lvlOverride>
     <w:lvlOverride w:ilvl="3">
-      <w:lvl w:ilvl="3" w:tplc="FA7895C0">
+      <w:lvl w:ilvl="3" w:tplc="59FCA7F0">
         <w:start w:val="1"/>
         <w:numFmt w:val="bullet"/>
         <w:lvlText w:val="●"/>
@@ -27723,7 +27731,7 @@
       </w:lvl>
     </w:lvlOverride>
     <w:lvlOverride w:ilvl="4">
-      <w:lvl w:ilvl="4" w:tplc="569051E2">
+      <w:lvl w:ilvl="4" w:tplc="3AB81456">
         <w:start w:val="1"/>
         <w:numFmt w:val="bullet"/>
         <w:lvlText w:val="①"/>
@@ -27756,7 +27764,7 @@
       </w:lvl>
     </w:lvlOverride>
     <w:lvlOverride w:ilvl="5">
-      <w:lvl w:ilvl="5" w:tplc="D06C5112">
+      <w:lvl w:ilvl="5" w:tplc="A0FC8752">
         <w:start w:val="1"/>
         <w:numFmt w:val="bullet"/>
         <w:lvlText w:val="■"/>
@@ -27789,7 +27797,7 @@
       </w:lvl>
     </w:lvlOverride>
     <w:lvlOverride w:ilvl="6">
-      <w:lvl w:ilvl="6" w:tplc="8BDAB714">
+      <w:lvl w:ilvl="6" w:tplc="B92A1A10">
         <w:start w:val="1"/>
         <w:numFmt w:val="bullet"/>
         <w:lvlText w:val="●"/>
@@ -27822,7 +27830,7 @@
       </w:lvl>
     </w:lvlOverride>
     <w:lvlOverride w:ilvl="7">
-      <w:lvl w:ilvl="7" w:tplc="21D68476">
+      <w:lvl w:ilvl="7" w:tplc="1B525B16">
         <w:start w:val="1"/>
         <w:numFmt w:val="bullet"/>
         <w:lvlText w:val="①"/>
@@ -27855,7 +27863,7 @@
       </w:lvl>
     </w:lvlOverride>
     <w:lvlOverride w:ilvl="8">
-      <w:lvl w:ilvl="8" w:tplc="2B7EF832">
+      <w:lvl w:ilvl="8" w:tplc="E9BC5B06">
         <w:start w:val="1"/>
         <w:numFmt w:val="bullet"/>
         <w:lvlText w:val="■"/>
@@ -27891,7 +27899,7 @@
   <w:num w:numId="35" w16cid:durableId="1049450401">
     <w:abstractNumId w:val="18"/>
     <w:lvlOverride w:ilvl="0">
-      <w:lvl w:ilvl="0" w:tplc="1DA6B966">
+      <w:lvl w:ilvl="0" w:tplc="1756906A">
         <w:start w:val="1"/>
         <w:numFmt w:val="bullet"/>
         <w:lvlText w:val="●"/>
@@ -27924,7 +27932,7 @@
       </w:lvl>
     </w:lvlOverride>
     <w:lvlOverride w:ilvl="1">
-      <w:lvl w:ilvl="1" w:tplc="F986193A">
+      <w:lvl w:ilvl="1" w:tplc="C106B5C4">
         <w:start w:val="1"/>
         <w:numFmt w:val="bullet"/>
         <w:lvlText w:val="①"/>
@@ -27957,7 +27965,7 @@
       </w:lvl>
     </w:lvlOverride>
     <w:lvlOverride w:ilvl="2">
-      <w:lvl w:ilvl="2" w:tplc="2B387D4A">
+      <w:lvl w:ilvl="2" w:tplc="97647802">
         <w:start w:val="1"/>
         <w:numFmt w:val="bullet"/>
         <w:lvlText w:val="■"/>
@@ -27990,7 +27998,7 @@
       </w:lvl>
     </w:lvlOverride>
     <w:lvlOverride w:ilvl="3">
-      <w:lvl w:ilvl="3" w:tplc="FA7895C0">
+      <w:lvl w:ilvl="3" w:tplc="59FCA7F0">
         <w:start w:val="1"/>
         <w:numFmt w:val="bullet"/>
         <w:lvlText w:val="●"/>
@@ -28023,7 +28031,7 @@
       </w:lvl>
     </w:lvlOverride>
     <w:lvlOverride w:ilvl="4">
-      <w:lvl w:ilvl="4" w:tplc="569051E2">
+      <w:lvl w:ilvl="4" w:tplc="3AB81456">
         <w:start w:val="1"/>
         <w:numFmt w:val="bullet"/>
         <w:lvlText w:val="①"/>
@@ -28056,7 +28064,7 @@
       </w:lvl>
     </w:lvlOverride>
     <w:lvlOverride w:ilvl="5">
-      <w:lvl w:ilvl="5" w:tplc="D06C5112">
+      <w:lvl w:ilvl="5" w:tplc="A0FC8752">
         <w:start w:val="1"/>
         <w:numFmt w:val="bullet"/>
         <w:lvlText w:val="■"/>
@@ -28089,7 +28097,7 @@
       </w:lvl>
     </w:lvlOverride>
     <w:lvlOverride w:ilvl="6">
-      <w:lvl w:ilvl="6" w:tplc="8BDAB714">
+      <w:lvl w:ilvl="6" w:tplc="B92A1A10">
         <w:start w:val="1"/>
         <w:numFmt w:val="bullet"/>
         <w:lvlText w:val="●"/>
@@ -28122,7 +28130,7 @@
       </w:lvl>
     </w:lvlOverride>
     <w:lvlOverride w:ilvl="7">
-      <w:lvl w:ilvl="7" w:tplc="21D68476">
+      <w:lvl w:ilvl="7" w:tplc="1B525B16">
         <w:start w:val="1"/>
         <w:numFmt w:val="bullet"/>
         <w:lvlText w:val="①"/>
@@ -28155,7 +28163,7 @@
       </w:lvl>
     </w:lvlOverride>
     <w:lvlOverride w:ilvl="8">
-      <w:lvl w:ilvl="8" w:tplc="2B7EF832">
+      <w:lvl w:ilvl="8" w:tplc="E9BC5B06">
         <w:start w:val="1"/>
         <w:numFmt w:val="bullet"/>
         <w:lvlText w:val="■"/>
@@ -28197,7 +28205,7 @@
   <w:num w:numId="38" w16cid:durableId="1889367910">
     <w:abstractNumId w:val="20"/>
     <w:lvlOverride w:ilvl="0">
-      <w:lvl w:ilvl="0" w:tplc="89FCEA7E">
+      <w:lvl w:ilvl="0" w:tplc="BF860F3C">
         <w:start w:val="1"/>
         <w:numFmt w:val="bullet"/>
         <w:lvlText w:val="-"/>
@@ -28228,7 +28236,7 @@
       </w:lvl>
     </w:lvlOverride>
     <w:lvlOverride w:ilvl="1">
-      <w:lvl w:ilvl="1" w:tplc="AA865F1C">
+      <w:lvl w:ilvl="1" w:tplc="C6DEBB74">
         <w:start w:val="1"/>
         <w:numFmt w:val="bullet"/>
         <w:lvlText w:val="-"/>
@@ -28259,7 +28267,7 @@
       </w:lvl>
     </w:lvlOverride>
     <w:lvlOverride w:ilvl="2">
-      <w:lvl w:ilvl="2" w:tplc="18026664">
+      <w:lvl w:ilvl="2" w:tplc="C8CAA9E0">
         <w:start w:val="1"/>
         <w:numFmt w:val="bullet"/>
         <w:lvlText w:val="-"/>
@@ -28290,7 +28298,7 @@
       </w:lvl>
     </w:lvlOverride>
     <w:lvlOverride w:ilvl="3">
-      <w:lvl w:ilvl="3" w:tplc="76CCCBCA">
+      <w:lvl w:ilvl="3" w:tplc="81EE003C">
         <w:start w:val="1"/>
         <w:numFmt w:val="bullet"/>
         <w:lvlText w:val="-"/>
@@ -28321,7 +28329,7 @@
       </w:lvl>
     </w:lvlOverride>
     <w:lvlOverride w:ilvl="4">
-      <w:lvl w:ilvl="4" w:tplc="A9082184">
+      <w:lvl w:ilvl="4" w:tplc="5E30B53C">
         <w:start w:val="1"/>
         <w:numFmt w:val="bullet"/>
         <w:lvlText w:val="-"/>
@@ -28352,7 +28360,7 @@
       </w:lvl>
     </w:lvlOverride>
     <w:lvlOverride w:ilvl="5">
-      <w:lvl w:ilvl="5" w:tplc="2360665E">
+      <w:lvl w:ilvl="5" w:tplc="4416515C">
         <w:start w:val="1"/>
         <w:numFmt w:val="bullet"/>
         <w:lvlText w:val="-"/>
@@ -28383,7 +28391,7 @@
       </w:lvl>
     </w:lvlOverride>
     <w:lvlOverride w:ilvl="6">
-      <w:lvl w:ilvl="6" w:tplc="89FC252C">
+      <w:lvl w:ilvl="6" w:tplc="C780F03C">
         <w:start w:val="1"/>
         <w:numFmt w:val="bullet"/>
         <w:lvlText w:val="-"/>
@@ -28414,7 +28422,7 @@
       </w:lvl>
     </w:lvlOverride>
     <w:lvlOverride w:ilvl="7">
-      <w:lvl w:ilvl="7" w:tplc="6D20C808">
+      <w:lvl w:ilvl="7" w:tplc="DC36AC90">
         <w:start w:val="1"/>
         <w:numFmt w:val="bullet"/>
         <w:lvlText w:val="-"/>
@@ -28445,7 +28453,7 @@
       </w:lvl>
     </w:lvlOverride>
     <w:lvlOverride w:ilvl="8">
-      <w:lvl w:ilvl="8" w:tplc="6B668704">
+      <w:lvl w:ilvl="8" w:tplc="98FED4A0">
         <w:start w:val="1"/>
         <w:numFmt w:val="bullet"/>
         <w:lvlText w:val="-"/>
@@ -28479,7 +28487,7 @@
   <w:num w:numId="39" w16cid:durableId="1890801601">
     <w:abstractNumId w:val="20"/>
     <w:lvlOverride w:ilvl="0">
-      <w:lvl w:ilvl="0" w:tplc="89FCEA7E">
+      <w:lvl w:ilvl="0" w:tplc="BF860F3C">
         <w:start w:val="1"/>
         <w:numFmt w:val="bullet"/>
         <w:lvlText w:val="-"/>
@@ -28512,7 +28520,7 @@
       </w:lvl>
     </w:lvlOverride>
     <w:lvlOverride w:ilvl="1">
-      <w:lvl w:ilvl="1" w:tplc="AA865F1C">
+      <w:lvl w:ilvl="1" w:tplc="C6DEBB74">
         <w:start w:val="1"/>
         <w:numFmt w:val="bullet"/>
         <w:lvlText w:val="-"/>
@@ -28545,7 +28553,7 @@
       </w:lvl>
     </w:lvlOverride>
     <w:lvlOverride w:ilvl="2">
-      <w:lvl w:ilvl="2" w:tplc="18026664">
+      <w:lvl w:ilvl="2" w:tplc="C8CAA9E0">
         <w:start w:val="1"/>
         <w:numFmt w:val="bullet"/>
         <w:lvlText w:val="-"/>
@@ -28578,7 +28586,7 @@
       </w:lvl>
     </w:lvlOverride>
     <w:lvlOverride w:ilvl="3">
-      <w:lvl w:ilvl="3" w:tplc="76CCCBCA">
+      <w:lvl w:ilvl="3" w:tplc="81EE003C">
         <w:start w:val="1"/>
         <w:numFmt w:val="bullet"/>
         <w:lvlText w:val="-"/>
@@ -28611,7 +28619,7 @@
       </w:lvl>
     </w:lvlOverride>
     <w:lvlOverride w:ilvl="4">
-      <w:lvl w:ilvl="4" w:tplc="A9082184">
+      <w:lvl w:ilvl="4" w:tplc="5E30B53C">
         <w:start w:val="1"/>
         <w:numFmt w:val="bullet"/>
         <w:lvlText w:val="-"/>
@@ -28644,7 +28652,7 @@
       </w:lvl>
     </w:lvlOverride>
     <w:lvlOverride w:ilvl="5">
-      <w:lvl w:ilvl="5" w:tplc="2360665E">
+      <w:lvl w:ilvl="5" w:tplc="4416515C">
         <w:start w:val="1"/>
         <w:numFmt w:val="bullet"/>
         <w:lvlText w:val="-"/>
@@ -28677,7 +28685,7 @@
       </w:lvl>
     </w:lvlOverride>
     <w:lvlOverride w:ilvl="6">
-      <w:lvl w:ilvl="6" w:tplc="89FC252C">
+      <w:lvl w:ilvl="6" w:tplc="C780F03C">
         <w:start w:val="1"/>
         <w:numFmt w:val="bullet"/>
         <w:lvlText w:val="-"/>
@@ -28710,7 +28718,7 @@
       </w:lvl>
     </w:lvlOverride>
     <w:lvlOverride w:ilvl="7">
-      <w:lvl w:ilvl="7" w:tplc="6D20C808">
+      <w:lvl w:ilvl="7" w:tplc="DC36AC90">
         <w:start w:val="1"/>
         <w:numFmt w:val="bullet"/>
         <w:lvlText w:val="-"/>
@@ -28743,7 +28751,7 @@
       </w:lvl>
     </w:lvlOverride>
     <w:lvlOverride w:ilvl="8">
-      <w:lvl w:ilvl="8" w:tplc="6B668704">
+      <w:lvl w:ilvl="8" w:tplc="98FED4A0">
         <w:start w:val="1"/>
         <w:numFmt w:val="bullet"/>
         <w:lvlText w:val="-"/>

</xml_diff>